<commit_message>
Agrego datos de autor
</commit_message>
<xml_diff>
--- a/Tesis2020.docx
+++ b/Tesis2020.docx
@@ -1,6 +1,6 @@
 
 <file path=word/document.xml><?xml version="1.0" encoding="utf-8"?>
-<w:document xmlns:ve="http://schemas.openxmlformats.org/markup-compatibility/2006" xmlns:o="urn:schemas-microsoft-com:office:office" xmlns:r="http://schemas.openxmlformats.org/officeDocument/2006/relationships" xmlns:m="http://schemas.openxmlformats.org/officeDocument/2006/math" xmlns:v="urn:schemas-microsoft-com:vml" xmlns:wp="http://schemas.openxmlformats.org/drawingml/2006/wordprocessingDrawing" xmlns:w10="urn:schemas-microsoft-com:office:word" xmlns:w="http://schemas.openxmlformats.org/wordprocessingml/2006/main" xmlns:wne="http://schemas.microsoft.com/office/word/2006/wordml">
+<w:document xmlns:wpc="http://schemas.microsoft.com/office/word/2010/wordprocessingCanvas" xmlns:cx="http://schemas.microsoft.com/office/drawing/2014/chartex" xmlns:cx1="http://schemas.microsoft.com/office/drawing/2015/9/8/chartex" xmlns:cx2="http://schemas.microsoft.com/office/drawing/2015/10/21/chartex" xmlns:cx3="http://schemas.microsoft.com/office/drawing/2016/5/9/chartex" xmlns:cx4="http://schemas.microsoft.com/office/drawing/2016/5/10/chartex" xmlns:cx5="http://schemas.microsoft.com/office/drawing/2016/5/11/chartex" xmlns:cx6="http://schemas.microsoft.com/office/drawing/2016/5/12/chartex" xmlns:cx7="http://schemas.microsoft.com/office/drawing/2016/5/13/chartex" xmlns:cx8="http://schemas.microsoft.com/office/drawing/2016/5/14/chartex" xmlns:mc="http://schemas.openxmlformats.org/markup-compatibility/2006" xmlns:aink="http://schemas.microsoft.com/office/drawing/2016/ink" xmlns:am3d="http://schemas.microsoft.com/office/drawing/2017/model3d" xmlns:o="urn:schemas-microsoft-com:office:office" xmlns:r="http://schemas.openxmlformats.org/officeDocument/2006/relationships" xmlns:m="http://schemas.openxmlformats.org/officeDocument/2006/math" xmlns:v="urn:schemas-microsoft-com:vml" xmlns:wp14="http://schemas.microsoft.com/office/word/2010/wordprocessingDrawing" xmlns:wp="http://schemas.openxmlformats.org/drawingml/2006/wordprocessingDrawing" xmlns:w10="urn:schemas-microsoft-com:office:word" xmlns:w="http://schemas.openxmlformats.org/wordprocessingml/2006/main" xmlns:w14="http://schemas.microsoft.com/office/word/2010/wordml" xmlns:w15="http://schemas.microsoft.com/office/word/2012/wordml" xmlns:w16cid="http://schemas.microsoft.com/office/word/2016/wordml/cid" xmlns:w16se="http://schemas.microsoft.com/office/word/2015/wordml/symex" xmlns:wpg="http://schemas.microsoft.com/office/word/2010/wordprocessingGroup" xmlns:wpi="http://schemas.microsoft.com/office/word/2010/wordprocessingInk" xmlns:wne="http://schemas.microsoft.com/office/word/2006/wordml" xmlns:wps="http://schemas.microsoft.com/office/word/2010/wordprocessingShape" mc:Ignorable="w14 w15 w16se w16cid wp14">
   <w:body>
     <w:p>
       <w:pPr>
@@ -515,7 +515,7 @@
                       <w:szCs w:val="28"/>
                       <w:lang w:val="es-ES"/>
                     </w:rPr>
-                    <w:t>Ingresa el título que se obtiene</w:t>
+                    <w:t>Ingeniero Mecatrónico</w:t>
                   </w:r>
                 </w:p>
                 <w:p>
@@ -587,16 +587,7 @@
                       <w:szCs w:val="28"/>
                       <w:lang w:val="es-ES"/>
                     </w:rPr>
-                    <w:t xml:space="preserve">P R E S E N T A </w:t>
-                  </w:r>
-                  <w:r>
-                    <w:rPr>
-                      <w:rFonts w:ascii="Verdana" w:hAnsi="Verdana" w:cs="Arial"/>
-                      <w:sz w:val="28"/>
-                      <w:szCs w:val="28"/>
-                      <w:lang w:val="es-ES"/>
-                    </w:rPr>
-                    <w:t>(N)</w:t>
+                    <w:t>P R E S E N T A</w:t>
                   </w:r>
                 </w:p>
               </w:txbxContent>
@@ -671,95 +662,7 @@
                       <w:sz w:val="28"/>
                       <w:szCs w:val="28"/>
                     </w:rPr>
-                    <w:t xml:space="preserve">Ingresa </w:t>
-                  </w:r>
-                  <w:r>
-                    <w:rPr>
-                      <w:rFonts w:ascii="Verdana" w:hAnsi="Verdana"/>
-                      <w:sz w:val="28"/>
-                      <w:szCs w:val="28"/>
-                    </w:rPr>
-                    <w:t>n</w:t>
-                  </w:r>
-                  <w:r>
-                    <w:rPr>
-                      <w:rFonts w:ascii="Verdana" w:hAnsi="Verdana"/>
-                      <w:sz w:val="28"/>
-                      <w:szCs w:val="28"/>
-                    </w:rPr>
-                    <w:t>ombre</w:t>
-                  </w:r>
-                  <w:r>
-                    <w:rPr>
-                      <w:rFonts w:ascii="Verdana" w:hAnsi="Verdana"/>
-                      <w:sz w:val="28"/>
-                      <w:szCs w:val="28"/>
-                    </w:rPr>
-                    <w:t>(s)</w:t>
-                  </w:r>
-                  <w:r>
-                    <w:rPr>
-                      <w:rFonts w:ascii="Verdana" w:hAnsi="Verdana"/>
-                      <w:sz w:val="28"/>
-                      <w:szCs w:val="28"/>
-                    </w:rPr>
-                    <w:t xml:space="preserve"> de</w:t>
-                  </w:r>
-                  <w:r>
-                    <w:rPr>
-                      <w:rFonts w:ascii="Verdana" w:hAnsi="Verdana"/>
-                      <w:sz w:val="28"/>
-                      <w:szCs w:val="28"/>
-                    </w:rPr>
-                    <w:t>(</w:t>
-                  </w:r>
-                  <w:r>
-                    <w:rPr>
-                      <w:rFonts w:ascii="Verdana" w:hAnsi="Verdana"/>
-                      <w:sz w:val="28"/>
-                      <w:szCs w:val="28"/>
-                    </w:rPr>
-                    <w:t>l</w:t>
-                  </w:r>
-                  <w:r>
-                    <w:rPr>
-                      <w:rFonts w:ascii="Verdana" w:hAnsi="Verdana"/>
-                      <w:sz w:val="28"/>
-                      <w:szCs w:val="28"/>
-                    </w:rPr>
-                    <w:t>os</w:t>
-                  </w:r>
-                  <w:r>
-                    <w:rPr>
-                      <w:rFonts w:ascii="Verdana" w:hAnsi="Verdana"/>
-                      <w:sz w:val="28"/>
-                      <w:szCs w:val="28"/>
-                    </w:rPr>
-                    <w:t>)</w:t>
-                  </w:r>
-                  <w:r>
-                    <w:rPr>
-                      <w:rFonts w:ascii="Verdana" w:hAnsi="Verdana"/>
-                      <w:sz w:val="28"/>
-                      <w:szCs w:val="28"/>
-                    </w:rPr>
-                    <w:t xml:space="preserve"> </w:t>
-                  </w:r>
-                  <w:r>
-                    <w:rPr>
-                      <w:rFonts w:ascii="Verdana" w:hAnsi="Verdana"/>
-                      <w:sz w:val="28"/>
-                      <w:szCs w:val="28"/>
-                    </w:rPr>
-                    <w:t>sustentante</w:t>
-                  </w:r>
-                  <w:r>
-                    <w:rPr>
-                      <w:rFonts w:ascii="Verdana" w:hAnsi="Verdana"/>
-                      <w:sz w:val="28"/>
-                      <w:szCs w:val="28"/>
-                    </w:rPr>
-                    <w:t>(s)</w:t>
+                    <w:t>Ricardo Said Martínez Santiago</w:t>
                   </w:r>
                 </w:p>
               </w:txbxContent>
@@ -794,6 +697,8 @@
         </w:rPr>
         <w:tab/>
       </w:r>
+      <w:bookmarkStart w:id="0" w:name="_GoBack"/>
+      <w:bookmarkEnd w:id="0"/>
     </w:p>
     <w:p>
       <w:pPr>
@@ -882,27 +787,7 @@
                       <w:szCs w:val="28"/>
                       <w:lang w:val="es-ES"/>
                     </w:rPr>
-                    <w:t>DIRECTOR</w:t>
-                  </w:r>
-                  <w:r>
-                    <w:rPr>
-                      <w:rFonts w:ascii="Verdana" w:hAnsi="Verdana" w:cs="Arial"/>
-                      <w:b/>
-                      <w:sz w:val="28"/>
-                      <w:szCs w:val="28"/>
-                      <w:lang w:val="es-ES"/>
-                    </w:rPr>
-                    <w:t>(A)</w:t>
-                  </w:r>
-                  <w:r>
-                    <w:rPr>
-                      <w:rFonts w:ascii="Verdana" w:hAnsi="Verdana" w:cs="Arial"/>
-                      <w:b/>
-                      <w:sz w:val="28"/>
-                      <w:szCs w:val="28"/>
-                      <w:lang w:val="es-ES"/>
-                    </w:rPr>
-                    <w:t xml:space="preserve"> DE TESIS</w:t>
+                    <w:t>DIRECTOR DE TESIS</w:t>
                   </w:r>
                 </w:p>
                 <w:p>
@@ -955,16 +840,7 @@
                       <w:szCs w:val="28"/>
                       <w:lang w:val="es-ES"/>
                     </w:rPr>
-                    <w:t>Ingresa Nombre del Director</w:t>
-                  </w:r>
-                  <w:r>
-                    <w:rPr>
-                      <w:rFonts w:ascii="Verdana" w:hAnsi="Verdana"/>
-                      <w:sz w:val="28"/>
-                      <w:szCs w:val="28"/>
-                      <w:lang w:val="es-ES"/>
-                    </w:rPr>
-                    <w:t>(a)</w:t>
+                    <w:t xml:space="preserve">M. en A. Luis Yair Bautista Blanco </w:t>
                   </w:r>
                 </w:p>
               </w:txbxContent>
@@ -1178,9 +1054,8 @@
                       <w:sz w:val="20"/>
                       <w:szCs w:val="20"/>
                     </w:rPr>
-                    <w:t xml:space="preserve">, Cd. </w:t>
+                    <w:t>, Cd. Mx.</w:t>
                   </w:r>
-                  <w:proofErr w:type="spellStart"/>
                   <w:r>
                     <w:rPr>
                       <w:rFonts w:ascii="Verdana" w:hAnsi="Verdana" w:cs="Times New Roman"/>
@@ -1188,9 +1063,8 @@
                       <w:sz w:val="20"/>
                       <w:szCs w:val="20"/>
                     </w:rPr>
-                    <w:t>Mx.</w:t>
+                    <w:t>,</w:t>
                   </w:r>
-                  <w:proofErr w:type="spellEnd"/>
                   <w:r>
                     <w:rPr>
                       <w:rFonts w:ascii="Verdana" w:hAnsi="Verdana" w:cs="Times New Roman"/>
@@ -1198,16 +1072,7 @@
                       <w:sz w:val="20"/>
                       <w:szCs w:val="20"/>
                     </w:rPr>
-                    <w:t xml:space="preserve">, </w:t>
-                  </w:r>
-                  <w:r>
-                    <w:rPr>
-                      <w:rFonts w:ascii="Verdana" w:hAnsi="Verdana" w:cs="Times New Roman"/>
-                      <w:b/>
-                      <w:sz w:val="20"/>
-                      <w:szCs w:val="20"/>
-                    </w:rPr>
-                    <w:t>Ingresa AÑO</w:t>
+                    <w:t xml:space="preserve"> 2020</w:t>
                   </w:r>
                   <w:r>
                     <w:rPr>
@@ -1238,7 +1103,7 @@
 </file>
 
 <file path=word/styles.xml><?xml version="1.0" encoding="utf-8"?>
-<w:styles xmlns:r="http://schemas.openxmlformats.org/officeDocument/2006/relationships" xmlns:w="http://schemas.openxmlformats.org/wordprocessingml/2006/main">
+<w:styles xmlns:mc="http://schemas.openxmlformats.org/markup-compatibility/2006" xmlns:r="http://schemas.openxmlformats.org/officeDocument/2006/relationships" xmlns:w="http://schemas.openxmlformats.org/wordprocessingml/2006/main" xmlns:w14="http://schemas.microsoft.com/office/word/2010/wordml" xmlns:w15="http://schemas.microsoft.com/office/word/2012/wordml" xmlns:w16cid="http://schemas.microsoft.com/office/word/2016/wordml/cid" xmlns:w16se="http://schemas.microsoft.com/office/word/2015/wordml/symex" mc:Ignorable="w14 w15 w16se w16cid">
   <w:docDefaults>
     <w:rPrDefault>
       <w:rPr>
@@ -1254,144 +1119,383 @@
       </w:pPr>
     </w:pPrDefault>
   </w:docDefaults>
-  <w:latentStyles w:defLockedState="0" w:defUIPriority="99" w:defSemiHidden="1" w:defUnhideWhenUsed="1" w:defQFormat="0" w:count="267">
-    <w:lsdException w:name="Normal" w:semiHidden="0" w:uiPriority="0" w:unhideWhenUsed="0" w:qFormat="1"/>
-    <w:lsdException w:name="heading 1" w:semiHidden="0" w:uiPriority="9" w:unhideWhenUsed="0" w:qFormat="1"/>
-    <w:lsdException w:name="heading 2" w:uiPriority="9" w:qFormat="1"/>
-    <w:lsdException w:name="heading 3" w:uiPriority="9" w:qFormat="1"/>
-    <w:lsdException w:name="heading 4" w:uiPriority="9" w:qFormat="1"/>
-    <w:lsdException w:name="heading 5" w:uiPriority="9" w:qFormat="1"/>
-    <w:lsdException w:name="heading 6" w:uiPriority="9" w:qFormat="1"/>
-    <w:lsdException w:name="heading 7" w:uiPriority="9" w:qFormat="1"/>
-    <w:lsdException w:name="heading 8" w:uiPriority="9" w:qFormat="1"/>
-    <w:lsdException w:name="heading 9" w:uiPriority="9" w:qFormat="1"/>
-    <w:lsdException w:name="toc 1" w:uiPriority="39"/>
-    <w:lsdException w:name="toc 2" w:uiPriority="39"/>
-    <w:lsdException w:name="toc 3" w:uiPriority="39"/>
-    <w:lsdException w:name="toc 4" w:uiPriority="39"/>
-    <w:lsdException w:name="toc 5" w:uiPriority="39"/>
-    <w:lsdException w:name="toc 6" w:uiPriority="39"/>
-    <w:lsdException w:name="toc 7" w:uiPriority="39"/>
-    <w:lsdException w:name="toc 8" w:uiPriority="39"/>
-    <w:lsdException w:name="toc 9" w:uiPriority="39"/>
-    <w:lsdException w:name="caption" w:uiPriority="35" w:qFormat="1"/>
-    <w:lsdException w:name="Title" w:semiHidden="0" w:uiPriority="10" w:unhideWhenUsed="0" w:qFormat="1"/>
-    <w:lsdException w:name="Default Paragraph Font" w:uiPriority="1"/>
-    <w:lsdException w:name="Subtitle" w:semiHidden="0" w:uiPriority="11" w:unhideWhenUsed="0" w:qFormat="1"/>
-    <w:lsdException w:name="Strong" w:semiHidden="0" w:uiPriority="22" w:unhideWhenUsed="0" w:qFormat="1"/>
-    <w:lsdException w:name="Emphasis" w:semiHidden="0" w:uiPriority="20" w:unhideWhenUsed="0" w:qFormat="1"/>
-    <w:lsdException w:name="Table Grid" w:semiHidden="0" w:uiPriority="59" w:unhideWhenUsed="0"/>
-    <w:lsdException w:name="Placeholder Text" w:unhideWhenUsed="0"/>
-    <w:lsdException w:name="No Spacing" w:semiHidden="0" w:uiPriority="1" w:unhideWhenUsed="0" w:qFormat="1"/>
-    <w:lsdException w:name="Light Shading" w:semiHidden="0" w:uiPriority="60" w:unhideWhenUsed="0"/>
-    <w:lsdException w:name="Light List" w:semiHidden="0" w:uiPriority="61" w:unhideWhenUsed="0"/>
-    <w:lsdException w:name="Light Grid" w:semiHidden="0" w:uiPriority="62" w:unhideWhenUsed="0"/>
-    <w:lsdException w:name="Medium Shading 1" w:semiHidden="0" w:uiPriority="63" w:unhideWhenUsed="0"/>
-    <w:lsdException w:name="Medium Shading 2" w:semiHidden="0" w:uiPriority="64" w:unhideWhenUsed="0"/>
-    <w:lsdException w:name="Medium List 1" w:semiHidden="0" w:uiPriority="65" w:unhideWhenUsed="0"/>
-    <w:lsdException w:name="Medium List 2" w:semiHidden="0" w:uiPriority="66" w:unhideWhenUsed="0"/>
-    <w:lsdException w:name="Medium Grid 1" w:semiHidden="0" w:uiPriority="67" w:unhideWhenUsed="0"/>
-    <w:lsdException w:name="Medium Grid 2" w:semiHidden="0" w:uiPriority="68" w:unhideWhenUsed="0"/>
-    <w:lsdException w:name="Medium Grid 3" w:semiHidden="0" w:uiPriority="69" w:unhideWhenUsed="0"/>
-    <w:lsdException w:name="Dark List" w:semiHidden="0" w:uiPriority="70" w:unhideWhenUsed="0"/>
-    <w:lsdException w:name="Colorful Shading" w:semiHidden="0" w:uiPriority="71" w:unhideWhenUsed="0"/>
-    <w:lsdException w:name="Colorful List" w:semiHidden="0" w:uiPriority="72" w:unhideWhenUsed="0"/>
-    <w:lsdException w:name="Colorful Grid" w:semiHidden="0" w:uiPriority="73" w:unhideWhenUsed="0"/>
-    <w:lsdException w:name="Light Shading Accent 1" w:semiHidden="0" w:uiPriority="60" w:unhideWhenUsed="0"/>
-    <w:lsdException w:name="Light List Accent 1" w:semiHidden="0" w:uiPriority="61" w:unhideWhenUsed="0"/>
-    <w:lsdException w:name="Light Grid Accent 1" w:semiHidden="0" w:uiPriority="62" w:unhideWhenUsed="0"/>
-    <w:lsdException w:name="Medium Shading 1 Accent 1" w:semiHidden="0" w:uiPriority="63" w:unhideWhenUsed="0"/>
-    <w:lsdException w:name="Medium Shading 2 Accent 1" w:semiHidden="0" w:uiPriority="64" w:unhideWhenUsed="0"/>
-    <w:lsdException w:name="Medium List 1 Accent 1" w:semiHidden="0" w:uiPriority="65" w:unhideWhenUsed="0"/>
-    <w:lsdException w:name="Revision" w:unhideWhenUsed="0"/>
-    <w:lsdException w:name="List Paragraph" w:semiHidden="0" w:uiPriority="34" w:unhideWhenUsed="0" w:qFormat="1"/>
-    <w:lsdException w:name="Quote" w:semiHidden="0" w:uiPriority="29" w:unhideWhenUsed="0" w:qFormat="1"/>
-    <w:lsdException w:name="Intense Quote" w:semiHidden="0" w:uiPriority="30" w:unhideWhenUsed="0" w:qFormat="1"/>
-    <w:lsdException w:name="Medium List 2 Accent 1" w:semiHidden="0" w:uiPriority="66" w:unhideWhenUsed="0"/>
-    <w:lsdException w:name="Medium Grid 1 Accent 1" w:semiHidden="0" w:uiPriority="67" w:unhideWhenUsed="0"/>
-    <w:lsdException w:name="Medium Grid 2 Accent 1" w:semiHidden="0" w:uiPriority="68" w:unhideWhenUsed="0"/>
-    <w:lsdException w:name="Medium Grid 3 Accent 1" w:semiHidden="0" w:uiPriority="69" w:unhideWhenUsed="0"/>
-    <w:lsdException w:name="Dark List Accent 1" w:semiHidden="0" w:uiPriority="70" w:unhideWhenUsed="0"/>
-    <w:lsdException w:name="Colorful Shading Accent 1" w:semiHidden="0" w:uiPriority="71" w:unhideWhenUsed="0"/>
-    <w:lsdException w:name="Colorful List Accent 1" w:semiHidden="0" w:uiPriority="72" w:unhideWhenUsed="0"/>
-    <w:lsdException w:name="Colorful Grid Accent 1" w:semiHidden="0" w:uiPriority="73" w:unhideWhenUsed="0"/>
-    <w:lsdException w:name="Light Shading Accent 2" w:semiHidden="0" w:uiPriority="60" w:unhideWhenUsed="0"/>
-    <w:lsdException w:name="Light List Accent 2" w:semiHidden="0" w:uiPriority="61" w:unhideWhenUsed="0"/>
-    <w:lsdException w:name="Light Grid Accent 2" w:semiHidden="0" w:uiPriority="62" w:unhideWhenUsed="0"/>
-    <w:lsdException w:name="Medium Shading 1 Accent 2" w:semiHidden="0" w:uiPriority="63" w:unhideWhenUsed="0"/>
-    <w:lsdException w:name="Medium Shading 2 Accent 2" w:semiHidden="0" w:uiPriority="64" w:unhideWhenUsed="0"/>
-    <w:lsdException w:name="Medium List 1 Accent 2" w:semiHidden="0" w:uiPriority="65" w:unhideWhenUsed="0"/>
-    <w:lsdException w:name="Medium List 2 Accent 2" w:semiHidden="0" w:uiPriority="66" w:unhideWhenUsed="0"/>
-    <w:lsdException w:name="Medium Grid 1 Accent 2" w:semiHidden="0" w:uiPriority="67" w:unhideWhenUsed="0"/>
-    <w:lsdException w:name="Medium Grid 2 Accent 2" w:semiHidden="0" w:uiPriority="68" w:unhideWhenUsed="0"/>
-    <w:lsdException w:name="Medium Grid 3 Accent 2" w:semiHidden="0" w:uiPriority="69" w:unhideWhenUsed="0"/>
-    <w:lsdException w:name="Dark List Accent 2" w:semiHidden="0" w:uiPriority="70" w:unhideWhenUsed="0"/>
-    <w:lsdException w:name="Colorful Shading Accent 2" w:semiHidden="0" w:uiPriority="71" w:unhideWhenUsed="0"/>
-    <w:lsdException w:name="Colorful List Accent 2" w:semiHidden="0" w:uiPriority="72" w:unhideWhenUsed="0"/>
-    <w:lsdException w:name="Colorful Grid Accent 2" w:semiHidden="0" w:uiPriority="73" w:unhideWhenUsed="0"/>
-    <w:lsdException w:name="Light Shading Accent 3" w:semiHidden="0" w:uiPriority="60" w:unhideWhenUsed="0"/>
-    <w:lsdException w:name="Light List Accent 3" w:semiHidden="0" w:uiPriority="61" w:unhideWhenUsed="0"/>
-    <w:lsdException w:name="Light Grid Accent 3" w:semiHidden="0" w:uiPriority="62" w:unhideWhenUsed="0"/>
-    <w:lsdException w:name="Medium Shading 1 Accent 3" w:semiHidden="0" w:uiPriority="63" w:unhideWhenUsed="0"/>
-    <w:lsdException w:name="Medium Shading 2 Accent 3" w:semiHidden="0" w:uiPriority="64" w:unhideWhenUsed="0"/>
-    <w:lsdException w:name="Medium List 1 Accent 3" w:semiHidden="0" w:uiPriority="65" w:unhideWhenUsed="0"/>
-    <w:lsdException w:name="Medium List 2 Accent 3" w:semiHidden="0" w:uiPriority="66" w:unhideWhenUsed="0"/>
-    <w:lsdException w:name="Medium Grid 1 Accent 3" w:semiHidden="0" w:uiPriority="67" w:unhideWhenUsed="0"/>
-    <w:lsdException w:name="Medium Grid 2 Accent 3" w:semiHidden="0" w:uiPriority="68" w:unhideWhenUsed="0"/>
-    <w:lsdException w:name="Medium Grid 3 Accent 3" w:semiHidden="0" w:uiPriority="69" w:unhideWhenUsed="0"/>
-    <w:lsdException w:name="Dark List Accent 3" w:semiHidden="0" w:uiPriority="70" w:unhideWhenUsed="0"/>
-    <w:lsdException w:name="Colorful Shading Accent 3" w:semiHidden="0" w:uiPriority="71" w:unhideWhenUsed="0"/>
-    <w:lsdException w:name="Colorful List Accent 3" w:semiHidden="0" w:uiPriority="72" w:unhideWhenUsed="0"/>
-    <w:lsdException w:name="Colorful Grid Accent 3" w:semiHidden="0" w:uiPriority="73" w:unhideWhenUsed="0"/>
-    <w:lsdException w:name="Light Shading Accent 4" w:semiHidden="0" w:uiPriority="60" w:unhideWhenUsed="0"/>
-    <w:lsdException w:name="Light List Accent 4" w:semiHidden="0" w:uiPriority="61" w:unhideWhenUsed="0"/>
-    <w:lsdException w:name="Light Grid Accent 4" w:semiHidden="0" w:uiPriority="62" w:unhideWhenUsed="0"/>
-    <w:lsdException w:name="Medium Shading 1 Accent 4" w:semiHidden="0" w:uiPriority="63" w:unhideWhenUsed="0"/>
-    <w:lsdException w:name="Medium Shading 2 Accent 4" w:semiHidden="0" w:uiPriority="64" w:unhideWhenUsed="0"/>
-    <w:lsdException w:name="Medium List 1 Accent 4" w:semiHidden="0" w:uiPriority="65" w:unhideWhenUsed="0"/>
-    <w:lsdException w:name="Medium List 2 Accent 4" w:semiHidden="0" w:uiPriority="66" w:unhideWhenUsed="0"/>
-    <w:lsdException w:name="Medium Grid 1 Accent 4" w:semiHidden="0" w:uiPriority="67" w:unhideWhenUsed="0"/>
-    <w:lsdException w:name="Medium Grid 2 Accent 4" w:semiHidden="0" w:uiPriority="68" w:unhideWhenUsed="0"/>
-    <w:lsdException w:name="Medium Grid 3 Accent 4" w:semiHidden="0" w:uiPriority="69" w:unhideWhenUsed="0"/>
-    <w:lsdException w:name="Dark List Accent 4" w:semiHidden="0" w:uiPriority="70" w:unhideWhenUsed="0"/>
-    <w:lsdException w:name="Colorful Shading Accent 4" w:semiHidden="0" w:uiPriority="71" w:unhideWhenUsed="0"/>
-    <w:lsdException w:name="Colorful List Accent 4" w:semiHidden="0" w:uiPriority="72" w:unhideWhenUsed="0"/>
-    <w:lsdException w:name="Colorful Grid Accent 4" w:semiHidden="0" w:uiPriority="73" w:unhideWhenUsed="0"/>
-    <w:lsdException w:name="Light Shading Accent 5" w:semiHidden="0" w:uiPriority="60" w:unhideWhenUsed="0"/>
-    <w:lsdException w:name="Light List Accent 5" w:semiHidden="0" w:uiPriority="61" w:unhideWhenUsed="0"/>
-    <w:lsdException w:name="Light Grid Accent 5" w:semiHidden="0" w:uiPriority="62" w:unhideWhenUsed="0"/>
-    <w:lsdException w:name="Medium Shading 1 Accent 5" w:semiHidden="0" w:uiPriority="63" w:unhideWhenUsed="0"/>
-    <w:lsdException w:name="Medium Shading 2 Accent 5" w:semiHidden="0" w:uiPriority="64" w:unhideWhenUsed="0"/>
-    <w:lsdException w:name="Medium List 1 Accent 5" w:semiHidden="0" w:uiPriority="65" w:unhideWhenUsed="0"/>
-    <w:lsdException w:name="Medium List 2 Accent 5" w:semiHidden="0" w:uiPriority="66" w:unhideWhenUsed="0"/>
-    <w:lsdException w:name="Medium Grid 1 Accent 5" w:semiHidden="0" w:uiPriority="67" w:unhideWhenUsed="0"/>
-    <w:lsdException w:name="Medium Grid 2 Accent 5" w:semiHidden="0" w:uiPriority="68" w:unhideWhenUsed="0"/>
-    <w:lsdException w:name="Medium Grid 3 Accent 5" w:semiHidden="0" w:uiPriority="69" w:unhideWhenUsed="0"/>
-    <w:lsdException w:name="Dark List Accent 5" w:semiHidden="0" w:uiPriority="70" w:unhideWhenUsed="0"/>
-    <w:lsdException w:name="Colorful Shading Accent 5" w:semiHidden="0" w:uiPriority="71" w:unhideWhenUsed="0"/>
-    <w:lsdException w:name="Colorful List Accent 5" w:semiHidden="0" w:uiPriority="72" w:unhideWhenUsed="0"/>
-    <w:lsdException w:name="Colorful Grid Accent 5" w:semiHidden="0" w:uiPriority="73" w:unhideWhenUsed="0"/>
-    <w:lsdException w:name="Light Shading Accent 6" w:semiHidden="0" w:uiPriority="60" w:unhideWhenUsed="0"/>
-    <w:lsdException w:name="Light List Accent 6" w:semiHidden="0" w:uiPriority="61" w:unhideWhenUsed="0"/>
-    <w:lsdException w:name="Light Grid Accent 6" w:semiHidden="0" w:uiPriority="62" w:unhideWhenUsed="0"/>
-    <w:lsdException w:name="Medium Shading 1 Accent 6" w:semiHidden="0" w:uiPriority="63" w:unhideWhenUsed="0"/>
-    <w:lsdException w:name="Medium Shading 2 Accent 6" w:semiHidden="0" w:uiPriority="64" w:unhideWhenUsed="0"/>
-    <w:lsdException w:name="Medium List 1 Accent 6" w:semiHidden="0" w:uiPriority="65" w:unhideWhenUsed="0"/>
-    <w:lsdException w:name="Medium List 2 Accent 6" w:semiHidden="0" w:uiPriority="66" w:unhideWhenUsed="0"/>
-    <w:lsdException w:name="Medium Grid 1 Accent 6" w:semiHidden="0" w:uiPriority="67" w:unhideWhenUsed="0"/>
-    <w:lsdException w:name="Medium Grid 2 Accent 6" w:semiHidden="0" w:uiPriority="68" w:unhideWhenUsed="0"/>
-    <w:lsdException w:name="Medium Grid 3 Accent 6" w:semiHidden="0" w:uiPriority="69" w:unhideWhenUsed="0"/>
-    <w:lsdException w:name="Dark List Accent 6" w:semiHidden="0" w:uiPriority="70" w:unhideWhenUsed="0"/>
-    <w:lsdException w:name="Colorful Shading Accent 6" w:semiHidden="0" w:uiPriority="71" w:unhideWhenUsed="0"/>
-    <w:lsdException w:name="Colorful List Accent 6" w:semiHidden="0" w:uiPriority="72" w:unhideWhenUsed="0"/>
-    <w:lsdException w:name="Colorful Grid Accent 6" w:semiHidden="0" w:uiPriority="73" w:unhideWhenUsed="0"/>
-    <w:lsdException w:name="Subtle Emphasis" w:semiHidden="0" w:uiPriority="19" w:unhideWhenUsed="0" w:qFormat="1"/>
-    <w:lsdException w:name="Intense Emphasis" w:semiHidden="0" w:uiPriority="21" w:unhideWhenUsed="0" w:qFormat="1"/>
-    <w:lsdException w:name="Subtle Reference" w:semiHidden="0" w:uiPriority="31" w:unhideWhenUsed="0" w:qFormat="1"/>
-    <w:lsdException w:name="Intense Reference" w:semiHidden="0" w:uiPriority="32" w:unhideWhenUsed="0" w:qFormat="1"/>
-    <w:lsdException w:name="Book Title" w:semiHidden="0" w:uiPriority="33" w:unhideWhenUsed="0" w:qFormat="1"/>
-    <w:lsdException w:name="Bibliography" w:uiPriority="37"/>
-    <w:lsdException w:name="TOC Heading" w:uiPriority="39" w:qFormat="1"/>
+  <w:latentStyles w:defLockedState="0" w:defUIPriority="99" w:defSemiHidden="0" w:defUnhideWhenUsed="0" w:defQFormat="0" w:count="376">
+    <w:lsdException w:name="Normal" w:uiPriority="0" w:qFormat="1"/>
+    <w:lsdException w:name="heading 1" w:uiPriority="9" w:qFormat="1"/>
+    <w:lsdException w:name="heading 2" w:semiHidden="1" w:uiPriority="9" w:unhideWhenUsed="1" w:qFormat="1"/>
+    <w:lsdException w:name="heading 3" w:semiHidden="1" w:uiPriority="9" w:unhideWhenUsed="1" w:qFormat="1"/>
+    <w:lsdException w:name="heading 4" w:semiHidden="1" w:uiPriority="9" w:unhideWhenUsed="1" w:qFormat="1"/>
+    <w:lsdException w:name="heading 5" w:semiHidden="1" w:uiPriority="9" w:unhideWhenUsed="1" w:qFormat="1"/>
+    <w:lsdException w:name="heading 6" w:semiHidden="1" w:uiPriority="9" w:unhideWhenUsed="1" w:qFormat="1"/>
+    <w:lsdException w:name="heading 7" w:semiHidden="1" w:uiPriority="9" w:unhideWhenUsed="1" w:qFormat="1"/>
+    <w:lsdException w:name="heading 8" w:semiHidden="1" w:uiPriority="9" w:unhideWhenUsed="1" w:qFormat="1"/>
+    <w:lsdException w:name="heading 9" w:semiHidden="1" w:uiPriority="9" w:unhideWhenUsed="1" w:qFormat="1"/>
+    <w:lsdException w:name="index 1" w:semiHidden="1" w:unhideWhenUsed="1"/>
+    <w:lsdException w:name="index 2" w:semiHidden="1" w:unhideWhenUsed="1"/>
+    <w:lsdException w:name="index 3" w:semiHidden="1" w:unhideWhenUsed="1"/>
+    <w:lsdException w:name="index 4" w:semiHidden="1" w:unhideWhenUsed="1"/>
+    <w:lsdException w:name="index 5" w:semiHidden="1" w:unhideWhenUsed="1"/>
+    <w:lsdException w:name="index 6" w:semiHidden="1" w:unhideWhenUsed="1"/>
+    <w:lsdException w:name="index 7" w:semiHidden="1" w:unhideWhenUsed="1"/>
+    <w:lsdException w:name="index 8" w:semiHidden="1" w:unhideWhenUsed="1"/>
+    <w:lsdException w:name="index 9" w:semiHidden="1" w:unhideWhenUsed="1"/>
+    <w:lsdException w:name="toc 1" w:semiHidden="1" w:uiPriority="39" w:unhideWhenUsed="1"/>
+    <w:lsdException w:name="toc 2" w:semiHidden="1" w:uiPriority="39" w:unhideWhenUsed="1"/>
+    <w:lsdException w:name="toc 3" w:semiHidden="1" w:uiPriority="39" w:unhideWhenUsed="1"/>
+    <w:lsdException w:name="toc 4" w:semiHidden="1" w:uiPriority="39" w:unhideWhenUsed="1"/>
+    <w:lsdException w:name="toc 5" w:semiHidden="1" w:uiPriority="39" w:unhideWhenUsed="1"/>
+    <w:lsdException w:name="toc 6" w:semiHidden="1" w:uiPriority="39" w:unhideWhenUsed="1"/>
+    <w:lsdException w:name="toc 7" w:semiHidden="1" w:uiPriority="39" w:unhideWhenUsed="1"/>
+    <w:lsdException w:name="toc 8" w:semiHidden="1" w:uiPriority="39" w:unhideWhenUsed="1"/>
+    <w:lsdException w:name="toc 9" w:semiHidden="1" w:uiPriority="39" w:unhideWhenUsed="1"/>
+    <w:lsdException w:name="Normal Indent" w:semiHidden="1" w:unhideWhenUsed="1"/>
+    <w:lsdException w:name="footnote text" w:semiHidden="1" w:unhideWhenUsed="1"/>
+    <w:lsdException w:name="annotation text" w:semiHidden="1" w:unhideWhenUsed="1"/>
+    <w:lsdException w:name="header" w:semiHidden="1" w:unhideWhenUsed="1"/>
+    <w:lsdException w:name="footer" w:semiHidden="1" w:unhideWhenUsed="1"/>
+    <w:lsdException w:name="index heading" w:semiHidden="1" w:unhideWhenUsed="1"/>
+    <w:lsdException w:name="caption" w:semiHidden="1" w:uiPriority="35" w:unhideWhenUsed="1" w:qFormat="1"/>
+    <w:lsdException w:name="table of figures" w:semiHidden="1" w:unhideWhenUsed="1"/>
+    <w:lsdException w:name="envelope address" w:semiHidden="1" w:unhideWhenUsed="1"/>
+    <w:lsdException w:name="envelope return" w:semiHidden="1" w:unhideWhenUsed="1"/>
+    <w:lsdException w:name="footnote reference" w:semiHidden="1" w:unhideWhenUsed="1"/>
+    <w:lsdException w:name="annotation reference" w:semiHidden="1" w:unhideWhenUsed="1"/>
+    <w:lsdException w:name="line number" w:semiHidden="1" w:unhideWhenUsed="1"/>
+    <w:lsdException w:name="page number" w:semiHidden="1" w:unhideWhenUsed="1"/>
+    <w:lsdException w:name="endnote reference" w:semiHidden="1" w:unhideWhenUsed="1"/>
+    <w:lsdException w:name="endnote text" w:semiHidden="1" w:unhideWhenUsed="1"/>
+    <w:lsdException w:name="table of authorities" w:semiHidden="1" w:unhideWhenUsed="1"/>
+    <w:lsdException w:name="macro" w:semiHidden="1" w:unhideWhenUsed="1"/>
+    <w:lsdException w:name="toa heading" w:semiHidden="1" w:unhideWhenUsed="1"/>
+    <w:lsdException w:name="List" w:semiHidden="1" w:unhideWhenUsed="1"/>
+    <w:lsdException w:name="List Bullet" w:semiHidden="1" w:unhideWhenUsed="1"/>
+    <w:lsdException w:name="List Number" w:semiHidden="1" w:unhideWhenUsed="1"/>
+    <w:lsdException w:name="List 2" w:semiHidden="1" w:unhideWhenUsed="1"/>
+    <w:lsdException w:name="List 3" w:semiHidden="1" w:unhideWhenUsed="1"/>
+    <w:lsdException w:name="List 4" w:semiHidden="1" w:unhideWhenUsed="1"/>
+    <w:lsdException w:name="List 5" w:semiHidden="1" w:unhideWhenUsed="1"/>
+    <w:lsdException w:name="List Bullet 2" w:semiHidden="1" w:unhideWhenUsed="1"/>
+    <w:lsdException w:name="List Bullet 3" w:semiHidden="1" w:unhideWhenUsed="1"/>
+    <w:lsdException w:name="List Bullet 4" w:semiHidden="1" w:unhideWhenUsed="1"/>
+    <w:lsdException w:name="List Bullet 5" w:semiHidden="1" w:unhideWhenUsed="1"/>
+    <w:lsdException w:name="List Number 2" w:semiHidden="1" w:unhideWhenUsed="1"/>
+    <w:lsdException w:name="List Number 3" w:semiHidden="1" w:unhideWhenUsed="1"/>
+    <w:lsdException w:name="List Number 4" w:semiHidden="1" w:unhideWhenUsed="1"/>
+    <w:lsdException w:name="List Number 5" w:semiHidden="1" w:unhideWhenUsed="1"/>
+    <w:lsdException w:name="Title" w:uiPriority="10" w:qFormat="1"/>
+    <w:lsdException w:name="Closing" w:semiHidden="1" w:unhideWhenUsed="1"/>
+    <w:lsdException w:name="Signature" w:semiHidden="1" w:unhideWhenUsed="1"/>
+    <w:lsdException w:name="Default Paragraph Font" w:semiHidden="1" w:uiPriority="1" w:unhideWhenUsed="1"/>
+    <w:lsdException w:name="Body Text" w:semiHidden="1" w:unhideWhenUsed="1"/>
+    <w:lsdException w:name="Body Text Indent" w:semiHidden="1" w:unhideWhenUsed="1"/>
+    <w:lsdException w:name="List Continue" w:semiHidden="1" w:unhideWhenUsed="1"/>
+    <w:lsdException w:name="List Continue 2" w:semiHidden="1" w:unhideWhenUsed="1"/>
+    <w:lsdException w:name="List Continue 3" w:semiHidden="1" w:unhideWhenUsed="1"/>
+    <w:lsdException w:name="List Continue 4" w:semiHidden="1" w:unhideWhenUsed="1"/>
+    <w:lsdException w:name="List Continue 5" w:semiHidden="1" w:unhideWhenUsed="1"/>
+    <w:lsdException w:name="Message Header" w:semiHidden="1" w:unhideWhenUsed="1"/>
+    <w:lsdException w:name="Subtitle" w:uiPriority="11" w:qFormat="1"/>
+    <w:lsdException w:name="Salutation" w:semiHidden="1" w:unhideWhenUsed="1"/>
+    <w:lsdException w:name="Date" w:semiHidden="1" w:unhideWhenUsed="1"/>
+    <w:lsdException w:name="Body Text First Indent" w:semiHidden="1" w:unhideWhenUsed="1"/>
+    <w:lsdException w:name="Body Text First Indent 2" w:semiHidden="1" w:unhideWhenUsed="1"/>
+    <w:lsdException w:name="Note Heading" w:semiHidden="1" w:unhideWhenUsed="1"/>
+    <w:lsdException w:name="Body Text 2" w:semiHidden="1" w:unhideWhenUsed="1"/>
+    <w:lsdException w:name="Body Text 3" w:semiHidden="1" w:unhideWhenUsed="1"/>
+    <w:lsdException w:name="Body Text Indent 2" w:semiHidden="1" w:unhideWhenUsed="1"/>
+    <w:lsdException w:name="Body Text Indent 3" w:semiHidden="1" w:unhideWhenUsed="1"/>
+    <w:lsdException w:name="Block Text" w:semiHidden="1" w:unhideWhenUsed="1"/>
+    <w:lsdException w:name="Hyperlink" w:semiHidden="1" w:unhideWhenUsed="1"/>
+    <w:lsdException w:name="FollowedHyperlink" w:semiHidden="1" w:unhideWhenUsed="1"/>
+    <w:lsdException w:name="Strong" w:uiPriority="22" w:qFormat="1"/>
+    <w:lsdException w:name="Emphasis" w:uiPriority="20" w:qFormat="1"/>
+    <w:lsdException w:name="Document Map" w:semiHidden="1" w:unhideWhenUsed="1"/>
+    <w:lsdException w:name="Plain Text" w:semiHidden="1" w:unhideWhenUsed="1"/>
+    <w:lsdException w:name="E-mail Signature" w:semiHidden="1" w:unhideWhenUsed="1"/>
+    <w:lsdException w:name="HTML Top of Form" w:semiHidden="1" w:unhideWhenUsed="1"/>
+    <w:lsdException w:name="HTML Bottom of Form" w:semiHidden="1" w:unhideWhenUsed="1"/>
+    <w:lsdException w:name="Normal (Web)" w:semiHidden="1" w:unhideWhenUsed="1"/>
+    <w:lsdException w:name="HTML Acronym" w:semiHidden="1" w:unhideWhenUsed="1"/>
+    <w:lsdException w:name="HTML Address" w:semiHidden="1" w:unhideWhenUsed="1"/>
+    <w:lsdException w:name="HTML Cite" w:semiHidden="1" w:unhideWhenUsed="1"/>
+    <w:lsdException w:name="HTML Code" w:semiHidden="1" w:unhideWhenUsed="1"/>
+    <w:lsdException w:name="HTML Definition" w:semiHidden="1" w:unhideWhenUsed="1"/>
+    <w:lsdException w:name="HTML Keyboard" w:semiHidden="1" w:unhideWhenUsed="1"/>
+    <w:lsdException w:name="HTML Preformatted" w:semiHidden="1" w:unhideWhenUsed="1"/>
+    <w:lsdException w:name="HTML Sample" w:semiHidden="1" w:unhideWhenUsed="1"/>
+    <w:lsdException w:name="HTML Typewriter" w:semiHidden="1" w:unhideWhenUsed="1"/>
+    <w:lsdException w:name="HTML Variable" w:semiHidden="1" w:unhideWhenUsed="1"/>
+    <w:lsdException w:name="Normal Table" w:semiHidden="1" w:unhideWhenUsed="1"/>
+    <w:lsdException w:name="annotation subject" w:semiHidden="1" w:unhideWhenUsed="1"/>
+    <w:lsdException w:name="No List" w:semiHidden="1" w:unhideWhenUsed="1"/>
+    <w:lsdException w:name="Outline List 1" w:semiHidden="1" w:unhideWhenUsed="1"/>
+    <w:lsdException w:name="Outline List 2" w:semiHidden="1" w:unhideWhenUsed="1"/>
+    <w:lsdException w:name="Outline List 3" w:semiHidden="1" w:unhideWhenUsed="1"/>
+    <w:lsdException w:name="Table Simple 1" w:semiHidden="1" w:unhideWhenUsed="1"/>
+    <w:lsdException w:name="Table Simple 2" w:semiHidden="1" w:unhideWhenUsed="1"/>
+    <w:lsdException w:name="Table Simple 3" w:semiHidden="1" w:unhideWhenUsed="1"/>
+    <w:lsdException w:name="Table Classic 1" w:semiHidden="1" w:unhideWhenUsed="1"/>
+    <w:lsdException w:name="Table Classic 2" w:semiHidden="1" w:unhideWhenUsed="1"/>
+    <w:lsdException w:name="Table Classic 3" w:semiHidden="1" w:unhideWhenUsed="1"/>
+    <w:lsdException w:name="Table Classic 4" w:semiHidden="1" w:unhideWhenUsed="1"/>
+    <w:lsdException w:name="Table Colorful 1" w:semiHidden="1" w:unhideWhenUsed="1"/>
+    <w:lsdException w:name="Table Colorful 2" w:semiHidden="1" w:unhideWhenUsed="1"/>
+    <w:lsdException w:name="Table Colorful 3" w:semiHidden="1" w:unhideWhenUsed="1"/>
+    <w:lsdException w:name="Table Columns 1" w:semiHidden="1" w:unhideWhenUsed="1"/>
+    <w:lsdException w:name="Table Columns 2" w:semiHidden="1" w:unhideWhenUsed="1"/>
+    <w:lsdException w:name="Table Columns 3" w:semiHidden="1" w:unhideWhenUsed="1"/>
+    <w:lsdException w:name="Table Columns 4" w:semiHidden="1" w:unhideWhenUsed="1"/>
+    <w:lsdException w:name="Table Columns 5" w:semiHidden="1" w:unhideWhenUsed="1"/>
+    <w:lsdException w:name="Table Grid 1" w:semiHidden="1" w:unhideWhenUsed="1"/>
+    <w:lsdException w:name="Table Grid 2" w:semiHidden="1" w:unhideWhenUsed="1"/>
+    <w:lsdException w:name="Table Grid 3" w:semiHidden="1" w:unhideWhenUsed="1"/>
+    <w:lsdException w:name="Table Grid 4" w:semiHidden="1" w:unhideWhenUsed="1"/>
+    <w:lsdException w:name="Table Grid 5" w:semiHidden="1" w:unhideWhenUsed="1"/>
+    <w:lsdException w:name="Table Grid 6" w:semiHidden="1" w:unhideWhenUsed="1"/>
+    <w:lsdException w:name="Table Grid 7" w:semiHidden="1" w:unhideWhenUsed="1"/>
+    <w:lsdException w:name="Table Grid 8" w:semiHidden="1" w:unhideWhenUsed="1"/>
+    <w:lsdException w:name="Table List 1" w:semiHidden="1" w:unhideWhenUsed="1"/>
+    <w:lsdException w:name="Table List 2" w:semiHidden="1" w:unhideWhenUsed="1"/>
+    <w:lsdException w:name="Table List 3" w:semiHidden="1" w:unhideWhenUsed="1"/>
+    <w:lsdException w:name="Table List 4" w:semiHidden="1" w:unhideWhenUsed="1"/>
+    <w:lsdException w:name="Table List 5" w:semiHidden="1" w:unhideWhenUsed="1"/>
+    <w:lsdException w:name="Table List 6" w:semiHidden="1" w:unhideWhenUsed="1"/>
+    <w:lsdException w:name="Table List 7" w:semiHidden="1" w:unhideWhenUsed="1"/>
+    <w:lsdException w:name="Table List 8" w:semiHidden="1" w:unhideWhenUsed="1"/>
+    <w:lsdException w:name="Table 3D effects 1" w:semiHidden="1" w:unhideWhenUsed="1"/>
+    <w:lsdException w:name="Table 3D effects 2" w:semiHidden="1" w:unhideWhenUsed="1"/>
+    <w:lsdException w:name="Table 3D effects 3" w:semiHidden="1" w:unhideWhenUsed="1"/>
+    <w:lsdException w:name="Table Contemporary" w:semiHidden="1" w:unhideWhenUsed="1"/>
+    <w:lsdException w:name="Table Elegant" w:semiHidden="1" w:unhideWhenUsed="1"/>
+    <w:lsdException w:name="Table Professional" w:semiHidden="1" w:unhideWhenUsed="1"/>
+    <w:lsdException w:name="Table Subtle 1" w:semiHidden="1" w:unhideWhenUsed="1"/>
+    <w:lsdException w:name="Table Subtle 2" w:semiHidden="1" w:unhideWhenUsed="1"/>
+    <w:lsdException w:name="Table Web 1" w:semiHidden="1" w:unhideWhenUsed="1"/>
+    <w:lsdException w:name="Table Web 2" w:semiHidden="1" w:unhideWhenUsed="1"/>
+    <w:lsdException w:name="Table Web 3" w:semiHidden="1" w:unhideWhenUsed="1"/>
+    <w:lsdException w:name="Balloon Text" w:semiHidden="1" w:unhideWhenUsed="1"/>
+    <w:lsdException w:name="Table Grid" w:semiHidden="1" w:uiPriority="59" w:unhideWhenUsed="1"/>
+    <w:lsdException w:name="Table Theme" w:semiHidden="1" w:unhideWhenUsed="1"/>
+    <w:lsdException w:name="Placeholder Text" w:semiHidden="1"/>
+    <w:lsdException w:name="No Spacing" w:uiPriority="1" w:qFormat="1"/>
+    <w:lsdException w:name="Light Shading" w:uiPriority="60"/>
+    <w:lsdException w:name="Light List" w:uiPriority="61"/>
+    <w:lsdException w:name="Light Grid" w:uiPriority="62"/>
+    <w:lsdException w:name="Medium Shading 1" w:uiPriority="63"/>
+    <w:lsdException w:name="Medium Shading 2" w:uiPriority="64"/>
+    <w:lsdException w:name="Medium List 1" w:uiPriority="65"/>
+    <w:lsdException w:name="Medium List 2" w:uiPriority="66"/>
+    <w:lsdException w:name="Medium Grid 1" w:uiPriority="67"/>
+    <w:lsdException w:name="Medium Grid 2" w:uiPriority="68"/>
+    <w:lsdException w:name="Medium Grid 3" w:uiPriority="69"/>
+    <w:lsdException w:name="Dark List" w:uiPriority="70"/>
+    <w:lsdException w:name="Colorful Shading" w:uiPriority="71"/>
+    <w:lsdException w:name="Colorful List" w:uiPriority="72"/>
+    <w:lsdException w:name="Colorful Grid" w:uiPriority="73"/>
+    <w:lsdException w:name="Light Shading Accent 1" w:uiPriority="60"/>
+    <w:lsdException w:name="Light List Accent 1" w:uiPriority="61"/>
+    <w:lsdException w:name="Light Grid Accent 1" w:uiPriority="62"/>
+    <w:lsdException w:name="Medium Shading 1 Accent 1" w:uiPriority="63"/>
+    <w:lsdException w:name="Medium Shading 2 Accent 1" w:uiPriority="64"/>
+    <w:lsdException w:name="Medium List 1 Accent 1" w:uiPriority="65"/>
+    <w:lsdException w:name="Revision" w:semiHidden="1"/>
+    <w:lsdException w:name="List Paragraph" w:uiPriority="34" w:qFormat="1"/>
+    <w:lsdException w:name="Quote" w:uiPriority="29" w:qFormat="1"/>
+    <w:lsdException w:name="Intense Quote" w:uiPriority="30" w:qFormat="1"/>
+    <w:lsdException w:name="Medium List 2 Accent 1" w:uiPriority="66"/>
+    <w:lsdException w:name="Medium Grid 1 Accent 1" w:uiPriority="67"/>
+    <w:lsdException w:name="Medium Grid 2 Accent 1" w:uiPriority="68"/>
+    <w:lsdException w:name="Medium Grid 3 Accent 1" w:uiPriority="69"/>
+    <w:lsdException w:name="Dark List Accent 1" w:uiPriority="70"/>
+    <w:lsdException w:name="Colorful Shading Accent 1" w:uiPriority="71"/>
+    <w:lsdException w:name="Colorful List Accent 1" w:uiPriority="72"/>
+    <w:lsdException w:name="Colorful Grid Accent 1" w:uiPriority="73"/>
+    <w:lsdException w:name="Light Shading Accent 2" w:uiPriority="60"/>
+    <w:lsdException w:name="Light List Accent 2" w:uiPriority="61"/>
+    <w:lsdException w:name="Light Grid Accent 2" w:uiPriority="62"/>
+    <w:lsdException w:name="Medium Shading 1 Accent 2" w:uiPriority="63"/>
+    <w:lsdException w:name="Medium Shading 2 Accent 2" w:uiPriority="64"/>
+    <w:lsdException w:name="Medium List 1 Accent 2" w:uiPriority="65"/>
+    <w:lsdException w:name="Medium List 2 Accent 2" w:uiPriority="66"/>
+    <w:lsdException w:name="Medium Grid 1 Accent 2" w:uiPriority="67"/>
+    <w:lsdException w:name="Medium Grid 2 Accent 2" w:uiPriority="68"/>
+    <w:lsdException w:name="Medium Grid 3 Accent 2" w:uiPriority="69"/>
+    <w:lsdException w:name="Dark List Accent 2" w:uiPriority="70"/>
+    <w:lsdException w:name="Colorful Shading Accent 2" w:uiPriority="71"/>
+    <w:lsdException w:name="Colorful List Accent 2" w:uiPriority="72"/>
+    <w:lsdException w:name="Colorful Grid Accent 2" w:uiPriority="73"/>
+    <w:lsdException w:name="Light Shading Accent 3" w:uiPriority="60"/>
+    <w:lsdException w:name="Light List Accent 3" w:uiPriority="61"/>
+    <w:lsdException w:name="Light Grid Accent 3" w:uiPriority="62"/>
+    <w:lsdException w:name="Medium Shading 1 Accent 3" w:uiPriority="63"/>
+    <w:lsdException w:name="Medium Shading 2 Accent 3" w:uiPriority="64"/>
+    <w:lsdException w:name="Medium List 1 Accent 3" w:uiPriority="65"/>
+    <w:lsdException w:name="Medium List 2 Accent 3" w:uiPriority="66"/>
+    <w:lsdException w:name="Medium Grid 1 Accent 3" w:uiPriority="67"/>
+    <w:lsdException w:name="Medium Grid 2 Accent 3" w:uiPriority="68"/>
+    <w:lsdException w:name="Medium Grid 3 Accent 3" w:uiPriority="69"/>
+    <w:lsdException w:name="Dark List Accent 3" w:uiPriority="70"/>
+    <w:lsdException w:name="Colorful Shading Accent 3" w:uiPriority="71"/>
+    <w:lsdException w:name="Colorful List Accent 3" w:uiPriority="72"/>
+    <w:lsdException w:name="Colorful Grid Accent 3" w:uiPriority="73"/>
+    <w:lsdException w:name="Light Shading Accent 4" w:uiPriority="60"/>
+    <w:lsdException w:name="Light List Accent 4" w:uiPriority="61"/>
+    <w:lsdException w:name="Light Grid Accent 4" w:uiPriority="62"/>
+    <w:lsdException w:name="Medium Shading 1 Accent 4" w:uiPriority="63"/>
+    <w:lsdException w:name="Medium Shading 2 Accent 4" w:uiPriority="64"/>
+    <w:lsdException w:name="Medium List 1 Accent 4" w:uiPriority="65"/>
+    <w:lsdException w:name="Medium List 2 Accent 4" w:uiPriority="66"/>
+    <w:lsdException w:name="Medium Grid 1 Accent 4" w:uiPriority="67"/>
+    <w:lsdException w:name="Medium Grid 2 Accent 4" w:uiPriority="68"/>
+    <w:lsdException w:name="Medium Grid 3 Accent 4" w:uiPriority="69"/>
+    <w:lsdException w:name="Dark List Accent 4" w:uiPriority="70"/>
+    <w:lsdException w:name="Colorful Shading Accent 4" w:uiPriority="71"/>
+    <w:lsdException w:name="Colorful List Accent 4" w:uiPriority="72"/>
+    <w:lsdException w:name="Colorful Grid Accent 4" w:uiPriority="73"/>
+    <w:lsdException w:name="Light Shading Accent 5" w:uiPriority="60"/>
+    <w:lsdException w:name="Light List Accent 5" w:uiPriority="61"/>
+    <w:lsdException w:name="Light Grid Accent 5" w:uiPriority="62"/>
+    <w:lsdException w:name="Medium Shading 1 Accent 5" w:uiPriority="63"/>
+    <w:lsdException w:name="Medium Shading 2 Accent 5" w:uiPriority="64"/>
+    <w:lsdException w:name="Medium List 1 Accent 5" w:uiPriority="65"/>
+    <w:lsdException w:name="Medium List 2 Accent 5" w:uiPriority="66"/>
+    <w:lsdException w:name="Medium Grid 1 Accent 5" w:uiPriority="67"/>
+    <w:lsdException w:name="Medium Grid 2 Accent 5" w:uiPriority="68"/>
+    <w:lsdException w:name="Medium Grid 3 Accent 5" w:uiPriority="69"/>
+    <w:lsdException w:name="Dark List Accent 5" w:uiPriority="70"/>
+    <w:lsdException w:name="Colorful Shading Accent 5" w:uiPriority="71"/>
+    <w:lsdException w:name="Colorful List Accent 5" w:uiPriority="72"/>
+    <w:lsdException w:name="Colorful Grid Accent 5" w:uiPriority="73"/>
+    <w:lsdException w:name="Light Shading Accent 6" w:uiPriority="60"/>
+    <w:lsdException w:name="Light List Accent 6" w:uiPriority="61"/>
+    <w:lsdException w:name="Light Grid Accent 6" w:uiPriority="62"/>
+    <w:lsdException w:name="Medium Shading 1 Accent 6" w:uiPriority="63"/>
+    <w:lsdException w:name="Medium Shading 2 Accent 6" w:uiPriority="64"/>
+    <w:lsdException w:name="Medium List 1 Accent 6" w:uiPriority="65"/>
+    <w:lsdException w:name="Medium List 2 Accent 6" w:uiPriority="66"/>
+    <w:lsdException w:name="Medium Grid 1 Accent 6" w:uiPriority="67"/>
+    <w:lsdException w:name="Medium Grid 2 Accent 6" w:uiPriority="68"/>
+    <w:lsdException w:name="Medium Grid 3 Accent 6" w:uiPriority="69"/>
+    <w:lsdException w:name="Dark List Accent 6" w:uiPriority="70"/>
+    <w:lsdException w:name="Colorful Shading Accent 6" w:uiPriority="71"/>
+    <w:lsdException w:name="Colorful List Accent 6" w:uiPriority="72"/>
+    <w:lsdException w:name="Colorful Grid Accent 6" w:uiPriority="73"/>
+    <w:lsdException w:name="Subtle Emphasis" w:uiPriority="19" w:qFormat="1"/>
+    <w:lsdException w:name="Intense Emphasis" w:uiPriority="21" w:qFormat="1"/>
+    <w:lsdException w:name="Subtle Reference" w:uiPriority="31" w:qFormat="1"/>
+    <w:lsdException w:name="Intense Reference" w:uiPriority="32" w:qFormat="1"/>
+    <w:lsdException w:name="Book Title" w:uiPriority="33" w:qFormat="1"/>
+    <w:lsdException w:name="Bibliography" w:semiHidden="1" w:uiPriority="37" w:unhideWhenUsed="1"/>
+    <w:lsdException w:name="TOC Heading" w:semiHidden="1" w:uiPriority="39" w:unhideWhenUsed="1" w:qFormat="1"/>
+    <w:lsdException w:name="Plain Table 1" w:uiPriority="41"/>
+    <w:lsdException w:name="Plain Table 2" w:uiPriority="42"/>
+    <w:lsdException w:name="Plain Table 3" w:uiPriority="43"/>
+    <w:lsdException w:name="Plain Table 4" w:uiPriority="44"/>
+    <w:lsdException w:name="Plain Table 5" w:uiPriority="45"/>
+    <w:lsdException w:name="Grid Table Light" w:uiPriority="40"/>
+    <w:lsdException w:name="Grid Table 1 Light" w:uiPriority="46"/>
+    <w:lsdException w:name="Grid Table 2" w:uiPriority="47"/>
+    <w:lsdException w:name="Grid Table 3" w:uiPriority="48"/>
+    <w:lsdException w:name="Grid Table 4" w:uiPriority="49"/>
+    <w:lsdException w:name="Grid Table 5 Dark" w:uiPriority="50"/>
+    <w:lsdException w:name="Grid Table 6 Colorful" w:uiPriority="51"/>
+    <w:lsdException w:name="Grid Table 7 Colorful" w:uiPriority="52"/>
+    <w:lsdException w:name="Grid Table 1 Light Accent 1" w:uiPriority="46"/>
+    <w:lsdException w:name="Grid Table 2 Accent 1" w:uiPriority="47"/>
+    <w:lsdException w:name="Grid Table 3 Accent 1" w:uiPriority="48"/>
+    <w:lsdException w:name="Grid Table 4 Accent 1" w:uiPriority="49"/>
+    <w:lsdException w:name="Grid Table 5 Dark Accent 1" w:uiPriority="50"/>
+    <w:lsdException w:name="Grid Table 6 Colorful Accent 1" w:uiPriority="51"/>
+    <w:lsdException w:name="Grid Table 7 Colorful Accent 1" w:uiPriority="52"/>
+    <w:lsdException w:name="Grid Table 1 Light Accent 2" w:uiPriority="46"/>
+    <w:lsdException w:name="Grid Table 2 Accent 2" w:uiPriority="47"/>
+    <w:lsdException w:name="Grid Table 3 Accent 2" w:uiPriority="48"/>
+    <w:lsdException w:name="Grid Table 4 Accent 2" w:uiPriority="49"/>
+    <w:lsdException w:name="Grid Table 5 Dark Accent 2" w:uiPriority="50"/>
+    <w:lsdException w:name="Grid Table 6 Colorful Accent 2" w:uiPriority="51"/>
+    <w:lsdException w:name="Grid Table 7 Colorful Accent 2" w:uiPriority="52"/>
+    <w:lsdException w:name="Grid Table 1 Light Accent 3" w:uiPriority="46"/>
+    <w:lsdException w:name="Grid Table 2 Accent 3" w:uiPriority="47"/>
+    <w:lsdException w:name="Grid Table 3 Accent 3" w:uiPriority="48"/>
+    <w:lsdException w:name="Grid Table 4 Accent 3" w:uiPriority="49"/>
+    <w:lsdException w:name="Grid Table 5 Dark Accent 3" w:uiPriority="50"/>
+    <w:lsdException w:name="Grid Table 6 Colorful Accent 3" w:uiPriority="51"/>
+    <w:lsdException w:name="Grid Table 7 Colorful Accent 3" w:uiPriority="52"/>
+    <w:lsdException w:name="Grid Table 1 Light Accent 4" w:uiPriority="46"/>
+    <w:lsdException w:name="Grid Table 2 Accent 4" w:uiPriority="47"/>
+    <w:lsdException w:name="Grid Table 3 Accent 4" w:uiPriority="48"/>
+    <w:lsdException w:name="Grid Table 4 Accent 4" w:uiPriority="49"/>
+    <w:lsdException w:name="Grid Table 5 Dark Accent 4" w:uiPriority="50"/>
+    <w:lsdException w:name="Grid Table 6 Colorful Accent 4" w:uiPriority="51"/>
+    <w:lsdException w:name="Grid Table 7 Colorful Accent 4" w:uiPriority="52"/>
+    <w:lsdException w:name="Grid Table 1 Light Accent 5" w:uiPriority="46"/>
+    <w:lsdException w:name="Grid Table 2 Accent 5" w:uiPriority="47"/>
+    <w:lsdException w:name="Grid Table 3 Accent 5" w:uiPriority="48"/>
+    <w:lsdException w:name="Grid Table 4 Accent 5" w:uiPriority="49"/>
+    <w:lsdException w:name="Grid Table 5 Dark Accent 5" w:uiPriority="50"/>
+    <w:lsdException w:name="Grid Table 6 Colorful Accent 5" w:uiPriority="51"/>
+    <w:lsdException w:name="Grid Table 7 Colorful Accent 5" w:uiPriority="52"/>
+    <w:lsdException w:name="Grid Table 1 Light Accent 6" w:uiPriority="46"/>
+    <w:lsdException w:name="Grid Table 2 Accent 6" w:uiPriority="47"/>
+    <w:lsdException w:name="Grid Table 3 Accent 6" w:uiPriority="48"/>
+    <w:lsdException w:name="Grid Table 4 Accent 6" w:uiPriority="49"/>
+    <w:lsdException w:name="Grid Table 5 Dark Accent 6" w:uiPriority="50"/>
+    <w:lsdException w:name="Grid Table 6 Colorful Accent 6" w:uiPriority="51"/>
+    <w:lsdException w:name="Grid Table 7 Colorful Accent 6" w:uiPriority="52"/>
+    <w:lsdException w:name="List Table 1 Light" w:uiPriority="46"/>
+    <w:lsdException w:name="List Table 2" w:uiPriority="47"/>
+    <w:lsdException w:name="List Table 3" w:uiPriority="48"/>
+    <w:lsdException w:name="List Table 4" w:uiPriority="49"/>
+    <w:lsdException w:name="List Table 5 Dark" w:uiPriority="50"/>
+    <w:lsdException w:name="List Table 6 Colorful" w:uiPriority="51"/>
+    <w:lsdException w:name="List Table 7 Colorful" w:uiPriority="52"/>
+    <w:lsdException w:name="List Table 1 Light Accent 1" w:uiPriority="46"/>
+    <w:lsdException w:name="List Table 2 Accent 1" w:uiPriority="47"/>
+    <w:lsdException w:name="List Table 3 Accent 1" w:uiPriority="48"/>
+    <w:lsdException w:name="List Table 4 Accent 1" w:uiPriority="49"/>
+    <w:lsdException w:name="List Table 5 Dark Accent 1" w:uiPriority="50"/>
+    <w:lsdException w:name="List Table 6 Colorful Accent 1" w:uiPriority="51"/>
+    <w:lsdException w:name="List Table 7 Colorful Accent 1" w:uiPriority="52"/>
+    <w:lsdException w:name="List Table 1 Light Accent 2" w:uiPriority="46"/>
+    <w:lsdException w:name="List Table 2 Accent 2" w:uiPriority="47"/>
+    <w:lsdException w:name="List Table 3 Accent 2" w:uiPriority="48"/>
+    <w:lsdException w:name="List Table 4 Accent 2" w:uiPriority="49"/>
+    <w:lsdException w:name="List Table 5 Dark Accent 2" w:uiPriority="50"/>
+    <w:lsdException w:name="List Table 6 Colorful Accent 2" w:uiPriority="51"/>
+    <w:lsdException w:name="List Table 7 Colorful Accent 2" w:uiPriority="52"/>
+    <w:lsdException w:name="List Table 1 Light Accent 3" w:uiPriority="46"/>
+    <w:lsdException w:name="List Table 2 Accent 3" w:uiPriority="47"/>
+    <w:lsdException w:name="List Table 3 Accent 3" w:uiPriority="48"/>
+    <w:lsdException w:name="List Table 4 Accent 3" w:uiPriority="49"/>
+    <w:lsdException w:name="List Table 5 Dark Accent 3" w:uiPriority="50"/>
+    <w:lsdException w:name="List Table 6 Colorful Accent 3" w:uiPriority="51"/>
+    <w:lsdException w:name="List Table 7 Colorful Accent 3" w:uiPriority="52"/>
+    <w:lsdException w:name="List Table 1 Light Accent 4" w:uiPriority="46"/>
+    <w:lsdException w:name="List Table 2 Accent 4" w:uiPriority="47"/>
+    <w:lsdException w:name="List Table 3 Accent 4" w:uiPriority="48"/>
+    <w:lsdException w:name="List Table 4 Accent 4" w:uiPriority="49"/>
+    <w:lsdException w:name="List Table 5 Dark Accent 4" w:uiPriority="50"/>
+    <w:lsdException w:name="List Table 6 Colorful Accent 4" w:uiPriority="51"/>
+    <w:lsdException w:name="List Table 7 Colorful Accent 4" w:uiPriority="52"/>
+    <w:lsdException w:name="List Table 1 Light Accent 5" w:uiPriority="46"/>
+    <w:lsdException w:name="List Table 2 Accent 5" w:uiPriority="47"/>
+    <w:lsdException w:name="List Table 3 Accent 5" w:uiPriority="48"/>
+    <w:lsdException w:name="List Table 4 Accent 5" w:uiPriority="49"/>
+    <w:lsdException w:name="List Table 5 Dark Accent 5" w:uiPriority="50"/>
+    <w:lsdException w:name="List Table 6 Colorful Accent 5" w:uiPriority="51"/>
+    <w:lsdException w:name="List Table 7 Colorful Accent 5" w:uiPriority="52"/>
+    <w:lsdException w:name="List Table 1 Light Accent 6" w:uiPriority="46"/>
+    <w:lsdException w:name="List Table 2 Accent 6" w:uiPriority="47"/>
+    <w:lsdException w:name="List Table 3 Accent 6" w:uiPriority="48"/>
+    <w:lsdException w:name="List Table 4 Accent 6" w:uiPriority="49"/>
+    <w:lsdException w:name="List Table 5 Dark Accent 6" w:uiPriority="50"/>
+    <w:lsdException w:name="List Table 6 Colorful Accent 6" w:uiPriority="51"/>
+    <w:lsdException w:name="List Table 7 Colorful Accent 6" w:uiPriority="52"/>
+    <w:lsdException w:name="Mention" w:semiHidden="1" w:unhideWhenUsed="1"/>
+    <w:lsdException w:name="Smart Hyperlink" w:semiHidden="1" w:unhideWhenUsed="1"/>
+    <w:lsdException w:name="Hashtag" w:semiHidden="1" w:unhideWhenUsed="1"/>
+    <w:lsdException w:name="Unresolved Mention" w:semiHidden="1" w:unhideWhenUsed="1"/>
+    <w:lsdException w:name="Smart Link" w:semiHidden="1" w:unhideWhenUsed="1"/>
   </w:latentStyles>
   <w:style w:type="paragraph" w:default="1" w:styleId="Normal">
     <w:name w:val="Normal"/>
@@ -1409,7 +1513,6 @@
     <w:uiPriority w:val="99"/>
     <w:semiHidden/>
     <w:unhideWhenUsed/>
-    <w:qFormat/>
     <w:tblPr>
       <w:tblInd w:w="0" w:type="dxa"/>
       <w:tblCellMar>

</xml_diff>

<commit_message>
Tercera iteración de antecedentes
</commit_message>
<xml_diff>
--- a/Tesis2020.docx
+++ b/Tesis2020.docx
@@ -2499,6 +2499,15 @@
         </w:rPr>
         <w:t xml:space="preserve">. </w:t>
       </w:r>
+      <w:r>
+        <w:rPr>
+          <w:rFonts w:ascii="Times New Roman" w:hAnsi="Times New Roman" w:cs="Times New Roman"/>
+          <w:bCs/>
+          <w:sz w:val="24"/>
+          <w:szCs w:val="24"/>
+        </w:rPr>
+        <w:t>Con la finalidad de ponerlo en marcha en el lago de Xochimilco. El instituto de Quimica tenía las propuestas y adaptaciones iniciales del proyecto. Lo que buscaban era integrar la parte Química con la parte ingenieríl y poder hacer la sinergia entre ambas disciplinas.</w:t>
+      </w:r>
     </w:p>
     <w:p>
       <w:pPr>
@@ -2520,7 +2529,43 @@
           <w:sz w:val="24"/>
           <w:szCs w:val="24"/>
         </w:rPr>
-        <w:t xml:space="preserve">El maestro Yair explico el funcionamiento del proyecto, así como los líderes e involucrados. Dentro del grupo se propusieron dos formas de trabajo, por un lado, el desarrollo del mismo proyecto en diferentes equipos; por otro lado, la del desarrollo de un solo proyecto conformado por sistemas, los cuales desempeñarían roles </w:t>
+        <w:t>El maestro Yair explico el funcionamiento del proyecto,</w:t>
+      </w:r>
+      <w:r>
+        <w:rPr>
+          <w:rFonts w:ascii="Times New Roman" w:hAnsi="Times New Roman" w:cs="Times New Roman"/>
+          <w:bCs/>
+          <w:sz w:val="24"/>
+          <w:szCs w:val="24"/>
+        </w:rPr>
+        <w:t xml:space="preserve"> </w:t>
+      </w:r>
+      <w:r>
+        <w:rPr>
+          <w:rFonts w:ascii="Times New Roman" w:hAnsi="Times New Roman" w:cs="Times New Roman"/>
+          <w:bCs/>
+          <w:sz w:val="24"/>
+          <w:szCs w:val="24"/>
+        </w:rPr>
+        <w:t>los líderes e involucrados</w:t>
+      </w:r>
+      <w:r>
+        <w:rPr>
+          <w:rFonts w:ascii="Times New Roman" w:hAnsi="Times New Roman" w:cs="Times New Roman"/>
+          <w:bCs/>
+          <w:sz w:val="24"/>
+          <w:szCs w:val="24"/>
+        </w:rPr>
+        <w:t xml:space="preserve"> así como las propuestas iniciales tomadas por la Facultad de Química</w:t>
+      </w:r>
+      <w:r>
+        <w:rPr>
+          <w:rFonts w:ascii="Times New Roman" w:hAnsi="Times New Roman" w:cs="Times New Roman"/>
+          <w:bCs/>
+          <w:sz w:val="24"/>
+          <w:szCs w:val="24"/>
+        </w:rPr>
+        <w:t xml:space="preserve">. Dentro del grupo se propusieron dos formas de trabajo, por un lado, el desarrollo del mismo proyecto en diferentes equipos; por otro lado, la del desarrollo de un solo proyecto conformado por sistemas, los cuales desempeñarían roles </w:t>
       </w:r>
       <w:r>
         <w:rPr>
@@ -2538,16 +2583,79 @@
           <w:sz w:val="24"/>
           <w:szCs w:val="24"/>
         </w:rPr>
-        <w:t xml:space="preserve"> resultados obtenidos fueron la de un solo proyecto conformado por diferentes sistemas. Los sistemas fueron: Instrumentación, Interfaz, Bombas y Energía </w:t>
-      </w:r>
-      <w:r>
-        <w:rPr>
-          <w:rFonts w:ascii="Times New Roman" w:hAnsi="Times New Roman" w:cs="Times New Roman"/>
-          <w:bCs/>
-          <w:sz w:val="24"/>
-          <w:szCs w:val="24"/>
-        </w:rPr>
-        <w:t xml:space="preserve">y Ensamble. Dentro de las primeras interacciones con este proyecto, se hizo una visita a las instalaciones del Instituto de Química acompañados por </w:t>
+        <w:t xml:space="preserve"> resultados obtenidos fueron la de un solo proyecto conformado por diferentes sistemas.</w:t>
+      </w:r>
+      <w:r>
+        <w:rPr>
+          <w:rFonts w:ascii="Times New Roman" w:hAnsi="Times New Roman" w:cs="Times New Roman"/>
+          <w:bCs/>
+          <w:sz w:val="24"/>
+          <w:szCs w:val="24"/>
+        </w:rPr>
+        <w:t xml:space="preserve"> Esta decisión se basó en el tiempo de desarrollo y en</w:t>
+      </w:r>
+      <w:r>
+        <w:rPr>
+          <w:rFonts w:ascii="Times New Roman" w:hAnsi="Times New Roman" w:cs="Times New Roman"/>
+          <w:bCs/>
+          <w:sz w:val="24"/>
+          <w:szCs w:val="24"/>
+        </w:rPr>
+        <w:t xml:space="preserve"> recursos obtenidos en un inicio.</w:t>
+      </w:r>
+      <w:r>
+        <w:rPr>
+          <w:rFonts w:ascii="Times New Roman" w:hAnsi="Times New Roman" w:cs="Times New Roman"/>
+          <w:bCs/>
+          <w:sz w:val="24"/>
+          <w:szCs w:val="24"/>
+        </w:rPr>
+        <w:t xml:space="preserve"> Los sistemas</w:t>
+      </w:r>
+      <w:r>
+        <w:rPr>
+          <w:rFonts w:ascii="Times New Roman" w:hAnsi="Times New Roman" w:cs="Times New Roman"/>
+          <w:bCs/>
+          <w:sz w:val="24"/>
+          <w:szCs w:val="24"/>
+        </w:rPr>
+        <w:t xml:space="preserve"> aceptados por el grupo</w:t>
+      </w:r>
+      <w:r>
+        <w:rPr>
+          <w:rFonts w:ascii="Times New Roman" w:hAnsi="Times New Roman" w:cs="Times New Roman"/>
+          <w:bCs/>
+          <w:sz w:val="24"/>
+          <w:szCs w:val="24"/>
+        </w:rPr>
+        <w:t xml:space="preserve"> fueron: Instrumentación, Interfaz, Bombas y Energía </w:t>
+      </w:r>
+      <w:r>
+        <w:rPr>
+          <w:rFonts w:ascii="Times New Roman" w:hAnsi="Times New Roman" w:cs="Times New Roman"/>
+          <w:bCs/>
+          <w:sz w:val="24"/>
+          <w:szCs w:val="24"/>
+        </w:rPr>
+        <w:t>y Ensamble.</w:t>
+      </w:r>
+      <w:r>
+        <w:rPr>
+          <w:rFonts w:ascii="Times New Roman" w:hAnsi="Times New Roman" w:cs="Times New Roman"/>
+          <w:bCs/>
+          <w:sz w:val="24"/>
+          <w:szCs w:val="24"/>
+        </w:rPr>
+        <w:t xml:space="preserve"> Estos sistemas se encargarían de desarrollar, evaluar y seleccionar los procesos, materiales y programas a utilizar dentro del proyecto.</w:t>
+      </w:r>
+      <w:r>
+        <w:rPr>
+          <w:rFonts w:ascii="Times New Roman" w:hAnsi="Times New Roman" w:cs="Times New Roman"/>
+          <w:bCs/>
+          <w:sz w:val="24"/>
+          <w:szCs w:val="24"/>
+        </w:rPr>
+        <w:t xml:space="preserve"> Dentro de las primeras interacciones con este proyecto, se hizo una visita a las instalaciones del Instituto de Química acompañados por </w:t>
       </w:r>
       <w:r>
         <w:rPr>
@@ -2737,7 +2845,43 @@
           <w:sz w:val="24"/>
           <w:szCs w:val="24"/>
         </w:rPr>
-        <w:t xml:space="preserve">cesidad en los sistemas, se optó por realizar un diseño de configuración para evaluar y seleccionar los elementos o dispositivos que cumplían las características de la conceptualización. Los resultados obtenidos por cada sistema se expusieron al distribuidor del proyecto, generando así retroalimentación y mejoras en la selección de materiales. Cada equipo realizó proceso iterativo para seleccionar los materiales óptimos para el proyecto. </w:t>
+        <w:t>cesidad en los sistemas, se optó por realizar un diseño de configuración para evaluar y seleccionar los elementos o dispositivos que cumplían las características de la conceptualización. Los resultados obtenidos por cada sistema se expusieron al distribuidor del proyecto, generando así retroalimentación y mejoras en la selección de materiales. Cada equipo realizó</w:t>
+      </w:r>
+      <w:r>
+        <w:rPr>
+          <w:rFonts w:ascii="Times New Roman" w:hAnsi="Times New Roman" w:cs="Times New Roman"/>
+          <w:bCs/>
+          <w:sz w:val="24"/>
+          <w:szCs w:val="24"/>
+        </w:rPr>
+        <w:t xml:space="preserve"> un</w:t>
+      </w:r>
+      <w:r>
+        <w:rPr>
+          <w:rFonts w:ascii="Times New Roman" w:hAnsi="Times New Roman" w:cs="Times New Roman"/>
+          <w:bCs/>
+          <w:sz w:val="24"/>
+          <w:szCs w:val="24"/>
+        </w:rPr>
+        <w:t xml:space="preserve"> proceso iterativo para seleccionar los materiales óptimos</w:t>
+      </w:r>
+      <w:r>
+        <w:rPr>
+          <w:rFonts w:ascii="Times New Roman" w:hAnsi="Times New Roman" w:cs="Times New Roman"/>
+          <w:bCs/>
+          <w:sz w:val="24"/>
+          <w:szCs w:val="24"/>
+        </w:rPr>
+        <w:t xml:space="preserve"> y procesos de manufactura</w:t>
+      </w:r>
+      <w:r>
+        <w:rPr>
+          <w:rFonts w:ascii="Times New Roman" w:hAnsi="Times New Roman" w:cs="Times New Roman"/>
+          <w:bCs/>
+          <w:sz w:val="24"/>
+          <w:szCs w:val="24"/>
+        </w:rPr>
+        <w:t xml:space="preserve"> para el proyecto. </w:t>
       </w:r>
     </w:p>
     <w:p>
@@ -2760,6 +2904,7 @@
           <w:sz w:val="24"/>
           <w:szCs w:val="24"/>
         </w:rPr>
+        <w:lastRenderedPageBreak/>
         <w:t>Por cuestiones de contingencia debido al virus Sars COV2, el desarrollo del proyecto se llevó a cabo de manera virtual con ayuda de la plataforma ALTSPACE en donde cada equipo se organizaba y tomaba las decisiones de manera remota. En estas sesiones se continuo con el diseño de detalle en cada sistema</w:t>
       </w:r>
       <w:r>
@@ -2769,7 +2914,25 @@
           <w:sz w:val="24"/>
           <w:szCs w:val="24"/>
         </w:rPr>
-        <w:t>. El trabajo paralelo de los equipos generó una comunicación eficaz y reuniones continuas</w:t>
+        <w:t xml:space="preserve">. </w:t>
+      </w:r>
+      <w:r>
+        <w:rPr>
+          <w:rFonts w:ascii="Times New Roman" w:hAnsi="Times New Roman" w:cs="Times New Roman"/>
+          <w:bCs/>
+          <w:sz w:val="24"/>
+          <w:szCs w:val="24"/>
+        </w:rPr>
+        <w:t xml:space="preserve">Se realizaban dos sesiones por semana en donde cada equipo exponía sus avances y planteaba mejora en el proyecto. </w:t>
+      </w:r>
+      <w:r>
+        <w:rPr>
+          <w:rFonts w:ascii="Times New Roman" w:hAnsi="Times New Roman" w:cs="Times New Roman"/>
+          <w:bCs/>
+          <w:sz w:val="24"/>
+          <w:szCs w:val="24"/>
+        </w:rPr>
+        <w:t>El trabajo paralelo de los equipos generó una comunicación eficaz y reuniones continuas</w:t>
       </w:r>
       <w:r>
         <w:rPr>
@@ -2810,8 +2973,25 @@
           <w:sz w:val="24"/>
           <w:szCs w:val="24"/>
         </w:rPr>
-        <w:lastRenderedPageBreak/>
-        <w:t xml:space="preserve">Para que el proyecto fuera evaluado por los responsables, se optó por una exposición virtual en la plataforma ALTSPACE. Para esto, cada sistema desarrolló un cartel en donde se explicaba el desarrollo del proyecto y los prototipos generados por cada uno de ellos. Por otro lado, se </w:t>
+        <w:t>Para que el proyecto fuera evaluado por los responsables,</w:t>
+      </w:r>
+      <w:r>
+        <w:rPr>
+          <w:rFonts w:ascii="Times New Roman" w:hAnsi="Times New Roman" w:cs="Times New Roman"/>
+          <w:bCs/>
+          <w:sz w:val="24"/>
+          <w:szCs w:val="24"/>
+        </w:rPr>
+        <w:t xml:space="preserve"> y se generara la documentación respetiva para trabajos futuros,</w:t>
+      </w:r>
+      <w:r>
+        <w:rPr>
+          <w:rFonts w:ascii="Times New Roman" w:hAnsi="Times New Roman" w:cs="Times New Roman"/>
+          <w:bCs/>
+          <w:sz w:val="24"/>
+          <w:szCs w:val="24"/>
+        </w:rPr>
+        <w:t xml:space="preserve"> se optó por una exposición virtual en la plataforma ALTSPACE. Para esto, cada sistema desarrolló un cartel en donde se explicaba el desarrollo del proyecto y los prototipos generados por cada uno de ellos. Por otro lado, se </w:t>
       </w:r>
       <w:r>
         <w:rPr>
@@ -2861,16 +3041,61 @@
           <w:sz w:val="24"/>
           <w:szCs w:val="24"/>
         </w:rPr>
-        <w:t xml:space="preserve"> en la EXPO DIMEI a finales del semestre, en donde cada sistema exponía los resultados obtenidos y mostraba los prototipos finales </w:t>
-      </w:r>
-      <w:r>
-        <w:rPr>
-          <w:rFonts w:ascii="Times New Roman" w:hAnsi="Times New Roman" w:cs="Times New Roman"/>
-          <w:bCs/>
-          <w:sz w:val="24"/>
-          <w:szCs w:val="24"/>
-        </w:rPr>
-        <w:t>generados. Al finalizar esta etapa, se propuso la continuación de proyecto como tema de titulación y con el objetivo de ponerlo en marcha físicamente. Debido a la extensión de los protocolos de salud en el país, se optó por la simulación de un sistema completo tomando como base el trabajo realizo por los integrantes de cada equipo de la materia de Diseño Mecatrónico</w:t>
+        <w:t xml:space="preserve"> en la EXPO DIMEI a finales del semestre, en donde cada sistema </w:t>
+      </w:r>
+      <w:r>
+        <w:rPr>
+          <w:rFonts w:ascii="Times New Roman" w:hAnsi="Times New Roman" w:cs="Times New Roman"/>
+          <w:bCs/>
+          <w:sz w:val="24"/>
+          <w:szCs w:val="24"/>
+        </w:rPr>
+        <w:t>presentaba</w:t>
+      </w:r>
+      <w:r>
+        <w:rPr>
+          <w:rFonts w:ascii="Times New Roman" w:hAnsi="Times New Roman" w:cs="Times New Roman"/>
+          <w:bCs/>
+          <w:sz w:val="24"/>
+          <w:szCs w:val="24"/>
+        </w:rPr>
+        <w:t xml:space="preserve"> los resultados obtenidos y mostraba los prototipos finales </w:t>
+      </w:r>
+      <w:r>
+        <w:rPr>
+          <w:rFonts w:ascii="Times New Roman" w:hAnsi="Times New Roman" w:cs="Times New Roman"/>
+          <w:bCs/>
+          <w:sz w:val="24"/>
+          <w:szCs w:val="24"/>
+        </w:rPr>
+        <w:t>generados</w:t>
+      </w:r>
+      <w:r>
+        <w:rPr>
+          <w:rFonts w:ascii="Times New Roman" w:hAnsi="Times New Roman" w:cs="Times New Roman"/>
+          <w:bCs/>
+          <w:sz w:val="24"/>
+          <w:szCs w:val="24"/>
+        </w:rPr>
+        <w:t xml:space="preserve"> a la audencia local, nacional e internacional</w:t>
+      </w:r>
+      <w:r>
+        <w:rPr>
+          <w:rFonts w:ascii="Times New Roman" w:hAnsi="Times New Roman" w:cs="Times New Roman"/>
+          <w:bCs/>
+          <w:sz w:val="24"/>
+          <w:szCs w:val="24"/>
+        </w:rPr>
+        <w:t>. Al finalizar esta etapa, se propuso la continuación de proyecto como tema de titulación y con el objetivo de ponerlo en marcha físicamente. Debido a la extensión de los protocolos de salud en el país, se optó por la simulación de un sistema completo tomando como base el trabajo realizo por los integrantes de cada equipo de la materia de Diseño Mecatrónico</w:t>
+      </w:r>
+      <w:r>
+        <w:rPr>
+          <w:rFonts w:ascii="Times New Roman" w:hAnsi="Times New Roman" w:cs="Times New Roman"/>
+          <w:bCs/>
+          <w:sz w:val="24"/>
+          <w:szCs w:val="24"/>
+        </w:rPr>
+        <w:t xml:space="preserve"> en el semestre 2020-2</w:t>
       </w:r>
       <w:r>
         <w:rPr>

</xml_diff>

<commit_message>
Agrego indice e intro
</commit_message>
<xml_diff>
--- a/Tesis2020.docx
+++ b/Tesis2020.docx
@@ -111,7 +111,7 @@
                     <pic:cNvPicPr/>
                   </pic:nvPicPr>
                   <pic:blipFill>
-                    <a:blip r:embed="rId6" cstate="print"/>
+                    <a:blip r:embed="rId7" cstate="print"/>
                     <a:stretch>
                       <a:fillRect/>
                     </a:stretch>
@@ -893,7 +893,7 @@
                     <pic:cNvPicPr/>
                   </pic:nvPicPr>
                   <pic:blipFill>
-                    <a:blip r:embed="rId7" cstate="print"/>
+                    <a:blip r:embed="rId8" cstate="print"/>
                     <a:stretch>
                       <a:fillRect/>
                     </a:stretch>
@@ -1085,12 +1085,610 @@
     </w:p>
     <w:p>
       <w:pPr>
+        <w:pStyle w:val="Prrafodelista"/>
+        <w:numPr>
+          <w:ilvl w:val="0"/>
+          <w:numId w:val="1"/>
+        </w:numPr>
+        <w:spacing w:after="160" w:line="254" w:lineRule="auto"/>
+      </w:pPr>
+      <w:r>
+        <w:lastRenderedPageBreak/>
+        <w:t>Índice</w:t>
+      </w:r>
+    </w:p>
+    <w:p>
+      <w:pPr>
+        <w:pStyle w:val="Prrafodelista"/>
+        <w:numPr>
+          <w:ilvl w:val="0"/>
+          <w:numId w:val="1"/>
+        </w:numPr>
+        <w:spacing w:after="160" w:line="254" w:lineRule="auto"/>
+      </w:pPr>
+      <w:proofErr w:type="gramStart"/>
+      <w:r>
+        <w:t>Introducción(</w:t>
+      </w:r>
+      <w:proofErr w:type="gramEnd"/>
+      <w:r>
+        <w:t xml:space="preserve">lo </w:t>
+      </w:r>
+      <w:proofErr w:type="spellStart"/>
+      <w:r>
+        <w:t>ultimo</w:t>
+      </w:r>
+      <w:proofErr w:type="spellEnd"/>
+      <w:r>
+        <w:t xml:space="preserve"> que se escribe)</w:t>
+      </w:r>
+    </w:p>
+    <w:p>
+      <w:pPr>
+        <w:pStyle w:val="Prrafodelista"/>
+        <w:numPr>
+          <w:ilvl w:val="0"/>
+          <w:numId w:val="1"/>
+        </w:numPr>
+        <w:spacing w:after="160" w:line="254" w:lineRule="auto"/>
+      </w:pPr>
+      <w:r>
+        <w:t xml:space="preserve">Antecedentes (Dentro de la asignatura… el profesor…planteo el desarrollar este proyecto… facultad de </w:t>
+      </w:r>
+      <w:proofErr w:type="spellStart"/>
+      <w:r>
+        <w:t>quimica</w:t>
+      </w:r>
+      <w:proofErr w:type="spellEnd"/>
+      <w:r>
+        <w:t xml:space="preserve">… una vez planteado… iba a ser un </w:t>
+      </w:r>
+      <w:proofErr w:type="spellStart"/>
+      <w:r>
+        <w:t>poryecto</w:t>
+      </w:r>
+      <w:proofErr w:type="spellEnd"/>
+      <w:r>
+        <w:t xml:space="preserve"> estudiar la teoría de diseño… (preguntar acercamiento con </w:t>
+      </w:r>
+      <w:proofErr w:type="spellStart"/>
+      <w:r>
+        <w:t>sergio</w:t>
+      </w:r>
+      <w:proofErr w:type="spellEnd"/>
+      <w:r>
+        <w:t>, notas tomadas</w:t>
+      </w:r>
+      <w:proofErr w:type="gramStart"/>
+      <w:r>
+        <w:t>)..</w:t>
+      </w:r>
+      <w:proofErr w:type="gramEnd"/>
+      <w:r>
+        <w:t xml:space="preserve"> constancia emitida visita con el doctor </w:t>
+      </w:r>
+      <w:proofErr w:type="spellStart"/>
+      <w:r>
+        <w:t>sergio</w:t>
+      </w:r>
+      <w:proofErr w:type="spellEnd"/>
+      <w:r>
+        <w:t xml:space="preserve">, ubicación del proyecto. Ellos desarrollaron la filtración del agua. Meterle la parte de ingeniería.) Evitar: Meterle detalle. No limitaciones. </w:t>
+      </w:r>
+    </w:p>
+    <w:p>
+      <w:pPr>
+        <w:pStyle w:val="Prrafodelista"/>
+        <w:numPr>
+          <w:ilvl w:val="0"/>
+          <w:numId w:val="1"/>
+        </w:numPr>
+        <w:spacing w:after="160" w:line="254" w:lineRule="auto"/>
+      </w:pPr>
+      <w:r>
+        <w:t>Planteamiento del problema</w:t>
+      </w:r>
+    </w:p>
+    <w:p>
+      <w:pPr>
+        <w:pStyle w:val="Prrafodelista"/>
+        <w:numPr>
+          <w:ilvl w:val="1"/>
+          <w:numId w:val="1"/>
+        </w:numPr>
+        <w:spacing w:after="160" w:line="254" w:lineRule="auto"/>
+      </w:pPr>
+      <w:proofErr w:type="gramStart"/>
+      <w:r>
+        <w:t>Justificación(</w:t>
+      </w:r>
+      <w:proofErr w:type="gramEnd"/>
+      <w:r>
+        <w:t>antes, descripción de sistemas) Justificar porque se hizo por sistemas.</w:t>
+      </w:r>
+    </w:p>
+    <w:p>
+      <w:pPr>
+        <w:pStyle w:val="Prrafodelista"/>
+        <w:numPr>
+          <w:ilvl w:val="1"/>
+          <w:numId w:val="1"/>
+        </w:numPr>
+        <w:spacing w:after="160" w:line="254" w:lineRule="auto"/>
+      </w:pPr>
+      <w:r>
+        <w:t>Objetivo general</w:t>
+      </w:r>
+    </w:p>
+    <w:p>
+      <w:pPr>
+        <w:pStyle w:val="Prrafodelista"/>
+        <w:numPr>
+          <w:ilvl w:val="1"/>
+          <w:numId w:val="1"/>
+        </w:numPr>
+        <w:spacing w:after="160" w:line="254" w:lineRule="auto"/>
+      </w:pPr>
+      <w:r>
+        <w:t>Objetivos específicos</w:t>
+      </w:r>
+    </w:p>
+    <w:p>
+      <w:pPr>
+        <w:pStyle w:val="Prrafodelista"/>
+        <w:numPr>
+          <w:ilvl w:val="0"/>
+          <w:numId w:val="1"/>
+        </w:numPr>
+        <w:spacing w:after="160" w:line="254" w:lineRule="auto"/>
+      </w:pPr>
+      <w:r>
+        <w:t>Identificación de Necesidades y Especificaciones</w:t>
+      </w:r>
+    </w:p>
+    <w:p>
+      <w:pPr>
+        <w:pStyle w:val="Prrafodelista"/>
+        <w:numPr>
+          <w:ilvl w:val="1"/>
+          <w:numId w:val="1"/>
+        </w:numPr>
+        <w:spacing w:after="160" w:line="254" w:lineRule="auto"/>
+      </w:pPr>
+      <w:r>
+        <w:t>Necesidades por sistema</w:t>
+      </w:r>
+    </w:p>
+    <w:p>
+      <w:pPr>
+        <w:pStyle w:val="Prrafodelista"/>
+        <w:numPr>
+          <w:ilvl w:val="1"/>
+          <w:numId w:val="1"/>
+        </w:numPr>
+        <w:spacing w:after="160" w:line="254" w:lineRule="auto"/>
+      </w:pPr>
+      <w:r>
+        <w:t>Especificaciones por sistema</w:t>
+      </w:r>
+    </w:p>
+    <w:p>
+      <w:pPr>
+        <w:pStyle w:val="Prrafodelista"/>
+        <w:numPr>
+          <w:ilvl w:val="1"/>
+          <w:numId w:val="1"/>
+        </w:numPr>
+        <w:spacing w:after="160" w:line="254" w:lineRule="auto"/>
+      </w:pPr>
+      <w:r>
+        <w:t>Restricciones por sistema</w:t>
+      </w:r>
+    </w:p>
+    <w:p>
+      <w:pPr>
+        <w:pStyle w:val="Prrafodelista"/>
+        <w:numPr>
+          <w:ilvl w:val="0"/>
+          <w:numId w:val="1"/>
+        </w:numPr>
+        <w:spacing w:after="160" w:line="254" w:lineRule="auto"/>
+      </w:pPr>
+      <w:r>
+        <w:t>Diseño conceptual</w:t>
+      </w:r>
+    </w:p>
+    <w:p>
+      <w:pPr>
+        <w:pStyle w:val="Prrafodelista"/>
+        <w:numPr>
+          <w:ilvl w:val="1"/>
+          <w:numId w:val="1"/>
+        </w:numPr>
+        <w:spacing w:after="160" w:line="254" w:lineRule="auto"/>
+      </w:pPr>
+      <w:proofErr w:type="gramStart"/>
+      <w:r>
+        <w:t>Sistematización(</w:t>
+      </w:r>
+      <w:proofErr w:type="gramEnd"/>
+      <w:r>
+        <w:t xml:space="preserve">relaciones de los sistemas)Proyecto </w:t>
+      </w:r>
+      <w:proofErr w:type="spellStart"/>
+      <w:r>
+        <w:t>comleto</w:t>
+      </w:r>
+      <w:proofErr w:type="spellEnd"/>
+      <w:r>
+        <w:t>, 4 equipos y CN de cada uno de los equipos.</w:t>
+      </w:r>
+    </w:p>
+    <w:p>
+      <w:pPr>
+        <w:pStyle w:val="Prrafodelista"/>
+        <w:numPr>
+          <w:ilvl w:val="1"/>
+          <w:numId w:val="1"/>
+        </w:numPr>
+        <w:spacing w:after="160" w:line="254" w:lineRule="auto"/>
+      </w:pPr>
+      <w:r>
+        <w:t>Generaciones de conceptos</w:t>
+      </w:r>
+    </w:p>
+    <w:p>
+      <w:pPr>
+        <w:pStyle w:val="Prrafodelista"/>
+        <w:numPr>
+          <w:ilvl w:val="1"/>
+          <w:numId w:val="1"/>
+        </w:numPr>
+        <w:spacing w:after="160" w:line="254" w:lineRule="auto"/>
+      </w:pPr>
+      <w:r>
+        <w:t>Generación, selección y evaluación de conceptos</w:t>
+      </w:r>
+    </w:p>
+    <w:p>
+      <w:pPr>
+        <w:pStyle w:val="Prrafodelista"/>
+        <w:numPr>
+          <w:ilvl w:val="0"/>
+          <w:numId w:val="1"/>
+        </w:numPr>
+        <w:spacing w:after="160" w:line="254" w:lineRule="auto"/>
+      </w:pPr>
+      <w:r>
+        <w:t>Diseño de configuración</w:t>
+      </w:r>
+    </w:p>
+    <w:p>
+      <w:pPr>
+        <w:pStyle w:val="Prrafodelista"/>
+        <w:numPr>
+          <w:ilvl w:val="1"/>
+          <w:numId w:val="1"/>
+        </w:numPr>
+        <w:spacing w:after="160" w:line="254" w:lineRule="auto"/>
+      </w:pPr>
+      <w:r>
+        <w:t>Análisis por sistema</w:t>
+      </w:r>
+    </w:p>
+    <w:p>
+      <w:pPr>
+        <w:pStyle w:val="Prrafodelista"/>
+        <w:numPr>
+          <w:ilvl w:val="1"/>
+          <w:numId w:val="1"/>
+        </w:numPr>
+        <w:spacing w:after="160" w:line="254" w:lineRule="auto"/>
+      </w:pPr>
+      <w:r>
+        <w:t>Configuraciones por sistema</w:t>
+      </w:r>
+    </w:p>
+    <w:p>
+      <w:pPr>
+        <w:pStyle w:val="Prrafodelista"/>
+        <w:numPr>
+          <w:ilvl w:val="1"/>
+          <w:numId w:val="1"/>
+        </w:numPr>
+        <w:spacing w:after="160" w:line="254" w:lineRule="auto"/>
+      </w:pPr>
+      <w:r>
+        <w:t>Configuración general</w:t>
+      </w:r>
+    </w:p>
+    <w:p>
+      <w:pPr>
+        <w:pStyle w:val="Prrafodelista"/>
+        <w:numPr>
+          <w:ilvl w:val="0"/>
+          <w:numId w:val="1"/>
+        </w:numPr>
+        <w:spacing w:after="160" w:line="254" w:lineRule="auto"/>
+        <w:rPr>
+          <w:lang w:val="es-ES"/>
+        </w:rPr>
+      </w:pPr>
+      <w:r>
+        <w:t>Diseño de detalle</w:t>
+      </w:r>
+    </w:p>
+    <w:p>
+      <w:pPr>
+        <w:pStyle w:val="Prrafodelista"/>
+        <w:numPr>
+          <w:ilvl w:val="1"/>
+          <w:numId w:val="1"/>
+        </w:numPr>
+        <w:spacing w:after="160" w:line="254" w:lineRule="auto"/>
+      </w:pPr>
+      <w:r>
+        <w:t>Subsistema de Interfaz</w:t>
+      </w:r>
+    </w:p>
+    <w:p>
+      <w:pPr>
+        <w:pStyle w:val="Prrafodelista"/>
+        <w:numPr>
+          <w:ilvl w:val="1"/>
+          <w:numId w:val="1"/>
+        </w:numPr>
+        <w:spacing w:after="160" w:line="254" w:lineRule="auto"/>
+      </w:pPr>
+      <w:r>
+        <w:t>Subsistema de Instrumentación</w:t>
+      </w:r>
+    </w:p>
+    <w:p>
+      <w:pPr>
+        <w:pStyle w:val="Prrafodelista"/>
+        <w:numPr>
+          <w:ilvl w:val="1"/>
+          <w:numId w:val="1"/>
+        </w:numPr>
+        <w:spacing w:after="160" w:line="254" w:lineRule="auto"/>
+      </w:pPr>
+      <w:r>
+        <w:t>Subsistema de Bombas y Energía</w:t>
+      </w:r>
+    </w:p>
+    <w:p>
+      <w:pPr>
+        <w:pStyle w:val="Prrafodelista"/>
+        <w:numPr>
+          <w:ilvl w:val="1"/>
+          <w:numId w:val="1"/>
+        </w:numPr>
+        <w:spacing w:after="160" w:line="254" w:lineRule="auto"/>
+      </w:pPr>
+      <w:r>
+        <w:t>Subsistema de ensamble</w:t>
+      </w:r>
+    </w:p>
+    <w:p>
+      <w:pPr>
+        <w:pStyle w:val="Prrafodelista"/>
+        <w:numPr>
+          <w:ilvl w:val="1"/>
+          <w:numId w:val="1"/>
+        </w:numPr>
+        <w:spacing w:after="160" w:line="254" w:lineRule="auto"/>
+      </w:pPr>
+      <w:r>
+        <w:t>Sistema general</w:t>
+      </w:r>
+    </w:p>
+    <w:p>
+      <w:pPr>
+        <w:pStyle w:val="Prrafodelista"/>
+        <w:numPr>
+          <w:ilvl w:val="0"/>
+          <w:numId w:val="1"/>
+        </w:numPr>
+        <w:spacing w:after="160" w:line="254" w:lineRule="auto"/>
+      </w:pPr>
+      <w:r>
+        <w:t>Creación de un modelo virtual</w:t>
+      </w:r>
+    </w:p>
+    <w:p>
+      <w:pPr>
+        <w:pStyle w:val="Prrafodelista"/>
+        <w:numPr>
+          <w:ilvl w:val="1"/>
+          <w:numId w:val="1"/>
+        </w:numPr>
+        <w:spacing w:after="160" w:line="254" w:lineRule="auto"/>
+      </w:pPr>
+      <w:r>
+        <w:t>Subsistema de Interfaz</w:t>
+      </w:r>
+    </w:p>
+    <w:p>
+      <w:pPr>
+        <w:pStyle w:val="Prrafodelista"/>
+        <w:numPr>
+          <w:ilvl w:val="1"/>
+          <w:numId w:val="1"/>
+        </w:numPr>
+        <w:spacing w:after="160" w:line="254" w:lineRule="auto"/>
+      </w:pPr>
+      <w:r>
+        <w:t>Subsistema de Instrumentación</w:t>
+      </w:r>
+    </w:p>
+    <w:p>
+      <w:pPr>
+        <w:pStyle w:val="Prrafodelista"/>
+        <w:numPr>
+          <w:ilvl w:val="1"/>
+          <w:numId w:val="1"/>
+        </w:numPr>
+        <w:spacing w:after="160" w:line="254" w:lineRule="auto"/>
+      </w:pPr>
+      <w:r>
+        <w:t>Subsistema de Bombas y Energía</w:t>
+      </w:r>
+    </w:p>
+    <w:p>
+      <w:pPr>
+        <w:pStyle w:val="Prrafodelista"/>
+        <w:numPr>
+          <w:ilvl w:val="1"/>
+          <w:numId w:val="1"/>
+        </w:numPr>
+        <w:spacing w:after="160" w:line="254" w:lineRule="auto"/>
+      </w:pPr>
+      <w:r>
+        <w:t>Subsistema de ensamble</w:t>
+      </w:r>
+    </w:p>
+    <w:p>
+      <w:pPr>
+        <w:pStyle w:val="Prrafodelista"/>
+        <w:numPr>
+          <w:ilvl w:val="1"/>
+          <w:numId w:val="1"/>
+        </w:numPr>
+        <w:spacing w:after="160" w:line="254" w:lineRule="auto"/>
+      </w:pPr>
+      <w:r>
+        <w:t>Sistema general</w:t>
+      </w:r>
+    </w:p>
+    <w:p>
+      <w:pPr>
+        <w:pStyle w:val="Prrafodelista"/>
+        <w:numPr>
+          <w:ilvl w:val="0"/>
+          <w:numId w:val="1"/>
+        </w:numPr>
+        <w:spacing w:after="160" w:line="254" w:lineRule="auto"/>
+      </w:pPr>
+      <w:r>
+        <w:t>Pruebas y Resultados</w:t>
+      </w:r>
+    </w:p>
+    <w:p>
+      <w:pPr>
+        <w:pStyle w:val="Prrafodelista"/>
+        <w:numPr>
+          <w:ilvl w:val="1"/>
+          <w:numId w:val="1"/>
+        </w:numPr>
+        <w:spacing w:after="160" w:line="254" w:lineRule="auto"/>
+      </w:pPr>
+      <w:r>
+        <w:t>Simulaciones*</w:t>
+      </w:r>
+    </w:p>
+    <w:p>
+      <w:pPr>
+        <w:pStyle w:val="Prrafodelista"/>
+        <w:numPr>
+          <w:ilvl w:val="0"/>
+          <w:numId w:val="1"/>
+        </w:numPr>
+        <w:spacing w:after="160" w:line="254" w:lineRule="auto"/>
+      </w:pPr>
+      <w:r>
+        <w:t>Conclusiones</w:t>
+      </w:r>
+    </w:p>
+    <w:p>
+      <w:pPr>
+        <w:pStyle w:val="Prrafodelista"/>
+        <w:numPr>
+          <w:ilvl w:val="0"/>
+          <w:numId w:val="1"/>
+        </w:numPr>
+        <w:spacing w:after="160" w:line="254" w:lineRule="auto"/>
+      </w:pPr>
+      <w:r>
+        <w:t>Trabajo a futuro</w:t>
+      </w:r>
+    </w:p>
+    <w:p>
+      <w:pPr>
+        <w:pStyle w:val="Prrafodelista"/>
+        <w:numPr>
+          <w:ilvl w:val="0"/>
+          <w:numId w:val="1"/>
+        </w:numPr>
+        <w:spacing w:after="160" w:line="254" w:lineRule="auto"/>
+      </w:pPr>
+      <w:r>
+        <w:t>Referencias</w:t>
+      </w:r>
+    </w:p>
+    <w:p>
+      <w:pPr>
+        <w:pStyle w:val="Prrafodelista"/>
+        <w:numPr>
+          <w:ilvl w:val="0"/>
+          <w:numId w:val="1"/>
+        </w:numPr>
+        <w:spacing w:after="160" w:line="254" w:lineRule="auto"/>
+      </w:pPr>
+      <w:proofErr w:type="gramStart"/>
+      <w:r>
+        <w:t>Apéndices(</w:t>
+      </w:r>
+      <w:proofErr w:type="gramEnd"/>
+      <w:r>
+        <w:t xml:space="preserve">algo del circuito, </w:t>
+      </w:r>
+      <w:proofErr w:type="spellStart"/>
+      <w:r>
+        <w:t>render’s</w:t>
+      </w:r>
+      <w:proofErr w:type="spellEnd"/>
+      <w:r>
+        <w:t xml:space="preserve"> sensores, </w:t>
+      </w:r>
+      <w:proofErr w:type="spellStart"/>
+      <w:r>
+        <w:t>pcb</w:t>
+      </w:r>
+      <w:proofErr w:type="spellEnd"/>
+      <w:r>
+        <w:t xml:space="preserve">, circuitos, circuito </w:t>
+      </w:r>
+      <w:proofErr w:type="spellStart"/>
+      <w:r>
+        <w:t>hidraulico</w:t>
+      </w:r>
+      <w:proofErr w:type="spellEnd"/>
+      <w:r>
+        <w:t>)</w:t>
+      </w:r>
+    </w:p>
+    <w:p>
+      <w:pPr>
         <w:tabs>
           <w:tab w:val="right" w:pos="8075"/>
         </w:tabs>
         <w:rPr>
           <w:rFonts w:ascii="Times New Roman" w:hAnsi="Times New Roman" w:cs="Times New Roman"/>
           <w:b/>
+          <w:sz w:val="24"/>
+          <w:szCs w:val="24"/>
+        </w:rPr>
+      </w:pPr>
+    </w:p>
+    <w:p>
+      <w:pPr>
+        <w:tabs>
+          <w:tab w:val="right" w:pos="8075"/>
+        </w:tabs>
+        <w:rPr>
+          <w:rFonts w:ascii="Times New Roman" w:hAnsi="Times New Roman" w:cs="Times New Roman"/>
+          <w:b/>
           <w:sz w:val="18"/>
           <w:szCs w:val="18"/>
         </w:rPr>
@@ -1103,7 +1701,7 @@
           <w:szCs w:val="24"/>
         </w:rPr>
         <w:lastRenderedPageBreak/>
-        <w:t>Antecedentes</w:t>
+        <w:t>Introducción</w:t>
       </w:r>
     </w:p>
     <w:p>
@@ -1153,7 +1751,16 @@
           <w:sz w:val="24"/>
           <w:szCs w:val="24"/>
         </w:rPr>
-        <w:t>planteó el desarrollo de este proyecto en conjunto con la Facultad de Química</w:t>
+        <w:t>abordó el desarrollo --- (involucrados)-</w:t>
+      </w:r>
+      <w:r>
+        <w:rPr>
+          <w:rFonts w:ascii="Times New Roman" w:hAnsi="Times New Roman" w:cs="Times New Roman"/>
+          <w:bCs/>
+          <w:sz w:val="24"/>
+          <w:szCs w:val="24"/>
+        </w:rPr>
+        <w:t xml:space="preserve"> en conjunto con la Facultad de Química</w:t>
       </w:r>
       <w:r>
         <w:rPr>
@@ -1171,16 +1778,16 @@
           <w:sz w:val="24"/>
           <w:szCs w:val="24"/>
         </w:rPr>
-        <w:t xml:space="preserve">. </w:t>
-      </w:r>
-      <w:r>
-        <w:rPr>
-          <w:rFonts w:ascii="Times New Roman" w:hAnsi="Times New Roman" w:cs="Times New Roman"/>
-          <w:bCs/>
-          <w:sz w:val="24"/>
-          <w:szCs w:val="24"/>
-        </w:rPr>
-        <w:t xml:space="preserve">Con la finalidad de ponerlo en marcha en el lago de Xochimilco. </w:t>
+        <w:t xml:space="preserve"> c</w:t>
+      </w:r>
+      <w:r>
+        <w:rPr>
+          <w:rFonts w:ascii="Times New Roman" w:hAnsi="Times New Roman" w:cs="Times New Roman"/>
+          <w:bCs/>
+          <w:sz w:val="24"/>
+          <w:szCs w:val="24"/>
+        </w:rPr>
+        <w:t xml:space="preserve">on la finalidad de ponerlo en marcha en el lago de Xochimilco. </w:t>
       </w:r>
       <w:r>
         <w:rPr>
@@ -1198,14 +1805,44 @@
           <w:sz w:val="24"/>
           <w:szCs w:val="24"/>
         </w:rPr>
-        <w:t xml:space="preserve"> tenía las propuestas y adaptaciones iniciales del proyecto. Lo que buscaban era integrar la parte </w:t>
-      </w:r>
-      <w:r>
-        <w:rPr>
-          <w:rFonts w:ascii="Times New Roman" w:hAnsi="Times New Roman" w:cs="Times New Roman"/>
-          <w:bCs/>
-          <w:sz w:val="24"/>
-          <w:szCs w:val="24"/>
+        <w:t xml:space="preserve"> tenía las propuestas y adaptaciones iniciales del proyecto</w:t>
+      </w:r>
+      <w:r>
+        <w:rPr>
+          <w:rFonts w:ascii="Times New Roman" w:hAnsi="Times New Roman" w:cs="Times New Roman"/>
+          <w:bCs/>
+          <w:sz w:val="24"/>
+          <w:szCs w:val="24"/>
+        </w:rPr>
+        <w:t xml:space="preserve">, </w:t>
+      </w:r>
+      <w:r>
+        <w:rPr>
+          <w:rFonts w:ascii="Times New Roman" w:hAnsi="Times New Roman" w:cs="Times New Roman"/>
+          <w:bCs/>
+          <w:sz w:val="24"/>
+          <w:szCs w:val="24"/>
+          <w:highlight w:val="yellow"/>
+        </w:rPr>
+        <w:t>l</w:t>
+      </w:r>
+      <w:r>
+        <w:rPr>
+          <w:rFonts w:ascii="Times New Roman" w:hAnsi="Times New Roman" w:cs="Times New Roman"/>
+          <w:bCs/>
+          <w:sz w:val="24"/>
+          <w:szCs w:val="24"/>
+          <w:highlight w:val="yellow"/>
+        </w:rPr>
+        <w:t xml:space="preserve">o que buscaban era integrar la parte </w:t>
+      </w:r>
+      <w:r>
+        <w:rPr>
+          <w:rFonts w:ascii="Times New Roman" w:hAnsi="Times New Roman" w:cs="Times New Roman"/>
+          <w:bCs/>
+          <w:sz w:val="24"/>
+          <w:szCs w:val="24"/>
+          <w:highlight w:val="yellow"/>
         </w:rPr>
         <w:t>q</w:t>
       </w:r>
@@ -1215,6 +1852,7 @@
           <w:bCs/>
           <w:sz w:val="24"/>
           <w:szCs w:val="24"/>
+          <w:highlight w:val="yellow"/>
         </w:rPr>
         <w:t xml:space="preserve">uímica con la parte </w:t>
       </w:r>
@@ -1224,6 +1862,7 @@
           <w:bCs/>
           <w:sz w:val="24"/>
           <w:szCs w:val="24"/>
+          <w:highlight w:val="yellow"/>
         </w:rPr>
         <w:t>ingenieril</w:t>
       </w:r>
@@ -1233,8 +1872,187 @@
           <w:bCs/>
           <w:sz w:val="24"/>
           <w:szCs w:val="24"/>
+          <w:highlight w:val="yellow"/>
         </w:rPr>
         <w:t xml:space="preserve"> y poder hacer la sinergia entre ambas disciplinas.</w:t>
+      </w:r>
+      <w:r>
+        <w:rPr>
+          <w:rFonts w:ascii="Times New Roman" w:hAnsi="Times New Roman" w:cs="Times New Roman"/>
+          <w:bCs/>
+          <w:sz w:val="24"/>
+          <w:szCs w:val="24"/>
+        </w:rPr>
+        <w:t xml:space="preserve"> (</w:t>
+      </w:r>
+      <w:proofErr w:type="spellStart"/>
+      <w:r>
+        <w:rPr>
+          <w:rFonts w:ascii="Times New Roman" w:hAnsi="Times New Roman" w:cs="Times New Roman"/>
+          <w:bCs/>
+          <w:sz w:val="24"/>
+          <w:szCs w:val="24"/>
+        </w:rPr>
+        <w:t>quér</w:t>
+      </w:r>
+      <w:proofErr w:type="spellEnd"/>
+      <w:r>
+        <w:rPr>
+          <w:rFonts w:ascii="Times New Roman" w:hAnsi="Times New Roman" w:cs="Times New Roman"/>
+          <w:bCs/>
+          <w:sz w:val="24"/>
+          <w:szCs w:val="24"/>
+        </w:rPr>
+        <w:t xml:space="preserve"> era lo que tenía </w:t>
+      </w:r>
+      <w:proofErr w:type="spellStart"/>
+      <w:r>
+        <w:rPr>
+          <w:rFonts w:ascii="Times New Roman" w:hAnsi="Times New Roman" w:cs="Times New Roman"/>
+          <w:bCs/>
+          <w:sz w:val="24"/>
+          <w:szCs w:val="24"/>
+        </w:rPr>
+        <w:t>quimica</w:t>
+      </w:r>
+      <w:proofErr w:type="spellEnd"/>
+      <w:r>
+        <w:rPr>
+          <w:rFonts w:ascii="Times New Roman" w:hAnsi="Times New Roman" w:cs="Times New Roman"/>
+          <w:bCs/>
+          <w:sz w:val="24"/>
+          <w:szCs w:val="24"/>
+        </w:rPr>
+        <w:t xml:space="preserve">) la </w:t>
+      </w:r>
+      <w:proofErr w:type="spellStart"/>
+      <w:r>
+        <w:rPr>
+          <w:rFonts w:ascii="Times New Roman" w:hAnsi="Times New Roman" w:cs="Times New Roman"/>
+          <w:bCs/>
+          <w:sz w:val="24"/>
+          <w:szCs w:val="24"/>
+        </w:rPr>
+        <w:t>facutad</w:t>
+      </w:r>
+      <w:proofErr w:type="spellEnd"/>
+      <w:r>
+        <w:rPr>
+          <w:rFonts w:ascii="Times New Roman" w:hAnsi="Times New Roman" w:cs="Times New Roman"/>
+          <w:bCs/>
+          <w:sz w:val="24"/>
+          <w:szCs w:val="24"/>
+        </w:rPr>
+        <w:t xml:space="preserve"> de química desarrolló un material con basado </w:t>
+      </w:r>
+      <w:proofErr w:type="spellStart"/>
+      <w:r>
+        <w:rPr>
+          <w:rFonts w:ascii="Times New Roman" w:hAnsi="Times New Roman" w:cs="Times New Roman"/>
+          <w:bCs/>
+          <w:sz w:val="24"/>
+          <w:szCs w:val="24"/>
+        </w:rPr>
+        <w:t>bioparticulas</w:t>
+      </w:r>
+      <w:proofErr w:type="spellEnd"/>
+      <w:r>
+        <w:rPr>
+          <w:rFonts w:ascii="Times New Roman" w:hAnsi="Times New Roman" w:cs="Times New Roman"/>
+          <w:bCs/>
+          <w:sz w:val="24"/>
+          <w:szCs w:val="24"/>
+        </w:rPr>
+        <w:t xml:space="preserve"> que cuando el agua transitaba por este material se generaba un </w:t>
+      </w:r>
+      <w:proofErr w:type="spellStart"/>
+      <w:r>
+        <w:rPr>
+          <w:rFonts w:ascii="Times New Roman" w:hAnsi="Times New Roman" w:cs="Times New Roman"/>
+          <w:bCs/>
+          <w:sz w:val="24"/>
+          <w:szCs w:val="24"/>
+        </w:rPr>
+        <w:t>proeso</w:t>
+      </w:r>
+      <w:proofErr w:type="spellEnd"/>
+      <w:r>
+        <w:rPr>
+          <w:rFonts w:ascii="Times New Roman" w:hAnsi="Times New Roman" w:cs="Times New Roman"/>
+          <w:bCs/>
+          <w:sz w:val="24"/>
+          <w:szCs w:val="24"/>
+        </w:rPr>
+        <w:t xml:space="preserve"> de purificación del agua. Para la colocación de este sistema, circuito de 8 </w:t>
+      </w:r>
+      <w:proofErr w:type="spellStart"/>
+      <w:r>
+        <w:rPr>
+          <w:rFonts w:ascii="Times New Roman" w:hAnsi="Times New Roman" w:cs="Times New Roman"/>
+          <w:bCs/>
+          <w:sz w:val="24"/>
+          <w:szCs w:val="24"/>
+        </w:rPr>
+        <w:t>vias</w:t>
+      </w:r>
+      <w:proofErr w:type="spellEnd"/>
+      <w:r>
+        <w:rPr>
+          <w:rFonts w:ascii="Times New Roman" w:hAnsi="Times New Roman" w:cs="Times New Roman"/>
+          <w:bCs/>
+          <w:sz w:val="24"/>
+          <w:szCs w:val="24"/>
+        </w:rPr>
+        <w:t>. (extensión</w:t>
+      </w:r>
+      <w:proofErr w:type="gramStart"/>
+      <w:r>
+        <w:rPr>
+          <w:rFonts w:ascii="Times New Roman" w:hAnsi="Times New Roman" w:cs="Times New Roman"/>
+          <w:bCs/>
+          <w:sz w:val="24"/>
+          <w:szCs w:val="24"/>
+        </w:rPr>
+        <w:t>)(</w:t>
+      </w:r>
+      <w:proofErr w:type="gramEnd"/>
+      <w:r>
+        <w:rPr>
+          <w:rFonts w:ascii="Times New Roman" w:hAnsi="Times New Roman" w:cs="Times New Roman"/>
+          <w:bCs/>
+          <w:sz w:val="24"/>
+          <w:szCs w:val="24"/>
+        </w:rPr>
+        <w:t xml:space="preserve">el auto del presente </w:t>
+      </w:r>
+      <w:proofErr w:type="spellStart"/>
+      <w:r>
+        <w:rPr>
+          <w:rFonts w:ascii="Times New Roman" w:hAnsi="Times New Roman" w:cs="Times New Roman"/>
+          <w:bCs/>
+          <w:sz w:val="24"/>
+          <w:szCs w:val="24"/>
+        </w:rPr>
+        <w:t>trabajoi</w:t>
+      </w:r>
+      <w:proofErr w:type="spellEnd"/>
+      <w:r>
+        <w:rPr>
+          <w:rFonts w:ascii="Times New Roman" w:hAnsi="Times New Roman" w:cs="Times New Roman"/>
+          <w:bCs/>
+          <w:sz w:val="24"/>
+          <w:szCs w:val="24"/>
+        </w:rPr>
+        <w:t>… dentro de la… dentro de la metodología de diseño)</w:t>
+      </w:r>
+      <w:r>
+        <w:rPr>
+          <w:rFonts w:ascii="Times New Roman" w:hAnsi="Times New Roman" w:cs="Times New Roman"/>
+          <w:bCs/>
+          <w:sz w:val="24"/>
+          <w:szCs w:val="24"/>
+        </w:rPr>
+        <w:t>.</w:t>
       </w:r>
     </w:p>
     <w:p>
@@ -1250,6 +2068,35 @@
           <w:szCs w:val="24"/>
         </w:rPr>
       </w:pPr>
+      <w:proofErr w:type="spellStart"/>
+      <w:r>
+        <w:rPr>
+          <w:rFonts w:ascii="Times New Roman" w:hAnsi="Times New Roman" w:cs="Times New Roman"/>
+          <w:bCs/>
+          <w:sz w:val="24"/>
+          <w:szCs w:val="24"/>
+        </w:rPr>
+        <w:t>Habieno</w:t>
+      </w:r>
+      <w:proofErr w:type="spellEnd"/>
+      <w:r>
+        <w:rPr>
+          <w:rFonts w:ascii="Times New Roman" w:hAnsi="Times New Roman" w:cs="Times New Roman"/>
+          <w:bCs/>
+          <w:sz w:val="24"/>
+          <w:szCs w:val="24"/>
+        </w:rPr>
+        <w:t xml:space="preserve"> estudiando alguno de los procesos de diseño </w:t>
+      </w:r>
+      <w:r>
+        <w:rPr>
+          <w:rFonts w:ascii="Times New Roman" w:hAnsi="Times New Roman" w:cs="Times New Roman"/>
+          <w:bCs/>
+          <w:sz w:val="24"/>
+          <w:szCs w:val="24"/>
+        </w:rPr>
+        <w:t xml:space="preserve">---- </w:t>
+      </w:r>
       <w:r>
         <w:rPr>
           <w:rFonts w:ascii="Times New Roman" w:hAnsi="Times New Roman" w:cs="Times New Roman"/>
@@ -1383,7 +2230,16 @@
           <w:sz w:val="24"/>
           <w:szCs w:val="24"/>
         </w:rPr>
-        <w:t xml:space="preserve">. Dentro del grupo se propusieron dos formas de trabajo, por un lado, el desarrollo del mismo proyecto en diferentes equipos; </w:t>
+        <w:t>. Dentro del grupo</w:t>
+      </w:r>
+      <w:r>
+        <w:rPr>
+          <w:rFonts w:ascii="Times New Roman" w:hAnsi="Times New Roman" w:cs="Times New Roman"/>
+          <w:bCs/>
+          <w:sz w:val="24"/>
+          <w:szCs w:val="24"/>
+        </w:rPr>
+        <w:t xml:space="preserve"> de </w:t>
       </w:r>
       <w:proofErr w:type="gramStart"/>
       <w:r>
@@ -1393,7 +2249,7 @@
           <w:sz w:val="24"/>
           <w:szCs w:val="24"/>
         </w:rPr>
-        <w:t>y</w:t>
+        <w:t>clase(</w:t>
       </w:r>
       <w:proofErr w:type="gramEnd"/>
       <w:r>
@@ -1403,97 +2259,124 @@
           <w:sz w:val="24"/>
           <w:szCs w:val="24"/>
         </w:rPr>
+        <w:t>qué grupo)</w:t>
+      </w:r>
+      <w:r>
+        <w:rPr>
+          <w:rFonts w:ascii="Times New Roman" w:hAnsi="Times New Roman" w:cs="Times New Roman"/>
+          <w:bCs/>
+          <w:sz w:val="24"/>
+          <w:szCs w:val="24"/>
+        </w:rPr>
+        <w:t xml:space="preserve"> se propusieron dos formas de trabajo, por un lado, el desarrollo del mismo proyecto en diferentes equipos; </w:t>
+      </w:r>
+      <w:r>
+        <w:rPr>
+          <w:rFonts w:ascii="Times New Roman" w:hAnsi="Times New Roman" w:cs="Times New Roman"/>
+          <w:bCs/>
+          <w:sz w:val="24"/>
+          <w:szCs w:val="24"/>
+        </w:rPr>
+        <w:t xml:space="preserve">y </w:t>
+      </w:r>
+      <w:r>
+        <w:rPr>
+          <w:rFonts w:ascii="Times New Roman" w:hAnsi="Times New Roman" w:cs="Times New Roman"/>
+          <w:bCs/>
+          <w:sz w:val="24"/>
+          <w:szCs w:val="24"/>
+        </w:rPr>
+        <w:t xml:space="preserve">por otro lado, la del desarrollo de un solo proyecto conformado por sistemas, los cuales desempeñarían roles </w:t>
+      </w:r>
+      <w:r>
+        <w:rPr>
+          <w:rFonts w:ascii="Times New Roman" w:hAnsi="Times New Roman" w:cs="Times New Roman"/>
+          <w:bCs/>
+          <w:sz w:val="24"/>
+          <w:szCs w:val="24"/>
+        </w:rPr>
+        <w:t>específicos. Los</w:t>
+      </w:r>
+      <w:r>
+        <w:rPr>
+          <w:rFonts w:ascii="Times New Roman" w:hAnsi="Times New Roman" w:cs="Times New Roman"/>
+          <w:bCs/>
+          <w:sz w:val="24"/>
+          <w:szCs w:val="24"/>
+        </w:rPr>
+        <w:t xml:space="preserve"> resultados obtenidos fueron la de un solo proyecto conformado por diferentes sistemas.</w:t>
+      </w:r>
+      <w:r>
+        <w:rPr>
+          <w:rFonts w:ascii="Times New Roman" w:hAnsi="Times New Roman" w:cs="Times New Roman"/>
+          <w:bCs/>
+          <w:sz w:val="24"/>
+          <w:szCs w:val="24"/>
+        </w:rPr>
+        <w:t xml:space="preserve"> Esta decisión se basó en el tiempo de desarrollo y en</w:t>
+      </w:r>
+      <w:r>
+        <w:rPr>
+          <w:rFonts w:ascii="Times New Roman" w:hAnsi="Times New Roman" w:cs="Times New Roman"/>
+          <w:bCs/>
+          <w:sz w:val="24"/>
+          <w:szCs w:val="24"/>
+        </w:rPr>
+        <w:t xml:space="preserve"> los</w:t>
+      </w:r>
+      <w:r>
+        <w:rPr>
+          <w:rFonts w:ascii="Times New Roman" w:hAnsi="Times New Roman" w:cs="Times New Roman"/>
+          <w:bCs/>
+          <w:sz w:val="24"/>
+          <w:szCs w:val="24"/>
+        </w:rPr>
+        <w:t xml:space="preserve"> recursos obtenid</w:t>
+      </w:r>
+      <w:r>
+        <w:rPr>
+          <w:rFonts w:ascii="Times New Roman" w:hAnsi="Times New Roman" w:cs="Times New Roman"/>
+          <w:bCs/>
+          <w:sz w:val="24"/>
+          <w:szCs w:val="24"/>
+        </w:rPr>
+        <w:t xml:space="preserve">os al </w:t>
+      </w:r>
+      <w:r>
+        <w:rPr>
+          <w:rFonts w:ascii="Times New Roman" w:hAnsi="Times New Roman" w:cs="Times New Roman"/>
+          <w:bCs/>
+          <w:sz w:val="24"/>
+          <w:szCs w:val="24"/>
+        </w:rPr>
+        <w:t>inicio</w:t>
+      </w:r>
+      <w:r>
+        <w:rPr>
+          <w:rFonts w:ascii="Times New Roman" w:hAnsi="Times New Roman" w:cs="Times New Roman"/>
+          <w:bCs/>
+          <w:sz w:val="24"/>
+          <w:szCs w:val="24"/>
+        </w:rPr>
+        <w:t xml:space="preserve"> del proyecto</w:t>
+      </w:r>
+      <w:r>
+        <w:rPr>
+          <w:rFonts w:ascii="Times New Roman" w:hAnsi="Times New Roman" w:cs="Times New Roman"/>
+          <w:bCs/>
+          <w:sz w:val="24"/>
+          <w:szCs w:val="24"/>
+        </w:rPr>
+        <w:t>.</w:t>
+      </w:r>
+      <w:r>
+        <w:rPr>
+          <w:rFonts w:ascii="Times New Roman" w:hAnsi="Times New Roman" w:cs="Times New Roman"/>
+          <w:bCs/>
+          <w:sz w:val="24"/>
+          <w:szCs w:val="24"/>
+        </w:rPr>
         <w:t xml:space="preserve"> </w:t>
-      </w:r>
-      <w:r>
-        <w:rPr>
-          <w:rFonts w:ascii="Times New Roman" w:hAnsi="Times New Roman" w:cs="Times New Roman"/>
-          <w:bCs/>
-          <w:sz w:val="24"/>
-          <w:szCs w:val="24"/>
-        </w:rPr>
-        <w:t xml:space="preserve">por otro lado, la del desarrollo de un solo proyecto conformado por sistemas, los cuales desempeñarían roles </w:t>
-      </w:r>
-      <w:r>
-        <w:rPr>
-          <w:rFonts w:ascii="Times New Roman" w:hAnsi="Times New Roman" w:cs="Times New Roman"/>
-          <w:bCs/>
-          <w:sz w:val="24"/>
-          <w:szCs w:val="24"/>
-        </w:rPr>
-        <w:t>específicos. Los</w:t>
-      </w:r>
-      <w:r>
-        <w:rPr>
-          <w:rFonts w:ascii="Times New Roman" w:hAnsi="Times New Roman" w:cs="Times New Roman"/>
-          <w:bCs/>
-          <w:sz w:val="24"/>
-          <w:szCs w:val="24"/>
-        </w:rPr>
-        <w:t xml:space="preserve"> resultados obtenidos fueron la de un solo proyecto conformado por diferentes sistemas.</w:t>
-      </w:r>
-      <w:r>
-        <w:rPr>
-          <w:rFonts w:ascii="Times New Roman" w:hAnsi="Times New Roman" w:cs="Times New Roman"/>
-          <w:bCs/>
-          <w:sz w:val="24"/>
-          <w:szCs w:val="24"/>
-        </w:rPr>
-        <w:t xml:space="preserve"> Esta decisión se basó en el tiempo de desarrollo y en</w:t>
-      </w:r>
-      <w:r>
-        <w:rPr>
-          <w:rFonts w:ascii="Times New Roman" w:hAnsi="Times New Roman" w:cs="Times New Roman"/>
-          <w:bCs/>
-          <w:sz w:val="24"/>
-          <w:szCs w:val="24"/>
-        </w:rPr>
-        <w:t xml:space="preserve"> los</w:t>
-      </w:r>
-      <w:r>
-        <w:rPr>
-          <w:rFonts w:ascii="Times New Roman" w:hAnsi="Times New Roman" w:cs="Times New Roman"/>
-          <w:bCs/>
-          <w:sz w:val="24"/>
-          <w:szCs w:val="24"/>
-        </w:rPr>
-        <w:t xml:space="preserve"> recursos obtenid</w:t>
-      </w:r>
-      <w:r>
-        <w:rPr>
-          <w:rFonts w:ascii="Times New Roman" w:hAnsi="Times New Roman" w:cs="Times New Roman"/>
-          <w:bCs/>
-          <w:sz w:val="24"/>
-          <w:szCs w:val="24"/>
-        </w:rPr>
-        <w:t xml:space="preserve">os al </w:t>
-      </w:r>
-      <w:r>
-        <w:rPr>
-          <w:rFonts w:ascii="Times New Roman" w:hAnsi="Times New Roman" w:cs="Times New Roman"/>
-          <w:bCs/>
-          <w:sz w:val="24"/>
-          <w:szCs w:val="24"/>
-        </w:rPr>
-        <w:t>inicio</w:t>
-      </w:r>
-      <w:r>
-        <w:rPr>
-          <w:rFonts w:ascii="Times New Roman" w:hAnsi="Times New Roman" w:cs="Times New Roman"/>
-          <w:bCs/>
-          <w:sz w:val="24"/>
-          <w:szCs w:val="24"/>
-        </w:rPr>
-        <w:t xml:space="preserve"> del proyecto</w:t>
-      </w:r>
-      <w:r>
-        <w:rPr>
-          <w:rFonts w:ascii="Times New Roman" w:hAnsi="Times New Roman" w:cs="Times New Roman"/>
-          <w:bCs/>
-          <w:sz w:val="24"/>
-          <w:szCs w:val="24"/>
-        </w:rPr>
-        <w:t>.</w:t>
       </w:r>
     </w:p>
     <w:p>
@@ -1876,18 +2759,7 @@
           <w:sz w:val="24"/>
           <w:szCs w:val="24"/>
         </w:rPr>
-        <w:t>proy</w:t>
-      </w:r>
-      <w:bookmarkStart w:id="0" w:name="_GoBack"/>
-      <w:bookmarkEnd w:id="0"/>
-      <w:r>
-        <w:rPr>
-          <w:rFonts w:ascii="Times New Roman" w:hAnsi="Times New Roman" w:cs="Times New Roman"/>
-          <w:bCs/>
-          <w:sz w:val="24"/>
-          <w:szCs w:val="24"/>
-        </w:rPr>
-        <w:t>ecto, así</w:t>
+        <w:t>proyecto, así</w:t>
       </w:r>
       <w:r>
         <w:rPr>
@@ -2045,6 +2917,7 @@
           <w:sz w:val="24"/>
           <w:szCs w:val="24"/>
         </w:rPr>
+        <w:lastRenderedPageBreak/>
         <w:t>sistemas,</w:t>
       </w:r>
       <w:r>
@@ -2113,17 +2986,7 @@
           <w:sz w:val="24"/>
           <w:szCs w:val="24"/>
         </w:rPr>
-        <w:t xml:space="preserve">cesidad en los sistemas, se optó por realizar un diseño de configuración para evaluar y seleccionar los elementos o dispositivos que cumplían las características de la conceptualización. Los resultados obtenidos por cada sistema se expusieron al distribuidor del </w:t>
-      </w:r>
-      <w:r>
-        <w:rPr>
-          <w:rFonts w:ascii="Times New Roman" w:hAnsi="Times New Roman" w:cs="Times New Roman"/>
-          <w:bCs/>
-          <w:sz w:val="24"/>
-          <w:szCs w:val="24"/>
-        </w:rPr>
-        <w:lastRenderedPageBreak/>
-        <w:t>proyecto, generando así retroalimentación y mejoras en la selección de materiales. Cada equipo realizó</w:t>
+        <w:t>cesidad en los sistemas, se optó por realizar un diseño de configuración para evaluar y seleccionar los elementos o dispositivos que cumplían las características de la conceptualización. Los resultados obtenidos por cada sistema se expusieron al distribuidor del proyecto, generando así retroalimentación y mejoras en la selección de materiales. Cada equipo realizó</w:t>
       </w:r>
       <w:r>
         <w:rPr>
@@ -2571,6 +3434,479 @@
           <w:szCs w:val="24"/>
         </w:rPr>
         <w:t>.</w:t>
+      </w:r>
+    </w:p>
+    <w:p>
+      <w:pPr>
+        <w:tabs>
+          <w:tab w:val="right" w:pos="8075"/>
+        </w:tabs>
+        <w:jc w:val="both"/>
+        <w:rPr>
+          <w:rFonts w:ascii="Times New Roman" w:hAnsi="Times New Roman" w:cs="Times New Roman"/>
+          <w:bCs/>
+          <w:sz w:val="24"/>
+          <w:szCs w:val="24"/>
+        </w:rPr>
+      </w:pPr>
+    </w:p>
+    <w:p>
+      <w:pPr>
+        <w:tabs>
+          <w:tab w:val="right" w:pos="8075"/>
+        </w:tabs>
+        <w:jc w:val="both"/>
+        <w:rPr>
+          <w:rFonts w:ascii="Times New Roman" w:hAnsi="Times New Roman" w:cs="Times New Roman"/>
+          <w:bCs/>
+          <w:sz w:val="24"/>
+          <w:szCs w:val="24"/>
+        </w:rPr>
+      </w:pPr>
+    </w:p>
+    <w:p>
+      <w:pPr>
+        <w:tabs>
+          <w:tab w:val="right" w:pos="8075"/>
+        </w:tabs>
+        <w:jc w:val="both"/>
+        <w:rPr>
+          <w:rFonts w:ascii="Times New Roman" w:hAnsi="Times New Roman" w:cs="Times New Roman"/>
+          <w:bCs/>
+          <w:sz w:val="24"/>
+          <w:szCs w:val="24"/>
+        </w:rPr>
+      </w:pPr>
+    </w:p>
+    <w:p>
+      <w:pPr>
+        <w:tabs>
+          <w:tab w:val="right" w:pos="8075"/>
+        </w:tabs>
+        <w:jc w:val="both"/>
+        <w:rPr>
+          <w:rFonts w:ascii="Times New Roman" w:hAnsi="Times New Roman" w:cs="Times New Roman"/>
+          <w:bCs/>
+          <w:sz w:val="24"/>
+          <w:szCs w:val="24"/>
+        </w:rPr>
+      </w:pPr>
+    </w:p>
+    <w:p>
+      <w:pPr>
+        <w:tabs>
+          <w:tab w:val="right" w:pos="8075"/>
+        </w:tabs>
+        <w:jc w:val="both"/>
+        <w:rPr>
+          <w:rFonts w:ascii="Times New Roman" w:hAnsi="Times New Roman" w:cs="Times New Roman"/>
+          <w:bCs/>
+          <w:sz w:val="24"/>
+          <w:szCs w:val="24"/>
+        </w:rPr>
+      </w:pPr>
+    </w:p>
+    <w:p>
+      <w:pPr>
+        <w:tabs>
+          <w:tab w:val="right" w:pos="8075"/>
+        </w:tabs>
+        <w:jc w:val="both"/>
+        <w:rPr>
+          <w:rFonts w:ascii="Times New Roman" w:hAnsi="Times New Roman" w:cs="Times New Roman"/>
+          <w:bCs/>
+          <w:sz w:val="24"/>
+          <w:szCs w:val="24"/>
+        </w:rPr>
+      </w:pPr>
+      <w:r>
+        <w:rPr>
+          <w:rFonts w:ascii="Times New Roman" w:hAnsi="Times New Roman" w:cs="Times New Roman"/>
+          <w:bCs/>
+          <w:sz w:val="24"/>
+          <w:szCs w:val="24"/>
+        </w:rPr>
+        <w:lastRenderedPageBreak/>
+        <w:t>Antecedentes</w:t>
+      </w:r>
+    </w:p>
+    <w:p>
+      <w:pPr>
+        <w:tabs>
+          <w:tab w:val="right" w:pos="8075"/>
+        </w:tabs>
+        <w:jc w:val="both"/>
+        <w:rPr>
+          <w:rFonts w:ascii="Times New Roman" w:hAnsi="Times New Roman" w:cs="Times New Roman"/>
+          <w:bCs/>
+          <w:sz w:val="24"/>
+          <w:szCs w:val="24"/>
+        </w:rPr>
+      </w:pPr>
+    </w:p>
+    <w:p>
+      <w:pPr>
+        <w:tabs>
+          <w:tab w:val="right" w:pos="8075"/>
+        </w:tabs>
+        <w:jc w:val="both"/>
+        <w:rPr>
+          <w:rFonts w:ascii="Times New Roman" w:hAnsi="Times New Roman" w:cs="Times New Roman"/>
+          <w:bCs/>
+          <w:sz w:val="24"/>
+          <w:szCs w:val="24"/>
+        </w:rPr>
+      </w:pPr>
+      <w:bookmarkStart w:id="0" w:name="_GoBack"/>
+      <w:bookmarkEnd w:id="0"/>
+    </w:p>
+    <w:p>
+      <w:pPr>
+        <w:tabs>
+          <w:tab w:val="right" w:pos="8075"/>
+        </w:tabs>
+        <w:jc w:val="both"/>
+        <w:rPr>
+          <w:rFonts w:ascii="Times New Roman" w:hAnsi="Times New Roman" w:cs="Times New Roman"/>
+          <w:bCs/>
+          <w:sz w:val="24"/>
+          <w:szCs w:val="24"/>
+        </w:rPr>
+      </w:pPr>
+    </w:p>
+    <w:p>
+      <w:pPr>
+        <w:tabs>
+          <w:tab w:val="right" w:pos="8075"/>
+        </w:tabs>
+        <w:jc w:val="both"/>
+        <w:rPr>
+          <w:rFonts w:ascii="Times New Roman" w:hAnsi="Times New Roman" w:cs="Times New Roman"/>
+          <w:bCs/>
+          <w:sz w:val="24"/>
+          <w:szCs w:val="24"/>
+        </w:rPr>
+      </w:pPr>
+    </w:p>
+    <w:p>
+      <w:pPr>
+        <w:tabs>
+          <w:tab w:val="right" w:pos="8075"/>
+        </w:tabs>
+        <w:jc w:val="both"/>
+        <w:rPr>
+          <w:rFonts w:ascii="Times New Roman" w:hAnsi="Times New Roman" w:cs="Times New Roman"/>
+          <w:bCs/>
+          <w:sz w:val="24"/>
+          <w:szCs w:val="24"/>
+        </w:rPr>
+      </w:pPr>
+    </w:p>
+    <w:p>
+      <w:pPr>
+        <w:tabs>
+          <w:tab w:val="right" w:pos="8075"/>
+        </w:tabs>
+        <w:jc w:val="both"/>
+        <w:rPr>
+          <w:rFonts w:ascii="Times New Roman" w:hAnsi="Times New Roman" w:cs="Times New Roman"/>
+          <w:bCs/>
+          <w:sz w:val="24"/>
+          <w:szCs w:val="24"/>
+        </w:rPr>
+      </w:pPr>
+    </w:p>
+    <w:p>
+      <w:pPr>
+        <w:tabs>
+          <w:tab w:val="right" w:pos="8075"/>
+        </w:tabs>
+        <w:jc w:val="both"/>
+        <w:rPr>
+          <w:rFonts w:ascii="Times New Roman" w:hAnsi="Times New Roman" w:cs="Times New Roman"/>
+          <w:bCs/>
+          <w:sz w:val="24"/>
+          <w:szCs w:val="24"/>
+        </w:rPr>
+      </w:pPr>
+    </w:p>
+    <w:p>
+      <w:pPr>
+        <w:tabs>
+          <w:tab w:val="right" w:pos="8075"/>
+        </w:tabs>
+        <w:jc w:val="both"/>
+        <w:rPr>
+          <w:rFonts w:ascii="Times New Roman" w:hAnsi="Times New Roman" w:cs="Times New Roman"/>
+          <w:bCs/>
+          <w:sz w:val="24"/>
+          <w:szCs w:val="24"/>
+        </w:rPr>
+      </w:pPr>
+      <w:r>
+        <w:rPr>
+          <w:rFonts w:ascii="Times New Roman" w:hAnsi="Times New Roman" w:cs="Times New Roman"/>
+          <w:bCs/>
+          <w:sz w:val="24"/>
+          <w:szCs w:val="24"/>
+        </w:rPr>
+        <w:t>TAREAS:</w:t>
+      </w:r>
+    </w:p>
+    <w:p>
+      <w:pPr>
+        <w:tabs>
+          <w:tab w:val="right" w:pos="8075"/>
+        </w:tabs>
+        <w:jc w:val="both"/>
+        <w:rPr>
+          <w:rFonts w:ascii="Times New Roman" w:hAnsi="Times New Roman" w:cs="Times New Roman"/>
+          <w:bCs/>
+          <w:sz w:val="24"/>
+          <w:szCs w:val="24"/>
+        </w:rPr>
+      </w:pPr>
+      <w:r>
+        <w:rPr>
+          <w:rFonts w:ascii="Times New Roman" w:hAnsi="Times New Roman" w:cs="Times New Roman"/>
+          <w:bCs/>
+          <w:sz w:val="24"/>
+          <w:szCs w:val="24"/>
+        </w:rPr>
+        <w:t>AGREGAR INDICE</w:t>
+      </w:r>
+    </w:p>
+    <w:p>
+      <w:pPr>
+        <w:tabs>
+          <w:tab w:val="right" w:pos="8075"/>
+        </w:tabs>
+        <w:jc w:val="both"/>
+        <w:rPr>
+          <w:rFonts w:ascii="Times New Roman" w:hAnsi="Times New Roman" w:cs="Times New Roman"/>
+          <w:bCs/>
+          <w:sz w:val="24"/>
+          <w:szCs w:val="24"/>
+        </w:rPr>
+      </w:pPr>
+      <w:r>
+        <w:rPr>
+          <w:rFonts w:ascii="Times New Roman" w:hAnsi="Times New Roman" w:cs="Times New Roman"/>
+          <w:bCs/>
+          <w:sz w:val="24"/>
+          <w:szCs w:val="24"/>
+        </w:rPr>
+        <w:t xml:space="preserve">DESARROLLO QUE SE LLEVÓ A CABO EN EL SEMESTRE. </w:t>
+      </w:r>
+    </w:p>
+    <w:p>
+      <w:pPr>
+        <w:tabs>
+          <w:tab w:val="right" w:pos="8075"/>
+        </w:tabs>
+        <w:jc w:val="both"/>
+        <w:rPr>
+          <w:rFonts w:ascii="Times New Roman" w:hAnsi="Times New Roman" w:cs="Times New Roman"/>
+          <w:bCs/>
+          <w:sz w:val="24"/>
+          <w:szCs w:val="24"/>
+        </w:rPr>
+      </w:pPr>
+      <w:r>
+        <w:rPr>
+          <w:rFonts w:ascii="Times New Roman" w:hAnsi="Times New Roman" w:cs="Times New Roman"/>
+          <w:bCs/>
+          <w:sz w:val="24"/>
+          <w:szCs w:val="24"/>
+        </w:rPr>
+        <w:t xml:space="preserve">QUIEN ES RICARDO DENTRO DEL </w:t>
+      </w:r>
+      <w:proofErr w:type="gramStart"/>
+      <w:r>
+        <w:rPr>
+          <w:rFonts w:ascii="Times New Roman" w:hAnsi="Times New Roman" w:cs="Times New Roman"/>
+          <w:bCs/>
+          <w:sz w:val="24"/>
+          <w:szCs w:val="24"/>
+        </w:rPr>
+        <w:t>PROYECTO….</w:t>
+      </w:r>
+      <w:proofErr w:type="gramEnd"/>
+      <w:r>
+        <w:rPr>
+          <w:rFonts w:ascii="Times New Roman" w:hAnsi="Times New Roman" w:cs="Times New Roman"/>
+          <w:bCs/>
+          <w:sz w:val="24"/>
+          <w:szCs w:val="24"/>
+        </w:rPr>
+        <w:t>ACORDARTE DE CÓMO INICIAMOS.</w:t>
+      </w:r>
+    </w:p>
+    <w:p>
+      <w:pPr>
+        <w:tabs>
+          <w:tab w:val="right" w:pos="8075"/>
+        </w:tabs>
+        <w:jc w:val="both"/>
+        <w:rPr>
+          <w:rFonts w:ascii="Times New Roman" w:hAnsi="Times New Roman" w:cs="Times New Roman"/>
+          <w:bCs/>
+          <w:sz w:val="24"/>
+          <w:szCs w:val="24"/>
+        </w:rPr>
+      </w:pPr>
+    </w:p>
+    <w:p>
+      <w:pPr>
+        <w:tabs>
+          <w:tab w:val="right" w:pos="8075"/>
+        </w:tabs>
+        <w:jc w:val="both"/>
+        <w:rPr>
+          <w:rFonts w:ascii="Times New Roman" w:hAnsi="Times New Roman" w:cs="Times New Roman"/>
+          <w:bCs/>
+          <w:sz w:val="24"/>
+          <w:szCs w:val="24"/>
+        </w:rPr>
+      </w:pPr>
+    </w:p>
+    <w:p>
+      <w:pPr>
+        <w:tabs>
+          <w:tab w:val="right" w:pos="8075"/>
+        </w:tabs>
+        <w:jc w:val="both"/>
+        <w:rPr>
+          <w:rFonts w:ascii="Times New Roman" w:hAnsi="Times New Roman" w:cs="Times New Roman"/>
+          <w:bCs/>
+          <w:sz w:val="24"/>
+          <w:szCs w:val="24"/>
+        </w:rPr>
+      </w:pPr>
+    </w:p>
+    <w:p>
+      <w:pPr>
+        <w:tabs>
+          <w:tab w:val="right" w:pos="8075"/>
+        </w:tabs>
+        <w:jc w:val="both"/>
+        <w:rPr>
+          <w:rFonts w:ascii="Times New Roman" w:hAnsi="Times New Roman" w:cs="Times New Roman"/>
+          <w:bCs/>
+          <w:sz w:val="24"/>
+          <w:szCs w:val="24"/>
+        </w:rPr>
+      </w:pPr>
+    </w:p>
+    <w:p>
+      <w:pPr>
+        <w:tabs>
+          <w:tab w:val="right" w:pos="8075"/>
+        </w:tabs>
+        <w:jc w:val="both"/>
+        <w:rPr>
+          <w:rFonts w:ascii="Times New Roman" w:hAnsi="Times New Roman" w:cs="Times New Roman"/>
+          <w:bCs/>
+          <w:sz w:val="24"/>
+          <w:szCs w:val="24"/>
+        </w:rPr>
+      </w:pPr>
+    </w:p>
+    <w:p>
+      <w:pPr>
+        <w:tabs>
+          <w:tab w:val="right" w:pos="8075"/>
+        </w:tabs>
+        <w:jc w:val="both"/>
+        <w:rPr>
+          <w:rFonts w:ascii="Times New Roman" w:hAnsi="Times New Roman" w:cs="Times New Roman"/>
+          <w:bCs/>
+          <w:sz w:val="24"/>
+          <w:szCs w:val="24"/>
+        </w:rPr>
+      </w:pPr>
+      <w:r>
+        <w:rPr>
+          <w:rFonts w:ascii="Times New Roman" w:hAnsi="Times New Roman" w:cs="Times New Roman"/>
+          <w:bCs/>
+          <w:sz w:val="24"/>
+          <w:szCs w:val="24"/>
+        </w:rPr>
+        <w:t>PARA IDENTIFICAR LAS NECESIDADESD DEL PROYECTO…EN EL ESPACIO DONDE SE ESTABA ARMANDO EL BANCP DE PRUEBAS…. NOS PRESENTÓ EL BACNO YCOMO ESTABA UTILIZANDO</w:t>
+      </w:r>
+    </w:p>
+    <w:p>
+      <w:pPr>
+        <w:tabs>
+          <w:tab w:val="right" w:pos="8075"/>
+        </w:tabs>
+        <w:jc w:val="both"/>
+        <w:rPr>
+          <w:rFonts w:ascii="Times New Roman" w:hAnsi="Times New Roman" w:cs="Times New Roman"/>
+          <w:bCs/>
+          <w:sz w:val="24"/>
+          <w:szCs w:val="24"/>
+        </w:rPr>
+      </w:pPr>
+    </w:p>
+    <w:p>
+      <w:pPr>
+        <w:tabs>
+          <w:tab w:val="right" w:pos="8075"/>
+        </w:tabs>
+        <w:jc w:val="both"/>
+        <w:rPr>
+          <w:rFonts w:ascii="Times New Roman" w:hAnsi="Times New Roman" w:cs="Times New Roman"/>
+          <w:bCs/>
+          <w:sz w:val="24"/>
+          <w:szCs w:val="24"/>
+        </w:rPr>
+      </w:pPr>
+      <w:r>
+        <w:rPr>
+          <w:rFonts w:ascii="Times New Roman" w:hAnsi="Times New Roman" w:cs="Times New Roman"/>
+          <w:bCs/>
+          <w:sz w:val="24"/>
+          <w:szCs w:val="24"/>
+        </w:rPr>
+        <w:t>ANTECEDENTES</w:t>
+      </w:r>
+    </w:p>
+    <w:p>
+      <w:pPr>
+        <w:tabs>
+          <w:tab w:val="right" w:pos="8075"/>
+        </w:tabs>
+        <w:jc w:val="both"/>
+        <w:rPr>
+          <w:rFonts w:ascii="Times New Roman" w:hAnsi="Times New Roman" w:cs="Times New Roman"/>
+          <w:bCs/>
+          <w:sz w:val="24"/>
+          <w:szCs w:val="24"/>
+        </w:rPr>
+      </w:pPr>
+    </w:p>
+    <w:p>
+      <w:pPr>
+        <w:tabs>
+          <w:tab w:val="right" w:pos="8075"/>
+        </w:tabs>
+        <w:jc w:val="both"/>
+        <w:rPr>
+          <w:rFonts w:ascii="Times New Roman" w:hAnsi="Times New Roman" w:cs="Times New Roman"/>
+          <w:bCs/>
+          <w:sz w:val="24"/>
+          <w:szCs w:val="24"/>
+        </w:rPr>
+      </w:pPr>
+      <w:r>
+        <w:rPr>
+          <w:rFonts w:ascii="Times New Roman" w:hAnsi="Times New Roman" w:cs="Times New Roman"/>
+          <w:bCs/>
+          <w:sz w:val="24"/>
+          <w:szCs w:val="24"/>
+        </w:rPr>
+        <w:t>PLAEO PARA LLEVAR A CABO LA METODOLOGÍA DE DISEÑO, COLABPRSTIVO A CARO DE A REPSONSABILIDAD QUE CPNSISTE… LA FACULTAD DE QUÍMICA YA TENÍA COMO PREPARACIÓN.</w:t>
       </w:r>
     </w:p>
     <w:sectPr>
@@ -2631,6 +3967,136 @@
     </w:p>
   </w:footnote>
 </w:footnotes>
+</file>
+
+<file path=word/numbering.xml><?xml version="1.0" encoding="utf-8"?>
+<w:numbering xmlns:wpc="http://schemas.microsoft.com/office/word/2010/wordprocessingCanvas" xmlns:cx="http://schemas.microsoft.com/office/drawing/2014/chartex" xmlns:cx1="http://schemas.microsoft.com/office/drawing/2015/9/8/chartex" xmlns:cx2="http://schemas.microsoft.com/office/drawing/2015/10/21/chartex" xmlns:cx3="http://schemas.microsoft.com/office/drawing/2016/5/9/chartex" xmlns:cx4="http://schemas.microsoft.com/office/drawing/2016/5/10/chartex" xmlns:cx5="http://schemas.microsoft.com/office/drawing/2016/5/11/chartex" xmlns:cx6="http://schemas.microsoft.com/office/drawing/2016/5/12/chartex" xmlns:cx7="http://schemas.microsoft.com/office/drawing/2016/5/13/chartex" xmlns:cx8="http://schemas.microsoft.com/office/drawing/2016/5/14/chartex" xmlns:mc="http://schemas.openxmlformats.org/markup-compatibility/2006" xmlns:aink="http://schemas.microsoft.com/office/drawing/2016/ink" xmlns:am3d="http://schemas.microsoft.com/office/drawing/2017/model3d" xmlns:o="urn:schemas-microsoft-com:office:office" xmlns:r="http://schemas.openxmlformats.org/officeDocument/2006/relationships" xmlns:m="http://schemas.openxmlformats.org/officeDocument/2006/math" xmlns:v="urn:schemas-microsoft-com:vml" xmlns:wp14="http://schemas.microsoft.com/office/word/2010/wordprocessingDrawing" xmlns:wp="http://schemas.openxmlformats.org/drawingml/2006/wordprocessingDrawing" xmlns:w10="urn:schemas-microsoft-com:office:word" xmlns:w="http://schemas.openxmlformats.org/wordprocessingml/2006/main" xmlns:w14="http://schemas.microsoft.com/office/word/2010/wordml" xmlns:w15="http://schemas.microsoft.com/office/word/2012/wordml" xmlns:w16cid="http://schemas.microsoft.com/office/word/2016/wordml/cid" xmlns:w16se="http://schemas.microsoft.com/office/word/2015/wordml/symex" xmlns:wpg="http://schemas.microsoft.com/office/word/2010/wordprocessingGroup" xmlns:wpi="http://schemas.microsoft.com/office/word/2010/wordprocessingInk" xmlns:wne="http://schemas.microsoft.com/office/word/2006/wordml" xmlns:wps="http://schemas.microsoft.com/office/word/2010/wordprocessingShape" mc:Ignorable="w14 w15 w16se w16cid wp14">
+  <w:abstractNum w:abstractNumId="0" w15:restartNumberingAfterBreak="0">
+    <w:nsid w:val="27F50A6E"/>
+    <w:multiLevelType w:val="hybridMultilevel"/>
+    <w:tmpl w:val="91BA0CD4"/>
+    <w:lvl w:ilvl="0" w:tplc="0C0A0001">
+      <w:start w:val="1"/>
+      <w:numFmt w:val="bullet"/>
+      <w:lvlText w:val=""/>
+      <w:lvlJc w:val="left"/>
+      <w:pPr>
+        <w:ind w:left="720" w:hanging="360"/>
+      </w:pPr>
+      <w:rPr>
+        <w:rFonts w:ascii="Symbol" w:hAnsi="Symbol" w:hint="default"/>
+      </w:rPr>
+    </w:lvl>
+    <w:lvl w:ilvl="1" w:tplc="0C0A0003">
+      <w:start w:val="1"/>
+      <w:numFmt w:val="bullet"/>
+      <w:lvlText w:val="o"/>
+      <w:lvlJc w:val="left"/>
+      <w:pPr>
+        <w:ind w:left="1440" w:hanging="360"/>
+      </w:pPr>
+      <w:rPr>
+        <w:rFonts w:ascii="Courier New" w:hAnsi="Courier New" w:cs="Courier New" w:hint="default"/>
+      </w:rPr>
+    </w:lvl>
+    <w:lvl w:ilvl="2" w:tplc="0C0A0005">
+      <w:start w:val="1"/>
+      <w:numFmt w:val="bullet"/>
+      <w:lvlText w:val=""/>
+      <w:lvlJc w:val="left"/>
+      <w:pPr>
+        <w:ind w:left="2160" w:hanging="360"/>
+      </w:pPr>
+      <w:rPr>
+        <w:rFonts w:ascii="Wingdings" w:hAnsi="Wingdings" w:hint="default"/>
+      </w:rPr>
+    </w:lvl>
+    <w:lvl w:ilvl="3" w:tplc="0C0A0001">
+      <w:start w:val="1"/>
+      <w:numFmt w:val="bullet"/>
+      <w:lvlText w:val=""/>
+      <w:lvlJc w:val="left"/>
+      <w:pPr>
+        <w:ind w:left="2880" w:hanging="360"/>
+      </w:pPr>
+      <w:rPr>
+        <w:rFonts w:ascii="Symbol" w:hAnsi="Symbol" w:hint="default"/>
+      </w:rPr>
+    </w:lvl>
+    <w:lvl w:ilvl="4" w:tplc="0C0A0003">
+      <w:start w:val="1"/>
+      <w:numFmt w:val="bullet"/>
+      <w:lvlText w:val="o"/>
+      <w:lvlJc w:val="left"/>
+      <w:pPr>
+        <w:ind w:left="3600" w:hanging="360"/>
+      </w:pPr>
+      <w:rPr>
+        <w:rFonts w:ascii="Courier New" w:hAnsi="Courier New" w:cs="Courier New" w:hint="default"/>
+      </w:rPr>
+    </w:lvl>
+    <w:lvl w:ilvl="5" w:tplc="0C0A0005">
+      <w:start w:val="1"/>
+      <w:numFmt w:val="bullet"/>
+      <w:lvlText w:val=""/>
+      <w:lvlJc w:val="left"/>
+      <w:pPr>
+        <w:ind w:left="4320" w:hanging="360"/>
+      </w:pPr>
+      <w:rPr>
+        <w:rFonts w:ascii="Wingdings" w:hAnsi="Wingdings" w:hint="default"/>
+      </w:rPr>
+    </w:lvl>
+    <w:lvl w:ilvl="6" w:tplc="0C0A0001">
+      <w:start w:val="1"/>
+      <w:numFmt w:val="bullet"/>
+      <w:lvlText w:val=""/>
+      <w:lvlJc w:val="left"/>
+      <w:pPr>
+        <w:ind w:left="5040" w:hanging="360"/>
+      </w:pPr>
+      <w:rPr>
+        <w:rFonts w:ascii="Symbol" w:hAnsi="Symbol" w:hint="default"/>
+      </w:rPr>
+    </w:lvl>
+    <w:lvl w:ilvl="7" w:tplc="0C0A0003">
+      <w:start w:val="1"/>
+      <w:numFmt w:val="bullet"/>
+      <w:lvlText w:val="o"/>
+      <w:lvlJc w:val="left"/>
+      <w:pPr>
+        <w:ind w:left="5760" w:hanging="360"/>
+      </w:pPr>
+      <w:rPr>
+        <w:rFonts w:ascii="Courier New" w:hAnsi="Courier New" w:cs="Courier New" w:hint="default"/>
+      </w:rPr>
+    </w:lvl>
+    <w:lvl w:ilvl="8" w:tplc="0C0A0005">
+      <w:start w:val="1"/>
+      <w:numFmt w:val="bullet"/>
+      <w:lvlText w:val=""/>
+      <w:lvlJc w:val="left"/>
+      <w:pPr>
+        <w:ind w:left="6480" w:hanging="360"/>
+      </w:pPr>
+      <w:rPr>
+        <w:rFonts w:ascii="Wingdings" w:hAnsi="Wingdings" w:hint="default"/>
+      </w:rPr>
+    </w:lvl>
+  </w:abstractNum>
+  <w:num w:numId="1">
+    <w:abstractNumId w:val="0"/>
+    <w:lvlOverride w:ilvl="0"/>
+    <w:lvlOverride w:ilvl="1"/>
+    <w:lvlOverride w:ilvl="2"/>
+    <w:lvlOverride w:ilvl="3"/>
+    <w:lvlOverride w:ilvl="4"/>
+    <w:lvlOverride w:ilvl="5"/>
+    <w:lvlOverride w:ilvl="6"/>
+    <w:lvlOverride w:ilvl="7"/>
+    <w:lvlOverride w:ilvl="8"/>
+  </w:num>
+</w:numbering>
 </file>
 
 <file path=word/styles.xml><?xml version="1.0" encoding="utf-8"?>

</xml_diff>

<commit_message>
2a itera de plnatamiento
</commit_message>
<xml_diff>
--- a/Tesis2020.docx
+++ b/Tesis2020.docx
@@ -25,7 +25,7 @@
             <v:path arrowok="t" fillok="f" o:connecttype="none"/>
             <o:lock v:ext="edit" shapetype="t"/>
           </v:shapetype>
-          <v:shape id="_x0000_s1028" type="#_x0000_t32" style="position:absolute;left:0;text-align:left;margin-left:16.9pt;margin-top:22.75pt;width:422.55pt;height:.05pt;z-index:251664384" o:connectortype="straight" strokecolor="black [3213]" strokeweight="1.75pt"/>
+          <v:shape id="_x0000_s1028" type="#_x0000_t32" style="position:absolute;left:0;text-align:left;margin-left:16.9pt;margin-top:22.75pt;width:422.55pt;height:.05pt;z-index:251654656" o:connectortype="straight" strokecolor="black [3213]" strokeweight="1.75pt"/>
         </w:pict>
       </w:r>
       <w:r>
@@ -41,7 +41,7 @@
             <v:stroke joinstyle="miter"/>
             <v:path gradientshapeok="t" o:connecttype="rect"/>
           </v:shapetype>
-          <v:shape id="_x0000_s1036" type="#_x0000_t202" style="position:absolute;left:0;text-align:left;margin-left:11.3pt;margin-top:-3.85pt;width:430.2pt;height:26.6pt;z-index:251672576;mso-width-relative:margin;mso-height-relative:margin" filled="f" stroked="f">
+          <v:shape id="_x0000_s1036" type="#_x0000_t202" style="position:absolute;left:0;text-align:left;margin-left:11.3pt;margin-top:-3.85pt;width:430.2pt;height:26.6pt;z-index:251660800;mso-width-relative:margin;mso-height-relative:margin" filled="f" stroked="f">
             <v:textbox style="mso-next-textbox:#_x0000_s1036">
               <w:txbxContent>
                 <w:p>
@@ -80,7 +80,7 @@
           <w:lang w:eastAsia="es-MX"/>
         </w:rPr>
         <w:drawing>
-          <wp:anchor distT="0" distB="0" distL="114300" distR="114300" simplePos="0" relativeHeight="251663360" behindDoc="0" locked="0" layoutInCell="1" allowOverlap="1">
+          <wp:anchor distT="0" distB="0" distL="114300" distR="114300" simplePos="0" relativeHeight="251651584" behindDoc="0" locked="0" layoutInCell="1" allowOverlap="1">
             <wp:simplePos x="0" y="0"/>
             <wp:positionH relativeFrom="column">
               <wp:posOffset>-330835</wp:posOffset>
@@ -152,7 +152,7 @@
           <w:lang w:val="es-ES"/>
         </w:rPr>
         <w:pict>
-          <v:shape id="_x0000_s1037" type="#_x0000_t202" style="position:absolute;left:0;text-align:left;margin-left:79.65pt;margin-top:3.2pt;width:293.5pt;height:43.55pt;z-index:251673600;mso-width-relative:margin;mso-height-relative:margin" filled="f" stroked="f">
+          <v:shape id="_x0000_s1037" type="#_x0000_t202" style="position:absolute;left:0;text-align:left;margin-left:79.65pt;margin-top:3.2pt;width:293.5pt;height:43.55pt;z-index:251661824;mso-width-relative:margin;mso-height-relative:margin" filled="f" stroked="f">
             <v:textbox style="mso-next-textbox:#_x0000_s1037">
               <w:txbxContent>
                 <w:p>
@@ -212,7 +212,7 @@
           <w:lang w:val="es-ES"/>
         </w:rPr>
         <w:pict>
-          <v:shape id="_x0000_s1029" type="#_x0000_t202" style="position:absolute;left:0;text-align:left;margin-left:114.6pt;margin-top:27.05pt;width:345.35pt;height:90.3pt;z-index:251665408;mso-width-relative:margin;mso-height-relative:margin" stroked="f">
+          <v:shape id="_x0000_s1029" type="#_x0000_t202" style="position:absolute;left:0;text-align:left;margin-left:114.6pt;margin-top:27.05pt;width:345.35pt;height:90.3pt;z-index:251655680;mso-width-relative:margin;mso-height-relative:margin" stroked="f">
             <v:textbox style="mso-next-textbox:#_x0000_s1029">
               <w:txbxContent>
                 <w:p>
@@ -271,7 +271,7 @@
           <w:lang w:eastAsia="es-MX"/>
         </w:rPr>
         <w:pict>
-          <v:shape id="_x0000_s1027" type="#_x0000_t32" style="position:absolute;left:0;text-align:left;margin-left:26.45pt;margin-top:2.25pt;width:1.45pt;height:404.8pt;z-index:251661312" o:connectortype="straight" strokeweight="2.75pt"/>
+          <v:shape id="_x0000_s1027" type="#_x0000_t32" style="position:absolute;left:0;text-align:left;margin-left:26.45pt;margin-top:2.25pt;width:1.45pt;height:404.8pt;z-index:251653632" o:connectortype="straight" strokeweight="2.75pt"/>
         </w:pict>
       </w:r>
       <w:r>
@@ -283,7 +283,7 @@
           <w:lang w:eastAsia="es-MX"/>
         </w:rPr>
         <w:pict>
-          <v:shape id="_x0000_s1026" type="#_x0000_t32" style="position:absolute;left:0;text-align:left;margin-left:6.2pt;margin-top:2.25pt;width:1.6pt;height:404.8pt;z-index:251660288" o:connectortype="straight" strokeweight="2.75pt"/>
+          <v:shape id="_x0000_s1026" type="#_x0000_t32" style="position:absolute;left:0;text-align:left;margin-left:6.2pt;margin-top:2.25pt;width:1.6pt;height:404.8pt;z-index:251652608" o:connectortype="straight" strokeweight="2.75pt"/>
         </w:pict>
       </w:r>
     </w:p>
@@ -359,7 +359,7 @@
           <w:lang w:eastAsia="es-MX"/>
         </w:rPr>
         <w:pict>
-          <v:shape id="_x0000_s1039" type="#_x0000_t202" style="position:absolute;left:0;text-align:left;margin-left:170.65pt;margin-top:28.9pt;width:233.25pt;height:26.5pt;z-index:251676672;mso-width-relative:margin;mso-height-relative:margin" stroked="f">
+          <v:shape id="_x0000_s1039" type="#_x0000_t202" style="position:absolute;left:0;text-align:left;margin-left:170.65pt;margin-top:28.9pt;width:233.25pt;height:26.5pt;z-index:251663872;mso-width-relative:margin;mso-height-relative:margin" stroked="f">
             <v:textbox style="mso-next-textbox:#_x0000_s1039">
               <w:txbxContent>
                 <w:p>
@@ -409,7 +409,7 @@
           <w:lang w:val="es-ES"/>
         </w:rPr>
         <w:pict>
-          <v:shape id="_x0000_s1030" type="#_x0000_t202" style="position:absolute;left:0;text-align:left;margin-left:117.6pt;margin-top:18.1pt;width:339.35pt;height:23.85pt;z-index:251666432;mso-width-relative:margin;mso-height-relative:margin" stroked="f">
+          <v:shape id="_x0000_s1030" type="#_x0000_t202" style="position:absolute;left:0;text-align:left;margin-left:117.6pt;margin-top:18.1pt;width:339.35pt;height:23.85pt;z-index:251656704;mso-width-relative:margin;mso-height-relative:margin" stroked="f">
             <v:textbox style="mso-next-textbox:#_x0000_s1030">
               <w:txbxContent>
                 <w:p>
@@ -474,7 +474,7 @@
           <w:lang w:eastAsia="es-MX"/>
         </w:rPr>
         <w:pict>
-          <v:shape id="_x0000_s1040" type="#_x0000_t202" style="position:absolute;left:0;text-align:left;margin-left:133.2pt;margin-top:6.25pt;width:308.2pt;height:23.85pt;z-index:251677696;mso-width-relative:margin;mso-height-relative:margin" stroked="f">
+          <v:shape id="_x0000_s1040" type="#_x0000_t202" style="position:absolute;left:0;text-align:left;margin-left:133.2pt;margin-top:6.25pt;width:308.2pt;height:23.85pt;z-index:251664896;mso-width-relative:margin;mso-height-relative:margin" stroked="f">
             <v:textbox style="mso-next-textbox:#_x0000_s1040">
               <w:txbxContent>
                 <w:p>
@@ -546,7 +546,7 @@
           <w:lang w:val="es-ES"/>
         </w:rPr>
         <w:pict>
-          <v:shape id="_x0000_s1032" type="#_x0000_t202" style="position:absolute;left:0;text-align:left;margin-left:177.35pt;margin-top:20.7pt;width:219.9pt;height:25.5pt;z-index:251668480;mso-width-relative:margin;mso-height-relative:margin" stroked="f">
+          <v:shape id="_x0000_s1032" type="#_x0000_t202" style="position:absolute;left:0;text-align:left;margin-left:177.35pt;margin-top:20.7pt;width:219.9pt;height:25.5pt;z-index:251657728;mso-width-relative:margin;mso-height-relative:margin" stroked="f">
             <v:textbox style="mso-next-textbox:#_x0000_s1032">
               <w:txbxContent>
                 <w:p>
@@ -625,7 +625,7 @@
           <w:lang w:val="es-ES"/>
         </w:rPr>
         <w:pict>
-          <v:shape id="_x0000_s1033" type="#_x0000_t202" style="position:absolute;left:0;text-align:left;margin-left:123.6pt;margin-top:15pt;width:327.35pt;height:28.8pt;z-index:251669504;mso-width-relative:margin;mso-height-relative:margin" stroked="f">
+          <v:shape id="_x0000_s1033" type="#_x0000_t202" style="position:absolute;left:0;text-align:left;margin-left:123.6pt;margin-top:15pt;width:327.35pt;height:28.8pt;z-index:251658752;mso-width-relative:margin;mso-height-relative:margin" stroked="f">
             <v:textbox style="mso-next-textbox:#_x0000_s1033">
               <w:txbxContent>
                 <w:p>
@@ -743,7 +743,7 @@
           <w:lang w:val="es-ES"/>
         </w:rPr>
         <w:pict>
-          <v:shape id="_x0000_s1034" type="#_x0000_t202" style="position:absolute;left:0;text-align:left;margin-left:149.15pt;margin-top:.3pt;width:276.25pt;height:21.95pt;z-index:251670528;mso-width-relative:margin;mso-height-relative:margin" stroked="f">
+          <v:shape id="_x0000_s1034" type="#_x0000_t202" style="position:absolute;left:0;text-align:left;margin-left:149.15pt;margin-top:.3pt;width:276.25pt;height:21.95pt;z-index:251659776;mso-width-relative:margin;mso-height-relative:margin" stroked="f">
             <v:textbox style="mso-next-textbox:#_x0000_s1034">
               <w:txbxContent>
                 <w:p>
@@ -799,7 +799,7 @@
           <w:lang w:val="es-ES"/>
         </w:rPr>
         <w:pict>
-          <v:shape id="_x0000_s1038" type="#_x0000_t202" style="position:absolute;left:0;text-align:left;margin-left:160.25pt;margin-top:22.25pt;width:254.1pt;height:25.5pt;z-index:251675648;mso-width-relative:margin;mso-height-relative:margin" strokecolor="white [3212]">
+          <v:shape id="_x0000_s1038" type="#_x0000_t202" style="position:absolute;left:0;text-align:left;margin-left:160.25pt;margin-top:22.25pt;width:254.1pt;height:25.5pt;z-index:251662848;mso-width-relative:margin;mso-height-relative:margin" strokecolor="white [3212]">
             <v:textbox>
               <w:txbxContent>
                 <w:p>
@@ -862,7 +862,7 @@
           <w:lang w:eastAsia="es-MX"/>
         </w:rPr>
         <w:drawing>
-          <wp:anchor distT="0" distB="0" distL="114300" distR="114300" simplePos="0" relativeHeight="251662336" behindDoc="0" locked="0" layoutInCell="1" allowOverlap="1">
+          <wp:anchor distT="0" distB="0" distL="114300" distR="114300" simplePos="0" relativeHeight="251650560" behindDoc="0" locked="0" layoutInCell="1" allowOverlap="1">
             <wp:simplePos x="0" y="0"/>
             <wp:positionH relativeFrom="column">
               <wp:posOffset>-245110</wp:posOffset>
@@ -996,7 +996,7 @@
           <w:lang w:eastAsia="es-MX"/>
         </w:rPr>
         <w:pict>
-          <v:shape id="_x0000_s1056" type="#_x0000_t202" style="position:absolute;margin-left:139.55pt;margin-top:-2.55pt;width:268.5pt;height:28.6pt;z-index:251695104;mso-width-relative:margin;mso-height-relative:margin" strokecolor="white [3212]">
+          <v:shape id="_x0000_s1056" type="#_x0000_t202" style="position:absolute;margin-left:139.55pt;margin-top:-2.55pt;width:268.5pt;height:28.6pt;z-index:251665920;mso-width-relative:margin;mso-height-relative:margin" strokecolor="white [3212]">
             <v:textbox style="mso-next-textbox:#_x0000_s1056">
               <w:txbxContent>
                 <w:p>
@@ -5761,13 +5761,13 @@
           <w:noProof/>
         </w:rPr>
         <w:drawing>
-          <wp:anchor distT="0" distB="0" distL="114300" distR="114300" simplePos="0" relativeHeight="251660288" behindDoc="0" locked="0" layoutInCell="1" allowOverlap="1">
+          <wp:anchor distT="0" distB="0" distL="114300" distR="114300" simplePos="0" relativeHeight="251649536" behindDoc="0" locked="0" layoutInCell="1" allowOverlap="1">
             <wp:simplePos x="0" y="0"/>
             <wp:positionH relativeFrom="column">
-              <wp:posOffset>4420235</wp:posOffset>
+              <wp:posOffset>4415790</wp:posOffset>
             </wp:positionH>
             <wp:positionV relativeFrom="paragraph">
-              <wp:posOffset>608330</wp:posOffset>
+              <wp:posOffset>808355</wp:posOffset>
             </wp:positionV>
             <wp:extent cx="1628775" cy="2171700"/>
             <wp:effectExtent l="0" t="0" r="0" b="0"/>
@@ -5833,10 +5833,42 @@
         <w:t xml:space="preserve"> y </w:t>
       </w:r>
       <w:r>
-        <w:t>recabar los requerimientos de cada subsistema. El sistema tubular estaba conformado por tubos PVC de 2”1/2</w:t>
+        <w:t xml:space="preserve">recabar los requerimientos de cada subsistema. El sistema tubular estaba conformado por </w:t>
+      </w:r>
+      <w:r>
+        <w:t>8 tubos de PVC de 4 in</w:t>
+      </w:r>
+      <w:r>
+        <w:t xml:space="preserve"> sujetados con abrazaderas de doble perno y</w:t>
+      </w:r>
+      <w:r>
+        <w:t xml:space="preserve"> acoplados por medio de bujes de reducción 4</w:t>
+      </w:r>
+      <w:r>
+        <w:t xml:space="preserve"> </w:t>
+      </w:r>
+      <w:r>
+        <w:t>x</w:t>
+      </w:r>
+      <w:r>
+        <w:t xml:space="preserve"> </w:t>
+      </w:r>
+      <w:r>
+        <w:t>2 in tal como se puede observar en la imagen 1.</w:t>
       </w:r>
       <w:bookmarkStart w:id="8" w:name="_GoBack"/>
       <w:bookmarkEnd w:id="8"/>
+    </w:p>
+    <w:p/>
+    <w:p/>
+    <w:p/>
+    <w:p/>
+    <w:p/>
+    <w:p/>
+    <w:p/>
+    <w:p/>
+    <w:p/>
+    <w:p>
       <w:r>
         <w:t xml:space="preserve"> </w:t>
       </w:r>
@@ -5867,6 +5899,7 @@
       </w:pPr>
       <w:bookmarkStart w:id="9" w:name="_Toc55298740"/>
       <w:r>
+        <w:lastRenderedPageBreak/>
         <w:t xml:space="preserve">1.1 </w:t>
       </w:r>
       <w:r>
@@ -5876,8 +5909,29 @@
     </w:p>
     <w:p>
       <w:r>
-        <w:t>El impacto Por qu´´e sería importante tranformar el agua de xochimilco</w:t>
-      </w:r>
+        <w:t xml:space="preserve">El impacto Por </w:t>
+      </w:r>
+      <w:proofErr w:type="spellStart"/>
+      <w:r>
+        <w:t>qu</w:t>
+      </w:r>
+      <w:proofErr w:type="spellEnd"/>
+      <w:r>
+        <w:t xml:space="preserve">´´e sería importante </w:t>
+      </w:r>
+      <w:proofErr w:type="spellStart"/>
+      <w:r>
+        <w:t>tranformar</w:t>
+      </w:r>
+      <w:proofErr w:type="spellEnd"/>
+      <w:r>
+        <w:t xml:space="preserve"> el agua de </w:t>
+      </w:r>
+      <w:proofErr w:type="spellStart"/>
+      <w:r>
+        <w:t>xochimilco</w:t>
+      </w:r>
+      <w:proofErr w:type="spellEnd"/>
     </w:p>
     <w:p>
       <w:pPr>
@@ -5895,7 +5949,39 @@
     </w:p>
     <w:p>
       <w:r>
-        <w:t xml:space="preserve">Qué es lo que se buscaba … se tiene una bomba, instrumnetar los sistemas necesarios para automatizar las varables… el grado d eficienica del material así como generaruna interfaz… para monitorear </w:t>
+        <w:t xml:space="preserve">Qué es lo que se buscaba … se tiene una bomba, </w:t>
+      </w:r>
+      <w:proofErr w:type="spellStart"/>
+      <w:r>
+        <w:t>instrumnetar</w:t>
+      </w:r>
+      <w:proofErr w:type="spellEnd"/>
+      <w:r>
+        <w:t xml:space="preserve"> los sistemas necesarios para automatizar las </w:t>
+      </w:r>
+      <w:proofErr w:type="spellStart"/>
+      <w:r>
+        <w:t>varables</w:t>
+      </w:r>
+      <w:proofErr w:type="spellEnd"/>
+      <w:r>
+        <w:t xml:space="preserve">… el grado d </w:t>
+      </w:r>
+      <w:proofErr w:type="spellStart"/>
+      <w:r>
+        <w:t>eficienica</w:t>
+      </w:r>
+      <w:proofErr w:type="spellEnd"/>
+      <w:r>
+        <w:t xml:space="preserve"> del material así como </w:t>
+      </w:r>
+      <w:proofErr w:type="spellStart"/>
+      <w:r>
+        <w:t>generaruna</w:t>
+      </w:r>
+      <w:proofErr w:type="spellEnd"/>
+      <w:r>
+        <w:t xml:space="preserve"> interfaz… para monitorear </w:t>
       </w:r>
     </w:p>
     <w:p>
@@ -5919,7 +6005,15 @@
     </w:p>
     <w:p>
       <w:r>
-        <w:t xml:space="preserve">Selección de comonenetes </w:t>
+        <w:t xml:space="preserve">Selección de </w:t>
+      </w:r>
+      <w:proofErr w:type="spellStart"/>
+      <w:r>
+        <w:t>comonenetes</w:t>
+      </w:r>
+      <w:proofErr w:type="spellEnd"/>
+      <w:r>
+        <w:t xml:space="preserve"> </w:t>
       </w:r>
     </w:p>
     <w:p/>
@@ -5933,15 +6027,35 @@
       </w:pPr>
       <w:bookmarkStart w:id="12" w:name="_Toc55298743"/>
       <w:r>
-        <w:lastRenderedPageBreak/>
         <w:t>Identificación de Necesidades y Especificaciones</w:t>
       </w:r>
       <w:bookmarkEnd w:id="12"/>
     </w:p>
     <w:p>
       <w:r>
-        <w:t>En una primera etapa posterior a la visitar, los particpantes del proyecto,, llegango a proponer la participacion</w:t>
-      </w:r>
+        <w:t xml:space="preserve">En una primera etapa posterior a la visitar, los </w:t>
+      </w:r>
+      <w:proofErr w:type="spellStart"/>
+      <w:r>
+        <w:t>particpantes</w:t>
+      </w:r>
+      <w:proofErr w:type="spellEnd"/>
+      <w:r>
+        <w:t xml:space="preserve"> del proyecto,, </w:t>
+      </w:r>
+      <w:proofErr w:type="spellStart"/>
+      <w:r>
+        <w:t>llegango</w:t>
+      </w:r>
+      <w:proofErr w:type="spellEnd"/>
+      <w:r>
+        <w:t xml:space="preserve"> a proponer la </w:t>
+      </w:r>
+      <w:proofErr w:type="spellStart"/>
+      <w:r>
+        <w:t>participacion</w:t>
+      </w:r>
+      <w:proofErr w:type="spellEnd"/>
     </w:p>
     <w:p>
       <w:pPr>
@@ -6077,6 +6191,7 @@
       </w:pPr>
       <w:bookmarkStart w:id="20" w:name="_Toc55298751"/>
       <w:r>
+        <w:lastRenderedPageBreak/>
         <w:t>Diseño de configuración</w:t>
       </w:r>
       <w:bookmarkEnd w:id="20"/>
@@ -6161,7 +6276,6 @@
       </w:pPr>
       <w:bookmarkStart w:id="25" w:name="_Toc55298756"/>
       <w:r>
-        <w:lastRenderedPageBreak/>
         <w:t xml:space="preserve">5.1 </w:t>
       </w:r>
       <w:r>
@@ -6315,6 +6429,7 @@
       </w:pPr>
       <w:bookmarkStart w:id="34" w:name="_Toc55298765"/>
       <w:r>
+        <w:lastRenderedPageBreak/>
         <w:t xml:space="preserve">6.4 </w:t>
       </w:r>
       <w:r>
@@ -6380,7 +6495,6 @@
       </w:pPr>
       <w:bookmarkStart w:id="38" w:name="_Toc55298769"/>
       <w:r>
-        <w:lastRenderedPageBreak/>
         <w:t>Trabajo a futuro</w:t>
       </w:r>
       <w:bookmarkEnd w:id="38"/>
@@ -6475,7 +6589,87 @@
           <w:sz w:val="24"/>
           <w:szCs w:val="24"/>
         </w:rPr>
-        <w:t xml:space="preserve">Future talent agosto en mexico. Actives aletta de trabajos. Posiciones para queretaro </w:t>
+        <w:t xml:space="preserve">Future </w:t>
+      </w:r>
+      <w:proofErr w:type="spellStart"/>
+      <w:r>
+        <w:rPr>
+          <w:rFonts w:ascii="Times New Roman" w:hAnsi="Times New Roman" w:cs="Times New Roman"/>
+          <w:bCs/>
+          <w:sz w:val="24"/>
+          <w:szCs w:val="24"/>
+        </w:rPr>
+        <w:t>talent</w:t>
+      </w:r>
+      <w:proofErr w:type="spellEnd"/>
+      <w:r>
+        <w:rPr>
+          <w:rFonts w:ascii="Times New Roman" w:hAnsi="Times New Roman" w:cs="Times New Roman"/>
+          <w:bCs/>
+          <w:sz w:val="24"/>
+          <w:szCs w:val="24"/>
+        </w:rPr>
+        <w:t xml:space="preserve"> agosto en </w:t>
+      </w:r>
+      <w:proofErr w:type="spellStart"/>
+      <w:r>
+        <w:rPr>
+          <w:rFonts w:ascii="Times New Roman" w:hAnsi="Times New Roman" w:cs="Times New Roman"/>
+          <w:bCs/>
+          <w:sz w:val="24"/>
+          <w:szCs w:val="24"/>
+        </w:rPr>
+        <w:t>mexico</w:t>
+      </w:r>
+      <w:proofErr w:type="spellEnd"/>
+      <w:r>
+        <w:rPr>
+          <w:rFonts w:ascii="Times New Roman" w:hAnsi="Times New Roman" w:cs="Times New Roman"/>
+          <w:bCs/>
+          <w:sz w:val="24"/>
+          <w:szCs w:val="24"/>
+        </w:rPr>
+        <w:t xml:space="preserve">. Actives </w:t>
+      </w:r>
+      <w:proofErr w:type="spellStart"/>
+      <w:r>
+        <w:rPr>
+          <w:rFonts w:ascii="Times New Roman" w:hAnsi="Times New Roman" w:cs="Times New Roman"/>
+          <w:bCs/>
+          <w:sz w:val="24"/>
+          <w:szCs w:val="24"/>
+        </w:rPr>
+        <w:t>aletta</w:t>
+      </w:r>
+      <w:proofErr w:type="spellEnd"/>
+      <w:r>
+        <w:rPr>
+          <w:rFonts w:ascii="Times New Roman" w:hAnsi="Times New Roman" w:cs="Times New Roman"/>
+          <w:bCs/>
+          <w:sz w:val="24"/>
+          <w:szCs w:val="24"/>
+        </w:rPr>
+        <w:t xml:space="preserve"> de trabajos. Posiciones para </w:t>
+      </w:r>
+      <w:proofErr w:type="spellStart"/>
+      <w:r>
+        <w:rPr>
+          <w:rFonts w:ascii="Times New Roman" w:hAnsi="Times New Roman" w:cs="Times New Roman"/>
+          <w:bCs/>
+          <w:sz w:val="24"/>
+          <w:szCs w:val="24"/>
+        </w:rPr>
+        <w:t>queretaro</w:t>
+      </w:r>
+      <w:proofErr w:type="spellEnd"/>
+      <w:r>
+        <w:rPr>
+          <w:rFonts w:ascii="Times New Roman" w:hAnsi="Times New Roman" w:cs="Times New Roman"/>
+          <w:bCs/>
+          <w:sz w:val="24"/>
+          <w:szCs w:val="24"/>
+        </w:rPr>
+        <w:t xml:space="preserve"> </w:t>
       </w:r>
     </w:p>
     <w:p>
@@ -6491,14 +6685,25 @@
           <w:szCs w:val="24"/>
         </w:rPr>
       </w:pPr>
-      <w:r>
-        <w:rPr>
-          <w:rFonts w:ascii="Times New Roman" w:hAnsi="Times New Roman" w:cs="Times New Roman"/>
-          <w:bCs/>
-          <w:sz w:val="24"/>
-          <w:szCs w:val="24"/>
-        </w:rPr>
-        <w:t>Cv – con disponibilidad</w:t>
+      <w:proofErr w:type="spellStart"/>
+      <w:r>
+        <w:rPr>
+          <w:rFonts w:ascii="Times New Roman" w:hAnsi="Times New Roman" w:cs="Times New Roman"/>
+          <w:bCs/>
+          <w:sz w:val="24"/>
+          <w:szCs w:val="24"/>
+        </w:rPr>
+        <w:t>Cv</w:t>
+      </w:r>
+      <w:proofErr w:type="spellEnd"/>
+      <w:r>
+        <w:rPr>
+          <w:rFonts w:ascii="Times New Roman" w:hAnsi="Times New Roman" w:cs="Times New Roman"/>
+          <w:bCs/>
+          <w:sz w:val="24"/>
+          <w:szCs w:val="24"/>
+        </w:rPr>
+        <w:t xml:space="preserve"> – con disponibilidad</w:t>
       </w:r>
     </w:p>
     <w:p>
@@ -6596,17 +6801,7 @@
           <w:sz w:val="24"/>
           <w:szCs w:val="24"/>
         </w:rPr>
-        <w:t xml:space="preserve">Los integrantes de cada subsistema acudieron a una visita a la Facultad de Química con el Dr. Sergio Adrián García González y su ayudante para recabar información y requerimientos del proyecto. En ese momento, el proyecto estaba integrado por un circuito tubular de PVC sostenido por una estructura metálica. Se requería integrar sensores de pH, turbidez y oxígeno disuelto al </w:t>
-      </w:r>
-      <w:r>
-        <w:rPr>
-          <w:rFonts w:ascii="Times New Roman" w:hAnsi="Times New Roman" w:cs="Times New Roman"/>
-          <w:bCs/>
-          <w:sz w:val="24"/>
-          <w:szCs w:val="24"/>
-        </w:rPr>
-        <w:lastRenderedPageBreak/>
-        <w:t>inicio y fin del circuito para recolectar los datos de manera remota. De igual forma, un panel de control que permitiera el arranque y paro del sistema de alimentación además de una visualización de los datos de los sensores. Así mismo, el sistema debía integrar válvulas automáticas que permitieran modificar automáticamente la recirculación del agua residual tratada y la purga autónoma de la operación.</w:t>
+        <w:t>Los integrantes de cada subsistema acudieron a una visita a la Facultad de Química con el Dr. Sergio Adrián García González y su ayudante para recabar información y requerimientos del proyecto. En ese momento, el proyecto estaba integrado por un circuito tubular de PVC sostenido por una estructura metálica. Se requería integrar sensores de pH, turbidez y oxígeno disuelto al inicio y fin del circuito para recolectar los datos de manera remota. De igual forma, un panel de control que permitiera el arranque y paro del sistema de alimentación además de una visualización de los datos de los sensores. Así mismo, el sistema debía integrar válvulas automáticas que permitieran modificar automáticamente la recirculación del agua residual tratada y la purga autónoma de la operación.</w:t>
       </w:r>
     </w:p>
     <w:p>
@@ -8677,7 +8872,7 @@
 </file>
 
 <file path=customXml/itemProps1.xml><?xml version="1.0" encoding="utf-8"?>
-<ds:datastoreItem xmlns:ds="http://schemas.openxmlformats.org/officeDocument/2006/customXml" ds:itemID="{1B894A90-4485-4355-B029-83D5375ADFDC}">
+<ds:datastoreItem xmlns:ds="http://schemas.openxmlformats.org/officeDocument/2006/customXml" ds:itemID="{1DCC404A-03CC-45CF-8044-8D276F256E22}">
   <ds:schemaRefs>
     <ds:schemaRef ds:uri="http://schemas.openxmlformats.org/officeDocument/2006/bibliography"/>
   </ds:schemaRefs>

</xml_diff>

<commit_message>
3a itera de plnatamiento
</commit_message>
<xml_diff>
--- a/Tesis2020.docx
+++ b/Tesis2020.docx
@@ -5746,16 +5746,15 @@
       </w:r>
       <w:bookmarkEnd w:id="7"/>
     </w:p>
-    <w:p/>
-    <w:p>
-      <w:r>
-        <w:t xml:space="preserve">Una de las primeras actividades… visitar … en la cual se presentó el circuito circular … posteriormente … aguas residuales de Xochimilco-&gt; investigación sobre la cantidad de aguas de Xochimilco… </w:t>
-      </w:r>
-      <w:r>
-        <w:t xml:space="preserve"> por qué el proyecto debería llevar a cabo</w:t>
-      </w:r>
-    </w:p>
-    <w:p>
+    <w:p>
+      <w:pPr>
+        <w:jc w:val="both"/>
+      </w:pPr>
+    </w:p>
+    <w:p>
+      <w:pPr>
+        <w:jc w:val="both"/>
+      </w:pPr>
       <w:r>
         <w:rPr>
           <w:noProof/>
@@ -5764,10 +5763,10 @@
           <wp:anchor distT="0" distB="0" distL="114300" distR="114300" simplePos="0" relativeHeight="251649536" behindDoc="0" locked="0" layoutInCell="1" allowOverlap="1">
             <wp:simplePos x="0" y="0"/>
             <wp:positionH relativeFrom="column">
-              <wp:posOffset>4415790</wp:posOffset>
+              <wp:posOffset>2207895</wp:posOffset>
             </wp:positionH>
             <wp:positionV relativeFrom="paragraph">
-              <wp:posOffset>808355</wp:posOffset>
+              <wp:posOffset>1193947</wp:posOffset>
             </wp:positionV>
             <wp:extent cx="1628775" cy="2171700"/>
             <wp:effectExtent l="0" t="0" r="0" b="0"/>
@@ -5856,8 +5855,6 @@
       <w:r>
         <w:t>2 in tal como se puede observar en la imagen 1.</w:t>
       </w:r>
-      <w:bookmarkStart w:id="8" w:name="_GoBack"/>
-      <w:bookmarkEnd w:id="8"/>
     </w:p>
     <w:p/>
     <w:p/>
@@ -5866,13 +5863,6 @@
     <w:p/>
     <w:p/>
     <w:p/>
-    <w:p/>
-    <w:p/>
-    <w:p>
-      <w:r>
-        <w:t xml:space="preserve"> </w:t>
-      </w:r>
-    </w:p>
     <w:p>
       <w:pPr>
         <w:jc w:val="both"/>
@@ -5883,12 +5873,100 @@
         </w:rPr>
       </w:pPr>
       <w:r>
+        <w:t xml:space="preserve">El material basado en bioparticulas se colocaría en la parte interior de los tubos de 4 in por donde circularía el agua residual y el agua tratada llegaría a un sistema de almacenamiento para su reúso. </w:t>
+      </w:r>
+      <w:r>
         <w:rPr>
           <w:rFonts w:cstheme="minorHAnsi"/>
           <w:color w:val="000000" w:themeColor="text1"/>
           <w:shd w:val="clear" w:color="auto" w:fill="FFFFFF"/>
         </w:rPr>
-        <w:t xml:space="preserve">Dentro de la Facultad de Química se desarrolló el proyecto “Reactor Biológico Tubular” a cargo de Dr. Alfonso Durán Moreno y Dr. Sergio Adrián García González, la finalidad del Reactor era degradar biológicamente los contaminantes disueltos en el agua residual por medio de microorganismos acumulados en el reactor. La implementación sería en la zona lacustre de Xochimilco en el sureste de la Ciudad de México. El Reactor consta de un sistema tubular de 8 vías por donde circulaba el agua residual el cual se encontraba en proceso de diseño. Para la verificación de la calidad del agua, se utilizaba el censado de las variables pH, oxígeno disuelto y turbidez por medio de sensores en pruebas de laboratorio. El funcionamiento del reactor era puramente manual lo cual involucraba discontinuidad entre un proceso y el siguiente.  </w:t>
+        <w:t>Para la verificación de la calidad del agua, se utilizaba el censado de las variables pH, oxígeno disuelto y turbidez por medio de sensores en pruebas de laboratorio.</w:t>
+      </w:r>
+      <w:r>
+        <w:rPr>
+          <w:rFonts w:cstheme="minorHAnsi"/>
+          <w:color w:val="000000" w:themeColor="text1"/>
+          <w:shd w:val="clear" w:color="auto" w:fill="FFFFFF"/>
+        </w:rPr>
+        <w:t xml:space="preserve"> La instalación del Reactor Biológico Tubular se llevaría a cabo en </w:t>
+      </w:r>
+      <w:r>
+        <w:rPr>
+          <w:rFonts w:cstheme="minorHAnsi"/>
+          <w:color w:val="000000" w:themeColor="text1"/>
+          <w:shd w:val="clear" w:color="auto" w:fill="FFFFFF"/>
+        </w:rPr>
+        <w:t>la zona lacustre de Xochimilco en el sureste de la Ciudad de México</w:t>
+      </w:r>
+      <w:r>
+        <w:rPr>
+          <w:rFonts w:cstheme="minorHAnsi"/>
+          <w:color w:val="000000" w:themeColor="text1"/>
+          <w:shd w:val="clear" w:color="auto" w:fill="FFFFFF"/>
+        </w:rPr>
+        <w:t xml:space="preserve"> para lo cual se necesitaba controlar el reactor a distancia con la finalidad de mejorar la eficiencia del proyecto. </w:t>
+      </w:r>
+      <w:r>
+        <w:rPr>
+          <w:rFonts w:cstheme="minorHAnsi"/>
+          <w:color w:val="000000" w:themeColor="text1"/>
+          <w:shd w:val="clear" w:color="auto" w:fill="FFFFFF"/>
+        </w:rPr>
+        <w:t xml:space="preserve"> El funcionamiento del reactor era puramente manual lo cual involucraba discontinuidad </w:t>
+      </w:r>
+      <w:r>
+        <w:rPr>
+          <w:rFonts w:cstheme="minorHAnsi"/>
+          <w:color w:val="000000" w:themeColor="text1"/>
+          <w:shd w:val="clear" w:color="auto" w:fill="FFFFFF"/>
+        </w:rPr>
+        <w:t xml:space="preserve">entre cada etapa y </w:t>
+      </w:r>
+      <w:r>
+        <w:rPr>
+          <w:rFonts w:cstheme="minorHAnsi"/>
+          <w:color w:val="000000" w:themeColor="text1"/>
+          <w:shd w:val="clear" w:color="auto" w:fill="FFFFFF"/>
+        </w:rPr>
+        <w:t>un complejo manejo del sistema en campo y a distancia.</w:t>
+      </w:r>
+      <w:bookmarkStart w:id="8" w:name="_GoBack"/>
+      <w:bookmarkEnd w:id="8"/>
+    </w:p>
+    <w:p/>
+    <w:p/>
+    <w:p/>
+    <w:p>
+      <w:r>
+        <w:t xml:space="preserve"> </w:t>
+      </w:r>
+    </w:p>
+    <w:p>
+      <w:pPr>
+        <w:jc w:val="both"/>
+        <w:rPr>
+          <w:rFonts w:cstheme="minorHAnsi"/>
+          <w:color w:val="000000" w:themeColor="text1"/>
+          <w:shd w:val="clear" w:color="auto" w:fill="FFFFFF"/>
+        </w:rPr>
+      </w:pPr>
+      <w:r>
+        <w:rPr>
+          <w:rFonts w:cstheme="minorHAnsi"/>
+          <w:color w:val="000000" w:themeColor="text1"/>
+          <w:shd w:val="clear" w:color="auto" w:fill="FFFFFF"/>
+        </w:rPr>
+        <w:t xml:space="preserve">Dentro de la Facultad de Química se desarrolló el proyecto “Reactor Biológico Tubular” a cargo de Dr. Alfonso Durán Moreno y Dr. Sergio Adrián García González, la finalidad del Reactor era degradar biológicamente los contaminantes disueltos en el agua residual por medio de microorganismos acumulados en el reactor. La implementación sería en la zona lacustre de Xochimilco en el sureste de la </w:t>
+      </w:r>
+      <w:r>
+        <w:rPr>
+          <w:rFonts w:cstheme="minorHAnsi"/>
+          <w:color w:val="000000" w:themeColor="text1"/>
+          <w:shd w:val="clear" w:color="auto" w:fill="FFFFFF"/>
+        </w:rPr>
+        <w:lastRenderedPageBreak/>
+        <w:t xml:space="preserve">Ciudad de México. El Reactor consta de un sistema tubular de 8 vías por donde circulaba el agua residual el cual se encontraba en proceso de diseño. </w:t>
       </w:r>
     </w:p>
     <w:p/>
@@ -5899,7 +5977,6 @@
       </w:pPr>
       <w:bookmarkStart w:id="9" w:name="_Toc55298740"/>
       <w:r>
-        <w:lastRenderedPageBreak/>
         <w:t xml:space="preserve">1.1 </w:t>
       </w:r>
       <w:r>
@@ -5973,7 +6050,15 @@
       </w:r>
       <w:proofErr w:type="spellEnd"/>
       <w:r>
-        <w:t xml:space="preserve"> del material así como </w:t>
+        <w:t xml:space="preserve"> del </w:t>
+      </w:r>
+      <w:proofErr w:type="gramStart"/>
+      <w:r>
+        <w:t>material</w:t>
+      </w:r>
+      <w:proofErr w:type="gramEnd"/>
+      <w:r>
+        <w:t xml:space="preserve"> así como </w:t>
       </w:r>
       <w:proofErr w:type="spellStart"/>
       <w:r>
@@ -6041,7 +6126,15 @@
       </w:r>
       <w:proofErr w:type="spellEnd"/>
       <w:r>
-        <w:t xml:space="preserve"> del proyecto,, </w:t>
+        <w:t xml:space="preserve"> del </w:t>
+      </w:r>
+      <w:proofErr w:type="gramStart"/>
+      <w:r>
+        <w:t>proyecto,,</w:t>
+      </w:r>
+      <w:proofErr w:type="gramEnd"/>
+      <w:r>
+        <w:t xml:space="preserve"> </w:t>
       </w:r>
       <w:proofErr w:type="spellStart"/>
       <w:r>
@@ -6173,6 +6266,7 @@
       </w:pPr>
       <w:bookmarkStart w:id="19" w:name="_Toc55298750"/>
       <w:r>
+        <w:lastRenderedPageBreak/>
         <w:t xml:space="preserve">3.3 </w:t>
       </w:r>
       <w:r>
@@ -6191,7 +6285,6 @@
       </w:pPr>
       <w:bookmarkStart w:id="20" w:name="_Toc55298751"/>
       <w:r>
-        <w:lastRenderedPageBreak/>
         <w:t>Diseño de configuración</w:t>
       </w:r>
       <w:bookmarkEnd w:id="20"/>
@@ -6414,6 +6507,7 @@
       </w:pPr>
       <w:bookmarkStart w:id="33" w:name="_Toc55298764"/>
       <w:r>
+        <w:lastRenderedPageBreak/>
         <w:t xml:space="preserve">6.3 </w:t>
       </w:r>
       <w:r>
@@ -6429,7 +6523,6 @@
       </w:pPr>
       <w:bookmarkStart w:id="34" w:name="_Toc55298765"/>
       <w:r>
-        <w:lastRenderedPageBreak/>
         <w:t xml:space="preserve">6.4 </w:t>
       </w:r>
       <w:r>
@@ -6589,6 +6682,7 @@
           <w:sz w:val="24"/>
           <w:szCs w:val="24"/>
         </w:rPr>
+        <w:lastRenderedPageBreak/>
         <w:t xml:space="preserve">Future </w:t>
       </w:r>
       <w:proofErr w:type="spellStart"/>
@@ -8872,7 +8966,7 @@
 </file>
 
 <file path=customXml/itemProps1.xml><?xml version="1.0" encoding="utf-8"?>
-<ds:datastoreItem xmlns:ds="http://schemas.openxmlformats.org/officeDocument/2006/customXml" ds:itemID="{1DCC404A-03CC-45CF-8044-8D276F256E22}">
+<ds:datastoreItem xmlns:ds="http://schemas.openxmlformats.org/officeDocument/2006/customXml" ds:itemID="{C331FB51-C30F-487B-8151-8E3E9F3F203D}">
   <ds:schemaRefs>
     <ds:schemaRef ds:uri="http://schemas.openxmlformats.org/officeDocument/2006/bibliography"/>
   </ds:schemaRefs>

</xml_diff>

<commit_message>
modifico obj gen y objs espe
</commit_message>
<xml_diff>
--- a/Tesis2020.docx
+++ b/Tesis2020.docx
@@ -4400,52 +4400,23 @@
     </w:p>
     <w:p>
       <w:pPr>
-        <w:tabs>
-          <w:tab w:val="right" w:pos="8075"/>
-        </w:tabs>
-        <w:rPr>
-          <w:rFonts w:asciiTheme="majorHAnsi" w:hAnsiTheme="majorHAnsi"/>
-        </w:rPr>
-      </w:pPr>
-    </w:p>
-    <w:p>
-      <w:pPr>
-        <w:tabs>
-          <w:tab w:val="right" w:pos="8075"/>
-        </w:tabs>
-        <w:rPr>
-          <w:rFonts w:asciiTheme="majorHAnsi" w:hAnsiTheme="majorHAnsi"/>
-        </w:rPr>
-      </w:pPr>
-    </w:p>
-    <w:p>
-      <w:pPr>
-        <w:tabs>
-          <w:tab w:val="right" w:pos="8075"/>
-        </w:tabs>
-        <w:rPr>
-          <w:rFonts w:asciiTheme="majorHAnsi" w:hAnsiTheme="majorHAnsi"/>
-        </w:rPr>
-      </w:pPr>
-    </w:p>
-    <w:p>
-      <w:pPr>
         <w:pStyle w:val="Ttulo1"/>
       </w:pPr>
       <w:bookmarkStart w:id="1" w:name="_Toc55288773"/>
       <w:bookmarkStart w:id="2" w:name="_Toc55289174"/>
       <w:bookmarkStart w:id="3" w:name="_Toc55298737"/>
     </w:p>
+    <w:p/>
+    <w:p/>
+    <w:p/>
+    <w:p/>
+    <w:p/>
     <w:p>
       <w:pPr>
         <w:pStyle w:val="Ttulo1"/>
       </w:pPr>
-    </w:p>
-    <w:p>
-      <w:pPr>
-        <w:pStyle w:val="Ttulo1"/>
-      </w:pPr>
-      <w:r>
+      <w:r>
+        <w:lastRenderedPageBreak/>
         <w:t>Introducción</w:t>
       </w:r>
       <w:bookmarkEnd w:id="1"/>
@@ -5049,6 +5020,21 @@
         </w:rPr>
         <w:t>.</w:t>
       </w:r>
+    </w:p>
+    <w:p>
+      <w:pPr>
+        <w:tabs>
+          <w:tab w:val="right" w:pos="8075"/>
+        </w:tabs>
+        <w:spacing w:line="360" w:lineRule="auto"/>
+        <w:jc w:val="both"/>
+        <w:rPr>
+          <w:rFonts w:ascii="Times New Roman" w:hAnsi="Times New Roman" w:cs="Times New Roman"/>
+          <w:bCs/>
+          <w:sz w:val="24"/>
+          <w:szCs w:val="24"/>
+        </w:rPr>
+      </w:pPr>
       <w:r>
         <w:rPr>
           <w:rFonts w:ascii="Times New Roman" w:hAnsi="Times New Roman" w:cs="Times New Roman"/>
@@ -6669,17 +6655,7 @@
           <w:szCs w:val="24"/>
           <w:shd w:val="clear" w:color="auto" w:fill="FFFFFF"/>
         </w:rPr>
-        <w:t xml:space="preserve"> </w:t>
-      </w:r>
-      <w:r>
-        <w:rPr>
-          <w:rFonts w:cstheme="minorHAnsi"/>
-          <w:color w:val="000000" w:themeColor="text1"/>
-          <w:sz w:val="24"/>
-          <w:szCs w:val="24"/>
-          <w:shd w:val="clear" w:color="auto" w:fill="FFFFFF"/>
-        </w:rPr>
-        <w:t>(Figura 3)</w:t>
+        <w:t xml:space="preserve"> (Figura 3)</w:t>
       </w:r>
       <w:r>
         <w:rPr>
@@ -8460,7 +8436,7 @@
           <w:color w:val="000000" w:themeColor="text1"/>
         </w:rPr>
         <w:pict>
-          <v:shape id="_x0000_s1065" type="#_x0000_t202" style="position:absolute;left:0;text-align:left;margin-left:136.4pt;margin-top:18.55pt;width:202.95pt;height:30.95pt;z-index:251672576;visibility:visible;mso-wrap-distance-left:9pt;mso-wrap-distance-top:3.6pt;mso-wrap-distance-right:9pt;mso-wrap-distance-bottom:3.6pt;mso-position-horizontal-relative:text;mso-position-vertical-relative:text;mso-width-relative:margin;mso-height-relative:margin;v-text-anchor:top" o:allowincell="f" strokecolor="white [3212]" strokeweight=".25pt">
+          <v:shape id="_x0000_s1065" type="#_x0000_t202" style="position:absolute;left:0;text-align:left;margin-left:136.4pt;margin-top:3.2pt;width:202.95pt;height:30.95pt;z-index:251672576;visibility:visible;mso-wrap-distance-left:9pt;mso-wrap-distance-top:3.6pt;mso-wrap-distance-right:9pt;mso-wrap-distance-bottom:3.6pt;mso-position-horizontal-relative:text;mso-position-vertical-relative:text;mso-width-relative:margin;mso-height-relative:margin;v-text-anchor:top" o:allowincell="f" strokecolor="white [3212]" strokeweight=".25pt">
             <v:textbox style="mso-next-textbox:#_x0000_s1065">
               <w:txbxContent>
                 <w:p>
@@ -8527,20 +8503,30 @@
         <w:rPr>
           <w:rFonts w:cstheme="minorHAnsi"/>
           <w:color w:val="000000" w:themeColor="text1"/>
-          <w:sz w:val="24"/>
-          <w:szCs w:val="24"/>
-          <w:shd w:val="clear" w:color="auto" w:fill="FFFFFF"/>
-        </w:rPr>
-      </w:pPr>
-      <w:r>
-        <w:rPr>
-          <w:rFonts w:cstheme="minorHAnsi"/>
-          <w:color w:val="000000" w:themeColor="text1"/>
-          <w:sz w:val="24"/>
-          <w:szCs w:val="24"/>
-          <w:shd w:val="clear" w:color="auto" w:fill="FFFFFF"/>
-        </w:rPr>
-        <w:lastRenderedPageBreak/>
+          <w:shd w:val="clear" w:color="auto" w:fill="FFFFFF"/>
+        </w:rPr>
+      </w:pPr>
+    </w:p>
+    <w:p>
+      <w:pPr>
+        <w:spacing w:line="360" w:lineRule="auto"/>
+        <w:jc w:val="both"/>
+        <w:rPr>
+          <w:rFonts w:cstheme="minorHAnsi"/>
+          <w:color w:val="000000" w:themeColor="text1"/>
+          <w:sz w:val="24"/>
+          <w:szCs w:val="24"/>
+          <w:shd w:val="clear" w:color="auto" w:fill="FFFFFF"/>
+        </w:rPr>
+      </w:pPr>
+      <w:r>
+        <w:rPr>
+          <w:rFonts w:cstheme="minorHAnsi"/>
+          <w:color w:val="000000" w:themeColor="text1"/>
+          <w:sz w:val="24"/>
+          <w:szCs w:val="24"/>
+          <w:shd w:val="clear" w:color="auto" w:fill="FFFFFF"/>
+        </w:rPr>
         <w:t xml:space="preserve">Lo que demuestra que la mayor contribución de contaminantes proviene de diversas ramas de la industria química como la de plásticos, </w:t>
       </w:r>
       <w:r>
@@ -8700,7 +8686,14 @@
           <w:sz w:val="24"/>
           <w:szCs w:val="24"/>
         </w:rPr>
-        <w:t>interfaz para el usuario con el fin de controlar el sistema física y remotamente.</w:t>
+        <w:t>interfaz para el usuario</w:t>
+      </w:r>
+      <w:r>
+        <w:rPr>
+          <w:sz w:val="24"/>
+          <w:szCs w:val="24"/>
+        </w:rPr>
+        <w:t>.</w:t>
       </w:r>
     </w:p>
     <w:p>
@@ -8716,18 +8709,6 @@
         <w:t>Objetivos específicos</w:t>
       </w:r>
       <w:bookmarkEnd w:id="10"/>
-    </w:p>
-    <w:p/>
-    <w:p>
-      <w:pPr>
-        <w:pStyle w:val="Prrafodelista"/>
-        <w:numPr>
-          <w:ilvl w:val="0"/>
-          <w:numId w:val="11"/>
-        </w:numPr>
-      </w:pPr>
-      <w:bookmarkStart w:id="11" w:name="_GoBack"/>
-      <w:bookmarkEnd w:id="11"/>
     </w:p>
     <w:p/>
     <w:p>
@@ -8748,14 +8729,51 @@
           <w:sz w:val="24"/>
           <w:szCs w:val="24"/>
         </w:rPr>
-        <w:t xml:space="preserve">Diseño </w:t>
-      </w:r>
-      <w:r>
-        <w:rPr>
-          <w:sz w:val="24"/>
-          <w:szCs w:val="24"/>
-        </w:rPr>
-        <w:t>de modelos virtuales de los subsistemas Ensamble, Interfaz, Instrumentación y Bombas y Energía</w:t>
+        <w:t>Diseñar modelos virtuales de cada c</w:t>
+      </w:r>
+      <w:bookmarkStart w:id="11" w:name="_GoBack"/>
+      <w:bookmarkEnd w:id="11"/>
+      <w:r>
+        <w:rPr>
+          <w:sz w:val="24"/>
+          <w:szCs w:val="24"/>
+        </w:rPr>
+        <w:t xml:space="preserve">omponente </w:t>
+      </w:r>
+      <w:r>
+        <w:rPr>
+          <w:sz w:val="24"/>
+          <w:szCs w:val="24"/>
+        </w:rPr>
+        <w:t xml:space="preserve">interno y </w:t>
+      </w:r>
+      <w:r>
+        <w:rPr>
+          <w:sz w:val="24"/>
+          <w:szCs w:val="24"/>
+        </w:rPr>
+        <w:t>periférico</w:t>
+      </w:r>
+      <w:r>
+        <w:rPr>
+          <w:sz w:val="24"/>
+          <w:szCs w:val="24"/>
+        </w:rPr>
+        <w:t xml:space="preserve"> </w:t>
+      </w:r>
+      <w:r>
+        <w:rPr>
+          <w:sz w:val="24"/>
+          <w:szCs w:val="24"/>
+        </w:rPr>
+        <w:t>del Reactor Biológico Tubular</w:t>
+      </w:r>
+      <w:r>
+        <w:rPr>
+          <w:sz w:val="24"/>
+          <w:szCs w:val="24"/>
+        </w:rPr>
+        <w:t>.</w:t>
       </w:r>
     </w:p>
     <w:p>
@@ -8776,28 +8794,49 @@
           <w:sz w:val="24"/>
           <w:szCs w:val="24"/>
         </w:rPr>
-        <w:t>Integra</w:t>
-      </w:r>
-      <w:r>
-        <w:rPr>
-          <w:sz w:val="24"/>
-          <w:szCs w:val="24"/>
-        </w:rPr>
-        <w:t>ción de</w:t>
-      </w:r>
-      <w:r>
-        <w:rPr>
-          <w:sz w:val="24"/>
-          <w:szCs w:val="24"/>
-        </w:rPr>
-        <w:t xml:space="preserve"> los modelos virtuales en una plataforma de realidad virtual donde las personas interactúen con</w:t>
-      </w:r>
-      <w:r>
-        <w:rPr>
-          <w:sz w:val="24"/>
-          <w:szCs w:val="24"/>
-        </w:rPr>
-        <w:t xml:space="preserve"> los subsistemas</w:t>
+        <w:t>Integrar los modelos virtuales en una plataforma de realidad virtual</w:t>
+      </w:r>
+      <w:r>
+        <w:rPr>
+          <w:sz w:val="24"/>
+          <w:szCs w:val="24"/>
+        </w:rPr>
+        <w:t>.</w:t>
+      </w:r>
+    </w:p>
+    <w:p>
+      <w:pPr>
+        <w:pStyle w:val="Prrafodelista"/>
+        <w:numPr>
+          <w:ilvl w:val="0"/>
+          <w:numId w:val="11"/>
+        </w:numPr>
+        <w:spacing w:line="360" w:lineRule="auto"/>
+        <w:rPr>
+          <w:sz w:val="24"/>
+          <w:szCs w:val="24"/>
+        </w:rPr>
+      </w:pPr>
+      <w:r>
+        <w:rPr>
+          <w:sz w:val="24"/>
+          <w:szCs w:val="24"/>
+        </w:rPr>
+        <w:t>Desplegar la información del comportamiento de las variables de pH, oxígeno disuelto, turbidez y turbulencia en una interfaz</w:t>
+      </w:r>
+      <w:r>
+        <w:rPr>
+          <w:sz w:val="24"/>
+          <w:szCs w:val="24"/>
+        </w:rPr>
+        <w:t xml:space="preserve"> virtual</w:t>
+      </w:r>
+      <w:r>
+        <w:rPr>
+          <w:sz w:val="24"/>
+          <w:szCs w:val="24"/>
+        </w:rPr>
+        <w:t xml:space="preserve"> que permita la interacción del sistema con el operario.</w:t>
       </w:r>
     </w:p>
     <w:p>
@@ -8820,45 +8859,17 @@
       <w:bookmarkEnd w:id="12"/>
     </w:p>
     <w:p>
-      <w:r>
-        <w:t xml:space="preserve">En una primera etapa posterior a la visitar, los </w:t>
-      </w:r>
-      <w:proofErr w:type="spellStart"/>
-      <w:r>
-        <w:t>particpantes</w:t>
-      </w:r>
-      <w:proofErr w:type="spellEnd"/>
-      <w:r>
-        <w:t xml:space="preserve"> del </w:t>
-      </w:r>
-      <w:proofErr w:type="gramStart"/>
-      <w:r>
-        <w:t>proyecto,,</w:t>
-      </w:r>
-      <w:proofErr w:type="gramEnd"/>
-      <w:r>
-        <w:t xml:space="preserve"> </w:t>
-      </w:r>
-      <w:proofErr w:type="spellStart"/>
-      <w:r>
-        <w:t>llegango</w:t>
-      </w:r>
-      <w:proofErr w:type="spellEnd"/>
-      <w:r>
-        <w:t xml:space="preserve"> a proponer la </w:t>
-      </w:r>
-      <w:proofErr w:type="spellStart"/>
-      <w:r>
-        <w:t>participacion</w:t>
-      </w:r>
-      <w:proofErr w:type="spellEnd"/>
-    </w:p>
-    <w:p>
       <w:pPr>
         <w:pStyle w:val="Ttulo2"/>
         <w:ind w:firstLine="708"/>
       </w:pPr>
       <w:bookmarkStart w:id="13" w:name="_Toc55298744"/>
+    </w:p>
+    <w:p>
+      <w:pPr>
+        <w:pStyle w:val="Ttulo2"/>
+        <w:ind w:firstLine="708"/>
+      </w:pPr>
       <w:r>
         <w:t xml:space="preserve">2.1 </w:t>
       </w:r>
@@ -9571,27 +9582,7 @@
           <w:szCs w:val="20"/>
           <w:shd w:val="clear" w:color="auto" w:fill="FFFFFF"/>
         </w:rPr>
-        <w:t>[</w:t>
-      </w:r>
-      <w:r>
-        <w:rPr>
-          <w:rFonts w:ascii="Arial" w:hAnsi="Arial" w:cs="Arial"/>
-          <w:color w:val="000000"/>
-          <w:sz w:val="20"/>
-          <w:szCs w:val="20"/>
-          <w:shd w:val="clear" w:color="auto" w:fill="FFFFFF"/>
-        </w:rPr>
-        <w:t>8</w:t>
-      </w:r>
-      <w:r>
-        <w:rPr>
-          <w:rFonts w:ascii="Arial" w:hAnsi="Arial" w:cs="Arial"/>
-          <w:color w:val="000000"/>
-          <w:sz w:val="20"/>
-          <w:szCs w:val="20"/>
-          <w:shd w:val="clear" w:color="auto" w:fill="FFFFFF"/>
-        </w:rPr>
-        <w:t>]R. Flores and G. Pérez, "El análisis de Riesgos para el Diseño de Políticas Públicas y Presupuestales. SRA-LA 2018", Ciudad de México, 2020.</w:t>
+        <w:t>[8]R. Flores and G. Pérez, "El análisis de Riesgos para el Diseño de Políticas Públicas y Presupuestales. SRA-LA 2018", Ciudad de México, 2020.</w:t>
       </w:r>
     </w:p>
     <w:p>
@@ -12004,7 +11995,7 @@
 </file>
 
 <file path=customXml/itemProps1.xml><?xml version="1.0" encoding="utf-8"?>
-<ds:datastoreItem xmlns:ds="http://schemas.openxmlformats.org/officeDocument/2006/customXml" ds:itemID="{2C69D2EE-74F7-4315-BA59-F5D2EF0DDF27}">
+<ds:datastoreItem xmlns:ds="http://schemas.openxmlformats.org/officeDocument/2006/customXml" ds:itemID="{200BD9F4-7360-4CE2-B0FA-FE8CA7F6BEE2}">
   <ds:schemaRefs>
     <ds:schemaRef ds:uri="http://schemas.openxmlformats.org/officeDocument/2006/bibliography"/>
   </ds:schemaRefs>

</xml_diff>

<commit_message>
Modifico palabras de just y elimino obj espec
</commit_message>
<xml_diff>
--- a/Tesis2020.docx
+++ b/Tesis2020.docx
@@ -5736,7 +5736,35 @@
           <w:sz w:val="24"/>
           <w:szCs w:val="24"/>
         </w:rPr>
-        <w:t xml:space="preserve">recabar los requerimientos de cada subsistema. El </w:t>
+        <w:t>recabar los requerimientos de</w:t>
+      </w:r>
+      <w:r>
+        <w:rPr>
+          <w:sz w:val="24"/>
+          <w:szCs w:val="24"/>
+        </w:rPr>
+        <w:t xml:space="preserve">l </w:t>
+      </w:r>
+      <w:r>
+        <w:rPr>
+          <w:sz w:val="24"/>
+          <w:szCs w:val="24"/>
+        </w:rPr>
+        <w:t>sistema</w:t>
+      </w:r>
+      <w:r>
+        <w:rPr>
+          <w:sz w:val="24"/>
+          <w:szCs w:val="24"/>
+        </w:rPr>
+        <w:t xml:space="preserve"> general</w:t>
+      </w:r>
+      <w:r>
+        <w:rPr>
+          <w:sz w:val="24"/>
+          <w:szCs w:val="24"/>
+        </w:rPr>
+        <w:t xml:space="preserve">. El </w:t>
       </w:r>
       <w:r>
         <w:rPr>
@@ -5757,7 +5785,28 @@
           <w:sz w:val="24"/>
           <w:szCs w:val="24"/>
         </w:rPr>
-        <w:t>8 tubos de PVC de 4 in</w:t>
+        <w:t xml:space="preserve">8 tubos de PVC de 4 </w:t>
+      </w:r>
+      <w:r>
+        <w:rPr>
+          <w:sz w:val="24"/>
+          <w:szCs w:val="24"/>
+        </w:rPr>
+        <w:t>[</w:t>
+      </w:r>
+      <w:r>
+        <w:rPr>
+          <w:sz w:val="24"/>
+          <w:szCs w:val="24"/>
+        </w:rPr>
+        <w:t>in</w:t>
+      </w:r>
+      <w:r>
+        <w:rPr>
+          <w:sz w:val="24"/>
+          <w:szCs w:val="24"/>
+        </w:rPr>
+        <w:t>]</w:t>
       </w:r>
       <w:r>
         <w:rPr>
@@ -5799,7 +5848,35 @@
           <w:sz w:val="24"/>
           <w:szCs w:val="24"/>
         </w:rPr>
-        <w:t xml:space="preserve">2 in tal como se puede observar en la </w:t>
+        <w:t xml:space="preserve">2 </w:t>
+      </w:r>
+      <w:r>
+        <w:rPr>
+          <w:sz w:val="24"/>
+          <w:szCs w:val="24"/>
+        </w:rPr>
+        <w:t>[</w:t>
+      </w:r>
+      <w:r>
+        <w:rPr>
+          <w:sz w:val="24"/>
+          <w:szCs w:val="24"/>
+        </w:rPr>
+        <w:t>in</w:t>
+      </w:r>
+      <w:r>
+        <w:rPr>
+          <w:sz w:val="24"/>
+          <w:szCs w:val="24"/>
+        </w:rPr>
+        <w:t>]</w:t>
+      </w:r>
+      <w:r>
+        <w:rPr>
+          <w:sz w:val="24"/>
+          <w:szCs w:val="24"/>
+        </w:rPr>
+        <w:t xml:space="preserve"> tal como se puede observar en la </w:t>
       </w:r>
       <w:r>
         <w:rPr>
@@ -5973,21 +6050,77 @@
           <w:sz w:val="24"/>
           <w:szCs w:val="24"/>
         </w:rPr>
-        <w:t xml:space="preserve"> de manufactura y se tenían los materiales para su continuación. </w:t>
-      </w:r>
-      <w:r>
-        <w:rPr>
-          <w:sz w:val="24"/>
-          <w:szCs w:val="24"/>
-        </w:rPr>
-        <w:t>El material basado en bioparticulas se colocaría en la parte interior de los tubos de 4 i</w:t>
-      </w:r>
-      <w:r>
-        <w:rPr>
-          <w:sz w:val="24"/>
-          <w:szCs w:val="24"/>
-        </w:rPr>
-        <w:t xml:space="preserve">n por medio de </w:t>
+        <w:t xml:space="preserve"> de manufactura y se tenían los materiales para </w:t>
+      </w:r>
+      <w:r>
+        <w:rPr>
+          <w:sz w:val="24"/>
+          <w:szCs w:val="24"/>
+        </w:rPr>
+        <w:t>la</w:t>
+      </w:r>
+      <w:r>
+        <w:rPr>
+          <w:sz w:val="24"/>
+          <w:szCs w:val="24"/>
+        </w:rPr>
+        <w:t xml:space="preserve"> continuación</w:t>
+      </w:r>
+      <w:r>
+        <w:rPr>
+          <w:sz w:val="24"/>
+          <w:szCs w:val="24"/>
+        </w:rPr>
+        <w:t xml:space="preserve"> de ensamble</w:t>
+      </w:r>
+      <w:r>
+        <w:rPr>
+          <w:sz w:val="24"/>
+          <w:szCs w:val="24"/>
+        </w:rPr>
+        <w:t xml:space="preserve">. </w:t>
+      </w:r>
+      <w:r>
+        <w:rPr>
+          <w:sz w:val="24"/>
+          <w:szCs w:val="24"/>
+        </w:rPr>
+        <w:t xml:space="preserve">El material basado en bioparticulas se colocaría en la parte interior de los tubos de 4 </w:t>
+      </w:r>
+      <w:r>
+        <w:rPr>
+          <w:sz w:val="24"/>
+          <w:szCs w:val="24"/>
+        </w:rPr>
+        <w:t>[</w:t>
+      </w:r>
+      <w:r>
+        <w:rPr>
+          <w:sz w:val="24"/>
+          <w:szCs w:val="24"/>
+        </w:rPr>
+        <w:t>i</w:t>
+      </w:r>
+      <w:r>
+        <w:rPr>
+          <w:sz w:val="24"/>
+          <w:szCs w:val="24"/>
+        </w:rPr>
+        <w:t>n</w:t>
+      </w:r>
+      <w:r>
+        <w:rPr>
+          <w:sz w:val="24"/>
+          <w:szCs w:val="24"/>
+        </w:rPr>
+        <w:t>]</w:t>
+      </w:r>
+      <w:r>
+        <w:rPr>
+          <w:sz w:val="24"/>
+          <w:szCs w:val="24"/>
+        </w:rPr>
+        <w:t xml:space="preserve"> por medio de </w:t>
       </w:r>
       <w:r>
         <w:rPr>
@@ -6029,7 +6162,21 @@
           <w:sz w:val="24"/>
           <w:szCs w:val="24"/>
         </w:rPr>
-        <w:t xml:space="preserve">el agua tratada llegaría a un sistema de almacenamiento para su reúso. </w:t>
+        <w:t>el agua tratada llegaría a un sistema de almacenamiento para su re</w:t>
+      </w:r>
+      <w:r>
+        <w:rPr>
+          <w:sz w:val="24"/>
+          <w:szCs w:val="24"/>
+        </w:rPr>
+        <w:t>utilización</w:t>
+      </w:r>
+      <w:r>
+        <w:rPr>
+          <w:sz w:val="24"/>
+          <w:szCs w:val="24"/>
+        </w:rPr>
+        <w:t xml:space="preserve">. </w:t>
       </w:r>
       <w:r>
         <w:rPr>
@@ -6059,7 +6206,27 @@
           <w:szCs w:val="24"/>
           <w:shd w:val="clear" w:color="auto" w:fill="FFFFFF"/>
         </w:rPr>
-        <w:t xml:space="preserve"> la calidad del agua, se utilizaba el censado</w:t>
+        <w:t xml:space="preserve"> la calidad del agua, se utilizaba el </w:t>
+      </w:r>
+      <w:r>
+        <w:rPr>
+          <w:rFonts w:cstheme="minorHAnsi"/>
+          <w:color w:val="000000" w:themeColor="text1"/>
+          <w:sz w:val="24"/>
+          <w:szCs w:val="24"/>
+          <w:shd w:val="clear" w:color="auto" w:fill="FFFFFF"/>
+        </w:rPr>
+        <w:t>s</w:t>
+      </w:r>
+      <w:r>
+        <w:rPr>
+          <w:rFonts w:cstheme="minorHAnsi"/>
+          <w:color w:val="000000" w:themeColor="text1"/>
+          <w:sz w:val="24"/>
+          <w:szCs w:val="24"/>
+          <w:shd w:val="clear" w:color="auto" w:fill="FFFFFF"/>
+        </w:rPr>
+        <w:t>ensado</w:t>
       </w:r>
       <w:r>
         <w:rPr>
@@ -6209,7 +6376,7 @@
           <w:szCs w:val="24"/>
           <w:shd w:val="clear" w:color="auto" w:fill="FFFFFF"/>
         </w:rPr>
-        <w:t xml:space="preserve"> en el </w:t>
+        <w:t xml:space="preserve"> en el sureste de la Ciudad de México para lo cual se necesitaba </w:t>
       </w:r>
       <w:r>
         <w:rPr>
@@ -6220,7 +6387,67 @@
           <w:shd w:val="clear" w:color="auto" w:fill="FFFFFF"/>
         </w:rPr>
         <w:lastRenderedPageBreak/>
-        <w:t xml:space="preserve">sureste de la Ciudad de México para lo cual se necesitaba controlar el reactor a distancia con la finalidad de mejorar la eficiencia. </w:t>
+        <w:t xml:space="preserve">controlar el reactor a distancia con la finalidad de mejorar </w:t>
+      </w:r>
+      <w:r>
+        <w:rPr>
+          <w:rFonts w:cstheme="minorHAnsi"/>
+          <w:color w:val="000000" w:themeColor="text1"/>
+          <w:sz w:val="24"/>
+          <w:szCs w:val="24"/>
+          <w:shd w:val="clear" w:color="auto" w:fill="FFFFFF"/>
+        </w:rPr>
+        <w:t xml:space="preserve">la administración </w:t>
+      </w:r>
+      <w:r>
+        <w:rPr>
+          <w:rFonts w:cstheme="minorHAnsi"/>
+          <w:color w:val="000000" w:themeColor="text1"/>
+          <w:sz w:val="24"/>
+          <w:szCs w:val="24"/>
+          <w:shd w:val="clear" w:color="auto" w:fill="FFFFFF"/>
+        </w:rPr>
+        <w:t xml:space="preserve">la cantidad </w:t>
+      </w:r>
+      <w:r>
+        <w:rPr>
+          <w:rFonts w:cstheme="minorHAnsi"/>
+          <w:color w:val="000000" w:themeColor="text1"/>
+          <w:sz w:val="24"/>
+          <w:szCs w:val="24"/>
+          <w:shd w:val="clear" w:color="auto" w:fill="FFFFFF"/>
+        </w:rPr>
+        <w:t>de datos</w:t>
+      </w:r>
+      <w:r>
+        <w:rPr>
+          <w:rFonts w:cstheme="minorHAnsi"/>
+          <w:color w:val="000000" w:themeColor="text1"/>
+          <w:sz w:val="24"/>
+          <w:szCs w:val="24"/>
+          <w:shd w:val="clear" w:color="auto" w:fill="FFFFFF"/>
+        </w:rPr>
+        <w:t xml:space="preserve"> analizados</w:t>
+      </w:r>
+      <w:r>
+        <w:rPr>
+          <w:rFonts w:cstheme="minorHAnsi"/>
+          <w:color w:val="000000" w:themeColor="text1"/>
+          <w:sz w:val="24"/>
+          <w:szCs w:val="24"/>
+          <w:shd w:val="clear" w:color="auto" w:fill="FFFFFF"/>
+        </w:rPr>
+        <w:t xml:space="preserve"> sin involucrar un desplazamiento de los operarios</w:t>
+      </w:r>
+      <w:r>
+        <w:rPr>
+          <w:rFonts w:cstheme="minorHAnsi"/>
+          <w:color w:val="000000" w:themeColor="text1"/>
+          <w:sz w:val="24"/>
+          <w:szCs w:val="24"/>
+          <w:shd w:val="clear" w:color="auto" w:fill="FFFFFF"/>
+        </w:rPr>
+        <w:t xml:space="preserve">. </w:t>
       </w:r>
     </w:p>
     <w:p>
@@ -6289,7 +6516,47 @@
           <w:szCs w:val="24"/>
           <w:shd w:val="clear" w:color="auto" w:fill="FFFFFF"/>
         </w:rPr>
-        <w:t>, cuya superficie es de 12,517 hectáreas que representan el 8.40% del área total de la Ciudad de México [1]. En la delegación Xochimilco habitan cerca de medio millón de personas [2] lo que la convierte en la novena delegación más poblada de la Ciudad de México.</w:t>
+        <w:t xml:space="preserve">, cuya superficie es de 12,517 hectáreas que representan el 8.40% del área total de la Ciudad de México [1]. En la </w:t>
+      </w:r>
+      <w:r>
+        <w:rPr>
+          <w:rFonts w:cstheme="minorHAnsi"/>
+          <w:color w:val="000000" w:themeColor="text1"/>
+          <w:sz w:val="24"/>
+          <w:szCs w:val="24"/>
+          <w:shd w:val="clear" w:color="auto" w:fill="FFFFFF"/>
+        </w:rPr>
+        <w:t>Alcaldía</w:t>
+      </w:r>
+      <w:r>
+        <w:rPr>
+          <w:rFonts w:cstheme="minorHAnsi"/>
+          <w:color w:val="000000" w:themeColor="text1"/>
+          <w:sz w:val="24"/>
+          <w:szCs w:val="24"/>
+          <w:shd w:val="clear" w:color="auto" w:fill="FFFFFF"/>
+        </w:rPr>
+        <w:t xml:space="preserve"> Xochimilco habitan cerca de medio millón de personas [2] lo que la convierte en la novena </w:t>
+      </w:r>
+      <w:r>
+        <w:rPr>
+          <w:rFonts w:cstheme="minorHAnsi"/>
+          <w:color w:val="000000" w:themeColor="text1"/>
+          <w:sz w:val="24"/>
+          <w:szCs w:val="24"/>
+          <w:shd w:val="clear" w:color="auto" w:fill="FFFFFF"/>
+        </w:rPr>
+        <w:t>Alcaldía</w:t>
+      </w:r>
+      <w:r>
+        <w:rPr>
+          <w:rFonts w:cstheme="minorHAnsi"/>
+          <w:color w:val="000000" w:themeColor="text1"/>
+          <w:sz w:val="24"/>
+          <w:szCs w:val="24"/>
+          <w:shd w:val="clear" w:color="auto" w:fill="FFFFFF"/>
+        </w:rPr>
+        <w:t xml:space="preserve"> más poblada de la Ciudad de México.</w:t>
       </w:r>
     </w:p>
     <w:p>
@@ -7150,7 +7417,27 @@
           <w:szCs w:val="24"/>
           <w:shd w:val="clear" w:color="auto" w:fill="FFFFFF"/>
         </w:rPr>
-        <w:t xml:space="preserve"> a la delegación Xochimilco (</w:t>
+        <w:t xml:space="preserve"> a la </w:t>
+      </w:r>
+      <w:r>
+        <w:rPr>
+          <w:rFonts w:cstheme="minorHAnsi"/>
+          <w:color w:val="000000" w:themeColor="text1"/>
+          <w:sz w:val="24"/>
+          <w:szCs w:val="24"/>
+          <w:shd w:val="clear" w:color="auto" w:fill="FFFFFF"/>
+        </w:rPr>
+        <w:t>Alcaldía</w:t>
+      </w:r>
+      <w:r>
+        <w:rPr>
+          <w:rFonts w:cstheme="minorHAnsi"/>
+          <w:color w:val="000000" w:themeColor="text1"/>
+          <w:sz w:val="24"/>
+          <w:szCs w:val="24"/>
+          <w:shd w:val="clear" w:color="auto" w:fill="FFFFFF"/>
+        </w:rPr>
+        <w:t xml:space="preserve"> Xochimilco (</w:t>
       </w:r>
       <w:r>
         <w:rPr>
@@ -7563,7 +7850,21 @@
                       <w:sz w:val="18"/>
                       <w:szCs w:val="18"/>
                     </w:rPr>
-                    <w:t>Número de plantas de tratamiento de aguas residuales por delegación.</w:t>
+                    <w:t xml:space="preserve">Número de plantas de tratamiento de aguas residuales por </w:t>
+                  </w:r>
+                  <w:r>
+                    <w:rPr>
+                      <w:sz w:val="18"/>
+                      <w:szCs w:val="18"/>
+                    </w:rPr>
+                    <w:t>Alcaldía</w:t>
+                  </w:r>
+                  <w:r>
+                    <w:rPr>
+                      <w:sz w:val="18"/>
+                      <w:szCs w:val="18"/>
+                    </w:rPr>
+                    <w:t>.</w:t>
                   </w:r>
                 </w:p>
               </w:txbxContent>
@@ -8324,13 +8625,13 @@
           <w:noProof/>
         </w:rPr>
         <w:drawing>
-          <wp:anchor distT="0" distB="0" distL="114300" distR="114300" simplePos="0" relativeHeight="251654656" behindDoc="0" locked="0" layoutInCell="1" allowOverlap="1" wp14:anchorId="7C0B6227">
+          <wp:anchor distT="0" distB="0" distL="114300" distR="114300" simplePos="0" relativeHeight="251658240" behindDoc="0" locked="0" layoutInCell="1" allowOverlap="1" wp14:anchorId="7C0B6227">
             <wp:simplePos x="0" y="0"/>
             <wp:positionH relativeFrom="column">
-              <wp:posOffset>1497445</wp:posOffset>
+              <wp:posOffset>1497330</wp:posOffset>
             </wp:positionH>
             <wp:positionV relativeFrom="paragraph">
-              <wp:posOffset>10795</wp:posOffset>
+              <wp:posOffset>635</wp:posOffset>
             </wp:positionV>
             <wp:extent cx="3045460" cy="1870075"/>
             <wp:effectExtent l="0" t="0" r="0" b="0"/>
@@ -8436,7 +8737,7 @@
           <w:color w:val="000000" w:themeColor="text1"/>
         </w:rPr>
         <w:pict>
-          <v:shape id="_x0000_s1065" type="#_x0000_t202" style="position:absolute;left:0;text-align:left;margin-left:136.4pt;margin-top:3.2pt;width:202.95pt;height:30.95pt;z-index:251672576;visibility:visible;mso-wrap-distance-left:9pt;mso-wrap-distance-top:3.6pt;mso-wrap-distance-right:9pt;mso-wrap-distance-bottom:3.6pt;mso-position-horizontal-relative:text;mso-position-vertical-relative:text;mso-width-relative:margin;mso-height-relative:margin;v-text-anchor:top" o:allowincell="f" strokecolor="white [3212]" strokeweight=".25pt">
+          <v:shape id="_x0000_s1065" type="#_x0000_t202" style="position:absolute;left:0;text-align:left;margin-left:136.4pt;margin-top:14.25pt;width:202.95pt;height:30.95pt;z-index:251672576;visibility:visible;mso-wrap-distance-left:9pt;mso-wrap-distance-top:3.6pt;mso-wrap-distance-right:9pt;mso-wrap-distance-bottom:3.6pt;mso-position-horizontal-relative:text;mso-position-vertical-relative:text;mso-width-relative:margin;mso-height-relative:margin;v-text-anchor:top" o:allowincell="f" strokecolor="white [3212]" strokeweight=".25pt">
             <v:textbox style="mso-next-textbox:#_x0000_s1065">
               <w:txbxContent>
                 <w:p>
@@ -8498,14 +8799,116 @@
     </w:p>
     <w:p>
       <w:pPr>
+        <w:jc w:val="both"/>
+        <w:rPr>
+          <w:rFonts w:cstheme="minorHAnsi"/>
+          <w:color w:val="000000" w:themeColor="text1"/>
+          <w:shd w:val="clear" w:color="auto" w:fill="FFFFFF"/>
+        </w:rPr>
+      </w:pPr>
+    </w:p>
+    <w:p>
+      <w:pPr>
         <w:spacing w:line="360" w:lineRule="auto"/>
         <w:jc w:val="both"/>
         <w:rPr>
           <w:rFonts w:cstheme="minorHAnsi"/>
           <w:color w:val="000000" w:themeColor="text1"/>
-          <w:shd w:val="clear" w:color="auto" w:fill="FFFFFF"/>
-        </w:rPr>
-      </w:pPr>
+          <w:sz w:val="24"/>
+          <w:szCs w:val="24"/>
+          <w:shd w:val="clear" w:color="auto" w:fill="FFFFFF"/>
+        </w:rPr>
+      </w:pPr>
+      <w:r>
+        <w:rPr>
+          <w:rFonts w:cstheme="minorHAnsi"/>
+          <w:color w:val="000000" w:themeColor="text1"/>
+          <w:sz w:val="24"/>
+          <w:szCs w:val="24"/>
+          <w:shd w:val="clear" w:color="auto" w:fill="FFFFFF"/>
+        </w:rPr>
+        <w:t xml:space="preserve">Lo que demuestra que la mayor contribución de contaminantes proviene de diversas ramas de la industria química como la de plásticos, </w:t>
+      </w:r>
+      <w:r>
+        <w:rPr>
+          <w:rFonts w:cstheme="minorHAnsi"/>
+          <w:color w:val="000000" w:themeColor="text1"/>
+          <w:sz w:val="24"/>
+          <w:szCs w:val="24"/>
+          <w:shd w:val="clear" w:color="auto" w:fill="FFFFFF"/>
+        </w:rPr>
+        <w:t>farmacéutica</w:t>
+      </w:r>
+      <w:r>
+        <w:rPr>
+          <w:rFonts w:cstheme="minorHAnsi"/>
+          <w:color w:val="000000" w:themeColor="text1"/>
+          <w:sz w:val="24"/>
+          <w:szCs w:val="24"/>
+          <w:shd w:val="clear" w:color="auto" w:fill="FFFFFF"/>
+        </w:rPr>
+        <w:t>, petroquímica y de síntesis con un valor aproximado del 43% de las sustancias identificadas</w:t>
+      </w:r>
+      <w:r>
+        <w:rPr>
+          <w:rFonts w:cstheme="minorHAnsi"/>
+          <w:color w:val="000000" w:themeColor="text1"/>
+          <w:sz w:val="24"/>
+          <w:szCs w:val="24"/>
+          <w:shd w:val="clear" w:color="auto" w:fill="FFFFFF"/>
+        </w:rPr>
+        <w:t xml:space="preserve"> [8]</w:t>
+      </w:r>
+      <w:r>
+        <w:rPr>
+          <w:rFonts w:cstheme="minorHAnsi"/>
+          <w:color w:val="000000" w:themeColor="text1"/>
+          <w:sz w:val="24"/>
+          <w:szCs w:val="24"/>
+          <w:shd w:val="clear" w:color="auto" w:fill="FFFFFF"/>
+        </w:rPr>
+        <w:t xml:space="preserve">, seguido de las sustancias </w:t>
+      </w:r>
+      <w:r>
+        <w:rPr>
+          <w:rFonts w:cstheme="minorHAnsi"/>
+          <w:color w:val="000000" w:themeColor="text1"/>
+          <w:sz w:val="24"/>
+          <w:szCs w:val="24"/>
+          <w:shd w:val="clear" w:color="auto" w:fill="FFFFFF"/>
+        </w:rPr>
+        <w:t>domésticas</w:t>
+      </w:r>
+      <w:r>
+        <w:rPr>
+          <w:rFonts w:cstheme="minorHAnsi"/>
+          <w:color w:val="000000" w:themeColor="text1"/>
+          <w:sz w:val="24"/>
+          <w:szCs w:val="24"/>
+          <w:shd w:val="clear" w:color="auto" w:fill="FFFFFF"/>
+        </w:rPr>
+        <w:t xml:space="preserve"> con un valor alrededor del 20% y la menor contribución se debe a las sustancias agroquímicas con un </w:t>
+      </w:r>
+      <w:r>
+        <w:rPr>
+          <w:rFonts w:cstheme="minorHAnsi"/>
+          <w:color w:val="000000" w:themeColor="text1"/>
+          <w:sz w:val="24"/>
+          <w:szCs w:val="24"/>
+          <w:shd w:val="clear" w:color="auto" w:fill="FFFFFF"/>
+        </w:rPr>
+        <w:t xml:space="preserve">valor cercano al </w:t>
+      </w:r>
+      <w:r>
+        <w:rPr>
+          <w:rFonts w:cstheme="minorHAnsi"/>
+          <w:color w:val="000000" w:themeColor="text1"/>
+          <w:sz w:val="24"/>
+          <w:szCs w:val="24"/>
+          <w:shd w:val="clear" w:color="auto" w:fill="FFFFFF"/>
+        </w:rPr>
+        <w:t>7%</w:t>
+      </w:r>
     </w:p>
     <w:p>
       <w:pPr>
@@ -8514,100 +8917,18 @@
         <w:rPr>
           <w:rFonts w:cstheme="minorHAnsi"/>
           <w:color w:val="000000" w:themeColor="text1"/>
-          <w:sz w:val="24"/>
-          <w:szCs w:val="24"/>
-          <w:shd w:val="clear" w:color="auto" w:fill="FFFFFF"/>
-        </w:rPr>
-      </w:pPr>
-      <w:r>
-        <w:rPr>
-          <w:rFonts w:cstheme="minorHAnsi"/>
-          <w:color w:val="000000" w:themeColor="text1"/>
-          <w:sz w:val="24"/>
-          <w:szCs w:val="24"/>
-          <w:shd w:val="clear" w:color="auto" w:fill="FFFFFF"/>
-        </w:rPr>
-        <w:t xml:space="preserve">Lo que demuestra que la mayor contribución de contaminantes proviene de diversas ramas de la industria química como la de plásticos, </w:t>
-      </w:r>
-      <w:r>
-        <w:rPr>
-          <w:rFonts w:cstheme="minorHAnsi"/>
-          <w:color w:val="000000" w:themeColor="text1"/>
-          <w:sz w:val="24"/>
-          <w:szCs w:val="24"/>
-          <w:shd w:val="clear" w:color="auto" w:fill="FFFFFF"/>
-        </w:rPr>
-        <w:t>farmacéutica</w:t>
-      </w:r>
-      <w:r>
-        <w:rPr>
-          <w:rFonts w:cstheme="minorHAnsi"/>
-          <w:color w:val="000000" w:themeColor="text1"/>
-          <w:sz w:val="24"/>
-          <w:szCs w:val="24"/>
-          <w:shd w:val="clear" w:color="auto" w:fill="FFFFFF"/>
-        </w:rPr>
-        <w:t>, petroquímica y de síntesis con un valor aproximado del 43% de las sustancias identificadas</w:t>
-      </w:r>
-      <w:r>
-        <w:rPr>
-          <w:rFonts w:cstheme="minorHAnsi"/>
-          <w:color w:val="000000" w:themeColor="text1"/>
-          <w:sz w:val="24"/>
-          <w:szCs w:val="24"/>
-          <w:shd w:val="clear" w:color="auto" w:fill="FFFFFF"/>
-        </w:rPr>
-        <w:t xml:space="preserve"> [8]</w:t>
-      </w:r>
-      <w:r>
-        <w:rPr>
-          <w:rFonts w:cstheme="minorHAnsi"/>
-          <w:color w:val="000000" w:themeColor="text1"/>
-          <w:sz w:val="24"/>
-          <w:szCs w:val="24"/>
-          <w:shd w:val="clear" w:color="auto" w:fill="FFFFFF"/>
-        </w:rPr>
-        <w:t xml:space="preserve">, seguido de las sustancias </w:t>
-      </w:r>
-      <w:r>
-        <w:rPr>
-          <w:rFonts w:cstheme="minorHAnsi"/>
-          <w:color w:val="000000" w:themeColor="text1"/>
-          <w:sz w:val="24"/>
-          <w:szCs w:val="24"/>
-          <w:shd w:val="clear" w:color="auto" w:fill="FFFFFF"/>
-        </w:rPr>
-        <w:t>domésticas</w:t>
-      </w:r>
-      <w:r>
-        <w:rPr>
-          <w:rFonts w:cstheme="minorHAnsi"/>
-          <w:color w:val="000000" w:themeColor="text1"/>
-          <w:sz w:val="24"/>
-          <w:szCs w:val="24"/>
-          <w:shd w:val="clear" w:color="auto" w:fill="FFFFFF"/>
-        </w:rPr>
-        <w:t xml:space="preserve"> con un valor alrededor del 20% y la menor contribución se debe a las sustancias agroquímicas con un </w:t>
-      </w:r>
-      <w:r>
-        <w:rPr>
-          <w:rFonts w:cstheme="minorHAnsi"/>
-          <w:color w:val="000000" w:themeColor="text1"/>
-          <w:sz w:val="24"/>
-          <w:szCs w:val="24"/>
-          <w:shd w:val="clear" w:color="auto" w:fill="FFFFFF"/>
-        </w:rPr>
-        <w:t xml:space="preserve">valor cercano al </w:t>
-      </w:r>
-      <w:r>
-        <w:rPr>
-          <w:rFonts w:cstheme="minorHAnsi"/>
-          <w:color w:val="000000" w:themeColor="text1"/>
-          <w:sz w:val="24"/>
-          <w:szCs w:val="24"/>
-          <w:shd w:val="clear" w:color="auto" w:fill="FFFFFF"/>
-        </w:rPr>
-        <w:t>7%</w:t>
+          <w:shd w:val="clear" w:color="auto" w:fill="FFFFFF"/>
+        </w:rPr>
+      </w:pPr>
+      <w:r>
+        <w:rPr>
+          <w:rFonts w:cstheme="minorHAnsi"/>
+          <w:color w:val="000000" w:themeColor="text1"/>
+          <w:sz w:val="24"/>
+          <w:szCs w:val="24"/>
+          <w:shd w:val="clear" w:color="auto" w:fill="FFFFFF"/>
+        </w:rPr>
+        <w:t>------------------------------AGREGAR MAS----------------------DESENLACE CRITICO--------------------------</w:t>
       </w:r>
     </w:p>
     <w:p>
@@ -8627,6 +8948,7 @@
     <w:p>
       <w:pPr>
         <w:spacing w:line="360" w:lineRule="auto"/>
+        <w:jc w:val="both"/>
         <w:rPr>
           <w:sz w:val="24"/>
           <w:szCs w:val="24"/>
@@ -8658,21 +8980,35 @@
           <w:sz w:val="24"/>
           <w:szCs w:val="24"/>
         </w:rPr>
-        <w:t xml:space="preserve"> virtual</w:t>
-      </w:r>
-      <w:r>
-        <w:rPr>
-          <w:sz w:val="24"/>
-          <w:szCs w:val="24"/>
-        </w:rPr>
-        <w:t xml:space="preserve"> para el tratamiento de aguas re</w:t>
-      </w:r>
-      <w:r>
-        <w:rPr>
-          <w:sz w:val="24"/>
-          <w:szCs w:val="24"/>
-        </w:rPr>
-        <w:t>siduales y desplegar la información de las variables de estudio e</w:t>
+        <w:t xml:space="preserve"> </w:t>
+      </w:r>
+      <w:r>
+        <w:rPr>
+          <w:sz w:val="24"/>
+          <w:szCs w:val="24"/>
+        </w:rPr>
+        <w:t>para el tratamiento de aguas re</w:t>
+      </w:r>
+      <w:r>
+        <w:rPr>
+          <w:sz w:val="24"/>
+          <w:szCs w:val="24"/>
+        </w:rPr>
+        <w:t>siduales y</w:t>
+      </w:r>
+      <w:r>
+        <w:rPr>
+          <w:sz w:val="24"/>
+          <w:szCs w:val="24"/>
+        </w:rPr>
+        <w:t xml:space="preserve"> </w:t>
+      </w:r>
+      <w:r>
+        <w:rPr>
+          <w:sz w:val="24"/>
+          <w:szCs w:val="24"/>
+        </w:rPr>
+        <w:t>desplegar la información de las variables de estudio e</w:t>
       </w:r>
       <w:r>
         <w:rPr>
@@ -8693,7 +9029,7 @@
           <w:sz w:val="24"/>
           <w:szCs w:val="24"/>
         </w:rPr>
-        <w:t>.</w:t>
+        <w:t xml:space="preserve"> con el fin de controlar el sistema física y remotamente.</w:t>
       </w:r>
     </w:p>
     <w:p>
@@ -8716,55 +9052,11 @@
         <w:pStyle w:val="Prrafodelista"/>
         <w:numPr>
           <w:ilvl w:val="0"/>
-          <w:numId w:val="11"/>
+          <w:numId w:val="12"/>
         </w:numPr>
-        <w:spacing w:line="360" w:lineRule="auto"/>
-        <w:rPr>
-          <w:sz w:val="24"/>
-          <w:szCs w:val="24"/>
-        </w:rPr>
-      </w:pPr>
-      <w:r>
-        <w:rPr>
-          <w:sz w:val="24"/>
-          <w:szCs w:val="24"/>
-        </w:rPr>
-        <w:t xml:space="preserve">Diseñar modelos virtuales de cada componente </w:t>
-      </w:r>
-      <w:r>
-        <w:rPr>
-          <w:sz w:val="24"/>
-          <w:szCs w:val="24"/>
-        </w:rPr>
-        <w:t xml:space="preserve">interno y </w:t>
-      </w:r>
-      <w:r>
-        <w:rPr>
-          <w:sz w:val="24"/>
-          <w:szCs w:val="24"/>
-        </w:rPr>
-        <w:t>periférico</w:t>
-      </w:r>
-      <w:r>
-        <w:rPr>
-          <w:sz w:val="24"/>
-          <w:szCs w:val="24"/>
-        </w:rPr>
-        <w:t xml:space="preserve"> </w:t>
-      </w:r>
-      <w:r>
-        <w:rPr>
-          <w:sz w:val="24"/>
-          <w:szCs w:val="24"/>
-        </w:rPr>
-        <w:t>del Reactor Biológico Tubular</w:t>
-      </w:r>
-      <w:r>
-        <w:rPr>
-          <w:sz w:val="24"/>
-          <w:szCs w:val="24"/>
-        </w:rPr>
-        <w:t>.</w:t>
+      </w:pPr>
+      <w:r>
+        <w:t>Identificar los subsistemas…</w:t>
       </w:r>
     </w:p>
     <w:p>
@@ -8772,70 +9064,11 @@
         <w:pStyle w:val="Prrafodelista"/>
         <w:numPr>
           <w:ilvl w:val="0"/>
-          <w:numId w:val="11"/>
+          <w:numId w:val="12"/>
         </w:numPr>
-        <w:spacing w:line="360" w:lineRule="auto"/>
-        <w:rPr>
-          <w:sz w:val="24"/>
-          <w:szCs w:val="24"/>
-        </w:rPr>
-      </w:pPr>
-      <w:r>
-        <w:rPr>
-          <w:sz w:val="24"/>
-          <w:szCs w:val="24"/>
-        </w:rPr>
-        <w:t>Integrar los modelos virtuales en una plataforma de realidad virtual</w:t>
-      </w:r>
-      <w:r>
-        <w:rPr>
-          <w:sz w:val="24"/>
-          <w:szCs w:val="24"/>
-        </w:rPr>
-        <w:t>.</w:t>
-      </w:r>
-    </w:p>
-    <w:p>
-      <w:pPr>
-        <w:pStyle w:val="Prrafodelista"/>
-        <w:numPr>
-          <w:ilvl w:val="0"/>
-          <w:numId w:val="11"/>
-        </w:numPr>
-        <w:spacing w:line="360" w:lineRule="auto"/>
-        <w:rPr>
-          <w:sz w:val="24"/>
-          <w:szCs w:val="24"/>
-        </w:rPr>
-      </w:pPr>
-      <w:r>
-        <w:rPr>
-          <w:sz w:val="24"/>
-          <w:szCs w:val="24"/>
-        </w:rPr>
-        <w:t>Desplegar la información del comportamiento de las variables de pH, oxígeno disuelto, turbidez y turbulencia en una interfaz</w:t>
-      </w:r>
-      <w:r>
-        <w:rPr>
-          <w:sz w:val="24"/>
-          <w:szCs w:val="24"/>
-        </w:rPr>
-        <w:t xml:space="preserve"> virtual</w:t>
-      </w:r>
-      <w:r>
-        <w:rPr>
-          <w:sz w:val="24"/>
-          <w:szCs w:val="24"/>
-        </w:rPr>
-        <w:t xml:space="preserve"> que permita la interacción del sistema con el operario.</w:t>
-      </w:r>
+      </w:pPr>
       <w:bookmarkStart w:id="11" w:name="_GoBack"/>
       <w:bookmarkEnd w:id="11"/>
-    </w:p>
-    <w:p>
-      <w:pPr>
-        <w:pStyle w:val="Prrafodelista"/>
-      </w:pPr>
     </w:p>
     <w:p>
       <w:pPr>
@@ -8948,6 +9181,7 @@
       </w:pPr>
       <w:bookmarkStart w:id="17" w:name="_Toc55298748"/>
       <w:r>
+        <w:lastRenderedPageBreak/>
         <w:t xml:space="preserve">3.1 </w:t>
       </w:r>
       <w:r>
@@ -9158,7 +9392,6 @@
       </w:pPr>
       <w:bookmarkStart w:id="29" w:name="_Toc55298760"/>
       <w:r>
-        <w:lastRenderedPageBreak/>
         <w:t xml:space="preserve">5.5 </w:t>
       </w:r>
       <w:r>
@@ -9189,6 +9422,7 @@
       </w:pPr>
       <w:bookmarkStart w:id="31" w:name="_Toc55298762"/>
       <w:r>
+        <w:lastRenderedPageBreak/>
         <w:t xml:space="preserve">6.1 </w:t>
       </w:r>
       <w:r>
@@ -9389,7 +9623,6 @@
           <w:szCs w:val="20"/>
           <w:shd w:val="clear" w:color="auto" w:fill="FFFFFF"/>
         </w:rPr>
-        <w:lastRenderedPageBreak/>
         <w:t xml:space="preserve"> [3]C. Romero, "Lago de Xochimilco, Ciudad de México - Los Lagos más Importantes de México", </w:t>
       </w:r>
       <w:proofErr w:type="spellStart"/>
@@ -9490,6 +9723,7 @@
           <w:szCs w:val="20"/>
           <w:shd w:val="clear" w:color="auto" w:fill="FFFFFF"/>
         </w:rPr>
+        <w:lastRenderedPageBreak/>
         <w:t>[5]Secretaría del Medio Ambiente (SEDEMA), "Reporte de Plantas de Tratamiento Operadas por las Fuentes Fijas (RPTAR)", Ciudad de México, 2016.</w:t>
       </w:r>
     </w:p>
@@ -9793,13 +10027,13 @@
     </w:lvl>
   </w:abstractNum>
   <w:abstractNum w:abstractNumId="1" w15:restartNumberingAfterBreak="0">
-    <w:nsid w:val="0E603398"/>
+    <w:nsid w:val="0A755183"/>
     <w:multiLevelType w:val="hybridMultilevel"/>
-    <w:tmpl w:val="CD26CA36"/>
-    <w:lvl w:ilvl="0" w:tplc="54BE7982">
-      <w:start w:val="10"/>
+    <w:tmpl w:val="12C42A8C"/>
+    <w:lvl w:ilvl="0" w:tplc="0C0A0011">
+      <w:start w:val="1"/>
       <w:numFmt w:val="decimal"/>
-      <w:lvlText w:val="%1"/>
+      <w:lvlText w:val="%1)"/>
       <w:lvlJc w:val="left"/>
       <w:pPr>
         <w:ind w:left="720" w:hanging="360"/>
@@ -9882,10 +10116,10 @@
     </w:lvl>
   </w:abstractNum>
   <w:abstractNum w:abstractNumId="2" w15:restartNumberingAfterBreak="0">
-    <w:nsid w:val="1ACC2EE0"/>
+    <w:nsid w:val="0E603398"/>
     <w:multiLevelType w:val="hybridMultilevel"/>
-    <w:tmpl w:val="31C48980"/>
-    <w:lvl w:ilvl="0" w:tplc="D5F6FA98">
+    <w:tmpl w:val="CD26CA36"/>
+    <w:lvl w:ilvl="0" w:tplc="54BE7982">
       <w:start w:val="10"/>
       <w:numFmt w:val="decimal"/>
       <w:lvlText w:val="%1"/>
@@ -9971,6 +10205,95 @@
     </w:lvl>
   </w:abstractNum>
   <w:abstractNum w:abstractNumId="3" w15:restartNumberingAfterBreak="0">
+    <w:nsid w:val="1ACC2EE0"/>
+    <w:multiLevelType w:val="hybridMultilevel"/>
+    <w:tmpl w:val="31C48980"/>
+    <w:lvl w:ilvl="0" w:tplc="D5F6FA98">
+      <w:start w:val="10"/>
+      <w:numFmt w:val="decimal"/>
+      <w:lvlText w:val="%1"/>
+      <w:lvlJc w:val="left"/>
+      <w:pPr>
+        <w:ind w:left="720" w:hanging="360"/>
+      </w:pPr>
+      <w:rPr>
+        <w:rFonts w:hint="default"/>
+      </w:rPr>
+    </w:lvl>
+    <w:lvl w:ilvl="1" w:tplc="0C0A0019" w:tentative="1">
+      <w:start w:val="1"/>
+      <w:numFmt w:val="lowerLetter"/>
+      <w:lvlText w:val="%2."/>
+      <w:lvlJc w:val="left"/>
+      <w:pPr>
+        <w:ind w:left="1440" w:hanging="360"/>
+      </w:pPr>
+    </w:lvl>
+    <w:lvl w:ilvl="2" w:tplc="0C0A001B" w:tentative="1">
+      <w:start w:val="1"/>
+      <w:numFmt w:val="lowerRoman"/>
+      <w:lvlText w:val="%3."/>
+      <w:lvlJc w:val="right"/>
+      <w:pPr>
+        <w:ind w:left="2160" w:hanging="180"/>
+      </w:pPr>
+    </w:lvl>
+    <w:lvl w:ilvl="3" w:tplc="0C0A000F" w:tentative="1">
+      <w:start w:val="1"/>
+      <w:numFmt w:val="decimal"/>
+      <w:lvlText w:val="%4."/>
+      <w:lvlJc w:val="left"/>
+      <w:pPr>
+        <w:ind w:left="2880" w:hanging="360"/>
+      </w:pPr>
+    </w:lvl>
+    <w:lvl w:ilvl="4" w:tplc="0C0A0019" w:tentative="1">
+      <w:start w:val="1"/>
+      <w:numFmt w:val="lowerLetter"/>
+      <w:lvlText w:val="%5."/>
+      <w:lvlJc w:val="left"/>
+      <w:pPr>
+        <w:ind w:left="3600" w:hanging="360"/>
+      </w:pPr>
+    </w:lvl>
+    <w:lvl w:ilvl="5" w:tplc="0C0A001B" w:tentative="1">
+      <w:start w:val="1"/>
+      <w:numFmt w:val="lowerRoman"/>
+      <w:lvlText w:val="%6."/>
+      <w:lvlJc w:val="right"/>
+      <w:pPr>
+        <w:ind w:left="4320" w:hanging="180"/>
+      </w:pPr>
+    </w:lvl>
+    <w:lvl w:ilvl="6" w:tplc="0C0A000F" w:tentative="1">
+      <w:start w:val="1"/>
+      <w:numFmt w:val="decimal"/>
+      <w:lvlText w:val="%7."/>
+      <w:lvlJc w:val="left"/>
+      <w:pPr>
+        <w:ind w:left="5040" w:hanging="360"/>
+      </w:pPr>
+    </w:lvl>
+    <w:lvl w:ilvl="7" w:tplc="0C0A0019" w:tentative="1">
+      <w:start w:val="1"/>
+      <w:numFmt w:val="lowerLetter"/>
+      <w:lvlText w:val="%8."/>
+      <w:lvlJc w:val="left"/>
+      <w:pPr>
+        <w:ind w:left="5760" w:hanging="360"/>
+      </w:pPr>
+    </w:lvl>
+    <w:lvl w:ilvl="8" w:tplc="0C0A001B" w:tentative="1">
+      <w:start w:val="1"/>
+      <w:numFmt w:val="lowerRoman"/>
+      <w:lvlText w:val="%9."/>
+      <w:lvlJc w:val="right"/>
+      <w:pPr>
+        <w:ind w:left="6480" w:hanging="180"/>
+      </w:pPr>
+    </w:lvl>
+  </w:abstractNum>
+  <w:abstractNum w:abstractNumId="4" w15:restartNumberingAfterBreak="0">
     <w:nsid w:val="27F50A6E"/>
     <w:multiLevelType w:val="hybridMultilevel"/>
     <w:tmpl w:val="91BA0CD4"/>
@@ -10083,7 +10406,7 @@
       </w:rPr>
     </w:lvl>
   </w:abstractNum>
-  <w:abstractNum w:abstractNumId="4" w15:restartNumberingAfterBreak="0">
+  <w:abstractNum w:abstractNumId="5" w15:restartNumberingAfterBreak="0">
     <w:nsid w:val="2C493A9C"/>
     <w:multiLevelType w:val="multilevel"/>
     <w:tmpl w:val="6B82E354"/>
@@ -10196,7 +10519,7 @@
       </w:rPr>
     </w:lvl>
   </w:abstractNum>
-  <w:abstractNum w:abstractNumId="5" w15:restartNumberingAfterBreak="0">
+  <w:abstractNum w:abstractNumId="6" w15:restartNumberingAfterBreak="0">
     <w:nsid w:val="45B45E23"/>
     <w:multiLevelType w:val="hybridMultilevel"/>
     <w:tmpl w:val="EBDCFC98"/>
@@ -10285,7 +10608,7 @@
       </w:pPr>
     </w:lvl>
   </w:abstractNum>
-  <w:abstractNum w:abstractNumId="6" w15:restartNumberingAfterBreak="0">
+  <w:abstractNum w:abstractNumId="7" w15:restartNumberingAfterBreak="0">
     <w:nsid w:val="4B7A3ABB"/>
     <w:multiLevelType w:val="hybridMultilevel"/>
     <w:tmpl w:val="234EA8F4"/>
@@ -10374,7 +10697,7 @@
       </w:pPr>
     </w:lvl>
   </w:abstractNum>
-  <w:abstractNum w:abstractNumId="7" w15:restartNumberingAfterBreak="0">
+  <w:abstractNum w:abstractNumId="8" w15:restartNumberingAfterBreak="0">
     <w:nsid w:val="54EE79A2"/>
     <w:multiLevelType w:val="hybridMultilevel"/>
     <w:tmpl w:val="8C6C864A"/>
@@ -10463,7 +10786,7 @@
       </w:pPr>
     </w:lvl>
   </w:abstractNum>
-  <w:abstractNum w:abstractNumId="8" w15:restartNumberingAfterBreak="0">
+  <w:abstractNum w:abstractNumId="9" w15:restartNumberingAfterBreak="0">
     <w:nsid w:val="60B53AA8"/>
     <w:multiLevelType w:val="hybridMultilevel"/>
     <w:tmpl w:val="B10E15E0"/>
@@ -10554,7 +10877,7 @@
       </w:pPr>
     </w:lvl>
   </w:abstractNum>
-  <w:abstractNum w:abstractNumId="9" w15:restartNumberingAfterBreak="0">
+  <w:abstractNum w:abstractNumId="10" w15:restartNumberingAfterBreak="0">
     <w:nsid w:val="659312F4"/>
     <w:multiLevelType w:val="hybridMultilevel"/>
     <w:tmpl w:val="84FE7C00"/>
@@ -10643,7 +10966,7 @@
       </w:pPr>
     </w:lvl>
   </w:abstractNum>
-  <w:abstractNum w:abstractNumId="10" w15:restartNumberingAfterBreak="0">
+  <w:abstractNum w:abstractNumId="11" w15:restartNumberingAfterBreak="0">
     <w:nsid w:val="7F1B7169"/>
     <w:multiLevelType w:val="hybridMultilevel"/>
     <w:tmpl w:val="599A02AA"/>
@@ -10733,37 +11056,40 @@
     </w:lvl>
   </w:abstractNum>
   <w:num w:numId="1">
+    <w:abstractNumId w:val="4"/>
+  </w:num>
+  <w:num w:numId="2">
+    <w:abstractNumId w:val="9"/>
+  </w:num>
+  <w:num w:numId="3">
+    <w:abstractNumId w:val="7"/>
+  </w:num>
+  <w:num w:numId="4">
+    <w:abstractNumId w:val="10"/>
+  </w:num>
+  <w:num w:numId="5">
+    <w:abstractNumId w:val="6"/>
+  </w:num>
+  <w:num w:numId="6">
+    <w:abstractNumId w:val="8"/>
+  </w:num>
+  <w:num w:numId="7">
     <w:abstractNumId w:val="3"/>
   </w:num>
-  <w:num w:numId="2">
-    <w:abstractNumId w:val="8"/>
-  </w:num>
-  <w:num w:numId="3">
-    <w:abstractNumId w:val="6"/>
-  </w:num>
-  <w:num w:numId="4">
-    <w:abstractNumId w:val="9"/>
-  </w:num>
-  <w:num w:numId="5">
-    <w:abstractNumId w:val="5"/>
-  </w:num>
-  <w:num w:numId="6">
-    <w:abstractNumId w:val="7"/>
-  </w:num>
-  <w:num w:numId="7">
+  <w:num w:numId="8">
     <w:abstractNumId w:val="2"/>
   </w:num>
-  <w:num w:numId="8">
-    <w:abstractNumId w:val="1"/>
-  </w:num>
   <w:num w:numId="9">
-    <w:abstractNumId w:val="10"/>
+    <w:abstractNumId w:val="11"/>
   </w:num>
   <w:num w:numId="10">
-    <w:abstractNumId w:val="4"/>
+    <w:abstractNumId w:val="5"/>
   </w:num>
   <w:num w:numId="11">
     <w:abstractNumId w:val="0"/>
+  </w:num>
+  <w:num w:numId="12">
+    <w:abstractNumId w:val="1"/>
   </w:num>
 </w:numbering>
 </file>
@@ -11832,7 +12158,7 @@
 </file>
 
 <file path=customXml/itemProps1.xml><?xml version="1.0" encoding="utf-8"?>
-<ds:datastoreItem xmlns:ds="http://schemas.openxmlformats.org/officeDocument/2006/customXml" ds:itemID="{F1A4E758-ABB1-4560-9451-6CB669B349DC}">
+<ds:datastoreItem xmlns:ds="http://schemas.openxmlformats.org/officeDocument/2006/customXml" ds:itemID="{65F8C103-C44C-4873-9361-F3CC9758283A}">
   <ds:schemaRefs>
     <ds:schemaRef ds:uri="http://schemas.openxmlformats.org/officeDocument/2006/bibliography"/>
   </ds:schemaRefs>

</xml_diff>

<commit_message>
agrego necesidades del sis general
</commit_message>
<xml_diff>
--- a/Tesis2020.docx
+++ b/Tesis2020.docx
@@ -9505,7 +9505,14 @@
           <w:sz w:val="24"/>
           <w:szCs w:val="24"/>
         </w:rPr>
-        <w:t>lado,</w:t>
+        <w:t>lad</w:t>
+      </w:r>
+      <w:r>
+        <w:rPr>
+          <w:sz w:val="24"/>
+          <w:szCs w:val="24"/>
+        </w:rPr>
+        <w:t>o,</w:t>
       </w:r>
       <w:r>
         <w:rPr>
@@ -9533,7 +9540,28 @@
           <w:sz w:val="24"/>
           <w:szCs w:val="24"/>
         </w:rPr>
-        <w:t>subsistemas. Los subsistemas seleccionados por los alumnos y maestro se muestran en la tabla 1.</w:t>
+        <w:t>subsistemas.</w:t>
+      </w:r>
+      <w:r>
+        <w:rPr>
+          <w:sz w:val="24"/>
+          <w:szCs w:val="24"/>
+        </w:rPr>
+        <w:t xml:space="preserve"> </w:t>
+      </w:r>
+      <w:r>
+        <w:rPr>
+          <w:sz w:val="24"/>
+          <w:szCs w:val="24"/>
+        </w:rPr>
+        <w:t>Con base en el tiempo de desarrollo y la optimización del proceso de diseño, se acordó el desarrollo de un solo proyecto conformado por subsistemas.</w:t>
+      </w:r>
+      <w:r>
+        <w:rPr>
+          <w:sz w:val="24"/>
+          <w:szCs w:val="24"/>
+        </w:rPr>
+        <w:t xml:space="preserve"> Los subsistemas seleccionados por los alumnos y maestro se muestran en la tabla 1.</w:t>
       </w:r>
     </w:p>
     <w:tbl>
@@ -9689,8 +9717,6 @@
             <w:r>
               <w:t xml:space="preserve"> proveer la energía necesaria a los subsistemas.</w:t>
             </w:r>
-            <w:bookmarkStart w:id="13" w:name="_GoBack"/>
-            <w:bookmarkEnd w:id="13"/>
           </w:p>
         </w:tc>
       </w:tr>
@@ -9808,9 +9834,574 @@
         <w:jc w:val="center"/>
       </w:pPr>
     </w:p>
-    <w:p>
-      <w:pPr>
+    <w:p/>
+    <w:p/>
+    <w:p>
+      <w:pPr>
+        <w:spacing w:line="360" w:lineRule="auto"/>
+        <w:rPr>
+          <w:sz w:val="24"/>
+          <w:szCs w:val="24"/>
+        </w:rPr>
+      </w:pPr>
+      <w:r>
+        <w:rPr>
+          <w:sz w:val="24"/>
+          <w:szCs w:val="24"/>
+        </w:rPr>
+        <w:t>Después</w:t>
+      </w:r>
+      <w:r>
+        <w:rPr>
+          <w:sz w:val="24"/>
+          <w:szCs w:val="24"/>
+        </w:rPr>
+        <w:t xml:space="preserve"> de analizar los resultados obtenidos en la visita </w:t>
+      </w:r>
+      <w:r>
+        <w:rPr>
+          <w:sz w:val="24"/>
+          <w:szCs w:val="24"/>
+        </w:rPr>
+        <w:t xml:space="preserve">guiada a la Facultad de Química, los </w:t>
+      </w:r>
+      <w:r>
+        <w:rPr>
+          <w:sz w:val="24"/>
+          <w:szCs w:val="24"/>
+        </w:rPr>
+        <w:t>alumnos identificaron las necesidades y especificaciones del RBT, las cuales se muestran en las tablas 2</w:t>
+      </w:r>
+      <w:r>
+        <w:rPr>
+          <w:sz w:val="24"/>
+          <w:szCs w:val="24"/>
+        </w:rPr>
+        <w:t>.</w:t>
+      </w:r>
+    </w:p>
+    <w:tbl>
+      <w:tblPr>
+        <w:tblStyle w:val="Tablanormal1"/>
+        <w:tblW w:w="0" w:type="auto"/>
+        <w:tblLook w:val="04A0" w:firstRow="1" w:lastRow="0" w:firstColumn="1" w:lastColumn="0" w:noHBand="0" w:noVBand="1"/>
+      </w:tblPr>
+      <w:tblGrid>
+        <w:gridCol w:w="4829"/>
+        <w:gridCol w:w="4829"/>
+      </w:tblGrid>
+      <w:tr>
+        <w:trPr>
+          <w:cnfStyle w:val="100000000000" w:firstRow="1" w:lastRow="0" w:firstColumn="0" w:lastColumn="0" w:oddVBand="0" w:evenVBand="0" w:oddHBand="0" w:evenHBand="0" w:firstRowFirstColumn="0" w:firstRowLastColumn="0" w:lastRowFirstColumn="0" w:lastRowLastColumn="0"/>
+        </w:trPr>
+        <w:tc>
+          <w:tcPr>
+            <w:cnfStyle w:val="001000000000" w:firstRow="0" w:lastRow="0" w:firstColumn="1" w:lastColumn="0" w:oddVBand="0" w:evenVBand="0" w:oddHBand="0" w:evenHBand="0" w:firstRowFirstColumn="0" w:firstRowLastColumn="0" w:lastRowFirstColumn="0" w:lastRowLastColumn="0"/>
+            <w:tcW w:w="4829" w:type="dxa"/>
+            <w:shd w:val="clear" w:color="auto" w:fill="C2D69B" w:themeFill="accent3" w:themeFillTint="99"/>
+          </w:tcPr>
+          <w:p>
+            <w:pPr>
+              <w:spacing w:line="360" w:lineRule="auto"/>
+              <w:jc w:val="center"/>
+              <w:rPr>
+                <w:sz w:val="24"/>
+                <w:szCs w:val="24"/>
+              </w:rPr>
+            </w:pPr>
+            <w:r>
+              <w:rPr>
+                <w:sz w:val="24"/>
+                <w:szCs w:val="24"/>
+              </w:rPr>
+              <w:t>Necesidad</w:t>
+            </w:r>
+          </w:p>
+        </w:tc>
+        <w:tc>
+          <w:tcPr>
+            <w:tcW w:w="4829" w:type="dxa"/>
+            <w:shd w:val="clear" w:color="auto" w:fill="C2D69B" w:themeFill="accent3" w:themeFillTint="99"/>
+          </w:tcPr>
+          <w:p>
+            <w:pPr>
+              <w:spacing w:line="360" w:lineRule="auto"/>
+              <w:jc w:val="center"/>
+              <w:cnfStyle w:val="100000000000" w:firstRow="1" w:lastRow="0" w:firstColumn="0" w:lastColumn="0" w:oddVBand="0" w:evenVBand="0" w:oddHBand="0" w:evenHBand="0" w:firstRowFirstColumn="0" w:firstRowLastColumn="0" w:lastRowFirstColumn="0" w:lastRowLastColumn="0"/>
+              <w:rPr>
+                <w:sz w:val="24"/>
+                <w:szCs w:val="24"/>
+              </w:rPr>
+            </w:pPr>
+            <w:r>
+              <w:rPr>
+                <w:sz w:val="24"/>
+                <w:szCs w:val="24"/>
+              </w:rPr>
+              <w:t>Requerimiento</w:t>
+            </w:r>
+          </w:p>
+        </w:tc>
+      </w:tr>
+      <w:tr>
+        <w:trPr>
+          <w:cnfStyle w:val="000000100000" w:firstRow="0" w:lastRow="0" w:firstColumn="0" w:lastColumn="0" w:oddVBand="0" w:evenVBand="0" w:oddHBand="1" w:evenHBand="0" w:firstRowFirstColumn="0" w:firstRowLastColumn="0" w:lastRowFirstColumn="0" w:lastRowLastColumn="0"/>
+        </w:trPr>
+        <w:tc>
+          <w:tcPr>
+            <w:cnfStyle w:val="001000000000" w:firstRow="0" w:lastRow="0" w:firstColumn="1" w:lastColumn="0" w:oddVBand="0" w:evenVBand="0" w:oddHBand="0" w:evenHBand="0" w:firstRowFirstColumn="0" w:firstRowLastColumn="0" w:lastRowFirstColumn="0" w:lastRowLastColumn="0"/>
+            <w:tcW w:w="4829" w:type="dxa"/>
+          </w:tcPr>
+          <w:p>
+            <w:pPr>
+              <w:spacing w:line="360" w:lineRule="auto"/>
+              <w:jc w:val="both"/>
+              <w:rPr>
+                <w:b w:val="0"/>
+                <w:bCs w:val="0"/>
+                <w:sz w:val="24"/>
+                <w:szCs w:val="24"/>
+              </w:rPr>
+            </w:pPr>
+            <w:r>
+              <w:rPr>
+                <w:b w:val="0"/>
+                <w:bCs w:val="0"/>
+                <w:sz w:val="24"/>
+                <w:szCs w:val="24"/>
+              </w:rPr>
+              <w:t>Incorporar un panel de control que permita el arranque y paro de los elementos del RBT</w:t>
+            </w:r>
+          </w:p>
+        </w:tc>
+        <w:tc>
+          <w:tcPr>
+            <w:tcW w:w="4829" w:type="dxa"/>
+          </w:tcPr>
+          <w:p>
+            <w:pPr>
+              <w:spacing w:line="360" w:lineRule="auto"/>
+              <w:jc w:val="center"/>
+              <w:cnfStyle w:val="000000100000" w:firstRow="0" w:lastRow="0" w:firstColumn="0" w:lastColumn="0" w:oddVBand="0" w:evenVBand="0" w:oddHBand="1" w:evenHBand="0" w:firstRowFirstColumn="0" w:firstRowLastColumn="0" w:lastRowFirstColumn="0" w:lastRowLastColumn="0"/>
+              <w:rPr>
+                <w:sz w:val="24"/>
+                <w:szCs w:val="24"/>
+              </w:rPr>
+            </w:pPr>
+            <w:bookmarkStart w:id="13" w:name="_GoBack"/>
+            <w:bookmarkEnd w:id="13"/>
+          </w:p>
+        </w:tc>
+      </w:tr>
+      <w:tr>
+        <w:tc>
+          <w:tcPr>
+            <w:cnfStyle w:val="001000000000" w:firstRow="0" w:lastRow="0" w:firstColumn="1" w:lastColumn="0" w:oddVBand="0" w:evenVBand="0" w:oddHBand="0" w:evenHBand="0" w:firstRowFirstColumn="0" w:firstRowLastColumn="0" w:lastRowFirstColumn="0" w:lastRowLastColumn="0"/>
+            <w:tcW w:w="4829" w:type="dxa"/>
+          </w:tcPr>
+          <w:p>
+            <w:pPr>
+              <w:spacing w:line="360" w:lineRule="auto"/>
+              <w:jc w:val="both"/>
+              <w:rPr>
+                <w:b w:val="0"/>
+                <w:bCs w:val="0"/>
+                <w:sz w:val="24"/>
+                <w:szCs w:val="24"/>
+              </w:rPr>
+            </w:pPr>
+            <w:r>
+              <w:rPr>
+                <w:b w:val="0"/>
+                <w:bCs w:val="0"/>
+                <w:sz w:val="24"/>
+                <w:szCs w:val="24"/>
+              </w:rPr>
+              <w:t>Cuantificar las variables de pH, oxígeno disuelto, turbulencia y turbidez a la entrada y a la salida del RBT</w:t>
+            </w:r>
+          </w:p>
+        </w:tc>
+        <w:tc>
+          <w:tcPr>
+            <w:tcW w:w="4829" w:type="dxa"/>
+          </w:tcPr>
+          <w:p>
+            <w:pPr>
+              <w:spacing w:line="360" w:lineRule="auto"/>
+              <w:jc w:val="center"/>
+              <w:cnfStyle w:val="000000000000" w:firstRow="0" w:lastRow="0" w:firstColumn="0" w:lastColumn="0" w:oddVBand="0" w:evenVBand="0" w:oddHBand="0" w:evenHBand="0" w:firstRowFirstColumn="0" w:firstRowLastColumn="0" w:lastRowFirstColumn="0" w:lastRowLastColumn="0"/>
+              <w:rPr>
+                <w:sz w:val="24"/>
+                <w:szCs w:val="24"/>
+              </w:rPr>
+            </w:pPr>
+          </w:p>
+        </w:tc>
+      </w:tr>
+      <w:tr>
+        <w:trPr>
+          <w:cnfStyle w:val="000000100000" w:firstRow="0" w:lastRow="0" w:firstColumn="0" w:lastColumn="0" w:oddVBand="0" w:evenVBand="0" w:oddHBand="1" w:evenHBand="0" w:firstRowFirstColumn="0" w:firstRowLastColumn="0" w:lastRowFirstColumn="0" w:lastRowLastColumn="0"/>
+        </w:trPr>
+        <w:tc>
+          <w:tcPr>
+            <w:cnfStyle w:val="001000000000" w:firstRow="0" w:lastRow="0" w:firstColumn="1" w:lastColumn="0" w:oddVBand="0" w:evenVBand="0" w:oddHBand="0" w:evenHBand="0" w:firstRowFirstColumn="0" w:firstRowLastColumn="0" w:lastRowFirstColumn="0" w:lastRowLastColumn="0"/>
+            <w:tcW w:w="4829" w:type="dxa"/>
+          </w:tcPr>
+          <w:p>
+            <w:pPr>
+              <w:spacing w:line="360" w:lineRule="auto"/>
+              <w:jc w:val="both"/>
+              <w:rPr>
+                <w:b w:val="0"/>
+                <w:bCs w:val="0"/>
+                <w:sz w:val="24"/>
+                <w:szCs w:val="24"/>
+              </w:rPr>
+            </w:pPr>
+            <w:r>
+              <w:rPr>
+                <w:b w:val="0"/>
+                <w:bCs w:val="0"/>
+                <w:sz w:val="24"/>
+                <w:szCs w:val="24"/>
+              </w:rPr>
+              <w:t>Integrar un sistema de interfaz que despliegue la información de las variables de estudio</w:t>
+            </w:r>
+          </w:p>
+        </w:tc>
+        <w:tc>
+          <w:tcPr>
+            <w:tcW w:w="4829" w:type="dxa"/>
+          </w:tcPr>
+          <w:p>
+            <w:pPr>
+              <w:spacing w:line="360" w:lineRule="auto"/>
+              <w:jc w:val="center"/>
+              <w:cnfStyle w:val="000000100000" w:firstRow="0" w:lastRow="0" w:firstColumn="0" w:lastColumn="0" w:oddVBand="0" w:evenVBand="0" w:oddHBand="1" w:evenHBand="0" w:firstRowFirstColumn="0" w:firstRowLastColumn="0" w:lastRowFirstColumn="0" w:lastRowLastColumn="0"/>
+              <w:rPr>
+                <w:sz w:val="24"/>
+                <w:szCs w:val="24"/>
+              </w:rPr>
+            </w:pPr>
+          </w:p>
+        </w:tc>
+      </w:tr>
+      <w:tr>
+        <w:tc>
+          <w:tcPr>
+            <w:cnfStyle w:val="001000000000" w:firstRow="0" w:lastRow="0" w:firstColumn="1" w:lastColumn="0" w:oddVBand="0" w:evenVBand="0" w:oddHBand="0" w:evenHBand="0" w:firstRowFirstColumn="0" w:firstRowLastColumn="0" w:lastRowFirstColumn="0" w:lastRowLastColumn="0"/>
+            <w:tcW w:w="4829" w:type="dxa"/>
+          </w:tcPr>
+          <w:p>
+            <w:pPr>
+              <w:spacing w:line="360" w:lineRule="auto"/>
+              <w:jc w:val="both"/>
+              <w:rPr>
+                <w:b w:val="0"/>
+                <w:bCs w:val="0"/>
+                <w:sz w:val="24"/>
+                <w:szCs w:val="24"/>
+              </w:rPr>
+            </w:pPr>
+            <w:r>
+              <w:rPr>
+                <w:b w:val="0"/>
+                <w:bCs w:val="0"/>
+                <w:sz w:val="24"/>
+                <w:szCs w:val="24"/>
+              </w:rPr>
+              <w:t>Recircular el agua residual cuando no cumpla con los factores de calidad</w:t>
+            </w:r>
+          </w:p>
+        </w:tc>
+        <w:tc>
+          <w:tcPr>
+            <w:tcW w:w="4829" w:type="dxa"/>
+          </w:tcPr>
+          <w:p>
+            <w:pPr>
+              <w:spacing w:line="360" w:lineRule="auto"/>
+              <w:jc w:val="center"/>
+              <w:cnfStyle w:val="000000000000" w:firstRow="0" w:lastRow="0" w:firstColumn="0" w:lastColumn="0" w:oddVBand="0" w:evenVBand="0" w:oddHBand="0" w:evenHBand="0" w:firstRowFirstColumn="0" w:firstRowLastColumn="0" w:lastRowFirstColumn="0" w:lastRowLastColumn="0"/>
+              <w:rPr>
+                <w:sz w:val="24"/>
+                <w:szCs w:val="24"/>
+              </w:rPr>
+            </w:pPr>
+          </w:p>
+        </w:tc>
+      </w:tr>
+      <w:tr>
+        <w:trPr>
+          <w:cnfStyle w:val="000000100000" w:firstRow="0" w:lastRow="0" w:firstColumn="0" w:lastColumn="0" w:oddVBand="0" w:evenVBand="0" w:oddHBand="1" w:evenHBand="0" w:firstRowFirstColumn="0" w:firstRowLastColumn="0" w:lastRowFirstColumn="0" w:lastRowLastColumn="0"/>
+        </w:trPr>
+        <w:tc>
+          <w:tcPr>
+            <w:cnfStyle w:val="001000000000" w:firstRow="0" w:lastRow="0" w:firstColumn="1" w:lastColumn="0" w:oddVBand="0" w:evenVBand="0" w:oddHBand="0" w:evenHBand="0" w:firstRowFirstColumn="0" w:firstRowLastColumn="0" w:lastRowFirstColumn="0" w:lastRowLastColumn="0"/>
+            <w:tcW w:w="4829" w:type="dxa"/>
+          </w:tcPr>
+          <w:p>
+            <w:pPr>
+              <w:spacing w:line="360" w:lineRule="auto"/>
+              <w:jc w:val="both"/>
+              <w:rPr>
+                <w:b w:val="0"/>
+                <w:bCs w:val="0"/>
+                <w:sz w:val="24"/>
+                <w:szCs w:val="24"/>
+              </w:rPr>
+            </w:pPr>
+            <w:r>
+              <w:rPr>
+                <w:b w:val="0"/>
+                <w:bCs w:val="0"/>
+                <w:sz w:val="24"/>
+                <w:szCs w:val="24"/>
+              </w:rPr>
+              <w:t>Incorporar un sistema de purga autónoma en el RBT</w:t>
+            </w:r>
+          </w:p>
+        </w:tc>
+        <w:tc>
+          <w:tcPr>
+            <w:tcW w:w="4829" w:type="dxa"/>
+          </w:tcPr>
+          <w:p>
+            <w:pPr>
+              <w:spacing w:line="360" w:lineRule="auto"/>
+              <w:jc w:val="center"/>
+              <w:cnfStyle w:val="000000100000" w:firstRow="0" w:lastRow="0" w:firstColumn="0" w:lastColumn="0" w:oddVBand="0" w:evenVBand="0" w:oddHBand="1" w:evenHBand="0" w:firstRowFirstColumn="0" w:firstRowLastColumn="0" w:lastRowFirstColumn="0" w:lastRowLastColumn="0"/>
+              <w:rPr>
+                <w:sz w:val="24"/>
+                <w:szCs w:val="24"/>
+              </w:rPr>
+            </w:pPr>
+          </w:p>
+        </w:tc>
+      </w:tr>
+      <w:tr>
+        <w:tc>
+          <w:tcPr>
+            <w:cnfStyle w:val="001000000000" w:firstRow="0" w:lastRow="0" w:firstColumn="1" w:lastColumn="0" w:oddVBand="0" w:evenVBand="0" w:oddHBand="0" w:evenHBand="0" w:firstRowFirstColumn="0" w:firstRowLastColumn="0" w:lastRowFirstColumn="0" w:lastRowLastColumn="0"/>
+            <w:tcW w:w="4829" w:type="dxa"/>
+          </w:tcPr>
+          <w:p>
+            <w:pPr>
+              <w:spacing w:line="360" w:lineRule="auto"/>
+              <w:jc w:val="both"/>
+              <w:rPr>
+                <w:b w:val="0"/>
+                <w:bCs w:val="0"/>
+                <w:sz w:val="24"/>
+                <w:szCs w:val="24"/>
+              </w:rPr>
+            </w:pPr>
+            <w:r>
+              <w:rPr>
+                <w:b w:val="0"/>
+                <w:bCs w:val="0"/>
+                <w:sz w:val="24"/>
+                <w:szCs w:val="24"/>
+              </w:rPr>
+              <w:t>Almacenar el agua tratada</w:t>
+            </w:r>
+          </w:p>
+        </w:tc>
+        <w:tc>
+          <w:tcPr>
+            <w:tcW w:w="4829" w:type="dxa"/>
+          </w:tcPr>
+          <w:p>
+            <w:pPr>
+              <w:spacing w:line="360" w:lineRule="auto"/>
+              <w:jc w:val="center"/>
+              <w:cnfStyle w:val="000000000000" w:firstRow="0" w:lastRow="0" w:firstColumn="0" w:lastColumn="0" w:oddVBand="0" w:evenVBand="0" w:oddHBand="0" w:evenHBand="0" w:firstRowFirstColumn="0" w:firstRowLastColumn="0" w:lastRowFirstColumn="0" w:lastRowLastColumn="0"/>
+              <w:rPr>
+                <w:sz w:val="24"/>
+                <w:szCs w:val="24"/>
+              </w:rPr>
+            </w:pPr>
+          </w:p>
+        </w:tc>
+      </w:tr>
+      <w:tr>
+        <w:trPr>
+          <w:cnfStyle w:val="000000100000" w:firstRow="0" w:lastRow="0" w:firstColumn="0" w:lastColumn="0" w:oddVBand="0" w:evenVBand="0" w:oddHBand="1" w:evenHBand="0" w:firstRowFirstColumn="0" w:firstRowLastColumn="0" w:lastRowFirstColumn="0" w:lastRowLastColumn="0"/>
+        </w:trPr>
+        <w:tc>
+          <w:tcPr>
+            <w:cnfStyle w:val="001000000000" w:firstRow="0" w:lastRow="0" w:firstColumn="1" w:lastColumn="0" w:oddVBand="0" w:evenVBand="0" w:oddHBand="0" w:evenHBand="0" w:firstRowFirstColumn="0" w:firstRowLastColumn="0" w:lastRowFirstColumn="0" w:lastRowLastColumn="0"/>
+            <w:tcW w:w="4829" w:type="dxa"/>
+          </w:tcPr>
+          <w:p>
+            <w:pPr>
+              <w:spacing w:line="360" w:lineRule="auto"/>
+              <w:jc w:val="both"/>
+              <w:rPr>
+                <w:b w:val="0"/>
+                <w:bCs w:val="0"/>
+                <w:sz w:val="24"/>
+                <w:szCs w:val="24"/>
+              </w:rPr>
+            </w:pPr>
+            <w:r>
+              <w:rPr>
+                <w:b w:val="0"/>
+                <w:bCs w:val="0"/>
+                <w:sz w:val="24"/>
+                <w:szCs w:val="24"/>
+              </w:rPr>
+              <w:t>Integrar tecnología de adquisición de datos vía remota al RBT</w:t>
+            </w:r>
+          </w:p>
+        </w:tc>
+        <w:tc>
+          <w:tcPr>
+            <w:tcW w:w="4829" w:type="dxa"/>
+          </w:tcPr>
+          <w:p>
+            <w:pPr>
+              <w:spacing w:line="360" w:lineRule="auto"/>
+              <w:jc w:val="center"/>
+              <w:cnfStyle w:val="000000100000" w:firstRow="0" w:lastRow="0" w:firstColumn="0" w:lastColumn="0" w:oddVBand="0" w:evenVBand="0" w:oddHBand="1" w:evenHBand="0" w:firstRowFirstColumn="0" w:firstRowLastColumn="0" w:lastRowFirstColumn="0" w:lastRowLastColumn="0"/>
+              <w:rPr>
+                <w:sz w:val="24"/>
+                <w:szCs w:val="24"/>
+              </w:rPr>
+            </w:pPr>
+          </w:p>
+        </w:tc>
+      </w:tr>
+      <w:tr>
+        <w:tc>
+          <w:tcPr>
+            <w:cnfStyle w:val="001000000000" w:firstRow="0" w:lastRow="0" w:firstColumn="1" w:lastColumn="0" w:oddVBand="0" w:evenVBand="0" w:oddHBand="0" w:evenHBand="0" w:firstRowFirstColumn="0" w:firstRowLastColumn="0" w:lastRowFirstColumn="0" w:lastRowLastColumn="0"/>
+            <w:tcW w:w="4829" w:type="dxa"/>
+          </w:tcPr>
+          <w:p>
+            <w:pPr>
+              <w:spacing w:line="360" w:lineRule="auto"/>
+              <w:jc w:val="both"/>
+              <w:rPr>
+                <w:b w:val="0"/>
+                <w:bCs w:val="0"/>
+                <w:sz w:val="24"/>
+                <w:szCs w:val="24"/>
+              </w:rPr>
+            </w:pPr>
+          </w:p>
+        </w:tc>
+        <w:tc>
+          <w:tcPr>
+            <w:tcW w:w="4829" w:type="dxa"/>
+          </w:tcPr>
+          <w:p>
+            <w:pPr>
+              <w:spacing w:line="360" w:lineRule="auto"/>
+              <w:jc w:val="center"/>
+              <w:cnfStyle w:val="000000000000" w:firstRow="0" w:lastRow="0" w:firstColumn="0" w:lastColumn="0" w:oddVBand="0" w:evenVBand="0" w:oddHBand="0" w:evenHBand="0" w:firstRowFirstColumn="0" w:firstRowLastColumn="0" w:lastRowFirstColumn="0" w:lastRowLastColumn="0"/>
+              <w:rPr>
+                <w:sz w:val="24"/>
+                <w:szCs w:val="24"/>
+              </w:rPr>
+            </w:pPr>
+          </w:p>
+        </w:tc>
+      </w:tr>
+    </w:tbl>
+    <w:p>
+      <w:pPr>
+        <w:spacing w:line="360" w:lineRule="auto"/>
         <w:jc w:val="center"/>
+        <w:rPr>
+          <w:sz w:val="24"/>
+          <w:szCs w:val="24"/>
+        </w:rPr>
+      </w:pPr>
+      <w:r>
+        <w:rPr>
+          <w:noProof/>
+          <w:sz w:val="24"/>
+          <w:szCs w:val="24"/>
+        </w:rPr>
+        <w:pict>
+          <v:shape id="_x0000_s1069" type="#_x0000_t202" style="position:absolute;left:0;text-align:left;margin-left:136.4pt;margin-top:6.6pt;width:202.95pt;height:30.95pt;z-index:251674624;visibility:visible;mso-wrap-distance-left:9pt;mso-wrap-distance-top:3.6pt;mso-wrap-distance-right:9pt;mso-wrap-distance-bottom:3.6pt;mso-position-horizontal-relative:text;mso-position-vertical-relative:text;mso-width-relative:margin;mso-height-relative:margin;v-text-anchor:top" o:allowincell="f" strokecolor="white [3212]" strokeweight=".25pt">
+            <v:textbox style="mso-next-textbox:#_x0000_s1069">
+              <w:txbxContent>
+                <w:p>
+                  <w:pPr>
+                    <w:jc w:val="both"/>
+                    <w:rPr>
+                      <w:sz w:val="18"/>
+                      <w:szCs w:val="18"/>
+                    </w:rPr>
+                  </w:pPr>
+                  <w:r>
+                    <w:rPr>
+                      <w:i/>
+                      <w:iCs/>
+                      <w:sz w:val="18"/>
+                      <w:szCs w:val="18"/>
+                    </w:rPr>
+                    <w:t>Tabla</w:t>
+                  </w:r>
+                  <w:r>
+                    <w:rPr>
+                      <w:i/>
+                      <w:iCs/>
+                      <w:sz w:val="18"/>
+                      <w:szCs w:val="18"/>
+                    </w:rPr>
+                    <w:t xml:space="preserve"> </w:t>
+                  </w:r>
+                  <w:r>
+                    <w:rPr>
+                      <w:i/>
+                      <w:iCs/>
+                      <w:sz w:val="18"/>
+                      <w:szCs w:val="18"/>
+                    </w:rPr>
+                    <w:t>2</w:t>
+                  </w:r>
+                  <w:r>
+                    <w:rPr>
+                      <w:i/>
+                      <w:iCs/>
+                      <w:sz w:val="18"/>
+                      <w:szCs w:val="18"/>
+                    </w:rPr>
+                    <w:t>.</w:t>
+                  </w:r>
+                  <w:r>
+                    <w:rPr>
+                      <w:sz w:val="18"/>
+                      <w:szCs w:val="18"/>
+                    </w:rPr>
+                    <w:t xml:space="preserve"> </w:t>
+                  </w:r>
+                  <w:r>
+                    <w:rPr>
+                      <w:sz w:val="18"/>
+                      <w:szCs w:val="18"/>
+                    </w:rPr>
+                    <w:t>Necesidades y requerimientos del RBT</w:t>
+                  </w:r>
+                </w:p>
+              </w:txbxContent>
+            </v:textbox>
+            <w10:wrap type="square"/>
+          </v:shape>
+        </w:pict>
+      </w:r>
+    </w:p>
+    <w:p>
+      <w:pPr>
+        <w:spacing w:line="360" w:lineRule="auto"/>
+        <w:jc w:val="center"/>
+        <w:rPr>
+          <w:sz w:val="24"/>
+          <w:szCs w:val="24"/>
+        </w:rPr>
       </w:pPr>
     </w:p>
     <w:p>
@@ -9871,6 +10462,7 @@
       </w:pPr>
       <w:bookmarkStart w:id="15" w:name="_Toc55298746"/>
       <w:r>
+        <w:lastRenderedPageBreak/>
         <w:t xml:space="preserve">2.3 </w:t>
       </w:r>
       <w:r>
@@ -10061,7 +10653,6 @@
       </w:pPr>
       <w:bookmarkStart w:id="26" w:name="_Toc55298757"/>
       <w:r>
-        <w:lastRenderedPageBreak/>
         <w:t xml:space="preserve">5.2 </w:t>
       </w:r>
       <w:r>
@@ -10104,6 +10695,7 @@
       </w:pPr>
       <w:bookmarkStart w:id="28" w:name="_Toc55298759"/>
       <w:r>
+        <w:lastRenderedPageBreak/>
         <w:t xml:space="preserve">5.4 </w:t>
       </w:r>
       <w:r>
@@ -10259,7 +10851,6 @@
       </w:pPr>
       <w:bookmarkStart w:id="38" w:name="_Toc55298769"/>
       <w:r>
-        <w:lastRenderedPageBreak/>
         <w:t>Trabajo a futuro</w:t>
       </w:r>
       <w:bookmarkEnd w:id="38"/>
@@ -10308,6 +10899,7 @@
           <w:szCs w:val="20"/>
           <w:shd w:val="clear" w:color="auto" w:fill="FFFFFF"/>
         </w:rPr>
+        <w:lastRenderedPageBreak/>
         <w:t>[1]Secretaría de Protección Civil, "Atlas de Peligros y Riesgos de la Ciudad de México", Ciudad de México, 2014.</w:t>
       </w:r>
     </w:p>
@@ -10352,6 +10944,7 @@
         </w:rPr>
         <w:t xml:space="preserve"> [3]C. Romero, "Lago de Xochimilco, Ciudad de México - Los Lagos más Importantes de México", </w:t>
       </w:r>
+      <w:proofErr w:type="spellStart"/>
       <w:r>
         <w:rPr>
           <w:rFonts w:ascii="Arial" w:hAnsi="Arial" w:cs="Arial"/>
@@ -10362,7 +10955,20 @@
           <w:szCs w:val="20"/>
           <w:shd w:val="clear" w:color="auto" w:fill="FFFFFF"/>
         </w:rPr>
-        <w:t>GoAppMX - Tu Guía Turística Interactiva</w:t>
+        <w:t>GoAppMX</w:t>
+      </w:r>
+      <w:proofErr w:type="spellEnd"/>
+      <w:r>
+        <w:rPr>
+          <w:rFonts w:ascii="Arial" w:hAnsi="Arial" w:cs="Arial"/>
+          <w:i/>
+          <w:iCs/>
+          <w:color w:val="000000"/>
+          <w:sz w:val="20"/>
+          <w:szCs w:val="20"/>
+          <w:shd w:val="clear" w:color="auto" w:fill="FFFFFF"/>
+        </w:rPr>
+        <w:t xml:space="preserve"> - Tu Guía Turística Interactiva</w:t>
       </w:r>
       <w:r>
         <w:rPr>
@@ -13260,7 +13866,7 @@
 </file>
 
 <file path=customXml/itemProps1.xml><?xml version="1.0" encoding="utf-8"?>
-<ds:datastoreItem xmlns:ds="http://schemas.openxmlformats.org/officeDocument/2006/customXml" ds:itemID="{07BD9BBB-B149-4F92-B82D-D84B2F980A35}">
+<ds:datastoreItem xmlns:ds="http://schemas.openxmlformats.org/officeDocument/2006/customXml" ds:itemID="{F3BB151D-DD5F-4BCA-92C8-6E504C2B0F5A}">
   <ds:schemaRefs>
     <ds:schemaRef ds:uri="http://schemas.openxmlformats.org/officeDocument/2006/bibliography"/>
   </ds:schemaRefs>

</xml_diff>

<commit_message>
agrego necesidades de instru
</commit_message>
<xml_diff>
--- a/Tesis2020.docx
+++ b/Tesis2020.docx
@@ -9547,14 +9547,7 @@
           <w:sz w:val="24"/>
           <w:szCs w:val="24"/>
         </w:rPr>
-        <w:t xml:space="preserve"> </w:t>
-      </w:r>
-      <w:r>
-        <w:rPr>
-          <w:sz w:val="24"/>
-          <w:szCs w:val="24"/>
-        </w:rPr>
-        <w:t>Con base en el tiempo de desarrollo y la optimización del proceso de diseño, se acordó el desarrollo de un solo proyecto conformado por subsistemas.</w:t>
+        <w:t xml:space="preserve"> Con base en el tiempo de desarrollo y la optimización del proceso de diseño, se acordó el desarrollo de un solo proyecto conformado por subsistemas.</w:t>
       </w:r>
       <w:r>
         <w:rPr>
@@ -9713,7 +9706,21 @@
                 <w:sz w:val="24"/>
                 <w:szCs w:val="24"/>
               </w:rPr>
-              <w:t xml:space="preserve"> de forma local y en tiempo real.</w:t>
+              <w:t xml:space="preserve"> de forma local y en </w:t>
+            </w:r>
+            <w:r>
+              <w:rPr>
+                <w:sz w:val="24"/>
+                <w:szCs w:val="24"/>
+              </w:rPr>
+              <w:t>forma remota</w:t>
+            </w:r>
+            <w:r>
+              <w:rPr>
+                <w:sz w:val="24"/>
+                <w:szCs w:val="24"/>
+              </w:rPr>
+              <w:t>.</w:t>
             </w:r>
           </w:p>
         </w:tc>
@@ -9783,7 +9790,14 @@
                 <w:sz w:val="24"/>
                 <w:szCs w:val="24"/>
               </w:rPr>
-              <w:t xml:space="preserve"> proveer la energía necesaria a los subsistemas.</w:t>
+              <w:t xml:space="preserve"> proveer la energía necesaria a los subsistemas</w:t>
+            </w:r>
+            <w:r>
+              <w:rPr>
+                <w:sz w:val="24"/>
+                <w:szCs w:val="24"/>
+              </w:rPr>
+              <w:t xml:space="preserve"> y la activación o desactivación de la bomba y el soplador.</w:t>
             </w:r>
           </w:p>
         </w:tc>
@@ -9931,7 +9945,6 @@
           <w:sz w:val="24"/>
           <w:szCs w:val="24"/>
         </w:rPr>
-        <w:lastRenderedPageBreak/>
         <w:t>Después</w:t>
       </w:r>
       <w:r>
@@ -10358,16 +10371,7 @@
                 <w:sz w:val="24"/>
                 <w:szCs w:val="24"/>
               </w:rPr>
-              <w:t>El RBT contará con un sistema de almacenamiento</w:t>
-            </w:r>
-            <w:bookmarkStart w:id="13" w:name="_GoBack"/>
-            <w:bookmarkEnd w:id="13"/>
-            <w:r>
-              <w:rPr>
-                <w:sz w:val="24"/>
-                <w:szCs w:val="24"/>
-              </w:rPr>
-              <w:t xml:space="preserve"> para el agua y disponerla cuando los usuarios la necesiten.</w:t>
+              <w:t>El RBT contará con un sistema de almacenamiento para el agua y disponerla cuando los usuarios la necesiten.</w:t>
             </w:r>
           </w:p>
         </w:tc>
@@ -10550,12 +10554,15 @@
       </w:r>
     </w:p>
     <w:p/>
+    <w:p/>
+    <w:p/>
     <w:p>
       <w:pPr>
         <w:pStyle w:val="Ttulo2"/>
         <w:ind w:firstLine="708"/>
       </w:pPr>
       <w:r>
+        <w:lastRenderedPageBreak/>
         <w:t xml:space="preserve">2.1 </w:t>
       </w:r>
       <w:r>
@@ -10567,25 +10574,230 @@
       <w:r>
         <w:t>sistema</w:t>
       </w:r>
+      <w:bookmarkStart w:id="13" w:name="_Toc55298745"/>
       <w:bookmarkEnd w:id="12"/>
+    </w:p>
+    <w:p/>
+    <w:p>
+      <w:pPr>
+        <w:jc w:val="both"/>
+        <w:rPr>
+          <w:sz w:val="24"/>
+          <w:szCs w:val="24"/>
+        </w:rPr>
+      </w:pPr>
+      <w:r>
+        <w:rPr>
+          <w:sz w:val="24"/>
+          <w:szCs w:val="24"/>
+        </w:rPr>
+        <w:t>El subsistema de instrumentación se encargará de proporcionar al sistema de interfaz los datos sobre el estado de las variables de pH, oxígeno disuelto, turbulencia y turbidez. De igual forma, transmitirá el estado</w:t>
+      </w:r>
+      <w:r>
+        <w:rPr>
+          <w:sz w:val="24"/>
+          <w:szCs w:val="24"/>
+        </w:rPr>
+        <w:t xml:space="preserve"> ON/OFF</w:t>
+      </w:r>
+      <w:r>
+        <w:rPr>
+          <w:sz w:val="24"/>
+          <w:szCs w:val="24"/>
+        </w:rPr>
+        <w:t xml:space="preserve"> de la bomba </w:t>
+      </w:r>
+      <w:r>
+        <w:rPr>
+          <w:sz w:val="24"/>
+          <w:szCs w:val="24"/>
+        </w:rPr>
+        <w:t>y del soplador</w:t>
+      </w:r>
+      <w:r>
+        <w:rPr>
+          <w:sz w:val="24"/>
+          <w:szCs w:val="24"/>
+        </w:rPr>
+        <w:t xml:space="preserve"> en forma de campo y remota</w:t>
+      </w:r>
+      <w:r>
+        <w:rPr>
+          <w:sz w:val="24"/>
+          <w:szCs w:val="24"/>
+        </w:rPr>
+        <w:t xml:space="preserve">.  </w:t>
+      </w:r>
+      <w:r>
+        <w:rPr>
+          <w:sz w:val="24"/>
+          <w:szCs w:val="24"/>
+        </w:rPr>
+        <w:t>Las necesidades de este subsistema se muestran a continuación:</w:t>
+      </w:r>
+    </w:p>
+    <w:p>
+      <w:pPr>
+        <w:pStyle w:val="Prrafodelista"/>
+        <w:numPr>
+          <w:ilvl w:val="0"/>
+          <w:numId w:val="16"/>
+        </w:numPr>
+        <w:jc w:val="both"/>
+        <w:rPr>
+          <w:sz w:val="24"/>
+          <w:szCs w:val="24"/>
+        </w:rPr>
+      </w:pPr>
+      <w:r>
+        <w:rPr>
+          <w:sz w:val="24"/>
+          <w:szCs w:val="24"/>
+        </w:rPr>
+        <w:t>Cuantificar los valores de pH, oxígeno disuelto, turbulencia y turbidez del agua en el RBT.</w:t>
+      </w:r>
+    </w:p>
+    <w:p>
+      <w:pPr>
+        <w:pStyle w:val="Prrafodelista"/>
+        <w:numPr>
+          <w:ilvl w:val="0"/>
+          <w:numId w:val="16"/>
+        </w:numPr>
+        <w:jc w:val="both"/>
+        <w:rPr>
+          <w:sz w:val="24"/>
+          <w:szCs w:val="24"/>
+        </w:rPr>
+      </w:pPr>
+      <w:r>
+        <w:rPr>
+          <w:sz w:val="24"/>
+          <w:szCs w:val="24"/>
+        </w:rPr>
+        <w:t>Comunicar local y remota del RBT con el operario.</w:t>
+      </w:r>
+    </w:p>
+    <w:p>
+      <w:pPr>
+        <w:pStyle w:val="Prrafodelista"/>
+        <w:numPr>
+          <w:ilvl w:val="0"/>
+          <w:numId w:val="16"/>
+        </w:numPr>
+        <w:jc w:val="both"/>
+        <w:rPr>
+          <w:sz w:val="24"/>
+          <w:szCs w:val="24"/>
+        </w:rPr>
+      </w:pPr>
+      <w:r>
+        <w:rPr>
+          <w:sz w:val="24"/>
+          <w:szCs w:val="24"/>
+        </w:rPr>
+        <w:t>Permitir un control local y remoto de la circulación y retroalimentación del agua.</w:t>
+      </w:r>
+    </w:p>
+    <w:p>
+      <w:pPr>
+        <w:pStyle w:val="Prrafodelista"/>
+        <w:numPr>
+          <w:ilvl w:val="0"/>
+          <w:numId w:val="16"/>
+        </w:numPr>
+        <w:jc w:val="both"/>
+        <w:rPr>
+          <w:sz w:val="24"/>
+          <w:szCs w:val="24"/>
+        </w:rPr>
+      </w:pPr>
+      <w:r>
+        <w:rPr>
+          <w:sz w:val="24"/>
+          <w:szCs w:val="24"/>
+        </w:rPr>
+        <w:t>Monitorear local y remoto las variables de estudio</w:t>
+      </w:r>
+    </w:p>
+    <w:p>
+      <w:pPr>
+        <w:pStyle w:val="Prrafodelista"/>
+        <w:numPr>
+          <w:ilvl w:val="0"/>
+          <w:numId w:val="16"/>
+        </w:numPr>
+        <w:jc w:val="both"/>
+        <w:rPr>
+          <w:sz w:val="24"/>
+          <w:szCs w:val="24"/>
+        </w:rPr>
+      </w:pPr>
+      <w:r>
+        <w:rPr>
+          <w:sz w:val="24"/>
+          <w:szCs w:val="24"/>
+        </w:rPr>
+        <w:t>Controlar la activación y paro de la bomba y soplador, así como del suministro de energía de forma local y remota.</w:t>
+      </w:r>
+    </w:p>
+    <w:p>
+      <w:pPr>
+        <w:jc w:val="both"/>
+        <w:rPr>
+          <w:sz w:val="24"/>
+          <w:szCs w:val="24"/>
+        </w:rPr>
+      </w:pPr>
+      <w:bookmarkStart w:id="14" w:name="_GoBack"/>
+      <w:bookmarkEnd w:id="14"/>
+    </w:p>
+    <w:p>
+      <w:pPr>
+        <w:jc w:val="center"/>
+      </w:pPr>
     </w:p>
     <w:p>
       <w:pPr>
         <w:pStyle w:val="Ttulo2"/>
         <w:ind w:firstLine="708"/>
       </w:pPr>
-      <w:bookmarkStart w:id="14" w:name="_Toc55298745"/>
+      <w:r>
+        <w:t xml:space="preserve">2.2 </w:t>
+      </w:r>
+      <w:r>
+        <w:t xml:space="preserve">Especificaciones por </w:t>
+      </w:r>
+      <w:r>
+        <w:t>sub</w:t>
+      </w:r>
+      <w:r>
+        <w:t>sistema</w:t>
+      </w:r>
+      <w:bookmarkEnd w:id="13"/>
+    </w:p>
+    <w:p/>
+    <w:p>
+      <w:r>
+        <w:t xml:space="preserve">Hola </w:t>
+      </w:r>
+      <w:proofErr w:type="spellStart"/>
+      <w:r>
+        <w:t>aqui</w:t>
+      </w:r>
+      <w:proofErr w:type="spellEnd"/>
     </w:p>
     <w:p>
       <w:pPr>
         <w:pStyle w:val="Ttulo2"/>
         <w:ind w:firstLine="708"/>
       </w:pPr>
-      <w:r>
-        <w:t xml:space="preserve">2.2 </w:t>
-      </w:r>
-      <w:r>
-        <w:t xml:space="preserve">Especificaciones por </w:t>
+      <w:bookmarkStart w:id="15" w:name="_Toc55298746"/>
+      <w:r>
+        <w:t xml:space="preserve">2.3 </w:t>
+      </w:r>
+      <w:r>
+        <w:t xml:space="preserve">Restricciones por </w:t>
       </w:r>
       <w:r>
         <w:t>sub</w:t>
@@ -10593,31 +10805,19 @@
       <w:r>
         <w:t>sistema</w:t>
       </w:r>
-      <w:bookmarkEnd w:id="14"/>
+      <w:bookmarkEnd w:id="15"/>
     </w:p>
     <w:p/>
     <w:p>
-      <w:pPr>
-        <w:pStyle w:val="Ttulo2"/>
-        <w:ind w:firstLine="708"/>
-      </w:pPr>
-      <w:bookmarkStart w:id="15" w:name="_Toc55298746"/>
-      <w:r>
-        <w:lastRenderedPageBreak/>
-        <w:t xml:space="preserve">2.3 </w:t>
-      </w:r>
-      <w:r>
-        <w:t xml:space="preserve">Restricciones por </w:t>
-      </w:r>
-      <w:r>
-        <w:t>sub</w:t>
-      </w:r>
-      <w:r>
-        <w:t>sistema</w:t>
-      </w:r>
-      <w:bookmarkEnd w:id="15"/>
-    </w:p>
-    <w:p/>
+      <w:r>
+        <w:t xml:space="preserve">Hola </w:t>
+      </w:r>
+      <w:proofErr w:type="spellStart"/>
+      <w:r>
+        <w:t>aqui</w:t>
+      </w:r>
+      <w:proofErr w:type="spellEnd"/>
+    </w:p>
     <w:p/>
     <w:p>
       <w:pPr>
@@ -10689,6 +10889,7 @@
       </w:pPr>
       <w:bookmarkStart w:id="20" w:name="_Toc55298751"/>
       <w:r>
+        <w:lastRenderedPageBreak/>
         <w:t>Diseño de configuración</w:t>
       </w:r>
       <w:bookmarkEnd w:id="20"/>
@@ -10836,7 +11037,6 @@
       </w:pPr>
       <w:bookmarkStart w:id="28" w:name="_Toc55298759"/>
       <w:r>
-        <w:lastRenderedPageBreak/>
         <w:t xml:space="preserve">5.4 </w:t>
       </w:r>
       <w:r>
@@ -10927,6 +11127,7 @@
       </w:pPr>
       <w:bookmarkStart w:id="34" w:name="_Toc55298765"/>
       <w:r>
+        <w:lastRenderedPageBreak/>
         <w:t xml:space="preserve">6.4 </w:t>
       </w:r>
       <w:r>
@@ -11040,7 +11241,6 @@
           <w:szCs w:val="20"/>
           <w:shd w:val="clear" w:color="auto" w:fill="FFFFFF"/>
         </w:rPr>
-        <w:lastRenderedPageBreak/>
         <w:t>[1]Secretaría de Protección Civil, "Atlas de Peligros y Riesgos de la Ciudad de México", Ciudad de México, 2014.</w:t>
       </w:r>
     </w:p>
@@ -11349,6 +11549,7 @@
           <w:szCs w:val="20"/>
           <w:shd w:val="clear" w:color="auto" w:fill="FFFFFF"/>
         </w:rPr>
+        <w:lastRenderedPageBreak/>
         <w:t>[</w:t>
       </w:r>
       <w:r>
@@ -11854,6 +12055,119 @@
     </w:lvl>
   </w:abstractNum>
   <w:abstractNum w:abstractNumId="4" w15:restartNumberingAfterBreak="0">
+    <w:nsid w:val="1ECD6914"/>
+    <w:multiLevelType w:val="hybridMultilevel"/>
+    <w:tmpl w:val="DD98A7C6"/>
+    <w:lvl w:ilvl="0" w:tplc="A9DE515E">
+      <w:start w:val="1"/>
+      <w:numFmt w:val="bullet"/>
+      <w:lvlText w:val=""/>
+      <w:lvlJc w:val="left"/>
+      <w:pPr>
+        <w:ind w:left="720" w:hanging="360"/>
+      </w:pPr>
+      <w:rPr>
+        <w:rFonts w:ascii="Symbol" w:eastAsiaTheme="minorHAnsi" w:hAnsi="Symbol" w:cstheme="minorBidi" w:hint="default"/>
+      </w:rPr>
+    </w:lvl>
+    <w:lvl w:ilvl="1" w:tplc="0C0A0003" w:tentative="1">
+      <w:start w:val="1"/>
+      <w:numFmt w:val="bullet"/>
+      <w:lvlText w:val="o"/>
+      <w:lvlJc w:val="left"/>
+      <w:pPr>
+        <w:ind w:left="1440" w:hanging="360"/>
+      </w:pPr>
+      <w:rPr>
+        <w:rFonts w:ascii="Courier New" w:hAnsi="Courier New" w:cs="Courier New" w:hint="default"/>
+      </w:rPr>
+    </w:lvl>
+    <w:lvl w:ilvl="2" w:tplc="0C0A0005" w:tentative="1">
+      <w:start w:val="1"/>
+      <w:numFmt w:val="bullet"/>
+      <w:lvlText w:val=""/>
+      <w:lvlJc w:val="left"/>
+      <w:pPr>
+        <w:ind w:left="2160" w:hanging="360"/>
+      </w:pPr>
+      <w:rPr>
+        <w:rFonts w:ascii="Wingdings" w:hAnsi="Wingdings" w:hint="default"/>
+      </w:rPr>
+    </w:lvl>
+    <w:lvl w:ilvl="3" w:tplc="0C0A0001" w:tentative="1">
+      <w:start w:val="1"/>
+      <w:numFmt w:val="bullet"/>
+      <w:lvlText w:val=""/>
+      <w:lvlJc w:val="left"/>
+      <w:pPr>
+        <w:ind w:left="2880" w:hanging="360"/>
+      </w:pPr>
+      <w:rPr>
+        <w:rFonts w:ascii="Symbol" w:hAnsi="Symbol" w:hint="default"/>
+      </w:rPr>
+    </w:lvl>
+    <w:lvl w:ilvl="4" w:tplc="0C0A0003" w:tentative="1">
+      <w:start w:val="1"/>
+      <w:numFmt w:val="bullet"/>
+      <w:lvlText w:val="o"/>
+      <w:lvlJc w:val="left"/>
+      <w:pPr>
+        <w:ind w:left="3600" w:hanging="360"/>
+      </w:pPr>
+      <w:rPr>
+        <w:rFonts w:ascii="Courier New" w:hAnsi="Courier New" w:cs="Courier New" w:hint="default"/>
+      </w:rPr>
+    </w:lvl>
+    <w:lvl w:ilvl="5" w:tplc="0C0A0005" w:tentative="1">
+      <w:start w:val="1"/>
+      <w:numFmt w:val="bullet"/>
+      <w:lvlText w:val=""/>
+      <w:lvlJc w:val="left"/>
+      <w:pPr>
+        <w:ind w:left="4320" w:hanging="360"/>
+      </w:pPr>
+      <w:rPr>
+        <w:rFonts w:ascii="Wingdings" w:hAnsi="Wingdings" w:hint="default"/>
+      </w:rPr>
+    </w:lvl>
+    <w:lvl w:ilvl="6" w:tplc="0C0A0001" w:tentative="1">
+      <w:start w:val="1"/>
+      <w:numFmt w:val="bullet"/>
+      <w:lvlText w:val=""/>
+      <w:lvlJc w:val="left"/>
+      <w:pPr>
+        <w:ind w:left="5040" w:hanging="360"/>
+      </w:pPr>
+      <w:rPr>
+        <w:rFonts w:ascii="Symbol" w:hAnsi="Symbol" w:hint="default"/>
+      </w:rPr>
+    </w:lvl>
+    <w:lvl w:ilvl="7" w:tplc="0C0A0003" w:tentative="1">
+      <w:start w:val="1"/>
+      <w:numFmt w:val="bullet"/>
+      <w:lvlText w:val="o"/>
+      <w:lvlJc w:val="left"/>
+      <w:pPr>
+        <w:ind w:left="5760" w:hanging="360"/>
+      </w:pPr>
+      <w:rPr>
+        <w:rFonts w:ascii="Courier New" w:hAnsi="Courier New" w:cs="Courier New" w:hint="default"/>
+      </w:rPr>
+    </w:lvl>
+    <w:lvl w:ilvl="8" w:tplc="0C0A0005" w:tentative="1">
+      <w:start w:val="1"/>
+      <w:numFmt w:val="bullet"/>
+      <w:lvlText w:val=""/>
+      <w:lvlJc w:val="left"/>
+      <w:pPr>
+        <w:ind w:left="6480" w:hanging="360"/>
+      </w:pPr>
+      <w:rPr>
+        <w:rFonts w:ascii="Wingdings" w:hAnsi="Wingdings" w:hint="default"/>
+      </w:rPr>
+    </w:lvl>
+  </w:abstractNum>
+  <w:abstractNum w:abstractNumId="5" w15:restartNumberingAfterBreak="0">
     <w:nsid w:val="27F50A6E"/>
     <w:multiLevelType w:val="hybridMultilevel"/>
     <w:tmpl w:val="91BA0CD4"/>
@@ -11966,7 +12280,7 @@
       </w:rPr>
     </w:lvl>
   </w:abstractNum>
-  <w:abstractNum w:abstractNumId="5" w15:restartNumberingAfterBreak="0">
+  <w:abstractNum w:abstractNumId="6" w15:restartNumberingAfterBreak="0">
     <w:nsid w:val="2C493A9C"/>
     <w:multiLevelType w:val="multilevel"/>
     <w:tmpl w:val="6B82E354"/>
@@ -12079,7 +12393,7 @@
       </w:rPr>
     </w:lvl>
   </w:abstractNum>
-  <w:abstractNum w:abstractNumId="6" w15:restartNumberingAfterBreak="0">
+  <w:abstractNum w:abstractNumId="7" w15:restartNumberingAfterBreak="0">
     <w:nsid w:val="3DD30A88"/>
     <w:multiLevelType w:val="hybridMultilevel"/>
     <w:tmpl w:val="31C26E0E"/>
@@ -12168,7 +12482,7 @@
       </w:pPr>
     </w:lvl>
   </w:abstractNum>
-  <w:abstractNum w:abstractNumId="7" w15:restartNumberingAfterBreak="0">
+  <w:abstractNum w:abstractNumId="8" w15:restartNumberingAfterBreak="0">
     <w:nsid w:val="45B45E23"/>
     <w:multiLevelType w:val="hybridMultilevel"/>
     <w:tmpl w:val="EBDCFC98"/>
@@ -12257,10 +12571,10 @@
       </w:pPr>
     </w:lvl>
   </w:abstractNum>
-  <w:abstractNum w:abstractNumId="8" w15:restartNumberingAfterBreak="0">
+  <w:abstractNum w:abstractNumId="9" w15:restartNumberingAfterBreak="0">
     <w:nsid w:val="4B7A3ABB"/>
     <w:multiLevelType w:val="hybridMultilevel"/>
-    <w:tmpl w:val="234EA8F4"/>
+    <w:tmpl w:val="EDCC3606"/>
     <w:lvl w:ilvl="0" w:tplc="0C0A000F">
       <w:start w:val="1"/>
       <w:numFmt w:val="decimal"/>
@@ -12346,7 +12660,7 @@
       </w:pPr>
     </w:lvl>
   </w:abstractNum>
-  <w:abstractNum w:abstractNumId="9" w15:restartNumberingAfterBreak="0">
+  <w:abstractNum w:abstractNumId="10" w15:restartNumberingAfterBreak="0">
     <w:nsid w:val="54EE79A2"/>
     <w:multiLevelType w:val="hybridMultilevel"/>
     <w:tmpl w:val="8C6C864A"/>
@@ -12435,7 +12749,7 @@
       </w:pPr>
     </w:lvl>
   </w:abstractNum>
-  <w:abstractNum w:abstractNumId="10" w15:restartNumberingAfterBreak="0">
+  <w:abstractNum w:abstractNumId="11" w15:restartNumberingAfterBreak="0">
     <w:nsid w:val="60B53AA8"/>
     <w:multiLevelType w:val="hybridMultilevel"/>
     <w:tmpl w:val="B10E15E0"/>
@@ -12526,7 +12840,7 @@
       </w:pPr>
     </w:lvl>
   </w:abstractNum>
-  <w:abstractNum w:abstractNumId="11" w15:restartNumberingAfterBreak="0">
+  <w:abstractNum w:abstractNumId="12" w15:restartNumberingAfterBreak="0">
     <w:nsid w:val="644D1FE1"/>
     <w:multiLevelType w:val="hybridMultilevel"/>
     <w:tmpl w:val="500426E8"/>
@@ -12638,7 +12952,7 @@
       </w:rPr>
     </w:lvl>
   </w:abstractNum>
-  <w:abstractNum w:abstractNumId="12" w15:restartNumberingAfterBreak="0">
+  <w:abstractNum w:abstractNumId="13" w15:restartNumberingAfterBreak="0">
     <w:nsid w:val="659312F4"/>
     <w:multiLevelType w:val="hybridMultilevel"/>
     <w:tmpl w:val="84FE7C00"/>
@@ -12727,14 +13041,14 @@
       </w:pPr>
     </w:lvl>
   </w:abstractNum>
-  <w:abstractNum w:abstractNumId="13" w15:restartNumberingAfterBreak="0">
-    <w:nsid w:val="7F1B7169"/>
+  <w:abstractNum w:abstractNumId="14" w15:restartNumberingAfterBreak="0">
+    <w:nsid w:val="7C5652D8"/>
     <w:multiLevelType w:val="hybridMultilevel"/>
-    <w:tmpl w:val="599A02AA"/>
-    <w:lvl w:ilvl="0" w:tplc="F224F262">
-      <w:start w:val="10"/>
+    <w:tmpl w:val="62D615B8"/>
+    <w:lvl w:ilvl="0" w:tplc="59DA980A">
+      <w:start w:val="1"/>
       <w:numFmt w:val="decimal"/>
-      <w:lvlText w:val="%1"/>
+      <w:lvlText w:val="%1)"/>
       <w:lvlJc w:val="left"/>
       <w:pPr>
         <w:ind w:left="720" w:hanging="360"/>
@@ -12816,23 +13130,112 @@
       </w:pPr>
     </w:lvl>
   </w:abstractNum>
+  <w:abstractNum w:abstractNumId="15" w15:restartNumberingAfterBreak="0">
+    <w:nsid w:val="7F1B7169"/>
+    <w:multiLevelType w:val="hybridMultilevel"/>
+    <w:tmpl w:val="599A02AA"/>
+    <w:lvl w:ilvl="0" w:tplc="F224F262">
+      <w:start w:val="10"/>
+      <w:numFmt w:val="decimal"/>
+      <w:lvlText w:val="%1"/>
+      <w:lvlJc w:val="left"/>
+      <w:pPr>
+        <w:ind w:left="720" w:hanging="360"/>
+      </w:pPr>
+      <w:rPr>
+        <w:rFonts w:hint="default"/>
+      </w:rPr>
+    </w:lvl>
+    <w:lvl w:ilvl="1" w:tplc="0C0A0019" w:tentative="1">
+      <w:start w:val="1"/>
+      <w:numFmt w:val="lowerLetter"/>
+      <w:lvlText w:val="%2."/>
+      <w:lvlJc w:val="left"/>
+      <w:pPr>
+        <w:ind w:left="1440" w:hanging="360"/>
+      </w:pPr>
+    </w:lvl>
+    <w:lvl w:ilvl="2" w:tplc="0C0A001B" w:tentative="1">
+      <w:start w:val="1"/>
+      <w:numFmt w:val="lowerRoman"/>
+      <w:lvlText w:val="%3."/>
+      <w:lvlJc w:val="right"/>
+      <w:pPr>
+        <w:ind w:left="2160" w:hanging="180"/>
+      </w:pPr>
+    </w:lvl>
+    <w:lvl w:ilvl="3" w:tplc="0C0A000F" w:tentative="1">
+      <w:start w:val="1"/>
+      <w:numFmt w:val="decimal"/>
+      <w:lvlText w:val="%4."/>
+      <w:lvlJc w:val="left"/>
+      <w:pPr>
+        <w:ind w:left="2880" w:hanging="360"/>
+      </w:pPr>
+    </w:lvl>
+    <w:lvl w:ilvl="4" w:tplc="0C0A0019" w:tentative="1">
+      <w:start w:val="1"/>
+      <w:numFmt w:val="lowerLetter"/>
+      <w:lvlText w:val="%5."/>
+      <w:lvlJc w:val="left"/>
+      <w:pPr>
+        <w:ind w:left="3600" w:hanging="360"/>
+      </w:pPr>
+    </w:lvl>
+    <w:lvl w:ilvl="5" w:tplc="0C0A001B" w:tentative="1">
+      <w:start w:val="1"/>
+      <w:numFmt w:val="lowerRoman"/>
+      <w:lvlText w:val="%6."/>
+      <w:lvlJc w:val="right"/>
+      <w:pPr>
+        <w:ind w:left="4320" w:hanging="180"/>
+      </w:pPr>
+    </w:lvl>
+    <w:lvl w:ilvl="6" w:tplc="0C0A000F" w:tentative="1">
+      <w:start w:val="1"/>
+      <w:numFmt w:val="decimal"/>
+      <w:lvlText w:val="%7."/>
+      <w:lvlJc w:val="left"/>
+      <w:pPr>
+        <w:ind w:left="5040" w:hanging="360"/>
+      </w:pPr>
+    </w:lvl>
+    <w:lvl w:ilvl="7" w:tplc="0C0A0019" w:tentative="1">
+      <w:start w:val="1"/>
+      <w:numFmt w:val="lowerLetter"/>
+      <w:lvlText w:val="%8."/>
+      <w:lvlJc w:val="left"/>
+      <w:pPr>
+        <w:ind w:left="5760" w:hanging="360"/>
+      </w:pPr>
+    </w:lvl>
+    <w:lvl w:ilvl="8" w:tplc="0C0A001B" w:tentative="1">
+      <w:start w:val="1"/>
+      <w:numFmt w:val="lowerRoman"/>
+      <w:lvlText w:val="%9."/>
+      <w:lvlJc w:val="right"/>
+      <w:pPr>
+        <w:ind w:left="6480" w:hanging="180"/>
+      </w:pPr>
+    </w:lvl>
+  </w:abstractNum>
   <w:num w:numId="1">
-    <w:abstractNumId w:val="4"/>
+    <w:abstractNumId w:val="5"/>
   </w:num>
   <w:num w:numId="2">
-    <w:abstractNumId w:val="10"/>
+    <w:abstractNumId w:val="11"/>
   </w:num>
   <w:num w:numId="3">
+    <w:abstractNumId w:val="9"/>
+  </w:num>
+  <w:num w:numId="4">
+    <w:abstractNumId w:val="13"/>
+  </w:num>
+  <w:num w:numId="5">
     <w:abstractNumId w:val="8"/>
   </w:num>
-  <w:num w:numId="4">
-    <w:abstractNumId w:val="12"/>
-  </w:num>
-  <w:num w:numId="5">
-    <w:abstractNumId w:val="7"/>
-  </w:num>
   <w:num w:numId="6">
-    <w:abstractNumId w:val="9"/>
+    <w:abstractNumId w:val="10"/>
   </w:num>
   <w:num w:numId="7">
     <w:abstractNumId w:val="3"/>
@@ -12841,10 +13244,10 @@
     <w:abstractNumId w:val="2"/>
   </w:num>
   <w:num w:numId="9">
-    <w:abstractNumId w:val="13"/>
+    <w:abstractNumId w:val="15"/>
   </w:num>
   <w:num w:numId="10">
-    <w:abstractNumId w:val="5"/>
+    <w:abstractNumId w:val="6"/>
   </w:num>
   <w:num w:numId="11">
     <w:abstractNumId w:val="0"/>
@@ -12853,10 +13256,16 @@
     <w:abstractNumId w:val="1"/>
   </w:num>
   <w:num w:numId="13">
-    <w:abstractNumId w:val="11"/>
+    <w:abstractNumId w:val="12"/>
   </w:num>
   <w:num w:numId="14">
-    <w:abstractNumId w:val="6"/>
+    <w:abstractNumId w:val="7"/>
+  </w:num>
+  <w:num w:numId="15">
+    <w:abstractNumId w:val="14"/>
+  </w:num>
+  <w:num w:numId="16">
+    <w:abstractNumId w:val="4"/>
   </w:num>
 </w:numbering>
 </file>
@@ -14007,7 +14416,7 @@
 </file>
 
 <file path=customXml/itemProps1.xml><?xml version="1.0" encoding="utf-8"?>
-<ds:datastoreItem xmlns:ds="http://schemas.openxmlformats.org/officeDocument/2006/customXml" ds:itemID="{6B73A625-97B6-457A-8733-704CEC05E2FA}">
+<ds:datastoreItem xmlns:ds="http://schemas.openxmlformats.org/officeDocument/2006/customXml" ds:itemID="{BBB27946-9469-4A7B-8BD1-4C1DD1E4F622}">
   <ds:schemaRefs>
     <ds:schemaRef ds:uri="http://schemas.openxmlformats.org/officeDocument/2006/bibliography"/>
   </ds:schemaRefs>

</xml_diff>

<commit_message>
agrego necesidades de interfaz
</commit_message>
<xml_diff>
--- a/Tesis2020.docx
+++ b/Tesis2020.docx
@@ -10580,6 +10580,7 @@
     <w:p/>
     <w:p>
       <w:pPr>
+        <w:spacing w:line="360" w:lineRule="auto"/>
         <w:jc w:val="both"/>
         <w:rPr>
           <w:sz w:val="24"/>
@@ -10643,6 +10644,7 @@
           <w:ilvl w:val="0"/>
           <w:numId w:val="16"/>
         </w:numPr>
+        <w:spacing w:line="360" w:lineRule="auto"/>
         <w:jc w:val="both"/>
         <w:rPr>
           <w:sz w:val="24"/>
@@ -10664,6 +10666,7 @@
           <w:ilvl w:val="0"/>
           <w:numId w:val="16"/>
         </w:numPr>
+        <w:spacing w:line="360" w:lineRule="auto"/>
         <w:jc w:val="both"/>
         <w:rPr>
           <w:sz w:val="24"/>
@@ -10685,6 +10688,7 @@
           <w:ilvl w:val="0"/>
           <w:numId w:val="16"/>
         </w:numPr>
+        <w:spacing w:line="360" w:lineRule="auto"/>
         <w:jc w:val="both"/>
         <w:rPr>
           <w:sz w:val="24"/>
@@ -10706,6 +10710,7 @@
           <w:ilvl w:val="0"/>
           <w:numId w:val="16"/>
         </w:numPr>
+        <w:spacing w:line="360" w:lineRule="auto"/>
         <w:jc w:val="both"/>
         <w:rPr>
           <w:sz w:val="24"/>
@@ -10727,6 +10732,7 @@
           <w:ilvl w:val="0"/>
           <w:numId w:val="16"/>
         </w:numPr>
+        <w:spacing w:line="360" w:lineRule="auto"/>
         <w:jc w:val="both"/>
         <w:rPr>
           <w:sz w:val="24"/>
@@ -10743,6 +10749,208 @@
     </w:p>
     <w:p>
       <w:pPr>
+        <w:spacing w:line="360" w:lineRule="auto"/>
+        <w:jc w:val="both"/>
+        <w:rPr>
+          <w:sz w:val="24"/>
+          <w:szCs w:val="24"/>
+        </w:rPr>
+      </w:pPr>
+      <w:r>
+        <w:rPr>
+          <w:sz w:val="24"/>
+          <w:szCs w:val="24"/>
+        </w:rPr>
+        <w:t>El subsistema de interfaz se encargará de desplegar el estado del sistema, los datos sobre las variables de estudio</w:t>
+      </w:r>
+      <w:r>
+        <w:rPr>
+          <w:sz w:val="24"/>
+          <w:szCs w:val="24"/>
+        </w:rPr>
+        <w:t>,</w:t>
+      </w:r>
+      <w:r>
+        <w:rPr>
+          <w:sz w:val="24"/>
+          <w:szCs w:val="24"/>
+        </w:rPr>
+        <w:t xml:space="preserve"> la etapa de circulación o retroalimentación del agua</w:t>
+      </w:r>
+      <w:r>
+        <w:rPr>
+          <w:sz w:val="24"/>
+          <w:szCs w:val="24"/>
+        </w:rPr>
+        <w:t xml:space="preserve"> y las opciones de purga manual y automática</w:t>
+      </w:r>
+      <w:r>
+        <w:rPr>
+          <w:sz w:val="24"/>
+          <w:szCs w:val="24"/>
+        </w:rPr>
+        <w:t xml:space="preserve">, tomando en cuenta </w:t>
+      </w:r>
+      <w:r>
+        <w:rPr>
+          <w:sz w:val="24"/>
+          <w:szCs w:val="24"/>
+        </w:rPr>
+        <w:t>un enfoque centrado en el usuario. Las necesidades de este subsistema se muestran a continuación:</w:t>
+      </w:r>
+    </w:p>
+    <w:p>
+      <w:pPr>
+        <w:pStyle w:val="Prrafodelista"/>
+        <w:numPr>
+          <w:ilvl w:val="0"/>
+          <w:numId w:val="16"/>
+        </w:numPr>
+        <w:spacing w:line="360" w:lineRule="auto"/>
+        <w:jc w:val="both"/>
+        <w:rPr>
+          <w:sz w:val="24"/>
+          <w:szCs w:val="24"/>
+        </w:rPr>
+      </w:pPr>
+      <w:r>
+        <w:rPr>
+          <w:sz w:val="24"/>
+          <w:szCs w:val="24"/>
+        </w:rPr>
+        <w:t>Transmitir la información proveniente de los sensores de manera óptima.</w:t>
+      </w:r>
+    </w:p>
+    <w:p>
+      <w:pPr>
+        <w:pStyle w:val="Prrafodelista"/>
+        <w:numPr>
+          <w:ilvl w:val="0"/>
+          <w:numId w:val="16"/>
+        </w:numPr>
+        <w:spacing w:line="360" w:lineRule="auto"/>
+        <w:jc w:val="both"/>
+        <w:rPr>
+          <w:sz w:val="24"/>
+          <w:szCs w:val="24"/>
+        </w:rPr>
+      </w:pPr>
+      <w:r>
+        <w:rPr>
+          <w:sz w:val="24"/>
+          <w:szCs w:val="24"/>
+        </w:rPr>
+        <w:t>Desplegar la información proveniente de los sensores de manera clara y sencilla para el operario.</w:t>
+      </w:r>
+    </w:p>
+    <w:p>
+      <w:pPr>
+        <w:pStyle w:val="Prrafodelista"/>
+        <w:numPr>
+          <w:ilvl w:val="0"/>
+          <w:numId w:val="16"/>
+        </w:numPr>
+        <w:spacing w:line="360" w:lineRule="auto"/>
+        <w:jc w:val="both"/>
+        <w:rPr>
+          <w:sz w:val="24"/>
+          <w:szCs w:val="24"/>
+        </w:rPr>
+      </w:pPr>
+      <w:r>
+        <w:rPr>
+          <w:sz w:val="24"/>
+          <w:szCs w:val="24"/>
+        </w:rPr>
+        <w:t>Administrar l</w:t>
+      </w:r>
+      <w:r>
+        <w:rPr>
+          <w:sz w:val="24"/>
+          <w:szCs w:val="24"/>
+        </w:rPr>
+        <w:t>os datos provenientes de los sensores de manera local y remota.</w:t>
+      </w:r>
+    </w:p>
+    <w:p>
+      <w:pPr>
+        <w:pStyle w:val="Prrafodelista"/>
+        <w:numPr>
+          <w:ilvl w:val="0"/>
+          <w:numId w:val="16"/>
+        </w:numPr>
+        <w:spacing w:line="360" w:lineRule="auto"/>
+        <w:jc w:val="both"/>
+        <w:rPr>
+          <w:sz w:val="24"/>
+          <w:szCs w:val="24"/>
+        </w:rPr>
+      </w:pPr>
+      <w:r>
+        <w:rPr>
+          <w:sz w:val="24"/>
+          <w:szCs w:val="24"/>
+        </w:rPr>
+        <w:t>Mostrar los estados de energía, circulación y retroalimentación del agua y purga del RBT de forma clara y sencilla para el operario.</w:t>
+      </w:r>
+    </w:p>
+    <w:p>
+      <w:pPr>
+        <w:pStyle w:val="Prrafodelista"/>
+        <w:numPr>
+          <w:ilvl w:val="0"/>
+          <w:numId w:val="16"/>
+        </w:numPr>
+        <w:spacing w:line="360" w:lineRule="auto"/>
+        <w:jc w:val="both"/>
+        <w:rPr>
+          <w:sz w:val="24"/>
+          <w:szCs w:val="24"/>
+        </w:rPr>
+      </w:pPr>
+      <w:r>
+        <w:rPr>
+          <w:sz w:val="24"/>
+          <w:szCs w:val="24"/>
+        </w:rPr>
+        <w:t>Ubicar cada opción dentro de la interfaz tomando como base la experiencia del usuario y la usabilidad del subsistema.</w:t>
+      </w:r>
+    </w:p>
+    <w:p>
+      <w:pPr>
+        <w:pStyle w:val="Prrafodelista"/>
+        <w:numPr>
+          <w:ilvl w:val="0"/>
+          <w:numId w:val="16"/>
+        </w:numPr>
+        <w:spacing w:line="360" w:lineRule="auto"/>
+        <w:jc w:val="both"/>
+        <w:rPr>
+          <w:sz w:val="24"/>
+          <w:szCs w:val="24"/>
+        </w:rPr>
+      </w:pPr>
+      <w:r>
+        <w:rPr>
+          <w:sz w:val="24"/>
+          <w:szCs w:val="24"/>
+        </w:rPr>
+        <w:t>Generar un sistema informático cuyo mantenimiento sea óptimo.</w:t>
+      </w:r>
+    </w:p>
+    <w:p>
+      <w:pPr>
+        <w:spacing w:line="360" w:lineRule="auto"/>
+        <w:jc w:val="both"/>
+        <w:rPr>
+          <w:sz w:val="24"/>
+          <w:szCs w:val="24"/>
+        </w:rPr>
+      </w:pPr>
+    </w:p>
+    <w:p>
+      <w:pPr>
+        <w:spacing w:line="360" w:lineRule="auto"/>
         <w:jc w:val="both"/>
         <w:rPr>
           <w:sz w:val="24"/>
@@ -10754,7 +10962,11 @@
     </w:p>
     <w:p>
       <w:pPr>
-        <w:jc w:val="center"/>
+        <w:jc w:val="both"/>
+        <w:rPr>
+          <w:sz w:val="24"/>
+          <w:szCs w:val="24"/>
+        </w:rPr>
       </w:pPr>
     </w:p>
     <w:p>
@@ -10889,7 +11101,6 @@
       </w:pPr>
       <w:bookmarkStart w:id="20" w:name="_Toc55298751"/>
       <w:r>
-        <w:lastRenderedPageBreak/>
         <w:t>Diseño de configuración</w:t>
       </w:r>
       <w:bookmarkEnd w:id="20"/>
@@ -10974,6 +11185,7 @@
       </w:pPr>
       <w:bookmarkStart w:id="25" w:name="_Toc55298756"/>
       <w:r>
+        <w:lastRenderedPageBreak/>
         <w:t xml:space="preserve">5.1 </w:t>
       </w:r>
       <w:r>
@@ -11127,7 +11339,6 @@
       </w:pPr>
       <w:bookmarkStart w:id="34" w:name="_Toc55298765"/>
       <w:r>
-        <w:lastRenderedPageBreak/>
         <w:t xml:space="preserve">6.4 </w:t>
       </w:r>
       <w:r>
@@ -11193,6 +11404,7 @@
       </w:pPr>
       <w:bookmarkStart w:id="38" w:name="_Toc55298769"/>
       <w:r>
+        <w:lastRenderedPageBreak/>
         <w:t>Trabajo a futuro</w:t>
       </w:r>
       <w:bookmarkEnd w:id="38"/>
@@ -11549,7 +11761,6 @@
           <w:szCs w:val="20"/>
           <w:shd w:val="clear" w:color="auto" w:fill="FFFFFF"/>
         </w:rPr>
-        <w:lastRenderedPageBreak/>
         <w:t>[</w:t>
       </w:r>
       <w:r>
@@ -14416,7 +14627,7 @@
 </file>
 
 <file path=customXml/itemProps1.xml><?xml version="1.0" encoding="utf-8"?>
-<ds:datastoreItem xmlns:ds="http://schemas.openxmlformats.org/officeDocument/2006/customXml" ds:itemID="{BBB27946-9469-4A7B-8BD1-4C1DD1E4F622}">
+<ds:datastoreItem xmlns:ds="http://schemas.openxmlformats.org/officeDocument/2006/customXml" ds:itemID="{27B8B67E-678E-4637-A206-BD599EB54CC7}">
   <ds:schemaRefs>
     <ds:schemaRef ds:uri="http://schemas.openxmlformats.org/officeDocument/2006/bibliography"/>
   </ds:schemaRefs>

</xml_diff>

<commit_message>
agrego necesidades de B&E
</commit_message>
<xml_diff>
--- a/Tesis2020.docx
+++ b/Tesis2020.docx
@@ -10957,6 +10957,172 @@
           <w:szCs w:val="24"/>
         </w:rPr>
       </w:pPr>
+      <w:r>
+        <w:rPr>
+          <w:sz w:val="24"/>
+          <w:szCs w:val="24"/>
+        </w:rPr>
+        <w:lastRenderedPageBreak/>
+        <w:t xml:space="preserve">El subsistema de Bombas y Energía </w:t>
+      </w:r>
+      <w:r>
+        <w:rPr>
+          <w:sz w:val="24"/>
+          <w:szCs w:val="24"/>
+        </w:rPr>
+        <w:t xml:space="preserve">se encargará de </w:t>
+      </w:r>
+      <w:r>
+        <w:rPr>
+          <w:sz w:val="24"/>
+          <w:szCs w:val="24"/>
+        </w:rPr>
+        <w:t>suministrar la energía necesaria para el correcto funcionamiento de</w:t>
+      </w:r>
+      <w:r>
+        <w:rPr>
+          <w:sz w:val="24"/>
+          <w:szCs w:val="24"/>
+        </w:rPr>
+        <w:t xml:space="preserve"> los subsistemas</w:t>
+      </w:r>
+      <w:r>
+        <w:rPr>
+          <w:sz w:val="24"/>
+          <w:szCs w:val="24"/>
+        </w:rPr>
+        <w:t>. Del mismo modo, deberá de ofrecer una interfaz física en donde se tenga control manual del encendido y apagado del RBT, purga de la bomba y recirculación del agua residual.</w:t>
+      </w:r>
+      <w:r>
+        <w:rPr>
+          <w:sz w:val="24"/>
+          <w:szCs w:val="24"/>
+        </w:rPr>
+        <w:t xml:space="preserve"> Las necesidades de este subsistema se muestran a continuación:</w:t>
+      </w:r>
+    </w:p>
+    <w:p>
+      <w:pPr>
+        <w:pStyle w:val="Prrafodelista"/>
+        <w:numPr>
+          <w:ilvl w:val="0"/>
+          <w:numId w:val="16"/>
+        </w:numPr>
+        <w:spacing w:line="360" w:lineRule="auto"/>
+        <w:jc w:val="both"/>
+        <w:rPr>
+          <w:sz w:val="24"/>
+          <w:szCs w:val="24"/>
+        </w:rPr>
+      </w:pPr>
+      <w:r>
+        <w:rPr>
+          <w:sz w:val="24"/>
+          <w:szCs w:val="24"/>
+        </w:rPr>
+        <w:t>Regular la energía eléctrica proveniente de la alimentación para el correcto funcionamiento de la bomba, soplador y la recirculación del agua residual.</w:t>
+      </w:r>
+    </w:p>
+    <w:p>
+      <w:pPr>
+        <w:pStyle w:val="Prrafodelista"/>
+        <w:numPr>
+          <w:ilvl w:val="0"/>
+          <w:numId w:val="16"/>
+        </w:numPr>
+        <w:spacing w:line="360" w:lineRule="auto"/>
+        <w:jc w:val="both"/>
+        <w:rPr>
+          <w:sz w:val="24"/>
+          <w:szCs w:val="24"/>
+        </w:rPr>
+      </w:pPr>
+      <w:r>
+        <w:rPr>
+          <w:sz w:val="24"/>
+          <w:szCs w:val="24"/>
+        </w:rPr>
+        <w:t>Distribuir la energía eléctrica regulada a cada subsistema.</w:t>
+      </w:r>
+    </w:p>
+    <w:p>
+      <w:pPr>
+        <w:pStyle w:val="Prrafodelista"/>
+        <w:numPr>
+          <w:ilvl w:val="0"/>
+          <w:numId w:val="16"/>
+        </w:numPr>
+        <w:spacing w:line="360" w:lineRule="auto"/>
+        <w:jc w:val="both"/>
+        <w:rPr>
+          <w:sz w:val="24"/>
+          <w:szCs w:val="24"/>
+        </w:rPr>
+      </w:pPr>
+      <w:r>
+        <w:rPr>
+          <w:sz w:val="24"/>
+          <w:szCs w:val="24"/>
+        </w:rPr>
+        <w:t xml:space="preserve">Controlar de manera manual el encendido y apagado del RBT, la purga de la bomba y la recirculación del agua residual. </w:t>
+      </w:r>
+    </w:p>
+    <w:p>
+      <w:pPr>
+        <w:pStyle w:val="Prrafodelista"/>
+        <w:numPr>
+          <w:ilvl w:val="0"/>
+          <w:numId w:val="16"/>
+        </w:numPr>
+        <w:spacing w:line="360" w:lineRule="auto"/>
+        <w:jc w:val="both"/>
+        <w:rPr>
+          <w:sz w:val="24"/>
+          <w:szCs w:val="24"/>
+        </w:rPr>
+      </w:pPr>
+      <w:r>
+        <w:rPr>
+          <w:sz w:val="24"/>
+          <w:szCs w:val="24"/>
+        </w:rPr>
+        <w:t>Indicar al operario el estado de cada subsistema.</w:t>
+      </w:r>
+    </w:p>
+    <w:p>
+      <w:pPr>
+        <w:pStyle w:val="Prrafodelista"/>
+        <w:spacing w:line="360" w:lineRule="auto"/>
+        <w:jc w:val="both"/>
+        <w:rPr>
+          <w:sz w:val="24"/>
+          <w:szCs w:val="24"/>
+        </w:rPr>
+      </w:pPr>
+    </w:p>
+    <w:p>
+      <w:pPr>
+        <w:spacing w:line="360" w:lineRule="auto"/>
+        <w:jc w:val="both"/>
+        <w:rPr>
+          <w:sz w:val="24"/>
+          <w:szCs w:val="24"/>
+        </w:rPr>
+      </w:pPr>
+      <w:r>
+        <w:rPr>
+          <w:sz w:val="24"/>
+          <w:szCs w:val="24"/>
+        </w:rPr>
+        <w:t>El subsistema de Ensamble</w:t>
+      </w:r>
+      <w:r>
+        <w:rPr>
+          <w:sz w:val="24"/>
+          <w:szCs w:val="24"/>
+        </w:rPr>
+        <w:t xml:space="preserve"> </w:t>
+      </w:r>
       <w:bookmarkStart w:id="14" w:name="_GoBack"/>
       <w:bookmarkEnd w:id="14"/>
     </w:p>
@@ -11083,6 +11249,7 @@
       </w:pPr>
       <w:bookmarkStart w:id="19" w:name="_Toc55298750"/>
       <w:r>
+        <w:lastRenderedPageBreak/>
         <w:t xml:space="preserve">3.3 </w:t>
       </w:r>
       <w:r>
@@ -11185,7 +11352,6 @@
       </w:pPr>
       <w:bookmarkStart w:id="25" w:name="_Toc55298756"/>
       <w:r>
-        <w:lastRenderedPageBreak/>
         <w:t xml:space="preserve">5.1 </w:t>
       </w:r>
       <w:r>
@@ -11324,6 +11490,7 @@
       </w:pPr>
       <w:bookmarkStart w:id="33" w:name="_Toc55298764"/>
       <w:r>
+        <w:lastRenderedPageBreak/>
         <w:t xml:space="preserve">6.3 </w:t>
       </w:r>
       <w:r>
@@ -11404,7 +11571,6 @@
       </w:pPr>
       <w:bookmarkStart w:id="38" w:name="_Toc55298769"/>
       <w:r>
-        <w:lastRenderedPageBreak/>
         <w:t>Trabajo a futuro</w:t>
       </w:r>
       <w:bookmarkEnd w:id="38"/>
@@ -11698,6 +11864,7 @@
           <w:szCs w:val="20"/>
           <w:shd w:val="clear" w:color="auto" w:fill="FFFFFF"/>
         </w:rPr>
+        <w:lastRenderedPageBreak/>
         <w:t>[</w:t>
       </w:r>
       <w:r>
@@ -14627,7 +14794,7 @@
 </file>
 
 <file path=customXml/itemProps1.xml><?xml version="1.0" encoding="utf-8"?>
-<ds:datastoreItem xmlns:ds="http://schemas.openxmlformats.org/officeDocument/2006/customXml" ds:itemID="{27B8B67E-678E-4637-A206-BD599EB54CC7}">
+<ds:datastoreItem xmlns:ds="http://schemas.openxmlformats.org/officeDocument/2006/customXml" ds:itemID="{9152C26E-31B2-492B-A560-0CE09E780E74}">
   <ds:schemaRefs>
     <ds:schemaRef ds:uri="http://schemas.openxmlformats.org/officeDocument/2006/bibliography"/>
   </ds:schemaRefs>

</xml_diff>

<commit_message>
agrego tablas de especificaciones
</commit_message>
<xml_diff>
--- a/Tesis2020.docx
+++ b/Tesis2020.docx
@@ -12,6 +12,66 @@
           <w:szCs w:val="32"/>
         </w:rPr>
       </w:pPr>
+      <w:r>
+        <w:rPr>
+          <w:rFonts w:ascii="Times New Roman" w:hAnsi="Times New Roman" w:cs="Times New Roman"/>
+          <w:noProof/>
+          <w:sz w:val="32"/>
+          <w:szCs w:val="32"/>
+          <w:lang w:eastAsia="es-MX"/>
+        </w:rPr>
+        <w:drawing>
+          <wp:anchor distT="0" distB="0" distL="114300" distR="114300" simplePos="0" relativeHeight="251644928" behindDoc="0" locked="0" layoutInCell="1" allowOverlap="1">
+            <wp:simplePos x="0" y="0"/>
+            <wp:positionH relativeFrom="column">
+              <wp:posOffset>-292735</wp:posOffset>
+            </wp:positionH>
+            <wp:positionV relativeFrom="paragraph">
+              <wp:posOffset>0</wp:posOffset>
+            </wp:positionV>
+            <wp:extent cx="996950" cy="1190625"/>
+            <wp:effectExtent l="19050" t="0" r="0" b="0"/>
+            <wp:wrapThrough wrapText="bothSides">
+              <wp:wrapPolygon edited="0">
+                <wp:start x="-413" y="0"/>
+                <wp:lineTo x="-413" y="21427"/>
+                <wp:lineTo x="21462" y="21427"/>
+                <wp:lineTo x="21462" y="0"/>
+                <wp:lineTo x="-413" y="0"/>
+              </wp:wrapPolygon>
+            </wp:wrapThrough>
+            <wp:docPr id="1" name="2 Imagen" descr="escudounam_negro_m2008_jpg.jpg"/>
+            <wp:cNvGraphicFramePr>
+              <a:graphicFrameLocks xmlns:a="http://schemas.openxmlformats.org/drawingml/2006/main" noChangeAspect="1"/>
+            </wp:cNvGraphicFramePr>
+            <a:graphic xmlns:a="http://schemas.openxmlformats.org/drawingml/2006/main">
+              <a:graphicData uri="http://schemas.openxmlformats.org/drawingml/2006/picture">
+                <pic:pic xmlns:pic="http://schemas.openxmlformats.org/drawingml/2006/picture">
+                  <pic:nvPicPr>
+                    <pic:cNvPr id="0" name="escudounam_negro_m2008_jpg.jpg"/>
+                    <pic:cNvPicPr/>
+                  </pic:nvPicPr>
+                  <pic:blipFill>
+                    <a:blip r:embed="rId8" cstate="print"/>
+                    <a:stretch>
+                      <a:fillRect/>
+                    </a:stretch>
+                  </pic:blipFill>
+                  <pic:spPr>
+                    <a:xfrm>
+                      <a:off x="0" y="0"/>
+                      <a:ext cx="996950" cy="1190625"/>
+                    </a:xfrm>
+                    <a:prstGeom prst="rect">
+                      <a:avLst/>
+                    </a:prstGeom>
+                  </pic:spPr>
+                </pic:pic>
+              </a:graphicData>
+            </a:graphic>
+          </wp:anchor>
+        </w:drawing>
+      </w:r>
       <w:r>
         <w:rPr>
           <w:rFonts w:ascii="Times New Roman" w:hAnsi="Times New Roman" w:cs="Times New Roman"/>
@@ -26,10 +86,10 @@
               <wp:anchor distT="0" distB="0" distL="114300" distR="114300" simplePos="0" relativeHeight="251654144" behindDoc="0" locked="0" layoutInCell="1" allowOverlap="1">
                 <wp:simplePos x="0" y="0"/>
                 <wp:positionH relativeFrom="column">
-                  <wp:posOffset>214630</wp:posOffset>
+                  <wp:posOffset>991870</wp:posOffset>
                 </wp:positionH>
                 <wp:positionV relativeFrom="paragraph">
-                  <wp:posOffset>288925</wp:posOffset>
+                  <wp:posOffset>294640</wp:posOffset>
                 </wp:positionV>
                 <wp:extent cx="5366385" cy="635"/>
                 <wp:effectExtent l="13970" t="19685" r="20320" b="17780"/>
@@ -87,11 +147,11 @@
           </mc:Choice>
           <mc:Fallback>
             <w:pict>
-              <v:shapetype w14:anchorId="4655EB5E" id="_x0000_t32" coordsize="21600,21600" o:spt="32" o:oned="t" path="m,l21600,21600e" filled="f">
+              <v:shapetype w14:anchorId="47F57260" id="_x0000_t32" coordsize="21600,21600" o:spt="32" o:oned="t" path="m,l21600,21600e" filled="f">
                 <v:path arrowok="t" fillok="f" o:connecttype="none"/>
                 <o:lock v:ext="edit" shapetype="t"/>
               </v:shapetype>
-              <v:shape id="AutoShape 4" o:spid="_x0000_s1026" type="#_x0000_t32" style="position:absolute;margin-left:16.9pt;margin-top:22.75pt;width:422.55pt;height:.05pt;z-index:251654144;visibility:visible;mso-wrap-style:square;mso-width-percent:0;mso-height-percent:0;mso-wrap-distance-left:9pt;mso-wrap-distance-top:0;mso-wrap-distance-right:9pt;mso-wrap-distance-bottom:0;mso-position-horizontal:absolute;mso-position-horizontal-relative:text;mso-position-vertical:absolute;mso-position-vertical-relative:text;mso-width-percent:0;mso-height-percent:0;mso-width-relative:page;mso-height-relative:page" o:gfxdata="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" strokecolor="black [3213]" strokeweight="1.75pt"/>
+              <v:shape id="AutoShape 4" o:spid="_x0000_s1026" type="#_x0000_t32" style="position:absolute;margin-left:78.1pt;margin-top:23.2pt;width:422.55pt;height:.05pt;z-index:251654144;visibility:visible;mso-wrap-style:square;mso-width-percent:0;mso-height-percent:0;mso-wrap-distance-left:9pt;mso-wrap-distance-top:0;mso-wrap-distance-right:9pt;mso-wrap-distance-bottom:0;mso-position-horizontal:absolute;mso-position-horizontal-relative:text;mso-position-vertical:absolute;mso-position-vertical-relative:text;mso-width-percent:0;mso-height-percent:0;mso-width-relative:page;mso-height-relative:page" o:gfxdata="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" strokecolor="black [3213]" strokeweight="1.75pt"/>
             </w:pict>
           </mc:Fallback>
         </mc:AlternateContent>
@@ -110,10 +170,10 @@
               <wp:anchor distT="0" distB="0" distL="114300" distR="114300" simplePos="0" relativeHeight="251660288" behindDoc="0" locked="0" layoutInCell="1" allowOverlap="1">
                 <wp:simplePos x="0" y="0"/>
                 <wp:positionH relativeFrom="column">
-                  <wp:posOffset>143510</wp:posOffset>
+                  <wp:posOffset>942975</wp:posOffset>
                 </wp:positionH>
                 <wp:positionV relativeFrom="paragraph">
-                  <wp:posOffset>-48895</wp:posOffset>
+                  <wp:posOffset>-46355</wp:posOffset>
                 </wp:positionV>
                 <wp:extent cx="5463540" cy="337820"/>
                 <wp:effectExtent l="0" t="0" r="3810" b="0"/>
@@ -207,7 +267,7 @@
                 <v:stroke joinstyle="miter"/>
                 <v:path gradientshapeok="t" o:connecttype="rect"/>
               </v:shapetype>
-              <v:shape id="Text Box 12" o:spid="_x0000_s1026" type="#_x0000_t202" style="position:absolute;left:0;text-align:left;margin-left:11.3pt;margin-top:-3.85pt;width:430.2pt;height:26.6pt;z-index:251660288;visibility:visible;mso-wrap-style:square;mso-width-percent:0;mso-height-percent:0;mso-wrap-distance-left:9pt;mso-wrap-distance-top:0;mso-wrap-distance-right:9pt;mso-wrap-distance-bottom:0;mso-position-horizontal:absolute;mso-position-horizontal-relative:text;mso-position-vertical:absolute;mso-position-vertical-relative:text;mso-width-percent:0;mso-height-percent:0;mso-width-relative:margin;mso-height-relative:margin;v-text-anchor:top" o:gfxdata="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" filled="f" stroked="f">
+              <v:shape id="Text Box 12" o:spid="_x0000_s1026" type="#_x0000_t202" style="position:absolute;left:0;text-align:left;margin-left:74.25pt;margin-top:-3.65pt;width:430.2pt;height:26.6pt;z-index:251660288;visibility:visible;mso-wrap-style:square;mso-width-percent:0;mso-height-percent:0;mso-wrap-distance-left:9pt;mso-wrap-distance-top:0;mso-wrap-distance-right:9pt;mso-wrap-distance-bottom:0;mso-position-horizontal:absolute;mso-position-horizontal-relative:text;mso-position-vertical:absolute;mso-position-vertical-relative:text;mso-width-percent:0;mso-height-percent:0;mso-width-relative:margin;mso-height-relative:margin;v-text-anchor:top" o:gfxdata="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" filled="f" stroked="f">
                 <v:textbox>
                   <w:txbxContent>
                     <w:p>
@@ -239,66 +299,6 @@
           </mc:Fallback>
         </mc:AlternateContent>
       </w:r>
-      <w:r>
-        <w:rPr>
-          <w:rFonts w:ascii="Times New Roman" w:hAnsi="Times New Roman" w:cs="Times New Roman"/>
-          <w:noProof/>
-          <w:sz w:val="32"/>
-          <w:szCs w:val="32"/>
-          <w:lang w:eastAsia="es-MX"/>
-        </w:rPr>
-        <w:drawing>
-          <wp:anchor distT="0" distB="0" distL="114300" distR="114300" simplePos="0" relativeHeight="251644928" behindDoc="0" locked="0" layoutInCell="1" allowOverlap="1">
-            <wp:simplePos x="0" y="0"/>
-            <wp:positionH relativeFrom="column">
-              <wp:posOffset>-330835</wp:posOffset>
-            </wp:positionH>
-            <wp:positionV relativeFrom="paragraph">
-              <wp:posOffset>-330835</wp:posOffset>
-            </wp:positionV>
-            <wp:extent cx="996950" cy="1190625"/>
-            <wp:effectExtent l="19050" t="0" r="0" b="0"/>
-            <wp:wrapThrough wrapText="bothSides">
-              <wp:wrapPolygon edited="0">
-                <wp:start x="-413" y="0"/>
-                <wp:lineTo x="-413" y="21427"/>
-                <wp:lineTo x="21462" y="21427"/>
-                <wp:lineTo x="21462" y="0"/>
-                <wp:lineTo x="-413" y="0"/>
-              </wp:wrapPolygon>
-            </wp:wrapThrough>
-            <wp:docPr id="1" name="2 Imagen" descr="escudounam_negro_m2008_jpg.jpg"/>
-            <wp:cNvGraphicFramePr>
-              <a:graphicFrameLocks xmlns:a="http://schemas.openxmlformats.org/drawingml/2006/main" noChangeAspect="1"/>
-            </wp:cNvGraphicFramePr>
-            <a:graphic xmlns:a="http://schemas.openxmlformats.org/drawingml/2006/main">
-              <a:graphicData uri="http://schemas.openxmlformats.org/drawingml/2006/picture">
-                <pic:pic xmlns:pic="http://schemas.openxmlformats.org/drawingml/2006/picture">
-                  <pic:nvPicPr>
-                    <pic:cNvPr id="0" name="escudounam_negro_m2008_jpg.jpg"/>
-                    <pic:cNvPicPr/>
-                  </pic:nvPicPr>
-                  <pic:blipFill>
-                    <a:blip r:embed="rId8" cstate="print"/>
-                    <a:stretch>
-                      <a:fillRect/>
-                    </a:stretch>
-                  </pic:blipFill>
-                  <pic:spPr>
-                    <a:xfrm>
-                      <a:off x="0" y="0"/>
-                      <a:ext cx="996950" cy="1190625"/>
-                    </a:xfrm>
-                    <a:prstGeom prst="rect">
-                      <a:avLst/>
-                    </a:prstGeom>
-                  </pic:spPr>
-                </pic:pic>
-              </a:graphicData>
-            </a:graphic>
-          </wp:anchor>
-        </w:drawing>
-      </w:r>
     </w:p>
     <w:p>
       <w:pPr>
@@ -325,10 +325,10 @@
               <wp:anchor distT="0" distB="0" distL="114300" distR="114300" simplePos="0" relativeHeight="251661312" behindDoc="0" locked="0" layoutInCell="1" allowOverlap="1">
                 <wp:simplePos x="0" y="0"/>
                 <wp:positionH relativeFrom="column">
-                  <wp:posOffset>1011555</wp:posOffset>
+                  <wp:posOffset>1506855</wp:posOffset>
                 </wp:positionH>
                 <wp:positionV relativeFrom="paragraph">
-                  <wp:posOffset>40640</wp:posOffset>
+                  <wp:posOffset>63500</wp:posOffset>
                 </wp:positionV>
                 <wp:extent cx="3727450" cy="553085"/>
                 <wp:effectExtent l="1270" t="0" r="0" b="0"/>
@@ -418,7 +418,7 @@
           </mc:Choice>
           <mc:Fallback>
             <w:pict>
-              <v:shape id="Text Box 13" o:spid="_x0000_s1027" type="#_x0000_t202" style="position:absolute;left:0;text-align:left;margin-left:79.65pt;margin-top:3.2pt;width:293.5pt;height:43.55pt;z-index:251661312;visibility:visible;mso-wrap-style:square;mso-width-percent:0;mso-height-percent:0;mso-wrap-distance-left:9pt;mso-wrap-distance-top:0;mso-wrap-distance-right:9pt;mso-wrap-distance-bottom:0;mso-position-horizontal:absolute;mso-position-horizontal-relative:text;mso-position-vertical:absolute;mso-position-vertical-relative:text;mso-width-percent:0;mso-height-percent:0;mso-width-relative:margin;mso-height-relative:margin;v-text-anchor:top" o:gfxdata="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" filled="f" stroked="f">
+              <v:shape id="Text Box 13" o:spid="_x0000_s1027" type="#_x0000_t202" style="position:absolute;left:0;text-align:left;margin-left:118.65pt;margin-top:5pt;width:293.5pt;height:43.55pt;z-index:251661312;visibility:visible;mso-wrap-style:square;mso-width-percent:0;mso-height-percent:0;mso-wrap-distance-left:9pt;mso-wrap-distance-top:0;mso-wrap-distance-right:9pt;mso-wrap-distance-bottom:0;mso-position-horizontal:absolute;mso-position-horizontal-relative:text;mso-position-vertical:absolute;mso-position-vertical-relative:text;mso-width-percent:0;mso-height-percent:0;mso-width-relative:margin;mso-height-relative:margin;v-text-anchor:top" o:gfxdata="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" filled="f" stroked="f">
                 <v:textbox>
                   <w:txbxContent>
                     <w:p>
@@ -811,24 +811,6 @@
           <w:szCs w:val="32"/>
         </w:rPr>
       </w:pPr>
-      <w:r>
-        <w:rPr>
-          <w:rFonts w:ascii="Times New Roman" w:hAnsi="Times New Roman" w:cs="Times New Roman"/>
-          <w:b/>
-          <w:sz w:val="32"/>
-          <w:szCs w:val="32"/>
-        </w:rPr>
-        <w:t xml:space="preserve">              </w:t>
-      </w:r>
-      <w:r>
-        <w:rPr>
-          <w:rFonts w:ascii="Times New Roman" w:hAnsi="Times New Roman" w:cs="Times New Roman"/>
-          <w:b/>
-          <w:sz w:val="32"/>
-          <w:szCs w:val="32"/>
-        </w:rPr>
-        <w:tab/>
-      </w:r>
     </w:p>
     <w:p>
       <w:pPr>
@@ -1150,15 +1132,6 @@
             </w:pict>
           </mc:Fallback>
         </mc:AlternateContent>
-      </w:r>
-      <w:r>
-        <w:rPr>
-          <w:rFonts w:ascii="Verdana" w:hAnsi="Verdana" w:cs="Times New Roman"/>
-          <w:b/>
-          <w:sz w:val="28"/>
-          <w:szCs w:val="28"/>
-        </w:rPr>
-        <w:t xml:space="preserve">                       </w:t>
       </w:r>
     </w:p>
     <w:p>
@@ -1482,33 +1455,6 @@
             </w:pict>
           </mc:Fallback>
         </mc:AlternateContent>
-      </w:r>
-      <w:r>
-        <w:rPr>
-          <w:rFonts w:ascii="Times New Roman" w:hAnsi="Times New Roman" w:cs="Times New Roman"/>
-          <w:color w:val="943634" w:themeColor="accent2" w:themeShade="BF"/>
-          <w:sz w:val="32"/>
-          <w:szCs w:val="32"/>
-        </w:rPr>
-        <w:tab/>
-      </w:r>
-      <w:r>
-        <w:rPr>
-          <w:rFonts w:ascii="Times New Roman" w:hAnsi="Times New Roman" w:cs="Times New Roman"/>
-          <w:color w:val="943634" w:themeColor="accent2" w:themeShade="BF"/>
-          <w:sz w:val="32"/>
-          <w:szCs w:val="32"/>
-        </w:rPr>
-        <w:tab/>
-      </w:r>
-      <w:r>
-        <w:rPr>
-          <w:rFonts w:ascii="Times New Roman" w:hAnsi="Times New Roman" w:cs="Times New Roman"/>
-          <w:color w:val="943634" w:themeColor="accent2" w:themeShade="BF"/>
-          <w:sz w:val="32"/>
-          <w:szCs w:val="32"/>
-        </w:rPr>
-        <w:tab/>
       </w:r>
     </w:p>
     <w:p>
@@ -7795,7 +7741,7 @@
           <w:szCs w:val="24"/>
           <w:shd w:val="clear" w:color="auto" w:fill="FFFFFF"/>
         </w:rPr>
-        <w:t xml:space="preserve"> en el sureste de la Ciudad de México para lo cual se necesitaba </w:t>
+        <w:t xml:space="preserve"> en el sureste de la Ciudad de México para lo cual se </w:t>
       </w:r>
       <w:r>
         <w:rPr>
@@ -7806,7 +7752,7 @@
           <w:shd w:val="clear" w:color="auto" w:fill="FFFFFF"/>
         </w:rPr>
         <w:lastRenderedPageBreak/>
-        <w:t xml:space="preserve">controlar el reactor a distancia con la finalidad de mejorar </w:t>
+        <w:t xml:space="preserve">necesitaba controlar el reactor a distancia con la finalidad de mejorar </w:t>
       </w:r>
       <w:r>
         <w:rPr>
@@ -8632,198 +8578,208 @@
           <w:szCs w:val="24"/>
           <w:shd w:val="clear" w:color="auto" w:fill="FFFFFF"/>
         </w:rPr>
+        <w:t>Su</w:t>
+      </w:r>
+      <w:r>
+        <w:rPr>
+          <w:rFonts w:cstheme="minorHAnsi"/>
+          <w:color w:val="000000" w:themeColor="text1"/>
+          <w:sz w:val="24"/>
+          <w:szCs w:val="24"/>
+          <w:shd w:val="clear" w:color="auto" w:fill="FFFFFF"/>
+        </w:rPr>
+        <w:t>s</w:t>
+      </w:r>
+      <w:r>
+        <w:rPr>
+          <w:rFonts w:cstheme="minorHAnsi"/>
+          <w:color w:val="000000" w:themeColor="text1"/>
+          <w:sz w:val="24"/>
+          <w:szCs w:val="24"/>
+          <w:shd w:val="clear" w:color="auto" w:fill="FFFFFF"/>
+        </w:rPr>
+        <w:t xml:space="preserve"> característicos canales son producto del </w:t>
+      </w:r>
+      <w:r>
+        <w:rPr>
+          <w:rFonts w:cstheme="minorHAnsi"/>
+          <w:color w:val="000000" w:themeColor="text1"/>
+          <w:sz w:val="24"/>
+          <w:szCs w:val="24"/>
+          <w:shd w:val="clear" w:color="auto" w:fill="FFFFFF"/>
+        </w:rPr>
+        <w:t>sistema</w:t>
+      </w:r>
+      <w:r>
+        <w:rPr>
+          <w:rFonts w:cstheme="minorHAnsi"/>
+          <w:color w:val="000000" w:themeColor="text1"/>
+          <w:sz w:val="24"/>
+          <w:szCs w:val="24"/>
+          <w:shd w:val="clear" w:color="auto" w:fill="FFFFFF"/>
+        </w:rPr>
+        <w:t xml:space="preserve"> agrícola de chinampas y actualmente conforman una red de 176 km de canales de los cuales 14 son utilizados para recorridos turísticos</w:t>
+      </w:r>
+      <w:r>
+        <w:rPr>
+          <w:rFonts w:cstheme="minorHAnsi"/>
+          <w:color w:val="000000" w:themeColor="text1"/>
+          <w:sz w:val="24"/>
+          <w:szCs w:val="24"/>
+          <w:shd w:val="clear" w:color="auto" w:fill="FFFFFF"/>
+        </w:rPr>
+        <w:t xml:space="preserve"> [4]</w:t>
+      </w:r>
+      <w:r>
+        <w:rPr>
+          <w:rFonts w:cstheme="minorHAnsi"/>
+          <w:color w:val="000000" w:themeColor="text1"/>
+          <w:sz w:val="24"/>
+          <w:szCs w:val="24"/>
+          <w:shd w:val="clear" w:color="auto" w:fill="FFFFFF"/>
+        </w:rPr>
+        <w:t xml:space="preserve">. </w:t>
+      </w:r>
+      <w:r>
+        <w:rPr>
+          <w:rFonts w:cstheme="minorHAnsi"/>
+          <w:color w:val="000000" w:themeColor="text1"/>
+          <w:sz w:val="24"/>
+          <w:szCs w:val="24"/>
+          <w:shd w:val="clear" w:color="auto" w:fill="FFFFFF"/>
+        </w:rPr>
+        <w:t>Xochimilco</w:t>
+      </w:r>
+      <w:r>
+        <w:rPr>
+          <w:rFonts w:cstheme="minorHAnsi"/>
+          <w:color w:val="000000" w:themeColor="text1"/>
+          <w:sz w:val="24"/>
+          <w:szCs w:val="24"/>
+          <w:shd w:val="clear" w:color="auto" w:fill="FFFFFF"/>
+        </w:rPr>
+        <w:t xml:space="preserve"> fue </w:t>
+      </w:r>
+      <w:r>
+        <w:rPr>
+          <w:rFonts w:cstheme="minorHAnsi"/>
+          <w:color w:val="000000" w:themeColor="text1"/>
+          <w:sz w:val="24"/>
+          <w:szCs w:val="24"/>
+          <w:shd w:val="clear" w:color="auto" w:fill="FFFFFF"/>
+        </w:rPr>
+        <w:t>declarado</w:t>
+      </w:r>
+      <w:r>
+        <w:rPr>
+          <w:rFonts w:cstheme="minorHAnsi"/>
+          <w:color w:val="000000" w:themeColor="text1"/>
+          <w:sz w:val="24"/>
+          <w:szCs w:val="24"/>
+          <w:shd w:val="clear" w:color="auto" w:fill="FFFFFF"/>
+        </w:rPr>
+        <w:t xml:space="preserve"> por la </w:t>
+      </w:r>
+      <w:r>
+        <w:rPr>
+          <w:rFonts w:cstheme="minorHAnsi"/>
+          <w:color w:val="000000" w:themeColor="text1"/>
+          <w:sz w:val="24"/>
+          <w:szCs w:val="24"/>
+          <w:shd w:val="clear" w:color="auto" w:fill="FFFFFF"/>
+        </w:rPr>
+        <w:t>UNESCO</w:t>
+      </w:r>
+      <w:r>
+        <w:rPr>
+          <w:rFonts w:cstheme="minorHAnsi"/>
+          <w:color w:val="000000" w:themeColor="text1"/>
+          <w:sz w:val="24"/>
+          <w:szCs w:val="24"/>
+          <w:shd w:val="clear" w:color="auto" w:fill="FFFFFF"/>
+        </w:rPr>
+        <w:t xml:space="preserve"> en 1987 como </w:t>
+      </w:r>
+      <w:r>
+        <w:rPr>
+          <w:rFonts w:cstheme="minorHAnsi"/>
+          <w:color w:val="000000" w:themeColor="text1"/>
+          <w:sz w:val="24"/>
+          <w:szCs w:val="24"/>
+          <w:shd w:val="clear" w:color="auto" w:fill="FFFFFF"/>
+        </w:rPr>
+        <w:t>Patrimonio</w:t>
+      </w:r>
+      <w:r>
+        <w:rPr>
+          <w:rFonts w:cstheme="minorHAnsi"/>
+          <w:color w:val="000000" w:themeColor="text1"/>
+          <w:sz w:val="24"/>
+          <w:szCs w:val="24"/>
+          <w:shd w:val="clear" w:color="auto" w:fill="FFFFFF"/>
+        </w:rPr>
+        <w:t xml:space="preserve"> </w:t>
+      </w:r>
+      <w:r>
+        <w:rPr>
+          <w:rFonts w:cstheme="minorHAnsi"/>
+          <w:color w:val="000000" w:themeColor="text1"/>
+          <w:sz w:val="24"/>
+          <w:szCs w:val="24"/>
+          <w:shd w:val="clear" w:color="auto" w:fill="FFFFFF"/>
+        </w:rPr>
+        <w:t>C</w:t>
+      </w:r>
+      <w:r>
+        <w:rPr>
+          <w:rFonts w:cstheme="minorHAnsi"/>
+          <w:color w:val="000000" w:themeColor="text1"/>
+          <w:sz w:val="24"/>
+          <w:szCs w:val="24"/>
+          <w:shd w:val="clear" w:color="auto" w:fill="FFFFFF"/>
+        </w:rPr>
+        <w:t xml:space="preserve">ultural de la </w:t>
+      </w:r>
+      <w:r>
+        <w:rPr>
+          <w:rFonts w:cstheme="minorHAnsi"/>
+          <w:color w:val="000000" w:themeColor="text1"/>
+          <w:sz w:val="24"/>
+          <w:szCs w:val="24"/>
+          <w:shd w:val="clear" w:color="auto" w:fill="FFFFFF"/>
+        </w:rPr>
+        <w:t>H</w:t>
+      </w:r>
+      <w:r>
+        <w:rPr>
+          <w:rFonts w:cstheme="minorHAnsi"/>
+          <w:color w:val="000000" w:themeColor="text1"/>
+          <w:sz w:val="24"/>
+          <w:szCs w:val="24"/>
+          <w:shd w:val="clear" w:color="auto" w:fill="FFFFFF"/>
+        </w:rPr>
+        <w:t>umanidad</w:t>
+      </w:r>
+      <w:r>
+        <w:rPr>
+          <w:rFonts w:cstheme="minorHAnsi"/>
+          <w:color w:val="000000" w:themeColor="text1"/>
+          <w:sz w:val="24"/>
+          <w:szCs w:val="24"/>
+          <w:shd w:val="clear" w:color="auto" w:fill="FFFFFF"/>
+        </w:rPr>
+        <w:t xml:space="preserve"> </w:t>
+      </w:r>
+      <w:r>
+        <w:rPr>
+          <w:rFonts w:cstheme="minorHAnsi"/>
+          <w:color w:val="000000" w:themeColor="text1"/>
+          <w:sz w:val="24"/>
+          <w:szCs w:val="24"/>
+          <w:shd w:val="clear" w:color="auto" w:fill="FFFFFF"/>
+        </w:rPr>
         <w:lastRenderedPageBreak/>
-        <w:t>Su</w:t>
-      </w:r>
-      <w:r>
-        <w:rPr>
-          <w:rFonts w:cstheme="minorHAnsi"/>
-          <w:color w:val="000000" w:themeColor="text1"/>
-          <w:sz w:val="24"/>
-          <w:szCs w:val="24"/>
-          <w:shd w:val="clear" w:color="auto" w:fill="FFFFFF"/>
-        </w:rPr>
-        <w:t>s</w:t>
-      </w:r>
-      <w:r>
-        <w:rPr>
-          <w:rFonts w:cstheme="minorHAnsi"/>
-          <w:color w:val="000000" w:themeColor="text1"/>
-          <w:sz w:val="24"/>
-          <w:szCs w:val="24"/>
-          <w:shd w:val="clear" w:color="auto" w:fill="FFFFFF"/>
-        </w:rPr>
-        <w:t xml:space="preserve"> característicos canales son producto del </w:t>
-      </w:r>
-      <w:r>
-        <w:rPr>
-          <w:rFonts w:cstheme="minorHAnsi"/>
-          <w:color w:val="000000" w:themeColor="text1"/>
-          <w:sz w:val="24"/>
-          <w:szCs w:val="24"/>
-          <w:shd w:val="clear" w:color="auto" w:fill="FFFFFF"/>
-        </w:rPr>
-        <w:t>sistema</w:t>
-      </w:r>
-      <w:r>
-        <w:rPr>
-          <w:rFonts w:cstheme="minorHAnsi"/>
-          <w:color w:val="000000" w:themeColor="text1"/>
-          <w:sz w:val="24"/>
-          <w:szCs w:val="24"/>
-          <w:shd w:val="clear" w:color="auto" w:fill="FFFFFF"/>
-        </w:rPr>
-        <w:t xml:space="preserve"> agrícola de chinampas y actualmente conforman una red de 176 km de canales de los cuales 14 son utilizados para recorridos turísticos</w:t>
-      </w:r>
-      <w:r>
-        <w:rPr>
-          <w:rFonts w:cstheme="minorHAnsi"/>
-          <w:color w:val="000000" w:themeColor="text1"/>
-          <w:sz w:val="24"/>
-          <w:szCs w:val="24"/>
-          <w:shd w:val="clear" w:color="auto" w:fill="FFFFFF"/>
-        </w:rPr>
-        <w:t xml:space="preserve"> [4]</w:t>
-      </w:r>
-      <w:r>
-        <w:rPr>
-          <w:rFonts w:cstheme="minorHAnsi"/>
-          <w:color w:val="000000" w:themeColor="text1"/>
-          <w:sz w:val="24"/>
-          <w:szCs w:val="24"/>
-          <w:shd w:val="clear" w:color="auto" w:fill="FFFFFF"/>
-        </w:rPr>
-        <w:t xml:space="preserve">. </w:t>
-      </w:r>
-      <w:r>
-        <w:rPr>
-          <w:rFonts w:cstheme="minorHAnsi"/>
-          <w:color w:val="000000" w:themeColor="text1"/>
-          <w:sz w:val="24"/>
-          <w:szCs w:val="24"/>
-          <w:shd w:val="clear" w:color="auto" w:fill="FFFFFF"/>
-        </w:rPr>
-        <w:t>Xochimilco</w:t>
-      </w:r>
-      <w:r>
-        <w:rPr>
-          <w:rFonts w:cstheme="minorHAnsi"/>
-          <w:color w:val="000000" w:themeColor="text1"/>
-          <w:sz w:val="24"/>
-          <w:szCs w:val="24"/>
-          <w:shd w:val="clear" w:color="auto" w:fill="FFFFFF"/>
-        </w:rPr>
-        <w:t xml:space="preserve"> fue </w:t>
-      </w:r>
-      <w:r>
-        <w:rPr>
-          <w:rFonts w:cstheme="minorHAnsi"/>
-          <w:color w:val="000000" w:themeColor="text1"/>
-          <w:sz w:val="24"/>
-          <w:szCs w:val="24"/>
-          <w:shd w:val="clear" w:color="auto" w:fill="FFFFFF"/>
-        </w:rPr>
-        <w:t>declarado</w:t>
-      </w:r>
-      <w:r>
-        <w:rPr>
-          <w:rFonts w:cstheme="minorHAnsi"/>
-          <w:color w:val="000000" w:themeColor="text1"/>
-          <w:sz w:val="24"/>
-          <w:szCs w:val="24"/>
-          <w:shd w:val="clear" w:color="auto" w:fill="FFFFFF"/>
-        </w:rPr>
-        <w:t xml:space="preserve"> por la </w:t>
-      </w:r>
-      <w:r>
-        <w:rPr>
-          <w:rFonts w:cstheme="minorHAnsi"/>
-          <w:color w:val="000000" w:themeColor="text1"/>
-          <w:sz w:val="24"/>
-          <w:szCs w:val="24"/>
-          <w:shd w:val="clear" w:color="auto" w:fill="FFFFFF"/>
-        </w:rPr>
-        <w:t>UNESCO</w:t>
-      </w:r>
-      <w:r>
-        <w:rPr>
-          <w:rFonts w:cstheme="minorHAnsi"/>
-          <w:color w:val="000000" w:themeColor="text1"/>
-          <w:sz w:val="24"/>
-          <w:szCs w:val="24"/>
-          <w:shd w:val="clear" w:color="auto" w:fill="FFFFFF"/>
-        </w:rPr>
-        <w:t xml:space="preserve"> en 1987 como </w:t>
-      </w:r>
-      <w:r>
-        <w:rPr>
-          <w:rFonts w:cstheme="minorHAnsi"/>
-          <w:color w:val="000000" w:themeColor="text1"/>
-          <w:sz w:val="24"/>
-          <w:szCs w:val="24"/>
-          <w:shd w:val="clear" w:color="auto" w:fill="FFFFFF"/>
-        </w:rPr>
-        <w:t>Patrimonio</w:t>
-      </w:r>
-      <w:r>
-        <w:rPr>
-          <w:rFonts w:cstheme="minorHAnsi"/>
-          <w:color w:val="000000" w:themeColor="text1"/>
-          <w:sz w:val="24"/>
-          <w:szCs w:val="24"/>
-          <w:shd w:val="clear" w:color="auto" w:fill="FFFFFF"/>
-        </w:rPr>
-        <w:t xml:space="preserve"> </w:t>
-      </w:r>
-      <w:r>
-        <w:rPr>
-          <w:rFonts w:cstheme="minorHAnsi"/>
-          <w:color w:val="000000" w:themeColor="text1"/>
-          <w:sz w:val="24"/>
-          <w:szCs w:val="24"/>
-          <w:shd w:val="clear" w:color="auto" w:fill="FFFFFF"/>
-        </w:rPr>
-        <w:t>C</w:t>
-      </w:r>
-      <w:r>
-        <w:rPr>
-          <w:rFonts w:cstheme="minorHAnsi"/>
-          <w:color w:val="000000" w:themeColor="text1"/>
-          <w:sz w:val="24"/>
-          <w:szCs w:val="24"/>
-          <w:shd w:val="clear" w:color="auto" w:fill="FFFFFF"/>
-        </w:rPr>
-        <w:t xml:space="preserve">ultural de la </w:t>
-      </w:r>
-      <w:r>
-        <w:rPr>
-          <w:rFonts w:cstheme="minorHAnsi"/>
-          <w:color w:val="000000" w:themeColor="text1"/>
-          <w:sz w:val="24"/>
-          <w:szCs w:val="24"/>
-          <w:shd w:val="clear" w:color="auto" w:fill="FFFFFF"/>
-        </w:rPr>
-        <w:t>H</w:t>
-      </w:r>
-      <w:r>
-        <w:rPr>
-          <w:rFonts w:cstheme="minorHAnsi"/>
-          <w:color w:val="000000" w:themeColor="text1"/>
-          <w:sz w:val="24"/>
-          <w:szCs w:val="24"/>
-          <w:shd w:val="clear" w:color="auto" w:fill="FFFFFF"/>
-        </w:rPr>
-        <w:t>umanidad</w:t>
-      </w:r>
-      <w:r>
-        <w:rPr>
-          <w:rFonts w:cstheme="minorHAnsi"/>
-          <w:color w:val="000000" w:themeColor="text1"/>
-          <w:sz w:val="24"/>
-          <w:szCs w:val="24"/>
-          <w:shd w:val="clear" w:color="auto" w:fill="FFFFFF"/>
-        </w:rPr>
-        <w:t xml:space="preserve"> por su cultura lacustre, su sistema agrícola</w:t>
+        <w:t>por su cultura lacustre, su sistema agrícola</w:t>
       </w:r>
       <w:r>
         <w:rPr>
@@ -9913,6 +9869,7 @@
           <w:szCs w:val="24"/>
           <w:shd w:val="clear" w:color="auto" w:fill="FFFFFF"/>
         </w:rPr>
+        <w:lastRenderedPageBreak/>
         <w:t xml:space="preserve">Las </w:t>
       </w:r>
       <w:r>
@@ -12241,6 +12198,7 @@
           <w:sz w:val="24"/>
           <w:szCs w:val="24"/>
         </w:rPr>
+        <w:lastRenderedPageBreak/>
         <w:t>Después</w:t>
       </w:r>
       <w:r>
@@ -12492,7 +12450,23 @@
                 <w:sz w:val="24"/>
                 <w:szCs w:val="24"/>
               </w:rPr>
-              <w:t>El RBT mostrará la información de las variables sensadas en una interfaz para el operario y así poder coordinar y controlar los procesos.</w:t>
+              <w:t xml:space="preserve">El RBT mostrará la información de las variables </w:t>
+            </w:r>
+            <w:proofErr w:type="spellStart"/>
+            <w:r>
+              <w:rPr>
+                <w:sz w:val="24"/>
+                <w:szCs w:val="24"/>
+              </w:rPr>
+              <w:t>sensadas</w:t>
+            </w:r>
+            <w:proofErr w:type="spellEnd"/>
+            <w:r>
+              <w:rPr>
+                <w:sz w:val="24"/>
+                <w:szCs w:val="24"/>
+              </w:rPr>
+              <w:t xml:space="preserve"> en una interfaz para el operario y así poder coordinar y controlar los procesos.</w:t>
             </w:r>
           </w:p>
         </w:tc>
@@ -12970,7 +12944,6 @@
         <w:ind w:firstLine="708"/>
       </w:pPr>
       <w:r>
-        <w:lastRenderedPageBreak/>
         <w:t xml:space="preserve">2.1 </w:t>
       </w:r>
       <w:r>
@@ -13000,6 +12973,7 @@
           <w:sz w:val="24"/>
           <w:szCs w:val="24"/>
         </w:rPr>
+        <w:lastRenderedPageBreak/>
         <w:t>El subsistema de instrumentación se encargará de proporcionar al sistema de interfaz los datos sobre el estado de las variables de pH, oxígeno disuelto, turbulencia y turbidez. De igual forma, transmitirá el estado</w:t>
       </w:r>
       <w:r>
@@ -13406,6 +13380,7 @@
           <w:sz w:val="24"/>
           <w:szCs w:val="24"/>
         </w:rPr>
+        <w:lastRenderedPageBreak/>
         <w:t xml:space="preserve">El subsistema de Bombas y Energía </w:t>
       </w:r>
       <w:r>
@@ -13726,6 +13701,16 @@
         </w:rPr>
         <w:t>Proteger al usuario de cualquier falla proveniente de los subsistemas o de algún componente de estos.</w:t>
       </w:r>
+    </w:p>
+    <w:p>
+      <w:pPr>
+        <w:spacing w:line="360" w:lineRule="auto"/>
+        <w:jc w:val="both"/>
+        <w:rPr>
+          <w:sz w:val="24"/>
+          <w:szCs w:val="24"/>
+        </w:rPr>
+      </w:pPr>
     </w:p>
     <w:p>
       <w:pPr>
@@ -13807,10 +13792,10 @@
         <w:tblLook w:val="04A0" w:firstRow="1" w:lastRow="0" w:firstColumn="1" w:lastColumn="0" w:noHBand="0" w:noVBand="1"/>
       </w:tblPr>
       <w:tblGrid>
-        <w:gridCol w:w="1243"/>
-        <w:gridCol w:w="2495"/>
-        <w:gridCol w:w="1665"/>
-        <w:gridCol w:w="4105"/>
+        <w:gridCol w:w="1239"/>
+        <w:gridCol w:w="2492"/>
+        <w:gridCol w:w="1666"/>
+        <w:gridCol w:w="4111"/>
       </w:tblGrid>
       <w:tr>
         <w:trPr>
@@ -13825,8 +13810,16 @@
             <w:pPr>
               <w:spacing w:line="360" w:lineRule="auto"/>
               <w:jc w:val="center"/>
+              <w:rPr>
+                <w:sz w:val="20"/>
+                <w:szCs w:val="20"/>
+              </w:rPr>
             </w:pPr>
             <w:r>
+              <w:rPr>
+                <w:sz w:val="20"/>
+                <w:szCs w:val="20"/>
+              </w:rPr>
               <w:t>Necesidad</w:t>
             </w:r>
           </w:p>
@@ -13840,8 +13833,16 @@
               <w:spacing w:line="360" w:lineRule="auto"/>
               <w:jc w:val="center"/>
               <w:cnfStyle w:val="100000000000" w:firstRow="1" w:lastRow="0" w:firstColumn="0" w:lastColumn="0" w:oddVBand="0" w:evenVBand="0" w:oddHBand="0" w:evenHBand="0" w:firstRowFirstColumn="0" w:firstRowLastColumn="0" w:lastRowFirstColumn="0" w:lastRowLastColumn="0"/>
+              <w:rPr>
+                <w:sz w:val="20"/>
+                <w:szCs w:val="20"/>
+              </w:rPr>
             </w:pPr>
             <w:r>
+              <w:rPr>
+                <w:sz w:val="20"/>
+                <w:szCs w:val="20"/>
+              </w:rPr>
               <w:t>Especificación</w:t>
             </w:r>
           </w:p>
@@ -13855,8 +13856,16 @@
               <w:spacing w:line="360" w:lineRule="auto"/>
               <w:jc w:val="center"/>
               <w:cnfStyle w:val="100000000000" w:firstRow="1" w:lastRow="0" w:firstColumn="0" w:lastColumn="0" w:oddVBand="0" w:evenVBand="0" w:oddHBand="0" w:evenHBand="0" w:firstRowFirstColumn="0" w:firstRowLastColumn="0" w:lastRowFirstColumn="0" w:lastRowLastColumn="0"/>
+              <w:rPr>
+                <w:sz w:val="20"/>
+                <w:szCs w:val="20"/>
+              </w:rPr>
             </w:pPr>
             <w:r>
+              <w:rPr>
+                <w:sz w:val="20"/>
+                <w:szCs w:val="20"/>
+              </w:rPr>
               <w:t>Unidad de medida</w:t>
             </w:r>
           </w:p>
@@ -13870,8 +13879,16 @@
               <w:spacing w:line="360" w:lineRule="auto"/>
               <w:jc w:val="center"/>
               <w:cnfStyle w:val="100000000000" w:firstRow="1" w:lastRow="0" w:firstColumn="0" w:lastColumn="0" w:oddVBand="0" w:evenVBand="0" w:oddHBand="0" w:evenHBand="0" w:firstRowFirstColumn="0" w:firstRowLastColumn="0" w:lastRowFirstColumn="0" w:lastRowLastColumn="0"/>
+              <w:rPr>
+                <w:sz w:val="20"/>
+                <w:szCs w:val="20"/>
+              </w:rPr>
             </w:pPr>
             <w:r>
+              <w:rPr>
+                <w:sz w:val="20"/>
+                <w:szCs w:val="20"/>
+              </w:rPr>
               <w:t>Justificación</w:t>
             </w:r>
           </w:p>
@@ -14912,10 +14929,10 @@
         <w:tblLook w:val="04A0" w:firstRow="1" w:lastRow="0" w:firstColumn="1" w:lastColumn="0" w:noHBand="0" w:noVBand="1"/>
       </w:tblPr>
       <w:tblGrid>
-        <w:gridCol w:w="2375"/>
-        <w:gridCol w:w="2385"/>
-        <w:gridCol w:w="2367"/>
-        <w:gridCol w:w="2381"/>
+        <w:gridCol w:w="1271"/>
+        <w:gridCol w:w="2410"/>
+        <w:gridCol w:w="1701"/>
+        <w:gridCol w:w="4126"/>
       </w:tblGrid>
       <w:tr>
         <w:trPr>
@@ -14924,59 +14941,91 @@
         <w:tc>
           <w:tcPr>
             <w:cnfStyle w:val="001000000000" w:firstRow="0" w:lastRow="0" w:firstColumn="1" w:lastColumn="0" w:oddVBand="0" w:evenVBand="0" w:oddHBand="0" w:evenHBand="0" w:firstRowFirstColumn="0" w:firstRowLastColumn="0" w:lastRowFirstColumn="0" w:lastRowLastColumn="0"/>
-            <w:tcW w:w="2414" w:type="dxa"/>
+            <w:tcW w:w="1271" w:type="dxa"/>
           </w:tcPr>
           <w:p>
             <w:pPr>
               <w:spacing w:line="360" w:lineRule="auto"/>
               <w:jc w:val="center"/>
+              <w:rPr>
+                <w:sz w:val="20"/>
+                <w:szCs w:val="20"/>
+              </w:rPr>
             </w:pPr>
             <w:r>
+              <w:rPr>
+                <w:sz w:val="20"/>
+                <w:szCs w:val="20"/>
+              </w:rPr>
               <w:t>Necesidad</w:t>
             </w:r>
           </w:p>
         </w:tc>
         <w:tc>
           <w:tcPr>
-            <w:tcW w:w="2414" w:type="dxa"/>
+            <w:tcW w:w="2410" w:type="dxa"/>
           </w:tcPr>
           <w:p>
             <w:pPr>
               <w:spacing w:line="360" w:lineRule="auto"/>
               <w:jc w:val="center"/>
               <w:cnfStyle w:val="100000000000" w:firstRow="1" w:lastRow="0" w:firstColumn="0" w:lastColumn="0" w:oddVBand="0" w:evenVBand="0" w:oddHBand="0" w:evenHBand="0" w:firstRowFirstColumn="0" w:firstRowLastColumn="0" w:lastRowFirstColumn="0" w:lastRowLastColumn="0"/>
+              <w:rPr>
+                <w:sz w:val="20"/>
+                <w:szCs w:val="20"/>
+              </w:rPr>
             </w:pPr>
             <w:r>
+              <w:rPr>
+                <w:sz w:val="20"/>
+                <w:szCs w:val="20"/>
+              </w:rPr>
               <w:t>Especificación</w:t>
             </w:r>
           </w:p>
         </w:tc>
         <w:tc>
           <w:tcPr>
-            <w:tcW w:w="2415" w:type="dxa"/>
+            <w:tcW w:w="1701" w:type="dxa"/>
           </w:tcPr>
           <w:p>
             <w:pPr>
               <w:spacing w:line="360" w:lineRule="auto"/>
               <w:jc w:val="center"/>
               <w:cnfStyle w:val="100000000000" w:firstRow="1" w:lastRow="0" w:firstColumn="0" w:lastColumn="0" w:oddVBand="0" w:evenVBand="0" w:oddHBand="0" w:evenHBand="0" w:firstRowFirstColumn="0" w:firstRowLastColumn="0" w:lastRowFirstColumn="0" w:lastRowLastColumn="0"/>
+              <w:rPr>
+                <w:sz w:val="20"/>
+                <w:szCs w:val="20"/>
+              </w:rPr>
             </w:pPr>
             <w:r>
+              <w:rPr>
+                <w:sz w:val="20"/>
+                <w:szCs w:val="20"/>
+              </w:rPr>
               <w:t>Unidad de medida</w:t>
             </w:r>
           </w:p>
         </w:tc>
         <w:tc>
           <w:tcPr>
-            <w:tcW w:w="2415" w:type="dxa"/>
+            <w:tcW w:w="4126" w:type="dxa"/>
           </w:tcPr>
           <w:p>
             <w:pPr>
               <w:spacing w:line="360" w:lineRule="auto"/>
               <w:jc w:val="center"/>
               <w:cnfStyle w:val="100000000000" w:firstRow="1" w:lastRow="0" w:firstColumn="0" w:lastColumn="0" w:oddVBand="0" w:evenVBand="0" w:oddHBand="0" w:evenHBand="0" w:firstRowFirstColumn="0" w:firstRowLastColumn="0" w:lastRowFirstColumn="0" w:lastRowLastColumn="0"/>
+              <w:rPr>
+                <w:sz w:val="20"/>
+                <w:szCs w:val="20"/>
+              </w:rPr>
             </w:pPr>
             <w:r>
+              <w:rPr>
+                <w:sz w:val="20"/>
+                <w:szCs w:val="20"/>
+              </w:rPr>
               <w:t>Justificación</w:t>
             </w:r>
           </w:p>
@@ -14989,24 +15038,52 @@
         <w:tc>
           <w:tcPr>
             <w:cnfStyle w:val="001000000000" w:firstRow="0" w:lastRow="0" w:firstColumn="1" w:lastColumn="0" w:oddVBand="0" w:evenVBand="0" w:oddHBand="0" w:evenHBand="0" w:firstRowFirstColumn="0" w:firstRowLastColumn="0" w:lastRowFirstColumn="0" w:lastRowLastColumn="0"/>
-            <w:tcW w:w="2414" w:type="dxa"/>
+            <w:tcW w:w="1271" w:type="dxa"/>
           </w:tcPr>
           <w:p>
             <w:pPr>
               <w:spacing w:line="360" w:lineRule="auto"/>
               <w:jc w:val="center"/>
               <w:rPr>
-                <w:sz w:val="24"/>
-                <w:szCs w:val="24"/>
+                <w:sz w:val="20"/>
+                <w:szCs w:val="20"/>
               </w:rPr>
             </w:pPr>
-            <w:bookmarkStart w:id="15" w:name="_GoBack"/>
-            <w:bookmarkEnd w:id="15"/>
+            <w:r>
+              <w:rPr>
+                <w:sz w:val="20"/>
+                <w:szCs w:val="20"/>
+              </w:rPr>
+              <w:t>1</w:t>
+            </w:r>
           </w:p>
         </w:tc>
         <w:tc>
           <w:tcPr>
-            <w:tcW w:w="2414" w:type="dxa"/>
+            <w:tcW w:w="2410" w:type="dxa"/>
+          </w:tcPr>
+          <w:p>
+            <w:pPr>
+              <w:spacing w:line="360" w:lineRule="auto"/>
+              <w:jc w:val="both"/>
+              <w:cnfStyle w:val="000000100000" w:firstRow="0" w:lastRow="0" w:firstColumn="0" w:lastColumn="0" w:oddVBand="0" w:evenVBand="0" w:oddHBand="1" w:evenHBand="0" w:firstRowFirstColumn="0" w:firstRowLastColumn="0" w:lastRowFirstColumn="0" w:lastRowLastColumn="0"/>
+              <w:rPr>
+                <w:sz w:val="20"/>
+                <w:szCs w:val="20"/>
+              </w:rPr>
+            </w:pPr>
+            <w:r>
+              <w:rPr>
+                <w:sz w:val="20"/>
+                <w:szCs w:val="20"/>
+              </w:rPr>
+              <w:t>Velocidad de los datos</w:t>
+            </w:r>
+          </w:p>
+        </w:tc>
+        <w:tc>
+          <w:tcPr>
+            <w:tcW w:w="1701" w:type="dxa"/>
           </w:tcPr>
           <w:p>
             <w:pPr>
@@ -15014,15 +15091,27 @@
               <w:jc w:val="center"/>
               <w:cnfStyle w:val="000000100000" w:firstRow="0" w:lastRow="0" w:firstColumn="0" w:lastColumn="0" w:oddVBand="0" w:evenVBand="0" w:oddHBand="1" w:evenHBand="0" w:firstRowFirstColumn="0" w:firstRowLastColumn="0" w:lastRowFirstColumn="0" w:lastRowLastColumn="0"/>
               <w:rPr>
-                <w:sz w:val="24"/>
-                <w:szCs w:val="24"/>
+                <w:sz w:val="20"/>
+                <w:szCs w:val="20"/>
               </w:rPr>
             </w:pPr>
+            <m:oMathPara>
+              <m:oMath>
+                <m:r>
+                  <w:rPr>
+                    <w:rFonts w:ascii="Cambria Math" w:hAnsi="Cambria Math"/>
+                    <w:sz w:val="20"/>
+                    <w:szCs w:val="20"/>
+                  </w:rPr>
+                  <m:t>μs</m:t>
+                </m:r>
+              </m:oMath>
+            </m:oMathPara>
           </w:p>
         </w:tc>
         <w:tc>
           <w:tcPr>
-            <w:tcW w:w="2415" w:type="dxa"/>
+            <w:tcW w:w="4126" w:type="dxa"/>
           </w:tcPr>
           <w:p>
             <w:pPr>
@@ -15030,24 +15119,8 @@
               <w:jc w:val="center"/>
               <w:cnfStyle w:val="000000100000" w:firstRow="0" w:lastRow="0" w:firstColumn="0" w:lastColumn="0" w:oddVBand="0" w:evenVBand="0" w:oddHBand="1" w:evenHBand="0" w:firstRowFirstColumn="0" w:firstRowLastColumn="0" w:lastRowFirstColumn="0" w:lastRowLastColumn="0"/>
               <w:rPr>
-                <w:sz w:val="24"/>
-                <w:szCs w:val="24"/>
-              </w:rPr>
-            </w:pPr>
-          </w:p>
-        </w:tc>
-        <w:tc>
-          <w:tcPr>
-            <w:tcW w:w="2415" w:type="dxa"/>
-          </w:tcPr>
-          <w:p>
-            <w:pPr>
-              <w:spacing w:line="360" w:lineRule="auto"/>
-              <w:jc w:val="center"/>
-              <w:cnfStyle w:val="000000100000" w:firstRow="0" w:lastRow="0" w:firstColumn="0" w:lastColumn="0" w:oddVBand="0" w:evenVBand="0" w:oddHBand="1" w:evenHBand="0" w:firstRowFirstColumn="0" w:firstRowLastColumn="0" w:lastRowFirstColumn="0" w:lastRowLastColumn="0"/>
-              <w:rPr>
-                <w:sz w:val="24"/>
-                <w:szCs w:val="24"/>
+                <w:sz w:val="20"/>
+                <w:szCs w:val="20"/>
               </w:rPr>
             </w:pPr>
           </w:p>
@@ -15057,22 +15130,52 @@
         <w:tc>
           <w:tcPr>
             <w:cnfStyle w:val="001000000000" w:firstRow="0" w:lastRow="0" w:firstColumn="1" w:lastColumn="0" w:oddVBand="0" w:evenVBand="0" w:oddHBand="0" w:evenHBand="0" w:firstRowFirstColumn="0" w:firstRowLastColumn="0" w:lastRowFirstColumn="0" w:lastRowLastColumn="0"/>
-            <w:tcW w:w="2414" w:type="dxa"/>
+            <w:tcW w:w="1271" w:type="dxa"/>
           </w:tcPr>
           <w:p>
             <w:pPr>
               <w:spacing w:line="360" w:lineRule="auto"/>
               <w:jc w:val="center"/>
               <w:rPr>
-                <w:sz w:val="24"/>
-                <w:szCs w:val="24"/>
+                <w:sz w:val="20"/>
+                <w:szCs w:val="20"/>
               </w:rPr>
             </w:pPr>
+            <w:r>
+              <w:rPr>
+                <w:sz w:val="20"/>
+                <w:szCs w:val="20"/>
+              </w:rPr>
+              <w:t>2</w:t>
+            </w:r>
           </w:p>
         </w:tc>
         <w:tc>
           <w:tcPr>
-            <w:tcW w:w="2414" w:type="dxa"/>
+            <w:tcW w:w="2410" w:type="dxa"/>
+          </w:tcPr>
+          <w:p>
+            <w:pPr>
+              <w:spacing w:line="360" w:lineRule="auto"/>
+              <w:jc w:val="both"/>
+              <w:cnfStyle w:val="000000000000" w:firstRow="0" w:lastRow="0" w:firstColumn="0" w:lastColumn="0" w:oddVBand="0" w:evenVBand="0" w:oddHBand="0" w:evenHBand="0" w:firstRowFirstColumn="0" w:firstRowLastColumn="0" w:lastRowFirstColumn="0" w:lastRowLastColumn="0"/>
+              <w:rPr>
+                <w:sz w:val="20"/>
+                <w:szCs w:val="20"/>
+              </w:rPr>
+            </w:pPr>
+            <w:r>
+              <w:rPr>
+                <w:sz w:val="20"/>
+                <w:szCs w:val="20"/>
+              </w:rPr>
+              <w:t>Información de las variables de estudio</w:t>
+            </w:r>
+          </w:p>
+        </w:tc>
+        <w:tc>
+          <w:tcPr>
+            <w:tcW w:w="1701" w:type="dxa"/>
           </w:tcPr>
           <w:p>
             <w:pPr>
@@ -15080,15 +15183,22 @@
               <w:jc w:val="center"/>
               <w:cnfStyle w:val="000000000000" w:firstRow="0" w:lastRow="0" w:firstColumn="0" w:lastColumn="0" w:oddVBand="0" w:evenVBand="0" w:oddHBand="0" w:evenHBand="0" w:firstRowFirstColumn="0" w:firstRowLastColumn="0" w:lastRowFirstColumn="0" w:lastRowLastColumn="0"/>
               <w:rPr>
-                <w:sz w:val="24"/>
-                <w:szCs w:val="24"/>
+                <w:sz w:val="20"/>
+                <w:szCs w:val="20"/>
               </w:rPr>
             </w:pPr>
+            <w:r>
+              <w:rPr>
+                <w:sz w:val="20"/>
+                <w:szCs w:val="20"/>
+              </w:rPr>
+              <w:t>Subjetivo</w:t>
+            </w:r>
           </w:p>
         </w:tc>
         <w:tc>
           <w:tcPr>
-            <w:tcW w:w="2415" w:type="dxa"/>
+            <w:tcW w:w="4126" w:type="dxa"/>
           </w:tcPr>
           <w:p>
             <w:pPr>
@@ -15096,24 +15206,8 @@
               <w:jc w:val="center"/>
               <w:cnfStyle w:val="000000000000" w:firstRow="0" w:lastRow="0" w:firstColumn="0" w:lastColumn="0" w:oddVBand="0" w:evenVBand="0" w:oddHBand="0" w:evenHBand="0" w:firstRowFirstColumn="0" w:firstRowLastColumn="0" w:lastRowFirstColumn="0" w:lastRowLastColumn="0"/>
               <w:rPr>
-                <w:sz w:val="24"/>
-                <w:szCs w:val="24"/>
-              </w:rPr>
-            </w:pPr>
-          </w:p>
-        </w:tc>
-        <w:tc>
-          <w:tcPr>
-            <w:tcW w:w="2415" w:type="dxa"/>
-          </w:tcPr>
-          <w:p>
-            <w:pPr>
-              <w:spacing w:line="360" w:lineRule="auto"/>
-              <w:jc w:val="center"/>
-              <w:cnfStyle w:val="000000000000" w:firstRow="0" w:lastRow="0" w:firstColumn="0" w:lastColumn="0" w:oddVBand="0" w:evenVBand="0" w:oddHBand="0" w:evenHBand="0" w:firstRowFirstColumn="0" w:firstRowLastColumn="0" w:lastRowFirstColumn="0" w:lastRowLastColumn="0"/>
-              <w:rPr>
-                <w:sz w:val="24"/>
-                <w:szCs w:val="24"/>
+                <w:sz w:val="20"/>
+                <w:szCs w:val="20"/>
               </w:rPr>
             </w:pPr>
           </w:p>
@@ -15126,22 +15220,52 @@
         <w:tc>
           <w:tcPr>
             <w:cnfStyle w:val="001000000000" w:firstRow="0" w:lastRow="0" w:firstColumn="1" w:lastColumn="0" w:oddVBand="0" w:evenVBand="0" w:oddHBand="0" w:evenHBand="0" w:firstRowFirstColumn="0" w:firstRowLastColumn="0" w:lastRowFirstColumn="0" w:lastRowLastColumn="0"/>
-            <w:tcW w:w="2414" w:type="dxa"/>
+            <w:tcW w:w="1271" w:type="dxa"/>
           </w:tcPr>
           <w:p>
             <w:pPr>
               <w:spacing w:line="360" w:lineRule="auto"/>
               <w:jc w:val="center"/>
               <w:rPr>
-                <w:sz w:val="24"/>
-                <w:szCs w:val="24"/>
+                <w:sz w:val="20"/>
+                <w:szCs w:val="20"/>
               </w:rPr>
             </w:pPr>
+            <w:r>
+              <w:rPr>
+                <w:sz w:val="20"/>
+                <w:szCs w:val="20"/>
+              </w:rPr>
+              <w:t>3</w:t>
+            </w:r>
           </w:p>
         </w:tc>
         <w:tc>
           <w:tcPr>
-            <w:tcW w:w="2414" w:type="dxa"/>
+            <w:tcW w:w="2410" w:type="dxa"/>
+          </w:tcPr>
+          <w:p>
+            <w:pPr>
+              <w:spacing w:line="360" w:lineRule="auto"/>
+              <w:jc w:val="both"/>
+              <w:cnfStyle w:val="000000100000" w:firstRow="0" w:lastRow="0" w:firstColumn="0" w:lastColumn="0" w:oddVBand="0" w:evenVBand="0" w:oddHBand="1" w:evenHBand="0" w:firstRowFirstColumn="0" w:firstRowLastColumn="0" w:lastRowFirstColumn="0" w:lastRowLastColumn="0"/>
+              <w:rPr>
+                <w:sz w:val="20"/>
+                <w:szCs w:val="20"/>
+              </w:rPr>
+            </w:pPr>
+            <w:r>
+              <w:rPr>
+                <w:sz w:val="20"/>
+                <w:szCs w:val="20"/>
+              </w:rPr>
+              <w:t>Administración de datos</w:t>
+            </w:r>
+          </w:p>
+        </w:tc>
+        <w:tc>
+          <w:tcPr>
+            <w:tcW w:w="1701" w:type="dxa"/>
           </w:tcPr>
           <w:p>
             <w:pPr>
@@ -15149,15 +15273,22 @@
               <w:jc w:val="center"/>
               <w:cnfStyle w:val="000000100000" w:firstRow="0" w:lastRow="0" w:firstColumn="0" w:lastColumn="0" w:oddVBand="0" w:evenVBand="0" w:oddHBand="1" w:evenHBand="0" w:firstRowFirstColumn="0" w:firstRowLastColumn="0" w:lastRowFirstColumn="0" w:lastRowLastColumn="0"/>
               <w:rPr>
-                <w:sz w:val="24"/>
-                <w:szCs w:val="24"/>
+                <w:sz w:val="20"/>
+                <w:szCs w:val="20"/>
               </w:rPr>
             </w:pPr>
+            <w:r>
+              <w:rPr>
+                <w:sz w:val="20"/>
+                <w:szCs w:val="20"/>
+              </w:rPr>
+              <w:t>Segundos [s]</w:t>
+            </w:r>
           </w:p>
         </w:tc>
         <w:tc>
           <w:tcPr>
-            <w:tcW w:w="2415" w:type="dxa"/>
+            <w:tcW w:w="4126" w:type="dxa"/>
           </w:tcPr>
           <w:p>
             <w:pPr>
@@ -15165,24 +15296,8 @@
               <w:jc w:val="center"/>
               <w:cnfStyle w:val="000000100000" w:firstRow="0" w:lastRow="0" w:firstColumn="0" w:lastColumn="0" w:oddVBand="0" w:evenVBand="0" w:oddHBand="1" w:evenHBand="0" w:firstRowFirstColumn="0" w:firstRowLastColumn="0" w:lastRowFirstColumn="0" w:lastRowLastColumn="0"/>
               <w:rPr>
-                <w:sz w:val="24"/>
-                <w:szCs w:val="24"/>
-              </w:rPr>
-            </w:pPr>
-          </w:p>
-        </w:tc>
-        <w:tc>
-          <w:tcPr>
-            <w:tcW w:w="2415" w:type="dxa"/>
-          </w:tcPr>
-          <w:p>
-            <w:pPr>
-              <w:spacing w:line="360" w:lineRule="auto"/>
-              <w:jc w:val="center"/>
-              <w:cnfStyle w:val="000000100000" w:firstRow="0" w:lastRow="0" w:firstColumn="0" w:lastColumn="0" w:oddVBand="0" w:evenVBand="0" w:oddHBand="1" w:evenHBand="0" w:firstRowFirstColumn="0" w:firstRowLastColumn="0" w:lastRowFirstColumn="0" w:lastRowLastColumn="0"/>
-              <w:rPr>
-                <w:sz w:val="24"/>
-                <w:szCs w:val="24"/>
+                <w:sz w:val="20"/>
+                <w:szCs w:val="20"/>
               </w:rPr>
             </w:pPr>
           </w:p>
@@ -15192,22 +15307,52 @@
         <w:tc>
           <w:tcPr>
             <w:cnfStyle w:val="001000000000" w:firstRow="0" w:lastRow="0" w:firstColumn="1" w:lastColumn="0" w:oddVBand="0" w:evenVBand="0" w:oddHBand="0" w:evenHBand="0" w:firstRowFirstColumn="0" w:firstRowLastColumn="0" w:lastRowFirstColumn="0" w:lastRowLastColumn="0"/>
-            <w:tcW w:w="2414" w:type="dxa"/>
+            <w:tcW w:w="1271" w:type="dxa"/>
           </w:tcPr>
           <w:p>
             <w:pPr>
               <w:spacing w:line="360" w:lineRule="auto"/>
               <w:jc w:val="center"/>
               <w:rPr>
-                <w:sz w:val="24"/>
-                <w:szCs w:val="24"/>
+                <w:sz w:val="20"/>
+                <w:szCs w:val="20"/>
               </w:rPr>
             </w:pPr>
+            <w:r>
+              <w:rPr>
+                <w:sz w:val="20"/>
+                <w:szCs w:val="20"/>
+              </w:rPr>
+              <w:t>4</w:t>
+            </w:r>
           </w:p>
         </w:tc>
         <w:tc>
           <w:tcPr>
-            <w:tcW w:w="2414" w:type="dxa"/>
+            <w:tcW w:w="2410" w:type="dxa"/>
+          </w:tcPr>
+          <w:p>
+            <w:pPr>
+              <w:spacing w:line="360" w:lineRule="auto"/>
+              <w:jc w:val="both"/>
+              <w:cnfStyle w:val="000000000000" w:firstRow="0" w:lastRow="0" w:firstColumn="0" w:lastColumn="0" w:oddVBand="0" w:evenVBand="0" w:oddHBand="0" w:evenHBand="0" w:firstRowFirstColumn="0" w:firstRowLastColumn="0" w:lastRowFirstColumn="0" w:lastRowLastColumn="0"/>
+              <w:rPr>
+                <w:sz w:val="20"/>
+                <w:szCs w:val="20"/>
+              </w:rPr>
+            </w:pPr>
+            <w:r>
+              <w:rPr>
+                <w:sz w:val="20"/>
+                <w:szCs w:val="20"/>
+              </w:rPr>
+              <w:t>Suministro de energía al sistema</w:t>
+            </w:r>
+          </w:p>
+        </w:tc>
+        <w:tc>
+          <w:tcPr>
+            <w:tcW w:w="1701" w:type="dxa"/>
           </w:tcPr>
           <w:p>
             <w:pPr>
@@ -15215,15 +15360,22 @@
               <w:jc w:val="center"/>
               <w:cnfStyle w:val="000000000000" w:firstRow="0" w:lastRow="0" w:firstColumn="0" w:lastColumn="0" w:oddVBand="0" w:evenVBand="0" w:oddHBand="0" w:evenHBand="0" w:firstRowFirstColumn="0" w:firstRowLastColumn="0" w:lastRowFirstColumn="0" w:lastRowLastColumn="0"/>
               <w:rPr>
-                <w:sz w:val="24"/>
-                <w:szCs w:val="24"/>
+                <w:sz w:val="20"/>
+                <w:szCs w:val="20"/>
               </w:rPr>
             </w:pPr>
+            <w:r>
+              <w:rPr>
+                <w:sz w:val="20"/>
+                <w:szCs w:val="20"/>
+              </w:rPr>
+              <w:t>Subjetivo</w:t>
+            </w:r>
           </w:p>
         </w:tc>
         <w:tc>
           <w:tcPr>
-            <w:tcW w:w="2415" w:type="dxa"/>
+            <w:tcW w:w="4126" w:type="dxa"/>
           </w:tcPr>
           <w:p>
             <w:pPr>
@@ -15231,24 +15383,8 @@
               <w:jc w:val="center"/>
               <w:cnfStyle w:val="000000000000" w:firstRow="0" w:lastRow="0" w:firstColumn="0" w:lastColumn="0" w:oddVBand="0" w:evenVBand="0" w:oddHBand="0" w:evenHBand="0" w:firstRowFirstColumn="0" w:firstRowLastColumn="0" w:lastRowFirstColumn="0" w:lastRowLastColumn="0"/>
               <w:rPr>
-                <w:sz w:val="24"/>
-                <w:szCs w:val="24"/>
-              </w:rPr>
-            </w:pPr>
-          </w:p>
-        </w:tc>
-        <w:tc>
-          <w:tcPr>
-            <w:tcW w:w="2415" w:type="dxa"/>
-          </w:tcPr>
-          <w:p>
-            <w:pPr>
-              <w:spacing w:line="360" w:lineRule="auto"/>
-              <w:jc w:val="center"/>
-              <w:cnfStyle w:val="000000000000" w:firstRow="0" w:lastRow="0" w:firstColumn="0" w:lastColumn="0" w:oddVBand="0" w:evenVBand="0" w:oddHBand="0" w:evenHBand="0" w:firstRowFirstColumn="0" w:firstRowLastColumn="0" w:lastRowFirstColumn="0" w:lastRowLastColumn="0"/>
-              <w:rPr>
-                <w:sz w:val="24"/>
-                <w:szCs w:val="24"/>
+                <w:sz w:val="20"/>
+                <w:szCs w:val="20"/>
               </w:rPr>
             </w:pPr>
           </w:p>
@@ -15261,22 +15397,52 @@
         <w:tc>
           <w:tcPr>
             <w:cnfStyle w:val="001000000000" w:firstRow="0" w:lastRow="0" w:firstColumn="1" w:lastColumn="0" w:oddVBand="0" w:evenVBand="0" w:oddHBand="0" w:evenHBand="0" w:firstRowFirstColumn="0" w:firstRowLastColumn="0" w:lastRowFirstColumn="0" w:lastRowLastColumn="0"/>
-            <w:tcW w:w="2414" w:type="dxa"/>
+            <w:tcW w:w="1271" w:type="dxa"/>
           </w:tcPr>
           <w:p>
             <w:pPr>
               <w:spacing w:line="360" w:lineRule="auto"/>
               <w:jc w:val="center"/>
               <w:rPr>
-                <w:sz w:val="24"/>
-                <w:szCs w:val="24"/>
+                <w:sz w:val="20"/>
+                <w:szCs w:val="20"/>
               </w:rPr>
             </w:pPr>
+            <w:r>
+              <w:rPr>
+                <w:sz w:val="20"/>
+                <w:szCs w:val="20"/>
+              </w:rPr>
+              <w:t>4</w:t>
+            </w:r>
           </w:p>
         </w:tc>
         <w:tc>
           <w:tcPr>
-            <w:tcW w:w="2414" w:type="dxa"/>
+            <w:tcW w:w="2410" w:type="dxa"/>
+          </w:tcPr>
+          <w:p>
+            <w:pPr>
+              <w:spacing w:line="360" w:lineRule="auto"/>
+              <w:jc w:val="both"/>
+              <w:cnfStyle w:val="000000100000" w:firstRow="0" w:lastRow="0" w:firstColumn="0" w:lastColumn="0" w:oddVBand="0" w:evenVBand="0" w:oddHBand="1" w:evenHBand="0" w:firstRowFirstColumn="0" w:firstRowLastColumn="0" w:lastRowFirstColumn="0" w:lastRowLastColumn="0"/>
+              <w:rPr>
+                <w:sz w:val="20"/>
+                <w:szCs w:val="20"/>
+              </w:rPr>
+            </w:pPr>
+            <w:r>
+              <w:rPr>
+                <w:sz w:val="20"/>
+                <w:szCs w:val="20"/>
+              </w:rPr>
+              <w:t>Circulación y recirculación del agua</w:t>
+            </w:r>
+          </w:p>
+        </w:tc>
+        <w:tc>
+          <w:tcPr>
+            <w:tcW w:w="1701" w:type="dxa"/>
           </w:tcPr>
           <w:p>
             <w:pPr>
@@ -15284,15 +15450,22 @@
               <w:jc w:val="center"/>
               <w:cnfStyle w:val="000000100000" w:firstRow="0" w:lastRow="0" w:firstColumn="0" w:lastColumn="0" w:oddVBand="0" w:evenVBand="0" w:oddHBand="1" w:evenHBand="0" w:firstRowFirstColumn="0" w:firstRowLastColumn="0" w:lastRowFirstColumn="0" w:lastRowLastColumn="0"/>
               <w:rPr>
-                <w:sz w:val="24"/>
-                <w:szCs w:val="24"/>
+                <w:sz w:val="20"/>
+                <w:szCs w:val="20"/>
               </w:rPr>
             </w:pPr>
+            <w:r>
+              <w:rPr>
+                <w:sz w:val="20"/>
+                <w:szCs w:val="20"/>
+              </w:rPr>
+              <w:t>Subjetivo</w:t>
+            </w:r>
           </w:p>
         </w:tc>
         <w:tc>
           <w:tcPr>
-            <w:tcW w:w="2415" w:type="dxa"/>
+            <w:tcW w:w="4126" w:type="dxa"/>
           </w:tcPr>
           <w:p>
             <w:pPr>
@@ -15300,15 +15473,153 @@
               <w:jc w:val="center"/>
               <w:cnfStyle w:val="000000100000" w:firstRow="0" w:lastRow="0" w:firstColumn="0" w:lastColumn="0" w:oddVBand="0" w:evenVBand="0" w:oddHBand="1" w:evenHBand="0" w:firstRowFirstColumn="0" w:firstRowLastColumn="0" w:lastRowFirstColumn="0" w:lastRowLastColumn="0"/>
               <w:rPr>
-                <w:sz w:val="24"/>
-                <w:szCs w:val="24"/>
+                <w:sz w:val="20"/>
+                <w:szCs w:val="20"/>
               </w:rPr>
             </w:pPr>
+          </w:p>
+        </w:tc>
+      </w:tr>
+      <w:tr>
+        <w:tc>
+          <w:tcPr>
+            <w:cnfStyle w:val="001000000000" w:firstRow="0" w:lastRow="0" w:firstColumn="1" w:lastColumn="0" w:oddVBand="0" w:evenVBand="0" w:oddHBand="0" w:evenHBand="0" w:firstRowFirstColumn="0" w:firstRowLastColumn="0" w:lastRowFirstColumn="0" w:lastRowLastColumn="0"/>
+            <w:tcW w:w="1271" w:type="dxa"/>
+          </w:tcPr>
+          <w:p>
+            <w:pPr>
+              <w:spacing w:line="360" w:lineRule="auto"/>
+              <w:jc w:val="center"/>
+              <w:rPr>
+                <w:sz w:val="20"/>
+                <w:szCs w:val="20"/>
+              </w:rPr>
+            </w:pPr>
+            <w:r>
+              <w:rPr>
+                <w:sz w:val="20"/>
+                <w:szCs w:val="20"/>
+              </w:rPr>
+              <w:t>4</w:t>
+            </w:r>
           </w:p>
         </w:tc>
         <w:tc>
           <w:tcPr>
-            <w:tcW w:w="2415" w:type="dxa"/>
+            <w:tcW w:w="2410" w:type="dxa"/>
+          </w:tcPr>
+          <w:p>
+            <w:pPr>
+              <w:spacing w:line="360" w:lineRule="auto"/>
+              <w:jc w:val="both"/>
+              <w:cnfStyle w:val="000000000000" w:firstRow="0" w:lastRow="0" w:firstColumn="0" w:lastColumn="0" w:oddVBand="0" w:evenVBand="0" w:oddHBand="0" w:evenHBand="0" w:firstRowFirstColumn="0" w:firstRowLastColumn="0" w:lastRowFirstColumn="0" w:lastRowLastColumn="0"/>
+              <w:rPr>
+                <w:sz w:val="20"/>
+                <w:szCs w:val="20"/>
+              </w:rPr>
+            </w:pPr>
+            <w:r>
+              <w:rPr>
+                <w:sz w:val="20"/>
+                <w:szCs w:val="20"/>
+              </w:rPr>
+              <w:t xml:space="preserve">Purga </w:t>
+            </w:r>
+          </w:p>
+        </w:tc>
+        <w:tc>
+          <w:tcPr>
+            <w:tcW w:w="1701" w:type="dxa"/>
+          </w:tcPr>
+          <w:p>
+            <w:pPr>
+              <w:spacing w:line="360" w:lineRule="auto"/>
+              <w:jc w:val="center"/>
+              <w:cnfStyle w:val="000000000000" w:firstRow="0" w:lastRow="0" w:firstColumn="0" w:lastColumn="0" w:oddVBand="0" w:evenVBand="0" w:oddHBand="0" w:evenHBand="0" w:firstRowFirstColumn="0" w:firstRowLastColumn="0" w:lastRowFirstColumn="0" w:lastRowLastColumn="0"/>
+              <w:rPr>
+                <w:sz w:val="20"/>
+                <w:szCs w:val="20"/>
+              </w:rPr>
+            </w:pPr>
+            <w:r>
+              <w:rPr>
+                <w:sz w:val="20"/>
+                <w:szCs w:val="20"/>
+              </w:rPr>
+              <w:t>Subjetivo</w:t>
+            </w:r>
+          </w:p>
+        </w:tc>
+        <w:tc>
+          <w:tcPr>
+            <w:tcW w:w="4126" w:type="dxa"/>
+          </w:tcPr>
+          <w:p>
+            <w:pPr>
+              <w:spacing w:line="360" w:lineRule="auto"/>
+              <w:jc w:val="center"/>
+              <w:cnfStyle w:val="000000000000" w:firstRow="0" w:lastRow="0" w:firstColumn="0" w:lastColumn="0" w:oddVBand="0" w:evenVBand="0" w:oddHBand="0" w:evenHBand="0" w:firstRowFirstColumn="0" w:firstRowLastColumn="0" w:lastRowFirstColumn="0" w:lastRowLastColumn="0"/>
+              <w:rPr>
+                <w:sz w:val="20"/>
+                <w:szCs w:val="20"/>
+              </w:rPr>
+            </w:pPr>
+          </w:p>
+        </w:tc>
+      </w:tr>
+      <w:tr>
+        <w:trPr>
+          <w:cnfStyle w:val="000000100000" w:firstRow="0" w:lastRow="0" w:firstColumn="0" w:lastColumn="0" w:oddVBand="0" w:evenVBand="0" w:oddHBand="1" w:evenHBand="0" w:firstRowFirstColumn="0" w:firstRowLastColumn="0" w:lastRowFirstColumn="0" w:lastRowLastColumn="0"/>
+        </w:trPr>
+        <w:tc>
+          <w:tcPr>
+            <w:cnfStyle w:val="001000000000" w:firstRow="0" w:lastRow="0" w:firstColumn="1" w:lastColumn="0" w:oddVBand="0" w:evenVBand="0" w:oddHBand="0" w:evenHBand="0" w:firstRowFirstColumn="0" w:firstRowLastColumn="0" w:lastRowFirstColumn="0" w:lastRowLastColumn="0"/>
+            <w:tcW w:w="1271" w:type="dxa"/>
+          </w:tcPr>
+          <w:p>
+            <w:pPr>
+              <w:spacing w:line="360" w:lineRule="auto"/>
+              <w:jc w:val="center"/>
+              <w:rPr>
+                <w:sz w:val="20"/>
+                <w:szCs w:val="20"/>
+              </w:rPr>
+            </w:pPr>
+            <w:r>
+              <w:rPr>
+                <w:sz w:val="20"/>
+                <w:szCs w:val="20"/>
+              </w:rPr>
+              <w:t>5</w:t>
+            </w:r>
+          </w:p>
+        </w:tc>
+        <w:tc>
+          <w:tcPr>
+            <w:tcW w:w="2410" w:type="dxa"/>
+          </w:tcPr>
+          <w:p>
+            <w:pPr>
+              <w:spacing w:line="360" w:lineRule="auto"/>
+              <w:jc w:val="both"/>
+              <w:cnfStyle w:val="000000100000" w:firstRow="0" w:lastRow="0" w:firstColumn="0" w:lastColumn="0" w:oddVBand="0" w:evenVBand="0" w:oddHBand="1" w:evenHBand="0" w:firstRowFirstColumn="0" w:firstRowLastColumn="0" w:lastRowFirstColumn="0" w:lastRowLastColumn="0"/>
+              <w:rPr>
+                <w:sz w:val="20"/>
+                <w:szCs w:val="20"/>
+              </w:rPr>
+            </w:pPr>
+            <w:r>
+              <w:rPr>
+                <w:sz w:val="20"/>
+                <w:szCs w:val="20"/>
+              </w:rPr>
+              <w:t xml:space="preserve">Usabilidad </w:t>
+            </w:r>
+          </w:p>
+        </w:tc>
+        <w:tc>
+          <w:tcPr>
+            <w:tcW w:w="1701" w:type="dxa"/>
           </w:tcPr>
           <w:p>
             <w:pPr>
@@ -15316,8 +15627,118 @@
               <w:jc w:val="center"/>
               <w:cnfStyle w:val="000000100000" w:firstRow="0" w:lastRow="0" w:firstColumn="0" w:lastColumn="0" w:oddVBand="0" w:evenVBand="0" w:oddHBand="1" w:evenHBand="0" w:firstRowFirstColumn="0" w:firstRowLastColumn="0" w:lastRowFirstColumn="0" w:lastRowLastColumn="0"/>
               <w:rPr>
-                <w:sz w:val="24"/>
-                <w:szCs w:val="24"/>
+                <w:sz w:val="20"/>
+                <w:szCs w:val="20"/>
+              </w:rPr>
+            </w:pPr>
+            <w:r>
+              <w:rPr>
+                <w:sz w:val="20"/>
+                <w:szCs w:val="20"/>
+              </w:rPr>
+              <w:t>Segundos [s]</w:t>
+            </w:r>
+          </w:p>
+        </w:tc>
+        <w:tc>
+          <w:tcPr>
+            <w:tcW w:w="4126" w:type="dxa"/>
+          </w:tcPr>
+          <w:p>
+            <w:pPr>
+              <w:spacing w:line="360" w:lineRule="auto"/>
+              <w:jc w:val="center"/>
+              <w:cnfStyle w:val="000000100000" w:firstRow="0" w:lastRow="0" w:firstColumn="0" w:lastColumn="0" w:oddVBand="0" w:evenVBand="0" w:oddHBand="1" w:evenHBand="0" w:firstRowFirstColumn="0" w:firstRowLastColumn="0" w:lastRowFirstColumn="0" w:lastRowLastColumn="0"/>
+              <w:rPr>
+                <w:sz w:val="20"/>
+                <w:szCs w:val="20"/>
+              </w:rPr>
+            </w:pPr>
+          </w:p>
+        </w:tc>
+      </w:tr>
+      <w:tr>
+        <w:tc>
+          <w:tcPr>
+            <w:cnfStyle w:val="001000000000" w:firstRow="0" w:lastRow="0" w:firstColumn="1" w:lastColumn="0" w:oddVBand="0" w:evenVBand="0" w:oddHBand="0" w:evenHBand="0" w:firstRowFirstColumn="0" w:firstRowLastColumn="0" w:lastRowFirstColumn="0" w:lastRowLastColumn="0"/>
+            <w:tcW w:w="1271" w:type="dxa"/>
+          </w:tcPr>
+          <w:p>
+            <w:pPr>
+              <w:spacing w:line="360" w:lineRule="auto"/>
+              <w:jc w:val="center"/>
+              <w:rPr>
+                <w:sz w:val="20"/>
+                <w:szCs w:val="20"/>
+              </w:rPr>
+            </w:pPr>
+            <w:r>
+              <w:rPr>
+                <w:sz w:val="20"/>
+                <w:szCs w:val="20"/>
+              </w:rPr>
+              <w:t>6</w:t>
+            </w:r>
+          </w:p>
+        </w:tc>
+        <w:tc>
+          <w:tcPr>
+            <w:tcW w:w="2410" w:type="dxa"/>
+          </w:tcPr>
+          <w:p>
+            <w:pPr>
+              <w:spacing w:line="360" w:lineRule="auto"/>
+              <w:jc w:val="both"/>
+              <w:cnfStyle w:val="000000000000" w:firstRow="0" w:lastRow="0" w:firstColumn="0" w:lastColumn="0" w:oddVBand="0" w:evenVBand="0" w:oddHBand="0" w:evenHBand="0" w:firstRowFirstColumn="0" w:firstRowLastColumn="0" w:lastRowFirstColumn="0" w:lastRowLastColumn="0"/>
+              <w:rPr>
+                <w:sz w:val="20"/>
+                <w:szCs w:val="20"/>
+              </w:rPr>
+            </w:pPr>
+            <w:r>
+              <w:rPr>
+                <w:sz w:val="20"/>
+                <w:szCs w:val="20"/>
+              </w:rPr>
+              <w:t>Mantenimiento</w:t>
+            </w:r>
+          </w:p>
+        </w:tc>
+        <w:tc>
+          <w:tcPr>
+            <w:tcW w:w="1701" w:type="dxa"/>
+          </w:tcPr>
+          <w:p>
+            <w:pPr>
+              <w:spacing w:line="360" w:lineRule="auto"/>
+              <w:jc w:val="center"/>
+              <w:cnfStyle w:val="000000000000" w:firstRow="0" w:lastRow="0" w:firstColumn="0" w:lastColumn="0" w:oddVBand="0" w:evenVBand="0" w:oddHBand="0" w:evenHBand="0" w:firstRowFirstColumn="0" w:firstRowLastColumn="0" w:lastRowFirstColumn="0" w:lastRowLastColumn="0"/>
+              <w:rPr>
+                <w:sz w:val="20"/>
+                <w:szCs w:val="20"/>
+              </w:rPr>
+            </w:pPr>
+            <w:r>
+              <w:rPr>
+                <w:sz w:val="20"/>
+                <w:szCs w:val="20"/>
+              </w:rPr>
+              <w:t>Segundos [s]</w:t>
+            </w:r>
+          </w:p>
+        </w:tc>
+        <w:tc>
+          <w:tcPr>
+            <w:tcW w:w="4126" w:type="dxa"/>
+          </w:tcPr>
+          <w:p>
+            <w:pPr>
+              <w:spacing w:line="360" w:lineRule="auto"/>
+              <w:jc w:val="center"/>
+              <w:cnfStyle w:val="000000000000" w:firstRow="0" w:lastRow="0" w:firstColumn="0" w:lastColumn="0" w:oddVBand="0" w:evenVBand="0" w:oddHBand="0" w:evenHBand="0" w:firstRowFirstColumn="0" w:firstRowLastColumn="0" w:lastRowFirstColumn="0" w:lastRowLastColumn="0"/>
+              <w:rPr>
+                <w:sz w:val="20"/>
+                <w:szCs w:val="20"/>
               </w:rPr>
             </w:pPr>
           </w:p>
@@ -15336,6 +15757,1297 @@
     </w:p>
     <w:p>
       <w:pPr>
+        <w:spacing w:line="360" w:lineRule="auto"/>
+        <w:rPr>
+          <w:sz w:val="24"/>
+          <w:szCs w:val="24"/>
+        </w:rPr>
+      </w:pPr>
+    </w:p>
+    <w:p>
+      <w:pPr>
+        <w:spacing w:line="360" w:lineRule="auto"/>
+        <w:rPr>
+          <w:sz w:val="24"/>
+          <w:szCs w:val="24"/>
+        </w:rPr>
+      </w:pPr>
+      <w:r>
+        <w:rPr>
+          <w:sz w:val="24"/>
+          <w:szCs w:val="24"/>
+        </w:rPr>
+        <w:t>Las especificaciones para el subsistema de Bombas y Energía se presentan en la tabla 5.</w:t>
+      </w:r>
+    </w:p>
+    <w:tbl>
+      <w:tblPr>
+        <w:tblStyle w:val="Tablanormal1"/>
+        <w:tblW w:w="0" w:type="auto"/>
+        <w:tblLook w:val="04A0" w:firstRow="1" w:lastRow="0" w:firstColumn="1" w:lastColumn="0" w:noHBand="0" w:noVBand="1"/>
+      </w:tblPr>
+      <w:tblGrid>
+        <w:gridCol w:w="1271"/>
+        <w:gridCol w:w="2410"/>
+        <w:gridCol w:w="1701"/>
+        <w:gridCol w:w="4126"/>
+      </w:tblGrid>
+      <w:tr>
+        <w:trPr>
+          <w:cnfStyle w:val="100000000000" w:firstRow="1" w:lastRow="0" w:firstColumn="0" w:lastColumn="0" w:oddVBand="0" w:evenVBand="0" w:oddHBand="0" w:evenHBand="0" w:firstRowFirstColumn="0" w:firstRowLastColumn="0" w:lastRowFirstColumn="0" w:lastRowLastColumn="0"/>
+        </w:trPr>
+        <w:tc>
+          <w:tcPr>
+            <w:cnfStyle w:val="001000000000" w:firstRow="0" w:lastRow="0" w:firstColumn="1" w:lastColumn="0" w:oddVBand="0" w:evenVBand="0" w:oddHBand="0" w:evenHBand="0" w:firstRowFirstColumn="0" w:firstRowLastColumn="0" w:lastRowFirstColumn="0" w:lastRowLastColumn="0"/>
+            <w:tcW w:w="1271" w:type="dxa"/>
+          </w:tcPr>
+          <w:p>
+            <w:pPr>
+              <w:spacing w:line="360" w:lineRule="auto"/>
+              <w:jc w:val="center"/>
+              <w:rPr>
+                <w:sz w:val="20"/>
+                <w:szCs w:val="20"/>
+              </w:rPr>
+            </w:pPr>
+            <w:r>
+              <w:rPr>
+                <w:sz w:val="20"/>
+                <w:szCs w:val="20"/>
+              </w:rPr>
+              <w:t>Necesidad</w:t>
+            </w:r>
+          </w:p>
+        </w:tc>
+        <w:tc>
+          <w:tcPr>
+            <w:tcW w:w="2410" w:type="dxa"/>
+          </w:tcPr>
+          <w:p>
+            <w:pPr>
+              <w:spacing w:line="360" w:lineRule="auto"/>
+              <w:jc w:val="center"/>
+              <w:cnfStyle w:val="100000000000" w:firstRow="1" w:lastRow="0" w:firstColumn="0" w:lastColumn="0" w:oddVBand="0" w:evenVBand="0" w:oddHBand="0" w:evenHBand="0" w:firstRowFirstColumn="0" w:firstRowLastColumn="0" w:lastRowFirstColumn="0" w:lastRowLastColumn="0"/>
+              <w:rPr>
+                <w:sz w:val="20"/>
+                <w:szCs w:val="20"/>
+              </w:rPr>
+            </w:pPr>
+            <w:r>
+              <w:rPr>
+                <w:sz w:val="20"/>
+                <w:szCs w:val="20"/>
+              </w:rPr>
+              <w:t>Especificación</w:t>
+            </w:r>
+          </w:p>
+        </w:tc>
+        <w:tc>
+          <w:tcPr>
+            <w:tcW w:w="1701" w:type="dxa"/>
+          </w:tcPr>
+          <w:p>
+            <w:pPr>
+              <w:spacing w:line="360" w:lineRule="auto"/>
+              <w:jc w:val="center"/>
+              <w:cnfStyle w:val="100000000000" w:firstRow="1" w:lastRow="0" w:firstColumn="0" w:lastColumn="0" w:oddVBand="0" w:evenVBand="0" w:oddHBand="0" w:evenHBand="0" w:firstRowFirstColumn="0" w:firstRowLastColumn="0" w:lastRowFirstColumn="0" w:lastRowLastColumn="0"/>
+              <w:rPr>
+                <w:sz w:val="20"/>
+                <w:szCs w:val="20"/>
+              </w:rPr>
+            </w:pPr>
+            <w:r>
+              <w:rPr>
+                <w:sz w:val="20"/>
+                <w:szCs w:val="20"/>
+              </w:rPr>
+              <w:t>Unidad de medida</w:t>
+            </w:r>
+          </w:p>
+        </w:tc>
+        <w:tc>
+          <w:tcPr>
+            <w:tcW w:w="4126" w:type="dxa"/>
+          </w:tcPr>
+          <w:p>
+            <w:pPr>
+              <w:spacing w:line="360" w:lineRule="auto"/>
+              <w:jc w:val="center"/>
+              <w:cnfStyle w:val="100000000000" w:firstRow="1" w:lastRow="0" w:firstColumn="0" w:lastColumn="0" w:oddVBand="0" w:evenVBand="0" w:oddHBand="0" w:evenHBand="0" w:firstRowFirstColumn="0" w:firstRowLastColumn="0" w:lastRowFirstColumn="0" w:lastRowLastColumn="0"/>
+              <w:rPr>
+                <w:sz w:val="20"/>
+                <w:szCs w:val="20"/>
+              </w:rPr>
+            </w:pPr>
+            <w:r>
+              <w:rPr>
+                <w:sz w:val="20"/>
+                <w:szCs w:val="20"/>
+              </w:rPr>
+              <w:t>Justificación</w:t>
+            </w:r>
+          </w:p>
+        </w:tc>
+      </w:tr>
+      <w:tr>
+        <w:trPr>
+          <w:cnfStyle w:val="000000100000" w:firstRow="0" w:lastRow="0" w:firstColumn="0" w:lastColumn="0" w:oddVBand="0" w:evenVBand="0" w:oddHBand="1" w:evenHBand="0" w:firstRowFirstColumn="0" w:firstRowLastColumn="0" w:lastRowFirstColumn="0" w:lastRowLastColumn="0"/>
+        </w:trPr>
+        <w:tc>
+          <w:tcPr>
+            <w:cnfStyle w:val="001000000000" w:firstRow="0" w:lastRow="0" w:firstColumn="1" w:lastColumn="0" w:oddVBand="0" w:evenVBand="0" w:oddHBand="0" w:evenHBand="0" w:firstRowFirstColumn="0" w:firstRowLastColumn="0" w:lastRowFirstColumn="0" w:lastRowLastColumn="0"/>
+            <w:tcW w:w="1271" w:type="dxa"/>
+          </w:tcPr>
+          <w:p>
+            <w:pPr>
+              <w:spacing w:line="360" w:lineRule="auto"/>
+              <w:jc w:val="center"/>
+              <w:rPr>
+                <w:sz w:val="20"/>
+                <w:szCs w:val="20"/>
+              </w:rPr>
+            </w:pPr>
+            <w:r>
+              <w:rPr>
+                <w:sz w:val="20"/>
+                <w:szCs w:val="20"/>
+              </w:rPr>
+              <w:t>1</w:t>
+            </w:r>
+          </w:p>
+        </w:tc>
+        <w:tc>
+          <w:tcPr>
+            <w:tcW w:w="2410" w:type="dxa"/>
+          </w:tcPr>
+          <w:p>
+            <w:pPr>
+              <w:spacing w:line="360" w:lineRule="auto"/>
+              <w:jc w:val="both"/>
+              <w:cnfStyle w:val="000000100000" w:firstRow="0" w:lastRow="0" w:firstColumn="0" w:lastColumn="0" w:oddVBand="0" w:evenVBand="0" w:oddHBand="1" w:evenHBand="0" w:firstRowFirstColumn="0" w:firstRowLastColumn="0" w:lastRowFirstColumn="0" w:lastRowLastColumn="0"/>
+              <w:rPr>
+                <w:sz w:val="20"/>
+                <w:szCs w:val="20"/>
+              </w:rPr>
+            </w:pPr>
+            <w:r>
+              <w:rPr>
+                <w:sz w:val="20"/>
+                <w:szCs w:val="20"/>
+              </w:rPr>
+              <w:t>Regulación de energía eléctrica</w:t>
+            </w:r>
+          </w:p>
+        </w:tc>
+        <w:tc>
+          <w:tcPr>
+            <w:tcW w:w="1701" w:type="dxa"/>
+          </w:tcPr>
+          <w:p>
+            <w:pPr>
+              <w:spacing w:line="360" w:lineRule="auto"/>
+              <w:jc w:val="center"/>
+              <w:cnfStyle w:val="000000100000" w:firstRow="0" w:lastRow="0" w:firstColumn="0" w:lastColumn="0" w:oddVBand="0" w:evenVBand="0" w:oddHBand="1" w:evenHBand="0" w:firstRowFirstColumn="0" w:firstRowLastColumn="0" w:lastRowFirstColumn="0" w:lastRowLastColumn="0"/>
+              <w:rPr>
+                <w:sz w:val="20"/>
+                <w:szCs w:val="20"/>
+              </w:rPr>
+            </w:pPr>
+          </w:p>
+        </w:tc>
+        <w:tc>
+          <w:tcPr>
+            <w:tcW w:w="4126" w:type="dxa"/>
+          </w:tcPr>
+          <w:p>
+            <w:pPr>
+              <w:spacing w:line="360" w:lineRule="auto"/>
+              <w:jc w:val="both"/>
+              <w:cnfStyle w:val="000000100000" w:firstRow="0" w:lastRow="0" w:firstColumn="0" w:lastColumn="0" w:oddVBand="0" w:evenVBand="0" w:oddHBand="1" w:evenHBand="0" w:firstRowFirstColumn="0" w:firstRowLastColumn="0" w:lastRowFirstColumn="0" w:lastRowLastColumn="0"/>
+              <w:rPr>
+                <w:sz w:val="20"/>
+                <w:szCs w:val="20"/>
+              </w:rPr>
+            </w:pPr>
+          </w:p>
+        </w:tc>
+      </w:tr>
+      <w:tr>
+        <w:tc>
+          <w:tcPr>
+            <w:cnfStyle w:val="001000000000" w:firstRow="0" w:lastRow="0" w:firstColumn="1" w:lastColumn="0" w:oddVBand="0" w:evenVBand="0" w:oddHBand="0" w:evenHBand="0" w:firstRowFirstColumn="0" w:firstRowLastColumn="0" w:lastRowFirstColumn="0" w:lastRowLastColumn="0"/>
+            <w:tcW w:w="1271" w:type="dxa"/>
+          </w:tcPr>
+          <w:p>
+            <w:pPr>
+              <w:spacing w:line="360" w:lineRule="auto"/>
+              <w:jc w:val="center"/>
+              <w:rPr>
+                <w:sz w:val="20"/>
+                <w:szCs w:val="20"/>
+              </w:rPr>
+            </w:pPr>
+            <w:r>
+              <w:rPr>
+                <w:sz w:val="20"/>
+                <w:szCs w:val="20"/>
+              </w:rPr>
+              <w:t>2</w:t>
+            </w:r>
+          </w:p>
+        </w:tc>
+        <w:tc>
+          <w:tcPr>
+            <w:tcW w:w="2410" w:type="dxa"/>
+          </w:tcPr>
+          <w:p>
+            <w:pPr>
+              <w:spacing w:line="360" w:lineRule="auto"/>
+              <w:jc w:val="both"/>
+              <w:cnfStyle w:val="000000000000" w:firstRow="0" w:lastRow="0" w:firstColumn="0" w:lastColumn="0" w:oddVBand="0" w:evenVBand="0" w:oddHBand="0" w:evenHBand="0" w:firstRowFirstColumn="0" w:firstRowLastColumn="0" w:lastRowFirstColumn="0" w:lastRowLastColumn="0"/>
+              <w:rPr>
+                <w:sz w:val="20"/>
+                <w:szCs w:val="20"/>
+              </w:rPr>
+            </w:pPr>
+            <w:r>
+              <w:rPr>
+                <w:sz w:val="20"/>
+                <w:szCs w:val="20"/>
+              </w:rPr>
+              <w:t>Distribución de energía eléctrica</w:t>
+            </w:r>
+          </w:p>
+        </w:tc>
+        <w:tc>
+          <w:tcPr>
+            <w:tcW w:w="1701" w:type="dxa"/>
+          </w:tcPr>
+          <w:p>
+            <w:pPr>
+              <w:spacing w:line="360" w:lineRule="auto"/>
+              <w:jc w:val="center"/>
+              <w:cnfStyle w:val="000000000000" w:firstRow="0" w:lastRow="0" w:firstColumn="0" w:lastColumn="0" w:oddVBand="0" w:evenVBand="0" w:oddHBand="0" w:evenHBand="0" w:firstRowFirstColumn="0" w:firstRowLastColumn="0" w:lastRowFirstColumn="0" w:lastRowLastColumn="0"/>
+              <w:rPr>
+                <w:sz w:val="20"/>
+                <w:szCs w:val="20"/>
+              </w:rPr>
+            </w:pPr>
+          </w:p>
+        </w:tc>
+        <w:tc>
+          <w:tcPr>
+            <w:tcW w:w="4126" w:type="dxa"/>
+          </w:tcPr>
+          <w:p>
+            <w:pPr>
+              <w:spacing w:line="360" w:lineRule="auto"/>
+              <w:jc w:val="both"/>
+              <w:cnfStyle w:val="000000000000" w:firstRow="0" w:lastRow="0" w:firstColumn="0" w:lastColumn="0" w:oddVBand="0" w:evenVBand="0" w:oddHBand="0" w:evenHBand="0" w:firstRowFirstColumn="0" w:firstRowLastColumn="0" w:lastRowFirstColumn="0" w:lastRowLastColumn="0"/>
+              <w:rPr>
+                <w:sz w:val="20"/>
+                <w:szCs w:val="20"/>
+              </w:rPr>
+            </w:pPr>
+          </w:p>
+        </w:tc>
+      </w:tr>
+      <w:tr>
+        <w:trPr>
+          <w:cnfStyle w:val="000000100000" w:firstRow="0" w:lastRow="0" w:firstColumn="0" w:lastColumn="0" w:oddVBand="0" w:evenVBand="0" w:oddHBand="1" w:evenHBand="0" w:firstRowFirstColumn="0" w:firstRowLastColumn="0" w:lastRowFirstColumn="0" w:lastRowLastColumn="0"/>
+        </w:trPr>
+        <w:tc>
+          <w:tcPr>
+            <w:cnfStyle w:val="001000000000" w:firstRow="0" w:lastRow="0" w:firstColumn="1" w:lastColumn="0" w:oddVBand="0" w:evenVBand="0" w:oddHBand="0" w:evenHBand="0" w:firstRowFirstColumn="0" w:firstRowLastColumn="0" w:lastRowFirstColumn="0" w:lastRowLastColumn="0"/>
+            <w:tcW w:w="1271" w:type="dxa"/>
+          </w:tcPr>
+          <w:p>
+            <w:pPr>
+              <w:spacing w:line="360" w:lineRule="auto"/>
+              <w:jc w:val="center"/>
+              <w:rPr>
+                <w:sz w:val="20"/>
+                <w:szCs w:val="20"/>
+              </w:rPr>
+            </w:pPr>
+            <w:r>
+              <w:rPr>
+                <w:sz w:val="20"/>
+                <w:szCs w:val="20"/>
+              </w:rPr>
+              <w:t>3</w:t>
+            </w:r>
+          </w:p>
+        </w:tc>
+        <w:tc>
+          <w:tcPr>
+            <w:tcW w:w="2410" w:type="dxa"/>
+          </w:tcPr>
+          <w:p>
+            <w:pPr>
+              <w:spacing w:line="360" w:lineRule="auto"/>
+              <w:jc w:val="both"/>
+              <w:cnfStyle w:val="000000100000" w:firstRow="0" w:lastRow="0" w:firstColumn="0" w:lastColumn="0" w:oddVBand="0" w:evenVBand="0" w:oddHBand="1" w:evenHBand="0" w:firstRowFirstColumn="0" w:firstRowLastColumn="0" w:lastRowFirstColumn="0" w:lastRowLastColumn="0"/>
+              <w:rPr>
+                <w:sz w:val="20"/>
+                <w:szCs w:val="20"/>
+              </w:rPr>
+            </w:pPr>
+            <w:r>
+              <w:rPr>
+                <w:sz w:val="20"/>
+                <w:szCs w:val="20"/>
+              </w:rPr>
+              <w:t>Estado del RBT</w:t>
+            </w:r>
+          </w:p>
+        </w:tc>
+        <w:tc>
+          <w:tcPr>
+            <w:tcW w:w="1701" w:type="dxa"/>
+          </w:tcPr>
+          <w:p>
+            <w:pPr>
+              <w:spacing w:line="360" w:lineRule="auto"/>
+              <w:jc w:val="center"/>
+              <w:cnfStyle w:val="000000100000" w:firstRow="0" w:lastRow="0" w:firstColumn="0" w:lastColumn="0" w:oddVBand="0" w:evenVBand="0" w:oddHBand="1" w:evenHBand="0" w:firstRowFirstColumn="0" w:firstRowLastColumn="0" w:lastRowFirstColumn="0" w:lastRowLastColumn="0"/>
+              <w:rPr>
+                <w:sz w:val="20"/>
+                <w:szCs w:val="20"/>
+              </w:rPr>
+            </w:pPr>
+          </w:p>
+        </w:tc>
+        <w:tc>
+          <w:tcPr>
+            <w:tcW w:w="4126" w:type="dxa"/>
+          </w:tcPr>
+          <w:p>
+            <w:pPr>
+              <w:spacing w:line="360" w:lineRule="auto"/>
+              <w:jc w:val="both"/>
+              <w:cnfStyle w:val="000000100000" w:firstRow="0" w:lastRow="0" w:firstColumn="0" w:lastColumn="0" w:oddVBand="0" w:evenVBand="0" w:oddHBand="1" w:evenHBand="0" w:firstRowFirstColumn="0" w:firstRowLastColumn="0" w:lastRowFirstColumn="0" w:lastRowLastColumn="0"/>
+              <w:rPr>
+                <w:sz w:val="20"/>
+                <w:szCs w:val="20"/>
+              </w:rPr>
+            </w:pPr>
+          </w:p>
+        </w:tc>
+      </w:tr>
+      <w:tr>
+        <w:tc>
+          <w:tcPr>
+            <w:cnfStyle w:val="001000000000" w:firstRow="0" w:lastRow="0" w:firstColumn="1" w:lastColumn="0" w:oddVBand="0" w:evenVBand="0" w:oddHBand="0" w:evenHBand="0" w:firstRowFirstColumn="0" w:firstRowLastColumn="0" w:lastRowFirstColumn="0" w:lastRowLastColumn="0"/>
+            <w:tcW w:w="1271" w:type="dxa"/>
+          </w:tcPr>
+          <w:p>
+            <w:pPr>
+              <w:spacing w:line="360" w:lineRule="auto"/>
+              <w:jc w:val="center"/>
+              <w:rPr>
+                <w:sz w:val="20"/>
+                <w:szCs w:val="20"/>
+              </w:rPr>
+            </w:pPr>
+            <w:r>
+              <w:rPr>
+                <w:sz w:val="20"/>
+                <w:szCs w:val="20"/>
+              </w:rPr>
+              <w:lastRenderedPageBreak/>
+              <w:t>3</w:t>
+            </w:r>
+          </w:p>
+        </w:tc>
+        <w:tc>
+          <w:tcPr>
+            <w:tcW w:w="2410" w:type="dxa"/>
+          </w:tcPr>
+          <w:p>
+            <w:pPr>
+              <w:spacing w:line="360" w:lineRule="auto"/>
+              <w:jc w:val="both"/>
+              <w:cnfStyle w:val="000000000000" w:firstRow="0" w:lastRow="0" w:firstColumn="0" w:lastColumn="0" w:oddVBand="0" w:evenVBand="0" w:oddHBand="0" w:evenHBand="0" w:firstRowFirstColumn="0" w:firstRowLastColumn="0" w:lastRowFirstColumn="0" w:lastRowLastColumn="0"/>
+              <w:rPr>
+                <w:sz w:val="20"/>
+                <w:szCs w:val="20"/>
+              </w:rPr>
+            </w:pPr>
+            <w:r>
+              <w:rPr>
+                <w:sz w:val="20"/>
+                <w:szCs w:val="20"/>
+              </w:rPr>
+              <w:t>Purga</w:t>
+            </w:r>
+          </w:p>
+        </w:tc>
+        <w:tc>
+          <w:tcPr>
+            <w:tcW w:w="1701" w:type="dxa"/>
+          </w:tcPr>
+          <w:p>
+            <w:pPr>
+              <w:spacing w:line="360" w:lineRule="auto"/>
+              <w:jc w:val="center"/>
+              <w:cnfStyle w:val="000000000000" w:firstRow="0" w:lastRow="0" w:firstColumn="0" w:lastColumn="0" w:oddVBand="0" w:evenVBand="0" w:oddHBand="0" w:evenHBand="0" w:firstRowFirstColumn="0" w:firstRowLastColumn="0" w:lastRowFirstColumn="0" w:lastRowLastColumn="0"/>
+              <w:rPr>
+                <w:sz w:val="20"/>
+                <w:szCs w:val="20"/>
+              </w:rPr>
+            </w:pPr>
+          </w:p>
+        </w:tc>
+        <w:tc>
+          <w:tcPr>
+            <w:tcW w:w="4126" w:type="dxa"/>
+          </w:tcPr>
+          <w:p>
+            <w:pPr>
+              <w:spacing w:line="360" w:lineRule="auto"/>
+              <w:jc w:val="both"/>
+              <w:cnfStyle w:val="000000000000" w:firstRow="0" w:lastRow="0" w:firstColumn="0" w:lastColumn="0" w:oddVBand="0" w:evenVBand="0" w:oddHBand="0" w:evenHBand="0" w:firstRowFirstColumn="0" w:firstRowLastColumn="0" w:lastRowFirstColumn="0" w:lastRowLastColumn="0"/>
+              <w:rPr>
+                <w:sz w:val="20"/>
+                <w:szCs w:val="20"/>
+              </w:rPr>
+            </w:pPr>
+          </w:p>
+        </w:tc>
+      </w:tr>
+      <w:tr>
+        <w:trPr>
+          <w:cnfStyle w:val="000000100000" w:firstRow="0" w:lastRow="0" w:firstColumn="0" w:lastColumn="0" w:oddVBand="0" w:evenVBand="0" w:oddHBand="1" w:evenHBand="0" w:firstRowFirstColumn="0" w:firstRowLastColumn="0" w:lastRowFirstColumn="0" w:lastRowLastColumn="0"/>
+        </w:trPr>
+        <w:tc>
+          <w:tcPr>
+            <w:cnfStyle w:val="001000000000" w:firstRow="0" w:lastRow="0" w:firstColumn="1" w:lastColumn="0" w:oddVBand="0" w:evenVBand="0" w:oddHBand="0" w:evenHBand="0" w:firstRowFirstColumn="0" w:firstRowLastColumn="0" w:lastRowFirstColumn="0" w:lastRowLastColumn="0"/>
+            <w:tcW w:w="1271" w:type="dxa"/>
+          </w:tcPr>
+          <w:p>
+            <w:pPr>
+              <w:spacing w:line="360" w:lineRule="auto"/>
+              <w:jc w:val="center"/>
+              <w:rPr>
+                <w:sz w:val="20"/>
+                <w:szCs w:val="20"/>
+              </w:rPr>
+            </w:pPr>
+            <w:r>
+              <w:rPr>
+                <w:sz w:val="20"/>
+                <w:szCs w:val="20"/>
+              </w:rPr>
+              <w:t>3</w:t>
+            </w:r>
+          </w:p>
+        </w:tc>
+        <w:tc>
+          <w:tcPr>
+            <w:tcW w:w="2410" w:type="dxa"/>
+          </w:tcPr>
+          <w:p>
+            <w:pPr>
+              <w:spacing w:line="360" w:lineRule="auto"/>
+              <w:jc w:val="both"/>
+              <w:cnfStyle w:val="000000100000" w:firstRow="0" w:lastRow="0" w:firstColumn="0" w:lastColumn="0" w:oddVBand="0" w:evenVBand="0" w:oddHBand="1" w:evenHBand="0" w:firstRowFirstColumn="0" w:firstRowLastColumn="0" w:lastRowFirstColumn="0" w:lastRowLastColumn="0"/>
+              <w:rPr>
+                <w:sz w:val="20"/>
+                <w:szCs w:val="20"/>
+              </w:rPr>
+            </w:pPr>
+            <w:r>
+              <w:rPr>
+                <w:sz w:val="20"/>
+                <w:szCs w:val="20"/>
+              </w:rPr>
+              <w:t>Recirculación del agua</w:t>
+            </w:r>
+          </w:p>
+        </w:tc>
+        <w:tc>
+          <w:tcPr>
+            <w:tcW w:w="1701" w:type="dxa"/>
+          </w:tcPr>
+          <w:p>
+            <w:pPr>
+              <w:spacing w:line="360" w:lineRule="auto"/>
+              <w:jc w:val="center"/>
+              <w:cnfStyle w:val="000000100000" w:firstRow="0" w:lastRow="0" w:firstColumn="0" w:lastColumn="0" w:oddVBand="0" w:evenVBand="0" w:oddHBand="1" w:evenHBand="0" w:firstRowFirstColumn="0" w:firstRowLastColumn="0" w:lastRowFirstColumn="0" w:lastRowLastColumn="0"/>
+              <w:rPr>
+                <w:sz w:val="20"/>
+                <w:szCs w:val="20"/>
+              </w:rPr>
+            </w:pPr>
+          </w:p>
+        </w:tc>
+        <w:tc>
+          <w:tcPr>
+            <w:tcW w:w="4126" w:type="dxa"/>
+          </w:tcPr>
+          <w:p>
+            <w:pPr>
+              <w:spacing w:line="360" w:lineRule="auto"/>
+              <w:jc w:val="both"/>
+              <w:cnfStyle w:val="000000100000" w:firstRow="0" w:lastRow="0" w:firstColumn="0" w:lastColumn="0" w:oddVBand="0" w:evenVBand="0" w:oddHBand="1" w:evenHBand="0" w:firstRowFirstColumn="0" w:firstRowLastColumn="0" w:lastRowFirstColumn="0" w:lastRowLastColumn="0"/>
+              <w:rPr>
+                <w:sz w:val="24"/>
+                <w:szCs w:val="24"/>
+              </w:rPr>
+            </w:pPr>
+          </w:p>
+        </w:tc>
+      </w:tr>
+      <w:tr>
+        <w:tc>
+          <w:tcPr>
+            <w:cnfStyle w:val="001000000000" w:firstRow="0" w:lastRow="0" w:firstColumn="1" w:lastColumn="0" w:oddVBand="0" w:evenVBand="0" w:oddHBand="0" w:evenHBand="0" w:firstRowFirstColumn="0" w:firstRowLastColumn="0" w:lastRowFirstColumn="0" w:lastRowLastColumn="0"/>
+            <w:tcW w:w="1271" w:type="dxa"/>
+          </w:tcPr>
+          <w:p>
+            <w:pPr>
+              <w:spacing w:line="360" w:lineRule="auto"/>
+              <w:jc w:val="center"/>
+              <w:rPr>
+                <w:sz w:val="20"/>
+                <w:szCs w:val="20"/>
+              </w:rPr>
+            </w:pPr>
+            <w:r>
+              <w:rPr>
+                <w:sz w:val="20"/>
+                <w:szCs w:val="20"/>
+              </w:rPr>
+              <w:t>4</w:t>
+            </w:r>
+          </w:p>
+        </w:tc>
+        <w:tc>
+          <w:tcPr>
+            <w:tcW w:w="2410" w:type="dxa"/>
+          </w:tcPr>
+          <w:p>
+            <w:pPr>
+              <w:spacing w:line="360" w:lineRule="auto"/>
+              <w:jc w:val="both"/>
+              <w:cnfStyle w:val="000000000000" w:firstRow="0" w:lastRow="0" w:firstColumn="0" w:lastColumn="0" w:oddVBand="0" w:evenVBand="0" w:oddHBand="0" w:evenHBand="0" w:firstRowFirstColumn="0" w:firstRowLastColumn="0" w:lastRowFirstColumn="0" w:lastRowLastColumn="0"/>
+              <w:rPr>
+                <w:sz w:val="20"/>
+                <w:szCs w:val="20"/>
+              </w:rPr>
+            </w:pPr>
+            <w:r>
+              <w:rPr>
+                <w:sz w:val="20"/>
+                <w:szCs w:val="20"/>
+              </w:rPr>
+              <w:t>Estado de los subsistemas</w:t>
+            </w:r>
+          </w:p>
+        </w:tc>
+        <w:tc>
+          <w:tcPr>
+            <w:tcW w:w="1701" w:type="dxa"/>
+          </w:tcPr>
+          <w:p>
+            <w:pPr>
+              <w:spacing w:line="360" w:lineRule="auto"/>
+              <w:jc w:val="center"/>
+              <w:cnfStyle w:val="000000000000" w:firstRow="0" w:lastRow="0" w:firstColumn="0" w:lastColumn="0" w:oddVBand="0" w:evenVBand="0" w:oddHBand="0" w:evenHBand="0" w:firstRowFirstColumn="0" w:firstRowLastColumn="0" w:lastRowFirstColumn="0" w:lastRowLastColumn="0"/>
+              <w:rPr>
+                <w:sz w:val="20"/>
+                <w:szCs w:val="20"/>
+              </w:rPr>
+            </w:pPr>
+            <w:r>
+              <w:rPr>
+                <w:sz w:val="20"/>
+                <w:szCs w:val="20"/>
+              </w:rPr>
+              <w:t>Subjetivo</w:t>
+            </w:r>
+          </w:p>
+        </w:tc>
+        <w:tc>
+          <w:tcPr>
+            <w:tcW w:w="4126" w:type="dxa"/>
+          </w:tcPr>
+          <w:p>
+            <w:pPr>
+              <w:spacing w:line="360" w:lineRule="auto"/>
+              <w:jc w:val="both"/>
+              <w:cnfStyle w:val="000000000000" w:firstRow="0" w:lastRow="0" w:firstColumn="0" w:lastColumn="0" w:oddVBand="0" w:evenVBand="0" w:oddHBand="0" w:evenHBand="0" w:firstRowFirstColumn="0" w:firstRowLastColumn="0" w:lastRowFirstColumn="0" w:lastRowLastColumn="0"/>
+              <w:rPr>
+                <w:sz w:val="24"/>
+                <w:szCs w:val="24"/>
+              </w:rPr>
+            </w:pPr>
+          </w:p>
+        </w:tc>
+      </w:tr>
+    </w:tbl>
+    <w:p>
+      <w:pPr>
+        <w:spacing w:line="360" w:lineRule="auto"/>
+        <w:jc w:val="center"/>
+        <w:rPr>
+          <w:sz w:val="24"/>
+          <w:szCs w:val="24"/>
+        </w:rPr>
+      </w:pPr>
+    </w:p>
+    <w:p>
+      <w:pPr>
+        <w:spacing w:line="360" w:lineRule="auto"/>
+        <w:rPr>
+          <w:sz w:val="24"/>
+          <w:szCs w:val="24"/>
+        </w:rPr>
+      </w:pPr>
+    </w:p>
+    <w:p>
+      <w:pPr>
+        <w:spacing w:line="360" w:lineRule="auto"/>
+        <w:rPr>
+          <w:sz w:val="24"/>
+          <w:szCs w:val="24"/>
+        </w:rPr>
+      </w:pPr>
+      <w:r>
+        <w:rPr>
+          <w:sz w:val="24"/>
+          <w:szCs w:val="24"/>
+        </w:rPr>
+        <w:t>Las especificaciones para el subsistema de Ensamble se presentan en la tabla 6.</w:t>
+      </w:r>
+    </w:p>
+    <w:tbl>
+      <w:tblPr>
+        <w:tblStyle w:val="Tablanormal1"/>
+        <w:tblW w:w="0" w:type="auto"/>
+        <w:tblLook w:val="04A0" w:firstRow="1" w:lastRow="0" w:firstColumn="1" w:lastColumn="0" w:noHBand="0" w:noVBand="1"/>
+      </w:tblPr>
+      <w:tblGrid>
+        <w:gridCol w:w="1271"/>
+        <w:gridCol w:w="2410"/>
+        <w:gridCol w:w="1701"/>
+        <w:gridCol w:w="4126"/>
+      </w:tblGrid>
+      <w:tr>
+        <w:trPr>
+          <w:cnfStyle w:val="100000000000" w:firstRow="1" w:lastRow="0" w:firstColumn="0" w:lastColumn="0" w:oddVBand="0" w:evenVBand="0" w:oddHBand="0" w:evenHBand="0" w:firstRowFirstColumn="0" w:firstRowLastColumn="0" w:lastRowFirstColumn="0" w:lastRowLastColumn="0"/>
+        </w:trPr>
+        <w:tc>
+          <w:tcPr>
+            <w:cnfStyle w:val="001000000000" w:firstRow="0" w:lastRow="0" w:firstColumn="1" w:lastColumn="0" w:oddVBand="0" w:evenVBand="0" w:oddHBand="0" w:evenHBand="0" w:firstRowFirstColumn="0" w:firstRowLastColumn="0" w:lastRowFirstColumn="0" w:lastRowLastColumn="0"/>
+            <w:tcW w:w="1271" w:type="dxa"/>
+          </w:tcPr>
+          <w:p>
+            <w:pPr>
+              <w:spacing w:line="360" w:lineRule="auto"/>
+              <w:jc w:val="center"/>
+              <w:rPr>
+                <w:sz w:val="20"/>
+                <w:szCs w:val="20"/>
+              </w:rPr>
+            </w:pPr>
+            <w:r>
+              <w:rPr>
+                <w:sz w:val="20"/>
+                <w:szCs w:val="20"/>
+              </w:rPr>
+              <w:t>Necesidad</w:t>
+            </w:r>
+          </w:p>
+        </w:tc>
+        <w:tc>
+          <w:tcPr>
+            <w:tcW w:w="2410" w:type="dxa"/>
+          </w:tcPr>
+          <w:p>
+            <w:pPr>
+              <w:spacing w:line="360" w:lineRule="auto"/>
+              <w:jc w:val="center"/>
+              <w:cnfStyle w:val="100000000000" w:firstRow="1" w:lastRow="0" w:firstColumn="0" w:lastColumn="0" w:oddVBand="0" w:evenVBand="0" w:oddHBand="0" w:evenHBand="0" w:firstRowFirstColumn="0" w:firstRowLastColumn="0" w:lastRowFirstColumn="0" w:lastRowLastColumn="0"/>
+              <w:rPr>
+                <w:sz w:val="20"/>
+                <w:szCs w:val="20"/>
+              </w:rPr>
+            </w:pPr>
+            <w:r>
+              <w:rPr>
+                <w:sz w:val="20"/>
+                <w:szCs w:val="20"/>
+              </w:rPr>
+              <w:t>Especificación</w:t>
+            </w:r>
+          </w:p>
+        </w:tc>
+        <w:tc>
+          <w:tcPr>
+            <w:tcW w:w="1701" w:type="dxa"/>
+          </w:tcPr>
+          <w:p>
+            <w:pPr>
+              <w:spacing w:line="360" w:lineRule="auto"/>
+              <w:jc w:val="center"/>
+              <w:cnfStyle w:val="100000000000" w:firstRow="1" w:lastRow="0" w:firstColumn="0" w:lastColumn="0" w:oddVBand="0" w:evenVBand="0" w:oddHBand="0" w:evenHBand="0" w:firstRowFirstColumn="0" w:firstRowLastColumn="0" w:lastRowFirstColumn="0" w:lastRowLastColumn="0"/>
+              <w:rPr>
+                <w:sz w:val="20"/>
+                <w:szCs w:val="20"/>
+              </w:rPr>
+            </w:pPr>
+            <w:r>
+              <w:rPr>
+                <w:sz w:val="20"/>
+                <w:szCs w:val="20"/>
+              </w:rPr>
+              <w:t>Unidad de medida</w:t>
+            </w:r>
+          </w:p>
+        </w:tc>
+        <w:tc>
+          <w:tcPr>
+            <w:tcW w:w="4126" w:type="dxa"/>
+          </w:tcPr>
+          <w:p>
+            <w:pPr>
+              <w:spacing w:line="360" w:lineRule="auto"/>
+              <w:jc w:val="center"/>
+              <w:cnfStyle w:val="100000000000" w:firstRow="1" w:lastRow="0" w:firstColumn="0" w:lastColumn="0" w:oddVBand="0" w:evenVBand="0" w:oddHBand="0" w:evenHBand="0" w:firstRowFirstColumn="0" w:firstRowLastColumn="0" w:lastRowFirstColumn="0" w:lastRowLastColumn="0"/>
+              <w:rPr>
+                <w:sz w:val="20"/>
+                <w:szCs w:val="20"/>
+              </w:rPr>
+            </w:pPr>
+            <w:r>
+              <w:rPr>
+                <w:sz w:val="20"/>
+                <w:szCs w:val="20"/>
+              </w:rPr>
+              <w:t>Justificación</w:t>
+            </w:r>
+          </w:p>
+        </w:tc>
+      </w:tr>
+      <w:tr>
+        <w:trPr>
+          <w:cnfStyle w:val="000000100000" w:firstRow="0" w:lastRow="0" w:firstColumn="0" w:lastColumn="0" w:oddVBand="0" w:evenVBand="0" w:oddHBand="1" w:evenHBand="0" w:firstRowFirstColumn="0" w:firstRowLastColumn="0" w:lastRowFirstColumn="0" w:lastRowLastColumn="0"/>
+        </w:trPr>
+        <w:tc>
+          <w:tcPr>
+            <w:cnfStyle w:val="001000000000" w:firstRow="0" w:lastRow="0" w:firstColumn="1" w:lastColumn="0" w:oddVBand="0" w:evenVBand="0" w:oddHBand="0" w:evenHBand="0" w:firstRowFirstColumn="0" w:firstRowLastColumn="0" w:lastRowFirstColumn="0" w:lastRowLastColumn="0"/>
+            <w:tcW w:w="1271" w:type="dxa"/>
+          </w:tcPr>
+          <w:p>
+            <w:pPr>
+              <w:spacing w:line="360" w:lineRule="auto"/>
+              <w:jc w:val="center"/>
+              <w:rPr>
+                <w:sz w:val="20"/>
+                <w:szCs w:val="20"/>
+              </w:rPr>
+            </w:pPr>
+            <w:r>
+              <w:rPr>
+                <w:sz w:val="20"/>
+                <w:szCs w:val="20"/>
+              </w:rPr>
+              <w:t>1</w:t>
+            </w:r>
+          </w:p>
+        </w:tc>
+        <w:tc>
+          <w:tcPr>
+            <w:tcW w:w="2410" w:type="dxa"/>
+          </w:tcPr>
+          <w:p>
+            <w:pPr>
+              <w:spacing w:line="360" w:lineRule="auto"/>
+              <w:jc w:val="both"/>
+              <w:cnfStyle w:val="000000100000" w:firstRow="0" w:lastRow="0" w:firstColumn="0" w:lastColumn="0" w:oddVBand="0" w:evenVBand="0" w:oddHBand="1" w:evenHBand="0" w:firstRowFirstColumn="0" w:firstRowLastColumn="0" w:lastRowFirstColumn="0" w:lastRowLastColumn="0"/>
+              <w:rPr>
+                <w:sz w:val="20"/>
+                <w:szCs w:val="20"/>
+              </w:rPr>
+            </w:pPr>
+            <w:r>
+              <w:rPr>
+                <w:sz w:val="20"/>
+                <w:szCs w:val="20"/>
+              </w:rPr>
+              <w:t>Estructura</w:t>
+            </w:r>
+          </w:p>
+        </w:tc>
+        <w:tc>
+          <w:tcPr>
+            <w:tcW w:w="1701" w:type="dxa"/>
+          </w:tcPr>
+          <w:p>
+            <w:pPr>
+              <w:spacing w:line="360" w:lineRule="auto"/>
+              <w:jc w:val="center"/>
+              <w:cnfStyle w:val="000000100000" w:firstRow="0" w:lastRow="0" w:firstColumn="0" w:lastColumn="0" w:oddVBand="0" w:evenVBand="0" w:oddHBand="1" w:evenHBand="0" w:firstRowFirstColumn="0" w:firstRowLastColumn="0" w:lastRowFirstColumn="0" w:lastRowLastColumn="0"/>
+              <w:rPr>
+                <w:sz w:val="20"/>
+                <w:szCs w:val="20"/>
+              </w:rPr>
+            </w:pPr>
+          </w:p>
+        </w:tc>
+        <w:tc>
+          <w:tcPr>
+            <w:tcW w:w="4126" w:type="dxa"/>
+          </w:tcPr>
+          <w:p>
+            <w:pPr>
+              <w:spacing w:line="360" w:lineRule="auto"/>
+              <w:jc w:val="both"/>
+              <w:cnfStyle w:val="000000100000" w:firstRow="0" w:lastRow="0" w:firstColumn="0" w:lastColumn="0" w:oddVBand="0" w:evenVBand="0" w:oddHBand="1" w:evenHBand="0" w:firstRowFirstColumn="0" w:firstRowLastColumn="0" w:lastRowFirstColumn="0" w:lastRowLastColumn="0"/>
+              <w:rPr>
+                <w:sz w:val="20"/>
+                <w:szCs w:val="20"/>
+              </w:rPr>
+            </w:pPr>
+          </w:p>
+        </w:tc>
+      </w:tr>
+      <w:tr>
+        <w:tc>
+          <w:tcPr>
+            <w:tcW w:w="1271" w:type="dxa"/>
+          </w:tcPr>
+          <w:p>
+            <w:pPr>
+              <w:spacing w:line="360" w:lineRule="auto"/>
+              <w:jc w:val="center"/>
+              <w:cnfStyle w:val="001000000000" w:firstRow="0" w:lastRow="0" w:firstColumn="1" w:lastColumn="0" w:oddVBand="0" w:evenVBand="0" w:oddHBand="0" w:evenHBand="0" w:firstRowFirstColumn="0" w:firstRowLastColumn="0" w:lastRowFirstColumn="0" w:lastRowLastColumn="0"/>
+              <w:rPr>
+                <w:sz w:val="20"/>
+                <w:szCs w:val="20"/>
+              </w:rPr>
+            </w:pPr>
+            <w:r>
+              <w:rPr>
+                <w:sz w:val="20"/>
+                <w:szCs w:val="20"/>
+              </w:rPr>
+              <w:t>2</w:t>
+            </w:r>
+          </w:p>
+        </w:tc>
+        <w:tc>
+          <w:tcPr>
+            <w:tcW w:w="2410" w:type="dxa"/>
+          </w:tcPr>
+          <w:p>
+            <w:pPr>
+              <w:spacing w:line="360" w:lineRule="auto"/>
+              <w:jc w:val="both"/>
+              <w:rPr>
+                <w:sz w:val="20"/>
+                <w:szCs w:val="20"/>
+              </w:rPr>
+            </w:pPr>
+            <w:r>
+              <w:rPr>
+                <w:sz w:val="20"/>
+                <w:szCs w:val="20"/>
+              </w:rPr>
+              <w:t xml:space="preserve">Ensamble </w:t>
+            </w:r>
+            <w:bookmarkStart w:id="15" w:name="_GoBack"/>
+            <w:bookmarkEnd w:id="15"/>
+            <w:r>
+              <w:rPr>
+                <w:sz w:val="20"/>
+                <w:szCs w:val="20"/>
+              </w:rPr>
+              <w:t>y desensamble</w:t>
+            </w:r>
+          </w:p>
+        </w:tc>
+        <w:tc>
+          <w:tcPr>
+            <w:tcW w:w="1701" w:type="dxa"/>
+          </w:tcPr>
+          <w:p>
+            <w:pPr>
+              <w:spacing w:line="360" w:lineRule="auto"/>
+              <w:jc w:val="center"/>
+              <w:rPr>
+                <w:sz w:val="20"/>
+                <w:szCs w:val="20"/>
+              </w:rPr>
+            </w:pPr>
+          </w:p>
+        </w:tc>
+        <w:tc>
+          <w:tcPr>
+            <w:tcW w:w="4126" w:type="dxa"/>
+          </w:tcPr>
+          <w:p>
+            <w:pPr>
+              <w:spacing w:line="360" w:lineRule="auto"/>
+              <w:jc w:val="both"/>
+              <w:rPr>
+                <w:sz w:val="20"/>
+                <w:szCs w:val="20"/>
+              </w:rPr>
+            </w:pPr>
+          </w:p>
+        </w:tc>
+      </w:tr>
+      <w:tr>
+        <w:trPr>
+          <w:cnfStyle w:val="000000100000" w:firstRow="0" w:lastRow="0" w:firstColumn="0" w:lastColumn="0" w:oddVBand="0" w:evenVBand="0" w:oddHBand="1" w:evenHBand="0" w:firstRowFirstColumn="0" w:firstRowLastColumn="0" w:lastRowFirstColumn="0" w:lastRowLastColumn="0"/>
+        </w:trPr>
+        <w:tc>
+          <w:tcPr>
+            <w:cnfStyle w:val="001000000000" w:firstRow="0" w:lastRow="0" w:firstColumn="1" w:lastColumn="0" w:oddVBand="0" w:evenVBand="0" w:oddHBand="0" w:evenHBand="0" w:firstRowFirstColumn="0" w:firstRowLastColumn="0" w:lastRowFirstColumn="0" w:lastRowLastColumn="0"/>
+            <w:tcW w:w="1271" w:type="dxa"/>
+          </w:tcPr>
+          <w:p>
+            <w:pPr>
+              <w:spacing w:line="360" w:lineRule="auto"/>
+              <w:jc w:val="center"/>
+              <w:rPr>
+                <w:sz w:val="20"/>
+                <w:szCs w:val="20"/>
+              </w:rPr>
+            </w:pPr>
+            <w:r>
+              <w:rPr>
+                <w:sz w:val="20"/>
+                <w:szCs w:val="20"/>
+              </w:rPr>
+              <w:t>3</w:t>
+            </w:r>
+          </w:p>
+        </w:tc>
+        <w:tc>
+          <w:tcPr>
+            <w:tcW w:w="2410" w:type="dxa"/>
+          </w:tcPr>
+          <w:p>
+            <w:pPr>
+              <w:spacing w:line="360" w:lineRule="auto"/>
+              <w:jc w:val="both"/>
+              <w:cnfStyle w:val="000000100000" w:firstRow="0" w:lastRow="0" w:firstColumn="0" w:lastColumn="0" w:oddVBand="0" w:evenVBand="0" w:oddHBand="1" w:evenHBand="0" w:firstRowFirstColumn="0" w:firstRowLastColumn="0" w:lastRowFirstColumn="0" w:lastRowLastColumn="0"/>
+              <w:rPr>
+                <w:sz w:val="20"/>
+                <w:szCs w:val="20"/>
+              </w:rPr>
+            </w:pPr>
+            <w:r>
+              <w:rPr>
+                <w:sz w:val="20"/>
+                <w:szCs w:val="20"/>
+              </w:rPr>
+              <w:t>Mantenimiento</w:t>
+            </w:r>
+          </w:p>
+        </w:tc>
+        <w:tc>
+          <w:tcPr>
+            <w:tcW w:w="1701" w:type="dxa"/>
+          </w:tcPr>
+          <w:p>
+            <w:pPr>
+              <w:spacing w:line="360" w:lineRule="auto"/>
+              <w:jc w:val="center"/>
+              <w:cnfStyle w:val="000000100000" w:firstRow="0" w:lastRow="0" w:firstColumn="0" w:lastColumn="0" w:oddVBand="0" w:evenVBand="0" w:oddHBand="1" w:evenHBand="0" w:firstRowFirstColumn="0" w:firstRowLastColumn="0" w:lastRowFirstColumn="0" w:lastRowLastColumn="0"/>
+              <w:rPr>
+                <w:sz w:val="20"/>
+                <w:szCs w:val="20"/>
+              </w:rPr>
+            </w:pPr>
+          </w:p>
+        </w:tc>
+        <w:tc>
+          <w:tcPr>
+            <w:tcW w:w="4126" w:type="dxa"/>
+          </w:tcPr>
+          <w:p>
+            <w:pPr>
+              <w:spacing w:line="360" w:lineRule="auto"/>
+              <w:jc w:val="both"/>
+              <w:cnfStyle w:val="000000100000" w:firstRow="0" w:lastRow="0" w:firstColumn="0" w:lastColumn="0" w:oddVBand="0" w:evenVBand="0" w:oddHBand="1" w:evenHBand="0" w:firstRowFirstColumn="0" w:firstRowLastColumn="0" w:lastRowFirstColumn="0" w:lastRowLastColumn="0"/>
+              <w:rPr>
+                <w:sz w:val="20"/>
+                <w:szCs w:val="20"/>
+              </w:rPr>
+            </w:pPr>
+          </w:p>
+        </w:tc>
+      </w:tr>
+      <w:tr>
+        <w:tc>
+          <w:tcPr>
+            <w:cnfStyle w:val="001000000000" w:firstRow="0" w:lastRow="0" w:firstColumn="1" w:lastColumn="0" w:oddVBand="0" w:evenVBand="0" w:oddHBand="0" w:evenHBand="0" w:firstRowFirstColumn="0" w:firstRowLastColumn="0" w:lastRowFirstColumn="0" w:lastRowLastColumn="0"/>
+            <w:tcW w:w="1271" w:type="dxa"/>
+          </w:tcPr>
+          <w:p>
+            <w:pPr>
+              <w:spacing w:line="360" w:lineRule="auto"/>
+              <w:jc w:val="center"/>
+              <w:rPr>
+                <w:sz w:val="20"/>
+                <w:szCs w:val="20"/>
+              </w:rPr>
+            </w:pPr>
+            <w:r>
+              <w:rPr>
+                <w:sz w:val="20"/>
+                <w:szCs w:val="20"/>
+              </w:rPr>
+              <w:t>4</w:t>
+            </w:r>
+          </w:p>
+        </w:tc>
+        <w:tc>
+          <w:tcPr>
+            <w:tcW w:w="2410" w:type="dxa"/>
+          </w:tcPr>
+          <w:p>
+            <w:pPr>
+              <w:spacing w:line="360" w:lineRule="auto"/>
+              <w:jc w:val="both"/>
+              <w:cnfStyle w:val="000000000000" w:firstRow="0" w:lastRow="0" w:firstColumn="0" w:lastColumn="0" w:oddVBand="0" w:evenVBand="0" w:oddHBand="0" w:evenHBand="0" w:firstRowFirstColumn="0" w:firstRowLastColumn="0" w:lastRowFirstColumn="0" w:lastRowLastColumn="0"/>
+              <w:rPr>
+                <w:sz w:val="20"/>
+                <w:szCs w:val="20"/>
+              </w:rPr>
+            </w:pPr>
+            <w:r>
+              <w:rPr>
+                <w:sz w:val="20"/>
+                <w:szCs w:val="20"/>
+              </w:rPr>
+              <w:t>Distribución de espacios</w:t>
+            </w:r>
+          </w:p>
+        </w:tc>
+        <w:tc>
+          <w:tcPr>
+            <w:tcW w:w="1701" w:type="dxa"/>
+          </w:tcPr>
+          <w:p>
+            <w:pPr>
+              <w:spacing w:line="360" w:lineRule="auto"/>
+              <w:jc w:val="center"/>
+              <w:cnfStyle w:val="000000000000" w:firstRow="0" w:lastRow="0" w:firstColumn="0" w:lastColumn="0" w:oddVBand="0" w:evenVBand="0" w:oddHBand="0" w:evenHBand="0" w:firstRowFirstColumn="0" w:firstRowLastColumn="0" w:lastRowFirstColumn="0" w:lastRowLastColumn="0"/>
+              <w:rPr>
+                <w:sz w:val="20"/>
+                <w:szCs w:val="20"/>
+              </w:rPr>
+            </w:pPr>
+          </w:p>
+        </w:tc>
+        <w:tc>
+          <w:tcPr>
+            <w:tcW w:w="4126" w:type="dxa"/>
+          </w:tcPr>
+          <w:p>
+            <w:pPr>
+              <w:spacing w:line="360" w:lineRule="auto"/>
+              <w:jc w:val="both"/>
+              <w:cnfStyle w:val="000000000000" w:firstRow="0" w:lastRow="0" w:firstColumn="0" w:lastColumn="0" w:oddVBand="0" w:evenVBand="0" w:oddHBand="0" w:evenHBand="0" w:firstRowFirstColumn="0" w:firstRowLastColumn="0" w:lastRowFirstColumn="0" w:lastRowLastColumn="0"/>
+              <w:rPr>
+                <w:sz w:val="20"/>
+                <w:szCs w:val="20"/>
+              </w:rPr>
+            </w:pPr>
+          </w:p>
+        </w:tc>
+      </w:tr>
+      <w:tr>
+        <w:trPr>
+          <w:cnfStyle w:val="000000100000" w:firstRow="0" w:lastRow="0" w:firstColumn="0" w:lastColumn="0" w:oddVBand="0" w:evenVBand="0" w:oddHBand="1" w:evenHBand="0" w:firstRowFirstColumn="0" w:firstRowLastColumn="0" w:lastRowFirstColumn="0" w:lastRowLastColumn="0"/>
+        </w:trPr>
+        <w:tc>
+          <w:tcPr>
+            <w:cnfStyle w:val="001000000000" w:firstRow="0" w:lastRow="0" w:firstColumn="1" w:lastColumn="0" w:oddVBand="0" w:evenVBand="0" w:oddHBand="0" w:evenHBand="0" w:firstRowFirstColumn="0" w:firstRowLastColumn="0" w:lastRowFirstColumn="0" w:lastRowLastColumn="0"/>
+            <w:tcW w:w="1271" w:type="dxa"/>
+          </w:tcPr>
+          <w:p>
+            <w:pPr>
+              <w:spacing w:line="360" w:lineRule="auto"/>
+              <w:jc w:val="center"/>
+              <w:rPr>
+                <w:sz w:val="20"/>
+                <w:szCs w:val="20"/>
+              </w:rPr>
+            </w:pPr>
+            <w:r>
+              <w:rPr>
+                <w:sz w:val="20"/>
+                <w:szCs w:val="20"/>
+              </w:rPr>
+              <w:t>5</w:t>
+            </w:r>
+          </w:p>
+        </w:tc>
+        <w:tc>
+          <w:tcPr>
+            <w:tcW w:w="2410" w:type="dxa"/>
+          </w:tcPr>
+          <w:p>
+            <w:pPr>
+              <w:spacing w:line="360" w:lineRule="auto"/>
+              <w:jc w:val="both"/>
+              <w:cnfStyle w:val="000000100000" w:firstRow="0" w:lastRow="0" w:firstColumn="0" w:lastColumn="0" w:oddVBand="0" w:evenVBand="0" w:oddHBand="1" w:evenHBand="0" w:firstRowFirstColumn="0" w:firstRowLastColumn="0" w:lastRowFirstColumn="0" w:lastRowLastColumn="0"/>
+              <w:rPr>
+                <w:sz w:val="20"/>
+                <w:szCs w:val="20"/>
+              </w:rPr>
+            </w:pPr>
+            <w:r>
+              <w:rPr>
+                <w:sz w:val="20"/>
+                <w:szCs w:val="20"/>
+              </w:rPr>
+              <w:t>Protección a componentes</w:t>
+            </w:r>
+          </w:p>
+        </w:tc>
+        <w:tc>
+          <w:tcPr>
+            <w:tcW w:w="1701" w:type="dxa"/>
+          </w:tcPr>
+          <w:p>
+            <w:pPr>
+              <w:spacing w:line="360" w:lineRule="auto"/>
+              <w:jc w:val="center"/>
+              <w:cnfStyle w:val="000000100000" w:firstRow="0" w:lastRow="0" w:firstColumn="0" w:lastColumn="0" w:oddVBand="0" w:evenVBand="0" w:oddHBand="1" w:evenHBand="0" w:firstRowFirstColumn="0" w:firstRowLastColumn="0" w:lastRowFirstColumn="0" w:lastRowLastColumn="0"/>
+              <w:rPr>
+                <w:sz w:val="20"/>
+                <w:szCs w:val="20"/>
+              </w:rPr>
+            </w:pPr>
+          </w:p>
+        </w:tc>
+        <w:tc>
+          <w:tcPr>
+            <w:tcW w:w="4126" w:type="dxa"/>
+          </w:tcPr>
+          <w:p>
+            <w:pPr>
+              <w:spacing w:line="360" w:lineRule="auto"/>
+              <w:jc w:val="both"/>
+              <w:cnfStyle w:val="000000100000" w:firstRow="0" w:lastRow="0" w:firstColumn="0" w:lastColumn="0" w:oddVBand="0" w:evenVBand="0" w:oddHBand="1" w:evenHBand="0" w:firstRowFirstColumn="0" w:firstRowLastColumn="0" w:lastRowFirstColumn="0" w:lastRowLastColumn="0"/>
+              <w:rPr>
+                <w:sz w:val="20"/>
+                <w:szCs w:val="20"/>
+              </w:rPr>
+            </w:pPr>
+          </w:p>
+        </w:tc>
+      </w:tr>
+      <w:tr>
+        <w:tc>
+          <w:tcPr>
+            <w:cnfStyle w:val="001000000000" w:firstRow="0" w:lastRow="0" w:firstColumn="1" w:lastColumn="0" w:oddVBand="0" w:evenVBand="0" w:oddHBand="0" w:evenHBand="0" w:firstRowFirstColumn="0" w:firstRowLastColumn="0" w:lastRowFirstColumn="0" w:lastRowLastColumn="0"/>
+            <w:tcW w:w="1271" w:type="dxa"/>
+          </w:tcPr>
+          <w:p>
+            <w:pPr>
+              <w:spacing w:line="360" w:lineRule="auto"/>
+              <w:jc w:val="center"/>
+              <w:rPr>
+                <w:sz w:val="20"/>
+                <w:szCs w:val="20"/>
+              </w:rPr>
+            </w:pPr>
+            <w:r>
+              <w:rPr>
+                <w:sz w:val="20"/>
+                <w:szCs w:val="20"/>
+              </w:rPr>
+              <w:t>6</w:t>
+            </w:r>
+          </w:p>
+        </w:tc>
+        <w:tc>
+          <w:tcPr>
+            <w:tcW w:w="2410" w:type="dxa"/>
+          </w:tcPr>
+          <w:p>
+            <w:pPr>
+              <w:spacing w:line="360" w:lineRule="auto"/>
+              <w:jc w:val="both"/>
+              <w:cnfStyle w:val="000000000000" w:firstRow="0" w:lastRow="0" w:firstColumn="0" w:lastColumn="0" w:oddVBand="0" w:evenVBand="0" w:oddHBand="0" w:evenHBand="0" w:firstRowFirstColumn="0" w:firstRowLastColumn="0" w:lastRowFirstColumn="0" w:lastRowLastColumn="0"/>
+              <w:rPr>
+                <w:sz w:val="20"/>
+                <w:szCs w:val="20"/>
+              </w:rPr>
+            </w:pPr>
+            <w:r>
+              <w:rPr>
+                <w:sz w:val="20"/>
+                <w:szCs w:val="20"/>
+              </w:rPr>
+              <w:t>Protección a usuario</w:t>
+            </w:r>
+          </w:p>
+        </w:tc>
+        <w:tc>
+          <w:tcPr>
+            <w:tcW w:w="1701" w:type="dxa"/>
+          </w:tcPr>
+          <w:p>
+            <w:pPr>
+              <w:spacing w:line="360" w:lineRule="auto"/>
+              <w:jc w:val="center"/>
+              <w:cnfStyle w:val="000000000000" w:firstRow="0" w:lastRow="0" w:firstColumn="0" w:lastColumn="0" w:oddVBand="0" w:evenVBand="0" w:oddHBand="0" w:evenHBand="0" w:firstRowFirstColumn="0" w:firstRowLastColumn="0" w:lastRowFirstColumn="0" w:lastRowLastColumn="0"/>
+              <w:rPr>
+                <w:sz w:val="20"/>
+                <w:szCs w:val="20"/>
+              </w:rPr>
+            </w:pPr>
+          </w:p>
+        </w:tc>
+        <w:tc>
+          <w:tcPr>
+            <w:tcW w:w="4126" w:type="dxa"/>
+          </w:tcPr>
+          <w:p>
+            <w:pPr>
+              <w:spacing w:line="360" w:lineRule="auto"/>
+              <w:jc w:val="both"/>
+              <w:cnfStyle w:val="000000000000" w:firstRow="0" w:lastRow="0" w:firstColumn="0" w:lastColumn="0" w:oddVBand="0" w:evenVBand="0" w:oddHBand="0" w:evenHBand="0" w:firstRowFirstColumn="0" w:firstRowLastColumn="0" w:lastRowFirstColumn="0" w:lastRowLastColumn="0"/>
+              <w:rPr>
+                <w:sz w:val="20"/>
+                <w:szCs w:val="20"/>
+              </w:rPr>
+            </w:pPr>
+          </w:p>
+        </w:tc>
+      </w:tr>
+    </w:tbl>
+    <w:p>
+      <w:pPr>
+        <w:spacing w:line="360" w:lineRule="auto"/>
+        <w:jc w:val="center"/>
+        <w:rPr>
+          <w:sz w:val="24"/>
+          <w:szCs w:val="24"/>
+        </w:rPr>
+      </w:pPr>
+    </w:p>
+    <w:p>
+      <w:pPr>
+        <w:spacing w:line="360" w:lineRule="auto"/>
+        <w:rPr>
+          <w:sz w:val="24"/>
+          <w:szCs w:val="24"/>
+        </w:rPr>
+      </w:pPr>
+    </w:p>
+    <w:p>
+      <w:pPr>
         <w:pStyle w:val="Ttulo2"/>
         <w:ind w:firstLine="708"/>
       </w:pPr>
@@ -15356,8 +17068,13 @@
     <w:p/>
     <w:p>
       <w:r>
-        <w:t>Hola aqui</w:t>
-      </w:r>
+        <w:t xml:space="preserve">Hola </w:t>
+      </w:r>
+      <w:proofErr w:type="spellStart"/>
+      <w:r>
+        <w:t>aqui</w:t>
+      </w:r>
+      <w:proofErr w:type="spellEnd"/>
     </w:p>
     <w:p/>
     <w:p>
@@ -15412,6 +17129,7 @@
       </w:pPr>
       <w:bookmarkStart w:id="19" w:name="_Toc55298750"/>
       <w:r>
+        <w:lastRenderedPageBreak/>
         <w:t xml:space="preserve">3.3 </w:t>
       </w:r>
       <w:r>
@@ -15442,7 +17160,6 @@
       </w:pPr>
       <w:bookmarkStart w:id="21" w:name="_Toc55298752"/>
       <w:r>
-        <w:lastRenderedPageBreak/>
         <w:t xml:space="preserve">4.1 </w:t>
       </w:r>
       <w:r>
@@ -15653,6 +17370,7 @@
       </w:pPr>
       <w:bookmarkStart w:id="33" w:name="_Toc55298764"/>
       <w:r>
+        <w:lastRenderedPageBreak/>
         <w:t xml:space="preserve">6.3 </w:t>
       </w:r>
       <w:r>
@@ -15683,7 +17401,6 @@
       </w:pPr>
       <w:bookmarkStart w:id="35" w:name="_Toc55298766"/>
       <w:r>
-        <w:lastRenderedPageBreak/>
         <w:t xml:space="preserve">6.5 </w:t>
       </w:r>
       <w:r>
@@ -15826,6 +17543,7 @@
         </w:rPr>
         <w:t xml:space="preserve"> [3]C. Romero, "Lago de Xochimilco, Ciudad de México - Los Lagos más Importantes de México", </w:t>
       </w:r>
+      <w:proofErr w:type="spellStart"/>
       <w:r>
         <w:rPr>
           <w:rFonts w:ascii="Arial" w:hAnsi="Arial" w:cs="Arial"/>
@@ -15836,39 +17554,9 @@
           <w:szCs w:val="20"/>
           <w:shd w:val="clear" w:color="auto" w:fill="FFFFFF"/>
         </w:rPr>
-        <w:t>GoAppMX - Tu Guía Turística Interactiva</w:t>
-      </w:r>
-      <w:r>
-        <w:rPr>
-          <w:rFonts w:ascii="Arial" w:hAnsi="Arial" w:cs="Arial"/>
-          <w:color w:val="000000"/>
-          <w:sz w:val="20"/>
-          <w:szCs w:val="20"/>
-          <w:shd w:val="clear" w:color="auto" w:fill="FFFFFF"/>
-        </w:rPr>
-        <w:t>, 2017. [Online]. Disponible: https://www.goapp.mx/que-hacer-lago-de-xochimilco-ciudad-de-mexico-749. [Acceso: 10- Nov- 2020].</w:t>
-      </w:r>
-    </w:p>
-    <w:p>
-      <w:pPr>
-        <w:rPr>
-          <w:rFonts w:ascii="Arial" w:hAnsi="Arial" w:cs="Arial"/>
-          <w:color w:val="000000"/>
-          <w:sz w:val="20"/>
-          <w:szCs w:val="20"/>
-          <w:shd w:val="clear" w:color="auto" w:fill="FFFFFF"/>
-        </w:rPr>
-      </w:pPr>
-      <w:r>
-        <w:rPr>
-          <w:rFonts w:ascii="Arial" w:hAnsi="Arial" w:cs="Arial"/>
-          <w:color w:val="000000"/>
-          <w:sz w:val="20"/>
-          <w:szCs w:val="20"/>
-          <w:shd w:val="clear" w:color="auto" w:fill="FFFFFF"/>
-        </w:rPr>
-        <w:t>[4]J. Legorreta, </w:t>
-      </w:r>
+        <w:t>GoAppMX</w:t>
+      </w:r>
+      <w:proofErr w:type="spellEnd"/>
       <w:r>
         <w:rPr>
           <w:rFonts w:ascii="Arial" w:hAnsi="Arial" w:cs="Arial"/>
@@ -15879,7 +17567,7 @@
           <w:szCs w:val="20"/>
           <w:shd w:val="clear" w:color="auto" w:fill="FFFFFF"/>
         </w:rPr>
-        <w:t>Región Líquida</w:t>
+        <w:t xml:space="preserve"> - Tu Guía Turística Interactiva</w:t>
       </w:r>
       <w:r>
         <w:rPr>
@@ -15889,7 +17577,7 @@
           <w:szCs w:val="20"/>
           <w:shd w:val="clear" w:color="auto" w:fill="FFFFFF"/>
         </w:rPr>
-        <w:t>. Ciudad de México: Instituto Mexicano de la Radio (IMER), 2005.</w:t>
+        <w:t>, 2017. [Online]. Disponible: https://www.goapp.mx/que-hacer-lago-de-xochimilco-ciudad-de-mexico-749. [Acceso: 10- Nov- 2020].</w:t>
       </w:r>
     </w:p>
     <w:p>
@@ -15910,11 +17598,21 @@
           <w:szCs w:val="20"/>
           <w:shd w:val="clear" w:color="auto" w:fill="FFFFFF"/>
         </w:rPr>
-        <w:t>[5]</w:t>
-      </w:r>
-    </w:p>
-    <w:p>
-      <w:pPr>
+        <w:t>[4]J. Legorreta, </w:t>
+      </w:r>
+      <w:r>
+        <w:rPr>
+          <w:rFonts w:ascii="Arial" w:hAnsi="Arial" w:cs="Arial"/>
+          <w:i/>
+          <w:iCs/>
+          <w:color w:val="000000"/>
+          <w:sz w:val="20"/>
+          <w:szCs w:val="20"/>
+          <w:shd w:val="clear" w:color="auto" w:fill="FFFFFF"/>
+        </w:rPr>
+        <w:t>Región Líquida</w:t>
+      </w:r>
+      <w:r>
         <w:rPr>
           <w:rFonts w:ascii="Arial" w:hAnsi="Arial" w:cs="Arial"/>
           <w:color w:val="000000"/>
@@ -15922,8 +17620,11 @@
           <w:szCs w:val="20"/>
           <w:shd w:val="clear" w:color="auto" w:fill="FFFFFF"/>
         </w:rPr>
-      </w:pPr>
-      <w:r>
+        <w:t>. Ciudad de México: Instituto Mexicano de la Radio (IMER), 2005.</w:t>
+      </w:r>
+    </w:p>
+    <w:p>
+      <w:pPr>
         <w:rPr>
           <w:rFonts w:ascii="Arial" w:hAnsi="Arial" w:cs="Arial"/>
           <w:color w:val="000000"/>
@@ -15931,8 +17632,7 @@
           <w:szCs w:val="20"/>
           <w:shd w:val="clear" w:color="auto" w:fill="FFFFFF"/>
         </w:rPr>
-        <w:t>[</w:t>
-      </w:r>
+      </w:pPr>
       <w:r>
         <w:rPr>
           <w:rFonts w:ascii="Arial" w:hAnsi="Arial" w:cs="Arial"/>
@@ -15941,9 +17641,11 @@
           <w:szCs w:val="20"/>
           <w:shd w:val="clear" w:color="auto" w:fill="FFFFFF"/>
         </w:rPr>
-        <w:t>6</w:t>
-      </w:r>
-      <w:r>
+        <w:t>[5]</w:t>
+      </w:r>
+    </w:p>
+    <w:p>
+      <w:pPr>
         <w:rPr>
           <w:rFonts w:ascii="Arial" w:hAnsi="Arial" w:cs="Arial"/>
           <w:color w:val="000000"/>
@@ -15951,11 +17653,8 @@
           <w:szCs w:val="20"/>
           <w:shd w:val="clear" w:color="auto" w:fill="FFFFFF"/>
         </w:rPr>
-        <w:t>]Secretaría del Medio Ambiente (SEDEMA), "Reporte de Plantas de Tratamiento Operadas por las Fuentes Fijas (RPTAR)", Ciudad de México, 2016.</w:t>
-      </w:r>
-    </w:p>
-    <w:p>
-      <w:pPr>
+      </w:pPr>
+      <w:r>
         <w:rPr>
           <w:rFonts w:ascii="Arial" w:hAnsi="Arial" w:cs="Arial"/>
           <w:color w:val="000000"/>
@@ -15963,7 +17662,8 @@
           <w:szCs w:val="20"/>
           <w:shd w:val="clear" w:color="auto" w:fill="FFFFFF"/>
         </w:rPr>
-      </w:pPr>
+        <w:t>[</w:t>
+      </w:r>
       <w:r>
         <w:rPr>
           <w:rFonts w:ascii="Arial" w:hAnsi="Arial" w:cs="Arial"/>
@@ -15972,7 +17672,7 @@
           <w:szCs w:val="20"/>
           <w:shd w:val="clear" w:color="auto" w:fill="FFFFFF"/>
         </w:rPr>
-        <w:t>[</w:t>
+        <w:t>6</w:t>
       </w:r>
       <w:r>
         <w:rPr>
@@ -15982,9 +17682,11 @@
           <w:szCs w:val="20"/>
           <w:shd w:val="clear" w:color="auto" w:fill="FFFFFF"/>
         </w:rPr>
-        <w:t>7</w:t>
-      </w:r>
-      <w:r>
+        <w:t>]Secretaría del Medio Ambiente (SEDEMA), "Reporte de Plantas de Tratamiento Operadas por las Fuentes Fijas (RPTAR)", Ciudad de México, 2016.</w:t>
+      </w:r>
+    </w:p>
+    <w:p>
+      <w:pPr>
         <w:rPr>
           <w:rFonts w:ascii="Arial" w:hAnsi="Arial" w:cs="Arial"/>
           <w:color w:val="000000"/>
@@ -15992,11 +17694,8 @@
           <w:szCs w:val="20"/>
           <w:shd w:val="clear" w:color="auto" w:fill="FFFFFF"/>
         </w:rPr>
-        <w:t>]El Sol de México, "Reciben canales de Xochimilco descargas de aguas negras", 2017.</w:t>
-      </w:r>
-    </w:p>
-    <w:p>
-      <w:pPr>
+      </w:pPr>
+      <w:r>
         <w:rPr>
           <w:rFonts w:ascii="Arial" w:hAnsi="Arial" w:cs="Arial"/>
           <w:color w:val="000000"/>
@@ -16004,7 +17703,8 @@
           <w:szCs w:val="20"/>
           <w:shd w:val="clear" w:color="auto" w:fill="FFFFFF"/>
         </w:rPr>
-      </w:pPr>
+        <w:t>[</w:t>
+      </w:r>
       <w:r>
         <w:rPr>
           <w:rFonts w:ascii="Arial" w:hAnsi="Arial" w:cs="Arial"/>
@@ -16013,6 +17713,38 @@
           <w:szCs w:val="20"/>
           <w:shd w:val="clear" w:color="auto" w:fill="FFFFFF"/>
         </w:rPr>
+        <w:t>7</w:t>
+      </w:r>
+      <w:r>
+        <w:rPr>
+          <w:rFonts w:ascii="Arial" w:hAnsi="Arial" w:cs="Arial"/>
+          <w:color w:val="000000"/>
+          <w:sz w:val="20"/>
+          <w:szCs w:val="20"/>
+          <w:shd w:val="clear" w:color="auto" w:fill="FFFFFF"/>
+        </w:rPr>
+        <w:t>]El Sol de México, "Reciben canales de Xochimilco descargas de aguas negras", 2017.</w:t>
+      </w:r>
+    </w:p>
+    <w:p>
+      <w:pPr>
+        <w:rPr>
+          <w:rFonts w:ascii="Arial" w:hAnsi="Arial" w:cs="Arial"/>
+          <w:color w:val="000000"/>
+          <w:sz w:val="20"/>
+          <w:szCs w:val="20"/>
+          <w:shd w:val="clear" w:color="auto" w:fill="FFFFFF"/>
+        </w:rPr>
+      </w:pPr>
+      <w:r>
+        <w:rPr>
+          <w:rFonts w:ascii="Arial" w:hAnsi="Arial" w:cs="Arial"/>
+          <w:color w:val="000000"/>
+          <w:sz w:val="20"/>
+          <w:szCs w:val="20"/>
+          <w:shd w:val="clear" w:color="auto" w:fill="FFFFFF"/>
+        </w:rPr>
+        <w:lastRenderedPageBreak/>
         <w:t>[</w:t>
       </w:r>
       <w:r>
@@ -18973,7 +20705,7 @@
 </file>
 
 <file path=customXml/itemProps1.xml><?xml version="1.0" encoding="utf-8"?>
-<ds:datastoreItem xmlns:ds="http://schemas.openxmlformats.org/officeDocument/2006/customXml" ds:itemID="{BEF38036-E5BC-415B-AD78-032533251D62}">
+<ds:datastoreItem xmlns:ds="http://schemas.openxmlformats.org/officeDocument/2006/customXml" ds:itemID="{AC170BBB-27D6-42D1-A6AA-6B239020124B}">
   <ds:schemaRefs>
     <ds:schemaRef ds:uri="http://schemas.openxmlformats.org/officeDocument/2006/bibliography"/>
   </ds:schemaRefs>

</xml_diff>

<commit_message>
agrego restricciones de subs
</commit_message>
<xml_diff>
--- a/Tesis2020.docx
+++ b/Tesis2020.docx
@@ -542,7 +542,7 @@
           </mc:Choice>
           <mc:Fallback>
             <w:pict>
-              <v:shapetype w14:anchorId="2BAFC761" id="_x0000_t32" coordsize="21600,21600" o:spt="32" o:oned="t" path="m,l21600,21600e" filled="f">
+              <v:shapetype w14:anchorId="1CDC7280" id="_x0000_t32" coordsize="21600,21600" o:spt="32" o:oned="t" path="m,l21600,21600e" filled="f">
                 <v:path arrowok="t" fillok="f" o:connecttype="none"/>
                 <o:lock v:ext="edit" shapetype="t"/>
               </v:shapetype>
@@ -623,7 +623,7 @@
           </mc:Choice>
           <mc:Fallback>
             <w:pict>
-              <v:shape w14:anchorId="341A8674" id="AutoShape 3" o:spid="_x0000_s1026" type="#_x0000_t32" style="position:absolute;margin-left:26.45pt;margin-top:23.25pt;width:1.45pt;height:404.8pt;z-index:251653120;visibility:visible;mso-wrap-style:square;mso-width-percent:0;mso-height-percent:0;mso-wrap-distance-left:9pt;mso-wrap-distance-top:0;mso-wrap-distance-right:9pt;mso-wrap-distance-bottom:0;mso-position-horizontal:absolute;mso-position-horizontal-relative:text;mso-position-vertical:absolute;mso-position-vertical-relative:text;mso-width-percent:0;mso-height-percent:0;mso-width-relative:page;mso-height-relative:page" o:gfxdata="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" strokeweight="2.75pt"/>
+              <v:shape w14:anchorId="06C01807" id="AutoShape 3" o:spid="_x0000_s1026" type="#_x0000_t32" style="position:absolute;margin-left:26.45pt;margin-top:23.25pt;width:1.45pt;height:404.8pt;z-index:251653120;visibility:visible;mso-wrap-style:square;mso-width-percent:0;mso-height-percent:0;mso-wrap-distance-left:9pt;mso-wrap-distance-top:0;mso-wrap-distance-right:9pt;mso-wrap-distance-bottom:0;mso-position-horizontal:absolute;mso-position-horizontal-relative:text;mso-position-vertical:absolute;mso-position-vertical-relative:text;mso-width-percent:0;mso-height-percent:0;mso-width-relative:page;mso-height-relative:page" o:gfxdata="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" strokeweight="2.75pt"/>
             </w:pict>
           </mc:Fallback>
         </mc:AlternateContent>
@@ -751,10 +751,6 @@
           </mc:Choice>
           <mc:Fallback>
             <w:pict>
-              <v:shapetype id="_x0000_t202" coordsize="21600,21600" o:spt="202" path="m,l,21600r21600,l21600,xe">
-                <v:stroke joinstyle="miter"/>
-                <v:path gradientshapeok="t" o:connecttype="rect"/>
-              </v:shapetype>
               <v:shape id="Text Box 5" o:spid="_x0000_s1028" type="#_x0000_t202" style="position:absolute;left:0;text-align:left;margin-left:114.6pt;margin-top:27.05pt;width:345.35pt;height:90.3pt;z-index:251655168;visibility:visible;mso-wrap-style:square;mso-width-percent:0;mso-height-percent:0;mso-wrap-distance-left:9pt;mso-wrap-distance-top:0;mso-wrap-distance-right:9pt;mso-wrap-distance-bottom:0;mso-position-horizontal:absolute;mso-position-horizontal-relative:text;mso-position-vertical:absolute;mso-position-vertical-relative:text;mso-width-percent:0;mso-height-percent:0;mso-width-relative:margin;mso-height-relative:margin;v-text-anchor:top" o:gfxdata="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" stroked="f">
                 <v:textbox>
                   <w:txbxContent>
@@ -12423,7 +12419,23 @@
                 <w:sz w:val="24"/>
                 <w:szCs w:val="24"/>
               </w:rPr>
-              <w:t>El RBT mostrará la información de las variables sensadas en una interfaz para el operario y así poder coordinar y controlar los procesos.</w:t>
+              <w:t xml:space="preserve">El RBT mostrará la información de las variables </w:t>
+            </w:r>
+            <w:proofErr w:type="spellStart"/>
+            <w:r>
+              <w:rPr>
+                <w:sz w:val="24"/>
+                <w:szCs w:val="24"/>
+              </w:rPr>
+              <w:t>sensadas</w:t>
+            </w:r>
+            <w:proofErr w:type="spellEnd"/>
+            <w:r>
+              <w:rPr>
+                <w:sz w:val="24"/>
+                <w:szCs w:val="24"/>
+              </w:rPr>
+              <w:t xml:space="preserve"> en una interfaz para el operario y así poder coordinar y controlar los procesos.</w:t>
             </w:r>
           </w:p>
         </w:tc>
@@ -13750,6 +13762,7 @@
           <w:tcPr>
             <w:cnfStyle w:val="001000000000" w:firstRow="0" w:lastRow="0" w:firstColumn="1" w:lastColumn="0" w:oddVBand="0" w:evenVBand="0" w:oddHBand="0" w:evenHBand="0" w:firstRowFirstColumn="0" w:firstRowLastColumn="0" w:lastRowFirstColumn="0" w:lastRowLastColumn="0"/>
             <w:tcW w:w="1247" w:type="dxa"/>
+            <w:shd w:val="clear" w:color="auto" w:fill="C2D69B" w:themeFill="accent3" w:themeFillTint="99"/>
           </w:tcPr>
           <w:p>
             <w:pPr>
@@ -13772,6 +13785,7 @@
         <w:tc>
           <w:tcPr>
             <w:tcW w:w="2547" w:type="dxa"/>
+            <w:shd w:val="clear" w:color="auto" w:fill="C2D69B" w:themeFill="accent3" w:themeFillTint="99"/>
           </w:tcPr>
           <w:p>
             <w:pPr>
@@ -13795,6 +13809,7 @@
         <w:tc>
           <w:tcPr>
             <w:tcW w:w="1701" w:type="dxa"/>
+            <w:shd w:val="clear" w:color="auto" w:fill="C2D69B" w:themeFill="accent3" w:themeFillTint="99"/>
           </w:tcPr>
           <w:p>
             <w:pPr>
@@ -13818,6 +13833,7 @@
         <w:tc>
           <w:tcPr>
             <w:tcW w:w="4239" w:type="dxa"/>
+            <w:shd w:val="clear" w:color="auto" w:fill="C2D69B" w:themeFill="accent3" w:themeFillTint="99"/>
           </w:tcPr>
           <w:p>
             <w:pPr>
@@ -14909,16 +14925,7 @@
                                 <w:sz w:val="18"/>
                                 <w:szCs w:val="18"/>
                               </w:rPr>
-                              <w:t>Tabla</w:t>
-                            </w:r>
-                            <w:r>
-                              <w:rPr>
-                                <w:i/>
-                                <w:iCs/>
-                                <w:sz w:val="18"/>
-                                <w:szCs w:val="18"/>
-                              </w:rPr>
-                              <w:t xml:space="preserve"> 3</w:t>
+                              <w:t>Tabla 3</w:t>
                             </w:r>
                             <w:r>
                               <w:rPr>
@@ -14981,16 +14988,7 @@
                           <w:sz w:val="18"/>
                           <w:szCs w:val="18"/>
                         </w:rPr>
-                        <w:t>Tabla</w:t>
-                      </w:r>
-                      <w:r>
-                        <w:rPr>
-                          <w:i/>
-                          <w:iCs/>
-                          <w:sz w:val="18"/>
-                          <w:szCs w:val="18"/>
-                        </w:rPr>
-                        <w:t xml:space="preserve"> 3</w:t>
+                        <w:t>Tabla 3</w:t>
                       </w:r>
                       <w:r>
                         <w:rPr>
@@ -15072,6 +15070,7 @@
           <w:tcPr>
             <w:cnfStyle w:val="001000000000" w:firstRow="0" w:lastRow="0" w:firstColumn="1" w:lastColumn="0" w:oddVBand="0" w:evenVBand="0" w:oddHBand="0" w:evenHBand="0" w:firstRowFirstColumn="0" w:firstRowLastColumn="0" w:lastRowFirstColumn="0" w:lastRowLastColumn="0"/>
             <w:tcW w:w="1271" w:type="dxa"/>
+            <w:shd w:val="clear" w:color="auto" w:fill="C2D69B" w:themeFill="accent3" w:themeFillTint="99"/>
           </w:tcPr>
           <w:p>
             <w:pPr>
@@ -15094,6 +15093,7 @@
         <w:tc>
           <w:tcPr>
             <w:tcW w:w="2410" w:type="dxa"/>
+            <w:shd w:val="clear" w:color="auto" w:fill="C2D69B" w:themeFill="accent3" w:themeFillTint="99"/>
           </w:tcPr>
           <w:p>
             <w:pPr>
@@ -15117,6 +15117,7 @@
         <w:tc>
           <w:tcPr>
             <w:tcW w:w="1701" w:type="dxa"/>
+            <w:shd w:val="clear" w:color="auto" w:fill="C2D69B" w:themeFill="accent3" w:themeFillTint="99"/>
           </w:tcPr>
           <w:p>
             <w:pPr>
@@ -15140,6 +15141,7 @@
         <w:tc>
           <w:tcPr>
             <w:tcW w:w="4126" w:type="dxa"/>
+            <w:shd w:val="clear" w:color="auto" w:fill="C2D69B" w:themeFill="accent3" w:themeFillTint="99"/>
           </w:tcPr>
           <w:p>
             <w:pPr>
@@ -16102,16 +16104,7 @@
                                 <w:sz w:val="18"/>
                                 <w:szCs w:val="18"/>
                               </w:rPr>
-                              <w:t xml:space="preserve">Tabla </w:t>
-                            </w:r>
-                            <w:r>
-                              <w:rPr>
-                                <w:i/>
-                                <w:iCs/>
-                                <w:sz w:val="18"/>
-                                <w:szCs w:val="18"/>
-                              </w:rPr>
-                              <w:t>4</w:t>
+                              <w:t>Tabla 4</w:t>
                             </w:r>
                             <w:r>
                               <w:rPr>
@@ -16134,21 +16127,7 @@
                                 <w:sz w:val="18"/>
                                 <w:szCs w:val="18"/>
                               </w:rPr>
-                              <w:t>Especificaciones del subsistema de in</w:t>
-                            </w:r>
-                            <w:r>
-                              <w:rPr>
-                                <w:sz w:val="18"/>
-                                <w:szCs w:val="18"/>
-                              </w:rPr>
-                              <w:t>terfaz</w:t>
-                            </w:r>
-                            <w:r>
-                              <w:rPr>
-                                <w:sz w:val="18"/>
-                                <w:szCs w:val="18"/>
-                              </w:rPr>
-                              <w:t>.</w:t>
+                              <w:t>Especificaciones del subsistema de interfaz.</w:t>
                             </w:r>
                           </w:p>
                         </w:txbxContent>
@@ -16188,16 +16167,7 @@
                           <w:sz w:val="18"/>
                           <w:szCs w:val="18"/>
                         </w:rPr>
-                        <w:t xml:space="preserve">Tabla </w:t>
-                      </w:r>
-                      <w:r>
-                        <w:rPr>
-                          <w:i/>
-                          <w:iCs/>
-                          <w:sz w:val="18"/>
-                          <w:szCs w:val="18"/>
-                        </w:rPr>
-                        <w:t>4</w:t>
+                        <w:t>Tabla 4</w:t>
                       </w:r>
                       <w:r>
                         <w:rPr>
@@ -16220,21 +16190,7 @@
                           <w:sz w:val="18"/>
                           <w:szCs w:val="18"/>
                         </w:rPr>
-                        <w:t>Especificaciones del subsistema de in</w:t>
-                      </w:r>
-                      <w:r>
-                        <w:rPr>
-                          <w:sz w:val="18"/>
-                          <w:szCs w:val="18"/>
-                        </w:rPr>
-                        <w:t>terfaz</w:t>
-                      </w:r>
-                      <w:r>
-                        <w:rPr>
-                          <w:sz w:val="18"/>
-                          <w:szCs w:val="18"/>
-                        </w:rPr>
-                        <w:t>.</w:t>
+                        <w:t>Especificaciones del subsistema de interfaz.</w:t>
                       </w:r>
                     </w:p>
                   </w:txbxContent>
@@ -16291,6 +16247,7 @@
           <w:tcPr>
             <w:cnfStyle w:val="001000000000" w:firstRow="0" w:lastRow="0" w:firstColumn="1" w:lastColumn="0" w:oddVBand="0" w:evenVBand="0" w:oddHBand="0" w:evenHBand="0" w:firstRowFirstColumn="0" w:firstRowLastColumn="0" w:lastRowFirstColumn="0" w:lastRowLastColumn="0"/>
             <w:tcW w:w="1271" w:type="dxa"/>
+            <w:shd w:val="clear" w:color="auto" w:fill="C2D69B" w:themeFill="accent3" w:themeFillTint="99"/>
           </w:tcPr>
           <w:p>
             <w:pPr>
@@ -16313,6 +16270,7 @@
         <w:tc>
           <w:tcPr>
             <w:tcW w:w="2410" w:type="dxa"/>
+            <w:shd w:val="clear" w:color="auto" w:fill="C2D69B" w:themeFill="accent3" w:themeFillTint="99"/>
           </w:tcPr>
           <w:p>
             <w:pPr>
@@ -16336,6 +16294,7 @@
         <w:tc>
           <w:tcPr>
             <w:tcW w:w="1701" w:type="dxa"/>
+            <w:shd w:val="clear" w:color="auto" w:fill="C2D69B" w:themeFill="accent3" w:themeFillTint="99"/>
           </w:tcPr>
           <w:p>
             <w:pPr>
@@ -16359,6 +16318,7 @@
         <w:tc>
           <w:tcPr>
             <w:tcW w:w="4126" w:type="dxa"/>
+            <w:shd w:val="clear" w:color="auto" w:fill="C2D69B" w:themeFill="accent3" w:themeFillTint="99"/>
           </w:tcPr>
           <w:p>
             <w:pPr>
@@ -17047,16 +17007,7 @@
                                 <w:sz w:val="18"/>
                                 <w:szCs w:val="18"/>
                               </w:rPr>
-                              <w:t xml:space="preserve">Tabla </w:t>
-                            </w:r>
-                            <w:r>
-                              <w:rPr>
-                                <w:i/>
-                                <w:iCs/>
-                                <w:sz w:val="18"/>
-                                <w:szCs w:val="18"/>
-                              </w:rPr>
-                              <w:t>5</w:t>
+                              <w:t>Tabla 5</w:t>
                             </w:r>
                             <w:r>
                               <w:rPr>
@@ -17079,14 +17030,7 @@
                                 <w:sz w:val="18"/>
                                 <w:szCs w:val="18"/>
                               </w:rPr>
-                              <w:t xml:space="preserve">Especificaciones del subsistema de </w:t>
-                            </w:r>
-                            <w:r>
-                              <w:rPr>
-                                <w:sz w:val="18"/>
-                                <w:szCs w:val="18"/>
-                              </w:rPr>
-                              <w:t>Bombas y Energía</w:t>
+                              <w:t>Especificaciones del subsistema de Bombas y Energía</w:t>
                             </w:r>
                           </w:p>
                         </w:txbxContent>
@@ -17126,16 +17070,7 @@
                           <w:sz w:val="18"/>
                           <w:szCs w:val="18"/>
                         </w:rPr>
-                        <w:t xml:space="preserve">Tabla </w:t>
-                      </w:r>
-                      <w:r>
-                        <w:rPr>
-                          <w:i/>
-                          <w:iCs/>
-                          <w:sz w:val="18"/>
-                          <w:szCs w:val="18"/>
-                        </w:rPr>
-                        <w:t>5</w:t>
+                        <w:t>Tabla 5</w:t>
                       </w:r>
                       <w:r>
                         <w:rPr>
@@ -17158,14 +17093,7 @@
                           <w:sz w:val="18"/>
                           <w:szCs w:val="18"/>
                         </w:rPr>
-                        <w:t xml:space="preserve">Especificaciones del subsistema de </w:t>
-                      </w:r>
-                      <w:r>
-                        <w:rPr>
-                          <w:sz w:val="18"/>
-                          <w:szCs w:val="18"/>
-                        </w:rPr>
-                        <w:t>Bombas y Energía</w:t>
+                        <w:t>Especificaciones del subsistema de Bombas y Energía</w:t>
                       </w:r>
                     </w:p>
                   </w:txbxContent>
@@ -17232,6 +17160,7 @@
           <w:tcPr>
             <w:cnfStyle w:val="001000000000" w:firstRow="0" w:lastRow="0" w:firstColumn="1" w:lastColumn="0" w:oddVBand="0" w:evenVBand="0" w:oddHBand="0" w:evenHBand="0" w:firstRowFirstColumn="0" w:firstRowLastColumn="0" w:lastRowFirstColumn="0" w:lastRowLastColumn="0"/>
             <w:tcW w:w="1271" w:type="dxa"/>
+            <w:shd w:val="clear" w:color="auto" w:fill="C2D69B" w:themeFill="accent3" w:themeFillTint="99"/>
           </w:tcPr>
           <w:p>
             <w:pPr>
@@ -17254,6 +17183,7 @@
         <w:tc>
           <w:tcPr>
             <w:tcW w:w="2410" w:type="dxa"/>
+            <w:shd w:val="clear" w:color="auto" w:fill="C2D69B" w:themeFill="accent3" w:themeFillTint="99"/>
           </w:tcPr>
           <w:p>
             <w:pPr>
@@ -17277,6 +17207,7 @@
         <w:tc>
           <w:tcPr>
             <w:tcW w:w="1701" w:type="dxa"/>
+            <w:shd w:val="clear" w:color="auto" w:fill="C2D69B" w:themeFill="accent3" w:themeFillTint="99"/>
           </w:tcPr>
           <w:p>
             <w:pPr>
@@ -17300,6 +17231,7 @@
         <w:tc>
           <w:tcPr>
             <w:tcW w:w="4126" w:type="dxa"/>
+            <w:shd w:val="clear" w:color="auto" w:fill="C2D69B" w:themeFill="accent3" w:themeFillTint="99"/>
           </w:tcPr>
           <w:p>
             <w:pPr>
@@ -17818,8 +17750,6 @@
               </w:rPr>
               <w:t>6</w:t>
             </w:r>
-            <w:bookmarkStart w:id="15" w:name="_GoBack"/>
-            <w:bookmarkEnd w:id="15"/>
             <w:r>
               <w:rPr>
                 <w:sz w:val="20"/>
@@ -18004,16 +17934,7 @@
                                 <w:sz w:val="18"/>
                                 <w:szCs w:val="18"/>
                               </w:rPr>
-                              <w:t xml:space="preserve">Tabla </w:t>
-                            </w:r>
-                            <w:r>
-                              <w:rPr>
-                                <w:i/>
-                                <w:iCs/>
-                                <w:sz w:val="18"/>
-                                <w:szCs w:val="18"/>
-                              </w:rPr>
-                              <w:t>6</w:t>
+                              <w:t>Tabla 6</w:t>
                             </w:r>
                             <w:r>
                               <w:rPr>
@@ -18036,14 +17957,7 @@
                                 <w:sz w:val="18"/>
                                 <w:szCs w:val="18"/>
                               </w:rPr>
-                              <w:t xml:space="preserve">Especificaciones del subsistema de </w:t>
-                            </w:r>
-                            <w:r>
-                              <w:rPr>
-                                <w:sz w:val="18"/>
-                                <w:szCs w:val="18"/>
-                              </w:rPr>
-                              <w:t>Ensamble.</w:t>
+                              <w:t>Especificaciones del subsistema de Ensamble.</w:t>
                             </w:r>
                           </w:p>
                         </w:txbxContent>
@@ -18083,16 +17997,7 @@
                           <w:sz w:val="18"/>
                           <w:szCs w:val="18"/>
                         </w:rPr>
-                        <w:t xml:space="preserve">Tabla </w:t>
-                      </w:r>
-                      <w:r>
-                        <w:rPr>
-                          <w:i/>
-                          <w:iCs/>
-                          <w:sz w:val="18"/>
-                          <w:szCs w:val="18"/>
-                        </w:rPr>
-                        <w:t>6</w:t>
+                        <w:t>Tabla 6</w:t>
                       </w:r>
                       <w:r>
                         <w:rPr>
@@ -18115,14 +18020,7 @@
                           <w:sz w:val="18"/>
                           <w:szCs w:val="18"/>
                         </w:rPr>
-                        <w:t xml:space="preserve">Especificaciones del subsistema de </w:t>
-                      </w:r>
-                      <w:r>
-                        <w:rPr>
-                          <w:sz w:val="18"/>
-                          <w:szCs w:val="18"/>
-                        </w:rPr>
-                        <w:t>Ensamble.</w:t>
+                        <w:t>Especificaciones del subsistema de Ensamble.</w:t>
                       </w:r>
                     </w:p>
                   </w:txbxContent>
@@ -18165,8 +18063,1680 @@
     <w:p/>
     <w:p>
       <w:r>
-        <w:t>Hola aqui</w:t>
-      </w:r>
+        <w:t>Las restricciones para el subsistema de Instrumentación se presentan en la tabla 7.</w:t>
+      </w:r>
+    </w:p>
+    <w:tbl>
+      <w:tblPr>
+        <w:tblStyle w:val="Tablanormal1"/>
+        <w:tblW w:w="0" w:type="auto"/>
+        <w:tblLook w:val="04A0" w:firstRow="1" w:lastRow="0" w:firstColumn="1" w:lastColumn="0" w:noHBand="0" w:noVBand="1"/>
+      </w:tblPr>
+      <w:tblGrid>
+        <w:gridCol w:w="4754"/>
+        <w:gridCol w:w="4754"/>
+      </w:tblGrid>
+      <w:tr>
+        <w:trPr>
+          <w:cnfStyle w:val="100000000000" w:firstRow="1" w:lastRow="0" w:firstColumn="0" w:lastColumn="0" w:oddVBand="0" w:evenVBand="0" w:oddHBand="0" w:evenHBand="0" w:firstRowFirstColumn="0" w:firstRowLastColumn="0" w:lastRowFirstColumn="0" w:lastRowLastColumn="0"/>
+        </w:trPr>
+        <w:tc>
+          <w:tcPr>
+            <w:cnfStyle w:val="001000000000" w:firstRow="0" w:lastRow="0" w:firstColumn="1" w:lastColumn="0" w:oddVBand="0" w:evenVBand="0" w:oddHBand="0" w:evenHBand="0" w:firstRowFirstColumn="0" w:firstRowLastColumn="0" w:lastRowFirstColumn="0" w:lastRowLastColumn="0"/>
+            <w:tcW w:w="4754" w:type="dxa"/>
+            <w:shd w:val="clear" w:color="auto" w:fill="C2D69B" w:themeFill="accent3" w:themeFillTint="99"/>
+          </w:tcPr>
+          <w:p>
+            <w:pPr>
+              <w:jc w:val="center"/>
+            </w:pPr>
+            <w:r>
+              <w:t>Especificación</w:t>
+            </w:r>
+          </w:p>
+        </w:tc>
+        <w:tc>
+          <w:tcPr>
+            <w:tcW w:w="4754" w:type="dxa"/>
+            <w:shd w:val="clear" w:color="auto" w:fill="C2D69B" w:themeFill="accent3" w:themeFillTint="99"/>
+          </w:tcPr>
+          <w:p>
+            <w:pPr>
+              <w:jc w:val="center"/>
+              <w:cnfStyle w:val="100000000000" w:firstRow="1" w:lastRow="0" w:firstColumn="0" w:lastColumn="0" w:oddVBand="0" w:evenVBand="0" w:oddHBand="0" w:evenHBand="0" w:firstRowFirstColumn="0" w:firstRowLastColumn="0" w:lastRowFirstColumn="0" w:lastRowLastColumn="0"/>
+            </w:pPr>
+            <w:r>
+              <w:t>Restricción</w:t>
+            </w:r>
+          </w:p>
+        </w:tc>
+      </w:tr>
+      <w:tr>
+        <w:trPr>
+          <w:cnfStyle w:val="000000100000" w:firstRow="0" w:lastRow="0" w:firstColumn="0" w:lastColumn="0" w:oddVBand="0" w:evenVBand="0" w:oddHBand="1" w:evenHBand="0" w:firstRowFirstColumn="0" w:firstRowLastColumn="0" w:lastRowFirstColumn="0" w:lastRowLastColumn="0"/>
+        </w:trPr>
+        <w:tc>
+          <w:tcPr>
+            <w:cnfStyle w:val="001000000000" w:firstRow="0" w:lastRow="0" w:firstColumn="1" w:lastColumn="0" w:oddVBand="0" w:evenVBand="0" w:oddHBand="0" w:evenHBand="0" w:firstRowFirstColumn="0" w:firstRowLastColumn="0" w:lastRowFirstColumn="0" w:lastRowLastColumn="0"/>
+            <w:tcW w:w="4754" w:type="dxa"/>
+          </w:tcPr>
+          <w:p>
+            <w:pPr>
+              <w:jc w:val="center"/>
+            </w:pPr>
+            <w:r>
+              <w:t>1</w:t>
+            </w:r>
+            <w:r>
+              <w:t>,3,9</w:t>
+            </w:r>
+          </w:p>
+        </w:tc>
+        <w:tc>
+          <w:tcPr>
+            <w:tcW w:w="4754" w:type="dxa"/>
+          </w:tcPr>
+          <w:p>
+            <w:pPr>
+              <w:spacing w:line="276" w:lineRule="auto"/>
+              <w:jc w:val="both"/>
+              <w:cnfStyle w:val="000000100000" w:firstRow="0" w:lastRow="0" w:firstColumn="0" w:lastColumn="0" w:oddVBand="0" w:evenVBand="0" w:oddHBand="1" w:evenHBand="0" w:firstRowFirstColumn="0" w:firstRowLastColumn="0" w:lastRowFirstColumn="0" w:lastRowLastColumn="0"/>
+            </w:pPr>
+            <w:r>
+              <w:t>El número de bits disponibles para cada operación</w:t>
+            </w:r>
+            <w:r>
+              <w:t>.</w:t>
+            </w:r>
+          </w:p>
+        </w:tc>
+      </w:tr>
+      <w:tr>
+        <w:tc>
+          <w:tcPr>
+            <w:cnfStyle w:val="001000000000" w:firstRow="0" w:lastRow="0" w:firstColumn="1" w:lastColumn="0" w:oddVBand="0" w:evenVBand="0" w:oddHBand="0" w:evenHBand="0" w:firstRowFirstColumn="0" w:firstRowLastColumn="0" w:lastRowFirstColumn="0" w:lastRowLastColumn="0"/>
+            <w:tcW w:w="4754" w:type="dxa"/>
+          </w:tcPr>
+          <w:p>
+            <w:pPr>
+              <w:jc w:val="center"/>
+            </w:pPr>
+            <w:r>
+              <w:t>2</w:t>
+            </w:r>
+          </w:p>
+        </w:tc>
+        <w:tc>
+          <w:tcPr>
+            <w:tcW w:w="4754" w:type="dxa"/>
+          </w:tcPr>
+          <w:p>
+            <w:pPr>
+              <w:spacing w:line="276" w:lineRule="auto"/>
+              <w:jc w:val="both"/>
+              <w:cnfStyle w:val="000000000000" w:firstRow="0" w:lastRow="0" w:firstColumn="0" w:lastColumn="0" w:oddVBand="0" w:evenVBand="0" w:oddHBand="0" w:evenHBand="0" w:firstRowFirstColumn="0" w:firstRowLastColumn="0" w:lastRowFirstColumn="0" w:lastRowLastColumn="0"/>
+            </w:pPr>
+            <w:r>
+              <w:t>El tratamiento del voltaje para dar un valor en el rango propuesto</w:t>
+            </w:r>
+            <w:r>
+              <w:t>.</w:t>
+            </w:r>
+          </w:p>
+        </w:tc>
+      </w:tr>
+      <w:tr>
+        <w:trPr>
+          <w:cnfStyle w:val="000000100000" w:firstRow="0" w:lastRow="0" w:firstColumn="0" w:lastColumn="0" w:oddVBand="0" w:evenVBand="0" w:oddHBand="1" w:evenHBand="0" w:firstRowFirstColumn="0" w:firstRowLastColumn="0" w:lastRowFirstColumn="0" w:lastRowLastColumn="0"/>
+        </w:trPr>
+        <w:tc>
+          <w:tcPr>
+            <w:cnfStyle w:val="001000000000" w:firstRow="0" w:lastRow="0" w:firstColumn="1" w:lastColumn="0" w:oddVBand="0" w:evenVBand="0" w:oddHBand="0" w:evenHBand="0" w:firstRowFirstColumn="0" w:firstRowLastColumn="0" w:lastRowFirstColumn="0" w:lastRowLastColumn="0"/>
+            <w:tcW w:w="4754" w:type="dxa"/>
+          </w:tcPr>
+          <w:p>
+            <w:pPr>
+              <w:jc w:val="center"/>
+            </w:pPr>
+            <w:r>
+              <w:t>4,5,6,7</w:t>
+            </w:r>
+          </w:p>
+        </w:tc>
+        <w:tc>
+          <w:tcPr>
+            <w:tcW w:w="4754" w:type="dxa"/>
+          </w:tcPr>
+          <w:p>
+            <w:pPr>
+              <w:spacing w:line="276" w:lineRule="auto"/>
+              <w:jc w:val="both"/>
+              <w:cnfStyle w:val="000000100000" w:firstRow="0" w:lastRow="0" w:firstColumn="0" w:lastColumn="0" w:oddVBand="0" w:evenVBand="0" w:oddHBand="1" w:evenHBand="0" w:firstRowFirstColumn="0" w:firstRowLastColumn="0" w:lastRowFirstColumn="0" w:lastRowLastColumn="0"/>
+            </w:pPr>
+            <w:r>
+              <w:t>La confiabilidad de los sensores para cuantificar las variables de estudio</w:t>
+            </w:r>
+            <w:r>
+              <w:t>.</w:t>
+            </w:r>
+          </w:p>
+        </w:tc>
+      </w:tr>
+      <w:tr>
+        <w:tc>
+          <w:tcPr>
+            <w:cnfStyle w:val="001000000000" w:firstRow="0" w:lastRow="0" w:firstColumn="1" w:lastColumn="0" w:oddVBand="0" w:evenVBand="0" w:oddHBand="0" w:evenHBand="0" w:firstRowFirstColumn="0" w:firstRowLastColumn="0" w:lastRowFirstColumn="0" w:lastRowLastColumn="0"/>
+            <w:tcW w:w="4754" w:type="dxa"/>
+          </w:tcPr>
+          <w:p>
+            <w:pPr>
+              <w:jc w:val="center"/>
+            </w:pPr>
+            <w:r>
+              <w:t>8</w:t>
+            </w:r>
+          </w:p>
+        </w:tc>
+        <w:tc>
+          <w:tcPr>
+            <w:tcW w:w="4754" w:type="dxa"/>
+          </w:tcPr>
+          <w:p>
+            <w:pPr>
+              <w:spacing w:line="276" w:lineRule="auto"/>
+              <w:jc w:val="both"/>
+              <w:cnfStyle w:val="000000000000" w:firstRow="0" w:lastRow="0" w:firstColumn="0" w:lastColumn="0" w:oddVBand="0" w:evenVBand="0" w:oddHBand="0" w:evenHBand="0" w:firstRowFirstColumn="0" w:firstRowLastColumn="0" w:lastRowFirstColumn="0" w:lastRowLastColumn="0"/>
+            </w:pPr>
+            <w:r>
+              <w:t>El diseño de la estructura por parte del subsistema de Ensamble</w:t>
+            </w:r>
+            <w:r>
+              <w:t>.</w:t>
+            </w:r>
+          </w:p>
+        </w:tc>
+      </w:tr>
+    </w:tbl>
+    <w:p>
+      <w:pPr>
+        <w:jc w:val="center"/>
+      </w:pPr>
+      <w:r>
+        <w:rPr>
+          <w:noProof/>
+          <w:sz w:val="24"/>
+          <w:szCs w:val="24"/>
+        </w:rPr>
+        <mc:AlternateContent>
+          <mc:Choice Requires="wps">
+            <w:drawing>
+              <wp:anchor distT="45720" distB="45720" distL="114300" distR="114300" simplePos="0" relativeHeight="251684864" behindDoc="0" locked="0" layoutInCell="0" allowOverlap="1" wp14:anchorId="655EDC17" wp14:editId="032E56FE">
+                <wp:simplePos x="0" y="0"/>
+                <wp:positionH relativeFrom="margin">
+                  <wp:align>center</wp:align>
+                </wp:positionH>
+                <wp:positionV relativeFrom="paragraph">
+                  <wp:posOffset>100330</wp:posOffset>
+                </wp:positionV>
+                <wp:extent cx="2577465" cy="393065"/>
+                <wp:effectExtent l="0" t="0" r="13335" b="26035"/>
+                <wp:wrapSquare wrapText="bothSides"/>
+                <wp:docPr id="53" name="Text Box 45"/>
+                <wp:cNvGraphicFramePr>
+                  <a:graphicFrameLocks xmlns:a="http://schemas.openxmlformats.org/drawingml/2006/main"/>
+                </wp:cNvGraphicFramePr>
+                <a:graphic xmlns:a="http://schemas.openxmlformats.org/drawingml/2006/main">
+                  <a:graphicData uri="http://schemas.microsoft.com/office/word/2010/wordprocessingShape">
+                    <wps:wsp>
+                      <wps:cNvSpPr txBox="1">
+                        <a:spLocks noChangeArrowheads="1"/>
+                      </wps:cNvSpPr>
+                      <wps:spPr bwMode="auto">
+                        <a:xfrm>
+                          <a:off x="0" y="0"/>
+                          <a:ext cx="2577465" cy="393065"/>
+                        </a:xfrm>
+                        <a:prstGeom prst="rect">
+                          <a:avLst/>
+                        </a:prstGeom>
+                        <a:solidFill>
+                          <a:srgbClr val="FFFFFF"/>
+                        </a:solidFill>
+                        <a:ln w="3175">
+                          <a:solidFill>
+                            <a:schemeClr val="bg1">
+                              <a:lumMod val="100000"/>
+                              <a:lumOff val="0"/>
+                            </a:schemeClr>
+                          </a:solidFill>
+                          <a:miter lim="800000"/>
+                          <a:headEnd/>
+                          <a:tailEnd/>
+                        </a:ln>
+                      </wps:spPr>
+                      <wps:txbx>
+                        <w:txbxContent>
+                          <w:p>
+                            <w:pPr>
+                              <w:jc w:val="both"/>
+                              <w:rPr>
+                                <w:sz w:val="18"/>
+                                <w:szCs w:val="18"/>
+                              </w:rPr>
+                            </w:pPr>
+                            <w:r>
+                              <w:rPr>
+                                <w:i/>
+                                <w:iCs/>
+                                <w:sz w:val="18"/>
+                                <w:szCs w:val="18"/>
+                              </w:rPr>
+                              <w:t xml:space="preserve">Tabla </w:t>
+                            </w:r>
+                            <w:r>
+                              <w:rPr>
+                                <w:i/>
+                                <w:iCs/>
+                                <w:sz w:val="18"/>
+                                <w:szCs w:val="18"/>
+                              </w:rPr>
+                              <w:t>7</w:t>
+                            </w:r>
+                            <w:r>
+                              <w:rPr>
+                                <w:i/>
+                                <w:iCs/>
+                                <w:sz w:val="18"/>
+                                <w:szCs w:val="18"/>
+                              </w:rPr>
+                              <w:t>.</w:t>
+                            </w:r>
+                            <w:r>
+                              <w:rPr>
+                                <w:sz w:val="18"/>
+                                <w:szCs w:val="18"/>
+                              </w:rPr>
+                              <w:t xml:space="preserve"> </w:t>
+                            </w:r>
+                            <w:r>
+                              <w:rPr>
+                                <w:sz w:val="18"/>
+                                <w:szCs w:val="18"/>
+                              </w:rPr>
+                              <w:t>Restricciones</w:t>
+                            </w:r>
+                            <w:r>
+                              <w:rPr>
+                                <w:sz w:val="18"/>
+                                <w:szCs w:val="18"/>
+                              </w:rPr>
+                              <w:t xml:space="preserve"> del subsistema de </w:t>
+                            </w:r>
+                            <w:r>
+                              <w:rPr>
+                                <w:sz w:val="18"/>
+                                <w:szCs w:val="18"/>
+                              </w:rPr>
+                              <w:t>Instrumentación</w:t>
+                            </w:r>
+                            <w:r>
+                              <w:rPr>
+                                <w:sz w:val="18"/>
+                                <w:szCs w:val="18"/>
+                              </w:rPr>
+                              <w:t>.</w:t>
+                            </w:r>
+                          </w:p>
+                        </w:txbxContent>
+                      </wps:txbx>
+                      <wps:bodyPr rot="0" vert="horz" wrap="square" lIns="91440" tIns="45720" rIns="91440" bIns="45720" anchor="t" anchorCtr="0" upright="1">
+                        <a:noAutofit/>
+                      </wps:bodyPr>
+                    </wps:wsp>
+                  </a:graphicData>
+                </a:graphic>
+                <wp14:sizeRelH relativeFrom="margin">
+                  <wp14:pctWidth>0</wp14:pctWidth>
+                </wp14:sizeRelH>
+                <wp14:sizeRelV relativeFrom="margin">
+                  <wp14:pctHeight>0</wp14:pctHeight>
+                </wp14:sizeRelV>
+              </wp:anchor>
+            </w:drawing>
+          </mc:Choice>
+          <mc:Fallback>
+            <w:pict>
+              <v:shape w14:anchorId="655EDC17" id="_x0000_s1050" type="#_x0000_t202" style="position:absolute;left:0;text-align:left;margin-left:0;margin-top:7.9pt;width:202.95pt;height:30.95pt;z-index:251684864;visibility:visible;mso-wrap-style:square;mso-width-percent:0;mso-height-percent:0;mso-wrap-distance-left:9pt;mso-wrap-distance-top:3.6pt;mso-wrap-distance-right:9pt;mso-wrap-distance-bottom:3.6pt;mso-position-horizontal:center;mso-position-horizontal-relative:margin;mso-position-vertical:absolute;mso-position-vertical-relative:text;mso-width-percent:0;mso-height-percent:0;mso-width-relative:margin;mso-height-relative:margin;v-text-anchor:top" o:gfxdata="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" o:allowincell="f" strokecolor="white [3212]" strokeweight=".25pt">
+                <v:textbox>
+                  <w:txbxContent>
+                    <w:p>
+                      <w:pPr>
+                        <w:jc w:val="both"/>
+                        <w:rPr>
+                          <w:sz w:val="18"/>
+                          <w:szCs w:val="18"/>
+                        </w:rPr>
+                      </w:pPr>
+                      <w:r>
+                        <w:rPr>
+                          <w:i/>
+                          <w:iCs/>
+                          <w:sz w:val="18"/>
+                          <w:szCs w:val="18"/>
+                        </w:rPr>
+                        <w:t xml:space="preserve">Tabla </w:t>
+                      </w:r>
+                      <w:r>
+                        <w:rPr>
+                          <w:i/>
+                          <w:iCs/>
+                          <w:sz w:val="18"/>
+                          <w:szCs w:val="18"/>
+                        </w:rPr>
+                        <w:t>7</w:t>
+                      </w:r>
+                      <w:r>
+                        <w:rPr>
+                          <w:i/>
+                          <w:iCs/>
+                          <w:sz w:val="18"/>
+                          <w:szCs w:val="18"/>
+                        </w:rPr>
+                        <w:t>.</w:t>
+                      </w:r>
+                      <w:r>
+                        <w:rPr>
+                          <w:sz w:val="18"/>
+                          <w:szCs w:val="18"/>
+                        </w:rPr>
+                        <w:t xml:space="preserve"> </w:t>
+                      </w:r>
+                      <w:r>
+                        <w:rPr>
+                          <w:sz w:val="18"/>
+                          <w:szCs w:val="18"/>
+                        </w:rPr>
+                        <w:t>Restricciones</w:t>
+                      </w:r>
+                      <w:r>
+                        <w:rPr>
+                          <w:sz w:val="18"/>
+                          <w:szCs w:val="18"/>
+                        </w:rPr>
+                        <w:t xml:space="preserve"> del subsistema de </w:t>
+                      </w:r>
+                      <w:r>
+                        <w:rPr>
+                          <w:sz w:val="18"/>
+                          <w:szCs w:val="18"/>
+                        </w:rPr>
+                        <w:t>Instrumentación</w:t>
+                      </w:r>
+                      <w:r>
+                        <w:rPr>
+                          <w:sz w:val="18"/>
+                          <w:szCs w:val="18"/>
+                        </w:rPr>
+                        <w:t>.</w:t>
+                      </w:r>
+                    </w:p>
+                  </w:txbxContent>
+                </v:textbox>
+                <w10:wrap type="square" anchorx="margin"/>
+              </v:shape>
+            </w:pict>
+          </mc:Fallback>
+        </mc:AlternateContent>
+      </w:r>
+    </w:p>
+    <w:p/>
+    <w:p>
+      <w:r>
+        <w:lastRenderedPageBreak/>
+        <w:t>Las restricciones para el subsistema de Interfaz se presentan en la tabla 8</w:t>
+      </w:r>
+    </w:p>
+    <w:tbl>
+      <w:tblPr>
+        <w:tblStyle w:val="Tablanormal1"/>
+        <w:tblW w:w="0" w:type="auto"/>
+        <w:tblLook w:val="04A0" w:firstRow="1" w:lastRow="0" w:firstColumn="1" w:lastColumn="0" w:noHBand="0" w:noVBand="1"/>
+      </w:tblPr>
+      <w:tblGrid>
+        <w:gridCol w:w="4754"/>
+        <w:gridCol w:w="4754"/>
+      </w:tblGrid>
+      <w:tr>
+        <w:trPr>
+          <w:cnfStyle w:val="100000000000" w:firstRow="1" w:lastRow="0" w:firstColumn="0" w:lastColumn="0" w:oddVBand="0" w:evenVBand="0" w:oddHBand="0" w:evenHBand="0" w:firstRowFirstColumn="0" w:firstRowLastColumn="0" w:lastRowFirstColumn="0" w:lastRowLastColumn="0"/>
+        </w:trPr>
+        <w:tc>
+          <w:tcPr>
+            <w:cnfStyle w:val="001000000000" w:firstRow="0" w:lastRow="0" w:firstColumn="1" w:lastColumn="0" w:oddVBand="0" w:evenVBand="0" w:oddHBand="0" w:evenHBand="0" w:firstRowFirstColumn="0" w:firstRowLastColumn="0" w:lastRowFirstColumn="0" w:lastRowLastColumn="0"/>
+            <w:tcW w:w="4754" w:type="dxa"/>
+            <w:shd w:val="clear" w:color="auto" w:fill="C2D69B" w:themeFill="accent3" w:themeFillTint="99"/>
+          </w:tcPr>
+          <w:p>
+            <w:pPr>
+              <w:jc w:val="center"/>
+            </w:pPr>
+            <w:r>
+              <w:t>Especificación</w:t>
+            </w:r>
+          </w:p>
+        </w:tc>
+        <w:tc>
+          <w:tcPr>
+            <w:tcW w:w="4754" w:type="dxa"/>
+            <w:shd w:val="clear" w:color="auto" w:fill="C2D69B" w:themeFill="accent3" w:themeFillTint="99"/>
+          </w:tcPr>
+          <w:p>
+            <w:pPr>
+              <w:jc w:val="center"/>
+              <w:cnfStyle w:val="100000000000" w:firstRow="1" w:lastRow="0" w:firstColumn="0" w:lastColumn="0" w:oddVBand="0" w:evenVBand="0" w:oddHBand="0" w:evenHBand="0" w:firstRowFirstColumn="0" w:firstRowLastColumn="0" w:lastRowFirstColumn="0" w:lastRowLastColumn="0"/>
+            </w:pPr>
+            <w:r>
+              <w:t>Restricción</w:t>
+            </w:r>
+          </w:p>
+        </w:tc>
+      </w:tr>
+      <w:tr>
+        <w:trPr>
+          <w:cnfStyle w:val="000000100000" w:firstRow="0" w:lastRow="0" w:firstColumn="0" w:lastColumn="0" w:oddVBand="0" w:evenVBand="0" w:oddHBand="1" w:evenHBand="0" w:firstRowFirstColumn="0" w:firstRowLastColumn="0" w:lastRowFirstColumn="0" w:lastRowLastColumn="0"/>
+        </w:trPr>
+        <w:tc>
+          <w:tcPr>
+            <w:cnfStyle w:val="001000000000" w:firstRow="0" w:lastRow="0" w:firstColumn="1" w:lastColumn="0" w:oddVBand="0" w:evenVBand="0" w:oddHBand="0" w:evenHBand="0" w:firstRowFirstColumn="0" w:firstRowLastColumn="0" w:lastRowFirstColumn="0" w:lastRowLastColumn="0"/>
+            <w:tcW w:w="4754" w:type="dxa"/>
+          </w:tcPr>
+          <w:p>
+            <w:pPr>
+              <w:jc w:val="center"/>
+            </w:pPr>
+            <w:r>
+              <w:t>1</w:t>
+            </w:r>
+          </w:p>
+        </w:tc>
+        <w:tc>
+          <w:tcPr>
+            <w:tcW w:w="4754" w:type="dxa"/>
+          </w:tcPr>
+          <w:p>
+            <w:pPr>
+              <w:spacing w:line="276" w:lineRule="auto"/>
+              <w:jc w:val="both"/>
+              <w:cnfStyle w:val="000000100000" w:firstRow="0" w:lastRow="0" w:firstColumn="0" w:lastColumn="0" w:oddVBand="0" w:evenVBand="0" w:oddHBand="1" w:evenHBand="0" w:firstRowFirstColumn="0" w:firstRowLastColumn="0" w:lastRowFirstColumn="0" w:lastRowLastColumn="0"/>
+            </w:pPr>
+            <w:r>
+              <w:t>El tipo de componente electrónico a utilizar</w:t>
+            </w:r>
+            <w:r>
+              <w:t>.</w:t>
+            </w:r>
+          </w:p>
+        </w:tc>
+      </w:tr>
+      <w:tr>
+        <w:tc>
+          <w:tcPr>
+            <w:cnfStyle w:val="001000000000" w:firstRow="0" w:lastRow="0" w:firstColumn="1" w:lastColumn="0" w:oddVBand="0" w:evenVBand="0" w:oddHBand="0" w:evenHBand="0" w:firstRowFirstColumn="0" w:firstRowLastColumn="0" w:lastRowFirstColumn="0" w:lastRowLastColumn="0"/>
+            <w:tcW w:w="4754" w:type="dxa"/>
+          </w:tcPr>
+          <w:p>
+            <w:pPr>
+              <w:jc w:val="center"/>
+            </w:pPr>
+            <w:r>
+              <w:t>3</w:t>
+            </w:r>
+          </w:p>
+        </w:tc>
+        <w:tc>
+          <w:tcPr>
+            <w:tcW w:w="4754" w:type="dxa"/>
+          </w:tcPr>
+          <w:p>
+            <w:pPr>
+              <w:spacing w:line="276" w:lineRule="auto"/>
+              <w:jc w:val="both"/>
+              <w:cnfStyle w:val="000000000000" w:firstRow="0" w:lastRow="0" w:firstColumn="0" w:lastColumn="0" w:oddVBand="0" w:evenVBand="0" w:oddHBand="0" w:evenHBand="0" w:firstRowFirstColumn="0" w:firstRowLastColumn="0" w:lastRowFirstColumn="0" w:lastRowLastColumn="0"/>
+            </w:pPr>
+            <w:r>
+              <w:t>La velocidad real del servicio de internet</w:t>
+            </w:r>
+            <w:r>
+              <w:t>.</w:t>
+            </w:r>
+          </w:p>
+        </w:tc>
+      </w:tr>
+      <w:tr>
+        <w:trPr>
+          <w:cnfStyle w:val="000000100000" w:firstRow="0" w:lastRow="0" w:firstColumn="0" w:lastColumn="0" w:oddVBand="0" w:evenVBand="0" w:oddHBand="1" w:evenHBand="0" w:firstRowFirstColumn="0" w:firstRowLastColumn="0" w:lastRowFirstColumn="0" w:lastRowLastColumn="0"/>
+        </w:trPr>
+        <w:tc>
+          <w:tcPr>
+            <w:cnfStyle w:val="001000000000" w:firstRow="0" w:lastRow="0" w:firstColumn="1" w:lastColumn="0" w:oddVBand="0" w:evenVBand="0" w:oddHBand="0" w:evenHBand="0" w:firstRowFirstColumn="0" w:firstRowLastColumn="0" w:lastRowFirstColumn="0" w:lastRowLastColumn="0"/>
+            <w:tcW w:w="4754" w:type="dxa"/>
+          </w:tcPr>
+          <w:p>
+            <w:pPr>
+              <w:jc w:val="center"/>
+            </w:pPr>
+            <w:r>
+              <w:t>2,4,5,6</w:t>
+            </w:r>
+          </w:p>
+        </w:tc>
+        <w:tc>
+          <w:tcPr>
+            <w:tcW w:w="4754" w:type="dxa"/>
+          </w:tcPr>
+          <w:p>
+            <w:pPr>
+              <w:spacing w:line="276" w:lineRule="auto"/>
+              <w:jc w:val="both"/>
+              <w:cnfStyle w:val="000000100000" w:firstRow="0" w:lastRow="0" w:firstColumn="0" w:lastColumn="0" w:oddVBand="0" w:evenVBand="0" w:oddHBand="1" w:evenHBand="0" w:firstRowFirstColumn="0" w:firstRowLastColumn="0" w:lastRowFirstColumn="0" w:lastRowLastColumn="0"/>
+            </w:pPr>
+            <w:r>
+              <w:t>Al ser una medición subjetiva por parte del usuario, la retroalimentación proviene del mismo.</w:t>
+            </w:r>
+          </w:p>
+        </w:tc>
+      </w:tr>
+      <w:tr>
+        <w:tc>
+          <w:tcPr>
+            <w:cnfStyle w:val="001000000000" w:firstRow="0" w:lastRow="0" w:firstColumn="1" w:lastColumn="0" w:oddVBand="0" w:evenVBand="0" w:oddHBand="0" w:evenHBand="0" w:firstRowFirstColumn="0" w:firstRowLastColumn="0" w:lastRowFirstColumn="0" w:lastRowLastColumn="0"/>
+            <w:tcW w:w="4754" w:type="dxa"/>
+          </w:tcPr>
+          <w:p>
+            <w:pPr>
+              <w:jc w:val="center"/>
+            </w:pPr>
+            <w:r>
+              <w:t>7,</w:t>
+            </w:r>
+            <w:r>
+              <w:t>8</w:t>
+            </w:r>
+          </w:p>
+        </w:tc>
+        <w:tc>
+          <w:tcPr>
+            <w:tcW w:w="4754" w:type="dxa"/>
+          </w:tcPr>
+          <w:p>
+            <w:pPr>
+              <w:spacing w:line="276" w:lineRule="auto"/>
+              <w:jc w:val="both"/>
+              <w:cnfStyle w:val="000000000000" w:firstRow="0" w:lastRow="0" w:firstColumn="0" w:lastColumn="0" w:oddVBand="0" w:evenVBand="0" w:oddHBand="0" w:evenHBand="0" w:firstRowFirstColumn="0" w:firstRowLastColumn="0" w:lastRowFirstColumn="0" w:lastRowLastColumn="0"/>
+            </w:pPr>
+            <w:r>
+              <w:t xml:space="preserve">El funcionamiento correcto de cada parte que conforma al </w:t>
+            </w:r>
+            <w:r>
+              <w:t>subsistema,</w:t>
+            </w:r>
+            <w:r>
+              <w:t xml:space="preserve"> así como de la metodología en el diseño de los </w:t>
+            </w:r>
+            <w:r>
+              <w:t>algoritmos</w:t>
+            </w:r>
+            <w:r>
+              <w:t>.</w:t>
+            </w:r>
+          </w:p>
+        </w:tc>
+      </w:tr>
+    </w:tbl>
+    <w:p>
+      <w:pPr>
+        <w:jc w:val="center"/>
+      </w:pPr>
+      <w:r>
+        <w:rPr>
+          <w:noProof/>
+          <w:sz w:val="24"/>
+          <w:szCs w:val="24"/>
+        </w:rPr>
+        <mc:AlternateContent>
+          <mc:Choice Requires="wps">
+            <w:drawing>
+              <wp:anchor distT="45720" distB="45720" distL="114300" distR="114300" simplePos="0" relativeHeight="251686912" behindDoc="0" locked="0" layoutInCell="0" allowOverlap="1" wp14:anchorId="0A58D1EC" wp14:editId="0C79EE2E">
+                <wp:simplePos x="0" y="0"/>
+                <wp:positionH relativeFrom="margin">
+                  <wp:posOffset>1726565</wp:posOffset>
+                </wp:positionH>
+                <wp:positionV relativeFrom="paragraph">
+                  <wp:posOffset>56515</wp:posOffset>
+                </wp:positionV>
+                <wp:extent cx="2577465" cy="393065"/>
+                <wp:effectExtent l="0" t="0" r="13335" b="26035"/>
+                <wp:wrapSquare wrapText="bothSides"/>
+                <wp:docPr id="54" name="Text Box 45"/>
+                <wp:cNvGraphicFramePr>
+                  <a:graphicFrameLocks xmlns:a="http://schemas.openxmlformats.org/drawingml/2006/main"/>
+                </wp:cNvGraphicFramePr>
+                <a:graphic xmlns:a="http://schemas.openxmlformats.org/drawingml/2006/main">
+                  <a:graphicData uri="http://schemas.microsoft.com/office/word/2010/wordprocessingShape">
+                    <wps:wsp>
+                      <wps:cNvSpPr txBox="1">
+                        <a:spLocks noChangeArrowheads="1"/>
+                      </wps:cNvSpPr>
+                      <wps:spPr bwMode="auto">
+                        <a:xfrm>
+                          <a:off x="0" y="0"/>
+                          <a:ext cx="2577465" cy="393065"/>
+                        </a:xfrm>
+                        <a:prstGeom prst="rect">
+                          <a:avLst/>
+                        </a:prstGeom>
+                        <a:solidFill>
+                          <a:srgbClr val="FFFFFF"/>
+                        </a:solidFill>
+                        <a:ln w="3175">
+                          <a:solidFill>
+                            <a:schemeClr val="bg1">
+                              <a:lumMod val="100000"/>
+                              <a:lumOff val="0"/>
+                            </a:schemeClr>
+                          </a:solidFill>
+                          <a:miter lim="800000"/>
+                          <a:headEnd/>
+                          <a:tailEnd/>
+                        </a:ln>
+                      </wps:spPr>
+                      <wps:txbx>
+                        <w:txbxContent>
+                          <w:p>
+                            <w:pPr>
+                              <w:jc w:val="both"/>
+                              <w:rPr>
+                                <w:sz w:val="18"/>
+                                <w:szCs w:val="18"/>
+                              </w:rPr>
+                            </w:pPr>
+                            <w:r>
+                              <w:rPr>
+                                <w:i/>
+                                <w:iCs/>
+                                <w:sz w:val="18"/>
+                                <w:szCs w:val="18"/>
+                              </w:rPr>
+                              <w:t xml:space="preserve">Tabla </w:t>
+                            </w:r>
+                            <w:r>
+                              <w:rPr>
+                                <w:i/>
+                                <w:iCs/>
+                                <w:sz w:val="18"/>
+                                <w:szCs w:val="18"/>
+                              </w:rPr>
+                              <w:t>8</w:t>
+                            </w:r>
+                            <w:r>
+                              <w:rPr>
+                                <w:i/>
+                                <w:iCs/>
+                                <w:sz w:val="18"/>
+                                <w:szCs w:val="18"/>
+                              </w:rPr>
+                              <w:t>.</w:t>
+                            </w:r>
+                            <w:r>
+                              <w:rPr>
+                                <w:sz w:val="18"/>
+                                <w:szCs w:val="18"/>
+                              </w:rPr>
+                              <w:t xml:space="preserve"> </w:t>
+                            </w:r>
+                            <w:r>
+                              <w:rPr>
+                                <w:sz w:val="18"/>
+                                <w:szCs w:val="18"/>
+                              </w:rPr>
+                              <w:t>Restricciones del subsistema de In</w:t>
+                            </w:r>
+                            <w:r>
+                              <w:rPr>
+                                <w:sz w:val="18"/>
+                                <w:szCs w:val="18"/>
+                              </w:rPr>
+                              <w:t>terfaz</w:t>
+                            </w:r>
+                            <w:r>
+                              <w:rPr>
+                                <w:sz w:val="18"/>
+                                <w:szCs w:val="18"/>
+                              </w:rPr>
+                              <w:t>.</w:t>
+                            </w:r>
+                          </w:p>
+                        </w:txbxContent>
+                      </wps:txbx>
+                      <wps:bodyPr rot="0" vert="horz" wrap="square" lIns="91440" tIns="45720" rIns="91440" bIns="45720" anchor="t" anchorCtr="0" upright="1">
+                        <a:noAutofit/>
+                      </wps:bodyPr>
+                    </wps:wsp>
+                  </a:graphicData>
+                </a:graphic>
+                <wp14:sizeRelH relativeFrom="margin">
+                  <wp14:pctWidth>0</wp14:pctWidth>
+                </wp14:sizeRelH>
+                <wp14:sizeRelV relativeFrom="margin">
+                  <wp14:pctHeight>0</wp14:pctHeight>
+                </wp14:sizeRelV>
+              </wp:anchor>
+            </w:drawing>
+          </mc:Choice>
+          <mc:Fallback>
+            <w:pict>
+              <v:shape w14:anchorId="0A58D1EC" id="_x0000_s1051" type="#_x0000_t202" style="position:absolute;left:0;text-align:left;margin-left:135.95pt;margin-top:4.45pt;width:202.95pt;height:30.95pt;z-index:251686912;visibility:visible;mso-wrap-style:square;mso-width-percent:0;mso-height-percent:0;mso-wrap-distance-left:9pt;mso-wrap-distance-top:3.6pt;mso-wrap-distance-right:9pt;mso-wrap-distance-bottom:3.6pt;mso-position-horizontal:absolute;mso-position-horizontal-relative:margin;mso-position-vertical:absolute;mso-position-vertical-relative:text;mso-width-percent:0;mso-height-percent:0;mso-width-relative:margin;mso-height-relative:margin;v-text-anchor:top" o:gfxdata="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" o:allowincell="f" strokecolor="white [3212]" strokeweight=".25pt">
+                <v:textbox>
+                  <w:txbxContent>
+                    <w:p>
+                      <w:pPr>
+                        <w:jc w:val="both"/>
+                        <w:rPr>
+                          <w:sz w:val="18"/>
+                          <w:szCs w:val="18"/>
+                        </w:rPr>
+                      </w:pPr>
+                      <w:r>
+                        <w:rPr>
+                          <w:i/>
+                          <w:iCs/>
+                          <w:sz w:val="18"/>
+                          <w:szCs w:val="18"/>
+                        </w:rPr>
+                        <w:t xml:space="preserve">Tabla </w:t>
+                      </w:r>
+                      <w:r>
+                        <w:rPr>
+                          <w:i/>
+                          <w:iCs/>
+                          <w:sz w:val="18"/>
+                          <w:szCs w:val="18"/>
+                        </w:rPr>
+                        <w:t>8</w:t>
+                      </w:r>
+                      <w:r>
+                        <w:rPr>
+                          <w:i/>
+                          <w:iCs/>
+                          <w:sz w:val="18"/>
+                          <w:szCs w:val="18"/>
+                        </w:rPr>
+                        <w:t>.</w:t>
+                      </w:r>
+                      <w:r>
+                        <w:rPr>
+                          <w:sz w:val="18"/>
+                          <w:szCs w:val="18"/>
+                        </w:rPr>
+                        <w:t xml:space="preserve"> </w:t>
+                      </w:r>
+                      <w:r>
+                        <w:rPr>
+                          <w:sz w:val="18"/>
+                          <w:szCs w:val="18"/>
+                        </w:rPr>
+                        <w:t>Restricciones del subsistema de In</w:t>
+                      </w:r>
+                      <w:r>
+                        <w:rPr>
+                          <w:sz w:val="18"/>
+                          <w:szCs w:val="18"/>
+                        </w:rPr>
+                        <w:t>terfaz</w:t>
+                      </w:r>
+                      <w:r>
+                        <w:rPr>
+                          <w:sz w:val="18"/>
+                          <w:szCs w:val="18"/>
+                        </w:rPr>
+                        <w:t>.</w:t>
+                      </w:r>
+                    </w:p>
+                  </w:txbxContent>
+                </v:textbox>
+                <w10:wrap type="square" anchorx="margin"/>
+              </v:shape>
+            </w:pict>
+          </mc:Fallback>
+        </mc:AlternateContent>
+      </w:r>
+    </w:p>
+    <w:p/>
+    <w:p>
+      <w:r>
+        <w:t>Las restricciones para el subsistema de Bombas y Energía se presentan en la tabla 9</w:t>
+      </w:r>
+    </w:p>
+    <w:tbl>
+      <w:tblPr>
+        <w:tblStyle w:val="Tablanormal1"/>
+        <w:tblW w:w="0" w:type="auto"/>
+        <w:tblLook w:val="04A0" w:firstRow="1" w:lastRow="0" w:firstColumn="1" w:lastColumn="0" w:noHBand="0" w:noVBand="1"/>
+      </w:tblPr>
+      <w:tblGrid>
+        <w:gridCol w:w="4754"/>
+        <w:gridCol w:w="4754"/>
+      </w:tblGrid>
+      <w:tr>
+        <w:trPr>
+          <w:cnfStyle w:val="100000000000" w:firstRow="1" w:lastRow="0" w:firstColumn="0" w:lastColumn="0" w:oddVBand="0" w:evenVBand="0" w:oddHBand="0" w:evenHBand="0" w:firstRowFirstColumn="0" w:firstRowLastColumn="0" w:lastRowFirstColumn="0" w:lastRowLastColumn="0"/>
+        </w:trPr>
+        <w:tc>
+          <w:tcPr>
+            <w:cnfStyle w:val="001000000000" w:firstRow="0" w:lastRow="0" w:firstColumn="1" w:lastColumn="0" w:oddVBand="0" w:evenVBand="0" w:oddHBand="0" w:evenHBand="0" w:firstRowFirstColumn="0" w:firstRowLastColumn="0" w:lastRowFirstColumn="0" w:lastRowLastColumn="0"/>
+            <w:tcW w:w="4754" w:type="dxa"/>
+            <w:shd w:val="clear" w:color="auto" w:fill="C2D69B" w:themeFill="accent3" w:themeFillTint="99"/>
+          </w:tcPr>
+          <w:p>
+            <w:pPr>
+              <w:jc w:val="center"/>
+            </w:pPr>
+            <w:r>
+              <w:t>Especificación</w:t>
+            </w:r>
+          </w:p>
+        </w:tc>
+        <w:tc>
+          <w:tcPr>
+            <w:tcW w:w="4754" w:type="dxa"/>
+            <w:shd w:val="clear" w:color="auto" w:fill="C2D69B" w:themeFill="accent3" w:themeFillTint="99"/>
+          </w:tcPr>
+          <w:p>
+            <w:pPr>
+              <w:jc w:val="center"/>
+              <w:cnfStyle w:val="100000000000" w:firstRow="1" w:lastRow="0" w:firstColumn="0" w:lastColumn="0" w:oddVBand="0" w:evenVBand="0" w:oddHBand="0" w:evenHBand="0" w:firstRowFirstColumn="0" w:firstRowLastColumn="0" w:lastRowFirstColumn="0" w:lastRowLastColumn="0"/>
+            </w:pPr>
+            <w:r>
+              <w:t>Restricción</w:t>
+            </w:r>
+          </w:p>
+        </w:tc>
+      </w:tr>
+      <w:tr>
+        <w:trPr>
+          <w:cnfStyle w:val="000000100000" w:firstRow="0" w:lastRow="0" w:firstColumn="0" w:lastColumn="0" w:oddVBand="0" w:evenVBand="0" w:oddHBand="1" w:evenHBand="0" w:firstRowFirstColumn="0" w:firstRowLastColumn="0" w:lastRowFirstColumn="0" w:lastRowLastColumn="0"/>
+        </w:trPr>
+        <w:tc>
+          <w:tcPr>
+            <w:cnfStyle w:val="001000000000" w:firstRow="0" w:lastRow="0" w:firstColumn="1" w:lastColumn="0" w:oddVBand="0" w:evenVBand="0" w:oddHBand="0" w:evenHBand="0" w:firstRowFirstColumn="0" w:firstRowLastColumn="0" w:lastRowFirstColumn="0" w:lastRowLastColumn="0"/>
+            <w:tcW w:w="4754" w:type="dxa"/>
+          </w:tcPr>
+          <w:p>
+            <w:pPr>
+              <w:jc w:val="center"/>
+            </w:pPr>
+            <w:r>
+              <w:t>1</w:t>
+            </w:r>
+          </w:p>
+        </w:tc>
+        <w:tc>
+          <w:tcPr>
+            <w:tcW w:w="4754" w:type="dxa"/>
+          </w:tcPr>
+          <w:p>
+            <w:pPr>
+              <w:spacing w:line="276" w:lineRule="auto"/>
+              <w:jc w:val="both"/>
+              <w:cnfStyle w:val="000000100000" w:firstRow="0" w:lastRow="0" w:firstColumn="0" w:lastColumn="0" w:oddVBand="0" w:evenVBand="0" w:oddHBand="1" w:evenHBand="0" w:firstRowFirstColumn="0" w:firstRowLastColumn="0" w:lastRowFirstColumn="0" w:lastRowLastColumn="0"/>
+            </w:pPr>
+            <w:r>
+              <w:t>El manejo en la regulación de la energía eléctrica que se suministra a cada subsistema.</w:t>
+            </w:r>
+          </w:p>
+        </w:tc>
+      </w:tr>
+      <w:tr>
+        <w:tc>
+          <w:tcPr>
+            <w:cnfStyle w:val="001000000000" w:firstRow="0" w:lastRow="0" w:firstColumn="1" w:lastColumn="0" w:oddVBand="0" w:evenVBand="0" w:oddHBand="0" w:evenHBand="0" w:firstRowFirstColumn="0" w:firstRowLastColumn="0" w:lastRowFirstColumn="0" w:lastRowLastColumn="0"/>
+            <w:tcW w:w="4754" w:type="dxa"/>
+          </w:tcPr>
+          <w:p>
+            <w:pPr>
+              <w:jc w:val="center"/>
+            </w:pPr>
+            <w:r>
+              <w:t>2</w:t>
+            </w:r>
+          </w:p>
+        </w:tc>
+        <w:tc>
+          <w:tcPr>
+            <w:tcW w:w="4754" w:type="dxa"/>
+          </w:tcPr>
+          <w:p>
+            <w:pPr>
+              <w:spacing w:line="276" w:lineRule="auto"/>
+              <w:jc w:val="both"/>
+              <w:cnfStyle w:val="000000000000" w:firstRow="0" w:lastRow="0" w:firstColumn="0" w:lastColumn="0" w:oddVBand="0" w:evenVBand="0" w:oddHBand="0" w:evenHBand="0" w:firstRowFirstColumn="0" w:firstRowLastColumn="0" w:lastRowFirstColumn="0" w:lastRowLastColumn="0"/>
+            </w:pPr>
+            <w:r>
+              <w:t>El diseño de la estructura por parte del subsistema de Ensamble</w:t>
+            </w:r>
+            <w:r>
+              <w:t>.</w:t>
+            </w:r>
+          </w:p>
+        </w:tc>
+      </w:tr>
+      <w:tr>
+        <w:trPr>
+          <w:cnfStyle w:val="000000100000" w:firstRow="0" w:lastRow="0" w:firstColumn="0" w:lastColumn="0" w:oddVBand="0" w:evenVBand="0" w:oddHBand="1" w:evenHBand="0" w:firstRowFirstColumn="0" w:firstRowLastColumn="0" w:lastRowFirstColumn="0" w:lastRowLastColumn="0"/>
+        </w:trPr>
+        <w:tc>
+          <w:tcPr>
+            <w:cnfStyle w:val="001000000000" w:firstRow="0" w:lastRow="0" w:firstColumn="1" w:lastColumn="0" w:oddVBand="0" w:evenVBand="0" w:oddHBand="0" w:evenHBand="0" w:firstRowFirstColumn="0" w:firstRowLastColumn="0" w:lastRowFirstColumn="0" w:lastRowLastColumn="0"/>
+            <w:tcW w:w="4754" w:type="dxa"/>
+          </w:tcPr>
+          <w:p>
+            <w:pPr>
+              <w:jc w:val="center"/>
+            </w:pPr>
+            <w:r>
+              <w:t>3,4,5,6</w:t>
+            </w:r>
+          </w:p>
+        </w:tc>
+        <w:tc>
+          <w:tcPr>
+            <w:tcW w:w="4754" w:type="dxa"/>
+          </w:tcPr>
+          <w:p>
+            <w:pPr>
+              <w:spacing w:line="276" w:lineRule="auto"/>
+              <w:jc w:val="both"/>
+              <w:cnfStyle w:val="000000100000" w:firstRow="0" w:lastRow="0" w:firstColumn="0" w:lastColumn="0" w:oddVBand="0" w:evenVBand="0" w:oddHBand="1" w:evenHBand="0" w:firstRowFirstColumn="0" w:firstRowLastColumn="0" w:lastRowFirstColumn="0" w:lastRowLastColumn="0"/>
+            </w:pPr>
+            <w:r>
+              <w:t>Al ser una medición subjetiva por parte del usuario, la retroalimentación proviene del mismo.</w:t>
+            </w:r>
+          </w:p>
+        </w:tc>
+      </w:tr>
+    </w:tbl>
+    <w:p>
+      <w:pPr>
+        <w:jc w:val="center"/>
+      </w:pPr>
+      <w:r>
+        <w:rPr>
+          <w:noProof/>
+          <w:sz w:val="24"/>
+          <w:szCs w:val="24"/>
+        </w:rPr>
+        <mc:AlternateContent>
+          <mc:Choice Requires="wps">
+            <w:drawing>
+              <wp:anchor distT="45720" distB="45720" distL="114300" distR="114300" simplePos="0" relativeHeight="251688960" behindDoc="0" locked="0" layoutInCell="0" allowOverlap="1" wp14:anchorId="0C338AA8" wp14:editId="305B0D00">
+                <wp:simplePos x="0" y="0"/>
+                <wp:positionH relativeFrom="margin">
+                  <wp:align>center</wp:align>
+                </wp:positionH>
+                <wp:positionV relativeFrom="paragraph">
+                  <wp:posOffset>101600</wp:posOffset>
+                </wp:positionV>
+                <wp:extent cx="2577465" cy="393065"/>
+                <wp:effectExtent l="0" t="0" r="13335" b="26035"/>
+                <wp:wrapSquare wrapText="bothSides"/>
+                <wp:docPr id="55" name="Text Box 45"/>
+                <wp:cNvGraphicFramePr>
+                  <a:graphicFrameLocks xmlns:a="http://schemas.openxmlformats.org/drawingml/2006/main"/>
+                </wp:cNvGraphicFramePr>
+                <a:graphic xmlns:a="http://schemas.openxmlformats.org/drawingml/2006/main">
+                  <a:graphicData uri="http://schemas.microsoft.com/office/word/2010/wordprocessingShape">
+                    <wps:wsp>
+                      <wps:cNvSpPr txBox="1">
+                        <a:spLocks noChangeArrowheads="1"/>
+                      </wps:cNvSpPr>
+                      <wps:spPr bwMode="auto">
+                        <a:xfrm>
+                          <a:off x="0" y="0"/>
+                          <a:ext cx="2577465" cy="393065"/>
+                        </a:xfrm>
+                        <a:prstGeom prst="rect">
+                          <a:avLst/>
+                        </a:prstGeom>
+                        <a:solidFill>
+                          <a:srgbClr val="FFFFFF"/>
+                        </a:solidFill>
+                        <a:ln w="3175">
+                          <a:solidFill>
+                            <a:schemeClr val="bg1">
+                              <a:lumMod val="100000"/>
+                              <a:lumOff val="0"/>
+                            </a:schemeClr>
+                          </a:solidFill>
+                          <a:miter lim="800000"/>
+                          <a:headEnd/>
+                          <a:tailEnd/>
+                        </a:ln>
+                      </wps:spPr>
+                      <wps:txbx>
+                        <w:txbxContent>
+                          <w:p>
+                            <w:pPr>
+                              <w:jc w:val="both"/>
+                              <w:rPr>
+                                <w:sz w:val="18"/>
+                                <w:szCs w:val="18"/>
+                              </w:rPr>
+                            </w:pPr>
+                            <w:r>
+                              <w:rPr>
+                                <w:i/>
+                                <w:iCs/>
+                                <w:sz w:val="18"/>
+                                <w:szCs w:val="18"/>
+                              </w:rPr>
+                              <w:t xml:space="preserve">Tabla </w:t>
+                            </w:r>
+                            <w:r>
+                              <w:rPr>
+                                <w:i/>
+                                <w:iCs/>
+                                <w:sz w:val="18"/>
+                                <w:szCs w:val="18"/>
+                              </w:rPr>
+                              <w:t>9</w:t>
+                            </w:r>
+                            <w:r>
+                              <w:rPr>
+                                <w:i/>
+                                <w:iCs/>
+                                <w:sz w:val="18"/>
+                                <w:szCs w:val="18"/>
+                              </w:rPr>
+                              <w:t>.</w:t>
+                            </w:r>
+                            <w:r>
+                              <w:rPr>
+                                <w:sz w:val="18"/>
+                                <w:szCs w:val="18"/>
+                              </w:rPr>
+                              <w:t xml:space="preserve"> </w:t>
+                            </w:r>
+                            <w:r>
+                              <w:rPr>
+                                <w:sz w:val="18"/>
+                                <w:szCs w:val="18"/>
+                              </w:rPr>
+                              <w:t xml:space="preserve">Restricciones del subsistema de </w:t>
+                            </w:r>
+                            <w:r>
+                              <w:rPr>
+                                <w:sz w:val="18"/>
+                                <w:szCs w:val="18"/>
+                              </w:rPr>
+                              <w:t>Bombas y Energía</w:t>
+                            </w:r>
+                            <w:r>
+                              <w:rPr>
+                                <w:sz w:val="18"/>
+                                <w:szCs w:val="18"/>
+                              </w:rPr>
+                              <w:t>.</w:t>
+                            </w:r>
+                          </w:p>
+                        </w:txbxContent>
+                      </wps:txbx>
+                      <wps:bodyPr rot="0" vert="horz" wrap="square" lIns="91440" tIns="45720" rIns="91440" bIns="45720" anchor="t" anchorCtr="0" upright="1">
+                        <a:noAutofit/>
+                      </wps:bodyPr>
+                    </wps:wsp>
+                  </a:graphicData>
+                </a:graphic>
+                <wp14:sizeRelH relativeFrom="margin">
+                  <wp14:pctWidth>0</wp14:pctWidth>
+                </wp14:sizeRelH>
+                <wp14:sizeRelV relativeFrom="margin">
+                  <wp14:pctHeight>0</wp14:pctHeight>
+                </wp14:sizeRelV>
+              </wp:anchor>
+            </w:drawing>
+          </mc:Choice>
+          <mc:Fallback>
+            <w:pict>
+              <v:shape w14:anchorId="0C338AA8" id="_x0000_s1052" type="#_x0000_t202" style="position:absolute;left:0;text-align:left;margin-left:0;margin-top:8pt;width:202.95pt;height:30.95pt;z-index:251688960;visibility:visible;mso-wrap-style:square;mso-width-percent:0;mso-height-percent:0;mso-wrap-distance-left:9pt;mso-wrap-distance-top:3.6pt;mso-wrap-distance-right:9pt;mso-wrap-distance-bottom:3.6pt;mso-position-horizontal:center;mso-position-horizontal-relative:margin;mso-position-vertical:absolute;mso-position-vertical-relative:text;mso-width-percent:0;mso-height-percent:0;mso-width-relative:margin;mso-height-relative:margin;v-text-anchor:top" o:gfxdata="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" o:allowincell="f" strokecolor="white [3212]" strokeweight=".25pt">
+                <v:textbox>
+                  <w:txbxContent>
+                    <w:p>
+                      <w:pPr>
+                        <w:jc w:val="both"/>
+                        <w:rPr>
+                          <w:sz w:val="18"/>
+                          <w:szCs w:val="18"/>
+                        </w:rPr>
+                      </w:pPr>
+                      <w:r>
+                        <w:rPr>
+                          <w:i/>
+                          <w:iCs/>
+                          <w:sz w:val="18"/>
+                          <w:szCs w:val="18"/>
+                        </w:rPr>
+                        <w:t xml:space="preserve">Tabla </w:t>
+                      </w:r>
+                      <w:r>
+                        <w:rPr>
+                          <w:i/>
+                          <w:iCs/>
+                          <w:sz w:val="18"/>
+                          <w:szCs w:val="18"/>
+                        </w:rPr>
+                        <w:t>9</w:t>
+                      </w:r>
+                      <w:r>
+                        <w:rPr>
+                          <w:i/>
+                          <w:iCs/>
+                          <w:sz w:val="18"/>
+                          <w:szCs w:val="18"/>
+                        </w:rPr>
+                        <w:t>.</w:t>
+                      </w:r>
+                      <w:r>
+                        <w:rPr>
+                          <w:sz w:val="18"/>
+                          <w:szCs w:val="18"/>
+                        </w:rPr>
+                        <w:t xml:space="preserve"> </w:t>
+                      </w:r>
+                      <w:r>
+                        <w:rPr>
+                          <w:sz w:val="18"/>
+                          <w:szCs w:val="18"/>
+                        </w:rPr>
+                        <w:t xml:space="preserve">Restricciones del subsistema de </w:t>
+                      </w:r>
+                      <w:r>
+                        <w:rPr>
+                          <w:sz w:val="18"/>
+                          <w:szCs w:val="18"/>
+                        </w:rPr>
+                        <w:t>Bombas y Energía</w:t>
+                      </w:r>
+                      <w:r>
+                        <w:rPr>
+                          <w:sz w:val="18"/>
+                          <w:szCs w:val="18"/>
+                        </w:rPr>
+                        <w:t>.</w:t>
+                      </w:r>
+                    </w:p>
+                  </w:txbxContent>
+                </v:textbox>
+                <w10:wrap type="square" anchorx="margin"/>
+              </v:shape>
+            </w:pict>
+          </mc:Fallback>
+        </mc:AlternateContent>
+      </w:r>
+    </w:p>
+    <w:p/>
+    <w:p>
+      <w:r>
+        <w:t>Las restricciones para el subsistema de Ensamble se presentan en la tabla 10.</w:t>
+      </w:r>
+    </w:p>
+    <w:tbl>
+      <w:tblPr>
+        <w:tblStyle w:val="Tablanormal1"/>
+        <w:tblW w:w="0" w:type="auto"/>
+        <w:tblLook w:val="04A0" w:firstRow="1" w:lastRow="0" w:firstColumn="1" w:lastColumn="0" w:noHBand="0" w:noVBand="1"/>
+      </w:tblPr>
+      <w:tblGrid>
+        <w:gridCol w:w="4754"/>
+        <w:gridCol w:w="4754"/>
+      </w:tblGrid>
+      <w:tr>
+        <w:trPr>
+          <w:cnfStyle w:val="100000000000" w:firstRow="1" w:lastRow="0" w:firstColumn="0" w:lastColumn="0" w:oddVBand="0" w:evenVBand="0" w:oddHBand="0" w:evenHBand="0" w:firstRowFirstColumn="0" w:firstRowLastColumn="0" w:lastRowFirstColumn="0" w:lastRowLastColumn="0"/>
+        </w:trPr>
+        <w:tc>
+          <w:tcPr>
+            <w:cnfStyle w:val="001000000000" w:firstRow="0" w:lastRow="0" w:firstColumn="1" w:lastColumn="0" w:oddVBand="0" w:evenVBand="0" w:oddHBand="0" w:evenHBand="0" w:firstRowFirstColumn="0" w:firstRowLastColumn="0" w:lastRowFirstColumn="0" w:lastRowLastColumn="0"/>
+            <w:tcW w:w="4754" w:type="dxa"/>
+            <w:shd w:val="clear" w:color="auto" w:fill="C2D69B" w:themeFill="accent3" w:themeFillTint="99"/>
+          </w:tcPr>
+          <w:p>
+            <w:pPr>
+              <w:jc w:val="center"/>
+            </w:pPr>
+            <w:r>
+              <w:t>Especificación</w:t>
+            </w:r>
+          </w:p>
+        </w:tc>
+        <w:tc>
+          <w:tcPr>
+            <w:tcW w:w="4754" w:type="dxa"/>
+            <w:shd w:val="clear" w:color="auto" w:fill="C2D69B" w:themeFill="accent3" w:themeFillTint="99"/>
+          </w:tcPr>
+          <w:p>
+            <w:pPr>
+              <w:jc w:val="center"/>
+              <w:cnfStyle w:val="100000000000" w:firstRow="1" w:lastRow="0" w:firstColumn="0" w:lastColumn="0" w:oddVBand="0" w:evenVBand="0" w:oddHBand="0" w:evenHBand="0" w:firstRowFirstColumn="0" w:firstRowLastColumn="0" w:lastRowFirstColumn="0" w:lastRowLastColumn="0"/>
+            </w:pPr>
+            <w:r>
+              <w:t>Restricción</w:t>
+            </w:r>
+          </w:p>
+        </w:tc>
+      </w:tr>
+      <w:tr>
+        <w:trPr>
+          <w:cnfStyle w:val="000000100000" w:firstRow="0" w:lastRow="0" w:firstColumn="0" w:lastColumn="0" w:oddVBand="0" w:evenVBand="0" w:oddHBand="1" w:evenHBand="0" w:firstRowFirstColumn="0" w:firstRowLastColumn="0" w:lastRowFirstColumn="0" w:lastRowLastColumn="0"/>
+        </w:trPr>
+        <w:tc>
+          <w:tcPr>
+            <w:cnfStyle w:val="001000000000" w:firstRow="0" w:lastRow="0" w:firstColumn="1" w:lastColumn="0" w:oddVBand="0" w:evenVBand="0" w:oddHBand="0" w:evenHBand="0" w:firstRowFirstColumn="0" w:firstRowLastColumn="0" w:lastRowFirstColumn="0" w:lastRowLastColumn="0"/>
+            <w:tcW w:w="4754" w:type="dxa"/>
+          </w:tcPr>
+          <w:p>
+            <w:pPr>
+              <w:jc w:val="center"/>
+            </w:pPr>
+            <w:r>
+              <w:t>1</w:t>
+            </w:r>
+          </w:p>
+        </w:tc>
+        <w:tc>
+          <w:tcPr>
+            <w:tcW w:w="4754" w:type="dxa"/>
+          </w:tcPr>
+          <w:p>
+            <w:pPr>
+              <w:spacing w:line="276" w:lineRule="auto"/>
+              <w:jc w:val="both"/>
+              <w:cnfStyle w:val="000000100000" w:firstRow="0" w:lastRow="0" w:firstColumn="0" w:lastColumn="0" w:oddVBand="0" w:evenVBand="0" w:oddHBand="1" w:evenHBand="0" w:firstRowFirstColumn="0" w:firstRowLastColumn="0" w:lastRowFirstColumn="0" w:lastRowLastColumn="0"/>
+            </w:pPr>
+            <w:r>
+              <w:t>Los elementos en existencia proporcionados por la Facultad de Química</w:t>
+            </w:r>
+            <w:r>
+              <w:t>.</w:t>
+            </w:r>
+          </w:p>
+        </w:tc>
+      </w:tr>
+      <w:tr>
+        <w:tc>
+          <w:tcPr>
+            <w:cnfStyle w:val="001000000000" w:firstRow="0" w:lastRow="0" w:firstColumn="1" w:lastColumn="0" w:oddVBand="0" w:evenVBand="0" w:oddHBand="0" w:evenHBand="0" w:firstRowFirstColumn="0" w:firstRowLastColumn="0" w:lastRowFirstColumn="0" w:lastRowLastColumn="0"/>
+            <w:tcW w:w="4754" w:type="dxa"/>
+          </w:tcPr>
+          <w:p>
+            <w:pPr>
+              <w:jc w:val="center"/>
+            </w:pPr>
+            <w:r>
+              <w:t>2</w:t>
+            </w:r>
+            <w:r>
+              <w:t>,3</w:t>
+            </w:r>
+          </w:p>
+        </w:tc>
+        <w:tc>
+          <w:tcPr>
+            <w:tcW w:w="4754" w:type="dxa"/>
+          </w:tcPr>
+          <w:p>
+            <w:pPr>
+              <w:spacing w:line="276" w:lineRule="auto"/>
+              <w:jc w:val="both"/>
+              <w:cnfStyle w:val="000000000000" w:firstRow="0" w:lastRow="0" w:firstColumn="0" w:lastColumn="0" w:oddVBand="0" w:evenVBand="0" w:oddHBand="0" w:evenHBand="0" w:firstRowFirstColumn="0" w:firstRowLastColumn="0" w:lastRowFirstColumn="0" w:lastRowLastColumn="0"/>
+            </w:pPr>
+            <w:r>
+              <w:t xml:space="preserve">La correcta distribución de los espacios </w:t>
+            </w:r>
+            <w:r>
+              <w:t>para los subsistemas.</w:t>
+            </w:r>
+          </w:p>
+        </w:tc>
+      </w:tr>
+      <w:tr>
+        <w:trPr>
+          <w:cnfStyle w:val="000000100000" w:firstRow="0" w:lastRow="0" w:firstColumn="0" w:lastColumn="0" w:oddVBand="0" w:evenVBand="0" w:oddHBand="1" w:evenHBand="0" w:firstRowFirstColumn="0" w:firstRowLastColumn="0" w:lastRowFirstColumn="0" w:lastRowLastColumn="0"/>
+        </w:trPr>
+        <w:tc>
+          <w:tcPr>
+            <w:cnfStyle w:val="001000000000" w:firstRow="0" w:lastRow="0" w:firstColumn="1" w:lastColumn="0" w:oddVBand="0" w:evenVBand="0" w:oddHBand="0" w:evenHBand="0" w:firstRowFirstColumn="0" w:firstRowLastColumn="0" w:lastRowFirstColumn="0" w:lastRowLastColumn="0"/>
+            <w:tcW w:w="4754" w:type="dxa"/>
+          </w:tcPr>
+          <w:p>
+            <w:pPr>
+              <w:jc w:val="center"/>
+            </w:pPr>
+            <w:r>
+              <w:t>4</w:t>
+            </w:r>
+          </w:p>
+        </w:tc>
+        <w:tc>
+          <w:tcPr>
+            <w:tcW w:w="4754" w:type="dxa"/>
+          </w:tcPr>
+          <w:p>
+            <w:pPr>
+              <w:spacing w:line="276" w:lineRule="auto"/>
+              <w:jc w:val="both"/>
+              <w:cnfStyle w:val="000000100000" w:firstRow="0" w:lastRow="0" w:firstColumn="0" w:lastColumn="0" w:oddVBand="0" w:evenVBand="0" w:oddHBand="1" w:evenHBand="0" w:firstRowFirstColumn="0" w:firstRowLastColumn="0" w:lastRowFirstColumn="0" w:lastRowLastColumn="0"/>
+            </w:pPr>
+            <w:r>
+              <w:t>El numero de componentes a utilizar por los subsistemas.</w:t>
+            </w:r>
+          </w:p>
+        </w:tc>
+      </w:tr>
+      <w:tr>
+        <w:tc>
+          <w:tcPr>
+            <w:cnfStyle w:val="001000000000" w:firstRow="0" w:lastRow="0" w:firstColumn="1" w:lastColumn="0" w:oddVBand="0" w:evenVBand="0" w:oddHBand="0" w:evenHBand="0" w:firstRowFirstColumn="0" w:firstRowLastColumn="0" w:lastRowFirstColumn="0" w:lastRowLastColumn="0"/>
+            <w:tcW w:w="4754" w:type="dxa"/>
+          </w:tcPr>
+          <w:p>
+            <w:pPr>
+              <w:jc w:val="center"/>
+            </w:pPr>
+            <w:r>
+              <w:t>5</w:t>
+            </w:r>
+          </w:p>
+        </w:tc>
+        <w:tc>
+          <w:tcPr>
+            <w:tcW w:w="4754" w:type="dxa"/>
+          </w:tcPr>
+          <w:p>
+            <w:pPr>
+              <w:spacing w:line="276" w:lineRule="auto"/>
+              <w:jc w:val="both"/>
+              <w:cnfStyle w:val="000000000000" w:firstRow="0" w:lastRow="0" w:firstColumn="0" w:lastColumn="0" w:oddVBand="0" w:evenVBand="0" w:oddHBand="0" w:evenHBand="0" w:firstRowFirstColumn="0" w:firstRowLastColumn="0" w:lastRowFirstColumn="0" w:lastRowLastColumn="0"/>
+            </w:pPr>
+            <w:r>
+              <w:t>La exposición real de los componentes con un factor externo.</w:t>
+            </w:r>
+          </w:p>
+        </w:tc>
+      </w:tr>
+      <w:tr>
+        <w:trPr>
+          <w:cnfStyle w:val="000000100000" w:firstRow="0" w:lastRow="0" w:firstColumn="0" w:lastColumn="0" w:oddVBand="0" w:evenVBand="0" w:oddHBand="1" w:evenHBand="0" w:firstRowFirstColumn="0" w:firstRowLastColumn="0" w:lastRowFirstColumn="0" w:lastRowLastColumn="0"/>
+        </w:trPr>
+        <w:tc>
+          <w:tcPr>
+            <w:cnfStyle w:val="001000000000" w:firstRow="0" w:lastRow="0" w:firstColumn="1" w:lastColumn="0" w:oddVBand="0" w:evenVBand="0" w:oddHBand="0" w:evenHBand="0" w:firstRowFirstColumn="0" w:firstRowLastColumn="0" w:lastRowFirstColumn="0" w:lastRowLastColumn="0"/>
+            <w:tcW w:w="4754" w:type="dxa"/>
+          </w:tcPr>
+          <w:p>
+            <w:pPr>
+              <w:jc w:val="center"/>
+            </w:pPr>
+            <w:r>
+              <w:t>6</w:t>
+            </w:r>
+          </w:p>
+        </w:tc>
+        <w:tc>
+          <w:tcPr>
+            <w:tcW w:w="4754" w:type="dxa"/>
+          </w:tcPr>
+          <w:p>
+            <w:pPr>
+              <w:spacing w:line="276" w:lineRule="auto"/>
+              <w:jc w:val="both"/>
+              <w:cnfStyle w:val="000000100000" w:firstRow="0" w:lastRow="0" w:firstColumn="0" w:lastColumn="0" w:oddVBand="0" w:evenVBand="0" w:oddHBand="1" w:evenHBand="0" w:firstRowFirstColumn="0" w:firstRowLastColumn="0" w:lastRowFirstColumn="0" w:lastRowLastColumn="0"/>
+            </w:pPr>
+            <w:r>
+              <w:t xml:space="preserve">Que el plan de seguridad se ajuste y trabaje </w:t>
+            </w:r>
+            <w:proofErr w:type="gramStart"/>
+            <w:r>
+              <w:t>conjuntamente con</w:t>
+            </w:r>
+            <w:proofErr w:type="gramEnd"/>
+            <w:r>
+              <w:t xml:space="preserve"> los subsistemas.</w:t>
+            </w:r>
+          </w:p>
+        </w:tc>
+      </w:tr>
+    </w:tbl>
+    <w:p>
+      <w:pPr>
+        <w:jc w:val="center"/>
+      </w:pPr>
+      <w:r>
+        <w:rPr>
+          <w:noProof/>
+          <w:sz w:val="24"/>
+          <w:szCs w:val="24"/>
+        </w:rPr>
+        <mc:AlternateContent>
+          <mc:Choice Requires="wps">
+            <w:drawing>
+              <wp:anchor distT="45720" distB="45720" distL="114300" distR="114300" simplePos="0" relativeHeight="251691008" behindDoc="0" locked="0" layoutInCell="0" allowOverlap="1" wp14:anchorId="0C338AA8" wp14:editId="305B0D00">
+                <wp:simplePos x="0" y="0"/>
+                <wp:positionH relativeFrom="margin">
+                  <wp:align>center</wp:align>
+                </wp:positionH>
+                <wp:positionV relativeFrom="paragraph">
+                  <wp:posOffset>76200</wp:posOffset>
+                </wp:positionV>
+                <wp:extent cx="2577465" cy="393065"/>
+                <wp:effectExtent l="0" t="0" r="13335" b="26035"/>
+                <wp:wrapSquare wrapText="bothSides"/>
+                <wp:docPr id="56" name="Text Box 45"/>
+                <wp:cNvGraphicFramePr>
+                  <a:graphicFrameLocks xmlns:a="http://schemas.openxmlformats.org/drawingml/2006/main"/>
+                </wp:cNvGraphicFramePr>
+                <a:graphic xmlns:a="http://schemas.openxmlformats.org/drawingml/2006/main">
+                  <a:graphicData uri="http://schemas.microsoft.com/office/word/2010/wordprocessingShape">
+                    <wps:wsp>
+                      <wps:cNvSpPr txBox="1">
+                        <a:spLocks noChangeArrowheads="1"/>
+                      </wps:cNvSpPr>
+                      <wps:spPr bwMode="auto">
+                        <a:xfrm>
+                          <a:off x="0" y="0"/>
+                          <a:ext cx="2577465" cy="393065"/>
+                        </a:xfrm>
+                        <a:prstGeom prst="rect">
+                          <a:avLst/>
+                        </a:prstGeom>
+                        <a:solidFill>
+                          <a:srgbClr val="FFFFFF"/>
+                        </a:solidFill>
+                        <a:ln w="3175">
+                          <a:solidFill>
+                            <a:schemeClr val="bg1">
+                              <a:lumMod val="100000"/>
+                              <a:lumOff val="0"/>
+                            </a:schemeClr>
+                          </a:solidFill>
+                          <a:miter lim="800000"/>
+                          <a:headEnd/>
+                          <a:tailEnd/>
+                        </a:ln>
+                      </wps:spPr>
+                      <wps:txbx>
+                        <w:txbxContent>
+                          <w:p>
+                            <w:pPr>
+                              <w:jc w:val="both"/>
+                              <w:rPr>
+                                <w:sz w:val="18"/>
+                                <w:szCs w:val="18"/>
+                              </w:rPr>
+                            </w:pPr>
+                            <w:r>
+                              <w:rPr>
+                                <w:i/>
+                                <w:iCs/>
+                                <w:sz w:val="18"/>
+                                <w:szCs w:val="18"/>
+                              </w:rPr>
+                              <w:t xml:space="preserve">Tabla </w:t>
+                            </w:r>
+                            <w:r>
+                              <w:rPr>
+                                <w:i/>
+                                <w:iCs/>
+                                <w:sz w:val="18"/>
+                                <w:szCs w:val="18"/>
+                              </w:rPr>
+                              <w:t>10</w:t>
+                            </w:r>
+                            <w:r>
+                              <w:rPr>
+                                <w:i/>
+                                <w:iCs/>
+                                <w:sz w:val="18"/>
+                                <w:szCs w:val="18"/>
+                              </w:rPr>
+                              <w:t>.</w:t>
+                            </w:r>
+                            <w:r>
+                              <w:rPr>
+                                <w:sz w:val="18"/>
+                                <w:szCs w:val="18"/>
+                              </w:rPr>
+                              <w:t xml:space="preserve"> </w:t>
+                            </w:r>
+                            <w:r>
+                              <w:rPr>
+                                <w:sz w:val="18"/>
+                                <w:szCs w:val="18"/>
+                              </w:rPr>
+                              <w:t xml:space="preserve">Restricciones del subsistema de </w:t>
+                            </w:r>
+                            <w:r>
+                              <w:rPr>
+                                <w:sz w:val="18"/>
+                                <w:szCs w:val="18"/>
+                              </w:rPr>
+                              <w:t>Ensamble</w:t>
+                            </w:r>
+                            <w:r>
+                              <w:rPr>
+                                <w:sz w:val="18"/>
+                                <w:szCs w:val="18"/>
+                              </w:rPr>
+                              <w:t>.</w:t>
+                            </w:r>
+                          </w:p>
+                        </w:txbxContent>
+                      </wps:txbx>
+                      <wps:bodyPr rot="0" vert="horz" wrap="square" lIns="91440" tIns="45720" rIns="91440" bIns="45720" anchor="t" anchorCtr="0" upright="1">
+                        <a:noAutofit/>
+                      </wps:bodyPr>
+                    </wps:wsp>
+                  </a:graphicData>
+                </a:graphic>
+                <wp14:sizeRelH relativeFrom="margin">
+                  <wp14:pctWidth>0</wp14:pctWidth>
+                </wp14:sizeRelH>
+                <wp14:sizeRelV relativeFrom="margin">
+                  <wp14:pctHeight>0</wp14:pctHeight>
+                </wp14:sizeRelV>
+              </wp:anchor>
+            </w:drawing>
+          </mc:Choice>
+          <mc:Fallback>
+            <w:pict>
+              <v:shape w14:anchorId="0C338AA8" id="_x0000_s1053" type="#_x0000_t202" style="position:absolute;left:0;text-align:left;margin-left:0;margin-top:6pt;width:202.95pt;height:30.95pt;z-index:251691008;visibility:visible;mso-wrap-style:square;mso-width-percent:0;mso-height-percent:0;mso-wrap-distance-left:9pt;mso-wrap-distance-top:3.6pt;mso-wrap-distance-right:9pt;mso-wrap-distance-bottom:3.6pt;mso-position-horizontal:center;mso-position-horizontal-relative:margin;mso-position-vertical:absolute;mso-position-vertical-relative:text;mso-width-percent:0;mso-height-percent:0;mso-width-relative:margin;mso-height-relative:margin;v-text-anchor:top" o:gfxdata="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" o:allowincell="f" strokecolor="white [3212]" strokeweight=".25pt">
+                <v:textbox>
+                  <w:txbxContent>
+                    <w:p>
+                      <w:pPr>
+                        <w:jc w:val="both"/>
+                        <w:rPr>
+                          <w:sz w:val="18"/>
+                          <w:szCs w:val="18"/>
+                        </w:rPr>
+                      </w:pPr>
+                      <w:r>
+                        <w:rPr>
+                          <w:i/>
+                          <w:iCs/>
+                          <w:sz w:val="18"/>
+                          <w:szCs w:val="18"/>
+                        </w:rPr>
+                        <w:t xml:space="preserve">Tabla </w:t>
+                      </w:r>
+                      <w:r>
+                        <w:rPr>
+                          <w:i/>
+                          <w:iCs/>
+                          <w:sz w:val="18"/>
+                          <w:szCs w:val="18"/>
+                        </w:rPr>
+                        <w:t>10</w:t>
+                      </w:r>
+                      <w:r>
+                        <w:rPr>
+                          <w:i/>
+                          <w:iCs/>
+                          <w:sz w:val="18"/>
+                          <w:szCs w:val="18"/>
+                        </w:rPr>
+                        <w:t>.</w:t>
+                      </w:r>
+                      <w:r>
+                        <w:rPr>
+                          <w:sz w:val="18"/>
+                          <w:szCs w:val="18"/>
+                        </w:rPr>
+                        <w:t xml:space="preserve"> </w:t>
+                      </w:r>
+                      <w:r>
+                        <w:rPr>
+                          <w:sz w:val="18"/>
+                          <w:szCs w:val="18"/>
+                        </w:rPr>
+                        <w:t xml:space="preserve">Restricciones del subsistema de </w:t>
+                      </w:r>
+                      <w:r>
+                        <w:rPr>
+                          <w:sz w:val="18"/>
+                          <w:szCs w:val="18"/>
+                        </w:rPr>
+                        <w:t>Ensamble</w:t>
+                      </w:r>
+                      <w:r>
+                        <w:rPr>
+                          <w:sz w:val="18"/>
+                          <w:szCs w:val="18"/>
+                        </w:rPr>
+                        <w:t>.</w:t>
+                      </w:r>
+                    </w:p>
+                  </w:txbxContent>
+                </v:textbox>
+                <w10:wrap type="square" anchorx="margin"/>
+              </v:shape>
+            </w:pict>
+          </mc:Fallback>
+        </mc:AlternateContent>
+      </w:r>
+    </w:p>
+    <w:p>
+      <w:bookmarkStart w:id="15" w:name="_GoBack"/>
+      <w:bookmarkEnd w:id="15"/>
     </w:p>
     <w:p/>
     <w:p>
@@ -18221,7 +19791,6 @@
       </w:pPr>
       <w:bookmarkStart w:id="19" w:name="_Toc55298750"/>
       <w:r>
-        <w:lastRenderedPageBreak/>
         <w:t xml:space="preserve">3.3 </w:t>
       </w:r>
       <w:r>
@@ -18402,6 +19971,7 @@
       </w:pPr>
       <w:bookmarkStart w:id="29" w:name="_Toc55298760"/>
       <w:r>
+        <w:lastRenderedPageBreak/>
         <w:t xml:space="preserve">5.5 </w:t>
       </w:r>
       <w:r>
@@ -18462,7 +20032,6 @@
       </w:pPr>
       <w:bookmarkStart w:id="33" w:name="_Toc55298764"/>
       <w:r>
-        <w:lastRenderedPageBreak/>
         <w:t xml:space="preserve">6.3 </w:t>
       </w:r>
       <w:r>
@@ -18633,8 +20202,10 @@
           <w:szCs w:val="20"/>
           <w:shd w:val="clear" w:color="auto" w:fill="FFFFFF"/>
         </w:rPr>
+        <w:lastRenderedPageBreak/>
         <w:t xml:space="preserve"> [3]C. Romero, "Lago de Xochimilco, Ciudad de México - Los Lagos más Importantes de México", </w:t>
       </w:r>
+      <w:proofErr w:type="spellStart"/>
       <w:r>
         <w:rPr>
           <w:rFonts w:ascii="Arial" w:hAnsi="Arial" w:cs="Arial"/>
@@ -18645,39 +20216,9 @@
           <w:szCs w:val="20"/>
           <w:shd w:val="clear" w:color="auto" w:fill="FFFFFF"/>
         </w:rPr>
-        <w:t>GoAppMX - Tu Guía Turística Interactiva</w:t>
-      </w:r>
-      <w:r>
-        <w:rPr>
-          <w:rFonts w:ascii="Arial" w:hAnsi="Arial" w:cs="Arial"/>
-          <w:color w:val="000000"/>
-          <w:sz w:val="20"/>
-          <w:szCs w:val="20"/>
-          <w:shd w:val="clear" w:color="auto" w:fill="FFFFFF"/>
-        </w:rPr>
-        <w:t>, 2017. [Online]. Disponible: https://www.goapp.mx/que-hacer-lago-de-xochimilco-ciudad-de-mexico-749. [Acceso: 10- Nov- 2020].</w:t>
-      </w:r>
-    </w:p>
-    <w:p>
-      <w:pPr>
-        <w:rPr>
-          <w:rFonts w:ascii="Arial" w:hAnsi="Arial" w:cs="Arial"/>
-          <w:color w:val="000000"/>
-          <w:sz w:val="20"/>
-          <w:szCs w:val="20"/>
-          <w:shd w:val="clear" w:color="auto" w:fill="FFFFFF"/>
-        </w:rPr>
-      </w:pPr>
-      <w:r>
-        <w:rPr>
-          <w:rFonts w:ascii="Arial" w:hAnsi="Arial" w:cs="Arial"/>
-          <w:color w:val="000000"/>
-          <w:sz w:val="20"/>
-          <w:szCs w:val="20"/>
-          <w:shd w:val="clear" w:color="auto" w:fill="FFFFFF"/>
-        </w:rPr>
-        <w:t>[4]J. Legorreta, </w:t>
-      </w:r>
+        <w:t>GoAppMX</w:t>
+      </w:r>
+      <w:proofErr w:type="spellEnd"/>
       <w:r>
         <w:rPr>
           <w:rFonts w:ascii="Arial" w:hAnsi="Arial" w:cs="Arial"/>
@@ -18688,7 +20229,7 @@
           <w:szCs w:val="20"/>
           <w:shd w:val="clear" w:color="auto" w:fill="FFFFFF"/>
         </w:rPr>
-        <w:t>Región Líquida</w:t>
+        <w:t xml:space="preserve"> - Tu Guía Turística Interactiva</w:t>
       </w:r>
       <w:r>
         <w:rPr>
@@ -18698,7 +20239,7 @@
           <w:szCs w:val="20"/>
           <w:shd w:val="clear" w:color="auto" w:fill="FFFFFF"/>
         </w:rPr>
-        <w:t>. Ciudad de México: Instituto Mexicano de la Radio (IMER), 2005.</w:t>
+        <w:t>, 2017. [Online]. Disponible: https://www.goapp.mx/que-hacer-lago-de-xochimilco-ciudad-de-mexico-749. [Acceso: 10- Nov- 2020].</w:t>
       </w:r>
     </w:p>
     <w:p>
@@ -18719,11 +20260,21 @@
           <w:szCs w:val="20"/>
           <w:shd w:val="clear" w:color="auto" w:fill="FFFFFF"/>
         </w:rPr>
-        <w:t>[5]</w:t>
-      </w:r>
-    </w:p>
-    <w:p>
-      <w:pPr>
+        <w:t>[4]J. Legorreta, </w:t>
+      </w:r>
+      <w:r>
+        <w:rPr>
+          <w:rFonts w:ascii="Arial" w:hAnsi="Arial" w:cs="Arial"/>
+          <w:i/>
+          <w:iCs/>
+          <w:color w:val="000000"/>
+          <w:sz w:val="20"/>
+          <w:szCs w:val="20"/>
+          <w:shd w:val="clear" w:color="auto" w:fill="FFFFFF"/>
+        </w:rPr>
+        <w:t>Región Líquida</w:t>
+      </w:r>
+      <w:r>
         <w:rPr>
           <w:rFonts w:ascii="Arial" w:hAnsi="Arial" w:cs="Arial"/>
           <w:color w:val="000000"/>
@@ -18731,8 +20282,11 @@
           <w:szCs w:val="20"/>
           <w:shd w:val="clear" w:color="auto" w:fill="FFFFFF"/>
         </w:rPr>
-      </w:pPr>
-      <w:r>
+        <w:t>. Ciudad de México: Instituto Mexicano de la Radio (IMER), 2005.</w:t>
+      </w:r>
+    </w:p>
+    <w:p>
+      <w:pPr>
         <w:rPr>
           <w:rFonts w:ascii="Arial" w:hAnsi="Arial" w:cs="Arial"/>
           <w:color w:val="000000"/>
@@ -18740,8 +20294,7 @@
           <w:szCs w:val="20"/>
           <w:shd w:val="clear" w:color="auto" w:fill="FFFFFF"/>
         </w:rPr>
-        <w:t>[</w:t>
-      </w:r>
+      </w:pPr>
       <w:r>
         <w:rPr>
           <w:rFonts w:ascii="Arial" w:hAnsi="Arial" w:cs="Arial"/>
@@ -18750,9 +20303,11 @@
           <w:szCs w:val="20"/>
           <w:shd w:val="clear" w:color="auto" w:fill="FFFFFF"/>
         </w:rPr>
-        <w:t>6</w:t>
-      </w:r>
-      <w:r>
+        <w:t>[5]</w:t>
+      </w:r>
+    </w:p>
+    <w:p>
+      <w:pPr>
         <w:rPr>
           <w:rFonts w:ascii="Arial" w:hAnsi="Arial" w:cs="Arial"/>
           <w:color w:val="000000"/>
@@ -18760,11 +20315,8 @@
           <w:szCs w:val="20"/>
           <w:shd w:val="clear" w:color="auto" w:fill="FFFFFF"/>
         </w:rPr>
-        <w:t>]Secretaría del Medio Ambiente (SEDEMA), "Reporte de Plantas de Tratamiento Operadas por las Fuentes Fijas (RPTAR)", Ciudad de México, 2016.</w:t>
-      </w:r>
-    </w:p>
-    <w:p>
-      <w:pPr>
+      </w:pPr>
+      <w:r>
         <w:rPr>
           <w:rFonts w:ascii="Arial" w:hAnsi="Arial" w:cs="Arial"/>
           <w:color w:val="000000"/>
@@ -18772,7 +20324,8 @@
           <w:szCs w:val="20"/>
           <w:shd w:val="clear" w:color="auto" w:fill="FFFFFF"/>
         </w:rPr>
-      </w:pPr>
+        <w:t>[</w:t>
+      </w:r>
       <w:r>
         <w:rPr>
           <w:rFonts w:ascii="Arial" w:hAnsi="Arial" w:cs="Arial"/>
@@ -18781,7 +20334,7 @@
           <w:szCs w:val="20"/>
           <w:shd w:val="clear" w:color="auto" w:fill="FFFFFF"/>
         </w:rPr>
-        <w:t>[</w:t>
+        <w:t>6</w:t>
       </w:r>
       <w:r>
         <w:rPr>
@@ -18791,9 +20344,11 @@
           <w:szCs w:val="20"/>
           <w:shd w:val="clear" w:color="auto" w:fill="FFFFFF"/>
         </w:rPr>
-        <w:t>7</w:t>
-      </w:r>
-      <w:r>
+        <w:t>]Secretaría del Medio Ambiente (SEDEMA), "Reporte de Plantas de Tratamiento Operadas por las Fuentes Fijas (RPTAR)", Ciudad de México, 2016.</w:t>
+      </w:r>
+    </w:p>
+    <w:p>
+      <w:pPr>
         <w:rPr>
           <w:rFonts w:ascii="Arial" w:hAnsi="Arial" w:cs="Arial"/>
           <w:color w:val="000000"/>
@@ -18801,11 +20356,8 @@
           <w:szCs w:val="20"/>
           <w:shd w:val="clear" w:color="auto" w:fill="FFFFFF"/>
         </w:rPr>
-        <w:t>]El Sol de México, "Reciben canales de Xochimilco descargas de aguas negras", 2017.</w:t>
-      </w:r>
-    </w:p>
-    <w:p>
-      <w:pPr>
+      </w:pPr>
+      <w:r>
         <w:rPr>
           <w:rFonts w:ascii="Arial" w:hAnsi="Arial" w:cs="Arial"/>
           <w:color w:val="000000"/>
@@ -18813,7 +20365,8 @@
           <w:szCs w:val="20"/>
           <w:shd w:val="clear" w:color="auto" w:fill="FFFFFF"/>
         </w:rPr>
-      </w:pPr>
+        <w:t>[</w:t>
+      </w:r>
       <w:r>
         <w:rPr>
           <w:rFonts w:ascii="Arial" w:hAnsi="Arial" w:cs="Arial"/>
@@ -18822,7 +20375,37 @@
           <w:szCs w:val="20"/>
           <w:shd w:val="clear" w:color="auto" w:fill="FFFFFF"/>
         </w:rPr>
-        <w:lastRenderedPageBreak/>
+        <w:t>7</w:t>
+      </w:r>
+      <w:r>
+        <w:rPr>
+          <w:rFonts w:ascii="Arial" w:hAnsi="Arial" w:cs="Arial"/>
+          <w:color w:val="000000"/>
+          <w:sz w:val="20"/>
+          <w:szCs w:val="20"/>
+          <w:shd w:val="clear" w:color="auto" w:fill="FFFFFF"/>
+        </w:rPr>
+        <w:t>]El Sol de México, "Reciben canales de Xochimilco descargas de aguas negras", 2017.</w:t>
+      </w:r>
+    </w:p>
+    <w:p>
+      <w:pPr>
+        <w:rPr>
+          <w:rFonts w:ascii="Arial" w:hAnsi="Arial" w:cs="Arial"/>
+          <w:color w:val="000000"/>
+          <w:sz w:val="20"/>
+          <w:szCs w:val="20"/>
+          <w:shd w:val="clear" w:color="auto" w:fill="FFFFFF"/>
+        </w:rPr>
+      </w:pPr>
+      <w:r>
+        <w:rPr>
+          <w:rFonts w:ascii="Arial" w:hAnsi="Arial" w:cs="Arial"/>
+          <w:color w:val="000000"/>
+          <w:sz w:val="20"/>
+          <w:szCs w:val="20"/>
+          <w:shd w:val="clear" w:color="auto" w:fill="FFFFFF"/>
+        </w:rPr>
         <w:t>[</w:t>
       </w:r>
       <w:r>
@@ -21783,7 +23366,7 @@
 </file>
 
 <file path=customXml/itemProps1.xml><?xml version="1.0" encoding="utf-8"?>
-<ds:datastoreItem xmlns:ds="http://schemas.openxmlformats.org/officeDocument/2006/customXml" ds:itemID="{D0E84307-ADE1-43ED-8EA7-6F844DF3B8A5}">
+<ds:datastoreItem xmlns:ds="http://schemas.openxmlformats.org/officeDocument/2006/customXml" ds:itemID="{8CFB4A9E-7041-4927-BF25-A010595B98B7}">
   <ds:schemaRefs>
     <ds:schemaRef ds:uri="http://schemas.openxmlformats.org/officeDocument/2006/bibliography"/>
   </ds:schemaRefs>

</xml_diff>

<commit_message>
agrego conceptos de diseño conceptual
</commit_message>
<xml_diff>
--- a/Tesis2020.docx
+++ b/Tesis2020.docx
@@ -542,7 +542,7 @@
           </mc:Choice>
           <mc:Fallback>
             <w:pict>
-              <v:shapetype w14:anchorId="1CDC7280" id="_x0000_t32" coordsize="21600,21600" o:spt="32" o:oned="t" path="m,l21600,21600e" filled="f">
+              <v:shapetype w14:anchorId="7F5374E2" id="_x0000_t32" coordsize="21600,21600" o:spt="32" o:oned="t" path="m,l21600,21600e" filled="f">
                 <v:path arrowok="t" fillok="f" o:connecttype="none"/>
                 <o:lock v:ext="edit" shapetype="t"/>
               </v:shapetype>
@@ -623,7 +623,7 @@
           </mc:Choice>
           <mc:Fallback>
             <w:pict>
-              <v:shape w14:anchorId="06C01807" id="AutoShape 3" o:spid="_x0000_s1026" type="#_x0000_t32" style="position:absolute;margin-left:26.45pt;margin-top:23.25pt;width:1.45pt;height:404.8pt;z-index:251653120;visibility:visible;mso-wrap-style:square;mso-width-percent:0;mso-height-percent:0;mso-wrap-distance-left:9pt;mso-wrap-distance-top:0;mso-wrap-distance-right:9pt;mso-wrap-distance-bottom:0;mso-position-horizontal:absolute;mso-position-horizontal-relative:text;mso-position-vertical:absolute;mso-position-vertical-relative:text;mso-width-percent:0;mso-height-percent:0;mso-width-relative:page;mso-height-relative:page" o:gfxdata="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" strokeweight="2.75pt"/>
+              <v:shape w14:anchorId="07A51D2D" id="AutoShape 3" o:spid="_x0000_s1026" type="#_x0000_t32" style="position:absolute;margin-left:26.45pt;margin-top:23.25pt;width:1.45pt;height:404.8pt;z-index:251653120;visibility:visible;mso-wrap-style:square;mso-width-percent:0;mso-height-percent:0;mso-wrap-distance-left:9pt;mso-wrap-distance-top:0;mso-wrap-distance-right:9pt;mso-wrap-distance-bottom:0;mso-position-horizontal:absolute;mso-position-horizontal-relative:text;mso-position-vertical:absolute;mso-position-vertical-relative:text;mso-width-percent:0;mso-height-percent:0;mso-width-relative:page;mso-height-relative:page" o:gfxdata="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" strokeweight="2.75pt"/>
             </w:pict>
           </mc:Fallback>
         </mc:AlternateContent>
@@ -11352,7 +11352,21 @@
           <w:sz w:val="24"/>
           <w:szCs w:val="24"/>
         </w:rPr>
-        <w:t xml:space="preserve"> con el fin de controlar el sistema física y remotamente.</w:t>
+        <w:t xml:space="preserve"> con el fin de controlar el sistema </w:t>
+      </w:r>
+      <w:r>
+        <w:rPr>
+          <w:sz w:val="24"/>
+          <w:szCs w:val="24"/>
+        </w:rPr>
+        <w:t>presencial</w:t>
+      </w:r>
+      <w:r>
+        <w:rPr>
+          <w:sz w:val="24"/>
+          <w:szCs w:val="24"/>
+        </w:rPr>
+        <w:t xml:space="preserve"> y remotamente.</w:t>
       </w:r>
     </w:p>
     <w:p>
@@ -11938,7 +11952,21 @@
                 <w:sz w:val="24"/>
                 <w:szCs w:val="24"/>
               </w:rPr>
-              <w:t>Encargado de dar soporte y protección a los elementos que conforman el RBT</w:t>
+              <w:t xml:space="preserve">Encargado de dar soporte y protección a los elementos que conforman </w:t>
+            </w:r>
+            <w:r>
+              <w:rPr>
+                <w:sz w:val="24"/>
+                <w:szCs w:val="24"/>
+              </w:rPr>
+              <w:t>al</w:t>
+            </w:r>
+            <w:r>
+              <w:rPr>
+                <w:sz w:val="24"/>
+                <w:szCs w:val="24"/>
+              </w:rPr>
+              <w:t xml:space="preserve"> RBT</w:t>
             </w:r>
           </w:p>
         </w:tc>
@@ -12189,7 +12217,14 @@
           <w:sz w:val="24"/>
           <w:szCs w:val="24"/>
         </w:rPr>
-        <w:t>alumnos identificaron las necesidades y especificaciones del RBT, las cuales se muestran en las tablas 2</w:t>
+        <w:t>integrantes del proyecto</w:t>
+      </w:r>
+      <w:r>
+        <w:rPr>
+          <w:sz w:val="24"/>
+          <w:szCs w:val="24"/>
+        </w:rPr>
+        <w:t xml:space="preserve"> identificaron las necesidades y especificaciones del RBT, las cuales se muestran en las tablas 2</w:t>
       </w:r>
       <w:r>
         <w:rPr>
@@ -12216,7 +12251,7 @@
         <w:tc>
           <w:tcPr>
             <w:cnfStyle w:val="001000000000" w:firstRow="0" w:lastRow="0" w:firstColumn="1" w:lastColumn="0" w:oddVBand="0" w:evenVBand="0" w:oddHBand="0" w:evenHBand="0" w:firstRowFirstColumn="0" w:firstRowLastColumn="0" w:lastRowFirstColumn="0" w:lastRowLastColumn="0"/>
-            <w:tcW w:w="4829" w:type="dxa"/>
+            <w:tcW w:w="4749" w:type="dxa"/>
             <w:shd w:val="clear" w:color="auto" w:fill="C2D69B" w:themeFill="accent3" w:themeFillTint="99"/>
           </w:tcPr>
           <w:p>
@@ -12239,7 +12274,7 @@
         </w:tc>
         <w:tc>
           <w:tcPr>
-            <w:tcW w:w="4829" w:type="dxa"/>
+            <w:tcW w:w="4759" w:type="dxa"/>
             <w:shd w:val="clear" w:color="auto" w:fill="C2D69B" w:themeFill="accent3" w:themeFillTint="99"/>
           </w:tcPr>
           <w:p>
@@ -12269,7 +12304,7 @@
         <w:tc>
           <w:tcPr>
             <w:cnfStyle w:val="001000000000" w:firstRow="0" w:lastRow="0" w:firstColumn="1" w:lastColumn="0" w:oddVBand="0" w:evenVBand="0" w:oddHBand="0" w:evenHBand="0" w:firstRowFirstColumn="0" w:firstRowLastColumn="0" w:lastRowFirstColumn="0" w:lastRowLastColumn="0"/>
-            <w:tcW w:w="4829" w:type="dxa"/>
+            <w:tcW w:w="4749" w:type="dxa"/>
           </w:tcPr>
           <w:p>
             <w:pPr>
@@ -12291,11 +12326,20 @@
               </w:rPr>
               <w:t>Incorporar un panel de control que permita el arranque y paro de los elementos del RBT</w:t>
             </w:r>
+            <w:r>
+              <w:rPr>
+                <w:b w:val="0"/>
+                <w:bCs w:val="0"/>
+                <w:sz w:val="24"/>
+                <w:szCs w:val="24"/>
+              </w:rPr>
+              <w:t>.</w:t>
+            </w:r>
           </w:p>
         </w:tc>
         <w:tc>
           <w:tcPr>
-            <w:tcW w:w="4829" w:type="dxa"/>
+            <w:tcW w:w="4759" w:type="dxa"/>
           </w:tcPr>
           <w:p>
             <w:pPr>
@@ -12321,7 +12365,7 @@
         <w:tc>
           <w:tcPr>
             <w:cnfStyle w:val="001000000000" w:firstRow="0" w:lastRow="0" w:firstColumn="1" w:lastColumn="0" w:oddVBand="0" w:evenVBand="0" w:oddHBand="0" w:evenHBand="0" w:firstRowFirstColumn="0" w:firstRowLastColumn="0" w:lastRowFirstColumn="0" w:lastRowLastColumn="0"/>
-            <w:tcW w:w="4829" w:type="dxa"/>
+            <w:tcW w:w="4749" w:type="dxa"/>
           </w:tcPr>
           <w:p>
             <w:pPr>
@@ -12343,11 +12387,20 @@
               </w:rPr>
               <w:t>Cuantificar las variables de pH, oxígeno disuelto, turbulencia y turbidez a la entrada y a la salida del RBT</w:t>
             </w:r>
+            <w:r>
+              <w:rPr>
+                <w:b w:val="0"/>
+                <w:bCs w:val="0"/>
+                <w:sz w:val="24"/>
+                <w:szCs w:val="24"/>
+              </w:rPr>
+              <w:t>.</w:t>
+            </w:r>
           </w:p>
         </w:tc>
         <w:tc>
           <w:tcPr>
-            <w:tcW w:w="4829" w:type="dxa"/>
+            <w:tcW w:w="4759" w:type="dxa"/>
           </w:tcPr>
           <w:p>
             <w:pPr>
@@ -12376,7 +12429,7 @@
         <w:tc>
           <w:tcPr>
             <w:cnfStyle w:val="001000000000" w:firstRow="0" w:lastRow="0" w:firstColumn="1" w:lastColumn="0" w:oddVBand="0" w:evenVBand="0" w:oddHBand="0" w:evenHBand="0" w:firstRowFirstColumn="0" w:firstRowLastColumn="0" w:lastRowFirstColumn="0" w:lastRowLastColumn="0"/>
-            <w:tcW w:w="4829" w:type="dxa"/>
+            <w:tcW w:w="4749" w:type="dxa"/>
           </w:tcPr>
           <w:p>
             <w:pPr>
@@ -12398,11 +12451,20 @@
               </w:rPr>
               <w:t>Integrar un sistema de interfaz que despliegue la información de las variables de estudio</w:t>
             </w:r>
+            <w:r>
+              <w:rPr>
+                <w:b w:val="0"/>
+                <w:bCs w:val="0"/>
+                <w:sz w:val="24"/>
+                <w:szCs w:val="24"/>
+              </w:rPr>
+              <w:t>.</w:t>
+            </w:r>
           </w:p>
         </w:tc>
         <w:tc>
           <w:tcPr>
-            <w:tcW w:w="4829" w:type="dxa"/>
+            <w:tcW w:w="4759" w:type="dxa"/>
           </w:tcPr>
           <w:p>
             <w:pPr>
@@ -12444,7 +12506,7 @@
         <w:tc>
           <w:tcPr>
             <w:cnfStyle w:val="001000000000" w:firstRow="0" w:lastRow="0" w:firstColumn="1" w:lastColumn="0" w:oddVBand="0" w:evenVBand="0" w:oddHBand="0" w:evenHBand="0" w:firstRowFirstColumn="0" w:firstRowLastColumn="0" w:lastRowFirstColumn="0" w:lastRowLastColumn="0"/>
-            <w:tcW w:w="4829" w:type="dxa"/>
+            <w:tcW w:w="4749" w:type="dxa"/>
           </w:tcPr>
           <w:p>
             <w:pPr>
@@ -12466,11 +12528,20 @@
               </w:rPr>
               <w:t>Recircular el agua residual cuando no cumpla con los factores de calidad</w:t>
             </w:r>
+            <w:r>
+              <w:rPr>
+                <w:b w:val="0"/>
+                <w:bCs w:val="0"/>
+                <w:sz w:val="24"/>
+                <w:szCs w:val="24"/>
+              </w:rPr>
+              <w:t>.</w:t>
+            </w:r>
           </w:p>
         </w:tc>
         <w:tc>
           <w:tcPr>
-            <w:tcW w:w="4829" w:type="dxa"/>
+            <w:tcW w:w="4759" w:type="dxa"/>
           </w:tcPr>
           <w:p>
             <w:pPr>
@@ -12499,7 +12570,7 @@
         <w:tc>
           <w:tcPr>
             <w:cnfStyle w:val="001000000000" w:firstRow="0" w:lastRow="0" w:firstColumn="1" w:lastColumn="0" w:oddVBand="0" w:evenVBand="0" w:oddHBand="0" w:evenHBand="0" w:firstRowFirstColumn="0" w:firstRowLastColumn="0" w:lastRowFirstColumn="0" w:lastRowLastColumn="0"/>
-            <w:tcW w:w="4829" w:type="dxa"/>
+            <w:tcW w:w="4749" w:type="dxa"/>
           </w:tcPr>
           <w:p>
             <w:pPr>
@@ -12521,11 +12592,20 @@
               </w:rPr>
               <w:t>Incorporar un sistema de purga autónoma en el RBT</w:t>
             </w:r>
+            <w:r>
+              <w:rPr>
+                <w:b w:val="0"/>
+                <w:bCs w:val="0"/>
+                <w:sz w:val="24"/>
+                <w:szCs w:val="24"/>
+              </w:rPr>
+              <w:t>.</w:t>
+            </w:r>
           </w:p>
         </w:tc>
         <w:tc>
           <w:tcPr>
-            <w:tcW w:w="4829" w:type="dxa"/>
+            <w:tcW w:w="4759" w:type="dxa"/>
           </w:tcPr>
           <w:p>
             <w:pPr>
@@ -12551,7 +12631,7 @@
         <w:tc>
           <w:tcPr>
             <w:cnfStyle w:val="001000000000" w:firstRow="0" w:lastRow="0" w:firstColumn="1" w:lastColumn="0" w:oddVBand="0" w:evenVBand="0" w:oddHBand="0" w:evenHBand="0" w:firstRowFirstColumn="0" w:firstRowLastColumn="0" w:lastRowFirstColumn="0" w:lastRowLastColumn="0"/>
-            <w:tcW w:w="4829" w:type="dxa"/>
+            <w:tcW w:w="4749" w:type="dxa"/>
           </w:tcPr>
           <w:p>
             <w:pPr>
@@ -12573,11 +12653,20 @@
               </w:rPr>
               <w:t>Almacenar el agua tratada</w:t>
             </w:r>
+            <w:r>
+              <w:rPr>
+                <w:b w:val="0"/>
+                <w:bCs w:val="0"/>
+                <w:sz w:val="24"/>
+                <w:szCs w:val="24"/>
+              </w:rPr>
+              <w:t>.</w:t>
+            </w:r>
           </w:p>
         </w:tc>
         <w:tc>
           <w:tcPr>
-            <w:tcW w:w="4829" w:type="dxa"/>
+            <w:tcW w:w="4759" w:type="dxa"/>
           </w:tcPr>
           <w:p>
             <w:pPr>
@@ -12606,7 +12695,7 @@
         <w:tc>
           <w:tcPr>
             <w:cnfStyle w:val="001000000000" w:firstRow="0" w:lastRow="0" w:firstColumn="1" w:lastColumn="0" w:oddVBand="0" w:evenVBand="0" w:oddHBand="0" w:evenHBand="0" w:firstRowFirstColumn="0" w:firstRowLastColumn="0" w:lastRowFirstColumn="0" w:lastRowLastColumn="0"/>
-            <w:tcW w:w="4829" w:type="dxa"/>
+            <w:tcW w:w="4749" w:type="dxa"/>
           </w:tcPr>
           <w:p>
             <w:pPr>
@@ -12629,11 +12718,20 @@
               <w:lastRenderedPageBreak/>
               <w:t>Integrar tecnología de adquisición de datos vía remota al RBT</w:t>
             </w:r>
+            <w:r>
+              <w:rPr>
+                <w:b w:val="0"/>
+                <w:bCs w:val="0"/>
+                <w:sz w:val="24"/>
+                <w:szCs w:val="24"/>
+              </w:rPr>
+              <w:t>.</w:t>
+            </w:r>
           </w:p>
         </w:tc>
         <w:tc>
           <w:tcPr>
-            <w:tcW w:w="4829" w:type="dxa"/>
+            <w:tcW w:w="4759" w:type="dxa"/>
           </w:tcPr>
           <w:p>
             <w:pPr>
@@ -12652,42 +12750,6 @@
               </w:rPr>
               <w:t>El RBT operará a distancia por lo que enviará datos vía remota al centro de control.</w:t>
             </w:r>
-          </w:p>
-        </w:tc>
-      </w:tr>
-      <w:tr>
-        <w:tc>
-          <w:tcPr>
-            <w:cnfStyle w:val="001000000000" w:firstRow="0" w:lastRow="0" w:firstColumn="1" w:lastColumn="0" w:oddVBand="0" w:evenVBand="0" w:oddHBand="0" w:evenHBand="0" w:firstRowFirstColumn="0" w:firstRowLastColumn="0" w:lastRowFirstColumn="0" w:lastRowLastColumn="0"/>
-            <w:tcW w:w="4829" w:type="dxa"/>
-          </w:tcPr>
-          <w:p>
-            <w:pPr>
-              <w:spacing w:line="360" w:lineRule="auto"/>
-              <w:jc w:val="both"/>
-              <w:rPr>
-                <w:b w:val="0"/>
-                <w:bCs w:val="0"/>
-                <w:sz w:val="24"/>
-                <w:szCs w:val="24"/>
-              </w:rPr>
-            </w:pPr>
-          </w:p>
-        </w:tc>
-        <w:tc>
-          <w:tcPr>
-            <w:tcW w:w="4829" w:type="dxa"/>
-          </w:tcPr>
-          <w:p>
-            <w:pPr>
-              <w:spacing w:line="360" w:lineRule="auto"/>
-              <w:jc w:val="center"/>
-              <w:cnfStyle w:val="000000000000" w:firstRow="0" w:lastRow="0" w:firstColumn="0" w:lastColumn="0" w:oddVBand="0" w:evenVBand="0" w:oddHBand="0" w:evenHBand="0" w:firstRowFirstColumn="0" w:firstRowLastColumn="0" w:lastRowFirstColumn="0" w:lastRowLastColumn="0"/>
-              <w:rPr>
-                <w:sz w:val="24"/>
-                <w:szCs w:val="24"/>
-              </w:rPr>
-            </w:pPr>
           </w:p>
         </w:tc>
       </w:tr>
@@ -13276,7 +13338,6 @@
           <w:sz w:val="24"/>
           <w:szCs w:val="24"/>
         </w:rPr>
-        <w:lastRenderedPageBreak/>
         <w:t>Mostrar los estados de energía, circulación y retroalimentación del agua y purga del RBT de forma clara y sencilla para el operario.</w:t>
       </w:r>
     </w:p>
@@ -13299,6 +13360,7 @@
           <w:sz w:val="24"/>
           <w:szCs w:val="24"/>
         </w:rPr>
+        <w:lastRenderedPageBreak/>
         <w:t>Ubicar cada opción dentro de la interfaz tomando como base la experiencia del usuario y la usabilidad del subsistema.</w:t>
       </w:r>
     </w:p>
@@ -13644,7 +13706,6 @@
           <w:sz w:val="24"/>
           <w:szCs w:val="24"/>
         </w:rPr>
-        <w:lastRenderedPageBreak/>
         <w:t>Proteger a cada uno de los componentes que se encuentren en contacto con factores externos.</w:t>
       </w:r>
     </w:p>
@@ -13667,6 +13728,7 @@
           <w:sz w:val="24"/>
           <w:szCs w:val="24"/>
         </w:rPr>
+        <w:lastRenderedPageBreak/>
         <w:t>Proteger al usuario de cualquier falla proveniente de los subsistemas o de algún componente de estos.</w:t>
       </w:r>
     </w:p>
@@ -14475,7 +14537,6 @@
                 <w:sz w:val="20"/>
                 <w:szCs w:val="20"/>
               </w:rPr>
-              <w:lastRenderedPageBreak/>
               <w:t>2</w:t>
             </w:r>
             <w:r>
@@ -14552,7 +14613,15 @@
                 <w:sz w:val="20"/>
                 <w:szCs w:val="20"/>
               </w:rPr>
-              <w:t>La turbidez del agua es un indicador de la calidad del líquido, por lo tanto, en un rango de 0-3000 [NTU] se tiene una calidad del agua adecuada para fines domésticos</w:t>
+              <w:t xml:space="preserve">La turbidez del agua es un indicador de la calidad del líquido, por lo tanto, en un rango de 0-3000 </w:t>
+            </w:r>
+            <w:r>
+              <w:rPr>
+                <w:sz w:val="20"/>
+                <w:szCs w:val="20"/>
+              </w:rPr>
+              <w:lastRenderedPageBreak/>
+              <w:t>[NTU] se tiene una calidad del agua adecuada para fines domésticos</w:t>
             </w:r>
             <w:r>
               <w:rPr>
@@ -14587,6 +14656,7 @@
                 <w:sz w:val="20"/>
                 <w:szCs w:val="20"/>
               </w:rPr>
+              <w:lastRenderedPageBreak/>
               <w:t>2</w:t>
             </w:r>
             <w:r>
@@ -14635,6 +14705,13 @@
                 <w:szCs w:val="20"/>
               </w:rPr>
             </w:pPr>
+            <w:r>
+              <w:rPr>
+                <w:sz w:val="20"/>
+                <w:szCs w:val="20"/>
+              </w:rPr>
+              <w:t>L/min</w:t>
+            </w:r>
           </w:p>
         </w:tc>
         <w:tc>
@@ -14651,6 +14728,13 @@
                 <w:szCs w:val="20"/>
               </w:rPr>
             </w:pPr>
+            <w:r>
+              <w:rPr>
+                <w:sz w:val="20"/>
+                <w:szCs w:val="20"/>
+              </w:rPr>
+              <w:t>350 L/min</w:t>
+            </w:r>
           </w:p>
         </w:tc>
       </w:tr>
@@ -15738,7 +15822,6 @@
                 <w:sz w:val="20"/>
                 <w:szCs w:val="20"/>
               </w:rPr>
-              <w:lastRenderedPageBreak/>
               <w:t>4</w:t>
             </w:r>
           </w:p>
@@ -15836,6 +15919,7 @@
                 <w:sz w:val="20"/>
                 <w:szCs w:val="20"/>
               </w:rPr>
+              <w:lastRenderedPageBreak/>
               <w:t>5</w:t>
             </w:r>
           </w:p>
@@ -16533,7 +16617,14 @@
                 <w:sz w:val="20"/>
                 <w:szCs w:val="20"/>
               </w:rPr>
-              <w:t>una distribución por medio de cables y el uso de 20 [m] para su uso.</w:t>
+              <w:t>una distribución por medio de cables y el uso de 20 [m]</w:t>
+            </w:r>
+            <w:r>
+              <w:rPr>
+                <w:sz w:val="20"/>
+                <w:szCs w:val="20"/>
+              </w:rPr>
+              <w:t>.</w:t>
             </w:r>
           </w:p>
         </w:tc>
@@ -17136,7 +17227,6 @@
           <w:sz w:val="24"/>
           <w:szCs w:val="24"/>
         </w:rPr>
-        <w:lastRenderedPageBreak/>
         <w:t>Las especificaciones para el subsistema de Ensamble se presentan en la tabla 6.</w:t>
       </w:r>
     </w:p>
@@ -17176,6 +17266,7 @@
                 <w:sz w:val="20"/>
                 <w:szCs w:val="20"/>
               </w:rPr>
+              <w:lastRenderedPageBreak/>
               <w:t>Necesidad</w:t>
             </w:r>
           </w:p>
@@ -17329,7 +17420,7 @@
                 <w:sz w:val="20"/>
                 <w:szCs w:val="20"/>
               </w:rPr>
-              <w:t>Numero</w:t>
+              <w:t>Cantidad de piezas</w:t>
             </w:r>
           </w:p>
         </w:tc>
@@ -18331,16 +18422,7 @@
                                 <w:sz w:val="18"/>
                                 <w:szCs w:val="18"/>
                               </w:rPr>
-                              <w:t xml:space="preserve">Tabla </w:t>
-                            </w:r>
-                            <w:r>
-                              <w:rPr>
-                                <w:i/>
-                                <w:iCs/>
-                                <w:sz w:val="18"/>
-                                <w:szCs w:val="18"/>
-                              </w:rPr>
-                              <w:t>7</w:t>
+                              <w:t>Tabla 7</w:t>
                             </w:r>
                             <w:r>
                               <w:rPr>
@@ -18363,28 +18445,7 @@
                                 <w:sz w:val="18"/>
                                 <w:szCs w:val="18"/>
                               </w:rPr>
-                              <w:t>Restricciones</w:t>
-                            </w:r>
-                            <w:r>
-                              <w:rPr>
-                                <w:sz w:val="18"/>
-                                <w:szCs w:val="18"/>
-                              </w:rPr>
-                              <w:t xml:space="preserve"> del subsistema de </w:t>
-                            </w:r>
-                            <w:r>
-                              <w:rPr>
-                                <w:sz w:val="18"/>
-                                <w:szCs w:val="18"/>
-                              </w:rPr>
-                              <w:t>Instrumentación</w:t>
-                            </w:r>
-                            <w:r>
-                              <w:rPr>
-                                <w:sz w:val="18"/>
-                                <w:szCs w:val="18"/>
-                              </w:rPr>
-                              <w:t>.</w:t>
+                              <w:t>Restricciones del subsistema de Instrumentación.</w:t>
                             </w:r>
                           </w:p>
                         </w:txbxContent>
@@ -18424,16 +18485,7 @@
                           <w:sz w:val="18"/>
                           <w:szCs w:val="18"/>
                         </w:rPr>
-                        <w:t xml:space="preserve">Tabla </w:t>
-                      </w:r>
-                      <w:r>
-                        <w:rPr>
-                          <w:i/>
-                          <w:iCs/>
-                          <w:sz w:val="18"/>
-                          <w:szCs w:val="18"/>
-                        </w:rPr>
-                        <w:t>7</w:t>
+                        <w:t>Tabla 7</w:t>
                       </w:r>
                       <w:r>
                         <w:rPr>
@@ -18456,28 +18508,7 @@
                           <w:sz w:val="18"/>
                           <w:szCs w:val="18"/>
                         </w:rPr>
-                        <w:t>Restricciones</w:t>
-                      </w:r>
-                      <w:r>
-                        <w:rPr>
-                          <w:sz w:val="18"/>
-                          <w:szCs w:val="18"/>
-                        </w:rPr>
-                        <w:t xml:space="preserve"> del subsistema de </w:t>
-                      </w:r>
-                      <w:r>
-                        <w:rPr>
-                          <w:sz w:val="18"/>
-                          <w:szCs w:val="18"/>
-                        </w:rPr>
-                        <w:t>Instrumentación</w:t>
-                      </w:r>
-                      <w:r>
-                        <w:rPr>
-                          <w:sz w:val="18"/>
-                          <w:szCs w:val="18"/>
-                        </w:rPr>
-                        <w:t>.</w:t>
+                        <w:t>Restricciones del subsistema de Instrumentación.</w:t>
                       </w:r>
                     </w:p>
                   </w:txbxContent>
@@ -18489,6 +18520,8 @@
         </mc:AlternateContent>
       </w:r>
     </w:p>
+    <w:p/>
+    <w:p/>
     <w:p/>
     <w:p>
       <w:r>
@@ -18767,16 +18800,7 @@
                                 <w:sz w:val="18"/>
                                 <w:szCs w:val="18"/>
                               </w:rPr>
-                              <w:t xml:space="preserve">Tabla </w:t>
-                            </w:r>
-                            <w:r>
-                              <w:rPr>
-                                <w:i/>
-                                <w:iCs/>
-                                <w:sz w:val="18"/>
-                                <w:szCs w:val="18"/>
-                              </w:rPr>
-                              <w:t>8</w:t>
+                              <w:t>Tabla 8</w:t>
                             </w:r>
                             <w:r>
                               <w:rPr>
@@ -18799,21 +18823,7 @@
                                 <w:sz w:val="18"/>
                                 <w:szCs w:val="18"/>
                               </w:rPr>
-                              <w:t>Restricciones del subsistema de In</w:t>
-                            </w:r>
-                            <w:r>
-                              <w:rPr>
-                                <w:sz w:val="18"/>
-                                <w:szCs w:val="18"/>
-                              </w:rPr>
-                              <w:t>terfaz</w:t>
-                            </w:r>
-                            <w:r>
-                              <w:rPr>
-                                <w:sz w:val="18"/>
-                                <w:szCs w:val="18"/>
-                              </w:rPr>
-                              <w:t>.</w:t>
+                              <w:t>Restricciones del subsistema de Interfaz.</w:t>
                             </w:r>
                           </w:p>
                         </w:txbxContent>
@@ -18853,16 +18863,7 @@
                           <w:sz w:val="18"/>
                           <w:szCs w:val="18"/>
                         </w:rPr>
-                        <w:t xml:space="preserve">Tabla </w:t>
-                      </w:r>
-                      <w:r>
-                        <w:rPr>
-                          <w:i/>
-                          <w:iCs/>
-                          <w:sz w:val="18"/>
-                          <w:szCs w:val="18"/>
-                        </w:rPr>
-                        <w:t>8</w:t>
+                        <w:t>Tabla 8</w:t>
                       </w:r>
                       <w:r>
                         <w:rPr>
@@ -18885,21 +18886,7 @@
                           <w:sz w:val="18"/>
                           <w:szCs w:val="18"/>
                         </w:rPr>
-                        <w:t>Restricciones del subsistema de In</w:t>
-                      </w:r>
-                      <w:r>
-                        <w:rPr>
-                          <w:sz w:val="18"/>
-                          <w:szCs w:val="18"/>
-                        </w:rPr>
-                        <w:t>terfaz</w:t>
-                      </w:r>
-                      <w:r>
-                        <w:rPr>
-                          <w:sz w:val="18"/>
-                          <w:szCs w:val="18"/>
-                        </w:rPr>
-                        <w:t>.</w:t>
+                        <w:t>Restricciones del subsistema de Interfaz.</w:t>
                       </w:r>
                     </w:p>
                   </w:txbxContent>
@@ -19139,16 +19126,7 @@
                                 <w:sz w:val="18"/>
                                 <w:szCs w:val="18"/>
                               </w:rPr>
-                              <w:t xml:space="preserve">Tabla </w:t>
-                            </w:r>
-                            <w:r>
-                              <w:rPr>
-                                <w:i/>
-                                <w:iCs/>
-                                <w:sz w:val="18"/>
-                                <w:szCs w:val="18"/>
-                              </w:rPr>
-                              <w:t>9</w:t>
+                              <w:t>Tabla 9</w:t>
                             </w:r>
                             <w:r>
                               <w:rPr>
@@ -19171,21 +19149,7 @@
                                 <w:sz w:val="18"/>
                                 <w:szCs w:val="18"/>
                               </w:rPr>
-                              <w:t xml:space="preserve">Restricciones del subsistema de </w:t>
-                            </w:r>
-                            <w:r>
-                              <w:rPr>
-                                <w:sz w:val="18"/>
-                                <w:szCs w:val="18"/>
-                              </w:rPr>
-                              <w:t>Bombas y Energía</w:t>
-                            </w:r>
-                            <w:r>
-                              <w:rPr>
-                                <w:sz w:val="18"/>
-                                <w:szCs w:val="18"/>
-                              </w:rPr>
-                              <w:t>.</w:t>
+                              <w:t>Restricciones del subsistema de Bombas y Energía.</w:t>
                             </w:r>
                           </w:p>
                         </w:txbxContent>
@@ -19225,16 +19189,7 @@
                           <w:sz w:val="18"/>
                           <w:szCs w:val="18"/>
                         </w:rPr>
-                        <w:t xml:space="preserve">Tabla </w:t>
-                      </w:r>
-                      <w:r>
-                        <w:rPr>
-                          <w:i/>
-                          <w:iCs/>
-                          <w:sz w:val="18"/>
-                          <w:szCs w:val="18"/>
-                        </w:rPr>
-                        <w:t>9</w:t>
+                        <w:t>Tabla 9</w:t>
                       </w:r>
                       <w:r>
                         <w:rPr>
@@ -19257,21 +19212,7 @@
                           <w:sz w:val="18"/>
                           <w:szCs w:val="18"/>
                         </w:rPr>
-                        <w:t xml:space="preserve">Restricciones del subsistema de </w:t>
-                      </w:r>
-                      <w:r>
-                        <w:rPr>
-                          <w:sz w:val="18"/>
-                          <w:szCs w:val="18"/>
-                        </w:rPr>
-                        <w:t>Bombas y Energía</w:t>
-                      </w:r>
-                      <w:r>
-                        <w:rPr>
-                          <w:sz w:val="18"/>
-                          <w:szCs w:val="18"/>
-                        </w:rPr>
-                        <w:t>.</w:t>
+                        <w:t>Restricciones del subsistema de Bombas y Energía.</w:t>
                       </w:r>
                     </w:p>
                   </w:txbxContent>
@@ -19590,16 +19531,7 @@
                                 <w:sz w:val="18"/>
                                 <w:szCs w:val="18"/>
                               </w:rPr>
-                              <w:t xml:space="preserve">Tabla </w:t>
-                            </w:r>
-                            <w:r>
-                              <w:rPr>
-                                <w:i/>
-                                <w:iCs/>
-                                <w:sz w:val="18"/>
-                                <w:szCs w:val="18"/>
-                              </w:rPr>
-                              <w:t>10</w:t>
+                              <w:t>Tabla 10</w:t>
                             </w:r>
                             <w:r>
                               <w:rPr>
@@ -19622,21 +19554,7 @@
                                 <w:sz w:val="18"/>
                                 <w:szCs w:val="18"/>
                               </w:rPr>
-                              <w:t xml:space="preserve">Restricciones del subsistema de </w:t>
-                            </w:r>
-                            <w:r>
-                              <w:rPr>
-                                <w:sz w:val="18"/>
-                                <w:szCs w:val="18"/>
-                              </w:rPr>
-                              <w:t>Ensamble</w:t>
-                            </w:r>
-                            <w:r>
-                              <w:rPr>
-                                <w:sz w:val="18"/>
-                                <w:szCs w:val="18"/>
-                              </w:rPr>
-                              <w:t>.</w:t>
+                              <w:t>Restricciones del subsistema de Ensamble.</w:t>
                             </w:r>
                           </w:p>
                         </w:txbxContent>
@@ -19676,16 +19594,7 @@
                           <w:sz w:val="18"/>
                           <w:szCs w:val="18"/>
                         </w:rPr>
-                        <w:t xml:space="preserve">Tabla </w:t>
-                      </w:r>
-                      <w:r>
-                        <w:rPr>
-                          <w:i/>
-                          <w:iCs/>
-                          <w:sz w:val="18"/>
-                          <w:szCs w:val="18"/>
-                        </w:rPr>
-                        <w:t>10</w:t>
+                        <w:t>Tabla 10</w:t>
                       </w:r>
                       <w:r>
                         <w:rPr>
@@ -19708,21 +19617,7 @@
                           <w:sz w:val="18"/>
                           <w:szCs w:val="18"/>
                         </w:rPr>
-                        <w:t xml:space="preserve">Restricciones del subsistema de </w:t>
-                      </w:r>
-                      <w:r>
-                        <w:rPr>
-                          <w:sz w:val="18"/>
-                          <w:szCs w:val="18"/>
-                        </w:rPr>
-                        <w:t>Ensamble</w:t>
-                      </w:r>
-                      <w:r>
-                        <w:rPr>
-                          <w:sz w:val="18"/>
-                          <w:szCs w:val="18"/>
-                        </w:rPr>
-                        <w:t>.</w:t>
+                        <w:t>Restricciones del subsistema de Ensamble.</w:t>
                       </w:r>
                     </w:p>
                   </w:txbxContent>
@@ -19734,9 +19629,22 @@
         </mc:AlternateContent>
       </w:r>
     </w:p>
+    <w:p/>
     <w:p>
-      <w:bookmarkStart w:id="15" w:name="_GoBack"/>
-      <w:bookmarkEnd w:id="15"/>
+      <w:r>
+        <w:lastRenderedPageBreak/>
+        <w:t>-----------------------------------------------------------------------------------------------------------------------------------------</w:t>
+      </w:r>
+    </w:p>
+    <w:p>
+      <w:r>
+        <w:t>PONER UN ANÁLISIS DE LAS TABLAS</w:t>
+      </w:r>
+    </w:p>
+    <w:p>
+      <w:r>
+        <w:t xml:space="preserve">---------------------------------------------------------------------------------------------------------------------------------------- </w:t>
+      </w:r>
     </w:p>
     <w:p/>
     <w:p>
@@ -19747,43 +19655,321 @@
           <w:numId w:val="3"/>
         </w:numPr>
       </w:pPr>
-      <w:bookmarkStart w:id="16" w:name="_Toc55298747"/>
+      <w:bookmarkStart w:id="15" w:name="_Toc55298747"/>
       <w:r>
         <w:t>Diseño conceptual</w:t>
+      </w:r>
+      <w:bookmarkEnd w:id="15"/>
+    </w:p>
+    <w:p/>
+    <w:p>
+      <w:pPr>
+        <w:spacing w:line="360" w:lineRule="auto"/>
+        <w:rPr>
+          <w:sz w:val="24"/>
+          <w:szCs w:val="24"/>
+        </w:rPr>
+      </w:pPr>
+      <w:r>
+        <w:rPr>
+          <w:sz w:val="24"/>
+          <w:szCs w:val="24"/>
+        </w:rPr>
+        <w:t>La generación de soluciones posibles se le califica por lo general como la etapa conceptual. Los esbozos de soluciones se preparan, mismos que funcionan con los detalles suficientes que indican los medios para obtener cada una de las funciones requeridas, por ejemplo, tamaños aproximados y muestras de materiales y costos. También significa investigar lo que se ha hecho anteriormente ante problemas similares, no tiene sentido reinventar la rueda</w:t>
+      </w:r>
+      <w:r>
+        <w:rPr>
+          <w:sz w:val="24"/>
+          <w:szCs w:val="24"/>
+        </w:rPr>
+        <w:t xml:space="preserve"> [b </w:t>
+      </w:r>
+      <w:proofErr w:type="spellStart"/>
+      <w:r>
+        <w:rPr>
+          <w:sz w:val="24"/>
+          <w:szCs w:val="24"/>
+        </w:rPr>
+        <w:t>ulrich</w:t>
+      </w:r>
+      <w:proofErr w:type="spellEnd"/>
+      <w:r>
+        <w:rPr>
+          <w:sz w:val="24"/>
+          <w:szCs w:val="24"/>
+        </w:rPr>
+        <w:t>]</w:t>
+      </w:r>
+      <w:r>
+        <w:rPr>
+          <w:sz w:val="24"/>
+          <w:szCs w:val="24"/>
+        </w:rPr>
+        <w:t>.</w:t>
+      </w:r>
+    </w:p>
+    <w:p>
+      <w:pPr>
+        <w:spacing w:line="360" w:lineRule="auto"/>
+        <w:rPr>
+          <w:sz w:val="24"/>
+          <w:szCs w:val="24"/>
+        </w:rPr>
+      </w:pPr>
+      <w:r>
+        <w:rPr>
+          <w:sz w:val="24"/>
+          <w:szCs w:val="24"/>
+        </w:rPr>
+        <w:t>El diseño conceptual es un diseño iterativo, en donde los conceptos son los medios para generar la función, en donde la función nos dice qué debe de hacer el producto, en el diagrama 1, se observa dicho proceso. (</w:t>
+      </w:r>
+      <w:proofErr w:type="spellStart"/>
+      <w:r>
+        <w:rPr>
+          <w:sz w:val="24"/>
+          <w:szCs w:val="24"/>
+        </w:rPr>
+        <w:t>ullman</w:t>
+      </w:r>
+      <w:proofErr w:type="spellEnd"/>
+      <w:r>
+        <w:rPr>
+          <w:sz w:val="24"/>
+          <w:szCs w:val="24"/>
+        </w:rPr>
+        <w:t>)</w:t>
+      </w:r>
+    </w:p>
+    <w:p>
+      <w:pPr>
+        <w:spacing w:line="360" w:lineRule="auto"/>
+        <w:rPr>
+          <w:sz w:val="24"/>
+          <w:szCs w:val="24"/>
+        </w:rPr>
+      </w:pPr>
+      <w:r>
+        <w:rPr>
+          <w:noProof/>
+        </w:rPr>
+        <w:drawing>
+          <wp:anchor distT="0" distB="0" distL="114300" distR="114300" simplePos="0" relativeHeight="251692032" behindDoc="0" locked="0" layoutInCell="1" allowOverlap="1" wp14:anchorId="6D3AEEDE">
+            <wp:simplePos x="0" y="0"/>
+            <wp:positionH relativeFrom="margin">
+              <wp:align>center</wp:align>
+            </wp:positionH>
+            <wp:positionV relativeFrom="paragraph">
+              <wp:posOffset>87630</wp:posOffset>
+            </wp:positionV>
+            <wp:extent cx="3459480" cy="3303553"/>
+            <wp:effectExtent l="0" t="0" r="7620" b="0"/>
+            <wp:wrapSquare wrapText="bothSides"/>
+            <wp:docPr id="34" name="Imagen 34"/>
+            <wp:cNvGraphicFramePr>
+              <a:graphicFrameLocks xmlns:a="http://schemas.openxmlformats.org/drawingml/2006/main" noChangeAspect="1"/>
+            </wp:cNvGraphicFramePr>
+            <a:graphic xmlns:a="http://schemas.openxmlformats.org/drawingml/2006/main">
+              <a:graphicData uri="http://schemas.openxmlformats.org/drawingml/2006/picture">
+                <pic:pic xmlns:pic="http://schemas.openxmlformats.org/drawingml/2006/picture">
+                  <pic:nvPicPr>
+                    <pic:cNvPr id="1" name=""/>
+                    <pic:cNvPicPr/>
+                  </pic:nvPicPr>
+                  <pic:blipFill>
+                    <a:blip r:embed="rId17">
+                      <a:extLst>
+                        <a:ext uri="{28A0092B-C50C-407E-A947-70E740481C1C}">
+                          <a14:useLocalDpi xmlns:a14="http://schemas.microsoft.com/office/drawing/2010/main" val="0"/>
+                        </a:ext>
+                      </a:extLst>
+                    </a:blip>
+                    <a:stretch>
+                      <a:fillRect/>
+                    </a:stretch>
+                  </pic:blipFill>
+                  <pic:spPr>
+                    <a:xfrm>
+                      <a:off x="0" y="0"/>
+                      <a:ext cx="3459480" cy="3303553"/>
+                    </a:xfrm>
+                    <a:prstGeom prst="rect">
+                      <a:avLst/>
+                    </a:prstGeom>
+                  </pic:spPr>
+                </pic:pic>
+              </a:graphicData>
+            </a:graphic>
+            <wp14:sizeRelH relativeFrom="page">
+              <wp14:pctWidth>0</wp14:pctWidth>
+            </wp14:sizeRelH>
+            <wp14:sizeRelV relativeFrom="page">
+              <wp14:pctHeight>0</wp14:pctHeight>
+            </wp14:sizeRelV>
+          </wp:anchor>
+        </w:drawing>
+      </w:r>
+    </w:p>
+    <w:p>
+      <w:pPr>
+        <w:spacing w:line="360" w:lineRule="auto"/>
+        <w:rPr>
+          <w:sz w:val="24"/>
+          <w:szCs w:val="24"/>
+        </w:rPr>
+      </w:pPr>
+    </w:p>
+    <w:p>
+      <w:pPr>
+        <w:spacing w:line="360" w:lineRule="auto"/>
+        <w:rPr>
+          <w:sz w:val="24"/>
+          <w:szCs w:val="24"/>
+        </w:rPr>
+      </w:pPr>
+    </w:p>
+    <w:p>
+      <w:pPr>
+        <w:spacing w:line="360" w:lineRule="auto"/>
+        <w:rPr>
+          <w:sz w:val="24"/>
+          <w:szCs w:val="24"/>
+        </w:rPr>
+      </w:pPr>
+    </w:p>
+    <w:p>
+      <w:pPr>
+        <w:spacing w:line="360" w:lineRule="auto"/>
+        <w:rPr>
+          <w:sz w:val="24"/>
+          <w:szCs w:val="24"/>
+        </w:rPr>
+      </w:pPr>
+    </w:p>
+    <w:p>
+      <w:pPr>
+        <w:spacing w:line="360" w:lineRule="auto"/>
+        <w:rPr>
+          <w:sz w:val="24"/>
+          <w:szCs w:val="24"/>
+        </w:rPr>
+      </w:pPr>
+    </w:p>
+    <w:p>
+      <w:pPr>
+        <w:spacing w:line="360" w:lineRule="auto"/>
+        <w:rPr>
+          <w:sz w:val="24"/>
+          <w:szCs w:val="24"/>
+        </w:rPr>
+      </w:pPr>
+    </w:p>
+    <w:p>
+      <w:pPr>
+        <w:spacing w:line="360" w:lineRule="auto"/>
+        <w:rPr>
+          <w:sz w:val="24"/>
+          <w:szCs w:val="24"/>
+        </w:rPr>
+      </w:pPr>
+    </w:p>
+    <w:p/>
+    <w:p>
+      <w:pPr>
+        <w:pStyle w:val="Ttulo2"/>
+        <w:ind w:firstLine="708"/>
+      </w:pPr>
+      <w:bookmarkStart w:id="16" w:name="_Toc55298748"/>
+      <w:r>
+        <w:lastRenderedPageBreak/>
+        <w:t xml:space="preserve">3.1 </w:t>
+      </w:r>
+      <w:r>
+        <w:t>Sistematización</w:t>
       </w:r>
       <w:bookmarkEnd w:id="16"/>
     </w:p>
     <w:p/>
     <w:p>
+      <w:bookmarkStart w:id="17" w:name="_GoBack"/>
+      <w:bookmarkEnd w:id="17"/>
+    </w:p>
+    <w:p>
       <w:pPr>
         <w:pStyle w:val="Ttulo2"/>
         <w:ind w:firstLine="708"/>
       </w:pPr>
-      <w:bookmarkStart w:id="17" w:name="_Toc55298748"/>
-      <w:r>
-        <w:t xml:space="preserve">3.1 </w:t>
-      </w:r>
-      <w:r>
-        <w:t>Sistematización</w:t>
-      </w:r>
-      <w:bookmarkEnd w:id="17"/>
+      <w:bookmarkStart w:id="18" w:name="_Toc55298749"/>
+      <w:r>
+        <w:t xml:space="preserve">3.2 </w:t>
+      </w:r>
+      <w:r>
+        <w:t>Generaciones de conceptos</w:t>
+      </w:r>
+      <w:bookmarkEnd w:id="18"/>
     </w:p>
     <w:p/>
     <w:p>
       <w:pPr>
-        <w:pStyle w:val="Ttulo2"/>
-        <w:ind w:firstLine="708"/>
-      </w:pPr>
-      <w:bookmarkStart w:id="18" w:name="_Toc55298749"/>
-      <w:r>
-        <w:t xml:space="preserve">3.2 </w:t>
-      </w:r>
-      <w:r>
-        <w:t>Generaciones de conceptos</w:t>
-      </w:r>
-      <w:bookmarkEnd w:id="18"/>
+        <w:spacing w:line="360" w:lineRule="auto"/>
+        <w:rPr>
+          <w:sz w:val="24"/>
+          <w:szCs w:val="24"/>
+        </w:rPr>
+      </w:pPr>
+      <w:r>
+        <w:rPr>
+          <w:sz w:val="24"/>
+          <w:szCs w:val="24"/>
+        </w:rPr>
+        <w:t>El concepto de un producto es una descripción aproximada de la tecnología, principios de trabajo y forma del producto. Un concepto, por lo general se expresa como un bosquejo o como un modelo tridimensional aproximado</w:t>
+      </w:r>
+      <w:r>
+        <w:rPr>
+          <w:sz w:val="24"/>
+          <w:szCs w:val="24"/>
+        </w:rPr>
+        <w:t xml:space="preserve"> [a</w:t>
+      </w:r>
+      <w:r>
+        <w:rPr>
+          <w:sz w:val="24"/>
+          <w:szCs w:val="24"/>
+        </w:rPr>
+        <w:t xml:space="preserve"> </w:t>
+      </w:r>
+      <w:proofErr w:type="spellStart"/>
+      <w:r>
+        <w:rPr>
+          <w:sz w:val="24"/>
+          <w:szCs w:val="24"/>
+        </w:rPr>
+        <w:t>mecatronica</w:t>
+      </w:r>
+      <w:proofErr w:type="spellEnd"/>
+      <w:r>
+        <w:rPr>
+          <w:sz w:val="24"/>
+          <w:szCs w:val="24"/>
+        </w:rPr>
+        <w:t>]</w:t>
+      </w:r>
+      <w:r>
+        <w:rPr>
+          <w:sz w:val="24"/>
+          <w:szCs w:val="24"/>
+        </w:rPr>
+        <w:t>.</w:t>
+      </w:r>
     </w:p>
-    <w:p/>
+    <w:p>
+      <w:pPr>
+        <w:spacing w:line="360" w:lineRule="auto"/>
+        <w:rPr>
+          <w:sz w:val="24"/>
+          <w:szCs w:val="24"/>
+        </w:rPr>
+      </w:pPr>
+    </w:p>
     <w:p>
       <w:pPr>
         <w:pStyle w:val="Ttulo2"/>
@@ -19956,6 +20142,7 @@
       </w:pPr>
       <w:bookmarkStart w:id="28" w:name="_Toc55298759"/>
       <w:r>
+        <w:lastRenderedPageBreak/>
         <w:t xml:space="preserve">5.4 </w:t>
       </w:r>
       <w:r>
@@ -19971,7 +20158,6 @@
       </w:pPr>
       <w:bookmarkStart w:id="29" w:name="_Toc55298760"/>
       <w:r>
-        <w:lastRenderedPageBreak/>
         <w:t xml:space="preserve">5.5 </w:t>
       </w:r>
       <w:r>
@@ -20160,6 +20346,7 @@
           <w:szCs w:val="20"/>
           <w:shd w:val="clear" w:color="auto" w:fill="FFFFFF"/>
         </w:rPr>
+        <w:lastRenderedPageBreak/>
         <w:t>[1]Secretaría de Protección Civil, "Atlas de Peligros y Riesgos de la Ciudad de México", Ciudad de México, 2014.</w:t>
       </w:r>
     </w:p>
@@ -20202,7 +20389,6 @@
           <w:szCs w:val="20"/>
           <w:shd w:val="clear" w:color="auto" w:fill="FFFFFF"/>
         </w:rPr>
-        <w:lastRenderedPageBreak/>
         <w:t xml:space="preserve"> [3]C. Romero, "Lago de Xochimilco, Ciudad de México - Los Lagos más Importantes de México", </w:t>
       </w:r>
       <w:proofErr w:type="spellStart"/>
@@ -23366,7 +23552,7 @@
 </file>
 
 <file path=customXml/itemProps1.xml><?xml version="1.0" encoding="utf-8"?>
-<ds:datastoreItem xmlns:ds="http://schemas.openxmlformats.org/officeDocument/2006/customXml" ds:itemID="{8CFB4A9E-7041-4927-BF25-A010595B98B7}">
+<ds:datastoreItem xmlns:ds="http://schemas.openxmlformats.org/officeDocument/2006/customXml" ds:itemID="{45AF3C90-33BB-4CF0-98DF-6F756455C26A}">
   <ds:schemaRefs>
     <ds:schemaRef ds:uri="http://schemas.openxmlformats.org/officeDocument/2006/bibliography"/>
   </ds:schemaRefs>

</xml_diff>

<commit_message>
agrego diagrama de diseño conceptual
</commit_message>
<xml_diff>
--- a/Tesis2020.docx
+++ b/Tesis2020.docx
@@ -19756,10 +19756,10 @@
           <wp:anchor distT="0" distB="0" distL="114300" distR="114300" simplePos="0" relativeHeight="251692032" behindDoc="0" locked="0" layoutInCell="1" allowOverlap="1" wp14:anchorId="6D3AEEDE">
             <wp:simplePos x="0" y="0"/>
             <wp:positionH relativeFrom="margin">
-              <wp:align>center</wp:align>
+              <wp:posOffset>1052195</wp:posOffset>
             </wp:positionH>
             <wp:positionV relativeFrom="paragraph">
-              <wp:posOffset>87630</wp:posOffset>
+              <wp:posOffset>95250</wp:posOffset>
             </wp:positionV>
             <wp:extent cx="3459480" cy="3303553"/>
             <wp:effectExtent l="0" t="0" r="7620" b="0"/>
@@ -19853,6 +19853,8 @@
           <w:szCs w:val="24"/>
         </w:rPr>
       </w:pPr>
+      <w:bookmarkStart w:id="16" w:name="_GoBack"/>
+      <w:bookmarkEnd w:id="16"/>
     </w:p>
     <w:p>
       <w:pPr>
@@ -19878,7 +19880,7 @@
         <w:pStyle w:val="Ttulo2"/>
         <w:ind w:firstLine="708"/>
       </w:pPr>
-      <w:bookmarkStart w:id="16" w:name="_Toc55298748"/>
+      <w:bookmarkStart w:id="17" w:name="_Toc55298748"/>
       <w:r>
         <w:lastRenderedPageBreak/>
         <w:t xml:space="preserve">3.1 </w:t>
@@ -19886,13 +19888,10 @@
       <w:r>
         <w:t>Sistematización</w:t>
       </w:r>
-      <w:bookmarkEnd w:id="16"/>
+      <w:bookmarkEnd w:id="17"/>
     </w:p>
     <w:p/>
-    <w:p>
-      <w:bookmarkStart w:id="17" w:name="_GoBack"/>
-      <w:bookmarkEnd w:id="17"/>
-    </w:p>
+    <w:p/>
     <w:p>
       <w:pPr>
         <w:pStyle w:val="Ttulo2"/>
@@ -23552,7 +23551,7 @@
 </file>
 
 <file path=customXml/itemProps1.xml><?xml version="1.0" encoding="utf-8"?>
-<ds:datastoreItem xmlns:ds="http://schemas.openxmlformats.org/officeDocument/2006/customXml" ds:itemID="{45AF3C90-33BB-4CF0-98DF-6F756455C26A}">
+<ds:datastoreItem xmlns:ds="http://schemas.openxmlformats.org/officeDocument/2006/customXml" ds:itemID="{9267F507-4E58-4458-8983-1F4F51EFEC43}">
   <ds:schemaRefs>
     <ds:schemaRef ds:uri="http://schemas.openxmlformats.org/officeDocument/2006/bibliography"/>
   </ds:schemaRefs>

</xml_diff>

<commit_message>
agrego def de sistematizacion
</commit_message>
<xml_diff>
--- a/Tesis2020.docx
+++ b/Tesis2020.docx
@@ -11423,7 +11423,21 @@
           <w:sz w:val="24"/>
           <w:szCs w:val="24"/>
         </w:rPr>
-        <w:t>Identificar los subsistemas que componen al RBT</w:t>
+        <w:t xml:space="preserve">Identificar los </w:t>
+      </w:r>
+      <w:r>
+        <w:rPr>
+          <w:sz w:val="24"/>
+          <w:szCs w:val="24"/>
+        </w:rPr>
+        <w:t>sub</w:t>
+      </w:r>
+      <w:r>
+        <w:rPr>
+          <w:sz w:val="24"/>
+          <w:szCs w:val="24"/>
+        </w:rPr>
+        <w:t>sistemas que componen al RBT</w:t>
       </w:r>
     </w:p>
     <w:p>
@@ -11444,7 +11458,28 @@
           <w:sz w:val="24"/>
           <w:szCs w:val="24"/>
         </w:rPr>
-        <w:t>Describir las funciones que desempeñan los subsistemas del RBT</w:t>
+        <w:t xml:space="preserve">Describir las funciones que desempeñan los </w:t>
+      </w:r>
+      <w:r>
+        <w:rPr>
+          <w:sz w:val="24"/>
+          <w:szCs w:val="24"/>
+        </w:rPr>
+        <w:t>sub</w:t>
+      </w:r>
+      <w:r>
+        <w:rPr>
+          <w:sz w:val="24"/>
+          <w:szCs w:val="24"/>
+        </w:rPr>
+        <w:t>s</w:t>
+      </w:r>
+      <w:r>
+        <w:rPr>
+          <w:sz w:val="24"/>
+          <w:szCs w:val="24"/>
+        </w:rPr>
+        <w:t>istemas del RBT</w:t>
       </w:r>
     </w:p>
     <w:p>
@@ -11618,21 +11653,56 @@
           <w:sz w:val="24"/>
           <w:szCs w:val="24"/>
         </w:rPr>
-        <w:t>subsistemas.</w:t>
-      </w:r>
-      <w:r>
-        <w:rPr>
-          <w:sz w:val="24"/>
-          <w:szCs w:val="24"/>
-        </w:rPr>
-        <w:t xml:space="preserve"> Con base en el tiempo de desarrollo y la optimización del proceso de diseño, se acordó el desarrollo de un solo proyecto conformado por subsistemas.</w:t>
-      </w:r>
-      <w:r>
-        <w:rPr>
-          <w:sz w:val="24"/>
-          <w:szCs w:val="24"/>
-        </w:rPr>
-        <w:t xml:space="preserve"> Los subsistemas seleccionados por los alumnos y maestro se muestran en la tabla 1.</w:t>
+        <w:t>sub</w:t>
+      </w:r>
+      <w:r>
+        <w:rPr>
+          <w:sz w:val="24"/>
+          <w:szCs w:val="24"/>
+        </w:rPr>
+        <w:t>sistemas.</w:t>
+      </w:r>
+      <w:r>
+        <w:rPr>
+          <w:sz w:val="24"/>
+          <w:szCs w:val="24"/>
+        </w:rPr>
+        <w:t xml:space="preserve"> Con base en el tiempo de desarrollo y la optimización del proceso de diseño, se acordó el desarrollo de un solo proyecto conformado por </w:t>
+      </w:r>
+      <w:r>
+        <w:rPr>
+          <w:sz w:val="24"/>
+          <w:szCs w:val="24"/>
+        </w:rPr>
+        <w:t>sub</w:t>
+      </w:r>
+      <w:r>
+        <w:rPr>
+          <w:sz w:val="24"/>
+          <w:szCs w:val="24"/>
+        </w:rPr>
+        <w:t>sistemas.</w:t>
+      </w:r>
+      <w:r>
+        <w:rPr>
+          <w:sz w:val="24"/>
+          <w:szCs w:val="24"/>
+        </w:rPr>
+        <w:t xml:space="preserve"> Los </w:t>
+      </w:r>
+      <w:r>
+        <w:rPr>
+          <w:sz w:val="24"/>
+          <w:szCs w:val="24"/>
+        </w:rPr>
+        <w:t>sub</w:t>
+      </w:r>
+      <w:r>
+        <w:rPr>
+          <w:sz w:val="24"/>
+          <w:szCs w:val="24"/>
+        </w:rPr>
+        <w:t>sistemas seleccionados por los alumnos y maestro se muestran en la tabla 1.</w:t>
       </w:r>
     </w:p>
     <w:p>
@@ -11691,7 +11761,13 @@
             </w:pPr>
             <w:r>
               <w:lastRenderedPageBreak/>
-              <w:t>Subsistema</w:t>
+              <w:t>S</w:t>
+            </w:r>
+            <w:r>
+              <w:t>ubs</w:t>
+            </w:r>
+            <w:r>
+              <w:t>istema</w:t>
             </w:r>
           </w:p>
         </w:tc>
@@ -12983,7 +13059,10 @@
         <w:t>sub</w:t>
       </w:r>
       <w:r>
-        <w:t>sistema</w:t>
+        <w:t>s</w:t>
+      </w:r>
+      <w:r>
+        <w:t>istema</w:t>
       </w:r>
       <w:bookmarkStart w:id="13" w:name="_Toc55298745"/>
       <w:bookmarkEnd w:id="12"/>
@@ -13003,7 +13082,35 @@
           <w:sz w:val="24"/>
           <w:szCs w:val="24"/>
         </w:rPr>
-        <w:t>El subsistema de instrumentación se encargará de proporcionar al sistema de interfaz los datos sobre el estado de las variables de pH, oxígeno disuelto, turbulencia y turbidez. De igual forma, transmitirá el estado</w:t>
+        <w:t xml:space="preserve">El </w:t>
+      </w:r>
+      <w:r>
+        <w:rPr>
+          <w:sz w:val="24"/>
+          <w:szCs w:val="24"/>
+        </w:rPr>
+        <w:t>sub</w:t>
+      </w:r>
+      <w:r>
+        <w:rPr>
+          <w:sz w:val="24"/>
+          <w:szCs w:val="24"/>
+        </w:rPr>
+        <w:t xml:space="preserve">sistema de instrumentación se encargará de proporcionar al </w:t>
+      </w:r>
+      <w:r>
+        <w:rPr>
+          <w:sz w:val="24"/>
+          <w:szCs w:val="24"/>
+        </w:rPr>
+        <w:t>sub</w:t>
+      </w:r>
+      <w:r>
+        <w:rPr>
+          <w:sz w:val="24"/>
+          <w:szCs w:val="24"/>
+        </w:rPr>
+        <w:t>sistema de interfaz los datos sobre el estado de las variables de pH, oxígeno disuelto, turbulencia y turbidez. De igual forma, transmitirá el estado</w:t>
       </w:r>
       <w:r>
         <w:rPr>
@@ -13045,7 +13152,21 @@
           <w:sz w:val="24"/>
           <w:szCs w:val="24"/>
         </w:rPr>
-        <w:t>Las necesidades de este subsistema se muestran a continuación:</w:t>
+        <w:t xml:space="preserve">Las necesidades de este </w:t>
+      </w:r>
+      <w:r>
+        <w:rPr>
+          <w:sz w:val="24"/>
+          <w:szCs w:val="24"/>
+        </w:rPr>
+        <w:t>sub</w:t>
+      </w:r>
+      <w:r>
+        <w:rPr>
+          <w:sz w:val="24"/>
+          <w:szCs w:val="24"/>
+        </w:rPr>
+        <w:t>sistema se muestran a continuación:</w:t>
       </w:r>
     </w:p>
     <w:p>
@@ -13067,7 +13188,21 @@
           <w:sz w:val="24"/>
           <w:szCs w:val="24"/>
         </w:rPr>
-        <w:t>Proporcionar el estado ON/OFF del subsistema al RBT.</w:t>
+        <w:t xml:space="preserve">Proporcionar el estado ON/OFF del </w:t>
+      </w:r>
+      <w:r>
+        <w:rPr>
+          <w:sz w:val="24"/>
+          <w:szCs w:val="24"/>
+        </w:rPr>
+        <w:t>sub</w:t>
+      </w:r>
+      <w:r>
+        <w:rPr>
+          <w:sz w:val="24"/>
+          <w:szCs w:val="24"/>
+        </w:rPr>
+        <w:t>sistema al RBT.</w:t>
       </w:r>
     </w:p>
     <w:p>
@@ -13208,7 +13343,21 @@
           <w:sz w:val="24"/>
           <w:szCs w:val="24"/>
         </w:rPr>
-        <w:t>El subsistema de interfaz se encargará de desplegar el estado del sistema, los datos sobre las variables de estudio</w:t>
+        <w:t xml:space="preserve">El </w:t>
+      </w:r>
+      <w:r>
+        <w:rPr>
+          <w:sz w:val="24"/>
+          <w:szCs w:val="24"/>
+        </w:rPr>
+        <w:t>sub</w:t>
+      </w:r>
+      <w:r>
+        <w:rPr>
+          <w:sz w:val="24"/>
+          <w:szCs w:val="24"/>
+        </w:rPr>
+        <w:t>sistema de interfaz se encargará de desplegar el estado del sistema, los datos sobre las variables de estudio</w:t>
       </w:r>
       <w:r>
         <w:rPr>
@@ -13361,7 +13510,21 @@
           <w:szCs w:val="24"/>
         </w:rPr>
         <w:lastRenderedPageBreak/>
-        <w:t>Ubicar cada opción dentro de la interfaz tomando como base la experiencia del usuario y la usabilidad del subsistema.</w:t>
+        <w:t xml:space="preserve">Ubicar cada opción dentro de la interfaz tomando como base la experiencia del usuario y la usabilidad del </w:t>
+      </w:r>
+      <w:r>
+        <w:rPr>
+          <w:sz w:val="24"/>
+          <w:szCs w:val="24"/>
+        </w:rPr>
+        <w:t>sub</w:t>
+      </w:r>
+      <w:r>
+        <w:rPr>
+          <w:sz w:val="24"/>
+          <w:szCs w:val="24"/>
+        </w:rPr>
+        <w:t>sistema.</w:t>
       </w:r>
     </w:p>
     <w:p>
@@ -13410,7 +13573,21 @@
           <w:sz w:val="24"/>
           <w:szCs w:val="24"/>
         </w:rPr>
-        <w:t xml:space="preserve">El subsistema de Bombas y Energía </w:t>
+        <w:t xml:space="preserve">El </w:t>
+      </w:r>
+      <w:r>
+        <w:rPr>
+          <w:sz w:val="24"/>
+          <w:szCs w:val="24"/>
+        </w:rPr>
+        <w:t>sub</w:t>
+      </w:r>
+      <w:r>
+        <w:rPr>
+          <w:sz w:val="24"/>
+          <w:szCs w:val="24"/>
+        </w:rPr>
+        <w:t xml:space="preserve">sistema de Bombas y Energía </w:t>
       </w:r>
       <w:r>
         <w:rPr>
@@ -13431,7 +13608,21 @@
           <w:sz w:val="24"/>
           <w:szCs w:val="24"/>
         </w:rPr>
-        <w:t xml:space="preserve"> los subsistemas</w:t>
+        <w:t xml:space="preserve"> los </w:t>
+      </w:r>
+      <w:r>
+        <w:rPr>
+          <w:sz w:val="24"/>
+          <w:szCs w:val="24"/>
+        </w:rPr>
+        <w:t>sub</w:t>
+      </w:r>
+      <w:r>
+        <w:rPr>
+          <w:sz w:val="24"/>
+          <w:szCs w:val="24"/>
+        </w:rPr>
+        <w:t>sistemas</w:t>
       </w:r>
       <w:r>
         <w:rPr>
@@ -13445,7 +13636,21 @@
           <w:sz w:val="24"/>
           <w:szCs w:val="24"/>
         </w:rPr>
-        <w:t xml:space="preserve"> Las necesidades de este subsistema se muestran a continuación:</w:t>
+        <w:t xml:space="preserve"> Las necesidades de este </w:t>
+      </w:r>
+      <w:r>
+        <w:rPr>
+          <w:sz w:val="24"/>
+          <w:szCs w:val="24"/>
+        </w:rPr>
+        <w:t>sub</w:t>
+      </w:r>
+      <w:r>
+        <w:rPr>
+          <w:sz w:val="24"/>
+          <w:szCs w:val="24"/>
+        </w:rPr>
+        <w:t>sistema se muestran a continuación:</w:t>
       </w:r>
     </w:p>
     <w:p>
@@ -13811,10 +14016,10 @@
         <w:tblLook w:val="04A0" w:firstRow="1" w:lastRow="0" w:firstColumn="1" w:lastColumn="0" w:noHBand="0" w:noVBand="1"/>
       </w:tblPr>
       <w:tblGrid>
-        <w:gridCol w:w="1239"/>
-        <w:gridCol w:w="2492"/>
-        <w:gridCol w:w="1666"/>
-        <w:gridCol w:w="4111"/>
+        <w:gridCol w:w="1238"/>
+        <w:gridCol w:w="2488"/>
+        <w:gridCol w:w="1682"/>
+        <w:gridCol w:w="4100"/>
       </w:tblGrid>
       <w:tr>
         <w:trPr>
@@ -13986,7 +14191,14 @@
                 <w:sz w:val="20"/>
                 <w:szCs w:val="20"/>
               </w:rPr>
-              <w:t>bit</w:t>
+              <w:t>B</w:t>
+            </w:r>
+            <w:r>
+              <w:rPr>
+                <w:sz w:val="20"/>
+                <w:szCs w:val="20"/>
+              </w:rPr>
+              <w:t>it</w:t>
             </w:r>
           </w:p>
         </w:tc>
@@ -14184,7 +14396,14 @@
                 <w:sz w:val="20"/>
                 <w:szCs w:val="20"/>
               </w:rPr>
-              <w:t>bit</w:t>
+              <w:t>B</w:t>
+            </w:r>
+            <w:r>
+              <w:rPr>
+                <w:sz w:val="20"/>
+                <w:szCs w:val="20"/>
+              </w:rPr>
+              <w:t>it</w:t>
             </w:r>
           </w:p>
         </w:tc>
@@ -14285,7 +14504,7 @@
                 <w:sz w:val="20"/>
                 <w:szCs w:val="20"/>
               </w:rPr>
-              <w:t>Números</w:t>
+              <w:t>Adimensional</w:t>
             </w:r>
           </w:p>
         </w:tc>
@@ -14804,7 +15023,14 @@
                 <w:sz w:val="20"/>
                 <w:szCs w:val="20"/>
               </w:rPr>
-              <w:t>cm</w:t>
+              <w:t>C</w:t>
+            </w:r>
+            <w:r>
+              <w:rPr>
+                <w:sz w:val="20"/>
+                <w:szCs w:val="20"/>
+              </w:rPr>
+              <w:t>m</w:t>
             </w:r>
           </w:p>
         </w:tc>
@@ -14901,7 +15127,14 @@
                 <w:sz w:val="20"/>
                 <w:szCs w:val="20"/>
               </w:rPr>
-              <w:t>bit</w:t>
+              <w:t>B</w:t>
+            </w:r>
+            <w:r>
+              <w:rPr>
+                <w:sz w:val="20"/>
+                <w:szCs w:val="20"/>
+              </w:rPr>
+              <w:t>it</w:t>
             </w:r>
           </w:p>
         </w:tc>
@@ -16587,7 +16820,7 @@
                 <w:sz w:val="20"/>
                 <w:szCs w:val="20"/>
               </w:rPr>
-              <w:t>m</w:t>
+              <w:t>M</w:t>
             </w:r>
           </w:p>
         </w:tc>
@@ -19445,11 +19678,9 @@
             <w:r>
               <w:t xml:space="preserve">Que el plan de seguridad se ajuste y trabaje </w:t>
             </w:r>
-            <w:proofErr w:type="gramStart"/>
             <w:r>
               <w:t>conjuntamente con</w:t>
             </w:r>
-            <w:proofErr w:type="gramEnd"/>
             <w:r>
               <w:t xml:space="preserve"> los subsistemas.</w:t>
             </w:r>
@@ -19853,8 +20084,6 @@
           <w:szCs w:val="24"/>
         </w:rPr>
       </w:pPr>
-      <w:bookmarkStart w:id="16" w:name="_GoBack"/>
-      <w:bookmarkEnd w:id="16"/>
     </w:p>
     <w:p>
       <w:pPr>
@@ -19880,7 +20109,7 @@
         <w:pStyle w:val="Ttulo2"/>
         <w:ind w:firstLine="708"/>
       </w:pPr>
-      <w:bookmarkStart w:id="17" w:name="_Toc55298748"/>
+      <w:bookmarkStart w:id="16" w:name="_Toc55298748"/>
       <w:r>
         <w:lastRenderedPageBreak/>
         <w:t xml:space="preserve">3.1 </w:t>
@@ -19888,10 +20117,174 @@
       <w:r>
         <w:t>Sistematización</w:t>
       </w:r>
+      <w:bookmarkEnd w:id="16"/>
+    </w:p>
+    <w:p/>
+    <w:p>
+      <w:pPr>
+        <w:spacing w:line="360" w:lineRule="auto"/>
+        <w:jc w:val="both"/>
+        <w:rPr>
+          <w:sz w:val="24"/>
+          <w:szCs w:val="24"/>
+        </w:rPr>
+      </w:pPr>
+      <w:r>
+        <w:rPr>
+          <w:sz w:val="24"/>
+          <w:szCs w:val="24"/>
+        </w:rPr>
+        <w:t xml:space="preserve">Es importante </w:t>
+      </w:r>
+      <w:r>
+        <w:rPr>
+          <w:sz w:val="24"/>
+          <w:szCs w:val="24"/>
+        </w:rPr>
+        <w:t>recordar la función que</w:t>
+      </w:r>
+      <w:r>
+        <w:rPr>
+          <w:sz w:val="24"/>
+          <w:szCs w:val="24"/>
+        </w:rPr>
+        <w:t xml:space="preserve"> </w:t>
+      </w:r>
+      <w:r>
+        <w:rPr>
+          <w:sz w:val="24"/>
+          <w:szCs w:val="24"/>
+        </w:rPr>
+        <w:t>va a</w:t>
+      </w:r>
+      <w:r>
+        <w:rPr>
+          <w:sz w:val="24"/>
+          <w:szCs w:val="24"/>
+        </w:rPr>
+        <w:t xml:space="preserve"> realizar el RBT</w:t>
+      </w:r>
+      <w:r>
+        <w:rPr>
+          <w:sz w:val="24"/>
+          <w:szCs w:val="24"/>
+        </w:rPr>
+        <w:t>, la cual se encuentra alineada con el objetivo general propuesto en el presente trabajo. La función nos dice lo que el sistema o producto debe hacer, la forma o estructura comunica cómo el sistema o producto hará dicha acción</w:t>
+      </w:r>
+      <w:r>
+        <w:rPr>
+          <w:sz w:val="24"/>
+          <w:szCs w:val="24"/>
+        </w:rPr>
+        <w:t>(</w:t>
+      </w:r>
+      <w:proofErr w:type="spellStart"/>
+      <w:r>
+        <w:rPr>
+          <w:sz w:val="24"/>
+          <w:szCs w:val="24"/>
+        </w:rPr>
+        <w:t>ullman</w:t>
+      </w:r>
+      <w:proofErr w:type="spellEnd"/>
+      <w:r>
+        <w:rPr>
+          <w:sz w:val="24"/>
+          <w:szCs w:val="24"/>
+        </w:rPr>
+        <w:t>)</w:t>
+      </w:r>
+      <w:r>
+        <w:rPr>
+          <w:sz w:val="24"/>
+          <w:szCs w:val="24"/>
+        </w:rPr>
+        <w:t>. Por el momento nos enfocaremos en explorar sistemáticamente cada subsistema.</w:t>
+      </w:r>
+      <w:r>
+        <w:rPr>
+          <w:sz w:val="24"/>
+          <w:szCs w:val="24"/>
+        </w:rPr>
+        <w:t xml:space="preserve"> La exploración sistemática está destinada a buscar el espacio de posibilidades al organizar y sintetizar las relaciones entre cada subsistema dentro del RBT.</w:t>
+      </w:r>
+      <w:r>
+        <w:rPr>
+          <w:sz w:val="24"/>
+          <w:szCs w:val="24"/>
+        </w:rPr>
+        <w:t xml:space="preserve"> </w:t>
+      </w:r>
+    </w:p>
+    <w:p>
+      <w:pPr>
+        <w:spacing w:line="360" w:lineRule="auto"/>
+        <w:jc w:val="both"/>
+        <w:rPr>
+          <w:sz w:val="24"/>
+          <w:szCs w:val="24"/>
+        </w:rPr>
+      </w:pPr>
+      <w:r>
+        <w:rPr>
+          <w:sz w:val="24"/>
+          <w:szCs w:val="24"/>
+        </w:rPr>
+        <w:t>Todos los problemas de diseño tienen uno o dos funciones “más importantes”. Estas deben ser reducidas a una simple clausula y colocarse en una caja negra. (</w:t>
+      </w:r>
+      <w:proofErr w:type="spellStart"/>
+      <w:r>
+        <w:rPr>
+          <w:sz w:val="24"/>
+          <w:szCs w:val="24"/>
+        </w:rPr>
+        <w:t>ullman</w:t>
+      </w:r>
+      <w:proofErr w:type="spellEnd"/>
+      <w:r>
+        <w:rPr>
+          <w:sz w:val="24"/>
+          <w:szCs w:val="24"/>
+        </w:rPr>
+        <w:t>). Las entradas de esta caja son toda la energía, el material y la información qué fluye hacia los límites del sistema. Las salidas son las fluyen fuera del sistema.</w:t>
+      </w:r>
+    </w:p>
+    <w:p>
+      <w:pPr>
+        <w:spacing w:line="360" w:lineRule="auto"/>
+        <w:jc w:val="both"/>
+        <w:rPr>
+          <w:sz w:val="24"/>
+          <w:szCs w:val="24"/>
+        </w:rPr>
+      </w:pPr>
+      <w:r>
+        <w:rPr>
+          <w:sz w:val="24"/>
+          <w:szCs w:val="24"/>
+        </w:rPr>
+        <w:t>Partiendo de cada subsistema como un sistema en sí, se puede definir la existencia de sus propios subsistemas</w:t>
+      </w:r>
+      <w:r>
+        <w:rPr>
+          <w:sz w:val="24"/>
+          <w:szCs w:val="24"/>
+        </w:rPr>
+        <w:t xml:space="preserve"> que desempeñarían subfunciones de la función general. </w:t>
+      </w:r>
+    </w:p>
+    <w:p>
+      <w:pPr>
+        <w:spacing w:line="360" w:lineRule="auto"/>
+        <w:jc w:val="both"/>
+        <w:rPr>
+          <w:sz w:val="24"/>
+          <w:szCs w:val="24"/>
+        </w:rPr>
+      </w:pPr>
+      <w:bookmarkStart w:id="17" w:name="_GoBack"/>
       <w:bookmarkEnd w:id="17"/>
     </w:p>
-    <w:p/>
-    <w:p/>
     <w:p>
       <w:pPr>
         <w:pStyle w:val="Ttulo2"/>
@@ -19959,6 +20352,15 @@
         </w:rPr>
         <w:t>.</w:t>
       </w:r>
+    </w:p>
+    <w:p>
+      <w:pPr>
+        <w:spacing w:line="360" w:lineRule="auto"/>
+        <w:rPr>
+          <w:sz w:val="24"/>
+          <w:szCs w:val="24"/>
+        </w:rPr>
+      </w:pPr>
     </w:p>
     <w:p>
       <w:pPr>
@@ -19994,6 +20396,7 @@
       </w:pPr>
       <w:bookmarkStart w:id="20" w:name="_Toc55298751"/>
       <w:r>
+        <w:lastRenderedPageBreak/>
         <w:t>Diseño de configuración</w:t>
       </w:r>
       <w:bookmarkEnd w:id="20"/>
@@ -20141,7 +20544,6 @@
       </w:pPr>
       <w:bookmarkStart w:id="28" w:name="_Toc55298759"/>
       <w:r>
-        <w:lastRenderedPageBreak/>
         <w:t xml:space="preserve">5.4 </w:t>
       </w:r>
       <w:r>
@@ -20232,6 +20634,7 @@
       </w:pPr>
       <w:bookmarkStart w:id="34" w:name="_Toc55298765"/>
       <w:r>
+        <w:lastRenderedPageBreak/>
         <w:t xml:space="preserve">6.4 </w:t>
       </w:r>
       <w:r>
@@ -20345,7 +20748,6 @@
           <w:szCs w:val="20"/>
           <w:shd w:val="clear" w:color="auto" w:fill="FFFFFF"/>
         </w:rPr>
-        <w:lastRenderedPageBreak/>
         <w:t>[1]Secretaría de Protección Civil, "Atlas de Peligros y Riesgos de la Ciudad de México", Ciudad de México, 2014.</w:t>
       </w:r>
     </w:p>
@@ -20654,6 +21056,7 @@
           <w:szCs w:val="20"/>
           <w:shd w:val="clear" w:color="auto" w:fill="FFFFFF"/>
         </w:rPr>
+        <w:lastRenderedPageBreak/>
         <w:t>[</w:t>
       </w:r>
       <w:r>
@@ -23551,7 +23954,7 @@
 </file>
 
 <file path=customXml/itemProps1.xml><?xml version="1.0" encoding="utf-8"?>
-<ds:datastoreItem xmlns:ds="http://schemas.openxmlformats.org/officeDocument/2006/customXml" ds:itemID="{9267F507-4E58-4458-8983-1F4F51EFEC43}">
+<ds:datastoreItem xmlns:ds="http://schemas.openxmlformats.org/officeDocument/2006/customXml" ds:itemID="{C677FD83-F243-4FC3-BF29-3A39D1FA0521}">
   <ds:schemaRefs>
     <ds:schemaRef ds:uri="http://schemas.openxmlformats.org/officeDocument/2006/bibliography"/>
   </ds:schemaRefs>

</xml_diff>

<commit_message>
agrego caja negra instrumentacion
</commit_message>
<xml_diff>
--- a/Tesis2020.docx
+++ b/Tesis2020.docx
@@ -19678,9 +19678,11 @@
             <w:r>
               <w:t xml:space="preserve">Que el plan de seguridad se ajuste y trabaje </w:t>
             </w:r>
+            <w:proofErr w:type="gramStart"/>
             <w:r>
               <w:t>conjuntamente con</w:t>
             </w:r>
+            <w:proofErr w:type="gramEnd"/>
             <w:r>
               <w:t xml:space="preserve"> los subsistemas.</w:t>
             </w:r>
@@ -20230,9 +20232,18 @@
           <w:sz w:val="24"/>
           <w:szCs w:val="24"/>
         </w:rPr>
-        <w:t>Todos los problemas de diseño tienen uno o dos funciones “más importantes”. Estas deben ser reducidas a una simple clausula y colocarse en una caja negra. (</w:t>
+        <w:t xml:space="preserve">Todos los problemas de diseño tienen uno o dos funciones “más importantes”. Estas deben ser reducidas a una simple clausula y colocarse en una caja negra. </w:t>
+      </w:r>
+      <w:proofErr w:type="gramStart"/>
+      <w:r>
+        <w:rPr>
+          <w:sz w:val="24"/>
+          <w:szCs w:val="24"/>
+        </w:rPr>
+        <w:t>(</w:t>
       </w:r>
       <w:proofErr w:type="spellStart"/>
+      <w:proofErr w:type="gramEnd"/>
       <w:r>
         <w:rPr>
           <w:sz w:val="24"/>
@@ -20247,6 +20258,13 @@
           <w:szCs w:val="24"/>
         </w:rPr>
         <w:t>). Las entradas de esta caja son toda la energía, el material y la información qué fluye hacia los límites del sistema. Las salidas son las fluyen fuera del sistema.</w:t>
+      </w:r>
+      <w:r>
+        <w:rPr>
+          <w:sz w:val="24"/>
+          <w:szCs w:val="24"/>
+        </w:rPr>
+        <w:t xml:space="preserve"> </w:t>
       </w:r>
     </w:p>
     <w:p>
@@ -20258,6 +20276,68 @@
           <w:szCs w:val="24"/>
         </w:rPr>
       </w:pPr>
+      <w:bookmarkStart w:id="17" w:name="_GoBack"/>
+      <w:r>
+        <w:rPr>
+          <w:noProof/>
+        </w:rPr>
+        <w:drawing>
+          <wp:anchor distT="0" distB="0" distL="114300" distR="114300" simplePos="0" relativeHeight="251693056" behindDoc="0" locked="0" layoutInCell="1" allowOverlap="1" wp14:anchorId="1334391A">
+            <wp:simplePos x="0" y="0"/>
+            <wp:positionH relativeFrom="margin">
+              <wp:align>center</wp:align>
+            </wp:positionH>
+            <wp:positionV relativeFrom="paragraph">
+              <wp:posOffset>898525</wp:posOffset>
+            </wp:positionV>
+            <wp:extent cx="6498590" cy="2956560"/>
+            <wp:effectExtent l="0" t="0" r="0" b="0"/>
+            <wp:wrapSquare wrapText="bothSides"/>
+            <wp:docPr id="33" name="Imagen 33"/>
+            <wp:cNvGraphicFramePr>
+              <a:graphicFrameLocks xmlns:a="http://schemas.openxmlformats.org/drawingml/2006/main" noChangeAspect="1"/>
+            </wp:cNvGraphicFramePr>
+            <a:graphic xmlns:a="http://schemas.openxmlformats.org/drawingml/2006/main">
+              <a:graphicData uri="http://schemas.openxmlformats.org/drawingml/2006/picture">
+                <pic:pic xmlns:pic="http://schemas.openxmlformats.org/drawingml/2006/picture">
+                  <pic:nvPicPr>
+                    <pic:cNvPr id="1" name=""/>
+                    <pic:cNvPicPr/>
+                  </pic:nvPicPr>
+                  <pic:blipFill>
+                    <a:blip r:embed="rId18">
+                      <a:extLst>
+                        <a:ext uri="{28A0092B-C50C-407E-A947-70E740481C1C}">
+                          <a14:useLocalDpi xmlns:a14="http://schemas.microsoft.com/office/drawing/2010/main" val="0"/>
+                        </a:ext>
+                      </a:extLst>
+                    </a:blip>
+                    <a:stretch>
+                      <a:fillRect/>
+                    </a:stretch>
+                  </pic:blipFill>
+                  <pic:spPr>
+                    <a:xfrm>
+                      <a:off x="0" y="0"/>
+                      <a:ext cx="6498590" cy="2956560"/>
+                    </a:xfrm>
+                    <a:prstGeom prst="rect">
+                      <a:avLst/>
+                    </a:prstGeom>
+                  </pic:spPr>
+                </pic:pic>
+              </a:graphicData>
+            </a:graphic>
+            <wp14:sizeRelH relativeFrom="page">
+              <wp14:pctWidth>0</wp14:pctWidth>
+            </wp14:sizeRelH>
+            <wp14:sizeRelV relativeFrom="page">
+              <wp14:pctHeight>0</wp14:pctHeight>
+            </wp14:sizeRelV>
+          </wp:anchor>
+        </w:drawing>
+      </w:r>
+      <w:bookmarkEnd w:id="17"/>
       <w:r>
         <w:rPr>
           <w:sz w:val="24"/>
@@ -20271,19 +20351,74 @@
           <w:szCs w:val="24"/>
         </w:rPr>
         <w:t xml:space="preserve"> que desempeñarían subfunciones de la función general. </w:t>
+      </w:r>
+      <w:r>
+        <w:rPr>
+          <w:sz w:val="24"/>
+          <w:szCs w:val="24"/>
+        </w:rPr>
+        <w:t>Los subsistemas del sistema Instrumentación, presentados por medio de un diagrama de caja negra, se muestra en la figura 8.</w:t>
       </w:r>
     </w:p>
     <w:p>
       <w:pPr>
         <w:spacing w:line="360" w:lineRule="auto"/>
+        <w:jc w:val="center"/>
+        <w:rPr>
+          <w:sz w:val="24"/>
+          <w:szCs w:val="24"/>
+        </w:rPr>
+      </w:pPr>
+    </w:p>
+    <w:p>
+      <w:pPr>
+        <w:spacing w:line="360" w:lineRule="auto"/>
         <w:jc w:val="both"/>
         <w:rPr>
           <w:sz w:val="24"/>
           <w:szCs w:val="24"/>
         </w:rPr>
       </w:pPr>
-      <w:bookmarkStart w:id="17" w:name="_GoBack"/>
-      <w:bookmarkEnd w:id="17"/>
+    </w:p>
+    <w:p>
+      <w:pPr>
+        <w:spacing w:line="360" w:lineRule="auto"/>
+        <w:jc w:val="both"/>
+        <w:rPr>
+          <w:sz w:val="24"/>
+          <w:szCs w:val="24"/>
+        </w:rPr>
+      </w:pPr>
+    </w:p>
+    <w:p>
+      <w:pPr>
+        <w:spacing w:line="360" w:lineRule="auto"/>
+        <w:jc w:val="both"/>
+        <w:rPr>
+          <w:sz w:val="24"/>
+          <w:szCs w:val="24"/>
+        </w:rPr>
+      </w:pPr>
+    </w:p>
+    <w:p>
+      <w:pPr>
+        <w:spacing w:line="360" w:lineRule="auto"/>
+        <w:jc w:val="both"/>
+        <w:rPr>
+          <w:sz w:val="24"/>
+          <w:szCs w:val="24"/>
+        </w:rPr>
+      </w:pPr>
+    </w:p>
+    <w:p>
+      <w:pPr>
+        <w:spacing w:line="360" w:lineRule="auto"/>
+        <w:jc w:val="both"/>
+        <w:rPr>
+          <w:sz w:val="24"/>
+          <w:szCs w:val="24"/>
+        </w:rPr>
+      </w:pPr>
     </w:p>
     <w:p>
       <w:pPr>
@@ -20396,7 +20531,6 @@
       </w:pPr>
       <w:bookmarkStart w:id="20" w:name="_Toc55298751"/>
       <w:r>
-        <w:lastRenderedPageBreak/>
         <w:t>Diseño de configuración</w:t>
       </w:r>
       <w:bookmarkEnd w:id="20"/>
@@ -20481,6 +20615,7 @@
       </w:pPr>
       <w:bookmarkStart w:id="25" w:name="_Toc55298756"/>
       <w:r>
+        <w:lastRenderedPageBreak/>
         <w:t xml:space="preserve">5.1 </w:t>
       </w:r>
       <w:r>
@@ -20634,7 +20769,6 @@
       </w:pPr>
       <w:bookmarkStart w:id="34" w:name="_Toc55298765"/>
       <w:r>
-        <w:lastRenderedPageBreak/>
         <w:t xml:space="preserve">6.4 </w:t>
       </w:r>
       <w:r>
@@ -20700,6 +20834,7 @@
       </w:pPr>
       <w:bookmarkStart w:id="38" w:name="_Toc55298769"/>
       <w:r>
+        <w:lastRenderedPageBreak/>
         <w:t>Trabajo a futuro</w:t>
       </w:r>
       <w:bookmarkEnd w:id="38"/>
@@ -21056,7 +21191,6 @@
           <w:szCs w:val="20"/>
           <w:shd w:val="clear" w:color="auto" w:fill="FFFFFF"/>
         </w:rPr>
-        <w:lastRenderedPageBreak/>
         <w:t>[</w:t>
       </w:r>
       <w:r>
@@ -23954,7 +24088,7 @@
 </file>
 
 <file path=customXml/itemProps1.xml><?xml version="1.0" encoding="utf-8"?>
-<ds:datastoreItem xmlns:ds="http://schemas.openxmlformats.org/officeDocument/2006/customXml" ds:itemID="{C677FD83-F243-4FC3-BF29-3A39D1FA0521}">
+<ds:datastoreItem xmlns:ds="http://schemas.openxmlformats.org/officeDocument/2006/customXml" ds:itemID="{1E7BEF4F-F139-47B4-8864-3E86491D85BA}">
   <ds:schemaRefs>
     <ds:schemaRef ds:uri="http://schemas.openxmlformats.org/officeDocument/2006/bibliography"/>
   </ds:schemaRefs>

</xml_diff>

<commit_message>
agrego caja negra interfaz
</commit_message>
<xml_diff>
--- a/Tesis2020.docx
+++ b/Tesis2020.docx
@@ -20276,24 +20276,54 @@
           <w:szCs w:val="24"/>
         </w:rPr>
       </w:pPr>
-      <w:bookmarkStart w:id="17" w:name="_GoBack"/>
+      <w:r>
+        <w:rPr>
+          <w:sz w:val="24"/>
+          <w:szCs w:val="24"/>
+        </w:rPr>
+        <w:t>Partiendo de cada subsistema como un sistema en sí, se puede definir la existencia de sus propios subsistemas</w:t>
+      </w:r>
+      <w:r>
+        <w:rPr>
+          <w:sz w:val="24"/>
+          <w:szCs w:val="24"/>
+        </w:rPr>
+        <w:t xml:space="preserve"> que desempeñarían subfunciones de la función general. </w:t>
+      </w:r>
+      <w:r>
+        <w:rPr>
+          <w:sz w:val="24"/>
+          <w:szCs w:val="24"/>
+        </w:rPr>
+        <w:t>Los subsistemas del sistema Instrumentación, presentados por medio de un diagrama de caja negra, se muestra en la figura 8.</w:t>
+      </w:r>
+    </w:p>
+    <w:p>
+      <w:pPr>
+        <w:spacing w:line="360" w:lineRule="auto"/>
+        <w:jc w:val="center"/>
+        <w:rPr>
+          <w:sz w:val="24"/>
+          <w:szCs w:val="24"/>
+        </w:rPr>
+      </w:pPr>
       <w:r>
         <w:rPr>
           <w:noProof/>
         </w:rPr>
         <w:drawing>
-          <wp:anchor distT="0" distB="0" distL="114300" distR="114300" simplePos="0" relativeHeight="251693056" behindDoc="0" locked="0" layoutInCell="1" allowOverlap="1" wp14:anchorId="1334391A">
+          <wp:anchor distT="0" distB="0" distL="114300" distR="114300" simplePos="0" relativeHeight="251695104" behindDoc="0" locked="0" layoutInCell="1" allowOverlap="1" wp14:anchorId="7567E6B1">
             <wp:simplePos x="0" y="0"/>
             <wp:positionH relativeFrom="margin">
-              <wp:align>center</wp:align>
+              <wp:align>left</wp:align>
             </wp:positionH>
             <wp:positionV relativeFrom="paragraph">
-              <wp:posOffset>898525</wp:posOffset>
+              <wp:posOffset>3175</wp:posOffset>
             </wp:positionV>
-            <wp:extent cx="6498590" cy="2956560"/>
+            <wp:extent cx="6043930" cy="3208020"/>
             <wp:effectExtent l="0" t="0" r="0" b="0"/>
             <wp:wrapSquare wrapText="bothSides"/>
-            <wp:docPr id="33" name="Imagen 33"/>
+            <wp:docPr id="37" name="Imagen 37"/>
             <wp:cNvGraphicFramePr>
               <a:graphicFrameLocks xmlns:a="http://schemas.openxmlformats.org/drawingml/2006/main" noChangeAspect="1"/>
             </wp:cNvGraphicFramePr>
@@ -20319,7 +20349,7 @@
                   <pic:spPr>
                     <a:xfrm>
                       <a:off x="0" y="0"/>
-                      <a:ext cx="6498590" cy="2956560"/>
+                      <a:ext cx="6043930" cy="3208020"/>
                     </a:xfrm>
                     <a:prstGeom prst="rect">
                       <a:avLst/>
@@ -20337,38 +20367,282 @@
           </wp:anchor>
         </w:drawing>
       </w:r>
-      <w:bookmarkEnd w:id="17"/>
-      <w:r>
-        <w:rPr>
-          <w:sz w:val="24"/>
-          <w:szCs w:val="24"/>
-        </w:rPr>
-        <w:t>Partiendo de cada subsistema como un sistema en sí, se puede definir la existencia de sus propios subsistemas</w:t>
-      </w:r>
-      <w:r>
-        <w:rPr>
-          <w:sz w:val="24"/>
-          <w:szCs w:val="24"/>
-        </w:rPr>
-        <w:t xml:space="preserve"> que desempeñarían subfunciones de la función general. </w:t>
-      </w:r>
-      <w:r>
-        <w:rPr>
-          <w:sz w:val="24"/>
-          <w:szCs w:val="24"/>
-        </w:rPr>
-        <w:t>Los subsistemas del sistema Instrumentación, presentados por medio de un diagrama de caja negra, se muestra en la figura 8.</w:t>
-      </w:r>
     </w:p>
     <w:p>
       <w:pPr>
         <w:spacing w:line="360" w:lineRule="auto"/>
-        <w:jc w:val="center"/>
-        <w:rPr>
-          <w:sz w:val="24"/>
-          <w:szCs w:val="24"/>
-        </w:rPr>
-      </w:pPr>
+        <w:jc w:val="both"/>
+        <w:rPr>
+          <w:sz w:val="24"/>
+          <w:szCs w:val="24"/>
+        </w:rPr>
+      </w:pPr>
+      <w:r>
+        <w:rPr>
+          <w:sz w:val="24"/>
+          <w:szCs w:val="24"/>
+        </w:rPr>
+        <w:lastRenderedPageBreak/>
+        <w:t>--------------------------</w:t>
+      </w:r>
+    </w:p>
+    <w:p>
+      <w:pPr>
+        <w:spacing w:line="360" w:lineRule="auto"/>
+        <w:jc w:val="both"/>
+        <w:rPr>
+          <w:sz w:val="24"/>
+          <w:szCs w:val="24"/>
+        </w:rPr>
+      </w:pPr>
+      <w:r>
+        <w:rPr>
+          <w:sz w:val="24"/>
+          <w:szCs w:val="24"/>
+        </w:rPr>
+        <w:t xml:space="preserve">Pequeña </w:t>
+      </w:r>
+      <w:proofErr w:type="spellStart"/>
+      <w:r>
+        <w:rPr>
+          <w:sz w:val="24"/>
+          <w:szCs w:val="24"/>
+        </w:rPr>
+        <w:t>descripcion</w:t>
+      </w:r>
+      <w:proofErr w:type="spellEnd"/>
+    </w:p>
+    <w:p>
+      <w:pPr>
+        <w:spacing w:line="360" w:lineRule="auto"/>
+        <w:jc w:val="both"/>
+        <w:rPr>
+          <w:sz w:val="24"/>
+          <w:szCs w:val="24"/>
+        </w:rPr>
+      </w:pPr>
+      <w:r>
+        <w:rPr>
+          <w:sz w:val="24"/>
+          <w:szCs w:val="24"/>
+        </w:rPr>
+        <w:t>-------------------</w:t>
+      </w:r>
+    </w:p>
+    <w:p>
+      <w:pPr>
+        <w:spacing w:line="360" w:lineRule="auto"/>
+        <w:jc w:val="both"/>
+        <w:rPr>
+          <w:sz w:val="24"/>
+          <w:szCs w:val="24"/>
+        </w:rPr>
+      </w:pPr>
+      <w:r>
+        <w:rPr>
+          <w:noProof/>
+        </w:rPr>
+        <w:drawing>
+          <wp:anchor distT="0" distB="0" distL="114300" distR="114300" simplePos="0" relativeHeight="251694080" behindDoc="0" locked="0" layoutInCell="1" allowOverlap="1" wp14:anchorId="522054B0">
+            <wp:simplePos x="0" y="0"/>
+            <wp:positionH relativeFrom="margin">
+              <wp:align>center</wp:align>
+            </wp:positionH>
+            <wp:positionV relativeFrom="paragraph">
+              <wp:posOffset>535305</wp:posOffset>
+            </wp:positionV>
+            <wp:extent cx="6172835" cy="3238500"/>
+            <wp:effectExtent l="0" t="0" r="0" b="0"/>
+            <wp:wrapSquare wrapText="bothSides"/>
+            <wp:docPr id="36" name="Imagen 36"/>
+            <wp:cNvGraphicFramePr>
+              <a:graphicFrameLocks xmlns:a="http://schemas.openxmlformats.org/drawingml/2006/main" noChangeAspect="1"/>
+            </wp:cNvGraphicFramePr>
+            <a:graphic xmlns:a="http://schemas.openxmlformats.org/drawingml/2006/main">
+              <a:graphicData uri="http://schemas.openxmlformats.org/drawingml/2006/picture">
+                <pic:pic xmlns:pic="http://schemas.openxmlformats.org/drawingml/2006/picture">
+                  <pic:nvPicPr>
+                    <pic:cNvPr id="1" name=""/>
+                    <pic:cNvPicPr/>
+                  </pic:nvPicPr>
+                  <pic:blipFill>
+                    <a:blip r:embed="rId19">
+                      <a:extLst>
+                        <a:ext uri="{28A0092B-C50C-407E-A947-70E740481C1C}">
+                          <a14:useLocalDpi xmlns:a14="http://schemas.microsoft.com/office/drawing/2010/main" val="0"/>
+                        </a:ext>
+                      </a:extLst>
+                    </a:blip>
+                    <a:stretch>
+                      <a:fillRect/>
+                    </a:stretch>
+                  </pic:blipFill>
+                  <pic:spPr>
+                    <a:xfrm>
+                      <a:off x="0" y="0"/>
+                      <a:ext cx="6172835" cy="3238500"/>
+                    </a:xfrm>
+                    <a:prstGeom prst="rect">
+                      <a:avLst/>
+                    </a:prstGeom>
+                  </pic:spPr>
+                </pic:pic>
+              </a:graphicData>
+            </a:graphic>
+            <wp14:sizeRelH relativeFrom="page">
+              <wp14:pctWidth>0</wp14:pctWidth>
+            </wp14:sizeRelH>
+            <wp14:sizeRelV relativeFrom="page">
+              <wp14:pctHeight>0</wp14:pctHeight>
+            </wp14:sizeRelV>
+          </wp:anchor>
+        </w:drawing>
+      </w:r>
+      <w:r>
+        <w:rPr>
+          <w:sz w:val="24"/>
+          <w:szCs w:val="24"/>
+        </w:rPr>
+        <w:t>Los subsistemas del sistema de interfaz</w:t>
+      </w:r>
+      <w:r>
+        <w:rPr>
+          <w:sz w:val="24"/>
+          <w:szCs w:val="24"/>
+        </w:rPr>
+        <w:t>,</w:t>
+      </w:r>
+      <w:r>
+        <w:rPr>
+          <w:sz w:val="24"/>
+          <w:szCs w:val="24"/>
+        </w:rPr>
+        <w:t xml:space="preserve"> </w:t>
+      </w:r>
+      <w:r>
+        <w:rPr>
+          <w:sz w:val="24"/>
+          <w:szCs w:val="24"/>
+        </w:rPr>
+        <w:t xml:space="preserve">presentados por medio de un diagrama de caja negra, se muestra en la figura </w:t>
+      </w:r>
+      <w:r>
+        <w:rPr>
+          <w:sz w:val="24"/>
+          <w:szCs w:val="24"/>
+        </w:rPr>
+        <w:t>9.</w:t>
+      </w:r>
+    </w:p>
+    <w:p>
+      <w:pPr>
+        <w:spacing w:line="360" w:lineRule="auto"/>
+        <w:jc w:val="both"/>
+        <w:rPr>
+          <w:sz w:val="24"/>
+          <w:szCs w:val="24"/>
+        </w:rPr>
+      </w:pPr>
+      <w:bookmarkStart w:id="17" w:name="_GoBack"/>
+      <w:bookmarkEnd w:id="17"/>
+    </w:p>
+    <w:p>
+      <w:pPr>
+        <w:spacing w:line="360" w:lineRule="auto"/>
+        <w:jc w:val="both"/>
+        <w:rPr>
+          <w:sz w:val="24"/>
+          <w:szCs w:val="24"/>
+        </w:rPr>
+      </w:pPr>
+      <w:r>
+        <w:rPr>
+          <w:sz w:val="24"/>
+          <w:szCs w:val="24"/>
+        </w:rPr>
+        <w:t>--------------------------</w:t>
+      </w:r>
+    </w:p>
+    <w:p>
+      <w:pPr>
+        <w:spacing w:line="360" w:lineRule="auto"/>
+        <w:jc w:val="both"/>
+        <w:rPr>
+          <w:sz w:val="24"/>
+          <w:szCs w:val="24"/>
+        </w:rPr>
+      </w:pPr>
+      <w:r>
+        <w:rPr>
+          <w:sz w:val="24"/>
+          <w:szCs w:val="24"/>
+        </w:rPr>
+        <w:t xml:space="preserve">Pequeña </w:t>
+      </w:r>
+      <w:proofErr w:type="spellStart"/>
+      <w:r>
+        <w:rPr>
+          <w:sz w:val="24"/>
+          <w:szCs w:val="24"/>
+        </w:rPr>
+        <w:t>descripcion</w:t>
+      </w:r>
+      <w:proofErr w:type="spellEnd"/>
+    </w:p>
+    <w:p>
+      <w:pPr>
+        <w:spacing w:line="360" w:lineRule="auto"/>
+        <w:jc w:val="both"/>
+        <w:rPr>
+          <w:sz w:val="24"/>
+          <w:szCs w:val="24"/>
+        </w:rPr>
+      </w:pPr>
+      <w:r>
+        <w:rPr>
+          <w:sz w:val="24"/>
+          <w:szCs w:val="24"/>
+        </w:rPr>
+        <w:t>-------------------</w:t>
+      </w:r>
+    </w:p>
+    <w:p>
+      <w:pPr>
+        <w:spacing w:line="360" w:lineRule="auto"/>
+        <w:jc w:val="both"/>
+        <w:rPr>
+          <w:sz w:val="24"/>
+          <w:szCs w:val="24"/>
+        </w:rPr>
+      </w:pPr>
+      <w:r>
+        <w:rPr>
+          <w:sz w:val="24"/>
+          <w:szCs w:val="24"/>
+        </w:rPr>
+        <w:t xml:space="preserve">Los </w:t>
+      </w:r>
+      <w:r>
+        <w:rPr>
+          <w:sz w:val="24"/>
+          <w:szCs w:val="24"/>
+        </w:rPr>
+        <w:t xml:space="preserve">subsistemas del sistema de </w:t>
+      </w:r>
+      <w:r>
+        <w:rPr>
+          <w:sz w:val="24"/>
+          <w:szCs w:val="24"/>
+        </w:rPr>
+        <w:t>Bombas y Energía</w:t>
+      </w:r>
+      <w:r>
+        <w:rPr>
+          <w:sz w:val="24"/>
+          <w:szCs w:val="24"/>
+        </w:rPr>
+        <w:t>, presentados por medio de un diagrama de caja negra, se muestra en la figura 9.</w:t>
+      </w:r>
     </w:p>
     <w:p>
       <w:pPr>
@@ -20615,7 +20889,6 @@
       </w:pPr>
       <w:bookmarkStart w:id="25" w:name="_Toc55298756"/>
       <w:r>
-        <w:lastRenderedPageBreak/>
         <w:t xml:space="preserve">5.1 </w:t>
       </w:r>
       <w:r>
@@ -20658,6 +20931,7 @@
       </w:pPr>
       <w:bookmarkStart w:id="27" w:name="_Toc55298758"/>
       <w:r>
+        <w:lastRenderedPageBreak/>
         <w:t xml:space="preserve">5.3 </w:t>
       </w:r>
       <w:r>
@@ -24088,7 +24362,7 @@
 </file>
 
 <file path=customXml/itemProps1.xml><?xml version="1.0" encoding="utf-8"?>
-<ds:datastoreItem xmlns:ds="http://schemas.openxmlformats.org/officeDocument/2006/customXml" ds:itemID="{1E7BEF4F-F139-47B4-8864-3E86491D85BA}">
+<ds:datastoreItem xmlns:ds="http://schemas.openxmlformats.org/officeDocument/2006/customXml" ds:itemID="{01C28811-C86A-4581-8FCF-68ECB2D6F16F}">
   <ds:schemaRefs>
     <ds:schemaRef ds:uri="http://schemas.openxmlformats.org/officeDocument/2006/bibliography"/>
   </ds:schemaRefs>

</xml_diff>

<commit_message>
agrego caja negra instru correjida
</commit_message>
<xml_diff>
--- a/Tesis2020.docx
+++ b/Tesis2020.docx
@@ -20232,18 +20232,9 @@
           <w:sz w:val="24"/>
           <w:szCs w:val="24"/>
         </w:rPr>
-        <w:t xml:space="preserve">Todos los problemas de diseño tienen uno o dos funciones “más importantes”. Estas deben ser reducidas a una simple clausula y colocarse en una caja negra. </w:t>
-      </w:r>
-      <w:proofErr w:type="gramStart"/>
-      <w:r>
-        <w:rPr>
-          <w:sz w:val="24"/>
-          <w:szCs w:val="24"/>
-        </w:rPr>
-        <w:t>(</w:t>
+        <w:t>Todos los problemas de diseño tienen uno o dos funciones “más importantes”. Estas deben ser reducidas a una simple clausula y colocarse en una caja negra. (</w:t>
       </w:r>
       <w:proofErr w:type="spellStart"/>
-      <w:proofErr w:type="gramEnd"/>
       <w:r>
         <w:rPr>
           <w:sz w:val="24"/>
@@ -20278,52 +20269,21 @@
       </w:pPr>
       <w:r>
         <w:rPr>
-          <w:sz w:val="24"/>
-          <w:szCs w:val="24"/>
-        </w:rPr>
-        <w:t>Partiendo de cada subsistema como un sistema en sí, se puede definir la existencia de sus propios subsistemas</w:t>
-      </w:r>
-      <w:r>
-        <w:rPr>
-          <w:sz w:val="24"/>
-          <w:szCs w:val="24"/>
-        </w:rPr>
-        <w:t xml:space="preserve"> que desempeñarían subfunciones de la función general. </w:t>
-      </w:r>
-      <w:r>
-        <w:rPr>
-          <w:sz w:val="24"/>
-          <w:szCs w:val="24"/>
-        </w:rPr>
-        <w:t>Los subsistemas del sistema Instrumentación, presentados por medio de un diagrama de caja negra, se muestra en la figura 8.</w:t>
-      </w:r>
-    </w:p>
-    <w:p>
-      <w:pPr>
-        <w:spacing w:line="360" w:lineRule="auto"/>
-        <w:jc w:val="center"/>
-        <w:rPr>
-          <w:sz w:val="24"/>
-          <w:szCs w:val="24"/>
-        </w:rPr>
-      </w:pPr>
-      <w:r>
-        <w:rPr>
           <w:noProof/>
         </w:rPr>
         <w:drawing>
-          <wp:anchor distT="0" distB="0" distL="114300" distR="114300" simplePos="0" relativeHeight="251695104" behindDoc="0" locked="0" layoutInCell="1" allowOverlap="1" wp14:anchorId="7567E6B1">
+          <wp:anchor distT="0" distB="0" distL="114300" distR="114300" simplePos="0" relativeHeight="251693056" behindDoc="0" locked="0" layoutInCell="1" allowOverlap="1" wp14:anchorId="15D52123">
             <wp:simplePos x="0" y="0"/>
             <wp:positionH relativeFrom="margin">
-              <wp:align>left</wp:align>
+              <wp:align>center</wp:align>
             </wp:positionH>
             <wp:positionV relativeFrom="paragraph">
-              <wp:posOffset>3175</wp:posOffset>
+              <wp:posOffset>831065</wp:posOffset>
             </wp:positionV>
-            <wp:extent cx="6043930" cy="3208020"/>
-            <wp:effectExtent l="0" t="0" r="0" b="0"/>
+            <wp:extent cx="6338570" cy="3322320"/>
+            <wp:effectExtent l="0" t="0" r="5080" b="0"/>
             <wp:wrapSquare wrapText="bothSides"/>
-            <wp:docPr id="37" name="Imagen 37"/>
+            <wp:docPr id="33" name="Imagen 33"/>
             <wp:cNvGraphicFramePr>
               <a:graphicFrameLocks xmlns:a="http://schemas.openxmlformats.org/drawingml/2006/main" noChangeAspect="1"/>
             </wp:cNvGraphicFramePr>
@@ -20349,7 +20309,7 @@
                   <pic:spPr>
                     <a:xfrm>
                       <a:off x="0" y="0"/>
-                      <a:ext cx="6043930" cy="3208020"/>
+                      <a:ext cx="6338570" cy="3322320"/>
                     </a:xfrm>
                     <a:prstGeom prst="rect">
                       <a:avLst/>
@@ -20367,177 +20327,32 @@
           </wp:anchor>
         </w:drawing>
       </w:r>
+      <w:r>
+        <w:rPr>
+          <w:sz w:val="24"/>
+          <w:szCs w:val="24"/>
+        </w:rPr>
+        <w:t>Partiendo de cada subsistema como un sistema en sí, se puede definir la existencia de sus propios subsistemas</w:t>
+      </w:r>
+      <w:r>
+        <w:rPr>
+          <w:sz w:val="24"/>
+          <w:szCs w:val="24"/>
+        </w:rPr>
+        <w:t xml:space="preserve"> que desempeñarían subfunciones de la función general. </w:t>
+      </w:r>
+      <w:r>
+        <w:rPr>
+          <w:sz w:val="24"/>
+          <w:szCs w:val="24"/>
+        </w:rPr>
+        <w:t>Los subsistemas del sistema Instrumentación, presentados por medio de un diagrama de caja negra, se muestra en la figura 8.</w:t>
+      </w:r>
     </w:p>
     <w:p>
       <w:pPr>
         <w:spacing w:line="360" w:lineRule="auto"/>
-        <w:jc w:val="both"/>
-        <w:rPr>
-          <w:sz w:val="24"/>
-          <w:szCs w:val="24"/>
-        </w:rPr>
-      </w:pPr>
-      <w:r>
-        <w:rPr>
-          <w:sz w:val="24"/>
-          <w:szCs w:val="24"/>
-        </w:rPr>
-        <w:lastRenderedPageBreak/>
-        <w:t>--------------------------</w:t>
-      </w:r>
-    </w:p>
-    <w:p>
-      <w:pPr>
-        <w:spacing w:line="360" w:lineRule="auto"/>
-        <w:jc w:val="both"/>
-        <w:rPr>
-          <w:sz w:val="24"/>
-          <w:szCs w:val="24"/>
-        </w:rPr>
-      </w:pPr>
-      <w:r>
-        <w:rPr>
-          <w:sz w:val="24"/>
-          <w:szCs w:val="24"/>
-        </w:rPr>
-        <w:t xml:space="preserve">Pequeña </w:t>
-      </w:r>
-      <w:proofErr w:type="spellStart"/>
-      <w:r>
-        <w:rPr>
-          <w:sz w:val="24"/>
-          <w:szCs w:val="24"/>
-        </w:rPr>
-        <w:t>descripcion</w:t>
-      </w:r>
-      <w:proofErr w:type="spellEnd"/>
-    </w:p>
-    <w:p>
-      <w:pPr>
-        <w:spacing w:line="360" w:lineRule="auto"/>
-        <w:jc w:val="both"/>
-        <w:rPr>
-          <w:sz w:val="24"/>
-          <w:szCs w:val="24"/>
-        </w:rPr>
-      </w:pPr>
-      <w:r>
-        <w:rPr>
-          <w:sz w:val="24"/>
-          <w:szCs w:val="24"/>
-        </w:rPr>
-        <w:t>-------------------</w:t>
-      </w:r>
-    </w:p>
-    <w:p>
-      <w:pPr>
-        <w:spacing w:line="360" w:lineRule="auto"/>
-        <w:jc w:val="both"/>
-        <w:rPr>
-          <w:sz w:val="24"/>
-          <w:szCs w:val="24"/>
-        </w:rPr>
-      </w:pPr>
-      <w:r>
-        <w:rPr>
-          <w:noProof/>
-        </w:rPr>
-        <w:drawing>
-          <wp:anchor distT="0" distB="0" distL="114300" distR="114300" simplePos="0" relativeHeight="251694080" behindDoc="0" locked="0" layoutInCell="1" allowOverlap="1" wp14:anchorId="522054B0">
-            <wp:simplePos x="0" y="0"/>
-            <wp:positionH relativeFrom="margin">
-              <wp:align>center</wp:align>
-            </wp:positionH>
-            <wp:positionV relativeFrom="paragraph">
-              <wp:posOffset>535305</wp:posOffset>
-            </wp:positionV>
-            <wp:extent cx="6172835" cy="3238500"/>
-            <wp:effectExtent l="0" t="0" r="0" b="0"/>
-            <wp:wrapSquare wrapText="bothSides"/>
-            <wp:docPr id="36" name="Imagen 36"/>
-            <wp:cNvGraphicFramePr>
-              <a:graphicFrameLocks xmlns:a="http://schemas.openxmlformats.org/drawingml/2006/main" noChangeAspect="1"/>
-            </wp:cNvGraphicFramePr>
-            <a:graphic xmlns:a="http://schemas.openxmlformats.org/drawingml/2006/main">
-              <a:graphicData uri="http://schemas.openxmlformats.org/drawingml/2006/picture">
-                <pic:pic xmlns:pic="http://schemas.openxmlformats.org/drawingml/2006/picture">
-                  <pic:nvPicPr>
-                    <pic:cNvPr id="1" name=""/>
-                    <pic:cNvPicPr/>
-                  </pic:nvPicPr>
-                  <pic:blipFill>
-                    <a:blip r:embed="rId19">
-                      <a:extLst>
-                        <a:ext uri="{28A0092B-C50C-407E-A947-70E740481C1C}">
-                          <a14:useLocalDpi xmlns:a14="http://schemas.microsoft.com/office/drawing/2010/main" val="0"/>
-                        </a:ext>
-                      </a:extLst>
-                    </a:blip>
-                    <a:stretch>
-                      <a:fillRect/>
-                    </a:stretch>
-                  </pic:blipFill>
-                  <pic:spPr>
-                    <a:xfrm>
-                      <a:off x="0" y="0"/>
-                      <a:ext cx="6172835" cy="3238500"/>
-                    </a:xfrm>
-                    <a:prstGeom prst="rect">
-                      <a:avLst/>
-                    </a:prstGeom>
-                  </pic:spPr>
-                </pic:pic>
-              </a:graphicData>
-            </a:graphic>
-            <wp14:sizeRelH relativeFrom="page">
-              <wp14:pctWidth>0</wp14:pctWidth>
-            </wp14:sizeRelH>
-            <wp14:sizeRelV relativeFrom="page">
-              <wp14:pctHeight>0</wp14:pctHeight>
-            </wp14:sizeRelV>
-          </wp:anchor>
-        </w:drawing>
-      </w:r>
-      <w:r>
-        <w:rPr>
-          <w:sz w:val="24"/>
-          <w:szCs w:val="24"/>
-        </w:rPr>
-        <w:t>Los subsistemas del sistema de interfaz</w:t>
-      </w:r>
-      <w:r>
-        <w:rPr>
-          <w:sz w:val="24"/>
-          <w:szCs w:val="24"/>
-        </w:rPr>
-        <w:t>,</w:t>
-      </w:r>
-      <w:r>
-        <w:rPr>
-          <w:sz w:val="24"/>
-          <w:szCs w:val="24"/>
-        </w:rPr>
-        <w:t xml:space="preserve"> </w:t>
-      </w:r>
-      <w:r>
-        <w:rPr>
-          <w:sz w:val="24"/>
-          <w:szCs w:val="24"/>
-        </w:rPr>
-        <w:t xml:space="preserve">presentados por medio de un diagrama de caja negra, se muestra en la figura </w:t>
-      </w:r>
-      <w:r>
-        <w:rPr>
-          <w:sz w:val="24"/>
-          <w:szCs w:val="24"/>
-        </w:rPr>
-        <w:t>9.</w:t>
-      </w:r>
-    </w:p>
-    <w:p>
-      <w:pPr>
-        <w:spacing w:line="360" w:lineRule="auto"/>
-        <w:jc w:val="both"/>
+        <w:jc w:val="center"/>
         <w:rPr>
           <w:sz w:val="24"/>
           <w:szCs w:val="24"/>
@@ -20560,6 +20375,7 @@
           <w:sz w:val="24"/>
           <w:szCs w:val="24"/>
         </w:rPr>
+        <w:lastRenderedPageBreak/>
         <w:t>--------------------------</w:t>
       </w:r>
     </w:p>
@@ -20620,28 +20436,94 @@
           <w:sz w:val="24"/>
           <w:szCs w:val="24"/>
         </w:rPr>
-        <w:t xml:space="preserve">Los </w:t>
-      </w:r>
-      <w:r>
-        <w:rPr>
-          <w:sz w:val="24"/>
-          <w:szCs w:val="24"/>
-        </w:rPr>
-        <w:t xml:space="preserve">subsistemas del sistema de </w:t>
-      </w:r>
-      <w:r>
-        <w:rPr>
-          <w:sz w:val="24"/>
-          <w:szCs w:val="24"/>
-        </w:rPr>
-        <w:t>Bombas y Energía</w:t>
-      </w:r>
-      <w:r>
-        <w:rPr>
-          <w:sz w:val="24"/>
-          <w:szCs w:val="24"/>
-        </w:rPr>
-        <w:t>, presentados por medio de un diagrama de caja negra, se muestra en la figura 9.</w:t>
+        <w:t>Los subsistemas del sistema de interfaz, presentados por medio de un diagrama de caja negra, se muestra en la figura 9.</w:t>
+      </w:r>
+    </w:p>
+    <w:p>
+      <w:pPr>
+        <w:spacing w:line="360" w:lineRule="auto"/>
+        <w:jc w:val="both"/>
+        <w:rPr>
+          <w:sz w:val="24"/>
+          <w:szCs w:val="24"/>
+        </w:rPr>
+      </w:pPr>
+    </w:p>
+    <w:p>
+      <w:pPr>
+        <w:spacing w:line="360" w:lineRule="auto"/>
+        <w:jc w:val="both"/>
+        <w:rPr>
+          <w:sz w:val="24"/>
+          <w:szCs w:val="24"/>
+        </w:rPr>
+      </w:pPr>
+      <w:r>
+        <w:rPr>
+          <w:sz w:val="24"/>
+          <w:szCs w:val="24"/>
+        </w:rPr>
+        <w:t>--------------------------</w:t>
+      </w:r>
+    </w:p>
+    <w:p>
+      <w:pPr>
+        <w:spacing w:line="360" w:lineRule="auto"/>
+        <w:jc w:val="both"/>
+        <w:rPr>
+          <w:sz w:val="24"/>
+          <w:szCs w:val="24"/>
+        </w:rPr>
+      </w:pPr>
+      <w:r>
+        <w:rPr>
+          <w:sz w:val="24"/>
+          <w:szCs w:val="24"/>
+        </w:rPr>
+        <w:t xml:space="preserve">Pequeña </w:t>
+      </w:r>
+      <w:proofErr w:type="spellStart"/>
+      <w:r>
+        <w:rPr>
+          <w:sz w:val="24"/>
+          <w:szCs w:val="24"/>
+        </w:rPr>
+        <w:t>descripcion</w:t>
+      </w:r>
+      <w:proofErr w:type="spellEnd"/>
+    </w:p>
+    <w:p>
+      <w:pPr>
+        <w:spacing w:line="360" w:lineRule="auto"/>
+        <w:jc w:val="both"/>
+        <w:rPr>
+          <w:sz w:val="24"/>
+          <w:szCs w:val="24"/>
+        </w:rPr>
+      </w:pPr>
+      <w:r>
+        <w:rPr>
+          <w:sz w:val="24"/>
+          <w:szCs w:val="24"/>
+        </w:rPr>
+        <w:t>-------------------</w:t>
+      </w:r>
+    </w:p>
+    <w:p>
+      <w:pPr>
+        <w:spacing w:line="360" w:lineRule="auto"/>
+        <w:jc w:val="both"/>
+        <w:rPr>
+          <w:sz w:val="24"/>
+          <w:szCs w:val="24"/>
+        </w:rPr>
+      </w:pPr>
+      <w:r>
+        <w:rPr>
+          <w:sz w:val="24"/>
+          <w:szCs w:val="24"/>
+        </w:rPr>
+        <w:t>Los subsistemas del sistema de Bombas y Energía, presentados por medio de un diagrama de caja negra, se muestra en la figura 9.</w:t>
       </w:r>
     </w:p>
     <w:p>
@@ -20931,7 +20813,6 @@
       </w:pPr>
       <w:bookmarkStart w:id="27" w:name="_Toc55298758"/>
       <w:r>
-        <w:lastRenderedPageBreak/>
         <w:t xml:space="preserve">5.3 </w:t>
       </w:r>
       <w:r>
@@ -21013,6 +20894,7 @@
       </w:pPr>
       <w:bookmarkStart w:id="32" w:name="_Toc55298763"/>
       <w:r>
+        <w:lastRenderedPageBreak/>
         <w:t xml:space="preserve">6.2 </w:t>
       </w:r>
       <w:r>
@@ -21108,7 +20990,6 @@
       </w:pPr>
       <w:bookmarkStart w:id="38" w:name="_Toc55298769"/>
       <w:r>
-        <w:lastRenderedPageBreak/>
         <w:t>Trabajo a futuro</w:t>
       </w:r>
       <w:bookmarkEnd w:id="38"/>
@@ -21361,6 +21242,7 @@
           <w:szCs w:val="20"/>
           <w:shd w:val="clear" w:color="auto" w:fill="FFFFFF"/>
         </w:rPr>
+        <w:lastRenderedPageBreak/>
         <w:t>[</w:t>
       </w:r>
       <w:r>
@@ -24362,7 +24244,7 @@
 </file>
 
 <file path=customXml/itemProps1.xml><?xml version="1.0" encoding="utf-8"?>
-<ds:datastoreItem xmlns:ds="http://schemas.openxmlformats.org/officeDocument/2006/customXml" ds:itemID="{01C28811-C86A-4581-8FCF-68ECB2D6F16F}">
+<ds:datastoreItem xmlns:ds="http://schemas.openxmlformats.org/officeDocument/2006/customXml" ds:itemID="{2B62E8B1-1C87-4B14-89DA-7859085C87FA}">
   <ds:schemaRefs>
     <ds:schemaRef ds:uri="http://schemas.openxmlformats.org/officeDocument/2006/bibliography"/>
   </ds:schemaRefs>

</xml_diff>

<commit_message>
agrego caja negra inter correjida
</commit_message>
<xml_diff>
--- a/Tesis2020.docx
+++ b/Tesis2020.docx
@@ -20358,8 +20358,6 @@
           <w:szCs w:val="24"/>
         </w:rPr>
       </w:pPr>
-      <w:bookmarkStart w:id="17" w:name="_GoBack"/>
-      <w:bookmarkEnd w:id="17"/>
     </w:p>
     <w:p>
       <w:pPr>
@@ -20433,6 +20431,66 @@
       </w:pPr>
       <w:r>
         <w:rPr>
+          <w:noProof/>
+        </w:rPr>
+        <w:drawing>
+          <wp:anchor distT="0" distB="0" distL="114300" distR="114300" simplePos="0" relativeHeight="251694080" behindDoc="0" locked="0" layoutInCell="1" allowOverlap="1" wp14:anchorId="2D10238D">
+            <wp:simplePos x="0" y="0"/>
+            <wp:positionH relativeFrom="margin">
+              <wp:align>center</wp:align>
+            </wp:positionH>
+            <wp:positionV relativeFrom="paragraph">
+              <wp:posOffset>584932</wp:posOffset>
+            </wp:positionV>
+            <wp:extent cx="6330950" cy="3281680"/>
+            <wp:effectExtent l="0" t="0" r="0" b="0"/>
+            <wp:wrapSquare wrapText="bothSides"/>
+            <wp:docPr id="35" name="Imagen 35"/>
+            <wp:cNvGraphicFramePr>
+              <a:graphicFrameLocks xmlns:a="http://schemas.openxmlformats.org/drawingml/2006/main" noChangeAspect="1"/>
+            </wp:cNvGraphicFramePr>
+            <a:graphic xmlns:a="http://schemas.openxmlformats.org/drawingml/2006/main">
+              <a:graphicData uri="http://schemas.openxmlformats.org/drawingml/2006/picture">
+                <pic:pic xmlns:pic="http://schemas.openxmlformats.org/drawingml/2006/picture">
+                  <pic:nvPicPr>
+                    <pic:cNvPr id="1" name=""/>
+                    <pic:cNvPicPr/>
+                  </pic:nvPicPr>
+                  <pic:blipFill>
+                    <a:blip r:embed="rId19">
+                      <a:extLst>
+                        <a:ext uri="{28A0092B-C50C-407E-A947-70E740481C1C}">
+                          <a14:useLocalDpi xmlns:a14="http://schemas.microsoft.com/office/drawing/2010/main" val="0"/>
+                        </a:ext>
+                      </a:extLst>
+                    </a:blip>
+                    <a:stretch>
+                      <a:fillRect/>
+                    </a:stretch>
+                  </pic:blipFill>
+                  <pic:spPr>
+                    <a:xfrm>
+                      <a:off x="0" y="0"/>
+                      <a:ext cx="6330950" cy="3281680"/>
+                    </a:xfrm>
+                    <a:prstGeom prst="rect">
+                      <a:avLst/>
+                    </a:prstGeom>
+                  </pic:spPr>
+                </pic:pic>
+              </a:graphicData>
+            </a:graphic>
+            <wp14:sizeRelH relativeFrom="page">
+              <wp14:pctWidth>0</wp14:pctWidth>
+            </wp14:sizeRelH>
+            <wp14:sizeRelV relativeFrom="page">
+              <wp14:pctHeight>0</wp14:pctHeight>
+            </wp14:sizeRelV>
+          </wp:anchor>
+        </w:drawing>
+      </w:r>
+      <w:r>
+        <w:rPr>
           <w:sz w:val="24"/>
           <w:szCs w:val="24"/>
         </w:rPr>
@@ -20545,6 +20603,8 @@
           <w:szCs w:val="24"/>
         </w:rPr>
       </w:pPr>
+      <w:bookmarkStart w:id="17" w:name="_GoBack"/>
+      <w:bookmarkEnd w:id="17"/>
     </w:p>
     <w:p>
       <w:pPr>
@@ -20792,6 +20852,7 @@
       </w:pPr>
       <w:bookmarkStart w:id="26" w:name="_Toc55298757"/>
       <w:r>
+        <w:lastRenderedPageBreak/>
         <w:t xml:space="preserve">5.2 </w:t>
       </w:r>
       <w:r>
@@ -20894,7 +20955,6 @@
       </w:pPr>
       <w:bookmarkStart w:id="32" w:name="_Toc55298763"/>
       <w:r>
-        <w:lastRenderedPageBreak/>
         <w:t xml:space="preserve">6.2 </w:t>
       </w:r>
       <w:r>
@@ -20990,6 +21050,7 @@
       </w:pPr>
       <w:bookmarkStart w:id="38" w:name="_Toc55298769"/>
       <w:r>
+        <w:lastRenderedPageBreak/>
         <w:t>Trabajo a futuro</w:t>
       </w:r>
       <w:bookmarkEnd w:id="38"/>
@@ -21242,7 +21303,6 @@
           <w:szCs w:val="20"/>
           <w:shd w:val="clear" w:color="auto" w:fill="FFFFFF"/>
         </w:rPr>
-        <w:lastRenderedPageBreak/>
         <w:t>[</w:t>
       </w:r>
       <w:r>
@@ -24244,7 +24304,7 @@
 </file>
 
 <file path=customXml/itemProps1.xml><?xml version="1.0" encoding="utf-8"?>
-<ds:datastoreItem xmlns:ds="http://schemas.openxmlformats.org/officeDocument/2006/customXml" ds:itemID="{2B62E8B1-1C87-4B14-89DA-7859085C87FA}">
+<ds:datastoreItem xmlns:ds="http://schemas.openxmlformats.org/officeDocument/2006/customXml" ds:itemID="{8E5B5CAD-313C-43CC-9919-5126C4EF6B0C}">
   <ds:schemaRefs>
     <ds:schemaRef ds:uri="http://schemas.openxmlformats.org/officeDocument/2006/bibliography"/>
   </ds:schemaRefs>

</xml_diff>

<commit_message>
agrego caja negra ByE correjida
</commit_message>
<xml_diff>
--- a/Tesis2020.docx
+++ b/Tesis2020.docx
@@ -20603,8 +20603,230 @@
           <w:szCs w:val="24"/>
         </w:rPr>
       </w:pPr>
+      <w:r>
+        <w:rPr>
+          <w:noProof/>
+        </w:rPr>
+        <w:lastRenderedPageBreak/>
+        <w:drawing>
+          <wp:anchor distT="0" distB="0" distL="114300" distR="114300" simplePos="0" relativeHeight="251695104" behindDoc="0" locked="0" layoutInCell="1" allowOverlap="1" wp14:anchorId="5495BCBF">
+            <wp:simplePos x="0" y="0"/>
+            <wp:positionH relativeFrom="margin">
+              <wp:align>center</wp:align>
+            </wp:positionH>
+            <wp:positionV relativeFrom="paragraph">
+              <wp:posOffset>570</wp:posOffset>
+            </wp:positionV>
+            <wp:extent cx="6595745" cy="3455670"/>
+            <wp:effectExtent l="0" t="0" r="0" b="0"/>
+            <wp:wrapSquare wrapText="bothSides"/>
+            <wp:docPr id="38" name="Imagen 38"/>
+            <wp:cNvGraphicFramePr>
+              <a:graphicFrameLocks xmlns:a="http://schemas.openxmlformats.org/drawingml/2006/main" noChangeAspect="1"/>
+            </wp:cNvGraphicFramePr>
+            <a:graphic xmlns:a="http://schemas.openxmlformats.org/drawingml/2006/main">
+              <a:graphicData uri="http://schemas.openxmlformats.org/drawingml/2006/picture">
+                <pic:pic xmlns:pic="http://schemas.openxmlformats.org/drawingml/2006/picture">
+                  <pic:nvPicPr>
+                    <pic:cNvPr id="1" name=""/>
+                    <pic:cNvPicPr/>
+                  </pic:nvPicPr>
+                  <pic:blipFill>
+                    <a:blip r:embed="rId20">
+                      <a:extLst>
+                        <a:ext uri="{28A0092B-C50C-407E-A947-70E740481C1C}">
+                          <a14:useLocalDpi xmlns:a14="http://schemas.microsoft.com/office/drawing/2010/main" val="0"/>
+                        </a:ext>
+                      </a:extLst>
+                    </a:blip>
+                    <a:stretch>
+                      <a:fillRect/>
+                    </a:stretch>
+                  </pic:blipFill>
+                  <pic:spPr>
+                    <a:xfrm>
+                      <a:off x="0" y="0"/>
+                      <a:ext cx="6595745" cy="3455670"/>
+                    </a:xfrm>
+                    <a:prstGeom prst="rect">
+                      <a:avLst/>
+                    </a:prstGeom>
+                  </pic:spPr>
+                </pic:pic>
+              </a:graphicData>
+            </a:graphic>
+            <wp14:sizeRelH relativeFrom="page">
+              <wp14:pctWidth>0</wp14:pctWidth>
+            </wp14:sizeRelH>
+            <wp14:sizeRelV relativeFrom="page">
+              <wp14:pctHeight>0</wp14:pctHeight>
+            </wp14:sizeRelV>
+          </wp:anchor>
+        </w:drawing>
+      </w:r>
+    </w:p>
+    <w:p>
+      <w:pPr>
+        <w:spacing w:line="360" w:lineRule="auto"/>
+        <w:jc w:val="both"/>
+        <w:rPr>
+          <w:sz w:val="24"/>
+          <w:szCs w:val="24"/>
+        </w:rPr>
+      </w:pPr>
+      <w:r>
+        <w:rPr>
+          <w:sz w:val="24"/>
+          <w:szCs w:val="24"/>
+        </w:rPr>
+        <w:t>--------------------------</w:t>
+      </w:r>
+    </w:p>
+    <w:p>
+      <w:pPr>
+        <w:spacing w:line="360" w:lineRule="auto"/>
+        <w:jc w:val="both"/>
+        <w:rPr>
+          <w:sz w:val="24"/>
+          <w:szCs w:val="24"/>
+        </w:rPr>
+      </w:pPr>
+      <w:r>
+        <w:rPr>
+          <w:sz w:val="24"/>
+          <w:szCs w:val="24"/>
+        </w:rPr>
+        <w:t xml:space="preserve">Pequeña </w:t>
+      </w:r>
+      <w:proofErr w:type="spellStart"/>
+      <w:r>
+        <w:rPr>
+          <w:sz w:val="24"/>
+          <w:szCs w:val="24"/>
+        </w:rPr>
+        <w:t>descripcion</w:t>
+      </w:r>
+      <w:proofErr w:type="spellEnd"/>
+    </w:p>
+    <w:p>
+      <w:pPr>
+        <w:spacing w:line="360" w:lineRule="auto"/>
+        <w:jc w:val="both"/>
+        <w:rPr>
+          <w:sz w:val="24"/>
+          <w:szCs w:val="24"/>
+        </w:rPr>
+      </w:pPr>
+      <w:r>
+        <w:rPr>
+          <w:sz w:val="24"/>
+          <w:szCs w:val="24"/>
+        </w:rPr>
+        <w:t>-------------------</w:t>
+      </w:r>
+    </w:p>
+    <w:p>
+      <w:pPr>
+        <w:spacing w:line="360" w:lineRule="auto"/>
+        <w:jc w:val="both"/>
+        <w:rPr>
+          <w:sz w:val="24"/>
+          <w:szCs w:val="24"/>
+        </w:rPr>
+      </w:pPr>
+      <w:r>
+        <w:rPr>
+          <w:sz w:val="24"/>
+          <w:szCs w:val="24"/>
+        </w:rPr>
+        <w:t>Los subsistemas del sistema</w:t>
+      </w:r>
+      <w:r>
+        <w:rPr>
+          <w:sz w:val="24"/>
+          <w:szCs w:val="24"/>
+        </w:rPr>
+        <w:t xml:space="preserve"> Ensamble</w:t>
+      </w:r>
+      <w:r>
+        <w:rPr>
+          <w:sz w:val="24"/>
+          <w:szCs w:val="24"/>
+        </w:rPr>
+        <w:t>, presentados por medio de un diagrama de caja negra, se muestra en la figura 9.</w:t>
+      </w:r>
+    </w:p>
+    <w:p>
+      <w:pPr>
+        <w:spacing w:line="360" w:lineRule="auto"/>
+        <w:jc w:val="both"/>
+        <w:rPr>
+          <w:sz w:val="24"/>
+          <w:szCs w:val="24"/>
+        </w:rPr>
+      </w:pPr>
+    </w:p>
+    <w:p>
+      <w:pPr>
+        <w:spacing w:line="360" w:lineRule="auto"/>
+        <w:jc w:val="both"/>
+        <w:rPr>
+          <w:sz w:val="24"/>
+          <w:szCs w:val="24"/>
+        </w:rPr>
+      </w:pPr>
+    </w:p>
+    <w:p>
+      <w:pPr>
+        <w:spacing w:line="360" w:lineRule="auto"/>
+        <w:jc w:val="both"/>
+        <w:rPr>
+          <w:sz w:val="24"/>
+          <w:szCs w:val="24"/>
+        </w:rPr>
+      </w:pPr>
+    </w:p>
+    <w:p>
+      <w:pPr>
+        <w:spacing w:line="360" w:lineRule="auto"/>
+        <w:jc w:val="both"/>
+        <w:rPr>
+          <w:sz w:val="24"/>
+          <w:szCs w:val="24"/>
+        </w:rPr>
+      </w:pPr>
+    </w:p>
+    <w:p>
+      <w:pPr>
+        <w:spacing w:line="360" w:lineRule="auto"/>
+        <w:jc w:val="both"/>
+        <w:rPr>
+          <w:sz w:val="24"/>
+          <w:szCs w:val="24"/>
+        </w:rPr>
+      </w:pPr>
+    </w:p>
+    <w:p>
+      <w:pPr>
+        <w:spacing w:line="360" w:lineRule="auto"/>
+        <w:jc w:val="both"/>
+        <w:rPr>
+          <w:sz w:val="24"/>
+          <w:szCs w:val="24"/>
+        </w:rPr>
+      </w:pPr>
       <w:bookmarkStart w:id="17" w:name="_GoBack"/>
       <w:bookmarkEnd w:id="17"/>
+    </w:p>
+    <w:p>
+      <w:pPr>
+        <w:spacing w:line="360" w:lineRule="auto"/>
+        <w:jc w:val="both"/>
+        <w:rPr>
+          <w:sz w:val="24"/>
+          <w:szCs w:val="24"/>
+        </w:rPr>
+      </w:pPr>
     </w:p>
     <w:p>
       <w:pPr>
@@ -20831,6 +21053,7 @@
       </w:pPr>
       <w:bookmarkStart w:id="25" w:name="_Toc55298756"/>
       <w:r>
+        <w:lastRenderedPageBreak/>
         <w:t xml:space="preserve">5.1 </w:t>
       </w:r>
       <w:r>
@@ -20852,7 +21075,6 @@
       </w:pPr>
       <w:bookmarkStart w:id="26" w:name="_Toc55298757"/>
       <w:r>
-        <w:lastRenderedPageBreak/>
         <w:t xml:space="preserve">5.2 </w:t>
       </w:r>
       <w:r>
@@ -24304,7 +24526,7 @@
 </file>
 
 <file path=customXml/itemProps1.xml><?xml version="1.0" encoding="utf-8"?>
-<ds:datastoreItem xmlns:ds="http://schemas.openxmlformats.org/officeDocument/2006/customXml" ds:itemID="{8E5B5CAD-313C-43CC-9919-5126C4EF6B0C}">
+<ds:datastoreItem xmlns:ds="http://schemas.openxmlformats.org/officeDocument/2006/customXml" ds:itemID="{7ABA1BCD-CD0D-4D78-95AE-CAF430DDD834}">
   <ds:schemaRefs>
     <ds:schemaRef ds:uri="http://schemas.openxmlformats.org/officeDocument/2006/bibliography"/>
   </ds:schemaRefs>

</xml_diff>

<commit_message>
agrego caja negra ensamble correjida
</commit_message>
<xml_diff>
--- a/Tesis2020.docx
+++ b/Tesis2020.docx
@@ -20815,6 +20815,147 @@
           <w:szCs w:val="24"/>
         </w:rPr>
       </w:pPr>
+      <w:r>
+        <w:rPr>
+          <w:noProof/>
+        </w:rPr>
+        <w:lastRenderedPageBreak/>
+        <w:drawing>
+          <wp:anchor distT="0" distB="0" distL="114300" distR="114300" simplePos="0" relativeHeight="251696128" behindDoc="0" locked="0" layoutInCell="1" allowOverlap="1" wp14:anchorId="6A711E08">
+            <wp:simplePos x="0" y="0"/>
+            <wp:positionH relativeFrom="margin">
+              <wp:align>center</wp:align>
+            </wp:positionH>
+            <wp:positionV relativeFrom="paragraph">
+              <wp:posOffset>366</wp:posOffset>
+            </wp:positionV>
+            <wp:extent cx="6470015" cy="3444240"/>
+            <wp:effectExtent l="0" t="0" r="6985" b="3810"/>
+            <wp:wrapSquare wrapText="bothSides"/>
+            <wp:docPr id="39" name="Imagen 39"/>
+            <wp:cNvGraphicFramePr>
+              <a:graphicFrameLocks xmlns:a="http://schemas.openxmlformats.org/drawingml/2006/main" noChangeAspect="1"/>
+            </wp:cNvGraphicFramePr>
+            <a:graphic xmlns:a="http://schemas.openxmlformats.org/drawingml/2006/main">
+              <a:graphicData uri="http://schemas.openxmlformats.org/drawingml/2006/picture">
+                <pic:pic xmlns:pic="http://schemas.openxmlformats.org/drawingml/2006/picture">
+                  <pic:nvPicPr>
+                    <pic:cNvPr id="1" name=""/>
+                    <pic:cNvPicPr/>
+                  </pic:nvPicPr>
+                  <pic:blipFill>
+                    <a:blip r:embed="rId21">
+                      <a:extLst>
+                        <a:ext uri="{28A0092B-C50C-407E-A947-70E740481C1C}">
+                          <a14:useLocalDpi xmlns:a14="http://schemas.microsoft.com/office/drawing/2010/main" val="0"/>
+                        </a:ext>
+                      </a:extLst>
+                    </a:blip>
+                    <a:stretch>
+                      <a:fillRect/>
+                    </a:stretch>
+                  </pic:blipFill>
+                  <pic:spPr>
+                    <a:xfrm>
+                      <a:off x="0" y="0"/>
+                      <a:ext cx="6470015" cy="3444240"/>
+                    </a:xfrm>
+                    <a:prstGeom prst="rect">
+                      <a:avLst/>
+                    </a:prstGeom>
+                  </pic:spPr>
+                </pic:pic>
+              </a:graphicData>
+            </a:graphic>
+            <wp14:sizeRelH relativeFrom="page">
+              <wp14:pctWidth>0</wp14:pctWidth>
+            </wp14:sizeRelH>
+            <wp14:sizeRelV relativeFrom="page">
+              <wp14:pctHeight>0</wp14:pctHeight>
+            </wp14:sizeRelV>
+          </wp:anchor>
+        </w:drawing>
+      </w:r>
+    </w:p>
+    <w:p>
+      <w:pPr>
+        <w:spacing w:line="360" w:lineRule="auto"/>
+        <w:jc w:val="both"/>
+        <w:rPr>
+          <w:sz w:val="24"/>
+          <w:szCs w:val="24"/>
+        </w:rPr>
+      </w:pPr>
+      <w:r>
+        <w:rPr>
+          <w:sz w:val="24"/>
+          <w:szCs w:val="24"/>
+        </w:rPr>
+        <w:t>--------------------------</w:t>
+      </w:r>
+    </w:p>
+    <w:p>
+      <w:pPr>
+        <w:spacing w:line="360" w:lineRule="auto"/>
+        <w:jc w:val="both"/>
+        <w:rPr>
+          <w:sz w:val="24"/>
+          <w:szCs w:val="24"/>
+        </w:rPr>
+      </w:pPr>
+      <w:r>
+        <w:rPr>
+          <w:sz w:val="24"/>
+          <w:szCs w:val="24"/>
+        </w:rPr>
+        <w:t xml:space="preserve">Pequeña </w:t>
+      </w:r>
+      <w:proofErr w:type="spellStart"/>
+      <w:r>
+        <w:rPr>
+          <w:sz w:val="24"/>
+          <w:szCs w:val="24"/>
+        </w:rPr>
+        <w:t>descripcion</w:t>
+      </w:r>
+      <w:proofErr w:type="spellEnd"/>
+    </w:p>
+    <w:p>
+      <w:pPr>
+        <w:spacing w:line="360" w:lineRule="auto"/>
+        <w:jc w:val="both"/>
+        <w:rPr>
+          <w:sz w:val="24"/>
+          <w:szCs w:val="24"/>
+        </w:rPr>
+      </w:pPr>
+      <w:r>
+        <w:rPr>
+          <w:sz w:val="24"/>
+          <w:szCs w:val="24"/>
+        </w:rPr>
+        <w:t>-------------------</w:t>
+      </w:r>
+    </w:p>
+    <w:p>
+      <w:pPr>
+        <w:spacing w:line="360" w:lineRule="auto"/>
+        <w:jc w:val="both"/>
+        <w:rPr>
+          <w:sz w:val="24"/>
+          <w:szCs w:val="24"/>
+        </w:rPr>
+      </w:pPr>
+    </w:p>
+    <w:p>
+      <w:pPr>
+        <w:spacing w:line="360" w:lineRule="auto"/>
+        <w:jc w:val="both"/>
+        <w:rPr>
+          <w:sz w:val="24"/>
+          <w:szCs w:val="24"/>
+        </w:rPr>
+      </w:pPr>
       <w:bookmarkStart w:id="17" w:name="_GoBack"/>
       <w:bookmarkEnd w:id="17"/>
     </w:p>
@@ -20850,16 +20991,6 @@
     </w:p>
     <w:p>
       <w:pPr>
-        <w:spacing w:line="360" w:lineRule="auto"/>
-        <w:jc w:val="both"/>
-        <w:rPr>
-          <w:sz w:val="24"/>
-          <w:szCs w:val="24"/>
-        </w:rPr>
-      </w:pPr>
-    </w:p>
-    <w:p>
-      <w:pPr>
         <w:pStyle w:val="Ttulo2"/>
         <w:ind w:firstLine="708"/>
       </w:pPr>
@@ -20886,6 +21017,7 @@
           <w:sz w:val="24"/>
           <w:szCs w:val="24"/>
         </w:rPr>
+        <w:lastRenderedPageBreak/>
         <w:t>El concepto de un producto es una descripción aproximada de la tecnología, principios de trabajo y forma del producto. Un concepto, por lo general se expresa como un bosquejo o como un modelo tridimensional aproximado</w:t>
       </w:r>
       <w:r>
@@ -21053,7 +21185,6 @@
       </w:pPr>
       <w:bookmarkStart w:id="25" w:name="_Toc55298756"/>
       <w:r>
-        <w:lastRenderedPageBreak/>
         <w:t xml:space="preserve">5.1 </w:t>
       </w:r>
       <w:r>
@@ -21150,6 +21281,7 @@
       </w:pPr>
       <w:bookmarkStart w:id="30" w:name="_Toc55298761"/>
       <w:r>
+        <w:lastRenderedPageBreak/>
         <w:t>Creación de un modelo virtual</w:t>
       </w:r>
       <w:bookmarkEnd w:id="30"/>
@@ -21272,7 +21404,6 @@
       </w:pPr>
       <w:bookmarkStart w:id="38" w:name="_Toc55298769"/>
       <w:r>
-        <w:lastRenderedPageBreak/>
         <w:t>Trabajo a futuro</w:t>
       </w:r>
       <w:bookmarkEnd w:id="38"/>
@@ -21420,6 +21551,7 @@
           <w:szCs w:val="20"/>
           <w:shd w:val="clear" w:color="auto" w:fill="FFFFFF"/>
         </w:rPr>
+        <w:lastRenderedPageBreak/>
         <w:t>[4]J. Legorreta, </w:t>
       </w:r>
       <w:r>
@@ -24526,7 +24658,7 @@
 </file>
 
 <file path=customXml/itemProps1.xml><?xml version="1.0" encoding="utf-8"?>
-<ds:datastoreItem xmlns:ds="http://schemas.openxmlformats.org/officeDocument/2006/customXml" ds:itemID="{7ABA1BCD-CD0D-4D78-95AE-CAF430DDD834}">
+<ds:datastoreItem xmlns:ds="http://schemas.openxmlformats.org/officeDocument/2006/customXml" ds:itemID="{53500C1D-4C02-4187-BD90-032B3AE6EEE8}">
   <ds:schemaRefs>
     <ds:schemaRef ds:uri="http://schemas.openxmlformats.org/officeDocument/2006/bibliography"/>
   </ds:schemaRefs>

</xml_diff>

<commit_message>
agrego análisis de especificaciones
</commit_message>
<xml_diff>
--- a/Tesis2020.docx
+++ b/Tesis2020.docx
@@ -11982,7 +11982,21 @@
                 <w:sz w:val="24"/>
                 <w:szCs w:val="24"/>
               </w:rPr>
-              <w:t xml:space="preserve"> y la activación o desactivación de la bomba y el soplador.</w:t>
+              <w:t xml:space="preserve"> y la activación o desactivación de la bomba y el soplador</w:t>
+            </w:r>
+            <w:r>
+              <w:rPr>
+                <w:sz w:val="24"/>
+                <w:szCs w:val="24"/>
+              </w:rPr>
+              <w:t xml:space="preserve"> de manera manual</w:t>
+            </w:r>
+            <w:r>
+              <w:rPr>
+                <w:sz w:val="24"/>
+                <w:szCs w:val="24"/>
+              </w:rPr>
+              <w:t>.</w:t>
             </w:r>
           </w:p>
         </w:tc>
@@ -12557,7 +12571,23 @@
                 <w:sz w:val="24"/>
                 <w:szCs w:val="24"/>
               </w:rPr>
-              <w:t>El RBT mostrará la información de las variables sensadas en una interfaz para el operario y así poder coordinar y controlar los procesos.</w:t>
+              <w:t xml:space="preserve">El RBT mostrará la información de las variables </w:t>
+            </w:r>
+            <w:proofErr w:type="spellStart"/>
+            <w:r>
+              <w:rPr>
+                <w:sz w:val="24"/>
+                <w:szCs w:val="24"/>
+              </w:rPr>
+              <w:t>sensadas</w:t>
+            </w:r>
+            <w:proofErr w:type="spellEnd"/>
+            <w:r>
+              <w:rPr>
+                <w:sz w:val="24"/>
+                <w:szCs w:val="24"/>
+              </w:rPr>
+              <w:t xml:space="preserve"> en una interfaz para el operario y así poder coordinar y controlar los procesos.</w:t>
             </w:r>
           </w:p>
         </w:tc>
@@ -13923,6 +13953,7 @@
     </w:p>
     <w:p>
       <w:pPr>
+        <w:pStyle w:val="Prrafodelista"/>
         <w:spacing w:line="360" w:lineRule="auto"/>
         <w:jc w:val="both"/>
         <w:rPr>
@@ -14511,7 +14542,35 @@
                 <w:sz w:val="20"/>
                 <w:szCs w:val="20"/>
               </w:rPr>
-              <w:t>El rango del pH para agua reutilizable para uso doméstico se encuentra entre los valores 0-14</w:t>
+              <w:t xml:space="preserve">El rango del pH para agua reutilizable para uso doméstico se encuentra entre los valores </w:t>
+            </w:r>
+            <w:r>
+              <w:rPr>
+                <w:sz w:val="20"/>
+                <w:szCs w:val="20"/>
+              </w:rPr>
+              <w:t>6.5</w:t>
+            </w:r>
+            <w:r>
+              <w:rPr>
+                <w:sz w:val="20"/>
+                <w:szCs w:val="20"/>
+              </w:rPr>
+              <w:t>-</w:t>
+            </w:r>
+            <w:r>
+              <w:rPr>
+                <w:sz w:val="20"/>
+                <w:szCs w:val="20"/>
+              </w:rPr>
+              <w:t>8.5</w:t>
+            </w:r>
+            <w:r>
+              <w:rPr>
+                <w:sz w:val="20"/>
+                <w:szCs w:val="20"/>
+              </w:rPr>
+              <w:t>(folleto de pH)</w:t>
             </w:r>
           </w:p>
         </w:tc>
@@ -14665,7 +14724,35 @@
                 <w:sz w:val="20"/>
                 <w:szCs w:val="20"/>
               </w:rPr>
-              <w:t xml:space="preserve">, si tenemos una concentración de 5 a 6 </w:t>
+              <w:t xml:space="preserve">, si tenemos una concentración de </w:t>
+            </w:r>
+            <w:r>
+              <w:rPr>
+                <w:sz w:val="20"/>
+                <w:szCs w:val="20"/>
+              </w:rPr>
+              <w:t>7.5</w:t>
+            </w:r>
+            <w:r>
+              <w:rPr>
+                <w:sz w:val="20"/>
+                <w:szCs w:val="20"/>
+              </w:rPr>
+              <w:t xml:space="preserve"> a </w:t>
+            </w:r>
+            <w:r>
+              <w:rPr>
+                <w:sz w:val="20"/>
+                <w:szCs w:val="20"/>
+              </w:rPr>
+              <w:t>9.5</w:t>
+            </w:r>
+            <w:r>
+              <w:rPr>
+                <w:sz w:val="20"/>
+                <w:szCs w:val="20"/>
+              </w:rPr>
+              <w:t xml:space="preserve"> </w:t>
             </w:r>
             <m:oMath>
               <m:r>
@@ -14715,7 +14802,31 @@
                 <w:sz w:val="20"/>
                 <w:szCs w:val="20"/>
               </w:rPr>
-              <w:t xml:space="preserve"> hay oxígeno suficiente para la vida acuática.</w:t>
+              <w:t xml:space="preserve"> hay oxígeno suficiente para la vida </w:t>
+            </w:r>
+            <w:r>
+              <w:rPr>
+                <w:rFonts w:eastAsiaTheme="minorEastAsia"/>
+                <w:sz w:val="20"/>
+                <w:szCs w:val="20"/>
+              </w:rPr>
+              <w:t>acuática.</w:t>
+            </w:r>
+            <w:r>
+              <w:rPr>
+                <w:rFonts w:eastAsiaTheme="minorEastAsia"/>
+                <w:sz w:val="20"/>
+                <w:szCs w:val="20"/>
+              </w:rPr>
+              <w:t xml:space="preserve"> [</w:t>
+            </w:r>
+            <w:r>
+              <w:rPr>
+                <w:rFonts w:eastAsiaTheme="minorEastAsia"/>
+                <w:sz w:val="20"/>
+                <w:szCs w:val="20"/>
+              </w:rPr>
+              <w:t>folleto OD]</w:t>
             </w:r>
           </w:p>
         </w:tc>
@@ -14816,7 +14927,35 @@
                 <w:sz w:val="20"/>
                 <w:szCs w:val="20"/>
               </w:rPr>
-              <w:t xml:space="preserve">La turbidez del agua es un indicador de la calidad del líquido, por lo tanto, en un rango de 0-3000 </w:t>
+              <w:t xml:space="preserve">La turbidez del agua es un indicador de la calidad del líquido, por lo tanto, en un rango de </w:t>
+            </w:r>
+            <w:r>
+              <w:rPr>
+                <w:sz w:val="20"/>
+                <w:szCs w:val="20"/>
+              </w:rPr>
+              <w:t>1</w:t>
+            </w:r>
+            <w:r>
+              <w:rPr>
+                <w:sz w:val="20"/>
+                <w:szCs w:val="20"/>
+              </w:rPr>
+              <w:t>-</w:t>
+            </w:r>
+            <w:r>
+              <w:rPr>
+                <w:sz w:val="20"/>
+                <w:szCs w:val="20"/>
+              </w:rPr>
+              <w:t>5</w:t>
+            </w:r>
+            <w:r>
+              <w:rPr>
+                <w:sz w:val="20"/>
+                <w:szCs w:val="20"/>
+              </w:rPr>
+              <w:t xml:space="preserve"> </w:t>
             </w:r>
             <w:r>
               <w:rPr>
@@ -15007,7 +15146,7 @@
                 <w:sz w:val="20"/>
                 <w:szCs w:val="20"/>
               </w:rPr>
-              <w:t>C</w:t>
+              <w:t>c</w:t>
             </w:r>
             <w:r>
               <w:rPr>
@@ -15327,7 +15466,7 @@
     <w:p>
       <w:pPr>
         <w:spacing w:line="360" w:lineRule="auto"/>
-        <w:jc w:val="both"/>
+        <w:jc w:val="center"/>
         <w:rPr>
           <w:sz w:val="24"/>
           <w:szCs w:val="24"/>
@@ -15781,7 +15920,21 @@
                 <w:sz w:val="20"/>
                 <w:szCs w:val="20"/>
               </w:rPr>
-              <w:t xml:space="preserve">Se propone trabajar con una velocidad de 3 </w:t>
+              <w:t xml:space="preserve">Se propone trabajar con una velocidad de </w:t>
+            </w:r>
+            <w:r>
+              <w:rPr>
+                <w:sz w:val="20"/>
+                <w:szCs w:val="20"/>
+              </w:rPr>
+              <w:t>10</w:t>
+            </w:r>
+            <w:r>
+              <w:rPr>
+                <w:sz w:val="20"/>
+                <w:szCs w:val="20"/>
+              </w:rPr>
+              <w:t xml:space="preserve"> </w:t>
             </w:r>
             <m:oMath>
               <m:f>
@@ -15894,7 +16047,7 @@
                 <w:sz w:val="20"/>
                 <w:szCs w:val="20"/>
               </w:rPr>
-              <w:t>Subjetivo</w:t>
+              <w:t>Bit</w:t>
             </w:r>
           </w:p>
         </w:tc>
@@ -15917,7 +16070,7 @@
                 <w:sz w:val="20"/>
                 <w:szCs w:val="20"/>
               </w:rPr>
-              <w:t>Se busca conectar al usuario y al software a nivel emocional, por lo que la evaluación de este depende del usuario.</w:t>
+              <w:t>Se consideró trabajar con señales digitales, en donde encendido corresponde al estado lógico 1 y apagado al estado lógico 0.</w:t>
             </w:r>
           </w:p>
         </w:tc>
@@ -15991,7 +16144,7 @@
                 <w:sz w:val="20"/>
                 <w:szCs w:val="20"/>
               </w:rPr>
-              <w:t>Subjetivo</w:t>
+              <w:t>Bit</w:t>
             </w:r>
           </w:p>
         </w:tc>
@@ -16014,7 +16167,7 @@
                 <w:sz w:val="20"/>
                 <w:szCs w:val="20"/>
               </w:rPr>
-              <w:t>Se busca conectar al usuario y al software a nivel emocional, por lo que la evaluación de este depende del usuario.</w:t>
+              <w:t>Se consideró trabajar con señales digitales, en donde encendido corresponde al estado lógico 1 y apagado al estado lógico 0.</w:t>
             </w:r>
           </w:p>
         </w:tc>
@@ -16085,7 +16238,7 @@
                 <w:sz w:val="20"/>
                 <w:szCs w:val="20"/>
               </w:rPr>
-              <w:t>Subjetivo</w:t>
+              <w:t>Bit</w:t>
             </w:r>
           </w:p>
         </w:tc>
@@ -16108,7 +16261,7 @@
                 <w:sz w:val="20"/>
                 <w:szCs w:val="20"/>
               </w:rPr>
-              <w:t>Se busca conectar al usuario y al software a nivel emocional, por lo que la evaluación de este depende del usuario.</w:t>
+              <w:t>Se consideró trabajar con señales digitales, en donde encendido corresponde al estado lógico 1 y apagado al estado lógico 0.</w:t>
             </w:r>
           </w:p>
         </w:tc>
@@ -16506,6 +16659,7 @@
     <w:p>
       <w:pPr>
         <w:spacing w:line="360" w:lineRule="auto"/>
+        <w:jc w:val="center"/>
         <w:rPr>
           <w:sz w:val="24"/>
           <w:szCs w:val="24"/>
@@ -16915,7 +17069,7 @@
                 <w:sz w:val="20"/>
                 <w:szCs w:val="20"/>
               </w:rPr>
-              <w:t>Numero</w:t>
+              <w:t>Adimensional</w:t>
             </w:r>
           </w:p>
         </w:tc>
@@ -17009,7 +17163,7 @@
                 <w:sz w:val="20"/>
                 <w:szCs w:val="20"/>
               </w:rPr>
-              <w:t>Numero</w:t>
+              <w:t>Adimensional</w:t>
             </w:r>
           </w:p>
         </w:tc>
@@ -17106,7 +17260,7 @@
                 <w:sz w:val="20"/>
                 <w:szCs w:val="20"/>
               </w:rPr>
-              <w:t>Numero</w:t>
+              <w:t>Adimensional</w:t>
             </w:r>
           </w:p>
         </w:tc>
@@ -17200,7 +17354,7 @@
                 <w:sz w:val="20"/>
                 <w:szCs w:val="20"/>
               </w:rPr>
-              <w:t>Colores</w:t>
+              <w:t>Lumen</w:t>
             </w:r>
           </w:p>
         </w:tc>
@@ -17223,14 +17377,7 @@
                 <w:sz w:val="20"/>
                 <w:szCs w:val="20"/>
               </w:rPr>
-              <w:t xml:space="preserve">Se busca indicar al usuario por medio de colores </w:t>
-            </w:r>
-            <w:r>
-              <w:rPr>
-                <w:sz w:val="20"/>
-                <w:szCs w:val="20"/>
-              </w:rPr>
-              <w:t>los estados de los subsistemas y del RBT.</w:t>
+              <w:t>Se busca una iluminación idónea para que los operarios identifiquen los colores, 90 lm para LEDs de 3 Watts.</w:t>
             </w:r>
           </w:p>
         </w:tc>
@@ -17439,11 +17586,21 @@
           <w:szCs w:val="24"/>
         </w:rPr>
       </w:pPr>
-      <w:r>
-        <w:rPr>
-          <w:sz w:val="24"/>
-          <w:szCs w:val="24"/>
-        </w:rPr>
+    </w:p>
+    <w:p>
+      <w:pPr>
+        <w:spacing w:line="360" w:lineRule="auto"/>
+        <w:rPr>
+          <w:sz w:val="24"/>
+          <w:szCs w:val="24"/>
+        </w:rPr>
+      </w:pPr>
+      <w:r>
+        <w:rPr>
+          <w:sz w:val="24"/>
+          <w:szCs w:val="24"/>
+        </w:rPr>
+        <w:lastRenderedPageBreak/>
         <w:t>Las especificaciones para el subsistema de Ensamble se presentan en la tabla 6.</w:t>
       </w:r>
     </w:p>
@@ -17483,7 +17640,6 @@
                 <w:sz w:val="20"/>
                 <w:szCs w:val="20"/>
               </w:rPr>
-              <w:lastRenderedPageBreak/>
               <w:t>Necesidad</w:t>
             </w:r>
           </w:p>
@@ -17637,7 +17793,7 @@
                 <w:sz w:val="20"/>
                 <w:szCs w:val="20"/>
               </w:rPr>
-              <w:t>Cantidad de piezas</w:t>
+              <w:t>Adimensional</w:t>
             </w:r>
           </w:p>
         </w:tc>
@@ -18069,6 +18225,9 @@
         </w:tc>
       </w:tr>
       <w:tr>
+        <w:trPr>
+          <w:trHeight w:val="547"/>
+        </w:trPr>
         <w:tc>
           <w:tcPr>
             <w:cnfStyle w:val="001000000000" w:firstRow="0" w:lastRow="0" w:firstColumn="1" w:lastColumn="0" w:oddVBand="0" w:evenVBand="0" w:oddHBand="0" w:evenHBand="0" w:firstRowFirstColumn="0" w:firstRowLastColumn="0" w:lastRowFirstColumn="0" w:lastRowLastColumn="0"/>
@@ -18184,13 +18343,13 @@
               <wp:anchor distT="45720" distB="45720" distL="114300" distR="114300" simplePos="0" relativeHeight="251682816" behindDoc="0" locked="0" layoutInCell="0" allowOverlap="1" wp14:anchorId="45B7CCDE" wp14:editId="373B322C">
                 <wp:simplePos x="0" y="0"/>
                 <wp:positionH relativeFrom="margin">
-                  <wp:align>center</wp:align>
+                  <wp:posOffset>1726565</wp:posOffset>
                 </wp:positionH>
                 <wp:positionV relativeFrom="paragraph">
-                  <wp:posOffset>83185</wp:posOffset>
+                  <wp:posOffset>82550</wp:posOffset>
                 </wp:positionV>
-                <wp:extent cx="2577465" cy="393065"/>
-                <wp:effectExtent l="0" t="0" r="13335" b="26035"/>
+                <wp:extent cx="2954655" cy="254000"/>
+                <wp:effectExtent l="0" t="0" r="17145" b="12700"/>
                 <wp:wrapSquare wrapText="bothSides"/>
                 <wp:docPr id="52" name="Text Box 45"/>
                 <wp:cNvGraphicFramePr>
@@ -18205,7 +18364,7 @@
                       <wps:spPr bwMode="auto">
                         <a:xfrm>
                           <a:off x="0" y="0"/>
-                          <a:ext cx="2577465" cy="393065"/>
+                          <a:ext cx="2954655" cy="254000"/>
                         </a:xfrm>
                         <a:prstGeom prst="rect">
                           <a:avLst/>
@@ -18287,7 +18446,7 @@
           </mc:Choice>
           <mc:Fallback>
             <w:pict>
-              <v:shape w14:anchorId="45B7CCDE" id="_x0000_s1049" type="#_x0000_t202" style="position:absolute;left:0;text-align:left;margin-left:0;margin-top:6.55pt;width:202.95pt;height:30.95pt;z-index:251682816;visibility:visible;mso-wrap-style:square;mso-width-percent:0;mso-height-percent:0;mso-wrap-distance-left:9pt;mso-wrap-distance-top:3.6pt;mso-wrap-distance-right:9pt;mso-wrap-distance-bottom:3.6pt;mso-position-horizontal:center;mso-position-horizontal-relative:margin;mso-position-vertical:absolute;mso-position-vertical-relative:text;mso-width-percent:0;mso-height-percent:0;mso-width-relative:margin;mso-height-relative:margin;v-text-anchor:top" o:gfxdata="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" o:allowincell="f" strokecolor="white [3212]" strokeweight=".25pt">
+              <v:shape w14:anchorId="45B7CCDE" id="_x0000_s1049" type="#_x0000_t202" style="position:absolute;left:0;text-align:left;margin-left:135.95pt;margin-top:6.5pt;width:232.65pt;height:20pt;z-index:251682816;visibility:visible;mso-wrap-style:square;mso-width-percent:0;mso-height-percent:0;mso-wrap-distance-left:9pt;mso-wrap-distance-top:3.6pt;mso-wrap-distance-right:9pt;mso-wrap-distance-bottom:3.6pt;mso-position-horizontal:absolute;mso-position-horizontal-relative:margin;mso-position-vertical:absolute;mso-position-vertical-relative:text;mso-width-percent:0;mso-height-percent:0;mso-width-relative:margin;mso-height-relative:margin;v-text-anchor:top" o:gfxdata="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" o:allowincell="f" strokecolor="white [3212]" strokeweight=".25pt">
                 <v:textbox>
                   <w:txbxContent>
                     <w:p>
@@ -18340,14 +18499,128 @@
         </mc:AlternateContent>
       </w:r>
     </w:p>
+    <w:p/>
     <w:p>
       <w:pPr>
         <w:spacing w:line="360" w:lineRule="auto"/>
-        <w:rPr>
-          <w:sz w:val="24"/>
-          <w:szCs w:val="24"/>
-        </w:rPr>
-      </w:pPr>
+        <w:jc w:val="both"/>
+        <w:rPr>
+          <w:sz w:val="24"/>
+          <w:szCs w:val="24"/>
+        </w:rPr>
+      </w:pPr>
+      <w:r>
+        <w:rPr>
+          <w:sz w:val="24"/>
+          <w:szCs w:val="24"/>
+        </w:rPr>
+        <w:t>Cada una de las especificaciones de los subsistemas permitirán satisfacer las necesidades requeridas en cada uno de estos</w:t>
+      </w:r>
+      <w:r>
+        <w:rPr>
+          <w:sz w:val="24"/>
+          <w:szCs w:val="24"/>
+        </w:rPr>
+        <w:t xml:space="preserve">. </w:t>
+      </w:r>
+      <w:r>
+        <w:rPr>
+          <w:sz w:val="24"/>
+          <w:szCs w:val="24"/>
+        </w:rPr>
+        <w:t>El uso de métricas prácticas dará</w:t>
+      </w:r>
+      <w:r>
+        <w:rPr>
+          <w:sz w:val="24"/>
+          <w:szCs w:val="24"/>
+        </w:rPr>
+        <w:t xml:space="preserve"> propiedades al RBT de modo que puedan ser evaluadas de una manera sencilla por los integrantes de cada subsistema. Algunas de estas métricas</w:t>
+      </w:r>
+      <w:r>
+        <w:rPr>
+          <w:sz w:val="24"/>
+          <w:szCs w:val="24"/>
+        </w:rPr>
+        <w:t xml:space="preserve"> no </w:t>
+      </w:r>
+      <w:r>
+        <w:rPr>
+          <w:sz w:val="24"/>
+          <w:szCs w:val="24"/>
+        </w:rPr>
+        <w:t xml:space="preserve">podrán </w:t>
+      </w:r>
+      <w:r>
+        <w:rPr>
+          <w:sz w:val="24"/>
+          <w:szCs w:val="24"/>
+        </w:rPr>
+        <w:t>cuantifica</w:t>
+      </w:r>
+      <w:r>
+        <w:rPr>
+          <w:sz w:val="24"/>
+          <w:szCs w:val="24"/>
+        </w:rPr>
+        <w:t>rse</w:t>
+      </w:r>
+      <w:r>
+        <w:rPr>
+          <w:sz w:val="24"/>
+          <w:szCs w:val="24"/>
+        </w:rPr>
+        <w:t xml:space="preserve"> y dependerán de la subjetividad, tal es el caso de la experiencia del usuario en el subsistema de Interfaz</w:t>
+      </w:r>
+      <w:r>
+        <w:rPr>
+          <w:sz w:val="24"/>
+          <w:szCs w:val="24"/>
+        </w:rPr>
+        <w:t xml:space="preserve">. </w:t>
+      </w:r>
+    </w:p>
+    <w:p>
+      <w:pPr>
+        <w:spacing w:line="360" w:lineRule="auto"/>
+        <w:jc w:val="both"/>
+        <w:rPr>
+          <w:sz w:val="24"/>
+          <w:szCs w:val="24"/>
+        </w:rPr>
+      </w:pPr>
+    </w:p>
+    <w:p>
+      <w:pPr>
+        <w:spacing w:line="360" w:lineRule="auto"/>
+        <w:jc w:val="both"/>
+        <w:rPr>
+          <w:sz w:val="24"/>
+          <w:szCs w:val="24"/>
+        </w:rPr>
+      </w:pPr>
+    </w:p>
+    <w:p>
+      <w:pPr>
+        <w:spacing w:line="360" w:lineRule="auto"/>
+        <w:jc w:val="both"/>
+        <w:rPr>
+          <w:sz w:val="24"/>
+          <w:szCs w:val="24"/>
+        </w:rPr>
+      </w:pPr>
+    </w:p>
+    <w:p>
+      <w:pPr>
+        <w:spacing w:line="360" w:lineRule="auto"/>
+        <w:jc w:val="both"/>
+        <w:rPr>
+          <w:sz w:val="24"/>
+          <w:szCs w:val="24"/>
+        </w:rPr>
+      </w:pPr>
+      <w:bookmarkStart w:id="15" w:name="_GoBack"/>
+      <w:bookmarkEnd w:id="15"/>
     </w:p>
     <w:p>
       <w:pPr>
@@ -18355,6 +18628,7 @@
         <w:ind w:firstLine="708"/>
       </w:pPr>
       <w:r>
+        <w:lastRenderedPageBreak/>
         <w:t xml:space="preserve">2.3 </w:t>
       </w:r>
       <w:r>
@@ -18738,11 +19012,8 @@
       </w:r>
     </w:p>
     <w:p/>
-    <w:p/>
-    <w:p/>
-    <w:p>
-      <w:r>
-        <w:lastRenderedPageBreak/>
+    <w:p>
+      <w:r>
         <w:t>Las restricciones para el subsistema de Interfaz se presentan en la tabla 8</w:t>
       </w:r>
     </w:p>
@@ -19444,6 +19715,7 @@
     <w:p/>
     <w:p>
       <w:r>
+        <w:lastRenderedPageBreak/>
         <w:t>Las restricciones para el subsistema de Ensamble se presentan en la tabla 10.</w:t>
       </w:r>
     </w:p>
@@ -19595,7 +19867,13 @@
               <w:cnfStyle w:val="000000100000" w:firstRow="0" w:lastRow="0" w:firstColumn="0" w:lastColumn="0" w:oddVBand="0" w:evenVBand="0" w:oddHBand="1" w:evenHBand="0" w:firstRowFirstColumn="0" w:firstRowLastColumn="0" w:lastRowFirstColumn="0" w:lastRowLastColumn="0"/>
             </w:pPr>
             <w:r>
-              <w:t>El numero de componentes a utilizar por los subsistemas.</w:t>
+              <w:t xml:space="preserve">El </w:t>
+            </w:r>
+            <w:r>
+              <w:t>número</w:t>
+            </w:r>
+            <w:r>
+              <w:t xml:space="preserve"> de componentes a utilizar por los subsistemas.</w:t>
             </w:r>
           </w:p>
         </w:tc>
@@ -19663,7 +19941,7 @@
               <w:t xml:space="preserve">Que el plan de seguridad se ajuste y trabaje </w:t>
             </w:r>
             <w:r>
-              <w:t>conjuntamente con</w:t>
+              <w:t>juntamente con</w:t>
             </w:r>
             <w:r>
               <w:t xml:space="preserve"> los subsistemas.</w:t>
@@ -19847,7 +20125,6 @@
     <w:p/>
     <w:p>
       <w:r>
-        <w:lastRenderedPageBreak/>
         <w:t>-----------------------------------------------------------------------------------------------------------------------------------------</w:t>
       </w:r>
     </w:p>
@@ -19861,6 +20138,7 @@
         <w:t xml:space="preserve">---------------------------------------------------------------------------------------------------------------------------------------- </w:t>
       </w:r>
     </w:p>
+    <w:p/>
     <w:p/>
     <w:p>
       <w:pPr>
@@ -19870,11 +20148,11 @@
           <w:numId w:val="3"/>
         </w:numPr>
       </w:pPr>
-      <w:bookmarkStart w:id="15" w:name="_Toc55298747"/>
+      <w:bookmarkStart w:id="16" w:name="_Toc55298747"/>
       <w:r>
         <w:t>Diseño conceptual</w:t>
       </w:r>
-      <w:bookmarkEnd w:id="15"/>
+      <w:bookmarkEnd w:id="16"/>
     </w:p>
     <w:p/>
     <w:p>
@@ -19897,7 +20175,23 @@
           <w:sz w:val="24"/>
           <w:szCs w:val="24"/>
         </w:rPr>
-        <w:t xml:space="preserve"> [b ulrich]</w:t>
+        <w:t xml:space="preserve"> [b </w:t>
+      </w:r>
+      <w:proofErr w:type="spellStart"/>
+      <w:r>
+        <w:rPr>
+          <w:sz w:val="24"/>
+          <w:szCs w:val="24"/>
+        </w:rPr>
+        <w:t>ulrich</w:t>
+      </w:r>
+      <w:proofErr w:type="spellEnd"/>
+      <w:r>
+        <w:rPr>
+          <w:sz w:val="24"/>
+          <w:szCs w:val="24"/>
+        </w:rPr>
+        <w:t>]</w:t>
       </w:r>
       <w:r>
         <w:rPr>
@@ -19920,7 +20214,23 @@
           <w:sz w:val="24"/>
           <w:szCs w:val="24"/>
         </w:rPr>
-        <w:t>El diseño conceptual es un diseño iterativo, en donde los conceptos son los medios para generar la función, en donde la función nos dice qué debe de hacer el producto, en el diagrama 1, se observa dicho proceso. (ullman)</w:t>
+        <w:t>El diseño conceptual es un diseño iterativo, en donde los conceptos son los medios para generar la función, en donde la función nos dice qué debe de hacer el producto, en el diagrama 1, se observa dicho proceso. (</w:t>
+      </w:r>
+      <w:proofErr w:type="spellStart"/>
+      <w:r>
+        <w:rPr>
+          <w:sz w:val="24"/>
+          <w:szCs w:val="24"/>
+        </w:rPr>
+        <w:t>ullman</w:t>
+      </w:r>
+      <w:proofErr w:type="spellEnd"/>
+      <w:r>
+        <w:rPr>
+          <w:sz w:val="24"/>
+          <w:szCs w:val="24"/>
+        </w:rPr>
+        <w:t>)</w:t>
       </w:r>
     </w:p>
     <w:p>
@@ -19935,6 +20245,7 @@
         <w:rPr>
           <w:noProof/>
         </w:rPr>
+        <w:lastRenderedPageBreak/>
         <w:drawing>
           <wp:anchor distT="0" distB="0" distL="114300" distR="114300" simplePos="0" relativeHeight="251692032" behindDoc="0" locked="0" layoutInCell="1" allowOverlap="1" wp14:anchorId="6D3AEEDE">
             <wp:simplePos x="0" y="0"/>
@@ -20061,15 +20372,14 @@
         <w:pStyle w:val="Ttulo2"/>
         <w:ind w:firstLine="708"/>
       </w:pPr>
-      <w:bookmarkStart w:id="16" w:name="_Toc55298748"/>
-      <w:r>
-        <w:lastRenderedPageBreak/>
+      <w:bookmarkStart w:id="17" w:name="_Toc55298748"/>
+      <w:r>
         <w:t xml:space="preserve">3.1 </w:t>
       </w:r>
       <w:r>
         <w:t>Sistematización</w:t>
       </w:r>
-      <w:bookmarkEnd w:id="16"/>
+      <w:bookmarkEnd w:id="17"/>
     </w:p>
     <w:p/>
     <w:p>
@@ -20128,7 +20438,23 @@
           <w:sz w:val="24"/>
           <w:szCs w:val="24"/>
         </w:rPr>
-        <w:t>(ullman)</w:t>
+        <w:t>(</w:t>
+      </w:r>
+      <w:proofErr w:type="spellStart"/>
+      <w:r>
+        <w:rPr>
+          <w:sz w:val="24"/>
+          <w:szCs w:val="24"/>
+        </w:rPr>
+        <w:t>ullman</w:t>
+      </w:r>
+      <w:proofErr w:type="spellEnd"/>
+      <w:r>
+        <w:rPr>
+          <w:sz w:val="24"/>
+          <w:szCs w:val="24"/>
+        </w:rPr>
+        <w:t>)</w:t>
       </w:r>
       <w:r>
         <w:rPr>
@@ -20166,7 +20492,23 @@
           <w:sz w:val="24"/>
           <w:szCs w:val="24"/>
         </w:rPr>
-        <w:t>Todos los problemas de diseño tienen uno o dos funciones “más importantes”. Estas deben ser reducidas a una simple clausula y colocarse en una caja negra. (ullman). Las entradas de esta caja son toda la energía, el material y la información qué fluye hacia los límites del sistema. Las salidas son las fluyen fuera del sistema.</w:t>
+        <w:t>Todos los problemas de diseño tienen uno o dos funciones “más importantes”. Estas deben ser reducidas a una simple clausula y colocarse en una caja negra. (</w:t>
+      </w:r>
+      <w:proofErr w:type="spellStart"/>
+      <w:r>
+        <w:rPr>
+          <w:sz w:val="24"/>
+          <w:szCs w:val="24"/>
+        </w:rPr>
+        <w:t>ullman</w:t>
+      </w:r>
+      <w:proofErr w:type="spellEnd"/>
+      <w:r>
+        <w:rPr>
+          <w:sz w:val="24"/>
+          <w:szCs w:val="24"/>
+        </w:rPr>
+        <w:t>). Las entradas de esta caja son toda la energía, el material y la información qué fluye hacia los límites del sistema. Las salidas son las fluyen fuera del sistema.</w:t>
       </w:r>
       <w:r>
         <w:rPr>
@@ -20189,6 +20531,7 @@
         <w:rPr>
           <w:noProof/>
         </w:rPr>
+        <w:lastRenderedPageBreak/>
         <w:drawing>
           <wp:anchor distT="0" distB="0" distL="114300" distR="114300" simplePos="0" relativeHeight="251693056" behindDoc="0" locked="0" layoutInCell="1" allowOverlap="1" wp14:anchorId="15D52123">
             <wp:simplePos x="0" y="0"/>
@@ -20291,7 +20634,6 @@
           <w:sz w:val="24"/>
           <w:szCs w:val="24"/>
         </w:rPr>
-        <w:lastRenderedPageBreak/>
         <w:t>--------------------------</w:t>
       </w:r>
     </w:p>
@@ -20309,8 +20651,17 @@
           <w:sz w:val="24"/>
           <w:szCs w:val="24"/>
         </w:rPr>
-        <w:t>Pequeña descripcion</w:t>
-      </w:r>
+        <w:t xml:space="preserve">Pequeña </w:t>
+      </w:r>
+      <w:proofErr w:type="spellStart"/>
+      <w:r>
+        <w:rPr>
+          <w:sz w:val="24"/>
+          <w:szCs w:val="24"/>
+        </w:rPr>
+        <w:t>descripcion</w:t>
+      </w:r>
+      <w:proofErr w:type="spellEnd"/>
     </w:p>
     <w:p>
       <w:pPr>
@@ -20342,6 +20693,7 @@
         <w:rPr>
           <w:noProof/>
         </w:rPr>
+        <w:lastRenderedPageBreak/>
         <w:drawing>
           <wp:anchor distT="0" distB="0" distL="114300" distR="114300" simplePos="0" relativeHeight="251694080" behindDoc="0" locked="0" layoutInCell="1" allowOverlap="1" wp14:anchorId="2D10238D">
             <wp:simplePos x="0" y="0"/>
@@ -20447,8 +20799,17 @@
           <w:sz w:val="24"/>
           <w:szCs w:val="24"/>
         </w:rPr>
-        <w:t>Pequeña descripcion</w:t>
-      </w:r>
+        <w:t xml:space="preserve">Pequeña </w:t>
+      </w:r>
+      <w:proofErr w:type="spellStart"/>
+      <w:r>
+        <w:rPr>
+          <w:sz w:val="24"/>
+          <w:szCs w:val="24"/>
+        </w:rPr>
+        <w:t>descripcion</w:t>
+      </w:r>
+      <w:proofErr w:type="spellEnd"/>
     </w:p>
     <w:p>
       <w:pPr>
@@ -20596,8 +20957,17 @@
           <w:sz w:val="24"/>
           <w:szCs w:val="24"/>
         </w:rPr>
-        <w:t>Pequeña descripcion</w:t>
-      </w:r>
+        <w:t xml:space="preserve">Pequeña </w:t>
+      </w:r>
+      <w:proofErr w:type="spellStart"/>
+      <w:r>
+        <w:rPr>
+          <w:sz w:val="24"/>
+          <w:szCs w:val="24"/>
+        </w:rPr>
+        <w:t>descripcion</w:t>
+      </w:r>
+      <w:proofErr w:type="spellEnd"/>
     </w:p>
     <w:p>
       <w:pPr>
@@ -20785,8 +21155,17 @@
           <w:sz w:val="24"/>
           <w:szCs w:val="24"/>
         </w:rPr>
-        <w:t>Pequeña descripcion</w:t>
-      </w:r>
+        <w:t xml:space="preserve">Pequeña </w:t>
+      </w:r>
+      <w:proofErr w:type="spellStart"/>
+      <w:r>
+        <w:rPr>
+          <w:sz w:val="24"/>
+          <w:szCs w:val="24"/>
+        </w:rPr>
+        <w:t>descripcion</w:t>
+      </w:r>
+      <w:proofErr w:type="spellEnd"/>
     </w:p>
     <w:p>
       <w:pPr>
@@ -20820,14 +21199,14 @@
         <w:pStyle w:val="Ttulo2"/>
         <w:ind w:firstLine="708"/>
       </w:pPr>
-      <w:bookmarkStart w:id="17" w:name="_Toc55298749"/>
+      <w:bookmarkStart w:id="18" w:name="_Toc55298749"/>
       <w:r>
         <w:t xml:space="preserve">3.2 </w:t>
       </w:r>
       <w:r>
         <w:t>Generaciones de conceptos</w:t>
       </w:r>
-      <w:bookmarkEnd w:id="17"/>
+      <w:bookmarkEnd w:id="18"/>
     </w:p>
     <w:p/>
     <w:p>
@@ -20857,8 +21236,17 @@
           <w:sz w:val="24"/>
           <w:szCs w:val="24"/>
         </w:rPr>
-        <w:t xml:space="preserve"> mecatronica</w:t>
-      </w:r>
+        <w:t xml:space="preserve"> </w:t>
+      </w:r>
+      <w:proofErr w:type="spellStart"/>
+      <w:r>
+        <w:rPr>
+          <w:sz w:val="24"/>
+          <w:szCs w:val="24"/>
+        </w:rPr>
+        <w:t>mecatronica</w:t>
+      </w:r>
+      <w:proofErr w:type="spellEnd"/>
       <w:r>
         <w:rPr>
           <w:sz w:val="24"/>
@@ -20903,12 +21291,12 @@
       <w:tblPr>
         <w:tblStyle w:val="Tablaconcuadrcula"/>
         <w:tblpPr w:leftFromText="141" w:rightFromText="141" w:vertAnchor="text" w:horzAnchor="margin" w:tblpXSpec="center" w:tblpY="461"/>
-        <w:tblW w:w="10118" w:type="dxa"/>
+        <w:tblW w:w="5000" w:type="pct"/>
         <w:tblLook w:val="04A0" w:firstRow="1" w:lastRow="0" w:firstColumn="1" w:lastColumn="0" w:noHBand="0" w:noVBand="1"/>
       </w:tblPr>
       <w:tblGrid>
-        <w:gridCol w:w="1011"/>
-        <w:gridCol w:w="9107"/>
+        <w:gridCol w:w="940"/>
+        <w:gridCol w:w="8458"/>
       </w:tblGrid>
       <w:tr>
         <w:trPr>
@@ -20916,7 +21304,7 @@
         </w:trPr>
         <w:tc>
           <w:tcPr>
-            <w:tcW w:w="1011" w:type="dxa"/>
+            <w:tcW w:w="500" w:type="pct"/>
             <w:tcBorders>
               <w:top w:val="thinThickMediumGap" w:sz="24" w:space="0" w:color="9BBB59" w:themeColor="accent3"/>
               <w:left w:val="thinThickMediumGap" w:sz="24" w:space="0" w:color="9BBB59" w:themeColor="accent3"/>
@@ -20953,7 +21341,7 @@
         </w:tc>
         <w:tc>
           <w:tcPr>
-            <w:tcW w:w="9107" w:type="dxa"/>
+            <w:tcW w:w="4500" w:type="pct"/>
             <w:tcBorders>
               <w:top w:val="thinThickMediumGap" w:sz="24" w:space="0" w:color="9BBB59" w:themeColor="accent3"/>
               <w:left w:val="thinThickMediumGap" w:sz="24" w:space="0" w:color="9BBB59" w:themeColor="accent3"/>
@@ -20974,11 +21362,11 @@
       </w:tr>
       <w:tr>
         <w:trPr>
-          <w:trHeight w:val="4911"/>
+          <w:trHeight w:val="3452"/>
         </w:trPr>
         <w:tc>
           <w:tcPr>
-            <w:tcW w:w="10118" w:type="dxa"/>
+            <w:tcW w:w="5000" w:type="pct"/>
             <w:gridSpan w:val="2"/>
             <w:tcBorders>
               <w:left w:val="thinThickMediumGap" w:sz="24" w:space="0" w:color="9BBB59" w:themeColor="accent3"/>
@@ -21004,13 +21392,13 @@
                 <wp:anchor distT="0" distB="0" distL="114300" distR="114300" simplePos="0" relativeHeight="251697152" behindDoc="0" locked="0" layoutInCell="1" allowOverlap="1">
                   <wp:simplePos x="0" y="0"/>
                   <wp:positionH relativeFrom="column">
-                    <wp:posOffset>1605280</wp:posOffset>
+                    <wp:posOffset>3248025</wp:posOffset>
                   </wp:positionH>
                   <wp:positionV relativeFrom="paragraph">
-                    <wp:posOffset>-571500</wp:posOffset>
+                    <wp:posOffset>-325755</wp:posOffset>
                   </wp:positionV>
-                  <wp:extent cx="3083560" cy="4244340"/>
-                  <wp:effectExtent l="0" t="8890" r="0" b="0"/>
+                  <wp:extent cx="2035810" cy="2802255"/>
+                  <wp:effectExtent l="0" t="2223" r="318" b="317"/>
                   <wp:wrapSquare wrapText="bothSides"/>
                   <wp:docPr id="40" name="Imagen 40"/>
                   <wp:cNvGraphicFramePr>
@@ -21041,7 +21429,7 @@
                         <pic:spPr bwMode="auto">
                           <a:xfrm rot="16200000">
                             <a:off x="0" y="0"/>
-                            <a:ext cx="3083560" cy="4244340"/>
+                            <a:ext cx="2035810" cy="2802255"/>
                           </a:xfrm>
                           <a:prstGeom prst="rect">
                             <a:avLst/>
@@ -21075,67 +21463,6 @@
           <w:szCs w:val="24"/>
         </w:rPr>
       </w:pPr>
-      <w:r>
-        <w:rPr>
-          <w:sz w:val="24"/>
-          <w:szCs w:val="24"/>
-        </w:rPr>
-        <w:t xml:space="preserve"> </w:t>
-      </w:r>
-    </w:p>
-    <w:p>
-      <w:pPr>
-        <w:spacing w:line="360" w:lineRule="auto"/>
-        <w:rPr>
-          <w:sz w:val="24"/>
-          <w:szCs w:val="24"/>
-        </w:rPr>
-      </w:pPr>
-    </w:p>
-    <w:p>
-      <w:pPr>
-        <w:spacing w:line="360" w:lineRule="auto"/>
-        <w:rPr>
-          <w:sz w:val="24"/>
-          <w:szCs w:val="24"/>
-        </w:rPr>
-      </w:pPr>
-    </w:p>
-    <w:p>
-      <w:pPr>
-        <w:spacing w:line="360" w:lineRule="auto"/>
-        <w:rPr>
-          <w:sz w:val="24"/>
-          <w:szCs w:val="24"/>
-        </w:rPr>
-      </w:pPr>
-    </w:p>
-    <w:p>
-      <w:pPr>
-        <w:spacing w:line="360" w:lineRule="auto"/>
-        <w:rPr>
-          <w:sz w:val="24"/>
-          <w:szCs w:val="24"/>
-        </w:rPr>
-      </w:pPr>
-    </w:p>
-    <w:p>
-      <w:pPr>
-        <w:spacing w:line="360" w:lineRule="auto"/>
-        <w:rPr>
-          <w:sz w:val="24"/>
-          <w:szCs w:val="24"/>
-        </w:rPr>
-      </w:pPr>
-    </w:p>
-    <w:p>
-      <w:pPr>
-        <w:spacing w:line="360" w:lineRule="auto"/>
-        <w:rPr>
-          <w:sz w:val="24"/>
-          <w:szCs w:val="24"/>
-        </w:rPr>
-      </w:pPr>
     </w:p>
     <w:p>
       <w:pPr>
@@ -21150,12 +21477,12 @@
       <w:tblPr>
         <w:tblStyle w:val="Tablaconcuadrcula"/>
         <w:tblpPr w:leftFromText="141" w:rightFromText="141" w:vertAnchor="text" w:horzAnchor="margin" w:tblpXSpec="center" w:tblpY="461"/>
-        <w:tblW w:w="10118" w:type="dxa"/>
+        <w:tblW w:w="5000" w:type="pct"/>
         <w:tblLook w:val="04A0" w:firstRow="1" w:lastRow="0" w:firstColumn="1" w:lastColumn="0" w:noHBand="0" w:noVBand="1"/>
       </w:tblPr>
       <w:tblGrid>
-        <w:gridCol w:w="1011"/>
-        <w:gridCol w:w="9107"/>
+        <w:gridCol w:w="940"/>
+        <w:gridCol w:w="8458"/>
       </w:tblGrid>
       <w:tr>
         <w:trPr>
@@ -21163,7 +21490,7 @@
         </w:trPr>
         <w:tc>
           <w:tcPr>
-            <w:tcW w:w="1011" w:type="dxa"/>
+            <w:tcW w:w="500" w:type="pct"/>
             <w:tcBorders>
               <w:top w:val="thinThickMediumGap" w:sz="24" w:space="0" w:color="9BBB59" w:themeColor="accent3"/>
               <w:left w:val="thinThickMediumGap" w:sz="24" w:space="0" w:color="9BBB59" w:themeColor="accent3"/>
@@ -21194,20 +21521,13 @@
                 <w:sz w:val="24"/>
                 <w:szCs w:val="24"/>
               </w:rPr>
-              <w:t>C</w:t>
-            </w:r>
-            <w:r>
-              <w:rPr>
-                <w:sz w:val="24"/>
-                <w:szCs w:val="24"/>
-              </w:rPr>
-              <w:t>2</w:t>
+              <w:t>C2</w:t>
             </w:r>
           </w:p>
         </w:tc>
         <w:tc>
           <w:tcPr>
-            <w:tcW w:w="9107" w:type="dxa"/>
+            <w:tcW w:w="4500" w:type="pct"/>
             <w:tcBorders>
               <w:top w:val="thinThickMediumGap" w:sz="24" w:space="0" w:color="9BBB59" w:themeColor="accent3"/>
               <w:left w:val="thinThickMediumGap" w:sz="24" w:space="0" w:color="9BBB59" w:themeColor="accent3"/>
@@ -21228,11 +21548,11 @@
       </w:tr>
       <w:tr>
         <w:trPr>
-          <w:trHeight w:val="4911"/>
+          <w:trHeight w:val="3322"/>
         </w:trPr>
         <w:tc>
           <w:tcPr>
-            <w:tcW w:w="10118" w:type="dxa"/>
+            <w:tcW w:w="5000" w:type="pct"/>
             <w:gridSpan w:val="2"/>
             <w:tcBorders>
               <w:left w:val="thinThickMediumGap" w:sz="24" w:space="0" w:color="9BBB59" w:themeColor="accent3"/>
@@ -21256,13 +21576,13 @@
                 <wp:anchor distT="0" distB="0" distL="114300" distR="114300" simplePos="0" relativeHeight="251698176" behindDoc="0" locked="0" layoutInCell="1" allowOverlap="1">
                   <wp:simplePos x="0" y="0"/>
                   <wp:positionH relativeFrom="column">
-                    <wp:posOffset>1504950</wp:posOffset>
+                    <wp:posOffset>3420110</wp:posOffset>
                   </wp:positionH>
                   <wp:positionV relativeFrom="paragraph">
-                    <wp:posOffset>-558800</wp:posOffset>
+                    <wp:posOffset>-407035</wp:posOffset>
                   </wp:positionV>
-                  <wp:extent cx="3065780" cy="4215765"/>
-                  <wp:effectExtent l="0" t="3493" r="0" b="0"/>
+                  <wp:extent cx="1910080" cy="2799715"/>
+                  <wp:effectExtent l="0" t="6668" r="7303" b="7302"/>
                   <wp:wrapSquare wrapText="bothSides"/>
                   <wp:docPr id="43" name="Imagen 43"/>
                   <wp:cNvGraphicFramePr>
@@ -21277,7 +21597,7 @@
                             <a:picLocks noChangeAspect="1" noChangeArrowheads="1"/>
                           </pic:cNvPicPr>
                         </pic:nvPicPr>
-                        <pic:blipFill>
+                        <pic:blipFill rotWithShape="1">
                           <a:blip r:embed="rId23" cstate="print">
                             <a:extLst>
                               <a:ext uri="{28A0092B-C50C-407E-A947-70E740481C1C}">
@@ -21285,15 +21605,13 @@
                               </a:ext>
                             </a:extLst>
                           </a:blip>
-                          <a:srcRect/>
-                          <a:stretch>
-                            <a:fillRect/>
-                          </a:stretch>
+                          <a:srcRect l="6165"/>
+                          <a:stretch/>
                         </pic:blipFill>
                         <pic:spPr bwMode="auto">
                           <a:xfrm rot="16200000">
                             <a:off x="0" y="0"/>
-                            <a:ext cx="3065780" cy="4215765"/>
+                            <a:ext cx="1910080" cy="2799715"/>
                           </a:xfrm>
                           <a:prstGeom prst="rect">
                             <a:avLst/>
@@ -21302,6 +21620,11 @@
                           <a:ln>
                             <a:noFill/>
                           </a:ln>
+                          <a:extLst>
+                            <a:ext uri="{53640926-AAD7-44D8-BBD7-CCE9431645EC}">
+                              <a14:shadowObscured xmlns:a14="http://schemas.microsoft.com/office/drawing/2010/main"/>
+                            </a:ext>
+                          </a:extLst>
                         </pic:spPr>
                       </pic:pic>
                     </a:graphicData>
@@ -21323,80 +21646,7 @@
       <w:pPr>
         <w:spacing w:line="360" w:lineRule="auto"/>
         <w:rPr>
-          <w:sz w:val="24"/>
-          <w:szCs w:val="24"/>
-        </w:rPr>
-      </w:pPr>
-    </w:p>
-    <w:p>
-      <w:pPr>
-        <w:spacing w:line="360" w:lineRule="auto"/>
-        <w:rPr>
-          <w:sz w:val="24"/>
-          <w:szCs w:val="24"/>
-        </w:rPr>
-      </w:pPr>
-    </w:p>
-    <w:p>
-      <w:pPr>
-        <w:spacing w:line="360" w:lineRule="auto"/>
-        <w:rPr>
-          <w:sz w:val="24"/>
-          <w:szCs w:val="24"/>
-        </w:rPr>
-      </w:pPr>
-    </w:p>
-    <w:p>
-      <w:pPr>
-        <w:spacing w:line="360" w:lineRule="auto"/>
-        <w:rPr>
-          <w:sz w:val="24"/>
-          <w:szCs w:val="24"/>
-        </w:rPr>
-      </w:pPr>
-    </w:p>
-    <w:p>
-      <w:pPr>
-        <w:spacing w:line="360" w:lineRule="auto"/>
-        <w:rPr>
-          <w:sz w:val="24"/>
-          <w:szCs w:val="24"/>
-        </w:rPr>
-      </w:pPr>
-    </w:p>
-    <w:p>
-      <w:pPr>
-        <w:spacing w:line="360" w:lineRule="auto"/>
-        <w:rPr>
-          <w:sz w:val="24"/>
-          <w:szCs w:val="24"/>
-        </w:rPr>
-      </w:pPr>
-    </w:p>
-    <w:p>
-      <w:pPr>
-        <w:spacing w:line="360" w:lineRule="auto"/>
-        <w:rPr>
-          <w:sz w:val="24"/>
-          <w:szCs w:val="24"/>
-        </w:rPr>
-      </w:pPr>
-    </w:p>
-    <w:p>
-      <w:pPr>
-        <w:spacing w:line="360" w:lineRule="auto"/>
-        <w:rPr>
-          <w:sz w:val="24"/>
-          <w:szCs w:val="24"/>
-        </w:rPr>
-      </w:pPr>
-    </w:p>
-    <w:p>
-      <w:pPr>
-        <w:spacing w:line="360" w:lineRule="auto"/>
-        <w:rPr>
-          <w:sz w:val="24"/>
-          <w:szCs w:val="24"/>
+          <w:noProof/>
         </w:rPr>
       </w:pPr>
     </w:p>
@@ -21413,12 +21663,12 @@
       <w:tblPr>
         <w:tblStyle w:val="Tablaconcuadrcula"/>
         <w:tblpPr w:leftFromText="141" w:rightFromText="141" w:vertAnchor="text" w:horzAnchor="margin" w:tblpXSpec="center" w:tblpY="461"/>
-        <w:tblW w:w="10118" w:type="dxa"/>
+        <w:tblW w:w="5000" w:type="pct"/>
         <w:tblLook w:val="04A0" w:firstRow="1" w:lastRow="0" w:firstColumn="1" w:lastColumn="0" w:noHBand="0" w:noVBand="1"/>
       </w:tblPr>
       <w:tblGrid>
-        <w:gridCol w:w="1011"/>
-        <w:gridCol w:w="9107"/>
+        <w:gridCol w:w="940"/>
+        <w:gridCol w:w="8458"/>
       </w:tblGrid>
       <w:tr>
         <w:trPr>
@@ -21426,7 +21676,7 @@
         </w:trPr>
         <w:tc>
           <w:tcPr>
-            <w:tcW w:w="1011" w:type="dxa"/>
+            <w:tcW w:w="500" w:type="pct"/>
             <w:tcBorders>
               <w:top w:val="thinThickMediumGap" w:sz="24" w:space="0" w:color="9BBB59" w:themeColor="accent3"/>
               <w:left w:val="thinThickMediumGap" w:sz="24" w:space="0" w:color="9BBB59" w:themeColor="accent3"/>
@@ -21457,20 +21707,13 @@
                 <w:sz w:val="24"/>
                 <w:szCs w:val="24"/>
               </w:rPr>
-              <w:t>C</w:t>
-            </w:r>
-            <w:r>
-              <w:rPr>
-                <w:sz w:val="24"/>
-                <w:szCs w:val="24"/>
-              </w:rPr>
-              <w:t>3</w:t>
+              <w:t>C3</w:t>
             </w:r>
           </w:p>
         </w:tc>
         <w:tc>
           <w:tcPr>
-            <w:tcW w:w="9107" w:type="dxa"/>
+            <w:tcW w:w="4500" w:type="pct"/>
             <w:tcBorders>
               <w:top w:val="thinThickMediumGap" w:sz="24" w:space="0" w:color="9BBB59" w:themeColor="accent3"/>
               <w:left w:val="thinThickMediumGap" w:sz="24" w:space="0" w:color="9BBB59" w:themeColor="accent3"/>
@@ -21491,11 +21734,11 @@
       </w:tr>
       <w:tr>
         <w:trPr>
-          <w:trHeight w:val="4911"/>
+          <w:trHeight w:val="2888"/>
         </w:trPr>
         <w:tc>
           <w:tcPr>
-            <w:tcW w:w="10118" w:type="dxa"/>
+            <w:tcW w:w="5000" w:type="pct"/>
             <w:gridSpan w:val="2"/>
             <w:tcBorders>
               <w:left w:val="thinThickMediumGap" w:sz="24" w:space="0" w:color="9BBB59" w:themeColor="accent3"/>
@@ -21519,13 +21762,13 @@
                 <wp:anchor distT="0" distB="0" distL="114300" distR="114300" simplePos="0" relativeHeight="251699200" behindDoc="0" locked="0" layoutInCell="1" allowOverlap="1">
                   <wp:simplePos x="0" y="0"/>
                   <wp:positionH relativeFrom="column">
-                    <wp:posOffset>1573530</wp:posOffset>
+                    <wp:posOffset>3520440</wp:posOffset>
                   </wp:positionH>
                   <wp:positionV relativeFrom="paragraph">
-                    <wp:posOffset>-581025</wp:posOffset>
+                    <wp:posOffset>-327660</wp:posOffset>
                   </wp:positionV>
-                  <wp:extent cx="3100070" cy="4262120"/>
-                  <wp:effectExtent l="9525" t="0" r="0" b="0"/>
+                  <wp:extent cx="1861185" cy="2559050"/>
+                  <wp:effectExtent l="0" t="6032" r="0" b="0"/>
                   <wp:wrapSquare wrapText="bothSides"/>
                   <wp:docPr id="46" name="Imagen 46"/>
                   <wp:cNvGraphicFramePr>
@@ -21556,7 +21799,7 @@
                         <pic:spPr bwMode="auto">
                           <a:xfrm rot="16200000">
                             <a:off x="0" y="0"/>
-                            <a:ext cx="3100070" cy="4262120"/>
+                            <a:ext cx="1861185" cy="2559050"/>
                           </a:xfrm>
                           <a:prstGeom prst="rect">
                             <a:avLst/>
@@ -21595,28 +21838,19 @@
       <w:pPr>
         <w:pStyle w:val="Ttulo2"/>
       </w:pPr>
-      <w:bookmarkStart w:id="18" w:name="_Toc55298750"/>
-    </w:p>
-    <w:p/>
-    <w:p/>
-    <w:p/>
-    <w:p/>
-    <w:p/>
-    <w:p/>
-    <w:p/>
-    <w:p/>
-    <w:p/>
+      <w:bookmarkStart w:id="19" w:name="_Toc55298750"/>
+    </w:p>
     <w:p/>
     <w:tbl>
       <w:tblPr>
         <w:tblStyle w:val="Tablaconcuadrcula"/>
         <w:tblpPr w:leftFromText="141" w:rightFromText="141" w:vertAnchor="text" w:horzAnchor="margin" w:tblpXSpec="center" w:tblpY="461"/>
-        <w:tblW w:w="10118" w:type="dxa"/>
+        <w:tblW w:w="5000" w:type="pct"/>
         <w:tblLook w:val="04A0" w:firstRow="1" w:lastRow="0" w:firstColumn="1" w:lastColumn="0" w:noHBand="0" w:noVBand="1"/>
       </w:tblPr>
       <w:tblGrid>
-        <w:gridCol w:w="1011"/>
-        <w:gridCol w:w="9107"/>
+        <w:gridCol w:w="940"/>
+        <w:gridCol w:w="8458"/>
       </w:tblGrid>
       <w:tr>
         <w:trPr>
@@ -21624,7 +21858,7 @@
         </w:trPr>
         <w:tc>
           <w:tcPr>
-            <w:tcW w:w="1011" w:type="dxa"/>
+            <w:tcW w:w="500" w:type="pct"/>
             <w:tcBorders>
               <w:top w:val="thinThickMediumGap" w:sz="24" w:space="0" w:color="9BBB59" w:themeColor="accent3"/>
               <w:left w:val="thinThickMediumGap" w:sz="24" w:space="0" w:color="9BBB59" w:themeColor="accent3"/>
@@ -21664,13 +21898,11 @@
               </w:rPr>
               <w:t>4</w:t>
             </w:r>
-            <w:bookmarkStart w:id="19" w:name="_GoBack"/>
-            <w:bookmarkEnd w:id="19"/>
           </w:p>
         </w:tc>
         <w:tc>
           <w:tcPr>
-            <w:tcW w:w="9107" w:type="dxa"/>
+            <w:tcW w:w="4500" w:type="pct"/>
             <w:tcBorders>
               <w:top w:val="thinThickMediumGap" w:sz="24" w:space="0" w:color="9BBB59" w:themeColor="accent3"/>
               <w:left w:val="thinThickMediumGap" w:sz="24" w:space="0" w:color="9BBB59" w:themeColor="accent3"/>
@@ -21682,6 +21914,14 @@
             <w:pPr>
               <w:spacing w:line="360" w:lineRule="auto"/>
               <w:rPr>
+                <w:noProof/>
+              </w:rPr>
+            </w:pPr>
+          </w:p>
+          <w:p>
+            <w:pPr>
+              <w:spacing w:line="360" w:lineRule="auto"/>
+              <w:rPr>
                 <w:sz w:val="24"/>
                 <w:szCs w:val="24"/>
               </w:rPr>
@@ -21691,11 +21931,11 @@
       </w:tr>
       <w:tr>
         <w:trPr>
-          <w:trHeight w:val="4911"/>
+          <w:trHeight w:val="3283"/>
         </w:trPr>
         <w:tc>
           <w:tcPr>
-            <w:tcW w:w="10118" w:type="dxa"/>
+            <w:tcW w:w="5000" w:type="pct"/>
             <w:gridSpan w:val="2"/>
             <w:tcBorders>
               <w:left w:val="thinThickMediumGap" w:sz="24" w:space="0" w:color="9BBB59" w:themeColor="accent3"/>
@@ -21719,13 +21959,13 @@
                 <wp:anchor distT="0" distB="0" distL="114300" distR="114300" simplePos="0" relativeHeight="251700224" behindDoc="0" locked="0" layoutInCell="1" allowOverlap="1">
                   <wp:simplePos x="0" y="0"/>
                   <wp:positionH relativeFrom="column">
-                    <wp:posOffset>1517015</wp:posOffset>
+                    <wp:posOffset>3136900</wp:posOffset>
                   </wp:positionH>
                   <wp:positionV relativeFrom="paragraph">
-                    <wp:posOffset>-644525</wp:posOffset>
+                    <wp:posOffset>-457200</wp:posOffset>
                   </wp:positionV>
-                  <wp:extent cx="3441065" cy="4730750"/>
-                  <wp:effectExtent l="2858" t="0" r="0" b="0"/>
+                  <wp:extent cx="2105660" cy="3034665"/>
+                  <wp:effectExtent l="0" t="7303" r="1588" b="1587"/>
                   <wp:wrapSquare wrapText="bothSides"/>
                   <wp:docPr id="48" name="Imagen 48"/>
                   <wp:cNvGraphicFramePr>
@@ -21740,7 +21980,7 @@
                             <a:picLocks noChangeAspect="1" noChangeArrowheads="1"/>
                           </pic:cNvPicPr>
                         </pic:nvPicPr>
-                        <pic:blipFill>
+                        <pic:blipFill rotWithShape="1">
                           <a:blip r:embed="rId25" cstate="print">
                             <a:extLst>
                               <a:ext uri="{28A0092B-C50C-407E-A947-70E740481C1C}">
@@ -21748,15 +21988,13 @@
                               </a:ext>
                             </a:extLst>
                           </a:blip>
-                          <a:srcRect/>
-                          <a:stretch>
-                            <a:fillRect/>
-                          </a:stretch>
+                          <a:srcRect l="4577"/>
+                          <a:stretch/>
                         </pic:blipFill>
                         <pic:spPr bwMode="auto">
                           <a:xfrm rot="16200000">
                             <a:off x="0" y="0"/>
-                            <a:ext cx="3441065" cy="4730750"/>
+                            <a:ext cx="2105660" cy="3034665"/>
                           </a:xfrm>
                           <a:prstGeom prst="rect">
                             <a:avLst/>
@@ -21765,6 +22003,11 @@
                           <a:ln>
                             <a:noFill/>
                           </a:ln>
+                          <a:extLst>
+                            <a:ext uri="{53640926-AAD7-44D8-BBD7-CCE9431645EC}">
+                              <a14:shadowObscured xmlns:a14="http://schemas.microsoft.com/office/drawing/2010/main"/>
+                            </a:ext>
+                          </a:extLst>
                         </pic:spPr>
                       </pic:pic>
                     </a:graphicData>
@@ -21786,8 +22029,6 @@
     <w:p/>
     <w:p/>
     <w:p/>
-    <w:p/>
-    <w:p/>
     <w:p>
       <w:pPr>
         <w:pStyle w:val="Ttulo2"/>
@@ -21799,10 +22040,117 @@
       <w:r>
         <w:t>Selección y evaluación de conceptos</w:t>
       </w:r>
-      <w:bookmarkEnd w:id="18"/>
+      <w:bookmarkEnd w:id="19"/>
     </w:p>
     <w:p/>
-    <w:p/>
+    <w:p>
+      <w:pPr>
+        <w:jc w:val="both"/>
+        <w:rPr>
+          <w:sz w:val="24"/>
+          <w:szCs w:val="24"/>
+        </w:rPr>
+      </w:pPr>
+      <w:r>
+        <w:rPr>
+          <w:sz w:val="24"/>
+          <w:szCs w:val="24"/>
+        </w:rPr>
+        <w:t>Las diversas soluciones se evalúan y la más apropiada es la que se selecciona. La evaluación a menudo incluye la representación de un sistema mediante un modelo para luego llevar a cabo una simulación con el objetivo de establecer cómo puede reaccionar a las entradas.</w:t>
+      </w:r>
+      <w:r>
+        <w:rPr>
+          <w:sz w:val="24"/>
+          <w:szCs w:val="24"/>
+        </w:rPr>
+        <w:t xml:space="preserve"> (</w:t>
+      </w:r>
+      <w:proofErr w:type="spellStart"/>
+      <w:r>
+        <w:rPr>
+          <w:sz w:val="24"/>
+          <w:szCs w:val="24"/>
+        </w:rPr>
+        <w:t>mecatronica</w:t>
+      </w:r>
+      <w:proofErr w:type="spellEnd"/>
+      <w:r>
+        <w:rPr>
+          <w:sz w:val="24"/>
+          <w:szCs w:val="24"/>
+        </w:rPr>
+        <w:t>)</w:t>
+      </w:r>
+    </w:p>
+    <w:p>
+      <w:pPr>
+        <w:jc w:val="both"/>
+        <w:rPr>
+          <w:sz w:val="24"/>
+          <w:szCs w:val="24"/>
+        </w:rPr>
+      </w:pPr>
+      <w:r>
+        <w:rPr>
+          <w:sz w:val="24"/>
+          <w:szCs w:val="24"/>
+        </w:rPr>
+        <w:t xml:space="preserve">El objetivo </w:t>
+      </w:r>
+      <w:r>
+        <w:rPr>
+          <w:sz w:val="24"/>
+          <w:szCs w:val="24"/>
+        </w:rPr>
+        <w:t xml:space="preserve">es gastarla menor cantidad de recursos para decidir qué conceptos tienen el mayor potencial para convertirse en un concepto de calidad. La dificultad en la evaluación de conceptos y la toma de decisiones es que debemos elegir qué conceptos dedicar tiempo a desarrollar cuando todavía tenemos conocimientos y datos muy limitados en los que basar esta </w:t>
+      </w:r>
+      <w:proofErr w:type="gramStart"/>
+      <w:r>
+        <w:rPr>
+          <w:sz w:val="24"/>
+          <w:szCs w:val="24"/>
+        </w:rPr>
+        <w:t>selección.</w:t>
+      </w:r>
+      <w:r>
+        <w:rPr>
+          <w:sz w:val="24"/>
+          <w:szCs w:val="24"/>
+        </w:rPr>
+        <w:t>(</w:t>
+      </w:r>
+      <w:proofErr w:type="spellStart"/>
+      <w:proofErr w:type="gramEnd"/>
+      <w:r>
+        <w:rPr>
+          <w:sz w:val="24"/>
+          <w:szCs w:val="24"/>
+        </w:rPr>
+        <w:t>ullman</w:t>
+      </w:r>
+      <w:proofErr w:type="spellEnd"/>
+      <w:r>
+        <w:rPr>
+          <w:sz w:val="24"/>
+          <w:szCs w:val="24"/>
+        </w:rPr>
+        <w:t>)</w:t>
+      </w:r>
+    </w:p>
+    <w:p>
+      <w:pPr>
+        <w:jc w:val="both"/>
+        <w:rPr>
+          <w:sz w:val="24"/>
+          <w:szCs w:val="24"/>
+        </w:rPr>
+      </w:pPr>
+    </w:p>
+    <w:p>
+      <w:pPr>
+        <w:jc w:val="both"/>
+      </w:pPr>
+    </w:p>
     <w:p>
       <w:pPr>
         <w:pStyle w:val="Ttulo1"/>
@@ -21825,7 +22173,6 @@
       </w:pPr>
       <w:bookmarkStart w:id="21" w:name="_Toc55298752"/>
       <w:r>
-        <w:lastRenderedPageBreak/>
         <w:t xml:space="preserve">4.1 </w:t>
       </w:r>
       <w:r>
@@ -21961,6 +22308,7 @@
       </w:pPr>
       <w:bookmarkStart w:id="28" w:name="_Toc55298759"/>
       <w:r>
+        <w:lastRenderedPageBreak/>
         <w:t xml:space="preserve">5.4 </w:t>
       </w:r>
       <w:r>
@@ -22066,7 +22414,6 @@
       </w:pPr>
       <w:bookmarkStart w:id="35" w:name="_Toc55298766"/>
       <w:r>
-        <w:lastRenderedPageBreak/>
         <w:t xml:space="preserve">6.5 </w:t>
       </w:r>
       <w:r>
@@ -22165,6 +22512,7 @@
           <w:szCs w:val="20"/>
           <w:shd w:val="clear" w:color="auto" w:fill="FFFFFF"/>
         </w:rPr>
+        <w:lastRenderedPageBreak/>
         <w:t>[1]Secretaría de Protección Civil, "Atlas de Peligros y Riesgos de la Ciudad de México", Ciudad de México, 2014.</w:t>
       </w:r>
     </w:p>
@@ -22209,6 +22557,7 @@
         </w:rPr>
         <w:t xml:space="preserve"> [3]C. Romero, "Lago de Xochimilco, Ciudad de México - Los Lagos más Importantes de México", </w:t>
       </w:r>
+      <w:proofErr w:type="spellStart"/>
       <w:r>
         <w:rPr>
           <w:rFonts w:ascii="Arial" w:hAnsi="Arial" w:cs="Arial"/>
@@ -22219,7 +22568,20 @@
           <w:szCs w:val="20"/>
           <w:shd w:val="clear" w:color="auto" w:fill="FFFFFF"/>
         </w:rPr>
-        <w:t>GoAppMX - Tu Guía Turística Interactiva</w:t>
+        <w:t>GoAppMX</w:t>
+      </w:r>
+      <w:proofErr w:type="spellEnd"/>
+      <w:r>
+        <w:rPr>
+          <w:rFonts w:ascii="Arial" w:hAnsi="Arial" w:cs="Arial"/>
+          <w:i/>
+          <w:iCs/>
+          <w:color w:val="000000"/>
+          <w:sz w:val="20"/>
+          <w:szCs w:val="20"/>
+          <w:shd w:val="clear" w:color="auto" w:fill="FFFFFF"/>
+        </w:rPr>
+        <w:t xml:space="preserve"> - Tu Guía Turística Interactiva</w:t>
       </w:r>
       <w:r>
         <w:rPr>
@@ -25356,7 +25718,7 @@
 </file>
 
 <file path=customXml/itemProps1.xml><?xml version="1.0" encoding="utf-8"?>
-<ds:datastoreItem xmlns:ds="http://schemas.openxmlformats.org/officeDocument/2006/customXml" ds:itemID="{06098EB0-1AEB-48F2-B35A-34521DD2B095}">
+<ds:datastoreItem xmlns:ds="http://schemas.openxmlformats.org/officeDocument/2006/customXml" ds:itemID="{FE7746EE-E1C7-43E8-B606-A99CDA057BDE}">
   <ds:schemaRefs>
     <ds:schemaRef ds:uri="http://schemas.openxmlformats.org/officeDocument/2006/bibliography"/>
   </ds:schemaRefs>

</xml_diff>

<commit_message>
agre descripción de restriccion instru
</commit_message>
<xml_diff>
--- a/Tesis2020.docx
+++ b/Tesis2020.docx
@@ -18619,8 +18619,6 @@
           <w:szCs w:val="24"/>
         </w:rPr>
       </w:pPr>
-      <w:bookmarkStart w:id="15" w:name="_GoBack"/>
-      <w:bookmarkEnd w:id="15"/>
     </w:p>
     <w:p>
       <w:pPr>
@@ -18644,7 +18642,65 @@
     </w:p>
     <w:p/>
     <w:p>
-      <w:r>
+      <w:pPr>
+        <w:spacing w:line="360" w:lineRule="auto"/>
+        <w:jc w:val="both"/>
+        <w:rPr>
+          <w:sz w:val="24"/>
+          <w:szCs w:val="24"/>
+        </w:rPr>
+      </w:pPr>
+      <w:r>
+        <w:rPr>
+          <w:sz w:val="24"/>
+          <w:szCs w:val="24"/>
+        </w:rPr>
+        <w:t>Algunas necesidades no pueden ser técnicamente realizables, se</w:t>
+      </w:r>
+      <w:r>
+        <w:rPr>
+          <w:sz w:val="24"/>
+          <w:szCs w:val="24"/>
+        </w:rPr>
+        <w:t xml:space="preserve"> necesitan comprobar su factibilidad técnica y económica para incorporarse en el desarrollo del proyecto. Una restricción es una consideración que tiene que ver con las limitaciones impuestas por factores externos de orden físico, económico, social y funcional. </w:t>
+      </w:r>
+    </w:p>
+    <w:p>
+      <w:pPr>
+        <w:spacing w:line="360" w:lineRule="auto"/>
+        <w:jc w:val="both"/>
+        <w:rPr>
+          <w:sz w:val="24"/>
+          <w:szCs w:val="24"/>
+        </w:rPr>
+      </w:pPr>
+      <w:r>
+        <w:rPr>
+          <w:sz w:val="24"/>
+          <w:szCs w:val="24"/>
+        </w:rPr>
+        <w:t xml:space="preserve">Con base en estas características, cada subsistema planteó sus restricciones </w:t>
+      </w:r>
+      <w:r>
+        <w:rPr>
+          <w:sz w:val="24"/>
+          <w:szCs w:val="24"/>
+        </w:rPr>
+        <w:t>e identificó la especificación que corresponde a cada una.</w:t>
+      </w:r>
+    </w:p>
+    <w:p>
+      <w:pPr>
+        <w:rPr>
+          <w:sz w:val="24"/>
+          <w:szCs w:val="24"/>
+        </w:rPr>
+      </w:pPr>
+      <w:r>
+        <w:rPr>
+          <w:sz w:val="24"/>
+          <w:szCs w:val="24"/>
+        </w:rPr>
         <w:t>Las restricciones para el subsistema de Instrumentación se presentan en la tabla 7.</w:t>
       </w:r>
     </w:p>
@@ -19417,6 +19473,7 @@
               <w:jc w:val="center"/>
             </w:pPr>
             <w:r>
+              <w:lastRenderedPageBreak/>
               <w:t>Especificación</w:t>
             </w:r>
           </w:p>
@@ -19715,7 +19772,6 @@
     <w:p/>
     <w:p>
       <w:r>
-        <w:lastRenderedPageBreak/>
         <w:t>Las restricciones para el subsistema de Ensamble se presentan en la tabla 10.</w:t>
       </w:r>
     </w:p>
@@ -20124,22 +20180,77 @@
     </w:p>
     <w:p/>
     <w:p>
-      <w:r>
-        <w:t>-----------------------------------------------------------------------------------------------------------------------------------------</w:t>
-      </w:r>
-    </w:p>
-    <w:p>
-      <w:r>
-        <w:t>PONER UN ANÁLISIS DE LAS TABLAS</w:t>
-      </w:r>
-    </w:p>
-    <w:p>
-      <w:r>
-        <w:t xml:space="preserve">---------------------------------------------------------------------------------------------------------------------------------------- </w:t>
+      <w:pPr>
+        <w:spacing w:line="360" w:lineRule="auto"/>
+        <w:jc w:val="both"/>
+        <w:rPr>
+          <w:sz w:val="24"/>
+          <w:szCs w:val="24"/>
+        </w:rPr>
+      </w:pPr>
+      <w:r>
+        <w:rPr>
+          <w:sz w:val="24"/>
+          <w:szCs w:val="24"/>
+        </w:rPr>
+        <w:t>En este apartado se pl</w:t>
+      </w:r>
+      <w:r>
+        <w:rPr>
+          <w:sz w:val="24"/>
+          <w:szCs w:val="24"/>
+        </w:rPr>
+        <w:t xml:space="preserve">antearon las restricciones que cada subsistema debería tomar en cuenta para plantear conceptos que estarían alineadas al objetivo general. </w:t>
+      </w:r>
+      <w:r>
+        <w:rPr>
+          <w:sz w:val="24"/>
+          <w:szCs w:val="24"/>
+        </w:rPr>
+        <w:t xml:space="preserve">El inicio del proyecto se llevó a cabo por los responsables de Química </w:t>
+      </w:r>
+      <w:r>
+        <w:rPr>
+          <w:sz w:val="24"/>
+          <w:szCs w:val="24"/>
+        </w:rPr>
+        <w:t>y,</w:t>
+      </w:r>
+      <w:r>
+        <w:rPr>
+          <w:sz w:val="24"/>
+          <w:szCs w:val="24"/>
+        </w:rPr>
+        <w:t xml:space="preserve"> por tanto, el sistema debería cumplir con los </w:t>
+      </w:r>
+      <w:r>
+        <w:rPr>
+          <w:sz w:val="24"/>
+          <w:szCs w:val="24"/>
+        </w:rPr>
+        <w:t>estándares</w:t>
+      </w:r>
+      <w:r>
+        <w:rPr>
+          <w:sz w:val="24"/>
+          <w:szCs w:val="24"/>
+        </w:rPr>
+        <w:t xml:space="preserve"> planteados por ellos. Cada subsistema ajustó sus conceptos a las condiciones iniciales del RBT</w:t>
+      </w:r>
+      <w:r>
+        <w:rPr>
+          <w:sz w:val="24"/>
+          <w:szCs w:val="24"/>
+        </w:rPr>
+        <w:t xml:space="preserve"> generando así la etapa conceptual que se presenta en el capitulo siguiente.</w:t>
       </w:r>
     </w:p>
     <w:p/>
     <w:p/>
+    <w:p>
+      <w:bookmarkStart w:id="15" w:name="_GoBack"/>
+      <w:bookmarkEnd w:id="15"/>
+    </w:p>
     <w:p>
       <w:pPr>
         <w:pStyle w:val="Ttulo1"/>
@@ -20150,6 +20261,7 @@
       </w:pPr>
       <w:bookmarkStart w:id="16" w:name="_Toc55298747"/>
       <w:r>
+        <w:lastRenderedPageBreak/>
         <w:t>Diseño conceptual</w:t>
       </w:r>
       <w:bookmarkEnd w:id="16"/>
@@ -20245,7 +20357,6 @@
         <w:rPr>
           <w:noProof/>
         </w:rPr>
-        <w:lastRenderedPageBreak/>
         <w:drawing>
           <wp:anchor distT="0" distB="0" distL="114300" distR="114300" simplePos="0" relativeHeight="251692032" behindDoc="0" locked="0" layoutInCell="1" allowOverlap="1" wp14:anchorId="6D3AEEDE">
             <wp:simplePos x="0" y="0"/>
@@ -20461,7 +20572,15 @@
           <w:sz w:val="24"/>
           <w:szCs w:val="24"/>
         </w:rPr>
-        <w:t>. Por el momento nos enfocaremos en explorar sistemáticamente cada subsistema.</w:t>
+        <w:t xml:space="preserve">. </w:t>
+      </w:r>
+      <w:r>
+        <w:rPr>
+          <w:sz w:val="24"/>
+          <w:szCs w:val="24"/>
+        </w:rPr>
+        <w:lastRenderedPageBreak/>
+        <w:t>Por el momento nos enfocaremos en explorar sistemáticamente cada subsistema.</w:t>
       </w:r>
       <w:r>
         <w:rPr>
@@ -20531,7 +20650,6 @@
         <w:rPr>
           <w:noProof/>
         </w:rPr>
-        <w:lastRenderedPageBreak/>
         <w:drawing>
           <wp:anchor distT="0" distB="0" distL="114300" distR="114300" simplePos="0" relativeHeight="251693056" behindDoc="0" locked="0" layoutInCell="1" allowOverlap="1" wp14:anchorId="15D52123">
             <wp:simplePos x="0" y="0"/>
@@ -25718,7 +25836,7 @@
 </file>
 
 <file path=customXml/itemProps1.xml><?xml version="1.0" encoding="utf-8"?>
-<ds:datastoreItem xmlns:ds="http://schemas.openxmlformats.org/officeDocument/2006/customXml" ds:itemID="{FE7746EE-E1C7-43E8-B606-A99CDA057BDE}">
+<ds:datastoreItem xmlns:ds="http://schemas.openxmlformats.org/officeDocument/2006/customXml" ds:itemID="{4E74BCBC-7215-4FF5-8617-3B1861D2D6AD}">
   <ds:schemaRefs>
     <ds:schemaRef ds:uri="http://schemas.openxmlformats.org/officeDocument/2006/bibliography"/>
   </ds:schemaRefs>

</xml_diff>

<commit_message>
agre descripción de restriccion inter
</commit_message>
<xml_diff>
--- a/Tesis2020.docx
+++ b/Tesis2020.docx
@@ -19069,6 +19069,68 @@
     </w:p>
     <w:p/>
     <w:p>
+      <w:pPr>
+        <w:spacing w:line="360" w:lineRule="auto"/>
+        <w:jc w:val="both"/>
+        <w:rPr>
+          <w:sz w:val="24"/>
+          <w:szCs w:val="24"/>
+        </w:rPr>
+      </w:pPr>
+      <w:r>
+        <w:rPr>
+          <w:sz w:val="24"/>
+          <w:szCs w:val="24"/>
+        </w:rPr>
+        <w:t>Las restricciones del subsistema de Instrumentación</w:t>
+      </w:r>
+      <w:r>
+        <w:rPr>
+          <w:sz w:val="24"/>
+          <w:szCs w:val="24"/>
+        </w:rPr>
+        <w:t>,</w:t>
+      </w:r>
+      <w:r>
+        <w:rPr>
+          <w:sz w:val="24"/>
+          <w:szCs w:val="24"/>
+        </w:rPr>
+        <w:t xml:space="preserve"> en primera instancia</w:t>
+      </w:r>
+      <w:r>
+        <w:rPr>
+          <w:sz w:val="24"/>
+          <w:szCs w:val="24"/>
+        </w:rPr>
+        <w:t xml:space="preserve">, dependen de la parte electrónica que el subsistema tendrá que diseñar e implementar para el RBT. El tratamiento y análisis de los datos, así como de la transmisión de </w:t>
+      </w:r>
+      <w:r>
+        <w:rPr>
+          <w:sz w:val="24"/>
+          <w:szCs w:val="24"/>
+        </w:rPr>
+        <w:t>estos</w:t>
+      </w:r>
+      <w:r>
+        <w:rPr>
+          <w:sz w:val="24"/>
+          <w:szCs w:val="24"/>
+        </w:rPr>
+        <w:t xml:space="preserve"> a los subsistemas que necesiten de ellos generará restricciones de confiabilidad a la parte eléctrica/electrónica, ya que en ella radica la instrumentación del RBT.</w:t>
+      </w:r>
+    </w:p>
+    <w:p>
+      <w:pPr>
+        <w:spacing w:line="360" w:lineRule="auto"/>
+        <w:jc w:val="both"/>
+        <w:rPr>
+          <w:sz w:val="24"/>
+          <w:szCs w:val="24"/>
+        </w:rPr>
+      </w:pPr>
+    </w:p>
+    <w:p>
       <w:r>
         <w:t>Las restricciones para el subsistema de Interfaz se presentan en la tabla 8</w:t>
       </w:r>
@@ -19203,6 +19265,7 @@
               <w:jc w:val="center"/>
             </w:pPr>
             <w:r>
+              <w:lastRenderedPageBreak/>
               <w:t>2,4,5,6</w:t>
             </w:r>
           </w:p>
@@ -19444,6 +19507,40 @@
     </w:p>
     <w:p/>
     <w:p>
+      <w:pPr>
+        <w:spacing w:line="360" w:lineRule="auto"/>
+        <w:jc w:val="both"/>
+        <w:rPr>
+          <w:sz w:val="24"/>
+          <w:szCs w:val="24"/>
+        </w:rPr>
+      </w:pPr>
+      <w:r>
+        <w:rPr>
+          <w:sz w:val="24"/>
+          <w:szCs w:val="24"/>
+        </w:rPr>
+        <w:t>Las restricciones de subsistema de Interfaz</w:t>
+      </w:r>
+      <w:r>
+        <w:rPr>
+          <w:sz w:val="24"/>
+          <w:szCs w:val="24"/>
+        </w:rPr>
+        <w:t>, en primera instancia, radican en la metodología para el diseño de algoritmos que se ajusten a mejorar la experiencia del usuario, por lo tanto, sus especificaciones se medirán de forma subjetiva. El subsistema de Interfaz desplegará la información de las variables de estudio y de los estados de todos los subsistemas, en este caso, sus restricciones radicarán en la transmisión local y remota de estos datos, así de su correcto almacenamiento para el uso en trabajos futuros.</w:t>
+      </w:r>
+    </w:p>
+    <w:p>
+      <w:pPr>
+        <w:spacing w:line="360" w:lineRule="auto"/>
+        <w:jc w:val="both"/>
+        <w:rPr>
+          <w:sz w:val="24"/>
+          <w:szCs w:val="24"/>
+        </w:rPr>
+      </w:pPr>
+    </w:p>
+    <w:p>
       <w:r>
         <w:t>Las restricciones para el subsistema de Bombas y Energía se presentan en la tabla 9</w:t>
       </w:r>
@@ -19473,7 +19570,6 @@
               <w:jc w:val="center"/>
             </w:pPr>
             <w:r>
-              <w:lastRenderedPageBreak/>
               <w:t>Especificación</w:t>
             </w:r>
           </w:p>
@@ -19771,6 +19867,10 @@
     </w:p>
     <w:p/>
     <w:p>
+      <w:bookmarkStart w:id="15" w:name="_GoBack"/>
+      <w:bookmarkEnd w:id="15"/>
+    </w:p>
+    <w:p>
       <w:r>
         <w:t>Las restricciones para el subsistema de Ensamble se presentan en la tabla 10.</w:t>
       </w:r>
@@ -19908,6 +20008,7 @@
               <w:jc w:val="center"/>
             </w:pPr>
             <w:r>
+              <w:lastRenderedPageBreak/>
               <w:t>4</w:t>
             </w:r>
           </w:p>
@@ -20247,10 +20348,7 @@
     </w:p>
     <w:p/>
     <w:p/>
-    <w:p>
-      <w:bookmarkStart w:id="15" w:name="_GoBack"/>
-      <w:bookmarkEnd w:id="15"/>
-    </w:p>
+    <w:p/>
     <w:p>
       <w:pPr>
         <w:pStyle w:val="Ttulo1"/>
@@ -20261,102 +20359,102 @@
       </w:pPr>
       <w:bookmarkStart w:id="16" w:name="_Toc55298747"/>
       <w:r>
+        <w:t>Diseño conceptual</w:t>
+      </w:r>
+      <w:bookmarkEnd w:id="16"/>
+    </w:p>
+    <w:p/>
+    <w:p>
+      <w:pPr>
+        <w:spacing w:line="360" w:lineRule="auto"/>
+        <w:rPr>
+          <w:sz w:val="24"/>
+          <w:szCs w:val="24"/>
+        </w:rPr>
+      </w:pPr>
+      <w:r>
+        <w:rPr>
+          <w:sz w:val="24"/>
+          <w:szCs w:val="24"/>
+        </w:rPr>
+        <w:t>La generación de soluciones posibles se le califica por lo general como la etapa conceptual. Los esbozos de soluciones se preparan, mismos que funcionan con los detalles suficientes que indican los medios para obtener cada una de las funciones requeridas, por ejemplo, tamaños aproximados y muestras de materiales y costos. También significa investigar lo que se ha hecho anteriormente ante problemas similares, no tiene sentido reinventar la rueda</w:t>
+      </w:r>
+      <w:r>
+        <w:rPr>
+          <w:sz w:val="24"/>
+          <w:szCs w:val="24"/>
+        </w:rPr>
+        <w:t xml:space="preserve"> [b </w:t>
+      </w:r>
+      <w:proofErr w:type="spellStart"/>
+      <w:r>
+        <w:rPr>
+          <w:sz w:val="24"/>
+          <w:szCs w:val="24"/>
+        </w:rPr>
+        <w:t>ulrich</w:t>
+      </w:r>
+      <w:proofErr w:type="spellEnd"/>
+      <w:r>
+        <w:rPr>
+          <w:sz w:val="24"/>
+          <w:szCs w:val="24"/>
+        </w:rPr>
+        <w:t>]</w:t>
+      </w:r>
+      <w:r>
+        <w:rPr>
+          <w:sz w:val="24"/>
+          <w:szCs w:val="24"/>
+        </w:rPr>
+        <w:t>.</w:t>
+      </w:r>
+    </w:p>
+    <w:p>
+      <w:pPr>
+        <w:spacing w:line="360" w:lineRule="auto"/>
+        <w:rPr>
+          <w:sz w:val="24"/>
+          <w:szCs w:val="24"/>
+        </w:rPr>
+      </w:pPr>
+      <w:r>
+        <w:rPr>
+          <w:sz w:val="24"/>
+          <w:szCs w:val="24"/>
+        </w:rPr>
+        <w:t>El diseño conceptual es un diseño iterativo, en donde los conceptos son los medios para generar la función, en donde la función nos dice qué debe de hacer el producto, en el diagrama 1, se observa dicho proceso. (</w:t>
+      </w:r>
+      <w:proofErr w:type="spellStart"/>
+      <w:r>
+        <w:rPr>
+          <w:sz w:val="24"/>
+          <w:szCs w:val="24"/>
+        </w:rPr>
+        <w:t>ullman</w:t>
+      </w:r>
+      <w:proofErr w:type="spellEnd"/>
+      <w:r>
+        <w:rPr>
+          <w:sz w:val="24"/>
+          <w:szCs w:val="24"/>
+        </w:rPr>
+        <w:t>)</w:t>
+      </w:r>
+    </w:p>
+    <w:p>
+      <w:pPr>
+        <w:spacing w:line="360" w:lineRule="auto"/>
+        <w:rPr>
+          <w:sz w:val="24"/>
+          <w:szCs w:val="24"/>
+        </w:rPr>
+      </w:pPr>
+      <w:r>
+        <w:rPr>
+          <w:noProof/>
+        </w:rPr>
         <w:lastRenderedPageBreak/>
-        <w:t>Diseño conceptual</w:t>
-      </w:r>
-      <w:bookmarkEnd w:id="16"/>
-    </w:p>
-    <w:p/>
-    <w:p>
-      <w:pPr>
-        <w:spacing w:line="360" w:lineRule="auto"/>
-        <w:rPr>
-          <w:sz w:val="24"/>
-          <w:szCs w:val="24"/>
-        </w:rPr>
-      </w:pPr>
-      <w:r>
-        <w:rPr>
-          <w:sz w:val="24"/>
-          <w:szCs w:val="24"/>
-        </w:rPr>
-        <w:t>La generación de soluciones posibles se le califica por lo general como la etapa conceptual. Los esbozos de soluciones se preparan, mismos que funcionan con los detalles suficientes que indican los medios para obtener cada una de las funciones requeridas, por ejemplo, tamaños aproximados y muestras de materiales y costos. También significa investigar lo que se ha hecho anteriormente ante problemas similares, no tiene sentido reinventar la rueda</w:t>
-      </w:r>
-      <w:r>
-        <w:rPr>
-          <w:sz w:val="24"/>
-          <w:szCs w:val="24"/>
-        </w:rPr>
-        <w:t xml:space="preserve"> [b </w:t>
-      </w:r>
-      <w:proofErr w:type="spellStart"/>
-      <w:r>
-        <w:rPr>
-          <w:sz w:val="24"/>
-          <w:szCs w:val="24"/>
-        </w:rPr>
-        <w:t>ulrich</w:t>
-      </w:r>
-      <w:proofErr w:type="spellEnd"/>
-      <w:r>
-        <w:rPr>
-          <w:sz w:val="24"/>
-          <w:szCs w:val="24"/>
-        </w:rPr>
-        <w:t>]</w:t>
-      </w:r>
-      <w:r>
-        <w:rPr>
-          <w:sz w:val="24"/>
-          <w:szCs w:val="24"/>
-        </w:rPr>
-        <w:t>.</w:t>
-      </w:r>
-    </w:p>
-    <w:p>
-      <w:pPr>
-        <w:spacing w:line="360" w:lineRule="auto"/>
-        <w:rPr>
-          <w:sz w:val="24"/>
-          <w:szCs w:val="24"/>
-        </w:rPr>
-      </w:pPr>
-      <w:r>
-        <w:rPr>
-          <w:sz w:val="24"/>
-          <w:szCs w:val="24"/>
-        </w:rPr>
-        <w:t>El diseño conceptual es un diseño iterativo, en donde los conceptos son los medios para generar la función, en donde la función nos dice qué debe de hacer el producto, en el diagrama 1, se observa dicho proceso. (</w:t>
-      </w:r>
-      <w:proofErr w:type="spellStart"/>
-      <w:r>
-        <w:rPr>
-          <w:sz w:val="24"/>
-          <w:szCs w:val="24"/>
-        </w:rPr>
-        <w:t>ullman</w:t>
-      </w:r>
-      <w:proofErr w:type="spellEnd"/>
-      <w:r>
-        <w:rPr>
-          <w:sz w:val="24"/>
-          <w:szCs w:val="24"/>
-        </w:rPr>
-        <w:t>)</w:t>
-      </w:r>
-    </w:p>
-    <w:p>
-      <w:pPr>
-        <w:spacing w:line="360" w:lineRule="auto"/>
-        <w:rPr>
-          <w:sz w:val="24"/>
-          <w:szCs w:val="24"/>
-        </w:rPr>
-      </w:pPr>
-      <w:r>
-        <w:rPr>
-          <w:noProof/>
-        </w:rPr>
         <w:drawing>
           <wp:anchor distT="0" distB="0" distL="114300" distR="114300" simplePos="0" relativeHeight="251692032" behindDoc="0" locked="0" layoutInCell="1" allowOverlap="1" wp14:anchorId="6D3AEEDE">
             <wp:simplePos x="0" y="0"/>
@@ -20572,15 +20670,7 @@
           <w:sz w:val="24"/>
           <w:szCs w:val="24"/>
         </w:rPr>
-        <w:t xml:space="preserve">. </w:t>
-      </w:r>
-      <w:r>
-        <w:rPr>
-          <w:sz w:val="24"/>
-          <w:szCs w:val="24"/>
-        </w:rPr>
-        <w:lastRenderedPageBreak/>
-        <w:t>Por el momento nos enfocaremos en explorar sistemáticamente cada subsistema.</w:t>
+        <w:t>. Por el momento nos enfocaremos en explorar sistemáticamente cada subsistema.</w:t>
       </w:r>
       <w:r>
         <w:rPr>
@@ -20650,6 +20740,7 @@
         <w:rPr>
           <w:noProof/>
         </w:rPr>
+        <w:lastRenderedPageBreak/>
         <w:drawing>
           <wp:anchor distT="0" distB="0" distL="114300" distR="114300" simplePos="0" relativeHeight="251693056" behindDoc="0" locked="0" layoutInCell="1" allowOverlap="1" wp14:anchorId="15D52123">
             <wp:simplePos x="0" y="0"/>
@@ -22220,15 +22311,7 @@
           <w:sz w:val="24"/>
           <w:szCs w:val="24"/>
         </w:rPr>
-        <w:t xml:space="preserve">es gastarla menor cantidad de recursos para decidir qué conceptos tienen el mayor potencial para convertirse en un concepto de calidad. La dificultad en la evaluación de conceptos y la toma de decisiones es que debemos elegir qué conceptos dedicar tiempo a desarrollar cuando todavía tenemos conocimientos y datos muy limitados en los que basar esta </w:t>
-      </w:r>
-      <w:proofErr w:type="gramStart"/>
-      <w:r>
-        <w:rPr>
-          <w:sz w:val="24"/>
-          <w:szCs w:val="24"/>
-        </w:rPr>
-        <w:t>selección.</w:t>
+        <w:t>es gastarla menor cantidad de recursos para decidir qué conceptos tienen el mayor potencial para convertirse en un concepto de calidad. La dificultad en la evaluación de conceptos y la toma de decisiones es que debemos elegir qué conceptos dedicar tiempo a desarrollar cuando todavía tenemos conocimientos y datos muy limitados en los que basar esta selección.</w:t>
       </w:r>
       <w:r>
         <w:rPr>
@@ -22238,7 +22321,6 @@
         <w:t>(</w:t>
       </w:r>
       <w:proofErr w:type="spellStart"/>
-      <w:proofErr w:type="gramEnd"/>
       <w:r>
         <w:rPr>
           <w:sz w:val="24"/>
@@ -25836,7 +25918,7 @@
 </file>
 
 <file path=customXml/itemProps1.xml><?xml version="1.0" encoding="utf-8"?>
-<ds:datastoreItem xmlns:ds="http://schemas.openxmlformats.org/officeDocument/2006/customXml" ds:itemID="{4E74BCBC-7215-4FF5-8617-3B1861D2D6AD}">
+<ds:datastoreItem xmlns:ds="http://schemas.openxmlformats.org/officeDocument/2006/customXml" ds:itemID="{E79EB1D3-EDD1-4846-8661-D0096F7EC863}">
   <ds:schemaRefs>
     <ds:schemaRef ds:uri="http://schemas.openxmlformats.org/officeDocument/2006/bibliography"/>
   </ds:schemaRefs>

</xml_diff>

<commit_message>
agre descripción de restriccion ByE
</commit_message>
<xml_diff>
--- a/Tesis2020.docx
+++ b/Tesis2020.docx
@@ -19541,7 +19541,17 @@
       </w:pPr>
     </w:p>
     <w:p>
-      <w:r>
+      <w:pPr>
+        <w:rPr>
+          <w:sz w:val="24"/>
+          <w:szCs w:val="24"/>
+        </w:rPr>
+      </w:pPr>
+      <w:r>
+        <w:rPr>
+          <w:sz w:val="24"/>
+          <w:szCs w:val="24"/>
+        </w:rPr>
         <w:t>Las restricciones para el subsistema de Bombas y Energía se presentan en la tabla 9</w:t>
       </w:r>
     </w:p>
@@ -19867,11 +19877,43 @@
     </w:p>
     <w:p/>
     <w:p>
-      <w:bookmarkStart w:id="15" w:name="_GoBack"/>
-      <w:bookmarkEnd w:id="15"/>
-    </w:p>
-    <w:p>
-      <w:r>
+      <w:pPr>
+        <w:spacing w:line="360" w:lineRule="auto"/>
+        <w:jc w:val="both"/>
+        <w:rPr>
+          <w:sz w:val="24"/>
+          <w:szCs w:val="24"/>
+        </w:rPr>
+      </w:pPr>
+      <w:r>
+        <w:rPr>
+          <w:sz w:val="24"/>
+          <w:szCs w:val="24"/>
+        </w:rPr>
+        <w:t xml:space="preserve">Las restricciones del subsistema de Bombas y energía se basan principalmente en la alimentación que se le proporcionará al RBT. Deberán ajustar sus especificaciones para tener una correcta regulación de la energía y proporcionarla a cada subsistema. Por otro lado, </w:t>
+      </w:r>
+      <w:r>
+        <w:rPr>
+          <w:sz w:val="24"/>
+          <w:szCs w:val="24"/>
+        </w:rPr>
+        <w:t>el diseño de la interfaz física se medirá de forma subjetiva por parte del usuario y su distribución se basará en los espacios que el subsistema de Ensamble proponga para Bombas y Energía.</w:t>
+      </w:r>
+    </w:p>
+    <w:p/>
+    <w:p>
+      <w:pPr>
+        <w:rPr>
+          <w:sz w:val="24"/>
+          <w:szCs w:val="24"/>
+        </w:rPr>
+      </w:pPr>
+      <w:r>
+        <w:rPr>
+          <w:sz w:val="24"/>
+          <w:szCs w:val="24"/>
+        </w:rPr>
+        <w:lastRenderedPageBreak/>
         <w:t>Las restricciones para el subsistema de Ensamble se presentan en la tabla 10.</w:t>
       </w:r>
     </w:p>
@@ -20008,7 +20050,6 @@
               <w:jc w:val="center"/>
             </w:pPr>
             <w:r>
-              <w:lastRenderedPageBreak/>
               <w:t>4</w:t>
             </w:r>
           </w:p>
@@ -20289,6 +20330,28 @@
           <w:szCs w:val="24"/>
         </w:rPr>
       </w:pPr>
+      <w:bookmarkStart w:id="15" w:name="_GoBack"/>
+      <w:bookmarkEnd w:id="15"/>
+    </w:p>
+    <w:p>
+      <w:pPr>
+        <w:spacing w:line="360" w:lineRule="auto"/>
+        <w:jc w:val="both"/>
+        <w:rPr>
+          <w:sz w:val="24"/>
+          <w:szCs w:val="24"/>
+        </w:rPr>
+      </w:pPr>
+    </w:p>
+    <w:p>
+      <w:pPr>
+        <w:spacing w:line="360" w:lineRule="auto"/>
+        <w:jc w:val="both"/>
+        <w:rPr>
+          <w:sz w:val="24"/>
+          <w:szCs w:val="24"/>
+        </w:rPr>
+      </w:pPr>
       <w:r>
         <w:rPr>
           <w:sz w:val="24"/>
@@ -20377,7 +20440,15 @@
           <w:sz w:val="24"/>
           <w:szCs w:val="24"/>
         </w:rPr>
-        <w:t>La generación de soluciones posibles se le califica por lo general como la etapa conceptual. Los esbozos de soluciones se preparan, mismos que funcionan con los detalles suficientes que indican los medios para obtener cada una de las funciones requeridas, por ejemplo, tamaños aproximados y muestras de materiales y costos. También significa investigar lo que se ha hecho anteriormente ante problemas similares, no tiene sentido reinventar la rueda</w:t>
+        <w:t xml:space="preserve">La generación de soluciones posibles se le califica por lo general como la etapa conceptual. Los esbozos de soluciones se preparan, mismos que funcionan con los detalles suficientes que indican los medios para obtener cada una de las funciones requeridas, por ejemplo, tamaños </w:t>
+      </w:r>
+      <w:r>
+        <w:rPr>
+          <w:sz w:val="24"/>
+          <w:szCs w:val="24"/>
+        </w:rPr>
+        <w:lastRenderedPageBreak/>
+        <w:t>aproximados y muestras de materiales y costos. También significa investigar lo que se ha hecho anteriormente ante problemas similares, no tiene sentido reinventar la rueda</w:t>
       </w:r>
       <w:r>
         <w:rPr>
@@ -20454,7 +20525,6 @@
         <w:rPr>
           <w:noProof/>
         </w:rPr>
-        <w:lastRenderedPageBreak/>
         <w:drawing>
           <wp:anchor distT="0" distB="0" distL="114300" distR="114300" simplePos="0" relativeHeight="251692032" behindDoc="0" locked="0" layoutInCell="1" allowOverlap="1" wp14:anchorId="6D3AEEDE">
             <wp:simplePos x="0" y="0"/>
@@ -20701,6 +20771,7 @@
           <w:sz w:val="24"/>
           <w:szCs w:val="24"/>
         </w:rPr>
+        <w:lastRenderedPageBreak/>
         <w:t>Todos los problemas de diseño tienen uno o dos funciones “más importantes”. Estas deben ser reducidas a una simple clausula y colocarse en una caja negra. (</w:t>
       </w:r>
       <w:proofErr w:type="spellStart"/>
@@ -20740,7 +20811,6 @@
         <w:rPr>
           <w:noProof/>
         </w:rPr>
-        <w:lastRenderedPageBreak/>
         <w:drawing>
           <wp:anchor distT="0" distB="0" distL="114300" distR="114300" simplePos="0" relativeHeight="251693056" behindDoc="0" locked="0" layoutInCell="1" allowOverlap="1" wp14:anchorId="15D52123">
             <wp:simplePos x="0" y="0"/>
@@ -22311,7 +22381,15 @@
           <w:sz w:val="24"/>
           <w:szCs w:val="24"/>
         </w:rPr>
-        <w:t>es gastarla menor cantidad de recursos para decidir qué conceptos tienen el mayor potencial para convertirse en un concepto de calidad. La dificultad en la evaluación de conceptos y la toma de decisiones es que debemos elegir qué conceptos dedicar tiempo a desarrollar cuando todavía tenemos conocimientos y datos muy limitados en los que basar esta selección.</w:t>
+        <w:t xml:space="preserve">es gastarla menor cantidad de recursos para decidir qué conceptos tienen el mayor potencial para convertirse en un concepto de calidad. La dificultad en la evaluación de conceptos y la toma de decisiones es que debemos elegir qué conceptos dedicar tiempo a desarrollar cuando todavía tenemos conocimientos y datos muy limitados en los que basar esta </w:t>
+      </w:r>
+      <w:proofErr w:type="gramStart"/>
+      <w:r>
+        <w:rPr>
+          <w:sz w:val="24"/>
+          <w:szCs w:val="24"/>
+        </w:rPr>
+        <w:t>selección.</w:t>
       </w:r>
       <w:r>
         <w:rPr>
@@ -22321,6 +22399,7 @@
         <w:t>(</w:t>
       </w:r>
       <w:proofErr w:type="spellStart"/>
+      <w:proofErr w:type="gramEnd"/>
       <w:r>
         <w:rPr>
           <w:sz w:val="24"/>
@@ -25918,7 +25997,7 @@
 </file>
 
 <file path=customXml/itemProps1.xml><?xml version="1.0" encoding="utf-8"?>
-<ds:datastoreItem xmlns:ds="http://schemas.openxmlformats.org/officeDocument/2006/customXml" ds:itemID="{E79EB1D3-EDD1-4846-8661-D0096F7EC863}">
+<ds:datastoreItem xmlns:ds="http://schemas.openxmlformats.org/officeDocument/2006/customXml" ds:itemID="{22FF9A34-9FC1-4D09-91E0-D6E22BAD8503}">
   <ds:schemaRefs>
     <ds:schemaRef ds:uri="http://schemas.openxmlformats.org/officeDocument/2006/bibliography"/>
   </ds:schemaRefs>

</xml_diff>

<commit_message>
agre descripción de restriccion Ensamble
</commit_message>
<xml_diff>
--- a/Tesis2020.docx
+++ b/Tesis2020.docx
@@ -12571,23 +12571,7 @@
                 <w:sz w:val="24"/>
                 <w:szCs w:val="24"/>
               </w:rPr>
-              <w:t xml:space="preserve">El RBT mostrará la información de las variables </w:t>
-            </w:r>
-            <w:proofErr w:type="spellStart"/>
-            <w:r>
-              <w:rPr>
-                <w:sz w:val="24"/>
-                <w:szCs w:val="24"/>
-              </w:rPr>
-              <w:t>sensadas</w:t>
-            </w:r>
-            <w:proofErr w:type="spellEnd"/>
-            <w:r>
-              <w:rPr>
-                <w:sz w:val="24"/>
-                <w:szCs w:val="24"/>
-              </w:rPr>
-              <w:t xml:space="preserve"> en una interfaz para el operario y así poder coordinar y controlar los procesos.</w:t>
+              <w:t>El RBT mostrará la información de las variables sensadas en una interfaz para el operario y así poder coordinar y controlar los procesos.</w:t>
             </w:r>
           </w:p>
         </w:tc>
@@ -20330,8 +20314,36 @@
           <w:szCs w:val="24"/>
         </w:rPr>
       </w:pPr>
+      <w:r>
+        <w:rPr>
+          <w:sz w:val="24"/>
+          <w:szCs w:val="24"/>
+        </w:rPr>
+        <w:t xml:space="preserve">Las restricciones del subsistema de Ensamble se basan principalmente en el diseño realizado en un inicio por los responsables de Química. Como se mencionó en el capítulo I, se tiene un sistema tubular de 8 vías por donde circulará el agua residual y al finalizar el tratamiento se almacenará el agua tratada. En esta parte, la distribución de </w:t>
+      </w:r>
+      <w:r>
+        <w:rPr>
+          <w:sz w:val="24"/>
+          <w:szCs w:val="24"/>
+        </w:rPr>
+        <w:t>espacios,</w:t>
+      </w:r>
       <w:bookmarkStart w:id="15" w:name="_GoBack"/>
       <w:bookmarkEnd w:id="15"/>
+      <w:r>
+        <w:rPr>
+          <w:sz w:val="24"/>
+          <w:szCs w:val="24"/>
+        </w:rPr>
+        <w:t xml:space="preserve"> así como la protección de componentes eléctricos, electrónicos y del usuario forman parte de las restricciones que el subsistema de Ensamble deberá tomar en cuenta </w:t>
+      </w:r>
+      <w:r>
+        <w:rPr>
+          <w:sz w:val="24"/>
+          <w:szCs w:val="24"/>
+        </w:rPr>
+        <w:t>en sus especificaciones.</w:t>
+      </w:r>
     </w:p>
     <w:p>
       <w:pPr>
@@ -20342,16 +20354,6 @@
           <w:szCs w:val="24"/>
         </w:rPr>
       </w:pPr>
-    </w:p>
-    <w:p>
-      <w:pPr>
-        <w:spacing w:line="360" w:lineRule="auto"/>
-        <w:jc w:val="both"/>
-        <w:rPr>
-          <w:sz w:val="24"/>
-          <w:szCs w:val="24"/>
-        </w:rPr>
-      </w:pPr>
       <w:r>
         <w:rPr>
           <w:sz w:val="24"/>
@@ -20409,6 +20411,7 @@
         <w:t xml:space="preserve"> generando así la etapa conceptual que se presenta en el capitulo siguiente.</w:t>
       </w:r>
     </w:p>
+    <w:p/>
     <w:p/>
     <w:p/>
     <w:p/>
@@ -20422,6 +20425,7 @@
       </w:pPr>
       <w:bookmarkStart w:id="16" w:name="_Toc55298747"/>
       <w:r>
+        <w:lastRenderedPageBreak/>
         <w:t>Diseño conceptual</w:t>
       </w:r>
       <w:bookmarkEnd w:id="16"/>
@@ -20440,38 +20444,14 @@
           <w:sz w:val="24"/>
           <w:szCs w:val="24"/>
         </w:rPr>
-        <w:t xml:space="preserve">La generación de soluciones posibles se le califica por lo general como la etapa conceptual. Los esbozos de soluciones se preparan, mismos que funcionan con los detalles suficientes que indican los medios para obtener cada una de las funciones requeridas, por ejemplo, tamaños </w:t>
-      </w:r>
-      <w:r>
-        <w:rPr>
-          <w:sz w:val="24"/>
-          <w:szCs w:val="24"/>
-        </w:rPr>
-        <w:lastRenderedPageBreak/>
-        <w:t>aproximados y muestras de materiales y costos. También significa investigar lo que se ha hecho anteriormente ante problemas similares, no tiene sentido reinventar la rueda</w:t>
-      </w:r>
-      <w:r>
-        <w:rPr>
-          <w:sz w:val="24"/>
-          <w:szCs w:val="24"/>
-        </w:rPr>
-        <w:t xml:space="preserve"> [b </w:t>
-      </w:r>
-      <w:proofErr w:type="spellStart"/>
-      <w:r>
-        <w:rPr>
-          <w:sz w:val="24"/>
-          <w:szCs w:val="24"/>
-        </w:rPr>
-        <w:t>ulrich</w:t>
-      </w:r>
-      <w:proofErr w:type="spellEnd"/>
-      <w:r>
-        <w:rPr>
-          <w:sz w:val="24"/>
-          <w:szCs w:val="24"/>
-        </w:rPr>
-        <w:t>]</w:t>
+        <w:t>La generación de soluciones posibles se le califica por lo general como la etapa conceptual. Los esbozos de soluciones se preparan, mismos que funcionan con los detalles suficientes que indican los medios para obtener cada una de las funciones requeridas, por ejemplo, tamaños aproximados y muestras de materiales y costos. También significa investigar lo que se ha hecho anteriormente ante problemas similares, no tiene sentido reinventar la rueda</w:t>
+      </w:r>
+      <w:r>
+        <w:rPr>
+          <w:sz w:val="24"/>
+          <w:szCs w:val="24"/>
+        </w:rPr>
+        <w:t xml:space="preserve"> [b ulrich]</w:t>
       </w:r>
       <w:r>
         <w:rPr>
@@ -20494,23 +20474,7 @@
           <w:sz w:val="24"/>
           <w:szCs w:val="24"/>
         </w:rPr>
-        <w:t>El diseño conceptual es un diseño iterativo, en donde los conceptos son los medios para generar la función, en donde la función nos dice qué debe de hacer el producto, en el diagrama 1, se observa dicho proceso. (</w:t>
-      </w:r>
-      <w:proofErr w:type="spellStart"/>
-      <w:r>
-        <w:rPr>
-          <w:sz w:val="24"/>
-          <w:szCs w:val="24"/>
-        </w:rPr>
-        <w:t>ullman</w:t>
-      </w:r>
-      <w:proofErr w:type="spellEnd"/>
-      <w:r>
-        <w:rPr>
-          <w:sz w:val="24"/>
-          <w:szCs w:val="24"/>
-        </w:rPr>
-        <w:t>)</w:t>
+        <w:t>El diseño conceptual es un diseño iterativo, en donde los conceptos son los medios para generar la función, en donde la función nos dice qué debe de hacer el producto, en el diagrama 1, se observa dicho proceso. (ullman)</w:t>
       </w:r>
     </w:p>
     <w:p>
@@ -20717,30 +20681,22 @@
           <w:sz w:val="24"/>
           <w:szCs w:val="24"/>
         </w:rPr>
-        <w:t>(</w:t>
-      </w:r>
-      <w:proofErr w:type="spellStart"/>
-      <w:r>
-        <w:rPr>
-          <w:sz w:val="24"/>
-          <w:szCs w:val="24"/>
-        </w:rPr>
-        <w:t>ullman</w:t>
-      </w:r>
-      <w:proofErr w:type="spellEnd"/>
-      <w:r>
-        <w:rPr>
-          <w:sz w:val="24"/>
-          <w:szCs w:val="24"/>
-        </w:rPr>
-        <w:t>)</w:t>
-      </w:r>
-      <w:r>
-        <w:rPr>
-          <w:sz w:val="24"/>
-          <w:szCs w:val="24"/>
-        </w:rPr>
-        <w:t>. Por el momento nos enfocaremos en explorar sistemáticamente cada subsistema.</w:t>
+        <w:t>(ullman)</w:t>
+      </w:r>
+      <w:r>
+        <w:rPr>
+          <w:sz w:val="24"/>
+          <w:szCs w:val="24"/>
+        </w:rPr>
+        <w:t xml:space="preserve">. </w:t>
+      </w:r>
+      <w:r>
+        <w:rPr>
+          <w:sz w:val="24"/>
+          <w:szCs w:val="24"/>
+        </w:rPr>
+        <w:lastRenderedPageBreak/>
+        <w:t>Por el momento nos enfocaremos en explorar sistemáticamente cada subsistema.</w:t>
       </w:r>
       <w:r>
         <w:rPr>
@@ -20771,24 +20727,7 @@
           <w:sz w:val="24"/>
           <w:szCs w:val="24"/>
         </w:rPr>
-        <w:lastRenderedPageBreak/>
-        <w:t>Todos los problemas de diseño tienen uno o dos funciones “más importantes”. Estas deben ser reducidas a una simple clausula y colocarse en una caja negra. (</w:t>
-      </w:r>
-      <w:proofErr w:type="spellStart"/>
-      <w:r>
-        <w:rPr>
-          <w:sz w:val="24"/>
-          <w:szCs w:val="24"/>
-        </w:rPr>
-        <w:t>ullman</w:t>
-      </w:r>
-      <w:proofErr w:type="spellEnd"/>
-      <w:r>
-        <w:rPr>
-          <w:sz w:val="24"/>
-          <w:szCs w:val="24"/>
-        </w:rPr>
-        <w:t>). Las entradas de esta caja son toda la energía, el material y la información qué fluye hacia los límites del sistema. Las salidas son las fluyen fuera del sistema.</w:t>
+        <w:t>Todos los problemas de diseño tienen uno o dos funciones “más importantes”. Estas deben ser reducidas a una simple clausula y colocarse en una caja negra. (ullman). Las entradas de esta caja son toda la energía, el material y la información qué fluye hacia los límites del sistema. Las salidas son las fluyen fuera del sistema.</w:t>
       </w:r>
       <w:r>
         <w:rPr>
@@ -20930,17 +20869,8 @@
           <w:sz w:val="24"/>
           <w:szCs w:val="24"/>
         </w:rPr>
-        <w:t xml:space="preserve">Pequeña </w:t>
-      </w:r>
-      <w:proofErr w:type="spellStart"/>
-      <w:r>
-        <w:rPr>
-          <w:sz w:val="24"/>
-          <w:szCs w:val="24"/>
-        </w:rPr>
-        <w:t>descripcion</w:t>
-      </w:r>
-      <w:proofErr w:type="spellEnd"/>
+        <w:t>Pequeña descripcion</w:t>
+      </w:r>
     </w:p>
     <w:p>
       <w:pPr>
@@ -21078,17 +21008,8 @@
           <w:sz w:val="24"/>
           <w:szCs w:val="24"/>
         </w:rPr>
-        <w:t xml:space="preserve">Pequeña </w:t>
-      </w:r>
-      <w:proofErr w:type="spellStart"/>
-      <w:r>
-        <w:rPr>
-          <w:sz w:val="24"/>
-          <w:szCs w:val="24"/>
-        </w:rPr>
-        <w:t>descripcion</w:t>
-      </w:r>
-      <w:proofErr w:type="spellEnd"/>
+        <w:t>Pequeña descripcion</w:t>
+      </w:r>
     </w:p>
     <w:p>
       <w:pPr>
@@ -21236,17 +21157,8 @@
           <w:sz w:val="24"/>
           <w:szCs w:val="24"/>
         </w:rPr>
-        <w:t xml:space="preserve">Pequeña </w:t>
-      </w:r>
-      <w:proofErr w:type="spellStart"/>
-      <w:r>
-        <w:rPr>
-          <w:sz w:val="24"/>
-          <w:szCs w:val="24"/>
-        </w:rPr>
-        <w:t>descripcion</w:t>
-      </w:r>
-      <w:proofErr w:type="spellEnd"/>
+        <w:t>Pequeña descripcion</w:t>
+      </w:r>
     </w:p>
     <w:p>
       <w:pPr>
@@ -21434,17 +21346,8 @@
           <w:sz w:val="24"/>
           <w:szCs w:val="24"/>
         </w:rPr>
-        <w:t xml:space="preserve">Pequeña </w:t>
-      </w:r>
-      <w:proofErr w:type="spellStart"/>
-      <w:r>
-        <w:rPr>
-          <w:sz w:val="24"/>
-          <w:szCs w:val="24"/>
-        </w:rPr>
-        <w:t>descripcion</w:t>
-      </w:r>
-      <w:proofErr w:type="spellEnd"/>
+        <w:t>Pequeña descripcion</w:t>
+      </w:r>
     </w:p>
     <w:p>
       <w:pPr>
@@ -21515,17 +21418,8 @@
           <w:sz w:val="24"/>
           <w:szCs w:val="24"/>
         </w:rPr>
-        <w:t xml:space="preserve"> </w:t>
-      </w:r>
-      <w:proofErr w:type="spellStart"/>
-      <w:r>
-        <w:rPr>
-          <w:sz w:val="24"/>
-          <w:szCs w:val="24"/>
-        </w:rPr>
-        <w:t>mecatronica</w:t>
-      </w:r>
-      <w:proofErr w:type="spellEnd"/>
+        <w:t xml:space="preserve"> mecatronica</w:t>
+      </w:r>
       <w:r>
         <w:rPr>
           <w:sz w:val="24"/>
@@ -22342,23 +22236,7 @@
           <w:sz w:val="24"/>
           <w:szCs w:val="24"/>
         </w:rPr>
-        <w:t xml:space="preserve"> (</w:t>
-      </w:r>
-      <w:proofErr w:type="spellStart"/>
-      <w:r>
-        <w:rPr>
-          <w:sz w:val="24"/>
-          <w:szCs w:val="24"/>
-        </w:rPr>
-        <w:t>mecatronica</w:t>
-      </w:r>
-      <w:proofErr w:type="spellEnd"/>
-      <w:r>
-        <w:rPr>
-          <w:sz w:val="24"/>
-          <w:szCs w:val="24"/>
-        </w:rPr>
-        <w:t>)</w:t>
+        <w:t xml:space="preserve"> (mecatronica)</w:t>
       </w:r>
     </w:p>
     <w:p>
@@ -22381,39 +22259,14 @@
           <w:sz w:val="24"/>
           <w:szCs w:val="24"/>
         </w:rPr>
-        <w:t xml:space="preserve">es gastarla menor cantidad de recursos para decidir qué conceptos tienen el mayor potencial para convertirse en un concepto de calidad. La dificultad en la evaluación de conceptos y la toma de decisiones es que debemos elegir qué conceptos dedicar tiempo a desarrollar cuando todavía tenemos conocimientos y datos muy limitados en los que basar esta </w:t>
-      </w:r>
-      <w:proofErr w:type="gramStart"/>
-      <w:r>
-        <w:rPr>
-          <w:sz w:val="24"/>
-          <w:szCs w:val="24"/>
-        </w:rPr>
-        <w:t>selección.</w:t>
-      </w:r>
-      <w:r>
-        <w:rPr>
-          <w:sz w:val="24"/>
-          <w:szCs w:val="24"/>
-        </w:rPr>
-        <w:t>(</w:t>
-      </w:r>
-      <w:proofErr w:type="spellStart"/>
-      <w:proofErr w:type="gramEnd"/>
-      <w:r>
-        <w:rPr>
-          <w:sz w:val="24"/>
-          <w:szCs w:val="24"/>
-        </w:rPr>
-        <w:t>ullman</w:t>
-      </w:r>
-      <w:proofErr w:type="spellEnd"/>
-      <w:r>
-        <w:rPr>
-          <w:sz w:val="24"/>
-          <w:szCs w:val="24"/>
-        </w:rPr>
-        <w:t>)</w:t>
+        <w:t>es gastarla menor cantidad de recursos para decidir qué conceptos tienen el mayor potencial para convertirse en un concepto de calidad. La dificultad en la evaluación de conceptos y la toma de decisiones es que debemos elegir qué conceptos dedicar tiempo a desarrollar cuando todavía tenemos conocimientos y datos muy limitados en los que basar esta selección.</w:t>
+      </w:r>
+      <w:r>
+        <w:rPr>
+          <w:sz w:val="24"/>
+          <w:szCs w:val="24"/>
+        </w:rPr>
+        <w:t>(ullman)</w:t>
       </w:r>
     </w:p>
     <w:p>
@@ -22836,7 +22689,6 @@
         </w:rPr>
         <w:t xml:space="preserve"> [3]C. Romero, "Lago de Xochimilco, Ciudad de México - Los Lagos más Importantes de México", </w:t>
       </w:r>
-      <w:proofErr w:type="spellStart"/>
       <w:r>
         <w:rPr>
           <w:rFonts w:ascii="Arial" w:hAnsi="Arial" w:cs="Arial"/>
@@ -22847,20 +22699,7 @@
           <w:szCs w:val="20"/>
           <w:shd w:val="clear" w:color="auto" w:fill="FFFFFF"/>
         </w:rPr>
-        <w:t>GoAppMX</w:t>
-      </w:r>
-      <w:proofErr w:type="spellEnd"/>
-      <w:r>
-        <w:rPr>
-          <w:rFonts w:ascii="Arial" w:hAnsi="Arial" w:cs="Arial"/>
-          <w:i/>
-          <w:iCs/>
-          <w:color w:val="000000"/>
-          <w:sz w:val="20"/>
-          <w:szCs w:val="20"/>
-          <w:shd w:val="clear" w:color="auto" w:fill="FFFFFF"/>
-        </w:rPr>
-        <w:t xml:space="preserve"> - Tu Guía Turística Interactiva</w:t>
+        <w:t>GoAppMX - Tu Guía Turística Interactiva</w:t>
       </w:r>
       <w:r>
         <w:rPr>
@@ -25997,7 +25836,7 @@
 </file>
 
 <file path=customXml/itemProps1.xml><?xml version="1.0" encoding="utf-8"?>
-<ds:datastoreItem xmlns:ds="http://schemas.openxmlformats.org/officeDocument/2006/customXml" ds:itemID="{22FF9A34-9FC1-4D09-91E0-D6E22BAD8503}">
+<ds:datastoreItem xmlns:ds="http://schemas.openxmlformats.org/officeDocument/2006/customXml" ds:itemID="{09DE60B2-AD66-4821-AB8D-8E8D3394B1E3}">
   <ds:schemaRefs>
     <ds:schemaRef ds:uri="http://schemas.openxmlformats.org/officeDocument/2006/bibliography"/>
   </ds:schemaRefs>

</xml_diff>

<commit_message>
agre descripción de caja negra instru
</commit_message>
<xml_diff>
--- a/Tesis2020.docx
+++ b/Tesis2020.docx
@@ -12571,7 +12571,23 @@
                 <w:sz w:val="24"/>
                 <w:szCs w:val="24"/>
               </w:rPr>
-              <w:t>El RBT mostrará la información de las variables sensadas en una interfaz para el operario y así poder coordinar y controlar los procesos.</w:t>
+              <w:t xml:space="preserve">El RBT mostrará la información de las variables </w:t>
+            </w:r>
+            <w:proofErr w:type="spellStart"/>
+            <w:r>
+              <w:rPr>
+                <w:sz w:val="24"/>
+                <w:szCs w:val="24"/>
+              </w:rPr>
+              <w:t>sensadas</w:t>
+            </w:r>
+            <w:proofErr w:type="spellEnd"/>
+            <w:r>
+              <w:rPr>
+                <w:sz w:val="24"/>
+                <w:szCs w:val="24"/>
+              </w:rPr>
+              <w:t xml:space="preserve"> en una interfaz para el operario y así poder coordinar y controlar los procesos.</w:t>
             </w:r>
           </w:p>
         </w:tc>
@@ -20328,8 +20344,6 @@
         </w:rPr>
         <w:t>espacios,</w:t>
       </w:r>
-      <w:bookmarkStart w:id="15" w:name="_GoBack"/>
-      <w:bookmarkEnd w:id="15"/>
       <w:r>
         <w:rPr>
           <w:sz w:val="24"/>
@@ -20423,35 +20437,52 @@
           <w:numId w:val="3"/>
         </w:numPr>
       </w:pPr>
-      <w:bookmarkStart w:id="16" w:name="_Toc55298747"/>
+      <w:bookmarkStart w:id="15" w:name="_Toc55298747"/>
       <w:r>
         <w:lastRenderedPageBreak/>
         <w:t>Diseño conceptual</w:t>
       </w:r>
-      <w:bookmarkEnd w:id="16"/>
+      <w:bookmarkEnd w:id="15"/>
     </w:p>
     <w:p/>
     <w:p>
       <w:pPr>
         <w:spacing w:line="360" w:lineRule="auto"/>
-        <w:rPr>
-          <w:sz w:val="24"/>
-          <w:szCs w:val="24"/>
-        </w:rPr>
-      </w:pPr>
-      <w:r>
-        <w:rPr>
-          <w:sz w:val="24"/>
-          <w:szCs w:val="24"/>
-        </w:rPr>
-        <w:t>La generación de soluciones posibles se le califica por lo general como la etapa conceptual. Los esbozos de soluciones se preparan, mismos que funcionan con los detalles suficientes que indican los medios para obtener cada una de las funciones requeridas, por ejemplo, tamaños aproximados y muestras de materiales y costos. También significa investigar lo que se ha hecho anteriormente ante problemas similares, no tiene sentido reinventar la rueda</w:t>
-      </w:r>
-      <w:r>
-        <w:rPr>
-          <w:sz w:val="24"/>
-          <w:szCs w:val="24"/>
-        </w:rPr>
-        <w:t xml:space="preserve"> [b ulrich]</w:t>
+        <w:jc w:val="both"/>
+        <w:rPr>
+          <w:sz w:val="24"/>
+          <w:szCs w:val="24"/>
+        </w:rPr>
+      </w:pPr>
+      <w:r>
+        <w:rPr>
+          <w:sz w:val="24"/>
+          <w:szCs w:val="24"/>
+        </w:rPr>
+        <w:t xml:space="preserve">La generación de soluciones posibles se le califica por lo general como la etapa conceptual. Los esbozos de soluciones se preparan, mismos que funcionan con los detalles suficientes que indican los medios para obtener cada una de las funciones requeridas, por ejemplo, tamaños aproximados y muestras de materiales y costos. </w:t>
+      </w:r>
+      <w:r>
+        <w:rPr>
+          <w:sz w:val="24"/>
+          <w:szCs w:val="24"/>
+        </w:rPr>
+        <w:t xml:space="preserve">[b </w:t>
+      </w:r>
+      <w:proofErr w:type="spellStart"/>
+      <w:r>
+        <w:rPr>
+          <w:sz w:val="24"/>
+          <w:szCs w:val="24"/>
+        </w:rPr>
+        <w:t>ulrich</w:t>
+      </w:r>
+      <w:proofErr w:type="spellEnd"/>
+      <w:r>
+        <w:rPr>
+          <w:sz w:val="24"/>
+          <w:szCs w:val="24"/>
+        </w:rPr>
+        <w:t>]</w:t>
       </w:r>
       <w:r>
         <w:rPr>
@@ -20464,17 +20495,34 @@
     <w:p>
       <w:pPr>
         <w:spacing w:line="360" w:lineRule="auto"/>
-        <w:rPr>
-          <w:sz w:val="24"/>
-          <w:szCs w:val="24"/>
-        </w:rPr>
-      </w:pPr>
-      <w:r>
-        <w:rPr>
-          <w:sz w:val="24"/>
-          <w:szCs w:val="24"/>
-        </w:rPr>
-        <w:t>El diseño conceptual es un diseño iterativo, en donde los conceptos son los medios para generar la función, en donde la función nos dice qué debe de hacer el producto, en el diagrama 1, se observa dicho proceso. (ullman)</w:t>
+        <w:jc w:val="both"/>
+        <w:rPr>
+          <w:sz w:val="24"/>
+          <w:szCs w:val="24"/>
+        </w:rPr>
+      </w:pPr>
+      <w:r>
+        <w:rPr>
+          <w:sz w:val="24"/>
+          <w:szCs w:val="24"/>
+        </w:rPr>
+        <w:t>El diseño conceptual es un diseño iterativo, en donde los conceptos son los medios para generar la función, en donde la función nos dice qué debe de hacer el producto, en el diagrama 1, se observa dicho proceso. (</w:t>
+      </w:r>
+      <w:proofErr w:type="spellStart"/>
+      <w:r>
+        <w:rPr>
+          <w:sz w:val="24"/>
+          <w:szCs w:val="24"/>
+        </w:rPr>
+        <w:t>ullman</w:t>
+      </w:r>
+      <w:proofErr w:type="spellEnd"/>
+      <w:r>
+        <w:rPr>
+          <w:sz w:val="24"/>
+          <w:szCs w:val="24"/>
+        </w:rPr>
+        <w:t>)</w:t>
       </w:r>
     </w:p>
     <w:p>
@@ -20610,19 +20658,24 @@
       </w:pPr>
     </w:p>
     <w:p/>
+    <w:p/>
+    <w:p/>
+    <w:p/>
+    <w:p/>
     <w:p>
       <w:pPr>
         <w:pStyle w:val="Ttulo2"/>
         <w:ind w:firstLine="708"/>
       </w:pPr>
-      <w:bookmarkStart w:id="17" w:name="_Toc55298748"/>
-      <w:r>
+      <w:bookmarkStart w:id="16" w:name="_Toc55298748"/>
+      <w:r>
+        <w:lastRenderedPageBreak/>
         <w:t xml:space="preserve">3.1 </w:t>
       </w:r>
       <w:r>
         <w:t>Sistematización</w:t>
       </w:r>
-      <w:bookmarkEnd w:id="17"/>
+      <w:bookmarkEnd w:id="16"/>
     </w:p>
     <w:p/>
     <w:p>
@@ -20681,22 +20734,30 @@
           <w:sz w:val="24"/>
           <w:szCs w:val="24"/>
         </w:rPr>
-        <w:t>(ullman)</w:t>
-      </w:r>
-      <w:r>
-        <w:rPr>
-          <w:sz w:val="24"/>
-          <w:szCs w:val="24"/>
-        </w:rPr>
-        <w:t xml:space="preserve">. </w:t>
-      </w:r>
-      <w:r>
-        <w:rPr>
-          <w:sz w:val="24"/>
-          <w:szCs w:val="24"/>
-        </w:rPr>
-        <w:lastRenderedPageBreak/>
-        <w:t>Por el momento nos enfocaremos en explorar sistemáticamente cada subsistema.</w:t>
+        <w:t>(</w:t>
+      </w:r>
+      <w:proofErr w:type="spellStart"/>
+      <w:r>
+        <w:rPr>
+          <w:sz w:val="24"/>
+          <w:szCs w:val="24"/>
+        </w:rPr>
+        <w:t>ullman</w:t>
+      </w:r>
+      <w:proofErr w:type="spellEnd"/>
+      <w:r>
+        <w:rPr>
+          <w:sz w:val="24"/>
+          <w:szCs w:val="24"/>
+        </w:rPr>
+        <w:t>)</w:t>
+      </w:r>
+      <w:r>
+        <w:rPr>
+          <w:sz w:val="24"/>
+          <w:szCs w:val="24"/>
+        </w:rPr>
+        <w:t>. Por el momento nos enfocaremos en explorar sistemáticamente cada subsistema.</w:t>
       </w:r>
       <w:r>
         <w:rPr>
@@ -20727,7 +20788,23 @@
           <w:sz w:val="24"/>
           <w:szCs w:val="24"/>
         </w:rPr>
-        <w:t>Todos los problemas de diseño tienen uno o dos funciones “más importantes”. Estas deben ser reducidas a una simple clausula y colocarse en una caja negra. (ullman). Las entradas de esta caja son toda la energía, el material y la información qué fluye hacia los límites del sistema. Las salidas son las fluyen fuera del sistema.</w:t>
+        <w:t>Todos los problemas de diseño tienen uno o dos funciones “más importantes”. Estas deben ser reducidas a una simple clausula y colocarse en una caja negra. (</w:t>
+      </w:r>
+      <w:proofErr w:type="spellStart"/>
+      <w:r>
+        <w:rPr>
+          <w:sz w:val="24"/>
+          <w:szCs w:val="24"/>
+        </w:rPr>
+        <w:t>ullman</w:t>
+      </w:r>
+      <w:proofErr w:type="spellEnd"/>
+      <w:r>
+        <w:rPr>
+          <w:sz w:val="24"/>
+          <w:szCs w:val="24"/>
+        </w:rPr>
+        <w:t>). Las entradas de esta caja son toda la energía, el material y la información qué fluye hacia los límites del sistema. Las salidas son las fluyen fuera del sistema.</w:t>
       </w:r>
       <w:r>
         <w:rPr>
@@ -20754,10 +20831,10 @@
           <wp:anchor distT="0" distB="0" distL="114300" distR="114300" simplePos="0" relativeHeight="251693056" behindDoc="0" locked="0" layoutInCell="1" allowOverlap="1" wp14:anchorId="15D52123">
             <wp:simplePos x="0" y="0"/>
             <wp:positionH relativeFrom="margin">
-              <wp:align>center</wp:align>
+              <wp:align>right</wp:align>
             </wp:positionH>
             <wp:positionV relativeFrom="paragraph">
-              <wp:posOffset>831065</wp:posOffset>
+              <wp:posOffset>1054100</wp:posOffset>
             </wp:positionV>
             <wp:extent cx="6338570" cy="3322320"/>
             <wp:effectExtent l="0" t="0" r="5080" b="0"/>
@@ -20831,12 +20908,132 @@
     <w:p>
       <w:pPr>
         <w:spacing w:line="360" w:lineRule="auto"/>
-        <w:jc w:val="center"/>
-        <w:rPr>
-          <w:sz w:val="24"/>
-          <w:szCs w:val="24"/>
-        </w:rPr>
-      </w:pPr>
+        <w:jc w:val="both"/>
+        <w:rPr>
+          <w:sz w:val="24"/>
+          <w:szCs w:val="24"/>
+        </w:rPr>
+      </w:pPr>
+      <w:r>
+        <w:rPr>
+          <w:sz w:val="24"/>
+          <w:szCs w:val="24"/>
+        </w:rPr>
+        <w:lastRenderedPageBreak/>
+        <w:t xml:space="preserve">Se identificaron 3 sistemas en el </w:t>
+      </w:r>
+      <w:r>
+        <w:rPr>
+          <w:sz w:val="24"/>
+          <w:szCs w:val="24"/>
+        </w:rPr>
+        <w:t>sub</w:t>
+      </w:r>
+      <w:r>
+        <w:rPr>
+          <w:sz w:val="24"/>
+          <w:szCs w:val="24"/>
+        </w:rPr>
+        <w:t xml:space="preserve">sistema Instrumentación. El sistema de comunicación tendrá como entradas el estado ON/OFF del subsistema de Interfaz, el estado de la bomba y soplador por parte de Bombas y Energía, además de la señal de recirculación del agua en el RBT. Este sistema de comunicación transmitirá los datos y estados a los subsistemas de Interfaz y Bombas y Energía para mostrar y accionar los elementos necesarios para el funcionamiento del RBT. Por otro lado, </w:t>
+      </w:r>
+      <w:r>
+        <w:rPr>
+          <w:sz w:val="24"/>
+          <w:szCs w:val="24"/>
+        </w:rPr>
+        <w:t>a la entrada de</w:t>
+      </w:r>
+      <w:r>
+        <w:rPr>
+          <w:sz w:val="24"/>
+          <w:szCs w:val="24"/>
+        </w:rPr>
+        <w:t xml:space="preserve">l sistema de </w:t>
+      </w:r>
+      <w:r>
+        <w:rPr>
+          <w:sz w:val="24"/>
+          <w:szCs w:val="24"/>
+        </w:rPr>
+        <w:t>procesamiento se</w:t>
+      </w:r>
+      <w:r>
+        <w:rPr>
+          <w:sz w:val="24"/>
+          <w:szCs w:val="24"/>
+        </w:rPr>
+        <w:t xml:space="preserve"> tendrá </w:t>
+      </w:r>
+      <w:r>
+        <w:rPr>
+          <w:sz w:val="24"/>
+          <w:szCs w:val="24"/>
+        </w:rPr>
+        <w:t>el flujo del agua residual, este sistema a</w:t>
+      </w:r>
+      <w:r>
+        <w:rPr>
+          <w:sz w:val="24"/>
+          <w:szCs w:val="24"/>
+        </w:rPr>
+        <w:t>dministrar</w:t>
+      </w:r>
+      <w:r>
+        <w:rPr>
+          <w:sz w:val="24"/>
+          <w:szCs w:val="24"/>
+        </w:rPr>
+        <w:t>á</w:t>
+      </w:r>
+      <w:r>
+        <w:rPr>
+          <w:sz w:val="24"/>
+          <w:szCs w:val="24"/>
+        </w:rPr>
+        <w:t xml:space="preserve"> los datos para </w:t>
+      </w:r>
+      <w:r>
+        <w:rPr>
+          <w:sz w:val="24"/>
+          <w:szCs w:val="24"/>
+        </w:rPr>
+        <w:t>transferirlos</w:t>
+      </w:r>
+      <w:r>
+        <w:rPr>
+          <w:sz w:val="24"/>
+          <w:szCs w:val="24"/>
+        </w:rPr>
+        <w:t xml:space="preserve"> de manera consistente a</w:t>
+      </w:r>
+      <w:r>
+        <w:rPr>
+          <w:sz w:val="24"/>
+          <w:szCs w:val="24"/>
+        </w:rPr>
+        <w:t xml:space="preserve"> los subsistemas</w:t>
+      </w:r>
+      <w:r>
+        <w:rPr>
+          <w:sz w:val="24"/>
+          <w:szCs w:val="24"/>
+        </w:rPr>
+        <w:t xml:space="preserve"> </w:t>
+      </w:r>
+      <w:r>
+        <w:rPr>
+          <w:sz w:val="24"/>
+          <w:szCs w:val="24"/>
+        </w:rPr>
+        <w:t xml:space="preserve">Interfaz y Bombas y Energía respectivamente. Finalmente, Instrumentación necesita la protección y los espacios necesarios para la instalación del subsistema. Esta característica estará </w:t>
+      </w:r>
+      <w:r>
+        <w:rPr>
+          <w:sz w:val="24"/>
+          <w:szCs w:val="24"/>
+        </w:rPr>
+        <w:t>proporcionada por el sistema de requerimientos, el cual recabará las condiciones de uso, protecciones y empaquetamiento del subsistema de Instrumentación.</w:t>
+      </w:r>
     </w:p>
     <w:p>
       <w:pPr>
@@ -20847,13 +21044,6 @@
           <w:szCs w:val="24"/>
         </w:rPr>
       </w:pPr>
-      <w:r>
-        <w:rPr>
-          <w:sz w:val="24"/>
-          <w:szCs w:val="24"/>
-        </w:rPr>
-        <w:t>--------------------------</w:t>
-      </w:r>
     </w:p>
     <w:p>
       <w:pPr>
@@ -20866,43 +21056,8 @@
       </w:pPr>
       <w:r>
         <w:rPr>
-          <w:sz w:val="24"/>
-          <w:szCs w:val="24"/>
-        </w:rPr>
-        <w:t>Pequeña descripcion</w:t>
-      </w:r>
-    </w:p>
-    <w:p>
-      <w:pPr>
-        <w:spacing w:line="360" w:lineRule="auto"/>
-        <w:jc w:val="both"/>
-        <w:rPr>
-          <w:sz w:val="24"/>
-          <w:szCs w:val="24"/>
-        </w:rPr>
-      </w:pPr>
-      <w:r>
-        <w:rPr>
-          <w:sz w:val="24"/>
-          <w:szCs w:val="24"/>
-        </w:rPr>
-        <w:t>-------------------</w:t>
-      </w:r>
-    </w:p>
-    <w:p>
-      <w:pPr>
-        <w:spacing w:line="360" w:lineRule="auto"/>
-        <w:jc w:val="both"/>
-        <w:rPr>
-          <w:sz w:val="24"/>
-          <w:szCs w:val="24"/>
-        </w:rPr>
-      </w:pPr>
-      <w:r>
-        <w:rPr>
           <w:noProof/>
         </w:rPr>
-        <w:lastRenderedPageBreak/>
         <w:drawing>
           <wp:anchor distT="0" distB="0" distL="114300" distR="114300" simplePos="0" relativeHeight="251694080" behindDoc="0" locked="0" layoutInCell="1" allowOverlap="1" wp14:anchorId="2D10238D">
             <wp:simplePos x="0" y="0"/>
@@ -20986,13 +21141,8 @@
           <w:szCs w:val="24"/>
         </w:rPr>
       </w:pPr>
-      <w:r>
-        <w:rPr>
-          <w:sz w:val="24"/>
-          <w:szCs w:val="24"/>
-        </w:rPr>
-        <w:t>--------------------------</w:t>
-      </w:r>
+      <w:bookmarkStart w:id="17" w:name="_GoBack"/>
+      <w:bookmarkEnd w:id="17"/>
     </w:p>
     <w:p>
       <w:pPr>
@@ -21008,7 +21158,7 @@
           <w:sz w:val="24"/>
           <w:szCs w:val="24"/>
         </w:rPr>
-        <w:t>Pequeña descripcion</w:t>
+        <w:t>--------------------------</w:t>
       </w:r>
     </w:p>
     <w:p>
@@ -21025,8 +21175,17 @@
           <w:sz w:val="24"/>
           <w:szCs w:val="24"/>
         </w:rPr>
-        <w:t>-------------------</w:t>
-      </w:r>
+        <w:t xml:space="preserve">Pequeña </w:t>
+      </w:r>
+      <w:proofErr w:type="spellStart"/>
+      <w:r>
+        <w:rPr>
+          <w:sz w:val="24"/>
+          <w:szCs w:val="24"/>
+        </w:rPr>
+        <w:t>descripcion</w:t>
+      </w:r>
+      <w:proofErr w:type="spellEnd"/>
     </w:p>
     <w:p>
       <w:pPr>
@@ -21042,7 +21201,7 @@
           <w:sz w:val="24"/>
           <w:szCs w:val="24"/>
         </w:rPr>
-        <w:t>Los subsistemas del sistema de Bombas y Energía, presentados por medio de un diagrama de caja negra, se muestra en la figura 9.</w:t>
+        <w:t>-------------------</w:t>
       </w:r>
     </w:p>
     <w:p>
@@ -21054,6 +21213,13 @@
           <w:szCs w:val="24"/>
         </w:rPr>
       </w:pPr>
+      <w:r>
+        <w:rPr>
+          <w:sz w:val="24"/>
+          <w:szCs w:val="24"/>
+        </w:rPr>
+        <w:t>Los subsistemas del sistema de Bombas y Energía, presentados por medio de un diagrama de caja negra, se muestra en la figura 9.</w:t>
+      </w:r>
     </w:p>
     <w:p>
       <w:pPr>
@@ -21064,11 +21230,20 @@
           <w:szCs w:val="24"/>
         </w:rPr>
       </w:pPr>
+    </w:p>
+    <w:p>
+      <w:pPr>
+        <w:spacing w:line="360" w:lineRule="auto"/>
+        <w:jc w:val="both"/>
+        <w:rPr>
+          <w:sz w:val="24"/>
+          <w:szCs w:val="24"/>
+        </w:rPr>
+      </w:pPr>
       <w:r>
         <w:rPr>
           <w:noProof/>
         </w:rPr>
-        <w:lastRenderedPageBreak/>
         <w:drawing>
           <wp:anchor distT="0" distB="0" distL="114300" distR="114300" simplePos="0" relativeHeight="251695104" behindDoc="0" locked="0" layoutInCell="1" allowOverlap="1" wp14:anchorId="5495BCBF">
             <wp:simplePos x="0" y="0"/>
@@ -21157,8 +21332,17 @@
           <w:sz w:val="24"/>
           <w:szCs w:val="24"/>
         </w:rPr>
-        <w:t>Pequeña descripcion</w:t>
-      </w:r>
+        <w:t xml:space="preserve">Pequeña </w:t>
+      </w:r>
+      <w:proofErr w:type="spellStart"/>
+      <w:r>
+        <w:rPr>
+          <w:sz w:val="24"/>
+          <w:szCs w:val="24"/>
+        </w:rPr>
+        <w:t>descripcion</w:t>
+      </w:r>
+      <w:proofErr w:type="spellEnd"/>
     </w:p>
     <w:p>
       <w:pPr>
@@ -21191,6 +21375,7 @@
           <w:sz w:val="24"/>
           <w:szCs w:val="24"/>
         </w:rPr>
+        <w:lastRenderedPageBreak/>
         <w:t>Los subsistemas del sistema Ensamble, presentados por medio de un diagrama de caja negra, se muestra en la figura 9.</w:t>
       </w:r>
     </w:p>
@@ -21257,7 +21442,6 @@
         <w:rPr>
           <w:noProof/>
         </w:rPr>
-        <w:lastRenderedPageBreak/>
         <w:drawing>
           <wp:anchor distT="0" distB="0" distL="114300" distR="114300" simplePos="0" relativeHeight="251696128" behindDoc="0" locked="0" layoutInCell="1" allowOverlap="1" wp14:anchorId="6A711E08">
             <wp:simplePos x="0" y="0"/>
@@ -21346,8 +21530,17 @@
           <w:sz w:val="24"/>
           <w:szCs w:val="24"/>
         </w:rPr>
-        <w:t>Pequeña descripcion</w:t>
-      </w:r>
+        <w:t xml:space="preserve">Pequeña </w:t>
+      </w:r>
+      <w:proofErr w:type="spellStart"/>
+      <w:r>
+        <w:rPr>
+          <w:sz w:val="24"/>
+          <w:szCs w:val="24"/>
+        </w:rPr>
+        <w:t>descripcion</w:t>
+      </w:r>
+      <w:proofErr w:type="spellEnd"/>
     </w:p>
     <w:p>
       <w:pPr>
@@ -21418,8 +21611,17 @@
           <w:sz w:val="24"/>
           <w:szCs w:val="24"/>
         </w:rPr>
-        <w:t xml:space="preserve"> mecatronica</w:t>
-      </w:r>
+        <w:t xml:space="preserve"> </w:t>
+      </w:r>
+      <w:proofErr w:type="spellStart"/>
+      <w:r>
+        <w:rPr>
+          <w:sz w:val="24"/>
+          <w:szCs w:val="24"/>
+        </w:rPr>
+        <w:t>mecatronica</w:t>
+      </w:r>
+      <w:proofErr w:type="spellEnd"/>
       <w:r>
         <w:rPr>
           <w:sz w:val="24"/>
@@ -22200,8 +22402,6 @@
     </w:tbl>
     <w:p/>
     <w:p/>
-    <w:p/>
-    <w:p/>
     <w:p>
       <w:pPr>
         <w:pStyle w:val="Ttulo2"/>
@@ -22236,7 +22436,23 @@
           <w:sz w:val="24"/>
           <w:szCs w:val="24"/>
         </w:rPr>
-        <w:t xml:space="preserve"> (mecatronica)</w:t>
+        <w:t xml:space="preserve"> (</w:t>
+      </w:r>
+      <w:proofErr w:type="spellStart"/>
+      <w:r>
+        <w:rPr>
+          <w:sz w:val="24"/>
+          <w:szCs w:val="24"/>
+        </w:rPr>
+        <w:t>mecatronica</w:t>
+      </w:r>
+      <w:proofErr w:type="spellEnd"/>
+      <w:r>
+        <w:rPr>
+          <w:sz w:val="24"/>
+          <w:szCs w:val="24"/>
+        </w:rPr>
+        <w:t>)</w:t>
       </w:r>
     </w:p>
     <w:p>
@@ -22259,14 +22475,39 @@
           <w:sz w:val="24"/>
           <w:szCs w:val="24"/>
         </w:rPr>
-        <w:t>es gastarla menor cantidad de recursos para decidir qué conceptos tienen el mayor potencial para convertirse en un concepto de calidad. La dificultad en la evaluación de conceptos y la toma de decisiones es que debemos elegir qué conceptos dedicar tiempo a desarrollar cuando todavía tenemos conocimientos y datos muy limitados en los que basar esta selección.</w:t>
-      </w:r>
-      <w:r>
-        <w:rPr>
-          <w:sz w:val="24"/>
-          <w:szCs w:val="24"/>
-        </w:rPr>
-        <w:t>(ullman)</w:t>
+        <w:t xml:space="preserve">es gastarla menor cantidad de recursos para decidir qué conceptos tienen el mayor potencial para convertirse en un concepto de calidad. La dificultad en la evaluación de conceptos y la toma de decisiones es que debemos elegir qué conceptos dedicar tiempo a desarrollar cuando todavía tenemos conocimientos y datos muy limitados en los que basar esta </w:t>
+      </w:r>
+      <w:proofErr w:type="gramStart"/>
+      <w:r>
+        <w:rPr>
+          <w:sz w:val="24"/>
+          <w:szCs w:val="24"/>
+        </w:rPr>
+        <w:t>selección.</w:t>
+      </w:r>
+      <w:r>
+        <w:rPr>
+          <w:sz w:val="24"/>
+          <w:szCs w:val="24"/>
+        </w:rPr>
+        <w:t>(</w:t>
+      </w:r>
+      <w:proofErr w:type="spellStart"/>
+      <w:proofErr w:type="gramEnd"/>
+      <w:r>
+        <w:rPr>
+          <w:sz w:val="24"/>
+          <w:szCs w:val="24"/>
+        </w:rPr>
+        <w:t>ullman</w:t>
+      </w:r>
+      <w:proofErr w:type="spellEnd"/>
+      <w:r>
+        <w:rPr>
+          <w:sz w:val="24"/>
+          <w:szCs w:val="24"/>
+        </w:rPr>
+        <w:t>)</w:t>
       </w:r>
     </w:p>
     <w:p>
@@ -22326,6 +22567,7 @@
       </w:pPr>
       <w:bookmarkStart w:id="22" w:name="_Toc55298753"/>
       <w:r>
+        <w:lastRenderedPageBreak/>
         <w:t xml:space="preserve">4.2 </w:t>
       </w:r>
       <w:r>
@@ -22440,7 +22682,6 @@
       </w:pPr>
       <w:bookmarkStart w:id="28" w:name="_Toc55298759"/>
       <w:r>
-        <w:lastRenderedPageBreak/>
         <w:t xml:space="preserve">5.4 </w:t>
       </w:r>
       <w:r>
@@ -22564,6 +22805,7 @@
       </w:pPr>
       <w:bookmarkStart w:id="36" w:name="_Toc55298767"/>
       <w:r>
+        <w:lastRenderedPageBreak/>
         <w:t>Pruebas y Resultados</w:t>
       </w:r>
       <w:bookmarkEnd w:id="36"/>
@@ -22644,7 +22886,6 @@
           <w:szCs w:val="20"/>
           <w:shd w:val="clear" w:color="auto" w:fill="FFFFFF"/>
         </w:rPr>
-        <w:lastRenderedPageBreak/>
         <w:t>[1]Secretaría de Protección Civil, "Atlas de Peligros y Riesgos de la Ciudad de México", Ciudad de México, 2014.</w:t>
       </w:r>
     </w:p>
@@ -22689,6 +22930,7 @@
         </w:rPr>
         <w:t xml:space="preserve"> [3]C. Romero, "Lago de Xochimilco, Ciudad de México - Los Lagos más Importantes de México", </w:t>
       </w:r>
+      <w:proofErr w:type="spellStart"/>
       <w:r>
         <w:rPr>
           <w:rFonts w:ascii="Arial" w:hAnsi="Arial" w:cs="Arial"/>
@@ -22699,39 +22941,9 @@
           <w:szCs w:val="20"/>
           <w:shd w:val="clear" w:color="auto" w:fill="FFFFFF"/>
         </w:rPr>
-        <w:t>GoAppMX - Tu Guía Turística Interactiva</w:t>
-      </w:r>
-      <w:r>
-        <w:rPr>
-          <w:rFonts w:ascii="Arial" w:hAnsi="Arial" w:cs="Arial"/>
-          <w:color w:val="000000"/>
-          <w:sz w:val="20"/>
-          <w:szCs w:val="20"/>
-          <w:shd w:val="clear" w:color="auto" w:fill="FFFFFF"/>
-        </w:rPr>
-        <w:t>, 2017. [Online]. Disponible: https://www.goapp.mx/que-hacer-lago-de-xochimilco-ciudad-de-mexico-749. [Acceso: 10- Nov- 2020].</w:t>
-      </w:r>
-    </w:p>
-    <w:p>
-      <w:pPr>
-        <w:rPr>
-          <w:rFonts w:ascii="Arial" w:hAnsi="Arial" w:cs="Arial"/>
-          <w:color w:val="000000"/>
-          <w:sz w:val="20"/>
-          <w:szCs w:val="20"/>
-          <w:shd w:val="clear" w:color="auto" w:fill="FFFFFF"/>
-        </w:rPr>
-      </w:pPr>
-      <w:r>
-        <w:rPr>
-          <w:rFonts w:ascii="Arial" w:hAnsi="Arial" w:cs="Arial"/>
-          <w:color w:val="000000"/>
-          <w:sz w:val="20"/>
-          <w:szCs w:val="20"/>
-          <w:shd w:val="clear" w:color="auto" w:fill="FFFFFF"/>
-        </w:rPr>
-        <w:t>[4]J. Legorreta, </w:t>
-      </w:r>
+        <w:t>GoAppMX</w:t>
+      </w:r>
+      <w:proofErr w:type="spellEnd"/>
       <w:r>
         <w:rPr>
           <w:rFonts w:ascii="Arial" w:hAnsi="Arial" w:cs="Arial"/>
@@ -22742,7 +22954,7 @@
           <w:szCs w:val="20"/>
           <w:shd w:val="clear" w:color="auto" w:fill="FFFFFF"/>
         </w:rPr>
-        <w:t>Región Líquida</w:t>
+        <w:t xml:space="preserve"> - Tu Guía Turística Interactiva</w:t>
       </w:r>
       <w:r>
         <w:rPr>
@@ -22752,7 +22964,7 @@
           <w:szCs w:val="20"/>
           <w:shd w:val="clear" w:color="auto" w:fill="FFFFFF"/>
         </w:rPr>
-        <w:t>. Ciudad de México: Instituto Mexicano de la Radio (IMER), 2005.</w:t>
+        <w:t>, 2017. [Online]. Disponible: https://www.goapp.mx/que-hacer-lago-de-xochimilco-ciudad-de-mexico-749. [Acceso: 10- Nov- 2020].</w:t>
       </w:r>
     </w:p>
     <w:p>
@@ -22773,130 +22985,7 @@
           <w:szCs w:val="20"/>
           <w:shd w:val="clear" w:color="auto" w:fill="FFFFFF"/>
         </w:rPr>
-        <w:t>[5]</w:t>
-      </w:r>
-    </w:p>
-    <w:p>
-      <w:pPr>
-        <w:rPr>
-          <w:rFonts w:ascii="Arial" w:hAnsi="Arial" w:cs="Arial"/>
-          <w:color w:val="000000"/>
-          <w:sz w:val="20"/>
-          <w:szCs w:val="20"/>
-          <w:shd w:val="clear" w:color="auto" w:fill="FFFFFF"/>
-        </w:rPr>
-      </w:pPr>
-      <w:r>
-        <w:rPr>
-          <w:rFonts w:ascii="Arial" w:hAnsi="Arial" w:cs="Arial"/>
-          <w:color w:val="000000"/>
-          <w:sz w:val="20"/>
-          <w:szCs w:val="20"/>
-          <w:shd w:val="clear" w:color="auto" w:fill="FFFFFF"/>
-        </w:rPr>
-        <w:t>[</w:t>
-      </w:r>
-      <w:r>
-        <w:rPr>
-          <w:rFonts w:ascii="Arial" w:hAnsi="Arial" w:cs="Arial"/>
-          <w:color w:val="000000"/>
-          <w:sz w:val="20"/>
-          <w:szCs w:val="20"/>
-          <w:shd w:val="clear" w:color="auto" w:fill="FFFFFF"/>
-        </w:rPr>
-        <w:t>6</w:t>
-      </w:r>
-      <w:r>
-        <w:rPr>
-          <w:rFonts w:ascii="Arial" w:hAnsi="Arial" w:cs="Arial"/>
-          <w:color w:val="000000"/>
-          <w:sz w:val="20"/>
-          <w:szCs w:val="20"/>
-          <w:shd w:val="clear" w:color="auto" w:fill="FFFFFF"/>
-        </w:rPr>
-        <w:t>]Secretaría del Medio Ambiente (SEDEMA), "Reporte de Plantas de Tratamiento Operadas por las Fuentes Fijas (RPTAR)", Ciudad de México, 2016.</w:t>
-      </w:r>
-    </w:p>
-    <w:p>
-      <w:pPr>
-        <w:rPr>
-          <w:rFonts w:ascii="Arial" w:hAnsi="Arial" w:cs="Arial"/>
-          <w:color w:val="000000"/>
-          <w:sz w:val="20"/>
-          <w:szCs w:val="20"/>
-          <w:shd w:val="clear" w:color="auto" w:fill="FFFFFF"/>
-        </w:rPr>
-      </w:pPr>
-      <w:r>
-        <w:rPr>
-          <w:rFonts w:ascii="Arial" w:hAnsi="Arial" w:cs="Arial"/>
-          <w:color w:val="000000"/>
-          <w:sz w:val="20"/>
-          <w:szCs w:val="20"/>
-          <w:shd w:val="clear" w:color="auto" w:fill="FFFFFF"/>
-        </w:rPr>
-        <w:t>[</w:t>
-      </w:r>
-      <w:r>
-        <w:rPr>
-          <w:rFonts w:ascii="Arial" w:hAnsi="Arial" w:cs="Arial"/>
-          <w:color w:val="000000"/>
-          <w:sz w:val="20"/>
-          <w:szCs w:val="20"/>
-          <w:shd w:val="clear" w:color="auto" w:fill="FFFFFF"/>
-        </w:rPr>
-        <w:t>7</w:t>
-      </w:r>
-      <w:r>
-        <w:rPr>
-          <w:rFonts w:ascii="Arial" w:hAnsi="Arial" w:cs="Arial"/>
-          <w:color w:val="000000"/>
-          <w:sz w:val="20"/>
-          <w:szCs w:val="20"/>
-          <w:shd w:val="clear" w:color="auto" w:fill="FFFFFF"/>
-        </w:rPr>
-        <w:t>]El Sol de México, "Reciben canales de Xochimilco descargas de aguas negras", 2017.</w:t>
-      </w:r>
-    </w:p>
-    <w:p>
-      <w:pPr>
-        <w:rPr>
-          <w:rFonts w:ascii="Arial" w:hAnsi="Arial" w:cs="Arial"/>
-          <w:color w:val="000000"/>
-          <w:sz w:val="20"/>
-          <w:szCs w:val="20"/>
-          <w:shd w:val="clear" w:color="auto" w:fill="FFFFFF"/>
-        </w:rPr>
-      </w:pPr>
-      <w:r>
-        <w:rPr>
-          <w:rFonts w:ascii="Arial" w:hAnsi="Arial" w:cs="Arial"/>
-          <w:color w:val="000000"/>
-          <w:sz w:val="20"/>
-          <w:szCs w:val="20"/>
-          <w:shd w:val="clear" w:color="auto" w:fill="FFFFFF"/>
-        </w:rPr>
-        <w:t>[</w:t>
-      </w:r>
-      <w:r>
-        <w:rPr>
-          <w:rFonts w:ascii="Arial" w:hAnsi="Arial" w:cs="Arial"/>
-          <w:color w:val="000000"/>
-          <w:sz w:val="20"/>
-          <w:szCs w:val="20"/>
-          <w:shd w:val="clear" w:color="auto" w:fill="FFFFFF"/>
-        </w:rPr>
-        <w:t>8</w:t>
-      </w:r>
-      <w:r>
-        <w:rPr>
-          <w:rFonts w:ascii="Arial" w:hAnsi="Arial" w:cs="Arial"/>
-          <w:color w:val="000000"/>
-          <w:sz w:val="20"/>
-          <w:szCs w:val="20"/>
-          <w:shd w:val="clear" w:color="auto" w:fill="FFFFFF"/>
-        </w:rPr>
-        <w:t>]L. Bojórquez, </w:t>
+        <w:t>[4]J. Legorreta, </w:t>
       </w:r>
       <w:r>
         <w:rPr>
@@ -22908,7 +22997,7 @@
           <w:szCs w:val="20"/>
           <w:shd w:val="clear" w:color="auto" w:fill="FFFFFF"/>
         </w:rPr>
-        <w:t>Contaminación Química y Biológica en la Zona Lacustre de Xochimilco</w:t>
+        <w:t>Región Líquida</w:t>
       </w:r>
       <w:r>
         <w:rPr>
@@ -22918,7 +23007,7 @@
           <w:szCs w:val="20"/>
           <w:shd w:val="clear" w:color="auto" w:fill="FFFFFF"/>
         </w:rPr>
-        <w:t>, 1st ed. Ciudad de México, 2017, pp. 23-64.</w:t>
+        <w:t>. Ciudad de México: Instituto Mexicano de la Radio (IMER), 2005.</w:t>
       </w:r>
     </w:p>
     <w:p>
@@ -22939,9 +23028,11 @@
           <w:szCs w:val="20"/>
           <w:shd w:val="clear" w:color="auto" w:fill="FFFFFF"/>
         </w:rPr>
-        <w:t>[</w:t>
-      </w:r>
-      <w:r>
+        <w:t>[5]</w:t>
+      </w:r>
+    </w:p>
+    <w:p>
+      <w:pPr>
         <w:rPr>
           <w:rFonts w:ascii="Arial" w:hAnsi="Arial" w:cs="Arial"/>
           <w:color w:val="000000"/>
@@ -22949,8 +23040,7 @@
           <w:szCs w:val="20"/>
           <w:shd w:val="clear" w:color="auto" w:fill="FFFFFF"/>
         </w:rPr>
-        <w:t>9</w:t>
-      </w:r>
+      </w:pPr>
       <w:r>
         <w:rPr>
           <w:rFonts w:ascii="Arial" w:hAnsi="Arial" w:cs="Arial"/>
@@ -22959,11 +23049,9 @@
           <w:szCs w:val="20"/>
           <w:shd w:val="clear" w:color="auto" w:fill="FFFFFF"/>
         </w:rPr>
-        <w:t>]R. Flores and G. Pérez, "El análisis de Riesgos para el Diseño de Políticas Públicas y Presupuestales. SRA-LA 2018", Ciudad de México, 2020.</w:t>
-      </w:r>
-    </w:p>
-    <w:p>
-      <w:pPr>
+        <w:t>[</w:t>
+      </w:r>
+      <w:r>
         <w:rPr>
           <w:rFonts w:ascii="Arial" w:hAnsi="Arial" w:cs="Arial"/>
           <w:color w:val="000000"/>
@@ -22971,7 +23059,8 @@
           <w:szCs w:val="20"/>
           <w:shd w:val="clear" w:color="auto" w:fill="FFFFFF"/>
         </w:rPr>
-      </w:pPr>
+        <w:t>6</w:t>
+      </w:r>
       <w:r>
         <w:rPr>
           <w:rFonts w:ascii="Arial" w:hAnsi="Arial" w:cs="Arial"/>
@@ -22980,7 +23069,7 @@
           <w:szCs w:val="20"/>
           <w:shd w:val="clear" w:color="auto" w:fill="FFFFFF"/>
         </w:rPr>
-        <w:t>[10]</w:t>
+        <w:t>]Secretaría del Medio Ambiente (SEDEMA), "Reporte de Plantas de Tratamiento Operadas por las Fuentes Fijas (RPTAR)", Ciudad de México, 2016.</w:t>
       </w:r>
     </w:p>
     <w:p>
@@ -22993,6 +23082,172 @@
           <w:shd w:val="clear" w:color="auto" w:fill="FFFFFF"/>
         </w:rPr>
       </w:pPr>
+      <w:r>
+        <w:rPr>
+          <w:rFonts w:ascii="Arial" w:hAnsi="Arial" w:cs="Arial"/>
+          <w:color w:val="000000"/>
+          <w:sz w:val="20"/>
+          <w:szCs w:val="20"/>
+          <w:shd w:val="clear" w:color="auto" w:fill="FFFFFF"/>
+        </w:rPr>
+        <w:t>[</w:t>
+      </w:r>
+      <w:r>
+        <w:rPr>
+          <w:rFonts w:ascii="Arial" w:hAnsi="Arial" w:cs="Arial"/>
+          <w:color w:val="000000"/>
+          <w:sz w:val="20"/>
+          <w:szCs w:val="20"/>
+          <w:shd w:val="clear" w:color="auto" w:fill="FFFFFF"/>
+        </w:rPr>
+        <w:t>7</w:t>
+      </w:r>
+      <w:r>
+        <w:rPr>
+          <w:rFonts w:ascii="Arial" w:hAnsi="Arial" w:cs="Arial"/>
+          <w:color w:val="000000"/>
+          <w:sz w:val="20"/>
+          <w:szCs w:val="20"/>
+          <w:shd w:val="clear" w:color="auto" w:fill="FFFFFF"/>
+        </w:rPr>
+        <w:t>]El Sol de México, "Reciben canales de Xochimilco descargas de aguas negras", 2017.</w:t>
+      </w:r>
+    </w:p>
+    <w:p>
+      <w:pPr>
+        <w:rPr>
+          <w:rFonts w:ascii="Arial" w:hAnsi="Arial" w:cs="Arial"/>
+          <w:color w:val="000000"/>
+          <w:sz w:val="20"/>
+          <w:szCs w:val="20"/>
+          <w:shd w:val="clear" w:color="auto" w:fill="FFFFFF"/>
+        </w:rPr>
+      </w:pPr>
+      <w:r>
+        <w:rPr>
+          <w:rFonts w:ascii="Arial" w:hAnsi="Arial" w:cs="Arial"/>
+          <w:color w:val="000000"/>
+          <w:sz w:val="20"/>
+          <w:szCs w:val="20"/>
+          <w:shd w:val="clear" w:color="auto" w:fill="FFFFFF"/>
+        </w:rPr>
+        <w:t>[</w:t>
+      </w:r>
+      <w:r>
+        <w:rPr>
+          <w:rFonts w:ascii="Arial" w:hAnsi="Arial" w:cs="Arial"/>
+          <w:color w:val="000000"/>
+          <w:sz w:val="20"/>
+          <w:szCs w:val="20"/>
+          <w:shd w:val="clear" w:color="auto" w:fill="FFFFFF"/>
+        </w:rPr>
+        <w:t>8</w:t>
+      </w:r>
+      <w:r>
+        <w:rPr>
+          <w:rFonts w:ascii="Arial" w:hAnsi="Arial" w:cs="Arial"/>
+          <w:color w:val="000000"/>
+          <w:sz w:val="20"/>
+          <w:szCs w:val="20"/>
+          <w:shd w:val="clear" w:color="auto" w:fill="FFFFFF"/>
+        </w:rPr>
+        <w:t>]L. Bojórquez, </w:t>
+      </w:r>
+      <w:r>
+        <w:rPr>
+          <w:rFonts w:ascii="Arial" w:hAnsi="Arial" w:cs="Arial"/>
+          <w:i/>
+          <w:iCs/>
+          <w:color w:val="000000"/>
+          <w:sz w:val="20"/>
+          <w:szCs w:val="20"/>
+          <w:shd w:val="clear" w:color="auto" w:fill="FFFFFF"/>
+        </w:rPr>
+        <w:t>Contaminación Química y Biológica en la Zona Lacustre de Xochimilco</w:t>
+      </w:r>
+      <w:r>
+        <w:rPr>
+          <w:rFonts w:ascii="Arial" w:hAnsi="Arial" w:cs="Arial"/>
+          <w:color w:val="000000"/>
+          <w:sz w:val="20"/>
+          <w:szCs w:val="20"/>
+          <w:shd w:val="clear" w:color="auto" w:fill="FFFFFF"/>
+        </w:rPr>
+        <w:t>, 1st ed. Ciudad de México, 2017, pp. 23-64.</w:t>
+      </w:r>
+    </w:p>
+    <w:p>
+      <w:pPr>
+        <w:rPr>
+          <w:rFonts w:ascii="Arial" w:hAnsi="Arial" w:cs="Arial"/>
+          <w:color w:val="000000"/>
+          <w:sz w:val="20"/>
+          <w:szCs w:val="20"/>
+          <w:shd w:val="clear" w:color="auto" w:fill="FFFFFF"/>
+        </w:rPr>
+      </w:pPr>
+      <w:r>
+        <w:rPr>
+          <w:rFonts w:ascii="Arial" w:hAnsi="Arial" w:cs="Arial"/>
+          <w:color w:val="000000"/>
+          <w:sz w:val="20"/>
+          <w:szCs w:val="20"/>
+          <w:shd w:val="clear" w:color="auto" w:fill="FFFFFF"/>
+        </w:rPr>
+        <w:t>[</w:t>
+      </w:r>
+      <w:r>
+        <w:rPr>
+          <w:rFonts w:ascii="Arial" w:hAnsi="Arial" w:cs="Arial"/>
+          <w:color w:val="000000"/>
+          <w:sz w:val="20"/>
+          <w:szCs w:val="20"/>
+          <w:shd w:val="clear" w:color="auto" w:fill="FFFFFF"/>
+        </w:rPr>
+        <w:t>9</w:t>
+      </w:r>
+      <w:r>
+        <w:rPr>
+          <w:rFonts w:ascii="Arial" w:hAnsi="Arial" w:cs="Arial"/>
+          <w:color w:val="000000"/>
+          <w:sz w:val="20"/>
+          <w:szCs w:val="20"/>
+          <w:shd w:val="clear" w:color="auto" w:fill="FFFFFF"/>
+        </w:rPr>
+        <w:t>]R. Flores and G. Pérez, "El análisis de Riesgos para el Diseño de Políticas Públicas y Presupuestales. SRA-LA 2018", Ciudad de México, 2020.</w:t>
+      </w:r>
+    </w:p>
+    <w:p>
+      <w:pPr>
+        <w:rPr>
+          <w:rFonts w:ascii="Arial" w:hAnsi="Arial" w:cs="Arial"/>
+          <w:color w:val="000000"/>
+          <w:sz w:val="20"/>
+          <w:szCs w:val="20"/>
+          <w:shd w:val="clear" w:color="auto" w:fill="FFFFFF"/>
+        </w:rPr>
+      </w:pPr>
+      <w:r>
+        <w:rPr>
+          <w:rFonts w:ascii="Arial" w:hAnsi="Arial" w:cs="Arial"/>
+          <w:color w:val="000000"/>
+          <w:sz w:val="20"/>
+          <w:szCs w:val="20"/>
+          <w:shd w:val="clear" w:color="auto" w:fill="FFFFFF"/>
+        </w:rPr>
+        <w:t>[10]</w:t>
+      </w:r>
+    </w:p>
+    <w:p>
+      <w:pPr>
+        <w:rPr>
+          <w:rFonts w:ascii="Arial" w:hAnsi="Arial" w:cs="Arial"/>
+          <w:color w:val="000000"/>
+          <w:sz w:val="20"/>
+          <w:szCs w:val="20"/>
+          <w:shd w:val="clear" w:color="auto" w:fill="FFFFFF"/>
+        </w:rPr>
+      </w:pPr>
     </w:p>
     <w:p>
       <w:pPr>
@@ -23000,6 +23255,7 @@
       </w:pPr>
       <w:bookmarkStart w:id="40" w:name="_Toc55298771"/>
       <w:r>
+        <w:lastRenderedPageBreak/>
         <w:t>Apéndices</w:t>
       </w:r>
       <w:bookmarkEnd w:id="40"/>
@@ -25836,7 +26092,7 @@
 </file>
 
 <file path=customXml/itemProps1.xml><?xml version="1.0" encoding="utf-8"?>
-<ds:datastoreItem xmlns:ds="http://schemas.openxmlformats.org/officeDocument/2006/customXml" ds:itemID="{09DE60B2-AD66-4821-AB8D-8E8D3394B1E3}">
+<ds:datastoreItem xmlns:ds="http://schemas.openxmlformats.org/officeDocument/2006/customXml" ds:itemID="{01FA72A8-2629-4037-8B2C-3994F876A5DE}">
   <ds:schemaRefs>
     <ds:schemaRef ds:uri="http://schemas.openxmlformats.org/officeDocument/2006/bibliography"/>
   </ds:schemaRefs>

</xml_diff>

<commit_message>
agre descripción de caja negra inter
</commit_message>
<xml_diff>
--- a/Tesis2020.docx
+++ b/Tesis2020.docx
@@ -12571,23 +12571,7 @@
                 <w:sz w:val="24"/>
                 <w:szCs w:val="24"/>
               </w:rPr>
-              <w:t xml:space="preserve">El RBT mostrará la información de las variables </w:t>
-            </w:r>
-            <w:proofErr w:type="spellStart"/>
-            <w:r>
-              <w:rPr>
-                <w:sz w:val="24"/>
-                <w:szCs w:val="24"/>
-              </w:rPr>
-              <w:t>sensadas</w:t>
-            </w:r>
-            <w:proofErr w:type="spellEnd"/>
-            <w:r>
-              <w:rPr>
-                <w:sz w:val="24"/>
-                <w:szCs w:val="24"/>
-              </w:rPr>
-              <w:t xml:space="preserve"> en una interfaz para el operario y así poder coordinar y controlar los procesos.</w:t>
+              <w:t>El RBT mostrará la información de las variables sensadas en una interfaz para el operario y así poder coordinar y controlar los procesos.</w:t>
             </w:r>
           </w:p>
         </w:tc>
@@ -20466,23 +20450,7 @@
           <w:sz w:val="24"/>
           <w:szCs w:val="24"/>
         </w:rPr>
-        <w:t xml:space="preserve">[b </w:t>
-      </w:r>
-      <w:proofErr w:type="spellStart"/>
-      <w:r>
-        <w:rPr>
-          <w:sz w:val="24"/>
-          <w:szCs w:val="24"/>
-        </w:rPr>
-        <w:t>ulrich</w:t>
-      </w:r>
-      <w:proofErr w:type="spellEnd"/>
-      <w:r>
-        <w:rPr>
-          <w:sz w:val="24"/>
-          <w:szCs w:val="24"/>
-        </w:rPr>
-        <w:t>]</w:t>
+        <w:t>[b ulrich]</w:t>
       </w:r>
       <w:r>
         <w:rPr>
@@ -20506,23 +20474,7 @@
           <w:sz w:val="24"/>
           <w:szCs w:val="24"/>
         </w:rPr>
-        <w:t>El diseño conceptual es un diseño iterativo, en donde los conceptos son los medios para generar la función, en donde la función nos dice qué debe de hacer el producto, en el diagrama 1, se observa dicho proceso. (</w:t>
-      </w:r>
-      <w:proofErr w:type="spellStart"/>
-      <w:r>
-        <w:rPr>
-          <w:sz w:val="24"/>
-          <w:szCs w:val="24"/>
-        </w:rPr>
-        <w:t>ullman</w:t>
-      </w:r>
-      <w:proofErr w:type="spellEnd"/>
-      <w:r>
-        <w:rPr>
-          <w:sz w:val="24"/>
-          <w:szCs w:val="24"/>
-        </w:rPr>
-        <w:t>)</w:t>
+        <w:t>El diseño conceptual es un diseño iterativo, en donde los conceptos son los medios para generar la función, en donde la función nos dice qué debe de hacer el producto, en el diagrama 1, se observa dicho proceso. (ullman)</w:t>
       </w:r>
     </w:p>
     <w:p>
@@ -20734,23 +20686,7 @@
           <w:sz w:val="24"/>
           <w:szCs w:val="24"/>
         </w:rPr>
-        <w:t>(</w:t>
-      </w:r>
-      <w:proofErr w:type="spellStart"/>
-      <w:r>
-        <w:rPr>
-          <w:sz w:val="24"/>
-          <w:szCs w:val="24"/>
-        </w:rPr>
-        <w:t>ullman</w:t>
-      </w:r>
-      <w:proofErr w:type="spellEnd"/>
-      <w:r>
-        <w:rPr>
-          <w:sz w:val="24"/>
-          <w:szCs w:val="24"/>
-        </w:rPr>
-        <w:t>)</w:t>
+        <w:t>(ullman)</w:t>
       </w:r>
       <w:r>
         <w:rPr>
@@ -20788,23 +20724,7 @@
           <w:sz w:val="24"/>
           <w:szCs w:val="24"/>
         </w:rPr>
-        <w:t>Todos los problemas de diseño tienen uno o dos funciones “más importantes”. Estas deben ser reducidas a una simple clausula y colocarse en una caja negra. (</w:t>
-      </w:r>
-      <w:proofErr w:type="spellStart"/>
-      <w:r>
-        <w:rPr>
-          <w:sz w:val="24"/>
-          <w:szCs w:val="24"/>
-        </w:rPr>
-        <w:t>ullman</w:t>
-      </w:r>
-      <w:proofErr w:type="spellEnd"/>
-      <w:r>
-        <w:rPr>
-          <w:sz w:val="24"/>
-          <w:szCs w:val="24"/>
-        </w:rPr>
-        <w:t>). Las entradas de esta caja son toda la energía, el material y la información qué fluye hacia los límites del sistema. Las salidas son las fluyen fuera del sistema.</w:t>
+        <w:t>Todos los problemas de diseño tienen uno o dos funciones “más importantes”. Estas deben ser reducidas a una simple clausula y colocarse en una caja negra. (ullman). Las entradas de esta caja son toda la energía, el material y la información qué fluye hacia los límites del sistema. Las salidas son las fluyen fuera del sistema.</w:t>
       </w:r>
       <w:r>
         <w:rPr>
@@ -21141,8 +21061,21 @@
           <w:szCs w:val="24"/>
         </w:rPr>
       </w:pPr>
-      <w:bookmarkStart w:id="17" w:name="_GoBack"/>
-      <w:bookmarkEnd w:id="17"/>
+      <w:r>
+        <w:rPr>
+          <w:sz w:val="24"/>
+          <w:szCs w:val="24"/>
+        </w:rPr>
+        <w:lastRenderedPageBreak/>
+        <w:t>La figura 9 muestra los sistemas que conforman al subsistema de interfaz, se identificaron 5 sistemas, el sistema de energía y ensamble tendrá como entradas la energía de alimentación, el espacio y la protección de cada componente de la interfaz. El sistema de comunicación manejará los datos provenientes del subsistema de Instrumentación, así como los comandos del usuario. Estos datos se procesarán, almacenarán y desplegarán para mostrarlos al operario del RBT. Aquí es donde se generan los sistemas de procesamiento, almacenamiento y despliegue de información.</w:t>
+      </w:r>
+      <w:r>
+        <w:rPr>
+          <w:sz w:val="24"/>
+          <w:szCs w:val="24"/>
+        </w:rPr>
+        <w:t xml:space="preserve"> Finalmente, el mismo sistema de comunicación tendrá la responsabilidad de enviar el estado ON/OFF y recirculación del agua al subsistema de Instrumentación.</w:t>
+      </w:r>
     </w:p>
     <w:p>
       <w:pPr>
@@ -21153,56 +21086,6 @@
           <w:szCs w:val="24"/>
         </w:rPr>
       </w:pPr>
-      <w:r>
-        <w:rPr>
-          <w:sz w:val="24"/>
-          <w:szCs w:val="24"/>
-        </w:rPr>
-        <w:t>--------------------------</w:t>
-      </w:r>
-    </w:p>
-    <w:p>
-      <w:pPr>
-        <w:spacing w:line="360" w:lineRule="auto"/>
-        <w:jc w:val="both"/>
-        <w:rPr>
-          <w:sz w:val="24"/>
-          <w:szCs w:val="24"/>
-        </w:rPr>
-      </w:pPr>
-      <w:r>
-        <w:rPr>
-          <w:sz w:val="24"/>
-          <w:szCs w:val="24"/>
-        </w:rPr>
-        <w:t xml:space="preserve">Pequeña </w:t>
-      </w:r>
-      <w:proofErr w:type="spellStart"/>
-      <w:r>
-        <w:rPr>
-          <w:sz w:val="24"/>
-          <w:szCs w:val="24"/>
-        </w:rPr>
-        <w:t>descripcion</w:t>
-      </w:r>
-      <w:proofErr w:type="spellEnd"/>
-    </w:p>
-    <w:p>
-      <w:pPr>
-        <w:spacing w:line="360" w:lineRule="auto"/>
-        <w:jc w:val="both"/>
-        <w:rPr>
-          <w:sz w:val="24"/>
-          <w:szCs w:val="24"/>
-        </w:rPr>
-      </w:pPr>
-      <w:r>
-        <w:rPr>
-          <w:sz w:val="24"/>
-          <w:szCs w:val="24"/>
-        </w:rPr>
-        <w:t>-------------------</w:t>
-      </w:r>
     </w:p>
     <w:p>
       <w:pPr>
@@ -21310,13 +21193,6 @@
           <w:szCs w:val="24"/>
         </w:rPr>
       </w:pPr>
-      <w:r>
-        <w:rPr>
-          <w:sz w:val="24"/>
-          <w:szCs w:val="24"/>
-        </w:rPr>
-        <w:t>--------------------------</w:t>
-      </w:r>
     </w:p>
     <w:p>
       <w:pPr>
@@ -21332,17 +21208,9 @@
           <w:sz w:val="24"/>
           <w:szCs w:val="24"/>
         </w:rPr>
-        <w:t xml:space="preserve">Pequeña </w:t>
-      </w:r>
-      <w:proofErr w:type="spellStart"/>
-      <w:r>
-        <w:rPr>
-          <w:sz w:val="24"/>
-          <w:szCs w:val="24"/>
-        </w:rPr>
-        <w:t>descripcion</w:t>
-      </w:r>
-      <w:proofErr w:type="spellEnd"/>
+        <w:lastRenderedPageBreak/>
+        <w:t>asasa</w:t>
+      </w:r>
     </w:p>
     <w:p>
       <w:pPr>
@@ -21358,76 +21226,10 @@
           <w:sz w:val="24"/>
           <w:szCs w:val="24"/>
         </w:rPr>
-        <w:t>-------------------</w:t>
-      </w:r>
-    </w:p>
-    <w:p>
-      <w:pPr>
-        <w:spacing w:line="360" w:lineRule="auto"/>
-        <w:jc w:val="both"/>
-        <w:rPr>
-          <w:sz w:val="24"/>
-          <w:szCs w:val="24"/>
-        </w:rPr>
-      </w:pPr>
-      <w:r>
-        <w:rPr>
-          <w:sz w:val="24"/>
-          <w:szCs w:val="24"/>
-        </w:rPr>
-        <w:lastRenderedPageBreak/>
         <w:t>Los subsistemas del sistema Ensamble, presentados por medio de un diagrama de caja negra, se muestra en la figura 9.</w:t>
       </w:r>
-    </w:p>
-    <w:p>
-      <w:pPr>
-        <w:spacing w:line="360" w:lineRule="auto"/>
-        <w:jc w:val="both"/>
-        <w:rPr>
-          <w:sz w:val="24"/>
-          <w:szCs w:val="24"/>
-        </w:rPr>
-      </w:pPr>
-    </w:p>
-    <w:p>
-      <w:pPr>
-        <w:spacing w:line="360" w:lineRule="auto"/>
-        <w:jc w:val="both"/>
-        <w:rPr>
-          <w:sz w:val="24"/>
-          <w:szCs w:val="24"/>
-        </w:rPr>
-      </w:pPr>
-    </w:p>
-    <w:p>
-      <w:pPr>
-        <w:spacing w:line="360" w:lineRule="auto"/>
-        <w:jc w:val="both"/>
-        <w:rPr>
-          <w:sz w:val="24"/>
-          <w:szCs w:val="24"/>
-        </w:rPr>
-      </w:pPr>
-    </w:p>
-    <w:p>
-      <w:pPr>
-        <w:spacing w:line="360" w:lineRule="auto"/>
-        <w:jc w:val="both"/>
-        <w:rPr>
-          <w:sz w:val="24"/>
-          <w:szCs w:val="24"/>
-        </w:rPr>
-      </w:pPr>
-    </w:p>
-    <w:p>
-      <w:pPr>
-        <w:spacing w:line="360" w:lineRule="auto"/>
-        <w:jc w:val="both"/>
-        <w:rPr>
-          <w:sz w:val="24"/>
-          <w:szCs w:val="24"/>
-        </w:rPr>
-      </w:pPr>
+      <w:bookmarkStart w:id="17" w:name="_GoBack"/>
+      <w:bookmarkEnd w:id="17"/>
     </w:p>
     <w:p>
       <w:pPr>
@@ -21530,17 +21332,8 @@
           <w:sz w:val="24"/>
           <w:szCs w:val="24"/>
         </w:rPr>
-        <w:t xml:space="preserve">Pequeña </w:t>
-      </w:r>
-      <w:proofErr w:type="spellStart"/>
-      <w:r>
-        <w:rPr>
-          <w:sz w:val="24"/>
-          <w:szCs w:val="24"/>
-        </w:rPr>
-        <w:t>descripcion</w:t>
-      </w:r>
-      <w:proofErr w:type="spellEnd"/>
+        <w:t>Pequeña descripcion</w:t>
+      </w:r>
     </w:p>
     <w:p>
       <w:pPr>
@@ -21611,17 +21404,8 @@
           <w:sz w:val="24"/>
           <w:szCs w:val="24"/>
         </w:rPr>
-        <w:t xml:space="preserve"> </w:t>
-      </w:r>
-      <w:proofErr w:type="spellStart"/>
-      <w:r>
-        <w:rPr>
-          <w:sz w:val="24"/>
-          <w:szCs w:val="24"/>
-        </w:rPr>
-        <w:t>mecatronica</w:t>
-      </w:r>
-      <w:proofErr w:type="spellEnd"/>
+        <w:t xml:space="preserve"> mecatronica</w:t>
+      </w:r>
       <w:r>
         <w:rPr>
           <w:sz w:val="24"/>
@@ -21650,6 +21434,7 @@
           <w:sz w:val="24"/>
           <w:szCs w:val="24"/>
         </w:rPr>
+        <w:lastRenderedPageBreak/>
         <w:t>A continuación, se presentan los conceptos generados de cada uno de los subsistemas, así como de su respectiva interpretación</w:t>
       </w:r>
     </w:p>
@@ -21947,6 +21732,7 @@
               <w:rPr>
                 <w:noProof/>
               </w:rPr>
+              <w:lastRenderedPageBreak/>
               <w:drawing>
                 <wp:anchor distT="0" distB="0" distL="114300" distR="114300" simplePos="0" relativeHeight="251698176" behindDoc="0" locked="0" layoutInCell="1" allowOverlap="1">
                   <wp:simplePos x="0" y="0"/>
@@ -22436,23 +22222,7 @@
           <w:sz w:val="24"/>
           <w:szCs w:val="24"/>
         </w:rPr>
-        <w:t xml:space="preserve"> (</w:t>
-      </w:r>
-      <w:proofErr w:type="spellStart"/>
-      <w:r>
-        <w:rPr>
-          <w:sz w:val="24"/>
-          <w:szCs w:val="24"/>
-        </w:rPr>
-        <w:t>mecatronica</w:t>
-      </w:r>
-      <w:proofErr w:type="spellEnd"/>
-      <w:r>
-        <w:rPr>
-          <w:sz w:val="24"/>
-          <w:szCs w:val="24"/>
-        </w:rPr>
-        <w:t>)</w:t>
+        <w:t xml:space="preserve"> (mecatronica)</w:t>
       </w:r>
     </w:p>
     <w:p>
@@ -22475,39 +22245,14 @@
           <w:sz w:val="24"/>
           <w:szCs w:val="24"/>
         </w:rPr>
-        <w:t xml:space="preserve">es gastarla menor cantidad de recursos para decidir qué conceptos tienen el mayor potencial para convertirse en un concepto de calidad. La dificultad en la evaluación de conceptos y la toma de decisiones es que debemos elegir qué conceptos dedicar tiempo a desarrollar cuando todavía tenemos conocimientos y datos muy limitados en los que basar esta </w:t>
-      </w:r>
-      <w:proofErr w:type="gramStart"/>
-      <w:r>
-        <w:rPr>
-          <w:sz w:val="24"/>
-          <w:szCs w:val="24"/>
-        </w:rPr>
-        <w:t>selección.</w:t>
-      </w:r>
-      <w:r>
-        <w:rPr>
-          <w:sz w:val="24"/>
-          <w:szCs w:val="24"/>
-        </w:rPr>
-        <w:t>(</w:t>
-      </w:r>
-      <w:proofErr w:type="spellStart"/>
-      <w:proofErr w:type="gramEnd"/>
-      <w:r>
-        <w:rPr>
-          <w:sz w:val="24"/>
-          <w:szCs w:val="24"/>
-        </w:rPr>
-        <w:t>ullman</w:t>
-      </w:r>
-      <w:proofErr w:type="spellEnd"/>
-      <w:r>
-        <w:rPr>
-          <w:sz w:val="24"/>
-          <w:szCs w:val="24"/>
-        </w:rPr>
-        <w:t>)</w:t>
+        <w:t>es gastarla menor cantidad de recursos para decidir qué conceptos tienen el mayor potencial para convertirse en un concepto de calidad. La dificultad en la evaluación de conceptos y la toma de decisiones es que debemos elegir qué conceptos dedicar tiempo a desarrollar cuando todavía tenemos conocimientos y datos muy limitados en los que basar esta selección.</w:t>
+      </w:r>
+      <w:r>
+        <w:rPr>
+          <w:sz w:val="24"/>
+          <w:szCs w:val="24"/>
+        </w:rPr>
+        <w:t>(ullman)</w:t>
       </w:r>
     </w:p>
     <w:p>
@@ -22930,7 +22675,6 @@
         </w:rPr>
         <w:t xml:space="preserve"> [3]C. Romero, "Lago de Xochimilco, Ciudad de México - Los Lagos más Importantes de México", </w:t>
       </w:r>
-      <w:proofErr w:type="spellStart"/>
       <w:r>
         <w:rPr>
           <w:rFonts w:ascii="Arial" w:hAnsi="Arial" w:cs="Arial"/>
@@ -22941,20 +22685,7 @@
           <w:szCs w:val="20"/>
           <w:shd w:val="clear" w:color="auto" w:fill="FFFFFF"/>
         </w:rPr>
-        <w:t>GoAppMX</w:t>
-      </w:r>
-      <w:proofErr w:type="spellEnd"/>
-      <w:r>
-        <w:rPr>
-          <w:rFonts w:ascii="Arial" w:hAnsi="Arial" w:cs="Arial"/>
-          <w:i/>
-          <w:iCs/>
-          <w:color w:val="000000"/>
-          <w:sz w:val="20"/>
-          <w:szCs w:val="20"/>
-          <w:shd w:val="clear" w:color="auto" w:fill="FFFFFF"/>
-        </w:rPr>
-        <w:t xml:space="preserve"> - Tu Guía Turística Interactiva</w:t>
+        <w:t>GoAppMX - Tu Guía Turística Interactiva</w:t>
       </w:r>
       <w:r>
         <w:rPr>
@@ -26092,7 +25823,7 @@
 </file>
 
 <file path=customXml/itemProps1.xml><?xml version="1.0" encoding="utf-8"?>
-<ds:datastoreItem xmlns:ds="http://schemas.openxmlformats.org/officeDocument/2006/customXml" ds:itemID="{01FA72A8-2629-4037-8B2C-3994F876A5DE}">
+<ds:datastoreItem xmlns:ds="http://schemas.openxmlformats.org/officeDocument/2006/customXml" ds:itemID="{B49F2C7E-B9E4-40CB-967E-06EE9DF30646}">
   <ds:schemaRefs>
     <ds:schemaRef ds:uri="http://schemas.openxmlformats.org/officeDocument/2006/bibliography"/>
   </ds:schemaRefs>

</xml_diff>

<commit_message>
agre descripción de caja negra ByE
</commit_message>
<xml_diff>
--- a/Tesis2020.docx
+++ b/Tesis2020.docx
@@ -12571,7 +12571,23 @@
                 <w:sz w:val="24"/>
                 <w:szCs w:val="24"/>
               </w:rPr>
-              <w:t>El RBT mostrará la información de las variables sensadas en una interfaz para el operario y así poder coordinar y controlar los procesos.</w:t>
+              <w:t xml:space="preserve">El RBT mostrará la información de las variables </w:t>
+            </w:r>
+            <w:proofErr w:type="spellStart"/>
+            <w:r>
+              <w:rPr>
+                <w:sz w:val="24"/>
+                <w:szCs w:val="24"/>
+              </w:rPr>
+              <w:t>sensadas</w:t>
+            </w:r>
+            <w:proofErr w:type="spellEnd"/>
+            <w:r>
+              <w:rPr>
+                <w:sz w:val="24"/>
+                <w:szCs w:val="24"/>
+              </w:rPr>
+              <w:t xml:space="preserve"> en una interfaz para el operario y así poder coordinar y controlar los procesos.</w:t>
             </w:r>
           </w:p>
         </w:tc>
@@ -20450,7 +20466,23 @@
           <w:sz w:val="24"/>
           <w:szCs w:val="24"/>
         </w:rPr>
-        <w:t>[b ulrich]</w:t>
+        <w:t xml:space="preserve">[b </w:t>
+      </w:r>
+      <w:proofErr w:type="spellStart"/>
+      <w:r>
+        <w:rPr>
+          <w:sz w:val="24"/>
+          <w:szCs w:val="24"/>
+        </w:rPr>
+        <w:t>ulrich</w:t>
+      </w:r>
+      <w:proofErr w:type="spellEnd"/>
+      <w:r>
+        <w:rPr>
+          <w:sz w:val="24"/>
+          <w:szCs w:val="24"/>
+        </w:rPr>
+        <w:t>]</w:t>
       </w:r>
       <w:r>
         <w:rPr>
@@ -20474,7 +20506,23 @@
           <w:sz w:val="24"/>
           <w:szCs w:val="24"/>
         </w:rPr>
-        <w:t>El diseño conceptual es un diseño iterativo, en donde los conceptos son los medios para generar la función, en donde la función nos dice qué debe de hacer el producto, en el diagrama 1, se observa dicho proceso. (ullman)</w:t>
+        <w:t>El diseño conceptual es un diseño iterativo, en donde los conceptos son los medios para generar la función, en donde la función nos dice qué debe de hacer el producto, en el diagrama 1, se observa dicho proceso. (</w:t>
+      </w:r>
+      <w:proofErr w:type="spellStart"/>
+      <w:r>
+        <w:rPr>
+          <w:sz w:val="24"/>
+          <w:szCs w:val="24"/>
+        </w:rPr>
+        <w:t>ullman</w:t>
+      </w:r>
+      <w:proofErr w:type="spellEnd"/>
+      <w:r>
+        <w:rPr>
+          <w:sz w:val="24"/>
+          <w:szCs w:val="24"/>
+        </w:rPr>
+        <w:t>)</w:t>
       </w:r>
     </w:p>
     <w:p>
@@ -20686,7 +20734,23 @@
           <w:sz w:val="24"/>
           <w:szCs w:val="24"/>
         </w:rPr>
-        <w:t>(ullman)</w:t>
+        <w:t>(</w:t>
+      </w:r>
+      <w:proofErr w:type="spellStart"/>
+      <w:r>
+        <w:rPr>
+          <w:sz w:val="24"/>
+          <w:szCs w:val="24"/>
+        </w:rPr>
+        <w:t>ullman</w:t>
+      </w:r>
+      <w:proofErr w:type="spellEnd"/>
+      <w:r>
+        <w:rPr>
+          <w:sz w:val="24"/>
+          <w:szCs w:val="24"/>
+        </w:rPr>
+        <w:t>)</w:t>
       </w:r>
       <w:r>
         <w:rPr>
@@ -20724,7 +20788,23 @@
           <w:sz w:val="24"/>
           <w:szCs w:val="24"/>
         </w:rPr>
-        <w:t>Todos los problemas de diseño tienen uno o dos funciones “más importantes”. Estas deben ser reducidas a una simple clausula y colocarse en una caja negra. (ullman). Las entradas de esta caja son toda la energía, el material y la información qué fluye hacia los límites del sistema. Las salidas son las fluyen fuera del sistema.</w:t>
+        <w:t>Todos los problemas de diseño tienen uno o dos funciones “más importantes”. Estas deben ser reducidas a una simple clausula y colocarse en una caja negra. (</w:t>
+      </w:r>
+      <w:proofErr w:type="spellStart"/>
+      <w:r>
+        <w:rPr>
+          <w:sz w:val="24"/>
+          <w:szCs w:val="24"/>
+        </w:rPr>
+        <w:t>ullman</w:t>
+      </w:r>
+      <w:proofErr w:type="spellEnd"/>
+      <w:r>
+        <w:rPr>
+          <w:sz w:val="24"/>
+          <w:szCs w:val="24"/>
+        </w:rPr>
+        <w:t>). Las entradas de esta caja son toda la energía, el material y la información qué fluye hacia los límites del sistema. Las salidas son las fluyen fuera del sistema.</w:t>
       </w:r>
       <w:r>
         <w:rPr>
@@ -21209,7 +21289,14 @@
           <w:szCs w:val="24"/>
         </w:rPr>
         <w:lastRenderedPageBreak/>
-        <w:t>asasa</w:t>
+        <w:t>Los sistemas planteados en el subsistema de Bombas y Energía están relacionados con la alimentación de todos los subsistemas que conforman al RBT. Se tiene el sistema de regulación, el cual tendrá como entradas la alimentación regulada por el servidor de energía en México, además de los valores de la energía necesitada por los subsistemas para su correcto funcionamiento. Esta energía será distribuida a los subsistemas de Interfaz e Instrumentación por el sistema de distribución. Este mismo sistema proporcionará las características eléctricas al subsistema de Ensamble para que este evalué la mejor vía para distribuir la energía. El sistema de contr</w:t>
+      </w:r>
+      <w:r>
+        <w:rPr>
+          <w:sz w:val="24"/>
+          <w:szCs w:val="24"/>
+        </w:rPr>
+        <w:t>ol se encargará de procesar las señales de recirculación local y remota, el estado ON/OFF local y remoto del RBT y tendrá como salidas la activación y desactivación de la bomba y soplador. Finalmente, se plantea un sistema de soporte cuyas entradas serán las dimensiones del subsistema en si y cuya salida será proporcionada al subsistema de Ensamble para garantizar los espacios necesarios.</w:t>
       </w:r>
     </w:p>
     <w:p>
@@ -21221,6 +21308,16 @@
           <w:szCs w:val="24"/>
         </w:rPr>
       </w:pPr>
+    </w:p>
+    <w:p>
+      <w:pPr>
+        <w:spacing w:line="360" w:lineRule="auto"/>
+        <w:jc w:val="both"/>
+        <w:rPr>
+          <w:sz w:val="24"/>
+          <w:szCs w:val="24"/>
+        </w:rPr>
+      </w:pPr>
       <w:r>
         <w:rPr>
           <w:sz w:val="24"/>
@@ -21228,8 +21325,6 @@
         </w:rPr>
         <w:t>Los subsistemas del sistema Ensamble, presentados por medio de un diagrama de caja negra, se muestra en la figura 9.</w:t>
       </w:r>
-      <w:bookmarkStart w:id="17" w:name="_GoBack"/>
-      <w:bookmarkEnd w:id="17"/>
     </w:p>
     <w:p>
       <w:pPr>
@@ -21310,12 +21405,15 @@
           <w:szCs w:val="24"/>
         </w:rPr>
       </w:pPr>
-      <w:r>
-        <w:rPr>
-          <w:sz w:val="24"/>
-          <w:szCs w:val="24"/>
-        </w:rPr>
-        <w:t>--------------------------</w:t>
+      <w:bookmarkStart w:id="17" w:name="_GoBack"/>
+      <w:bookmarkEnd w:id="17"/>
+      <w:r>
+        <w:rPr>
+          <w:sz w:val="24"/>
+          <w:szCs w:val="24"/>
+        </w:rPr>
+        <w:lastRenderedPageBreak/>
+        <w:t>AA</w:t>
       </w:r>
     </w:p>
     <w:p>
@@ -21327,40 +21425,6 @@
           <w:szCs w:val="24"/>
         </w:rPr>
       </w:pPr>
-      <w:r>
-        <w:rPr>
-          <w:sz w:val="24"/>
-          <w:szCs w:val="24"/>
-        </w:rPr>
-        <w:t>Pequeña descripcion</w:t>
-      </w:r>
-    </w:p>
-    <w:p>
-      <w:pPr>
-        <w:spacing w:line="360" w:lineRule="auto"/>
-        <w:jc w:val="both"/>
-        <w:rPr>
-          <w:sz w:val="24"/>
-          <w:szCs w:val="24"/>
-        </w:rPr>
-      </w:pPr>
-      <w:r>
-        <w:rPr>
-          <w:sz w:val="24"/>
-          <w:szCs w:val="24"/>
-        </w:rPr>
-        <w:t>-------------------</w:t>
-      </w:r>
-    </w:p>
-    <w:p>
-      <w:pPr>
-        <w:spacing w:line="360" w:lineRule="auto"/>
-        <w:jc w:val="both"/>
-        <w:rPr>
-          <w:sz w:val="24"/>
-          <w:szCs w:val="24"/>
-        </w:rPr>
-      </w:pPr>
     </w:p>
     <w:p>
       <w:pPr>
@@ -21404,8 +21468,17 @@
           <w:sz w:val="24"/>
           <w:szCs w:val="24"/>
         </w:rPr>
-        <w:t xml:space="preserve"> mecatronica</w:t>
-      </w:r>
+        <w:t xml:space="preserve"> </w:t>
+      </w:r>
+      <w:proofErr w:type="spellStart"/>
+      <w:r>
+        <w:rPr>
+          <w:sz w:val="24"/>
+          <w:szCs w:val="24"/>
+        </w:rPr>
+        <w:t>mecatronica</w:t>
+      </w:r>
+      <w:proofErr w:type="spellEnd"/>
       <w:r>
         <w:rPr>
           <w:sz w:val="24"/>
@@ -21434,7 +21507,6 @@
           <w:sz w:val="24"/>
           <w:szCs w:val="24"/>
         </w:rPr>
-        <w:lastRenderedPageBreak/>
         <w:t>A continuación, se presentan los conceptos generados de cada uno de los subsistemas, así como de su respectiva interpretación</w:t>
       </w:r>
     </w:p>
@@ -21732,7 +21804,6 @@
               <w:rPr>
                 <w:noProof/>
               </w:rPr>
-              <w:lastRenderedPageBreak/>
               <w:drawing>
                 <wp:anchor distT="0" distB="0" distL="114300" distR="114300" simplePos="0" relativeHeight="251698176" behindDoc="0" locked="0" layoutInCell="1" allowOverlap="1">
                   <wp:simplePos x="0" y="0"/>
@@ -22222,7 +22293,23 @@
           <w:sz w:val="24"/>
           <w:szCs w:val="24"/>
         </w:rPr>
-        <w:t xml:space="preserve"> (mecatronica)</w:t>
+        <w:t xml:space="preserve"> (</w:t>
+      </w:r>
+      <w:proofErr w:type="spellStart"/>
+      <w:r>
+        <w:rPr>
+          <w:sz w:val="24"/>
+          <w:szCs w:val="24"/>
+        </w:rPr>
+        <w:t>mecatronica</w:t>
+      </w:r>
+      <w:proofErr w:type="spellEnd"/>
+      <w:r>
+        <w:rPr>
+          <w:sz w:val="24"/>
+          <w:szCs w:val="24"/>
+        </w:rPr>
+        <w:t>)</w:t>
       </w:r>
     </w:p>
     <w:p>
@@ -22245,14 +22332,39 @@
           <w:sz w:val="24"/>
           <w:szCs w:val="24"/>
         </w:rPr>
-        <w:t>es gastarla menor cantidad de recursos para decidir qué conceptos tienen el mayor potencial para convertirse en un concepto de calidad. La dificultad en la evaluación de conceptos y la toma de decisiones es que debemos elegir qué conceptos dedicar tiempo a desarrollar cuando todavía tenemos conocimientos y datos muy limitados en los que basar esta selección.</w:t>
-      </w:r>
-      <w:r>
-        <w:rPr>
-          <w:sz w:val="24"/>
-          <w:szCs w:val="24"/>
-        </w:rPr>
-        <w:t>(ullman)</w:t>
+        <w:t xml:space="preserve">es gastarla menor cantidad de recursos para decidir qué conceptos tienen el mayor potencial para convertirse en un concepto de calidad. La dificultad en la evaluación de conceptos y la toma de decisiones es que debemos elegir qué conceptos dedicar tiempo a desarrollar cuando todavía tenemos conocimientos y datos muy limitados en los que basar esta </w:t>
+      </w:r>
+      <w:proofErr w:type="gramStart"/>
+      <w:r>
+        <w:rPr>
+          <w:sz w:val="24"/>
+          <w:szCs w:val="24"/>
+        </w:rPr>
+        <w:t>selección.</w:t>
+      </w:r>
+      <w:r>
+        <w:rPr>
+          <w:sz w:val="24"/>
+          <w:szCs w:val="24"/>
+        </w:rPr>
+        <w:t>(</w:t>
+      </w:r>
+      <w:proofErr w:type="spellStart"/>
+      <w:proofErr w:type="gramEnd"/>
+      <w:r>
+        <w:rPr>
+          <w:sz w:val="24"/>
+          <w:szCs w:val="24"/>
+        </w:rPr>
+        <w:t>ullman</w:t>
+      </w:r>
+      <w:proofErr w:type="spellEnd"/>
+      <w:r>
+        <w:rPr>
+          <w:sz w:val="24"/>
+          <w:szCs w:val="24"/>
+        </w:rPr>
+        <w:t>)</w:t>
       </w:r>
     </w:p>
     <w:p>
@@ -22675,6 +22787,7 @@
         </w:rPr>
         <w:t xml:space="preserve"> [3]C. Romero, "Lago de Xochimilco, Ciudad de México - Los Lagos más Importantes de México", </w:t>
       </w:r>
+      <w:proofErr w:type="spellStart"/>
       <w:r>
         <w:rPr>
           <w:rFonts w:ascii="Arial" w:hAnsi="Arial" w:cs="Arial"/>
@@ -22685,7 +22798,20 @@
           <w:szCs w:val="20"/>
           <w:shd w:val="clear" w:color="auto" w:fill="FFFFFF"/>
         </w:rPr>
-        <w:t>GoAppMX - Tu Guía Turística Interactiva</w:t>
+        <w:t>GoAppMX</w:t>
+      </w:r>
+      <w:proofErr w:type="spellEnd"/>
+      <w:r>
+        <w:rPr>
+          <w:rFonts w:ascii="Arial" w:hAnsi="Arial" w:cs="Arial"/>
+          <w:i/>
+          <w:iCs/>
+          <w:color w:val="000000"/>
+          <w:sz w:val="20"/>
+          <w:szCs w:val="20"/>
+          <w:shd w:val="clear" w:color="auto" w:fill="FFFFFF"/>
+        </w:rPr>
+        <w:t xml:space="preserve"> - Tu Guía Turística Interactiva</w:t>
       </w:r>
       <w:r>
         <w:rPr>
@@ -25823,7 +25949,7 @@
 </file>
 
 <file path=customXml/itemProps1.xml><?xml version="1.0" encoding="utf-8"?>
-<ds:datastoreItem xmlns:ds="http://schemas.openxmlformats.org/officeDocument/2006/customXml" ds:itemID="{B49F2C7E-B9E4-40CB-967E-06EE9DF30646}">
+<ds:datastoreItem xmlns:ds="http://schemas.openxmlformats.org/officeDocument/2006/customXml" ds:itemID="{8AA94897-31E5-4229-8690-D5FC8A54B65F}">
   <ds:schemaRefs>
     <ds:schemaRef ds:uri="http://schemas.openxmlformats.org/officeDocument/2006/bibliography"/>
   </ds:schemaRefs>

</xml_diff>

<commit_message>
agre descripción de caja negra Ensam
</commit_message>
<xml_diff>
--- a/Tesis2020.docx
+++ b/Tesis2020.docx
@@ -12571,23 +12571,7 @@
                 <w:sz w:val="24"/>
                 <w:szCs w:val="24"/>
               </w:rPr>
-              <w:t xml:space="preserve">El RBT mostrará la información de las variables </w:t>
-            </w:r>
-            <w:proofErr w:type="spellStart"/>
-            <w:r>
-              <w:rPr>
-                <w:sz w:val="24"/>
-                <w:szCs w:val="24"/>
-              </w:rPr>
-              <w:t>sensadas</w:t>
-            </w:r>
-            <w:proofErr w:type="spellEnd"/>
-            <w:r>
-              <w:rPr>
-                <w:sz w:val="24"/>
-                <w:szCs w:val="24"/>
-              </w:rPr>
-              <w:t xml:space="preserve"> en una interfaz para el operario y así poder coordinar y controlar los procesos.</w:t>
+              <w:t>El RBT mostrará la información de las variables sensadas en una interfaz para el operario y así poder coordinar y controlar los procesos.</w:t>
             </w:r>
           </w:p>
         </w:tc>
@@ -20466,23 +20450,7 @@
           <w:sz w:val="24"/>
           <w:szCs w:val="24"/>
         </w:rPr>
-        <w:t xml:space="preserve">[b </w:t>
-      </w:r>
-      <w:proofErr w:type="spellStart"/>
-      <w:r>
-        <w:rPr>
-          <w:sz w:val="24"/>
-          <w:szCs w:val="24"/>
-        </w:rPr>
-        <w:t>ulrich</w:t>
-      </w:r>
-      <w:proofErr w:type="spellEnd"/>
-      <w:r>
-        <w:rPr>
-          <w:sz w:val="24"/>
-          <w:szCs w:val="24"/>
-        </w:rPr>
-        <w:t>]</w:t>
+        <w:t>[b ulrich]</w:t>
       </w:r>
       <w:r>
         <w:rPr>
@@ -20506,23 +20474,7 @@
           <w:sz w:val="24"/>
           <w:szCs w:val="24"/>
         </w:rPr>
-        <w:t>El diseño conceptual es un diseño iterativo, en donde los conceptos son los medios para generar la función, en donde la función nos dice qué debe de hacer el producto, en el diagrama 1, se observa dicho proceso. (</w:t>
-      </w:r>
-      <w:proofErr w:type="spellStart"/>
-      <w:r>
-        <w:rPr>
-          <w:sz w:val="24"/>
-          <w:szCs w:val="24"/>
-        </w:rPr>
-        <w:t>ullman</w:t>
-      </w:r>
-      <w:proofErr w:type="spellEnd"/>
-      <w:r>
-        <w:rPr>
-          <w:sz w:val="24"/>
-          <w:szCs w:val="24"/>
-        </w:rPr>
-        <w:t>)</w:t>
+        <w:t>El diseño conceptual es un diseño iterativo, en donde los conceptos son los medios para generar la función, en donde la función nos dice qué debe de hacer el producto, en el diagrama 1, se observa dicho proceso. (ullman)</w:t>
       </w:r>
     </w:p>
     <w:p>
@@ -20734,23 +20686,7 @@
           <w:sz w:val="24"/>
           <w:szCs w:val="24"/>
         </w:rPr>
-        <w:t>(</w:t>
-      </w:r>
-      <w:proofErr w:type="spellStart"/>
-      <w:r>
-        <w:rPr>
-          <w:sz w:val="24"/>
-          <w:szCs w:val="24"/>
-        </w:rPr>
-        <w:t>ullman</w:t>
-      </w:r>
-      <w:proofErr w:type="spellEnd"/>
-      <w:r>
-        <w:rPr>
-          <w:sz w:val="24"/>
-          <w:szCs w:val="24"/>
-        </w:rPr>
-        <w:t>)</w:t>
+        <w:t>(ullman)</w:t>
       </w:r>
       <w:r>
         <w:rPr>
@@ -20788,23 +20724,7 @@
           <w:sz w:val="24"/>
           <w:szCs w:val="24"/>
         </w:rPr>
-        <w:t>Todos los problemas de diseño tienen uno o dos funciones “más importantes”. Estas deben ser reducidas a una simple clausula y colocarse en una caja negra. (</w:t>
-      </w:r>
-      <w:proofErr w:type="spellStart"/>
-      <w:r>
-        <w:rPr>
-          <w:sz w:val="24"/>
-          <w:szCs w:val="24"/>
-        </w:rPr>
-        <w:t>ullman</w:t>
-      </w:r>
-      <w:proofErr w:type="spellEnd"/>
-      <w:r>
-        <w:rPr>
-          <w:sz w:val="24"/>
-          <w:szCs w:val="24"/>
-        </w:rPr>
-        <w:t>). Las entradas de esta caja son toda la energía, el material y la información qué fluye hacia los límites del sistema. Las salidas son las fluyen fuera del sistema.</w:t>
+        <w:t>Todos los problemas de diseño tienen uno o dos funciones “más importantes”. Estas deben ser reducidas a una simple clausula y colocarse en una caja negra. (ullman). Las entradas de esta caja son toda la energía, el material y la información qué fluye hacia los límites del sistema. Las salidas son las fluyen fuera del sistema.</w:t>
       </w:r>
       <w:r>
         <w:rPr>
@@ -21405,16 +21325,37 @@
           <w:szCs w:val="24"/>
         </w:rPr>
       </w:pPr>
+      <w:r>
+        <w:rPr>
+          <w:sz w:val="24"/>
+          <w:szCs w:val="24"/>
+        </w:rPr>
+        <w:lastRenderedPageBreak/>
+        <w:t>Los sistemas generados en el subsistema de Ensamble se relacionan con el soporte y la forma de distribuir la energía eléctrica a todos los subsistemas.</w:t>
+      </w:r>
+      <w:r>
+        <w:rPr>
+          <w:sz w:val="24"/>
+          <w:szCs w:val="24"/>
+        </w:rPr>
+        <w:t xml:space="preserve"> Se tiene el sistema de soporte y seguridad, encargado de recibir las medidas y normas para el correcto funcionamiento de los componentes que integran al RBT, este sistema dará la protección y distribución de cada uno de estos valores a los sistemas de Instrumentación, Interfaz y Bombas y Energía. El sistema de cableado será el responsable de dar los medios de distribución de la energía eléctrica a Bombas y Energía. El sistema de potencia y sistema de control,</w:t>
+      </w:r>
+      <w:r>
+        <w:rPr>
+          <w:sz w:val="24"/>
+          <w:szCs w:val="24"/>
+        </w:rPr>
+        <w:t xml:space="preserve"> tendrán como entradas las características de los cables generados en el sistema de cableado, y proporcionarán el correcto funcionamiento eléctrico y electrónico de Bombas y Energía, Instrumentación e Interfaz respectivamente.</w:t>
+      </w:r>
+      <w:r>
+        <w:rPr>
+          <w:sz w:val="24"/>
+          <w:szCs w:val="24"/>
+        </w:rPr>
+        <w:t xml:space="preserve"> Finalmente, se propone un sistema de direccionamiento del agua, teniendo como entradas los datos de Instrumentación y del usuario.</w:t>
+      </w:r>
       <w:bookmarkStart w:id="17" w:name="_GoBack"/>
       <w:bookmarkEnd w:id="17"/>
-      <w:r>
-        <w:rPr>
-          <w:sz w:val="24"/>
-          <w:szCs w:val="24"/>
-        </w:rPr>
-        <w:lastRenderedPageBreak/>
-        <w:t>AA</w:t>
-      </w:r>
     </w:p>
     <w:p>
       <w:pPr>
@@ -21468,17 +21409,8 @@
           <w:sz w:val="24"/>
           <w:szCs w:val="24"/>
         </w:rPr>
-        <w:t xml:space="preserve"> </w:t>
-      </w:r>
-      <w:proofErr w:type="spellStart"/>
-      <w:r>
-        <w:rPr>
-          <w:sz w:val="24"/>
-          <w:szCs w:val="24"/>
-        </w:rPr>
-        <w:t>mecatronica</w:t>
-      </w:r>
-      <w:proofErr w:type="spellEnd"/>
+        <w:t xml:space="preserve"> mecatronica</w:t>
+      </w:r>
       <w:r>
         <w:rPr>
           <w:sz w:val="24"/>
@@ -21620,6 +21552,7 @@
                 <w:sz w:val="24"/>
                 <w:szCs w:val="24"/>
               </w:rPr>
+              <w:lastRenderedPageBreak/>
               <w:drawing>
                 <wp:anchor distT="0" distB="0" distL="114300" distR="114300" simplePos="0" relativeHeight="251697152" behindDoc="0" locked="0" layoutInCell="1" allowOverlap="1">
                   <wp:simplePos x="0" y="0"/>
@@ -22265,6 +22198,7 @@
         <w:ind w:firstLine="708"/>
       </w:pPr>
       <w:r>
+        <w:lastRenderedPageBreak/>
         <w:t xml:space="preserve">3.3 </w:t>
       </w:r>
       <w:r>
@@ -22293,23 +22227,7 @@
           <w:sz w:val="24"/>
           <w:szCs w:val="24"/>
         </w:rPr>
-        <w:t xml:space="preserve"> (</w:t>
-      </w:r>
-      <w:proofErr w:type="spellStart"/>
-      <w:r>
-        <w:rPr>
-          <w:sz w:val="24"/>
-          <w:szCs w:val="24"/>
-        </w:rPr>
-        <w:t>mecatronica</w:t>
-      </w:r>
-      <w:proofErr w:type="spellEnd"/>
-      <w:r>
-        <w:rPr>
-          <w:sz w:val="24"/>
-          <w:szCs w:val="24"/>
-        </w:rPr>
-        <w:t>)</w:t>
+        <w:t xml:space="preserve"> (mecatronica)</w:t>
       </w:r>
     </w:p>
     <w:p>
@@ -22332,39 +22250,14 @@
           <w:sz w:val="24"/>
           <w:szCs w:val="24"/>
         </w:rPr>
-        <w:t xml:space="preserve">es gastarla menor cantidad de recursos para decidir qué conceptos tienen el mayor potencial para convertirse en un concepto de calidad. La dificultad en la evaluación de conceptos y la toma de decisiones es que debemos elegir qué conceptos dedicar tiempo a desarrollar cuando todavía tenemos conocimientos y datos muy limitados en los que basar esta </w:t>
-      </w:r>
-      <w:proofErr w:type="gramStart"/>
-      <w:r>
-        <w:rPr>
-          <w:sz w:val="24"/>
-          <w:szCs w:val="24"/>
-        </w:rPr>
-        <w:t>selección.</w:t>
-      </w:r>
-      <w:r>
-        <w:rPr>
-          <w:sz w:val="24"/>
-          <w:szCs w:val="24"/>
-        </w:rPr>
-        <w:t>(</w:t>
-      </w:r>
-      <w:proofErr w:type="spellStart"/>
-      <w:proofErr w:type="gramEnd"/>
-      <w:r>
-        <w:rPr>
-          <w:sz w:val="24"/>
-          <w:szCs w:val="24"/>
-        </w:rPr>
-        <w:t>ullman</w:t>
-      </w:r>
-      <w:proofErr w:type="spellEnd"/>
-      <w:r>
-        <w:rPr>
-          <w:sz w:val="24"/>
-          <w:szCs w:val="24"/>
-        </w:rPr>
-        <w:t>)</w:t>
+        <w:t>es gastarla menor cantidad de recursos para decidir qué conceptos tienen el mayor potencial para convertirse en un concepto de calidad. La dificultad en la evaluación de conceptos y la toma de decisiones es que debemos elegir qué conceptos dedicar tiempo a desarrollar cuando todavía tenemos conocimientos y datos muy limitados en los que basar esta selección.</w:t>
+      </w:r>
+      <w:r>
+        <w:rPr>
+          <w:sz w:val="24"/>
+          <w:szCs w:val="24"/>
+        </w:rPr>
+        <w:t>(ullman)</w:t>
       </w:r>
     </w:p>
     <w:p>
@@ -22424,7 +22317,6 @@
       </w:pPr>
       <w:bookmarkStart w:id="22" w:name="_Toc55298753"/>
       <w:r>
-        <w:lastRenderedPageBreak/>
         <w:t xml:space="preserve">4.2 </w:t>
       </w:r>
       <w:r>
@@ -22554,6 +22446,7 @@
       </w:pPr>
       <w:bookmarkStart w:id="29" w:name="_Toc55298760"/>
       <w:r>
+        <w:lastRenderedPageBreak/>
         <w:t xml:space="preserve">5.5 </w:t>
       </w:r>
       <w:r>
@@ -22662,7 +22555,6 @@
       </w:pPr>
       <w:bookmarkStart w:id="36" w:name="_Toc55298767"/>
       <w:r>
-        <w:lastRenderedPageBreak/>
         <w:t>Pruebas y Resultados</w:t>
       </w:r>
       <w:bookmarkEnd w:id="36"/>
@@ -22785,9 +22677,9 @@
           <w:szCs w:val="20"/>
           <w:shd w:val="clear" w:color="auto" w:fill="FFFFFF"/>
         </w:rPr>
+        <w:lastRenderedPageBreak/>
         <w:t xml:space="preserve"> [3]C. Romero, "Lago de Xochimilco, Ciudad de México - Los Lagos más Importantes de México", </w:t>
       </w:r>
-      <w:proofErr w:type="spellStart"/>
       <w:r>
         <w:rPr>
           <w:rFonts w:ascii="Arial" w:hAnsi="Arial" w:cs="Arial"/>
@@ -22798,9 +22690,39 @@
           <w:szCs w:val="20"/>
           <w:shd w:val="clear" w:color="auto" w:fill="FFFFFF"/>
         </w:rPr>
-        <w:t>GoAppMX</w:t>
-      </w:r>
-      <w:proofErr w:type="spellEnd"/>
+        <w:t>GoAppMX - Tu Guía Turística Interactiva</w:t>
+      </w:r>
+      <w:r>
+        <w:rPr>
+          <w:rFonts w:ascii="Arial" w:hAnsi="Arial" w:cs="Arial"/>
+          <w:color w:val="000000"/>
+          <w:sz w:val="20"/>
+          <w:szCs w:val="20"/>
+          <w:shd w:val="clear" w:color="auto" w:fill="FFFFFF"/>
+        </w:rPr>
+        <w:t>, 2017. [Online]. Disponible: https://www.goapp.mx/que-hacer-lago-de-xochimilco-ciudad-de-mexico-749. [Acceso: 10- Nov- 2020].</w:t>
+      </w:r>
+    </w:p>
+    <w:p>
+      <w:pPr>
+        <w:rPr>
+          <w:rFonts w:ascii="Arial" w:hAnsi="Arial" w:cs="Arial"/>
+          <w:color w:val="000000"/>
+          <w:sz w:val="20"/>
+          <w:szCs w:val="20"/>
+          <w:shd w:val="clear" w:color="auto" w:fill="FFFFFF"/>
+        </w:rPr>
+      </w:pPr>
+      <w:r>
+        <w:rPr>
+          <w:rFonts w:ascii="Arial" w:hAnsi="Arial" w:cs="Arial"/>
+          <w:color w:val="000000"/>
+          <w:sz w:val="20"/>
+          <w:szCs w:val="20"/>
+          <w:shd w:val="clear" w:color="auto" w:fill="FFFFFF"/>
+        </w:rPr>
+        <w:t>[4]J. Legorreta, </w:t>
+      </w:r>
       <w:r>
         <w:rPr>
           <w:rFonts w:ascii="Arial" w:hAnsi="Arial" w:cs="Arial"/>
@@ -22811,7 +22733,7 @@
           <w:szCs w:val="20"/>
           <w:shd w:val="clear" w:color="auto" w:fill="FFFFFF"/>
         </w:rPr>
-        <w:t xml:space="preserve"> - Tu Guía Turística Interactiva</w:t>
+        <w:t>Región Líquida</w:t>
       </w:r>
       <w:r>
         <w:rPr>
@@ -22821,7 +22743,7 @@
           <w:szCs w:val="20"/>
           <w:shd w:val="clear" w:color="auto" w:fill="FFFFFF"/>
         </w:rPr>
-        <w:t>, 2017. [Online]. Disponible: https://www.goapp.mx/que-hacer-lago-de-xochimilco-ciudad-de-mexico-749. [Acceso: 10- Nov- 2020].</w:t>
+        <w:t>. Ciudad de México: Instituto Mexicano de la Radio (IMER), 2005.</w:t>
       </w:r>
     </w:p>
     <w:p>
@@ -22842,7 +22764,130 @@
           <w:szCs w:val="20"/>
           <w:shd w:val="clear" w:color="auto" w:fill="FFFFFF"/>
         </w:rPr>
-        <w:t>[4]J. Legorreta, </w:t>
+        <w:t>[5]</w:t>
+      </w:r>
+    </w:p>
+    <w:p>
+      <w:pPr>
+        <w:rPr>
+          <w:rFonts w:ascii="Arial" w:hAnsi="Arial" w:cs="Arial"/>
+          <w:color w:val="000000"/>
+          <w:sz w:val="20"/>
+          <w:szCs w:val="20"/>
+          <w:shd w:val="clear" w:color="auto" w:fill="FFFFFF"/>
+        </w:rPr>
+      </w:pPr>
+      <w:r>
+        <w:rPr>
+          <w:rFonts w:ascii="Arial" w:hAnsi="Arial" w:cs="Arial"/>
+          <w:color w:val="000000"/>
+          <w:sz w:val="20"/>
+          <w:szCs w:val="20"/>
+          <w:shd w:val="clear" w:color="auto" w:fill="FFFFFF"/>
+        </w:rPr>
+        <w:t>[</w:t>
+      </w:r>
+      <w:r>
+        <w:rPr>
+          <w:rFonts w:ascii="Arial" w:hAnsi="Arial" w:cs="Arial"/>
+          <w:color w:val="000000"/>
+          <w:sz w:val="20"/>
+          <w:szCs w:val="20"/>
+          <w:shd w:val="clear" w:color="auto" w:fill="FFFFFF"/>
+        </w:rPr>
+        <w:t>6</w:t>
+      </w:r>
+      <w:r>
+        <w:rPr>
+          <w:rFonts w:ascii="Arial" w:hAnsi="Arial" w:cs="Arial"/>
+          <w:color w:val="000000"/>
+          <w:sz w:val="20"/>
+          <w:szCs w:val="20"/>
+          <w:shd w:val="clear" w:color="auto" w:fill="FFFFFF"/>
+        </w:rPr>
+        <w:t>]Secretaría del Medio Ambiente (SEDEMA), "Reporte de Plantas de Tratamiento Operadas por las Fuentes Fijas (RPTAR)", Ciudad de México, 2016.</w:t>
+      </w:r>
+    </w:p>
+    <w:p>
+      <w:pPr>
+        <w:rPr>
+          <w:rFonts w:ascii="Arial" w:hAnsi="Arial" w:cs="Arial"/>
+          <w:color w:val="000000"/>
+          <w:sz w:val="20"/>
+          <w:szCs w:val="20"/>
+          <w:shd w:val="clear" w:color="auto" w:fill="FFFFFF"/>
+        </w:rPr>
+      </w:pPr>
+      <w:r>
+        <w:rPr>
+          <w:rFonts w:ascii="Arial" w:hAnsi="Arial" w:cs="Arial"/>
+          <w:color w:val="000000"/>
+          <w:sz w:val="20"/>
+          <w:szCs w:val="20"/>
+          <w:shd w:val="clear" w:color="auto" w:fill="FFFFFF"/>
+        </w:rPr>
+        <w:t>[</w:t>
+      </w:r>
+      <w:r>
+        <w:rPr>
+          <w:rFonts w:ascii="Arial" w:hAnsi="Arial" w:cs="Arial"/>
+          <w:color w:val="000000"/>
+          <w:sz w:val="20"/>
+          <w:szCs w:val="20"/>
+          <w:shd w:val="clear" w:color="auto" w:fill="FFFFFF"/>
+        </w:rPr>
+        <w:t>7</w:t>
+      </w:r>
+      <w:r>
+        <w:rPr>
+          <w:rFonts w:ascii="Arial" w:hAnsi="Arial" w:cs="Arial"/>
+          <w:color w:val="000000"/>
+          <w:sz w:val="20"/>
+          <w:szCs w:val="20"/>
+          <w:shd w:val="clear" w:color="auto" w:fill="FFFFFF"/>
+        </w:rPr>
+        <w:t>]El Sol de México, "Reciben canales de Xochimilco descargas de aguas negras", 2017.</w:t>
+      </w:r>
+    </w:p>
+    <w:p>
+      <w:pPr>
+        <w:rPr>
+          <w:rFonts w:ascii="Arial" w:hAnsi="Arial" w:cs="Arial"/>
+          <w:color w:val="000000"/>
+          <w:sz w:val="20"/>
+          <w:szCs w:val="20"/>
+          <w:shd w:val="clear" w:color="auto" w:fill="FFFFFF"/>
+        </w:rPr>
+      </w:pPr>
+      <w:r>
+        <w:rPr>
+          <w:rFonts w:ascii="Arial" w:hAnsi="Arial" w:cs="Arial"/>
+          <w:color w:val="000000"/>
+          <w:sz w:val="20"/>
+          <w:szCs w:val="20"/>
+          <w:shd w:val="clear" w:color="auto" w:fill="FFFFFF"/>
+        </w:rPr>
+        <w:t>[</w:t>
+      </w:r>
+      <w:r>
+        <w:rPr>
+          <w:rFonts w:ascii="Arial" w:hAnsi="Arial" w:cs="Arial"/>
+          <w:color w:val="000000"/>
+          <w:sz w:val="20"/>
+          <w:szCs w:val="20"/>
+          <w:shd w:val="clear" w:color="auto" w:fill="FFFFFF"/>
+        </w:rPr>
+        <w:t>8</w:t>
+      </w:r>
+      <w:r>
+        <w:rPr>
+          <w:rFonts w:ascii="Arial" w:hAnsi="Arial" w:cs="Arial"/>
+          <w:color w:val="000000"/>
+          <w:sz w:val="20"/>
+          <w:szCs w:val="20"/>
+          <w:shd w:val="clear" w:color="auto" w:fill="FFFFFF"/>
+        </w:rPr>
+        <w:t>]L. Bojórquez, </w:t>
       </w:r>
       <w:r>
         <w:rPr>
@@ -22854,7 +22899,7 @@
           <w:szCs w:val="20"/>
           <w:shd w:val="clear" w:color="auto" w:fill="FFFFFF"/>
         </w:rPr>
-        <w:t>Región Líquida</w:t>
+        <w:t>Contaminación Química y Biológica en la Zona Lacustre de Xochimilco</w:t>
       </w:r>
       <w:r>
         <w:rPr>
@@ -22864,7 +22909,7 @@
           <w:szCs w:val="20"/>
           <w:shd w:val="clear" w:color="auto" w:fill="FFFFFF"/>
         </w:rPr>
-        <w:t>. Ciudad de México: Instituto Mexicano de la Radio (IMER), 2005.</w:t>
+        <w:t>, 1st ed. Ciudad de México, 2017, pp. 23-64.</w:t>
       </w:r>
     </w:p>
     <w:p>
@@ -22885,11 +22930,9 @@
           <w:szCs w:val="20"/>
           <w:shd w:val="clear" w:color="auto" w:fill="FFFFFF"/>
         </w:rPr>
-        <w:t>[5]</w:t>
-      </w:r>
-    </w:p>
-    <w:p>
-      <w:pPr>
+        <w:t>[</w:t>
+      </w:r>
+      <w:r>
         <w:rPr>
           <w:rFonts w:ascii="Arial" w:hAnsi="Arial" w:cs="Arial"/>
           <w:color w:val="000000"/>
@@ -22897,7 +22940,8 @@
           <w:szCs w:val="20"/>
           <w:shd w:val="clear" w:color="auto" w:fill="FFFFFF"/>
         </w:rPr>
-      </w:pPr>
+        <w:t>9</w:t>
+      </w:r>
       <w:r>
         <w:rPr>
           <w:rFonts w:ascii="Arial" w:hAnsi="Arial" w:cs="Arial"/>
@@ -22906,9 +22950,11 @@
           <w:szCs w:val="20"/>
           <w:shd w:val="clear" w:color="auto" w:fill="FFFFFF"/>
         </w:rPr>
-        <w:t>[</w:t>
-      </w:r>
-      <w:r>
+        <w:t>]R. Flores and G. Pérez, "El análisis de Riesgos para el Diseño de Políticas Públicas y Presupuestales. SRA-LA 2018", Ciudad de México, 2020.</w:t>
+      </w:r>
+    </w:p>
+    <w:p>
+      <w:pPr>
         <w:rPr>
           <w:rFonts w:ascii="Arial" w:hAnsi="Arial" w:cs="Arial"/>
           <w:color w:val="000000"/>
@@ -22916,8 +22962,7 @@
           <w:szCs w:val="20"/>
           <w:shd w:val="clear" w:color="auto" w:fill="FFFFFF"/>
         </w:rPr>
-        <w:t>6</w:t>
-      </w:r>
+      </w:pPr>
       <w:r>
         <w:rPr>
           <w:rFonts w:ascii="Arial" w:hAnsi="Arial" w:cs="Arial"/>
@@ -22926,7 +22971,7 @@
           <w:szCs w:val="20"/>
           <w:shd w:val="clear" w:color="auto" w:fill="FFFFFF"/>
         </w:rPr>
-        <w:t>]Secretaría del Medio Ambiente (SEDEMA), "Reporte de Plantas de Tratamiento Operadas por las Fuentes Fijas (RPTAR)", Ciudad de México, 2016.</w:t>
+        <w:t>[10]</w:t>
       </w:r>
     </w:p>
     <w:p>
@@ -22939,172 +22984,6 @@
           <w:shd w:val="clear" w:color="auto" w:fill="FFFFFF"/>
         </w:rPr>
       </w:pPr>
-      <w:r>
-        <w:rPr>
-          <w:rFonts w:ascii="Arial" w:hAnsi="Arial" w:cs="Arial"/>
-          <w:color w:val="000000"/>
-          <w:sz w:val="20"/>
-          <w:szCs w:val="20"/>
-          <w:shd w:val="clear" w:color="auto" w:fill="FFFFFF"/>
-        </w:rPr>
-        <w:t>[</w:t>
-      </w:r>
-      <w:r>
-        <w:rPr>
-          <w:rFonts w:ascii="Arial" w:hAnsi="Arial" w:cs="Arial"/>
-          <w:color w:val="000000"/>
-          <w:sz w:val="20"/>
-          <w:szCs w:val="20"/>
-          <w:shd w:val="clear" w:color="auto" w:fill="FFFFFF"/>
-        </w:rPr>
-        <w:t>7</w:t>
-      </w:r>
-      <w:r>
-        <w:rPr>
-          <w:rFonts w:ascii="Arial" w:hAnsi="Arial" w:cs="Arial"/>
-          <w:color w:val="000000"/>
-          <w:sz w:val="20"/>
-          <w:szCs w:val="20"/>
-          <w:shd w:val="clear" w:color="auto" w:fill="FFFFFF"/>
-        </w:rPr>
-        <w:t>]El Sol de México, "Reciben canales de Xochimilco descargas de aguas negras", 2017.</w:t>
-      </w:r>
-    </w:p>
-    <w:p>
-      <w:pPr>
-        <w:rPr>
-          <w:rFonts w:ascii="Arial" w:hAnsi="Arial" w:cs="Arial"/>
-          <w:color w:val="000000"/>
-          <w:sz w:val="20"/>
-          <w:szCs w:val="20"/>
-          <w:shd w:val="clear" w:color="auto" w:fill="FFFFFF"/>
-        </w:rPr>
-      </w:pPr>
-      <w:r>
-        <w:rPr>
-          <w:rFonts w:ascii="Arial" w:hAnsi="Arial" w:cs="Arial"/>
-          <w:color w:val="000000"/>
-          <w:sz w:val="20"/>
-          <w:szCs w:val="20"/>
-          <w:shd w:val="clear" w:color="auto" w:fill="FFFFFF"/>
-        </w:rPr>
-        <w:t>[</w:t>
-      </w:r>
-      <w:r>
-        <w:rPr>
-          <w:rFonts w:ascii="Arial" w:hAnsi="Arial" w:cs="Arial"/>
-          <w:color w:val="000000"/>
-          <w:sz w:val="20"/>
-          <w:szCs w:val="20"/>
-          <w:shd w:val="clear" w:color="auto" w:fill="FFFFFF"/>
-        </w:rPr>
-        <w:t>8</w:t>
-      </w:r>
-      <w:r>
-        <w:rPr>
-          <w:rFonts w:ascii="Arial" w:hAnsi="Arial" w:cs="Arial"/>
-          <w:color w:val="000000"/>
-          <w:sz w:val="20"/>
-          <w:szCs w:val="20"/>
-          <w:shd w:val="clear" w:color="auto" w:fill="FFFFFF"/>
-        </w:rPr>
-        <w:t>]L. Bojórquez, </w:t>
-      </w:r>
-      <w:r>
-        <w:rPr>
-          <w:rFonts w:ascii="Arial" w:hAnsi="Arial" w:cs="Arial"/>
-          <w:i/>
-          <w:iCs/>
-          <w:color w:val="000000"/>
-          <w:sz w:val="20"/>
-          <w:szCs w:val="20"/>
-          <w:shd w:val="clear" w:color="auto" w:fill="FFFFFF"/>
-        </w:rPr>
-        <w:t>Contaminación Química y Biológica en la Zona Lacustre de Xochimilco</w:t>
-      </w:r>
-      <w:r>
-        <w:rPr>
-          <w:rFonts w:ascii="Arial" w:hAnsi="Arial" w:cs="Arial"/>
-          <w:color w:val="000000"/>
-          <w:sz w:val="20"/>
-          <w:szCs w:val="20"/>
-          <w:shd w:val="clear" w:color="auto" w:fill="FFFFFF"/>
-        </w:rPr>
-        <w:t>, 1st ed. Ciudad de México, 2017, pp. 23-64.</w:t>
-      </w:r>
-    </w:p>
-    <w:p>
-      <w:pPr>
-        <w:rPr>
-          <w:rFonts w:ascii="Arial" w:hAnsi="Arial" w:cs="Arial"/>
-          <w:color w:val="000000"/>
-          <w:sz w:val="20"/>
-          <w:szCs w:val="20"/>
-          <w:shd w:val="clear" w:color="auto" w:fill="FFFFFF"/>
-        </w:rPr>
-      </w:pPr>
-      <w:r>
-        <w:rPr>
-          <w:rFonts w:ascii="Arial" w:hAnsi="Arial" w:cs="Arial"/>
-          <w:color w:val="000000"/>
-          <w:sz w:val="20"/>
-          <w:szCs w:val="20"/>
-          <w:shd w:val="clear" w:color="auto" w:fill="FFFFFF"/>
-        </w:rPr>
-        <w:t>[</w:t>
-      </w:r>
-      <w:r>
-        <w:rPr>
-          <w:rFonts w:ascii="Arial" w:hAnsi="Arial" w:cs="Arial"/>
-          <w:color w:val="000000"/>
-          <w:sz w:val="20"/>
-          <w:szCs w:val="20"/>
-          <w:shd w:val="clear" w:color="auto" w:fill="FFFFFF"/>
-        </w:rPr>
-        <w:t>9</w:t>
-      </w:r>
-      <w:r>
-        <w:rPr>
-          <w:rFonts w:ascii="Arial" w:hAnsi="Arial" w:cs="Arial"/>
-          <w:color w:val="000000"/>
-          <w:sz w:val="20"/>
-          <w:szCs w:val="20"/>
-          <w:shd w:val="clear" w:color="auto" w:fill="FFFFFF"/>
-        </w:rPr>
-        <w:t>]R. Flores and G. Pérez, "El análisis de Riesgos para el Diseño de Políticas Públicas y Presupuestales. SRA-LA 2018", Ciudad de México, 2020.</w:t>
-      </w:r>
-    </w:p>
-    <w:p>
-      <w:pPr>
-        <w:rPr>
-          <w:rFonts w:ascii="Arial" w:hAnsi="Arial" w:cs="Arial"/>
-          <w:color w:val="000000"/>
-          <w:sz w:val="20"/>
-          <w:szCs w:val="20"/>
-          <w:shd w:val="clear" w:color="auto" w:fill="FFFFFF"/>
-        </w:rPr>
-      </w:pPr>
-      <w:r>
-        <w:rPr>
-          <w:rFonts w:ascii="Arial" w:hAnsi="Arial" w:cs="Arial"/>
-          <w:color w:val="000000"/>
-          <w:sz w:val="20"/>
-          <w:szCs w:val="20"/>
-          <w:shd w:val="clear" w:color="auto" w:fill="FFFFFF"/>
-        </w:rPr>
-        <w:t>[10]</w:t>
-      </w:r>
-    </w:p>
-    <w:p>
-      <w:pPr>
-        <w:rPr>
-          <w:rFonts w:ascii="Arial" w:hAnsi="Arial" w:cs="Arial"/>
-          <w:color w:val="000000"/>
-          <w:sz w:val="20"/>
-          <w:szCs w:val="20"/>
-          <w:shd w:val="clear" w:color="auto" w:fill="FFFFFF"/>
-        </w:rPr>
-      </w:pPr>
     </w:p>
     <w:p>
       <w:pPr>
@@ -23112,7 +22991,6 @@
       </w:pPr>
       <w:bookmarkStart w:id="40" w:name="_Toc55298771"/>
       <w:r>
-        <w:lastRenderedPageBreak/>
         <w:t>Apéndices</w:t>
       </w:r>
       <w:bookmarkEnd w:id="40"/>
@@ -25949,7 +25827,7 @@
 </file>
 
 <file path=customXml/itemProps1.xml><?xml version="1.0" encoding="utf-8"?>
-<ds:datastoreItem xmlns:ds="http://schemas.openxmlformats.org/officeDocument/2006/customXml" ds:itemID="{8AA94897-31E5-4229-8690-D5FC8A54B65F}">
+<ds:datastoreItem xmlns:ds="http://schemas.openxmlformats.org/officeDocument/2006/customXml" ds:itemID="{7A26DD74-DA2C-42EC-9065-D4CB5ED6DB95}">
   <ds:schemaRefs>
     <ds:schemaRef ds:uri="http://schemas.openxmlformats.org/officeDocument/2006/bibliography"/>
   </ds:schemaRefs>

</xml_diff>

<commit_message>
modifico tablas de conceptos
</commit_message>
<xml_diff>
--- a/Tesis2020.docx
+++ b/Tesis2020.docx
@@ -12571,7 +12571,23 @@
                 <w:sz w:val="24"/>
                 <w:szCs w:val="24"/>
               </w:rPr>
-              <w:t>El RBT mostrará la información de las variables sensadas en una interfaz para el operario y así poder coordinar y controlar los procesos.</w:t>
+              <w:t xml:space="preserve">El RBT mostrará la información de las variables </w:t>
+            </w:r>
+            <w:proofErr w:type="spellStart"/>
+            <w:r>
+              <w:rPr>
+                <w:sz w:val="24"/>
+                <w:szCs w:val="24"/>
+              </w:rPr>
+              <w:t>sensadas</w:t>
+            </w:r>
+            <w:proofErr w:type="spellEnd"/>
+            <w:r>
+              <w:rPr>
+                <w:sz w:val="24"/>
+                <w:szCs w:val="24"/>
+              </w:rPr>
+              <w:t xml:space="preserve"> en una interfaz para el operario y así poder coordinar y controlar los procesos.</w:t>
             </w:r>
           </w:p>
         </w:tc>
@@ -20450,7 +20466,23 @@
           <w:sz w:val="24"/>
           <w:szCs w:val="24"/>
         </w:rPr>
-        <w:t>[b ulrich]</w:t>
+        <w:t xml:space="preserve">[b </w:t>
+      </w:r>
+      <w:proofErr w:type="spellStart"/>
+      <w:r>
+        <w:rPr>
+          <w:sz w:val="24"/>
+          <w:szCs w:val="24"/>
+        </w:rPr>
+        <w:t>ulrich</w:t>
+      </w:r>
+      <w:proofErr w:type="spellEnd"/>
+      <w:r>
+        <w:rPr>
+          <w:sz w:val="24"/>
+          <w:szCs w:val="24"/>
+        </w:rPr>
+        <w:t>]</w:t>
       </w:r>
       <w:r>
         <w:rPr>
@@ -20474,7 +20506,23 @@
           <w:sz w:val="24"/>
           <w:szCs w:val="24"/>
         </w:rPr>
-        <w:t>El diseño conceptual es un diseño iterativo, en donde los conceptos son los medios para generar la función, en donde la función nos dice qué debe de hacer el producto, en el diagrama 1, se observa dicho proceso. (ullman)</w:t>
+        <w:t>El diseño conceptual es un diseño iterativo, en donde los conceptos son los medios para generar la función, en donde la función nos dice qué debe de hacer el producto, en el diagrama 1, se observa dicho proceso. (</w:t>
+      </w:r>
+      <w:proofErr w:type="spellStart"/>
+      <w:r>
+        <w:rPr>
+          <w:sz w:val="24"/>
+          <w:szCs w:val="24"/>
+        </w:rPr>
+        <w:t>ullman</w:t>
+      </w:r>
+      <w:proofErr w:type="spellEnd"/>
+      <w:r>
+        <w:rPr>
+          <w:sz w:val="24"/>
+          <w:szCs w:val="24"/>
+        </w:rPr>
+        <w:t>)</w:t>
       </w:r>
     </w:p>
     <w:p>
@@ -20686,7 +20734,23 @@
           <w:sz w:val="24"/>
           <w:szCs w:val="24"/>
         </w:rPr>
-        <w:t>(ullman)</w:t>
+        <w:t>(</w:t>
+      </w:r>
+      <w:proofErr w:type="spellStart"/>
+      <w:r>
+        <w:rPr>
+          <w:sz w:val="24"/>
+          <w:szCs w:val="24"/>
+        </w:rPr>
+        <w:t>ullman</w:t>
+      </w:r>
+      <w:proofErr w:type="spellEnd"/>
+      <w:r>
+        <w:rPr>
+          <w:sz w:val="24"/>
+          <w:szCs w:val="24"/>
+        </w:rPr>
+        <w:t>)</w:t>
       </w:r>
       <w:r>
         <w:rPr>
@@ -20724,7 +20788,23 @@
           <w:sz w:val="24"/>
           <w:szCs w:val="24"/>
         </w:rPr>
-        <w:t>Todos los problemas de diseño tienen uno o dos funciones “más importantes”. Estas deben ser reducidas a una simple clausula y colocarse en una caja negra. (ullman). Las entradas de esta caja son toda la energía, el material y la información qué fluye hacia los límites del sistema. Las salidas son las fluyen fuera del sistema.</w:t>
+        <w:t>Todos los problemas de diseño tienen uno o dos funciones “más importantes”. Estas deben ser reducidas a una simple clausula y colocarse en una caja negra. (</w:t>
+      </w:r>
+      <w:proofErr w:type="spellStart"/>
+      <w:r>
+        <w:rPr>
+          <w:sz w:val="24"/>
+          <w:szCs w:val="24"/>
+        </w:rPr>
+        <w:t>ullman</w:t>
+      </w:r>
+      <w:proofErr w:type="spellEnd"/>
+      <w:r>
+        <w:rPr>
+          <w:sz w:val="24"/>
+          <w:szCs w:val="24"/>
+        </w:rPr>
+        <w:t>). Las entradas de esta caja son toda la energía, el material y la información qué fluye hacia los límites del sistema. Las salidas son las fluyen fuera del sistema.</w:t>
       </w:r>
       <w:r>
         <w:rPr>
@@ -21354,8 +21434,6 @@
         </w:rPr>
         <w:t xml:space="preserve"> Finalmente, se propone un sistema de direccionamiento del agua, teniendo como entradas los datos de Instrumentación y del usuario.</w:t>
       </w:r>
-      <w:bookmarkStart w:id="17" w:name="_GoBack"/>
-      <w:bookmarkEnd w:id="17"/>
     </w:p>
     <w:p>
       <w:pPr>
@@ -21372,58 +21450,132 @@
         <w:pStyle w:val="Ttulo2"/>
         <w:ind w:firstLine="708"/>
       </w:pPr>
-      <w:bookmarkStart w:id="18" w:name="_Toc55298749"/>
+      <w:bookmarkStart w:id="17" w:name="_Toc55298749"/>
       <w:r>
         <w:t xml:space="preserve">3.2 </w:t>
       </w:r>
       <w:r>
         <w:t>Generaciones de conceptos</w:t>
       </w:r>
+      <w:bookmarkEnd w:id="17"/>
+    </w:p>
+    <w:p/>
+    <w:p>
+      <w:pPr>
+        <w:spacing w:line="360" w:lineRule="auto"/>
+        <w:jc w:val="both"/>
+        <w:rPr>
+          <w:sz w:val="24"/>
+          <w:szCs w:val="24"/>
+        </w:rPr>
+      </w:pPr>
+      <w:r>
+        <w:rPr>
+          <w:sz w:val="24"/>
+          <w:szCs w:val="24"/>
+        </w:rPr>
+        <w:t>El concepto de un producto es una descripción aproximada de la tecnología, principios de trabajo y forma del producto. Un concepto, por lo general se expresa como un bosquejo o como un modelo tridimensional aproximado</w:t>
+      </w:r>
+      <w:r>
+        <w:rPr>
+          <w:sz w:val="24"/>
+          <w:szCs w:val="24"/>
+        </w:rPr>
+        <w:t xml:space="preserve"> [a</w:t>
+      </w:r>
+      <w:r>
+        <w:rPr>
+          <w:sz w:val="24"/>
+          <w:szCs w:val="24"/>
+        </w:rPr>
+        <w:t xml:space="preserve"> </w:t>
+      </w:r>
+      <w:proofErr w:type="spellStart"/>
+      <w:r>
+        <w:rPr>
+          <w:sz w:val="24"/>
+          <w:szCs w:val="24"/>
+        </w:rPr>
+        <w:t>mecatronica</w:t>
+      </w:r>
+      <w:proofErr w:type="spellEnd"/>
+      <w:r>
+        <w:rPr>
+          <w:sz w:val="24"/>
+          <w:szCs w:val="24"/>
+        </w:rPr>
+        <w:t>]</w:t>
+      </w:r>
+      <w:r>
+        <w:rPr>
+          <w:sz w:val="24"/>
+          <w:szCs w:val="24"/>
+        </w:rPr>
+        <w:t>.</w:t>
+      </w:r>
+    </w:p>
+    <w:p>
+      <w:pPr>
+        <w:spacing w:line="360" w:lineRule="auto"/>
+        <w:jc w:val="both"/>
+        <w:rPr>
+          <w:sz w:val="24"/>
+          <w:szCs w:val="24"/>
+        </w:rPr>
+      </w:pPr>
+      <w:r>
+        <w:rPr>
+          <w:sz w:val="24"/>
+          <w:szCs w:val="24"/>
+        </w:rPr>
+        <w:t xml:space="preserve">La generación de un concepto es de un costo relativamente bajo y se puede hacer con rapidez </w:t>
+      </w:r>
+      <w:r>
+        <w:rPr>
+          <w:sz w:val="24"/>
+          <w:szCs w:val="24"/>
+        </w:rPr>
+        <w:t xml:space="preserve">en comparación con el resto del proceso de desarrollo. </w:t>
+      </w:r>
+      <w:r>
+        <w:rPr>
+          <w:sz w:val="24"/>
+          <w:szCs w:val="24"/>
+        </w:rPr>
+        <w:t>El proceso de generación de conceptos empieza con un conjunto de necesidades del cliente</w:t>
+      </w:r>
+      <w:r>
+        <w:rPr>
+          <w:sz w:val="24"/>
+          <w:szCs w:val="24"/>
+        </w:rPr>
+        <w:t xml:space="preserve"> </w:t>
+      </w:r>
+      <w:bookmarkStart w:id="18" w:name="_GoBack"/>
       <w:bookmarkEnd w:id="18"/>
-    </w:p>
-    <w:p/>
+      <w:r>
+        <w:rPr>
+          <w:sz w:val="24"/>
+          <w:szCs w:val="24"/>
+        </w:rPr>
+        <w:t>y especificaciones objetivo, lo cual da como resultado un conjunto de conceptos del producto de los que el equipo hará una selección final.</w:t>
+      </w:r>
+    </w:p>
     <w:p>
       <w:pPr>
         <w:spacing w:line="360" w:lineRule="auto"/>
-        <w:rPr>
-          <w:sz w:val="24"/>
-          <w:szCs w:val="24"/>
-        </w:rPr>
-      </w:pPr>
-      <w:r>
-        <w:rPr>
-          <w:sz w:val="24"/>
-          <w:szCs w:val="24"/>
-        </w:rPr>
-        <w:t>El concepto de un producto es una descripción aproximada de la tecnología, principios de trabajo y forma del producto. Un concepto, por lo general se expresa como un bosquejo o como un modelo tridimensional aproximado</w:t>
-      </w:r>
-      <w:r>
-        <w:rPr>
-          <w:sz w:val="24"/>
-          <w:szCs w:val="24"/>
-        </w:rPr>
-        <w:t xml:space="preserve"> [a</w:t>
-      </w:r>
-      <w:r>
-        <w:rPr>
-          <w:sz w:val="24"/>
-          <w:szCs w:val="24"/>
-        </w:rPr>
-        <w:t xml:space="preserve"> mecatronica</w:t>
-      </w:r>
-      <w:r>
-        <w:rPr>
-          <w:sz w:val="24"/>
-          <w:szCs w:val="24"/>
-        </w:rPr>
-        <w:t>]</w:t>
-      </w:r>
-      <w:r>
-        <w:rPr>
-          <w:sz w:val="24"/>
-          <w:szCs w:val="24"/>
-        </w:rPr>
-        <w:t>.</w:t>
+        <w:jc w:val="both"/>
+        <w:rPr>
+          <w:sz w:val="24"/>
+          <w:szCs w:val="24"/>
+        </w:rPr>
+      </w:pPr>
+      <w:r>
+        <w:rPr>
+          <w:sz w:val="24"/>
+          <w:szCs w:val="24"/>
+        </w:rPr>
+        <w:t>A continuación, se presentan los conceptos generados de cada uno de los subsistemas, así como de su respectiva interpretación</w:t>
       </w:r>
     </w:p>
     <w:p>
@@ -21434,13 +21586,6 @@
           <w:szCs w:val="24"/>
         </w:rPr>
       </w:pPr>
-      <w:r>
-        <w:rPr>
-          <w:sz w:val="24"/>
-          <w:szCs w:val="24"/>
-        </w:rPr>
-        <w:t>A continuación, se presentan los conceptos generados de cada uno de los subsistemas, así como de su respectiva interpretación</w:t>
-      </w:r>
     </w:p>
     <w:p>
       <w:pPr>
@@ -21454,26 +21599,26 @@
     <w:tbl>
       <w:tblPr>
         <w:tblStyle w:val="Tablaconcuadrcula"/>
-        <w:tblpPr w:leftFromText="141" w:rightFromText="141" w:vertAnchor="text" w:horzAnchor="margin" w:tblpXSpec="center" w:tblpY="461"/>
-        <w:tblW w:w="5000" w:type="pct"/>
+        <w:tblpPr w:leftFromText="141" w:rightFromText="141" w:vertAnchor="text" w:horzAnchor="page" w:tblpX="745" w:tblpY="-1054"/>
+        <w:tblW w:w="0" w:type="auto"/>
         <w:tblLook w:val="04A0" w:firstRow="1" w:lastRow="0" w:firstColumn="1" w:lastColumn="0" w:noHBand="0" w:noVBand="1"/>
       </w:tblPr>
       <w:tblGrid>
-        <w:gridCol w:w="940"/>
-        <w:gridCol w:w="8458"/>
+        <w:gridCol w:w="1271"/>
+        <w:gridCol w:w="3686"/>
       </w:tblGrid>
       <w:tr>
         <w:trPr>
-          <w:trHeight w:val="1408"/>
+          <w:trHeight w:val="2117"/>
         </w:trPr>
         <w:tc>
           <w:tcPr>
-            <w:tcW w:w="500" w:type="pct"/>
+            <w:tcW w:w="1271" w:type="dxa"/>
             <w:tcBorders>
-              <w:top w:val="thinThickMediumGap" w:sz="24" w:space="0" w:color="9BBB59" w:themeColor="accent3"/>
-              <w:left w:val="thinThickMediumGap" w:sz="24" w:space="0" w:color="9BBB59" w:themeColor="accent3"/>
-              <w:bottom w:val="thinThickMediumGap" w:sz="24" w:space="0" w:color="9BBB59" w:themeColor="accent3"/>
-              <w:right w:val="thinThickMediumGap" w:sz="24" w:space="0" w:color="9BBB59" w:themeColor="accent3"/>
+              <w:top w:val="double" w:sz="6" w:space="0" w:color="9BBB59" w:themeColor="accent3"/>
+              <w:left w:val="double" w:sz="6" w:space="0" w:color="9BBB59" w:themeColor="accent3"/>
+              <w:bottom w:val="double" w:sz="6" w:space="0" w:color="9BBB59" w:themeColor="accent3"/>
+              <w:right w:val="double" w:sz="6" w:space="0" w:color="9BBB59" w:themeColor="accent3"/>
             </w:tcBorders>
           </w:tcPr>
           <w:p>
@@ -21485,32 +21630,15 @@
               </w:rPr>
             </w:pPr>
           </w:p>
-          <w:p>
-            <w:pPr>
-              <w:spacing w:line="360" w:lineRule="auto"/>
-              <w:jc w:val="center"/>
-              <w:rPr>
-                <w:sz w:val="24"/>
-                <w:szCs w:val="24"/>
-              </w:rPr>
-            </w:pPr>
-            <w:r>
-              <w:rPr>
-                <w:sz w:val="24"/>
-                <w:szCs w:val="24"/>
-              </w:rPr>
-              <w:t>C1</w:t>
-            </w:r>
-          </w:p>
         </w:tc>
         <w:tc>
           <w:tcPr>
-            <w:tcW w:w="4500" w:type="pct"/>
+            <w:tcW w:w="3686" w:type="dxa"/>
             <w:tcBorders>
-              <w:top w:val="thinThickMediumGap" w:sz="24" w:space="0" w:color="9BBB59" w:themeColor="accent3"/>
-              <w:left w:val="thinThickMediumGap" w:sz="24" w:space="0" w:color="9BBB59" w:themeColor="accent3"/>
-              <w:bottom w:val="thinThickMediumGap" w:sz="24" w:space="0" w:color="9BBB59" w:themeColor="accent3"/>
-              <w:right w:val="thinThickMediumGap" w:sz="24" w:space="0" w:color="9BBB59" w:themeColor="accent3"/>
+              <w:top w:val="double" w:sz="6" w:space="0" w:color="9BBB59" w:themeColor="accent3"/>
+              <w:left w:val="double" w:sz="6" w:space="0" w:color="9BBB59" w:themeColor="accent3"/>
+              <w:bottom w:val="double" w:sz="6" w:space="0" w:color="9BBB59" w:themeColor="accent3"/>
+              <w:right w:val="double" w:sz="6" w:space="0" w:color="9BBB59" w:themeColor="accent3"/>
             </w:tcBorders>
           </w:tcPr>
           <w:p>
@@ -21526,16 +21654,16 @@
       </w:tr>
       <w:tr>
         <w:trPr>
-          <w:trHeight w:val="3452"/>
+          <w:trHeight w:val="3887"/>
         </w:trPr>
         <w:tc>
           <w:tcPr>
-            <w:tcW w:w="5000" w:type="pct"/>
+            <w:tcW w:w="4957" w:type="dxa"/>
             <w:gridSpan w:val="2"/>
             <w:tcBorders>
-              <w:left w:val="thinThickMediumGap" w:sz="24" w:space="0" w:color="9BBB59" w:themeColor="accent3"/>
-              <w:bottom w:val="thinThickMediumGap" w:sz="24" w:space="0" w:color="9BBB59" w:themeColor="accent3"/>
-              <w:right w:val="thinThickMediumGap" w:sz="24" w:space="0" w:color="9BBB59" w:themeColor="accent3"/>
+              <w:left w:val="single" w:sz="8" w:space="0" w:color="9BBB59" w:themeColor="accent3"/>
+              <w:bottom w:val="single" w:sz="8" w:space="0" w:color="9BBB59" w:themeColor="accent3"/>
+              <w:right w:val="single" w:sz="8" w:space="0" w:color="9BBB59" w:themeColor="accent3"/>
             </w:tcBorders>
           </w:tcPr>
           <w:p>
@@ -21552,20 +21680,170 @@
                 <w:sz w:val="24"/>
                 <w:szCs w:val="24"/>
               </w:rPr>
-              <w:lastRenderedPageBreak/>
               <w:drawing>
-                <wp:anchor distT="0" distB="0" distL="114300" distR="114300" simplePos="0" relativeHeight="251697152" behindDoc="0" locked="0" layoutInCell="1" allowOverlap="1">
+                <wp:anchor distT="0" distB="0" distL="114300" distR="114300" simplePos="0" relativeHeight="251704320" behindDoc="0" locked="0" layoutInCell="1" allowOverlap="1" wp14:anchorId="5B5B8270" wp14:editId="60A7DC26">
                   <wp:simplePos x="0" y="0"/>
                   <wp:positionH relativeFrom="column">
-                    <wp:posOffset>3248025</wp:posOffset>
+                    <wp:posOffset>406400</wp:posOffset>
                   </wp:positionH>
                   <wp:positionV relativeFrom="paragraph">
-                    <wp:posOffset>-325755</wp:posOffset>
+                    <wp:posOffset>-236855</wp:posOffset>
+                  </wp:positionV>
+                  <wp:extent cx="2045335" cy="2863850"/>
+                  <wp:effectExtent l="0" t="9207" r="2857" b="2858"/>
+                  <wp:wrapSquare wrapText="bothSides"/>
+                  <wp:docPr id="40" name="Imagen 40"/>
+                  <wp:cNvGraphicFramePr>
+                    <a:graphicFrameLocks xmlns:a="http://schemas.openxmlformats.org/drawingml/2006/main" noChangeAspect="1"/>
+                  </wp:cNvGraphicFramePr>
+                  <a:graphic xmlns:a="http://schemas.openxmlformats.org/drawingml/2006/main">
+                    <a:graphicData uri="http://schemas.openxmlformats.org/drawingml/2006/picture">
+                      <pic:pic xmlns:pic="http://schemas.openxmlformats.org/drawingml/2006/picture">
+                        <pic:nvPicPr>
+                          <pic:cNvPr id="0" name="Picture 1"/>
+                          <pic:cNvPicPr>
+                            <a:picLocks noChangeAspect="1" noChangeArrowheads="1"/>
+                          </pic:cNvPicPr>
+                        </pic:nvPicPr>
+                        <pic:blipFill>
+                          <a:blip r:embed="rId22" cstate="print">
+                            <a:extLst>
+                              <a:ext uri="{28A0092B-C50C-407E-A947-70E740481C1C}">
+                                <a14:useLocalDpi xmlns:a14="http://schemas.microsoft.com/office/drawing/2010/main" val="0"/>
+                              </a:ext>
+                            </a:extLst>
+                          </a:blip>
+                          <a:srcRect/>
+                          <a:stretch>
+                            <a:fillRect/>
+                          </a:stretch>
+                        </pic:blipFill>
+                        <pic:spPr bwMode="auto">
+                          <a:xfrm rot="16200000">
+                            <a:off x="0" y="0"/>
+                            <a:ext cx="2045335" cy="2863850"/>
+                          </a:xfrm>
+                          <a:prstGeom prst="rect">
+                            <a:avLst/>
+                          </a:prstGeom>
+                          <a:noFill/>
+                          <a:ln>
+                            <a:noFill/>
+                          </a:ln>
+                        </pic:spPr>
+                      </pic:pic>
+                    </a:graphicData>
+                  </a:graphic>
+                  <wp14:sizeRelH relativeFrom="page">
+                    <wp14:pctWidth>0</wp14:pctWidth>
+                  </wp14:sizeRelH>
+                  <wp14:sizeRelV relativeFrom="page">
+                    <wp14:pctHeight>0</wp14:pctHeight>
+                  </wp14:sizeRelV>
+                </wp:anchor>
+              </w:drawing>
+            </w:r>
+          </w:p>
+        </w:tc>
+      </w:tr>
+    </w:tbl>
+    <w:tbl>
+      <w:tblPr>
+        <w:tblStyle w:val="Tablaconcuadrcula"/>
+        <w:tblpPr w:leftFromText="141" w:rightFromText="141" w:vertAnchor="page" w:horzAnchor="page" w:tblpX="6697" w:tblpY="793"/>
+        <w:tblW w:w="0" w:type="auto"/>
+        <w:tblLook w:val="04A0" w:firstRow="1" w:lastRow="0" w:firstColumn="1" w:lastColumn="0" w:noHBand="0" w:noVBand="1"/>
+      </w:tblPr>
+      <w:tblGrid>
+        <w:gridCol w:w="1129"/>
+        <w:gridCol w:w="3828"/>
+      </w:tblGrid>
+      <w:tr>
+        <w:trPr>
+          <w:trHeight w:val="2117"/>
+        </w:trPr>
+        <w:tc>
+          <w:tcPr>
+            <w:tcW w:w="1129" w:type="dxa"/>
+            <w:tcBorders>
+              <w:top w:val="double" w:sz="6" w:space="0" w:color="9BBB59" w:themeColor="accent3"/>
+              <w:left w:val="double" w:sz="6" w:space="0" w:color="9BBB59" w:themeColor="accent3"/>
+              <w:bottom w:val="double" w:sz="6" w:space="0" w:color="9BBB59" w:themeColor="accent3"/>
+              <w:right w:val="double" w:sz="6" w:space="0" w:color="9BBB59" w:themeColor="accent3"/>
+            </w:tcBorders>
+          </w:tcPr>
+          <w:p>
+            <w:pPr>
+              <w:spacing w:line="360" w:lineRule="auto"/>
+              <w:rPr>
+                <w:sz w:val="24"/>
+                <w:szCs w:val="24"/>
+              </w:rPr>
+            </w:pPr>
+          </w:p>
+        </w:tc>
+        <w:tc>
+          <w:tcPr>
+            <w:tcW w:w="3828" w:type="dxa"/>
+            <w:tcBorders>
+              <w:top w:val="double" w:sz="6" w:space="0" w:color="9BBB59" w:themeColor="accent3"/>
+              <w:left w:val="double" w:sz="6" w:space="0" w:color="9BBB59" w:themeColor="accent3"/>
+              <w:bottom w:val="double" w:sz="6" w:space="0" w:color="9BBB59" w:themeColor="accent3"/>
+              <w:right w:val="double" w:sz="6" w:space="0" w:color="9BBB59" w:themeColor="accent3"/>
+            </w:tcBorders>
+          </w:tcPr>
+          <w:p>
+            <w:pPr>
+              <w:spacing w:line="360" w:lineRule="auto"/>
+              <w:rPr>
+                <w:sz w:val="24"/>
+                <w:szCs w:val="24"/>
+              </w:rPr>
+            </w:pPr>
+          </w:p>
+        </w:tc>
+      </w:tr>
+      <w:tr>
+        <w:trPr>
+          <w:trHeight w:val="3972"/>
+        </w:trPr>
+        <w:tc>
+          <w:tcPr>
+            <w:tcW w:w="4957" w:type="dxa"/>
+            <w:gridSpan w:val="2"/>
+            <w:tcBorders>
+              <w:left w:val="single" w:sz="8" w:space="0" w:color="9BBB59" w:themeColor="accent3"/>
+              <w:bottom w:val="single" w:sz="8" w:space="0" w:color="9BBB59" w:themeColor="accent3"/>
+              <w:right w:val="single" w:sz="8" w:space="0" w:color="9BBB59" w:themeColor="accent3"/>
+            </w:tcBorders>
+          </w:tcPr>
+          <w:p>
+            <w:pPr>
+              <w:spacing w:line="360" w:lineRule="auto"/>
+              <w:rPr>
+                <w:sz w:val="24"/>
+                <w:szCs w:val="24"/>
+              </w:rPr>
+            </w:pPr>
+            <w:r>
+              <w:rPr>
+                <w:noProof/>
+                <w:sz w:val="24"/>
+                <w:szCs w:val="24"/>
+              </w:rPr>
+              <w:drawing>
+                <wp:anchor distT="0" distB="0" distL="114300" distR="114300" simplePos="0" relativeHeight="251706368" behindDoc="0" locked="0" layoutInCell="1" allowOverlap="1" wp14:anchorId="4AC74140" wp14:editId="591F1B20">
+                  <wp:simplePos x="0" y="0"/>
+                  <wp:positionH relativeFrom="column">
+                    <wp:posOffset>389255</wp:posOffset>
+                  </wp:positionH>
+                  <wp:positionV relativeFrom="paragraph">
+                    <wp:posOffset>-129540</wp:posOffset>
                   </wp:positionV>
                   <wp:extent cx="2035810" cy="2802255"/>
                   <wp:effectExtent l="0" t="2223" r="318" b="317"/>
                   <wp:wrapSquare wrapText="bothSides"/>
-                  <wp:docPr id="40" name="Imagen 40"/>
+                  <wp:docPr id="37" name="Imagen 37"/>
                   <wp:cNvGraphicFramePr>
                     <a:graphicFrameLocks xmlns:a="http://schemas.openxmlformats.org/drawingml/2006/main" noChangeAspect="1"/>
                   </wp:cNvGraphicFramePr>
@@ -21638,29 +21916,122 @@
         </w:rPr>
       </w:pPr>
     </w:p>
+    <w:p>
+      <w:pPr>
+        <w:spacing w:line="360" w:lineRule="auto"/>
+        <w:rPr>
+          <w:sz w:val="24"/>
+          <w:szCs w:val="24"/>
+        </w:rPr>
+        <w:sectPr>
+          <w:pgSz w:w="12240" w:h="15840"/>
+          <w:pgMar w:top="1871" w:right="1361" w:bottom="1418" w:left="1361" w:header="709" w:footer="709" w:gutter="0"/>
+          <w:cols w:space="708"/>
+          <w:docGrid w:linePitch="360"/>
+        </w:sectPr>
+      </w:pPr>
+    </w:p>
+    <w:p>
+      <w:pPr>
+        <w:spacing w:line="360" w:lineRule="auto"/>
+        <w:rPr>
+          <w:sz w:val="24"/>
+          <w:szCs w:val="24"/>
+        </w:rPr>
+      </w:pPr>
+    </w:p>
+    <w:p>
+      <w:pPr>
+        <w:spacing w:line="360" w:lineRule="auto"/>
+        <w:rPr>
+          <w:sz w:val="24"/>
+          <w:szCs w:val="24"/>
+        </w:rPr>
+        <w:sectPr>
+          <w:type w:val="continuous"/>
+          <w:pgSz w:w="12240" w:h="15840"/>
+          <w:pgMar w:top="1871" w:right="1361" w:bottom="1418" w:left="1361" w:header="709" w:footer="709" w:gutter="0"/>
+          <w:cols w:space="708"/>
+          <w:docGrid w:linePitch="360"/>
+        </w:sectPr>
+      </w:pPr>
+    </w:p>
+    <w:p>
+      <w:pPr>
+        <w:spacing w:line="360" w:lineRule="auto"/>
+        <w:rPr>
+          <w:sz w:val="24"/>
+          <w:szCs w:val="24"/>
+        </w:rPr>
+      </w:pPr>
+    </w:p>
+    <w:p>
+      <w:pPr>
+        <w:spacing w:line="360" w:lineRule="auto"/>
+        <w:rPr>
+          <w:sz w:val="24"/>
+          <w:szCs w:val="24"/>
+        </w:rPr>
+      </w:pPr>
+    </w:p>
+    <w:p>
+      <w:pPr>
+        <w:spacing w:line="360" w:lineRule="auto"/>
+        <w:rPr>
+          <w:sz w:val="24"/>
+          <w:szCs w:val="24"/>
+        </w:rPr>
+      </w:pPr>
+    </w:p>
+    <w:p>
+      <w:pPr>
+        <w:spacing w:line="360" w:lineRule="auto"/>
+        <w:rPr>
+          <w:sz w:val="24"/>
+          <w:szCs w:val="24"/>
+        </w:rPr>
+      </w:pPr>
+    </w:p>
+    <w:p>
+      <w:pPr>
+        <w:spacing w:line="360" w:lineRule="auto"/>
+        <w:rPr>
+          <w:noProof/>
+        </w:rPr>
+      </w:pPr>
+    </w:p>
+    <w:p>
+      <w:pPr>
+        <w:spacing w:line="360" w:lineRule="auto"/>
+        <w:rPr>
+          <w:sz w:val="24"/>
+          <w:szCs w:val="24"/>
+        </w:rPr>
+      </w:pPr>
+    </w:p>
     <w:tbl>
       <w:tblPr>
         <w:tblStyle w:val="Tablaconcuadrcula"/>
-        <w:tblpPr w:leftFromText="141" w:rightFromText="141" w:vertAnchor="text" w:horzAnchor="margin" w:tblpXSpec="center" w:tblpY="461"/>
-        <w:tblW w:w="5000" w:type="pct"/>
+        <w:tblpPr w:leftFromText="141" w:rightFromText="141" w:vertAnchor="text" w:horzAnchor="page" w:tblpX="6601" w:tblpY="592"/>
+        <w:tblW w:w="0" w:type="auto"/>
         <w:tblLook w:val="04A0" w:firstRow="1" w:lastRow="0" w:firstColumn="1" w:lastColumn="0" w:noHBand="0" w:noVBand="1"/>
       </w:tblPr>
       <w:tblGrid>
-        <w:gridCol w:w="940"/>
-        <w:gridCol w:w="8458"/>
+        <w:gridCol w:w="1129"/>
+        <w:gridCol w:w="3828"/>
       </w:tblGrid>
       <w:tr>
         <w:trPr>
-          <w:trHeight w:val="1408"/>
+          <w:trHeight w:val="2224"/>
         </w:trPr>
         <w:tc>
           <w:tcPr>
-            <w:tcW w:w="500" w:type="pct"/>
+            <w:tcW w:w="1129" w:type="dxa"/>
             <w:tcBorders>
-              <w:top w:val="thinThickMediumGap" w:sz="24" w:space="0" w:color="9BBB59" w:themeColor="accent3"/>
-              <w:left w:val="thinThickMediumGap" w:sz="24" w:space="0" w:color="9BBB59" w:themeColor="accent3"/>
-              <w:bottom w:val="thinThickMediumGap" w:sz="24" w:space="0" w:color="9BBB59" w:themeColor="accent3"/>
-              <w:right w:val="thinThickMediumGap" w:sz="24" w:space="0" w:color="9BBB59" w:themeColor="accent3"/>
+              <w:top w:val="double" w:sz="6" w:space="0" w:color="9BBB59" w:themeColor="accent3"/>
+              <w:left w:val="double" w:sz="6" w:space="0" w:color="9BBB59" w:themeColor="accent3"/>
+              <w:bottom w:val="double" w:sz="6" w:space="0" w:color="9BBB59" w:themeColor="accent3"/>
+              <w:right w:val="double" w:sz="6" w:space="0" w:color="9BBB59" w:themeColor="accent3"/>
             </w:tcBorders>
           </w:tcPr>
           <w:p>
@@ -21672,32 +22043,15 @@
               </w:rPr>
             </w:pPr>
           </w:p>
-          <w:p>
-            <w:pPr>
-              <w:spacing w:line="360" w:lineRule="auto"/>
-              <w:jc w:val="center"/>
-              <w:rPr>
-                <w:sz w:val="24"/>
-                <w:szCs w:val="24"/>
-              </w:rPr>
-            </w:pPr>
-            <w:r>
-              <w:rPr>
-                <w:sz w:val="24"/>
-                <w:szCs w:val="24"/>
-              </w:rPr>
-              <w:t>C2</w:t>
-            </w:r>
-          </w:p>
         </w:tc>
         <w:tc>
           <w:tcPr>
-            <w:tcW w:w="4500" w:type="pct"/>
+            <w:tcW w:w="3828" w:type="dxa"/>
             <w:tcBorders>
-              <w:top w:val="thinThickMediumGap" w:sz="24" w:space="0" w:color="9BBB59" w:themeColor="accent3"/>
-              <w:left w:val="thinThickMediumGap" w:sz="24" w:space="0" w:color="9BBB59" w:themeColor="accent3"/>
-              <w:bottom w:val="thinThickMediumGap" w:sz="24" w:space="0" w:color="9BBB59" w:themeColor="accent3"/>
-              <w:right w:val="thinThickMediumGap" w:sz="24" w:space="0" w:color="9BBB59" w:themeColor="accent3"/>
+              <w:top w:val="double" w:sz="6" w:space="0" w:color="9BBB59" w:themeColor="accent3"/>
+              <w:left w:val="double" w:sz="6" w:space="0" w:color="9BBB59" w:themeColor="accent3"/>
+              <w:bottom w:val="double" w:sz="6" w:space="0" w:color="9BBB59" w:themeColor="accent3"/>
+              <w:right w:val="double" w:sz="6" w:space="0" w:color="9BBB59" w:themeColor="accent3"/>
             </w:tcBorders>
           </w:tcPr>
           <w:p>
@@ -21713,16 +22067,16 @@
       </w:tr>
       <w:tr>
         <w:trPr>
-          <w:trHeight w:val="3322"/>
+          <w:trHeight w:val="3688"/>
         </w:trPr>
         <w:tc>
           <w:tcPr>
-            <w:tcW w:w="5000" w:type="pct"/>
+            <w:tcW w:w="4957" w:type="dxa"/>
             <w:gridSpan w:val="2"/>
             <w:tcBorders>
-              <w:left w:val="thinThickMediumGap" w:sz="24" w:space="0" w:color="9BBB59" w:themeColor="accent3"/>
-              <w:bottom w:val="thinThickMediumGap" w:sz="24" w:space="0" w:color="9BBB59" w:themeColor="accent3"/>
-              <w:right w:val="thinThickMediumGap" w:sz="24" w:space="0" w:color="9BBB59" w:themeColor="accent3"/>
+              <w:left w:val="single" w:sz="8" w:space="0" w:color="9BBB59" w:themeColor="accent3"/>
+              <w:bottom w:val="single" w:sz="8" w:space="0" w:color="9BBB59" w:themeColor="accent3"/>
+              <w:right w:val="single" w:sz="8" w:space="0" w:color="9BBB59" w:themeColor="accent3"/>
             </w:tcBorders>
           </w:tcPr>
           <w:p>
@@ -21738,13 +22092,166 @@
                 <w:noProof/>
               </w:rPr>
               <w:drawing>
-                <wp:anchor distT="0" distB="0" distL="114300" distR="114300" simplePos="0" relativeHeight="251698176" behindDoc="0" locked="0" layoutInCell="1" allowOverlap="1">
+                <wp:anchor distT="0" distB="0" distL="114300" distR="114300" simplePos="0" relativeHeight="251710464" behindDoc="0" locked="0" layoutInCell="1" allowOverlap="1" wp14:anchorId="6D6A808E" wp14:editId="29D2C6E4">
                   <wp:simplePos x="0" y="0"/>
                   <wp:positionH relativeFrom="column">
-                    <wp:posOffset>3420110</wp:posOffset>
+                    <wp:posOffset>487680</wp:posOffset>
                   </wp:positionH>
                   <wp:positionV relativeFrom="paragraph">
-                    <wp:posOffset>-407035</wp:posOffset>
+                    <wp:posOffset>-187960</wp:posOffset>
+                  </wp:positionV>
+                  <wp:extent cx="1910080" cy="2799715"/>
+                  <wp:effectExtent l="0" t="6668" r="7303" b="7302"/>
+                  <wp:wrapSquare wrapText="bothSides"/>
+                  <wp:docPr id="41" name="Imagen 41"/>
+                  <wp:cNvGraphicFramePr>
+                    <a:graphicFrameLocks xmlns:a="http://schemas.openxmlformats.org/drawingml/2006/main" noChangeAspect="1"/>
+                  </wp:cNvGraphicFramePr>
+                  <a:graphic xmlns:a="http://schemas.openxmlformats.org/drawingml/2006/main">
+                    <a:graphicData uri="http://schemas.openxmlformats.org/drawingml/2006/picture">
+                      <pic:pic xmlns:pic="http://schemas.openxmlformats.org/drawingml/2006/picture">
+                        <pic:nvPicPr>
+                          <pic:cNvPr id="0" name="Picture 2"/>
+                          <pic:cNvPicPr>
+                            <a:picLocks noChangeAspect="1" noChangeArrowheads="1"/>
+                          </pic:cNvPicPr>
+                        </pic:nvPicPr>
+                        <pic:blipFill rotWithShape="1">
+                          <a:blip r:embed="rId23" cstate="print">
+                            <a:extLst>
+                              <a:ext uri="{28A0092B-C50C-407E-A947-70E740481C1C}">
+                                <a14:useLocalDpi xmlns:a14="http://schemas.microsoft.com/office/drawing/2010/main" val="0"/>
+                              </a:ext>
+                            </a:extLst>
+                          </a:blip>
+                          <a:srcRect l="6165"/>
+                          <a:stretch/>
+                        </pic:blipFill>
+                        <pic:spPr bwMode="auto">
+                          <a:xfrm rot="16200000">
+                            <a:off x="0" y="0"/>
+                            <a:ext cx="1910080" cy="2799715"/>
+                          </a:xfrm>
+                          <a:prstGeom prst="rect">
+                            <a:avLst/>
+                          </a:prstGeom>
+                          <a:noFill/>
+                          <a:ln>
+                            <a:noFill/>
+                          </a:ln>
+                          <a:extLst>
+                            <a:ext uri="{53640926-AAD7-44D8-BBD7-CCE9431645EC}">
+                              <a14:shadowObscured xmlns:a14="http://schemas.microsoft.com/office/drawing/2010/main"/>
+                            </a:ext>
+                          </a:extLst>
+                        </pic:spPr>
+                      </pic:pic>
+                    </a:graphicData>
+                  </a:graphic>
+                  <wp14:sizeRelH relativeFrom="page">
+                    <wp14:pctWidth>0</wp14:pctWidth>
+                  </wp14:sizeRelH>
+                  <wp14:sizeRelV relativeFrom="page">
+                    <wp14:pctHeight>0</wp14:pctHeight>
+                  </wp14:sizeRelV>
+                </wp:anchor>
+              </w:drawing>
+            </w:r>
+          </w:p>
+        </w:tc>
+      </w:tr>
+    </w:tbl>
+    <w:tbl>
+      <w:tblPr>
+        <w:tblStyle w:val="Tablaconcuadrcula"/>
+        <w:tblpPr w:leftFromText="141" w:rightFromText="141" w:vertAnchor="text" w:horzAnchor="page" w:tblpX="761" w:tblpY="652"/>
+        <w:tblOverlap w:val="never"/>
+        <w:tblW w:w="0" w:type="auto"/>
+        <w:tblLook w:val="04A0" w:firstRow="1" w:lastRow="0" w:firstColumn="1" w:lastColumn="0" w:noHBand="0" w:noVBand="1"/>
+      </w:tblPr>
+      <w:tblGrid>
+        <w:gridCol w:w="1276"/>
+        <w:gridCol w:w="3686"/>
+      </w:tblGrid>
+      <w:tr>
+        <w:trPr>
+          <w:trHeight w:val="2117"/>
+        </w:trPr>
+        <w:tc>
+          <w:tcPr>
+            <w:tcW w:w="1276" w:type="dxa"/>
+            <w:tcBorders>
+              <w:top w:val="double" w:sz="6" w:space="0" w:color="9BBB59" w:themeColor="accent3"/>
+              <w:left w:val="double" w:sz="6" w:space="0" w:color="9BBB59" w:themeColor="accent3"/>
+              <w:bottom w:val="double" w:sz="6" w:space="0" w:color="9BBB59" w:themeColor="accent3"/>
+              <w:right w:val="double" w:sz="6" w:space="0" w:color="9BBB59" w:themeColor="accent3"/>
+            </w:tcBorders>
+          </w:tcPr>
+          <w:p>
+            <w:pPr>
+              <w:spacing w:line="360" w:lineRule="auto"/>
+              <w:rPr>
+                <w:sz w:val="24"/>
+                <w:szCs w:val="24"/>
+              </w:rPr>
+            </w:pPr>
+          </w:p>
+        </w:tc>
+        <w:tc>
+          <w:tcPr>
+            <w:tcW w:w="3686" w:type="dxa"/>
+            <w:tcBorders>
+              <w:top w:val="double" w:sz="6" w:space="0" w:color="9BBB59" w:themeColor="accent3"/>
+              <w:left w:val="double" w:sz="6" w:space="0" w:color="9BBB59" w:themeColor="accent3"/>
+              <w:bottom w:val="double" w:sz="6" w:space="0" w:color="9BBB59" w:themeColor="accent3"/>
+              <w:right w:val="double" w:sz="6" w:space="0" w:color="9BBB59" w:themeColor="accent3"/>
+            </w:tcBorders>
+          </w:tcPr>
+          <w:p>
+            <w:pPr>
+              <w:spacing w:line="360" w:lineRule="auto"/>
+              <w:rPr>
+                <w:sz w:val="24"/>
+                <w:szCs w:val="24"/>
+              </w:rPr>
+            </w:pPr>
+          </w:p>
+        </w:tc>
+      </w:tr>
+      <w:tr>
+        <w:trPr>
+          <w:trHeight w:val="3401"/>
+        </w:trPr>
+        <w:tc>
+          <w:tcPr>
+            <w:tcW w:w="4962" w:type="dxa"/>
+            <w:gridSpan w:val="2"/>
+            <w:tcBorders>
+              <w:left w:val="single" w:sz="8" w:space="0" w:color="9BBB59" w:themeColor="accent3"/>
+              <w:bottom w:val="single" w:sz="8" w:space="0" w:color="9BBB59" w:themeColor="accent3"/>
+              <w:right w:val="single" w:sz="8" w:space="0" w:color="9BBB59" w:themeColor="accent3"/>
+            </w:tcBorders>
+          </w:tcPr>
+          <w:p>
+            <w:pPr>
+              <w:spacing w:line="360" w:lineRule="auto"/>
+              <w:rPr>
+                <w:sz w:val="24"/>
+                <w:szCs w:val="24"/>
+              </w:rPr>
+            </w:pPr>
+            <w:r>
+              <w:rPr>
+                <w:noProof/>
+              </w:rPr>
+              <w:drawing>
+                <wp:anchor distT="0" distB="0" distL="114300" distR="114300" simplePos="0" relativeHeight="251708416" behindDoc="0" locked="0" layoutInCell="1" allowOverlap="1" wp14:anchorId="0B71C60C" wp14:editId="26C767D8">
+                  <wp:simplePos x="0" y="0"/>
+                  <wp:positionH relativeFrom="column">
+                    <wp:posOffset>530225</wp:posOffset>
+                  </wp:positionH>
+                  <wp:positionV relativeFrom="paragraph">
+                    <wp:posOffset>-297815</wp:posOffset>
                   </wp:positionV>
                   <wp:extent cx="1910080" cy="2799715"/>
                   <wp:effectExtent l="0" t="6668" r="7303" b="7302"/>
@@ -21811,14 +22318,6 @@
       <w:pPr>
         <w:spacing w:line="360" w:lineRule="auto"/>
         <w:rPr>
-          <w:noProof/>
-        </w:rPr>
-      </w:pPr>
-    </w:p>
-    <w:p>
-      <w:pPr>
-        <w:spacing w:line="360" w:lineRule="auto"/>
-        <w:rPr>
           <w:sz w:val="24"/>
           <w:szCs w:val="24"/>
         </w:rPr>
@@ -21827,26 +22326,26 @@
     <w:tbl>
       <w:tblPr>
         <w:tblStyle w:val="Tablaconcuadrcula"/>
-        <w:tblpPr w:leftFromText="141" w:rightFromText="141" w:vertAnchor="text" w:horzAnchor="margin" w:tblpXSpec="center" w:tblpY="461"/>
-        <w:tblW w:w="5000" w:type="pct"/>
+        <w:tblpPr w:leftFromText="141" w:rightFromText="141" w:vertAnchor="page" w:horzAnchor="page" w:tblpX="841" w:tblpY="901"/>
+        <w:tblW w:w="0" w:type="auto"/>
         <w:tblLook w:val="04A0" w:firstRow="1" w:lastRow="0" w:firstColumn="1" w:lastColumn="0" w:noHBand="0" w:noVBand="1"/>
       </w:tblPr>
       <w:tblGrid>
-        <w:gridCol w:w="940"/>
-        <w:gridCol w:w="8458"/>
+        <w:gridCol w:w="1155"/>
+        <w:gridCol w:w="4062"/>
       </w:tblGrid>
       <w:tr>
         <w:trPr>
-          <w:trHeight w:val="1408"/>
+          <w:trHeight w:val="2117"/>
         </w:trPr>
         <w:tc>
           <w:tcPr>
-            <w:tcW w:w="500" w:type="pct"/>
+            <w:tcW w:w="1155" w:type="dxa"/>
             <w:tcBorders>
-              <w:top w:val="thinThickMediumGap" w:sz="24" w:space="0" w:color="9BBB59" w:themeColor="accent3"/>
-              <w:left w:val="thinThickMediumGap" w:sz="24" w:space="0" w:color="9BBB59" w:themeColor="accent3"/>
-              <w:bottom w:val="thinThickMediumGap" w:sz="24" w:space="0" w:color="9BBB59" w:themeColor="accent3"/>
-              <w:right w:val="thinThickMediumGap" w:sz="24" w:space="0" w:color="9BBB59" w:themeColor="accent3"/>
+              <w:top w:val="double" w:sz="6" w:space="0" w:color="9BBB59" w:themeColor="accent3"/>
+              <w:left w:val="double" w:sz="6" w:space="0" w:color="9BBB59" w:themeColor="accent3"/>
+              <w:bottom w:val="double" w:sz="6" w:space="0" w:color="9BBB59" w:themeColor="accent3"/>
+              <w:right w:val="double" w:sz="6" w:space="0" w:color="9BBB59" w:themeColor="accent3"/>
             </w:tcBorders>
           </w:tcPr>
           <w:p>
@@ -21858,32 +22357,15 @@
               </w:rPr>
             </w:pPr>
           </w:p>
-          <w:p>
-            <w:pPr>
-              <w:spacing w:line="360" w:lineRule="auto"/>
-              <w:jc w:val="center"/>
-              <w:rPr>
-                <w:sz w:val="24"/>
-                <w:szCs w:val="24"/>
-              </w:rPr>
-            </w:pPr>
-            <w:r>
-              <w:rPr>
-                <w:sz w:val="24"/>
-                <w:szCs w:val="24"/>
-              </w:rPr>
-              <w:t>C3</w:t>
-            </w:r>
-          </w:p>
         </w:tc>
         <w:tc>
           <w:tcPr>
-            <w:tcW w:w="4500" w:type="pct"/>
+            <w:tcW w:w="4062" w:type="dxa"/>
             <w:tcBorders>
-              <w:top w:val="thinThickMediumGap" w:sz="24" w:space="0" w:color="9BBB59" w:themeColor="accent3"/>
-              <w:left w:val="thinThickMediumGap" w:sz="24" w:space="0" w:color="9BBB59" w:themeColor="accent3"/>
-              <w:bottom w:val="thinThickMediumGap" w:sz="24" w:space="0" w:color="9BBB59" w:themeColor="accent3"/>
-              <w:right w:val="thinThickMediumGap" w:sz="24" w:space="0" w:color="9BBB59" w:themeColor="accent3"/>
+              <w:top w:val="double" w:sz="6" w:space="0" w:color="9BBB59" w:themeColor="accent3"/>
+              <w:left w:val="double" w:sz="6" w:space="0" w:color="9BBB59" w:themeColor="accent3"/>
+              <w:bottom w:val="double" w:sz="6" w:space="0" w:color="9BBB59" w:themeColor="accent3"/>
+              <w:right w:val="double" w:sz="6" w:space="0" w:color="9BBB59" w:themeColor="accent3"/>
             </w:tcBorders>
           </w:tcPr>
           <w:p>
@@ -21899,16 +22381,16 @@
       </w:tr>
       <w:tr>
         <w:trPr>
-          <w:trHeight w:val="2888"/>
+          <w:trHeight w:val="3828"/>
         </w:trPr>
         <w:tc>
           <w:tcPr>
-            <w:tcW w:w="5000" w:type="pct"/>
+            <w:tcW w:w="5217" w:type="dxa"/>
             <w:gridSpan w:val="2"/>
             <w:tcBorders>
-              <w:left w:val="thinThickMediumGap" w:sz="24" w:space="0" w:color="9BBB59" w:themeColor="accent3"/>
-              <w:bottom w:val="thinThickMediumGap" w:sz="24" w:space="0" w:color="9BBB59" w:themeColor="accent3"/>
-              <w:right w:val="thinThickMediumGap" w:sz="24" w:space="0" w:color="9BBB59" w:themeColor="accent3"/>
+              <w:left w:val="single" w:sz="12" w:space="0" w:color="9BBB59" w:themeColor="accent3"/>
+              <w:bottom w:val="single" w:sz="12" w:space="0" w:color="9BBB59" w:themeColor="accent3"/>
+              <w:right w:val="single" w:sz="12" w:space="0" w:color="9BBB59" w:themeColor="accent3"/>
             </w:tcBorders>
           </w:tcPr>
           <w:p>
@@ -21926,14 +22408,14 @@
               <w:drawing>
                 <wp:anchor distT="0" distB="0" distL="114300" distR="114300" simplePos="0" relativeHeight="251699200" behindDoc="0" locked="0" layoutInCell="1" allowOverlap="1">
                   <wp:simplePos x="0" y="0"/>
-                  <wp:positionH relativeFrom="column">
-                    <wp:posOffset>3520440</wp:posOffset>
+                  <wp:positionH relativeFrom="margin">
+                    <wp:posOffset>664210</wp:posOffset>
                   </wp:positionH>
                   <wp:positionV relativeFrom="paragraph">
-                    <wp:posOffset>-327660</wp:posOffset>
+                    <wp:posOffset>-91440</wp:posOffset>
                   </wp:positionV>
-                  <wp:extent cx="1861185" cy="2559050"/>
-                  <wp:effectExtent l="0" t="6032" r="0" b="0"/>
+                  <wp:extent cx="1757045" cy="2559050"/>
+                  <wp:effectExtent l="0" t="952" r="0" b="0"/>
                   <wp:wrapSquare wrapText="bothSides"/>
                   <wp:docPr id="46" name="Imagen 46"/>
                   <wp:cNvGraphicFramePr>
@@ -21950,6 +22432,218 @@
                         </pic:nvPicPr>
                         <pic:blipFill>
                           <a:blip r:embed="rId24" cstate="print">
+                            <a:extLst>
+                              <a:ext uri="{28A0092B-C50C-407E-A947-70E740481C1C}">
+                                <a14:useLocalDpi xmlns:a14="http://schemas.microsoft.com/office/drawing/2010/main" val="0"/>
+                              </a:ext>
+                            </a:extLst>
+                          </a:blip>
+                          <a:srcRect/>
+                          <a:stretch>
+                            <a:fillRect/>
+                          </a:stretch>
+                        </pic:blipFill>
+                        <pic:spPr bwMode="auto">
+                          <a:xfrm rot="16200000">
+                            <a:off x="0" y="0"/>
+                            <a:ext cx="1757045" cy="2559050"/>
+                          </a:xfrm>
+                          <a:prstGeom prst="rect">
+                            <a:avLst/>
+                          </a:prstGeom>
+                          <a:noFill/>
+                          <a:ln>
+                            <a:noFill/>
+                          </a:ln>
+                        </pic:spPr>
+                      </pic:pic>
+                    </a:graphicData>
+                  </a:graphic>
+                  <wp14:sizeRelH relativeFrom="page">
+                    <wp14:pctWidth>0</wp14:pctWidth>
+                  </wp14:sizeRelH>
+                  <wp14:sizeRelV relativeFrom="page">
+                    <wp14:pctHeight>0</wp14:pctHeight>
+                  </wp14:sizeRelV>
+                </wp:anchor>
+              </w:drawing>
+            </w:r>
+          </w:p>
+          <w:p>
+            <w:pPr>
+              <w:spacing w:line="360" w:lineRule="auto"/>
+              <w:rPr>
+                <w:sz w:val="24"/>
+                <w:szCs w:val="24"/>
+              </w:rPr>
+            </w:pPr>
+          </w:p>
+          <w:p>
+            <w:pPr>
+              <w:spacing w:line="360" w:lineRule="auto"/>
+              <w:rPr>
+                <w:sz w:val="24"/>
+                <w:szCs w:val="24"/>
+              </w:rPr>
+            </w:pPr>
+          </w:p>
+          <w:p>
+            <w:pPr>
+              <w:spacing w:line="360" w:lineRule="auto"/>
+              <w:rPr>
+                <w:sz w:val="24"/>
+                <w:szCs w:val="24"/>
+              </w:rPr>
+            </w:pPr>
+          </w:p>
+          <w:p>
+            <w:pPr>
+              <w:spacing w:line="360" w:lineRule="auto"/>
+              <w:rPr>
+                <w:sz w:val="24"/>
+                <w:szCs w:val="24"/>
+              </w:rPr>
+            </w:pPr>
+          </w:p>
+          <w:p>
+            <w:pPr>
+              <w:spacing w:line="360" w:lineRule="auto"/>
+              <w:rPr>
+                <w:sz w:val="24"/>
+                <w:szCs w:val="24"/>
+              </w:rPr>
+            </w:pPr>
+          </w:p>
+          <w:p>
+            <w:pPr>
+              <w:spacing w:line="360" w:lineRule="auto"/>
+              <w:rPr>
+                <w:sz w:val="24"/>
+                <w:szCs w:val="24"/>
+              </w:rPr>
+            </w:pPr>
+          </w:p>
+          <w:p>
+            <w:pPr>
+              <w:spacing w:line="360" w:lineRule="auto"/>
+              <w:rPr>
+                <w:sz w:val="24"/>
+                <w:szCs w:val="24"/>
+              </w:rPr>
+            </w:pPr>
+          </w:p>
+        </w:tc>
+      </w:tr>
+    </w:tbl>
+    <w:tbl>
+      <w:tblPr>
+        <w:tblStyle w:val="Tablaconcuadrcula"/>
+        <w:tblpPr w:leftFromText="141" w:rightFromText="141" w:horzAnchor="page" w:tblpX="6968" w:tblpY="-960"/>
+        <w:tblW w:w="0" w:type="auto"/>
+        <w:tblLook w:val="04A0" w:firstRow="1" w:lastRow="0" w:firstColumn="1" w:lastColumn="0" w:noHBand="0" w:noVBand="1"/>
+      </w:tblPr>
+      <w:tblGrid>
+        <w:gridCol w:w="988"/>
+        <w:gridCol w:w="3690"/>
+      </w:tblGrid>
+      <w:tr>
+        <w:trPr>
+          <w:trHeight w:val="2117"/>
+        </w:trPr>
+        <w:tc>
+          <w:tcPr>
+            <w:tcW w:w="988" w:type="dxa"/>
+            <w:tcBorders>
+              <w:top w:val="double" w:sz="6" w:space="0" w:color="9BBB59" w:themeColor="accent3"/>
+              <w:left w:val="double" w:sz="6" w:space="0" w:color="9BBB59" w:themeColor="accent3"/>
+              <w:bottom w:val="double" w:sz="6" w:space="0" w:color="9BBB59" w:themeColor="accent3"/>
+              <w:right w:val="double" w:sz="6" w:space="0" w:color="9BBB59" w:themeColor="accent3"/>
+            </w:tcBorders>
+          </w:tcPr>
+          <w:p>
+            <w:pPr>
+              <w:spacing w:line="360" w:lineRule="auto"/>
+              <w:rPr>
+                <w:sz w:val="24"/>
+                <w:szCs w:val="24"/>
+              </w:rPr>
+            </w:pPr>
+          </w:p>
+        </w:tc>
+        <w:tc>
+          <w:tcPr>
+            <w:tcW w:w="3690" w:type="dxa"/>
+            <w:tcBorders>
+              <w:top w:val="double" w:sz="6" w:space="0" w:color="9BBB59" w:themeColor="accent3"/>
+              <w:left w:val="double" w:sz="6" w:space="0" w:color="9BBB59" w:themeColor="accent3"/>
+              <w:bottom w:val="double" w:sz="6" w:space="0" w:color="9BBB59" w:themeColor="accent3"/>
+              <w:right w:val="double" w:sz="6" w:space="0" w:color="9BBB59" w:themeColor="accent3"/>
+            </w:tcBorders>
+          </w:tcPr>
+          <w:p>
+            <w:pPr>
+              <w:spacing w:line="360" w:lineRule="auto"/>
+              <w:rPr>
+                <w:sz w:val="24"/>
+                <w:szCs w:val="24"/>
+              </w:rPr>
+            </w:pPr>
+          </w:p>
+        </w:tc>
+      </w:tr>
+      <w:tr>
+        <w:trPr>
+          <w:trHeight w:val="3822"/>
+        </w:trPr>
+        <w:tc>
+          <w:tcPr>
+            <w:tcW w:w="4678" w:type="dxa"/>
+            <w:gridSpan w:val="2"/>
+            <w:tcBorders>
+              <w:left w:val="single" w:sz="12" w:space="0" w:color="9BBB59" w:themeColor="accent3"/>
+              <w:bottom w:val="single" w:sz="12" w:space="0" w:color="9BBB59" w:themeColor="accent3"/>
+              <w:right w:val="single" w:sz="12" w:space="0" w:color="9BBB59" w:themeColor="accent3"/>
+            </w:tcBorders>
+          </w:tcPr>
+          <w:p>
+            <w:pPr>
+              <w:spacing w:line="360" w:lineRule="auto"/>
+              <w:rPr>
+                <w:sz w:val="24"/>
+                <w:szCs w:val="24"/>
+              </w:rPr>
+            </w:pPr>
+            <w:r>
+              <w:rPr>
+                <w:noProof/>
+              </w:rPr>
+              <w:drawing>
+                <wp:anchor distT="0" distB="0" distL="114300" distR="114300" simplePos="0" relativeHeight="251712512" behindDoc="0" locked="0" layoutInCell="1" allowOverlap="1" wp14:anchorId="208983F4" wp14:editId="5697F14B">
+                  <wp:simplePos x="0" y="0"/>
+                  <wp:positionH relativeFrom="margin">
+                    <wp:posOffset>464820</wp:posOffset>
+                  </wp:positionH>
+                  <wp:positionV relativeFrom="paragraph">
+                    <wp:posOffset>-224155</wp:posOffset>
+                  </wp:positionV>
+                  <wp:extent cx="1861185" cy="2559050"/>
+                  <wp:effectExtent l="0" t="6032" r="0" b="0"/>
+                  <wp:wrapSquare wrapText="bothSides"/>
+                  <wp:docPr id="42" name="Imagen 42"/>
+                  <wp:cNvGraphicFramePr>
+                    <a:graphicFrameLocks xmlns:a="http://schemas.openxmlformats.org/drawingml/2006/main" noChangeAspect="1"/>
+                  </wp:cNvGraphicFramePr>
+                  <a:graphic xmlns:a="http://schemas.openxmlformats.org/drawingml/2006/main">
+                    <a:graphicData uri="http://schemas.openxmlformats.org/drawingml/2006/picture">
+                      <pic:pic xmlns:pic="http://schemas.openxmlformats.org/drawingml/2006/picture">
+                        <pic:nvPicPr>
+                          <pic:cNvPr id="0" name="Picture 5"/>
+                          <pic:cNvPicPr>
+                            <a:picLocks noChangeAspect="1" noChangeArrowheads="1"/>
+                          </pic:cNvPicPr>
+                        </pic:nvPicPr>
+                        <pic:blipFill>
+                          <a:blip r:embed="rId25" cstate="print">
                             <a:extLst>
                               <a:ext uri="{28A0092B-C50C-407E-A947-70E740481C1C}">
                                 <a14:useLocalDpi xmlns:a14="http://schemas.microsoft.com/office/drawing/2010/main" val="0"/>
@@ -21990,45 +22684,30 @@
         </w:tc>
       </w:tr>
     </w:tbl>
-    <w:p>
-      <w:pPr>
-        <w:spacing w:line="360" w:lineRule="auto"/>
-        <w:rPr>
-          <w:sz w:val="24"/>
-          <w:szCs w:val="24"/>
-        </w:rPr>
-      </w:pPr>
-    </w:p>
-    <w:p>
-      <w:pPr>
-        <w:pStyle w:val="Ttulo2"/>
-      </w:pPr>
-      <w:bookmarkStart w:id="19" w:name="_Toc55298750"/>
-    </w:p>
-    <w:p/>
     <w:tbl>
       <w:tblPr>
         <w:tblStyle w:val="Tablaconcuadrcula"/>
-        <w:tblpPr w:leftFromText="141" w:rightFromText="141" w:vertAnchor="text" w:horzAnchor="margin" w:tblpXSpec="center" w:tblpY="461"/>
-        <w:tblW w:w="5000" w:type="pct"/>
+        <w:tblpPr w:leftFromText="141" w:rightFromText="141" w:vertAnchor="text" w:horzAnchor="page" w:tblpX="6931" w:tblpY="5735"/>
+        <w:tblW w:w="0" w:type="auto"/>
+        <w:tblLayout w:type="fixed"/>
         <w:tblLook w:val="04A0" w:firstRow="1" w:lastRow="0" w:firstColumn="1" w:lastColumn="0" w:noHBand="0" w:noVBand="1"/>
       </w:tblPr>
       <w:tblGrid>
-        <w:gridCol w:w="940"/>
-        <w:gridCol w:w="8458"/>
+        <w:gridCol w:w="1182"/>
+        <w:gridCol w:w="3473"/>
       </w:tblGrid>
       <w:tr>
         <w:trPr>
-          <w:trHeight w:val="1408"/>
+          <w:trHeight w:val="2260"/>
         </w:trPr>
         <w:tc>
           <w:tcPr>
-            <w:tcW w:w="500" w:type="pct"/>
+            <w:tcW w:w="1182" w:type="dxa"/>
             <w:tcBorders>
-              <w:top w:val="thinThickMediumGap" w:sz="24" w:space="0" w:color="9BBB59" w:themeColor="accent3"/>
-              <w:left w:val="thinThickMediumGap" w:sz="24" w:space="0" w:color="9BBB59" w:themeColor="accent3"/>
-              <w:bottom w:val="thinThickMediumGap" w:sz="24" w:space="0" w:color="9BBB59" w:themeColor="accent3"/>
-              <w:right w:val="thinThickMediumGap" w:sz="24" w:space="0" w:color="9BBB59" w:themeColor="accent3"/>
+              <w:top w:val="double" w:sz="6" w:space="0" w:color="9BBB59" w:themeColor="accent3"/>
+              <w:left w:val="double" w:sz="6" w:space="0" w:color="9BBB59" w:themeColor="accent3"/>
+              <w:bottom w:val="double" w:sz="6" w:space="0" w:color="9BBB59" w:themeColor="accent3"/>
+              <w:right w:val="double" w:sz="6" w:space="0" w:color="9BBB59" w:themeColor="accent3"/>
             </w:tcBorders>
           </w:tcPr>
           <w:p>
@@ -22040,49 +22719,17 @@
               </w:rPr>
             </w:pPr>
           </w:p>
-          <w:p>
-            <w:pPr>
-              <w:spacing w:line="360" w:lineRule="auto"/>
-              <w:jc w:val="center"/>
-              <w:rPr>
-                <w:sz w:val="24"/>
-                <w:szCs w:val="24"/>
-              </w:rPr>
-            </w:pPr>
-            <w:r>
-              <w:rPr>
-                <w:sz w:val="24"/>
-                <w:szCs w:val="24"/>
-              </w:rPr>
-              <w:t>C</w:t>
-            </w:r>
-            <w:r>
-              <w:rPr>
-                <w:sz w:val="24"/>
-                <w:szCs w:val="24"/>
-              </w:rPr>
-              <w:t>4</w:t>
-            </w:r>
-          </w:p>
         </w:tc>
         <w:tc>
           <w:tcPr>
-            <w:tcW w:w="4500" w:type="pct"/>
+            <w:tcW w:w="3473" w:type="dxa"/>
             <w:tcBorders>
-              <w:top w:val="thinThickMediumGap" w:sz="24" w:space="0" w:color="9BBB59" w:themeColor="accent3"/>
-              <w:left w:val="thinThickMediumGap" w:sz="24" w:space="0" w:color="9BBB59" w:themeColor="accent3"/>
-              <w:bottom w:val="thinThickMediumGap" w:sz="24" w:space="0" w:color="9BBB59" w:themeColor="accent3"/>
-              <w:right w:val="thinThickMediumGap" w:sz="24" w:space="0" w:color="9BBB59" w:themeColor="accent3"/>
+              <w:top w:val="double" w:sz="6" w:space="0" w:color="9BBB59" w:themeColor="accent3"/>
+              <w:left w:val="double" w:sz="6" w:space="0" w:color="9BBB59" w:themeColor="accent3"/>
+              <w:bottom w:val="double" w:sz="6" w:space="0" w:color="9BBB59" w:themeColor="accent3"/>
+              <w:right w:val="double" w:sz="6" w:space="0" w:color="9BBB59" w:themeColor="accent3"/>
             </w:tcBorders>
           </w:tcPr>
-          <w:p>
-            <w:pPr>
-              <w:spacing w:line="360" w:lineRule="auto"/>
-              <w:rPr>
-                <w:noProof/>
-              </w:rPr>
-            </w:pPr>
-          </w:p>
           <w:p>
             <w:pPr>
               <w:spacing w:line="360" w:lineRule="auto"/>
@@ -22096,16 +22743,16 @@
       </w:tr>
       <w:tr>
         <w:trPr>
-          <w:trHeight w:val="3283"/>
+          <w:trHeight w:val="3598"/>
         </w:trPr>
         <w:tc>
           <w:tcPr>
-            <w:tcW w:w="5000" w:type="pct"/>
+            <w:tcW w:w="4655" w:type="dxa"/>
             <w:gridSpan w:val="2"/>
             <w:tcBorders>
-              <w:left w:val="thinThickMediumGap" w:sz="24" w:space="0" w:color="9BBB59" w:themeColor="accent3"/>
-              <w:bottom w:val="thinThickMediumGap" w:sz="24" w:space="0" w:color="9BBB59" w:themeColor="accent3"/>
-              <w:right w:val="thinThickMediumGap" w:sz="24" w:space="0" w:color="9BBB59" w:themeColor="accent3"/>
+              <w:left w:val="single" w:sz="12" w:space="0" w:color="9BBB59" w:themeColor="accent3"/>
+              <w:bottom w:val="single" w:sz="12" w:space="0" w:color="9BBB59" w:themeColor="accent3"/>
+              <w:right w:val="single" w:sz="12" w:space="0" w:color="9BBB59" w:themeColor="accent3"/>
             </w:tcBorders>
           </w:tcPr>
           <w:p>
@@ -22121,10 +22768,10 @@
                 <w:noProof/>
               </w:rPr>
               <w:drawing>
-                <wp:anchor distT="0" distB="0" distL="114300" distR="114300" simplePos="0" relativeHeight="251700224" behindDoc="0" locked="0" layoutInCell="1" allowOverlap="1">
+                <wp:anchor distT="0" distB="0" distL="114300" distR="114300" simplePos="0" relativeHeight="251714560" behindDoc="0" locked="0" layoutInCell="1" allowOverlap="1" wp14:anchorId="392941EC" wp14:editId="7ED2D266">
                   <wp:simplePos x="0" y="0"/>
-                  <wp:positionH relativeFrom="column">
-                    <wp:posOffset>3136900</wp:posOffset>
+                  <wp:positionH relativeFrom="margin">
+                    <wp:posOffset>497840</wp:posOffset>
                   </wp:positionH>
                   <wp:positionV relativeFrom="paragraph">
                     <wp:posOffset>-457200</wp:posOffset>
@@ -22132,7 +22779,7 @@
                   <wp:extent cx="2105660" cy="3034665"/>
                   <wp:effectExtent l="0" t="7303" r="1588" b="1587"/>
                   <wp:wrapSquare wrapText="bothSides"/>
-                  <wp:docPr id="48" name="Imagen 48"/>
+                  <wp:docPr id="44" name="Imagen 44"/>
                   <wp:cNvGraphicFramePr>
                     <a:graphicFrameLocks xmlns:a="http://schemas.openxmlformats.org/drawingml/2006/main" noChangeAspect="1"/>
                   </wp:cNvGraphicFramePr>
@@ -22146,7 +22793,7 @@
                           </pic:cNvPicPr>
                         </pic:nvPicPr>
                         <pic:blipFill rotWithShape="1">
-                          <a:blip r:embed="rId25" cstate="print">
+                          <a:blip r:embed="rId26" cstate="print">
                             <a:extLst>
                               <a:ext uri="{28A0092B-C50C-407E-A947-70E740481C1C}">
                                 <a14:useLocalDpi xmlns:a14="http://schemas.microsoft.com/office/drawing/2010/main" val="0"/>
@@ -22190,15 +22837,206 @@
         </w:tc>
       </w:tr>
     </w:tbl>
+    <w:p>
+      <w:pPr>
+        <w:spacing w:line="360" w:lineRule="auto"/>
+        <w:rPr>
+          <w:sz w:val="24"/>
+          <w:szCs w:val="24"/>
+        </w:rPr>
+      </w:pPr>
+      <w:r>
+        <w:rPr>
+          <w:sz w:val="24"/>
+          <w:szCs w:val="24"/>
+        </w:rPr>
+        <w:br w:type="textWrapping" w:clear="all"/>
+      </w:r>
+    </w:p>
+    <w:tbl>
+      <w:tblPr>
+        <w:tblStyle w:val="Tablaconcuadrcula"/>
+        <w:tblpPr w:leftFromText="141" w:rightFromText="141" w:vertAnchor="text" w:tblpX="-431" w:tblpY="1"/>
+        <w:tblOverlap w:val="never"/>
+        <w:tblW w:w="0" w:type="auto"/>
+        <w:tblLook w:val="04A0" w:firstRow="1" w:lastRow="0" w:firstColumn="1" w:lastColumn="0" w:noHBand="0" w:noVBand="1"/>
+      </w:tblPr>
+      <w:tblGrid>
+        <w:gridCol w:w="1250"/>
+        <w:gridCol w:w="3828"/>
+      </w:tblGrid>
+      <w:tr>
+        <w:trPr>
+          <w:trHeight w:val="2214"/>
+        </w:trPr>
+        <w:tc>
+          <w:tcPr>
+            <w:tcW w:w="1250" w:type="dxa"/>
+            <w:tcBorders>
+              <w:top w:val="double" w:sz="6" w:space="0" w:color="9BBB59" w:themeColor="accent3"/>
+              <w:left w:val="double" w:sz="6" w:space="0" w:color="9BBB59" w:themeColor="accent3"/>
+              <w:bottom w:val="double" w:sz="6" w:space="0" w:color="9BBB59" w:themeColor="accent3"/>
+              <w:right w:val="double" w:sz="6" w:space="0" w:color="9BBB59" w:themeColor="accent3"/>
+            </w:tcBorders>
+          </w:tcPr>
+          <w:p>
+            <w:pPr>
+              <w:spacing w:line="360" w:lineRule="auto"/>
+              <w:rPr>
+                <w:sz w:val="24"/>
+                <w:szCs w:val="24"/>
+              </w:rPr>
+            </w:pPr>
+          </w:p>
+        </w:tc>
+        <w:tc>
+          <w:tcPr>
+            <w:tcW w:w="3828" w:type="dxa"/>
+            <w:tcBorders>
+              <w:top w:val="double" w:sz="6" w:space="0" w:color="9BBB59" w:themeColor="accent3"/>
+              <w:left w:val="double" w:sz="6" w:space="0" w:color="9BBB59" w:themeColor="accent3"/>
+              <w:bottom w:val="double" w:sz="6" w:space="0" w:color="9BBB59" w:themeColor="accent3"/>
+              <w:right w:val="double" w:sz="6" w:space="0" w:color="9BBB59" w:themeColor="accent3"/>
+            </w:tcBorders>
+          </w:tcPr>
+          <w:p>
+            <w:pPr>
+              <w:spacing w:line="360" w:lineRule="auto"/>
+              <w:rPr>
+                <w:sz w:val="24"/>
+                <w:szCs w:val="24"/>
+              </w:rPr>
+            </w:pPr>
+          </w:p>
+        </w:tc>
+      </w:tr>
+      <w:tr>
+        <w:trPr>
+          <w:trHeight w:val="3582"/>
+        </w:trPr>
+        <w:tc>
+          <w:tcPr>
+            <w:tcW w:w="5078" w:type="dxa"/>
+            <w:gridSpan w:val="2"/>
+            <w:tcBorders>
+              <w:left w:val="single" w:sz="12" w:space="0" w:color="9BBB59" w:themeColor="accent3"/>
+              <w:bottom w:val="single" w:sz="12" w:space="0" w:color="9BBB59" w:themeColor="accent3"/>
+              <w:right w:val="single" w:sz="12" w:space="0" w:color="9BBB59" w:themeColor="accent3"/>
+            </w:tcBorders>
+          </w:tcPr>
+          <w:p>
+            <w:pPr>
+              <w:spacing w:line="360" w:lineRule="auto"/>
+              <w:rPr>
+                <w:sz w:val="24"/>
+                <w:szCs w:val="24"/>
+              </w:rPr>
+            </w:pPr>
+            <w:r>
+              <w:rPr>
+                <w:noProof/>
+              </w:rPr>
+              <w:drawing>
+                <wp:anchor distT="0" distB="0" distL="114300" distR="114300" simplePos="0" relativeHeight="251700224" behindDoc="0" locked="0" layoutInCell="1" allowOverlap="1">
+                  <wp:simplePos x="0" y="0"/>
+                  <wp:positionH relativeFrom="margin">
+                    <wp:posOffset>441325</wp:posOffset>
+                  </wp:positionH>
+                  <wp:positionV relativeFrom="paragraph">
+                    <wp:posOffset>-410210</wp:posOffset>
+                  </wp:positionV>
+                  <wp:extent cx="2105660" cy="3034665"/>
+                  <wp:effectExtent l="0" t="7303" r="1588" b="1587"/>
+                  <wp:wrapSquare wrapText="bothSides"/>
+                  <wp:docPr id="48" name="Imagen 48"/>
+                  <wp:cNvGraphicFramePr>
+                    <a:graphicFrameLocks xmlns:a="http://schemas.openxmlformats.org/drawingml/2006/main" noChangeAspect="1"/>
+                  </wp:cNvGraphicFramePr>
+                  <a:graphic xmlns:a="http://schemas.openxmlformats.org/drawingml/2006/main">
+                    <a:graphicData uri="http://schemas.openxmlformats.org/drawingml/2006/picture">
+                      <pic:pic xmlns:pic="http://schemas.openxmlformats.org/drawingml/2006/picture">
+                        <pic:nvPicPr>
+                          <pic:cNvPr id="0" name="Picture 7"/>
+                          <pic:cNvPicPr>
+                            <a:picLocks noChangeAspect="1" noChangeArrowheads="1"/>
+                          </pic:cNvPicPr>
+                        </pic:nvPicPr>
+                        <pic:blipFill rotWithShape="1">
+                          <a:blip r:embed="rId26" cstate="print">
+                            <a:extLst>
+                              <a:ext uri="{28A0092B-C50C-407E-A947-70E740481C1C}">
+                                <a14:useLocalDpi xmlns:a14="http://schemas.microsoft.com/office/drawing/2010/main" val="0"/>
+                              </a:ext>
+                            </a:extLst>
+                          </a:blip>
+                          <a:srcRect l="4577"/>
+                          <a:stretch/>
+                        </pic:blipFill>
+                        <pic:spPr bwMode="auto">
+                          <a:xfrm rot="16200000">
+                            <a:off x="0" y="0"/>
+                            <a:ext cx="2105660" cy="3034665"/>
+                          </a:xfrm>
+                          <a:prstGeom prst="rect">
+                            <a:avLst/>
+                          </a:prstGeom>
+                          <a:noFill/>
+                          <a:ln>
+                            <a:noFill/>
+                          </a:ln>
+                          <a:extLst>
+                            <a:ext uri="{53640926-AAD7-44D8-BBD7-CCE9431645EC}">
+                              <a14:shadowObscured xmlns:a14="http://schemas.microsoft.com/office/drawing/2010/main"/>
+                            </a:ext>
+                          </a:extLst>
+                        </pic:spPr>
+                      </pic:pic>
+                    </a:graphicData>
+                  </a:graphic>
+                  <wp14:sizeRelH relativeFrom="page">
+                    <wp14:pctWidth>0</wp14:pctWidth>
+                  </wp14:sizeRelH>
+                  <wp14:sizeRelV relativeFrom="page">
+                    <wp14:pctHeight>0</wp14:pctHeight>
+                  </wp14:sizeRelV>
+                </wp:anchor>
+              </w:drawing>
+            </w:r>
+          </w:p>
+        </w:tc>
+      </w:tr>
+    </w:tbl>
+    <w:p>
+      <w:pPr>
+        <w:spacing w:line="360" w:lineRule="auto"/>
+        <w:rPr>
+          <w:sz w:val="24"/>
+          <w:szCs w:val="24"/>
+        </w:rPr>
+      </w:pPr>
+      <w:r>
+        <w:rPr>
+          <w:sz w:val="24"/>
+          <w:szCs w:val="24"/>
+        </w:rPr>
+        <w:br w:type="textWrapping" w:clear="all"/>
+      </w:r>
+      <w:bookmarkStart w:id="19" w:name="_Toc55298750"/>
+    </w:p>
     <w:p/>
     <w:p/>
+    <w:p/>
+    <w:p/>
+    <w:p/>
+    <w:p/>
+    <w:p/>
+    <w:p/>
     <w:p>
       <w:pPr>
         <w:pStyle w:val="Ttulo2"/>
         <w:ind w:firstLine="708"/>
       </w:pPr>
       <w:r>
-        <w:lastRenderedPageBreak/>
         <w:t xml:space="preserve">3.3 </w:t>
       </w:r>
       <w:r>
@@ -22227,7 +23065,23 @@
           <w:sz w:val="24"/>
           <w:szCs w:val="24"/>
         </w:rPr>
-        <w:t xml:space="preserve"> (mecatronica)</w:t>
+        <w:t xml:space="preserve"> (</w:t>
+      </w:r>
+      <w:proofErr w:type="spellStart"/>
+      <w:r>
+        <w:rPr>
+          <w:sz w:val="24"/>
+          <w:szCs w:val="24"/>
+        </w:rPr>
+        <w:t>mecatronica</w:t>
+      </w:r>
+      <w:proofErr w:type="spellEnd"/>
+      <w:r>
+        <w:rPr>
+          <w:sz w:val="24"/>
+          <w:szCs w:val="24"/>
+        </w:rPr>
+        <w:t>)</w:t>
       </w:r>
     </w:p>
     <w:p>
@@ -22250,14 +23104,39 @@
           <w:sz w:val="24"/>
           <w:szCs w:val="24"/>
         </w:rPr>
-        <w:t>es gastarla menor cantidad de recursos para decidir qué conceptos tienen el mayor potencial para convertirse en un concepto de calidad. La dificultad en la evaluación de conceptos y la toma de decisiones es que debemos elegir qué conceptos dedicar tiempo a desarrollar cuando todavía tenemos conocimientos y datos muy limitados en los que basar esta selección.</w:t>
-      </w:r>
-      <w:r>
-        <w:rPr>
-          <w:sz w:val="24"/>
-          <w:szCs w:val="24"/>
-        </w:rPr>
-        <w:t>(ullman)</w:t>
+        <w:t xml:space="preserve">es gastarla menor cantidad de recursos para decidir qué conceptos tienen el mayor potencial para convertirse en un concepto de calidad. La dificultad en la evaluación de conceptos y la toma de decisiones es que debemos elegir qué conceptos dedicar tiempo a desarrollar cuando todavía tenemos conocimientos y datos muy limitados en los que basar esta </w:t>
+      </w:r>
+      <w:proofErr w:type="gramStart"/>
+      <w:r>
+        <w:rPr>
+          <w:sz w:val="24"/>
+          <w:szCs w:val="24"/>
+        </w:rPr>
+        <w:t>selección.</w:t>
+      </w:r>
+      <w:r>
+        <w:rPr>
+          <w:sz w:val="24"/>
+          <w:szCs w:val="24"/>
+        </w:rPr>
+        <w:t>(</w:t>
+      </w:r>
+      <w:proofErr w:type="spellStart"/>
+      <w:proofErr w:type="gramEnd"/>
+      <w:r>
+        <w:rPr>
+          <w:sz w:val="24"/>
+          <w:szCs w:val="24"/>
+        </w:rPr>
+        <w:t>ullman</w:t>
+      </w:r>
+      <w:proofErr w:type="spellEnd"/>
+      <w:r>
+        <w:rPr>
+          <w:sz w:val="24"/>
+          <w:szCs w:val="24"/>
+        </w:rPr>
+        <w:t>)</w:t>
       </w:r>
     </w:p>
     <w:p>
@@ -22356,6 +23235,7 @@
       </w:pPr>
       <w:bookmarkStart w:id="24" w:name="_Toc55298755"/>
       <w:r>
+        <w:lastRenderedPageBreak/>
         <w:t>Diseño de detalle</w:t>
       </w:r>
       <w:bookmarkEnd w:id="24"/>
@@ -22446,7 +23326,6 @@
       </w:pPr>
       <w:bookmarkStart w:id="29" w:name="_Toc55298760"/>
       <w:r>
-        <w:lastRenderedPageBreak/>
         <w:t xml:space="preserve">5.5 </w:t>
       </w:r>
       <w:r>
@@ -22571,6 +23450,7 @@
       </w:pPr>
       <w:bookmarkStart w:id="37" w:name="_Toc55298768"/>
       <w:r>
+        <w:lastRenderedPageBreak/>
         <w:t>Conclusiones</w:t>
       </w:r>
       <w:bookmarkEnd w:id="37"/>
@@ -22677,9 +23557,9 @@
           <w:szCs w:val="20"/>
           <w:shd w:val="clear" w:color="auto" w:fill="FFFFFF"/>
         </w:rPr>
-        <w:lastRenderedPageBreak/>
         <w:t xml:space="preserve"> [3]C. Romero, "Lago de Xochimilco, Ciudad de México - Los Lagos más Importantes de México", </w:t>
       </w:r>
+      <w:proofErr w:type="spellStart"/>
       <w:r>
         <w:rPr>
           <w:rFonts w:ascii="Arial" w:hAnsi="Arial" w:cs="Arial"/>
@@ -22690,39 +23570,9 @@
           <w:szCs w:val="20"/>
           <w:shd w:val="clear" w:color="auto" w:fill="FFFFFF"/>
         </w:rPr>
-        <w:t>GoAppMX - Tu Guía Turística Interactiva</w:t>
-      </w:r>
-      <w:r>
-        <w:rPr>
-          <w:rFonts w:ascii="Arial" w:hAnsi="Arial" w:cs="Arial"/>
-          <w:color w:val="000000"/>
-          <w:sz w:val="20"/>
-          <w:szCs w:val="20"/>
-          <w:shd w:val="clear" w:color="auto" w:fill="FFFFFF"/>
-        </w:rPr>
-        <w:t>, 2017. [Online]. Disponible: https://www.goapp.mx/que-hacer-lago-de-xochimilco-ciudad-de-mexico-749. [Acceso: 10- Nov- 2020].</w:t>
-      </w:r>
-    </w:p>
-    <w:p>
-      <w:pPr>
-        <w:rPr>
-          <w:rFonts w:ascii="Arial" w:hAnsi="Arial" w:cs="Arial"/>
-          <w:color w:val="000000"/>
-          <w:sz w:val="20"/>
-          <w:szCs w:val="20"/>
-          <w:shd w:val="clear" w:color="auto" w:fill="FFFFFF"/>
-        </w:rPr>
-      </w:pPr>
-      <w:r>
-        <w:rPr>
-          <w:rFonts w:ascii="Arial" w:hAnsi="Arial" w:cs="Arial"/>
-          <w:color w:val="000000"/>
-          <w:sz w:val="20"/>
-          <w:szCs w:val="20"/>
-          <w:shd w:val="clear" w:color="auto" w:fill="FFFFFF"/>
-        </w:rPr>
-        <w:t>[4]J. Legorreta, </w:t>
-      </w:r>
+        <w:t>GoAppMX</w:t>
+      </w:r>
+      <w:proofErr w:type="spellEnd"/>
       <w:r>
         <w:rPr>
           <w:rFonts w:ascii="Arial" w:hAnsi="Arial" w:cs="Arial"/>
@@ -22733,7 +23583,7 @@
           <w:szCs w:val="20"/>
           <w:shd w:val="clear" w:color="auto" w:fill="FFFFFF"/>
         </w:rPr>
-        <w:t>Región Líquida</w:t>
+        <w:t xml:space="preserve"> - Tu Guía Turística Interactiva</w:t>
       </w:r>
       <w:r>
         <w:rPr>
@@ -22743,7 +23593,7 @@
           <w:szCs w:val="20"/>
           <w:shd w:val="clear" w:color="auto" w:fill="FFFFFF"/>
         </w:rPr>
-        <w:t>. Ciudad de México: Instituto Mexicano de la Radio (IMER), 2005.</w:t>
+        <w:t>, 2017. [Online]. Disponible: https://www.goapp.mx/que-hacer-lago-de-xochimilco-ciudad-de-mexico-749. [Acceso: 10- Nov- 2020].</w:t>
       </w:r>
     </w:p>
     <w:p>
@@ -22764,130 +23614,7 @@
           <w:szCs w:val="20"/>
           <w:shd w:val="clear" w:color="auto" w:fill="FFFFFF"/>
         </w:rPr>
-        <w:t>[5]</w:t>
-      </w:r>
-    </w:p>
-    <w:p>
-      <w:pPr>
-        <w:rPr>
-          <w:rFonts w:ascii="Arial" w:hAnsi="Arial" w:cs="Arial"/>
-          <w:color w:val="000000"/>
-          <w:sz w:val="20"/>
-          <w:szCs w:val="20"/>
-          <w:shd w:val="clear" w:color="auto" w:fill="FFFFFF"/>
-        </w:rPr>
-      </w:pPr>
-      <w:r>
-        <w:rPr>
-          <w:rFonts w:ascii="Arial" w:hAnsi="Arial" w:cs="Arial"/>
-          <w:color w:val="000000"/>
-          <w:sz w:val="20"/>
-          <w:szCs w:val="20"/>
-          <w:shd w:val="clear" w:color="auto" w:fill="FFFFFF"/>
-        </w:rPr>
-        <w:t>[</w:t>
-      </w:r>
-      <w:r>
-        <w:rPr>
-          <w:rFonts w:ascii="Arial" w:hAnsi="Arial" w:cs="Arial"/>
-          <w:color w:val="000000"/>
-          <w:sz w:val="20"/>
-          <w:szCs w:val="20"/>
-          <w:shd w:val="clear" w:color="auto" w:fill="FFFFFF"/>
-        </w:rPr>
-        <w:t>6</w:t>
-      </w:r>
-      <w:r>
-        <w:rPr>
-          <w:rFonts w:ascii="Arial" w:hAnsi="Arial" w:cs="Arial"/>
-          <w:color w:val="000000"/>
-          <w:sz w:val="20"/>
-          <w:szCs w:val="20"/>
-          <w:shd w:val="clear" w:color="auto" w:fill="FFFFFF"/>
-        </w:rPr>
-        <w:t>]Secretaría del Medio Ambiente (SEDEMA), "Reporte de Plantas de Tratamiento Operadas por las Fuentes Fijas (RPTAR)", Ciudad de México, 2016.</w:t>
-      </w:r>
-    </w:p>
-    <w:p>
-      <w:pPr>
-        <w:rPr>
-          <w:rFonts w:ascii="Arial" w:hAnsi="Arial" w:cs="Arial"/>
-          <w:color w:val="000000"/>
-          <w:sz w:val="20"/>
-          <w:szCs w:val="20"/>
-          <w:shd w:val="clear" w:color="auto" w:fill="FFFFFF"/>
-        </w:rPr>
-      </w:pPr>
-      <w:r>
-        <w:rPr>
-          <w:rFonts w:ascii="Arial" w:hAnsi="Arial" w:cs="Arial"/>
-          <w:color w:val="000000"/>
-          <w:sz w:val="20"/>
-          <w:szCs w:val="20"/>
-          <w:shd w:val="clear" w:color="auto" w:fill="FFFFFF"/>
-        </w:rPr>
-        <w:t>[</w:t>
-      </w:r>
-      <w:r>
-        <w:rPr>
-          <w:rFonts w:ascii="Arial" w:hAnsi="Arial" w:cs="Arial"/>
-          <w:color w:val="000000"/>
-          <w:sz w:val="20"/>
-          <w:szCs w:val="20"/>
-          <w:shd w:val="clear" w:color="auto" w:fill="FFFFFF"/>
-        </w:rPr>
-        <w:t>7</w:t>
-      </w:r>
-      <w:r>
-        <w:rPr>
-          <w:rFonts w:ascii="Arial" w:hAnsi="Arial" w:cs="Arial"/>
-          <w:color w:val="000000"/>
-          <w:sz w:val="20"/>
-          <w:szCs w:val="20"/>
-          <w:shd w:val="clear" w:color="auto" w:fill="FFFFFF"/>
-        </w:rPr>
-        <w:t>]El Sol de México, "Reciben canales de Xochimilco descargas de aguas negras", 2017.</w:t>
-      </w:r>
-    </w:p>
-    <w:p>
-      <w:pPr>
-        <w:rPr>
-          <w:rFonts w:ascii="Arial" w:hAnsi="Arial" w:cs="Arial"/>
-          <w:color w:val="000000"/>
-          <w:sz w:val="20"/>
-          <w:szCs w:val="20"/>
-          <w:shd w:val="clear" w:color="auto" w:fill="FFFFFF"/>
-        </w:rPr>
-      </w:pPr>
-      <w:r>
-        <w:rPr>
-          <w:rFonts w:ascii="Arial" w:hAnsi="Arial" w:cs="Arial"/>
-          <w:color w:val="000000"/>
-          <w:sz w:val="20"/>
-          <w:szCs w:val="20"/>
-          <w:shd w:val="clear" w:color="auto" w:fill="FFFFFF"/>
-        </w:rPr>
-        <w:t>[</w:t>
-      </w:r>
-      <w:r>
-        <w:rPr>
-          <w:rFonts w:ascii="Arial" w:hAnsi="Arial" w:cs="Arial"/>
-          <w:color w:val="000000"/>
-          <w:sz w:val="20"/>
-          <w:szCs w:val="20"/>
-          <w:shd w:val="clear" w:color="auto" w:fill="FFFFFF"/>
-        </w:rPr>
-        <w:t>8</w:t>
-      </w:r>
-      <w:r>
-        <w:rPr>
-          <w:rFonts w:ascii="Arial" w:hAnsi="Arial" w:cs="Arial"/>
-          <w:color w:val="000000"/>
-          <w:sz w:val="20"/>
-          <w:szCs w:val="20"/>
-          <w:shd w:val="clear" w:color="auto" w:fill="FFFFFF"/>
-        </w:rPr>
-        <w:t>]L. Bojórquez, </w:t>
+        <w:t>[4]J. Legorreta, </w:t>
       </w:r>
       <w:r>
         <w:rPr>
@@ -22899,7 +23626,7 @@
           <w:szCs w:val="20"/>
           <w:shd w:val="clear" w:color="auto" w:fill="FFFFFF"/>
         </w:rPr>
-        <w:t>Contaminación Química y Biológica en la Zona Lacustre de Xochimilco</w:t>
+        <w:t>Región Líquida</w:t>
       </w:r>
       <w:r>
         <w:rPr>
@@ -22909,7 +23636,7 @@
           <w:szCs w:val="20"/>
           <w:shd w:val="clear" w:color="auto" w:fill="FFFFFF"/>
         </w:rPr>
-        <w:t>, 1st ed. Ciudad de México, 2017, pp. 23-64.</w:t>
+        <w:t>. Ciudad de México: Instituto Mexicano de la Radio (IMER), 2005.</w:t>
       </w:r>
     </w:p>
     <w:p>
@@ -22930,9 +23657,11 @@
           <w:szCs w:val="20"/>
           <w:shd w:val="clear" w:color="auto" w:fill="FFFFFF"/>
         </w:rPr>
-        <w:t>[</w:t>
-      </w:r>
-      <w:r>
+        <w:t>[5]</w:t>
+      </w:r>
+    </w:p>
+    <w:p>
+      <w:pPr>
         <w:rPr>
           <w:rFonts w:ascii="Arial" w:hAnsi="Arial" w:cs="Arial"/>
           <w:color w:val="000000"/>
@@ -22940,8 +23669,7 @@
           <w:szCs w:val="20"/>
           <w:shd w:val="clear" w:color="auto" w:fill="FFFFFF"/>
         </w:rPr>
-        <w:t>9</w:t>
-      </w:r>
+      </w:pPr>
       <w:r>
         <w:rPr>
           <w:rFonts w:ascii="Arial" w:hAnsi="Arial" w:cs="Arial"/>
@@ -22950,11 +23678,9 @@
           <w:szCs w:val="20"/>
           <w:shd w:val="clear" w:color="auto" w:fill="FFFFFF"/>
         </w:rPr>
-        <w:t>]R. Flores and G. Pérez, "El análisis de Riesgos para el Diseño de Políticas Públicas y Presupuestales. SRA-LA 2018", Ciudad de México, 2020.</w:t>
-      </w:r>
-    </w:p>
-    <w:p>
-      <w:pPr>
+        <w:t>[</w:t>
+      </w:r>
+      <w:r>
         <w:rPr>
           <w:rFonts w:ascii="Arial" w:hAnsi="Arial" w:cs="Arial"/>
           <w:color w:val="000000"/>
@@ -22962,7 +23688,8 @@
           <w:szCs w:val="20"/>
           <w:shd w:val="clear" w:color="auto" w:fill="FFFFFF"/>
         </w:rPr>
-      </w:pPr>
+        <w:t>6</w:t>
+      </w:r>
       <w:r>
         <w:rPr>
           <w:rFonts w:ascii="Arial" w:hAnsi="Arial" w:cs="Arial"/>
@@ -22971,7 +23698,7 @@
           <w:szCs w:val="20"/>
           <w:shd w:val="clear" w:color="auto" w:fill="FFFFFF"/>
         </w:rPr>
-        <w:t>[10]</w:t>
+        <w:t>]Secretaría del Medio Ambiente (SEDEMA), "Reporte de Plantas de Tratamiento Operadas por las Fuentes Fijas (RPTAR)", Ciudad de México, 2016.</w:t>
       </w:r>
     </w:p>
     <w:p>
@@ -22984,6 +23711,172 @@
           <w:shd w:val="clear" w:color="auto" w:fill="FFFFFF"/>
         </w:rPr>
       </w:pPr>
+      <w:r>
+        <w:rPr>
+          <w:rFonts w:ascii="Arial" w:hAnsi="Arial" w:cs="Arial"/>
+          <w:color w:val="000000"/>
+          <w:sz w:val="20"/>
+          <w:szCs w:val="20"/>
+          <w:shd w:val="clear" w:color="auto" w:fill="FFFFFF"/>
+        </w:rPr>
+        <w:t>[</w:t>
+      </w:r>
+      <w:r>
+        <w:rPr>
+          <w:rFonts w:ascii="Arial" w:hAnsi="Arial" w:cs="Arial"/>
+          <w:color w:val="000000"/>
+          <w:sz w:val="20"/>
+          <w:szCs w:val="20"/>
+          <w:shd w:val="clear" w:color="auto" w:fill="FFFFFF"/>
+        </w:rPr>
+        <w:t>7</w:t>
+      </w:r>
+      <w:r>
+        <w:rPr>
+          <w:rFonts w:ascii="Arial" w:hAnsi="Arial" w:cs="Arial"/>
+          <w:color w:val="000000"/>
+          <w:sz w:val="20"/>
+          <w:szCs w:val="20"/>
+          <w:shd w:val="clear" w:color="auto" w:fill="FFFFFF"/>
+        </w:rPr>
+        <w:t>]El Sol de México, "Reciben canales de Xochimilco descargas de aguas negras", 2017.</w:t>
+      </w:r>
+    </w:p>
+    <w:p>
+      <w:pPr>
+        <w:rPr>
+          <w:rFonts w:ascii="Arial" w:hAnsi="Arial" w:cs="Arial"/>
+          <w:color w:val="000000"/>
+          <w:sz w:val="20"/>
+          <w:szCs w:val="20"/>
+          <w:shd w:val="clear" w:color="auto" w:fill="FFFFFF"/>
+        </w:rPr>
+      </w:pPr>
+      <w:r>
+        <w:rPr>
+          <w:rFonts w:ascii="Arial" w:hAnsi="Arial" w:cs="Arial"/>
+          <w:color w:val="000000"/>
+          <w:sz w:val="20"/>
+          <w:szCs w:val="20"/>
+          <w:shd w:val="clear" w:color="auto" w:fill="FFFFFF"/>
+        </w:rPr>
+        <w:t>[</w:t>
+      </w:r>
+      <w:r>
+        <w:rPr>
+          <w:rFonts w:ascii="Arial" w:hAnsi="Arial" w:cs="Arial"/>
+          <w:color w:val="000000"/>
+          <w:sz w:val="20"/>
+          <w:szCs w:val="20"/>
+          <w:shd w:val="clear" w:color="auto" w:fill="FFFFFF"/>
+        </w:rPr>
+        <w:t>8</w:t>
+      </w:r>
+      <w:r>
+        <w:rPr>
+          <w:rFonts w:ascii="Arial" w:hAnsi="Arial" w:cs="Arial"/>
+          <w:color w:val="000000"/>
+          <w:sz w:val="20"/>
+          <w:szCs w:val="20"/>
+          <w:shd w:val="clear" w:color="auto" w:fill="FFFFFF"/>
+        </w:rPr>
+        <w:t>]L. Bojórquez, </w:t>
+      </w:r>
+      <w:r>
+        <w:rPr>
+          <w:rFonts w:ascii="Arial" w:hAnsi="Arial" w:cs="Arial"/>
+          <w:i/>
+          <w:iCs/>
+          <w:color w:val="000000"/>
+          <w:sz w:val="20"/>
+          <w:szCs w:val="20"/>
+          <w:shd w:val="clear" w:color="auto" w:fill="FFFFFF"/>
+        </w:rPr>
+        <w:t>Contaminación Química y Biológica en la Zona Lacustre de Xochimilco</w:t>
+      </w:r>
+      <w:r>
+        <w:rPr>
+          <w:rFonts w:ascii="Arial" w:hAnsi="Arial" w:cs="Arial"/>
+          <w:color w:val="000000"/>
+          <w:sz w:val="20"/>
+          <w:szCs w:val="20"/>
+          <w:shd w:val="clear" w:color="auto" w:fill="FFFFFF"/>
+        </w:rPr>
+        <w:t>, 1st ed. Ciudad de México, 2017, pp. 23-64.</w:t>
+      </w:r>
+    </w:p>
+    <w:p>
+      <w:pPr>
+        <w:rPr>
+          <w:rFonts w:ascii="Arial" w:hAnsi="Arial" w:cs="Arial"/>
+          <w:color w:val="000000"/>
+          <w:sz w:val="20"/>
+          <w:szCs w:val="20"/>
+          <w:shd w:val="clear" w:color="auto" w:fill="FFFFFF"/>
+        </w:rPr>
+      </w:pPr>
+      <w:r>
+        <w:rPr>
+          <w:rFonts w:ascii="Arial" w:hAnsi="Arial" w:cs="Arial"/>
+          <w:color w:val="000000"/>
+          <w:sz w:val="20"/>
+          <w:szCs w:val="20"/>
+          <w:shd w:val="clear" w:color="auto" w:fill="FFFFFF"/>
+        </w:rPr>
+        <w:t>[</w:t>
+      </w:r>
+      <w:r>
+        <w:rPr>
+          <w:rFonts w:ascii="Arial" w:hAnsi="Arial" w:cs="Arial"/>
+          <w:color w:val="000000"/>
+          <w:sz w:val="20"/>
+          <w:szCs w:val="20"/>
+          <w:shd w:val="clear" w:color="auto" w:fill="FFFFFF"/>
+        </w:rPr>
+        <w:t>9</w:t>
+      </w:r>
+      <w:r>
+        <w:rPr>
+          <w:rFonts w:ascii="Arial" w:hAnsi="Arial" w:cs="Arial"/>
+          <w:color w:val="000000"/>
+          <w:sz w:val="20"/>
+          <w:szCs w:val="20"/>
+          <w:shd w:val="clear" w:color="auto" w:fill="FFFFFF"/>
+        </w:rPr>
+        <w:t>]R. Flores and G. Pérez, "El análisis de Riesgos para el Diseño de Políticas Públicas y Presupuestales. SRA-LA 2018", Ciudad de México, 2020.</w:t>
+      </w:r>
+    </w:p>
+    <w:p>
+      <w:pPr>
+        <w:rPr>
+          <w:rFonts w:ascii="Arial" w:hAnsi="Arial" w:cs="Arial"/>
+          <w:color w:val="000000"/>
+          <w:sz w:val="20"/>
+          <w:szCs w:val="20"/>
+          <w:shd w:val="clear" w:color="auto" w:fill="FFFFFF"/>
+        </w:rPr>
+      </w:pPr>
+      <w:r>
+        <w:rPr>
+          <w:rFonts w:ascii="Arial" w:hAnsi="Arial" w:cs="Arial"/>
+          <w:color w:val="000000"/>
+          <w:sz w:val="20"/>
+          <w:szCs w:val="20"/>
+          <w:shd w:val="clear" w:color="auto" w:fill="FFFFFF"/>
+        </w:rPr>
+        <w:t>[10]</w:t>
+      </w:r>
+    </w:p>
+    <w:p>
+      <w:pPr>
+        <w:rPr>
+          <w:rFonts w:ascii="Arial" w:hAnsi="Arial" w:cs="Arial"/>
+          <w:color w:val="000000"/>
+          <w:sz w:val="20"/>
+          <w:szCs w:val="20"/>
+          <w:shd w:val="clear" w:color="auto" w:fill="FFFFFF"/>
+        </w:rPr>
+      </w:pPr>
     </w:p>
     <w:p>
       <w:pPr>
@@ -23038,6 +23931,7 @@
       </w:pPr>
     </w:p>
     <w:sectPr>
+      <w:type w:val="continuous"/>
       <w:pgSz w:w="12240" w:h="15840"/>
       <w:pgMar w:top="1871" w:right="1361" w:bottom="1418" w:left="1361" w:header="709" w:footer="709" w:gutter="0"/>
       <w:cols w:space="708"/>
@@ -25827,7 +26721,7 @@
 </file>
 
 <file path=customXml/itemProps1.xml><?xml version="1.0" encoding="utf-8"?>
-<ds:datastoreItem xmlns:ds="http://schemas.openxmlformats.org/officeDocument/2006/customXml" ds:itemID="{7A26DD74-DA2C-42EC-9065-D4CB5ED6DB95}">
+<ds:datastoreItem xmlns:ds="http://schemas.openxmlformats.org/officeDocument/2006/customXml" ds:itemID="{3DF3A2EE-CE96-4DAC-BD47-6CEFFE0D71A3}">
   <ds:schemaRefs>
     <ds:schemaRef ds:uri="http://schemas.openxmlformats.org/officeDocument/2006/bibliography"/>
   </ds:schemaRefs>

</xml_diff>

<commit_message>
agrego descripcion a tablas de conceptos
</commit_message>
<xml_diff>
--- a/Tesis2020.docx
+++ b/Tesis2020.docx
@@ -21551,8 +21551,6 @@
         </w:rPr>
         <w:t xml:space="preserve"> </w:t>
       </w:r>
-      <w:bookmarkStart w:id="18" w:name="_GoBack"/>
-      <w:bookmarkEnd w:id="18"/>
       <w:r>
         <w:rPr>
           <w:sz w:val="24"/>
@@ -21609,7 +21607,7 @@
       </w:tblGrid>
       <w:tr>
         <w:trPr>
-          <w:trHeight w:val="2117"/>
+          <w:trHeight w:val="2082"/>
         </w:trPr>
         <w:tc>
           <w:tcPr>
@@ -21620,15 +21618,42 @@
               <w:bottom w:val="double" w:sz="6" w:space="0" w:color="9BBB59" w:themeColor="accent3"/>
               <w:right w:val="double" w:sz="6" w:space="0" w:color="9BBB59" w:themeColor="accent3"/>
             </w:tcBorders>
+            <w:vAlign w:val="center"/>
           </w:tcPr>
           <w:p>
             <w:pPr>
-              <w:spacing w:line="360" w:lineRule="auto"/>
+              <w:jc w:val="center"/>
+              <w:rPr>
+                <w:sz w:val="20"/>
+                <w:szCs w:val="20"/>
+              </w:rPr>
+            </w:pPr>
+            <w:r>
+              <w:rPr>
+                <w:sz w:val="20"/>
+                <w:szCs w:val="20"/>
+              </w:rPr>
+              <w:lastRenderedPageBreak/>
+              <w:t>C1. Sub</w:t>
+            </w:r>
+          </w:p>
+          <w:p>
+            <w:pPr>
+              <w:jc w:val="center"/>
               <w:rPr>
                 <w:sz w:val="24"/>
                 <w:szCs w:val="24"/>
               </w:rPr>
             </w:pPr>
+            <w:proofErr w:type="spellStart"/>
+            <w:r>
+              <w:rPr>
+                <w:sz w:val="20"/>
+                <w:szCs w:val="20"/>
+              </w:rPr>
+              <w:t>Instru</w:t>
+            </w:r>
+            <w:proofErr w:type="spellEnd"/>
           </w:p>
         </w:tc>
         <w:tc>
@@ -21643,7 +21668,45 @@
           </w:tcPr>
           <w:p>
             <w:pPr>
-              <w:spacing w:line="360" w:lineRule="auto"/>
+              <w:jc w:val="both"/>
+              <w:rPr>
+                <w:sz w:val="20"/>
+                <w:szCs w:val="20"/>
+              </w:rPr>
+            </w:pPr>
+            <w:r>
+              <w:rPr>
+                <w:sz w:val="20"/>
+                <w:szCs w:val="20"/>
+              </w:rPr>
+              <w:t xml:space="preserve">Se tiene una vista frontal del sistema tubular, en cuyas entradas y salidas están ubicados los sensores de las variables de estudio. Estas señales se conectan a la instrumentación. Se envían estos datos al subsistema de interfaz. La parte remota es </w:t>
+            </w:r>
+            <w:r>
+              <w:rPr>
+                <w:sz w:val="20"/>
+                <w:szCs w:val="20"/>
+              </w:rPr>
+              <w:t xml:space="preserve">la comunicación entre Instrumentación e interfaz. Para alimentar al subsistema, se toma energía de </w:t>
+            </w:r>
+            <w:proofErr w:type="spellStart"/>
+            <w:r>
+              <w:rPr>
+                <w:sz w:val="20"/>
+                <w:szCs w:val="20"/>
+              </w:rPr>
+              <w:t>ByE</w:t>
+            </w:r>
+            <w:proofErr w:type="spellEnd"/>
+            <w:r>
+              <w:rPr>
+                <w:sz w:val="20"/>
+                <w:szCs w:val="20"/>
+              </w:rPr>
+              <w:t>..</w:t>
+            </w:r>
+          </w:p>
+          <w:p>
+            <w:pPr>
               <w:rPr>
                 <w:sz w:val="24"/>
                 <w:szCs w:val="24"/>
@@ -21771,15 +21834,43 @@
               <w:bottom w:val="double" w:sz="6" w:space="0" w:color="9BBB59" w:themeColor="accent3"/>
               <w:right w:val="double" w:sz="6" w:space="0" w:color="9BBB59" w:themeColor="accent3"/>
             </w:tcBorders>
+            <w:vAlign w:val="center"/>
           </w:tcPr>
           <w:p>
             <w:pPr>
               <w:spacing w:line="360" w:lineRule="auto"/>
+              <w:jc w:val="center"/>
+              <w:rPr>
+                <w:sz w:val="20"/>
+                <w:szCs w:val="20"/>
+              </w:rPr>
+            </w:pPr>
+            <w:r>
+              <w:rPr>
+                <w:sz w:val="20"/>
+                <w:szCs w:val="20"/>
+              </w:rPr>
+              <w:t>C2. Sub</w:t>
+            </w:r>
+          </w:p>
+          <w:p>
+            <w:pPr>
+              <w:spacing w:line="360" w:lineRule="auto"/>
+              <w:jc w:val="center"/>
               <w:rPr>
                 <w:sz w:val="24"/>
                 <w:szCs w:val="24"/>
               </w:rPr>
             </w:pPr>
+            <w:proofErr w:type="spellStart"/>
+            <w:r>
+              <w:rPr>
+                <w:sz w:val="20"/>
+                <w:szCs w:val="20"/>
+              </w:rPr>
+              <w:t>Instru</w:t>
+            </w:r>
+            <w:proofErr w:type="spellEnd"/>
           </w:p>
         </w:tc>
         <w:tc>
@@ -21794,12 +21885,19 @@
           </w:tcPr>
           <w:p>
             <w:pPr>
-              <w:spacing w:line="360" w:lineRule="auto"/>
-              <w:rPr>
-                <w:sz w:val="24"/>
-                <w:szCs w:val="24"/>
+              <w:jc w:val="both"/>
+              <w:rPr>
+                <w:sz w:val="20"/>
+                <w:szCs w:val="20"/>
               </w:rPr>
             </w:pPr>
+            <w:r>
+              <w:rPr>
+                <w:sz w:val="20"/>
+                <w:szCs w:val="20"/>
+              </w:rPr>
+              <w:t>Se tiene la ubicación de los sensores de las variables de estudio en unas posiciones que están en contacto con el agua residual. Estas señales se conectan a la parte de Instrumentación. La instrumentación consistirá en componentes electrónicos con un sistema de proceso a las entradas del subsistema.</w:t>
+            </w:r>
           </w:p>
         </w:tc>
       </w:tr>
@@ -22033,15 +22131,41 @@
               <w:bottom w:val="double" w:sz="6" w:space="0" w:color="9BBB59" w:themeColor="accent3"/>
               <w:right w:val="double" w:sz="6" w:space="0" w:color="9BBB59" w:themeColor="accent3"/>
             </w:tcBorders>
+            <w:vAlign w:val="center"/>
           </w:tcPr>
           <w:p>
             <w:pPr>
               <w:spacing w:line="360" w:lineRule="auto"/>
+              <w:jc w:val="center"/>
+              <w:rPr>
+                <w:sz w:val="20"/>
+                <w:szCs w:val="20"/>
+              </w:rPr>
+            </w:pPr>
+            <w:r>
+              <w:rPr>
+                <w:sz w:val="20"/>
+                <w:szCs w:val="20"/>
+              </w:rPr>
+              <w:t>C4. Sub</w:t>
+            </w:r>
+          </w:p>
+          <w:p>
+            <w:pPr>
+              <w:spacing w:line="360" w:lineRule="auto"/>
+              <w:jc w:val="center"/>
               <w:rPr>
                 <w:sz w:val="24"/>
                 <w:szCs w:val="24"/>
               </w:rPr>
             </w:pPr>
+            <w:r>
+              <w:rPr>
+                <w:sz w:val="20"/>
+                <w:szCs w:val="20"/>
+              </w:rPr>
+              <w:t>Inter</w:t>
+            </w:r>
           </w:p>
         </w:tc>
         <w:tc>
@@ -22056,12 +22180,77 @@
           </w:tcPr>
           <w:p>
             <w:pPr>
-              <w:spacing w:line="360" w:lineRule="auto"/>
-              <w:rPr>
-                <w:sz w:val="24"/>
-                <w:szCs w:val="24"/>
+              <w:jc w:val="both"/>
+              <w:rPr>
+                <w:sz w:val="20"/>
+                <w:szCs w:val="20"/>
               </w:rPr>
             </w:pPr>
+            <w:r>
+              <w:rPr>
+                <w:sz w:val="20"/>
+                <w:szCs w:val="20"/>
+              </w:rPr>
+              <w:t>Se muestra la ubicación</w:t>
+            </w:r>
+            <w:r>
+              <w:rPr>
+                <w:sz w:val="20"/>
+                <w:szCs w:val="20"/>
+              </w:rPr>
+              <w:t xml:space="preserve"> de cada componente en la interfaz remota. La variable de estudio en la pa</w:t>
+            </w:r>
+            <w:r>
+              <w:rPr>
+                <w:sz w:val="20"/>
+                <w:szCs w:val="20"/>
+              </w:rPr>
+              <w:t>r</w:t>
+            </w:r>
+            <w:r>
+              <w:rPr>
+                <w:sz w:val="20"/>
+                <w:szCs w:val="20"/>
+              </w:rPr>
+              <w:t xml:space="preserve">te central para una mejor visualización. Las opciones de ON/OFF, el paro de emergencia, una interacción numérica con los procesos y selección de la variable a estudiar. Se </w:t>
+            </w:r>
+            <w:r>
+              <w:rPr>
+                <w:sz w:val="20"/>
+                <w:szCs w:val="20"/>
+              </w:rPr>
+              <w:t>agrega</w:t>
+            </w:r>
+            <w:r>
+              <w:rPr>
+                <w:sz w:val="20"/>
+                <w:szCs w:val="20"/>
+              </w:rPr>
+              <w:t xml:space="preserve"> un modo </w:t>
+            </w:r>
+            <w:proofErr w:type="spellStart"/>
+            <w:r>
+              <w:rPr>
+                <w:sz w:val="20"/>
+                <w:szCs w:val="20"/>
+              </w:rPr>
+              <w:t>Sync</w:t>
+            </w:r>
+            <w:proofErr w:type="spellEnd"/>
+            <w:r>
+              <w:rPr>
+                <w:sz w:val="20"/>
+                <w:szCs w:val="20"/>
+              </w:rPr>
+              <w:t xml:space="preserve"> para la tran</w:t>
+            </w:r>
+            <w:r>
+              <w:rPr>
+                <w:sz w:val="20"/>
+                <w:szCs w:val="20"/>
+              </w:rPr>
+              <w:t>smisión de datos.</w:t>
+            </w:r>
           </w:p>
         </w:tc>
       </w:tr>
@@ -22186,15 +22375,41 @@
               <w:bottom w:val="double" w:sz="6" w:space="0" w:color="9BBB59" w:themeColor="accent3"/>
               <w:right w:val="double" w:sz="6" w:space="0" w:color="9BBB59" w:themeColor="accent3"/>
             </w:tcBorders>
+            <w:vAlign w:val="center"/>
           </w:tcPr>
           <w:p>
             <w:pPr>
               <w:spacing w:line="360" w:lineRule="auto"/>
+              <w:jc w:val="center"/>
+              <w:rPr>
+                <w:sz w:val="20"/>
+                <w:szCs w:val="20"/>
+              </w:rPr>
+            </w:pPr>
+            <w:r>
+              <w:rPr>
+                <w:sz w:val="20"/>
+                <w:szCs w:val="20"/>
+              </w:rPr>
+              <w:t>C3. Sub</w:t>
+            </w:r>
+          </w:p>
+          <w:p>
+            <w:pPr>
+              <w:spacing w:line="360" w:lineRule="auto"/>
+              <w:jc w:val="center"/>
               <w:rPr>
                 <w:sz w:val="24"/>
                 <w:szCs w:val="24"/>
               </w:rPr>
             </w:pPr>
+            <w:r>
+              <w:rPr>
+                <w:sz w:val="20"/>
+                <w:szCs w:val="20"/>
+              </w:rPr>
+              <w:t>Inter</w:t>
+            </w:r>
           </w:p>
         </w:tc>
         <w:tc>
@@ -22209,12 +22424,26 @@
           </w:tcPr>
           <w:p>
             <w:pPr>
-              <w:spacing w:line="360" w:lineRule="auto"/>
-              <w:rPr>
-                <w:sz w:val="24"/>
-                <w:szCs w:val="24"/>
+              <w:jc w:val="both"/>
+              <w:rPr>
+                <w:sz w:val="20"/>
+                <w:szCs w:val="20"/>
               </w:rPr>
             </w:pPr>
+            <w:r>
+              <w:rPr>
+                <w:sz w:val="20"/>
+                <w:szCs w:val="20"/>
+              </w:rPr>
+              <w:t xml:space="preserve">Se tiene una </w:t>
+            </w:r>
+            <w:r>
+              <w:rPr>
+                <w:sz w:val="20"/>
+                <w:szCs w:val="20"/>
+              </w:rPr>
+              <w:t>comunicación inalámbrica para el despliegue de datos de manera remota. Se tienen dos interfaces. Una física y otra en una computadora. La administración de estos datos tendrá un almacenamiento y se tendrá una vía de comunicación directa con el subsistema de instrumentación.</w:t>
+            </w:r>
           </w:p>
         </w:tc>
       </w:tr>
@@ -22347,15 +22576,44 @@
               <w:bottom w:val="double" w:sz="6" w:space="0" w:color="9BBB59" w:themeColor="accent3"/>
               <w:right w:val="double" w:sz="6" w:space="0" w:color="9BBB59" w:themeColor="accent3"/>
             </w:tcBorders>
+            <w:vAlign w:val="center"/>
           </w:tcPr>
           <w:p>
             <w:pPr>
               <w:spacing w:line="360" w:lineRule="auto"/>
+              <w:jc w:val="center"/>
+              <w:rPr>
+                <w:sz w:val="20"/>
+                <w:szCs w:val="20"/>
+              </w:rPr>
+            </w:pPr>
+            <w:r>
+              <w:rPr>
+                <w:sz w:val="20"/>
+                <w:szCs w:val="20"/>
+              </w:rPr>
+              <w:lastRenderedPageBreak/>
+              <w:t>C5. Sub</w:t>
+            </w:r>
+          </w:p>
+          <w:p>
+            <w:pPr>
+              <w:spacing w:line="360" w:lineRule="auto"/>
+              <w:jc w:val="center"/>
               <w:rPr>
                 <w:sz w:val="24"/>
                 <w:szCs w:val="24"/>
               </w:rPr>
             </w:pPr>
+            <w:proofErr w:type="spellStart"/>
+            <w:r>
+              <w:rPr>
+                <w:sz w:val="20"/>
+                <w:szCs w:val="20"/>
+              </w:rPr>
+              <w:t>ByE</w:t>
+            </w:r>
+            <w:proofErr w:type="spellEnd"/>
           </w:p>
         </w:tc>
         <w:tc>
@@ -22370,12 +22628,26 @@
           </w:tcPr>
           <w:p>
             <w:pPr>
-              <w:spacing w:line="360" w:lineRule="auto"/>
-              <w:rPr>
-                <w:sz w:val="24"/>
-                <w:szCs w:val="24"/>
+              <w:jc w:val="both"/>
+              <w:rPr>
+                <w:sz w:val="20"/>
+                <w:szCs w:val="20"/>
               </w:rPr>
             </w:pPr>
+            <w:r>
+              <w:rPr>
+                <w:sz w:val="20"/>
+                <w:szCs w:val="20"/>
+              </w:rPr>
+              <w:t>Se propone</w:t>
+            </w:r>
+            <w:r>
+              <w:rPr>
+                <w:sz w:val="20"/>
+                <w:szCs w:val="20"/>
+              </w:rPr>
+              <w:t xml:space="preserve"> un panel físico para la interacción del usuario con el RBT. La ubicación de la bomba y soplador, así como la fase de alimentación para el funcionamiento del RBT. Se muestra una válvula para decisión de recirculación del agua en la parte superior derecha, así como su salida de almacenamiento.</w:t>
+            </w:r>
           </w:p>
         </w:tc>
       </w:tr>
@@ -22559,15 +22831,57 @@
               <w:bottom w:val="double" w:sz="6" w:space="0" w:color="9BBB59" w:themeColor="accent3"/>
               <w:right w:val="double" w:sz="6" w:space="0" w:color="9BBB59" w:themeColor="accent3"/>
             </w:tcBorders>
+            <w:vAlign w:val="center"/>
           </w:tcPr>
           <w:p>
             <w:pPr>
               <w:spacing w:line="360" w:lineRule="auto"/>
+              <w:jc w:val="center"/>
+              <w:rPr>
+                <w:sz w:val="20"/>
+                <w:szCs w:val="20"/>
+              </w:rPr>
+            </w:pPr>
+            <w:r>
+              <w:rPr>
+                <w:sz w:val="20"/>
+                <w:szCs w:val="20"/>
+              </w:rPr>
+              <w:t>C</w:t>
+            </w:r>
+            <w:r>
+              <w:rPr>
+                <w:sz w:val="20"/>
+                <w:szCs w:val="20"/>
+              </w:rPr>
+              <w:t>6</w:t>
+            </w:r>
+            <w:r>
+              <w:rPr>
+                <w:sz w:val="20"/>
+                <w:szCs w:val="20"/>
+              </w:rPr>
+              <w:t>. Sub</w:t>
+            </w:r>
+          </w:p>
+          <w:p>
+            <w:pPr>
+              <w:spacing w:line="360" w:lineRule="auto"/>
+              <w:jc w:val="center"/>
               <w:rPr>
                 <w:sz w:val="24"/>
                 <w:szCs w:val="24"/>
               </w:rPr>
             </w:pPr>
+            <w:proofErr w:type="spellStart"/>
+            <w:r>
+              <w:rPr>
+                <w:sz w:val="20"/>
+                <w:szCs w:val="20"/>
+              </w:rPr>
+              <w:t>ByE</w:t>
+            </w:r>
+            <w:proofErr w:type="spellEnd"/>
           </w:p>
         </w:tc>
         <w:tc>
@@ -22582,12 +22896,47 @@
           </w:tcPr>
           <w:p>
             <w:pPr>
-              <w:spacing w:line="360" w:lineRule="auto"/>
-              <w:rPr>
-                <w:sz w:val="24"/>
-                <w:szCs w:val="24"/>
+              <w:jc w:val="both"/>
+              <w:rPr>
+                <w:sz w:val="20"/>
+                <w:szCs w:val="20"/>
               </w:rPr>
             </w:pPr>
+            <w:r>
+              <w:rPr>
+                <w:sz w:val="20"/>
+                <w:szCs w:val="20"/>
+              </w:rPr>
+              <w:t>Se observa</w:t>
+            </w:r>
+            <w:r>
+              <w:rPr>
+                <w:sz w:val="20"/>
+                <w:szCs w:val="20"/>
+              </w:rPr>
+              <w:t xml:space="preserve"> la conexión de la bomba y soplador más de cerca, así como la distribución del agua recirculada y de la tratada. La regulación de la energía conectada </w:t>
+            </w:r>
+            <w:r>
+              <w:rPr>
+                <w:sz w:val="20"/>
+                <w:szCs w:val="20"/>
+              </w:rPr>
+              <w:t>a los subsistemas</w:t>
+            </w:r>
+            <w:r>
+              <w:rPr>
+                <w:sz w:val="20"/>
+                <w:szCs w:val="20"/>
+              </w:rPr>
+              <w:t xml:space="preserve"> </w:t>
+            </w:r>
+            <w:r>
+              <w:rPr>
+                <w:sz w:val="20"/>
+                <w:szCs w:val="20"/>
+              </w:rPr>
+              <w:t>y un panel con botones ON/OFF, purga, recirculación manual y regulación de flujo en el RBT.</w:t>
+            </w:r>
           </w:p>
         </w:tc>
       </w:tr>
@@ -22709,15 +23058,43 @@
               <w:bottom w:val="double" w:sz="6" w:space="0" w:color="9BBB59" w:themeColor="accent3"/>
               <w:right w:val="double" w:sz="6" w:space="0" w:color="9BBB59" w:themeColor="accent3"/>
             </w:tcBorders>
+            <w:vAlign w:val="center"/>
           </w:tcPr>
           <w:p>
             <w:pPr>
               <w:spacing w:line="360" w:lineRule="auto"/>
+              <w:jc w:val="center"/>
+              <w:rPr>
+                <w:sz w:val="20"/>
+                <w:szCs w:val="20"/>
+              </w:rPr>
+            </w:pPr>
+            <w:r>
+              <w:rPr>
+                <w:sz w:val="20"/>
+                <w:szCs w:val="20"/>
+              </w:rPr>
+              <w:t>C8. Sub</w:t>
+            </w:r>
+          </w:p>
+          <w:p>
+            <w:pPr>
+              <w:spacing w:line="360" w:lineRule="auto"/>
+              <w:jc w:val="center"/>
               <w:rPr>
                 <w:sz w:val="24"/>
                 <w:szCs w:val="24"/>
               </w:rPr>
             </w:pPr>
+            <w:proofErr w:type="spellStart"/>
+            <w:r>
+              <w:rPr>
+                <w:sz w:val="20"/>
+                <w:szCs w:val="20"/>
+              </w:rPr>
+              <w:t>Ensam</w:t>
+            </w:r>
+            <w:proofErr w:type="spellEnd"/>
           </w:p>
         </w:tc>
         <w:tc>
@@ -22732,12 +23109,77 @@
           </w:tcPr>
           <w:p>
             <w:pPr>
-              <w:spacing w:line="360" w:lineRule="auto"/>
-              <w:rPr>
-                <w:sz w:val="24"/>
-                <w:szCs w:val="24"/>
+              <w:jc w:val="both"/>
+              <w:rPr>
+                <w:sz w:val="20"/>
+                <w:szCs w:val="20"/>
               </w:rPr>
             </w:pPr>
+            <w:r>
+              <w:rPr>
+                <w:sz w:val="20"/>
+                <w:szCs w:val="20"/>
+              </w:rPr>
+              <w:t>Se propone</w:t>
+            </w:r>
+            <w:r>
+              <w:rPr>
+                <w:sz w:val="20"/>
+                <w:szCs w:val="20"/>
+              </w:rPr>
+              <w:t xml:space="preserve"> una estructura anclada a una base donde se almacenaría el agua tratada. El panel</w:t>
+            </w:r>
+            <w:r>
+              <w:rPr>
+                <w:sz w:val="20"/>
+                <w:szCs w:val="20"/>
+              </w:rPr>
+              <w:t xml:space="preserve"> e interfaz</w:t>
+            </w:r>
+            <w:r>
+              <w:rPr>
+                <w:sz w:val="20"/>
+                <w:szCs w:val="20"/>
+              </w:rPr>
+              <w:t xml:space="preserve"> físic</w:t>
+            </w:r>
+            <w:r>
+              <w:rPr>
+                <w:sz w:val="20"/>
+                <w:szCs w:val="20"/>
+              </w:rPr>
+              <w:t>a</w:t>
+            </w:r>
+            <w:r>
+              <w:rPr>
+                <w:sz w:val="20"/>
+                <w:szCs w:val="20"/>
+              </w:rPr>
+              <w:t xml:space="preserve"> para el operario</w:t>
+            </w:r>
+            <w:r>
+              <w:rPr>
+                <w:sz w:val="20"/>
+                <w:szCs w:val="20"/>
+              </w:rPr>
+              <w:t xml:space="preserve">. La protección de los sensores por medio de carcasas de mayor diámetro al tubo y el sistema de </w:t>
+            </w:r>
+            <w:proofErr w:type="spellStart"/>
+            <w:r>
+              <w:rPr>
+                <w:sz w:val="20"/>
+                <w:szCs w:val="20"/>
+              </w:rPr>
+              <w:t>ByE</w:t>
+            </w:r>
+            <w:proofErr w:type="spellEnd"/>
+            <w:r>
+              <w:rPr>
+                <w:sz w:val="20"/>
+                <w:szCs w:val="20"/>
+              </w:rPr>
+              <w:t xml:space="preserve"> que alimenta al RBT.</w:t>
+            </w:r>
           </w:p>
         </w:tc>
       </w:tr>
@@ -22878,15 +23320,43 @@
               <w:bottom w:val="double" w:sz="6" w:space="0" w:color="9BBB59" w:themeColor="accent3"/>
               <w:right w:val="double" w:sz="6" w:space="0" w:color="9BBB59" w:themeColor="accent3"/>
             </w:tcBorders>
+            <w:vAlign w:val="center"/>
           </w:tcPr>
           <w:p>
             <w:pPr>
               <w:spacing w:line="360" w:lineRule="auto"/>
+              <w:jc w:val="center"/>
+              <w:rPr>
+                <w:sz w:val="20"/>
+                <w:szCs w:val="20"/>
+              </w:rPr>
+            </w:pPr>
+            <w:r>
+              <w:rPr>
+                <w:sz w:val="20"/>
+                <w:szCs w:val="20"/>
+              </w:rPr>
+              <w:t>C7. Sub</w:t>
+            </w:r>
+          </w:p>
+          <w:p>
+            <w:pPr>
+              <w:spacing w:line="360" w:lineRule="auto"/>
+              <w:jc w:val="center"/>
               <w:rPr>
                 <w:sz w:val="24"/>
                 <w:szCs w:val="24"/>
               </w:rPr>
             </w:pPr>
+            <w:proofErr w:type="spellStart"/>
+            <w:r>
+              <w:rPr>
+                <w:sz w:val="20"/>
+                <w:szCs w:val="20"/>
+              </w:rPr>
+              <w:t>Ensam</w:t>
+            </w:r>
+            <w:proofErr w:type="spellEnd"/>
           </w:p>
         </w:tc>
         <w:tc>
@@ -22901,12 +23371,26 @@
           </w:tcPr>
           <w:p>
             <w:pPr>
-              <w:spacing w:line="360" w:lineRule="auto"/>
-              <w:rPr>
-                <w:sz w:val="24"/>
-                <w:szCs w:val="24"/>
+              <w:jc w:val="both"/>
+              <w:rPr>
+                <w:sz w:val="20"/>
+                <w:szCs w:val="20"/>
               </w:rPr>
             </w:pPr>
+            <w:r>
+              <w:rPr>
+                <w:sz w:val="20"/>
+                <w:szCs w:val="20"/>
+              </w:rPr>
+              <w:t>Se muestra una vista frontal del sistema tubular</w:t>
+            </w:r>
+            <w:r>
+              <w:rPr>
+                <w:sz w:val="20"/>
+                <w:szCs w:val="20"/>
+              </w:rPr>
+              <w:t xml:space="preserve"> que está sostenido por una estructura de acero. El sistema de protección a los sensores en la entrada y salida, así como un sistema de almacenamiento del agua tratada. Una conexión tubular para la recirculación de agua y el panel físico para el operario.</w:t>
+            </w:r>
           </w:p>
         </w:tc>
       </w:tr>
@@ -23021,7 +23505,15 @@
         </w:rPr>
         <w:br w:type="textWrapping" w:clear="all"/>
       </w:r>
-      <w:bookmarkStart w:id="19" w:name="_Toc55298750"/>
+      <w:bookmarkStart w:id="18" w:name="_Toc55298750"/>
+    </w:p>
+    <w:p>
+      <w:r>
+        <w:lastRenderedPageBreak/>
+        <w:t xml:space="preserve">Con base en estos conceptos </w:t>
+      </w:r>
+      <w:bookmarkStart w:id="19" w:name="_GoBack"/>
+      <w:bookmarkEnd w:id="19"/>
     </w:p>
     <w:p/>
     <w:p/>
@@ -23030,7 +23522,6 @@
     <w:p/>
     <w:p/>
     <w:p/>
-    <w:p/>
     <w:p>
       <w:pPr>
         <w:pStyle w:val="Ttulo2"/>
@@ -23042,7 +23533,7 @@
       <w:r>
         <w:t>Selección y evaluación de conceptos</w:t>
       </w:r>
-      <w:bookmarkEnd w:id="19"/>
+      <w:bookmarkEnd w:id="18"/>
     </w:p>
     <w:p/>
     <w:p>
@@ -23104,15 +23595,7 @@
           <w:sz w:val="24"/>
           <w:szCs w:val="24"/>
         </w:rPr>
-        <w:t xml:space="preserve">es gastarla menor cantidad de recursos para decidir qué conceptos tienen el mayor potencial para convertirse en un concepto de calidad. La dificultad en la evaluación de conceptos y la toma de decisiones es que debemos elegir qué conceptos dedicar tiempo a desarrollar cuando todavía tenemos conocimientos y datos muy limitados en los que basar esta </w:t>
-      </w:r>
-      <w:proofErr w:type="gramStart"/>
-      <w:r>
-        <w:rPr>
-          <w:sz w:val="24"/>
-          <w:szCs w:val="24"/>
-        </w:rPr>
-        <w:t>selección.</w:t>
+        <w:t>es gastarla menor cantidad de recursos para decidir qué conceptos tienen el mayor potencial para convertirse en un concepto de calidad. La dificultad en la evaluación de conceptos y la toma de decisiones es que debemos elegir qué conceptos dedicar tiempo a desarrollar cuando todavía tenemos conocimientos y datos muy limitados en los que basar esta selección.</w:t>
       </w:r>
       <w:r>
         <w:rPr>
@@ -23122,7 +23605,6 @@
         <w:t>(</w:t>
       </w:r>
       <w:proofErr w:type="spellStart"/>
-      <w:proofErr w:type="gramEnd"/>
       <w:r>
         <w:rPr>
           <w:sz w:val="24"/>
@@ -26721,7 +27203,7 @@
 </file>
 
 <file path=customXml/itemProps1.xml><?xml version="1.0" encoding="utf-8"?>
-<ds:datastoreItem xmlns:ds="http://schemas.openxmlformats.org/officeDocument/2006/customXml" ds:itemID="{3DF3A2EE-CE96-4DAC-BD47-6CEFFE0D71A3}">
+<ds:datastoreItem xmlns:ds="http://schemas.openxmlformats.org/officeDocument/2006/customXml" ds:itemID="{0499425A-1D71-4D38-BA70-CA6AAD6C4828}">
   <ds:schemaRefs>
     <ds:schemaRef ds:uri="http://schemas.openxmlformats.org/officeDocument/2006/bibliography"/>
   </ds:schemaRefs>

</xml_diff>

<commit_message>
agrego descip de matriz morfologica
</commit_message>
<xml_diff>
--- a/Tesis2020.docx
+++ b/Tesis2020.docx
@@ -21689,6 +21689,7 @@
               <w:t xml:space="preserve">la comunicación entre Instrumentación e interfaz. Para alimentar al subsistema, se toma energía de </w:t>
             </w:r>
             <w:proofErr w:type="spellStart"/>
+            <w:proofErr w:type="gramStart"/>
             <w:r>
               <w:rPr>
                 <w:sz w:val="20"/>
@@ -21704,6 +21705,7 @@
               </w:rPr>
               <w:t>..</w:t>
             </w:r>
+            <w:proofErr w:type="gramEnd"/>
           </w:p>
           <w:p>
             <w:pPr>
@@ -23508,12 +23510,171 @@
       <w:bookmarkStart w:id="18" w:name="_Toc55298750"/>
     </w:p>
     <w:p>
-      <w:r>
+      <w:pPr>
+        <w:spacing w:line="360" w:lineRule="auto"/>
+        <w:jc w:val="both"/>
+        <w:rPr>
+          <w:sz w:val="24"/>
+          <w:szCs w:val="24"/>
+        </w:rPr>
+      </w:pPr>
+      <w:r>
+        <w:rPr>
+          <w:sz w:val="24"/>
+          <w:szCs w:val="24"/>
+        </w:rPr>
         <w:lastRenderedPageBreak/>
         <w:t xml:space="preserve">Con base en estos conceptos </w:t>
       </w:r>
+      <w:r>
+        <w:rPr>
+          <w:sz w:val="24"/>
+          <w:szCs w:val="24"/>
+        </w:rPr>
+        <w:t>se propone la construcción de una matriz morfológica</w:t>
+      </w:r>
+      <w:r>
+        <w:rPr>
+          <w:sz w:val="24"/>
+          <w:szCs w:val="24"/>
+        </w:rPr>
+        <w:t>, la cual se define como un</w:t>
+      </w:r>
+      <w:r>
+        <w:rPr>
+          <w:sz w:val="24"/>
+          <w:szCs w:val="24"/>
+        </w:rPr>
+        <w:t>a técnica</w:t>
+      </w:r>
+      <w:r>
+        <w:rPr>
+          <w:sz w:val="24"/>
+          <w:szCs w:val="24"/>
+        </w:rPr>
+        <w:t xml:space="preserve"> para identificar e investigar un conjunto de soluciones posibles (“configuraciones”) para un problema.</w:t>
+      </w:r>
+      <w:r>
+        <w:rPr>
+          <w:sz w:val="24"/>
+          <w:szCs w:val="24"/>
+        </w:rPr>
+        <w:t xml:space="preserve"> Existen 3 pasos para esta técnica, el primero </w:t>
+      </w:r>
+      <w:r>
+        <w:rPr>
+          <w:sz w:val="24"/>
+          <w:szCs w:val="24"/>
+        </w:rPr>
+        <w:t xml:space="preserve">es agrupar y enumerar cada una de las funciones que debe realizar el sistema. El segundo paso es encontrar conceptos que se ajusten a las funciones del sistema y el tercero es la combinación de estos conceptos unos para generar un concepto general que cumpla con los requisitos funcionales del sistema. </w:t>
+      </w:r>
+    </w:p>
+    <w:p>
+      <w:pPr>
+        <w:spacing w:line="360" w:lineRule="auto"/>
+        <w:jc w:val="both"/>
+        <w:rPr>
+          <w:sz w:val="24"/>
+          <w:szCs w:val="24"/>
+        </w:rPr>
+      </w:pPr>
+      <w:r>
+        <w:rPr>
+          <w:sz w:val="24"/>
+          <w:szCs w:val="24"/>
+        </w:rPr>
+        <w:t>El conocimiento y la creatividad del ingeniero de diseño son cruciales en esta atapa ya que las ideas generadas son la base para el resto de la evolución del diseño.</w:t>
+      </w:r>
+      <w:r>
+        <w:rPr>
+          <w:sz w:val="24"/>
+          <w:szCs w:val="24"/>
+        </w:rPr>
+        <w:t xml:space="preserve"> [</w:t>
+      </w:r>
+      <w:proofErr w:type="spellStart"/>
+      <w:r>
+        <w:rPr>
+          <w:sz w:val="24"/>
+          <w:szCs w:val="24"/>
+        </w:rPr>
+        <w:t>ullman</w:t>
+      </w:r>
+      <w:proofErr w:type="spellEnd"/>
+      <w:r>
+        <w:rPr>
+          <w:sz w:val="24"/>
+          <w:szCs w:val="24"/>
+        </w:rPr>
+        <w:t>]</w:t>
+      </w:r>
+    </w:p>
+    <w:p>
+      <w:pPr>
+        <w:spacing w:line="360" w:lineRule="auto"/>
+        <w:jc w:val="both"/>
+        <w:rPr>
+          <w:sz w:val="24"/>
+          <w:szCs w:val="24"/>
+        </w:rPr>
+      </w:pPr>
+      <w:r>
+        <w:rPr>
+          <w:sz w:val="24"/>
+          <w:szCs w:val="24"/>
+        </w:rPr>
+        <w:t xml:space="preserve">A </w:t>
+      </w:r>
+      <w:r>
+        <w:rPr>
+          <w:sz w:val="24"/>
+          <w:szCs w:val="24"/>
+        </w:rPr>
+        <w:t>continuación,</w:t>
+      </w:r>
+      <w:r>
+        <w:rPr>
+          <w:sz w:val="24"/>
+          <w:szCs w:val="24"/>
+        </w:rPr>
+        <w:t xml:space="preserve"> se muestran las matrices morfológicas</w:t>
+      </w:r>
+      <w:r>
+        <w:rPr>
+          <w:sz w:val="24"/>
+          <w:szCs w:val="24"/>
+        </w:rPr>
+        <w:t xml:space="preserve"> de cada subsist</w:t>
+      </w:r>
       <w:bookmarkStart w:id="19" w:name="_GoBack"/>
       <w:bookmarkEnd w:id="19"/>
+      <w:r>
+        <w:rPr>
+          <w:sz w:val="24"/>
+          <w:szCs w:val="24"/>
+        </w:rPr>
+        <w:t>ema.</w:t>
+      </w:r>
+    </w:p>
+    <w:p>
+      <w:pPr>
+        <w:spacing w:line="360" w:lineRule="auto"/>
+        <w:jc w:val="both"/>
+        <w:rPr>
+          <w:sz w:val="24"/>
+          <w:szCs w:val="24"/>
+        </w:rPr>
+      </w:pPr>
+    </w:p>
+    <w:p>
+      <w:pPr>
+        <w:spacing w:line="360" w:lineRule="auto"/>
+        <w:jc w:val="both"/>
+        <w:rPr>
+          <w:sz w:val="24"/>
+          <w:szCs w:val="24"/>
+        </w:rPr>
+      </w:pPr>
     </w:p>
     <w:p/>
     <w:p/>
@@ -23595,7 +23756,23 @@
           <w:sz w:val="24"/>
           <w:szCs w:val="24"/>
         </w:rPr>
-        <w:t>es gastarla menor cantidad de recursos para decidir qué conceptos tienen el mayor potencial para convertirse en un concepto de calidad. La dificultad en la evaluación de conceptos y la toma de decisiones es que debemos elegir qué conceptos dedicar tiempo a desarrollar cuando todavía tenemos conocimientos y datos muy limitados en los que basar esta selección.</w:t>
+        <w:t xml:space="preserve">es gastarla menor cantidad de recursos para decidir qué conceptos tienen el mayor potencial para convertirse en un concepto de calidad. La dificultad en la evaluación de conceptos </w:t>
+      </w:r>
+      <w:r>
+        <w:rPr>
+          <w:sz w:val="24"/>
+          <w:szCs w:val="24"/>
+        </w:rPr>
+        <w:lastRenderedPageBreak/>
+        <w:t xml:space="preserve">y la toma de decisiones es que debemos elegir qué conceptos dedicar tiempo a desarrollar cuando todavía tenemos conocimientos y datos muy limitados en los que basar esta </w:t>
+      </w:r>
+      <w:proofErr w:type="gramStart"/>
+      <w:r>
+        <w:rPr>
+          <w:sz w:val="24"/>
+          <w:szCs w:val="24"/>
+        </w:rPr>
+        <w:t>selección.</w:t>
       </w:r>
       <w:r>
         <w:rPr>
@@ -23605,6 +23782,7 @@
         <w:t>(</w:t>
       </w:r>
       <w:proofErr w:type="spellStart"/>
+      <w:proofErr w:type="gramEnd"/>
       <w:r>
         <w:rPr>
           <w:sz w:val="24"/>
@@ -23717,7 +23895,6 @@
       </w:pPr>
       <w:bookmarkStart w:id="24" w:name="_Toc55298755"/>
       <w:r>
-        <w:lastRenderedPageBreak/>
         <w:t>Diseño de detalle</w:t>
       </w:r>
       <w:bookmarkEnd w:id="24"/>
@@ -23853,6 +24030,7 @@
       </w:pPr>
       <w:bookmarkStart w:id="32" w:name="_Toc55298763"/>
       <w:r>
+        <w:lastRenderedPageBreak/>
         <w:t xml:space="preserve">6.2 </w:t>
       </w:r>
       <w:r>
@@ -23932,7 +24110,6 @@
       </w:pPr>
       <w:bookmarkStart w:id="37" w:name="_Toc55298768"/>
       <w:r>
-        <w:lastRenderedPageBreak/>
         <w:t>Conclusiones</w:t>
       </w:r>
       <w:bookmarkEnd w:id="37"/>
@@ -24201,6 +24378,7 @@
           <w:szCs w:val="20"/>
           <w:shd w:val="clear" w:color="auto" w:fill="FFFFFF"/>
         </w:rPr>
+        <w:lastRenderedPageBreak/>
         <w:t>[</w:t>
       </w:r>
       <w:r>
@@ -27203,7 +27381,7 @@
 </file>
 
 <file path=customXml/itemProps1.xml><?xml version="1.0" encoding="utf-8"?>
-<ds:datastoreItem xmlns:ds="http://schemas.openxmlformats.org/officeDocument/2006/customXml" ds:itemID="{0499425A-1D71-4D38-BA70-CA6AAD6C4828}">
+<ds:datastoreItem xmlns:ds="http://schemas.openxmlformats.org/officeDocument/2006/customXml" ds:itemID="{BF3EBAF2-BF49-4A05-84D5-EF884015B012}">
   <ds:schemaRefs>
     <ds:schemaRef ds:uri="http://schemas.openxmlformats.org/officeDocument/2006/bibliography"/>
   </ds:schemaRefs>

</xml_diff>

<commit_message>
agrego molde matriz morfologica de los subsis
</commit_message>
<xml_diff>
--- a/Tesis2020.docx
+++ b/Tesis2020.docx
@@ -23623,37 +23623,7 @@
           <w:sz w:val="24"/>
           <w:szCs w:val="24"/>
         </w:rPr>
-        <w:t xml:space="preserve">A </w:t>
-      </w:r>
-      <w:r>
-        <w:rPr>
-          <w:sz w:val="24"/>
-          <w:szCs w:val="24"/>
-        </w:rPr>
-        <w:t>continuación,</w:t>
-      </w:r>
-      <w:r>
-        <w:rPr>
-          <w:sz w:val="24"/>
-          <w:szCs w:val="24"/>
-        </w:rPr>
-        <w:t xml:space="preserve"> se muestran las matrices morfológicas</w:t>
-      </w:r>
-      <w:r>
-        <w:rPr>
-          <w:sz w:val="24"/>
-          <w:szCs w:val="24"/>
-        </w:rPr>
-        <w:t xml:space="preserve"> de cada subsist</w:t>
-      </w:r>
-      <w:bookmarkStart w:id="19" w:name="_GoBack"/>
-      <w:bookmarkEnd w:id="19"/>
-      <w:r>
-        <w:rPr>
-          <w:sz w:val="24"/>
-          <w:szCs w:val="24"/>
-        </w:rPr>
-        <w:t>ema.</w:t>
+        <w:t>En la tabla numero __ se muestra la matriz morfológica del subsistema de instrumentación tomando en cuenta los conceptos generados y las funciones que debe realizar el subsistema.</w:t>
       </w:r>
     </w:p>
     <w:p>
@@ -23666,6 +23636,513 @@
         </w:rPr>
       </w:pPr>
     </w:p>
+    <w:tbl>
+      <w:tblPr>
+        <w:tblStyle w:val="Tablaconcuadrcula"/>
+        <w:tblW w:w="0" w:type="auto"/>
+        <w:tblLook w:val="04A0" w:firstRow="1" w:lastRow="0" w:firstColumn="1" w:lastColumn="0" w:noHBand="0" w:noVBand="1"/>
+      </w:tblPr>
+      <w:tblGrid>
+        <w:gridCol w:w="2377"/>
+        <w:gridCol w:w="2377"/>
+        <w:gridCol w:w="2377"/>
+        <w:gridCol w:w="2377"/>
+      </w:tblGrid>
+      <w:tr>
+        <w:tc>
+          <w:tcPr>
+            <w:tcW w:w="9508" w:type="dxa"/>
+            <w:gridSpan w:val="4"/>
+          </w:tcPr>
+          <w:p>
+            <w:pPr>
+              <w:spacing w:line="360" w:lineRule="auto"/>
+              <w:jc w:val="center"/>
+              <w:rPr>
+                <w:sz w:val="24"/>
+                <w:szCs w:val="24"/>
+              </w:rPr>
+            </w:pPr>
+            <w:r>
+              <w:rPr>
+                <w:sz w:val="24"/>
+                <w:szCs w:val="24"/>
+              </w:rPr>
+              <w:t>MATRIZ MORFOLÓGICA DEL SUBSISTEMA DE INSTRUMENTACIÓN</w:t>
+            </w:r>
+          </w:p>
+        </w:tc>
+      </w:tr>
+      <w:tr>
+        <w:tc>
+          <w:tcPr>
+            <w:tcW w:w="2377" w:type="dxa"/>
+          </w:tcPr>
+          <w:p>
+            <w:pPr>
+              <w:jc w:val="both"/>
+            </w:pPr>
+            <w:r>
+              <w:t>Funciones</w:t>
+            </w:r>
+          </w:p>
+        </w:tc>
+        <w:tc>
+          <w:tcPr>
+            <w:tcW w:w="2377" w:type="dxa"/>
+          </w:tcPr>
+          <w:p>
+            <w:pPr>
+              <w:jc w:val="both"/>
+            </w:pPr>
+            <w:r>
+              <w:t>Concepto 1</w:t>
+            </w:r>
+          </w:p>
+        </w:tc>
+        <w:tc>
+          <w:tcPr>
+            <w:tcW w:w="2377" w:type="dxa"/>
+          </w:tcPr>
+          <w:p>
+            <w:pPr>
+              <w:jc w:val="both"/>
+            </w:pPr>
+            <w:r>
+              <w:t>Concepto 2</w:t>
+            </w:r>
+          </w:p>
+        </w:tc>
+        <w:tc>
+          <w:tcPr>
+            <w:tcW w:w="2377" w:type="dxa"/>
+          </w:tcPr>
+          <w:p>
+            <w:pPr>
+              <w:jc w:val="both"/>
+            </w:pPr>
+            <w:r>
+              <w:t>Concepto Generado</w:t>
+            </w:r>
+          </w:p>
+        </w:tc>
+      </w:tr>
+      <w:tr>
+        <w:tc>
+          <w:tcPr>
+            <w:tcW w:w="2377" w:type="dxa"/>
+          </w:tcPr>
+          <w:p>
+            <w:pPr>
+              <w:jc w:val="both"/>
+              <w:rPr>
+                <w:sz w:val="20"/>
+                <w:szCs w:val="20"/>
+              </w:rPr>
+            </w:pPr>
+            <w:r>
+              <w:rPr>
+                <w:sz w:val="20"/>
+                <w:szCs w:val="20"/>
+              </w:rPr>
+              <w:t>Proporcionar el estado ON/OFF del subsistema</w:t>
+            </w:r>
+          </w:p>
+        </w:tc>
+        <w:tc>
+          <w:tcPr>
+            <w:tcW w:w="2377" w:type="dxa"/>
+          </w:tcPr>
+          <w:p>
+            <w:pPr>
+              <w:spacing w:line="360" w:lineRule="auto"/>
+              <w:jc w:val="both"/>
+              <w:rPr>
+                <w:sz w:val="24"/>
+                <w:szCs w:val="24"/>
+              </w:rPr>
+            </w:pPr>
+          </w:p>
+        </w:tc>
+        <w:tc>
+          <w:tcPr>
+            <w:tcW w:w="2377" w:type="dxa"/>
+          </w:tcPr>
+          <w:p>
+            <w:pPr>
+              <w:spacing w:line="360" w:lineRule="auto"/>
+              <w:jc w:val="both"/>
+              <w:rPr>
+                <w:sz w:val="24"/>
+                <w:szCs w:val="24"/>
+              </w:rPr>
+            </w:pPr>
+          </w:p>
+        </w:tc>
+        <w:tc>
+          <w:tcPr>
+            <w:tcW w:w="2377" w:type="dxa"/>
+          </w:tcPr>
+          <w:p>
+            <w:pPr>
+              <w:spacing w:line="360" w:lineRule="auto"/>
+              <w:jc w:val="both"/>
+              <w:rPr>
+                <w:sz w:val="24"/>
+                <w:szCs w:val="24"/>
+              </w:rPr>
+            </w:pPr>
+          </w:p>
+        </w:tc>
+      </w:tr>
+      <w:tr>
+        <w:tc>
+          <w:tcPr>
+            <w:tcW w:w="2377" w:type="dxa"/>
+          </w:tcPr>
+          <w:p>
+            <w:pPr>
+              <w:jc w:val="both"/>
+              <w:rPr>
+                <w:sz w:val="20"/>
+                <w:szCs w:val="20"/>
+              </w:rPr>
+            </w:pPr>
+            <w:r>
+              <w:rPr>
+                <w:sz w:val="20"/>
+                <w:szCs w:val="20"/>
+              </w:rPr>
+              <w:t>Cuantificar los valores de las variables físicas</w:t>
+            </w:r>
+          </w:p>
+        </w:tc>
+        <w:tc>
+          <w:tcPr>
+            <w:tcW w:w="2377" w:type="dxa"/>
+          </w:tcPr>
+          <w:p>
+            <w:pPr>
+              <w:spacing w:line="360" w:lineRule="auto"/>
+              <w:jc w:val="both"/>
+              <w:rPr>
+                <w:sz w:val="24"/>
+                <w:szCs w:val="24"/>
+              </w:rPr>
+            </w:pPr>
+          </w:p>
+        </w:tc>
+        <w:tc>
+          <w:tcPr>
+            <w:tcW w:w="2377" w:type="dxa"/>
+          </w:tcPr>
+          <w:p>
+            <w:pPr>
+              <w:spacing w:line="360" w:lineRule="auto"/>
+              <w:jc w:val="both"/>
+              <w:rPr>
+                <w:sz w:val="24"/>
+                <w:szCs w:val="24"/>
+              </w:rPr>
+            </w:pPr>
+          </w:p>
+        </w:tc>
+        <w:tc>
+          <w:tcPr>
+            <w:tcW w:w="2377" w:type="dxa"/>
+          </w:tcPr>
+          <w:p>
+            <w:pPr>
+              <w:spacing w:line="360" w:lineRule="auto"/>
+              <w:jc w:val="both"/>
+              <w:rPr>
+                <w:sz w:val="24"/>
+                <w:szCs w:val="24"/>
+              </w:rPr>
+            </w:pPr>
+          </w:p>
+        </w:tc>
+      </w:tr>
+      <w:tr>
+        <w:tc>
+          <w:tcPr>
+            <w:tcW w:w="2377" w:type="dxa"/>
+          </w:tcPr>
+          <w:p>
+            <w:pPr>
+              <w:jc w:val="both"/>
+              <w:rPr>
+                <w:sz w:val="20"/>
+                <w:szCs w:val="20"/>
+              </w:rPr>
+            </w:pPr>
+            <w:r>
+              <w:rPr>
+                <w:sz w:val="20"/>
+                <w:szCs w:val="20"/>
+              </w:rPr>
+              <w:t>Comunicar local y remotamente el RBT con el operario</w:t>
+            </w:r>
+          </w:p>
+        </w:tc>
+        <w:tc>
+          <w:tcPr>
+            <w:tcW w:w="2377" w:type="dxa"/>
+          </w:tcPr>
+          <w:p>
+            <w:pPr>
+              <w:spacing w:line="360" w:lineRule="auto"/>
+              <w:jc w:val="both"/>
+              <w:rPr>
+                <w:sz w:val="24"/>
+                <w:szCs w:val="24"/>
+              </w:rPr>
+            </w:pPr>
+          </w:p>
+        </w:tc>
+        <w:tc>
+          <w:tcPr>
+            <w:tcW w:w="2377" w:type="dxa"/>
+          </w:tcPr>
+          <w:p>
+            <w:pPr>
+              <w:spacing w:line="360" w:lineRule="auto"/>
+              <w:jc w:val="both"/>
+              <w:rPr>
+                <w:sz w:val="24"/>
+                <w:szCs w:val="24"/>
+              </w:rPr>
+            </w:pPr>
+          </w:p>
+        </w:tc>
+        <w:tc>
+          <w:tcPr>
+            <w:tcW w:w="2377" w:type="dxa"/>
+          </w:tcPr>
+          <w:p>
+            <w:pPr>
+              <w:spacing w:line="360" w:lineRule="auto"/>
+              <w:jc w:val="both"/>
+              <w:rPr>
+                <w:sz w:val="24"/>
+                <w:szCs w:val="24"/>
+              </w:rPr>
+            </w:pPr>
+          </w:p>
+        </w:tc>
+      </w:tr>
+      <w:tr>
+        <w:tc>
+          <w:tcPr>
+            <w:tcW w:w="2377" w:type="dxa"/>
+          </w:tcPr>
+          <w:p>
+            <w:pPr>
+              <w:jc w:val="both"/>
+              <w:rPr>
+                <w:sz w:val="20"/>
+                <w:szCs w:val="20"/>
+              </w:rPr>
+            </w:pPr>
+            <w:r>
+              <w:rPr>
+                <w:sz w:val="20"/>
+                <w:szCs w:val="20"/>
+              </w:rPr>
+              <w:t>Permitir el control local y remoto de la circulac</w:t>
+            </w:r>
+            <w:r>
+              <w:rPr>
+                <w:sz w:val="20"/>
+                <w:szCs w:val="20"/>
+              </w:rPr>
+              <w:t>ión y retroalimentación del agua</w:t>
+            </w:r>
+          </w:p>
+        </w:tc>
+        <w:tc>
+          <w:tcPr>
+            <w:tcW w:w="2377" w:type="dxa"/>
+          </w:tcPr>
+          <w:p>
+            <w:pPr>
+              <w:spacing w:line="360" w:lineRule="auto"/>
+              <w:jc w:val="both"/>
+              <w:rPr>
+                <w:sz w:val="24"/>
+                <w:szCs w:val="24"/>
+              </w:rPr>
+            </w:pPr>
+          </w:p>
+        </w:tc>
+        <w:tc>
+          <w:tcPr>
+            <w:tcW w:w="2377" w:type="dxa"/>
+          </w:tcPr>
+          <w:p>
+            <w:pPr>
+              <w:spacing w:line="360" w:lineRule="auto"/>
+              <w:jc w:val="both"/>
+              <w:rPr>
+                <w:sz w:val="24"/>
+                <w:szCs w:val="24"/>
+              </w:rPr>
+            </w:pPr>
+          </w:p>
+        </w:tc>
+        <w:tc>
+          <w:tcPr>
+            <w:tcW w:w="2377" w:type="dxa"/>
+          </w:tcPr>
+          <w:p>
+            <w:pPr>
+              <w:spacing w:line="360" w:lineRule="auto"/>
+              <w:jc w:val="both"/>
+              <w:rPr>
+                <w:sz w:val="24"/>
+                <w:szCs w:val="24"/>
+              </w:rPr>
+            </w:pPr>
+          </w:p>
+        </w:tc>
+      </w:tr>
+      <w:tr>
+        <w:tc>
+          <w:tcPr>
+            <w:tcW w:w="2377" w:type="dxa"/>
+          </w:tcPr>
+          <w:p>
+            <w:pPr>
+              <w:jc w:val="both"/>
+              <w:rPr>
+                <w:sz w:val="20"/>
+                <w:szCs w:val="20"/>
+              </w:rPr>
+            </w:pPr>
+            <w:r>
+              <w:rPr>
+                <w:sz w:val="20"/>
+                <w:szCs w:val="20"/>
+              </w:rPr>
+              <w:t>Monitorear local y remotamente las variables de estudio</w:t>
+            </w:r>
+          </w:p>
+        </w:tc>
+        <w:tc>
+          <w:tcPr>
+            <w:tcW w:w="2377" w:type="dxa"/>
+          </w:tcPr>
+          <w:p>
+            <w:pPr>
+              <w:spacing w:line="360" w:lineRule="auto"/>
+              <w:jc w:val="both"/>
+              <w:rPr>
+                <w:sz w:val="24"/>
+                <w:szCs w:val="24"/>
+              </w:rPr>
+            </w:pPr>
+          </w:p>
+        </w:tc>
+        <w:tc>
+          <w:tcPr>
+            <w:tcW w:w="2377" w:type="dxa"/>
+          </w:tcPr>
+          <w:p>
+            <w:pPr>
+              <w:spacing w:line="360" w:lineRule="auto"/>
+              <w:jc w:val="both"/>
+              <w:rPr>
+                <w:sz w:val="24"/>
+                <w:szCs w:val="24"/>
+              </w:rPr>
+            </w:pPr>
+          </w:p>
+        </w:tc>
+        <w:tc>
+          <w:tcPr>
+            <w:tcW w:w="2377" w:type="dxa"/>
+          </w:tcPr>
+          <w:p>
+            <w:pPr>
+              <w:spacing w:line="360" w:lineRule="auto"/>
+              <w:jc w:val="both"/>
+              <w:rPr>
+                <w:sz w:val="24"/>
+                <w:szCs w:val="24"/>
+              </w:rPr>
+            </w:pPr>
+          </w:p>
+        </w:tc>
+      </w:tr>
+      <w:tr>
+        <w:tc>
+          <w:tcPr>
+            <w:tcW w:w="2377" w:type="dxa"/>
+          </w:tcPr>
+          <w:p>
+            <w:pPr>
+              <w:jc w:val="both"/>
+              <w:rPr>
+                <w:sz w:val="20"/>
+                <w:szCs w:val="20"/>
+              </w:rPr>
+            </w:pPr>
+            <w:r>
+              <w:rPr>
+                <w:sz w:val="20"/>
+                <w:szCs w:val="20"/>
+              </w:rPr>
+              <w:t>Controlar la activación y paro de la bomba y soplador.</w:t>
+            </w:r>
+          </w:p>
+        </w:tc>
+        <w:tc>
+          <w:tcPr>
+            <w:tcW w:w="2377" w:type="dxa"/>
+          </w:tcPr>
+          <w:p>
+            <w:pPr>
+              <w:spacing w:line="360" w:lineRule="auto"/>
+              <w:jc w:val="both"/>
+              <w:rPr>
+                <w:sz w:val="24"/>
+                <w:szCs w:val="24"/>
+              </w:rPr>
+            </w:pPr>
+          </w:p>
+        </w:tc>
+        <w:tc>
+          <w:tcPr>
+            <w:tcW w:w="2377" w:type="dxa"/>
+          </w:tcPr>
+          <w:p>
+            <w:pPr>
+              <w:spacing w:line="360" w:lineRule="auto"/>
+              <w:jc w:val="both"/>
+              <w:rPr>
+                <w:sz w:val="24"/>
+                <w:szCs w:val="24"/>
+              </w:rPr>
+            </w:pPr>
+          </w:p>
+        </w:tc>
+        <w:tc>
+          <w:tcPr>
+            <w:tcW w:w="2377" w:type="dxa"/>
+          </w:tcPr>
+          <w:p>
+            <w:pPr>
+              <w:spacing w:line="360" w:lineRule="auto"/>
+              <w:jc w:val="both"/>
+              <w:rPr>
+                <w:sz w:val="24"/>
+                <w:szCs w:val="24"/>
+              </w:rPr>
+            </w:pPr>
+          </w:p>
+        </w:tc>
+      </w:tr>
+    </w:tbl>
     <w:p>
       <w:pPr>
         <w:spacing w:line="360" w:lineRule="auto"/>
@@ -23676,11 +24153,1135 @@
         </w:rPr>
       </w:pPr>
     </w:p>
+    <w:p>
+      <w:pPr>
+        <w:spacing w:line="360" w:lineRule="auto"/>
+        <w:jc w:val="both"/>
+        <w:rPr>
+          <w:sz w:val="24"/>
+          <w:szCs w:val="24"/>
+        </w:rPr>
+      </w:pPr>
+    </w:p>
+    <w:tbl>
+      <w:tblPr>
+        <w:tblStyle w:val="Tablaconcuadrcula"/>
+        <w:tblW w:w="0" w:type="auto"/>
+        <w:tblLook w:val="04A0" w:firstRow="1" w:lastRow="0" w:firstColumn="1" w:lastColumn="0" w:noHBand="0" w:noVBand="1"/>
+      </w:tblPr>
+      <w:tblGrid>
+        <w:gridCol w:w="2377"/>
+        <w:gridCol w:w="2377"/>
+        <w:gridCol w:w="2377"/>
+        <w:gridCol w:w="2377"/>
+      </w:tblGrid>
+      <w:tr>
+        <w:tc>
+          <w:tcPr>
+            <w:tcW w:w="9508" w:type="dxa"/>
+            <w:gridSpan w:val="4"/>
+          </w:tcPr>
+          <w:p>
+            <w:pPr>
+              <w:spacing w:line="360" w:lineRule="auto"/>
+              <w:jc w:val="center"/>
+              <w:rPr>
+                <w:sz w:val="24"/>
+                <w:szCs w:val="24"/>
+              </w:rPr>
+            </w:pPr>
+            <w:r>
+              <w:rPr>
+                <w:sz w:val="24"/>
+                <w:szCs w:val="24"/>
+              </w:rPr>
+              <w:lastRenderedPageBreak/>
+              <w:t>MATRIZ MORFOLÓGICA DEL SUBSISTEMA DE I</w:t>
+            </w:r>
+            <w:r>
+              <w:rPr>
+                <w:sz w:val="24"/>
+                <w:szCs w:val="24"/>
+              </w:rPr>
+              <w:t>NTERFAZ</w:t>
+            </w:r>
+          </w:p>
+        </w:tc>
+      </w:tr>
+      <w:tr>
+        <w:tc>
+          <w:tcPr>
+            <w:tcW w:w="2377" w:type="dxa"/>
+          </w:tcPr>
+          <w:p>
+            <w:pPr>
+              <w:spacing w:line="360" w:lineRule="auto"/>
+              <w:jc w:val="both"/>
+              <w:rPr>
+                <w:sz w:val="24"/>
+                <w:szCs w:val="24"/>
+              </w:rPr>
+            </w:pPr>
+            <w:r>
+              <w:rPr>
+                <w:sz w:val="24"/>
+                <w:szCs w:val="24"/>
+              </w:rPr>
+              <w:t>Funciones</w:t>
+            </w:r>
+          </w:p>
+        </w:tc>
+        <w:tc>
+          <w:tcPr>
+            <w:tcW w:w="2377" w:type="dxa"/>
+          </w:tcPr>
+          <w:p>
+            <w:pPr>
+              <w:spacing w:line="360" w:lineRule="auto"/>
+              <w:jc w:val="both"/>
+              <w:rPr>
+                <w:sz w:val="24"/>
+                <w:szCs w:val="24"/>
+              </w:rPr>
+            </w:pPr>
+            <w:r>
+              <w:rPr>
+                <w:sz w:val="24"/>
+                <w:szCs w:val="24"/>
+              </w:rPr>
+              <w:t>Concepto 1</w:t>
+            </w:r>
+          </w:p>
+        </w:tc>
+        <w:tc>
+          <w:tcPr>
+            <w:tcW w:w="2377" w:type="dxa"/>
+          </w:tcPr>
+          <w:p>
+            <w:pPr>
+              <w:spacing w:line="360" w:lineRule="auto"/>
+              <w:jc w:val="both"/>
+              <w:rPr>
+                <w:sz w:val="24"/>
+                <w:szCs w:val="24"/>
+              </w:rPr>
+            </w:pPr>
+            <w:r>
+              <w:rPr>
+                <w:sz w:val="24"/>
+                <w:szCs w:val="24"/>
+              </w:rPr>
+              <w:t>Concepto 2</w:t>
+            </w:r>
+          </w:p>
+        </w:tc>
+        <w:tc>
+          <w:tcPr>
+            <w:tcW w:w="2377" w:type="dxa"/>
+          </w:tcPr>
+          <w:p>
+            <w:pPr>
+              <w:spacing w:line="360" w:lineRule="auto"/>
+              <w:jc w:val="both"/>
+              <w:rPr>
+                <w:sz w:val="24"/>
+                <w:szCs w:val="24"/>
+              </w:rPr>
+            </w:pPr>
+            <w:r>
+              <w:rPr>
+                <w:sz w:val="24"/>
+                <w:szCs w:val="24"/>
+              </w:rPr>
+              <w:t>Concepto Generado</w:t>
+            </w:r>
+          </w:p>
+        </w:tc>
+      </w:tr>
+      <w:tr>
+        <w:tc>
+          <w:tcPr>
+            <w:tcW w:w="2377" w:type="dxa"/>
+          </w:tcPr>
+          <w:p>
+            <w:pPr>
+              <w:jc w:val="both"/>
+              <w:rPr>
+                <w:sz w:val="20"/>
+                <w:szCs w:val="20"/>
+              </w:rPr>
+            </w:pPr>
+            <w:r>
+              <w:rPr>
+                <w:sz w:val="20"/>
+                <w:szCs w:val="20"/>
+              </w:rPr>
+              <w:t>Transmitir la información de las variables de estudio</w:t>
+            </w:r>
+          </w:p>
+        </w:tc>
+        <w:tc>
+          <w:tcPr>
+            <w:tcW w:w="2377" w:type="dxa"/>
+          </w:tcPr>
+          <w:p>
+            <w:pPr>
+              <w:spacing w:line="360" w:lineRule="auto"/>
+              <w:jc w:val="both"/>
+              <w:rPr>
+                <w:sz w:val="24"/>
+                <w:szCs w:val="24"/>
+              </w:rPr>
+            </w:pPr>
+          </w:p>
+        </w:tc>
+        <w:tc>
+          <w:tcPr>
+            <w:tcW w:w="2377" w:type="dxa"/>
+          </w:tcPr>
+          <w:p>
+            <w:pPr>
+              <w:spacing w:line="360" w:lineRule="auto"/>
+              <w:jc w:val="both"/>
+              <w:rPr>
+                <w:sz w:val="24"/>
+                <w:szCs w:val="24"/>
+              </w:rPr>
+            </w:pPr>
+          </w:p>
+        </w:tc>
+        <w:tc>
+          <w:tcPr>
+            <w:tcW w:w="2377" w:type="dxa"/>
+          </w:tcPr>
+          <w:p>
+            <w:pPr>
+              <w:spacing w:line="360" w:lineRule="auto"/>
+              <w:jc w:val="both"/>
+              <w:rPr>
+                <w:sz w:val="24"/>
+                <w:szCs w:val="24"/>
+              </w:rPr>
+            </w:pPr>
+          </w:p>
+        </w:tc>
+      </w:tr>
+      <w:tr>
+        <w:tc>
+          <w:tcPr>
+            <w:tcW w:w="2377" w:type="dxa"/>
+          </w:tcPr>
+          <w:p>
+            <w:pPr>
+              <w:jc w:val="both"/>
+              <w:rPr>
+                <w:sz w:val="20"/>
+                <w:szCs w:val="20"/>
+              </w:rPr>
+            </w:pPr>
+            <w:r>
+              <w:rPr>
+                <w:sz w:val="20"/>
+                <w:szCs w:val="20"/>
+              </w:rPr>
+              <w:t xml:space="preserve">Desplegar la información de </w:t>
+            </w:r>
+            <w:r>
+              <w:rPr>
+                <w:sz w:val="20"/>
+                <w:szCs w:val="20"/>
+              </w:rPr>
+              <w:t>las variables</w:t>
+            </w:r>
+          </w:p>
+        </w:tc>
+        <w:tc>
+          <w:tcPr>
+            <w:tcW w:w="2377" w:type="dxa"/>
+          </w:tcPr>
+          <w:p>
+            <w:pPr>
+              <w:spacing w:line="360" w:lineRule="auto"/>
+              <w:jc w:val="both"/>
+              <w:rPr>
+                <w:sz w:val="24"/>
+                <w:szCs w:val="24"/>
+              </w:rPr>
+            </w:pPr>
+          </w:p>
+        </w:tc>
+        <w:tc>
+          <w:tcPr>
+            <w:tcW w:w="2377" w:type="dxa"/>
+          </w:tcPr>
+          <w:p>
+            <w:pPr>
+              <w:spacing w:line="360" w:lineRule="auto"/>
+              <w:jc w:val="both"/>
+              <w:rPr>
+                <w:sz w:val="24"/>
+                <w:szCs w:val="24"/>
+              </w:rPr>
+            </w:pPr>
+          </w:p>
+        </w:tc>
+        <w:tc>
+          <w:tcPr>
+            <w:tcW w:w="2377" w:type="dxa"/>
+          </w:tcPr>
+          <w:p>
+            <w:pPr>
+              <w:spacing w:line="360" w:lineRule="auto"/>
+              <w:jc w:val="both"/>
+              <w:rPr>
+                <w:sz w:val="24"/>
+                <w:szCs w:val="24"/>
+              </w:rPr>
+            </w:pPr>
+          </w:p>
+        </w:tc>
+      </w:tr>
+      <w:tr>
+        <w:tc>
+          <w:tcPr>
+            <w:tcW w:w="2377" w:type="dxa"/>
+          </w:tcPr>
+          <w:p>
+            <w:pPr>
+              <w:jc w:val="both"/>
+              <w:rPr>
+                <w:sz w:val="20"/>
+                <w:szCs w:val="20"/>
+              </w:rPr>
+            </w:pPr>
+            <w:r>
+              <w:rPr>
+                <w:sz w:val="20"/>
+                <w:szCs w:val="20"/>
+              </w:rPr>
+              <w:t>Administrar</w:t>
+            </w:r>
+            <w:r>
+              <w:rPr>
+                <w:sz w:val="20"/>
+                <w:szCs w:val="20"/>
+              </w:rPr>
+              <w:t xml:space="preserve"> los datos de las variables de estudio de manera local y remota </w:t>
+            </w:r>
+          </w:p>
+        </w:tc>
+        <w:tc>
+          <w:tcPr>
+            <w:tcW w:w="2377" w:type="dxa"/>
+          </w:tcPr>
+          <w:p>
+            <w:pPr>
+              <w:spacing w:line="360" w:lineRule="auto"/>
+              <w:jc w:val="both"/>
+              <w:rPr>
+                <w:sz w:val="24"/>
+                <w:szCs w:val="24"/>
+              </w:rPr>
+            </w:pPr>
+          </w:p>
+        </w:tc>
+        <w:tc>
+          <w:tcPr>
+            <w:tcW w:w="2377" w:type="dxa"/>
+          </w:tcPr>
+          <w:p>
+            <w:pPr>
+              <w:spacing w:line="360" w:lineRule="auto"/>
+              <w:jc w:val="both"/>
+              <w:rPr>
+                <w:sz w:val="24"/>
+                <w:szCs w:val="24"/>
+              </w:rPr>
+            </w:pPr>
+          </w:p>
+        </w:tc>
+        <w:tc>
+          <w:tcPr>
+            <w:tcW w:w="2377" w:type="dxa"/>
+          </w:tcPr>
+          <w:p>
+            <w:pPr>
+              <w:spacing w:line="360" w:lineRule="auto"/>
+              <w:jc w:val="both"/>
+              <w:rPr>
+                <w:sz w:val="24"/>
+                <w:szCs w:val="24"/>
+              </w:rPr>
+            </w:pPr>
+          </w:p>
+        </w:tc>
+      </w:tr>
+      <w:tr>
+        <w:tc>
+          <w:tcPr>
+            <w:tcW w:w="2377" w:type="dxa"/>
+          </w:tcPr>
+          <w:p>
+            <w:pPr>
+              <w:jc w:val="both"/>
+              <w:rPr>
+                <w:sz w:val="20"/>
+                <w:szCs w:val="20"/>
+              </w:rPr>
+            </w:pPr>
+            <w:r>
+              <w:rPr>
+                <w:sz w:val="20"/>
+                <w:szCs w:val="20"/>
+              </w:rPr>
+              <w:t>Mostrar los estados de energía, circulación y recirculación del agua</w:t>
+            </w:r>
+          </w:p>
+        </w:tc>
+        <w:tc>
+          <w:tcPr>
+            <w:tcW w:w="2377" w:type="dxa"/>
+          </w:tcPr>
+          <w:p>
+            <w:pPr>
+              <w:spacing w:line="360" w:lineRule="auto"/>
+              <w:jc w:val="both"/>
+              <w:rPr>
+                <w:sz w:val="24"/>
+                <w:szCs w:val="24"/>
+              </w:rPr>
+            </w:pPr>
+          </w:p>
+        </w:tc>
+        <w:tc>
+          <w:tcPr>
+            <w:tcW w:w="2377" w:type="dxa"/>
+          </w:tcPr>
+          <w:p>
+            <w:pPr>
+              <w:spacing w:line="360" w:lineRule="auto"/>
+              <w:jc w:val="both"/>
+              <w:rPr>
+                <w:sz w:val="24"/>
+                <w:szCs w:val="24"/>
+              </w:rPr>
+            </w:pPr>
+          </w:p>
+        </w:tc>
+        <w:tc>
+          <w:tcPr>
+            <w:tcW w:w="2377" w:type="dxa"/>
+          </w:tcPr>
+          <w:p>
+            <w:pPr>
+              <w:spacing w:line="360" w:lineRule="auto"/>
+              <w:jc w:val="both"/>
+              <w:rPr>
+                <w:sz w:val="24"/>
+                <w:szCs w:val="24"/>
+              </w:rPr>
+            </w:pPr>
+          </w:p>
+        </w:tc>
+      </w:tr>
+      <w:tr>
+        <w:tc>
+          <w:tcPr>
+            <w:tcW w:w="2377" w:type="dxa"/>
+          </w:tcPr>
+          <w:p>
+            <w:pPr>
+              <w:spacing w:line="360" w:lineRule="auto"/>
+              <w:jc w:val="both"/>
+              <w:rPr>
+                <w:sz w:val="20"/>
+                <w:szCs w:val="20"/>
+              </w:rPr>
+            </w:pPr>
+            <w:r>
+              <w:rPr>
+                <w:sz w:val="20"/>
+                <w:szCs w:val="20"/>
+              </w:rPr>
+              <w:t>Generar una experiencia de usuario y usabilidad.</w:t>
+            </w:r>
+          </w:p>
+        </w:tc>
+        <w:tc>
+          <w:tcPr>
+            <w:tcW w:w="2377" w:type="dxa"/>
+          </w:tcPr>
+          <w:p>
+            <w:pPr>
+              <w:spacing w:line="360" w:lineRule="auto"/>
+              <w:jc w:val="both"/>
+              <w:rPr>
+                <w:sz w:val="24"/>
+                <w:szCs w:val="24"/>
+              </w:rPr>
+            </w:pPr>
+          </w:p>
+        </w:tc>
+        <w:tc>
+          <w:tcPr>
+            <w:tcW w:w="2377" w:type="dxa"/>
+          </w:tcPr>
+          <w:p>
+            <w:pPr>
+              <w:spacing w:line="360" w:lineRule="auto"/>
+              <w:jc w:val="both"/>
+              <w:rPr>
+                <w:sz w:val="24"/>
+                <w:szCs w:val="24"/>
+              </w:rPr>
+            </w:pPr>
+          </w:p>
+        </w:tc>
+        <w:tc>
+          <w:tcPr>
+            <w:tcW w:w="2377" w:type="dxa"/>
+          </w:tcPr>
+          <w:p>
+            <w:pPr>
+              <w:spacing w:line="360" w:lineRule="auto"/>
+              <w:jc w:val="both"/>
+              <w:rPr>
+                <w:sz w:val="24"/>
+                <w:szCs w:val="24"/>
+              </w:rPr>
+            </w:pPr>
+          </w:p>
+        </w:tc>
+      </w:tr>
+      <w:tr>
+        <w:tc>
+          <w:tcPr>
+            <w:tcW w:w="2377" w:type="dxa"/>
+          </w:tcPr>
+          <w:p>
+            <w:pPr>
+              <w:spacing w:line="360" w:lineRule="auto"/>
+              <w:jc w:val="both"/>
+              <w:rPr>
+                <w:sz w:val="20"/>
+                <w:szCs w:val="20"/>
+              </w:rPr>
+            </w:pPr>
+            <w:r>
+              <w:rPr>
+                <w:sz w:val="20"/>
+                <w:szCs w:val="20"/>
+              </w:rPr>
+              <w:t>El subsistema debe tener un mantenimiento óptimo</w:t>
+            </w:r>
+          </w:p>
+        </w:tc>
+        <w:tc>
+          <w:tcPr>
+            <w:tcW w:w="2377" w:type="dxa"/>
+          </w:tcPr>
+          <w:p>
+            <w:pPr>
+              <w:spacing w:line="360" w:lineRule="auto"/>
+              <w:jc w:val="both"/>
+              <w:rPr>
+                <w:sz w:val="24"/>
+                <w:szCs w:val="24"/>
+              </w:rPr>
+            </w:pPr>
+          </w:p>
+        </w:tc>
+        <w:tc>
+          <w:tcPr>
+            <w:tcW w:w="2377" w:type="dxa"/>
+          </w:tcPr>
+          <w:p>
+            <w:pPr>
+              <w:spacing w:line="360" w:lineRule="auto"/>
+              <w:jc w:val="both"/>
+              <w:rPr>
+                <w:sz w:val="24"/>
+                <w:szCs w:val="24"/>
+              </w:rPr>
+            </w:pPr>
+          </w:p>
+        </w:tc>
+        <w:tc>
+          <w:tcPr>
+            <w:tcW w:w="2377" w:type="dxa"/>
+          </w:tcPr>
+          <w:p>
+            <w:pPr>
+              <w:spacing w:line="360" w:lineRule="auto"/>
+              <w:jc w:val="both"/>
+              <w:rPr>
+                <w:sz w:val="24"/>
+                <w:szCs w:val="24"/>
+              </w:rPr>
+            </w:pPr>
+          </w:p>
+        </w:tc>
+      </w:tr>
+    </w:tbl>
     <w:p/>
     <w:p/>
+    <w:tbl>
+      <w:tblPr>
+        <w:tblStyle w:val="Tablaconcuadrcula"/>
+        <w:tblW w:w="0" w:type="auto"/>
+        <w:tblLook w:val="04A0" w:firstRow="1" w:lastRow="0" w:firstColumn="1" w:lastColumn="0" w:noHBand="0" w:noVBand="1"/>
+      </w:tblPr>
+      <w:tblGrid>
+        <w:gridCol w:w="2377"/>
+        <w:gridCol w:w="2377"/>
+        <w:gridCol w:w="2377"/>
+        <w:gridCol w:w="2377"/>
+      </w:tblGrid>
+      <w:tr>
+        <w:tc>
+          <w:tcPr>
+            <w:tcW w:w="9508" w:type="dxa"/>
+            <w:gridSpan w:val="4"/>
+          </w:tcPr>
+          <w:p>
+            <w:pPr>
+              <w:jc w:val="center"/>
+            </w:pPr>
+            <w:r>
+              <w:t>MATRIZ MORFOLÓGICA DEL SUSBISTEMA DE BOMBAS Y ENERGÍA</w:t>
+            </w:r>
+          </w:p>
+        </w:tc>
+      </w:tr>
+      <w:tr>
+        <w:tc>
+          <w:tcPr>
+            <w:tcW w:w="2377" w:type="dxa"/>
+          </w:tcPr>
+          <w:p>
+            <w:r>
+              <w:t>Funciones</w:t>
+            </w:r>
+          </w:p>
+        </w:tc>
+        <w:tc>
+          <w:tcPr>
+            <w:tcW w:w="2377" w:type="dxa"/>
+          </w:tcPr>
+          <w:p>
+            <w:r>
+              <w:t>Concepto 1</w:t>
+            </w:r>
+          </w:p>
+        </w:tc>
+        <w:tc>
+          <w:tcPr>
+            <w:tcW w:w="2377" w:type="dxa"/>
+          </w:tcPr>
+          <w:p>
+            <w:r>
+              <w:t>Concepto 2</w:t>
+            </w:r>
+          </w:p>
+        </w:tc>
+        <w:tc>
+          <w:tcPr>
+            <w:tcW w:w="2377" w:type="dxa"/>
+          </w:tcPr>
+          <w:p>
+            <w:r>
+              <w:t>Concepto generado</w:t>
+            </w:r>
+          </w:p>
+        </w:tc>
+      </w:tr>
+      <w:tr>
+        <w:tc>
+          <w:tcPr>
+            <w:tcW w:w="2377" w:type="dxa"/>
+          </w:tcPr>
+          <w:p>
+            <w:pPr>
+              <w:jc w:val="both"/>
+              <w:rPr>
+                <w:sz w:val="20"/>
+                <w:szCs w:val="20"/>
+              </w:rPr>
+            </w:pPr>
+            <w:r>
+              <w:rPr>
+                <w:sz w:val="20"/>
+                <w:szCs w:val="20"/>
+              </w:rPr>
+              <w:t>Regular la energía eléctrica para los subsistemas, la bomba y el soplador.</w:t>
+            </w:r>
+          </w:p>
+        </w:tc>
+        <w:tc>
+          <w:tcPr>
+            <w:tcW w:w="2377" w:type="dxa"/>
+          </w:tcPr>
+          <w:p/>
+        </w:tc>
+        <w:tc>
+          <w:tcPr>
+            <w:tcW w:w="2377" w:type="dxa"/>
+          </w:tcPr>
+          <w:p/>
+        </w:tc>
+        <w:tc>
+          <w:tcPr>
+            <w:tcW w:w="2377" w:type="dxa"/>
+          </w:tcPr>
+          <w:p/>
+        </w:tc>
+      </w:tr>
+      <w:tr>
+        <w:tc>
+          <w:tcPr>
+            <w:tcW w:w="2377" w:type="dxa"/>
+          </w:tcPr>
+          <w:p>
+            <w:pPr>
+              <w:jc w:val="both"/>
+              <w:rPr>
+                <w:sz w:val="20"/>
+                <w:szCs w:val="20"/>
+              </w:rPr>
+            </w:pPr>
+            <w:r>
+              <w:rPr>
+                <w:sz w:val="20"/>
+                <w:szCs w:val="20"/>
+              </w:rPr>
+              <w:t>Distribuir la energía eléctrica regulada a cada subsistema</w:t>
+            </w:r>
+          </w:p>
+        </w:tc>
+        <w:tc>
+          <w:tcPr>
+            <w:tcW w:w="2377" w:type="dxa"/>
+          </w:tcPr>
+          <w:p/>
+        </w:tc>
+        <w:tc>
+          <w:tcPr>
+            <w:tcW w:w="2377" w:type="dxa"/>
+          </w:tcPr>
+          <w:p/>
+        </w:tc>
+        <w:tc>
+          <w:tcPr>
+            <w:tcW w:w="2377" w:type="dxa"/>
+          </w:tcPr>
+          <w:p/>
+        </w:tc>
+      </w:tr>
+      <w:tr>
+        <w:tc>
+          <w:tcPr>
+            <w:tcW w:w="2377" w:type="dxa"/>
+          </w:tcPr>
+          <w:p>
+            <w:pPr>
+              <w:jc w:val="both"/>
+              <w:rPr>
+                <w:sz w:val="20"/>
+                <w:szCs w:val="20"/>
+              </w:rPr>
+            </w:pPr>
+            <w:r>
+              <w:rPr>
+                <w:sz w:val="20"/>
+                <w:szCs w:val="20"/>
+              </w:rPr>
+              <w:t>Controlar manualmente el comportamiento del RBT</w:t>
+            </w:r>
+          </w:p>
+        </w:tc>
+        <w:tc>
+          <w:tcPr>
+            <w:tcW w:w="2377" w:type="dxa"/>
+          </w:tcPr>
+          <w:p/>
+        </w:tc>
+        <w:tc>
+          <w:tcPr>
+            <w:tcW w:w="2377" w:type="dxa"/>
+          </w:tcPr>
+          <w:p/>
+        </w:tc>
+        <w:tc>
+          <w:tcPr>
+            <w:tcW w:w="2377" w:type="dxa"/>
+          </w:tcPr>
+          <w:p/>
+        </w:tc>
+      </w:tr>
+      <w:tr>
+        <w:tc>
+          <w:tcPr>
+            <w:tcW w:w="2377" w:type="dxa"/>
+          </w:tcPr>
+          <w:p>
+            <w:pPr>
+              <w:jc w:val="both"/>
+              <w:rPr>
+                <w:sz w:val="20"/>
+                <w:szCs w:val="20"/>
+              </w:rPr>
+            </w:pPr>
+            <w:r>
+              <w:rPr>
+                <w:sz w:val="20"/>
+                <w:szCs w:val="20"/>
+              </w:rPr>
+              <w:t>Indicar al operario el estado de cada subsistema</w:t>
+            </w:r>
+          </w:p>
+        </w:tc>
+        <w:tc>
+          <w:tcPr>
+            <w:tcW w:w="2377" w:type="dxa"/>
+          </w:tcPr>
+          <w:p/>
+        </w:tc>
+        <w:tc>
+          <w:tcPr>
+            <w:tcW w:w="2377" w:type="dxa"/>
+          </w:tcPr>
+          <w:p/>
+        </w:tc>
+        <w:tc>
+          <w:tcPr>
+            <w:tcW w:w="2377" w:type="dxa"/>
+          </w:tcPr>
+          <w:p/>
+        </w:tc>
+      </w:tr>
+    </w:tbl>
     <w:p/>
     <w:p/>
-    <w:p/>
+    <w:tbl>
+      <w:tblPr>
+        <w:tblStyle w:val="Tablaconcuadrcula"/>
+        <w:tblW w:w="0" w:type="auto"/>
+        <w:tblLook w:val="04A0" w:firstRow="1" w:lastRow="0" w:firstColumn="1" w:lastColumn="0" w:noHBand="0" w:noVBand="1"/>
+      </w:tblPr>
+      <w:tblGrid>
+        <w:gridCol w:w="2377"/>
+        <w:gridCol w:w="2377"/>
+        <w:gridCol w:w="2377"/>
+        <w:gridCol w:w="2377"/>
+      </w:tblGrid>
+      <w:tr>
+        <w:tc>
+          <w:tcPr>
+            <w:tcW w:w="9508" w:type="dxa"/>
+            <w:gridSpan w:val="4"/>
+          </w:tcPr>
+          <w:p>
+            <w:pPr>
+              <w:jc w:val="center"/>
+            </w:pPr>
+            <w:r>
+              <w:t>MATRIZ MORFOLÓGICA DEL SUBSISTEMA DE ENSAMBLE</w:t>
+            </w:r>
+          </w:p>
+        </w:tc>
+      </w:tr>
+      <w:tr>
+        <w:tc>
+          <w:tcPr>
+            <w:tcW w:w="2377" w:type="dxa"/>
+          </w:tcPr>
+          <w:p>
+            <w:r>
+              <w:t>Funciones</w:t>
+            </w:r>
+          </w:p>
+        </w:tc>
+        <w:tc>
+          <w:tcPr>
+            <w:tcW w:w="2377" w:type="dxa"/>
+          </w:tcPr>
+          <w:p>
+            <w:r>
+              <w:t>Concepto 1</w:t>
+            </w:r>
+          </w:p>
+        </w:tc>
+        <w:tc>
+          <w:tcPr>
+            <w:tcW w:w="2377" w:type="dxa"/>
+          </w:tcPr>
+          <w:p>
+            <w:r>
+              <w:t>Concepto 2</w:t>
+            </w:r>
+          </w:p>
+        </w:tc>
+        <w:tc>
+          <w:tcPr>
+            <w:tcW w:w="2377" w:type="dxa"/>
+          </w:tcPr>
+          <w:p>
+            <w:r>
+              <w:t>Concepto Generado</w:t>
+            </w:r>
+          </w:p>
+        </w:tc>
+      </w:tr>
+      <w:tr>
+        <w:tc>
+          <w:tcPr>
+            <w:tcW w:w="2377" w:type="dxa"/>
+          </w:tcPr>
+          <w:p>
+            <w:pPr>
+              <w:jc w:val="both"/>
+              <w:rPr>
+                <w:sz w:val="20"/>
+                <w:szCs w:val="20"/>
+              </w:rPr>
+            </w:pPr>
+            <w:r>
+              <w:rPr>
+                <w:sz w:val="20"/>
+                <w:szCs w:val="20"/>
+              </w:rPr>
+              <w:t>Diseñar una estructura para el RBT</w:t>
+            </w:r>
+          </w:p>
+        </w:tc>
+        <w:tc>
+          <w:tcPr>
+            <w:tcW w:w="2377" w:type="dxa"/>
+          </w:tcPr>
+          <w:p/>
+        </w:tc>
+        <w:tc>
+          <w:tcPr>
+            <w:tcW w:w="2377" w:type="dxa"/>
+          </w:tcPr>
+          <w:p/>
+        </w:tc>
+        <w:tc>
+          <w:tcPr>
+            <w:tcW w:w="2377" w:type="dxa"/>
+          </w:tcPr>
+          <w:p/>
+        </w:tc>
+      </w:tr>
+      <w:tr>
+        <w:tc>
+          <w:tcPr>
+            <w:tcW w:w="2377" w:type="dxa"/>
+          </w:tcPr>
+          <w:p>
+            <w:pPr>
+              <w:jc w:val="both"/>
+              <w:rPr>
+                <w:sz w:val="20"/>
+                <w:szCs w:val="20"/>
+              </w:rPr>
+            </w:pPr>
+            <w:r>
+              <w:rPr>
+                <w:sz w:val="20"/>
+                <w:szCs w:val="20"/>
+              </w:rPr>
+              <w:t>El ensamble y desensamble del RBT debe ser óptimo</w:t>
+            </w:r>
+          </w:p>
+        </w:tc>
+        <w:tc>
+          <w:tcPr>
+            <w:tcW w:w="2377" w:type="dxa"/>
+          </w:tcPr>
+          <w:p/>
+        </w:tc>
+        <w:tc>
+          <w:tcPr>
+            <w:tcW w:w="2377" w:type="dxa"/>
+          </w:tcPr>
+          <w:p/>
+        </w:tc>
+        <w:tc>
+          <w:tcPr>
+            <w:tcW w:w="2377" w:type="dxa"/>
+          </w:tcPr>
+          <w:p/>
+        </w:tc>
+      </w:tr>
+      <w:tr>
+        <w:tc>
+          <w:tcPr>
+            <w:tcW w:w="2377" w:type="dxa"/>
+          </w:tcPr>
+          <w:p>
+            <w:pPr>
+              <w:jc w:val="both"/>
+              <w:rPr>
+                <w:sz w:val="20"/>
+                <w:szCs w:val="20"/>
+              </w:rPr>
+            </w:pPr>
+            <w:bookmarkStart w:id="19" w:name="_GoBack" w:colFirst="0" w:colLast="0"/>
+            <w:r>
+              <w:rPr>
+                <w:sz w:val="20"/>
+                <w:szCs w:val="20"/>
+              </w:rPr>
+              <w:lastRenderedPageBreak/>
+              <w:t>El mantenimiento de la estructura debe ser óptimo</w:t>
+            </w:r>
+          </w:p>
+        </w:tc>
+        <w:tc>
+          <w:tcPr>
+            <w:tcW w:w="2377" w:type="dxa"/>
+          </w:tcPr>
+          <w:p/>
+        </w:tc>
+        <w:tc>
+          <w:tcPr>
+            <w:tcW w:w="2377" w:type="dxa"/>
+          </w:tcPr>
+          <w:p/>
+        </w:tc>
+        <w:tc>
+          <w:tcPr>
+            <w:tcW w:w="2377" w:type="dxa"/>
+          </w:tcPr>
+          <w:p/>
+        </w:tc>
+      </w:tr>
+      <w:tr>
+        <w:tc>
+          <w:tcPr>
+            <w:tcW w:w="2377" w:type="dxa"/>
+          </w:tcPr>
+          <w:p>
+            <w:pPr>
+              <w:jc w:val="both"/>
+              <w:rPr>
+                <w:sz w:val="20"/>
+                <w:szCs w:val="20"/>
+              </w:rPr>
+            </w:pPr>
+            <w:r>
+              <w:rPr>
+                <w:sz w:val="20"/>
+                <w:szCs w:val="20"/>
+              </w:rPr>
+              <w:t>Proporcionar el espacio correcto para cada componente de los subsistemas</w:t>
+            </w:r>
+          </w:p>
+        </w:tc>
+        <w:tc>
+          <w:tcPr>
+            <w:tcW w:w="2377" w:type="dxa"/>
+          </w:tcPr>
+          <w:p/>
+        </w:tc>
+        <w:tc>
+          <w:tcPr>
+            <w:tcW w:w="2377" w:type="dxa"/>
+          </w:tcPr>
+          <w:p/>
+        </w:tc>
+        <w:tc>
+          <w:tcPr>
+            <w:tcW w:w="2377" w:type="dxa"/>
+          </w:tcPr>
+          <w:p/>
+        </w:tc>
+      </w:tr>
+      <w:tr>
+        <w:tc>
+          <w:tcPr>
+            <w:tcW w:w="2377" w:type="dxa"/>
+          </w:tcPr>
+          <w:p>
+            <w:pPr>
+              <w:jc w:val="both"/>
+              <w:rPr>
+                <w:sz w:val="20"/>
+                <w:szCs w:val="20"/>
+              </w:rPr>
+            </w:pPr>
+            <w:r>
+              <w:rPr>
+                <w:sz w:val="20"/>
+                <w:szCs w:val="20"/>
+              </w:rPr>
+              <w:t>Proteger a los componentes de los subsistemas</w:t>
+            </w:r>
+          </w:p>
+        </w:tc>
+        <w:tc>
+          <w:tcPr>
+            <w:tcW w:w="2377" w:type="dxa"/>
+          </w:tcPr>
+          <w:p/>
+        </w:tc>
+        <w:tc>
+          <w:tcPr>
+            <w:tcW w:w="2377" w:type="dxa"/>
+          </w:tcPr>
+          <w:p/>
+        </w:tc>
+        <w:tc>
+          <w:tcPr>
+            <w:tcW w:w="2377" w:type="dxa"/>
+          </w:tcPr>
+          <w:p/>
+        </w:tc>
+      </w:tr>
+      <w:tr>
+        <w:tc>
+          <w:tcPr>
+            <w:tcW w:w="2377" w:type="dxa"/>
+          </w:tcPr>
+          <w:p>
+            <w:pPr>
+              <w:jc w:val="both"/>
+              <w:rPr>
+                <w:sz w:val="20"/>
+                <w:szCs w:val="20"/>
+              </w:rPr>
+            </w:pPr>
+            <w:r>
+              <w:rPr>
+                <w:sz w:val="20"/>
+                <w:szCs w:val="20"/>
+              </w:rPr>
+              <w:t>Protección al usuario</w:t>
+            </w:r>
+          </w:p>
+        </w:tc>
+        <w:tc>
+          <w:tcPr>
+            <w:tcW w:w="2377" w:type="dxa"/>
+          </w:tcPr>
+          <w:p/>
+        </w:tc>
+        <w:tc>
+          <w:tcPr>
+            <w:tcW w:w="2377" w:type="dxa"/>
+          </w:tcPr>
+          <w:p/>
+        </w:tc>
+        <w:tc>
+          <w:tcPr>
+            <w:tcW w:w="2377" w:type="dxa"/>
+          </w:tcPr>
+          <w:p/>
+        </w:tc>
+      </w:tr>
+      <w:bookmarkEnd w:id="19"/>
+    </w:tbl>
     <w:p/>
     <w:p/>
     <w:p>
@@ -23699,6 +25300,7 @@
     <w:p/>
     <w:p>
       <w:pPr>
+        <w:spacing w:line="360" w:lineRule="auto"/>
         <w:jc w:val="both"/>
         <w:rPr>
           <w:sz w:val="24"/>
@@ -23738,6 +25340,7 @@
     </w:p>
     <w:p>
       <w:pPr>
+        <w:spacing w:line="360" w:lineRule="auto"/>
         <w:jc w:val="both"/>
         <w:rPr>
           <w:sz w:val="24"/>
@@ -23756,33 +25359,16 @@
           <w:sz w:val="24"/>
           <w:szCs w:val="24"/>
         </w:rPr>
-        <w:t xml:space="preserve">es gastarla menor cantidad de recursos para decidir qué conceptos tienen el mayor potencial para convertirse en un concepto de calidad. La dificultad en la evaluación de conceptos </w:t>
-      </w:r>
-      <w:r>
-        <w:rPr>
-          <w:sz w:val="24"/>
-          <w:szCs w:val="24"/>
-        </w:rPr>
-        <w:lastRenderedPageBreak/>
-        <w:t xml:space="preserve">y la toma de decisiones es que debemos elegir qué conceptos dedicar tiempo a desarrollar cuando todavía tenemos conocimientos y datos muy limitados en los que basar esta </w:t>
-      </w:r>
-      <w:proofErr w:type="gramStart"/>
-      <w:r>
-        <w:rPr>
-          <w:sz w:val="24"/>
-          <w:szCs w:val="24"/>
-        </w:rPr>
-        <w:t>selección.</w:t>
-      </w:r>
-      <w:r>
-        <w:rPr>
-          <w:sz w:val="24"/>
-          <w:szCs w:val="24"/>
-        </w:rPr>
-        <w:t>(</w:t>
+        <w:t xml:space="preserve">es gastarla menor cantidad de recursos para decidir qué conceptos tienen el mayor potencial para convertirse en un concepto de calidad. La dificultad en la evaluación de conceptos y la toma de decisiones es que debemos elegir qué conceptos dedicar tiempo a desarrollar cuando todavía tenemos conocimientos y datos muy limitados en los que basar esta </w:t>
+      </w:r>
+      <w:r>
+        <w:rPr>
+          <w:sz w:val="24"/>
+          <w:szCs w:val="24"/>
+        </w:rPr>
+        <w:t>selección. (</w:t>
       </w:r>
       <w:proofErr w:type="spellStart"/>
-      <w:proofErr w:type="gramEnd"/>
       <w:r>
         <w:rPr>
           <w:sz w:val="24"/>
@@ -23895,6 +25481,7 @@
       </w:pPr>
       <w:bookmarkStart w:id="24" w:name="_Toc55298755"/>
       <w:r>
+        <w:lastRenderedPageBreak/>
         <w:t>Diseño de detalle</w:t>
       </w:r>
       <w:bookmarkEnd w:id="24"/>
@@ -24030,7 +25617,6 @@
       </w:pPr>
       <w:bookmarkStart w:id="32" w:name="_Toc55298763"/>
       <w:r>
-        <w:lastRenderedPageBreak/>
         <w:t xml:space="preserve">6.2 </w:t>
       </w:r>
       <w:r>
@@ -24110,6 +25696,7 @@
       </w:pPr>
       <w:bookmarkStart w:id="37" w:name="_Toc55298768"/>
       <w:r>
+        <w:lastRenderedPageBreak/>
         <w:t>Conclusiones</w:t>
       </w:r>
       <w:bookmarkEnd w:id="37"/>
@@ -24378,7 +25965,6 @@
           <w:szCs w:val="20"/>
           <w:shd w:val="clear" w:color="auto" w:fill="FFFFFF"/>
         </w:rPr>
-        <w:lastRenderedPageBreak/>
         <w:t>[</w:t>
       </w:r>
       <w:r>
@@ -27381,7 +28967,7 @@
 </file>
 
 <file path=customXml/itemProps1.xml><?xml version="1.0" encoding="utf-8"?>
-<ds:datastoreItem xmlns:ds="http://schemas.openxmlformats.org/officeDocument/2006/customXml" ds:itemID="{BF3EBAF2-BF49-4A05-84D5-EF884015B012}">
+<ds:datastoreItem xmlns:ds="http://schemas.openxmlformats.org/officeDocument/2006/customXml" ds:itemID="{1C2D69D9-19ED-4940-8C40-CB4912CCF19B}">
   <ds:schemaRefs>
     <ds:schemaRef ds:uri="http://schemas.openxmlformats.org/officeDocument/2006/bibliography"/>
   </ds:schemaRefs>

</xml_diff>

<commit_message>
agrego descripcion de matrices de decision
</commit_message>
<xml_diff>
--- a/Tesis2020.docx
+++ b/Tesis2020.docx
@@ -25127,7 +25127,6 @@
                 <w:szCs w:val="20"/>
               </w:rPr>
             </w:pPr>
-            <w:bookmarkStart w:id="19" w:name="_GoBack" w:colFirst="0" w:colLast="0"/>
             <w:r>
               <w:rPr>
                 <w:sz w:val="20"/>
@@ -25280,7 +25279,6 @@
           <w:p/>
         </w:tc>
       </w:tr>
-      <w:bookmarkEnd w:id="19"/>
     </w:tbl>
     <w:p/>
     <w:p/>
@@ -25384,6 +25382,92 @@
         </w:rPr>
         <w:t>)</w:t>
       </w:r>
+    </w:p>
+    <w:p>
+      <w:pPr>
+        <w:spacing w:line="360" w:lineRule="auto"/>
+        <w:jc w:val="both"/>
+        <w:rPr>
+          <w:sz w:val="24"/>
+          <w:szCs w:val="24"/>
+        </w:rPr>
+      </w:pPr>
+      <w:r>
+        <w:rPr>
+          <w:sz w:val="24"/>
+          <w:szCs w:val="24"/>
+        </w:rPr>
+        <w:t>Una matriz de decisión es una forma de filtrar, ordenar y seleccionar los mejores conceptos. El filtrado es una evaluación rápida y aproximada destinada a producir algunas alternativas viables. La evaluación es un análisis más cuidadoso de estos relativamente pocos conceptos con el propósito de escoger el concepto individual que tanga más probabilidad de llevar el producto al éxito. (</w:t>
+      </w:r>
+      <w:proofErr w:type="spellStart"/>
+      <w:r>
+        <w:rPr>
+          <w:sz w:val="24"/>
+          <w:szCs w:val="24"/>
+        </w:rPr>
+        <w:t>ulrich</w:t>
+      </w:r>
+      <w:proofErr w:type="spellEnd"/>
+      <w:r>
+        <w:rPr>
+          <w:sz w:val="24"/>
+          <w:szCs w:val="24"/>
+        </w:rPr>
+        <w:t>)</w:t>
+      </w:r>
+    </w:p>
+    <w:p>
+      <w:pPr>
+        <w:spacing w:line="360" w:lineRule="auto"/>
+        <w:jc w:val="both"/>
+        <w:rPr>
+          <w:sz w:val="24"/>
+          <w:szCs w:val="24"/>
+        </w:rPr>
+      </w:pPr>
+      <w:r>
+        <w:rPr>
+          <w:sz w:val="24"/>
+          <w:szCs w:val="24"/>
+        </w:rPr>
+        <w:t>Para seleccionar el concepto que mejor se adapte a las necesidades del RBT, los integrantes de cada subsistema plantearon</w:t>
+      </w:r>
+      <w:r>
+        <w:rPr>
+          <w:sz w:val="24"/>
+          <w:szCs w:val="24"/>
+        </w:rPr>
+        <w:t xml:space="preserve"> </w:t>
+      </w:r>
+      <w:r>
+        <w:rPr>
+          <w:sz w:val="24"/>
+          <w:szCs w:val="24"/>
+        </w:rPr>
+        <w:t>matrices de decisión en la evaluación de los conceptos. Cada matriz se muestra a continuación.</w:t>
+      </w:r>
+    </w:p>
+    <w:p>
+      <w:pPr>
+        <w:spacing w:line="360" w:lineRule="auto"/>
+        <w:jc w:val="both"/>
+        <w:rPr>
+          <w:sz w:val="24"/>
+          <w:szCs w:val="24"/>
+        </w:rPr>
+      </w:pPr>
+    </w:p>
+    <w:p>
+      <w:pPr>
+        <w:spacing w:line="360" w:lineRule="auto"/>
+        <w:jc w:val="both"/>
+        <w:rPr>
+          <w:sz w:val="24"/>
+          <w:szCs w:val="24"/>
+        </w:rPr>
+      </w:pPr>
+      <w:bookmarkStart w:id="19" w:name="_GoBack"/>
+      <w:bookmarkEnd w:id="19"/>
     </w:p>
     <w:p>
       <w:pPr>
@@ -25481,7 +25565,6 @@
       </w:pPr>
       <w:bookmarkStart w:id="24" w:name="_Toc55298755"/>
       <w:r>
-        <w:lastRenderedPageBreak/>
         <w:t>Diseño de detalle</w:t>
       </w:r>
       <w:bookmarkEnd w:id="24"/>
@@ -25617,6 +25700,7 @@
       </w:pPr>
       <w:bookmarkStart w:id="32" w:name="_Toc55298763"/>
       <w:r>
+        <w:lastRenderedPageBreak/>
         <w:t xml:space="preserve">6.2 </w:t>
       </w:r>
       <w:r>
@@ -25696,7 +25780,6 @@
       </w:pPr>
       <w:bookmarkStart w:id="37" w:name="_Toc55298768"/>
       <w:r>
-        <w:lastRenderedPageBreak/>
         <w:t>Conclusiones</w:t>
       </w:r>
       <w:bookmarkEnd w:id="37"/>
@@ -25965,6 +26048,7 @@
           <w:szCs w:val="20"/>
           <w:shd w:val="clear" w:color="auto" w:fill="FFFFFF"/>
         </w:rPr>
+        <w:lastRenderedPageBreak/>
         <w:t>[</w:t>
       </w:r>
       <w:r>
@@ -28967,7 +29051,7 @@
 </file>
 
 <file path=customXml/itemProps1.xml><?xml version="1.0" encoding="utf-8"?>
-<ds:datastoreItem xmlns:ds="http://schemas.openxmlformats.org/officeDocument/2006/customXml" ds:itemID="{1C2D69D9-19ED-4940-8C40-CB4912CCF19B}">
+<ds:datastoreItem xmlns:ds="http://schemas.openxmlformats.org/officeDocument/2006/customXml" ds:itemID="{9B2D21E5-15B0-47A8-82B3-C4F9807704BC}">
   <ds:schemaRefs>
     <ds:schemaRef ds:uri="http://schemas.openxmlformats.org/officeDocument/2006/bibliography"/>
   </ds:schemaRefs>

</xml_diff>

<commit_message>
agrego matrices de decision subsistemas
</commit_message>
<xml_diff>
--- a/Tesis2020.docx
+++ b/Tesis2020.docx
@@ -23668,7 +23668,21 @@
                 <w:sz w:val="24"/>
                 <w:szCs w:val="24"/>
               </w:rPr>
-              <w:t>MATRIZ MORFOLÓGICA DEL SUBSISTEMA DE INSTRUMENTACIÓN</w:t>
+              <w:t>MATRIZ MORFOLÓGICA D</w:t>
+            </w:r>
+            <w:r>
+              <w:rPr>
+                <w:sz w:val="24"/>
+                <w:szCs w:val="24"/>
+              </w:rPr>
+              <w:t>E LOS SISTEMAS DEL</w:t>
+            </w:r>
+            <w:r>
+              <w:rPr>
+                <w:sz w:val="24"/>
+                <w:szCs w:val="24"/>
+              </w:rPr>
+              <w:t xml:space="preserve"> SUBSISTEMA DE INSTRUMENTACIÓN</w:t>
             </w:r>
           </w:p>
         </w:tc>
@@ -25457,31 +25471,2227 @@
         </w:rPr>
       </w:pPr>
     </w:p>
+    <w:tbl>
+      <w:tblPr>
+        <w:tblStyle w:val="Tablaconcuadrcula"/>
+        <w:tblW w:w="0" w:type="auto"/>
+        <w:tblLook w:val="04A0" w:firstRow="1" w:lastRow="0" w:firstColumn="1" w:lastColumn="0" w:noHBand="0" w:noVBand="1"/>
+      </w:tblPr>
+      <w:tblGrid>
+        <w:gridCol w:w="2262"/>
+        <w:gridCol w:w="1777"/>
+        <w:gridCol w:w="1823"/>
+        <w:gridCol w:w="1823"/>
+        <w:gridCol w:w="1823"/>
+      </w:tblGrid>
+      <w:tr>
+        <w:tc>
+          <w:tcPr>
+            <w:tcW w:w="9508" w:type="dxa"/>
+            <w:gridSpan w:val="5"/>
+          </w:tcPr>
+          <w:p>
+            <w:pPr>
+              <w:spacing w:line="360" w:lineRule="auto"/>
+              <w:jc w:val="center"/>
+              <w:rPr>
+                <w:sz w:val="24"/>
+                <w:szCs w:val="24"/>
+              </w:rPr>
+            </w:pPr>
+            <w:r>
+              <w:rPr>
+                <w:sz w:val="24"/>
+                <w:szCs w:val="24"/>
+              </w:rPr>
+              <w:lastRenderedPageBreak/>
+              <w:t>MATRIZ</w:t>
+            </w:r>
+            <w:r>
+              <w:rPr>
+                <w:sz w:val="24"/>
+                <w:szCs w:val="24"/>
+              </w:rPr>
+              <w:t xml:space="preserve"> DE DECISIÓN SUBSISTEMA DE INSTRUME</w:t>
+            </w:r>
+            <w:r>
+              <w:rPr>
+                <w:sz w:val="24"/>
+                <w:szCs w:val="24"/>
+              </w:rPr>
+              <w:t>N</w:t>
+            </w:r>
+            <w:r>
+              <w:rPr>
+                <w:sz w:val="24"/>
+                <w:szCs w:val="24"/>
+              </w:rPr>
+              <w:t>TACIÓN</w:t>
+            </w:r>
+          </w:p>
+        </w:tc>
+      </w:tr>
+      <w:tr>
+        <w:tc>
+          <w:tcPr>
+            <w:tcW w:w="2262" w:type="dxa"/>
+          </w:tcPr>
+          <w:p>
+            <w:pPr>
+              <w:spacing w:line="360" w:lineRule="auto"/>
+              <w:jc w:val="both"/>
+            </w:pPr>
+            <w:r>
+              <w:t>Función/Especificación</w:t>
+            </w:r>
+          </w:p>
+        </w:tc>
+        <w:tc>
+          <w:tcPr>
+            <w:tcW w:w="1777" w:type="dxa"/>
+          </w:tcPr>
+          <w:p>
+            <w:pPr>
+              <w:spacing w:line="360" w:lineRule="auto"/>
+              <w:jc w:val="both"/>
+            </w:pPr>
+            <w:r>
+              <w:t>Peso</w:t>
+            </w:r>
+          </w:p>
+        </w:tc>
+        <w:tc>
+          <w:tcPr>
+            <w:tcW w:w="1823" w:type="dxa"/>
+          </w:tcPr>
+          <w:p>
+            <w:pPr>
+              <w:spacing w:line="360" w:lineRule="auto"/>
+              <w:jc w:val="both"/>
+            </w:pPr>
+            <w:r>
+              <w:t>Concepto</w:t>
+            </w:r>
+          </w:p>
+        </w:tc>
+        <w:tc>
+          <w:tcPr>
+            <w:tcW w:w="1823" w:type="dxa"/>
+          </w:tcPr>
+          <w:p>
+            <w:pPr>
+              <w:spacing w:line="360" w:lineRule="auto"/>
+              <w:jc w:val="both"/>
+            </w:pPr>
+            <w:r>
+              <w:t>Concepto</w:t>
+            </w:r>
+          </w:p>
+        </w:tc>
+        <w:tc>
+          <w:tcPr>
+            <w:tcW w:w="1823" w:type="dxa"/>
+          </w:tcPr>
+          <w:p>
+            <w:pPr>
+              <w:spacing w:line="360" w:lineRule="auto"/>
+              <w:jc w:val="both"/>
+            </w:pPr>
+            <w:r>
+              <w:t>Concepto</w:t>
+            </w:r>
+          </w:p>
+        </w:tc>
+      </w:tr>
+      <w:tr>
+        <w:tc>
+          <w:tcPr>
+            <w:tcW w:w="2262" w:type="dxa"/>
+          </w:tcPr>
+          <w:p>
+            <w:pPr>
+              <w:jc w:val="both"/>
+              <w:rPr>
+                <w:sz w:val="20"/>
+                <w:szCs w:val="20"/>
+              </w:rPr>
+            </w:pPr>
+            <w:r>
+              <w:rPr>
+                <w:sz w:val="20"/>
+                <w:szCs w:val="20"/>
+              </w:rPr>
+              <w:t>Proporcionar el estado ON/OFF del subsistema</w:t>
+            </w:r>
+          </w:p>
+        </w:tc>
+        <w:tc>
+          <w:tcPr>
+            <w:tcW w:w="1777" w:type="dxa"/>
+          </w:tcPr>
+          <w:p>
+            <w:pPr>
+              <w:spacing w:line="360" w:lineRule="auto"/>
+              <w:jc w:val="both"/>
+              <w:rPr>
+                <w:sz w:val="24"/>
+                <w:szCs w:val="24"/>
+              </w:rPr>
+            </w:pPr>
+          </w:p>
+        </w:tc>
+        <w:tc>
+          <w:tcPr>
+            <w:tcW w:w="1823" w:type="dxa"/>
+          </w:tcPr>
+          <w:p>
+            <w:pPr>
+              <w:spacing w:line="360" w:lineRule="auto"/>
+              <w:jc w:val="both"/>
+              <w:rPr>
+                <w:sz w:val="24"/>
+                <w:szCs w:val="24"/>
+              </w:rPr>
+            </w:pPr>
+          </w:p>
+        </w:tc>
+        <w:tc>
+          <w:tcPr>
+            <w:tcW w:w="1823" w:type="dxa"/>
+          </w:tcPr>
+          <w:p>
+            <w:pPr>
+              <w:spacing w:line="360" w:lineRule="auto"/>
+              <w:jc w:val="both"/>
+              <w:rPr>
+                <w:sz w:val="24"/>
+                <w:szCs w:val="24"/>
+              </w:rPr>
+            </w:pPr>
+          </w:p>
+        </w:tc>
+        <w:tc>
+          <w:tcPr>
+            <w:tcW w:w="1823" w:type="dxa"/>
+          </w:tcPr>
+          <w:p>
+            <w:pPr>
+              <w:spacing w:line="360" w:lineRule="auto"/>
+              <w:jc w:val="both"/>
+              <w:rPr>
+                <w:sz w:val="24"/>
+                <w:szCs w:val="24"/>
+              </w:rPr>
+            </w:pPr>
+          </w:p>
+        </w:tc>
+      </w:tr>
+      <w:tr>
+        <w:tc>
+          <w:tcPr>
+            <w:tcW w:w="2262" w:type="dxa"/>
+          </w:tcPr>
+          <w:p>
+            <w:pPr>
+              <w:jc w:val="both"/>
+              <w:rPr>
+                <w:sz w:val="20"/>
+                <w:szCs w:val="20"/>
+              </w:rPr>
+            </w:pPr>
+            <w:r>
+              <w:rPr>
+                <w:sz w:val="20"/>
+                <w:szCs w:val="20"/>
+              </w:rPr>
+              <w:t>Cuantificar los valores de las variables físicas</w:t>
+            </w:r>
+          </w:p>
+        </w:tc>
+        <w:tc>
+          <w:tcPr>
+            <w:tcW w:w="1777" w:type="dxa"/>
+          </w:tcPr>
+          <w:p>
+            <w:pPr>
+              <w:spacing w:line="360" w:lineRule="auto"/>
+              <w:jc w:val="both"/>
+              <w:rPr>
+                <w:sz w:val="24"/>
+                <w:szCs w:val="24"/>
+              </w:rPr>
+            </w:pPr>
+          </w:p>
+        </w:tc>
+        <w:tc>
+          <w:tcPr>
+            <w:tcW w:w="1823" w:type="dxa"/>
+          </w:tcPr>
+          <w:p>
+            <w:pPr>
+              <w:spacing w:line="360" w:lineRule="auto"/>
+              <w:jc w:val="both"/>
+              <w:rPr>
+                <w:sz w:val="24"/>
+                <w:szCs w:val="24"/>
+              </w:rPr>
+            </w:pPr>
+          </w:p>
+        </w:tc>
+        <w:tc>
+          <w:tcPr>
+            <w:tcW w:w="1823" w:type="dxa"/>
+          </w:tcPr>
+          <w:p>
+            <w:pPr>
+              <w:spacing w:line="360" w:lineRule="auto"/>
+              <w:jc w:val="both"/>
+              <w:rPr>
+                <w:sz w:val="24"/>
+                <w:szCs w:val="24"/>
+              </w:rPr>
+            </w:pPr>
+          </w:p>
+        </w:tc>
+        <w:tc>
+          <w:tcPr>
+            <w:tcW w:w="1823" w:type="dxa"/>
+          </w:tcPr>
+          <w:p>
+            <w:pPr>
+              <w:spacing w:line="360" w:lineRule="auto"/>
+              <w:jc w:val="both"/>
+              <w:rPr>
+                <w:sz w:val="24"/>
+                <w:szCs w:val="24"/>
+              </w:rPr>
+            </w:pPr>
+          </w:p>
+        </w:tc>
+      </w:tr>
+      <w:tr>
+        <w:tc>
+          <w:tcPr>
+            <w:tcW w:w="2262" w:type="dxa"/>
+          </w:tcPr>
+          <w:p>
+            <w:pPr>
+              <w:jc w:val="both"/>
+              <w:rPr>
+                <w:sz w:val="20"/>
+                <w:szCs w:val="20"/>
+              </w:rPr>
+            </w:pPr>
+            <w:r>
+              <w:rPr>
+                <w:sz w:val="20"/>
+                <w:szCs w:val="20"/>
+              </w:rPr>
+              <w:t>Comunicar local y remotamente el RBT con el operario</w:t>
+            </w:r>
+          </w:p>
+        </w:tc>
+        <w:tc>
+          <w:tcPr>
+            <w:tcW w:w="1777" w:type="dxa"/>
+          </w:tcPr>
+          <w:p>
+            <w:pPr>
+              <w:spacing w:line="360" w:lineRule="auto"/>
+              <w:jc w:val="both"/>
+              <w:rPr>
+                <w:sz w:val="24"/>
+                <w:szCs w:val="24"/>
+              </w:rPr>
+            </w:pPr>
+          </w:p>
+        </w:tc>
+        <w:tc>
+          <w:tcPr>
+            <w:tcW w:w="1823" w:type="dxa"/>
+          </w:tcPr>
+          <w:p>
+            <w:pPr>
+              <w:spacing w:line="360" w:lineRule="auto"/>
+              <w:jc w:val="both"/>
+              <w:rPr>
+                <w:sz w:val="24"/>
+                <w:szCs w:val="24"/>
+              </w:rPr>
+            </w:pPr>
+          </w:p>
+        </w:tc>
+        <w:tc>
+          <w:tcPr>
+            <w:tcW w:w="1823" w:type="dxa"/>
+          </w:tcPr>
+          <w:p>
+            <w:pPr>
+              <w:spacing w:line="360" w:lineRule="auto"/>
+              <w:jc w:val="both"/>
+              <w:rPr>
+                <w:sz w:val="24"/>
+                <w:szCs w:val="24"/>
+              </w:rPr>
+            </w:pPr>
+          </w:p>
+        </w:tc>
+        <w:tc>
+          <w:tcPr>
+            <w:tcW w:w="1823" w:type="dxa"/>
+          </w:tcPr>
+          <w:p>
+            <w:pPr>
+              <w:spacing w:line="360" w:lineRule="auto"/>
+              <w:jc w:val="both"/>
+              <w:rPr>
+                <w:sz w:val="24"/>
+                <w:szCs w:val="24"/>
+              </w:rPr>
+            </w:pPr>
+          </w:p>
+        </w:tc>
+      </w:tr>
+      <w:tr>
+        <w:tc>
+          <w:tcPr>
+            <w:tcW w:w="2262" w:type="dxa"/>
+          </w:tcPr>
+          <w:p>
+            <w:pPr>
+              <w:jc w:val="both"/>
+              <w:rPr>
+                <w:sz w:val="20"/>
+                <w:szCs w:val="20"/>
+              </w:rPr>
+            </w:pPr>
+            <w:r>
+              <w:rPr>
+                <w:sz w:val="20"/>
+                <w:szCs w:val="20"/>
+              </w:rPr>
+              <w:t>Permitir el control local y remoto de la circulación y retroalimentación del agua</w:t>
+            </w:r>
+          </w:p>
+        </w:tc>
+        <w:tc>
+          <w:tcPr>
+            <w:tcW w:w="1777" w:type="dxa"/>
+          </w:tcPr>
+          <w:p>
+            <w:pPr>
+              <w:spacing w:line="360" w:lineRule="auto"/>
+              <w:jc w:val="both"/>
+              <w:rPr>
+                <w:sz w:val="24"/>
+                <w:szCs w:val="24"/>
+              </w:rPr>
+            </w:pPr>
+          </w:p>
+        </w:tc>
+        <w:tc>
+          <w:tcPr>
+            <w:tcW w:w="1823" w:type="dxa"/>
+          </w:tcPr>
+          <w:p>
+            <w:pPr>
+              <w:spacing w:line="360" w:lineRule="auto"/>
+              <w:jc w:val="both"/>
+              <w:rPr>
+                <w:sz w:val="24"/>
+                <w:szCs w:val="24"/>
+              </w:rPr>
+            </w:pPr>
+          </w:p>
+        </w:tc>
+        <w:tc>
+          <w:tcPr>
+            <w:tcW w:w="1823" w:type="dxa"/>
+          </w:tcPr>
+          <w:p>
+            <w:pPr>
+              <w:spacing w:line="360" w:lineRule="auto"/>
+              <w:jc w:val="both"/>
+              <w:rPr>
+                <w:sz w:val="24"/>
+                <w:szCs w:val="24"/>
+              </w:rPr>
+            </w:pPr>
+          </w:p>
+        </w:tc>
+        <w:tc>
+          <w:tcPr>
+            <w:tcW w:w="1823" w:type="dxa"/>
+          </w:tcPr>
+          <w:p>
+            <w:pPr>
+              <w:spacing w:line="360" w:lineRule="auto"/>
+              <w:jc w:val="both"/>
+              <w:rPr>
+                <w:sz w:val="24"/>
+                <w:szCs w:val="24"/>
+              </w:rPr>
+            </w:pPr>
+          </w:p>
+        </w:tc>
+      </w:tr>
+      <w:tr>
+        <w:tc>
+          <w:tcPr>
+            <w:tcW w:w="2262" w:type="dxa"/>
+          </w:tcPr>
+          <w:p>
+            <w:pPr>
+              <w:jc w:val="both"/>
+              <w:rPr>
+                <w:sz w:val="20"/>
+                <w:szCs w:val="20"/>
+              </w:rPr>
+            </w:pPr>
+            <w:r>
+              <w:rPr>
+                <w:sz w:val="20"/>
+                <w:szCs w:val="20"/>
+              </w:rPr>
+              <w:t>Monitorear local y remotamente las variables de estudio</w:t>
+            </w:r>
+          </w:p>
+        </w:tc>
+        <w:tc>
+          <w:tcPr>
+            <w:tcW w:w="1777" w:type="dxa"/>
+          </w:tcPr>
+          <w:p>
+            <w:pPr>
+              <w:spacing w:line="360" w:lineRule="auto"/>
+              <w:jc w:val="both"/>
+              <w:rPr>
+                <w:sz w:val="24"/>
+                <w:szCs w:val="24"/>
+              </w:rPr>
+            </w:pPr>
+          </w:p>
+        </w:tc>
+        <w:tc>
+          <w:tcPr>
+            <w:tcW w:w="1823" w:type="dxa"/>
+          </w:tcPr>
+          <w:p>
+            <w:pPr>
+              <w:spacing w:line="360" w:lineRule="auto"/>
+              <w:jc w:val="both"/>
+              <w:rPr>
+                <w:sz w:val="24"/>
+                <w:szCs w:val="24"/>
+              </w:rPr>
+            </w:pPr>
+          </w:p>
+        </w:tc>
+        <w:tc>
+          <w:tcPr>
+            <w:tcW w:w="1823" w:type="dxa"/>
+          </w:tcPr>
+          <w:p>
+            <w:pPr>
+              <w:spacing w:line="360" w:lineRule="auto"/>
+              <w:jc w:val="both"/>
+              <w:rPr>
+                <w:sz w:val="24"/>
+                <w:szCs w:val="24"/>
+              </w:rPr>
+            </w:pPr>
+          </w:p>
+        </w:tc>
+        <w:tc>
+          <w:tcPr>
+            <w:tcW w:w="1823" w:type="dxa"/>
+          </w:tcPr>
+          <w:p>
+            <w:pPr>
+              <w:spacing w:line="360" w:lineRule="auto"/>
+              <w:jc w:val="both"/>
+              <w:rPr>
+                <w:sz w:val="24"/>
+                <w:szCs w:val="24"/>
+              </w:rPr>
+            </w:pPr>
+          </w:p>
+        </w:tc>
+      </w:tr>
+      <w:tr>
+        <w:tc>
+          <w:tcPr>
+            <w:tcW w:w="2262" w:type="dxa"/>
+          </w:tcPr>
+          <w:p>
+            <w:pPr>
+              <w:jc w:val="both"/>
+              <w:rPr>
+                <w:sz w:val="20"/>
+                <w:szCs w:val="20"/>
+              </w:rPr>
+            </w:pPr>
+            <w:r>
+              <w:rPr>
+                <w:sz w:val="20"/>
+                <w:szCs w:val="20"/>
+              </w:rPr>
+              <w:t>Controlar la activación y paro de la bomba y soplador.</w:t>
+            </w:r>
+          </w:p>
+        </w:tc>
+        <w:tc>
+          <w:tcPr>
+            <w:tcW w:w="1777" w:type="dxa"/>
+          </w:tcPr>
+          <w:p>
+            <w:pPr>
+              <w:spacing w:line="360" w:lineRule="auto"/>
+              <w:jc w:val="both"/>
+              <w:rPr>
+                <w:sz w:val="24"/>
+                <w:szCs w:val="24"/>
+              </w:rPr>
+            </w:pPr>
+          </w:p>
+        </w:tc>
+        <w:tc>
+          <w:tcPr>
+            <w:tcW w:w="1823" w:type="dxa"/>
+          </w:tcPr>
+          <w:p>
+            <w:pPr>
+              <w:spacing w:line="360" w:lineRule="auto"/>
+              <w:jc w:val="both"/>
+              <w:rPr>
+                <w:sz w:val="24"/>
+                <w:szCs w:val="24"/>
+              </w:rPr>
+            </w:pPr>
+          </w:p>
+        </w:tc>
+        <w:tc>
+          <w:tcPr>
+            <w:tcW w:w="1823" w:type="dxa"/>
+          </w:tcPr>
+          <w:p>
+            <w:pPr>
+              <w:spacing w:line="360" w:lineRule="auto"/>
+              <w:jc w:val="both"/>
+              <w:rPr>
+                <w:sz w:val="24"/>
+                <w:szCs w:val="24"/>
+              </w:rPr>
+            </w:pPr>
+          </w:p>
+        </w:tc>
+        <w:tc>
+          <w:tcPr>
+            <w:tcW w:w="1823" w:type="dxa"/>
+          </w:tcPr>
+          <w:p>
+            <w:pPr>
+              <w:spacing w:line="360" w:lineRule="auto"/>
+              <w:jc w:val="both"/>
+              <w:rPr>
+                <w:sz w:val="24"/>
+                <w:szCs w:val="24"/>
+              </w:rPr>
+            </w:pPr>
+          </w:p>
+        </w:tc>
+      </w:tr>
+      <w:tr>
+        <w:tc>
+          <w:tcPr>
+            <w:tcW w:w="4039" w:type="dxa"/>
+            <w:gridSpan w:val="2"/>
+          </w:tcPr>
+          <w:p>
+            <w:pPr>
+              <w:spacing w:line="360" w:lineRule="auto"/>
+              <w:jc w:val="center"/>
+              <w:rPr>
+                <w:sz w:val="24"/>
+                <w:szCs w:val="24"/>
+              </w:rPr>
+            </w:pPr>
+            <w:r>
+              <w:rPr>
+                <w:sz w:val="24"/>
+                <w:szCs w:val="24"/>
+              </w:rPr>
+              <w:t>Total</w:t>
+            </w:r>
+          </w:p>
+        </w:tc>
+        <w:tc>
+          <w:tcPr>
+            <w:tcW w:w="1823" w:type="dxa"/>
+          </w:tcPr>
+          <w:p>
+            <w:pPr>
+              <w:spacing w:line="360" w:lineRule="auto"/>
+              <w:jc w:val="both"/>
+              <w:rPr>
+                <w:sz w:val="24"/>
+                <w:szCs w:val="24"/>
+              </w:rPr>
+            </w:pPr>
+          </w:p>
+        </w:tc>
+        <w:tc>
+          <w:tcPr>
+            <w:tcW w:w="1823" w:type="dxa"/>
+          </w:tcPr>
+          <w:p>
+            <w:pPr>
+              <w:spacing w:line="360" w:lineRule="auto"/>
+              <w:jc w:val="both"/>
+              <w:rPr>
+                <w:sz w:val="24"/>
+                <w:szCs w:val="24"/>
+              </w:rPr>
+            </w:pPr>
+          </w:p>
+        </w:tc>
+        <w:tc>
+          <w:tcPr>
+            <w:tcW w:w="1823" w:type="dxa"/>
+          </w:tcPr>
+          <w:p>
+            <w:pPr>
+              <w:spacing w:line="360" w:lineRule="auto"/>
+              <w:jc w:val="both"/>
+              <w:rPr>
+                <w:sz w:val="24"/>
+                <w:szCs w:val="24"/>
+              </w:rPr>
+            </w:pPr>
+          </w:p>
+        </w:tc>
+      </w:tr>
+    </w:tbl>
     <w:p>
       <w:pPr>
-        <w:spacing w:line="360" w:lineRule="auto"/>
         <w:jc w:val="both"/>
         <w:rPr>
           <w:sz w:val="24"/>
           <w:szCs w:val="24"/>
         </w:rPr>
+      </w:pPr>
+    </w:p>
+    <w:p>
+      <w:pPr>
+        <w:jc w:val="both"/>
+      </w:pPr>
+    </w:p>
+    <w:tbl>
+      <w:tblPr>
+        <w:tblStyle w:val="Tablaconcuadrcula"/>
+        <w:tblW w:w="0" w:type="auto"/>
+        <w:tblLook w:val="04A0" w:firstRow="1" w:lastRow="0" w:firstColumn="1" w:lastColumn="0" w:noHBand="0" w:noVBand="1"/>
+      </w:tblPr>
+      <w:tblGrid>
+        <w:gridCol w:w="2262"/>
+        <w:gridCol w:w="1780"/>
+        <w:gridCol w:w="1822"/>
+        <w:gridCol w:w="1822"/>
+        <w:gridCol w:w="1822"/>
+      </w:tblGrid>
+      <w:tr>
+        <w:tc>
+          <w:tcPr>
+            <w:tcW w:w="9508" w:type="dxa"/>
+            <w:gridSpan w:val="5"/>
+          </w:tcPr>
+          <w:p>
+            <w:pPr>
+              <w:jc w:val="center"/>
+              <w:rPr>
+                <w:sz w:val="24"/>
+                <w:szCs w:val="24"/>
+              </w:rPr>
+            </w:pPr>
+            <w:r>
+              <w:rPr>
+                <w:sz w:val="24"/>
+                <w:szCs w:val="24"/>
+              </w:rPr>
+              <w:t>MATRIZ DE DECISIÓN SUBSISTEMA DE INTERFAZ</w:t>
+            </w:r>
+          </w:p>
+        </w:tc>
+      </w:tr>
+      <w:tr>
+        <w:tc>
+          <w:tcPr>
+            <w:tcW w:w="2262" w:type="dxa"/>
+          </w:tcPr>
+          <w:p>
+            <w:pPr>
+              <w:spacing w:line="360" w:lineRule="auto"/>
+              <w:jc w:val="both"/>
+            </w:pPr>
+            <w:r>
+              <w:t>Función/Especificación</w:t>
+            </w:r>
+          </w:p>
+        </w:tc>
+        <w:tc>
+          <w:tcPr>
+            <w:tcW w:w="1780" w:type="dxa"/>
+          </w:tcPr>
+          <w:p>
+            <w:pPr>
+              <w:spacing w:line="360" w:lineRule="auto"/>
+              <w:jc w:val="both"/>
+            </w:pPr>
+            <w:r>
+              <w:t>Peso</w:t>
+            </w:r>
+          </w:p>
+        </w:tc>
+        <w:tc>
+          <w:tcPr>
+            <w:tcW w:w="1822" w:type="dxa"/>
+          </w:tcPr>
+          <w:p>
+            <w:pPr>
+              <w:spacing w:line="360" w:lineRule="auto"/>
+              <w:jc w:val="both"/>
+            </w:pPr>
+            <w:r>
+              <w:t>Concepto</w:t>
+            </w:r>
+          </w:p>
+        </w:tc>
+        <w:tc>
+          <w:tcPr>
+            <w:tcW w:w="1822" w:type="dxa"/>
+          </w:tcPr>
+          <w:p>
+            <w:pPr>
+              <w:spacing w:line="360" w:lineRule="auto"/>
+              <w:jc w:val="both"/>
+            </w:pPr>
+            <w:r>
+              <w:t>Concepto</w:t>
+            </w:r>
+          </w:p>
+        </w:tc>
+        <w:tc>
+          <w:tcPr>
+            <w:tcW w:w="1822" w:type="dxa"/>
+          </w:tcPr>
+          <w:p>
+            <w:pPr>
+              <w:spacing w:line="360" w:lineRule="auto"/>
+              <w:jc w:val="both"/>
+            </w:pPr>
+            <w:r>
+              <w:t>Concepto</w:t>
+            </w:r>
+          </w:p>
+        </w:tc>
+      </w:tr>
+      <w:tr>
+        <w:tc>
+          <w:tcPr>
+            <w:tcW w:w="2262" w:type="dxa"/>
+          </w:tcPr>
+          <w:p>
+            <w:pPr>
+              <w:jc w:val="both"/>
+              <w:rPr>
+                <w:sz w:val="20"/>
+                <w:szCs w:val="20"/>
+              </w:rPr>
+            </w:pPr>
+            <w:r>
+              <w:rPr>
+                <w:sz w:val="20"/>
+                <w:szCs w:val="20"/>
+              </w:rPr>
+              <w:t>Transmitir la información de las variables de estudio</w:t>
+            </w:r>
+          </w:p>
+        </w:tc>
+        <w:tc>
+          <w:tcPr>
+            <w:tcW w:w="1780" w:type="dxa"/>
+          </w:tcPr>
+          <w:p>
+            <w:pPr>
+              <w:jc w:val="both"/>
+            </w:pPr>
+          </w:p>
+        </w:tc>
+        <w:tc>
+          <w:tcPr>
+            <w:tcW w:w="1822" w:type="dxa"/>
+          </w:tcPr>
+          <w:p>
+            <w:pPr>
+              <w:jc w:val="both"/>
+            </w:pPr>
+          </w:p>
+        </w:tc>
+        <w:tc>
+          <w:tcPr>
+            <w:tcW w:w="1822" w:type="dxa"/>
+          </w:tcPr>
+          <w:p>
+            <w:pPr>
+              <w:jc w:val="both"/>
+            </w:pPr>
+          </w:p>
+        </w:tc>
+        <w:tc>
+          <w:tcPr>
+            <w:tcW w:w="1822" w:type="dxa"/>
+          </w:tcPr>
+          <w:p>
+            <w:pPr>
+              <w:jc w:val="both"/>
+            </w:pPr>
+          </w:p>
+        </w:tc>
+      </w:tr>
+      <w:tr>
+        <w:tc>
+          <w:tcPr>
+            <w:tcW w:w="2262" w:type="dxa"/>
+          </w:tcPr>
+          <w:p>
+            <w:pPr>
+              <w:jc w:val="both"/>
+              <w:rPr>
+                <w:sz w:val="20"/>
+                <w:szCs w:val="20"/>
+              </w:rPr>
+            </w:pPr>
+            <w:r>
+              <w:rPr>
+                <w:sz w:val="20"/>
+                <w:szCs w:val="20"/>
+              </w:rPr>
+              <w:t xml:space="preserve">Desplegar la información de </w:t>
+            </w:r>
+            <w:r>
+              <w:rPr>
+                <w:sz w:val="20"/>
+                <w:szCs w:val="20"/>
+              </w:rPr>
+              <w:t>las variables</w:t>
+            </w:r>
+          </w:p>
+        </w:tc>
+        <w:tc>
+          <w:tcPr>
+            <w:tcW w:w="1780" w:type="dxa"/>
+          </w:tcPr>
+          <w:p>
+            <w:pPr>
+              <w:jc w:val="both"/>
+            </w:pPr>
+          </w:p>
+        </w:tc>
+        <w:tc>
+          <w:tcPr>
+            <w:tcW w:w="1822" w:type="dxa"/>
+          </w:tcPr>
+          <w:p>
+            <w:pPr>
+              <w:jc w:val="both"/>
+            </w:pPr>
+          </w:p>
+        </w:tc>
+        <w:tc>
+          <w:tcPr>
+            <w:tcW w:w="1822" w:type="dxa"/>
+          </w:tcPr>
+          <w:p>
+            <w:pPr>
+              <w:jc w:val="both"/>
+            </w:pPr>
+          </w:p>
+        </w:tc>
+        <w:tc>
+          <w:tcPr>
+            <w:tcW w:w="1822" w:type="dxa"/>
+          </w:tcPr>
+          <w:p>
+            <w:pPr>
+              <w:jc w:val="both"/>
+            </w:pPr>
+          </w:p>
+        </w:tc>
+      </w:tr>
+      <w:tr>
+        <w:tc>
+          <w:tcPr>
+            <w:tcW w:w="2262" w:type="dxa"/>
+          </w:tcPr>
+          <w:p>
+            <w:pPr>
+              <w:jc w:val="both"/>
+              <w:rPr>
+                <w:sz w:val="20"/>
+                <w:szCs w:val="20"/>
+              </w:rPr>
+            </w:pPr>
+            <w:r>
+              <w:rPr>
+                <w:sz w:val="20"/>
+                <w:szCs w:val="20"/>
+              </w:rPr>
+              <w:t xml:space="preserve">Administrar los datos de las variables de estudio de manera local y remota </w:t>
+            </w:r>
+          </w:p>
+        </w:tc>
+        <w:tc>
+          <w:tcPr>
+            <w:tcW w:w="1780" w:type="dxa"/>
+          </w:tcPr>
+          <w:p>
+            <w:pPr>
+              <w:jc w:val="both"/>
+            </w:pPr>
+          </w:p>
+        </w:tc>
+        <w:tc>
+          <w:tcPr>
+            <w:tcW w:w="1822" w:type="dxa"/>
+          </w:tcPr>
+          <w:p>
+            <w:pPr>
+              <w:jc w:val="both"/>
+            </w:pPr>
+          </w:p>
+        </w:tc>
+        <w:tc>
+          <w:tcPr>
+            <w:tcW w:w="1822" w:type="dxa"/>
+          </w:tcPr>
+          <w:p>
+            <w:pPr>
+              <w:jc w:val="both"/>
+            </w:pPr>
+          </w:p>
+        </w:tc>
+        <w:tc>
+          <w:tcPr>
+            <w:tcW w:w="1822" w:type="dxa"/>
+          </w:tcPr>
+          <w:p>
+            <w:pPr>
+              <w:jc w:val="both"/>
+            </w:pPr>
+          </w:p>
+        </w:tc>
+      </w:tr>
+      <w:tr>
+        <w:tc>
+          <w:tcPr>
+            <w:tcW w:w="2262" w:type="dxa"/>
+          </w:tcPr>
+          <w:p>
+            <w:pPr>
+              <w:jc w:val="both"/>
+              <w:rPr>
+                <w:sz w:val="20"/>
+                <w:szCs w:val="20"/>
+              </w:rPr>
+            </w:pPr>
+            <w:r>
+              <w:rPr>
+                <w:sz w:val="20"/>
+                <w:szCs w:val="20"/>
+              </w:rPr>
+              <w:t>Mostrar los estados de energía, circulación y recirculación del agua</w:t>
+            </w:r>
+          </w:p>
+        </w:tc>
+        <w:tc>
+          <w:tcPr>
+            <w:tcW w:w="1780" w:type="dxa"/>
+          </w:tcPr>
+          <w:p>
+            <w:pPr>
+              <w:jc w:val="both"/>
+            </w:pPr>
+          </w:p>
+        </w:tc>
+        <w:tc>
+          <w:tcPr>
+            <w:tcW w:w="1822" w:type="dxa"/>
+          </w:tcPr>
+          <w:p>
+            <w:pPr>
+              <w:jc w:val="both"/>
+            </w:pPr>
+          </w:p>
+        </w:tc>
+        <w:tc>
+          <w:tcPr>
+            <w:tcW w:w="1822" w:type="dxa"/>
+          </w:tcPr>
+          <w:p>
+            <w:pPr>
+              <w:jc w:val="both"/>
+            </w:pPr>
+          </w:p>
+        </w:tc>
+        <w:tc>
+          <w:tcPr>
+            <w:tcW w:w="1822" w:type="dxa"/>
+          </w:tcPr>
+          <w:p>
+            <w:pPr>
+              <w:jc w:val="both"/>
+            </w:pPr>
+          </w:p>
+        </w:tc>
+      </w:tr>
+      <w:tr>
+        <w:tc>
+          <w:tcPr>
+            <w:tcW w:w="2262" w:type="dxa"/>
+          </w:tcPr>
+          <w:p>
+            <w:pPr>
+              <w:spacing w:line="360" w:lineRule="auto"/>
+              <w:jc w:val="both"/>
+              <w:rPr>
+                <w:sz w:val="20"/>
+                <w:szCs w:val="20"/>
+              </w:rPr>
+            </w:pPr>
+            <w:r>
+              <w:rPr>
+                <w:sz w:val="20"/>
+                <w:szCs w:val="20"/>
+              </w:rPr>
+              <w:t>Generar una experiencia de usuario y usabilidad.</w:t>
+            </w:r>
+          </w:p>
+        </w:tc>
+        <w:tc>
+          <w:tcPr>
+            <w:tcW w:w="1780" w:type="dxa"/>
+          </w:tcPr>
+          <w:p>
+            <w:pPr>
+              <w:jc w:val="both"/>
+            </w:pPr>
+          </w:p>
+        </w:tc>
+        <w:tc>
+          <w:tcPr>
+            <w:tcW w:w="1822" w:type="dxa"/>
+          </w:tcPr>
+          <w:p>
+            <w:pPr>
+              <w:jc w:val="both"/>
+            </w:pPr>
+          </w:p>
+        </w:tc>
+        <w:tc>
+          <w:tcPr>
+            <w:tcW w:w="1822" w:type="dxa"/>
+          </w:tcPr>
+          <w:p>
+            <w:pPr>
+              <w:jc w:val="both"/>
+            </w:pPr>
+          </w:p>
+        </w:tc>
+        <w:tc>
+          <w:tcPr>
+            <w:tcW w:w="1822" w:type="dxa"/>
+          </w:tcPr>
+          <w:p>
+            <w:pPr>
+              <w:jc w:val="both"/>
+            </w:pPr>
+          </w:p>
+        </w:tc>
+      </w:tr>
+      <w:tr>
+        <w:tc>
+          <w:tcPr>
+            <w:tcW w:w="2262" w:type="dxa"/>
+          </w:tcPr>
+          <w:p>
+            <w:pPr>
+              <w:spacing w:line="360" w:lineRule="auto"/>
+              <w:jc w:val="both"/>
+              <w:rPr>
+                <w:sz w:val="20"/>
+                <w:szCs w:val="20"/>
+              </w:rPr>
+            </w:pPr>
+            <w:r>
+              <w:rPr>
+                <w:sz w:val="20"/>
+                <w:szCs w:val="20"/>
+              </w:rPr>
+              <w:t>El subsistema debe tener un mantenimiento óptimo</w:t>
+            </w:r>
+          </w:p>
+        </w:tc>
+        <w:tc>
+          <w:tcPr>
+            <w:tcW w:w="1780" w:type="dxa"/>
+          </w:tcPr>
+          <w:p>
+            <w:pPr>
+              <w:jc w:val="both"/>
+            </w:pPr>
+          </w:p>
+        </w:tc>
+        <w:tc>
+          <w:tcPr>
+            <w:tcW w:w="1822" w:type="dxa"/>
+          </w:tcPr>
+          <w:p>
+            <w:pPr>
+              <w:jc w:val="both"/>
+            </w:pPr>
+          </w:p>
+        </w:tc>
+        <w:tc>
+          <w:tcPr>
+            <w:tcW w:w="1822" w:type="dxa"/>
+          </w:tcPr>
+          <w:p>
+            <w:pPr>
+              <w:jc w:val="both"/>
+            </w:pPr>
+          </w:p>
+        </w:tc>
+        <w:tc>
+          <w:tcPr>
+            <w:tcW w:w="1822" w:type="dxa"/>
+          </w:tcPr>
+          <w:p>
+            <w:pPr>
+              <w:jc w:val="both"/>
+            </w:pPr>
+          </w:p>
+        </w:tc>
+      </w:tr>
+      <w:tr>
+        <w:tc>
+          <w:tcPr>
+            <w:tcW w:w="4042" w:type="dxa"/>
+            <w:gridSpan w:val="2"/>
+          </w:tcPr>
+          <w:p>
+            <w:pPr>
+              <w:jc w:val="center"/>
+            </w:pPr>
+            <w:r>
+              <w:t>TOTAL</w:t>
+            </w:r>
+          </w:p>
+        </w:tc>
+        <w:tc>
+          <w:tcPr>
+            <w:tcW w:w="1822" w:type="dxa"/>
+          </w:tcPr>
+          <w:p>
+            <w:pPr>
+              <w:jc w:val="both"/>
+            </w:pPr>
+          </w:p>
+        </w:tc>
+        <w:tc>
+          <w:tcPr>
+            <w:tcW w:w="1822" w:type="dxa"/>
+          </w:tcPr>
+          <w:p>
+            <w:pPr>
+              <w:jc w:val="both"/>
+            </w:pPr>
+          </w:p>
+        </w:tc>
+        <w:tc>
+          <w:tcPr>
+            <w:tcW w:w="1822" w:type="dxa"/>
+          </w:tcPr>
+          <w:p>
+            <w:pPr>
+              <w:jc w:val="both"/>
+            </w:pPr>
+          </w:p>
+        </w:tc>
+      </w:tr>
+    </w:tbl>
+    <w:p>
+      <w:pPr>
+        <w:jc w:val="both"/>
+      </w:pPr>
+    </w:p>
+    <w:tbl>
+      <w:tblPr>
+        <w:tblStyle w:val="Tablaconcuadrcula"/>
+        <w:tblW w:w="0" w:type="auto"/>
+        <w:tblLook w:val="04A0" w:firstRow="1" w:lastRow="0" w:firstColumn="1" w:lastColumn="0" w:noHBand="0" w:noVBand="1"/>
+      </w:tblPr>
+      <w:tblGrid>
+        <w:gridCol w:w="2262"/>
+        <w:gridCol w:w="1780"/>
+        <w:gridCol w:w="1822"/>
+        <w:gridCol w:w="1822"/>
+        <w:gridCol w:w="1822"/>
+      </w:tblGrid>
+      <w:tr>
+        <w:tc>
+          <w:tcPr>
+            <w:tcW w:w="9508" w:type="dxa"/>
+            <w:gridSpan w:val="5"/>
+          </w:tcPr>
+          <w:p>
+            <w:pPr>
+              <w:jc w:val="center"/>
+            </w:pPr>
+            <w:r>
+              <w:lastRenderedPageBreak/>
+              <w:t>MATRIZ DE DECISIÓN SUBSISTEMA DE BOMBAS Y ENERGÍA</w:t>
+            </w:r>
+          </w:p>
+        </w:tc>
+      </w:tr>
+      <w:tr>
+        <w:tc>
+          <w:tcPr>
+            <w:tcW w:w="2262" w:type="dxa"/>
+          </w:tcPr>
+          <w:p>
+            <w:pPr>
+              <w:spacing w:line="360" w:lineRule="auto"/>
+              <w:jc w:val="both"/>
+            </w:pPr>
+            <w:r>
+              <w:t>Función/Especificación</w:t>
+            </w:r>
+          </w:p>
+        </w:tc>
+        <w:tc>
+          <w:tcPr>
+            <w:tcW w:w="1780" w:type="dxa"/>
+          </w:tcPr>
+          <w:p>
+            <w:pPr>
+              <w:spacing w:line="360" w:lineRule="auto"/>
+              <w:jc w:val="both"/>
+            </w:pPr>
+            <w:r>
+              <w:t>Peso</w:t>
+            </w:r>
+          </w:p>
+        </w:tc>
+        <w:tc>
+          <w:tcPr>
+            <w:tcW w:w="1822" w:type="dxa"/>
+          </w:tcPr>
+          <w:p>
+            <w:pPr>
+              <w:spacing w:line="360" w:lineRule="auto"/>
+              <w:jc w:val="both"/>
+            </w:pPr>
+            <w:r>
+              <w:t>Concepto</w:t>
+            </w:r>
+          </w:p>
+        </w:tc>
+        <w:tc>
+          <w:tcPr>
+            <w:tcW w:w="1822" w:type="dxa"/>
+          </w:tcPr>
+          <w:p>
+            <w:pPr>
+              <w:spacing w:line="360" w:lineRule="auto"/>
+              <w:jc w:val="both"/>
+            </w:pPr>
+            <w:r>
+              <w:t>Concepto</w:t>
+            </w:r>
+          </w:p>
+        </w:tc>
+        <w:tc>
+          <w:tcPr>
+            <w:tcW w:w="1822" w:type="dxa"/>
+          </w:tcPr>
+          <w:p>
+            <w:pPr>
+              <w:spacing w:line="360" w:lineRule="auto"/>
+              <w:jc w:val="both"/>
+            </w:pPr>
+            <w:r>
+              <w:t>Concepto</w:t>
+            </w:r>
+          </w:p>
+        </w:tc>
+      </w:tr>
+      <w:tr>
+        <w:tc>
+          <w:tcPr>
+            <w:tcW w:w="2262" w:type="dxa"/>
+          </w:tcPr>
+          <w:p>
+            <w:pPr>
+              <w:jc w:val="both"/>
+              <w:rPr>
+                <w:sz w:val="20"/>
+                <w:szCs w:val="20"/>
+              </w:rPr>
+            </w:pPr>
+            <w:r>
+              <w:rPr>
+                <w:sz w:val="20"/>
+                <w:szCs w:val="20"/>
+              </w:rPr>
+              <w:t>Regular la energía eléctrica para los subsistemas, la bomba y el soplador.</w:t>
+            </w:r>
+          </w:p>
+        </w:tc>
+        <w:tc>
+          <w:tcPr>
+            <w:tcW w:w="1780" w:type="dxa"/>
+          </w:tcPr>
+          <w:p>
+            <w:pPr>
+              <w:jc w:val="both"/>
+            </w:pPr>
+          </w:p>
+        </w:tc>
+        <w:tc>
+          <w:tcPr>
+            <w:tcW w:w="1822" w:type="dxa"/>
+          </w:tcPr>
+          <w:p>
+            <w:pPr>
+              <w:jc w:val="both"/>
+            </w:pPr>
+          </w:p>
+        </w:tc>
+        <w:tc>
+          <w:tcPr>
+            <w:tcW w:w="1822" w:type="dxa"/>
+          </w:tcPr>
+          <w:p>
+            <w:pPr>
+              <w:jc w:val="both"/>
+            </w:pPr>
+          </w:p>
+        </w:tc>
+        <w:tc>
+          <w:tcPr>
+            <w:tcW w:w="1822" w:type="dxa"/>
+          </w:tcPr>
+          <w:p>
+            <w:pPr>
+              <w:jc w:val="both"/>
+            </w:pPr>
+          </w:p>
+        </w:tc>
+      </w:tr>
+      <w:tr>
+        <w:tc>
+          <w:tcPr>
+            <w:tcW w:w="2262" w:type="dxa"/>
+          </w:tcPr>
+          <w:p>
+            <w:pPr>
+              <w:jc w:val="both"/>
+              <w:rPr>
+                <w:sz w:val="20"/>
+                <w:szCs w:val="20"/>
+              </w:rPr>
+            </w:pPr>
+            <w:r>
+              <w:rPr>
+                <w:sz w:val="20"/>
+                <w:szCs w:val="20"/>
+              </w:rPr>
+              <w:t>Distribuir la energía eléctrica regulada a cada subsistema</w:t>
+            </w:r>
+          </w:p>
+        </w:tc>
+        <w:tc>
+          <w:tcPr>
+            <w:tcW w:w="1780" w:type="dxa"/>
+          </w:tcPr>
+          <w:p>
+            <w:pPr>
+              <w:jc w:val="both"/>
+            </w:pPr>
+          </w:p>
+        </w:tc>
+        <w:tc>
+          <w:tcPr>
+            <w:tcW w:w="1822" w:type="dxa"/>
+          </w:tcPr>
+          <w:p>
+            <w:pPr>
+              <w:jc w:val="both"/>
+            </w:pPr>
+          </w:p>
+        </w:tc>
+        <w:tc>
+          <w:tcPr>
+            <w:tcW w:w="1822" w:type="dxa"/>
+          </w:tcPr>
+          <w:p>
+            <w:pPr>
+              <w:jc w:val="both"/>
+            </w:pPr>
+          </w:p>
+        </w:tc>
+        <w:tc>
+          <w:tcPr>
+            <w:tcW w:w="1822" w:type="dxa"/>
+          </w:tcPr>
+          <w:p>
+            <w:pPr>
+              <w:jc w:val="both"/>
+            </w:pPr>
+          </w:p>
+        </w:tc>
+      </w:tr>
+      <w:tr>
+        <w:tc>
+          <w:tcPr>
+            <w:tcW w:w="2262" w:type="dxa"/>
+          </w:tcPr>
+          <w:p>
+            <w:pPr>
+              <w:jc w:val="both"/>
+              <w:rPr>
+                <w:sz w:val="20"/>
+                <w:szCs w:val="20"/>
+              </w:rPr>
+            </w:pPr>
+            <w:r>
+              <w:rPr>
+                <w:sz w:val="20"/>
+                <w:szCs w:val="20"/>
+              </w:rPr>
+              <w:t>Controlar manualmente el comportamiento del RBT</w:t>
+            </w:r>
+          </w:p>
+        </w:tc>
+        <w:tc>
+          <w:tcPr>
+            <w:tcW w:w="1780" w:type="dxa"/>
+          </w:tcPr>
+          <w:p>
+            <w:pPr>
+              <w:jc w:val="both"/>
+            </w:pPr>
+          </w:p>
+        </w:tc>
+        <w:tc>
+          <w:tcPr>
+            <w:tcW w:w="1822" w:type="dxa"/>
+          </w:tcPr>
+          <w:p>
+            <w:pPr>
+              <w:jc w:val="both"/>
+            </w:pPr>
+          </w:p>
+        </w:tc>
+        <w:tc>
+          <w:tcPr>
+            <w:tcW w:w="1822" w:type="dxa"/>
+          </w:tcPr>
+          <w:p>
+            <w:pPr>
+              <w:jc w:val="both"/>
+            </w:pPr>
+          </w:p>
+        </w:tc>
+        <w:tc>
+          <w:tcPr>
+            <w:tcW w:w="1822" w:type="dxa"/>
+          </w:tcPr>
+          <w:p>
+            <w:pPr>
+              <w:jc w:val="both"/>
+            </w:pPr>
+          </w:p>
+        </w:tc>
+      </w:tr>
+      <w:tr>
+        <w:tc>
+          <w:tcPr>
+            <w:tcW w:w="2262" w:type="dxa"/>
+          </w:tcPr>
+          <w:p>
+            <w:pPr>
+              <w:jc w:val="both"/>
+              <w:rPr>
+                <w:sz w:val="20"/>
+                <w:szCs w:val="20"/>
+              </w:rPr>
+            </w:pPr>
+            <w:r>
+              <w:rPr>
+                <w:sz w:val="20"/>
+                <w:szCs w:val="20"/>
+              </w:rPr>
+              <w:t>Indicar al operario el estado de cada subsistema</w:t>
+            </w:r>
+          </w:p>
+        </w:tc>
+        <w:tc>
+          <w:tcPr>
+            <w:tcW w:w="1780" w:type="dxa"/>
+          </w:tcPr>
+          <w:p>
+            <w:pPr>
+              <w:jc w:val="both"/>
+            </w:pPr>
+          </w:p>
+        </w:tc>
+        <w:tc>
+          <w:tcPr>
+            <w:tcW w:w="1822" w:type="dxa"/>
+          </w:tcPr>
+          <w:p>
+            <w:pPr>
+              <w:jc w:val="both"/>
+            </w:pPr>
+          </w:p>
+        </w:tc>
+        <w:tc>
+          <w:tcPr>
+            <w:tcW w:w="1822" w:type="dxa"/>
+          </w:tcPr>
+          <w:p>
+            <w:pPr>
+              <w:jc w:val="both"/>
+            </w:pPr>
+          </w:p>
+        </w:tc>
+        <w:tc>
+          <w:tcPr>
+            <w:tcW w:w="1822" w:type="dxa"/>
+          </w:tcPr>
+          <w:p>
+            <w:pPr>
+              <w:jc w:val="both"/>
+            </w:pPr>
+          </w:p>
+        </w:tc>
+      </w:tr>
+      <w:tr>
+        <w:tc>
+          <w:tcPr>
+            <w:tcW w:w="4042" w:type="dxa"/>
+            <w:gridSpan w:val="2"/>
+          </w:tcPr>
+          <w:p>
+            <w:pPr>
+              <w:jc w:val="center"/>
+            </w:pPr>
+            <w:r>
+              <w:t>TOTAL</w:t>
+            </w:r>
+          </w:p>
+        </w:tc>
+        <w:tc>
+          <w:tcPr>
+            <w:tcW w:w="1822" w:type="dxa"/>
+          </w:tcPr>
+          <w:p>
+            <w:pPr>
+              <w:jc w:val="both"/>
+            </w:pPr>
+          </w:p>
+        </w:tc>
+        <w:tc>
+          <w:tcPr>
+            <w:tcW w:w="1822" w:type="dxa"/>
+          </w:tcPr>
+          <w:p>
+            <w:pPr>
+              <w:jc w:val="both"/>
+            </w:pPr>
+          </w:p>
+        </w:tc>
+        <w:tc>
+          <w:tcPr>
+            <w:tcW w:w="1822" w:type="dxa"/>
+          </w:tcPr>
+          <w:p>
+            <w:pPr>
+              <w:jc w:val="both"/>
+            </w:pPr>
+          </w:p>
+        </w:tc>
+      </w:tr>
+    </w:tbl>
+    <w:p>
+      <w:pPr>
+        <w:jc w:val="both"/>
+      </w:pPr>
+    </w:p>
+    <w:p>
+      <w:pPr>
+        <w:jc w:val="both"/>
+      </w:pPr>
+    </w:p>
+    <w:tbl>
+      <w:tblPr>
+        <w:tblStyle w:val="Tablaconcuadrcula"/>
+        <w:tblW w:w="0" w:type="auto"/>
+        <w:tblLook w:val="04A0" w:firstRow="1" w:lastRow="0" w:firstColumn="1" w:lastColumn="0" w:noHBand="0" w:noVBand="1"/>
+      </w:tblPr>
+      <w:tblGrid>
+        <w:gridCol w:w="2262"/>
+        <w:gridCol w:w="1780"/>
+        <w:gridCol w:w="1822"/>
+        <w:gridCol w:w="1822"/>
+        <w:gridCol w:w="1822"/>
+      </w:tblGrid>
+      <w:tr>
+        <w:tc>
+          <w:tcPr>
+            <w:tcW w:w="9508" w:type="dxa"/>
+            <w:gridSpan w:val="5"/>
+          </w:tcPr>
+          <w:p>
+            <w:pPr>
+              <w:jc w:val="center"/>
+            </w:pPr>
+            <w:r>
+              <w:t>MATRIZ DE DECISIÓN SUBSISTEMA DE ENSAMBLE</w:t>
+            </w:r>
+          </w:p>
+        </w:tc>
+      </w:tr>
+      <w:tr>
+        <w:tc>
+          <w:tcPr>
+            <w:tcW w:w="2262" w:type="dxa"/>
+          </w:tcPr>
+          <w:p>
+            <w:pPr>
+              <w:spacing w:line="360" w:lineRule="auto"/>
+              <w:jc w:val="both"/>
+            </w:pPr>
+            <w:r>
+              <w:t>Función/Especificación</w:t>
+            </w:r>
+          </w:p>
+        </w:tc>
+        <w:tc>
+          <w:tcPr>
+            <w:tcW w:w="1780" w:type="dxa"/>
+          </w:tcPr>
+          <w:p>
+            <w:pPr>
+              <w:spacing w:line="360" w:lineRule="auto"/>
+              <w:jc w:val="both"/>
+            </w:pPr>
+            <w:r>
+              <w:t>Peso</w:t>
+            </w:r>
+          </w:p>
+        </w:tc>
+        <w:tc>
+          <w:tcPr>
+            <w:tcW w:w="1822" w:type="dxa"/>
+          </w:tcPr>
+          <w:p>
+            <w:pPr>
+              <w:spacing w:line="360" w:lineRule="auto"/>
+              <w:jc w:val="both"/>
+            </w:pPr>
+            <w:r>
+              <w:t>Concepto</w:t>
+            </w:r>
+          </w:p>
+        </w:tc>
+        <w:tc>
+          <w:tcPr>
+            <w:tcW w:w="1822" w:type="dxa"/>
+          </w:tcPr>
+          <w:p>
+            <w:pPr>
+              <w:spacing w:line="360" w:lineRule="auto"/>
+              <w:jc w:val="both"/>
+            </w:pPr>
+            <w:r>
+              <w:t>Concepto</w:t>
+            </w:r>
+          </w:p>
+        </w:tc>
+        <w:tc>
+          <w:tcPr>
+            <w:tcW w:w="1822" w:type="dxa"/>
+          </w:tcPr>
+          <w:p>
+            <w:pPr>
+              <w:spacing w:line="360" w:lineRule="auto"/>
+              <w:jc w:val="both"/>
+            </w:pPr>
+            <w:r>
+              <w:t>Concepto</w:t>
+            </w:r>
+          </w:p>
+        </w:tc>
+      </w:tr>
+      <w:tr>
+        <w:tc>
+          <w:tcPr>
+            <w:tcW w:w="2262" w:type="dxa"/>
+          </w:tcPr>
+          <w:p>
+            <w:pPr>
+              <w:jc w:val="both"/>
+              <w:rPr>
+                <w:sz w:val="20"/>
+                <w:szCs w:val="20"/>
+              </w:rPr>
+            </w:pPr>
+            <w:r>
+              <w:rPr>
+                <w:sz w:val="20"/>
+                <w:szCs w:val="20"/>
+              </w:rPr>
+              <w:t>Diseñar una estructura para el RBT</w:t>
+            </w:r>
+          </w:p>
+        </w:tc>
+        <w:tc>
+          <w:tcPr>
+            <w:tcW w:w="1780" w:type="dxa"/>
+          </w:tcPr>
+          <w:p>
+            <w:pPr>
+              <w:jc w:val="both"/>
+            </w:pPr>
+          </w:p>
+        </w:tc>
+        <w:tc>
+          <w:tcPr>
+            <w:tcW w:w="1822" w:type="dxa"/>
+          </w:tcPr>
+          <w:p>
+            <w:pPr>
+              <w:jc w:val="both"/>
+            </w:pPr>
+          </w:p>
+        </w:tc>
+        <w:tc>
+          <w:tcPr>
+            <w:tcW w:w="1822" w:type="dxa"/>
+          </w:tcPr>
+          <w:p>
+            <w:pPr>
+              <w:jc w:val="both"/>
+            </w:pPr>
+          </w:p>
+        </w:tc>
+        <w:tc>
+          <w:tcPr>
+            <w:tcW w:w="1822" w:type="dxa"/>
+          </w:tcPr>
+          <w:p>
+            <w:pPr>
+              <w:jc w:val="both"/>
+            </w:pPr>
+          </w:p>
+        </w:tc>
+      </w:tr>
+      <w:tr>
+        <w:tc>
+          <w:tcPr>
+            <w:tcW w:w="2262" w:type="dxa"/>
+          </w:tcPr>
+          <w:p>
+            <w:pPr>
+              <w:jc w:val="both"/>
+              <w:rPr>
+                <w:sz w:val="20"/>
+                <w:szCs w:val="20"/>
+              </w:rPr>
+            </w:pPr>
+            <w:r>
+              <w:rPr>
+                <w:sz w:val="20"/>
+                <w:szCs w:val="20"/>
+              </w:rPr>
+              <w:t>El ensamble y desensamble del RBT debe ser óptimo</w:t>
+            </w:r>
+          </w:p>
+        </w:tc>
+        <w:tc>
+          <w:tcPr>
+            <w:tcW w:w="1780" w:type="dxa"/>
+          </w:tcPr>
+          <w:p>
+            <w:pPr>
+              <w:jc w:val="both"/>
+            </w:pPr>
+          </w:p>
+        </w:tc>
+        <w:tc>
+          <w:tcPr>
+            <w:tcW w:w="1822" w:type="dxa"/>
+          </w:tcPr>
+          <w:p>
+            <w:pPr>
+              <w:jc w:val="both"/>
+            </w:pPr>
+          </w:p>
+        </w:tc>
+        <w:tc>
+          <w:tcPr>
+            <w:tcW w:w="1822" w:type="dxa"/>
+          </w:tcPr>
+          <w:p>
+            <w:pPr>
+              <w:jc w:val="both"/>
+            </w:pPr>
+          </w:p>
+        </w:tc>
+        <w:tc>
+          <w:tcPr>
+            <w:tcW w:w="1822" w:type="dxa"/>
+          </w:tcPr>
+          <w:p>
+            <w:pPr>
+              <w:jc w:val="both"/>
+            </w:pPr>
+          </w:p>
+        </w:tc>
+      </w:tr>
+      <w:tr>
+        <w:tc>
+          <w:tcPr>
+            <w:tcW w:w="2262" w:type="dxa"/>
+          </w:tcPr>
+          <w:p>
+            <w:pPr>
+              <w:jc w:val="both"/>
+              <w:rPr>
+                <w:sz w:val="20"/>
+                <w:szCs w:val="20"/>
+              </w:rPr>
+            </w:pPr>
+            <w:r>
+              <w:rPr>
+                <w:sz w:val="20"/>
+                <w:szCs w:val="20"/>
+              </w:rPr>
+              <w:t>El mantenimiento de la estructura debe ser óptimo</w:t>
+            </w:r>
+          </w:p>
+        </w:tc>
+        <w:tc>
+          <w:tcPr>
+            <w:tcW w:w="1780" w:type="dxa"/>
+          </w:tcPr>
+          <w:p>
+            <w:pPr>
+              <w:jc w:val="both"/>
+            </w:pPr>
+          </w:p>
+        </w:tc>
+        <w:tc>
+          <w:tcPr>
+            <w:tcW w:w="1822" w:type="dxa"/>
+          </w:tcPr>
+          <w:p>
+            <w:pPr>
+              <w:jc w:val="both"/>
+            </w:pPr>
+          </w:p>
+        </w:tc>
+        <w:tc>
+          <w:tcPr>
+            <w:tcW w:w="1822" w:type="dxa"/>
+          </w:tcPr>
+          <w:p>
+            <w:pPr>
+              <w:jc w:val="both"/>
+            </w:pPr>
+          </w:p>
+        </w:tc>
+        <w:tc>
+          <w:tcPr>
+            <w:tcW w:w="1822" w:type="dxa"/>
+          </w:tcPr>
+          <w:p>
+            <w:pPr>
+              <w:jc w:val="both"/>
+            </w:pPr>
+          </w:p>
+        </w:tc>
+      </w:tr>
+      <w:tr>
+        <w:tc>
+          <w:tcPr>
+            <w:tcW w:w="2262" w:type="dxa"/>
+          </w:tcPr>
+          <w:p>
+            <w:pPr>
+              <w:jc w:val="both"/>
+              <w:rPr>
+                <w:sz w:val="20"/>
+                <w:szCs w:val="20"/>
+              </w:rPr>
+            </w:pPr>
+            <w:r>
+              <w:rPr>
+                <w:sz w:val="20"/>
+                <w:szCs w:val="20"/>
+              </w:rPr>
+              <w:t>Proporcionar el espacio correcto para cada componente de los subsistemas</w:t>
+            </w:r>
+          </w:p>
+        </w:tc>
+        <w:tc>
+          <w:tcPr>
+            <w:tcW w:w="1780" w:type="dxa"/>
+          </w:tcPr>
+          <w:p>
+            <w:pPr>
+              <w:jc w:val="both"/>
+            </w:pPr>
+          </w:p>
+        </w:tc>
+        <w:tc>
+          <w:tcPr>
+            <w:tcW w:w="1822" w:type="dxa"/>
+          </w:tcPr>
+          <w:p>
+            <w:pPr>
+              <w:jc w:val="both"/>
+            </w:pPr>
+          </w:p>
+        </w:tc>
+        <w:tc>
+          <w:tcPr>
+            <w:tcW w:w="1822" w:type="dxa"/>
+          </w:tcPr>
+          <w:p>
+            <w:pPr>
+              <w:jc w:val="both"/>
+            </w:pPr>
+          </w:p>
+        </w:tc>
+        <w:tc>
+          <w:tcPr>
+            <w:tcW w:w="1822" w:type="dxa"/>
+          </w:tcPr>
+          <w:p>
+            <w:pPr>
+              <w:jc w:val="both"/>
+            </w:pPr>
+          </w:p>
+        </w:tc>
+      </w:tr>
+      <w:tr>
+        <w:tc>
+          <w:tcPr>
+            <w:tcW w:w="2262" w:type="dxa"/>
+          </w:tcPr>
+          <w:p>
+            <w:pPr>
+              <w:jc w:val="both"/>
+              <w:rPr>
+                <w:sz w:val="20"/>
+                <w:szCs w:val="20"/>
+              </w:rPr>
+            </w:pPr>
+            <w:r>
+              <w:rPr>
+                <w:sz w:val="20"/>
+                <w:szCs w:val="20"/>
+              </w:rPr>
+              <w:t>Proteger a los componentes de los subsistemas</w:t>
+            </w:r>
+          </w:p>
+        </w:tc>
+        <w:tc>
+          <w:tcPr>
+            <w:tcW w:w="1780" w:type="dxa"/>
+          </w:tcPr>
+          <w:p>
+            <w:pPr>
+              <w:jc w:val="both"/>
+            </w:pPr>
+          </w:p>
+        </w:tc>
+        <w:tc>
+          <w:tcPr>
+            <w:tcW w:w="1822" w:type="dxa"/>
+          </w:tcPr>
+          <w:p>
+            <w:pPr>
+              <w:jc w:val="both"/>
+            </w:pPr>
+          </w:p>
+        </w:tc>
+        <w:tc>
+          <w:tcPr>
+            <w:tcW w:w="1822" w:type="dxa"/>
+          </w:tcPr>
+          <w:p>
+            <w:pPr>
+              <w:jc w:val="both"/>
+            </w:pPr>
+          </w:p>
+        </w:tc>
+        <w:tc>
+          <w:tcPr>
+            <w:tcW w:w="1822" w:type="dxa"/>
+          </w:tcPr>
+          <w:p>
+            <w:pPr>
+              <w:jc w:val="both"/>
+            </w:pPr>
+          </w:p>
+        </w:tc>
+      </w:tr>
+      <w:tr>
+        <w:tc>
+          <w:tcPr>
+            <w:tcW w:w="2262" w:type="dxa"/>
+          </w:tcPr>
+          <w:p>
+            <w:pPr>
+              <w:jc w:val="both"/>
+              <w:rPr>
+                <w:sz w:val="20"/>
+                <w:szCs w:val="20"/>
+              </w:rPr>
+            </w:pPr>
+            <w:r>
+              <w:rPr>
+                <w:sz w:val="20"/>
+                <w:szCs w:val="20"/>
+              </w:rPr>
+              <w:t>Protección al usuario</w:t>
+            </w:r>
+          </w:p>
+        </w:tc>
+        <w:tc>
+          <w:tcPr>
+            <w:tcW w:w="1780" w:type="dxa"/>
+          </w:tcPr>
+          <w:p>
+            <w:pPr>
+              <w:jc w:val="both"/>
+            </w:pPr>
+          </w:p>
+        </w:tc>
+        <w:tc>
+          <w:tcPr>
+            <w:tcW w:w="1822" w:type="dxa"/>
+          </w:tcPr>
+          <w:p>
+            <w:pPr>
+              <w:jc w:val="both"/>
+            </w:pPr>
+          </w:p>
+        </w:tc>
+        <w:tc>
+          <w:tcPr>
+            <w:tcW w:w="1822" w:type="dxa"/>
+          </w:tcPr>
+          <w:p>
+            <w:pPr>
+              <w:jc w:val="both"/>
+            </w:pPr>
+          </w:p>
+        </w:tc>
+        <w:tc>
+          <w:tcPr>
+            <w:tcW w:w="1822" w:type="dxa"/>
+          </w:tcPr>
+          <w:p>
+            <w:pPr>
+              <w:jc w:val="both"/>
+            </w:pPr>
+          </w:p>
+        </w:tc>
+      </w:tr>
+      <w:tr>
+        <w:tc>
+          <w:tcPr>
+            <w:tcW w:w="4042" w:type="dxa"/>
+            <w:gridSpan w:val="2"/>
+          </w:tcPr>
+          <w:p>
+            <w:pPr>
+              <w:jc w:val="center"/>
+            </w:pPr>
+            <w:r>
+              <w:t>TOTAL</w:t>
+            </w:r>
+          </w:p>
+        </w:tc>
+        <w:tc>
+          <w:tcPr>
+            <w:tcW w:w="1822" w:type="dxa"/>
+          </w:tcPr>
+          <w:p>
+            <w:pPr>
+              <w:jc w:val="both"/>
+            </w:pPr>
+          </w:p>
+        </w:tc>
+        <w:tc>
+          <w:tcPr>
+            <w:tcW w:w="1822" w:type="dxa"/>
+          </w:tcPr>
+          <w:p>
+            <w:pPr>
+              <w:jc w:val="both"/>
+            </w:pPr>
+          </w:p>
+        </w:tc>
+        <w:tc>
+          <w:tcPr>
+            <w:tcW w:w="1822" w:type="dxa"/>
+          </w:tcPr>
+          <w:p>
+            <w:pPr>
+              <w:jc w:val="both"/>
+            </w:pPr>
+          </w:p>
+        </w:tc>
+      </w:tr>
+    </w:tbl>
+    <w:p>
+      <w:pPr>
+        <w:jc w:val="both"/>
+      </w:pPr>
+    </w:p>
+    <w:p>
+      <w:pPr>
+        <w:jc w:val="both"/>
+      </w:pPr>
+    </w:p>
+    <w:p>
+      <w:pPr>
+        <w:jc w:val="both"/>
+      </w:pPr>
+    </w:p>
+    <w:p>
+      <w:pPr>
+        <w:jc w:val="both"/>
       </w:pPr>
       <w:bookmarkStart w:id="19" w:name="_GoBack"/>
       <w:bookmarkEnd w:id="19"/>
-    </w:p>
-    <w:p>
-      <w:pPr>
-        <w:jc w:val="both"/>
-        <w:rPr>
-          <w:sz w:val="24"/>
-          <w:szCs w:val="24"/>
-        </w:rPr>
-      </w:pPr>
-    </w:p>
-    <w:p>
-      <w:pPr>
-        <w:jc w:val="both"/>
-      </w:pPr>
     </w:p>
     <w:p>
       <w:pPr>
@@ -25493,6 +27703,7 @@
       </w:pPr>
       <w:bookmarkStart w:id="20" w:name="_Toc55298751"/>
       <w:r>
+        <w:lastRenderedPageBreak/>
         <w:t>Diseño de configuración</w:t>
       </w:r>
       <w:bookmarkEnd w:id="20"/>
@@ -25700,7 +27911,6 @@
       </w:pPr>
       <w:bookmarkStart w:id="32" w:name="_Toc55298763"/>
       <w:r>
-        <w:lastRenderedPageBreak/>
         <w:t xml:space="preserve">6.2 </w:t>
       </w:r>
       <w:r>
@@ -25731,6 +27941,7 @@
       </w:pPr>
       <w:bookmarkStart w:id="34" w:name="_Toc55298765"/>
       <w:r>
+        <w:lastRenderedPageBreak/>
         <w:t xml:space="preserve">6.4 </w:t>
       </w:r>
       <w:r>
@@ -26048,7 +28259,6 @@
           <w:szCs w:val="20"/>
           <w:shd w:val="clear" w:color="auto" w:fill="FFFFFF"/>
         </w:rPr>
-        <w:lastRenderedPageBreak/>
         <w:t>[</w:t>
       </w:r>
       <w:r>
@@ -26153,6 +28363,7 @@
           <w:szCs w:val="20"/>
           <w:shd w:val="clear" w:color="auto" w:fill="FFFFFF"/>
         </w:rPr>
+        <w:lastRenderedPageBreak/>
         <w:t>[</w:t>
       </w:r>
       <w:r>
@@ -29051,7 +31262,7 @@
 </file>
 
 <file path=customXml/itemProps1.xml><?xml version="1.0" encoding="utf-8"?>
-<ds:datastoreItem xmlns:ds="http://schemas.openxmlformats.org/officeDocument/2006/customXml" ds:itemID="{9B2D21E5-15B0-47A8-82B3-C4F9807704BC}">
+<ds:datastoreItem xmlns:ds="http://schemas.openxmlformats.org/officeDocument/2006/customXml" ds:itemID="{34EA5B59-AA78-4D40-B05F-7E5C97FB05E5}">
   <ds:schemaRefs>
     <ds:schemaRef ds:uri="http://schemas.openxmlformats.org/officeDocument/2006/bibliography"/>
   </ds:schemaRefs>

</xml_diff>

<commit_message>
agrego imagenes M-morfologica Inter, ByE
</commit_message>
<xml_diff>
--- a/Tesis2020.docx
+++ b/Tesis2020.docx
@@ -25526,12 +25526,12 @@
       <w:tr>
         <w:tc>
           <w:tcPr>
+            <w:cnfStyle w:val="001000000000" w:firstRow="0" w:lastRow="0" w:firstColumn="1" w:lastColumn="0" w:oddVBand="0" w:evenVBand="0" w:oddHBand="0" w:evenHBand="0" w:firstRowFirstColumn="0" w:firstRowLastColumn="0" w:lastRowFirstColumn="0" w:lastRowLastColumn="0"/>
             <w:tcW w:w="2377" w:type="dxa"/>
           </w:tcPr>
           <w:p>
             <w:pPr>
               <w:jc w:val="both"/>
-              <w:cnfStyle w:val="001000000000" w:firstRow="0" w:lastRow="0" w:firstColumn="1" w:lastColumn="0" w:oddVBand="0" w:evenVBand="0" w:oddHBand="0" w:evenHBand="0" w:firstRowFirstColumn="0" w:firstRowLastColumn="0" w:lastRowFirstColumn="0" w:lastRowLastColumn="0"/>
               <w:rPr>
                 <w:b w:val="0"/>
                 <w:bCs w:val="0"/>
@@ -25558,6 +25558,7 @@
             <w:pPr>
               <w:spacing w:line="360" w:lineRule="auto"/>
               <w:jc w:val="both"/>
+              <w:cnfStyle w:val="000000000000" w:firstRow="0" w:lastRow="0" w:firstColumn="0" w:lastColumn="0" w:oddVBand="0" w:evenVBand="0" w:oddHBand="0" w:evenHBand="0" w:firstRowFirstColumn="0" w:firstRowLastColumn="0" w:lastRowFirstColumn="0" w:lastRowLastColumn="0"/>
               <w:rPr>
                 <w:sz w:val="24"/>
                 <w:szCs w:val="24"/>
@@ -25628,6 +25629,7 @@
             <w:pPr>
               <w:spacing w:line="360" w:lineRule="auto"/>
               <w:jc w:val="both"/>
+              <w:cnfStyle w:val="000000000000" w:firstRow="0" w:lastRow="0" w:firstColumn="0" w:lastColumn="0" w:oddVBand="0" w:evenVBand="0" w:oddHBand="0" w:evenHBand="0" w:firstRowFirstColumn="0" w:firstRowLastColumn="0" w:lastRowFirstColumn="0" w:lastRowLastColumn="0"/>
               <w:rPr>
                 <w:sz w:val="24"/>
                 <w:szCs w:val="24"/>
@@ -25698,13 +25700,12 @@
             <w:pPr>
               <w:spacing w:line="360" w:lineRule="auto"/>
               <w:jc w:val="both"/>
+              <w:cnfStyle w:val="000000000000" w:firstRow="0" w:lastRow="0" w:firstColumn="0" w:lastColumn="0" w:oddVBand="0" w:evenVBand="0" w:oddHBand="0" w:evenHBand="0" w:firstRowFirstColumn="0" w:firstRowLastColumn="0" w:lastRowFirstColumn="0" w:lastRowLastColumn="0"/>
               <w:rPr>
                 <w:sz w:val="24"/>
                 <w:szCs w:val="24"/>
               </w:rPr>
             </w:pPr>
-            <w:bookmarkStart w:id="19" w:name="_GoBack"/>
-            <w:bookmarkEnd w:id="19"/>
           </w:p>
         </w:tc>
       </w:tr>
@@ -25716,6 +25717,15 @@
         <w:rPr>
           <w:sz w:val="24"/>
           <w:szCs w:val="24"/>
+        </w:rPr>
+      </w:pPr>
+    </w:p>
+    <w:p>
+      <w:pPr>
+        <w:spacing w:line="360" w:lineRule="auto"/>
+        <w:jc w:val="both"/>
+        <w:rPr>
+          <w:noProof/>
         </w:rPr>
       </w:pPr>
     </w:p>
@@ -25924,6 +25934,61 @@
                 <w:szCs w:val="24"/>
               </w:rPr>
             </w:pPr>
+            <w:r>
+              <w:rPr>
+                <w:noProof/>
+                <w:sz w:val="24"/>
+                <w:szCs w:val="24"/>
+              </w:rPr>
+              <w:drawing>
+                <wp:inline distT="0" distB="0" distL="0" distR="0">
+                  <wp:extent cx="1314450" cy="558136"/>
+                  <wp:effectExtent l="0" t="0" r="0" b="0"/>
+                  <wp:docPr id="71" name="Imagen 71"/>
+                  <wp:cNvGraphicFramePr>
+                    <a:graphicFrameLocks xmlns:a="http://schemas.openxmlformats.org/drawingml/2006/main" noChangeAspect="1"/>
+                  </wp:cNvGraphicFramePr>
+                  <a:graphic xmlns:a="http://schemas.openxmlformats.org/drawingml/2006/main">
+                    <a:graphicData uri="http://schemas.openxmlformats.org/drawingml/2006/picture">
+                      <pic:pic xmlns:pic="http://schemas.openxmlformats.org/drawingml/2006/picture">
+                        <pic:nvPicPr>
+                          <pic:cNvPr id="0" name="Picture 11"/>
+                          <pic:cNvPicPr>
+                            <a:picLocks noChangeAspect="1" noChangeArrowheads="1"/>
+                          </pic:cNvPicPr>
+                        </pic:nvPicPr>
+                        <pic:blipFill>
+                          <a:blip r:embed="rId38" cstate="print">
+                            <a:extLst>
+                              <a:ext uri="{28A0092B-C50C-407E-A947-70E740481C1C}">
+                                <a14:useLocalDpi xmlns:a14="http://schemas.microsoft.com/office/drawing/2010/main" val="0"/>
+                              </a:ext>
+                            </a:extLst>
+                          </a:blip>
+                          <a:srcRect/>
+                          <a:stretch>
+                            <a:fillRect/>
+                          </a:stretch>
+                        </pic:blipFill>
+                        <pic:spPr bwMode="auto">
+                          <a:xfrm>
+                            <a:off x="0" y="0"/>
+                            <a:ext cx="1330001" cy="564739"/>
+                          </a:xfrm>
+                          <a:prstGeom prst="rect">
+                            <a:avLst/>
+                          </a:prstGeom>
+                          <a:noFill/>
+                          <a:ln>
+                            <a:noFill/>
+                          </a:ln>
+                        </pic:spPr>
+                      </pic:pic>
+                    </a:graphicData>
+                  </a:graphic>
+                </wp:inline>
+              </w:drawing>
+            </w:r>
           </w:p>
         </w:tc>
         <w:tc>
@@ -25940,6 +26005,61 @@
                 <w:szCs w:val="24"/>
               </w:rPr>
             </w:pPr>
+            <w:r>
+              <w:rPr>
+                <w:noProof/>
+                <w:sz w:val="24"/>
+                <w:szCs w:val="24"/>
+              </w:rPr>
+              <w:drawing>
+                <wp:inline distT="0" distB="0" distL="0" distR="0">
+                  <wp:extent cx="1021081" cy="638175"/>
+                  <wp:effectExtent l="0" t="0" r="7620" b="0"/>
+                  <wp:docPr id="72" name="Imagen 72"/>
+                  <wp:cNvGraphicFramePr>
+                    <a:graphicFrameLocks xmlns:a="http://schemas.openxmlformats.org/drawingml/2006/main" noChangeAspect="1"/>
+                  </wp:cNvGraphicFramePr>
+                  <a:graphic xmlns:a="http://schemas.openxmlformats.org/drawingml/2006/main">
+                    <a:graphicData uri="http://schemas.openxmlformats.org/drawingml/2006/picture">
+                      <pic:pic xmlns:pic="http://schemas.openxmlformats.org/drawingml/2006/picture">
+                        <pic:nvPicPr>
+                          <pic:cNvPr id="0" name="Picture 12"/>
+                          <pic:cNvPicPr>
+                            <a:picLocks noChangeAspect="1" noChangeArrowheads="1"/>
+                          </pic:cNvPicPr>
+                        </pic:nvPicPr>
+                        <pic:blipFill>
+                          <a:blip r:embed="rId39" cstate="print">
+                            <a:extLst>
+                              <a:ext uri="{28A0092B-C50C-407E-A947-70E740481C1C}">
+                                <a14:useLocalDpi xmlns:a14="http://schemas.microsoft.com/office/drawing/2010/main" val="0"/>
+                              </a:ext>
+                            </a:extLst>
+                          </a:blip>
+                          <a:srcRect/>
+                          <a:stretch>
+                            <a:fillRect/>
+                          </a:stretch>
+                        </pic:blipFill>
+                        <pic:spPr bwMode="auto">
+                          <a:xfrm>
+                            <a:off x="0" y="0"/>
+                            <a:ext cx="1046065" cy="653790"/>
+                          </a:xfrm>
+                          <a:prstGeom prst="rect">
+                            <a:avLst/>
+                          </a:prstGeom>
+                          <a:noFill/>
+                          <a:ln>
+                            <a:noFill/>
+                          </a:ln>
+                        </pic:spPr>
+                      </pic:pic>
+                    </a:graphicData>
+                  </a:graphic>
+                </wp:inline>
+              </w:drawing>
+            </w:r>
           </w:p>
         </w:tc>
         <w:tc>
@@ -26009,6 +26129,76 @@
                 <w:szCs w:val="24"/>
               </w:rPr>
             </w:pPr>
+            <w:r>
+              <w:rPr>
+                <w:noProof/>
+              </w:rPr>
+              <w:drawing>
+                <wp:anchor distT="0" distB="0" distL="114300" distR="114300" simplePos="0" relativeHeight="251735040" behindDoc="0" locked="0" layoutInCell="1" allowOverlap="1" wp14:anchorId="1C3326ED" wp14:editId="71690160">
+                  <wp:simplePos x="0" y="0"/>
+                  <wp:positionH relativeFrom="column">
+                    <wp:posOffset>201930</wp:posOffset>
+                  </wp:positionH>
+                  <wp:positionV relativeFrom="paragraph">
+                    <wp:posOffset>-99060</wp:posOffset>
+                  </wp:positionV>
+                  <wp:extent cx="572135" cy="1027430"/>
+                  <wp:effectExtent l="953" t="0" r="317" b="318"/>
+                  <wp:wrapSquare wrapText="bothSides"/>
+                  <wp:docPr id="73" name="Imagen 73"/>
+                  <wp:cNvGraphicFramePr>
+                    <a:graphicFrameLocks xmlns:a="http://schemas.openxmlformats.org/drawingml/2006/main" noChangeAspect="1"/>
+                  </wp:cNvGraphicFramePr>
+                  <a:graphic xmlns:a="http://schemas.openxmlformats.org/drawingml/2006/main">
+                    <a:graphicData uri="http://schemas.openxmlformats.org/drawingml/2006/picture">
+                      <pic:pic xmlns:pic="http://schemas.openxmlformats.org/drawingml/2006/picture">
+                        <pic:nvPicPr>
+                          <pic:cNvPr id="0" name="Picture 2"/>
+                          <pic:cNvPicPr>
+                            <a:picLocks noChangeAspect="1" noChangeArrowheads="1"/>
+                          </pic:cNvPicPr>
+                        </pic:nvPicPr>
+                        <pic:blipFill rotWithShape="1">
+                          <a:blip r:embed="rId40" cstate="print">
+                            <a:extLst>
+                              <a:ext uri="{28A0092B-C50C-407E-A947-70E740481C1C}">
+                                <a14:useLocalDpi xmlns:a14="http://schemas.microsoft.com/office/drawing/2010/main" val="0"/>
+                              </a:ext>
+                            </a:extLst>
+                          </a:blip>
+                          <a:srcRect l="68431" t="58812"/>
+                          <a:stretch/>
+                        </pic:blipFill>
+                        <pic:spPr bwMode="auto">
+                          <a:xfrm rot="16200000">
+                            <a:off x="0" y="0"/>
+                            <a:ext cx="572135" cy="1027430"/>
+                          </a:xfrm>
+                          <a:prstGeom prst="rect">
+                            <a:avLst/>
+                          </a:prstGeom>
+                          <a:noFill/>
+                          <a:ln>
+                            <a:noFill/>
+                          </a:ln>
+                          <a:extLst>
+                            <a:ext uri="{53640926-AAD7-44D8-BBD7-CCE9431645EC}">
+                              <a14:shadowObscured xmlns:a14="http://schemas.microsoft.com/office/drawing/2010/main"/>
+                            </a:ext>
+                          </a:extLst>
+                        </pic:spPr>
+                      </pic:pic>
+                    </a:graphicData>
+                  </a:graphic>
+                  <wp14:sizeRelH relativeFrom="page">
+                    <wp14:pctWidth>0</wp14:pctWidth>
+                  </wp14:sizeRelH>
+                  <wp14:sizeRelV relativeFrom="page">
+                    <wp14:pctHeight>0</wp14:pctHeight>
+                  </wp14:sizeRelV>
+                </wp:anchor>
+              </w:drawing>
+            </w:r>
           </w:p>
         </w:tc>
         <w:tc>
@@ -26094,6 +26284,61 @@
                 <w:szCs w:val="24"/>
               </w:rPr>
             </w:pPr>
+            <w:r>
+              <w:rPr>
+                <w:noProof/>
+                <w:sz w:val="24"/>
+                <w:szCs w:val="24"/>
+              </w:rPr>
+              <w:drawing>
+                <wp:inline distT="0" distB="0" distL="0" distR="0">
+                  <wp:extent cx="952500" cy="762000"/>
+                  <wp:effectExtent l="0" t="0" r="0" b="0"/>
+                  <wp:docPr id="74" name="Imagen 74"/>
+                  <wp:cNvGraphicFramePr>
+                    <a:graphicFrameLocks xmlns:a="http://schemas.openxmlformats.org/drawingml/2006/main" noChangeAspect="1"/>
+                  </wp:cNvGraphicFramePr>
+                  <a:graphic xmlns:a="http://schemas.openxmlformats.org/drawingml/2006/main">
+                    <a:graphicData uri="http://schemas.openxmlformats.org/drawingml/2006/picture">
+                      <pic:pic xmlns:pic="http://schemas.openxmlformats.org/drawingml/2006/picture">
+                        <pic:nvPicPr>
+                          <pic:cNvPr id="0" name="Picture 13"/>
+                          <pic:cNvPicPr>
+                            <a:picLocks noChangeAspect="1" noChangeArrowheads="1"/>
+                          </pic:cNvPicPr>
+                        </pic:nvPicPr>
+                        <pic:blipFill>
+                          <a:blip r:embed="rId41" cstate="print">
+                            <a:extLst>
+                              <a:ext uri="{28A0092B-C50C-407E-A947-70E740481C1C}">
+                                <a14:useLocalDpi xmlns:a14="http://schemas.microsoft.com/office/drawing/2010/main" val="0"/>
+                              </a:ext>
+                            </a:extLst>
+                          </a:blip>
+                          <a:srcRect/>
+                          <a:stretch>
+                            <a:fillRect/>
+                          </a:stretch>
+                        </pic:blipFill>
+                        <pic:spPr bwMode="auto">
+                          <a:xfrm>
+                            <a:off x="0" y="0"/>
+                            <a:ext cx="956744" cy="765395"/>
+                          </a:xfrm>
+                          <a:prstGeom prst="rect">
+                            <a:avLst/>
+                          </a:prstGeom>
+                          <a:noFill/>
+                          <a:ln>
+                            <a:noFill/>
+                          </a:ln>
+                        </pic:spPr>
+                      </pic:pic>
+                    </a:graphicData>
+                  </a:graphic>
+                </wp:inline>
+              </w:drawing>
+            </w:r>
           </w:p>
         </w:tc>
         <w:tc>
@@ -26110,6 +26355,61 @@
                 <w:szCs w:val="24"/>
               </w:rPr>
             </w:pPr>
+            <w:r>
+              <w:rPr>
+                <w:noProof/>
+                <w:sz w:val="24"/>
+                <w:szCs w:val="24"/>
+              </w:rPr>
+              <w:drawing>
+                <wp:inline distT="0" distB="0" distL="0" distR="0" wp14:anchorId="713CC2E3" wp14:editId="430D615F">
+                  <wp:extent cx="1123950" cy="622187"/>
+                  <wp:effectExtent l="0" t="0" r="0" b="6985"/>
+                  <wp:docPr id="75" name="Imagen 75"/>
+                  <wp:cNvGraphicFramePr>
+                    <a:graphicFrameLocks xmlns:a="http://schemas.openxmlformats.org/drawingml/2006/main" noChangeAspect="1"/>
+                  </wp:cNvGraphicFramePr>
+                  <a:graphic xmlns:a="http://schemas.openxmlformats.org/drawingml/2006/main">
+                    <a:graphicData uri="http://schemas.openxmlformats.org/drawingml/2006/picture">
+                      <pic:pic xmlns:pic="http://schemas.openxmlformats.org/drawingml/2006/picture">
+                        <pic:nvPicPr>
+                          <pic:cNvPr id="0" name="Picture 14"/>
+                          <pic:cNvPicPr>
+                            <a:picLocks noChangeAspect="1" noChangeArrowheads="1"/>
+                          </pic:cNvPicPr>
+                        </pic:nvPicPr>
+                        <pic:blipFill>
+                          <a:blip r:embed="rId42" cstate="print">
+                            <a:extLst>
+                              <a:ext uri="{28A0092B-C50C-407E-A947-70E740481C1C}">
+                                <a14:useLocalDpi xmlns:a14="http://schemas.microsoft.com/office/drawing/2010/main" val="0"/>
+                              </a:ext>
+                            </a:extLst>
+                          </a:blip>
+                          <a:srcRect/>
+                          <a:stretch>
+                            <a:fillRect/>
+                          </a:stretch>
+                        </pic:blipFill>
+                        <pic:spPr bwMode="auto">
+                          <a:xfrm>
+                            <a:off x="0" y="0"/>
+                            <a:ext cx="1133133" cy="627270"/>
+                          </a:xfrm>
+                          <a:prstGeom prst="rect">
+                            <a:avLst/>
+                          </a:prstGeom>
+                          <a:noFill/>
+                          <a:ln>
+                            <a:noFill/>
+                          </a:ln>
+                        </pic:spPr>
+                      </pic:pic>
+                    </a:graphicData>
+                  </a:graphic>
+                </wp:inline>
+              </w:drawing>
+            </w:r>
           </w:p>
         </w:tc>
         <w:tc>
@@ -26170,6 +26470,61 @@
                 <w:szCs w:val="24"/>
               </w:rPr>
             </w:pPr>
+            <w:r>
+              <w:rPr>
+                <w:noProof/>
+                <w:sz w:val="24"/>
+                <w:szCs w:val="24"/>
+              </w:rPr>
+              <w:drawing>
+                <wp:inline distT="0" distB="0" distL="0" distR="0">
+                  <wp:extent cx="885825" cy="693387"/>
+                  <wp:effectExtent l="0" t="0" r="0" b="0"/>
+                  <wp:docPr id="76" name="Imagen 76"/>
+                  <wp:cNvGraphicFramePr>
+                    <a:graphicFrameLocks xmlns:a="http://schemas.openxmlformats.org/drawingml/2006/main" noChangeAspect="1"/>
+                  </wp:cNvGraphicFramePr>
+                  <a:graphic xmlns:a="http://schemas.openxmlformats.org/drawingml/2006/main">
+                    <a:graphicData uri="http://schemas.openxmlformats.org/drawingml/2006/picture">
+                      <pic:pic xmlns:pic="http://schemas.openxmlformats.org/drawingml/2006/picture">
+                        <pic:nvPicPr>
+                          <pic:cNvPr id="0" name="Picture 15"/>
+                          <pic:cNvPicPr>
+                            <a:picLocks noChangeAspect="1" noChangeArrowheads="1"/>
+                          </pic:cNvPicPr>
+                        </pic:nvPicPr>
+                        <pic:blipFill>
+                          <a:blip r:embed="rId43" cstate="print">
+                            <a:extLst>
+                              <a:ext uri="{28A0092B-C50C-407E-A947-70E740481C1C}">
+                                <a14:useLocalDpi xmlns:a14="http://schemas.microsoft.com/office/drawing/2010/main" val="0"/>
+                              </a:ext>
+                            </a:extLst>
+                          </a:blip>
+                          <a:srcRect/>
+                          <a:stretch>
+                            <a:fillRect/>
+                          </a:stretch>
+                        </pic:blipFill>
+                        <pic:spPr bwMode="auto">
+                          <a:xfrm>
+                            <a:off x="0" y="0"/>
+                            <a:ext cx="895330" cy="700827"/>
+                          </a:xfrm>
+                          <a:prstGeom prst="rect">
+                            <a:avLst/>
+                          </a:prstGeom>
+                          <a:noFill/>
+                          <a:ln>
+                            <a:noFill/>
+                          </a:ln>
+                        </pic:spPr>
+                      </pic:pic>
+                    </a:graphicData>
+                  </a:graphic>
+                </wp:inline>
+              </w:drawing>
+            </w:r>
           </w:p>
         </w:tc>
         <w:tc>
@@ -26186,6 +26541,61 @@
                 <w:szCs w:val="24"/>
               </w:rPr>
             </w:pPr>
+            <w:r>
+              <w:rPr>
+                <w:noProof/>
+                <w:sz w:val="24"/>
+                <w:szCs w:val="24"/>
+              </w:rPr>
+              <w:drawing>
+                <wp:inline distT="0" distB="0" distL="0" distR="0">
+                  <wp:extent cx="762000" cy="762000"/>
+                  <wp:effectExtent l="0" t="0" r="0" b="0"/>
+                  <wp:docPr id="77" name="Imagen 77"/>
+                  <wp:cNvGraphicFramePr>
+                    <a:graphicFrameLocks xmlns:a="http://schemas.openxmlformats.org/drawingml/2006/main" noChangeAspect="1"/>
+                  </wp:cNvGraphicFramePr>
+                  <a:graphic xmlns:a="http://schemas.openxmlformats.org/drawingml/2006/main">
+                    <a:graphicData uri="http://schemas.openxmlformats.org/drawingml/2006/picture">
+                      <pic:pic xmlns:pic="http://schemas.openxmlformats.org/drawingml/2006/picture">
+                        <pic:nvPicPr>
+                          <pic:cNvPr id="0" name="Picture 16"/>
+                          <pic:cNvPicPr>
+                            <a:picLocks noChangeAspect="1" noChangeArrowheads="1"/>
+                          </pic:cNvPicPr>
+                        </pic:nvPicPr>
+                        <pic:blipFill>
+                          <a:blip r:embed="rId44" cstate="print">
+                            <a:extLst>
+                              <a:ext uri="{28A0092B-C50C-407E-A947-70E740481C1C}">
+                                <a14:useLocalDpi xmlns:a14="http://schemas.microsoft.com/office/drawing/2010/main" val="0"/>
+                              </a:ext>
+                            </a:extLst>
+                          </a:blip>
+                          <a:srcRect/>
+                          <a:stretch>
+                            <a:fillRect/>
+                          </a:stretch>
+                        </pic:blipFill>
+                        <pic:spPr bwMode="auto">
+                          <a:xfrm>
+                            <a:off x="0" y="0"/>
+                            <a:ext cx="762000" cy="762000"/>
+                          </a:xfrm>
+                          <a:prstGeom prst="rect">
+                            <a:avLst/>
+                          </a:prstGeom>
+                          <a:noFill/>
+                          <a:ln>
+                            <a:noFill/>
+                          </a:ln>
+                        </pic:spPr>
+                      </pic:pic>
+                    </a:graphicData>
+                  </a:graphic>
+                </wp:inline>
+              </w:drawing>
+            </w:r>
           </w:p>
         </w:tc>
         <w:tc>
@@ -26247,6 +26657,76 @@
                 <w:szCs w:val="24"/>
               </w:rPr>
             </w:pPr>
+            <w:r>
+              <w:rPr>
+                <w:noProof/>
+              </w:rPr>
+              <w:drawing>
+                <wp:anchor distT="0" distB="0" distL="114300" distR="114300" simplePos="0" relativeHeight="251737088" behindDoc="0" locked="0" layoutInCell="1" allowOverlap="1" wp14:anchorId="0788606D" wp14:editId="15E7F6B7">
+                  <wp:simplePos x="0" y="0"/>
+                  <wp:positionH relativeFrom="column">
+                    <wp:posOffset>278765</wp:posOffset>
+                  </wp:positionH>
+                  <wp:positionV relativeFrom="paragraph">
+                    <wp:posOffset>-76835</wp:posOffset>
+                  </wp:positionV>
+                  <wp:extent cx="667385" cy="1198245"/>
+                  <wp:effectExtent l="1270" t="0" r="635" b="635"/>
+                  <wp:wrapSquare wrapText="bothSides"/>
+                  <wp:docPr id="78" name="Imagen 78"/>
+                  <wp:cNvGraphicFramePr>
+                    <a:graphicFrameLocks xmlns:a="http://schemas.openxmlformats.org/drawingml/2006/main" noChangeAspect="1"/>
+                  </wp:cNvGraphicFramePr>
+                  <a:graphic xmlns:a="http://schemas.openxmlformats.org/drawingml/2006/main">
+                    <a:graphicData uri="http://schemas.openxmlformats.org/drawingml/2006/picture">
+                      <pic:pic xmlns:pic="http://schemas.openxmlformats.org/drawingml/2006/picture">
+                        <pic:nvPicPr>
+                          <pic:cNvPr id="0" name="Picture 2"/>
+                          <pic:cNvPicPr>
+                            <a:picLocks noChangeAspect="1" noChangeArrowheads="1"/>
+                          </pic:cNvPicPr>
+                        </pic:nvPicPr>
+                        <pic:blipFill rotWithShape="1">
+                          <a:blip r:embed="rId23" cstate="print">
+                            <a:extLst>
+                              <a:ext uri="{28A0092B-C50C-407E-A947-70E740481C1C}">
+                                <a14:useLocalDpi xmlns:a14="http://schemas.microsoft.com/office/drawing/2010/main" val="0"/>
+                              </a:ext>
+                            </a:extLst>
+                          </a:blip>
+                          <a:srcRect l="68431" t="58812"/>
+                          <a:stretch/>
+                        </pic:blipFill>
+                        <pic:spPr bwMode="auto">
+                          <a:xfrm rot="16200000">
+                            <a:off x="0" y="0"/>
+                            <a:ext cx="667385" cy="1198245"/>
+                          </a:xfrm>
+                          <a:prstGeom prst="rect">
+                            <a:avLst/>
+                          </a:prstGeom>
+                          <a:noFill/>
+                          <a:ln>
+                            <a:noFill/>
+                          </a:ln>
+                          <a:extLst>
+                            <a:ext uri="{53640926-AAD7-44D8-BBD7-CCE9431645EC}">
+                              <a14:shadowObscured xmlns:a14="http://schemas.microsoft.com/office/drawing/2010/main"/>
+                            </a:ext>
+                          </a:extLst>
+                        </pic:spPr>
+                      </pic:pic>
+                    </a:graphicData>
+                  </a:graphic>
+                  <wp14:sizeRelH relativeFrom="page">
+                    <wp14:pctWidth>0</wp14:pctWidth>
+                  </wp14:sizeRelH>
+                  <wp14:sizeRelV relativeFrom="page">
+                    <wp14:pctHeight>0</wp14:pctHeight>
+                  </wp14:sizeRelV>
+                </wp:anchor>
+              </w:drawing>
+            </w:r>
           </w:p>
         </w:tc>
         <w:tc>
@@ -26426,8 +26906,64 @@
           </w:tcPr>
           <w:p>
             <w:pPr>
+              <w:jc w:val="center"/>
               <w:cnfStyle w:val="000000000000" w:firstRow="0" w:lastRow="0" w:firstColumn="0" w:lastColumn="0" w:oddVBand="0" w:evenVBand="0" w:oddHBand="0" w:evenHBand="0" w:firstRowFirstColumn="0" w:firstRowLastColumn="0" w:lastRowFirstColumn="0" w:lastRowLastColumn="0"/>
             </w:pPr>
+            <w:r>
+              <w:rPr>
+                <w:noProof/>
+                <w:sz w:val="24"/>
+                <w:szCs w:val="24"/>
+              </w:rPr>
+              <w:drawing>
+                <wp:inline distT="0" distB="0" distL="0" distR="0" wp14:anchorId="5A891988" wp14:editId="58A56D04">
+                  <wp:extent cx="866775" cy="653883"/>
+                  <wp:effectExtent l="0" t="0" r="0" b="0"/>
+                  <wp:docPr id="79" name="Imagen 79"/>
+                  <wp:cNvGraphicFramePr>
+                    <a:graphicFrameLocks xmlns:a="http://schemas.openxmlformats.org/drawingml/2006/main" noChangeAspect="1"/>
+                  </wp:cNvGraphicFramePr>
+                  <a:graphic xmlns:a="http://schemas.openxmlformats.org/drawingml/2006/main">
+                    <a:graphicData uri="http://schemas.openxmlformats.org/drawingml/2006/picture">
+                      <pic:pic xmlns:pic="http://schemas.openxmlformats.org/drawingml/2006/picture">
+                        <pic:nvPicPr>
+                          <pic:cNvPr id="0" name="Picture 17"/>
+                          <pic:cNvPicPr>
+                            <a:picLocks noChangeAspect="1" noChangeArrowheads="1"/>
+                          </pic:cNvPicPr>
+                        </pic:nvPicPr>
+                        <pic:blipFill>
+                          <a:blip r:embed="rId45" cstate="print">
+                            <a:extLst>
+                              <a:ext uri="{28A0092B-C50C-407E-A947-70E740481C1C}">
+                                <a14:useLocalDpi xmlns:a14="http://schemas.microsoft.com/office/drawing/2010/main" val="0"/>
+                              </a:ext>
+                            </a:extLst>
+                          </a:blip>
+                          <a:srcRect/>
+                          <a:stretch>
+                            <a:fillRect/>
+                          </a:stretch>
+                        </pic:blipFill>
+                        <pic:spPr bwMode="auto">
+                          <a:xfrm>
+                            <a:off x="0" y="0"/>
+                            <a:ext cx="873887" cy="659248"/>
+                          </a:xfrm>
+                          <a:prstGeom prst="rect">
+                            <a:avLst/>
+                          </a:prstGeom>
+                          <a:noFill/>
+                          <a:ln>
+                            <a:noFill/>
+                          </a:ln>
+                        </pic:spPr>
+                      </pic:pic>
+                    </a:graphicData>
+                  </a:graphic>
+                </wp:inline>
+              </w:drawing>
+            </w:r>
           </w:p>
         </w:tc>
         <w:tc>
@@ -26484,8 +27020,64 @@
           </w:tcPr>
           <w:p>
             <w:pPr>
+              <w:jc w:val="center"/>
               <w:cnfStyle w:val="000000000000" w:firstRow="0" w:lastRow="0" w:firstColumn="0" w:lastColumn="0" w:oddVBand="0" w:evenVBand="0" w:oddHBand="0" w:evenHBand="0" w:firstRowFirstColumn="0" w:firstRowLastColumn="0" w:lastRowFirstColumn="0" w:lastRowLastColumn="0"/>
             </w:pPr>
+            <w:r>
+              <w:rPr>
+                <w:noProof/>
+                <w:sz w:val="24"/>
+                <w:szCs w:val="24"/>
+              </w:rPr>
+              <w:drawing>
+                <wp:inline distT="0" distB="0" distL="0" distR="0" wp14:anchorId="300E8EB2" wp14:editId="398506ED">
+                  <wp:extent cx="1314450" cy="558136"/>
+                  <wp:effectExtent l="0" t="0" r="0" b="0"/>
+                  <wp:docPr id="80" name="Imagen 80"/>
+                  <wp:cNvGraphicFramePr>
+                    <a:graphicFrameLocks xmlns:a="http://schemas.openxmlformats.org/drawingml/2006/main" noChangeAspect="1"/>
+                  </wp:cNvGraphicFramePr>
+                  <a:graphic xmlns:a="http://schemas.openxmlformats.org/drawingml/2006/main">
+                    <a:graphicData uri="http://schemas.openxmlformats.org/drawingml/2006/picture">
+                      <pic:pic xmlns:pic="http://schemas.openxmlformats.org/drawingml/2006/picture">
+                        <pic:nvPicPr>
+                          <pic:cNvPr id="0" name="Picture 11"/>
+                          <pic:cNvPicPr>
+                            <a:picLocks noChangeAspect="1" noChangeArrowheads="1"/>
+                          </pic:cNvPicPr>
+                        </pic:nvPicPr>
+                        <pic:blipFill>
+                          <a:blip r:embed="rId38" cstate="print">
+                            <a:extLst>
+                              <a:ext uri="{28A0092B-C50C-407E-A947-70E740481C1C}">
+                                <a14:useLocalDpi xmlns:a14="http://schemas.microsoft.com/office/drawing/2010/main" val="0"/>
+                              </a:ext>
+                            </a:extLst>
+                          </a:blip>
+                          <a:srcRect/>
+                          <a:stretch>
+                            <a:fillRect/>
+                          </a:stretch>
+                        </pic:blipFill>
+                        <pic:spPr bwMode="auto">
+                          <a:xfrm>
+                            <a:off x="0" y="0"/>
+                            <a:ext cx="1330001" cy="564739"/>
+                          </a:xfrm>
+                          <a:prstGeom prst="rect">
+                            <a:avLst/>
+                          </a:prstGeom>
+                          <a:noFill/>
+                          <a:ln>
+                            <a:noFill/>
+                          </a:ln>
+                        </pic:spPr>
+                      </pic:pic>
+                    </a:graphicData>
+                  </a:graphic>
+                </wp:inline>
+              </w:drawing>
+            </w:r>
           </w:p>
         </w:tc>
         <w:tc>
@@ -26494,8 +27086,64 @@
           </w:tcPr>
           <w:p>
             <w:pPr>
+              <w:jc w:val="center"/>
               <w:cnfStyle w:val="000000000000" w:firstRow="0" w:lastRow="0" w:firstColumn="0" w:lastColumn="0" w:oddVBand="0" w:evenVBand="0" w:oddHBand="0" w:evenHBand="0" w:firstRowFirstColumn="0" w:firstRowLastColumn="0" w:lastRowFirstColumn="0" w:lastRowLastColumn="0"/>
             </w:pPr>
+            <w:r>
+              <w:rPr>
+                <w:noProof/>
+                <w:sz w:val="24"/>
+                <w:szCs w:val="24"/>
+              </w:rPr>
+              <w:drawing>
+                <wp:inline distT="0" distB="0" distL="0" distR="0" wp14:anchorId="3D317DBC" wp14:editId="2EB16971">
+                  <wp:extent cx="1021081" cy="638175"/>
+                  <wp:effectExtent l="0" t="0" r="7620" b="0"/>
+                  <wp:docPr id="81" name="Imagen 81"/>
+                  <wp:cNvGraphicFramePr>
+                    <a:graphicFrameLocks xmlns:a="http://schemas.openxmlformats.org/drawingml/2006/main" noChangeAspect="1"/>
+                  </wp:cNvGraphicFramePr>
+                  <a:graphic xmlns:a="http://schemas.openxmlformats.org/drawingml/2006/main">
+                    <a:graphicData uri="http://schemas.openxmlformats.org/drawingml/2006/picture">
+                      <pic:pic xmlns:pic="http://schemas.openxmlformats.org/drawingml/2006/picture">
+                        <pic:nvPicPr>
+                          <pic:cNvPr id="0" name="Picture 12"/>
+                          <pic:cNvPicPr>
+                            <a:picLocks noChangeAspect="1" noChangeArrowheads="1"/>
+                          </pic:cNvPicPr>
+                        </pic:nvPicPr>
+                        <pic:blipFill>
+                          <a:blip r:embed="rId39" cstate="print">
+                            <a:extLst>
+                              <a:ext uri="{28A0092B-C50C-407E-A947-70E740481C1C}">
+                                <a14:useLocalDpi xmlns:a14="http://schemas.microsoft.com/office/drawing/2010/main" val="0"/>
+                              </a:ext>
+                            </a:extLst>
+                          </a:blip>
+                          <a:srcRect/>
+                          <a:stretch>
+                            <a:fillRect/>
+                          </a:stretch>
+                        </pic:blipFill>
+                        <pic:spPr bwMode="auto">
+                          <a:xfrm>
+                            <a:off x="0" y="0"/>
+                            <a:ext cx="1046065" cy="653790"/>
+                          </a:xfrm>
+                          <a:prstGeom prst="rect">
+                            <a:avLst/>
+                          </a:prstGeom>
+                          <a:noFill/>
+                          <a:ln>
+                            <a:noFill/>
+                          </a:ln>
+                        </pic:spPr>
+                      </pic:pic>
+                    </a:graphicData>
+                  </a:graphic>
+                </wp:inline>
+              </w:drawing>
+            </w:r>
           </w:p>
         </w:tc>
         <w:tc>
@@ -26512,6 +27160,126 @@
       <w:tr>
         <w:tc>
           <w:tcPr>
+            <w:tcW w:w="2377" w:type="dxa"/>
+          </w:tcPr>
+          <w:p>
+            <w:pPr>
+              <w:jc w:val="both"/>
+              <w:cnfStyle w:val="001000000000" w:firstRow="0" w:lastRow="0" w:firstColumn="1" w:lastColumn="0" w:oddVBand="0" w:evenVBand="0" w:oddHBand="0" w:evenHBand="0" w:firstRowFirstColumn="0" w:firstRowLastColumn="0" w:lastRowFirstColumn="0" w:lastRowLastColumn="0"/>
+              <w:rPr>
+                <w:b w:val="0"/>
+                <w:bCs w:val="0"/>
+                <w:sz w:val="20"/>
+                <w:szCs w:val="20"/>
+              </w:rPr>
+            </w:pPr>
+            <w:r>
+              <w:rPr>
+                <w:b w:val="0"/>
+                <w:bCs w:val="0"/>
+                <w:sz w:val="20"/>
+                <w:szCs w:val="20"/>
+              </w:rPr>
+              <w:t>Controlar manualmente el comportamiento del RBT</w:t>
+            </w:r>
+          </w:p>
+        </w:tc>
+        <w:tc>
+          <w:tcPr>
+            <w:tcW w:w="2377" w:type="dxa"/>
+          </w:tcPr>
+          <w:p>
+            <w:r>
+              <w:rPr>
+                <w:noProof/>
+              </w:rPr>
+              <w:drawing>
+                <wp:anchor distT="0" distB="0" distL="114300" distR="114300" simplePos="0" relativeHeight="251739136" behindDoc="0" locked="0" layoutInCell="1" allowOverlap="1" wp14:anchorId="21A8EFE0" wp14:editId="69072F3A">
+                  <wp:simplePos x="0" y="0"/>
+                  <wp:positionH relativeFrom="margin">
+                    <wp:posOffset>168275</wp:posOffset>
+                  </wp:positionH>
+                  <wp:positionV relativeFrom="paragraph">
+                    <wp:posOffset>100330</wp:posOffset>
+                  </wp:positionV>
+                  <wp:extent cx="818515" cy="618490"/>
+                  <wp:effectExtent l="4763" t="0" r="5397" b="5398"/>
+                  <wp:wrapSquare wrapText="bothSides"/>
+                  <wp:docPr id="82" name="Imagen 82"/>
+                  <wp:cNvGraphicFramePr>
+                    <a:graphicFrameLocks xmlns:a="http://schemas.openxmlformats.org/drawingml/2006/main" noChangeAspect="1"/>
+                  </wp:cNvGraphicFramePr>
+                  <a:graphic xmlns:a="http://schemas.openxmlformats.org/drawingml/2006/main">
+                    <a:graphicData uri="http://schemas.openxmlformats.org/drawingml/2006/picture">
+                      <pic:pic xmlns:pic="http://schemas.openxmlformats.org/drawingml/2006/picture">
+                        <pic:nvPicPr>
+                          <pic:cNvPr id="0" name="Picture 5"/>
+                          <pic:cNvPicPr>
+                            <a:picLocks noChangeAspect="1" noChangeArrowheads="1"/>
+                          </pic:cNvPicPr>
+                        </pic:nvPicPr>
+                        <pic:blipFill rotWithShape="1">
+                          <a:blip r:embed="rId25" cstate="print">
+                            <a:extLst>
+                              <a:ext uri="{28A0092B-C50C-407E-A947-70E740481C1C}">
+                                <a14:useLocalDpi xmlns:a14="http://schemas.microsoft.com/office/drawing/2010/main" val="0"/>
+                              </a:ext>
+                            </a:extLst>
+                          </a:blip>
+                          <a:srcRect l="50068" t="8129" r="5922" b="67680"/>
+                          <a:stretch/>
+                        </pic:blipFill>
+                        <pic:spPr bwMode="auto">
+                          <a:xfrm rot="16200000">
+                            <a:off x="0" y="0"/>
+                            <a:ext cx="818515" cy="618490"/>
+                          </a:xfrm>
+                          <a:prstGeom prst="rect">
+                            <a:avLst/>
+                          </a:prstGeom>
+                          <a:noFill/>
+                          <a:ln>
+                            <a:noFill/>
+                          </a:ln>
+                          <a:extLst>
+                            <a:ext uri="{53640926-AAD7-44D8-BBD7-CCE9431645EC}">
+                              <a14:shadowObscured xmlns:a14="http://schemas.microsoft.com/office/drawing/2010/main"/>
+                            </a:ext>
+                          </a:extLst>
+                        </pic:spPr>
+                      </pic:pic>
+                    </a:graphicData>
+                  </a:graphic>
+                  <wp14:sizeRelH relativeFrom="page">
+                    <wp14:pctWidth>0</wp14:pctWidth>
+                  </wp14:sizeRelH>
+                  <wp14:sizeRelV relativeFrom="page">
+                    <wp14:pctHeight>0</wp14:pctHeight>
+                  </wp14:sizeRelV>
+                </wp:anchor>
+              </w:drawing>
+            </w:r>
+          </w:p>
+        </w:tc>
+        <w:tc>
+          <w:tcPr>
+            <w:tcW w:w="2377" w:type="dxa"/>
+          </w:tcPr>
+          <w:p>
+            <w:bookmarkStart w:id="19" w:name="_GoBack"/>
+            <w:bookmarkEnd w:id="19"/>
+          </w:p>
+        </w:tc>
+        <w:tc>
+          <w:tcPr>
+            <w:tcW w:w="2377" w:type="dxa"/>
+          </w:tcPr>
+          <w:p/>
+        </w:tc>
+      </w:tr>
+      <w:tr>
+        <w:tc>
+          <w:tcPr>
             <w:cnfStyle w:val="001000000000" w:firstRow="0" w:lastRow="0" w:firstColumn="1" w:lastColumn="0" w:oddVBand="0" w:evenVBand="0" w:oddHBand="0" w:evenHBand="0" w:firstRowFirstColumn="0" w:firstRowLastColumn="0" w:lastRowFirstColumn="0" w:lastRowLastColumn="0"/>
             <w:tcW w:w="2377" w:type="dxa"/>
           </w:tcPr>
@@ -26532,7 +27300,7 @@
                 <w:sz w:val="20"/>
                 <w:szCs w:val="20"/>
               </w:rPr>
-              <w:t>Controlar manualmente el comportamiento del RBT</w:t>
+              <w:t>Indicar al operario el estado de cada subsistema</w:t>
             </w:r>
           </w:p>
         </w:tc>
@@ -26542,8 +27310,62 @@
           </w:tcPr>
           <w:p>
             <w:pPr>
+              <w:jc w:val="center"/>
               <w:cnfStyle w:val="000000000000" w:firstRow="0" w:lastRow="0" w:firstColumn="0" w:lastColumn="0" w:oddVBand="0" w:evenVBand="0" w:oddHBand="0" w:evenHBand="0" w:firstRowFirstColumn="0" w:firstRowLastColumn="0" w:lastRowFirstColumn="0" w:lastRowLastColumn="0"/>
             </w:pPr>
+            <w:r>
+              <w:rPr>
+                <w:noProof/>
+              </w:rPr>
+              <w:drawing>
+                <wp:inline distT="0" distB="0" distL="0" distR="0">
+                  <wp:extent cx="563563" cy="933114"/>
+                  <wp:effectExtent l="0" t="0" r="8255" b="635"/>
+                  <wp:docPr id="83" name="Imagen 83"/>
+                  <wp:cNvGraphicFramePr>
+                    <a:graphicFrameLocks xmlns:a="http://schemas.openxmlformats.org/drawingml/2006/main" noChangeAspect="1"/>
+                  </wp:cNvGraphicFramePr>
+                  <a:graphic xmlns:a="http://schemas.openxmlformats.org/drawingml/2006/main">
+                    <a:graphicData uri="http://schemas.openxmlformats.org/drawingml/2006/picture">
+                      <pic:pic xmlns:pic="http://schemas.openxmlformats.org/drawingml/2006/picture">
+                        <pic:nvPicPr>
+                          <pic:cNvPr id="0" name="Picture 18"/>
+                          <pic:cNvPicPr>
+                            <a:picLocks noChangeAspect="1" noChangeArrowheads="1"/>
+                          </pic:cNvPicPr>
+                        </pic:nvPicPr>
+                        <pic:blipFill>
+                          <a:blip r:embed="rId46" cstate="print">
+                            <a:extLst>
+                              <a:ext uri="{28A0092B-C50C-407E-A947-70E740481C1C}">
+                                <a14:useLocalDpi xmlns:a14="http://schemas.microsoft.com/office/drawing/2010/main" val="0"/>
+                              </a:ext>
+                            </a:extLst>
+                          </a:blip>
+                          <a:srcRect/>
+                          <a:stretch>
+                            <a:fillRect/>
+                          </a:stretch>
+                        </pic:blipFill>
+                        <pic:spPr bwMode="auto">
+                          <a:xfrm>
+                            <a:off x="0" y="0"/>
+                            <a:ext cx="570264" cy="944209"/>
+                          </a:xfrm>
+                          <a:prstGeom prst="rect">
+                            <a:avLst/>
+                          </a:prstGeom>
+                          <a:noFill/>
+                          <a:ln>
+                            <a:noFill/>
+                          </a:ln>
+                        </pic:spPr>
+                      </pic:pic>
+                    </a:graphicData>
+                  </a:graphic>
+                </wp:inline>
+              </w:drawing>
+            </w:r>
           </w:p>
         </w:tc>
         <w:tc>
@@ -26552,67 +27374,62 @@
           </w:tcPr>
           <w:p>
             <w:pPr>
+              <w:jc w:val="center"/>
               <w:cnfStyle w:val="000000000000" w:firstRow="0" w:lastRow="0" w:firstColumn="0" w:lastColumn="0" w:oddVBand="0" w:evenVBand="0" w:oddHBand="0" w:evenHBand="0" w:firstRowFirstColumn="0" w:firstRowLastColumn="0" w:lastRowFirstColumn="0" w:lastRowLastColumn="0"/>
             </w:pPr>
-          </w:p>
-        </w:tc>
-        <w:tc>
-          <w:tcPr>
-            <w:tcW w:w="2377" w:type="dxa"/>
-          </w:tcPr>
-          <w:p>
-            <w:pPr>
-              <w:cnfStyle w:val="000000000000" w:firstRow="0" w:lastRow="0" w:firstColumn="0" w:lastColumn="0" w:oddVBand="0" w:evenVBand="0" w:oddHBand="0" w:evenHBand="0" w:firstRowFirstColumn="0" w:firstRowLastColumn="0" w:lastRowFirstColumn="0" w:lastRowLastColumn="0"/>
-            </w:pPr>
-          </w:p>
-        </w:tc>
-      </w:tr>
-      <w:tr>
-        <w:tc>
-          <w:tcPr>
-            <w:cnfStyle w:val="001000000000" w:firstRow="0" w:lastRow="0" w:firstColumn="1" w:lastColumn="0" w:oddVBand="0" w:evenVBand="0" w:oddHBand="0" w:evenHBand="0" w:firstRowFirstColumn="0" w:firstRowLastColumn="0" w:lastRowFirstColumn="0" w:lastRowLastColumn="0"/>
-            <w:tcW w:w="2377" w:type="dxa"/>
-          </w:tcPr>
-          <w:p>
-            <w:pPr>
-              <w:jc w:val="both"/>
-              <w:rPr>
-                <w:b w:val="0"/>
-                <w:bCs w:val="0"/>
-                <w:sz w:val="20"/>
-                <w:szCs w:val="20"/>
-              </w:rPr>
-            </w:pPr>
-            <w:r>
-              <w:rPr>
-                <w:b w:val="0"/>
-                <w:bCs w:val="0"/>
-                <w:sz w:val="20"/>
-                <w:szCs w:val="20"/>
-              </w:rPr>
-              <w:lastRenderedPageBreak/>
-              <w:t>Indicar al operario el estado de cada subsistema</w:t>
-            </w:r>
-          </w:p>
-        </w:tc>
-        <w:tc>
-          <w:tcPr>
-            <w:tcW w:w="2377" w:type="dxa"/>
-          </w:tcPr>
-          <w:p>
-            <w:pPr>
-              <w:cnfStyle w:val="000000000000" w:firstRow="0" w:lastRow="0" w:firstColumn="0" w:lastColumn="0" w:oddVBand="0" w:evenVBand="0" w:oddHBand="0" w:evenHBand="0" w:firstRowFirstColumn="0" w:firstRowLastColumn="0" w:lastRowFirstColumn="0" w:lastRowLastColumn="0"/>
-            </w:pPr>
-          </w:p>
-        </w:tc>
-        <w:tc>
-          <w:tcPr>
-            <w:tcW w:w="2377" w:type="dxa"/>
-          </w:tcPr>
-          <w:p>
-            <w:pPr>
-              <w:cnfStyle w:val="000000000000" w:firstRow="0" w:lastRow="0" w:firstColumn="0" w:lastColumn="0" w:oddVBand="0" w:evenVBand="0" w:oddHBand="0" w:evenHBand="0" w:firstRowFirstColumn="0" w:firstRowLastColumn="0" w:lastRowFirstColumn="0" w:lastRowLastColumn="0"/>
-            </w:pPr>
+            <w:r>
+              <w:rPr>
+                <w:noProof/>
+              </w:rPr>
+              <w:drawing>
+                <wp:inline distT="0" distB="0" distL="0" distR="0">
+                  <wp:extent cx="504825" cy="1025676"/>
+                  <wp:effectExtent l="0" t="0" r="0" b="3175"/>
+                  <wp:docPr id="84" name="Imagen 84"/>
+                  <wp:cNvGraphicFramePr>
+                    <a:graphicFrameLocks xmlns:a="http://schemas.openxmlformats.org/drawingml/2006/main" noChangeAspect="1"/>
+                  </wp:cNvGraphicFramePr>
+                  <a:graphic xmlns:a="http://schemas.openxmlformats.org/drawingml/2006/main">
+                    <a:graphicData uri="http://schemas.openxmlformats.org/drawingml/2006/picture">
+                      <pic:pic xmlns:pic="http://schemas.openxmlformats.org/drawingml/2006/picture">
+                        <pic:nvPicPr>
+                          <pic:cNvPr id="0" name="Picture 19"/>
+                          <pic:cNvPicPr>
+                            <a:picLocks noChangeAspect="1" noChangeArrowheads="1"/>
+                          </pic:cNvPicPr>
+                        </pic:nvPicPr>
+                        <pic:blipFill>
+                          <a:blip r:embed="rId47" cstate="print">
+                            <a:extLst>
+                              <a:ext uri="{28A0092B-C50C-407E-A947-70E740481C1C}">
+                                <a14:useLocalDpi xmlns:a14="http://schemas.microsoft.com/office/drawing/2010/main" val="0"/>
+                              </a:ext>
+                            </a:extLst>
+                          </a:blip>
+                          <a:srcRect/>
+                          <a:stretch>
+                            <a:fillRect/>
+                          </a:stretch>
+                        </pic:blipFill>
+                        <pic:spPr bwMode="auto">
+                          <a:xfrm>
+                            <a:off x="0" y="0"/>
+                            <a:ext cx="507228" cy="1030558"/>
+                          </a:xfrm>
+                          <a:prstGeom prst="rect">
+                            <a:avLst/>
+                          </a:prstGeom>
+                          <a:noFill/>
+                          <a:ln>
+                            <a:noFill/>
+                          </a:ln>
+                        </pic:spPr>
+                      </pic:pic>
+                    </a:graphicData>
+                  </a:graphic>
+                </wp:inline>
+              </w:drawing>
+            </w:r>
           </w:p>
         </w:tc>
         <w:tc>
@@ -27085,6 +27902,7 @@
         <w:ind w:firstLine="708"/>
       </w:pPr>
       <w:r>
+        <w:lastRenderedPageBreak/>
         <w:t xml:space="preserve">3.3 </w:t>
       </w:r>
       <w:r>
@@ -27169,15 +27987,7 @@
           <w:sz w:val="24"/>
           <w:szCs w:val="24"/>
         </w:rPr>
-        <w:t xml:space="preserve">Una matriz de decisión es una forma de filtrar, ordenar y seleccionar los mejores conceptos. El filtrado es una evaluación rápida y aproximada destinada a producir algunas alternativas viables. La evaluación es un análisis más cuidadoso de estos relativamente pocos conceptos con el </w:t>
-      </w:r>
-      <w:r>
-        <w:rPr>
-          <w:sz w:val="24"/>
-          <w:szCs w:val="24"/>
-        </w:rPr>
-        <w:lastRenderedPageBreak/>
-        <w:t>propósito de escoger el concepto individual que tanga más probabilidad de llevar el producto al éxito</w:t>
+        <w:t>Una matriz de decisión es una forma de filtrar, ordenar y seleccionar los mejores conceptos. El filtrado es una evaluación rápida y aproximada destinada a producir algunas alternativas viables. La evaluación es un análisis más cuidadoso de estos relativamente pocos conceptos con el propósito de escoger el concepto individual que tanga más probabilidad de llevar el producto al éxito</w:t>
       </w:r>
       <w:r>
         <w:rPr>
@@ -27673,6 +28483,7 @@
                 <w:sz w:val="20"/>
                 <w:szCs w:val="20"/>
               </w:rPr>
+              <w:lastRenderedPageBreak/>
               <w:t>Comunicar local y remotamente el RBT con el operario</w:t>
             </w:r>
           </w:p>
@@ -28364,7 +29175,6 @@
                 <w:sz w:val="20"/>
                 <w:szCs w:val="20"/>
               </w:rPr>
-              <w:lastRenderedPageBreak/>
               <w:t>Transmitir la información de las variables de estudio</w:t>
             </w:r>
           </w:p>
@@ -29126,6 +29936,7 @@
                 <w:sz w:val="20"/>
                 <w:szCs w:val="20"/>
               </w:rPr>
+              <w:lastRenderedPageBreak/>
               <w:t>Distribuir la energía eléctrica regulada a cada subsistema</w:t>
             </w:r>
           </w:p>
@@ -29653,7 +30464,6 @@
                 <w:sz w:val="20"/>
                 <w:szCs w:val="20"/>
               </w:rPr>
-              <w:lastRenderedPageBreak/>
               <w:t>El ensamble y desensamble del RBT debe ser óptimo</w:t>
             </w:r>
           </w:p>
@@ -30144,6 +30954,7 @@
       </w:pPr>
       <w:bookmarkStart w:id="22" w:name="_Toc55298753"/>
       <w:r>
+        <w:lastRenderedPageBreak/>
         <w:t xml:space="preserve">4.2 </w:t>
       </w:r>
       <w:r>
@@ -30237,7 +31048,6 @@
       </w:pPr>
       <w:bookmarkStart w:id="27" w:name="_Toc55298758"/>
       <w:r>
-        <w:lastRenderedPageBreak/>
         <w:t xml:space="preserve">5.3 </w:t>
       </w:r>
       <w:r>
@@ -30382,6 +31192,7 @@
       </w:pPr>
       <w:bookmarkStart w:id="36" w:name="_Toc55298767"/>
       <w:r>
+        <w:lastRenderedPageBreak/>
         <w:t>Pruebas y Resultados</w:t>
       </w:r>
       <w:bookmarkEnd w:id="36"/>
@@ -30414,7 +31225,6 @@
       </w:pPr>
       <w:bookmarkStart w:id="38" w:name="_Toc55298769"/>
       <w:r>
-        <w:lastRenderedPageBreak/>
         <w:t>Trabajo a futuro</w:t>
       </w:r>
       <w:bookmarkEnd w:id="38"/>
@@ -30875,6 +31685,7 @@
           <w:szCs w:val="20"/>
           <w:shd w:val="clear" w:color="auto" w:fill="FFFFFF"/>
         </w:rPr>
+        <w:lastRenderedPageBreak/>
         <w:t xml:space="preserve">[13]]K. Ulrich and S. </w:t>
       </w:r>
       <w:proofErr w:type="spellStart"/>
@@ -34110,7 +34921,7 @@
 </file>
 
 <file path=customXml/itemProps1.xml><?xml version="1.0" encoding="utf-8"?>
-<ds:datastoreItem xmlns:ds="http://schemas.openxmlformats.org/officeDocument/2006/customXml" ds:itemID="{EF84FF3E-46D2-4AFD-8417-E892DA6FF674}">
+<ds:datastoreItem xmlns:ds="http://schemas.openxmlformats.org/officeDocument/2006/customXml" ds:itemID="{1E2F883E-6907-4DA6-B8FA-7686302FEF5D}">
   <ds:schemaRefs>
     <ds:schemaRef ds:uri="http://schemas.openxmlformats.org/officeDocument/2006/bibliography"/>
   </ds:schemaRefs>

</xml_diff>

<commit_message>
agrego arquitectura del producto
</commit_message>
<xml_diff>
--- a/Tesis2020.docx
+++ b/Tesis2020.docx
@@ -20377,7 +20377,23 @@
           <w:sz w:val="24"/>
           <w:szCs w:val="24"/>
         </w:rPr>
-        <w:t xml:space="preserve"> generando así la etapa conceptual que se presenta en el capitulo siguiente.</w:t>
+        <w:t xml:space="preserve"> generando así la etapa conceptual que se presenta en el </w:t>
+      </w:r>
+      <w:proofErr w:type="spellStart"/>
+      <w:r>
+        <w:rPr>
+          <w:sz w:val="24"/>
+          <w:szCs w:val="24"/>
+        </w:rPr>
+        <w:t>capitulo</w:t>
+      </w:r>
+      <w:proofErr w:type="spellEnd"/>
+      <w:r>
+        <w:rPr>
+          <w:sz w:val="24"/>
+          <w:szCs w:val="24"/>
+        </w:rPr>
+        <w:t xml:space="preserve"> siguiente.</w:t>
       </w:r>
     </w:p>
     <w:p/>
@@ -21852,7 +21868,23 @@
           <w:sz w:val="24"/>
           <w:szCs w:val="24"/>
         </w:rPr>
-        <w:t>ol se encargará de procesar las señales de recirculación local y remota, el estado ON/OFF local y remoto del RBT y tendrá como salidas la activación y desactivación de la bomba y soplador. Finalmente, se plantea un sistema de soporte cuyas entradas serán las dimensiones del subsistema en si y cuya salida será proporcionada al subsistema de Ensamble para garantizar los espacios necesarios.</w:t>
+        <w:t xml:space="preserve">ol se encargará de procesar las señales de recirculación local y remota, el estado ON/OFF local y remoto del RBT y tendrá como salidas la activación y desactivación de la bomba y soplador. Finalmente, se plantea un sistema de soporte cuyas entradas serán las dimensiones del subsistema en </w:t>
+      </w:r>
+      <w:proofErr w:type="spellStart"/>
+      <w:r>
+        <w:rPr>
+          <w:sz w:val="24"/>
+          <w:szCs w:val="24"/>
+        </w:rPr>
+        <w:t>si</w:t>
+      </w:r>
+      <w:proofErr w:type="spellEnd"/>
+      <w:r>
+        <w:rPr>
+          <w:sz w:val="24"/>
+          <w:szCs w:val="24"/>
+        </w:rPr>
+        <w:t xml:space="preserve"> y cuya salida será proporcionada al subsistema de Ensamble para garantizar los espacios necesarios.</w:t>
       </w:r>
     </w:p>
     <w:p>
@@ -22304,7 +22336,7 @@
       </w:tblGrid>
       <w:tr>
         <w:trPr>
-          <w:trHeight w:val="2082"/>
+          <w:trHeight w:val="2223"/>
         </w:trPr>
         <w:tc>
           <w:tcPr>
@@ -22386,7 +22418,6 @@
               <w:t xml:space="preserve">la comunicación entre Instrumentación e interfaz. Para alimentar al subsistema, se toma energía de </w:t>
             </w:r>
             <w:proofErr w:type="spellStart"/>
-            <w:proofErr w:type="gramStart"/>
             <w:r>
               <w:rPr>
                 <w:sz w:val="20"/>
@@ -22400,9 +22431,8 @@
                 <w:sz w:val="20"/>
                 <w:szCs w:val="20"/>
               </w:rPr>
-              <w:t>..</w:t>
-            </w:r>
-            <w:proofErr w:type="gramEnd"/>
+              <w:t>.</w:t>
+            </w:r>
           </w:p>
           <w:p>
             <w:pPr>
@@ -22416,7 +22446,7 @@
       </w:tr>
       <w:tr>
         <w:trPr>
-          <w:trHeight w:val="3887"/>
+          <w:trHeight w:val="3512"/>
         </w:trPr>
         <w:tc>
           <w:tcPr>
@@ -22446,13 +22476,13 @@
                 <wp:anchor distT="0" distB="0" distL="114300" distR="114300" simplePos="0" relativeHeight="251704320" behindDoc="0" locked="0" layoutInCell="1" allowOverlap="1" wp14:anchorId="5B5B8270" wp14:editId="60A7DC26">
                   <wp:simplePos x="0" y="0"/>
                   <wp:positionH relativeFrom="column">
-                    <wp:posOffset>406400</wp:posOffset>
+                    <wp:posOffset>394970</wp:posOffset>
                   </wp:positionH>
                   <wp:positionV relativeFrom="paragraph">
-                    <wp:posOffset>-236855</wp:posOffset>
+                    <wp:posOffset>-228600</wp:posOffset>
                   </wp:positionV>
-                  <wp:extent cx="2045335" cy="2863850"/>
-                  <wp:effectExtent l="0" t="9207" r="2857" b="2858"/>
+                  <wp:extent cx="1993265" cy="2791460"/>
+                  <wp:effectExtent l="953" t="0" r="7937" b="7938"/>
                   <wp:wrapSquare wrapText="bothSides"/>
                   <wp:docPr id="40" name="Imagen 40"/>
                   <wp:cNvGraphicFramePr>
@@ -22483,7 +22513,7 @@
                         <pic:spPr bwMode="auto">
                           <a:xfrm rot="16200000">
                             <a:off x="0" y="0"/>
-                            <a:ext cx="2045335" cy="2863850"/>
+                            <a:ext cx="1993265" cy="2791460"/>
                           </a:xfrm>
                           <a:prstGeom prst="rect">
                             <a:avLst/>
@@ -22915,6 +22945,13 @@
               </w:rPr>
               <w:t xml:space="preserve"> un modo </w:t>
             </w:r>
+            <w:r>
+              <w:rPr>
+                <w:sz w:val="20"/>
+                <w:szCs w:val="20"/>
+              </w:rPr>
+              <w:t>“</w:t>
+            </w:r>
             <w:proofErr w:type="spellStart"/>
             <w:r>
               <w:rPr>
@@ -22924,6 +22961,13 @@
               <w:t>Sync</w:t>
             </w:r>
             <w:proofErr w:type="spellEnd"/>
+            <w:r>
+              <w:rPr>
+                <w:sz w:val="20"/>
+                <w:szCs w:val="20"/>
+              </w:rPr>
+              <w:t>”</w:t>
+            </w:r>
             <w:r>
               <w:rPr>
                 <w:sz w:val="20"/>
@@ -24369,25 +24413,7 @@
                                 <w:sz w:val="18"/>
                                 <w:szCs w:val="18"/>
                               </w:rPr>
-                              <w:t>Tabl</w:t>
-                            </w:r>
-                            <w:r>
-                              <w:rPr>
-                                <w:i/>
-                                <w:iCs/>
-                                <w:sz w:val="18"/>
-                                <w:szCs w:val="18"/>
-                              </w:rPr>
-                              <w:t>a 1</w:t>
-                            </w:r>
-                            <w:r>
-                              <w:rPr>
-                                <w:i/>
-                                <w:iCs/>
-                                <w:sz w:val="18"/>
-                                <w:szCs w:val="18"/>
-                              </w:rPr>
-                              <w:t>1</w:t>
+                              <w:t>Tabla 11</w:t>
                             </w:r>
                             <w:r>
                               <w:rPr>
@@ -24450,25 +24476,7 @@
                           <w:sz w:val="18"/>
                           <w:szCs w:val="18"/>
                         </w:rPr>
-                        <w:t>Tabl</w:t>
-                      </w:r>
-                      <w:r>
-                        <w:rPr>
-                          <w:i/>
-                          <w:iCs/>
-                          <w:sz w:val="18"/>
-                          <w:szCs w:val="18"/>
-                        </w:rPr>
-                        <w:t>a 1</w:t>
-                      </w:r>
-                      <w:r>
-                        <w:rPr>
-                          <w:i/>
-                          <w:iCs/>
-                          <w:sz w:val="18"/>
-                          <w:szCs w:val="18"/>
-                        </w:rPr>
-                        <w:t>1</w:t>
+                        <w:t>Tabla 11</w:t>
                       </w:r>
                       <w:r>
                         <w:rPr>
@@ -25985,16 +25993,7 @@
                                 <w:sz w:val="18"/>
                                 <w:szCs w:val="18"/>
                               </w:rPr>
-                              <w:t>Tabla 1</w:t>
-                            </w:r>
-                            <w:r>
-                              <w:rPr>
-                                <w:i/>
-                                <w:iCs/>
-                                <w:sz w:val="18"/>
-                                <w:szCs w:val="18"/>
-                              </w:rPr>
-                              <w:t>2</w:t>
+                              <w:t>Tabla 12</w:t>
                             </w:r>
                             <w:r>
                               <w:rPr>
@@ -26017,14 +26016,7 @@
                                 <w:sz w:val="18"/>
                                 <w:szCs w:val="18"/>
                               </w:rPr>
-                              <w:t xml:space="preserve">Matriz morfológica del subsistema de </w:t>
-                            </w:r>
-                            <w:r>
-                              <w:rPr>
-                                <w:sz w:val="18"/>
-                                <w:szCs w:val="18"/>
-                              </w:rPr>
-                              <w:t>interfaz</w:t>
+                              <w:t>Matriz morfológica del subsistema de interfaz</w:t>
                             </w:r>
                           </w:p>
                         </w:txbxContent>
@@ -26064,16 +26056,7 @@
                           <w:sz w:val="18"/>
                           <w:szCs w:val="18"/>
                         </w:rPr>
-                        <w:t>Tabla 1</w:t>
-                      </w:r>
-                      <w:r>
-                        <w:rPr>
-                          <w:i/>
-                          <w:iCs/>
-                          <w:sz w:val="18"/>
-                          <w:szCs w:val="18"/>
-                        </w:rPr>
-                        <w:t>2</w:t>
+                        <w:t>Tabla 12</w:t>
                       </w:r>
                       <w:r>
                         <w:rPr>
@@ -26096,14 +26079,7 @@
                           <w:sz w:val="18"/>
                           <w:szCs w:val="18"/>
                         </w:rPr>
-                        <w:t xml:space="preserve">Matriz morfológica del subsistema de </w:t>
-                      </w:r>
-                      <w:r>
-                        <w:rPr>
-                          <w:sz w:val="18"/>
-                          <w:szCs w:val="18"/>
-                        </w:rPr>
-                        <w:t>interfaz</w:t>
+                        <w:t>Matriz morfológica del subsistema de interfaz</w:t>
                       </w:r>
                     </w:p>
                   </w:txbxContent>
@@ -27356,16 +27332,7 @@
                                 <w:sz w:val="18"/>
                                 <w:szCs w:val="18"/>
                               </w:rPr>
-                              <w:t>Tabla 1</w:t>
-                            </w:r>
-                            <w:r>
-                              <w:rPr>
-                                <w:i/>
-                                <w:iCs/>
-                                <w:sz w:val="18"/>
-                                <w:szCs w:val="18"/>
-                              </w:rPr>
-                              <w:t>2</w:t>
+                              <w:t>Tabla 12</w:t>
                             </w:r>
                             <w:r>
                               <w:rPr>
@@ -27388,14 +27355,7 @@
                                 <w:sz w:val="18"/>
                                 <w:szCs w:val="18"/>
                               </w:rPr>
-                              <w:t xml:space="preserve">Matriz morfológica del subsistema de </w:t>
-                            </w:r>
-                            <w:r>
-                              <w:rPr>
-                                <w:sz w:val="18"/>
-                                <w:szCs w:val="18"/>
-                              </w:rPr>
-                              <w:t>Bombas y Energía</w:t>
+                              <w:t>Matriz morfológica del subsistema de Bombas y Energía</w:t>
                             </w:r>
                           </w:p>
                         </w:txbxContent>
@@ -27435,16 +27395,7 @@
                           <w:sz w:val="18"/>
                           <w:szCs w:val="18"/>
                         </w:rPr>
-                        <w:t>Tabla 1</w:t>
-                      </w:r>
-                      <w:r>
-                        <w:rPr>
-                          <w:i/>
-                          <w:iCs/>
-                          <w:sz w:val="18"/>
-                          <w:szCs w:val="18"/>
-                        </w:rPr>
-                        <w:t>2</w:t>
+                        <w:t>Tabla 12</w:t>
                       </w:r>
                       <w:r>
                         <w:rPr>
@@ -27467,14 +27418,7 @@
                           <w:sz w:val="18"/>
                           <w:szCs w:val="18"/>
                         </w:rPr>
-                        <w:t xml:space="preserve">Matriz morfológica del subsistema de </w:t>
-                      </w:r>
-                      <w:r>
-                        <w:rPr>
-                          <w:sz w:val="18"/>
-                          <w:szCs w:val="18"/>
-                        </w:rPr>
-                        <w:t>Bombas y Energía</w:t>
+                        <w:t>Matriz morfológica del subsistema de Bombas y Energía</w:t>
                       </w:r>
                     </w:p>
                   </w:txbxContent>
@@ -28420,16 +28364,7 @@
                                 <w:sz w:val="18"/>
                                 <w:szCs w:val="18"/>
                               </w:rPr>
-                              <w:t>Tabla 1</w:t>
-                            </w:r>
-                            <w:r>
-                              <w:rPr>
-                                <w:i/>
-                                <w:iCs/>
-                                <w:sz w:val="18"/>
-                                <w:szCs w:val="18"/>
-                              </w:rPr>
-                              <w:t>3</w:t>
+                              <w:t>Tabla 13</w:t>
                             </w:r>
                             <w:r>
                               <w:rPr>
@@ -28452,14 +28387,7 @@
                                 <w:sz w:val="18"/>
                                 <w:szCs w:val="18"/>
                               </w:rPr>
-                              <w:t xml:space="preserve">Matriz morfológica del subsistema de </w:t>
-                            </w:r>
-                            <w:r>
-                              <w:rPr>
-                                <w:sz w:val="18"/>
-                                <w:szCs w:val="18"/>
-                              </w:rPr>
-                              <w:t>ensamble</w:t>
+                              <w:t>Matriz morfológica del subsistema de ensamble</w:t>
                             </w:r>
                           </w:p>
                         </w:txbxContent>
@@ -28499,16 +28427,7 @@
                           <w:sz w:val="18"/>
                           <w:szCs w:val="18"/>
                         </w:rPr>
-                        <w:t>Tabla 1</w:t>
-                      </w:r>
-                      <w:r>
-                        <w:rPr>
-                          <w:i/>
-                          <w:iCs/>
-                          <w:sz w:val="18"/>
-                          <w:szCs w:val="18"/>
-                        </w:rPr>
-                        <w:t>3</w:t>
+                        <w:t>Tabla 13</w:t>
                       </w:r>
                       <w:r>
                         <w:rPr>
@@ -28531,14 +28450,7 @@
                           <w:sz w:val="18"/>
                           <w:szCs w:val="18"/>
                         </w:rPr>
-                        <w:t xml:space="preserve">Matriz morfológica del subsistema de </w:t>
-                      </w:r>
-                      <w:r>
-                        <w:rPr>
-                          <w:sz w:val="18"/>
-                          <w:szCs w:val="18"/>
-                        </w:rPr>
-                        <w:t>ensamble</w:t>
+                        <w:t>Matriz morfológica del subsistema de ensamble</w:t>
                       </w:r>
                     </w:p>
                   </w:txbxContent>
@@ -29108,6 +29020,7 @@
           </w:tcPr>
           <w:p>
             <w:pPr>
+              <w:jc w:val="center"/>
               <w:cnfStyle w:val="000000000000" w:firstRow="0" w:lastRow="0" w:firstColumn="0" w:lastColumn="0" w:oddVBand="0" w:evenVBand="0" w:oddHBand="0" w:evenHBand="0" w:firstRowFirstColumn="0" w:firstRowLastColumn="0" w:lastRowFirstColumn="0" w:lastRowLastColumn="0"/>
             </w:pPr>
             <w:r>
@@ -29587,16 +29500,7 @@
                                 <w:sz w:val="18"/>
                                 <w:szCs w:val="18"/>
                               </w:rPr>
-                              <w:t>Tabla 1</w:t>
-                            </w:r>
-                            <w:r>
-                              <w:rPr>
-                                <w:i/>
-                                <w:iCs/>
-                                <w:sz w:val="18"/>
-                                <w:szCs w:val="18"/>
-                              </w:rPr>
-                              <w:t>4</w:t>
+                              <w:t>Tabla 14</w:t>
                             </w:r>
                             <w:r>
                               <w:rPr>
@@ -29619,21 +29523,7 @@
                                 <w:sz w:val="18"/>
                                 <w:szCs w:val="18"/>
                               </w:rPr>
-                              <w:t xml:space="preserve">Matriz </w:t>
-                            </w:r>
-                            <w:r>
-                              <w:rPr>
-                                <w:sz w:val="18"/>
-                                <w:szCs w:val="18"/>
-                              </w:rPr>
-                              <w:t>de decisión</w:t>
-                            </w:r>
-                            <w:r>
-                              <w:rPr>
-                                <w:sz w:val="18"/>
-                                <w:szCs w:val="18"/>
-                              </w:rPr>
-                              <w:t xml:space="preserve"> del subsistema de instrumentación</w:t>
+                              <w:t>Matriz de decisión del subsistema de instrumentación</w:t>
                             </w:r>
                           </w:p>
                         </w:txbxContent>
@@ -29673,16 +29563,7 @@
                           <w:sz w:val="18"/>
                           <w:szCs w:val="18"/>
                         </w:rPr>
-                        <w:t>Tabla 1</w:t>
-                      </w:r>
-                      <w:r>
-                        <w:rPr>
-                          <w:i/>
-                          <w:iCs/>
-                          <w:sz w:val="18"/>
-                          <w:szCs w:val="18"/>
-                        </w:rPr>
-                        <w:t>4</w:t>
+                        <w:t>Tabla 14</w:t>
                       </w:r>
                       <w:r>
                         <w:rPr>
@@ -29705,21 +29586,7 @@
                           <w:sz w:val="18"/>
                           <w:szCs w:val="18"/>
                         </w:rPr>
-                        <w:t xml:space="preserve">Matriz </w:t>
-                      </w:r>
-                      <w:r>
-                        <w:rPr>
-                          <w:sz w:val="18"/>
-                          <w:szCs w:val="18"/>
-                        </w:rPr>
-                        <w:t>de decisión</w:t>
-                      </w:r>
-                      <w:r>
-                        <w:rPr>
-                          <w:sz w:val="18"/>
-                          <w:szCs w:val="18"/>
-                        </w:rPr>
-                        <w:t xml:space="preserve"> del subsistema de instrumentación</w:t>
+                        <w:t>Matriz de decisión del subsistema de instrumentación</w:t>
                       </w:r>
                     </w:p>
                   </w:txbxContent>
@@ -31193,16 +31060,7 @@
                                 <w:sz w:val="18"/>
                                 <w:szCs w:val="18"/>
                               </w:rPr>
-                              <w:t>Tabla 1</w:t>
-                            </w:r>
-                            <w:r>
-                              <w:rPr>
-                                <w:i/>
-                                <w:iCs/>
-                                <w:sz w:val="18"/>
-                                <w:szCs w:val="18"/>
-                              </w:rPr>
-                              <w:t>5</w:t>
+                              <w:t>Tabla 15</w:t>
                             </w:r>
                             <w:r>
                               <w:rPr>
@@ -31225,14 +31083,7 @@
                                 <w:sz w:val="18"/>
                                 <w:szCs w:val="18"/>
                               </w:rPr>
-                              <w:t>Matriz de decisión del subsistema de in</w:t>
-                            </w:r>
-                            <w:r>
-                              <w:rPr>
-                                <w:sz w:val="18"/>
-                                <w:szCs w:val="18"/>
-                              </w:rPr>
-                              <w:t>terfaz</w:t>
+                              <w:t>Matriz de decisión del subsistema de interfaz</w:t>
                             </w:r>
                           </w:p>
                         </w:txbxContent>
@@ -31272,16 +31123,7 @@
                           <w:sz w:val="18"/>
                           <w:szCs w:val="18"/>
                         </w:rPr>
-                        <w:t>Tabla 1</w:t>
-                      </w:r>
-                      <w:r>
-                        <w:rPr>
-                          <w:i/>
-                          <w:iCs/>
-                          <w:sz w:val="18"/>
-                          <w:szCs w:val="18"/>
-                        </w:rPr>
-                        <w:t>5</w:t>
+                        <w:t>Tabla 15</w:t>
                       </w:r>
                       <w:r>
                         <w:rPr>
@@ -31304,14 +31146,7 @@
                           <w:sz w:val="18"/>
                           <w:szCs w:val="18"/>
                         </w:rPr>
-                        <w:t>Matriz de decisión del subsistema de in</w:t>
-                      </w:r>
-                      <w:r>
-                        <w:rPr>
-                          <w:sz w:val="18"/>
-                          <w:szCs w:val="18"/>
-                        </w:rPr>
-                        <w:t>terfaz</w:t>
+                        <w:t>Matriz de decisión del subsistema de interfaz</w:t>
                       </w:r>
                     </w:p>
                   </w:txbxContent>
@@ -32413,16 +32248,7 @@
                                 <w:sz w:val="18"/>
                                 <w:szCs w:val="18"/>
                               </w:rPr>
-                              <w:t>Tabla 1</w:t>
-                            </w:r>
-                            <w:r>
-                              <w:rPr>
-                                <w:i/>
-                                <w:iCs/>
-                                <w:sz w:val="18"/>
-                                <w:szCs w:val="18"/>
-                              </w:rPr>
-                              <w:t>6</w:t>
+                              <w:t>Tabla 16</w:t>
                             </w:r>
                             <w:r>
                               <w:rPr>
@@ -32445,14 +32271,7 @@
                                 <w:sz w:val="18"/>
                                 <w:szCs w:val="18"/>
                               </w:rPr>
-                              <w:t xml:space="preserve">Matriz de decisión del subsistema de </w:t>
-                            </w:r>
-                            <w:r>
-                              <w:rPr>
-                                <w:sz w:val="18"/>
-                                <w:szCs w:val="18"/>
-                              </w:rPr>
-                              <w:t>bombas y energía</w:t>
+                              <w:t>Matriz de decisión del subsistema de bombas y energía</w:t>
                             </w:r>
                           </w:p>
                         </w:txbxContent>
@@ -32492,16 +32311,7 @@
                           <w:sz w:val="18"/>
                           <w:szCs w:val="18"/>
                         </w:rPr>
-                        <w:t>Tabla 1</w:t>
-                      </w:r>
-                      <w:r>
-                        <w:rPr>
-                          <w:i/>
-                          <w:iCs/>
-                          <w:sz w:val="18"/>
-                          <w:szCs w:val="18"/>
-                        </w:rPr>
-                        <w:t>6</w:t>
+                        <w:t>Tabla 16</w:t>
                       </w:r>
                       <w:r>
                         <w:rPr>
@@ -32524,14 +32334,7 @@
                           <w:sz w:val="18"/>
                           <w:szCs w:val="18"/>
                         </w:rPr>
-                        <w:t xml:space="preserve">Matriz de decisión del subsistema de </w:t>
-                      </w:r>
-                      <w:r>
-                        <w:rPr>
-                          <w:sz w:val="18"/>
-                          <w:szCs w:val="18"/>
-                        </w:rPr>
-                        <w:t>bombas y energía</w:t>
+                        <w:t>Matriz de decisión del subsistema de bombas y energía</w:t>
                       </w:r>
                     </w:p>
                   </w:txbxContent>
@@ -33309,8 +33112,6 @@
       <w:pPr>
         <w:jc w:val="both"/>
       </w:pPr>
-      <w:bookmarkStart w:id="19" w:name="_GoBack"/>
-      <w:bookmarkEnd w:id="19"/>
       <w:r>
         <w:rPr>
           <w:noProof/>
@@ -33381,16 +33182,7 @@
                                 <w:sz w:val="18"/>
                                 <w:szCs w:val="18"/>
                               </w:rPr>
-                              <w:t>Tabla 1</w:t>
-                            </w:r>
-                            <w:r>
-                              <w:rPr>
-                                <w:i/>
-                                <w:iCs/>
-                                <w:sz w:val="18"/>
-                                <w:szCs w:val="18"/>
-                              </w:rPr>
-                              <w:t>7</w:t>
+                              <w:t>Tabla 17</w:t>
                             </w:r>
                             <w:r>
                               <w:rPr>
@@ -33413,14 +33205,7 @@
                                 <w:sz w:val="18"/>
                                 <w:szCs w:val="18"/>
                               </w:rPr>
-                              <w:t xml:space="preserve">Matriz de decisión del subsistema de </w:t>
-                            </w:r>
-                            <w:r>
-                              <w:rPr>
-                                <w:sz w:val="18"/>
-                                <w:szCs w:val="18"/>
-                              </w:rPr>
-                              <w:t>ensamble</w:t>
+                              <w:t>Matriz de decisión del subsistema de ensamble</w:t>
                             </w:r>
                           </w:p>
                         </w:txbxContent>
@@ -33460,16 +33245,7 @@
                           <w:sz w:val="18"/>
                           <w:szCs w:val="18"/>
                         </w:rPr>
-                        <w:t>Tabla 1</w:t>
-                      </w:r>
-                      <w:r>
-                        <w:rPr>
-                          <w:i/>
-                          <w:iCs/>
-                          <w:sz w:val="18"/>
-                          <w:szCs w:val="18"/>
-                        </w:rPr>
-                        <w:t>7</w:t>
+                        <w:t>Tabla 17</w:t>
                       </w:r>
                       <w:r>
                         <w:rPr>
@@ -33492,14 +33268,7 @@
                           <w:sz w:val="18"/>
                           <w:szCs w:val="18"/>
                         </w:rPr>
-                        <w:t xml:space="preserve">Matriz de decisión del subsistema de </w:t>
-                      </w:r>
-                      <w:r>
-                        <w:rPr>
-                          <w:sz w:val="18"/>
-                          <w:szCs w:val="18"/>
-                        </w:rPr>
-                        <w:t>ensamble</w:t>
+                        <w:t>Matriz de decisión del subsistema de ensamble</w:t>
                       </w:r>
                     </w:p>
                   </w:txbxContent>
@@ -34529,22 +34298,185 @@
     </w:p>
     <w:p>
       <w:pPr>
-        <w:jc w:val="both"/>
-      </w:pPr>
-    </w:p>
-    <w:p>
-      <w:pPr>
         <w:pStyle w:val="Ttulo1"/>
         <w:numPr>
           <w:ilvl w:val="0"/>
           <w:numId w:val="3"/>
         </w:numPr>
       </w:pPr>
-      <w:bookmarkStart w:id="20" w:name="_Toc55298751"/>
+      <w:bookmarkStart w:id="19" w:name="_Toc55298751"/>
       <w:r>
         <w:t>Diseño de configuración</w:t>
       </w:r>
+      <w:bookmarkEnd w:id="19"/>
+    </w:p>
+    <w:p/>
+    <w:p>
+      <w:pPr>
+        <w:spacing w:line="360" w:lineRule="auto"/>
+        <w:jc w:val="both"/>
+        <w:rPr>
+          <w:sz w:val="24"/>
+          <w:szCs w:val="24"/>
+        </w:rPr>
+      </w:pPr>
+      <w:r>
+        <w:rPr>
+          <w:sz w:val="24"/>
+          <w:szCs w:val="24"/>
+        </w:rPr>
+        <w:t xml:space="preserve">En este punto, se tiene un conjunto de conceptos seleccionados y evaluados que cumplen con la viabilidad en el proceso de diseño. La siguiente fase es llamada diseño de realización, esta es la fase donde </w:t>
+      </w:r>
+      <w:r>
+        <w:rPr>
+          <w:sz w:val="24"/>
+          <w:szCs w:val="24"/>
+        </w:rPr>
+        <w:t>los conceptos</w:t>
+      </w:r>
+      <w:r>
+        <w:rPr>
+          <w:sz w:val="24"/>
+          <w:szCs w:val="24"/>
+        </w:rPr>
+        <w:t xml:space="preserve"> de diseño son empleados para dar forma física al sistema en general, en este caso al RBT.</w:t>
+      </w:r>
+    </w:p>
+    <w:p>
+      <w:pPr>
+        <w:spacing w:line="360" w:lineRule="auto"/>
+        <w:jc w:val="both"/>
+        <w:rPr>
+          <w:sz w:val="24"/>
+          <w:szCs w:val="24"/>
+        </w:rPr>
+      </w:pPr>
+      <w:r>
+        <w:rPr>
+          <w:sz w:val="24"/>
+          <w:szCs w:val="24"/>
+        </w:rPr>
+        <w:lastRenderedPageBreak/>
+        <w:t xml:space="preserve">El diseño de realización se divide en tres </w:t>
+      </w:r>
+      <w:proofErr w:type="spellStart"/>
+      <w:r>
+        <w:rPr>
+          <w:sz w:val="24"/>
+          <w:szCs w:val="24"/>
+        </w:rPr>
+        <w:t>subfases</w:t>
+      </w:r>
+      <w:proofErr w:type="spellEnd"/>
+      <w:r>
+        <w:rPr>
+          <w:sz w:val="24"/>
+          <w:szCs w:val="24"/>
+        </w:rPr>
+        <w:t>:</w:t>
+      </w:r>
+    </w:p>
+    <w:p>
+      <w:pPr>
+        <w:pStyle w:val="Prrafodelista"/>
+        <w:numPr>
+          <w:ilvl w:val="0"/>
+          <w:numId w:val="21"/>
+        </w:numPr>
+        <w:spacing w:line="360" w:lineRule="auto"/>
+        <w:jc w:val="both"/>
+        <w:rPr>
+          <w:sz w:val="24"/>
+          <w:szCs w:val="24"/>
+        </w:rPr>
+      </w:pPr>
+      <w:r>
+        <w:rPr>
+          <w:sz w:val="24"/>
+          <w:szCs w:val="24"/>
+        </w:rPr>
+        <w:t>Arquitectura del producto: Se selecciona el mejor sistema general para el éxito funcional una vez que se ha elegido un concepto de diseño. El sistema general se organiza en bloques de construcción llamados módulos (presentados en el subcapítulo 3.1). Cada módulo está formado por una colección de componentes que realizan funciones [16]</w:t>
+      </w:r>
+      <w:r>
+        <w:rPr>
+          <w:sz w:val="24"/>
+          <w:szCs w:val="24"/>
+        </w:rPr>
+        <w:t xml:space="preserve"> la relación entre los componentes de los módulos y las funciones que realizan es la parte medular de la Arquitectura del producto.</w:t>
+      </w:r>
+    </w:p>
+    <w:p>
+      <w:pPr>
+        <w:pStyle w:val="Prrafodelista"/>
+        <w:numPr>
+          <w:ilvl w:val="0"/>
+          <w:numId w:val="21"/>
+        </w:numPr>
+        <w:spacing w:line="360" w:lineRule="auto"/>
+        <w:jc w:val="both"/>
+        <w:rPr>
+          <w:sz w:val="24"/>
+          <w:szCs w:val="24"/>
+        </w:rPr>
+      </w:pPr>
+      <w:r>
+        <w:rPr>
+          <w:sz w:val="24"/>
+          <w:szCs w:val="24"/>
+        </w:rPr>
+        <w:t xml:space="preserve">Diseño de configuración: </w:t>
+      </w:r>
+      <w:bookmarkStart w:id="20" w:name="_GoBack"/>
       <w:bookmarkEnd w:id="20"/>
+    </w:p>
+    <w:p>
+      <w:pPr>
+        <w:pStyle w:val="Prrafodelista"/>
+        <w:numPr>
+          <w:ilvl w:val="0"/>
+          <w:numId w:val="21"/>
+        </w:numPr>
+        <w:spacing w:line="360" w:lineRule="auto"/>
+        <w:jc w:val="both"/>
+        <w:rPr>
+          <w:sz w:val="24"/>
+          <w:szCs w:val="24"/>
+        </w:rPr>
+      </w:pPr>
+      <w:r>
+        <w:rPr>
+          <w:sz w:val="24"/>
+          <w:szCs w:val="24"/>
+        </w:rPr>
+        <w:t>Diseño paramétrico</w:t>
+      </w:r>
+    </w:p>
+    <w:p>
+      <w:pPr>
+        <w:spacing w:line="360" w:lineRule="auto"/>
+        <w:jc w:val="both"/>
+        <w:rPr>
+          <w:sz w:val="24"/>
+          <w:szCs w:val="24"/>
+        </w:rPr>
+      </w:pPr>
+    </w:p>
+    <w:p>
+      <w:pPr>
+        <w:spacing w:line="360" w:lineRule="auto"/>
+        <w:jc w:val="both"/>
+        <w:rPr>
+          <w:sz w:val="24"/>
+          <w:szCs w:val="24"/>
+        </w:rPr>
+      </w:pPr>
+      <w:r>
+        <w:rPr>
+          <w:sz w:val="24"/>
+          <w:szCs w:val="24"/>
+        </w:rPr>
+        <w:t>El diseño de configuración es el encargado de dar selección preliminar a los materiales y procesos de manufactura modelando el tamaño de las piezas generadas, en otras palabras, el diseño de piezas especializadas y la selección de componentes estándar, como bombas y motores [16]</w:t>
+      </w:r>
     </w:p>
     <w:p/>
     <w:p>
@@ -34596,7 +34528,6 @@
       </w:pPr>
       <w:bookmarkStart w:id="23" w:name="_Toc55298754"/>
       <w:r>
-        <w:lastRenderedPageBreak/>
         <w:t xml:space="preserve">4.3 </w:t>
       </w:r>
       <w:r>
@@ -34669,6 +34600,7 @@
       </w:pPr>
       <w:bookmarkStart w:id="27" w:name="_Toc55298758"/>
       <w:r>
+        <w:lastRenderedPageBreak/>
         <w:t xml:space="preserve">5.3 </w:t>
       </w:r>
       <w:r>
@@ -34845,6 +34777,7 @@
       </w:pPr>
       <w:bookmarkStart w:id="38" w:name="_Toc55298769"/>
       <w:r>
+        <w:lastRenderedPageBreak/>
         <w:t>Trabajo a futuro</w:t>
       </w:r>
       <w:bookmarkEnd w:id="38"/>
@@ -35537,7 +35470,6 @@
           <w:szCs w:val="20"/>
           <w:shd w:val="clear" w:color="auto" w:fill="FFFFFF"/>
         </w:rPr>
-        <w:lastRenderedPageBreak/>
         <w:t>[15]</w:t>
       </w:r>
       <w:r>
@@ -35583,13 +35515,35 @@
           <w:shd w:val="clear" w:color="auto" w:fill="FFFFFF"/>
         </w:rPr>
       </w:pPr>
+      <w:r>
+        <w:rPr>
+          <w:rFonts w:ascii="Arial" w:hAnsi="Arial" w:cs="Arial"/>
+          <w:color w:val="000000"/>
+          <w:sz w:val="20"/>
+          <w:szCs w:val="20"/>
+          <w:shd w:val="clear" w:color="auto" w:fill="FFFFFF"/>
+        </w:rPr>
+        <w:t>[16] Dieter</w:t>
+      </w:r>
     </w:p>
     <w:p>
       <w:pPr>
+        <w:rPr>
+          <w:rFonts w:ascii="Arial" w:hAnsi="Arial" w:cs="Arial"/>
+          <w:color w:val="000000"/>
+          <w:sz w:val="20"/>
+          <w:szCs w:val="20"/>
+          <w:shd w:val="clear" w:color="auto" w:fill="FFFFFF"/>
+        </w:rPr>
+      </w:pPr>
+    </w:p>
+    <w:p>
+      <w:pPr>
         <w:pStyle w:val="Ttulo1"/>
       </w:pPr>
       <w:bookmarkStart w:id="40" w:name="_Toc55298771"/>
       <w:r>
+        <w:lastRenderedPageBreak/>
         <w:t>Apéndices</w:t>
       </w:r>
       <w:bookmarkEnd w:id="40"/>
@@ -37495,6 +37449,118 @@
     </w:lvl>
   </w:abstractNum>
   <w:abstractNum w:abstractNumId="18" w15:restartNumberingAfterBreak="0">
+    <w:nsid w:val="6C5F4058"/>
+    <w:multiLevelType w:val="hybridMultilevel"/>
+    <w:tmpl w:val="C28AD3AE"/>
+    <w:lvl w:ilvl="0" w:tplc="76E6DED8">
+      <w:numFmt w:val="bullet"/>
+      <w:lvlText w:val=""/>
+      <w:lvlJc w:val="left"/>
+      <w:pPr>
+        <w:ind w:left="720" w:hanging="360"/>
+      </w:pPr>
+      <w:rPr>
+        <w:rFonts w:ascii="Symbol" w:eastAsiaTheme="minorHAnsi" w:hAnsi="Symbol" w:cstheme="minorBidi" w:hint="default"/>
+      </w:rPr>
+    </w:lvl>
+    <w:lvl w:ilvl="1" w:tplc="0C0A0003" w:tentative="1">
+      <w:start w:val="1"/>
+      <w:numFmt w:val="bullet"/>
+      <w:lvlText w:val="o"/>
+      <w:lvlJc w:val="left"/>
+      <w:pPr>
+        <w:ind w:left="1440" w:hanging="360"/>
+      </w:pPr>
+      <w:rPr>
+        <w:rFonts w:ascii="Courier New" w:hAnsi="Courier New" w:cs="Courier New" w:hint="default"/>
+      </w:rPr>
+    </w:lvl>
+    <w:lvl w:ilvl="2" w:tplc="0C0A0005" w:tentative="1">
+      <w:start w:val="1"/>
+      <w:numFmt w:val="bullet"/>
+      <w:lvlText w:val=""/>
+      <w:lvlJc w:val="left"/>
+      <w:pPr>
+        <w:ind w:left="2160" w:hanging="360"/>
+      </w:pPr>
+      <w:rPr>
+        <w:rFonts w:ascii="Wingdings" w:hAnsi="Wingdings" w:hint="default"/>
+      </w:rPr>
+    </w:lvl>
+    <w:lvl w:ilvl="3" w:tplc="0C0A0001" w:tentative="1">
+      <w:start w:val="1"/>
+      <w:numFmt w:val="bullet"/>
+      <w:lvlText w:val=""/>
+      <w:lvlJc w:val="left"/>
+      <w:pPr>
+        <w:ind w:left="2880" w:hanging="360"/>
+      </w:pPr>
+      <w:rPr>
+        <w:rFonts w:ascii="Symbol" w:hAnsi="Symbol" w:hint="default"/>
+      </w:rPr>
+    </w:lvl>
+    <w:lvl w:ilvl="4" w:tplc="0C0A0003" w:tentative="1">
+      <w:start w:val="1"/>
+      <w:numFmt w:val="bullet"/>
+      <w:lvlText w:val="o"/>
+      <w:lvlJc w:val="left"/>
+      <w:pPr>
+        <w:ind w:left="3600" w:hanging="360"/>
+      </w:pPr>
+      <w:rPr>
+        <w:rFonts w:ascii="Courier New" w:hAnsi="Courier New" w:cs="Courier New" w:hint="default"/>
+      </w:rPr>
+    </w:lvl>
+    <w:lvl w:ilvl="5" w:tplc="0C0A0005" w:tentative="1">
+      <w:start w:val="1"/>
+      <w:numFmt w:val="bullet"/>
+      <w:lvlText w:val=""/>
+      <w:lvlJc w:val="left"/>
+      <w:pPr>
+        <w:ind w:left="4320" w:hanging="360"/>
+      </w:pPr>
+      <w:rPr>
+        <w:rFonts w:ascii="Wingdings" w:hAnsi="Wingdings" w:hint="default"/>
+      </w:rPr>
+    </w:lvl>
+    <w:lvl w:ilvl="6" w:tplc="0C0A0001" w:tentative="1">
+      <w:start w:val="1"/>
+      <w:numFmt w:val="bullet"/>
+      <w:lvlText w:val=""/>
+      <w:lvlJc w:val="left"/>
+      <w:pPr>
+        <w:ind w:left="5040" w:hanging="360"/>
+      </w:pPr>
+      <w:rPr>
+        <w:rFonts w:ascii="Symbol" w:hAnsi="Symbol" w:hint="default"/>
+      </w:rPr>
+    </w:lvl>
+    <w:lvl w:ilvl="7" w:tplc="0C0A0003" w:tentative="1">
+      <w:start w:val="1"/>
+      <w:numFmt w:val="bullet"/>
+      <w:lvlText w:val="o"/>
+      <w:lvlJc w:val="left"/>
+      <w:pPr>
+        <w:ind w:left="5760" w:hanging="360"/>
+      </w:pPr>
+      <w:rPr>
+        <w:rFonts w:ascii="Courier New" w:hAnsi="Courier New" w:cs="Courier New" w:hint="default"/>
+      </w:rPr>
+    </w:lvl>
+    <w:lvl w:ilvl="8" w:tplc="0C0A0005" w:tentative="1">
+      <w:start w:val="1"/>
+      <w:numFmt w:val="bullet"/>
+      <w:lvlText w:val=""/>
+      <w:lvlJc w:val="left"/>
+      <w:pPr>
+        <w:ind w:left="6480" w:hanging="360"/>
+      </w:pPr>
+      <w:rPr>
+        <w:rFonts w:ascii="Wingdings" w:hAnsi="Wingdings" w:hint="default"/>
+      </w:rPr>
+    </w:lvl>
+  </w:abstractNum>
+  <w:abstractNum w:abstractNumId="19" w15:restartNumberingAfterBreak="0">
     <w:nsid w:val="7C5652D8"/>
     <w:multiLevelType w:val="hybridMultilevel"/>
     <w:tmpl w:val="62D615B8"/>
@@ -37583,7 +37649,7 @@
       </w:pPr>
     </w:lvl>
   </w:abstractNum>
-  <w:abstractNum w:abstractNumId="19" w15:restartNumberingAfterBreak="0">
+  <w:abstractNum w:abstractNumId="20" w15:restartNumberingAfterBreak="0">
     <w:nsid w:val="7F1B7169"/>
     <w:multiLevelType w:val="hybridMultilevel"/>
     <w:tmpl w:val="599A02AA"/>
@@ -37697,7 +37763,7 @@
     <w:abstractNumId w:val="2"/>
   </w:num>
   <w:num w:numId="9">
-    <w:abstractNumId w:val="19"/>
+    <w:abstractNumId w:val="20"/>
   </w:num>
   <w:num w:numId="10">
     <w:abstractNumId w:val="7"/>
@@ -37715,7 +37781,7 @@
     <w:abstractNumId w:val="8"/>
   </w:num>
   <w:num w:numId="15">
-    <w:abstractNumId w:val="18"/>
+    <w:abstractNumId w:val="19"/>
   </w:num>
   <w:num w:numId="16">
     <w:abstractNumId w:val="4"/>
@@ -37731,6 +37797,9 @@
   </w:num>
   <w:num w:numId="20">
     <w:abstractNumId w:val="14"/>
+  </w:num>
+  <w:num w:numId="21">
+    <w:abstractNumId w:val="18"/>
   </w:num>
 </w:numbering>
 </file>
@@ -39005,7 +39074,7 @@
 </file>
 
 <file path=customXml/itemProps1.xml><?xml version="1.0" encoding="utf-8"?>
-<ds:datastoreItem xmlns:ds="http://schemas.openxmlformats.org/officeDocument/2006/customXml" ds:itemID="{424B6054-CAC2-4707-B55F-5BB108358B1F}">
+<ds:datastoreItem xmlns:ds="http://schemas.openxmlformats.org/officeDocument/2006/customXml" ds:itemID="{E5C58524-0D5E-4FF9-8C6B-40914B4D7F76}">
   <ds:schemaRefs>
     <ds:schemaRef ds:uri="http://schemas.openxmlformats.org/officeDocument/2006/bibliography"/>
   </ds:schemaRefs>

</xml_diff>

<commit_message>
agrego imagenes de conceptos
</commit_message>
<xml_diff>
--- a/Tesis2020.docx
+++ b/Tesis2020.docx
@@ -20910,7 +20910,21 @@
           <w:sz w:val="24"/>
           <w:szCs w:val="24"/>
         </w:rPr>
-        <w:t>Los subsistemas del sistema Instrumentación, presentados por medio de un diagrama de caja negra, se muestra en la figura 8.</w:t>
+        <w:t xml:space="preserve">Los subsistemas del sistema Instrumentación, presentados por medio de un diagrama de caja negra, se muestra en la figura </w:t>
+      </w:r>
+      <w:r>
+        <w:rPr>
+          <w:sz w:val="24"/>
+          <w:szCs w:val="24"/>
+        </w:rPr>
+        <w:t>9</w:t>
+      </w:r>
+      <w:r>
+        <w:rPr>
+          <w:sz w:val="24"/>
+          <w:szCs w:val="24"/>
+        </w:rPr>
+        <w:t>.</w:t>
       </w:r>
     </w:p>
     <w:p>
@@ -22360,6 +22374,58 @@
     <w:p>
       <w:pPr>
         <w:spacing w:line="360" w:lineRule="auto"/>
+        <w:jc w:val="both"/>
+        <w:rPr>
+          <w:sz w:val="24"/>
+          <w:szCs w:val="24"/>
+        </w:rPr>
+      </w:pPr>
+      <w:r>
+        <w:rPr>
+          <w:sz w:val="24"/>
+          <w:szCs w:val="24"/>
+        </w:rPr>
+        <w:t xml:space="preserve">La generación de un concepto es de un costo relativamente bajo y se puede hacer con rapidez en comparación con el resto del proceso de desarrollo. El proceso de generación de conceptos </w:t>
+      </w:r>
+      <w:r>
+        <w:rPr>
+          <w:sz w:val="24"/>
+          <w:szCs w:val="24"/>
+        </w:rPr>
+        <w:lastRenderedPageBreak/>
+        <w:t>empieza con un conjunto de necesidades del cliente y especificaciones objetivo, lo cual da como resultado un conjunto de conceptos del producto de los que el equipo hará una selección final.</w:t>
+      </w:r>
+    </w:p>
+    <w:p>
+      <w:pPr>
+        <w:spacing w:line="360" w:lineRule="auto"/>
+        <w:jc w:val="both"/>
+        <w:rPr>
+          <w:sz w:val="24"/>
+          <w:szCs w:val="24"/>
+        </w:rPr>
+      </w:pPr>
+      <w:r>
+        <w:rPr>
+          <w:sz w:val="24"/>
+          <w:szCs w:val="24"/>
+        </w:rPr>
+        <w:t>A continuación, se presentan los conceptos generados de cada uno de los subsistemas, así como de su respectiva interpretación</w:t>
+      </w:r>
+    </w:p>
+    <w:p>
+      <w:pPr>
+        <w:spacing w:line="360" w:lineRule="auto"/>
+        <w:jc w:val="both"/>
+        <w:rPr>
+          <w:sz w:val="24"/>
+          <w:szCs w:val="24"/>
+        </w:rPr>
+      </w:pPr>
+    </w:p>
+    <w:p>
+      <w:pPr>
+        <w:spacing w:line="360" w:lineRule="auto"/>
         <w:rPr>
           <w:sz w:val="24"/>
           <w:szCs w:val="24"/>
@@ -22416,7 +22482,21 @@
                 <w:szCs w:val="20"/>
               </w:rPr>
               <w:lastRenderedPageBreak/>
-              <w:t>C2. Sub</w:t>
+              <w:t>C</w:t>
+            </w:r>
+            <w:r>
+              <w:rPr>
+                <w:sz w:val="20"/>
+                <w:szCs w:val="20"/>
+              </w:rPr>
+              <w:t>1</w:t>
+            </w:r>
+            <w:r>
+              <w:rPr>
+                <w:sz w:val="20"/>
+                <w:szCs w:val="20"/>
+              </w:rPr>
+              <w:t>. Sub</w:t>
             </w:r>
           </w:p>
           <w:p>
@@ -22698,7 +22778,21 @@
                 <w:sz w:val="20"/>
                 <w:szCs w:val="20"/>
               </w:rPr>
-              <w:t>C1. Sub</w:t>
+              <w:t>C</w:t>
+            </w:r>
+            <w:r>
+              <w:rPr>
+                <w:sz w:val="20"/>
+                <w:szCs w:val="20"/>
+              </w:rPr>
+              <w:t>2</w:t>
+            </w:r>
+            <w:r>
+              <w:rPr>
+                <w:sz w:val="20"/>
+                <w:szCs w:val="20"/>
+              </w:rPr>
+              <w:t>. Sub</w:t>
             </w:r>
           </w:p>
           <w:p>
@@ -23934,7 +24028,21 @@
                 <w:szCs w:val="20"/>
               </w:rPr>
               <w:lastRenderedPageBreak/>
-              <w:t>C8. Sub</w:t>
+              <w:t>C</w:t>
+            </w:r>
+            <w:r>
+              <w:rPr>
+                <w:sz w:val="20"/>
+                <w:szCs w:val="20"/>
+              </w:rPr>
+              <w:t>7</w:t>
+            </w:r>
+            <w:r>
+              <w:rPr>
+                <w:sz w:val="20"/>
+                <w:szCs w:val="20"/>
+              </w:rPr>
+              <w:t>. Sub</w:t>
             </w:r>
           </w:p>
           <w:p>
@@ -24172,7 +24280,21 @@
                 <w:szCs w:val="20"/>
               </w:rPr>
               <w:lastRenderedPageBreak/>
-              <w:t>C7. Sub</w:t>
+              <w:t>C</w:t>
+            </w:r>
+            <w:r>
+              <w:rPr>
+                <w:sz w:val="20"/>
+                <w:szCs w:val="20"/>
+              </w:rPr>
+              <w:t>8</w:t>
+            </w:r>
+            <w:r>
+              <w:rPr>
+                <w:sz w:val="20"/>
+                <w:szCs w:val="20"/>
+              </w:rPr>
+              <w:t>. Sub</w:t>
             </w:r>
           </w:p>
           <w:p>
@@ -24345,8 +24467,6 @@
           <w:szCs w:val="24"/>
         </w:rPr>
       </w:pPr>
-      <w:bookmarkStart w:id="19" w:name="_GoBack"/>
-      <w:bookmarkEnd w:id="19"/>
     </w:p>
     <w:p>
       <w:pPr>
@@ -24662,10 +24782,10 @@
         <w:tblLook w:val="04A0" w:firstRow="1" w:lastRow="0" w:firstColumn="1" w:lastColumn="0" w:noHBand="0" w:noVBand="1"/>
       </w:tblPr>
       <w:tblGrid>
-        <w:gridCol w:w="2346"/>
-        <w:gridCol w:w="2361"/>
-        <w:gridCol w:w="2481"/>
-        <w:gridCol w:w="2320"/>
+        <w:gridCol w:w="1589"/>
+        <w:gridCol w:w="2517"/>
+        <w:gridCol w:w="2800"/>
+        <w:gridCol w:w="2602"/>
       </w:tblGrid>
       <w:tr>
         <w:trPr>
@@ -24874,13 +24994,13 @@
                 <wp:anchor distT="0" distB="0" distL="114300" distR="114300" simplePos="0" relativeHeight="251725824" behindDoc="0" locked="0" layoutInCell="1" allowOverlap="1">
                   <wp:simplePos x="0" y="0"/>
                   <wp:positionH relativeFrom="column">
-                    <wp:posOffset>307340</wp:posOffset>
+                    <wp:posOffset>113665</wp:posOffset>
                   </wp:positionH>
                   <wp:positionV relativeFrom="paragraph">
-                    <wp:posOffset>217805</wp:posOffset>
+                    <wp:posOffset>138430</wp:posOffset>
                   </wp:positionV>
-                  <wp:extent cx="723900" cy="476250"/>
-                  <wp:effectExtent l="0" t="0" r="0" b="0"/>
+                  <wp:extent cx="1146658" cy="754380"/>
+                  <wp:effectExtent l="0" t="0" r="0" b="7620"/>
                   <wp:wrapSquare wrapText="bothSides"/>
                   <wp:docPr id="59" name="Imagen 59"/>
                   <wp:cNvGraphicFramePr>
@@ -24911,7 +25031,7 @@
                         <pic:spPr bwMode="auto">
                           <a:xfrm>
                             <a:off x="0" y="0"/>
-                            <a:ext cx="723900" cy="476250"/>
+                            <a:ext cx="1146658" cy="754380"/>
                           </a:xfrm>
                           <a:prstGeom prst="rect">
                             <a:avLst/>
@@ -24942,7 +25062,7 @@
           <w:p>
             <w:pPr>
               <w:spacing w:line="360" w:lineRule="auto"/>
-              <w:jc w:val="both"/>
+              <w:jc w:val="center"/>
               <w:cnfStyle w:val="000000000000" w:firstRow="0" w:lastRow="0" w:firstColumn="0" w:lastColumn="0" w:oddVBand="0" w:evenVBand="0" w:oddHBand="0" w:evenHBand="0" w:firstRowFirstColumn="0" w:firstRowLastColumn="0" w:lastRowFirstColumn="0" w:lastRowLastColumn="0"/>
               <w:rPr>
                 <w:sz w:val="24"/>
@@ -24952,22 +25072,12 @@
             <w:r>
               <w:rPr>
                 <w:noProof/>
-                <w:sz w:val="24"/>
-                <w:szCs w:val="24"/>
               </w:rPr>
               <w:drawing>
-                <wp:anchor distT="0" distB="0" distL="114300" distR="114300" simplePos="0" relativeHeight="251726848" behindDoc="0" locked="0" layoutInCell="1" allowOverlap="1">
-                  <wp:simplePos x="0" y="0"/>
-                  <wp:positionH relativeFrom="column">
-                    <wp:posOffset>188595</wp:posOffset>
-                  </wp:positionH>
-                  <wp:positionV relativeFrom="paragraph">
-                    <wp:posOffset>198120</wp:posOffset>
-                  </wp:positionV>
-                  <wp:extent cx="971550" cy="495935"/>
-                  <wp:effectExtent l="0" t="0" r="0" b="0"/>
-                  <wp:wrapSquare wrapText="bothSides"/>
-                  <wp:docPr id="60" name="Imagen 60"/>
+                <wp:inline distT="0" distB="0" distL="0" distR="0">
+                  <wp:extent cx="1501140" cy="966703"/>
+                  <wp:effectExtent l="0" t="0" r="3810" b="5080"/>
+                  <wp:docPr id="41" name="Imagen 41"/>
                   <wp:cNvGraphicFramePr>
                     <a:graphicFrameLocks xmlns:a="http://schemas.openxmlformats.org/drawingml/2006/main" noChangeAspect="1"/>
                   </wp:cNvGraphicFramePr>
@@ -24975,7 +25085,7 @@
                     <a:graphicData uri="http://schemas.openxmlformats.org/drawingml/2006/picture">
                       <pic:pic xmlns:pic="http://schemas.openxmlformats.org/drawingml/2006/picture">
                         <pic:nvPicPr>
-                          <pic:cNvPr id="0" name="Picture 2"/>
+                          <pic:cNvPr id="0" name="Picture 1"/>
                           <pic:cNvPicPr>
                             <a:picLocks noChangeAspect="1" noChangeArrowheads="1"/>
                           </pic:cNvPicPr>
@@ -24996,7 +25106,86 @@
                         <pic:spPr bwMode="auto">
                           <a:xfrm>
                             <a:off x="0" y="0"/>
-                            <a:ext cx="971550" cy="495935"/>
+                            <a:ext cx="1510065" cy="972450"/>
+                          </a:xfrm>
+                          <a:prstGeom prst="rect">
+                            <a:avLst/>
+                          </a:prstGeom>
+                          <a:noFill/>
+                          <a:ln>
+                            <a:noFill/>
+                          </a:ln>
+                        </pic:spPr>
+                      </pic:pic>
+                    </a:graphicData>
+                  </a:graphic>
+                </wp:inline>
+              </w:drawing>
+            </w:r>
+          </w:p>
+        </w:tc>
+        <w:tc>
+          <w:tcPr>
+            <w:tcW w:w="2377" w:type="dxa"/>
+          </w:tcPr>
+          <w:p>
+            <w:pPr>
+              <w:spacing w:line="360" w:lineRule="auto"/>
+              <w:jc w:val="both"/>
+              <w:cnfStyle w:val="000000000000" w:firstRow="0" w:lastRow="0" w:firstColumn="0" w:lastColumn="0" w:oddVBand="0" w:evenVBand="0" w:oddHBand="0" w:evenHBand="0" w:firstRowFirstColumn="0" w:firstRowLastColumn="0" w:lastRowFirstColumn="0" w:lastRowLastColumn="0"/>
+              <w:rPr>
+                <w:sz w:val="24"/>
+                <w:szCs w:val="24"/>
+              </w:rPr>
+            </w:pPr>
+            <w:r>
+              <w:rPr>
+                <w:noProof/>
+                <w:sz w:val="24"/>
+                <w:szCs w:val="24"/>
+              </w:rPr>
+              <w:drawing>
+                <wp:anchor distT="0" distB="0" distL="114300" distR="114300" simplePos="0" relativeHeight="251726848" behindDoc="0" locked="0" layoutInCell="1" allowOverlap="1">
+                  <wp:simplePos x="0" y="0"/>
+                  <wp:positionH relativeFrom="column">
+                    <wp:posOffset>-22860</wp:posOffset>
+                  </wp:positionH>
+                  <wp:positionV relativeFrom="paragraph">
+                    <wp:posOffset>247650</wp:posOffset>
+                  </wp:positionV>
+                  <wp:extent cx="1567417" cy="800100"/>
+                  <wp:effectExtent l="0" t="0" r="0" b="0"/>
+                  <wp:wrapSquare wrapText="bothSides"/>
+                  <wp:docPr id="60" name="Imagen 60"/>
+                  <wp:cNvGraphicFramePr>
+                    <a:graphicFrameLocks xmlns:a="http://schemas.openxmlformats.org/drawingml/2006/main" noChangeAspect="1"/>
+                  </wp:cNvGraphicFramePr>
+                  <a:graphic xmlns:a="http://schemas.openxmlformats.org/drawingml/2006/main">
+                    <a:graphicData uri="http://schemas.openxmlformats.org/drawingml/2006/picture">
+                      <pic:pic xmlns:pic="http://schemas.openxmlformats.org/drawingml/2006/picture">
+                        <pic:nvPicPr>
+                          <pic:cNvPr id="0" name="Picture 2"/>
+                          <pic:cNvPicPr>
+                            <a:picLocks noChangeAspect="1" noChangeArrowheads="1"/>
+                          </pic:cNvPicPr>
+                        </pic:nvPicPr>
+                        <pic:blipFill>
+                          <a:blip r:embed="rId32" cstate="print">
+                            <a:extLst>
+                              <a:ext uri="{28A0092B-C50C-407E-A947-70E740481C1C}">
+                                <a14:useLocalDpi xmlns:a14="http://schemas.microsoft.com/office/drawing/2010/main" val="0"/>
+                              </a:ext>
+                            </a:extLst>
+                          </a:blip>
+                          <a:srcRect/>
+                          <a:stretch>
+                            <a:fillRect/>
+                          </a:stretch>
+                        </pic:blipFill>
+                        <pic:spPr bwMode="auto">
+                          <a:xfrm>
+                            <a:off x="0" y="0"/>
+                            <a:ext cx="1567417" cy="800100"/>
                           </a:xfrm>
                           <a:prstGeom prst="rect">
                             <a:avLst/>
@@ -25020,22 +25209,6 @@
             </w:r>
           </w:p>
         </w:tc>
-        <w:tc>
-          <w:tcPr>
-            <w:tcW w:w="2377" w:type="dxa"/>
-          </w:tcPr>
-          <w:p>
-            <w:pPr>
-              <w:spacing w:line="360" w:lineRule="auto"/>
-              <w:jc w:val="both"/>
-              <w:cnfStyle w:val="000000000000" w:firstRow="0" w:lastRow="0" w:firstColumn="0" w:lastColumn="0" w:oddVBand="0" w:evenVBand="0" w:oddHBand="0" w:evenHBand="0" w:firstRowFirstColumn="0" w:firstRowLastColumn="0" w:lastRowFirstColumn="0" w:lastRowLastColumn="0"/>
-              <w:rPr>
-                <w:sz w:val="24"/>
-                <w:szCs w:val="24"/>
-              </w:rPr>
-            </w:pPr>
-          </w:p>
-        </w:tc>
       </w:tr>
       <w:tr>
         <w:tc>
@@ -25088,13 +25261,13 @@
                 <wp:anchor distT="0" distB="0" distL="114300" distR="114300" simplePos="0" relativeHeight="251727872" behindDoc="0" locked="0" layoutInCell="1" allowOverlap="1" wp14:anchorId="6FE39E9E">
                   <wp:simplePos x="0" y="0"/>
                   <wp:positionH relativeFrom="column">
-                    <wp:posOffset>269240</wp:posOffset>
+                    <wp:posOffset>142875</wp:posOffset>
                   </wp:positionH>
                   <wp:positionV relativeFrom="paragraph">
-                    <wp:posOffset>106680</wp:posOffset>
+                    <wp:posOffset>118745</wp:posOffset>
                   </wp:positionV>
-                  <wp:extent cx="742950" cy="678815"/>
-                  <wp:effectExtent l="0" t="0" r="0" b="6985"/>
+                  <wp:extent cx="1050290" cy="960120"/>
+                  <wp:effectExtent l="0" t="0" r="0" b="0"/>
                   <wp:wrapSquare wrapText="bothSides"/>
                   <wp:docPr id="61" name="Imagen 61"/>
                   <wp:cNvGraphicFramePr>
@@ -25110,7 +25283,7 @@
                           </pic:cNvPicPr>
                         </pic:nvPicPr>
                         <pic:blipFill>
-                          <a:blip r:embed="rId32" cstate="print">
+                          <a:blip r:embed="rId33" cstate="print">
                             <a:extLst>
                               <a:ext uri="{28A0092B-C50C-407E-A947-70E740481C1C}">
                                 <a14:useLocalDpi xmlns:a14="http://schemas.microsoft.com/office/drawing/2010/main" val="0"/>
@@ -25125,7 +25298,7 @@
                         <pic:spPr bwMode="auto">
                           <a:xfrm>
                             <a:off x="0" y="0"/>
-                            <a:ext cx="742950" cy="678815"/>
+                            <a:ext cx="1050290" cy="960120"/>
                           </a:xfrm>
                           <a:prstGeom prst="rect">
                             <a:avLst/>
@@ -25173,13 +25346,13 @@
                 <wp:anchor distT="0" distB="0" distL="114300" distR="114300" simplePos="0" relativeHeight="251728896" behindDoc="0" locked="0" layoutInCell="1" allowOverlap="1">
                   <wp:simplePos x="0" y="0"/>
                   <wp:positionH relativeFrom="column">
-                    <wp:posOffset>340995</wp:posOffset>
+                    <wp:posOffset>302260</wp:posOffset>
                   </wp:positionH>
                   <wp:positionV relativeFrom="paragraph">
-                    <wp:posOffset>116205</wp:posOffset>
+                    <wp:posOffset>156845</wp:posOffset>
                   </wp:positionV>
-                  <wp:extent cx="662940" cy="657225"/>
-                  <wp:effectExtent l="0" t="0" r="3810" b="9525"/>
+                  <wp:extent cx="1052830" cy="1043940"/>
+                  <wp:effectExtent l="0" t="0" r="0" b="3810"/>
                   <wp:wrapSquare wrapText="bothSides"/>
                   <wp:docPr id="62" name="Imagen 62"/>
                   <wp:cNvGraphicFramePr>
@@ -25195,7 +25368,7 @@
                           </pic:cNvPicPr>
                         </pic:nvPicPr>
                         <pic:blipFill>
-                          <a:blip r:embed="rId33" cstate="print">
+                          <a:blip r:embed="rId34" cstate="print">
                             <a:extLst>
                               <a:ext uri="{28A0092B-C50C-407E-A947-70E740481C1C}">
                                 <a14:useLocalDpi xmlns:a14="http://schemas.microsoft.com/office/drawing/2010/main" val="0"/>
@@ -25210,7 +25383,7 @@
                         <pic:spPr bwMode="auto">
                           <a:xfrm>
                             <a:off x="0" y="0"/>
-                            <a:ext cx="662940" cy="657225"/>
+                            <a:ext cx="1052830" cy="1043940"/>
                           </a:xfrm>
                           <a:prstGeom prst="rect">
                             <a:avLst/>
@@ -25241,13 +25414,66 @@
           <w:p>
             <w:pPr>
               <w:spacing w:line="360" w:lineRule="auto"/>
-              <w:jc w:val="both"/>
+              <w:jc w:val="center"/>
               <w:cnfStyle w:val="000000000000" w:firstRow="0" w:lastRow="0" w:firstColumn="0" w:lastColumn="0" w:oddVBand="0" w:evenVBand="0" w:oddHBand="0" w:evenHBand="0" w:firstRowFirstColumn="0" w:firstRowLastColumn="0" w:lastRowFirstColumn="0" w:lastRowLastColumn="0"/>
               <w:rPr>
                 <w:sz w:val="24"/>
                 <w:szCs w:val="24"/>
               </w:rPr>
             </w:pPr>
+            <w:r>
+              <w:rPr>
+                <w:noProof/>
+              </w:rPr>
+              <w:drawing>
+                <wp:inline distT="0" distB="0" distL="0" distR="0">
+                  <wp:extent cx="1165860" cy="1127141"/>
+                  <wp:effectExtent l="0" t="0" r="0" b="0"/>
+                  <wp:docPr id="44" name="Imagen 44"/>
+                  <wp:cNvGraphicFramePr>
+                    <a:graphicFrameLocks xmlns:a="http://schemas.openxmlformats.org/drawingml/2006/main" noChangeAspect="1"/>
+                  </wp:cNvGraphicFramePr>
+                  <a:graphic xmlns:a="http://schemas.openxmlformats.org/drawingml/2006/main">
+                    <a:graphicData uri="http://schemas.openxmlformats.org/drawingml/2006/picture">
+                      <pic:pic xmlns:pic="http://schemas.openxmlformats.org/drawingml/2006/picture">
+                        <pic:nvPicPr>
+                          <pic:cNvPr id="0" name="Picture 8"/>
+                          <pic:cNvPicPr>
+                            <a:picLocks noChangeAspect="1" noChangeArrowheads="1"/>
+                          </pic:cNvPicPr>
+                        </pic:nvPicPr>
+                        <pic:blipFill>
+                          <a:blip r:embed="rId35" cstate="print">
+                            <a:extLst>
+                              <a:ext uri="{28A0092B-C50C-407E-A947-70E740481C1C}">
+                                <a14:useLocalDpi xmlns:a14="http://schemas.microsoft.com/office/drawing/2010/main" val="0"/>
+                              </a:ext>
+                            </a:extLst>
+                          </a:blip>
+                          <a:srcRect/>
+                          <a:stretch>
+                            <a:fillRect/>
+                          </a:stretch>
+                        </pic:blipFill>
+                        <pic:spPr bwMode="auto">
+                          <a:xfrm>
+                            <a:off x="0" y="0"/>
+                            <a:ext cx="1175975" cy="1136920"/>
+                          </a:xfrm>
+                          <a:prstGeom prst="rect">
+                            <a:avLst/>
+                          </a:prstGeom>
+                          <a:noFill/>
+                          <a:ln>
+                            <a:noFill/>
+                          </a:ln>
+                        </pic:spPr>
+                      </pic:pic>
+                    </a:graphicData>
+                  </a:graphic>
+                </wp:inline>
+              </w:drawing>
+            </w:r>
           </w:p>
         </w:tc>
       </w:tr>
@@ -25302,13 +25528,13 @@
                 <wp:anchor distT="0" distB="0" distL="114300" distR="114300" simplePos="0" relativeHeight="251729920" behindDoc="0" locked="0" layoutInCell="1" allowOverlap="1">
                   <wp:simplePos x="0" y="0"/>
                   <wp:positionH relativeFrom="column">
-                    <wp:posOffset>250190</wp:posOffset>
+                    <wp:posOffset>135890</wp:posOffset>
                   </wp:positionH>
                   <wp:positionV relativeFrom="paragraph">
-                    <wp:posOffset>3175</wp:posOffset>
+                    <wp:posOffset>228600</wp:posOffset>
                   </wp:positionV>
-                  <wp:extent cx="704850" cy="678815"/>
-                  <wp:effectExtent l="0" t="0" r="0" b="6985"/>
+                  <wp:extent cx="1068070" cy="1028700"/>
+                  <wp:effectExtent l="0" t="0" r="0" b="0"/>
                   <wp:wrapSquare wrapText="bothSides"/>
                   <wp:docPr id="63" name="Imagen 63"/>
                   <wp:cNvGraphicFramePr>
@@ -25324,7 +25550,7 @@
                           </pic:cNvPicPr>
                         </pic:nvPicPr>
                         <pic:blipFill>
-                          <a:blip r:embed="rId34" cstate="print">
+                          <a:blip r:embed="rId36" cstate="print">
                             <a:extLst>
                               <a:ext uri="{28A0092B-C50C-407E-A947-70E740481C1C}">
                                 <a14:useLocalDpi xmlns:a14="http://schemas.microsoft.com/office/drawing/2010/main" val="0"/>
@@ -25339,7 +25565,7 @@
                         <pic:spPr bwMode="auto">
                           <a:xfrm>
                             <a:off x="0" y="0"/>
-                            <a:ext cx="704850" cy="678815"/>
+                            <a:ext cx="1068070" cy="1028700"/>
                           </a:xfrm>
                           <a:prstGeom prst="rect">
                             <a:avLst/>
@@ -25370,6 +25596,75 @@
           <w:p>
             <w:pPr>
               <w:spacing w:line="360" w:lineRule="auto"/>
+              <w:jc w:val="center"/>
+              <w:cnfStyle w:val="000000000000" w:firstRow="0" w:lastRow="0" w:firstColumn="0" w:lastColumn="0" w:oddVBand="0" w:evenVBand="0" w:oddHBand="0" w:evenHBand="0" w:firstRowFirstColumn="0" w:firstRowLastColumn="0" w:lastRowFirstColumn="0" w:lastRowLastColumn="0"/>
+              <w:rPr>
+                <w:sz w:val="24"/>
+                <w:szCs w:val="24"/>
+              </w:rPr>
+            </w:pPr>
+            <w:r>
+              <w:rPr>
+                <w:noProof/>
+              </w:rPr>
+              <w:drawing>
+                <wp:inline distT="0" distB="0" distL="0" distR="0">
+                  <wp:extent cx="1700145" cy="876300"/>
+                  <wp:effectExtent l="0" t="0" r="0" b="0"/>
+                  <wp:docPr id="96" name="Imagen 96"/>
+                  <wp:cNvGraphicFramePr>
+                    <a:graphicFrameLocks xmlns:a="http://schemas.openxmlformats.org/drawingml/2006/main" noChangeAspect="1"/>
+                  </wp:cNvGraphicFramePr>
+                  <a:graphic xmlns:a="http://schemas.openxmlformats.org/drawingml/2006/main">
+                    <a:graphicData uri="http://schemas.openxmlformats.org/drawingml/2006/picture">
+                      <pic:pic xmlns:pic="http://schemas.openxmlformats.org/drawingml/2006/picture">
+                        <pic:nvPicPr>
+                          <pic:cNvPr id="0" name="Picture 10"/>
+                          <pic:cNvPicPr>
+                            <a:picLocks noChangeAspect="1" noChangeArrowheads="1"/>
+                          </pic:cNvPicPr>
+                        </pic:nvPicPr>
+                        <pic:blipFill>
+                          <a:blip r:embed="rId37" cstate="print">
+                            <a:extLst>
+                              <a:ext uri="{28A0092B-C50C-407E-A947-70E740481C1C}">
+                                <a14:useLocalDpi xmlns:a14="http://schemas.microsoft.com/office/drawing/2010/main" val="0"/>
+                              </a:ext>
+                            </a:extLst>
+                          </a:blip>
+                          <a:srcRect/>
+                          <a:stretch>
+                            <a:fillRect/>
+                          </a:stretch>
+                        </pic:blipFill>
+                        <pic:spPr bwMode="auto">
+                          <a:xfrm>
+                            <a:off x="0" y="0"/>
+                            <a:ext cx="1710024" cy="881392"/>
+                          </a:xfrm>
+                          <a:prstGeom prst="rect">
+                            <a:avLst/>
+                          </a:prstGeom>
+                          <a:noFill/>
+                          <a:ln>
+                            <a:noFill/>
+                          </a:ln>
+                        </pic:spPr>
+                      </pic:pic>
+                    </a:graphicData>
+                  </a:graphic>
+                </wp:inline>
+              </w:drawing>
+            </w:r>
+          </w:p>
+        </w:tc>
+        <w:tc>
+          <w:tcPr>
+            <w:tcW w:w="2377" w:type="dxa"/>
+          </w:tcPr>
+          <w:p>
+            <w:pPr>
+              <w:spacing w:line="360" w:lineRule="auto"/>
               <w:jc w:val="both"/>
               <w:cnfStyle w:val="000000000000" w:firstRow="0" w:lastRow="0" w:firstColumn="0" w:lastColumn="0" w:oddVBand="0" w:evenVBand="0" w:oddHBand="0" w:evenHBand="0" w:firstRowFirstColumn="0" w:firstRowLastColumn="0" w:lastRowFirstColumn="0" w:lastRowLastColumn="0"/>
               <w:rPr>
@@ -25387,13 +25682,13 @@
                 <wp:anchor distT="0" distB="0" distL="114300" distR="114300" simplePos="0" relativeHeight="251730944" behindDoc="0" locked="0" layoutInCell="1" allowOverlap="1">
                   <wp:simplePos x="0" y="0"/>
                   <wp:positionH relativeFrom="column">
-                    <wp:posOffset>188595</wp:posOffset>
+                    <wp:posOffset>48895</wp:posOffset>
                   </wp:positionH>
                   <wp:positionV relativeFrom="paragraph">
-                    <wp:posOffset>3175</wp:posOffset>
+                    <wp:posOffset>114300</wp:posOffset>
                   </wp:positionV>
-                  <wp:extent cx="838200" cy="679450"/>
-                  <wp:effectExtent l="0" t="0" r="0" b="6350"/>
+                  <wp:extent cx="1249680" cy="1013460"/>
+                  <wp:effectExtent l="0" t="0" r="7620" b="0"/>
                   <wp:wrapSquare wrapText="bothSides"/>
                   <wp:docPr id="64" name="Imagen 64"/>
                   <wp:cNvGraphicFramePr>
@@ -25409,7 +25704,7 @@
                           </pic:cNvPicPr>
                         </pic:nvPicPr>
                         <pic:blipFill>
-                          <a:blip r:embed="rId35" cstate="print">
+                          <a:blip r:embed="rId38" cstate="print">
                             <a:extLst>
                               <a:ext uri="{28A0092B-C50C-407E-A947-70E740481C1C}">
                                 <a14:useLocalDpi xmlns:a14="http://schemas.microsoft.com/office/drawing/2010/main" val="0"/>
@@ -25424,7 +25719,7 @@
                         <pic:spPr bwMode="auto">
                           <a:xfrm>
                             <a:off x="0" y="0"/>
-                            <a:ext cx="838200" cy="679450"/>
+                            <a:ext cx="1249680" cy="1013460"/>
                           </a:xfrm>
                           <a:prstGeom prst="rect">
                             <a:avLst/>
@@ -25448,22 +25743,6 @@
             </w:r>
           </w:p>
         </w:tc>
-        <w:tc>
-          <w:tcPr>
-            <w:tcW w:w="2377" w:type="dxa"/>
-          </w:tcPr>
-          <w:p>
-            <w:pPr>
-              <w:spacing w:line="360" w:lineRule="auto"/>
-              <w:jc w:val="both"/>
-              <w:cnfStyle w:val="000000000000" w:firstRow="0" w:lastRow="0" w:firstColumn="0" w:lastColumn="0" w:oddVBand="0" w:evenVBand="0" w:oddHBand="0" w:evenHBand="0" w:firstRowFirstColumn="0" w:firstRowLastColumn="0" w:lastRowFirstColumn="0" w:lastRowLastColumn="0"/>
-              <w:rPr>
-                <w:sz w:val="24"/>
-                <w:szCs w:val="24"/>
-              </w:rPr>
-            </w:pPr>
-          </w:p>
-        </w:tc>
       </w:tr>
       <w:tr>
         <w:tc>
@@ -25488,6 +25767,7 @@
                 <w:sz w:val="20"/>
                 <w:szCs w:val="20"/>
               </w:rPr>
+              <w:lastRenderedPageBreak/>
               <w:t>Permitir el control local y remoto de la circulac</w:t>
             </w:r>
             <w:r>
@@ -25525,13 +25805,13 @@
                 <wp:anchor distT="0" distB="0" distL="114300" distR="114300" simplePos="0" relativeHeight="251732992" behindDoc="0" locked="0" layoutInCell="1" allowOverlap="1" wp14:anchorId="4B869AE0" wp14:editId="05F05400">
                   <wp:simplePos x="0" y="0"/>
                   <wp:positionH relativeFrom="column">
-                    <wp:posOffset>183515</wp:posOffset>
+                    <wp:posOffset>68262</wp:posOffset>
                   </wp:positionH>
                   <wp:positionV relativeFrom="paragraph">
-                    <wp:posOffset>146050</wp:posOffset>
+                    <wp:posOffset>169545</wp:posOffset>
                   </wp:positionV>
-                  <wp:extent cx="952500" cy="771525"/>
-                  <wp:effectExtent l="0" t="0" r="0" b="9525"/>
+                  <wp:extent cx="1373481" cy="1112520"/>
+                  <wp:effectExtent l="0" t="0" r="0" b="0"/>
                   <wp:wrapSquare wrapText="bothSides"/>
                   <wp:docPr id="66" name="Imagen 66"/>
                   <wp:cNvGraphicFramePr>
@@ -25547,7 +25827,7 @@
                           </pic:cNvPicPr>
                         </pic:nvPicPr>
                         <pic:blipFill>
-                          <a:blip r:embed="rId36" cstate="print">
+                          <a:blip r:embed="rId39" cstate="print">
                             <a:extLst>
                               <a:ext uri="{28A0092B-C50C-407E-A947-70E740481C1C}">
                                 <a14:useLocalDpi xmlns:a14="http://schemas.microsoft.com/office/drawing/2010/main" val="0"/>
@@ -25562,7 +25842,7 @@
                         <pic:spPr bwMode="auto">
                           <a:xfrm>
                             <a:off x="0" y="0"/>
-                            <a:ext cx="952500" cy="771525"/>
+                            <a:ext cx="1373481" cy="1112520"/>
                           </a:xfrm>
                           <a:prstGeom prst="rect">
                             <a:avLst/>
@@ -25593,7 +25873,7 @@
           <w:p>
             <w:pPr>
               <w:spacing w:line="360" w:lineRule="auto"/>
-              <w:jc w:val="both"/>
+              <w:jc w:val="center"/>
               <w:cnfStyle w:val="000000000000" w:firstRow="0" w:lastRow="0" w:firstColumn="0" w:lastColumn="0" w:oddVBand="0" w:evenVBand="0" w:oddHBand="0" w:evenHBand="0" w:firstRowFirstColumn="0" w:firstRowLastColumn="0" w:lastRowFirstColumn="0" w:lastRowLastColumn="0"/>
               <w:rPr>
                 <w:sz w:val="24"/>
@@ -25603,14 +25883,12 @@
             <w:r>
               <w:rPr>
                 <w:noProof/>
-                <w:sz w:val="24"/>
-                <w:szCs w:val="24"/>
               </w:rPr>
               <w:drawing>
-                <wp:inline distT="0" distB="0" distL="0" distR="0" wp14:anchorId="28BC4F36" wp14:editId="5B3795C5">
-                  <wp:extent cx="1143000" cy="817651"/>
-                  <wp:effectExtent l="0" t="0" r="0" b="1905"/>
-                  <wp:docPr id="65" name="Imagen 65"/>
+                <wp:inline distT="0" distB="0" distL="0" distR="0">
+                  <wp:extent cx="1059180" cy="1364779"/>
+                  <wp:effectExtent l="0" t="0" r="7620" b="6985"/>
+                  <wp:docPr id="110" name="Imagen 110"/>
                   <wp:cNvGraphicFramePr>
                     <a:graphicFrameLocks xmlns:a="http://schemas.openxmlformats.org/drawingml/2006/main" noChangeAspect="1"/>
                   </wp:cNvGraphicFramePr>
@@ -25618,380 +25896,7 @@
                     <a:graphicData uri="http://schemas.openxmlformats.org/drawingml/2006/picture">
                       <pic:pic xmlns:pic="http://schemas.openxmlformats.org/drawingml/2006/picture">
                         <pic:nvPicPr>
-                          <pic:cNvPr id="0" name="Picture 7"/>
-                          <pic:cNvPicPr>
-                            <a:picLocks noChangeAspect="1" noChangeArrowheads="1"/>
-                          </pic:cNvPicPr>
-                        </pic:nvPicPr>
-                        <pic:blipFill>
-                          <a:blip r:embed="rId37" cstate="print">
-                            <a:extLst>
-                              <a:ext uri="{28A0092B-C50C-407E-A947-70E740481C1C}">
-                                <a14:useLocalDpi xmlns:a14="http://schemas.microsoft.com/office/drawing/2010/main" val="0"/>
-                              </a:ext>
-                            </a:extLst>
-                          </a:blip>
-                          <a:srcRect/>
-                          <a:stretch>
-                            <a:fillRect/>
-                          </a:stretch>
-                        </pic:blipFill>
-                        <pic:spPr bwMode="auto">
-                          <a:xfrm>
-                            <a:off x="0" y="0"/>
-                            <a:ext cx="1156213" cy="827103"/>
-                          </a:xfrm>
-                          <a:prstGeom prst="rect">
-                            <a:avLst/>
-                          </a:prstGeom>
-                          <a:noFill/>
-                          <a:ln>
-                            <a:noFill/>
-                          </a:ln>
-                        </pic:spPr>
-                      </pic:pic>
-                    </a:graphicData>
-                  </a:graphic>
-                </wp:inline>
-              </w:drawing>
-            </w:r>
-          </w:p>
-        </w:tc>
-        <w:tc>
-          <w:tcPr>
-            <w:tcW w:w="2377" w:type="dxa"/>
-          </w:tcPr>
-          <w:p>
-            <w:pPr>
-              <w:spacing w:line="360" w:lineRule="auto"/>
-              <w:jc w:val="both"/>
-              <w:cnfStyle w:val="000000000000" w:firstRow="0" w:lastRow="0" w:firstColumn="0" w:lastColumn="0" w:oddVBand="0" w:evenVBand="0" w:oddHBand="0" w:evenHBand="0" w:firstRowFirstColumn="0" w:firstRowLastColumn="0" w:lastRowFirstColumn="0" w:lastRowLastColumn="0"/>
-              <w:rPr>
-                <w:sz w:val="24"/>
-                <w:szCs w:val="24"/>
-              </w:rPr>
-            </w:pPr>
-          </w:p>
-        </w:tc>
-      </w:tr>
-      <w:tr>
-        <w:tc>
-          <w:tcPr>
-            <w:cnfStyle w:val="001000000000" w:firstRow="0" w:lastRow="0" w:firstColumn="1" w:lastColumn="0" w:oddVBand="0" w:evenVBand="0" w:oddHBand="0" w:evenHBand="0" w:firstRowFirstColumn="0" w:firstRowLastColumn="0" w:lastRowFirstColumn="0" w:lastRowLastColumn="0"/>
-            <w:tcW w:w="2377" w:type="dxa"/>
-          </w:tcPr>
-          <w:p>
-            <w:pPr>
-              <w:jc w:val="both"/>
-              <w:rPr>
-                <w:b w:val="0"/>
-                <w:bCs w:val="0"/>
-                <w:sz w:val="20"/>
-                <w:szCs w:val="20"/>
-              </w:rPr>
-            </w:pPr>
-            <w:r>
-              <w:rPr>
-                <w:b w:val="0"/>
-                <w:bCs w:val="0"/>
-                <w:sz w:val="20"/>
-                <w:szCs w:val="20"/>
-              </w:rPr>
-              <w:t>Monitorear local y remotamente las variables de estudio</w:t>
-            </w:r>
-          </w:p>
-        </w:tc>
-        <w:tc>
-          <w:tcPr>
-            <w:tcW w:w="2377" w:type="dxa"/>
-          </w:tcPr>
-          <w:p>
-            <w:pPr>
-              <w:spacing w:line="360" w:lineRule="auto"/>
-              <w:jc w:val="both"/>
-              <w:cnfStyle w:val="000000000000" w:firstRow="0" w:lastRow="0" w:firstColumn="0" w:lastColumn="0" w:oddVBand="0" w:evenVBand="0" w:oddHBand="0" w:evenHBand="0" w:firstRowFirstColumn="0" w:firstRowLastColumn="0" w:lastRowFirstColumn="0" w:lastRowLastColumn="0"/>
-              <w:rPr>
-                <w:sz w:val="24"/>
-                <w:szCs w:val="24"/>
-              </w:rPr>
-            </w:pPr>
-            <w:r>
-              <w:rPr>
-                <w:noProof/>
-                <w:sz w:val="24"/>
-                <w:szCs w:val="24"/>
-              </w:rPr>
-              <w:drawing>
-                <wp:inline distT="0" distB="0" distL="0" distR="0" wp14:anchorId="48F2D656" wp14:editId="27157337">
-                  <wp:extent cx="1143000" cy="817651"/>
-                  <wp:effectExtent l="0" t="0" r="0" b="1905"/>
-                  <wp:docPr id="67" name="Imagen 67"/>
-                  <wp:cNvGraphicFramePr>
-                    <a:graphicFrameLocks xmlns:a="http://schemas.openxmlformats.org/drawingml/2006/main" noChangeAspect="1"/>
-                  </wp:cNvGraphicFramePr>
-                  <a:graphic xmlns:a="http://schemas.openxmlformats.org/drawingml/2006/main">
-                    <a:graphicData uri="http://schemas.openxmlformats.org/drawingml/2006/picture">
-                      <pic:pic xmlns:pic="http://schemas.openxmlformats.org/drawingml/2006/picture">
-                        <pic:nvPicPr>
-                          <pic:cNvPr id="0" name="Picture 7"/>
-                          <pic:cNvPicPr>
-                            <a:picLocks noChangeAspect="1" noChangeArrowheads="1"/>
-                          </pic:cNvPicPr>
-                        </pic:nvPicPr>
-                        <pic:blipFill>
-                          <a:blip r:embed="rId37" cstate="print">
-                            <a:extLst>
-                              <a:ext uri="{28A0092B-C50C-407E-A947-70E740481C1C}">
-                                <a14:useLocalDpi xmlns:a14="http://schemas.microsoft.com/office/drawing/2010/main" val="0"/>
-                              </a:ext>
-                            </a:extLst>
-                          </a:blip>
-                          <a:srcRect/>
-                          <a:stretch>
-                            <a:fillRect/>
-                          </a:stretch>
-                        </pic:blipFill>
-                        <pic:spPr bwMode="auto">
-                          <a:xfrm>
-                            <a:off x="0" y="0"/>
-                            <a:ext cx="1156213" cy="827103"/>
-                          </a:xfrm>
-                          <a:prstGeom prst="rect">
-                            <a:avLst/>
-                          </a:prstGeom>
-                          <a:noFill/>
-                          <a:ln>
-                            <a:noFill/>
-                          </a:ln>
-                        </pic:spPr>
-                      </pic:pic>
-                    </a:graphicData>
-                  </a:graphic>
-                </wp:inline>
-              </w:drawing>
-            </w:r>
-          </w:p>
-        </w:tc>
-        <w:tc>
-          <w:tcPr>
-            <w:tcW w:w="2377" w:type="dxa"/>
-          </w:tcPr>
-          <w:p>
-            <w:pPr>
-              <w:spacing w:line="360" w:lineRule="auto"/>
-              <w:jc w:val="both"/>
-              <w:cnfStyle w:val="000000000000" w:firstRow="0" w:lastRow="0" w:firstColumn="0" w:lastColumn="0" w:oddVBand="0" w:evenVBand="0" w:oddHBand="0" w:evenHBand="0" w:firstRowFirstColumn="0" w:firstRowLastColumn="0" w:lastRowFirstColumn="0" w:lastRowLastColumn="0"/>
-              <w:rPr>
-                <w:sz w:val="24"/>
-                <w:szCs w:val="24"/>
-              </w:rPr>
-            </w:pPr>
-            <w:r>
-              <w:rPr>
-                <w:noProof/>
-                <w:sz w:val="24"/>
-                <w:szCs w:val="24"/>
-              </w:rPr>
-              <w:drawing>
-                <wp:inline distT="0" distB="0" distL="0" distR="0">
-                  <wp:extent cx="1438275" cy="605956"/>
-                  <wp:effectExtent l="0" t="0" r="0" b="3810"/>
-                  <wp:docPr id="68" name="Imagen 68"/>
-                  <wp:cNvGraphicFramePr>
-                    <a:graphicFrameLocks xmlns:a="http://schemas.openxmlformats.org/drawingml/2006/main" noChangeAspect="1"/>
-                  </wp:cNvGraphicFramePr>
-                  <a:graphic xmlns:a="http://schemas.openxmlformats.org/drawingml/2006/main">
-                    <a:graphicData uri="http://schemas.openxmlformats.org/drawingml/2006/picture">
-                      <pic:pic xmlns:pic="http://schemas.openxmlformats.org/drawingml/2006/picture">
-                        <pic:nvPicPr>
-                          <pic:cNvPr id="0" name="Picture 8"/>
-                          <pic:cNvPicPr>
-                            <a:picLocks noChangeAspect="1" noChangeArrowheads="1"/>
-                          </pic:cNvPicPr>
-                        </pic:nvPicPr>
-                        <pic:blipFill>
-                          <a:blip r:embed="rId38" cstate="print">
-                            <a:extLst>
-                              <a:ext uri="{28A0092B-C50C-407E-A947-70E740481C1C}">
-                                <a14:useLocalDpi xmlns:a14="http://schemas.microsoft.com/office/drawing/2010/main" val="0"/>
-                              </a:ext>
-                            </a:extLst>
-                          </a:blip>
-                          <a:srcRect/>
-                          <a:stretch>
-                            <a:fillRect/>
-                          </a:stretch>
-                        </pic:blipFill>
-                        <pic:spPr bwMode="auto">
-                          <a:xfrm>
-                            <a:off x="0" y="0"/>
-                            <a:ext cx="1448897" cy="610431"/>
-                          </a:xfrm>
-                          <a:prstGeom prst="rect">
-                            <a:avLst/>
-                          </a:prstGeom>
-                          <a:noFill/>
-                          <a:ln>
-                            <a:noFill/>
-                          </a:ln>
-                        </pic:spPr>
-                      </pic:pic>
-                    </a:graphicData>
-                  </a:graphic>
-                </wp:inline>
-              </w:drawing>
-            </w:r>
-          </w:p>
-        </w:tc>
-        <w:tc>
-          <w:tcPr>
-            <w:tcW w:w="2377" w:type="dxa"/>
-          </w:tcPr>
-          <w:p>
-            <w:pPr>
-              <w:spacing w:line="360" w:lineRule="auto"/>
-              <w:jc w:val="both"/>
-              <w:cnfStyle w:val="000000000000" w:firstRow="0" w:lastRow="0" w:firstColumn="0" w:lastColumn="0" w:oddVBand="0" w:evenVBand="0" w:oddHBand="0" w:evenHBand="0" w:firstRowFirstColumn="0" w:firstRowLastColumn="0" w:lastRowFirstColumn="0" w:lastRowLastColumn="0"/>
-              <w:rPr>
-                <w:sz w:val="24"/>
-                <w:szCs w:val="24"/>
-              </w:rPr>
-            </w:pPr>
-          </w:p>
-        </w:tc>
-      </w:tr>
-      <w:tr>
-        <w:tc>
-          <w:tcPr>
-            <w:cnfStyle w:val="001000000000" w:firstRow="0" w:lastRow="0" w:firstColumn="1" w:lastColumn="0" w:oddVBand="0" w:evenVBand="0" w:oddHBand="0" w:evenHBand="0" w:firstRowFirstColumn="0" w:firstRowLastColumn="0" w:lastRowFirstColumn="0" w:lastRowLastColumn="0"/>
-            <w:tcW w:w="2377" w:type="dxa"/>
-          </w:tcPr>
-          <w:p>
-            <w:pPr>
-              <w:jc w:val="both"/>
-              <w:rPr>
-                <w:b w:val="0"/>
-                <w:bCs w:val="0"/>
-                <w:sz w:val="20"/>
-                <w:szCs w:val="20"/>
-              </w:rPr>
-            </w:pPr>
-            <w:r>
-              <w:rPr>
-                <w:b w:val="0"/>
-                <w:bCs w:val="0"/>
-                <w:sz w:val="20"/>
-                <w:szCs w:val="20"/>
-              </w:rPr>
-              <w:lastRenderedPageBreak/>
-              <w:t>Controlar la activación y paro de la bomba y soplador.</w:t>
-            </w:r>
-          </w:p>
-        </w:tc>
-        <w:tc>
-          <w:tcPr>
-            <w:tcW w:w="2377" w:type="dxa"/>
-          </w:tcPr>
-          <w:p>
-            <w:pPr>
-              <w:spacing w:line="360" w:lineRule="auto"/>
-              <w:jc w:val="center"/>
-              <w:cnfStyle w:val="000000000000" w:firstRow="0" w:lastRow="0" w:firstColumn="0" w:lastColumn="0" w:oddVBand="0" w:evenVBand="0" w:oddHBand="0" w:evenHBand="0" w:firstRowFirstColumn="0" w:firstRowLastColumn="0" w:lastRowFirstColumn="0" w:lastRowLastColumn="0"/>
-              <w:rPr>
-                <w:sz w:val="24"/>
-                <w:szCs w:val="24"/>
-              </w:rPr>
-            </w:pPr>
-            <w:r>
-              <w:rPr>
-                <w:noProof/>
-                <w:sz w:val="24"/>
-                <w:szCs w:val="24"/>
-              </w:rPr>
-              <w:drawing>
-                <wp:inline distT="0" distB="0" distL="0" distR="0">
-                  <wp:extent cx="857250" cy="751198"/>
-                  <wp:effectExtent l="0" t="0" r="0" b="0"/>
-                  <wp:docPr id="69" name="Imagen 69"/>
-                  <wp:cNvGraphicFramePr>
-                    <a:graphicFrameLocks xmlns:a="http://schemas.openxmlformats.org/drawingml/2006/main" noChangeAspect="1"/>
-                  </wp:cNvGraphicFramePr>
-                  <a:graphic xmlns:a="http://schemas.openxmlformats.org/drawingml/2006/main">
-                    <a:graphicData uri="http://schemas.openxmlformats.org/drawingml/2006/picture">
-                      <pic:pic xmlns:pic="http://schemas.openxmlformats.org/drawingml/2006/picture">
-                        <pic:nvPicPr>
-                          <pic:cNvPr id="0" name="Picture 9"/>
-                          <pic:cNvPicPr>
-                            <a:picLocks noChangeAspect="1" noChangeArrowheads="1"/>
-                          </pic:cNvPicPr>
-                        </pic:nvPicPr>
-                        <pic:blipFill>
-                          <a:blip r:embed="rId39" cstate="print">
-                            <a:extLst>
-                              <a:ext uri="{28A0092B-C50C-407E-A947-70E740481C1C}">
-                                <a14:useLocalDpi xmlns:a14="http://schemas.microsoft.com/office/drawing/2010/main" val="0"/>
-                              </a:ext>
-                            </a:extLst>
-                          </a:blip>
-                          <a:srcRect/>
-                          <a:stretch>
-                            <a:fillRect/>
-                          </a:stretch>
-                        </pic:blipFill>
-                        <pic:spPr bwMode="auto">
-                          <a:xfrm>
-                            <a:off x="0" y="0"/>
-                            <a:ext cx="866874" cy="759631"/>
-                          </a:xfrm>
-                          <a:prstGeom prst="rect">
-                            <a:avLst/>
-                          </a:prstGeom>
-                          <a:noFill/>
-                          <a:ln>
-                            <a:noFill/>
-                          </a:ln>
-                        </pic:spPr>
-                      </pic:pic>
-                    </a:graphicData>
-                  </a:graphic>
-                </wp:inline>
-              </w:drawing>
-            </w:r>
-          </w:p>
-        </w:tc>
-        <w:tc>
-          <w:tcPr>
-            <w:tcW w:w="2377" w:type="dxa"/>
-          </w:tcPr>
-          <w:p>
-            <w:pPr>
-              <w:spacing w:line="360" w:lineRule="auto"/>
-              <w:jc w:val="center"/>
-              <w:cnfStyle w:val="000000000000" w:firstRow="0" w:lastRow="0" w:firstColumn="0" w:lastColumn="0" w:oddVBand="0" w:evenVBand="0" w:oddHBand="0" w:evenHBand="0" w:firstRowFirstColumn="0" w:firstRowLastColumn="0" w:lastRowFirstColumn="0" w:lastRowLastColumn="0"/>
-              <w:rPr>
-                <w:sz w:val="24"/>
-                <w:szCs w:val="24"/>
-              </w:rPr>
-            </w:pPr>
-            <w:r>
-              <w:rPr>
-                <w:noProof/>
-                <w:sz w:val="24"/>
-                <w:szCs w:val="24"/>
-              </w:rPr>
-              <w:drawing>
-                <wp:inline distT="0" distB="0" distL="0" distR="0">
-                  <wp:extent cx="866775" cy="973384"/>
-                  <wp:effectExtent l="0" t="0" r="0" b="0"/>
-                  <wp:docPr id="70" name="Imagen 70"/>
-                  <wp:cNvGraphicFramePr>
-                    <a:graphicFrameLocks xmlns:a="http://schemas.openxmlformats.org/drawingml/2006/main" noChangeAspect="1"/>
-                  </wp:cNvGraphicFramePr>
-                  <a:graphic xmlns:a="http://schemas.openxmlformats.org/drawingml/2006/main">
-                    <a:graphicData uri="http://schemas.openxmlformats.org/drawingml/2006/picture">
-                      <pic:pic xmlns:pic="http://schemas.openxmlformats.org/drawingml/2006/picture">
-                        <pic:nvPicPr>
-                          <pic:cNvPr id="0" name="Picture 10"/>
+                          <pic:cNvPr id="0" name="Picture 12"/>
                           <pic:cNvPicPr>
                             <a:picLocks noChangeAspect="1" noChangeArrowheads="1"/>
                           </pic:cNvPicPr>
@@ -26012,7 +25917,7 @@
                         <pic:spPr bwMode="auto">
                           <a:xfrm>
                             <a:off x="0" y="0"/>
-                            <a:ext cx="873244" cy="980649"/>
+                            <a:ext cx="1064520" cy="1371660"/>
                           </a:xfrm>
                           <a:prstGeom prst="rect">
                             <a:avLst/>
@@ -26044,6 +25949,539 @@
                 <w:szCs w:val="24"/>
               </w:rPr>
             </w:pPr>
+            <w:r>
+              <w:rPr>
+                <w:noProof/>
+                <w:sz w:val="24"/>
+                <w:szCs w:val="24"/>
+              </w:rPr>
+              <w:drawing>
+                <wp:inline distT="0" distB="0" distL="0" distR="0" wp14:anchorId="399B2BE7" wp14:editId="10F01137">
+                  <wp:extent cx="1555199" cy="1112520"/>
+                  <wp:effectExtent l="0" t="0" r="6985" b="0"/>
+                  <wp:docPr id="65" name="Imagen 65"/>
+                  <wp:cNvGraphicFramePr>
+                    <a:graphicFrameLocks xmlns:a="http://schemas.openxmlformats.org/drawingml/2006/main" noChangeAspect="1"/>
+                  </wp:cNvGraphicFramePr>
+                  <a:graphic xmlns:a="http://schemas.openxmlformats.org/drawingml/2006/main">
+                    <a:graphicData uri="http://schemas.openxmlformats.org/drawingml/2006/picture">
+                      <pic:pic xmlns:pic="http://schemas.openxmlformats.org/drawingml/2006/picture">
+                        <pic:nvPicPr>
+                          <pic:cNvPr id="0" name="Picture 7"/>
+                          <pic:cNvPicPr>
+                            <a:picLocks noChangeAspect="1" noChangeArrowheads="1"/>
+                          </pic:cNvPicPr>
+                        </pic:nvPicPr>
+                        <pic:blipFill>
+                          <a:blip r:embed="rId41" cstate="print">
+                            <a:extLst>
+                              <a:ext uri="{28A0092B-C50C-407E-A947-70E740481C1C}">
+                                <a14:useLocalDpi xmlns:a14="http://schemas.microsoft.com/office/drawing/2010/main" val="0"/>
+                              </a:ext>
+                            </a:extLst>
+                          </a:blip>
+                          <a:srcRect/>
+                          <a:stretch>
+                            <a:fillRect/>
+                          </a:stretch>
+                        </pic:blipFill>
+                        <pic:spPr bwMode="auto">
+                          <a:xfrm>
+                            <a:off x="0" y="0"/>
+                            <a:ext cx="1580303" cy="1130479"/>
+                          </a:xfrm>
+                          <a:prstGeom prst="rect">
+                            <a:avLst/>
+                          </a:prstGeom>
+                          <a:noFill/>
+                          <a:ln>
+                            <a:noFill/>
+                          </a:ln>
+                        </pic:spPr>
+                      </pic:pic>
+                    </a:graphicData>
+                  </a:graphic>
+                </wp:inline>
+              </w:drawing>
+            </w:r>
+          </w:p>
+        </w:tc>
+      </w:tr>
+      <w:tr>
+        <w:tc>
+          <w:tcPr>
+            <w:cnfStyle w:val="001000000000" w:firstRow="0" w:lastRow="0" w:firstColumn="1" w:lastColumn="0" w:oddVBand="0" w:evenVBand="0" w:oddHBand="0" w:evenHBand="0" w:firstRowFirstColumn="0" w:firstRowLastColumn="0" w:lastRowFirstColumn="0" w:lastRowLastColumn="0"/>
+            <w:tcW w:w="2377" w:type="dxa"/>
+          </w:tcPr>
+          <w:p>
+            <w:pPr>
+              <w:jc w:val="both"/>
+              <w:rPr>
+                <w:b w:val="0"/>
+                <w:bCs w:val="0"/>
+                <w:sz w:val="20"/>
+                <w:szCs w:val="20"/>
+              </w:rPr>
+            </w:pPr>
+            <w:r>
+              <w:rPr>
+                <w:b w:val="0"/>
+                <w:bCs w:val="0"/>
+                <w:sz w:val="20"/>
+                <w:szCs w:val="20"/>
+              </w:rPr>
+              <w:t>Monitorear local y remotamente las variables de estudio</w:t>
+            </w:r>
+          </w:p>
+        </w:tc>
+        <w:tc>
+          <w:tcPr>
+            <w:tcW w:w="2377" w:type="dxa"/>
+          </w:tcPr>
+          <w:p>
+            <w:pPr>
+              <w:spacing w:line="360" w:lineRule="auto"/>
+              <w:jc w:val="both"/>
+              <w:cnfStyle w:val="000000000000" w:firstRow="0" w:lastRow="0" w:firstColumn="0" w:lastColumn="0" w:oddVBand="0" w:evenVBand="0" w:oddHBand="0" w:evenHBand="0" w:firstRowFirstColumn="0" w:firstRowLastColumn="0" w:lastRowFirstColumn="0" w:lastRowLastColumn="0"/>
+              <w:rPr>
+                <w:sz w:val="24"/>
+                <w:szCs w:val="24"/>
+              </w:rPr>
+            </w:pPr>
+            <w:r>
+              <w:rPr>
+                <w:noProof/>
+                <w:sz w:val="24"/>
+                <w:szCs w:val="24"/>
+              </w:rPr>
+              <w:drawing>
+                <wp:inline distT="0" distB="0" distL="0" distR="0" wp14:anchorId="48F2D656" wp14:editId="27157337">
+                  <wp:extent cx="1555199" cy="1112520"/>
+                  <wp:effectExtent l="0" t="0" r="6985" b="0"/>
+                  <wp:docPr id="67" name="Imagen 67"/>
+                  <wp:cNvGraphicFramePr>
+                    <a:graphicFrameLocks xmlns:a="http://schemas.openxmlformats.org/drawingml/2006/main" noChangeAspect="1"/>
+                  </wp:cNvGraphicFramePr>
+                  <a:graphic xmlns:a="http://schemas.openxmlformats.org/drawingml/2006/main">
+                    <a:graphicData uri="http://schemas.openxmlformats.org/drawingml/2006/picture">
+                      <pic:pic xmlns:pic="http://schemas.openxmlformats.org/drawingml/2006/picture">
+                        <pic:nvPicPr>
+                          <pic:cNvPr id="0" name="Picture 7"/>
+                          <pic:cNvPicPr>
+                            <a:picLocks noChangeAspect="1" noChangeArrowheads="1"/>
+                          </pic:cNvPicPr>
+                        </pic:nvPicPr>
+                        <pic:blipFill>
+                          <a:blip r:embed="rId41" cstate="print">
+                            <a:extLst>
+                              <a:ext uri="{28A0092B-C50C-407E-A947-70E740481C1C}">
+                                <a14:useLocalDpi xmlns:a14="http://schemas.microsoft.com/office/drawing/2010/main" val="0"/>
+                              </a:ext>
+                            </a:extLst>
+                          </a:blip>
+                          <a:srcRect/>
+                          <a:stretch>
+                            <a:fillRect/>
+                          </a:stretch>
+                        </pic:blipFill>
+                        <pic:spPr bwMode="auto">
+                          <a:xfrm>
+                            <a:off x="0" y="0"/>
+                            <a:ext cx="1584131" cy="1133216"/>
+                          </a:xfrm>
+                          <a:prstGeom prst="rect">
+                            <a:avLst/>
+                          </a:prstGeom>
+                          <a:noFill/>
+                          <a:ln>
+                            <a:noFill/>
+                          </a:ln>
+                        </pic:spPr>
+                      </pic:pic>
+                    </a:graphicData>
+                  </a:graphic>
+                </wp:inline>
+              </w:drawing>
+            </w:r>
+          </w:p>
+        </w:tc>
+        <w:tc>
+          <w:tcPr>
+            <w:tcW w:w="2377" w:type="dxa"/>
+          </w:tcPr>
+          <w:p>
+            <w:pPr>
+              <w:spacing w:line="360" w:lineRule="auto"/>
+              <w:jc w:val="both"/>
+              <w:cnfStyle w:val="000000000000" w:firstRow="0" w:lastRow="0" w:firstColumn="0" w:lastColumn="0" w:oddVBand="0" w:evenVBand="0" w:oddHBand="0" w:evenHBand="0" w:firstRowFirstColumn="0" w:firstRowLastColumn="0" w:lastRowFirstColumn="0" w:lastRowLastColumn="0"/>
+              <w:rPr>
+                <w:sz w:val="24"/>
+                <w:szCs w:val="24"/>
+              </w:rPr>
+            </w:pPr>
+            <w:r>
+              <w:rPr>
+                <w:noProof/>
+                <w:sz w:val="24"/>
+                <w:szCs w:val="24"/>
+              </w:rPr>
+              <w:drawing>
+                <wp:inline distT="0" distB="0" distL="0" distR="0">
+                  <wp:extent cx="1754396" cy="739140"/>
+                  <wp:effectExtent l="0" t="0" r="0" b="3810"/>
+                  <wp:docPr id="68" name="Imagen 68"/>
+                  <wp:cNvGraphicFramePr>
+                    <a:graphicFrameLocks xmlns:a="http://schemas.openxmlformats.org/drawingml/2006/main" noChangeAspect="1"/>
+                  </wp:cNvGraphicFramePr>
+                  <a:graphic xmlns:a="http://schemas.openxmlformats.org/drawingml/2006/main">
+                    <a:graphicData uri="http://schemas.openxmlformats.org/drawingml/2006/picture">
+                      <pic:pic xmlns:pic="http://schemas.openxmlformats.org/drawingml/2006/picture">
+                        <pic:nvPicPr>
+                          <pic:cNvPr id="0" name="Picture 8"/>
+                          <pic:cNvPicPr>
+                            <a:picLocks noChangeAspect="1" noChangeArrowheads="1"/>
+                          </pic:cNvPicPr>
+                        </pic:nvPicPr>
+                        <pic:blipFill>
+                          <a:blip r:embed="rId42" cstate="print">
+                            <a:extLst>
+                              <a:ext uri="{28A0092B-C50C-407E-A947-70E740481C1C}">
+                                <a14:useLocalDpi xmlns:a14="http://schemas.microsoft.com/office/drawing/2010/main" val="0"/>
+                              </a:ext>
+                            </a:extLst>
+                          </a:blip>
+                          <a:srcRect/>
+                          <a:stretch>
+                            <a:fillRect/>
+                          </a:stretch>
+                        </pic:blipFill>
+                        <pic:spPr bwMode="auto">
+                          <a:xfrm>
+                            <a:off x="0" y="0"/>
+                            <a:ext cx="1776563" cy="748479"/>
+                          </a:xfrm>
+                          <a:prstGeom prst="rect">
+                            <a:avLst/>
+                          </a:prstGeom>
+                          <a:noFill/>
+                          <a:ln>
+                            <a:noFill/>
+                          </a:ln>
+                        </pic:spPr>
+                      </pic:pic>
+                    </a:graphicData>
+                  </a:graphic>
+                </wp:inline>
+              </w:drawing>
+            </w:r>
+          </w:p>
+        </w:tc>
+        <w:tc>
+          <w:tcPr>
+            <w:tcW w:w="2377" w:type="dxa"/>
+          </w:tcPr>
+          <w:p>
+            <w:pPr>
+              <w:spacing w:line="360" w:lineRule="auto"/>
+              <w:jc w:val="both"/>
+              <w:cnfStyle w:val="000000000000" w:firstRow="0" w:lastRow="0" w:firstColumn="0" w:lastColumn="0" w:oddVBand="0" w:evenVBand="0" w:oddHBand="0" w:evenHBand="0" w:firstRowFirstColumn="0" w:firstRowLastColumn="0" w:lastRowFirstColumn="0" w:lastRowLastColumn="0"/>
+              <w:rPr>
+                <w:sz w:val="24"/>
+                <w:szCs w:val="24"/>
+              </w:rPr>
+            </w:pPr>
+            <w:r>
+              <w:rPr>
+                <w:noProof/>
+              </w:rPr>
+              <w:drawing>
+                <wp:inline distT="0" distB="0" distL="0" distR="0" wp14:anchorId="32D5AFD3" wp14:editId="4AC6F769">
+                  <wp:extent cx="1611444" cy="830580"/>
+                  <wp:effectExtent l="0" t="0" r="8255" b="7620"/>
+                  <wp:docPr id="111" name="Imagen 111"/>
+                  <wp:cNvGraphicFramePr>
+                    <a:graphicFrameLocks xmlns:a="http://schemas.openxmlformats.org/drawingml/2006/main" noChangeAspect="1"/>
+                  </wp:cNvGraphicFramePr>
+                  <a:graphic xmlns:a="http://schemas.openxmlformats.org/drawingml/2006/main">
+                    <a:graphicData uri="http://schemas.openxmlformats.org/drawingml/2006/picture">
+                      <pic:pic xmlns:pic="http://schemas.openxmlformats.org/drawingml/2006/picture">
+                        <pic:nvPicPr>
+                          <pic:cNvPr id="0" name="Picture 10"/>
+                          <pic:cNvPicPr>
+                            <a:picLocks noChangeAspect="1" noChangeArrowheads="1"/>
+                          </pic:cNvPicPr>
+                        </pic:nvPicPr>
+                        <pic:blipFill>
+                          <a:blip r:embed="rId43" cstate="print">
+                            <a:extLst>
+                              <a:ext uri="{28A0092B-C50C-407E-A947-70E740481C1C}">
+                                <a14:useLocalDpi xmlns:a14="http://schemas.microsoft.com/office/drawing/2010/main" val="0"/>
+                              </a:ext>
+                            </a:extLst>
+                          </a:blip>
+                          <a:srcRect/>
+                          <a:stretch>
+                            <a:fillRect/>
+                          </a:stretch>
+                        </pic:blipFill>
+                        <pic:spPr bwMode="auto">
+                          <a:xfrm>
+                            <a:off x="0" y="0"/>
+                            <a:ext cx="1647259" cy="849040"/>
+                          </a:xfrm>
+                          <a:prstGeom prst="rect">
+                            <a:avLst/>
+                          </a:prstGeom>
+                          <a:noFill/>
+                          <a:ln>
+                            <a:noFill/>
+                          </a:ln>
+                        </pic:spPr>
+                      </pic:pic>
+                    </a:graphicData>
+                  </a:graphic>
+                </wp:inline>
+              </w:drawing>
+            </w:r>
+          </w:p>
+        </w:tc>
+      </w:tr>
+      <w:tr>
+        <w:tc>
+          <w:tcPr>
+            <w:cnfStyle w:val="001000000000" w:firstRow="0" w:lastRow="0" w:firstColumn="1" w:lastColumn="0" w:oddVBand="0" w:evenVBand="0" w:oddHBand="0" w:evenHBand="0" w:firstRowFirstColumn="0" w:firstRowLastColumn="0" w:lastRowFirstColumn="0" w:lastRowLastColumn="0"/>
+            <w:tcW w:w="2377" w:type="dxa"/>
+          </w:tcPr>
+          <w:p>
+            <w:pPr>
+              <w:jc w:val="both"/>
+              <w:rPr>
+                <w:b w:val="0"/>
+                <w:bCs w:val="0"/>
+                <w:sz w:val="20"/>
+                <w:szCs w:val="20"/>
+              </w:rPr>
+            </w:pPr>
+            <w:r>
+              <w:rPr>
+                <w:b w:val="0"/>
+                <w:bCs w:val="0"/>
+                <w:sz w:val="20"/>
+                <w:szCs w:val="20"/>
+              </w:rPr>
+              <w:t>Controlar la activación y paro de la bomba y soplador.</w:t>
+            </w:r>
+          </w:p>
+        </w:tc>
+        <w:tc>
+          <w:tcPr>
+            <w:tcW w:w="2377" w:type="dxa"/>
+          </w:tcPr>
+          <w:p>
+            <w:pPr>
+              <w:spacing w:line="360" w:lineRule="auto"/>
+              <w:jc w:val="center"/>
+              <w:cnfStyle w:val="000000000000" w:firstRow="0" w:lastRow="0" w:firstColumn="0" w:lastColumn="0" w:oddVBand="0" w:evenVBand="0" w:oddHBand="0" w:evenHBand="0" w:firstRowFirstColumn="0" w:firstRowLastColumn="0" w:lastRowFirstColumn="0" w:lastRowLastColumn="0"/>
+              <w:rPr>
+                <w:sz w:val="24"/>
+                <w:szCs w:val="24"/>
+              </w:rPr>
+            </w:pPr>
+            <w:r>
+              <w:rPr>
+                <w:noProof/>
+              </w:rPr>
+              <w:drawing>
+                <wp:inline distT="0" distB="0" distL="0" distR="0">
+                  <wp:extent cx="1476974" cy="1211580"/>
+                  <wp:effectExtent l="0" t="0" r="9525" b="7620"/>
+                  <wp:docPr id="112" name="Imagen 112"/>
+                  <wp:cNvGraphicFramePr>
+                    <a:graphicFrameLocks xmlns:a="http://schemas.openxmlformats.org/drawingml/2006/main" noChangeAspect="1"/>
+                  </wp:cNvGraphicFramePr>
+                  <a:graphic xmlns:a="http://schemas.openxmlformats.org/drawingml/2006/main">
+                    <a:graphicData uri="http://schemas.openxmlformats.org/drawingml/2006/picture">
+                      <pic:pic xmlns:pic="http://schemas.openxmlformats.org/drawingml/2006/picture">
+                        <pic:nvPicPr>
+                          <pic:cNvPr id="0" name="Picture 14"/>
+                          <pic:cNvPicPr>
+                            <a:picLocks noChangeAspect="1" noChangeArrowheads="1"/>
+                          </pic:cNvPicPr>
+                        </pic:nvPicPr>
+                        <pic:blipFill>
+                          <a:blip r:embed="rId44" cstate="print">
+                            <a:extLst>
+                              <a:ext uri="{28A0092B-C50C-407E-A947-70E740481C1C}">
+                                <a14:useLocalDpi xmlns:a14="http://schemas.microsoft.com/office/drawing/2010/main" val="0"/>
+                              </a:ext>
+                            </a:extLst>
+                          </a:blip>
+                          <a:srcRect/>
+                          <a:stretch>
+                            <a:fillRect/>
+                          </a:stretch>
+                        </pic:blipFill>
+                        <pic:spPr bwMode="auto">
+                          <a:xfrm>
+                            <a:off x="0" y="0"/>
+                            <a:ext cx="1482786" cy="1216348"/>
+                          </a:xfrm>
+                          <a:prstGeom prst="rect">
+                            <a:avLst/>
+                          </a:prstGeom>
+                          <a:noFill/>
+                          <a:ln>
+                            <a:noFill/>
+                          </a:ln>
+                        </pic:spPr>
+                      </pic:pic>
+                    </a:graphicData>
+                  </a:graphic>
+                </wp:inline>
+              </w:drawing>
+            </w:r>
+          </w:p>
+        </w:tc>
+        <w:tc>
+          <w:tcPr>
+            <w:tcW w:w="2377" w:type="dxa"/>
+          </w:tcPr>
+          <w:p>
+            <w:pPr>
+              <w:spacing w:line="360" w:lineRule="auto"/>
+              <w:jc w:val="center"/>
+              <w:cnfStyle w:val="000000000000" w:firstRow="0" w:lastRow="0" w:firstColumn="0" w:lastColumn="0" w:oddVBand="0" w:evenVBand="0" w:oddHBand="0" w:evenHBand="0" w:firstRowFirstColumn="0" w:firstRowLastColumn="0" w:lastRowFirstColumn="0" w:lastRowLastColumn="0"/>
+              <w:rPr>
+                <w:sz w:val="24"/>
+                <w:szCs w:val="24"/>
+              </w:rPr>
+            </w:pPr>
+            <w:r>
+              <w:rPr>
+                <w:noProof/>
+                <w:sz w:val="24"/>
+                <w:szCs w:val="24"/>
+              </w:rPr>
+              <w:drawing>
+                <wp:inline distT="0" distB="0" distL="0" distR="0">
+                  <wp:extent cx="963530" cy="1082040"/>
+                  <wp:effectExtent l="0" t="0" r="8255" b="3810"/>
+                  <wp:docPr id="70" name="Imagen 70"/>
+                  <wp:cNvGraphicFramePr>
+                    <a:graphicFrameLocks xmlns:a="http://schemas.openxmlformats.org/drawingml/2006/main" noChangeAspect="1"/>
+                  </wp:cNvGraphicFramePr>
+                  <a:graphic xmlns:a="http://schemas.openxmlformats.org/drawingml/2006/main">
+                    <a:graphicData uri="http://schemas.openxmlformats.org/drawingml/2006/picture">
+                      <pic:pic xmlns:pic="http://schemas.openxmlformats.org/drawingml/2006/picture">
+                        <pic:nvPicPr>
+                          <pic:cNvPr id="0" name="Picture 10"/>
+                          <pic:cNvPicPr>
+                            <a:picLocks noChangeAspect="1" noChangeArrowheads="1"/>
+                          </pic:cNvPicPr>
+                        </pic:nvPicPr>
+                        <pic:blipFill>
+                          <a:blip r:embed="rId45" cstate="print">
+                            <a:extLst>
+                              <a:ext uri="{28A0092B-C50C-407E-A947-70E740481C1C}">
+                                <a14:useLocalDpi xmlns:a14="http://schemas.microsoft.com/office/drawing/2010/main" val="0"/>
+                              </a:ext>
+                            </a:extLst>
+                          </a:blip>
+                          <a:srcRect/>
+                          <a:stretch>
+                            <a:fillRect/>
+                          </a:stretch>
+                        </pic:blipFill>
+                        <pic:spPr bwMode="auto">
+                          <a:xfrm>
+                            <a:off x="0" y="0"/>
+                            <a:ext cx="976399" cy="1096492"/>
+                          </a:xfrm>
+                          <a:prstGeom prst="rect">
+                            <a:avLst/>
+                          </a:prstGeom>
+                          <a:noFill/>
+                          <a:ln>
+                            <a:noFill/>
+                          </a:ln>
+                        </pic:spPr>
+                      </pic:pic>
+                    </a:graphicData>
+                  </a:graphic>
+                </wp:inline>
+              </w:drawing>
+            </w:r>
+          </w:p>
+        </w:tc>
+        <w:tc>
+          <w:tcPr>
+            <w:tcW w:w="2377" w:type="dxa"/>
+          </w:tcPr>
+          <w:p>
+            <w:pPr>
+              <w:spacing w:line="360" w:lineRule="auto"/>
+              <w:jc w:val="center"/>
+              <w:cnfStyle w:val="000000000000" w:firstRow="0" w:lastRow="0" w:firstColumn="0" w:lastColumn="0" w:oddVBand="0" w:evenVBand="0" w:oddHBand="0" w:evenHBand="0" w:firstRowFirstColumn="0" w:firstRowLastColumn="0" w:lastRowFirstColumn="0" w:lastRowLastColumn="0"/>
+              <w:rPr>
+                <w:sz w:val="24"/>
+                <w:szCs w:val="24"/>
+              </w:rPr>
+            </w:pPr>
+            <w:r>
+              <w:rPr>
+                <w:noProof/>
+                <w:sz w:val="24"/>
+                <w:szCs w:val="24"/>
+              </w:rPr>
+              <w:drawing>
+                <wp:inline distT="0" distB="0" distL="0" distR="0" wp14:anchorId="66EB7035" wp14:editId="713C82F5">
+                  <wp:extent cx="1110161" cy="972820"/>
+                  <wp:effectExtent l="0" t="0" r="0" b="0"/>
+                  <wp:docPr id="69" name="Imagen 69"/>
+                  <wp:cNvGraphicFramePr>
+                    <a:graphicFrameLocks xmlns:a="http://schemas.openxmlformats.org/drawingml/2006/main" noChangeAspect="1"/>
+                  </wp:cNvGraphicFramePr>
+                  <a:graphic xmlns:a="http://schemas.openxmlformats.org/drawingml/2006/main">
+                    <a:graphicData uri="http://schemas.openxmlformats.org/drawingml/2006/picture">
+                      <pic:pic xmlns:pic="http://schemas.openxmlformats.org/drawingml/2006/picture">
+                        <pic:nvPicPr>
+                          <pic:cNvPr id="0" name="Picture 9"/>
+                          <pic:cNvPicPr>
+                            <a:picLocks noChangeAspect="1" noChangeArrowheads="1"/>
+                          </pic:cNvPicPr>
+                        </pic:nvPicPr>
+                        <pic:blipFill>
+                          <a:blip r:embed="rId46" cstate="print">
+                            <a:extLst>
+                              <a:ext uri="{28A0092B-C50C-407E-A947-70E740481C1C}">
+                                <a14:useLocalDpi xmlns:a14="http://schemas.microsoft.com/office/drawing/2010/main" val="0"/>
+                              </a:ext>
+                            </a:extLst>
+                          </a:blip>
+                          <a:srcRect/>
+                          <a:stretch>
+                            <a:fillRect/>
+                          </a:stretch>
+                        </pic:blipFill>
+                        <pic:spPr bwMode="auto">
+                          <a:xfrm>
+                            <a:off x="0" y="0"/>
+                            <a:ext cx="1132993" cy="992827"/>
+                          </a:xfrm>
+                          <a:prstGeom prst="rect">
+                            <a:avLst/>
+                          </a:prstGeom>
+                          <a:noFill/>
+                          <a:ln>
+                            <a:noFill/>
+                          </a:ln>
+                        </pic:spPr>
+                      </pic:pic>
+                    </a:graphicData>
+                  </a:graphic>
+                </wp:inline>
+              </w:drawing>
+            </w:r>
           </w:p>
         </w:tc>
       </w:tr>
@@ -26242,10 +26680,10 @@
         <w:tblLook w:val="04A0" w:firstRow="1" w:lastRow="0" w:firstColumn="1" w:lastColumn="0" w:noHBand="0" w:noVBand="1"/>
       </w:tblPr>
       <w:tblGrid>
-        <w:gridCol w:w="2377"/>
-        <w:gridCol w:w="2377"/>
-        <w:gridCol w:w="2377"/>
-        <w:gridCol w:w="2377"/>
+        <w:gridCol w:w="1492"/>
+        <w:gridCol w:w="2712"/>
+        <w:gridCol w:w="2928"/>
+        <w:gridCol w:w="2376"/>
       </w:tblGrid>
       <w:tr>
         <w:trPr>
@@ -26465,8 +26903,8 @@
               </w:rPr>
               <w:drawing>
                 <wp:inline distT="0" distB="0" distL="0" distR="0">
-                  <wp:extent cx="1314450" cy="558136"/>
-                  <wp:effectExtent l="0" t="0" r="0" b="0"/>
+                  <wp:extent cx="1508181" cy="640397"/>
+                  <wp:effectExtent l="0" t="0" r="0" b="7620"/>
                   <wp:docPr id="71" name="Imagen 71"/>
                   <wp:cNvGraphicFramePr>
                     <a:graphicFrameLocks xmlns:a="http://schemas.openxmlformats.org/drawingml/2006/main" noChangeAspect="1"/>
@@ -26476,601 +26914,6 @@
                       <pic:pic xmlns:pic="http://schemas.openxmlformats.org/drawingml/2006/picture">
                         <pic:nvPicPr>
                           <pic:cNvPr id="0" name="Picture 11"/>
-                          <pic:cNvPicPr>
-                            <a:picLocks noChangeAspect="1" noChangeArrowheads="1"/>
-                          </pic:cNvPicPr>
-                        </pic:nvPicPr>
-                        <pic:blipFill>
-                          <a:blip r:embed="rId41" cstate="print">
-                            <a:extLst>
-                              <a:ext uri="{28A0092B-C50C-407E-A947-70E740481C1C}">
-                                <a14:useLocalDpi xmlns:a14="http://schemas.microsoft.com/office/drawing/2010/main" val="0"/>
-                              </a:ext>
-                            </a:extLst>
-                          </a:blip>
-                          <a:srcRect/>
-                          <a:stretch>
-                            <a:fillRect/>
-                          </a:stretch>
-                        </pic:blipFill>
-                        <pic:spPr bwMode="auto">
-                          <a:xfrm>
-                            <a:off x="0" y="0"/>
-                            <a:ext cx="1330001" cy="564739"/>
-                          </a:xfrm>
-                          <a:prstGeom prst="rect">
-                            <a:avLst/>
-                          </a:prstGeom>
-                          <a:noFill/>
-                          <a:ln>
-                            <a:noFill/>
-                          </a:ln>
-                        </pic:spPr>
-                      </pic:pic>
-                    </a:graphicData>
-                  </a:graphic>
-                </wp:inline>
-              </w:drawing>
-            </w:r>
-          </w:p>
-        </w:tc>
-        <w:tc>
-          <w:tcPr>
-            <w:tcW w:w="2377" w:type="dxa"/>
-          </w:tcPr>
-          <w:p>
-            <w:pPr>
-              <w:spacing w:line="360" w:lineRule="auto"/>
-              <w:jc w:val="center"/>
-              <w:cnfStyle w:val="000000000000" w:firstRow="0" w:lastRow="0" w:firstColumn="0" w:lastColumn="0" w:oddVBand="0" w:evenVBand="0" w:oddHBand="0" w:evenHBand="0" w:firstRowFirstColumn="0" w:firstRowLastColumn="0" w:lastRowFirstColumn="0" w:lastRowLastColumn="0"/>
-              <w:rPr>
-                <w:sz w:val="24"/>
-                <w:szCs w:val="24"/>
-              </w:rPr>
-            </w:pPr>
-            <w:r>
-              <w:rPr>
-                <w:noProof/>
-                <w:sz w:val="24"/>
-                <w:szCs w:val="24"/>
-              </w:rPr>
-              <w:drawing>
-                <wp:inline distT="0" distB="0" distL="0" distR="0">
-                  <wp:extent cx="1021081" cy="638175"/>
-                  <wp:effectExtent l="0" t="0" r="7620" b="0"/>
-                  <wp:docPr id="72" name="Imagen 72"/>
-                  <wp:cNvGraphicFramePr>
-                    <a:graphicFrameLocks xmlns:a="http://schemas.openxmlformats.org/drawingml/2006/main" noChangeAspect="1"/>
-                  </wp:cNvGraphicFramePr>
-                  <a:graphic xmlns:a="http://schemas.openxmlformats.org/drawingml/2006/main">
-                    <a:graphicData uri="http://schemas.openxmlformats.org/drawingml/2006/picture">
-                      <pic:pic xmlns:pic="http://schemas.openxmlformats.org/drawingml/2006/picture">
-                        <pic:nvPicPr>
-                          <pic:cNvPr id="0" name="Picture 12"/>
-                          <pic:cNvPicPr>
-                            <a:picLocks noChangeAspect="1" noChangeArrowheads="1"/>
-                          </pic:cNvPicPr>
-                        </pic:nvPicPr>
-                        <pic:blipFill>
-                          <a:blip r:embed="rId42" cstate="print">
-                            <a:extLst>
-                              <a:ext uri="{28A0092B-C50C-407E-A947-70E740481C1C}">
-                                <a14:useLocalDpi xmlns:a14="http://schemas.microsoft.com/office/drawing/2010/main" val="0"/>
-                              </a:ext>
-                            </a:extLst>
-                          </a:blip>
-                          <a:srcRect/>
-                          <a:stretch>
-                            <a:fillRect/>
-                          </a:stretch>
-                        </pic:blipFill>
-                        <pic:spPr bwMode="auto">
-                          <a:xfrm>
-                            <a:off x="0" y="0"/>
-                            <a:ext cx="1046065" cy="653790"/>
-                          </a:xfrm>
-                          <a:prstGeom prst="rect">
-                            <a:avLst/>
-                          </a:prstGeom>
-                          <a:noFill/>
-                          <a:ln>
-                            <a:noFill/>
-                          </a:ln>
-                        </pic:spPr>
-                      </pic:pic>
-                    </a:graphicData>
-                  </a:graphic>
-                </wp:inline>
-              </w:drawing>
-            </w:r>
-          </w:p>
-        </w:tc>
-        <w:tc>
-          <w:tcPr>
-            <w:tcW w:w="2377" w:type="dxa"/>
-          </w:tcPr>
-          <w:p>
-            <w:pPr>
-              <w:spacing w:line="360" w:lineRule="auto"/>
-              <w:jc w:val="both"/>
-              <w:cnfStyle w:val="000000000000" w:firstRow="0" w:lastRow="0" w:firstColumn="0" w:lastColumn="0" w:oddVBand="0" w:evenVBand="0" w:oddHBand="0" w:evenHBand="0" w:firstRowFirstColumn="0" w:firstRowLastColumn="0" w:lastRowFirstColumn="0" w:lastRowLastColumn="0"/>
-              <w:rPr>
-                <w:sz w:val="24"/>
-                <w:szCs w:val="24"/>
-              </w:rPr>
-            </w:pPr>
-          </w:p>
-        </w:tc>
-      </w:tr>
-      <w:tr>
-        <w:tc>
-          <w:tcPr>
-            <w:cnfStyle w:val="001000000000" w:firstRow="0" w:lastRow="0" w:firstColumn="1" w:lastColumn="0" w:oddVBand="0" w:evenVBand="0" w:oddHBand="0" w:evenHBand="0" w:firstRowFirstColumn="0" w:firstRowLastColumn="0" w:lastRowFirstColumn="0" w:lastRowLastColumn="0"/>
-            <w:tcW w:w="2377" w:type="dxa"/>
-          </w:tcPr>
-          <w:p>
-            <w:pPr>
-              <w:jc w:val="both"/>
-              <w:rPr>
-                <w:b w:val="0"/>
-                <w:bCs w:val="0"/>
-                <w:sz w:val="20"/>
-                <w:szCs w:val="20"/>
-              </w:rPr>
-            </w:pPr>
-            <w:r>
-              <w:rPr>
-                <w:b w:val="0"/>
-                <w:bCs w:val="0"/>
-                <w:sz w:val="20"/>
-                <w:szCs w:val="20"/>
-              </w:rPr>
-              <w:t xml:space="preserve">Desplegar la información de </w:t>
-            </w:r>
-            <w:r>
-              <w:rPr>
-                <w:b w:val="0"/>
-                <w:bCs w:val="0"/>
-                <w:sz w:val="20"/>
-                <w:szCs w:val="20"/>
-              </w:rPr>
-              <w:t>las variables</w:t>
-            </w:r>
-          </w:p>
-        </w:tc>
-        <w:tc>
-          <w:tcPr>
-            <w:tcW w:w="2377" w:type="dxa"/>
-          </w:tcPr>
-          <w:p>
-            <w:pPr>
-              <w:spacing w:line="360" w:lineRule="auto"/>
-              <w:jc w:val="both"/>
-              <w:cnfStyle w:val="000000000000" w:firstRow="0" w:lastRow="0" w:firstColumn="0" w:lastColumn="0" w:oddVBand="0" w:evenVBand="0" w:oddHBand="0" w:evenHBand="0" w:firstRowFirstColumn="0" w:firstRowLastColumn="0" w:lastRowFirstColumn="0" w:lastRowLastColumn="0"/>
-              <w:rPr>
-                <w:sz w:val="24"/>
-                <w:szCs w:val="24"/>
-              </w:rPr>
-            </w:pPr>
-            <w:r>
-              <w:rPr>
-                <w:noProof/>
-              </w:rPr>
-              <w:drawing>
-                <wp:anchor distT="0" distB="0" distL="114300" distR="114300" simplePos="0" relativeHeight="251735040" behindDoc="0" locked="0" layoutInCell="1" allowOverlap="1" wp14:anchorId="1C3326ED" wp14:editId="71690160">
-                  <wp:simplePos x="0" y="0"/>
-                  <wp:positionH relativeFrom="column">
-                    <wp:posOffset>201930</wp:posOffset>
-                  </wp:positionH>
-                  <wp:positionV relativeFrom="paragraph">
-                    <wp:posOffset>-99060</wp:posOffset>
-                  </wp:positionV>
-                  <wp:extent cx="572135" cy="1027430"/>
-                  <wp:effectExtent l="953" t="0" r="317" b="318"/>
-                  <wp:wrapSquare wrapText="bothSides"/>
-                  <wp:docPr id="73" name="Imagen 73"/>
-                  <wp:cNvGraphicFramePr>
-                    <a:graphicFrameLocks xmlns:a="http://schemas.openxmlformats.org/drawingml/2006/main" noChangeAspect="1"/>
-                  </wp:cNvGraphicFramePr>
-                  <a:graphic xmlns:a="http://schemas.openxmlformats.org/drawingml/2006/main">
-                    <a:graphicData uri="http://schemas.openxmlformats.org/drawingml/2006/picture">
-                      <pic:pic xmlns:pic="http://schemas.openxmlformats.org/drawingml/2006/picture">
-                        <pic:nvPicPr>
-                          <pic:cNvPr id="0" name="Picture 2"/>
-                          <pic:cNvPicPr>
-                            <a:picLocks noChangeAspect="1" noChangeArrowheads="1"/>
-                          </pic:cNvPicPr>
-                        </pic:nvPicPr>
-                        <pic:blipFill rotWithShape="1">
-                          <a:blip r:embed="rId43" cstate="print">
-                            <a:extLst>
-                              <a:ext uri="{28A0092B-C50C-407E-A947-70E740481C1C}">
-                                <a14:useLocalDpi xmlns:a14="http://schemas.microsoft.com/office/drawing/2010/main" val="0"/>
-                              </a:ext>
-                            </a:extLst>
-                          </a:blip>
-                          <a:srcRect l="68431" t="58812"/>
-                          <a:stretch/>
-                        </pic:blipFill>
-                        <pic:spPr bwMode="auto">
-                          <a:xfrm rot="16200000">
-                            <a:off x="0" y="0"/>
-                            <a:ext cx="572135" cy="1027430"/>
-                          </a:xfrm>
-                          <a:prstGeom prst="rect">
-                            <a:avLst/>
-                          </a:prstGeom>
-                          <a:noFill/>
-                          <a:ln>
-                            <a:noFill/>
-                          </a:ln>
-                          <a:extLst>
-                            <a:ext uri="{53640926-AAD7-44D8-BBD7-CCE9431645EC}">
-                              <a14:shadowObscured xmlns:a14="http://schemas.microsoft.com/office/drawing/2010/main"/>
-                            </a:ext>
-                          </a:extLst>
-                        </pic:spPr>
-                      </pic:pic>
-                    </a:graphicData>
-                  </a:graphic>
-                  <wp14:sizeRelH relativeFrom="page">
-                    <wp14:pctWidth>0</wp14:pctWidth>
-                  </wp14:sizeRelH>
-                  <wp14:sizeRelV relativeFrom="page">
-                    <wp14:pctHeight>0</wp14:pctHeight>
-                  </wp14:sizeRelV>
-                </wp:anchor>
-              </w:drawing>
-            </w:r>
-          </w:p>
-        </w:tc>
-        <w:tc>
-          <w:tcPr>
-            <w:tcW w:w="2377" w:type="dxa"/>
-            <w:vAlign w:val="center"/>
-          </w:tcPr>
-          <w:p>
-            <w:pPr>
-              <w:spacing w:line="360" w:lineRule="auto"/>
-              <w:jc w:val="center"/>
-              <w:cnfStyle w:val="000000000000" w:firstRow="0" w:lastRow="0" w:firstColumn="0" w:lastColumn="0" w:oddVBand="0" w:evenVBand="0" w:oddHBand="0" w:evenHBand="0" w:firstRowFirstColumn="0" w:firstRowLastColumn="0" w:lastRowFirstColumn="0" w:lastRowLastColumn="0"/>
-              <w:rPr>
-                <w:sz w:val="24"/>
-                <w:szCs w:val="24"/>
-              </w:rPr>
-            </w:pPr>
-            <w:r>
-              <w:rPr>
-                <w:noProof/>
-                <w:sz w:val="24"/>
-                <w:szCs w:val="24"/>
-              </w:rPr>
-              <w:drawing>
-                <wp:inline distT="0" distB="0" distL="0" distR="0" wp14:anchorId="59DE0C25" wp14:editId="3684D523">
-                  <wp:extent cx="983271" cy="1212954"/>
-                  <wp:effectExtent l="0" t="635" r="6985" b="6985"/>
-                  <wp:docPr id="98" name="Imagen 98"/>
-                  <wp:cNvGraphicFramePr>
-                    <a:graphicFrameLocks xmlns:a="http://schemas.openxmlformats.org/drawingml/2006/main" noChangeAspect="1"/>
-                  </wp:cNvGraphicFramePr>
-                  <a:graphic xmlns:a="http://schemas.openxmlformats.org/drawingml/2006/main">
-                    <a:graphicData uri="http://schemas.openxmlformats.org/drawingml/2006/picture">
-                      <pic:pic xmlns:pic="http://schemas.openxmlformats.org/drawingml/2006/picture">
-                        <pic:nvPicPr>
-                          <pic:cNvPr id="0" name="Picture 28"/>
-                          <pic:cNvPicPr>
-                            <a:picLocks noChangeAspect="1" noChangeArrowheads="1"/>
-                          </pic:cNvPicPr>
-                        </pic:nvPicPr>
-                        <pic:blipFill rotWithShape="1">
-                          <a:blip r:embed="rId44" cstate="print">
-                            <a:extLst>
-                              <a:ext uri="{28A0092B-C50C-407E-A947-70E740481C1C}">
-                                <a14:useLocalDpi xmlns:a14="http://schemas.microsoft.com/office/drawing/2010/main" val="0"/>
-                              </a:ext>
-                            </a:extLst>
-                          </a:blip>
-                          <a:srcRect l="10709" t="8490" b="11403"/>
-                          <a:stretch/>
-                        </pic:blipFill>
-                        <pic:spPr bwMode="auto">
-                          <a:xfrm rot="16200000">
-                            <a:off x="0" y="0"/>
-                            <a:ext cx="991906" cy="1223606"/>
-                          </a:xfrm>
-                          <a:prstGeom prst="rect">
-                            <a:avLst/>
-                          </a:prstGeom>
-                          <a:noFill/>
-                          <a:ln>
-                            <a:noFill/>
-                          </a:ln>
-                          <a:extLst>
-                            <a:ext uri="{53640926-AAD7-44D8-BBD7-CCE9431645EC}">
-                              <a14:shadowObscured xmlns:a14="http://schemas.microsoft.com/office/drawing/2010/main"/>
-                            </a:ext>
-                          </a:extLst>
-                        </pic:spPr>
-                      </pic:pic>
-                    </a:graphicData>
-                  </a:graphic>
-                </wp:inline>
-              </w:drawing>
-            </w:r>
-          </w:p>
-        </w:tc>
-        <w:tc>
-          <w:tcPr>
-            <w:tcW w:w="2377" w:type="dxa"/>
-          </w:tcPr>
-          <w:p>
-            <w:pPr>
-              <w:spacing w:line="360" w:lineRule="auto"/>
-              <w:jc w:val="both"/>
-              <w:cnfStyle w:val="000000000000" w:firstRow="0" w:lastRow="0" w:firstColumn="0" w:lastColumn="0" w:oddVBand="0" w:evenVBand="0" w:oddHBand="0" w:evenHBand="0" w:firstRowFirstColumn="0" w:firstRowLastColumn="0" w:lastRowFirstColumn="0" w:lastRowLastColumn="0"/>
-              <w:rPr>
-                <w:sz w:val="24"/>
-                <w:szCs w:val="24"/>
-              </w:rPr>
-            </w:pPr>
-          </w:p>
-        </w:tc>
-      </w:tr>
-      <w:tr>
-        <w:tc>
-          <w:tcPr>
-            <w:cnfStyle w:val="001000000000" w:firstRow="0" w:lastRow="0" w:firstColumn="1" w:lastColumn="0" w:oddVBand="0" w:evenVBand="0" w:oddHBand="0" w:evenHBand="0" w:firstRowFirstColumn="0" w:firstRowLastColumn="0" w:lastRowFirstColumn="0" w:lastRowLastColumn="0"/>
-            <w:tcW w:w="2377" w:type="dxa"/>
-          </w:tcPr>
-          <w:p>
-            <w:pPr>
-              <w:jc w:val="both"/>
-              <w:rPr>
-                <w:b w:val="0"/>
-                <w:bCs w:val="0"/>
-                <w:sz w:val="20"/>
-                <w:szCs w:val="20"/>
-              </w:rPr>
-            </w:pPr>
-            <w:r>
-              <w:rPr>
-                <w:b w:val="0"/>
-                <w:bCs w:val="0"/>
-                <w:sz w:val="20"/>
-                <w:szCs w:val="20"/>
-              </w:rPr>
-              <w:t>Administrar</w:t>
-            </w:r>
-            <w:r>
-              <w:rPr>
-                <w:b w:val="0"/>
-                <w:bCs w:val="0"/>
-                <w:sz w:val="20"/>
-                <w:szCs w:val="20"/>
-              </w:rPr>
-              <w:t xml:space="preserve"> los datos de las variables de estudio de manera local y remota </w:t>
-            </w:r>
-          </w:p>
-        </w:tc>
-        <w:tc>
-          <w:tcPr>
-            <w:tcW w:w="2377" w:type="dxa"/>
-          </w:tcPr>
-          <w:p>
-            <w:pPr>
-              <w:spacing w:line="360" w:lineRule="auto"/>
-              <w:jc w:val="center"/>
-              <w:cnfStyle w:val="000000000000" w:firstRow="0" w:lastRow="0" w:firstColumn="0" w:lastColumn="0" w:oddVBand="0" w:evenVBand="0" w:oddHBand="0" w:evenHBand="0" w:firstRowFirstColumn="0" w:firstRowLastColumn="0" w:lastRowFirstColumn="0" w:lastRowLastColumn="0"/>
-              <w:rPr>
-                <w:sz w:val="24"/>
-                <w:szCs w:val="24"/>
-              </w:rPr>
-            </w:pPr>
-            <w:r>
-              <w:rPr>
-                <w:noProof/>
-                <w:sz w:val="24"/>
-                <w:szCs w:val="24"/>
-              </w:rPr>
-              <w:drawing>
-                <wp:inline distT="0" distB="0" distL="0" distR="0">
-                  <wp:extent cx="952500" cy="762000"/>
-                  <wp:effectExtent l="0" t="0" r="0" b="0"/>
-                  <wp:docPr id="74" name="Imagen 74"/>
-                  <wp:cNvGraphicFramePr>
-                    <a:graphicFrameLocks xmlns:a="http://schemas.openxmlformats.org/drawingml/2006/main" noChangeAspect="1"/>
-                  </wp:cNvGraphicFramePr>
-                  <a:graphic xmlns:a="http://schemas.openxmlformats.org/drawingml/2006/main">
-                    <a:graphicData uri="http://schemas.openxmlformats.org/drawingml/2006/picture">
-                      <pic:pic xmlns:pic="http://schemas.openxmlformats.org/drawingml/2006/picture">
-                        <pic:nvPicPr>
-                          <pic:cNvPr id="0" name="Picture 13"/>
-                          <pic:cNvPicPr>
-                            <a:picLocks noChangeAspect="1" noChangeArrowheads="1"/>
-                          </pic:cNvPicPr>
-                        </pic:nvPicPr>
-                        <pic:blipFill>
-                          <a:blip r:embed="rId45" cstate="print">
-                            <a:extLst>
-                              <a:ext uri="{28A0092B-C50C-407E-A947-70E740481C1C}">
-                                <a14:useLocalDpi xmlns:a14="http://schemas.microsoft.com/office/drawing/2010/main" val="0"/>
-                              </a:ext>
-                            </a:extLst>
-                          </a:blip>
-                          <a:srcRect/>
-                          <a:stretch>
-                            <a:fillRect/>
-                          </a:stretch>
-                        </pic:blipFill>
-                        <pic:spPr bwMode="auto">
-                          <a:xfrm>
-                            <a:off x="0" y="0"/>
-                            <a:ext cx="956744" cy="765395"/>
-                          </a:xfrm>
-                          <a:prstGeom prst="rect">
-                            <a:avLst/>
-                          </a:prstGeom>
-                          <a:noFill/>
-                          <a:ln>
-                            <a:noFill/>
-                          </a:ln>
-                        </pic:spPr>
-                      </pic:pic>
-                    </a:graphicData>
-                  </a:graphic>
-                </wp:inline>
-              </w:drawing>
-            </w:r>
-          </w:p>
-        </w:tc>
-        <w:tc>
-          <w:tcPr>
-            <w:tcW w:w="2377" w:type="dxa"/>
-          </w:tcPr>
-          <w:p>
-            <w:pPr>
-              <w:spacing w:line="360" w:lineRule="auto"/>
-              <w:jc w:val="center"/>
-              <w:cnfStyle w:val="000000000000" w:firstRow="0" w:lastRow="0" w:firstColumn="0" w:lastColumn="0" w:oddVBand="0" w:evenVBand="0" w:oddHBand="0" w:evenHBand="0" w:firstRowFirstColumn="0" w:firstRowLastColumn="0" w:lastRowFirstColumn="0" w:lastRowLastColumn="0"/>
-              <w:rPr>
-                <w:sz w:val="24"/>
-                <w:szCs w:val="24"/>
-              </w:rPr>
-            </w:pPr>
-            <w:r>
-              <w:rPr>
-                <w:noProof/>
-                <w:sz w:val="24"/>
-                <w:szCs w:val="24"/>
-              </w:rPr>
-              <w:drawing>
-                <wp:inline distT="0" distB="0" distL="0" distR="0" wp14:anchorId="713CC2E3" wp14:editId="430D615F">
-                  <wp:extent cx="1123950" cy="622187"/>
-                  <wp:effectExtent l="0" t="0" r="0" b="6985"/>
-                  <wp:docPr id="75" name="Imagen 75"/>
-                  <wp:cNvGraphicFramePr>
-                    <a:graphicFrameLocks xmlns:a="http://schemas.openxmlformats.org/drawingml/2006/main" noChangeAspect="1"/>
-                  </wp:cNvGraphicFramePr>
-                  <a:graphic xmlns:a="http://schemas.openxmlformats.org/drawingml/2006/main">
-                    <a:graphicData uri="http://schemas.openxmlformats.org/drawingml/2006/picture">
-                      <pic:pic xmlns:pic="http://schemas.openxmlformats.org/drawingml/2006/picture">
-                        <pic:nvPicPr>
-                          <pic:cNvPr id="0" name="Picture 14"/>
-                          <pic:cNvPicPr>
-                            <a:picLocks noChangeAspect="1" noChangeArrowheads="1"/>
-                          </pic:cNvPicPr>
-                        </pic:nvPicPr>
-                        <pic:blipFill>
-                          <a:blip r:embed="rId46" cstate="print">
-                            <a:extLst>
-                              <a:ext uri="{28A0092B-C50C-407E-A947-70E740481C1C}">
-                                <a14:useLocalDpi xmlns:a14="http://schemas.microsoft.com/office/drawing/2010/main" val="0"/>
-                              </a:ext>
-                            </a:extLst>
-                          </a:blip>
-                          <a:srcRect/>
-                          <a:stretch>
-                            <a:fillRect/>
-                          </a:stretch>
-                        </pic:blipFill>
-                        <pic:spPr bwMode="auto">
-                          <a:xfrm>
-                            <a:off x="0" y="0"/>
-                            <a:ext cx="1133133" cy="627270"/>
-                          </a:xfrm>
-                          <a:prstGeom prst="rect">
-                            <a:avLst/>
-                          </a:prstGeom>
-                          <a:noFill/>
-                          <a:ln>
-                            <a:noFill/>
-                          </a:ln>
-                        </pic:spPr>
-                      </pic:pic>
-                    </a:graphicData>
-                  </a:graphic>
-                </wp:inline>
-              </w:drawing>
-            </w:r>
-          </w:p>
-        </w:tc>
-        <w:tc>
-          <w:tcPr>
-            <w:tcW w:w="2377" w:type="dxa"/>
-          </w:tcPr>
-          <w:p>
-            <w:pPr>
-              <w:spacing w:line="360" w:lineRule="auto"/>
-              <w:jc w:val="both"/>
-              <w:cnfStyle w:val="000000000000" w:firstRow="0" w:lastRow="0" w:firstColumn="0" w:lastColumn="0" w:oddVBand="0" w:evenVBand="0" w:oddHBand="0" w:evenHBand="0" w:firstRowFirstColumn="0" w:firstRowLastColumn="0" w:lastRowFirstColumn="0" w:lastRowLastColumn="0"/>
-              <w:rPr>
-                <w:sz w:val="24"/>
-                <w:szCs w:val="24"/>
-              </w:rPr>
-            </w:pPr>
-          </w:p>
-        </w:tc>
-      </w:tr>
-      <w:tr>
-        <w:tc>
-          <w:tcPr>
-            <w:cnfStyle w:val="001000000000" w:firstRow="0" w:lastRow="0" w:firstColumn="1" w:lastColumn="0" w:oddVBand="0" w:evenVBand="0" w:oddHBand="0" w:evenHBand="0" w:firstRowFirstColumn="0" w:firstRowLastColumn="0" w:lastRowFirstColumn="0" w:lastRowLastColumn="0"/>
-            <w:tcW w:w="2377" w:type="dxa"/>
-          </w:tcPr>
-          <w:p>
-            <w:pPr>
-              <w:jc w:val="both"/>
-              <w:rPr>
-                <w:b w:val="0"/>
-                <w:bCs w:val="0"/>
-                <w:sz w:val="20"/>
-                <w:szCs w:val="20"/>
-              </w:rPr>
-            </w:pPr>
-            <w:r>
-              <w:rPr>
-                <w:b w:val="0"/>
-                <w:bCs w:val="0"/>
-                <w:sz w:val="20"/>
-                <w:szCs w:val="20"/>
-              </w:rPr>
-              <w:t>Mostrar los estados de energía, circulación y recirculación del agua</w:t>
-            </w:r>
-          </w:p>
-        </w:tc>
-        <w:tc>
-          <w:tcPr>
-            <w:tcW w:w="2377" w:type="dxa"/>
-          </w:tcPr>
-          <w:p>
-            <w:pPr>
-              <w:spacing w:line="360" w:lineRule="auto"/>
-              <w:jc w:val="center"/>
-              <w:cnfStyle w:val="000000000000" w:firstRow="0" w:lastRow="0" w:firstColumn="0" w:lastColumn="0" w:oddVBand="0" w:evenVBand="0" w:oddHBand="0" w:evenHBand="0" w:firstRowFirstColumn="0" w:firstRowLastColumn="0" w:lastRowFirstColumn="0" w:lastRowLastColumn="0"/>
-              <w:rPr>
-                <w:sz w:val="24"/>
-                <w:szCs w:val="24"/>
-              </w:rPr>
-            </w:pPr>
-            <w:r>
-              <w:rPr>
-                <w:noProof/>
-                <w:sz w:val="24"/>
-                <w:szCs w:val="24"/>
-              </w:rPr>
-              <w:drawing>
-                <wp:inline distT="0" distB="0" distL="0" distR="0">
-                  <wp:extent cx="885825" cy="693387"/>
-                  <wp:effectExtent l="0" t="0" r="0" b="0"/>
-                  <wp:docPr id="76" name="Imagen 76"/>
-                  <wp:cNvGraphicFramePr>
-                    <a:graphicFrameLocks xmlns:a="http://schemas.openxmlformats.org/drawingml/2006/main" noChangeAspect="1"/>
-                  </wp:cNvGraphicFramePr>
-                  <a:graphic xmlns:a="http://schemas.openxmlformats.org/drawingml/2006/main">
-                    <a:graphicData uri="http://schemas.openxmlformats.org/drawingml/2006/picture">
-                      <pic:pic xmlns:pic="http://schemas.openxmlformats.org/drawingml/2006/picture">
-                        <pic:nvPicPr>
-                          <pic:cNvPr id="0" name="Picture 15"/>
                           <pic:cNvPicPr>
                             <a:picLocks noChangeAspect="1" noChangeArrowheads="1"/>
                           </pic:cNvPicPr>
@@ -27091,7 +26934,7 @@
                         <pic:spPr bwMode="auto">
                           <a:xfrm>
                             <a:off x="0" y="0"/>
-                            <a:ext cx="895330" cy="700827"/>
+                            <a:ext cx="1543350" cy="655330"/>
                           </a:xfrm>
                           <a:prstGeom prst="rect">
                             <a:avLst/>
@@ -27126,14 +26969,12 @@
             <w:r>
               <w:rPr>
                 <w:noProof/>
-                <w:sz w:val="24"/>
-                <w:szCs w:val="24"/>
               </w:rPr>
               <w:drawing>
                 <wp:inline distT="0" distB="0" distL="0" distR="0">
-                  <wp:extent cx="762000" cy="762000"/>
-                  <wp:effectExtent l="0" t="0" r="0" b="0"/>
-                  <wp:docPr id="77" name="Imagen 77"/>
+                  <wp:extent cx="1318260" cy="869575"/>
+                  <wp:effectExtent l="0" t="0" r="0" b="6985"/>
+                  <wp:docPr id="113" name="Imagen 113"/>
                   <wp:cNvGraphicFramePr>
                     <a:graphicFrameLocks xmlns:a="http://schemas.openxmlformats.org/drawingml/2006/main" noChangeAspect="1"/>
                   </wp:cNvGraphicFramePr>
@@ -27162,7 +27003,7 @@
                         <pic:spPr bwMode="auto">
                           <a:xfrm>
                             <a:off x="0" y="0"/>
-                            <a:ext cx="762000" cy="762000"/>
+                            <a:ext cx="1342077" cy="885286"/>
                           </a:xfrm>
                           <a:prstGeom prst="rect">
                             <a:avLst/>
@@ -27194,6 +27035,61 @@
                 <w:szCs w:val="24"/>
               </w:rPr>
             </w:pPr>
+            <w:r>
+              <w:rPr>
+                <w:noProof/>
+                <w:sz w:val="24"/>
+                <w:szCs w:val="24"/>
+              </w:rPr>
+              <w:drawing>
+                <wp:inline distT="0" distB="0" distL="0" distR="0" wp14:anchorId="1DED9BBE" wp14:editId="3F7C8CE2">
+                  <wp:extent cx="1146050" cy="716280"/>
+                  <wp:effectExtent l="0" t="0" r="0" b="7620"/>
+                  <wp:docPr id="72" name="Imagen 72"/>
+                  <wp:cNvGraphicFramePr>
+                    <a:graphicFrameLocks xmlns:a="http://schemas.openxmlformats.org/drawingml/2006/main" noChangeAspect="1"/>
+                  </wp:cNvGraphicFramePr>
+                  <a:graphic xmlns:a="http://schemas.openxmlformats.org/drawingml/2006/main">
+                    <a:graphicData uri="http://schemas.openxmlformats.org/drawingml/2006/picture">
+                      <pic:pic xmlns:pic="http://schemas.openxmlformats.org/drawingml/2006/picture">
+                        <pic:nvPicPr>
+                          <pic:cNvPr id="0" name="Picture 12"/>
+                          <pic:cNvPicPr>
+                            <a:picLocks noChangeAspect="1" noChangeArrowheads="1"/>
+                          </pic:cNvPicPr>
+                        </pic:nvPicPr>
+                        <pic:blipFill>
+                          <a:blip r:embed="rId49" cstate="print">
+                            <a:extLst>
+                              <a:ext uri="{28A0092B-C50C-407E-A947-70E740481C1C}">
+                                <a14:useLocalDpi xmlns:a14="http://schemas.microsoft.com/office/drawing/2010/main" val="0"/>
+                              </a:ext>
+                            </a:extLst>
+                          </a:blip>
+                          <a:srcRect/>
+                          <a:stretch>
+                            <a:fillRect/>
+                          </a:stretch>
+                        </pic:blipFill>
+                        <pic:spPr bwMode="auto">
+                          <a:xfrm>
+                            <a:off x="0" y="0"/>
+                            <a:ext cx="1175835" cy="734896"/>
+                          </a:xfrm>
+                          <a:prstGeom prst="rect">
+                            <a:avLst/>
+                          </a:prstGeom>
+                          <a:noFill/>
+                          <a:ln>
+                            <a:noFill/>
+                          </a:ln>
+                        </pic:spPr>
+                      </pic:pic>
+                    </a:graphicData>
+                  </a:graphic>
+                </wp:inline>
+              </w:drawing>
+            </w:r>
           </w:p>
         </w:tc>
       </w:tr>
@@ -27205,8 +27101,275 @@
           </w:tcPr>
           <w:p>
             <w:pPr>
+              <w:jc w:val="both"/>
+              <w:rPr>
+                <w:b w:val="0"/>
+                <w:bCs w:val="0"/>
+                <w:sz w:val="20"/>
+                <w:szCs w:val="20"/>
+              </w:rPr>
+            </w:pPr>
+            <w:r>
+              <w:rPr>
+                <w:b w:val="0"/>
+                <w:bCs w:val="0"/>
+                <w:sz w:val="20"/>
+                <w:szCs w:val="20"/>
+              </w:rPr>
+              <w:lastRenderedPageBreak/>
+              <w:t xml:space="preserve">Desplegar la información de </w:t>
+            </w:r>
+            <w:r>
+              <w:rPr>
+                <w:b w:val="0"/>
+                <w:bCs w:val="0"/>
+                <w:sz w:val="20"/>
+                <w:szCs w:val="20"/>
+              </w:rPr>
+              <w:t>las variables</w:t>
+            </w:r>
+          </w:p>
+        </w:tc>
+        <w:tc>
+          <w:tcPr>
+            <w:tcW w:w="2377" w:type="dxa"/>
+          </w:tcPr>
+          <w:p>
+            <w:pPr>
               <w:spacing w:line="360" w:lineRule="auto"/>
               <w:jc w:val="both"/>
+              <w:cnfStyle w:val="000000000000" w:firstRow="0" w:lastRow="0" w:firstColumn="0" w:lastColumn="0" w:oddVBand="0" w:evenVBand="0" w:oddHBand="0" w:evenHBand="0" w:firstRowFirstColumn="0" w:firstRowLastColumn="0" w:lastRowFirstColumn="0" w:lastRowLastColumn="0"/>
+              <w:rPr>
+                <w:sz w:val="24"/>
+                <w:szCs w:val="24"/>
+              </w:rPr>
+            </w:pPr>
+            <w:r>
+              <w:rPr>
+                <w:noProof/>
+              </w:rPr>
+              <w:drawing>
+                <wp:anchor distT="0" distB="0" distL="114300" distR="114300" simplePos="0" relativeHeight="251773952" behindDoc="0" locked="0" layoutInCell="1" allowOverlap="1" wp14:anchorId="12A3F98A" wp14:editId="37A8EDB0">
+                  <wp:simplePos x="0" y="0"/>
+                  <wp:positionH relativeFrom="column">
+                    <wp:posOffset>341630</wp:posOffset>
+                  </wp:positionH>
+                  <wp:positionV relativeFrom="paragraph">
+                    <wp:posOffset>-152400</wp:posOffset>
+                  </wp:positionV>
+                  <wp:extent cx="862330" cy="1550035"/>
+                  <wp:effectExtent l="0" t="953" r="0" b="0"/>
+                  <wp:wrapSquare wrapText="bothSides"/>
+                  <wp:docPr id="73" name="Imagen 73"/>
+                  <wp:cNvGraphicFramePr>
+                    <a:graphicFrameLocks xmlns:a="http://schemas.openxmlformats.org/drawingml/2006/main" noChangeAspect="1"/>
+                  </wp:cNvGraphicFramePr>
+                  <a:graphic xmlns:a="http://schemas.openxmlformats.org/drawingml/2006/main">
+                    <a:graphicData uri="http://schemas.openxmlformats.org/drawingml/2006/picture">
+                      <pic:pic xmlns:pic="http://schemas.openxmlformats.org/drawingml/2006/picture">
+                        <pic:nvPicPr>
+                          <pic:cNvPr id="0" name="Picture 2"/>
+                          <pic:cNvPicPr>
+                            <a:picLocks noChangeAspect="1" noChangeArrowheads="1"/>
+                          </pic:cNvPicPr>
+                        </pic:nvPicPr>
+                        <pic:blipFill rotWithShape="1">
+                          <a:blip r:embed="rId50" cstate="print">
+                            <a:extLst>
+                              <a:ext uri="{28A0092B-C50C-407E-A947-70E740481C1C}">
+                                <a14:useLocalDpi xmlns:a14="http://schemas.microsoft.com/office/drawing/2010/main" val="0"/>
+                              </a:ext>
+                            </a:extLst>
+                          </a:blip>
+                          <a:srcRect l="68431" t="58812"/>
+                          <a:stretch/>
+                        </pic:blipFill>
+                        <pic:spPr bwMode="auto">
+                          <a:xfrm rot="16200000">
+                            <a:off x="0" y="0"/>
+                            <a:ext cx="862330" cy="1550035"/>
+                          </a:xfrm>
+                          <a:prstGeom prst="rect">
+                            <a:avLst/>
+                          </a:prstGeom>
+                          <a:noFill/>
+                          <a:ln>
+                            <a:noFill/>
+                          </a:ln>
+                          <a:extLst>
+                            <a:ext uri="{53640926-AAD7-44D8-BBD7-CCE9431645EC}">
+                              <a14:shadowObscured xmlns:a14="http://schemas.microsoft.com/office/drawing/2010/main"/>
+                            </a:ext>
+                          </a:extLst>
+                        </pic:spPr>
+                      </pic:pic>
+                    </a:graphicData>
+                  </a:graphic>
+                  <wp14:sizeRelH relativeFrom="page">
+                    <wp14:pctWidth>0</wp14:pctWidth>
+                  </wp14:sizeRelH>
+                  <wp14:sizeRelV relativeFrom="page">
+                    <wp14:pctHeight>0</wp14:pctHeight>
+                  </wp14:sizeRelV>
+                </wp:anchor>
+              </w:drawing>
+            </w:r>
+          </w:p>
+        </w:tc>
+        <w:tc>
+          <w:tcPr>
+            <w:tcW w:w="2377" w:type="dxa"/>
+            <w:vAlign w:val="center"/>
+          </w:tcPr>
+          <w:p>
+            <w:pPr>
+              <w:spacing w:line="360" w:lineRule="auto"/>
+              <w:jc w:val="center"/>
+              <w:cnfStyle w:val="000000000000" w:firstRow="0" w:lastRow="0" w:firstColumn="0" w:lastColumn="0" w:oddVBand="0" w:evenVBand="0" w:oddHBand="0" w:evenHBand="0" w:firstRowFirstColumn="0" w:firstRowLastColumn="0" w:lastRowFirstColumn="0" w:lastRowLastColumn="0"/>
+              <w:rPr>
+                <w:sz w:val="24"/>
+                <w:szCs w:val="24"/>
+              </w:rPr>
+            </w:pPr>
+            <w:r>
+              <w:rPr>
+                <w:noProof/>
+              </w:rPr>
+              <w:drawing>
+                <wp:inline distT="0" distB="0" distL="0" distR="0" wp14:anchorId="6C5E9803" wp14:editId="03FAAED1">
+                  <wp:extent cx="1722120" cy="1447679"/>
+                  <wp:effectExtent l="0" t="0" r="0" b="635"/>
+                  <wp:docPr id="115" name="Imagen 115"/>
+                  <wp:cNvGraphicFramePr>
+                    <a:graphicFrameLocks xmlns:a="http://schemas.openxmlformats.org/drawingml/2006/main" noChangeAspect="1"/>
+                  </wp:cNvGraphicFramePr>
+                  <a:graphic xmlns:a="http://schemas.openxmlformats.org/drawingml/2006/main">
+                    <a:graphicData uri="http://schemas.openxmlformats.org/drawingml/2006/picture">
+                      <pic:pic xmlns:pic="http://schemas.openxmlformats.org/drawingml/2006/picture">
+                        <pic:nvPicPr>
+                          <pic:cNvPr id="0" name="Picture 20"/>
+                          <pic:cNvPicPr>
+                            <a:picLocks noChangeAspect="1" noChangeArrowheads="1"/>
+                          </pic:cNvPicPr>
+                        </pic:nvPicPr>
+                        <pic:blipFill>
+                          <a:blip r:embed="rId51" cstate="print">
+                            <a:extLst>
+                              <a:ext uri="{28A0092B-C50C-407E-A947-70E740481C1C}">
+                                <a14:useLocalDpi xmlns:a14="http://schemas.microsoft.com/office/drawing/2010/main" val="0"/>
+                              </a:ext>
+                            </a:extLst>
+                          </a:blip>
+                          <a:srcRect/>
+                          <a:stretch>
+                            <a:fillRect/>
+                          </a:stretch>
+                        </pic:blipFill>
+                        <pic:spPr bwMode="auto">
+                          <a:xfrm>
+                            <a:off x="0" y="0"/>
+                            <a:ext cx="1732598" cy="1456487"/>
+                          </a:xfrm>
+                          <a:prstGeom prst="rect">
+                            <a:avLst/>
+                          </a:prstGeom>
+                          <a:noFill/>
+                          <a:ln>
+                            <a:noFill/>
+                          </a:ln>
+                        </pic:spPr>
+                      </pic:pic>
+                    </a:graphicData>
+                  </a:graphic>
+                </wp:inline>
+              </w:drawing>
+            </w:r>
+          </w:p>
+        </w:tc>
+        <w:tc>
+          <w:tcPr>
+            <w:tcW w:w="2377" w:type="dxa"/>
+          </w:tcPr>
+          <w:p>
+            <w:pPr>
+              <w:spacing w:line="360" w:lineRule="auto"/>
+              <w:jc w:val="center"/>
+              <w:cnfStyle w:val="000000000000" w:firstRow="0" w:lastRow="0" w:firstColumn="0" w:lastColumn="0" w:oddVBand="0" w:evenVBand="0" w:oddHBand="0" w:evenHBand="0" w:firstRowFirstColumn="0" w:firstRowLastColumn="0" w:lastRowFirstColumn="0" w:lastRowLastColumn="0"/>
+              <w:rPr>
+                <w:sz w:val="24"/>
+                <w:szCs w:val="24"/>
+              </w:rPr>
+            </w:pPr>
+            <w:r>
+              <w:rPr>
+                <w:noProof/>
+                <w:sz w:val="24"/>
+                <w:szCs w:val="24"/>
+              </w:rPr>
+              <w:drawing>
+                <wp:inline distT="0" distB="0" distL="0" distR="0" wp14:anchorId="5C076B31" wp14:editId="23A81B48">
+                  <wp:extent cx="1020258" cy="1258581"/>
+                  <wp:effectExtent l="0" t="5080" r="3810" b="3810"/>
+                  <wp:docPr id="98" name="Imagen 98"/>
+                  <wp:cNvGraphicFramePr>
+                    <a:graphicFrameLocks xmlns:a="http://schemas.openxmlformats.org/drawingml/2006/main" noChangeAspect="1"/>
+                  </wp:cNvGraphicFramePr>
+                  <a:graphic xmlns:a="http://schemas.openxmlformats.org/drawingml/2006/main">
+                    <a:graphicData uri="http://schemas.openxmlformats.org/drawingml/2006/picture">
+                      <pic:pic xmlns:pic="http://schemas.openxmlformats.org/drawingml/2006/picture">
+                        <pic:nvPicPr>
+                          <pic:cNvPr id="0" name="Picture 28"/>
+                          <pic:cNvPicPr>
+                            <a:picLocks noChangeAspect="1" noChangeArrowheads="1"/>
+                          </pic:cNvPicPr>
+                        </pic:nvPicPr>
+                        <pic:blipFill rotWithShape="1">
+                          <a:blip r:embed="rId52" cstate="print">
+                            <a:extLst>
+                              <a:ext uri="{28A0092B-C50C-407E-A947-70E740481C1C}">
+                                <a14:useLocalDpi xmlns:a14="http://schemas.microsoft.com/office/drawing/2010/main" val="0"/>
+                              </a:ext>
+                            </a:extLst>
+                          </a:blip>
+                          <a:srcRect l="10709" t="8490" b="11403"/>
+                          <a:stretch/>
+                        </pic:blipFill>
+                        <pic:spPr bwMode="auto">
+                          <a:xfrm rot="16200000">
+                            <a:off x="0" y="0"/>
+                            <a:ext cx="1032668" cy="1273890"/>
+                          </a:xfrm>
+                          <a:prstGeom prst="rect">
+                            <a:avLst/>
+                          </a:prstGeom>
+                          <a:noFill/>
+                          <a:ln>
+                            <a:noFill/>
+                          </a:ln>
+                          <a:extLst>
+                            <a:ext uri="{53640926-AAD7-44D8-BBD7-CCE9431645EC}">
+                              <a14:shadowObscured xmlns:a14="http://schemas.microsoft.com/office/drawing/2010/main"/>
+                            </a:ext>
+                          </a:extLst>
+                        </pic:spPr>
+                      </pic:pic>
+                    </a:graphicData>
+                  </a:graphic>
+                </wp:inline>
+              </w:drawing>
+            </w:r>
+          </w:p>
+        </w:tc>
+      </w:tr>
+      <w:tr>
+        <w:tc>
+          <w:tcPr>
+            <w:cnfStyle w:val="001000000000" w:firstRow="0" w:lastRow="0" w:firstColumn="1" w:lastColumn="0" w:oddVBand="0" w:evenVBand="0" w:oddHBand="0" w:evenHBand="0" w:firstRowFirstColumn="0" w:firstRowLastColumn="0" w:lastRowFirstColumn="0" w:lastRowLastColumn="0"/>
+            <w:tcW w:w="2377" w:type="dxa"/>
+          </w:tcPr>
+          <w:p>
+            <w:pPr>
+              <w:jc w:val="both"/>
               <w:rPr>
                 <w:b w:val="0"/>
                 <w:bCs w:val="0"/>
@@ -27221,7 +27384,156 @@
                 <w:sz w:val="20"/>
                 <w:szCs w:val="20"/>
               </w:rPr>
-              <w:t>Generar una experiencia de usuario y usabilidad.</w:t>
+              <w:t>Administrar</w:t>
+            </w:r>
+            <w:r>
+              <w:rPr>
+                <w:b w:val="0"/>
+                <w:bCs w:val="0"/>
+                <w:sz w:val="20"/>
+                <w:szCs w:val="20"/>
+              </w:rPr>
+              <w:t xml:space="preserve"> los datos de las variables de estudio de manera local y remota </w:t>
+            </w:r>
+          </w:p>
+        </w:tc>
+        <w:tc>
+          <w:tcPr>
+            <w:tcW w:w="2377" w:type="dxa"/>
+          </w:tcPr>
+          <w:p>
+            <w:pPr>
+              <w:spacing w:line="360" w:lineRule="auto"/>
+              <w:jc w:val="center"/>
+              <w:cnfStyle w:val="000000000000" w:firstRow="0" w:lastRow="0" w:firstColumn="0" w:lastColumn="0" w:oddVBand="0" w:evenVBand="0" w:oddHBand="0" w:evenHBand="0" w:firstRowFirstColumn="0" w:firstRowLastColumn="0" w:lastRowFirstColumn="0" w:lastRowLastColumn="0"/>
+              <w:rPr>
+                <w:sz w:val="24"/>
+                <w:szCs w:val="24"/>
+              </w:rPr>
+            </w:pPr>
+            <w:r>
+              <w:rPr>
+                <w:noProof/>
+                <w:sz w:val="24"/>
+                <w:szCs w:val="24"/>
+              </w:rPr>
+              <w:drawing>
+                <wp:inline distT="0" distB="0" distL="0" distR="0">
+                  <wp:extent cx="1104900" cy="883920"/>
+                  <wp:effectExtent l="0" t="0" r="0" b="0"/>
+                  <wp:docPr id="74" name="Imagen 74"/>
+                  <wp:cNvGraphicFramePr>
+                    <a:graphicFrameLocks xmlns:a="http://schemas.openxmlformats.org/drawingml/2006/main" noChangeAspect="1"/>
+                  </wp:cNvGraphicFramePr>
+                  <a:graphic xmlns:a="http://schemas.openxmlformats.org/drawingml/2006/main">
+                    <a:graphicData uri="http://schemas.openxmlformats.org/drawingml/2006/picture">
+                      <pic:pic xmlns:pic="http://schemas.openxmlformats.org/drawingml/2006/picture">
+                        <pic:nvPicPr>
+                          <pic:cNvPr id="0" name="Picture 13"/>
+                          <pic:cNvPicPr>
+                            <a:picLocks noChangeAspect="1" noChangeArrowheads="1"/>
+                          </pic:cNvPicPr>
+                        </pic:nvPicPr>
+                        <pic:blipFill>
+                          <a:blip r:embed="rId53" cstate="print">
+                            <a:extLst>
+                              <a:ext uri="{28A0092B-C50C-407E-A947-70E740481C1C}">
+                                <a14:useLocalDpi xmlns:a14="http://schemas.microsoft.com/office/drawing/2010/main" val="0"/>
+                              </a:ext>
+                            </a:extLst>
+                          </a:blip>
+                          <a:srcRect/>
+                          <a:stretch>
+                            <a:fillRect/>
+                          </a:stretch>
+                        </pic:blipFill>
+                        <pic:spPr bwMode="auto">
+                          <a:xfrm>
+                            <a:off x="0" y="0"/>
+                            <a:ext cx="1109824" cy="887859"/>
+                          </a:xfrm>
+                          <a:prstGeom prst="rect">
+                            <a:avLst/>
+                          </a:prstGeom>
+                          <a:noFill/>
+                          <a:ln>
+                            <a:noFill/>
+                          </a:ln>
+                        </pic:spPr>
+                      </pic:pic>
+                    </a:graphicData>
+                  </a:graphic>
+                </wp:inline>
+              </w:drawing>
+            </w:r>
+          </w:p>
+        </w:tc>
+        <w:tc>
+          <w:tcPr>
+            <w:tcW w:w="2377" w:type="dxa"/>
+          </w:tcPr>
+          <w:p>
+            <w:pPr>
+              <w:spacing w:line="360" w:lineRule="auto"/>
+              <w:jc w:val="center"/>
+              <w:cnfStyle w:val="000000000000" w:firstRow="0" w:lastRow="0" w:firstColumn="0" w:lastColumn="0" w:oddVBand="0" w:evenVBand="0" w:oddHBand="0" w:evenHBand="0" w:firstRowFirstColumn="0" w:firstRowLastColumn="0" w:lastRowFirstColumn="0" w:lastRowLastColumn="0"/>
+              <w:rPr>
+                <w:sz w:val="24"/>
+                <w:szCs w:val="24"/>
+              </w:rPr>
+            </w:pPr>
+            <w:r>
+              <w:rPr>
+                <w:noProof/>
+              </w:rPr>
+              <w:drawing>
+                <wp:inline distT="0" distB="0" distL="0" distR="0" wp14:anchorId="56BCE053" wp14:editId="26F6A99E">
+                  <wp:extent cx="1455420" cy="1005479"/>
+                  <wp:effectExtent l="0" t="0" r="0" b="4445"/>
+                  <wp:docPr id="114" name="Imagen 114"/>
+                  <wp:cNvGraphicFramePr>
+                    <a:graphicFrameLocks xmlns:a="http://schemas.openxmlformats.org/drawingml/2006/main" noChangeAspect="1"/>
+                  </wp:cNvGraphicFramePr>
+                  <a:graphic xmlns:a="http://schemas.openxmlformats.org/drawingml/2006/main">
+                    <a:graphicData uri="http://schemas.openxmlformats.org/drawingml/2006/picture">
+                      <pic:pic xmlns:pic="http://schemas.openxmlformats.org/drawingml/2006/picture">
+                        <pic:nvPicPr>
+                          <pic:cNvPr id="0" name="Picture 18"/>
+                          <pic:cNvPicPr>
+                            <a:picLocks noChangeAspect="1" noChangeArrowheads="1"/>
+                          </pic:cNvPicPr>
+                        </pic:nvPicPr>
+                        <pic:blipFill>
+                          <a:blip r:embed="rId54" cstate="print">
+                            <a:extLst>
+                              <a:ext uri="{28A0092B-C50C-407E-A947-70E740481C1C}">
+                                <a14:useLocalDpi xmlns:a14="http://schemas.microsoft.com/office/drawing/2010/main" val="0"/>
+                              </a:ext>
+                            </a:extLst>
+                          </a:blip>
+                          <a:srcRect/>
+                          <a:stretch>
+                            <a:fillRect/>
+                          </a:stretch>
+                        </pic:blipFill>
+                        <pic:spPr bwMode="auto">
+                          <a:xfrm>
+                            <a:off x="0" y="0"/>
+                            <a:ext cx="1466279" cy="1012981"/>
+                          </a:xfrm>
+                          <a:prstGeom prst="rect">
+                            <a:avLst/>
+                          </a:prstGeom>
+                          <a:noFill/>
+                          <a:ln>
+                            <a:noFill/>
+                          </a:ln>
+                        </pic:spPr>
+                      </pic:pic>
+                    </a:graphicData>
+                  </a:graphic>
+                </wp:inline>
+              </w:drawing>
             </w:r>
           </w:p>
         </w:tc>
@@ -27233,6 +27545,414 @@
             <w:pPr>
               <w:spacing w:line="360" w:lineRule="auto"/>
               <w:jc w:val="both"/>
+              <w:cnfStyle w:val="000000000000" w:firstRow="0" w:lastRow="0" w:firstColumn="0" w:lastColumn="0" w:oddVBand="0" w:evenVBand="0" w:oddHBand="0" w:evenHBand="0" w:firstRowFirstColumn="0" w:firstRowLastColumn="0" w:lastRowFirstColumn="0" w:lastRowLastColumn="0"/>
+              <w:rPr>
+                <w:sz w:val="24"/>
+                <w:szCs w:val="24"/>
+              </w:rPr>
+            </w:pPr>
+            <w:r>
+              <w:rPr>
+                <w:noProof/>
+                <w:sz w:val="24"/>
+                <w:szCs w:val="24"/>
+              </w:rPr>
+              <w:drawing>
+                <wp:inline distT="0" distB="0" distL="0" distR="0" wp14:anchorId="47B4AE5E" wp14:editId="79923100">
+                  <wp:extent cx="1123008" cy="746760"/>
+                  <wp:effectExtent l="0" t="0" r="1270" b="0"/>
+                  <wp:docPr id="75" name="Imagen 75"/>
+                  <wp:cNvGraphicFramePr>
+                    <a:graphicFrameLocks xmlns:a="http://schemas.openxmlformats.org/drawingml/2006/main" noChangeAspect="1"/>
+                  </wp:cNvGraphicFramePr>
+                  <a:graphic xmlns:a="http://schemas.openxmlformats.org/drawingml/2006/main">
+                    <a:graphicData uri="http://schemas.openxmlformats.org/drawingml/2006/picture">
+                      <pic:pic xmlns:pic="http://schemas.openxmlformats.org/drawingml/2006/picture">
+                        <pic:nvPicPr>
+                          <pic:cNvPr id="0" name="Picture 14"/>
+                          <pic:cNvPicPr>
+                            <a:picLocks noChangeAspect="1" noChangeArrowheads="1"/>
+                          </pic:cNvPicPr>
+                        </pic:nvPicPr>
+                        <pic:blipFill>
+                          <a:blip r:embed="rId55" cstate="print">
+                            <a:extLst>
+                              <a:ext uri="{28A0092B-C50C-407E-A947-70E740481C1C}">
+                                <a14:useLocalDpi xmlns:a14="http://schemas.microsoft.com/office/drawing/2010/main" val="0"/>
+                              </a:ext>
+                            </a:extLst>
+                          </a:blip>
+                          <a:srcRect/>
+                          <a:stretch>
+                            <a:fillRect/>
+                          </a:stretch>
+                        </pic:blipFill>
+                        <pic:spPr bwMode="auto">
+                          <a:xfrm>
+                            <a:off x="0" y="0"/>
+                            <a:ext cx="1136448" cy="755697"/>
+                          </a:xfrm>
+                          <a:prstGeom prst="rect">
+                            <a:avLst/>
+                          </a:prstGeom>
+                          <a:noFill/>
+                          <a:ln>
+                            <a:noFill/>
+                          </a:ln>
+                        </pic:spPr>
+                      </pic:pic>
+                    </a:graphicData>
+                  </a:graphic>
+                </wp:inline>
+              </w:drawing>
+            </w:r>
+          </w:p>
+        </w:tc>
+      </w:tr>
+      <w:tr>
+        <w:tc>
+          <w:tcPr>
+            <w:cnfStyle w:val="001000000000" w:firstRow="0" w:lastRow="0" w:firstColumn="1" w:lastColumn="0" w:oddVBand="0" w:evenVBand="0" w:oddHBand="0" w:evenHBand="0" w:firstRowFirstColumn="0" w:firstRowLastColumn="0" w:lastRowFirstColumn="0" w:lastRowLastColumn="0"/>
+            <w:tcW w:w="2377" w:type="dxa"/>
+          </w:tcPr>
+          <w:p>
+            <w:pPr>
+              <w:jc w:val="both"/>
+              <w:rPr>
+                <w:b w:val="0"/>
+                <w:bCs w:val="0"/>
+                <w:sz w:val="20"/>
+                <w:szCs w:val="20"/>
+              </w:rPr>
+            </w:pPr>
+            <w:r>
+              <w:rPr>
+                <w:b w:val="0"/>
+                <w:bCs w:val="0"/>
+                <w:sz w:val="20"/>
+                <w:szCs w:val="20"/>
+              </w:rPr>
+              <w:t>Mostrar los estados de energía, circulación y recirculación del agua</w:t>
+            </w:r>
+          </w:p>
+        </w:tc>
+        <w:tc>
+          <w:tcPr>
+            <w:tcW w:w="2377" w:type="dxa"/>
+          </w:tcPr>
+          <w:p>
+            <w:pPr>
+              <w:spacing w:line="360" w:lineRule="auto"/>
+              <w:jc w:val="center"/>
+              <w:cnfStyle w:val="000000000000" w:firstRow="0" w:lastRow="0" w:firstColumn="0" w:lastColumn="0" w:oddVBand="0" w:evenVBand="0" w:oddHBand="0" w:evenHBand="0" w:firstRowFirstColumn="0" w:firstRowLastColumn="0" w:lastRowFirstColumn="0" w:lastRowLastColumn="0"/>
+              <w:rPr>
+                <w:sz w:val="24"/>
+                <w:szCs w:val="24"/>
+              </w:rPr>
+            </w:pPr>
+            <w:r>
+              <w:rPr>
+                <w:noProof/>
+              </w:rPr>
+              <w:drawing>
+                <wp:inline distT="0" distB="0" distL="0" distR="0">
+                  <wp:extent cx="1584960" cy="1214284"/>
+                  <wp:effectExtent l="0" t="0" r="0" b="5080"/>
+                  <wp:docPr id="116" name="Imagen 116"/>
+                  <wp:cNvGraphicFramePr>
+                    <a:graphicFrameLocks xmlns:a="http://schemas.openxmlformats.org/drawingml/2006/main" noChangeAspect="1"/>
+                  </wp:cNvGraphicFramePr>
+                  <a:graphic xmlns:a="http://schemas.openxmlformats.org/drawingml/2006/main">
+                    <a:graphicData uri="http://schemas.openxmlformats.org/drawingml/2006/picture">
+                      <pic:pic xmlns:pic="http://schemas.openxmlformats.org/drawingml/2006/picture">
+                        <pic:nvPicPr>
+                          <pic:cNvPr id="0" name="Picture 22"/>
+                          <pic:cNvPicPr>
+                            <a:picLocks noChangeAspect="1" noChangeArrowheads="1"/>
+                          </pic:cNvPicPr>
+                        </pic:nvPicPr>
+                        <pic:blipFill>
+                          <a:blip r:embed="rId56" cstate="print">
+                            <a:extLst>
+                              <a:ext uri="{28A0092B-C50C-407E-A947-70E740481C1C}">
+                                <a14:useLocalDpi xmlns:a14="http://schemas.microsoft.com/office/drawing/2010/main" val="0"/>
+                              </a:ext>
+                            </a:extLst>
+                          </a:blip>
+                          <a:srcRect/>
+                          <a:stretch>
+                            <a:fillRect/>
+                          </a:stretch>
+                        </pic:blipFill>
+                        <pic:spPr bwMode="auto">
+                          <a:xfrm>
+                            <a:off x="0" y="0"/>
+                            <a:ext cx="1589695" cy="1217911"/>
+                          </a:xfrm>
+                          <a:prstGeom prst="rect">
+                            <a:avLst/>
+                          </a:prstGeom>
+                          <a:noFill/>
+                          <a:ln>
+                            <a:noFill/>
+                          </a:ln>
+                        </pic:spPr>
+                      </pic:pic>
+                    </a:graphicData>
+                  </a:graphic>
+                </wp:inline>
+              </w:drawing>
+            </w:r>
+          </w:p>
+        </w:tc>
+        <w:tc>
+          <w:tcPr>
+            <w:tcW w:w="2377" w:type="dxa"/>
+          </w:tcPr>
+          <w:p>
+            <w:pPr>
+              <w:spacing w:line="360" w:lineRule="auto"/>
+              <w:jc w:val="center"/>
+              <w:cnfStyle w:val="000000000000" w:firstRow="0" w:lastRow="0" w:firstColumn="0" w:lastColumn="0" w:oddVBand="0" w:evenVBand="0" w:oddHBand="0" w:evenHBand="0" w:firstRowFirstColumn="0" w:firstRowLastColumn="0" w:lastRowFirstColumn="0" w:lastRowLastColumn="0"/>
+              <w:rPr>
+                <w:sz w:val="24"/>
+                <w:szCs w:val="24"/>
+              </w:rPr>
+            </w:pPr>
+            <w:r>
+              <w:rPr>
+                <w:noProof/>
+                <w:sz w:val="24"/>
+                <w:szCs w:val="24"/>
+              </w:rPr>
+              <w:drawing>
+                <wp:inline distT="0" distB="0" distL="0" distR="0">
+                  <wp:extent cx="1203960" cy="1203960"/>
+                  <wp:effectExtent l="0" t="0" r="0" b="0"/>
+                  <wp:docPr id="77" name="Imagen 77"/>
+                  <wp:cNvGraphicFramePr>
+                    <a:graphicFrameLocks xmlns:a="http://schemas.openxmlformats.org/drawingml/2006/main" noChangeAspect="1"/>
+                  </wp:cNvGraphicFramePr>
+                  <a:graphic xmlns:a="http://schemas.openxmlformats.org/drawingml/2006/main">
+                    <a:graphicData uri="http://schemas.openxmlformats.org/drawingml/2006/picture">
+                      <pic:pic xmlns:pic="http://schemas.openxmlformats.org/drawingml/2006/picture">
+                        <pic:nvPicPr>
+                          <pic:cNvPr id="0" name="Picture 16"/>
+                          <pic:cNvPicPr>
+                            <a:picLocks noChangeAspect="1" noChangeArrowheads="1"/>
+                          </pic:cNvPicPr>
+                        </pic:nvPicPr>
+                        <pic:blipFill>
+                          <a:blip r:embed="rId57" cstate="print">
+                            <a:extLst>
+                              <a:ext uri="{28A0092B-C50C-407E-A947-70E740481C1C}">
+                                <a14:useLocalDpi xmlns:a14="http://schemas.microsoft.com/office/drawing/2010/main" val="0"/>
+                              </a:ext>
+                            </a:extLst>
+                          </a:blip>
+                          <a:srcRect/>
+                          <a:stretch>
+                            <a:fillRect/>
+                          </a:stretch>
+                        </pic:blipFill>
+                        <pic:spPr bwMode="auto">
+                          <a:xfrm>
+                            <a:off x="0" y="0"/>
+                            <a:ext cx="1205212" cy="1205212"/>
+                          </a:xfrm>
+                          <a:prstGeom prst="rect">
+                            <a:avLst/>
+                          </a:prstGeom>
+                          <a:noFill/>
+                          <a:ln>
+                            <a:noFill/>
+                          </a:ln>
+                        </pic:spPr>
+                      </pic:pic>
+                    </a:graphicData>
+                  </a:graphic>
+                </wp:inline>
+              </w:drawing>
+            </w:r>
+          </w:p>
+        </w:tc>
+        <w:tc>
+          <w:tcPr>
+            <w:tcW w:w="2377" w:type="dxa"/>
+          </w:tcPr>
+          <w:p>
+            <w:pPr>
+              <w:spacing w:line="360" w:lineRule="auto"/>
+              <w:jc w:val="both"/>
+              <w:cnfStyle w:val="000000000000" w:firstRow="0" w:lastRow="0" w:firstColumn="0" w:lastColumn="0" w:oddVBand="0" w:evenVBand="0" w:oddHBand="0" w:evenHBand="0" w:firstRowFirstColumn="0" w:firstRowLastColumn="0" w:lastRowFirstColumn="0" w:lastRowLastColumn="0"/>
+              <w:rPr>
+                <w:sz w:val="24"/>
+                <w:szCs w:val="24"/>
+              </w:rPr>
+            </w:pPr>
+            <w:r>
+              <w:rPr>
+                <w:noProof/>
+                <w:sz w:val="24"/>
+                <w:szCs w:val="24"/>
+              </w:rPr>
+              <w:drawing>
+                <wp:inline distT="0" distB="0" distL="0" distR="0" wp14:anchorId="5D8F613C" wp14:editId="60923587">
+                  <wp:extent cx="1362874" cy="1066800"/>
+                  <wp:effectExtent l="0" t="0" r="8890" b="0"/>
+                  <wp:docPr id="76" name="Imagen 76"/>
+                  <wp:cNvGraphicFramePr>
+                    <a:graphicFrameLocks xmlns:a="http://schemas.openxmlformats.org/drawingml/2006/main" noChangeAspect="1"/>
+                  </wp:cNvGraphicFramePr>
+                  <a:graphic xmlns:a="http://schemas.openxmlformats.org/drawingml/2006/main">
+                    <a:graphicData uri="http://schemas.openxmlformats.org/drawingml/2006/picture">
+                      <pic:pic xmlns:pic="http://schemas.openxmlformats.org/drawingml/2006/picture">
+                        <pic:nvPicPr>
+                          <pic:cNvPr id="0" name="Picture 15"/>
+                          <pic:cNvPicPr>
+                            <a:picLocks noChangeAspect="1" noChangeArrowheads="1"/>
+                          </pic:cNvPicPr>
+                        </pic:nvPicPr>
+                        <pic:blipFill>
+                          <a:blip r:embed="rId58" cstate="print">
+                            <a:extLst>
+                              <a:ext uri="{28A0092B-C50C-407E-A947-70E740481C1C}">
+                                <a14:useLocalDpi xmlns:a14="http://schemas.microsoft.com/office/drawing/2010/main" val="0"/>
+                              </a:ext>
+                            </a:extLst>
+                          </a:blip>
+                          <a:srcRect/>
+                          <a:stretch>
+                            <a:fillRect/>
+                          </a:stretch>
+                        </pic:blipFill>
+                        <pic:spPr bwMode="auto">
+                          <a:xfrm>
+                            <a:off x="0" y="0"/>
+                            <a:ext cx="1389225" cy="1087427"/>
+                          </a:xfrm>
+                          <a:prstGeom prst="rect">
+                            <a:avLst/>
+                          </a:prstGeom>
+                          <a:noFill/>
+                          <a:ln>
+                            <a:noFill/>
+                          </a:ln>
+                        </pic:spPr>
+                      </pic:pic>
+                    </a:graphicData>
+                  </a:graphic>
+                </wp:inline>
+              </w:drawing>
+            </w:r>
+          </w:p>
+        </w:tc>
+      </w:tr>
+      <w:tr>
+        <w:tc>
+          <w:tcPr>
+            <w:cnfStyle w:val="001000000000" w:firstRow="0" w:lastRow="0" w:firstColumn="1" w:lastColumn="0" w:oddVBand="0" w:evenVBand="0" w:oddHBand="0" w:evenHBand="0" w:firstRowFirstColumn="0" w:firstRowLastColumn="0" w:lastRowFirstColumn="0" w:lastRowLastColumn="0"/>
+            <w:tcW w:w="2377" w:type="dxa"/>
+          </w:tcPr>
+          <w:p>
+            <w:pPr>
+              <w:spacing w:line="360" w:lineRule="auto"/>
+              <w:jc w:val="both"/>
+              <w:rPr>
+                <w:b w:val="0"/>
+                <w:bCs w:val="0"/>
+                <w:sz w:val="20"/>
+                <w:szCs w:val="20"/>
+              </w:rPr>
+            </w:pPr>
+            <w:r>
+              <w:rPr>
+                <w:b w:val="0"/>
+                <w:bCs w:val="0"/>
+                <w:sz w:val="20"/>
+                <w:szCs w:val="20"/>
+              </w:rPr>
+              <w:t>Generar una experiencia de usuario y usabilidad.</w:t>
+            </w:r>
+          </w:p>
+        </w:tc>
+        <w:tc>
+          <w:tcPr>
+            <w:tcW w:w="2377" w:type="dxa"/>
+          </w:tcPr>
+          <w:p>
+            <w:pPr>
+              <w:spacing w:line="360" w:lineRule="auto"/>
+              <w:jc w:val="center"/>
+              <w:cnfStyle w:val="000000000000" w:firstRow="0" w:lastRow="0" w:firstColumn="0" w:lastColumn="0" w:oddVBand="0" w:evenVBand="0" w:oddHBand="0" w:evenHBand="0" w:firstRowFirstColumn="0" w:firstRowLastColumn="0" w:lastRowFirstColumn="0" w:lastRowLastColumn="0"/>
+              <w:rPr>
+                <w:sz w:val="24"/>
+                <w:szCs w:val="24"/>
+              </w:rPr>
+            </w:pPr>
+            <w:r>
+              <w:rPr>
+                <w:noProof/>
+              </w:rPr>
+              <w:drawing>
+                <wp:inline distT="0" distB="0" distL="0" distR="0" wp14:anchorId="7017802D" wp14:editId="509D2752">
+                  <wp:extent cx="1584960" cy="1214284"/>
+                  <wp:effectExtent l="0" t="0" r="0" b="5080"/>
+                  <wp:docPr id="117" name="Imagen 117"/>
+                  <wp:cNvGraphicFramePr>
+                    <a:graphicFrameLocks xmlns:a="http://schemas.openxmlformats.org/drawingml/2006/main" noChangeAspect="1"/>
+                  </wp:cNvGraphicFramePr>
+                  <a:graphic xmlns:a="http://schemas.openxmlformats.org/drawingml/2006/main">
+                    <a:graphicData uri="http://schemas.openxmlformats.org/drawingml/2006/picture">
+                      <pic:pic xmlns:pic="http://schemas.openxmlformats.org/drawingml/2006/picture">
+                        <pic:nvPicPr>
+                          <pic:cNvPr id="0" name="Picture 22"/>
+                          <pic:cNvPicPr>
+                            <a:picLocks noChangeAspect="1" noChangeArrowheads="1"/>
+                          </pic:cNvPicPr>
+                        </pic:nvPicPr>
+                        <pic:blipFill>
+                          <a:blip r:embed="rId56" cstate="print">
+                            <a:extLst>
+                              <a:ext uri="{28A0092B-C50C-407E-A947-70E740481C1C}">
+                                <a14:useLocalDpi xmlns:a14="http://schemas.microsoft.com/office/drawing/2010/main" val="0"/>
+                              </a:ext>
+                            </a:extLst>
+                          </a:blip>
+                          <a:srcRect/>
+                          <a:stretch>
+                            <a:fillRect/>
+                          </a:stretch>
+                        </pic:blipFill>
+                        <pic:spPr bwMode="auto">
+                          <a:xfrm>
+                            <a:off x="0" y="0"/>
+                            <a:ext cx="1589695" cy="1217911"/>
+                          </a:xfrm>
+                          <a:prstGeom prst="rect">
+                            <a:avLst/>
+                          </a:prstGeom>
+                          <a:noFill/>
+                          <a:ln>
+                            <a:noFill/>
+                          </a:ln>
+                        </pic:spPr>
+                      </pic:pic>
+                    </a:graphicData>
+                  </a:graphic>
+                </wp:inline>
+              </w:drawing>
+            </w:r>
+          </w:p>
+        </w:tc>
+        <w:tc>
+          <w:tcPr>
+            <w:tcW w:w="2377" w:type="dxa"/>
+          </w:tcPr>
+          <w:p>
+            <w:pPr>
+              <w:spacing w:line="360" w:lineRule="auto"/>
+              <w:jc w:val="center"/>
               <w:cnfStyle w:val="000000000000" w:firstRow="0" w:lastRow="0" w:firstColumn="0" w:lastColumn="0" w:oddVBand="0" w:evenVBand="0" w:oddHBand="0" w:evenHBand="0" w:firstRowFirstColumn="0" w:firstRowLastColumn="0" w:lastRowFirstColumn="0" w:lastRowLastColumn="0"/>
               <w:rPr>
                 <w:sz w:val="24"/>
@@ -27247,13 +27967,13 @@
                 <wp:anchor distT="0" distB="0" distL="114300" distR="114300" simplePos="0" relativeHeight="251737088" behindDoc="0" locked="0" layoutInCell="1" allowOverlap="1" wp14:anchorId="0788606D" wp14:editId="15E7F6B7">
                   <wp:simplePos x="0" y="0"/>
                   <wp:positionH relativeFrom="column">
-                    <wp:posOffset>278765</wp:posOffset>
+                    <wp:posOffset>342265</wp:posOffset>
                   </wp:positionH>
                   <wp:positionV relativeFrom="paragraph">
-                    <wp:posOffset>-76835</wp:posOffset>
+                    <wp:posOffset>-170815</wp:posOffset>
                   </wp:positionV>
-                  <wp:extent cx="667385" cy="1198245"/>
-                  <wp:effectExtent l="1270" t="0" r="635" b="635"/>
+                  <wp:extent cx="899795" cy="1614805"/>
+                  <wp:effectExtent l="4445" t="0" r="0" b="0"/>
                   <wp:wrapSquare wrapText="bothSides"/>
                   <wp:docPr id="78" name="Imagen 78"/>
                   <wp:cNvGraphicFramePr>
@@ -27282,7 +28002,7 @@
                         <pic:spPr bwMode="auto">
                           <a:xfrm rot="16200000">
                             <a:off x="0" y="0"/>
-                            <a:ext cx="667385" cy="1198245"/>
+                            <a:ext cx="899795" cy="1614805"/>
                           </a:xfrm>
                           <a:prstGeom prst="rect">
                             <a:avLst/>
@@ -27318,7 +28038,7 @@
           <w:p>
             <w:pPr>
               <w:spacing w:line="360" w:lineRule="auto"/>
-              <w:jc w:val="center"/>
+              <w:jc w:val="both"/>
               <w:cnfStyle w:val="000000000000" w:firstRow="0" w:lastRow="0" w:firstColumn="0" w:lastColumn="0" w:oddVBand="0" w:evenVBand="0" w:oddHBand="0" w:evenHBand="0" w:firstRowFirstColumn="0" w:firstRowLastColumn="0" w:lastRowFirstColumn="0" w:lastRowLastColumn="0"/>
               <w:rPr>
                 <w:sz w:val="24"/>
@@ -27332,9 +28052,9 @@
                 <w:szCs w:val="24"/>
               </w:rPr>
               <w:drawing>
-                <wp:inline distT="0" distB="0" distL="0" distR="0" wp14:anchorId="207B52AB" wp14:editId="361F355A">
-                  <wp:extent cx="983271" cy="1212954"/>
-                  <wp:effectExtent l="0" t="635" r="6985" b="6985"/>
+                <wp:inline distT="0" distB="0" distL="0" distR="0" wp14:anchorId="62A7BCE6" wp14:editId="5806A09D">
+                  <wp:extent cx="1065975" cy="1314977"/>
+                  <wp:effectExtent l="8890" t="0" r="0" b="0"/>
                   <wp:docPr id="99" name="Imagen 99"/>
                   <wp:cNvGraphicFramePr>
                     <a:graphicFrameLocks xmlns:a="http://schemas.openxmlformats.org/drawingml/2006/main" noChangeAspect="1"/>
@@ -27349,7 +28069,7 @@
                           </pic:cNvPicPr>
                         </pic:nvPicPr>
                         <pic:blipFill rotWithShape="1">
-                          <a:blip r:embed="rId44" cstate="print">
+                          <a:blip r:embed="rId52" cstate="print">
                             <a:extLst>
                               <a:ext uri="{28A0092B-C50C-407E-A947-70E740481C1C}">
                                 <a14:useLocalDpi xmlns:a14="http://schemas.microsoft.com/office/drawing/2010/main" val="0"/>
@@ -27362,7 +28082,7 @@
                         <pic:spPr bwMode="auto">
                           <a:xfrm rot="16200000">
                             <a:off x="0" y="0"/>
-                            <a:ext cx="991906" cy="1223606"/>
+                            <a:ext cx="1077480" cy="1329169"/>
                           </a:xfrm>
                           <a:prstGeom prst="rect">
                             <a:avLst/>
@@ -27385,25 +28105,8 @@
             </w:r>
           </w:p>
         </w:tc>
-        <w:tc>
-          <w:tcPr>
-            <w:tcW w:w="2377" w:type="dxa"/>
-          </w:tcPr>
-          <w:p>
-            <w:pPr>
-              <w:spacing w:line="360" w:lineRule="auto"/>
-              <w:jc w:val="both"/>
-              <w:cnfStyle w:val="000000000000" w:firstRow="0" w:lastRow="0" w:firstColumn="0" w:lastColumn="0" w:oddVBand="0" w:evenVBand="0" w:oddHBand="0" w:evenHBand="0" w:firstRowFirstColumn="0" w:firstRowLastColumn="0" w:lastRowFirstColumn="0" w:lastRowLastColumn="0"/>
-              <w:rPr>
-                <w:sz w:val="24"/>
-                <w:szCs w:val="24"/>
-              </w:rPr>
-            </w:pPr>
-          </w:p>
-        </w:tc>
       </w:tr>
     </w:tbl>
-    <w:p/>
     <w:p>
       <w:r>
         <w:rPr>
@@ -27411,7 +28114,6 @@
           <w:sz w:val="24"/>
           <w:szCs w:val="24"/>
         </w:rPr>
-        <w:lastRenderedPageBreak/>
         <mc:AlternateContent>
           <mc:Choice Requires="wps">
             <w:drawing>
@@ -27581,10 +28283,10 @@
         <w:tblLook w:val="04A0" w:firstRow="1" w:lastRow="0" w:firstColumn="1" w:lastColumn="0" w:noHBand="0" w:noVBand="1"/>
       </w:tblPr>
       <w:tblGrid>
-        <w:gridCol w:w="2256"/>
-        <w:gridCol w:w="2363"/>
-        <w:gridCol w:w="2711"/>
-        <w:gridCol w:w="2178"/>
+        <w:gridCol w:w="1721"/>
+        <w:gridCol w:w="2505"/>
+        <w:gridCol w:w="2336"/>
+        <w:gridCol w:w="2946"/>
       </w:tblGrid>
       <w:tr>
         <w:trPr>
@@ -27747,8 +28449,8 @@
               </w:rPr>
               <w:drawing>
                 <wp:inline distT="0" distB="0" distL="0" distR="0" wp14:anchorId="5A891988" wp14:editId="58A56D04">
-                  <wp:extent cx="866775" cy="653883"/>
-                  <wp:effectExtent l="0" t="0" r="0" b="0"/>
+                  <wp:extent cx="1121204" cy="845820"/>
+                  <wp:effectExtent l="0" t="0" r="3175" b="0"/>
                   <wp:docPr id="79" name="Imagen 79"/>
                   <wp:cNvGraphicFramePr>
                     <a:graphicFrameLocks xmlns:a="http://schemas.openxmlformats.org/drawingml/2006/main" noChangeAspect="1"/>
@@ -27758,6 +28460,330 @@
                       <pic:pic xmlns:pic="http://schemas.openxmlformats.org/drawingml/2006/picture">
                         <pic:nvPicPr>
                           <pic:cNvPr id="0" name="Picture 17"/>
+                          <pic:cNvPicPr>
+                            <a:picLocks noChangeAspect="1" noChangeArrowheads="1"/>
+                          </pic:cNvPicPr>
+                        </pic:nvPicPr>
+                        <pic:blipFill>
+                          <a:blip r:embed="rId59" cstate="print">
+                            <a:extLst>
+                              <a:ext uri="{28A0092B-C50C-407E-A947-70E740481C1C}">
+                                <a14:useLocalDpi xmlns:a14="http://schemas.microsoft.com/office/drawing/2010/main" val="0"/>
+                              </a:ext>
+                            </a:extLst>
+                          </a:blip>
+                          <a:srcRect/>
+                          <a:stretch>
+                            <a:fillRect/>
+                          </a:stretch>
+                        </pic:blipFill>
+                        <pic:spPr bwMode="auto">
+                          <a:xfrm>
+                            <a:off x="0" y="0"/>
+                            <a:ext cx="1135494" cy="856601"/>
+                          </a:xfrm>
+                          <a:prstGeom prst="rect">
+                            <a:avLst/>
+                          </a:prstGeom>
+                          <a:noFill/>
+                          <a:ln>
+                            <a:noFill/>
+                          </a:ln>
+                        </pic:spPr>
+                      </pic:pic>
+                    </a:graphicData>
+                  </a:graphic>
+                </wp:inline>
+              </w:drawing>
+            </w:r>
+          </w:p>
+        </w:tc>
+        <w:tc>
+          <w:tcPr>
+            <w:tcW w:w="2377" w:type="dxa"/>
+          </w:tcPr>
+          <w:p>
+            <w:pPr>
+              <w:jc w:val="center"/>
+              <w:cnfStyle w:val="000000000000" w:firstRow="0" w:lastRow="0" w:firstColumn="0" w:lastColumn="0" w:oddVBand="0" w:evenVBand="0" w:oddHBand="0" w:evenHBand="0" w:firstRowFirstColumn="0" w:firstRowLastColumn="0" w:lastRowFirstColumn="0" w:lastRowLastColumn="0"/>
+            </w:pPr>
+            <w:r>
+              <w:rPr>
+                <w:noProof/>
+                <w:sz w:val="24"/>
+                <w:szCs w:val="24"/>
+              </w:rPr>
+              <w:drawing>
+                <wp:anchor distT="0" distB="0" distL="114300" distR="114300" simplePos="0" relativeHeight="251741184" behindDoc="0" locked="0" layoutInCell="1" allowOverlap="1" wp14:anchorId="059A7280" wp14:editId="11273E91">
+                  <wp:simplePos x="0" y="0"/>
+                  <wp:positionH relativeFrom="column">
+                    <wp:posOffset>387985</wp:posOffset>
+                  </wp:positionH>
+                  <wp:positionV relativeFrom="paragraph">
+                    <wp:posOffset>12700</wp:posOffset>
+                  </wp:positionV>
+                  <wp:extent cx="1011555" cy="975360"/>
+                  <wp:effectExtent l="0" t="0" r="0" b="0"/>
+                  <wp:wrapSquare wrapText="bothSides"/>
+                  <wp:docPr id="101" name="Imagen 101"/>
+                  <wp:cNvGraphicFramePr>
+                    <a:graphicFrameLocks xmlns:a="http://schemas.openxmlformats.org/drawingml/2006/main" noChangeAspect="1"/>
+                  </wp:cNvGraphicFramePr>
+                  <a:graphic xmlns:a="http://schemas.openxmlformats.org/drawingml/2006/main">
+                    <a:graphicData uri="http://schemas.openxmlformats.org/drawingml/2006/picture">
+                      <pic:pic xmlns:pic="http://schemas.openxmlformats.org/drawingml/2006/picture">
+                        <pic:nvPicPr>
+                          <pic:cNvPr id="0" name="Picture 5"/>
+                          <pic:cNvPicPr>
+                            <a:picLocks noChangeAspect="1" noChangeArrowheads="1"/>
+                          </pic:cNvPicPr>
+                        </pic:nvPicPr>
+                        <pic:blipFill>
+                          <a:blip r:embed="rId60" cstate="print">
+                            <a:extLst>
+                              <a:ext uri="{28A0092B-C50C-407E-A947-70E740481C1C}">
+                                <a14:useLocalDpi xmlns:a14="http://schemas.microsoft.com/office/drawing/2010/main" val="0"/>
+                              </a:ext>
+                            </a:extLst>
+                          </a:blip>
+                          <a:srcRect/>
+                          <a:stretch>
+                            <a:fillRect/>
+                          </a:stretch>
+                        </pic:blipFill>
+                        <pic:spPr bwMode="auto">
+                          <a:xfrm>
+                            <a:off x="0" y="0"/>
+                            <a:ext cx="1011555" cy="975360"/>
+                          </a:xfrm>
+                          <a:prstGeom prst="rect">
+                            <a:avLst/>
+                          </a:prstGeom>
+                          <a:noFill/>
+                          <a:ln>
+                            <a:noFill/>
+                          </a:ln>
+                        </pic:spPr>
+                      </pic:pic>
+                    </a:graphicData>
+                  </a:graphic>
+                  <wp14:sizeRelH relativeFrom="page">
+                    <wp14:pctWidth>0</wp14:pctWidth>
+                  </wp14:sizeRelH>
+                  <wp14:sizeRelV relativeFrom="page">
+                    <wp14:pctHeight>0</wp14:pctHeight>
+                  </wp14:sizeRelV>
+                </wp:anchor>
+              </w:drawing>
+            </w:r>
+          </w:p>
+        </w:tc>
+        <w:tc>
+          <w:tcPr>
+            <w:tcW w:w="2377" w:type="dxa"/>
+          </w:tcPr>
+          <w:p>
+            <w:pPr>
+              <w:cnfStyle w:val="000000000000" w:firstRow="0" w:lastRow="0" w:firstColumn="0" w:lastColumn="0" w:oddVBand="0" w:evenVBand="0" w:oddHBand="0" w:evenHBand="0" w:firstRowFirstColumn="0" w:firstRowLastColumn="0" w:lastRowFirstColumn="0" w:lastRowLastColumn="0"/>
+            </w:pPr>
+          </w:p>
+          <w:p>
+            <w:pPr>
+              <w:cnfStyle w:val="000000000000" w:firstRow="0" w:lastRow="0" w:firstColumn="0" w:lastColumn="0" w:oddVBand="0" w:evenVBand="0" w:oddHBand="0" w:evenHBand="0" w:firstRowFirstColumn="0" w:firstRowLastColumn="0" w:lastRowFirstColumn="0" w:lastRowLastColumn="0"/>
+            </w:pPr>
+            <w:r>
+              <w:rPr>
+                <w:noProof/>
+              </w:rPr>
+              <w:drawing>
+                <wp:inline distT="0" distB="0" distL="0" distR="0">
+                  <wp:extent cx="1568650" cy="767303"/>
+                  <wp:effectExtent l="0" t="0" r="0" b="0"/>
+                  <wp:docPr id="118" name="Imagen 118"/>
+                  <wp:cNvGraphicFramePr>
+                    <a:graphicFrameLocks xmlns:a="http://schemas.openxmlformats.org/drawingml/2006/main" noChangeAspect="1"/>
+                  </wp:cNvGraphicFramePr>
+                  <a:graphic xmlns:a="http://schemas.openxmlformats.org/drawingml/2006/main">
+                    <a:graphicData uri="http://schemas.openxmlformats.org/drawingml/2006/picture">
+                      <pic:pic xmlns:pic="http://schemas.openxmlformats.org/drawingml/2006/picture">
+                        <pic:nvPicPr>
+                          <pic:cNvPr id="0" name="Picture 24"/>
+                          <pic:cNvPicPr>
+                            <a:picLocks noChangeAspect="1" noChangeArrowheads="1"/>
+                          </pic:cNvPicPr>
+                        </pic:nvPicPr>
+                        <pic:blipFill>
+                          <a:blip r:embed="rId61" cstate="print">
+                            <a:extLst>
+                              <a:ext uri="{28A0092B-C50C-407E-A947-70E740481C1C}">
+                                <a14:useLocalDpi xmlns:a14="http://schemas.microsoft.com/office/drawing/2010/main" val="0"/>
+                              </a:ext>
+                            </a:extLst>
+                          </a:blip>
+                          <a:srcRect/>
+                          <a:stretch>
+                            <a:fillRect/>
+                          </a:stretch>
+                        </pic:blipFill>
+                        <pic:spPr bwMode="auto">
+                          <a:xfrm>
+                            <a:off x="0" y="0"/>
+                            <a:ext cx="1579114" cy="772421"/>
+                          </a:xfrm>
+                          <a:prstGeom prst="rect">
+                            <a:avLst/>
+                          </a:prstGeom>
+                          <a:noFill/>
+                          <a:ln>
+                            <a:noFill/>
+                          </a:ln>
+                        </pic:spPr>
+                      </pic:pic>
+                    </a:graphicData>
+                  </a:graphic>
+                </wp:inline>
+              </w:drawing>
+            </w:r>
+          </w:p>
+          <w:p>
+            <w:pPr>
+              <w:cnfStyle w:val="000000000000" w:firstRow="0" w:lastRow="0" w:firstColumn="0" w:lastColumn="0" w:oddVBand="0" w:evenVBand="0" w:oddHBand="0" w:evenHBand="0" w:firstRowFirstColumn="0" w:firstRowLastColumn="0" w:lastRowFirstColumn="0" w:lastRowLastColumn="0"/>
+            </w:pPr>
+          </w:p>
+          <w:p>
+            <w:pPr>
+              <w:cnfStyle w:val="000000000000" w:firstRow="0" w:lastRow="0" w:firstColumn="0" w:lastColumn="0" w:oddVBand="0" w:evenVBand="0" w:oddHBand="0" w:evenHBand="0" w:firstRowFirstColumn="0" w:firstRowLastColumn="0" w:lastRowFirstColumn="0" w:lastRowLastColumn="0"/>
+            </w:pPr>
+          </w:p>
+          <w:p>
+            <w:pPr>
+              <w:cnfStyle w:val="000000000000" w:firstRow="0" w:lastRow="0" w:firstColumn="0" w:lastColumn="0" w:oddVBand="0" w:evenVBand="0" w:oddHBand="0" w:evenHBand="0" w:firstRowFirstColumn="0" w:firstRowLastColumn="0" w:lastRowFirstColumn="0" w:lastRowLastColumn="0"/>
+            </w:pPr>
+          </w:p>
+        </w:tc>
+      </w:tr>
+      <w:tr>
+        <w:tc>
+          <w:tcPr>
+            <w:cnfStyle w:val="001000000000" w:firstRow="0" w:lastRow="0" w:firstColumn="1" w:lastColumn="0" w:oddVBand="0" w:evenVBand="0" w:oddHBand="0" w:evenHBand="0" w:firstRowFirstColumn="0" w:firstRowLastColumn="0" w:lastRowFirstColumn="0" w:lastRowLastColumn="0"/>
+            <w:tcW w:w="2377" w:type="dxa"/>
+          </w:tcPr>
+          <w:p>
+            <w:pPr>
+              <w:jc w:val="both"/>
+              <w:rPr>
+                <w:b w:val="0"/>
+                <w:bCs w:val="0"/>
+                <w:sz w:val="20"/>
+                <w:szCs w:val="20"/>
+              </w:rPr>
+            </w:pPr>
+            <w:r>
+              <w:rPr>
+                <w:b w:val="0"/>
+                <w:bCs w:val="0"/>
+                <w:sz w:val="20"/>
+                <w:szCs w:val="20"/>
+              </w:rPr>
+              <w:lastRenderedPageBreak/>
+              <w:t>Distribuir la energía eléctrica regulada a cada subsistema</w:t>
+            </w:r>
+          </w:p>
+        </w:tc>
+        <w:tc>
+          <w:tcPr>
+            <w:tcW w:w="2377" w:type="dxa"/>
+          </w:tcPr>
+          <w:p>
+            <w:pPr>
+              <w:jc w:val="center"/>
+              <w:cnfStyle w:val="000000000000" w:firstRow="0" w:lastRow="0" w:firstColumn="0" w:lastColumn="0" w:oddVBand="0" w:evenVBand="0" w:oddHBand="0" w:evenHBand="0" w:firstRowFirstColumn="0" w:firstRowLastColumn="0" w:lastRowFirstColumn="0" w:lastRowLastColumn="0"/>
+            </w:pPr>
+            <w:r>
+              <w:rPr>
+                <w:noProof/>
+                <w:sz w:val="24"/>
+                <w:szCs w:val="24"/>
+              </w:rPr>
+              <w:drawing>
+                <wp:inline distT="0" distB="0" distL="0" distR="0" wp14:anchorId="300E8EB2" wp14:editId="398506ED">
+                  <wp:extent cx="1453597" cy="617220"/>
+                  <wp:effectExtent l="0" t="0" r="0" b="0"/>
+                  <wp:docPr id="80" name="Imagen 80"/>
+                  <wp:cNvGraphicFramePr>
+                    <a:graphicFrameLocks xmlns:a="http://schemas.openxmlformats.org/drawingml/2006/main" noChangeAspect="1"/>
+                  </wp:cNvGraphicFramePr>
+                  <a:graphic xmlns:a="http://schemas.openxmlformats.org/drawingml/2006/main">
+                    <a:graphicData uri="http://schemas.openxmlformats.org/drawingml/2006/picture">
+                      <pic:pic xmlns:pic="http://schemas.openxmlformats.org/drawingml/2006/picture">
+                        <pic:nvPicPr>
+                          <pic:cNvPr id="0" name="Picture 11"/>
+                          <pic:cNvPicPr>
+                            <a:picLocks noChangeAspect="1" noChangeArrowheads="1"/>
+                          </pic:cNvPicPr>
+                        </pic:nvPicPr>
+                        <pic:blipFill>
+                          <a:blip r:embed="rId47" cstate="print">
+                            <a:extLst>
+                              <a:ext uri="{28A0092B-C50C-407E-A947-70E740481C1C}">
+                                <a14:useLocalDpi xmlns:a14="http://schemas.microsoft.com/office/drawing/2010/main" val="0"/>
+                              </a:ext>
+                            </a:extLst>
+                          </a:blip>
+                          <a:srcRect/>
+                          <a:stretch>
+                            <a:fillRect/>
+                          </a:stretch>
+                        </pic:blipFill>
+                        <pic:spPr bwMode="auto">
+                          <a:xfrm>
+                            <a:off x="0" y="0"/>
+                            <a:ext cx="1473351" cy="625608"/>
+                          </a:xfrm>
+                          <a:prstGeom prst="rect">
+                            <a:avLst/>
+                          </a:prstGeom>
+                          <a:noFill/>
+                          <a:ln>
+                            <a:noFill/>
+                          </a:ln>
+                        </pic:spPr>
+                      </pic:pic>
+                    </a:graphicData>
+                  </a:graphic>
+                </wp:inline>
+              </w:drawing>
+            </w:r>
+          </w:p>
+        </w:tc>
+        <w:tc>
+          <w:tcPr>
+            <w:tcW w:w="2377" w:type="dxa"/>
+          </w:tcPr>
+          <w:p>
+            <w:pPr>
+              <w:jc w:val="center"/>
+              <w:cnfStyle w:val="000000000000" w:firstRow="0" w:lastRow="0" w:firstColumn="0" w:lastColumn="0" w:oddVBand="0" w:evenVBand="0" w:oddHBand="0" w:evenHBand="0" w:firstRowFirstColumn="0" w:firstRowLastColumn="0" w:lastRowFirstColumn="0" w:lastRowLastColumn="0"/>
+            </w:pPr>
+            <w:r>
+              <w:rPr>
+                <w:noProof/>
+                <w:sz w:val="24"/>
+                <w:szCs w:val="24"/>
+              </w:rPr>
+              <w:drawing>
+                <wp:inline distT="0" distB="0" distL="0" distR="0" wp14:anchorId="3D317DBC" wp14:editId="2EB16971">
+                  <wp:extent cx="1182626" cy="739140"/>
+                  <wp:effectExtent l="0" t="0" r="0" b="3810"/>
+                  <wp:docPr id="81" name="Imagen 81"/>
+                  <wp:cNvGraphicFramePr>
+                    <a:graphicFrameLocks xmlns:a="http://schemas.openxmlformats.org/drawingml/2006/main" noChangeAspect="1"/>
+                  </wp:cNvGraphicFramePr>
+                  <a:graphic xmlns:a="http://schemas.openxmlformats.org/drawingml/2006/main">
+                    <a:graphicData uri="http://schemas.openxmlformats.org/drawingml/2006/picture">
+                      <pic:pic xmlns:pic="http://schemas.openxmlformats.org/drawingml/2006/picture">
+                        <pic:nvPicPr>
+                          <pic:cNvPr id="0" name="Picture 12"/>
                           <pic:cNvPicPr>
                             <a:picLocks noChangeAspect="1" noChangeArrowheads="1"/>
                           </pic:cNvPicPr>
@@ -27778,7 +28804,7 @@
                         <pic:spPr bwMode="auto">
                           <a:xfrm>
                             <a:off x="0" y="0"/>
-                            <a:ext cx="873887" cy="659248"/>
+                            <a:ext cx="1215922" cy="759950"/>
                           </a:xfrm>
                           <a:prstGeom prst="rect">
                             <a:avLst/>
@@ -27802,28 +28828,17 @@
           </w:tcPr>
           <w:p>
             <w:pPr>
-              <w:jc w:val="center"/>
               <w:cnfStyle w:val="000000000000" w:firstRow="0" w:lastRow="0" w:firstColumn="0" w:lastColumn="0" w:oddVBand="0" w:evenVBand="0" w:oddHBand="0" w:evenHBand="0" w:firstRowFirstColumn="0" w:firstRowLastColumn="0" w:lastRowFirstColumn="0" w:lastRowLastColumn="0"/>
             </w:pPr>
             <w:r>
               <w:rPr>
                 <w:noProof/>
-                <w:sz w:val="24"/>
-                <w:szCs w:val="24"/>
               </w:rPr>
               <w:drawing>
-                <wp:anchor distT="0" distB="0" distL="114300" distR="114300" simplePos="0" relativeHeight="251741184" behindDoc="0" locked="0" layoutInCell="1" allowOverlap="1" wp14:anchorId="059A7280" wp14:editId="11273E91">
-                  <wp:simplePos x="0" y="0"/>
-                  <wp:positionH relativeFrom="column">
-                    <wp:posOffset>488950</wp:posOffset>
-                  </wp:positionH>
-                  <wp:positionV relativeFrom="paragraph">
-                    <wp:posOffset>3175</wp:posOffset>
-                  </wp:positionV>
-                  <wp:extent cx="838200" cy="807720"/>
-                  <wp:effectExtent l="0" t="0" r="0" b="0"/>
-                  <wp:wrapSquare wrapText="bothSides"/>
-                  <wp:docPr id="101" name="Imagen 101"/>
+                <wp:inline distT="0" distB="0" distL="0" distR="0">
+                  <wp:extent cx="1728316" cy="587503"/>
+                  <wp:effectExtent l="0" t="0" r="5715" b="3175"/>
+                  <wp:docPr id="119" name="Imagen 119"/>
                   <wp:cNvGraphicFramePr>
                     <a:graphicFrameLocks xmlns:a="http://schemas.openxmlformats.org/drawingml/2006/main" noChangeAspect="1"/>
                   </wp:cNvGraphicFramePr>
@@ -27831,13 +28846,13 @@
                     <a:graphicData uri="http://schemas.openxmlformats.org/drawingml/2006/picture">
                       <pic:pic xmlns:pic="http://schemas.openxmlformats.org/drawingml/2006/picture">
                         <pic:nvPicPr>
-                          <pic:cNvPr id="0" name="Picture 5"/>
+                          <pic:cNvPr id="0" name="Picture 26"/>
                           <pic:cNvPicPr>
                             <a:picLocks noChangeAspect="1" noChangeArrowheads="1"/>
                           </pic:cNvPicPr>
                         </pic:nvPicPr>
                         <pic:blipFill>
-                          <a:blip r:embed="rId50" cstate="print">
+                          <a:blip r:embed="rId62" cstate="print">
                             <a:extLst>
                               <a:ext uri="{28A0092B-C50C-407E-A947-70E740481C1C}">
                                 <a14:useLocalDpi xmlns:a14="http://schemas.microsoft.com/office/drawing/2010/main" val="0"/>
@@ -27852,7 +28867,7 @@
                         <pic:spPr bwMode="auto">
                           <a:xfrm>
                             <a:off x="0" y="0"/>
-                            <a:ext cx="838200" cy="807720"/>
+                            <a:ext cx="1765074" cy="599998"/>
                           </a:xfrm>
                           <a:prstGeom prst="rect">
                             <a:avLst/>
@@ -27865,45 +28880,9 @@
                       </pic:pic>
                     </a:graphicData>
                   </a:graphic>
-                  <wp14:sizeRelH relativeFrom="page">
-                    <wp14:pctWidth>0</wp14:pctWidth>
-                  </wp14:sizeRelH>
-                  <wp14:sizeRelV relativeFrom="page">
-                    <wp14:pctHeight>0</wp14:pctHeight>
-                  </wp14:sizeRelV>
-                </wp:anchor>
+                </wp:inline>
               </w:drawing>
             </w:r>
-          </w:p>
-        </w:tc>
-        <w:tc>
-          <w:tcPr>
-            <w:tcW w:w="2377" w:type="dxa"/>
-          </w:tcPr>
-          <w:p>
-            <w:pPr>
-              <w:cnfStyle w:val="000000000000" w:firstRow="0" w:lastRow="0" w:firstColumn="0" w:lastColumn="0" w:oddVBand="0" w:evenVBand="0" w:oddHBand="0" w:evenHBand="0" w:firstRowFirstColumn="0" w:firstRowLastColumn="0" w:lastRowFirstColumn="0" w:lastRowLastColumn="0"/>
-            </w:pPr>
-          </w:p>
-          <w:p>
-            <w:pPr>
-              <w:cnfStyle w:val="000000000000" w:firstRow="0" w:lastRow="0" w:firstColumn="0" w:lastColumn="0" w:oddVBand="0" w:evenVBand="0" w:oddHBand="0" w:evenHBand="0" w:firstRowFirstColumn="0" w:firstRowLastColumn="0" w:lastRowFirstColumn="0" w:lastRowLastColumn="0"/>
-            </w:pPr>
-          </w:p>
-          <w:p>
-            <w:pPr>
-              <w:cnfStyle w:val="000000000000" w:firstRow="0" w:lastRow="0" w:firstColumn="0" w:lastColumn="0" w:oddVBand="0" w:evenVBand="0" w:oddHBand="0" w:evenHBand="0" w:firstRowFirstColumn="0" w:firstRowLastColumn="0" w:lastRowFirstColumn="0" w:lastRowLastColumn="0"/>
-            </w:pPr>
-          </w:p>
-          <w:p>
-            <w:pPr>
-              <w:cnfStyle w:val="000000000000" w:firstRow="0" w:lastRow="0" w:firstColumn="0" w:lastColumn="0" w:oddVBand="0" w:evenVBand="0" w:oddHBand="0" w:evenHBand="0" w:firstRowFirstColumn="0" w:firstRowLastColumn="0" w:lastRowFirstColumn="0" w:lastRowLastColumn="0"/>
-            </w:pPr>
-          </w:p>
-          <w:p>
-            <w:pPr>
-              <w:cnfStyle w:val="000000000000" w:firstRow="0" w:lastRow="0" w:firstColumn="0" w:lastColumn="0" w:oddVBand="0" w:evenVBand="0" w:oddHBand="0" w:evenHBand="0" w:firstRowFirstColumn="0" w:firstRowLastColumn="0" w:lastRowFirstColumn="0" w:lastRowLastColumn="0"/>
-            </w:pPr>
           </w:p>
         </w:tc>
       </w:tr>
@@ -27930,7 +28909,7 @@
                 <w:sz w:val="20"/>
                 <w:szCs w:val="20"/>
               </w:rPr>
-              <w:t>Distribuir la energía eléctrica regulada a cada subsistema</w:t>
+              <w:t>Controlar manualmente el comportamiento del RBT</w:t>
             </w:r>
           </w:p>
         </w:tc>
@@ -27940,20 +28919,17 @@
           </w:tcPr>
           <w:p>
             <w:pPr>
-              <w:jc w:val="center"/>
               <w:cnfStyle w:val="000000000000" w:firstRow="0" w:lastRow="0" w:firstColumn="0" w:lastColumn="0" w:oddVBand="0" w:evenVBand="0" w:oddHBand="0" w:evenHBand="0" w:firstRowFirstColumn="0" w:firstRowLastColumn="0" w:lastRowFirstColumn="0" w:lastRowLastColumn="0"/>
             </w:pPr>
             <w:r>
               <w:rPr>
                 <w:noProof/>
-                <w:sz w:val="24"/>
-                <w:szCs w:val="24"/>
               </w:rPr>
               <w:drawing>
-                <wp:inline distT="0" distB="0" distL="0" distR="0" wp14:anchorId="300E8EB2" wp14:editId="398506ED">
-                  <wp:extent cx="1314450" cy="558136"/>
-                  <wp:effectExtent l="0" t="0" r="0" b="0"/>
-                  <wp:docPr id="80" name="Imagen 80"/>
+                <wp:inline distT="0" distB="0" distL="0" distR="0">
+                  <wp:extent cx="1402080" cy="1352761"/>
+                  <wp:effectExtent l="0" t="0" r="7620" b="0"/>
+                  <wp:docPr id="120" name="Imagen 120"/>
                   <wp:cNvGraphicFramePr>
                     <a:graphicFrameLocks xmlns:a="http://schemas.openxmlformats.org/drawingml/2006/main" noChangeAspect="1"/>
                   </wp:cNvGraphicFramePr>
@@ -27961,13 +28937,13 @@
                     <a:graphicData uri="http://schemas.openxmlformats.org/drawingml/2006/picture">
                       <pic:pic xmlns:pic="http://schemas.openxmlformats.org/drawingml/2006/picture">
                         <pic:nvPicPr>
-                          <pic:cNvPr id="0" name="Picture 11"/>
+                          <pic:cNvPr id="0" name="Picture 28"/>
                           <pic:cNvPicPr>
                             <a:picLocks noChangeAspect="1" noChangeArrowheads="1"/>
                           </pic:cNvPicPr>
                         </pic:nvPicPr>
                         <pic:blipFill>
-                          <a:blip r:embed="rId41" cstate="print">
+                          <a:blip r:embed="rId63" cstate="print">
                             <a:extLst>
                               <a:ext uri="{28A0092B-C50C-407E-A947-70E740481C1C}">
                                 <a14:useLocalDpi xmlns:a14="http://schemas.microsoft.com/office/drawing/2010/main" val="0"/>
@@ -27982,7 +28958,7 @@
                         <pic:spPr bwMode="auto">
                           <a:xfrm>
                             <a:off x="0" y="0"/>
-                            <a:ext cx="1330001" cy="564739"/>
+                            <a:ext cx="1409210" cy="1359640"/>
                           </a:xfrm>
                           <a:prstGeom prst="rect">
                             <a:avLst/>
@@ -28003,114 +28979,17 @@
         <w:tc>
           <w:tcPr>
             <w:tcW w:w="2377" w:type="dxa"/>
+            <w:vAlign w:val="center"/>
           </w:tcPr>
           <w:p>
             <w:pPr>
               <w:jc w:val="center"/>
               <w:cnfStyle w:val="000000000000" w:firstRow="0" w:lastRow="0" w:firstColumn="0" w:lastColumn="0" w:oddVBand="0" w:evenVBand="0" w:oddHBand="0" w:evenHBand="0" w:firstRowFirstColumn="0" w:firstRowLastColumn="0" w:lastRowFirstColumn="0" w:lastRowLastColumn="0"/>
-            </w:pPr>
-            <w:r>
               <w:rPr>
                 <w:noProof/>
                 <w:sz w:val="24"/>
                 <w:szCs w:val="24"/>
               </w:rPr>
-              <w:drawing>
-                <wp:inline distT="0" distB="0" distL="0" distR="0" wp14:anchorId="3D317DBC" wp14:editId="2EB16971">
-                  <wp:extent cx="1021081" cy="638175"/>
-                  <wp:effectExtent l="0" t="0" r="7620" b="0"/>
-                  <wp:docPr id="81" name="Imagen 81"/>
-                  <wp:cNvGraphicFramePr>
-                    <a:graphicFrameLocks xmlns:a="http://schemas.openxmlformats.org/drawingml/2006/main" noChangeAspect="1"/>
-                  </wp:cNvGraphicFramePr>
-                  <a:graphic xmlns:a="http://schemas.openxmlformats.org/drawingml/2006/main">
-                    <a:graphicData uri="http://schemas.openxmlformats.org/drawingml/2006/picture">
-                      <pic:pic xmlns:pic="http://schemas.openxmlformats.org/drawingml/2006/picture">
-                        <pic:nvPicPr>
-                          <pic:cNvPr id="0" name="Picture 12"/>
-                          <pic:cNvPicPr>
-                            <a:picLocks noChangeAspect="1" noChangeArrowheads="1"/>
-                          </pic:cNvPicPr>
-                        </pic:nvPicPr>
-                        <pic:blipFill>
-                          <a:blip r:embed="rId42" cstate="print">
-                            <a:extLst>
-                              <a:ext uri="{28A0092B-C50C-407E-A947-70E740481C1C}">
-                                <a14:useLocalDpi xmlns:a14="http://schemas.microsoft.com/office/drawing/2010/main" val="0"/>
-                              </a:ext>
-                            </a:extLst>
-                          </a:blip>
-                          <a:srcRect/>
-                          <a:stretch>
-                            <a:fillRect/>
-                          </a:stretch>
-                        </pic:blipFill>
-                        <pic:spPr bwMode="auto">
-                          <a:xfrm>
-                            <a:off x="0" y="0"/>
-                            <a:ext cx="1046065" cy="653790"/>
-                          </a:xfrm>
-                          <a:prstGeom prst="rect">
-                            <a:avLst/>
-                          </a:prstGeom>
-                          <a:noFill/>
-                          <a:ln>
-                            <a:noFill/>
-                          </a:ln>
-                        </pic:spPr>
-                      </pic:pic>
-                    </a:graphicData>
-                  </a:graphic>
-                </wp:inline>
-              </w:drawing>
-            </w:r>
-          </w:p>
-        </w:tc>
-        <w:tc>
-          <w:tcPr>
-            <w:tcW w:w="2377" w:type="dxa"/>
-          </w:tcPr>
-          <w:p>
-            <w:pPr>
-              <w:cnfStyle w:val="000000000000" w:firstRow="0" w:lastRow="0" w:firstColumn="0" w:lastColumn="0" w:oddVBand="0" w:evenVBand="0" w:oddHBand="0" w:evenHBand="0" w:firstRowFirstColumn="0" w:firstRowLastColumn="0" w:lastRowFirstColumn="0" w:lastRowLastColumn="0"/>
-            </w:pPr>
-          </w:p>
-        </w:tc>
-      </w:tr>
-      <w:tr>
-        <w:tc>
-          <w:tcPr>
-            <w:cnfStyle w:val="001000000000" w:firstRow="0" w:lastRow="0" w:firstColumn="1" w:lastColumn="0" w:oddVBand="0" w:evenVBand="0" w:oddHBand="0" w:evenHBand="0" w:firstRowFirstColumn="0" w:firstRowLastColumn="0" w:lastRowFirstColumn="0" w:lastRowLastColumn="0"/>
-            <w:tcW w:w="2377" w:type="dxa"/>
-          </w:tcPr>
-          <w:p>
-            <w:pPr>
-              <w:jc w:val="both"/>
-              <w:rPr>
-                <w:b w:val="0"/>
-                <w:bCs w:val="0"/>
-                <w:sz w:val="20"/>
-                <w:szCs w:val="20"/>
-              </w:rPr>
-            </w:pPr>
-            <w:r>
-              <w:rPr>
-                <w:b w:val="0"/>
-                <w:bCs w:val="0"/>
-                <w:sz w:val="20"/>
-                <w:szCs w:val="20"/>
-              </w:rPr>
-              <w:t>Controlar manualmente el comportamiento del RBT</w:t>
-            </w:r>
-          </w:p>
-        </w:tc>
-        <w:tc>
-          <w:tcPr>
-            <w:tcW w:w="2377" w:type="dxa"/>
-          </w:tcPr>
-          <w:p>
-            <w:pPr>
-              <w:cnfStyle w:val="000000000000" w:firstRow="0" w:lastRow="0" w:firstColumn="0" w:lastColumn="0" w:oddVBand="0" w:evenVBand="0" w:oddHBand="0" w:evenHBand="0" w:firstRowFirstColumn="0" w:firstRowLastColumn="0" w:lastRowFirstColumn="0" w:lastRowLastColumn="0"/>
             </w:pPr>
             <w:r>
               <w:rPr>
@@ -28120,13 +28999,13 @@
                 <wp:anchor distT="0" distB="0" distL="114300" distR="114300" simplePos="0" relativeHeight="251739136" behindDoc="0" locked="0" layoutInCell="1" allowOverlap="1" wp14:anchorId="21A8EFE0" wp14:editId="69072F3A">
                   <wp:simplePos x="0" y="0"/>
                   <wp:positionH relativeFrom="margin">
-                    <wp:posOffset>168275</wp:posOffset>
+                    <wp:posOffset>183515</wp:posOffset>
                   </wp:positionH>
                   <wp:positionV relativeFrom="paragraph">
-                    <wp:posOffset>100330</wp:posOffset>
+                    <wp:posOffset>-838835</wp:posOffset>
                   </wp:positionV>
-                  <wp:extent cx="818515" cy="618490"/>
-                  <wp:effectExtent l="4763" t="0" r="5397" b="5398"/>
+                  <wp:extent cx="935990" cy="706755"/>
+                  <wp:effectExtent l="317" t="0" r="0" b="0"/>
                   <wp:wrapSquare wrapText="bothSides"/>
                   <wp:docPr id="82" name="Imagen 82"/>
                   <wp:cNvGraphicFramePr>
@@ -28142,7 +29021,7 @@
                           </pic:cNvPicPr>
                         </pic:nvPicPr>
                         <pic:blipFill rotWithShape="1">
-                          <a:blip r:embed="rId51" cstate="print">
+                          <a:blip r:embed="rId64" cstate="print">
                             <a:extLst>
                               <a:ext uri="{28A0092B-C50C-407E-A947-70E740481C1C}">
                                 <a14:useLocalDpi xmlns:a14="http://schemas.microsoft.com/office/drawing/2010/main" val="0"/>
@@ -28155,7 +29034,7 @@
                         <pic:spPr bwMode="auto">
                           <a:xfrm rot="16200000">
                             <a:off x="0" y="0"/>
-                            <a:ext cx="818515" cy="618490"/>
+                            <a:ext cx="935990" cy="706755"/>
                           </a:xfrm>
                           <a:prstGeom prst="rect">
                             <a:avLst/>
@@ -28183,27 +29062,43 @@
               </w:drawing>
             </w:r>
           </w:p>
-        </w:tc>
-        <w:tc>
-          <w:tcPr>
-            <w:tcW w:w="2377" w:type="dxa"/>
-            <w:vAlign w:val="center"/>
-          </w:tcPr>
           <w:p>
             <w:pPr>
               <w:jc w:val="center"/>
               <w:cnfStyle w:val="000000000000" w:firstRow="0" w:lastRow="0" w:firstColumn="0" w:lastColumn="0" w:oddVBand="0" w:evenVBand="0" w:oddHBand="0" w:evenHBand="0" w:firstRowFirstColumn="0" w:firstRowLastColumn="0" w:lastRowFirstColumn="0" w:lastRowLastColumn="0"/>
-            </w:pPr>
-            <w:r>
               <w:rPr>
                 <w:noProof/>
                 <w:sz w:val="24"/>
                 <w:szCs w:val="24"/>
               </w:rPr>
+            </w:pPr>
+          </w:p>
+          <w:p>
+            <w:pPr>
+              <w:jc w:val="center"/>
+              <w:cnfStyle w:val="000000000000" w:firstRow="0" w:lastRow="0" w:firstColumn="0" w:lastColumn="0" w:oddVBand="0" w:evenVBand="0" w:oddHBand="0" w:evenHBand="0" w:firstRowFirstColumn="0" w:firstRowLastColumn="0" w:lastRowFirstColumn="0" w:lastRowLastColumn="0"/>
+            </w:pPr>
+          </w:p>
+        </w:tc>
+        <w:tc>
+          <w:tcPr>
+            <w:tcW w:w="2377" w:type="dxa"/>
+          </w:tcPr>
+          <w:p>
+            <w:pPr>
+              <w:jc w:val="center"/>
+              <w:cnfStyle w:val="000000000000" w:firstRow="0" w:lastRow="0" w:firstColumn="0" w:lastColumn="0" w:oddVBand="0" w:evenVBand="0" w:oddHBand="0" w:evenHBand="0" w:firstRowFirstColumn="0" w:firstRowLastColumn="0" w:lastRowFirstColumn="0" w:lastRowLastColumn="0"/>
+            </w:pPr>
+            <w:r>
+              <w:rPr>
+                <w:noProof/>
+                <w:sz w:val="24"/>
+                <w:szCs w:val="24"/>
+              </w:rPr>
               <w:drawing>
-                <wp:inline distT="0" distB="0" distL="0" distR="0" wp14:anchorId="05F1E27F" wp14:editId="2B8AE786">
-                  <wp:extent cx="520147" cy="1581956"/>
-                  <wp:effectExtent l="2540" t="0" r="0" b="0"/>
+                <wp:inline distT="0" distB="0" distL="0" distR="0" wp14:anchorId="75E6AEB4" wp14:editId="2DC93643">
+                  <wp:extent cx="701675" cy="1472268"/>
+                  <wp:effectExtent l="0" t="4127" r="0" b="0"/>
                   <wp:docPr id="100" name="Imagen 100"/>
                   <wp:cNvGraphicFramePr>
                     <a:graphicFrameLocks xmlns:a="http://schemas.openxmlformats.org/drawingml/2006/main" noChangeAspect="1"/>
@@ -28218,20 +29113,20 @@
                           </pic:cNvPicPr>
                         </pic:nvPicPr>
                         <pic:blipFill rotWithShape="1">
-                          <a:blip r:embed="rId52" cstate="print">
+                          <a:blip r:embed="rId65" cstate="print">
                             <a:extLst>
                               <a:ext uri="{28A0092B-C50C-407E-A947-70E740481C1C}">
                                 <a14:useLocalDpi xmlns:a14="http://schemas.microsoft.com/office/drawing/2010/main" val="0"/>
                               </a:ext>
                             </a:extLst>
                           </a:blip>
-                          <a:srcRect l="-186" r="76014" b="46346"/>
+                          <a:srcRect l="-186" t="11313" r="76014" b="51671"/>
                           <a:stretch/>
                         </pic:blipFill>
                         <pic:spPr bwMode="auto">
                           <a:xfrm rot="16200000">
                             <a:off x="0" y="0"/>
-                            <a:ext cx="524576" cy="1595425"/>
+                            <a:ext cx="710806" cy="1491427"/>
                           </a:xfrm>
                           <a:prstGeom prst="rect">
                             <a:avLst/>
@@ -28254,16 +29149,6 @@
             </w:r>
           </w:p>
         </w:tc>
-        <w:tc>
-          <w:tcPr>
-            <w:tcW w:w="2377" w:type="dxa"/>
-          </w:tcPr>
-          <w:p>
-            <w:pPr>
-              <w:cnfStyle w:val="000000000000" w:firstRow="0" w:lastRow="0" w:firstColumn="0" w:lastColumn="0" w:oddVBand="0" w:evenVBand="0" w:oddHBand="0" w:evenHBand="0" w:firstRowFirstColumn="0" w:firstRowLastColumn="0" w:lastRowFirstColumn="0" w:lastRowLastColumn="0"/>
-            </w:pPr>
-          </w:p>
-        </w:tc>
       </w:tr>
       <w:tr>
         <w:tc>
@@ -28307,8 +29192,8 @@
               </w:rPr>
               <w:drawing>
                 <wp:inline distT="0" distB="0" distL="0" distR="0">
-                  <wp:extent cx="563563" cy="933114"/>
-                  <wp:effectExtent l="0" t="0" r="8255" b="635"/>
+                  <wp:extent cx="639702" cy="1059180"/>
+                  <wp:effectExtent l="0" t="0" r="8255" b="7620"/>
                   <wp:docPr id="83" name="Imagen 83"/>
                   <wp:cNvGraphicFramePr>
                     <a:graphicFrameLocks xmlns:a="http://schemas.openxmlformats.org/drawingml/2006/main" noChangeAspect="1"/>
@@ -28323,7 +29208,7 @@
                           </pic:cNvPicPr>
                         </pic:nvPicPr>
                         <pic:blipFill>
-                          <a:blip r:embed="rId53" cstate="print">
+                          <a:blip r:embed="rId66" cstate="print">
                             <a:extLst>
                               <a:ext uri="{28A0092B-C50C-407E-A947-70E740481C1C}">
                                 <a14:useLocalDpi xmlns:a14="http://schemas.microsoft.com/office/drawing/2010/main" val="0"/>
@@ -28338,7 +29223,7 @@
                         <pic:spPr bwMode="auto">
                           <a:xfrm>
                             <a:off x="0" y="0"/>
-                            <a:ext cx="570264" cy="944209"/>
+                            <a:ext cx="653999" cy="1082852"/>
                           </a:xfrm>
                           <a:prstGeom prst="rect">
                             <a:avLst/>
@@ -28371,8 +29256,72 @@
               </w:rPr>
               <w:drawing>
                 <wp:inline distT="0" distB="0" distL="0" distR="0">
-                  <wp:extent cx="504825" cy="1025676"/>
-                  <wp:effectExtent l="0" t="0" r="0" b="3175"/>
+                  <wp:extent cx="1341120" cy="1317643"/>
+                  <wp:effectExtent l="0" t="0" r="0" b="0"/>
+                  <wp:docPr id="121" name="Imagen 121"/>
+                  <wp:cNvGraphicFramePr>
+                    <a:graphicFrameLocks xmlns:a="http://schemas.openxmlformats.org/drawingml/2006/main" noChangeAspect="1"/>
+                  </wp:cNvGraphicFramePr>
+                  <a:graphic xmlns:a="http://schemas.openxmlformats.org/drawingml/2006/main">
+                    <a:graphicData uri="http://schemas.openxmlformats.org/drawingml/2006/picture">
+                      <pic:pic xmlns:pic="http://schemas.openxmlformats.org/drawingml/2006/picture">
+                        <pic:nvPicPr>
+                          <pic:cNvPr id="0" name="Picture 30"/>
+                          <pic:cNvPicPr>
+                            <a:picLocks noChangeAspect="1" noChangeArrowheads="1"/>
+                          </pic:cNvPicPr>
+                        </pic:nvPicPr>
+                        <pic:blipFill>
+                          <a:blip r:embed="rId67" cstate="print">
+                            <a:extLst>
+                              <a:ext uri="{28A0092B-C50C-407E-A947-70E740481C1C}">
+                                <a14:useLocalDpi xmlns:a14="http://schemas.microsoft.com/office/drawing/2010/main" val="0"/>
+                              </a:ext>
+                            </a:extLst>
+                          </a:blip>
+                          <a:srcRect/>
+                          <a:stretch>
+                            <a:fillRect/>
+                          </a:stretch>
+                        </pic:blipFill>
+                        <pic:spPr bwMode="auto">
+                          <a:xfrm>
+                            <a:off x="0" y="0"/>
+                            <a:ext cx="1347855" cy="1324260"/>
+                          </a:xfrm>
+                          <a:prstGeom prst="rect">
+                            <a:avLst/>
+                          </a:prstGeom>
+                          <a:noFill/>
+                          <a:ln>
+                            <a:noFill/>
+                          </a:ln>
+                        </pic:spPr>
+                      </pic:pic>
+                    </a:graphicData>
+                  </a:graphic>
+                </wp:inline>
+              </w:drawing>
+            </w:r>
+          </w:p>
+        </w:tc>
+        <w:tc>
+          <w:tcPr>
+            <w:tcW w:w="2377" w:type="dxa"/>
+          </w:tcPr>
+          <w:p>
+            <w:pPr>
+              <w:jc w:val="center"/>
+              <w:cnfStyle w:val="000000000000" w:firstRow="0" w:lastRow="0" w:firstColumn="0" w:lastColumn="0" w:oddVBand="0" w:evenVBand="0" w:oddHBand="0" w:evenHBand="0" w:firstRowFirstColumn="0" w:firstRowLastColumn="0" w:lastRowFirstColumn="0" w:lastRowLastColumn="0"/>
+            </w:pPr>
+            <w:r>
+              <w:rPr>
+                <w:noProof/>
+              </w:rPr>
+              <w:drawing>
+                <wp:inline distT="0" distB="0" distL="0" distR="0" wp14:anchorId="4C5BD6E9" wp14:editId="7A5085DA">
+                  <wp:extent cx="588824" cy="1196340"/>
+                  <wp:effectExtent l="0" t="0" r="1905" b="3810"/>
                   <wp:docPr id="84" name="Imagen 84"/>
                   <wp:cNvGraphicFramePr>
                     <a:graphicFrameLocks xmlns:a="http://schemas.openxmlformats.org/drawingml/2006/main" noChangeAspect="1"/>
@@ -28387,7 +29336,7 @@
                           </pic:cNvPicPr>
                         </pic:nvPicPr>
                         <pic:blipFill>
-                          <a:blip r:embed="rId54" cstate="print">
+                          <a:blip r:embed="rId68" cstate="print">
                             <a:extLst>
                               <a:ext uri="{28A0092B-C50C-407E-A947-70E740481C1C}">
                                 <a14:useLocalDpi xmlns:a14="http://schemas.microsoft.com/office/drawing/2010/main" val="0"/>
@@ -28402,7 +29351,7 @@
                         <pic:spPr bwMode="auto">
                           <a:xfrm>
                             <a:off x="0" y="0"/>
-                            <a:ext cx="507228" cy="1030558"/>
+                            <a:ext cx="594816" cy="1208514"/>
                           </a:xfrm>
                           <a:prstGeom prst="rect">
                             <a:avLst/>
@@ -28420,19 +29369,8 @@
             </w:r>
           </w:p>
         </w:tc>
-        <w:tc>
-          <w:tcPr>
-            <w:tcW w:w="2377" w:type="dxa"/>
-          </w:tcPr>
-          <w:p>
-            <w:pPr>
-              <w:cnfStyle w:val="000000000000" w:firstRow="0" w:lastRow="0" w:firstColumn="0" w:lastColumn="0" w:oddVBand="0" w:evenVBand="0" w:oddHBand="0" w:evenHBand="0" w:firstRowFirstColumn="0" w:firstRowLastColumn="0" w:lastRowFirstColumn="0" w:lastRowLastColumn="0"/>
-            </w:pPr>
-          </w:p>
-        </w:tc>
       </w:tr>
     </w:tbl>
-    <w:p/>
     <w:p/>
     <w:p/>
     <w:p/>
@@ -28612,10 +29550,10 @@
         <w:tblLook w:val="04A0" w:firstRow="1" w:lastRow="0" w:firstColumn="1" w:lastColumn="0" w:noHBand="0" w:noVBand="1"/>
       </w:tblPr>
       <w:tblGrid>
-        <w:gridCol w:w="2377"/>
-        <w:gridCol w:w="2377"/>
-        <w:gridCol w:w="2377"/>
-        <w:gridCol w:w="2377"/>
+        <w:gridCol w:w="1690"/>
+        <w:gridCol w:w="2526"/>
+        <w:gridCol w:w="2676"/>
+        <w:gridCol w:w="2616"/>
       </w:tblGrid>
       <w:tr>
         <w:trPr>
@@ -28776,8 +29714,8 @@
               </w:rPr>
               <w:drawing>
                 <wp:inline distT="0" distB="0" distL="0" distR="0">
-                  <wp:extent cx="933450" cy="818641"/>
-                  <wp:effectExtent l="0" t="0" r="0" b="635"/>
+                  <wp:extent cx="1060017" cy="929640"/>
+                  <wp:effectExtent l="0" t="0" r="6985" b="3810"/>
                   <wp:docPr id="85" name="Imagen 85"/>
                   <wp:cNvGraphicFramePr>
                     <a:graphicFrameLocks xmlns:a="http://schemas.openxmlformats.org/drawingml/2006/main" noChangeAspect="1"/>
@@ -28792,7 +29730,7 @@
                           </pic:cNvPicPr>
                         </pic:nvPicPr>
                         <pic:blipFill>
-                          <a:blip r:embed="rId55" cstate="print">
+                          <a:blip r:embed="rId69" cstate="print">
                             <a:extLst>
                               <a:ext uri="{28A0092B-C50C-407E-A947-70E740481C1C}">
                                 <a14:useLocalDpi xmlns:a14="http://schemas.microsoft.com/office/drawing/2010/main" val="0"/>
@@ -28807,7 +29745,7 @@
                         <pic:spPr bwMode="auto">
                           <a:xfrm>
                             <a:off x="0" y="0"/>
-                            <a:ext cx="942920" cy="826946"/>
+                            <a:ext cx="1071965" cy="940119"/>
                           </a:xfrm>
                           <a:prstGeom prst="rect">
                             <a:avLst/>
@@ -28840,8 +29778,8 @@
               </w:rPr>
               <w:drawing>
                 <wp:inline distT="0" distB="0" distL="0" distR="0">
-                  <wp:extent cx="828675" cy="818569"/>
-                  <wp:effectExtent l="0" t="0" r="0" b="635"/>
+                  <wp:extent cx="1010544" cy="998220"/>
+                  <wp:effectExtent l="0" t="0" r="0" b="0"/>
                   <wp:docPr id="86" name="Imagen 86"/>
                   <wp:cNvGraphicFramePr>
                     <a:graphicFrameLocks xmlns:a="http://schemas.openxmlformats.org/drawingml/2006/main" noChangeAspect="1"/>
@@ -28856,7 +29794,7 @@
                           </pic:cNvPicPr>
                         </pic:nvPicPr>
                         <pic:blipFill>
-                          <a:blip r:embed="rId56" cstate="print">
+                          <a:blip r:embed="rId70" cstate="print">
                             <a:extLst>
                               <a:ext uri="{28A0092B-C50C-407E-A947-70E740481C1C}">
                                 <a14:useLocalDpi xmlns:a14="http://schemas.microsoft.com/office/drawing/2010/main" val="0"/>
@@ -28871,7 +29809,7 @@
                         <pic:spPr bwMode="auto">
                           <a:xfrm>
                             <a:off x="0" y="0"/>
-                            <a:ext cx="836514" cy="826313"/>
+                            <a:ext cx="1028834" cy="1016287"/>
                           </a:xfrm>
                           <a:prstGeom prst="rect">
                             <a:avLst/>
@@ -28897,6 +29835,59 @@
             <w:pPr>
               <w:cnfStyle w:val="000000000000" w:firstRow="0" w:lastRow="0" w:firstColumn="0" w:lastColumn="0" w:oddVBand="0" w:evenVBand="0" w:oddHBand="0" w:evenHBand="0" w:firstRowFirstColumn="0" w:firstRowLastColumn="0" w:lastRowFirstColumn="0" w:lastRowLastColumn="0"/>
             </w:pPr>
+            <w:r>
+              <w:rPr>
+                <w:noProof/>
+              </w:rPr>
+              <w:drawing>
+                <wp:inline distT="0" distB="0" distL="0" distR="0">
+                  <wp:extent cx="1516380" cy="917604"/>
+                  <wp:effectExtent l="0" t="0" r="7620" b="0"/>
+                  <wp:docPr id="122" name="Imagen 122"/>
+                  <wp:cNvGraphicFramePr>
+                    <a:graphicFrameLocks xmlns:a="http://schemas.openxmlformats.org/drawingml/2006/main" noChangeAspect="1"/>
+                  </wp:cNvGraphicFramePr>
+                  <a:graphic xmlns:a="http://schemas.openxmlformats.org/drawingml/2006/main">
+                    <a:graphicData uri="http://schemas.openxmlformats.org/drawingml/2006/picture">
+                      <pic:pic xmlns:pic="http://schemas.openxmlformats.org/drawingml/2006/picture">
+                        <pic:nvPicPr>
+                          <pic:cNvPr id="0" name="Picture 32"/>
+                          <pic:cNvPicPr>
+                            <a:picLocks noChangeAspect="1" noChangeArrowheads="1"/>
+                          </pic:cNvPicPr>
+                        </pic:nvPicPr>
+                        <pic:blipFill>
+                          <a:blip r:embed="rId71" cstate="print">
+                            <a:extLst>
+                              <a:ext uri="{28A0092B-C50C-407E-A947-70E740481C1C}">
+                                <a14:useLocalDpi xmlns:a14="http://schemas.microsoft.com/office/drawing/2010/main" val="0"/>
+                              </a:ext>
+                            </a:extLst>
+                          </a:blip>
+                          <a:srcRect/>
+                          <a:stretch>
+                            <a:fillRect/>
+                          </a:stretch>
+                        </pic:blipFill>
+                        <pic:spPr bwMode="auto">
+                          <a:xfrm>
+                            <a:off x="0" y="0"/>
+                            <a:ext cx="1531832" cy="926954"/>
+                          </a:xfrm>
+                          <a:prstGeom prst="rect">
+                            <a:avLst/>
+                          </a:prstGeom>
+                          <a:noFill/>
+                          <a:ln>
+                            <a:noFill/>
+                          </a:ln>
+                        </pic:spPr>
+                      </pic:pic>
+                    </a:graphicData>
+                  </a:graphic>
+                </wp:inline>
+              </w:drawing>
+            </w:r>
           </w:p>
         </w:tc>
       </w:tr>
@@ -28943,8 +29934,8 @@
               </w:rPr>
               <w:drawing>
                 <wp:inline distT="0" distB="0" distL="0" distR="0">
-                  <wp:extent cx="971550" cy="990981"/>
-                  <wp:effectExtent l="0" t="0" r="0" b="0"/>
+                  <wp:extent cx="1232648" cy="1257300"/>
+                  <wp:effectExtent l="0" t="0" r="5715" b="0"/>
                   <wp:docPr id="87" name="Imagen 87"/>
                   <wp:cNvGraphicFramePr>
                     <a:graphicFrameLocks xmlns:a="http://schemas.openxmlformats.org/drawingml/2006/main" noChangeAspect="1"/>
@@ -28959,7 +29950,7 @@
                           </pic:cNvPicPr>
                         </pic:nvPicPr>
                         <pic:blipFill>
-                          <a:blip r:embed="rId57" cstate="print">
+                          <a:blip r:embed="rId72" cstate="print">
                             <a:extLst>
                               <a:ext uri="{28A0092B-C50C-407E-A947-70E740481C1C}">
                                 <a14:useLocalDpi xmlns:a14="http://schemas.microsoft.com/office/drawing/2010/main" val="0"/>
@@ -28974,7 +29965,7 @@
                         <pic:spPr bwMode="auto">
                           <a:xfrm>
                             <a:off x="0" y="0"/>
-                            <a:ext cx="977438" cy="996986"/>
+                            <a:ext cx="1245949" cy="1270867"/>
                           </a:xfrm>
                           <a:prstGeom prst="rect">
                             <a:avLst/>
@@ -29007,6 +29998,70 @@
               </w:rPr>
               <w:drawing>
                 <wp:inline distT="0" distB="0" distL="0" distR="0">
+                  <wp:extent cx="1562100" cy="1359507"/>
+                  <wp:effectExtent l="0" t="0" r="0" b="0"/>
+                  <wp:docPr id="123" name="Imagen 123"/>
+                  <wp:cNvGraphicFramePr>
+                    <a:graphicFrameLocks xmlns:a="http://schemas.openxmlformats.org/drawingml/2006/main" noChangeAspect="1"/>
+                  </wp:cNvGraphicFramePr>
+                  <a:graphic xmlns:a="http://schemas.openxmlformats.org/drawingml/2006/main">
+                    <a:graphicData uri="http://schemas.openxmlformats.org/drawingml/2006/picture">
+                      <pic:pic xmlns:pic="http://schemas.openxmlformats.org/drawingml/2006/picture">
+                        <pic:nvPicPr>
+                          <pic:cNvPr id="0" name="Picture 34"/>
+                          <pic:cNvPicPr>
+                            <a:picLocks noChangeAspect="1" noChangeArrowheads="1"/>
+                          </pic:cNvPicPr>
+                        </pic:nvPicPr>
+                        <pic:blipFill>
+                          <a:blip r:embed="rId73" cstate="print">
+                            <a:extLst>
+                              <a:ext uri="{28A0092B-C50C-407E-A947-70E740481C1C}">
+                                <a14:useLocalDpi xmlns:a14="http://schemas.microsoft.com/office/drawing/2010/main" val="0"/>
+                              </a:ext>
+                            </a:extLst>
+                          </a:blip>
+                          <a:srcRect/>
+                          <a:stretch>
+                            <a:fillRect/>
+                          </a:stretch>
+                        </pic:blipFill>
+                        <pic:spPr bwMode="auto">
+                          <a:xfrm>
+                            <a:off x="0" y="0"/>
+                            <a:ext cx="1569756" cy="1366170"/>
+                          </a:xfrm>
+                          <a:prstGeom prst="rect">
+                            <a:avLst/>
+                          </a:prstGeom>
+                          <a:noFill/>
+                          <a:ln>
+                            <a:noFill/>
+                          </a:ln>
+                        </pic:spPr>
+                      </pic:pic>
+                    </a:graphicData>
+                  </a:graphic>
+                </wp:inline>
+              </w:drawing>
+            </w:r>
+          </w:p>
+        </w:tc>
+        <w:tc>
+          <w:tcPr>
+            <w:tcW w:w="2377" w:type="dxa"/>
+          </w:tcPr>
+          <w:p>
+            <w:pPr>
+              <w:jc w:val="center"/>
+              <w:cnfStyle w:val="000000000000" w:firstRow="0" w:lastRow="0" w:firstColumn="0" w:lastColumn="0" w:oddVBand="0" w:evenVBand="0" w:oddHBand="0" w:evenHBand="0" w:firstRowFirstColumn="0" w:firstRowLastColumn="0" w:lastRowFirstColumn="0" w:lastRowLastColumn="0"/>
+            </w:pPr>
+            <w:r>
+              <w:rPr>
+                <w:noProof/>
+              </w:rPr>
+              <w:drawing>
+                <wp:inline distT="0" distB="0" distL="0" distR="0" wp14:anchorId="03E2828A" wp14:editId="23B68D13">
                   <wp:extent cx="838200" cy="934720"/>
                   <wp:effectExtent l="0" t="0" r="0" b="0"/>
                   <wp:docPr id="88" name="Imagen 88"/>
@@ -29023,7 +30078,7 @@
                           </pic:cNvPicPr>
                         </pic:nvPicPr>
                         <pic:blipFill>
-                          <a:blip r:embed="rId58" cstate="print">
+                          <a:blip r:embed="rId74" cstate="print">
                             <a:extLst>
                               <a:ext uri="{28A0092B-C50C-407E-A947-70E740481C1C}">
                                 <a14:useLocalDpi xmlns:a14="http://schemas.microsoft.com/office/drawing/2010/main" val="0"/>
@@ -29056,26 +30111,16 @@
             </w:r>
           </w:p>
         </w:tc>
-        <w:tc>
-          <w:tcPr>
-            <w:tcW w:w="2377" w:type="dxa"/>
-          </w:tcPr>
-          <w:p>
-            <w:pPr>
-              <w:cnfStyle w:val="000000000000" w:firstRow="0" w:lastRow="0" w:firstColumn="0" w:lastColumn="0" w:oddVBand="0" w:evenVBand="0" w:oddHBand="0" w:evenHBand="0" w:firstRowFirstColumn="0" w:firstRowLastColumn="0" w:lastRowFirstColumn="0" w:lastRowLastColumn="0"/>
-            </w:pPr>
-          </w:p>
-        </w:tc>
       </w:tr>
       <w:tr>
         <w:tc>
           <w:tcPr>
-            <w:cnfStyle w:val="001000000000" w:firstRow="0" w:lastRow="0" w:firstColumn="1" w:lastColumn="0" w:oddVBand="0" w:evenVBand="0" w:oddHBand="0" w:evenHBand="0" w:firstRowFirstColumn="0" w:firstRowLastColumn="0" w:lastRowFirstColumn="0" w:lastRowLastColumn="0"/>
             <w:tcW w:w="2377" w:type="dxa"/>
           </w:tcPr>
           <w:p>
             <w:pPr>
               <w:jc w:val="both"/>
+              <w:cnfStyle w:val="001000000000" w:firstRow="0" w:lastRow="0" w:firstColumn="1" w:lastColumn="0" w:oddVBand="0" w:evenVBand="0" w:oddHBand="0" w:evenHBand="0" w:firstRowFirstColumn="0" w:firstRowLastColumn="0" w:lastRowFirstColumn="0" w:lastRowLastColumn="0"/>
               <w:rPr>
                 <w:b w:val="0"/>
                 <w:bCs w:val="0"/>
@@ -29101,7 +30146,6 @@
           <w:p>
             <w:pPr>
               <w:jc w:val="center"/>
-              <w:cnfStyle w:val="000000000000" w:firstRow="0" w:lastRow="0" w:firstColumn="0" w:lastColumn="0" w:oddVBand="0" w:evenVBand="0" w:oddHBand="0" w:evenHBand="0" w:firstRowFirstColumn="0" w:firstRowLastColumn="0" w:lastRowFirstColumn="0" w:lastRowLastColumn="0"/>
             </w:pPr>
             <w:r>
               <w:rPr>
@@ -29109,9 +30153,9 @@
               </w:rPr>
               <w:drawing>
                 <wp:inline distT="0" distB="0" distL="0" distR="0">
-                  <wp:extent cx="1143000" cy="619272"/>
-                  <wp:effectExtent l="0" t="0" r="0" b="9525"/>
-                  <wp:docPr id="89" name="Imagen 89"/>
+                  <wp:extent cx="1463040" cy="542872"/>
+                  <wp:effectExtent l="0" t="0" r="3810" b="0"/>
+                  <wp:docPr id="124" name="Imagen 124"/>
                   <wp:cNvGraphicFramePr>
                     <a:graphicFrameLocks xmlns:a="http://schemas.openxmlformats.org/drawingml/2006/main" noChangeAspect="1"/>
                   </wp:cNvGraphicFramePr>
@@ -29119,13 +30163,13 @@
                     <a:graphicData uri="http://schemas.openxmlformats.org/drawingml/2006/picture">
                       <pic:pic xmlns:pic="http://schemas.openxmlformats.org/drawingml/2006/picture">
                         <pic:nvPicPr>
-                          <pic:cNvPr id="0" name="Picture 24"/>
+                          <pic:cNvPr id="0" name="Picture 36"/>
                           <pic:cNvPicPr>
                             <a:picLocks noChangeAspect="1" noChangeArrowheads="1"/>
                           </pic:cNvPicPr>
                         </pic:nvPicPr>
                         <pic:blipFill>
-                          <a:blip r:embed="rId59" cstate="print">
+                          <a:blip r:embed="rId75" cstate="print">
                             <a:extLst>
                               <a:ext uri="{28A0092B-C50C-407E-A947-70E740481C1C}">
                                 <a14:useLocalDpi xmlns:a14="http://schemas.microsoft.com/office/drawing/2010/main" val="0"/>
@@ -29140,7 +30184,7 @@
                         <pic:spPr bwMode="auto">
                           <a:xfrm>
                             <a:off x="0" y="0"/>
-                            <a:ext cx="1152829" cy="624597"/>
+                            <a:ext cx="1486145" cy="551445"/>
                           </a:xfrm>
                           <a:prstGeom prst="rect">
                             <a:avLst/>
@@ -29165,15 +30209,15 @@
           <w:p>
             <w:pPr>
               <w:jc w:val="center"/>
-              <w:cnfStyle w:val="000000000000" w:firstRow="0" w:lastRow="0" w:firstColumn="0" w:lastColumn="0" w:oddVBand="0" w:evenVBand="0" w:oddHBand="0" w:evenHBand="0" w:firstRowFirstColumn="0" w:firstRowLastColumn="0" w:lastRowFirstColumn="0" w:lastRowLastColumn="0"/>
-            </w:pPr>
+            </w:pPr>
+            <w:bookmarkStart w:id="19" w:name="_GoBack"/>
             <w:r>
               <w:rPr>
                 <w:noProof/>
               </w:rPr>
               <w:drawing>
                 <wp:inline distT="0" distB="0" distL="0" distR="0">
-                  <wp:extent cx="952500" cy="918009"/>
+                  <wp:extent cx="1091069" cy="1051560"/>
                   <wp:effectExtent l="0" t="0" r="0" b="0"/>
                   <wp:docPr id="90" name="Imagen 90"/>
                   <wp:cNvGraphicFramePr>
@@ -29189,7 +30233,7 @@
                           </pic:cNvPicPr>
                         </pic:nvPicPr>
                         <pic:blipFill>
-                          <a:blip r:embed="rId60" cstate="print">
+                          <a:blip r:embed="rId76" cstate="print">
                             <a:extLst>
                               <a:ext uri="{28A0092B-C50C-407E-A947-70E740481C1C}">
                                 <a14:useLocalDpi xmlns:a14="http://schemas.microsoft.com/office/drawing/2010/main" val="0"/>
@@ -29204,7 +30248,7 @@
                         <pic:spPr bwMode="auto">
                           <a:xfrm>
                             <a:off x="0" y="0"/>
-                            <a:ext cx="959375" cy="924635"/>
+                            <a:ext cx="1105984" cy="1065935"/>
                           </a:xfrm>
                           <a:prstGeom prst="rect">
                             <a:avLst/>
@@ -29220,6 +30264,7 @@
                 </wp:inline>
               </w:drawing>
             </w:r>
+            <w:bookmarkEnd w:id="19"/>
           </w:p>
         </w:tc>
         <w:tc>
@@ -29227,9 +30272,59 @@
             <w:tcW w:w="2377" w:type="dxa"/>
           </w:tcPr>
           <w:p>
-            <w:pPr>
-              <w:cnfStyle w:val="000000000000" w:firstRow="0" w:lastRow="0" w:firstColumn="0" w:lastColumn="0" w:oddVBand="0" w:evenVBand="0" w:oddHBand="0" w:evenHBand="0" w:firstRowFirstColumn="0" w:firstRowLastColumn="0" w:lastRowFirstColumn="0" w:lastRowLastColumn="0"/>
-            </w:pPr>
+            <w:r>
+              <w:rPr>
+                <w:noProof/>
+              </w:rPr>
+              <w:drawing>
+                <wp:inline distT="0" distB="0" distL="0" distR="0" wp14:anchorId="3044F365" wp14:editId="603A2B07">
+                  <wp:extent cx="1434564" cy="777240"/>
+                  <wp:effectExtent l="0" t="0" r="0" b="3810"/>
+                  <wp:docPr id="89" name="Imagen 89"/>
+                  <wp:cNvGraphicFramePr>
+                    <a:graphicFrameLocks xmlns:a="http://schemas.openxmlformats.org/drawingml/2006/main" noChangeAspect="1"/>
+                  </wp:cNvGraphicFramePr>
+                  <a:graphic xmlns:a="http://schemas.openxmlformats.org/drawingml/2006/main">
+                    <a:graphicData uri="http://schemas.openxmlformats.org/drawingml/2006/picture">
+                      <pic:pic xmlns:pic="http://schemas.openxmlformats.org/drawingml/2006/picture">
+                        <pic:nvPicPr>
+                          <pic:cNvPr id="0" name="Picture 24"/>
+                          <pic:cNvPicPr>
+                            <a:picLocks noChangeAspect="1" noChangeArrowheads="1"/>
+                          </pic:cNvPicPr>
+                        </pic:nvPicPr>
+                        <pic:blipFill>
+                          <a:blip r:embed="rId77" cstate="print">
+                            <a:extLst>
+                              <a:ext uri="{28A0092B-C50C-407E-A947-70E740481C1C}">
+                                <a14:useLocalDpi xmlns:a14="http://schemas.microsoft.com/office/drawing/2010/main" val="0"/>
+                              </a:ext>
+                            </a:extLst>
+                          </a:blip>
+                          <a:srcRect/>
+                          <a:stretch>
+                            <a:fillRect/>
+                          </a:stretch>
+                        </pic:blipFill>
+                        <pic:spPr bwMode="auto">
+                          <a:xfrm>
+                            <a:off x="0" y="0"/>
+                            <a:ext cx="1451101" cy="786200"/>
+                          </a:xfrm>
+                          <a:prstGeom prst="rect">
+                            <a:avLst/>
+                          </a:prstGeom>
+                          <a:noFill/>
+                          <a:ln>
+                            <a:noFill/>
+                          </a:ln>
+                        </pic:spPr>
+                      </pic:pic>
+                    </a:graphicData>
+                  </a:graphic>
+                </wp:inline>
+              </w:drawing>
+            </w:r>
           </w:p>
         </w:tc>
       </w:tr>
@@ -29275,8 +30370,8 @@
               </w:rPr>
               <w:drawing>
                 <wp:inline distT="0" distB="0" distL="0" distR="0">
-                  <wp:extent cx="847725" cy="939647"/>
-                  <wp:effectExtent l="0" t="0" r="0" b="0"/>
+                  <wp:extent cx="1010561" cy="1120140"/>
+                  <wp:effectExtent l="0" t="0" r="0" b="3810"/>
                   <wp:docPr id="91" name="Imagen 91"/>
                   <wp:cNvGraphicFramePr>
                     <a:graphicFrameLocks xmlns:a="http://schemas.openxmlformats.org/drawingml/2006/main" noChangeAspect="1"/>
@@ -29291,7 +30386,7 @@
                           </pic:cNvPicPr>
                         </pic:nvPicPr>
                         <pic:blipFill>
-                          <a:blip r:embed="rId61" cstate="print">
+                          <a:blip r:embed="rId78" cstate="print">
                             <a:extLst>
                               <a:ext uri="{28A0092B-C50C-407E-A947-70E740481C1C}">
                                 <a14:useLocalDpi xmlns:a14="http://schemas.microsoft.com/office/drawing/2010/main" val="0"/>
@@ -29306,7 +30401,7 @@
                         <pic:spPr bwMode="auto">
                           <a:xfrm>
                             <a:off x="0" y="0"/>
-                            <a:ext cx="853046" cy="945545"/>
+                            <a:ext cx="1024678" cy="1135788"/>
                           </a:xfrm>
                           <a:prstGeom prst="rect">
                             <a:avLst/>
@@ -29339,8 +30434,8 @@
               </w:rPr>
               <w:drawing>
                 <wp:inline distT="0" distB="0" distL="0" distR="0">
-                  <wp:extent cx="514350" cy="1045029"/>
-                  <wp:effectExtent l="0" t="0" r="0" b="3175"/>
+                  <wp:extent cx="652582" cy="1325880"/>
+                  <wp:effectExtent l="0" t="0" r="0" b="7620"/>
                   <wp:docPr id="92" name="Imagen 92"/>
                   <wp:cNvGraphicFramePr>
                     <a:graphicFrameLocks xmlns:a="http://schemas.openxmlformats.org/drawingml/2006/main" noChangeAspect="1"/>
@@ -29355,7 +30450,7 @@
                           </pic:cNvPicPr>
                         </pic:nvPicPr>
                         <pic:blipFill>
-                          <a:blip r:embed="rId62" cstate="print">
+                          <a:blip r:embed="rId79" cstate="print">
                             <a:extLst>
                               <a:ext uri="{28A0092B-C50C-407E-A947-70E740481C1C}">
                                 <a14:useLocalDpi xmlns:a14="http://schemas.microsoft.com/office/drawing/2010/main" val="0"/>
@@ -29370,7 +30465,7 @@
                         <pic:spPr bwMode="auto">
                           <a:xfrm>
                             <a:off x="0" y="0"/>
-                            <a:ext cx="518496" cy="1053452"/>
+                            <a:ext cx="669385" cy="1360020"/>
                           </a:xfrm>
                           <a:prstGeom prst="rect">
                             <a:avLst/>
@@ -29394,8 +30489,62 @@
           </w:tcPr>
           <w:p>
             <w:pPr>
+              <w:jc w:val="center"/>
               <w:cnfStyle w:val="000000000000" w:firstRow="0" w:lastRow="0" w:firstColumn="0" w:lastColumn="0" w:oddVBand="0" w:evenVBand="0" w:oddHBand="0" w:evenHBand="0" w:firstRowFirstColumn="0" w:firstRowLastColumn="0" w:lastRowFirstColumn="0" w:lastRowLastColumn="0"/>
             </w:pPr>
+            <w:r>
+              <w:rPr>
+                <w:noProof/>
+              </w:rPr>
+              <w:drawing>
+                <wp:inline distT="0" distB="0" distL="0" distR="0" wp14:anchorId="1E9E0F12" wp14:editId="30B4E382">
+                  <wp:extent cx="639702" cy="1059180"/>
+                  <wp:effectExtent l="0" t="0" r="8255" b="7620"/>
+                  <wp:docPr id="37" name="Imagen 37"/>
+                  <wp:cNvGraphicFramePr>
+                    <a:graphicFrameLocks xmlns:a="http://schemas.openxmlformats.org/drawingml/2006/main" noChangeAspect="1"/>
+                  </wp:cNvGraphicFramePr>
+                  <a:graphic xmlns:a="http://schemas.openxmlformats.org/drawingml/2006/main">
+                    <a:graphicData uri="http://schemas.openxmlformats.org/drawingml/2006/picture">
+                      <pic:pic xmlns:pic="http://schemas.openxmlformats.org/drawingml/2006/picture">
+                        <pic:nvPicPr>
+                          <pic:cNvPr id="0" name="Picture 18"/>
+                          <pic:cNvPicPr>
+                            <a:picLocks noChangeAspect="1" noChangeArrowheads="1"/>
+                          </pic:cNvPicPr>
+                        </pic:nvPicPr>
+                        <pic:blipFill>
+                          <a:blip r:embed="rId66" cstate="print">
+                            <a:extLst>
+                              <a:ext uri="{28A0092B-C50C-407E-A947-70E740481C1C}">
+                                <a14:useLocalDpi xmlns:a14="http://schemas.microsoft.com/office/drawing/2010/main" val="0"/>
+                              </a:ext>
+                            </a:extLst>
+                          </a:blip>
+                          <a:srcRect/>
+                          <a:stretch>
+                            <a:fillRect/>
+                          </a:stretch>
+                        </pic:blipFill>
+                        <pic:spPr bwMode="auto">
+                          <a:xfrm>
+                            <a:off x="0" y="0"/>
+                            <a:ext cx="653999" cy="1082852"/>
+                          </a:xfrm>
+                          <a:prstGeom prst="rect">
+                            <a:avLst/>
+                          </a:prstGeom>
+                          <a:noFill/>
+                          <a:ln>
+                            <a:noFill/>
+                          </a:ln>
+                        </pic:spPr>
+                      </pic:pic>
+                    </a:graphicData>
+                  </a:graphic>
+                </wp:inline>
+              </w:drawing>
+            </w:r>
           </w:p>
         </w:tc>
       </w:tr>
@@ -29492,7 +30641,15 @@
           <w:sz w:val="24"/>
           <w:szCs w:val="24"/>
         </w:rPr>
-        <w:t>Una matriz de decisión es una forma de filtrar, ordenar y seleccionar los mejores conceptos. El filtrado es una evaluación rápida y aproximada destinada a producir algunas alternativas viables. La evaluación es un análisis más cuidadoso de estos relativamente pocos conceptos con el propósito de escoger el concepto individual que tanga más probabilidad de llevar el producto al éxito</w:t>
+        <w:t xml:space="preserve">Una matriz de decisión es una forma de filtrar, ordenar y seleccionar los mejores conceptos. El filtrado es una evaluación rápida y aproximada destinada a producir algunas alternativas viables. La evaluación es un análisis más cuidadoso de estos relativamente pocos conceptos con el </w:t>
+      </w:r>
+      <w:r>
+        <w:rPr>
+          <w:sz w:val="24"/>
+          <w:szCs w:val="24"/>
+        </w:rPr>
+        <w:lastRenderedPageBreak/>
+        <w:t>propósito de escoger el concepto individual que tanga más probabilidad de llevar el producto al éxito</w:t>
       </w:r>
       <w:r>
         <w:rPr>
@@ -29516,7 +30673,6 @@
           <w:sz w:val="24"/>
           <w:szCs w:val="24"/>
         </w:rPr>
-        <w:lastRenderedPageBreak/>
         <w:t>Para seleccionar el concepto que mejor se adapte a las necesidades del RBT, los integrantes de cada subsistema plantearon</w:t>
       </w:r>
       <w:r>
@@ -29557,6 +30713,26 @@
         </w:rPr>
         <w:t>subsistemas proponen los siguientes rangos para las matrices de decisión, -3: inaceptable, -2: gran dificultad, -1: No deseable, 0: Cuestionable, 1: Deseable, 2: Excede expectativas, 3: Excede expectativas y da una ventaja.</w:t>
       </w:r>
+    </w:p>
+    <w:p>
+      <w:pPr>
+        <w:spacing w:line="360" w:lineRule="auto"/>
+        <w:jc w:val="both"/>
+        <w:rPr>
+          <w:sz w:val="24"/>
+          <w:szCs w:val="24"/>
+        </w:rPr>
+      </w:pPr>
+    </w:p>
+    <w:p>
+      <w:pPr>
+        <w:spacing w:line="360" w:lineRule="auto"/>
+        <w:jc w:val="both"/>
+        <w:rPr>
+          <w:sz w:val="24"/>
+          <w:szCs w:val="24"/>
+        </w:rPr>
+      </w:pPr>
     </w:p>
     <w:p>
       <w:pPr>
@@ -31132,6 +32308,7 @@
           <w:sz w:val="24"/>
           <w:szCs w:val="24"/>
         </w:rPr>
+        <w:lastRenderedPageBreak/>
         <mc:AlternateContent>
           <mc:Choice Requires="wps">
             <w:drawing>
@@ -31494,7 +32671,6 @@
                 <w:sz w:val="20"/>
                 <w:szCs w:val="20"/>
               </w:rPr>
-              <w:lastRenderedPageBreak/>
               <w:t>Transmitir la información de las variables de estudio</w:t>
             </w:r>
           </w:p>
@@ -33254,6 +34430,7 @@
           <w:sz w:val="24"/>
           <w:szCs w:val="24"/>
         </w:rPr>
+        <w:lastRenderedPageBreak/>
         <mc:AlternateContent>
           <mc:Choice Requires="wps">
             <w:drawing>
@@ -33608,7 +34785,6 @@
                 <w:sz w:val="20"/>
                 <w:szCs w:val="20"/>
               </w:rPr>
-              <w:lastRenderedPageBreak/>
               <w:t>Diseñar una estructura para el RBT</w:t>
             </w:r>
           </w:p>
@@ -34545,7 +35721,15 @@
           <w:sz w:val="24"/>
           <w:szCs w:val="24"/>
         </w:rPr>
-        <w:t>Arquitectura del producto: Se selecciona el mejor sistema general para el éxito funcional una vez que se ha elegido un concepto de diseño. El sistema general se organiza en bloques de construcción llamados módulos (presentados en el subcapítulo 3.1). Cada módulo está formado por una colección de componentes que realizan funciones [16]</w:t>
+        <w:t xml:space="preserve">Arquitectura del producto: Se selecciona el mejor sistema general para el éxito funcional una vez que se ha elegido un concepto de diseño. El sistema general se organiza en bloques de construcción llamados módulos (presentados en el subcapítulo 3.1). Cada módulo está </w:t>
+      </w:r>
+      <w:r>
+        <w:rPr>
+          <w:sz w:val="24"/>
+          <w:szCs w:val="24"/>
+        </w:rPr>
+        <w:lastRenderedPageBreak/>
+        <w:t>formado por una colección de componentes que realizan funciones [16]</w:t>
       </w:r>
       <w:r>
         <w:rPr>
@@ -34574,7 +35758,6 @@
           <w:sz w:val="24"/>
           <w:szCs w:val="24"/>
         </w:rPr>
-        <w:lastRenderedPageBreak/>
         <w:t xml:space="preserve">Diseño de configuración: </w:t>
       </w:r>
       <w:r>
@@ -34826,6 +36009,7 @@
       </w:pPr>
       <w:bookmarkStart w:id="26" w:name="_Toc55298757"/>
       <w:r>
+        <w:lastRenderedPageBreak/>
         <w:t xml:space="preserve">5.2 </w:t>
       </w:r>
       <w:r>
@@ -34847,7 +36031,6 @@
       </w:pPr>
       <w:bookmarkStart w:id="27" w:name="_Toc55298758"/>
       <w:r>
-        <w:lastRenderedPageBreak/>
         <w:t xml:space="preserve">5.3 </w:t>
       </w:r>
       <w:r>
@@ -39321,7 +40504,7 @@
 </file>
 
 <file path=customXml/itemProps1.xml><?xml version="1.0" encoding="utf-8"?>
-<ds:datastoreItem xmlns:ds="http://schemas.openxmlformats.org/officeDocument/2006/customXml" ds:itemID="{C0E0F4DC-7FB7-41E8-B4AB-A140AF6BAFAA}">
+<ds:datastoreItem xmlns:ds="http://schemas.openxmlformats.org/officeDocument/2006/customXml" ds:itemID="{A14FE3C3-4403-4383-A47D-3A8274BAF2DC}">
   <ds:schemaRefs>
     <ds:schemaRef ds:uri="http://schemas.openxmlformats.org/officeDocument/2006/bibliography"/>
   </ds:schemaRefs>

</xml_diff>

<commit_message>
modifico pie pagina imagenes
</commit_message>
<xml_diff>
--- a/Tesis2020.docx
+++ b/Tesis2020.docx
@@ -22435,7 +22435,35 @@
           <w:sz w:val="24"/>
           <w:szCs w:val="24"/>
         </w:rPr>
-        <w:t xml:space="preserve">La generación de un concepto es de un costo relativamente bajo y se puede hacer con rapidez en comparación con el resto del proceso de desarrollo. El proceso de generación de conceptos </w:t>
+        <w:t>La generación de un concepto</w:t>
+      </w:r>
+      <w:r>
+        <w:rPr>
+          <w:sz w:val="24"/>
+          <w:szCs w:val="24"/>
+        </w:rPr>
+        <w:t xml:space="preserve"> puede ser llevaba a cabo</w:t>
+      </w:r>
+      <w:r>
+        <w:rPr>
+          <w:sz w:val="24"/>
+          <w:szCs w:val="24"/>
+        </w:rPr>
+        <w:t xml:space="preserve"> con</w:t>
+      </w:r>
+      <w:r>
+        <w:rPr>
+          <w:sz w:val="24"/>
+          <w:szCs w:val="24"/>
+        </w:rPr>
+        <w:t xml:space="preserve"> una mayor</w:t>
+      </w:r>
+      <w:r>
+        <w:rPr>
+          <w:sz w:val="24"/>
+          <w:szCs w:val="24"/>
+        </w:rPr>
+        <w:t xml:space="preserve"> rapidez en comparación con el resto del proceso de desarrollo. El proceso de generación de conceptos empieza con un </w:t>
       </w:r>
       <w:r>
         <w:rPr>
@@ -22443,7 +22471,21 @@
           <w:szCs w:val="24"/>
         </w:rPr>
         <w:lastRenderedPageBreak/>
-        <w:t>empieza con un conjunto de necesidades del cliente y especificaciones objetivo, lo cual da como resultado un conjunto de conceptos del producto de los que el equipo hará una selección final.</w:t>
+        <w:t>conjunto de necesidades del cliente y especificaciones objetivo, lo cual da como resultado un conjunto de conceptos de</w:t>
+      </w:r>
+      <w:r>
+        <w:rPr>
+          <w:sz w:val="24"/>
+          <w:szCs w:val="24"/>
+        </w:rPr>
+        <w:t>l sistema general</w:t>
+      </w:r>
+      <w:r>
+        <w:rPr>
+          <w:sz w:val="24"/>
+          <w:szCs w:val="24"/>
+        </w:rPr>
+        <w:t xml:space="preserve"> de los que el equipo hará una selección final.</w:t>
       </w:r>
     </w:p>
     <w:p>
@@ -22494,13 +22536,13 @@
     <w:tbl>
       <w:tblPr>
         <w:tblStyle w:val="Tablaconcuadrcula"/>
-        <w:tblpPr w:leftFromText="141" w:rightFromText="141" w:vertAnchor="page" w:horzAnchor="margin" w:tblpY="1597"/>
+        <w:tblpPr w:leftFromText="141" w:rightFromText="141" w:vertAnchor="page" w:horzAnchor="margin" w:tblpXSpec="center" w:tblpY="1597"/>
         <w:tblW w:w="9616" w:type="dxa"/>
         <w:tblLook w:val="04A0" w:firstRow="1" w:lastRow="0" w:firstColumn="1" w:lastColumn="0" w:noHBand="0" w:noVBand="1"/>
       </w:tblPr>
       <w:tblGrid>
-        <w:gridCol w:w="1129"/>
-        <w:gridCol w:w="8487"/>
+        <w:gridCol w:w="1517"/>
+        <w:gridCol w:w="8647"/>
       </w:tblGrid>
       <w:tr>
         <w:trPr>
@@ -22637,9 +22679,17 @@
                 <w:szCs w:val="24"/>
               </w:rPr>
               <w:drawing>
-                <wp:inline distT="0" distB="0" distL="0" distR="0" wp14:anchorId="38A69326" wp14:editId="6967FBB5">
-                  <wp:extent cx="4127834" cy="5767624"/>
-                  <wp:effectExtent l="0" t="635" r="5715" b="5715"/>
+                <wp:anchor distT="0" distB="0" distL="114300" distR="114300" simplePos="0" relativeHeight="251778048" behindDoc="0" locked="0" layoutInCell="1" allowOverlap="1" wp14:anchorId="38A69326">
+                  <wp:simplePos x="0" y="0"/>
+                  <wp:positionH relativeFrom="column">
+                    <wp:posOffset>900430</wp:posOffset>
+                  </wp:positionH>
+                  <wp:positionV relativeFrom="paragraph">
+                    <wp:posOffset>-890905</wp:posOffset>
+                  </wp:positionV>
+                  <wp:extent cx="4521200" cy="6316980"/>
+                  <wp:effectExtent l="0" t="2540" r="0" b="0"/>
+                  <wp:wrapSquare wrapText="bothSides"/>
                   <wp:docPr id="95" name="Imagen 95"/>
                   <wp:cNvGraphicFramePr>
                     <a:graphicFrameLocks xmlns:a="http://schemas.openxmlformats.org/drawingml/2006/main" noChangeAspect="1"/>
@@ -22667,7 +22717,7 @@
                         <pic:spPr bwMode="auto">
                           <a:xfrm rot="16200000">
                             <a:off x="0" y="0"/>
-                            <a:ext cx="4178013" cy="5837737"/>
+                            <a:ext cx="4521200" cy="6316980"/>
                           </a:xfrm>
                           <a:prstGeom prst="rect">
                             <a:avLst/>
@@ -22685,8 +22735,31 @@
                       </pic:pic>
                     </a:graphicData>
                   </a:graphic>
-                </wp:inline>
+                  <wp14:sizeRelH relativeFrom="page">
+                    <wp14:pctWidth>0</wp14:pctWidth>
+                  </wp14:sizeRelH>
+                  <wp14:sizeRelV relativeFrom="page">
+                    <wp14:pctHeight>0</wp14:pctHeight>
+                  </wp14:sizeRelV>
+                </wp:anchor>
               </w:drawing>
+            </w:r>
+          </w:p>
+          <w:p>
+            <w:pPr>
+              <w:spacing w:line="360" w:lineRule="auto"/>
+              <w:jc w:val="center"/>
+              <w:rPr>
+                <w:sz w:val="20"/>
+                <w:szCs w:val="20"/>
+              </w:rPr>
+            </w:pPr>
+            <w:r>
+              <w:rPr>
+                <w:sz w:val="20"/>
+                <w:szCs w:val="20"/>
+              </w:rPr>
+              <w:t>Figura 13. Representación del concepto C1. Sub Instru</w:t>
             </w:r>
           </w:p>
         </w:tc>
@@ -22753,23 +22826,6 @@
     </w:p>
     <w:p>
       <w:pPr>
-        <w:spacing w:line="360" w:lineRule="auto"/>
-        <w:rPr>
-          <w:noProof/>
-        </w:rPr>
-      </w:pPr>
-    </w:p>
-    <w:p>
-      <w:pPr>
-        <w:spacing w:line="360" w:lineRule="auto"/>
-        <w:rPr>
-          <w:sz w:val="24"/>
-          <w:szCs w:val="24"/>
-        </w:rPr>
-      </w:pPr>
-    </w:p>
-    <w:p>
-      <w:pPr>
         <w:tabs>
           <w:tab w:val="left" w:pos="1044"/>
         </w:tabs>
@@ -22791,13 +22847,13 @@
     <w:tbl>
       <w:tblPr>
         <w:tblStyle w:val="Tablaconcuadrcula"/>
-        <w:tblpPr w:leftFromText="141" w:rightFromText="141" w:vertAnchor="text" w:horzAnchor="margin" w:tblpY="-814"/>
+        <w:tblpPr w:leftFromText="141" w:rightFromText="141" w:vertAnchor="text" w:horzAnchor="margin" w:tblpXSpec="center" w:tblpY="-814"/>
         <w:tblW w:w="9758" w:type="dxa"/>
         <w:tblLook w:val="04A0" w:firstRow="1" w:lastRow="0" w:firstColumn="1" w:lastColumn="0" w:noHBand="0" w:noVBand="1"/>
       </w:tblPr>
       <w:tblGrid>
-        <w:gridCol w:w="1271"/>
-        <w:gridCol w:w="8487"/>
+        <w:gridCol w:w="1635"/>
+        <w:gridCol w:w="8635"/>
       </w:tblGrid>
       <w:tr>
         <w:trPr>
@@ -22908,7 +22964,7 @@
       </w:tr>
       <w:tr>
         <w:trPr>
-          <w:trHeight w:val="3512"/>
+          <w:trHeight w:val="9456"/>
         </w:trPr>
         <w:tc>
           <w:tcPr>
@@ -22938,13 +22994,13 @@
                 <wp:anchor distT="0" distB="0" distL="114300" distR="114300" simplePos="0" relativeHeight="251771904" behindDoc="0" locked="0" layoutInCell="1" allowOverlap="1" wp14:anchorId="670D430D" wp14:editId="02D23540">
                   <wp:simplePos x="0" y="0"/>
                   <wp:positionH relativeFrom="column">
-                    <wp:posOffset>1028065</wp:posOffset>
+                    <wp:posOffset>808355</wp:posOffset>
                   </wp:positionH>
                   <wp:positionV relativeFrom="paragraph">
-                    <wp:posOffset>-450850</wp:posOffset>
+                    <wp:posOffset>-414655</wp:posOffset>
                   </wp:positionV>
-                  <wp:extent cx="4197985" cy="5480685"/>
-                  <wp:effectExtent l="6350" t="0" r="0" b="0"/>
+                  <wp:extent cx="4883785" cy="6375400"/>
+                  <wp:effectExtent l="0" t="2857" r="9207" b="9208"/>
                   <wp:wrapSquare wrapText="bothSides"/>
                   <wp:docPr id="40" name="Imagen 40"/>
                   <wp:cNvGraphicFramePr>
@@ -22973,7 +23029,7 @@
                         <pic:spPr bwMode="auto">
                           <a:xfrm rot="16200000">
                             <a:off x="0" y="0"/>
-                            <a:ext cx="4197985" cy="5480685"/>
+                            <a:ext cx="4883785" cy="6375400"/>
                           </a:xfrm>
                           <a:prstGeom prst="rect">
                             <a:avLst/>
@@ -23001,6 +23057,69 @@
               </w:drawing>
             </w:r>
           </w:p>
+          <w:p>
+            <w:pPr>
+              <w:spacing w:line="360" w:lineRule="auto"/>
+              <w:jc w:val="center"/>
+              <w:rPr>
+                <w:sz w:val="20"/>
+                <w:szCs w:val="20"/>
+              </w:rPr>
+            </w:pPr>
+          </w:p>
+          <w:p>
+            <w:pPr>
+              <w:spacing w:line="360" w:lineRule="auto"/>
+              <w:jc w:val="center"/>
+              <w:rPr>
+                <w:sz w:val="24"/>
+                <w:szCs w:val="24"/>
+              </w:rPr>
+            </w:pPr>
+            <w:r>
+              <w:rPr>
+                <w:sz w:val="20"/>
+                <w:szCs w:val="20"/>
+              </w:rPr>
+              <w:t>Figura 1</w:t>
+            </w:r>
+            <w:r>
+              <w:rPr>
+                <w:sz w:val="20"/>
+                <w:szCs w:val="20"/>
+              </w:rPr>
+              <w:t>4</w:t>
+            </w:r>
+            <w:r>
+              <w:rPr>
+                <w:sz w:val="20"/>
+                <w:szCs w:val="20"/>
+              </w:rPr>
+              <w:t>. Representación del concepto C</w:t>
+            </w:r>
+            <w:r>
+              <w:rPr>
+                <w:sz w:val="20"/>
+                <w:szCs w:val="20"/>
+              </w:rPr>
+              <w:t>2</w:t>
+            </w:r>
+            <w:r>
+              <w:rPr>
+                <w:sz w:val="20"/>
+                <w:szCs w:val="20"/>
+              </w:rPr>
+              <w:t>. Sub Instru</w:t>
+            </w:r>
+            <w:r>
+              <w:rPr>
+                <w:noProof/>
+                <w:sz w:val="24"/>
+                <w:szCs w:val="24"/>
+              </w:rPr>
+              <w:t xml:space="preserve"> </w:t>
+            </w:r>
+          </w:p>
         </w:tc>
       </w:tr>
     </w:tbl>
@@ -23031,42 +23150,6 @@
     <w:p>
       <w:pPr>
         <w:tabs>
-          <w:tab w:val="left" w:pos="1044"/>
-        </w:tabs>
-        <w:spacing w:line="360" w:lineRule="auto"/>
-        <w:rPr>
-          <w:sz w:val="24"/>
-          <w:szCs w:val="24"/>
-        </w:rPr>
-      </w:pPr>
-    </w:p>
-    <w:p>
-      <w:pPr>
-        <w:tabs>
-          <w:tab w:val="left" w:pos="1044"/>
-        </w:tabs>
-        <w:spacing w:line="360" w:lineRule="auto"/>
-        <w:rPr>
-          <w:sz w:val="24"/>
-          <w:szCs w:val="24"/>
-        </w:rPr>
-      </w:pPr>
-    </w:p>
-    <w:p>
-      <w:pPr>
-        <w:tabs>
-          <w:tab w:val="left" w:pos="1044"/>
-        </w:tabs>
-        <w:spacing w:line="360" w:lineRule="auto"/>
-        <w:rPr>
-          <w:sz w:val="24"/>
-          <w:szCs w:val="24"/>
-        </w:rPr>
-      </w:pPr>
-    </w:p>
-    <w:p>
-      <w:pPr>
-        <w:tabs>
           <w:tab w:val="left" w:pos="1884"/>
         </w:tabs>
         <w:rPr>
@@ -23078,14 +23161,14 @@
     <w:tbl>
       <w:tblPr>
         <w:tblStyle w:val="Tablaconcuadrcula"/>
-        <w:tblpPr w:leftFromText="141" w:rightFromText="141" w:vertAnchor="text" w:horzAnchor="margin" w:tblpY="-1114"/>
+        <w:tblpPr w:leftFromText="141" w:rightFromText="141" w:vertAnchor="text" w:horzAnchor="margin" w:tblpXSpec="center" w:tblpY="-1114"/>
         <w:tblOverlap w:val="never"/>
         <w:tblW w:w="9616" w:type="dxa"/>
         <w:tblLook w:val="04A0" w:firstRow="1" w:lastRow="0" w:firstColumn="1" w:lastColumn="0" w:noHBand="0" w:noVBand="1"/>
       </w:tblPr>
       <w:tblGrid>
-        <w:gridCol w:w="1517"/>
-        <w:gridCol w:w="8230"/>
+        <w:gridCol w:w="1716"/>
+        <w:gridCol w:w="9312"/>
       </w:tblGrid>
       <w:tr>
         <w:trPr>
@@ -23182,9 +23265,10 @@
           <w:p>
             <w:pPr>
               <w:spacing w:line="360" w:lineRule="auto"/>
-              <w:rPr>
-                <w:sz w:val="24"/>
-                <w:szCs w:val="24"/>
+              <w:jc w:val="center"/>
+              <w:rPr>
+                <w:sz w:val="20"/>
+                <w:szCs w:val="20"/>
               </w:rPr>
             </w:pPr>
             <w:r>
@@ -23195,13 +23279,13 @@
                 <wp:anchor distT="0" distB="0" distL="114300" distR="114300" simplePos="0" relativeHeight="251769856" behindDoc="0" locked="0" layoutInCell="1" allowOverlap="1" wp14:anchorId="5C15D095" wp14:editId="4BEFC1A4">
                   <wp:simplePos x="0" y="0"/>
                   <wp:positionH relativeFrom="column">
-                    <wp:posOffset>955040</wp:posOffset>
+                    <wp:posOffset>1028700</wp:posOffset>
                   </wp:positionH>
                   <wp:positionV relativeFrom="paragraph">
-                    <wp:posOffset>-824230</wp:posOffset>
+                    <wp:posOffset>-906780</wp:posOffset>
                   </wp:positionV>
-                  <wp:extent cx="4128770" cy="6052185"/>
-                  <wp:effectExtent l="0" t="9208" r="0" b="0"/>
+                  <wp:extent cx="4683760" cy="6865620"/>
+                  <wp:effectExtent l="0" t="5080" r="0" b="0"/>
                   <wp:wrapSquare wrapText="bothSides"/>
                   <wp:docPr id="43" name="Imagen 43"/>
                   <wp:cNvGraphicFramePr>
@@ -23230,7 +23314,7 @@
                         <pic:spPr bwMode="auto">
                           <a:xfrm rot="16200000">
                             <a:off x="0" y="0"/>
-                            <a:ext cx="4128770" cy="6052185"/>
+                            <a:ext cx="4683760" cy="6865620"/>
                           </a:xfrm>
                           <a:prstGeom prst="rect">
                             <a:avLst/>
@@ -23258,37 +23342,75 @@
               </w:drawing>
             </w:r>
           </w:p>
+          <w:p>
+            <w:pPr>
+              <w:spacing w:line="360" w:lineRule="auto"/>
+              <w:jc w:val="center"/>
+              <w:rPr>
+                <w:sz w:val="20"/>
+                <w:szCs w:val="20"/>
+              </w:rPr>
+            </w:pPr>
+          </w:p>
+          <w:p>
+            <w:pPr>
+              <w:spacing w:line="360" w:lineRule="auto"/>
+              <w:jc w:val="center"/>
+              <w:rPr>
+                <w:sz w:val="24"/>
+                <w:szCs w:val="24"/>
+              </w:rPr>
+            </w:pPr>
+            <w:r>
+              <w:rPr>
+                <w:sz w:val="20"/>
+                <w:szCs w:val="20"/>
+              </w:rPr>
+              <w:t>Figura 1</w:t>
+            </w:r>
+            <w:r>
+              <w:rPr>
+                <w:sz w:val="20"/>
+                <w:szCs w:val="20"/>
+              </w:rPr>
+              <w:t>5</w:t>
+            </w:r>
+            <w:r>
+              <w:rPr>
+                <w:sz w:val="20"/>
+                <w:szCs w:val="20"/>
+              </w:rPr>
+              <w:t>. Representación del concepto C</w:t>
+            </w:r>
+            <w:r>
+              <w:rPr>
+                <w:sz w:val="20"/>
+                <w:szCs w:val="20"/>
+              </w:rPr>
+              <w:t>3</w:t>
+            </w:r>
+            <w:r>
+              <w:rPr>
+                <w:sz w:val="20"/>
+                <w:szCs w:val="20"/>
+              </w:rPr>
+              <w:t>. Sub In</w:t>
+            </w:r>
+            <w:r>
+              <w:rPr>
+                <w:sz w:val="20"/>
+                <w:szCs w:val="20"/>
+              </w:rPr>
+              <w:t>ter</w:t>
+            </w:r>
+          </w:p>
         </w:tc>
       </w:tr>
     </w:tbl>
     <w:p>
       <w:pPr>
         <w:tabs>
-          <w:tab w:val="left" w:pos="1044"/>
-        </w:tabs>
-        <w:spacing w:line="360" w:lineRule="auto"/>
-        <w:rPr>
-          <w:sz w:val="24"/>
-          <w:szCs w:val="24"/>
-        </w:rPr>
-      </w:pPr>
-    </w:p>
-    <w:p>
-      <w:pPr>
-        <w:tabs>
-          <w:tab w:val="left" w:pos="1044"/>
-        </w:tabs>
-        <w:spacing w:line="360" w:lineRule="auto"/>
-        <w:rPr>
-          <w:sz w:val="24"/>
-          <w:szCs w:val="24"/>
-        </w:rPr>
-      </w:pPr>
-    </w:p>
-    <w:p>
-      <w:pPr>
-        <w:tabs>
-          <w:tab w:val="left" w:pos="1044"/>
+          <w:tab w:val="left" w:pos="912"/>
         </w:tabs>
         <w:spacing w:line="360" w:lineRule="auto"/>
         <w:rPr>
@@ -23309,7 +23431,7 @@
     <w:tbl>
       <w:tblPr>
         <w:tblStyle w:val="Tablaconcuadrcula"/>
-        <w:tblpPr w:leftFromText="141" w:rightFromText="141" w:vertAnchor="text" w:horzAnchor="margin" w:tblpX="-165" w:tblpY="-670"/>
+        <w:tblpPr w:leftFromText="141" w:rightFromText="141" w:vertAnchor="text" w:horzAnchor="margin" w:tblpXSpec="center" w:tblpY="-670"/>
         <w:tblW w:w="9781" w:type="dxa"/>
         <w:tblLook w:val="04A0" w:firstRow="1" w:lastRow="0" w:firstColumn="1" w:lastColumn="0" w:noHBand="0" w:noVBand="1"/>
       </w:tblPr>
@@ -23390,7 +23512,28 @@
                 <w:sz w:val="24"/>
                 <w:szCs w:val="24"/>
               </w:rPr>
-              <w:t>Se muestra la ubicación de cada componente en la interfaz remota. La variable de estudio en la parte central para una mejor visualización. Las opciones de ON/OFF, el paro de emergencia, una interacción numérica con los procesos y selección de la variable a estudiar. Se agrega un modo “Sync” para la transmisión de datos.</w:t>
+              <w:t xml:space="preserve">Se muestra la ubicación de cada componente en la interfaz remota. La variable de estudio en la parte central para una mejor visualización. Las opciones de ON/OFF, el paro de emergencia, una interacción numérica con los procesos y selección de la variable a estudiar. Se agrega un modo “Sync” </w:t>
+            </w:r>
+            <w:r>
+              <w:rPr>
+                <w:sz w:val="24"/>
+                <w:szCs w:val="24"/>
+              </w:rPr>
+              <w:t xml:space="preserve">(sincronización) </w:t>
+            </w:r>
+            <w:r>
+              <w:rPr>
+                <w:sz w:val="24"/>
+                <w:szCs w:val="24"/>
+              </w:rPr>
+              <w:t>para la transmisión de datos</w:t>
+            </w:r>
+            <w:r>
+              <w:rPr>
+                <w:sz w:val="24"/>
+                <w:szCs w:val="24"/>
+              </w:rPr>
+              <w:t xml:space="preserve"> entre los subsistemas de Instrumentación e Interfaz.</w:t>
             </w:r>
           </w:p>
         </w:tc>
@@ -23413,20 +23556,29 @@
             <w:pPr>
               <w:spacing w:line="360" w:lineRule="auto"/>
               <w:rPr>
-                <w:sz w:val="24"/>
-                <w:szCs w:val="24"/>
-              </w:rPr>
-            </w:pPr>
-            <w:r>
-              <w:rPr>
                 <w:noProof/>
                 <w:sz w:val="24"/>
                 <w:szCs w:val="24"/>
               </w:rPr>
+            </w:pPr>
+            <w:r>
+              <w:rPr>
+                <w:noProof/>
+                <w:sz w:val="24"/>
+                <w:szCs w:val="24"/>
+              </w:rPr>
               <w:drawing>
-                <wp:inline distT="0" distB="0" distL="0" distR="0" wp14:anchorId="1F632B89" wp14:editId="3A89F8BE">
-                  <wp:extent cx="4725566" cy="5829416"/>
-                  <wp:effectExtent l="318" t="0" r="0" b="0"/>
+                <wp:anchor distT="0" distB="0" distL="114300" distR="114300" simplePos="0" relativeHeight="251779072" behindDoc="0" locked="0" layoutInCell="1" allowOverlap="1" wp14:anchorId="1F632B89">
+                  <wp:simplePos x="0" y="0"/>
+                  <wp:positionH relativeFrom="column">
+                    <wp:posOffset>473710</wp:posOffset>
+                  </wp:positionH>
+                  <wp:positionV relativeFrom="paragraph">
+                    <wp:posOffset>-94615</wp:posOffset>
+                  </wp:positionV>
+                  <wp:extent cx="5283200" cy="6042025"/>
+                  <wp:effectExtent l="1587" t="0" r="0" b="0"/>
+                  <wp:wrapSquare wrapText="bothSides"/>
                   <wp:docPr id="93" name="Imagen 93"/>
                   <wp:cNvGraphicFramePr>
                     <a:graphicFrameLocks xmlns:a="http://schemas.openxmlformats.org/drawingml/2006/main" noChangeAspect="1"/>
@@ -23448,13 +23600,13 @@
                               </a:ext>
                             </a:extLst>
                           </a:blip>
-                          <a:srcRect l="10709" t="8490" b="11403"/>
+                          <a:srcRect l="10709" t="23772" r="11345" b="11403"/>
                           <a:stretch/>
                         </pic:blipFill>
                         <pic:spPr bwMode="auto">
                           <a:xfrm rot="16200000">
                             <a:off x="0" y="0"/>
-                            <a:ext cx="4822156" cy="5948568"/>
+                            <a:ext cx="5283200" cy="6042025"/>
                           </a:xfrm>
                           <a:prstGeom prst="rect">
                             <a:avLst/>
@@ -23472,8 +23624,84 @@
                       </pic:pic>
                     </a:graphicData>
                   </a:graphic>
-                </wp:inline>
+                  <wp14:sizeRelH relativeFrom="page">
+                    <wp14:pctWidth>0</wp14:pctWidth>
+                  </wp14:sizeRelH>
+                  <wp14:sizeRelV relativeFrom="page">
+                    <wp14:pctHeight>0</wp14:pctHeight>
+                  </wp14:sizeRelV>
+                </wp:anchor>
               </w:drawing>
+            </w:r>
+          </w:p>
+          <w:p>
+            <w:pPr>
+              <w:spacing w:line="360" w:lineRule="auto"/>
+              <w:jc w:val="center"/>
+              <w:rPr>
+                <w:sz w:val="20"/>
+                <w:szCs w:val="20"/>
+              </w:rPr>
+            </w:pPr>
+          </w:p>
+          <w:p>
+            <w:pPr>
+              <w:spacing w:line="360" w:lineRule="auto"/>
+              <w:jc w:val="center"/>
+              <w:rPr>
+                <w:sz w:val="24"/>
+                <w:szCs w:val="24"/>
+              </w:rPr>
+            </w:pPr>
+            <w:r>
+              <w:rPr>
+                <w:sz w:val="20"/>
+                <w:szCs w:val="20"/>
+              </w:rPr>
+              <w:t>Figura 1</w:t>
+            </w:r>
+            <w:r>
+              <w:rPr>
+                <w:sz w:val="20"/>
+                <w:szCs w:val="20"/>
+              </w:rPr>
+              <w:t>6</w:t>
+            </w:r>
+            <w:r>
+              <w:rPr>
+                <w:sz w:val="20"/>
+                <w:szCs w:val="20"/>
+              </w:rPr>
+              <w:t>. Representación del concepto C</w:t>
+            </w:r>
+            <w:r>
+              <w:rPr>
+                <w:sz w:val="20"/>
+                <w:szCs w:val="20"/>
+              </w:rPr>
+              <w:t>4</w:t>
+            </w:r>
+            <w:r>
+              <w:rPr>
+                <w:sz w:val="20"/>
+                <w:szCs w:val="20"/>
+              </w:rPr>
+              <w:t>. Sub In</w:t>
+            </w:r>
+            <w:r>
+              <w:rPr>
+                <w:sz w:val="20"/>
+                <w:szCs w:val="20"/>
+              </w:rPr>
+              <w:t>ter</w:t>
+            </w:r>
+            <w:r>
+              <w:rPr>
+                <w:noProof/>
+                <w:sz w:val="24"/>
+                <w:szCs w:val="24"/>
+              </w:rPr>
+              <w:t xml:space="preserve"> </w:t>
             </w:r>
           </w:p>
         </w:tc>
@@ -23482,62 +23710,6 @@
     <w:p>
       <w:pPr>
         <w:spacing w:line="360" w:lineRule="auto"/>
-        <w:rPr>
-          <w:sz w:val="24"/>
-          <w:szCs w:val="24"/>
-        </w:rPr>
-      </w:pPr>
-    </w:p>
-    <w:p>
-      <w:pPr>
-        <w:rPr>
-          <w:sz w:val="24"/>
-          <w:szCs w:val="24"/>
-        </w:rPr>
-      </w:pPr>
-    </w:p>
-    <w:p>
-      <w:pPr>
-        <w:rPr>
-          <w:sz w:val="24"/>
-          <w:szCs w:val="24"/>
-        </w:rPr>
-      </w:pPr>
-    </w:p>
-    <w:p>
-      <w:pPr>
-        <w:rPr>
-          <w:sz w:val="24"/>
-          <w:szCs w:val="24"/>
-        </w:rPr>
-      </w:pPr>
-    </w:p>
-    <w:p>
-      <w:pPr>
-        <w:rPr>
-          <w:sz w:val="24"/>
-          <w:szCs w:val="24"/>
-        </w:rPr>
-      </w:pPr>
-    </w:p>
-    <w:p>
-      <w:pPr>
-        <w:rPr>
-          <w:sz w:val="24"/>
-          <w:szCs w:val="24"/>
-        </w:rPr>
-      </w:pPr>
-    </w:p>
-    <w:p>
-      <w:pPr>
-        <w:rPr>
-          <w:sz w:val="24"/>
-          <w:szCs w:val="24"/>
-        </w:rPr>
-      </w:pPr>
-    </w:p>
-    <w:p>
-      <w:pPr>
         <w:rPr>
           <w:sz w:val="24"/>
           <w:szCs w:val="24"/>
@@ -23566,13 +23738,13 @@
     <w:tbl>
       <w:tblPr>
         <w:tblStyle w:val="Tablaconcuadrcula"/>
-        <w:tblpPr w:leftFromText="141" w:rightFromText="141" w:vertAnchor="page" w:horzAnchor="margin" w:tblpX="-165" w:tblpY="1873"/>
+        <w:tblpPr w:leftFromText="141" w:rightFromText="141" w:vertAnchor="page" w:horzAnchor="margin" w:tblpXSpec="center" w:tblpY="1873"/>
         <w:tblW w:w="9781" w:type="dxa"/>
         <w:tblLook w:val="04A0" w:firstRow="1" w:lastRow="0" w:firstColumn="1" w:lastColumn="0" w:noHBand="0" w:noVBand="1"/>
       </w:tblPr>
       <w:tblGrid>
-        <w:gridCol w:w="1320"/>
-        <w:gridCol w:w="8461"/>
+        <w:gridCol w:w="1559"/>
+        <w:gridCol w:w="8798"/>
       </w:tblGrid>
       <w:tr>
         <w:trPr>
@@ -23689,25 +23861,17 @@
                 <w:noProof/>
               </w:rPr>
               <w:drawing>
-                <wp:anchor distT="0" distB="0" distL="114300" distR="114300" simplePos="0" relativeHeight="251763712" behindDoc="0" locked="0" layoutInCell="1" allowOverlap="1" wp14:anchorId="50E24828" wp14:editId="13F71A13">
+                <wp:anchor distT="0" distB="0" distL="114300" distR="114300" simplePos="0" relativeHeight="251776000" behindDoc="0" locked="0" layoutInCell="1" allowOverlap="1" wp14:anchorId="7654D39B" wp14:editId="2F46D3CD">
                   <wp:simplePos x="0" y="0"/>
                   <wp:positionH relativeFrom="margin">
-                    <wp:posOffset>1151890</wp:posOffset>
+                    <wp:posOffset>951230</wp:posOffset>
                   </wp:positionH>
                   <wp:positionV relativeFrom="paragraph">
-                    <wp:posOffset>-817245</wp:posOffset>
+                    <wp:posOffset>-503555</wp:posOffset>
                   </wp:positionV>
-                  <wp:extent cx="4006215" cy="5840730"/>
-                  <wp:effectExtent l="0" t="2857" r="0" b="0"/>
-                  <wp:wrapThrough wrapText="bothSides">
-                    <wp:wrapPolygon edited="0">
-                      <wp:start x="21615" y="11"/>
-                      <wp:lineTo x="149" y="11"/>
-                      <wp:lineTo x="149" y="21498"/>
-                      <wp:lineTo x="21615" y="21498"/>
-                      <wp:lineTo x="21615" y="11"/>
-                    </wp:wrapPolygon>
-                  </wp:wrapThrough>
+                  <wp:extent cx="4411980" cy="6432550"/>
+                  <wp:effectExtent l="0" t="635" r="6985" b="6985"/>
+                  <wp:wrapSquare wrapText="bothSides"/>
                   <wp:docPr id="46" name="Imagen 46"/>
                   <wp:cNvGraphicFramePr>
                     <a:graphicFrameLocks xmlns:a="http://schemas.openxmlformats.org/drawingml/2006/main" noChangeAspect="1"/>
@@ -23735,7 +23899,7 @@
                         <pic:spPr bwMode="auto">
                           <a:xfrm rot="16200000">
                             <a:off x="0" y="0"/>
-                            <a:ext cx="4006215" cy="5840730"/>
+                            <a:ext cx="4411980" cy="6432550"/>
                           </a:xfrm>
                           <a:prstGeom prst="rect">
                             <a:avLst/>
@@ -23763,6 +23927,87 @@
               </w:drawing>
             </w:r>
           </w:p>
+          <w:p>
+            <w:pPr>
+              <w:tabs>
+                <w:tab w:val="left" w:pos="3684"/>
+              </w:tabs>
+              <w:spacing w:line="360" w:lineRule="auto"/>
+              <w:jc w:val="center"/>
+              <w:rPr>
+                <w:sz w:val="24"/>
+                <w:szCs w:val="24"/>
+              </w:rPr>
+            </w:pPr>
+          </w:p>
+          <w:p>
+            <w:pPr>
+              <w:tabs>
+                <w:tab w:val="left" w:pos="3684"/>
+              </w:tabs>
+              <w:spacing w:line="360" w:lineRule="auto"/>
+              <w:jc w:val="center"/>
+              <w:rPr>
+                <w:sz w:val="20"/>
+                <w:szCs w:val="20"/>
+              </w:rPr>
+            </w:pPr>
+          </w:p>
+          <w:p>
+            <w:pPr>
+              <w:tabs>
+                <w:tab w:val="left" w:pos="3684"/>
+              </w:tabs>
+              <w:spacing w:line="360" w:lineRule="auto"/>
+              <w:jc w:val="center"/>
+              <w:rPr>
+                <w:sz w:val="24"/>
+                <w:szCs w:val="24"/>
+              </w:rPr>
+            </w:pPr>
+            <w:r>
+              <w:rPr>
+                <w:sz w:val="20"/>
+                <w:szCs w:val="20"/>
+              </w:rPr>
+              <w:t>Figura 1</w:t>
+            </w:r>
+            <w:r>
+              <w:rPr>
+                <w:sz w:val="20"/>
+                <w:szCs w:val="20"/>
+              </w:rPr>
+              <w:t>7</w:t>
+            </w:r>
+            <w:r>
+              <w:rPr>
+                <w:sz w:val="20"/>
+                <w:szCs w:val="20"/>
+              </w:rPr>
+              <w:t>. Representación del concepto C</w:t>
+            </w:r>
+            <w:r>
+              <w:rPr>
+                <w:sz w:val="20"/>
+                <w:szCs w:val="20"/>
+              </w:rPr>
+              <w:t>5</w:t>
+            </w:r>
+            <w:r>
+              <w:rPr>
+                <w:sz w:val="20"/>
+                <w:szCs w:val="20"/>
+              </w:rPr>
+              <w:t xml:space="preserve">. Sub </w:t>
+            </w:r>
+            <w:r>
+              <w:rPr>
+                <w:sz w:val="20"/>
+                <w:szCs w:val="20"/>
+              </w:rPr>
+              <w:t>ByE</w:t>
+            </w:r>
+          </w:p>
         </w:tc>
       </w:tr>
     </w:tbl>
@@ -23778,13 +24023,13 @@
     <w:tbl>
       <w:tblPr>
         <w:tblStyle w:val="Tablaconcuadrcula"/>
-        <w:tblpPr w:leftFromText="141" w:rightFromText="141" w:vertAnchor="page" w:horzAnchor="margin" w:tblpY="649"/>
+        <w:tblpPr w:leftFromText="141" w:rightFromText="141" w:vertAnchor="page" w:horzAnchor="margin" w:tblpXSpec="center" w:tblpY="649"/>
         <w:tblW w:w="9758" w:type="dxa"/>
         <w:tblLook w:val="04A0" w:firstRow="1" w:lastRow="0" w:firstColumn="1" w:lastColumn="0" w:noHBand="0" w:noVBand="1"/>
       </w:tblPr>
       <w:tblGrid>
-        <w:gridCol w:w="1341"/>
-        <w:gridCol w:w="8417"/>
+        <w:gridCol w:w="1678"/>
+        <w:gridCol w:w="8917"/>
       </w:tblGrid>
       <w:tr>
         <w:trPr>
@@ -23903,37 +24148,24 @@
                 <w:szCs w:val="24"/>
               </w:rPr>
             </w:pPr>
-          </w:p>
-          <w:p>
-            <w:pPr>
-              <w:spacing w:line="360" w:lineRule="auto"/>
-              <w:jc w:val="center"/>
+            <w:r>
               <w:rPr>
                 <w:noProof/>
                 <w:sz w:val="24"/>
                 <w:szCs w:val="24"/>
               </w:rPr>
-            </w:pPr>
-          </w:p>
-          <w:p>
-            <w:pPr>
-              <w:spacing w:line="360" w:lineRule="auto"/>
-              <w:jc w:val="center"/>
-              <w:rPr>
-                <w:sz w:val="24"/>
-                <w:szCs w:val="24"/>
-              </w:rPr>
-            </w:pPr>
-            <w:r>
-              <w:rPr>
-                <w:noProof/>
-                <w:sz w:val="24"/>
-                <w:szCs w:val="24"/>
-              </w:rPr>
               <w:drawing>
-                <wp:inline distT="0" distB="0" distL="0" distR="0" wp14:anchorId="1D920B3C" wp14:editId="06C5ACAE">
-                  <wp:extent cx="4142631" cy="5768053"/>
-                  <wp:effectExtent l="6350" t="0" r="0" b="0"/>
+                <wp:anchor distT="0" distB="0" distL="114300" distR="114300" simplePos="0" relativeHeight="251780096" behindDoc="0" locked="0" layoutInCell="1" allowOverlap="1" wp14:anchorId="1D920B3C">
+                  <wp:simplePos x="0" y="0"/>
+                  <wp:positionH relativeFrom="column">
+                    <wp:posOffset>1005205</wp:posOffset>
+                  </wp:positionH>
+                  <wp:positionV relativeFrom="paragraph">
+                    <wp:posOffset>-396240</wp:posOffset>
+                  </wp:positionV>
+                  <wp:extent cx="4723765" cy="6577330"/>
+                  <wp:effectExtent l="6668" t="0" r="7302" b="7303"/>
+                  <wp:wrapSquare wrapText="bothSides"/>
                   <wp:docPr id="94" name="Imagen 94"/>
                   <wp:cNvGraphicFramePr>
                     <a:graphicFrameLocks xmlns:a="http://schemas.openxmlformats.org/drawingml/2006/main" noChangeAspect="1"/>
@@ -23961,7 +24193,7 @@
                         <pic:spPr bwMode="auto">
                           <a:xfrm rot="16200000">
                             <a:off x="0" y="0"/>
-                            <a:ext cx="4256318" cy="5926347"/>
+                            <a:ext cx="4723765" cy="6577330"/>
                           </a:xfrm>
                           <a:prstGeom prst="rect">
                             <a:avLst/>
@@ -23979,8 +24211,105 @@
                       </pic:pic>
                     </a:graphicData>
                   </a:graphic>
-                </wp:inline>
+                  <wp14:sizeRelH relativeFrom="page">
+                    <wp14:pctWidth>0</wp14:pctWidth>
+                  </wp14:sizeRelH>
+                  <wp14:sizeRelV relativeFrom="page">
+                    <wp14:pctHeight>0</wp14:pctHeight>
+                  </wp14:sizeRelV>
+                </wp:anchor>
               </w:drawing>
+            </w:r>
+          </w:p>
+          <w:p>
+            <w:pPr>
+              <w:spacing w:line="360" w:lineRule="auto"/>
+              <w:jc w:val="center"/>
+              <w:rPr>
+                <w:noProof/>
+                <w:sz w:val="24"/>
+                <w:szCs w:val="24"/>
+              </w:rPr>
+            </w:pPr>
+          </w:p>
+          <w:p>
+            <w:pPr>
+              <w:spacing w:line="360" w:lineRule="auto"/>
+              <w:jc w:val="center"/>
+              <w:rPr>
+                <w:sz w:val="20"/>
+                <w:szCs w:val="20"/>
+              </w:rPr>
+            </w:pPr>
+          </w:p>
+          <w:p>
+            <w:pPr>
+              <w:spacing w:line="360" w:lineRule="auto"/>
+              <w:jc w:val="center"/>
+              <w:rPr>
+                <w:sz w:val="20"/>
+                <w:szCs w:val="20"/>
+              </w:rPr>
+            </w:pPr>
+          </w:p>
+          <w:p>
+            <w:pPr>
+              <w:spacing w:line="360" w:lineRule="auto"/>
+              <w:jc w:val="center"/>
+              <w:rPr>
+                <w:sz w:val="24"/>
+                <w:szCs w:val="24"/>
+              </w:rPr>
+            </w:pPr>
+            <w:r>
+              <w:rPr>
+                <w:sz w:val="20"/>
+                <w:szCs w:val="20"/>
+              </w:rPr>
+              <w:t>Figura 1</w:t>
+            </w:r>
+            <w:r>
+              <w:rPr>
+                <w:sz w:val="20"/>
+                <w:szCs w:val="20"/>
+              </w:rPr>
+              <w:t>8</w:t>
+            </w:r>
+            <w:r>
+              <w:rPr>
+                <w:sz w:val="20"/>
+                <w:szCs w:val="20"/>
+              </w:rPr>
+              <w:t>. Representación del concepto C</w:t>
+            </w:r>
+            <w:r>
+              <w:rPr>
+                <w:sz w:val="20"/>
+                <w:szCs w:val="20"/>
+              </w:rPr>
+              <w:t>6</w:t>
+            </w:r>
+            <w:r>
+              <w:rPr>
+                <w:sz w:val="20"/>
+                <w:szCs w:val="20"/>
+              </w:rPr>
+              <w:t xml:space="preserve">. Sub </w:t>
+            </w:r>
+            <w:r>
+              <w:rPr>
+                <w:sz w:val="20"/>
+                <w:szCs w:val="20"/>
+              </w:rPr>
+              <w:t>ByE</w:t>
+            </w:r>
+            <w:r>
+              <w:rPr>
+                <w:noProof/>
+                <w:sz w:val="24"/>
+                <w:szCs w:val="24"/>
+              </w:rPr>
+              <w:t xml:space="preserve"> </w:t>
             </w:r>
           </w:p>
         </w:tc>
@@ -24000,7 +24329,7 @@
     <w:tbl>
       <w:tblPr>
         <w:tblStyle w:val="Tablaconcuadrcula"/>
-        <w:tblpPr w:leftFromText="141" w:rightFromText="141" w:vertAnchor="text" w:horzAnchor="margin" w:tblpX="-165" w:tblpY="-226"/>
+        <w:tblpPr w:leftFromText="141" w:rightFromText="141" w:vertAnchor="text" w:horzAnchor="margin" w:tblpXSpec="center" w:tblpY="-226"/>
         <w:tblW w:w="9781" w:type="dxa"/>
         <w:tblLayout w:type="fixed"/>
         <w:tblLook w:val="04A0" w:firstRow="1" w:lastRow="0" w:firstColumn="1" w:lastColumn="0" w:noHBand="0" w:noVBand="1"/>
@@ -24125,24 +24454,22 @@
                 <w:noProof/>
               </w:rPr>
             </w:pPr>
-          </w:p>
-          <w:p>
-            <w:pPr>
-              <w:spacing w:line="360" w:lineRule="auto"/>
-              <w:jc w:val="center"/>
-              <w:rPr>
-                <w:sz w:val="24"/>
-                <w:szCs w:val="24"/>
-              </w:rPr>
-            </w:pPr>
             <w:r>
               <w:rPr>
                 <w:noProof/>
               </w:rPr>
               <w:drawing>
-                <wp:inline distT="0" distB="0" distL="0" distR="0" wp14:anchorId="40FA692D" wp14:editId="61A1BCF6">
-                  <wp:extent cx="4162125" cy="5860885"/>
-                  <wp:effectExtent l="7937" t="0" r="0" b="0"/>
+                <wp:anchor distT="0" distB="0" distL="114300" distR="114300" simplePos="0" relativeHeight="251777024" behindDoc="0" locked="0" layoutInCell="1" allowOverlap="1" wp14:anchorId="40FA692D">
+                  <wp:simplePos x="0" y="0"/>
+                  <wp:positionH relativeFrom="column">
+                    <wp:posOffset>591820</wp:posOffset>
+                  </wp:positionH>
+                  <wp:positionV relativeFrom="paragraph">
+                    <wp:posOffset>-3957955</wp:posOffset>
+                  </wp:positionV>
+                  <wp:extent cx="4490085" cy="6322695"/>
+                  <wp:effectExtent l="0" t="1905" r="3810" b="3810"/>
+                  <wp:wrapSquare wrapText="bothSides"/>
                   <wp:docPr id="97" name="Imagen 97"/>
                   <wp:cNvGraphicFramePr>
                     <a:graphicFrameLocks xmlns:a="http://schemas.openxmlformats.org/drawingml/2006/main" noChangeAspect="1"/>
@@ -24170,7 +24497,7 @@
                         <pic:spPr bwMode="auto">
                           <a:xfrm rot="16200000">
                             <a:off x="0" y="0"/>
-                            <a:ext cx="4273020" cy="6017042"/>
+                            <a:ext cx="4490085" cy="6322695"/>
                           </a:xfrm>
                           <a:prstGeom prst="rect">
                             <a:avLst/>
@@ -24188,8 +24515,66 @@
                       </pic:pic>
                     </a:graphicData>
                   </a:graphic>
-                </wp:inline>
+                  <wp14:sizeRelH relativeFrom="page">
+                    <wp14:pctWidth>0</wp14:pctWidth>
+                  </wp14:sizeRelH>
+                  <wp14:sizeRelV relativeFrom="page">
+                    <wp14:pctHeight>0</wp14:pctHeight>
+                  </wp14:sizeRelV>
+                </wp:anchor>
               </w:drawing>
+            </w:r>
+          </w:p>
+          <w:p>
+            <w:pPr>
+              <w:spacing w:line="360" w:lineRule="auto"/>
+              <w:jc w:val="center"/>
+              <w:rPr>
+                <w:sz w:val="24"/>
+                <w:szCs w:val="24"/>
+              </w:rPr>
+            </w:pPr>
+            <w:r>
+              <w:rPr>
+                <w:sz w:val="20"/>
+                <w:szCs w:val="20"/>
+              </w:rPr>
+              <w:t>Figura 1</w:t>
+            </w:r>
+            <w:r>
+              <w:rPr>
+                <w:sz w:val="20"/>
+                <w:szCs w:val="20"/>
+              </w:rPr>
+              <w:t>9</w:t>
+            </w:r>
+            <w:r>
+              <w:rPr>
+                <w:sz w:val="20"/>
+                <w:szCs w:val="20"/>
+              </w:rPr>
+              <w:t>. Representación del concepto C</w:t>
+            </w:r>
+            <w:r>
+              <w:rPr>
+                <w:sz w:val="20"/>
+                <w:szCs w:val="20"/>
+              </w:rPr>
+              <w:t>7</w:t>
+            </w:r>
+            <w:r>
+              <w:rPr>
+                <w:sz w:val="20"/>
+                <w:szCs w:val="20"/>
+              </w:rPr>
+              <w:t xml:space="preserve">. Sub </w:t>
+            </w:r>
+            <w:r>
+              <w:rPr>
+                <w:sz w:val="20"/>
+                <w:szCs w:val="20"/>
+              </w:rPr>
+              <w:t>Ensam</w:t>
             </w:r>
           </w:p>
         </w:tc>
@@ -24234,14 +24619,14 @@
     <w:tbl>
       <w:tblPr>
         <w:tblStyle w:val="Tablaconcuadrcula"/>
-        <w:tblpPr w:leftFromText="141" w:rightFromText="141" w:vertAnchor="text" w:horzAnchor="margin" w:tblpX="-165" w:tblpY="-118"/>
+        <w:tblpPr w:leftFromText="141" w:rightFromText="141" w:vertAnchor="text" w:horzAnchor="margin" w:tblpXSpec="center" w:tblpY="-118"/>
         <w:tblOverlap w:val="never"/>
         <w:tblW w:w="9781" w:type="dxa"/>
         <w:tblLook w:val="04A0" w:firstRow="1" w:lastRow="0" w:firstColumn="1" w:lastColumn="0" w:noHBand="0" w:noVBand="1"/>
       </w:tblPr>
       <w:tblGrid>
-        <w:gridCol w:w="1415"/>
-        <w:gridCol w:w="8366"/>
+        <w:gridCol w:w="1944"/>
+        <w:gridCol w:w="9162"/>
       </w:tblGrid>
       <w:tr>
         <w:trPr>
@@ -24361,9 +24746,10 @@
           <w:p>
             <w:pPr>
               <w:spacing w:line="360" w:lineRule="auto"/>
-              <w:rPr>
-                <w:sz w:val="24"/>
-                <w:szCs w:val="24"/>
+              <w:jc w:val="center"/>
+              <w:rPr>
+                <w:sz w:val="20"/>
+                <w:szCs w:val="20"/>
               </w:rPr>
             </w:pPr>
             <w:r>
@@ -24374,13 +24760,13 @@
                 <wp:anchor distT="0" distB="0" distL="114300" distR="114300" simplePos="0" relativeHeight="251761664" behindDoc="0" locked="0" layoutInCell="1" allowOverlap="1" wp14:anchorId="16EA9858" wp14:editId="40E333DF">
                   <wp:simplePos x="0" y="0"/>
                   <wp:positionH relativeFrom="margin">
-                    <wp:posOffset>1322070</wp:posOffset>
+                    <wp:posOffset>1411605</wp:posOffset>
                   </wp:positionH>
                   <wp:positionV relativeFrom="paragraph">
-                    <wp:posOffset>-1101090</wp:posOffset>
+                    <wp:posOffset>-1265555</wp:posOffset>
                   </wp:positionV>
-                  <wp:extent cx="3395345" cy="5883910"/>
-                  <wp:effectExtent l="0" t="6032" r="8572" b="8573"/>
+                  <wp:extent cx="3980180" cy="6897370"/>
+                  <wp:effectExtent l="8255" t="0" r="9525" b="9525"/>
                   <wp:wrapSquare wrapText="bothSides"/>
                   <wp:docPr id="48" name="Imagen 48"/>
                   <wp:cNvGraphicFramePr>
@@ -24409,7 +24795,7 @@
                         <pic:spPr bwMode="auto">
                           <a:xfrm rot="16200000">
                             <a:off x="0" y="0"/>
-                            <a:ext cx="3395345" cy="5883910"/>
+                            <a:ext cx="3980180" cy="6897370"/>
                           </a:xfrm>
                           <a:prstGeom prst="rect">
                             <a:avLst/>
@@ -24437,6 +24823,76 @@
               </w:drawing>
             </w:r>
           </w:p>
+          <w:p>
+            <w:pPr>
+              <w:spacing w:line="360" w:lineRule="auto"/>
+              <w:jc w:val="center"/>
+              <w:rPr>
+                <w:sz w:val="20"/>
+                <w:szCs w:val="20"/>
+              </w:rPr>
+            </w:pPr>
+          </w:p>
+          <w:p>
+            <w:pPr>
+              <w:spacing w:line="360" w:lineRule="auto"/>
+              <w:jc w:val="center"/>
+              <w:rPr>
+                <w:sz w:val="24"/>
+                <w:szCs w:val="24"/>
+              </w:rPr>
+            </w:pPr>
+            <w:r>
+              <w:rPr>
+                <w:sz w:val="20"/>
+                <w:szCs w:val="20"/>
+              </w:rPr>
+              <w:t xml:space="preserve">Figura </w:t>
+            </w:r>
+            <w:r>
+              <w:rPr>
+                <w:sz w:val="20"/>
+                <w:szCs w:val="20"/>
+              </w:rPr>
+              <w:t>20</w:t>
+            </w:r>
+            <w:r>
+              <w:rPr>
+                <w:sz w:val="20"/>
+                <w:szCs w:val="20"/>
+              </w:rPr>
+              <w:t>. Representación del concepto C</w:t>
+            </w:r>
+            <w:r>
+              <w:rPr>
+                <w:sz w:val="20"/>
+                <w:szCs w:val="20"/>
+              </w:rPr>
+              <w:t>8</w:t>
+            </w:r>
+            <w:bookmarkStart w:id="18" w:name="_GoBack"/>
+            <w:bookmarkEnd w:id="18"/>
+            <w:r>
+              <w:rPr>
+                <w:sz w:val="20"/>
+                <w:szCs w:val="20"/>
+              </w:rPr>
+              <w:t xml:space="preserve">. Sub </w:t>
+            </w:r>
+            <w:r>
+              <w:rPr>
+                <w:sz w:val="20"/>
+                <w:szCs w:val="20"/>
+              </w:rPr>
+              <w:t>Ensam</w:t>
+            </w:r>
+            <w:r>
+              <w:rPr>
+                <w:noProof/>
+              </w:rPr>
+              <w:t xml:space="preserve"> </w:t>
+            </w:r>
+          </w:p>
         </w:tc>
       </w:tr>
     </w:tbl>
@@ -24448,7 +24904,7 @@
           <w:szCs w:val="24"/>
         </w:rPr>
       </w:pPr>
-      <w:bookmarkStart w:id="18" w:name="_Toc55298750"/>
+      <w:bookmarkStart w:id="19" w:name="_Toc55298750"/>
     </w:p>
     <w:p>
       <w:pPr>
@@ -24516,7 +24972,15 @@
           <w:sz w:val="24"/>
           <w:szCs w:val="24"/>
         </w:rPr>
-        <w:t xml:space="preserve">es agrupar y enumerar cada una de las funciones que debe realizar el sistema. El segundo paso es encontrar conceptos que se ajusten a las funciones del sistema y el tercero es la combinación de estos conceptos unos para generar un concepto general que cumpla con los requisitos funcionales del sistema. </w:t>
+        <w:t xml:space="preserve">es agrupar y enumerar cada una de las funciones que debe realizar el sistema. El segundo paso es encontrar </w:t>
+      </w:r>
+      <w:r>
+        <w:rPr>
+          <w:sz w:val="24"/>
+          <w:szCs w:val="24"/>
+        </w:rPr>
+        <w:lastRenderedPageBreak/>
+        <w:t xml:space="preserve">conceptos que se ajusten a las funciones del sistema y el tercero es la combinación de estos conceptos unos para generar un concepto general que cumpla con los requisitos funcionales del sistema. </w:t>
       </w:r>
     </w:p>
     <w:p>
@@ -24533,7 +24997,6 @@
           <w:sz w:val="24"/>
           <w:szCs w:val="24"/>
         </w:rPr>
-        <w:lastRenderedPageBreak/>
         <w:t>El conocimiento y la creatividad del ingeniero de diseño son cruciales en esta atapa ya que las ideas generadas son la base para el resto de la evolución del diseño.</w:t>
       </w:r>
       <w:r>
@@ -27358,8 +27821,8 @@
               </w:rPr>
               <w:drawing>
                 <wp:inline distT="0" distB="0" distL="0" distR="0" wp14:anchorId="5C076B31" wp14:editId="23A81B48">
-                  <wp:extent cx="1020258" cy="1258581"/>
-                  <wp:effectExtent l="0" t="5080" r="3810" b="3810"/>
+                  <wp:extent cx="1078501" cy="1330429"/>
+                  <wp:effectExtent l="7302" t="0" r="0" b="0"/>
                   <wp:docPr id="98" name="Imagen 98"/>
                   <wp:cNvGraphicFramePr>
                     <a:graphicFrameLocks xmlns:a="http://schemas.openxmlformats.org/drawingml/2006/main" noChangeAspect="1"/>
@@ -27387,7 +27850,7 @@
                         <pic:spPr bwMode="auto">
                           <a:xfrm rot="16200000">
                             <a:off x="0" y="0"/>
-                            <a:ext cx="1032668" cy="1273890"/>
+                            <a:ext cx="1099981" cy="1356927"/>
                           </a:xfrm>
                           <a:prstGeom prst="rect">
                             <a:avLst/>
@@ -28785,7 +29248,6 @@
                 <w:sz w:val="20"/>
                 <w:szCs w:val="20"/>
               </w:rPr>
-              <w:lastRenderedPageBreak/>
               <w:t>Distribuir la energía eléctrica regulada a cada subsistema</w:t>
             </w:r>
           </w:p>
@@ -30715,7 +31177,7 @@
       <w:r>
         <w:t>Selección y evaluación de conceptos</w:t>
       </w:r>
-      <w:bookmarkEnd w:id="18"/>
+      <w:bookmarkEnd w:id="19"/>
     </w:p>
     <w:p/>
     <w:p>
@@ -30825,8 +31287,6 @@
         </w:rPr>
         <w:t>.</w:t>
       </w:r>
-      <w:bookmarkStart w:id="19" w:name="_GoBack"/>
-      <w:bookmarkEnd w:id="19"/>
       <w:r>
         <w:rPr>
           <w:sz w:val="24"/>
@@ -40539,7 +40999,7 @@
 </file>
 
 <file path=customXml/itemProps1.xml><?xml version="1.0" encoding="utf-8"?>
-<ds:datastoreItem xmlns:ds="http://schemas.openxmlformats.org/officeDocument/2006/customXml" ds:itemID="{F48F7D0A-7CE3-44C5-BD8F-0BA4D877B745}">
+<ds:datastoreItem xmlns:ds="http://schemas.openxmlformats.org/officeDocument/2006/customXml" ds:itemID="{76419EF8-5295-4F31-A10E-E5C87A25C835}">
   <ds:schemaRefs>
     <ds:schemaRef ds:uri="http://schemas.openxmlformats.org/officeDocument/2006/bibliography"/>
   </ds:schemaRefs>

</xml_diff>

<commit_message>
agrego ponderacion de matrices
</commit_message>
<xml_diff>
--- a/Tesis2020.docx
+++ b/Tesis2020.docx
@@ -12848,7 +12848,23 @@
                 <w:sz w:val="24"/>
                 <w:szCs w:val="24"/>
               </w:rPr>
-              <w:t>El RBT mostrará la información de las variables sensadas en una interfaz para el operario y así poder coordinar y controlar los procesos.</w:t>
+              <w:t xml:space="preserve">El RBT mostrará la información de las variables </w:t>
+            </w:r>
+            <w:proofErr w:type="spellStart"/>
+            <w:r>
+              <w:rPr>
+                <w:sz w:val="24"/>
+                <w:szCs w:val="24"/>
+              </w:rPr>
+              <w:t>sensadas</w:t>
+            </w:r>
+            <w:proofErr w:type="spellEnd"/>
+            <w:r>
+              <w:rPr>
+                <w:sz w:val="24"/>
+                <w:szCs w:val="24"/>
+              </w:rPr>
+              <w:t xml:space="preserve"> en una interfaz para el operario y así poder coordinar y controlar los procesos.</w:t>
             </w:r>
           </w:p>
         </w:tc>
@@ -22018,7 +22034,23 @@
           <w:sz w:val="24"/>
           <w:szCs w:val="24"/>
         </w:rPr>
-        <w:t>ol se encargará de procesar las señales de recirculación local y remota, el estado ON/OFF local y remoto del RBT y tendrá como salidas la activación y desactivación de la bomba y soplador. Finalmente, se plantea un sistema de soporte cuyas entradas serán las dimensiones del subsistema en si y cuya salida será proporcionada al subsistema de Ensamble para garantizar los espacios necesarios.</w:t>
+        <w:t xml:space="preserve">ol se encargará de procesar las señales de recirculación local y remota, el estado ON/OFF local y remoto del RBT y tendrá como salidas la activación y desactivación de la bomba y soplador. Finalmente, se plantea un sistema de soporte cuyas entradas serán las dimensiones del subsistema en </w:t>
+      </w:r>
+      <w:proofErr w:type="spellStart"/>
+      <w:r>
+        <w:rPr>
+          <w:sz w:val="24"/>
+          <w:szCs w:val="24"/>
+        </w:rPr>
+        <w:t>si</w:t>
+      </w:r>
+      <w:proofErr w:type="spellEnd"/>
+      <w:r>
+        <w:rPr>
+          <w:sz w:val="24"/>
+          <w:szCs w:val="24"/>
+        </w:rPr>
+        <w:t xml:space="preserve"> y cuya salida será proporcionada al subsistema de Ensamble para garantizar los espacios necesarios.</w:t>
       </w:r>
     </w:p>
     <w:p>
@@ -22600,6 +22632,7 @@
                 <w:szCs w:val="24"/>
               </w:rPr>
             </w:pPr>
+            <w:proofErr w:type="spellStart"/>
             <w:r>
               <w:rPr>
                 <w:sz w:val="20"/>
@@ -22607,6 +22640,7 @@
               </w:rPr>
               <w:t>Instru</w:t>
             </w:r>
+            <w:proofErr w:type="spellEnd"/>
           </w:p>
         </w:tc>
         <w:tc>
@@ -22759,8 +22793,17 @@
                 <w:sz w:val="20"/>
                 <w:szCs w:val="20"/>
               </w:rPr>
-              <w:t>Figura 13. Representación del concepto C1. Sub Instru</w:t>
-            </w:r>
+              <w:t xml:space="preserve">Figura 13. Representación del concepto C1. Sub </w:t>
+            </w:r>
+            <w:proofErr w:type="spellStart"/>
+            <w:r>
+              <w:rPr>
+                <w:sz w:val="20"/>
+                <w:szCs w:val="20"/>
+              </w:rPr>
+              <w:t>Instru</w:t>
+            </w:r>
+            <w:proofErr w:type="spellEnd"/>
           </w:p>
         </w:tc>
       </w:tr>
@@ -22908,6 +22951,7 @@
                 <w:szCs w:val="24"/>
               </w:rPr>
             </w:pPr>
+            <w:proofErr w:type="spellStart"/>
             <w:r>
               <w:rPr>
                 <w:sz w:val="20"/>
@@ -22915,6 +22959,7 @@
               </w:rPr>
               <w:t>Instru</w:t>
             </w:r>
+            <w:proofErr w:type="spellEnd"/>
           </w:p>
         </w:tc>
         <w:tc>
@@ -22940,7 +22985,23 @@
                 <w:sz w:val="24"/>
                 <w:szCs w:val="24"/>
               </w:rPr>
-              <w:t>Se tiene una vista frontal del sistema tubular, en cuyas entradas y salidas están ubicados los sensores de las variables de estudio. Estas señales se conectan a la instrumentación. Se envían estos datos al subsistema de interfaz. La parte remota es la comunicación entre Instrumentación e interfaz. Para alimentar al subsistema, se toma energía de ByE.</w:t>
+              <w:t xml:space="preserve">Se tiene una vista frontal del sistema tubular, en cuyas entradas y salidas están ubicados los sensores de las variables de estudio. Estas señales se conectan a la instrumentación. Se envían estos datos al subsistema de interfaz. La parte remota es la comunicación entre Instrumentación e interfaz. Para alimentar al subsistema, se toma energía de </w:t>
+            </w:r>
+            <w:proofErr w:type="spellStart"/>
+            <w:r>
+              <w:rPr>
+                <w:sz w:val="24"/>
+                <w:szCs w:val="24"/>
+              </w:rPr>
+              <w:t>ByE</w:t>
+            </w:r>
+            <w:proofErr w:type="spellEnd"/>
+            <w:r>
+              <w:rPr>
+                <w:sz w:val="24"/>
+                <w:szCs w:val="24"/>
+              </w:rPr>
+              <w:t>.</w:t>
             </w:r>
           </w:p>
           <w:p>
@@ -23109,8 +23170,17 @@
                 <w:sz w:val="20"/>
                 <w:szCs w:val="20"/>
               </w:rPr>
-              <w:t>. Sub Instru</w:t>
-            </w:r>
+              <w:t xml:space="preserve">. Sub </w:t>
+            </w:r>
+            <w:proofErr w:type="spellStart"/>
+            <w:r>
+              <w:rPr>
+                <w:sz w:val="20"/>
+                <w:szCs w:val="20"/>
+              </w:rPr>
+              <w:t>Instru</w:t>
+            </w:r>
+            <w:proofErr w:type="spellEnd"/>
             <w:r>
               <w:rPr>
                 <w:noProof/>
@@ -23512,7 +23582,23 @@
                 <w:sz w:val="24"/>
                 <w:szCs w:val="24"/>
               </w:rPr>
-              <w:t xml:space="preserve">Se muestra la ubicación de cada componente en la interfaz remota. La variable de estudio en la parte central para una mejor visualización. Las opciones de ON/OFF, el paro de emergencia, una interacción numérica con los procesos y selección de la variable a estudiar. Se agrega un modo “Sync” </w:t>
+              <w:t>Se muestra la ubicación de cada componente en la interfaz remota. La variable de estudio en la parte central para una mejor visualización. Las opciones de ON/OFF, el paro de emergencia, una interacción numérica con los procesos y selección de la variable a estudiar. Se agrega un modo “</w:t>
+            </w:r>
+            <w:proofErr w:type="spellStart"/>
+            <w:r>
+              <w:rPr>
+                <w:sz w:val="24"/>
+                <w:szCs w:val="24"/>
+              </w:rPr>
+              <w:t>Sync</w:t>
+            </w:r>
+            <w:proofErr w:type="spellEnd"/>
+            <w:r>
+              <w:rPr>
+                <w:sz w:val="24"/>
+                <w:szCs w:val="24"/>
+              </w:rPr>
+              <w:t xml:space="preserve">” </w:t>
             </w:r>
             <w:r>
               <w:rPr>
@@ -23787,6 +23873,7 @@
                 <w:szCs w:val="24"/>
               </w:rPr>
             </w:pPr>
+            <w:proofErr w:type="spellStart"/>
             <w:r>
               <w:rPr>
                 <w:sz w:val="20"/>
@@ -23794,6 +23881,7 @@
               </w:rPr>
               <w:t>ByE</w:t>
             </w:r>
+            <w:proofErr w:type="spellEnd"/>
           </w:p>
         </w:tc>
         <w:tc>
@@ -24000,6 +24088,7 @@
               </w:rPr>
               <w:t xml:space="preserve">. Sub </w:t>
             </w:r>
+            <w:proofErr w:type="spellStart"/>
             <w:r>
               <w:rPr>
                 <w:sz w:val="20"/>
@@ -24007,6 +24096,7 @@
               </w:rPr>
               <w:t>ByE</w:t>
             </w:r>
+            <w:proofErr w:type="spellEnd"/>
           </w:p>
         </w:tc>
       </w:tr>
@@ -24086,6 +24176,7 @@
                 <w:szCs w:val="24"/>
               </w:rPr>
             </w:pPr>
+            <w:proofErr w:type="spellStart"/>
             <w:r>
               <w:rPr>
                 <w:sz w:val="20"/>
@@ -24093,6 +24184,7 @@
               </w:rPr>
               <w:t>ByE</w:t>
             </w:r>
+            <w:proofErr w:type="spellEnd"/>
           </w:p>
         </w:tc>
         <w:tc>
@@ -24296,6 +24388,7 @@
               </w:rPr>
               <w:t xml:space="preserve">. Sub </w:t>
             </w:r>
+            <w:proofErr w:type="spellStart"/>
             <w:r>
               <w:rPr>
                 <w:sz w:val="20"/>
@@ -24303,6 +24396,7 @@
               </w:rPr>
               <w:t>ByE</w:t>
             </w:r>
+            <w:proofErr w:type="spellEnd"/>
             <w:r>
               <w:rPr>
                 <w:noProof/>
@@ -24394,6 +24488,7 @@
                 <w:szCs w:val="24"/>
               </w:rPr>
             </w:pPr>
+            <w:proofErr w:type="spellStart"/>
             <w:r>
               <w:rPr>
                 <w:sz w:val="20"/>
@@ -24401,6 +24496,7 @@
               </w:rPr>
               <w:t>Ensam</w:t>
             </w:r>
+            <w:proofErr w:type="spellEnd"/>
           </w:p>
         </w:tc>
         <w:tc>
@@ -24426,7 +24522,23 @@
                 <w:sz w:val="24"/>
                 <w:szCs w:val="24"/>
               </w:rPr>
-              <w:t>Se propone una estructura anclada a una base donde se almacenaría el agua tratada. El panel e interfaz física para el operario. La protección de los sensores por medio de carcasas de mayor diámetro al tubo y el sistema de ByE que alimenta al RBT.</w:t>
+              <w:t xml:space="preserve">Se propone una estructura anclada a una base donde se almacenaría el agua tratada. El panel e interfaz física para el operario. La protección de los sensores por medio de carcasas de mayor diámetro al tubo y el sistema de </w:t>
+            </w:r>
+            <w:proofErr w:type="spellStart"/>
+            <w:r>
+              <w:rPr>
+                <w:sz w:val="24"/>
+                <w:szCs w:val="24"/>
+              </w:rPr>
+              <w:t>ByE</w:t>
+            </w:r>
+            <w:proofErr w:type="spellEnd"/>
+            <w:r>
+              <w:rPr>
+                <w:sz w:val="24"/>
+                <w:szCs w:val="24"/>
+              </w:rPr>
+              <w:t xml:space="preserve"> que alimenta al RBT.</w:t>
             </w:r>
           </w:p>
         </w:tc>
@@ -24569,6 +24681,7 @@
               </w:rPr>
               <w:t xml:space="preserve">. Sub </w:t>
             </w:r>
+            <w:proofErr w:type="spellStart"/>
             <w:r>
               <w:rPr>
                 <w:sz w:val="20"/>
@@ -24576,6 +24689,7 @@
               </w:rPr>
               <w:t>Ensam</w:t>
             </w:r>
+            <w:proofErr w:type="spellEnd"/>
           </w:p>
         </w:tc>
       </w:tr>
@@ -24684,6 +24798,7 @@
                 <w:szCs w:val="24"/>
               </w:rPr>
             </w:pPr>
+            <w:proofErr w:type="spellStart"/>
             <w:r>
               <w:rPr>
                 <w:sz w:val="20"/>
@@ -24691,6 +24806,7 @@
               </w:rPr>
               <w:t>Ensam</w:t>
             </w:r>
+            <w:proofErr w:type="spellEnd"/>
           </w:p>
         </w:tc>
         <w:tc>
@@ -24870,8 +24986,6 @@
               </w:rPr>
               <w:t>8</w:t>
             </w:r>
-            <w:bookmarkStart w:id="18" w:name="_GoBack"/>
-            <w:bookmarkEnd w:id="18"/>
             <w:r>
               <w:rPr>
                 <w:sz w:val="20"/>
@@ -24879,6 +24993,7 @@
               </w:rPr>
               <w:t xml:space="preserve">. Sub </w:t>
             </w:r>
+            <w:proofErr w:type="spellStart"/>
             <w:r>
               <w:rPr>
                 <w:sz w:val="20"/>
@@ -24886,6 +25001,7 @@
               </w:rPr>
               <w:t>Ensam</w:t>
             </w:r>
+            <w:proofErr w:type="spellEnd"/>
             <w:r>
               <w:rPr>
                 <w:noProof/>
@@ -24904,7 +25020,7 @@
           <w:szCs w:val="24"/>
         </w:rPr>
       </w:pPr>
-      <w:bookmarkStart w:id="19" w:name="_Toc55298750"/>
+      <w:bookmarkStart w:id="18" w:name="_Toc55298750"/>
     </w:p>
     <w:p>
       <w:pPr>
@@ -31177,7 +31293,7 @@
       <w:r>
         <w:t>Selección y evaluación de conceptos</w:t>
       </w:r>
-      <w:bookmarkEnd w:id="19"/>
+      <w:bookmarkEnd w:id="18"/>
     </w:p>
     <w:p/>
     <w:p>
@@ -31323,7 +31439,35 @@
           <w:sz w:val="24"/>
           <w:szCs w:val="24"/>
         </w:rPr>
-        <w:t>matrices de decisión en la evaluación de los conceptos. Cada matriz se muestra a continuación.</w:t>
+        <w:t>matrices de decisión en la evaluación de los conceptos.</w:t>
+      </w:r>
+      <w:r>
+        <w:rPr>
+          <w:sz w:val="24"/>
+          <w:szCs w:val="24"/>
+        </w:rPr>
+        <w:t xml:space="preserve"> Dentro de cada matriz se encuentran las Funciones/Especificaciones de cada </w:t>
+      </w:r>
+      <w:r>
+        <w:rPr>
+          <w:sz w:val="24"/>
+          <w:szCs w:val="24"/>
+        </w:rPr>
+        <w:t>subsistema,</w:t>
+      </w:r>
+      <w:r>
+        <w:rPr>
+          <w:sz w:val="24"/>
+          <w:szCs w:val="24"/>
+        </w:rPr>
+        <w:t xml:space="preserve"> así como su correspondiente porcentaje de importancia, los conceptos generados y la evaluación de los mismos.</w:t>
+      </w:r>
+      <w:r>
+        <w:rPr>
+          <w:sz w:val="24"/>
+          <w:szCs w:val="24"/>
+        </w:rPr>
+        <w:t xml:space="preserve"> Cada matriz se muestra a continuación.</w:t>
       </w:r>
     </w:p>
     <w:p>
@@ -31762,7 +31906,7 @@
                 <w:sz w:val="24"/>
                 <w:szCs w:val="24"/>
               </w:rPr>
-              <w:t>9</w:t>
+              <w:t>10</w:t>
             </w:r>
           </w:p>
         </w:tc>
@@ -31937,7 +32081,7 @@
                 <w:sz w:val="24"/>
                 <w:szCs w:val="24"/>
               </w:rPr>
-              <w:t>10</w:t>
+              <w:t>30</w:t>
             </w:r>
           </w:p>
         </w:tc>
@@ -32112,7 +32256,7 @@
                 <w:sz w:val="24"/>
                 <w:szCs w:val="24"/>
               </w:rPr>
-              <w:t>10</w:t>
+              <w:t>20</w:t>
             </w:r>
           </w:p>
         </w:tc>
@@ -32462,7 +32606,14 @@
                 <w:sz w:val="24"/>
                 <w:szCs w:val="24"/>
               </w:rPr>
-              <w:t>10</w:t>
+              <w:t>2</w:t>
+            </w:r>
+            <w:r>
+              <w:rPr>
+                <w:sz w:val="24"/>
+                <w:szCs w:val="24"/>
+              </w:rPr>
+              <w:t>0</w:t>
             </w:r>
           </w:p>
         </w:tc>
@@ -32637,7 +32788,7 @@
                 <w:sz w:val="24"/>
                 <w:szCs w:val="24"/>
               </w:rPr>
-              <w:t>9</w:t>
+              <w:t>10</w:t>
             </w:r>
           </w:p>
         </w:tc>
@@ -32927,6 +33078,24 @@
     <w:p>
       <w:pPr>
         <w:jc w:val="both"/>
+        <w:rPr>
+          <w:sz w:val="24"/>
+          <w:szCs w:val="24"/>
+        </w:rPr>
+      </w:pPr>
+    </w:p>
+    <w:p>
+      <w:pPr>
+        <w:jc w:val="both"/>
+        <w:rPr>
+          <w:sz w:val="24"/>
+          <w:szCs w:val="24"/>
+        </w:rPr>
+      </w:pPr>
+    </w:p>
+    <w:p>
+      <w:pPr>
+        <w:jc w:val="both"/>
       </w:pPr>
       <w:r>
         <w:rPr>
@@ -32934,7 +33103,6 @@
           <w:sz w:val="24"/>
           <w:szCs w:val="24"/>
         </w:rPr>
-        <w:lastRenderedPageBreak/>
         <mc:AlternateContent>
           <mc:Choice Requires="wps">
             <w:drawing>
@@ -34717,6 +34885,7 @@
                 <w:sz w:val="20"/>
                 <w:szCs w:val="20"/>
               </w:rPr>
+              <w:lastRenderedPageBreak/>
               <w:t>Controlar manualmente el comportamiento del RBT</w:t>
             </w:r>
           </w:p>
@@ -35050,13 +35219,17 @@
       <w:pPr>
         <w:jc w:val="both"/>
       </w:pPr>
+    </w:p>
+    <w:p>
+      <w:pPr>
+        <w:jc w:val="both"/>
+      </w:pPr>
       <w:r>
         <w:rPr>
           <w:noProof/>
           <w:sz w:val="24"/>
           <w:szCs w:val="24"/>
         </w:rPr>
-        <w:lastRenderedPageBreak/>
         <mc:AlternateContent>
           <mc:Choice Requires="wps">
             <w:drawing>
@@ -35411,7 +35584,25 @@
                 <w:sz w:val="20"/>
                 <w:szCs w:val="20"/>
               </w:rPr>
-              <w:t>Diseñar una estructura para el RBT</w:t>
+              <w:t xml:space="preserve">Diseñar una estructura </w:t>
+            </w:r>
+            <w:r>
+              <w:rPr>
+                <w:b w:val="0"/>
+                <w:bCs w:val="0"/>
+                <w:sz w:val="20"/>
+                <w:szCs w:val="20"/>
+              </w:rPr>
+              <w:t xml:space="preserve">estable y adaptable </w:t>
+            </w:r>
+            <w:r>
+              <w:rPr>
+                <w:b w:val="0"/>
+                <w:bCs w:val="0"/>
+                <w:sz w:val="20"/>
+                <w:szCs w:val="20"/>
+              </w:rPr>
+              <w:t>para el RBT</w:t>
             </w:r>
           </w:p>
         </w:tc>
@@ -36234,6 +36425,8 @@
       <w:pPr>
         <w:jc w:val="both"/>
       </w:pPr>
+      <w:bookmarkStart w:id="19" w:name="_GoBack"/>
+      <w:bookmarkEnd w:id="19"/>
     </w:p>
     <w:p>
       <w:pPr>
@@ -36264,7 +36457,15 @@
           <w:sz w:val="24"/>
           <w:szCs w:val="24"/>
         </w:rPr>
-        <w:t xml:space="preserve">En este punto, se tiene un conjunto de conceptos seleccionados y evaluados que cumplen con la viabilidad en el proceso de diseño. La siguiente fase es llamada diseño de realización, esta es la fase donde </w:t>
+        <w:t xml:space="preserve">En este punto, se tiene un conjunto de conceptos seleccionados y evaluados que cumplen con la viabilidad en el proceso de diseño. La siguiente fase es llamada diseño de realización, esta es la </w:t>
+      </w:r>
+      <w:r>
+        <w:rPr>
+          <w:sz w:val="24"/>
+          <w:szCs w:val="24"/>
+        </w:rPr>
+        <w:lastRenderedPageBreak/>
+        <w:t xml:space="preserve">fase donde </w:t>
       </w:r>
       <w:r>
         <w:rPr>
@@ -36295,7 +36496,15 @@
           <w:sz w:val="24"/>
           <w:szCs w:val="24"/>
         </w:rPr>
-        <w:t>El diseño de realización se divide en tres sub</w:t>
+        <w:t xml:space="preserve">El diseño de realización se divide en tres </w:t>
+      </w:r>
+      <w:proofErr w:type="spellStart"/>
+      <w:r>
+        <w:rPr>
+          <w:sz w:val="24"/>
+          <w:szCs w:val="24"/>
+        </w:rPr>
+        <w:t>sub</w:t>
       </w:r>
       <w:r>
         <w:rPr>
@@ -36309,7 +36518,15 @@
           <w:sz w:val="24"/>
           <w:szCs w:val="24"/>
         </w:rPr>
-        <w:t>fases:</w:t>
+        <w:t>fases</w:t>
+      </w:r>
+      <w:proofErr w:type="spellEnd"/>
+      <w:r>
+        <w:rPr>
+          <w:sz w:val="24"/>
+          <w:szCs w:val="24"/>
+        </w:rPr>
+        <w:t>:</w:t>
       </w:r>
     </w:p>
     <w:p>
@@ -36331,15 +36548,7 @@
           <w:sz w:val="24"/>
           <w:szCs w:val="24"/>
         </w:rPr>
-        <w:t xml:space="preserve">Arquitectura del producto: Se selecciona el mejor sistema general para el éxito funcional una vez que se ha elegido un concepto de diseño. El sistema general se organiza en bloques de construcción llamados módulos (presentados en el subcapítulo 3.1). Cada módulo está </w:t>
-      </w:r>
-      <w:r>
-        <w:rPr>
-          <w:sz w:val="24"/>
-          <w:szCs w:val="24"/>
-        </w:rPr>
-        <w:lastRenderedPageBreak/>
-        <w:t>formado por una colección de componentes que realizan funciones [16]</w:t>
+        <w:t>Arquitectura del producto: Se selecciona el mejor sistema general para el éxito funcional una vez que se ha elegido un concepto de diseño. El sistema general se organiza en bloques de construcción llamados módulos (presentados en el subcapítulo 3.1). Cada módulo está formado por una colección de componentes que realizan funciones [16]</w:t>
       </w:r>
       <w:r>
         <w:rPr>
@@ -36547,6 +36756,7 @@
       </w:pPr>
       <w:bookmarkStart w:id="22" w:name="_Toc55298753"/>
       <w:r>
+        <w:lastRenderedPageBreak/>
         <w:t xml:space="preserve">4.2 </w:t>
       </w:r>
       <w:r>
@@ -36619,7 +36829,6 @@
       </w:pPr>
       <w:bookmarkStart w:id="26" w:name="_Toc55298757"/>
       <w:r>
-        <w:lastRenderedPageBreak/>
         <w:t xml:space="preserve">5.2 </w:t>
       </w:r>
       <w:r>
@@ -36785,6 +36994,7 @@
       </w:pPr>
       <w:bookmarkStart w:id="36" w:name="_Toc55298767"/>
       <w:r>
+        <w:lastRenderedPageBreak/>
         <w:t>Pruebas y Resultados</w:t>
       </w:r>
       <w:bookmarkEnd w:id="36"/>
@@ -36817,7 +37027,6 @@
       </w:pPr>
       <w:bookmarkStart w:id="38" w:name="_Toc55298769"/>
       <w:r>
-        <w:lastRenderedPageBreak/>
         <w:t>Trabajo a futuro</w:t>
       </w:r>
       <w:bookmarkEnd w:id="38"/>
@@ -36910,6 +37119,7 @@
         </w:rPr>
         <w:t xml:space="preserve"> [3]C. Romero, "Lago de Xochimilco, Ciudad de México - Los Lagos más Importantes de México", </w:t>
       </w:r>
+      <w:proofErr w:type="spellStart"/>
       <w:r>
         <w:rPr>
           <w:rFonts w:ascii="Arial" w:hAnsi="Arial" w:cs="Arial"/>
@@ -36920,39 +37130,9 @@
           <w:szCs w:val="20"/>
           <w:shd w:val="clear" w:color="auto" w:fill="FFFFFF"/>
         </w:rPr>
-        <w:t>GoAppMX - Tu Guía Turística Interactiva</w:t>
-      </w:r>
-      <w:r>
-        <w:rPr>
-          <w:rFonts w:ascii="Arial" w:hAnsi="Arial" w:cs="Arial"/>
-          <w:color w:val="000000"/>
-          <w:sz w:val="20"/>
-          <w:szCs w:val="20"/>
-          <w:shd w:val="clear" w:color="auto" w:fill="FFFFFF"/>
-        </w:rPr>
-        <w:t>, 2017. [Online]. Disponible: https://www.goapp.mx/que-hacer-lago-de-xochimilco-ciudad-de-mexico-749. [Acceso: 10- Nov- 2020].</w:t>
-      </w:r>
-    </w:p>
-    <w:p>
-      <w:pPr>
-        <w:rPr>
-          <w:rFonts w:ascii="Arial" w:hAnsi="Arial" w:cs="Arial"/>
-          <w:color w:val="000000"/>
-          <w:sz w:val="20"/>
-          <w:szCs w:val="20"/>
-          <w:shd w:val="clear" w:color="auto" w:fill="FFFFFF"/>
-        </w:rPr>
-      </w:pPr>
-      <w:r>
-        <w:rPr>
-          <w:rFonts w:ascii="Arial" w:hAnsi="Arial" w:cs="Arial"/>
-          <w:color w:val="000000"/>
-          <w:sz w:val="20"/>
-          <w:szCs w:val="20"/>
-          <w:shd w:val="clear" w:color="auto" w:fill="FFFFFF"/>
-        </w:rPr>
-        <w:t>[4]J. Legorreta, </w:t>
-      </w:r>
+        <w:t>GoAppMX</w:t>
+      </w:r>
+      <w:proofErr w:type="spellEnd"/>
       <w:r>
         <w:rPr>
           <w:rFonts w:ascii="Arial" w:hAnsi="Arial" w:cs="Arial"/>
@@ -36963,7 +37143,7 @@
           <w:szCs w:val="20"/>
           <w:shd w:val="clear" w:color="auto" w:fill="FFFFFF"/>
         </w:rPr>
-        <w:t>Región Líquida</w:t>
+        <w:t xml:space="preserve"> - Tu Guía Turística Interactiva</w:t>
       </w:r>
       <w:r>
         <w:rPr>
@@ -36973,7 +37153,7 @@
           <w:szCs w:val="20"/>
           <w:shd w:val="clear" w:color="auto" w:fill="FFFFFF"/>
         </w:rPr>
-        <w:t>. Ciudad de México: Instituto Mexicano de la Radio (IMER), 2005.</w:t>
+        <w:t>, 2017. [Online]. Disponible: https://www.goapp.mx/que-hacer-lago-de-xochimilco-ciudad-de-mexico-749. [Acceso: 10- Nov- 2020].</w:t>
       </w:r>
     </w:p>
     <w:p>
@@ -36994,130 +37174,7 @@
           <w:szCs w:val="20"/>
           <w:shd w:val="clear" w:color="auto" w:fill="FFFFFF"/>
         </w:rPr>
-        <w:t>[5]</w:t>
-      </w:r>
-    </w:p>
-    <w:p>
-      <w:pPr>
-        <w:rPr>
-          <w:rFonts w:ascii="Arial" w:hAnsi="Arial" w:cs="Arial"/>
-          <w:color w:val="000000"/>
-          <w:sz w:val="20"/>
-          <w:szCs w:val="20"/>
-          <w:shd w:val="clear" w:color="auto" w:fill="FFFFFF"/>
-        </w:rPr>
-      </w:pPr>
-      <w:r>
-        <w:rPr>
-          <w:rFonts w:ascii="Arial" w:hAnsi="Arial" w:cs="Arial"/>
-          <w:color w:val="000000"/>
-          <w:sz w:val="20"/>
-          <w:szCs w:val="20"/>
-          <w:shd w:val="clear" w:color="auto" w:fill="FFFFFF"/>
-        </w:rPr>
-        <w:t>[</w:t>
-      </w:r>
-      <w:r>
-        <w:rPr>
-          <w:rFonts w:ascii="Arial" w:hAnsi="Arial" w:cs="Arial"/>
-          <w:color w:val="000000"/>
-          <w:sz w:val="20"/>
-          <w:szCs w:val="20"/>
-          <w:shd w:val="clear" w:color="auto" w:fill="FFFFFF"/>
-        </w:rPr>
-        <w:t>6</w:t>
-      </w:r>
-      <w:r>
-        <w:rPr>
-          <w:rFonts w:ascii="Arial" w:hAnsi="Arial" w:cs="Arial"/>
-          <w:color w:val="000000"/>
-          <w:sz w:val="20"/>
-          <w:szCs w:val="20"/>
-          <w:shd w:val="clear" w:color="auto" w:fill="FFFFFF"/>
-        </w:rPr>
-        <w:t>]Secretaría del Medio Ambiente (SEDEMA), "Reporte de Plantas de Tratamiento Operadas por las Fuentes Fijas (RPTAR)", Ciudad de México, 2016.</w:t>
-      </w:r>
-    </w:p>
-    <w:p>
-      <w:pPr>
-        <w:rPr>
-          <w:rFonts w:ascii="Arial" w:hAnsi="Arial" w:cs="Arial"/>
-          <w:color w:val="000000"/>
-          <w:sz w:val="20"/>
-          <w:szCs w:val="20"/>
-          <w:shd w:val="clear" w:color="auto" w:fill="FFFFFF"/>
-        </w:rPr>
-      </w:pPr>
-      <w:r>
-        <w:rPr>
-          <w:rFonts w:ascii="Arial" w:hAnsi="Arial" w:cs="Arial"/>
-          <w:color w:val="000000"/>
-          <w:sz w:val="20"/>
-          <w:szCs w:val="20"/>
-          <w:shd w:val="clear" w:color="auto" w:fill="FFFFFF"/>
-        </w:rPr>
-        <w:t>[</w:t>
-      </w:r>
-      <w:r>
-        <w:rPr>
-          <w:rFonts w:ascii="Arial" w:hAnsi="Arial" w:cs="Arial"/>
-          <w:color w:val="000000"/>
-          <w:sz w:val="20"/>
-          <w:szCs w:val="20"/>
-          <w:shd w:val="clear" w:color="auto" w:fill="FFFFFF"/>
-        </w:rPr>
-        <w:t>7</w:t>
-      </w:r>
-      <w:r>
-        <w:rPr>
-          <w:rFonts w:ascii="Arial" w:hAnsi="Arial" w:cs="Arial"/>
-          <w:color w:val="000000"/>
-          <w:sz w:val="20"/>
-          <w:szCs w:val="20"/>
-          <w:shd w:val="clear" w:color="auto" w:fill="FFFFFF"/>
-        </w:rPr>
-        <w:t>]El Sol de México, "Reciben canales de Xochimilco descargas de aguas negras", 2017.</w:t>
-      </w:r>
-    </w:p>
-    <w:p>
-      <w:pPr>
-        <w:rPr>
-          <w:rFonts w:ascii="Arial" w:hAnsi="Arial" w:cs="Arial"/>
-          <w:color w:val="000000"/>
-          <w:sz w:val="20"/>
-          <w:szCs w:val="20"/>
-          <w:shd w:val="clear" w:color="auto" w:fill="FFFFFF"/>
-        </w:rPr>
-      </w:pPr>
-      <w:r>
-        <w:rPr>
-          <w:rFonts w:ascii="Arial" w:hAnsi="Arial" w:cs="Arial"/>
-          <w:color w:val="000000"/>
-          <w:sz w:val="20"/>
-          <w:szCs w:val="20"/>
-          <w:shd w:val="clear" w:color="auto" w:fill="FFFFFF"/>
-        </w:rPr>
-        <w:t>[</w:t>
-      </w:r>
-      <w:r>
-        <w:rPr>
-          <w:rFonts w:ascii="Arial" w:hAnsi="Arial" w:cs="Arial"/>
-          <w:color w:val="000000"/>
-          <w:sz w:val="20"/>
-          <w:szCs w:val="20"/>
-          <w:shd w:val="clear" w:color="auto" w:fill="FFFFFF"/>
-        </w:rPr>
-        <w:t>8</w:t>
-      </w:r>
-      <w:r>
-        <w:rPr>
-          <w:rFonts w:ascii="Arial" w:hAnsi="Arial" w:cs="Arial"/>
-          <w:color w:val="000000"/>
-          <w:sz w:val="20"/>
-          <w:szCs w:val="20"/>
-          <w:shd w:val="clear" w:color="auto" w:fill="FFFFFF"/>
-        </w:rPr>
-        <w:t>]L. Bojórquez, </w:t>
+        <w:t>[4]J. Legorreta, </w:t>
       </w:r>
       <w:r>
         <w:rPr>
@@ -37129,7 +37186,7 @@
           <w:szCs w:val="20"/>
           <w:shd w:val="clear" w:color="auto" w:fill="FFFFFF"/>
         </w:rPr>
-        <w:t>Contaminación Química y Biológica en la Zona Lacustre de Xochimilco</w:t>
+        <w:t>Región Líquida</w:t>
       </w:r>
       <w:r>
         <w:rPr>
@@ -37139,7 +37196,7 @@
           <w:szCs w:val="20"/>
           <w:shd w:val="clear" w:color="auto" w:fill="FFFFFF"/>
         </w:rPr>
-        <w:t>, 1st ed. Ciudad de México, 2017, pp. 23-64.</w:t>
+        <w:t>. Ciudad de México: Instituto Mexicano de la Radio (IMER), 2005.</w:t>
       </w:r>
     </w:p>
     <w:p>
@@ -37160,9 +37217,11 @@
           <w:szCs w:val="20"/>
           <w:shd w:val="clear" w:color="auto" w:fill="FFFFFF"/>
         </w:rPr>
-        <w:t>[</w:t>
-      </w:r>
-      <w:r>
+        <w:t>[5]</w:t>
+      </w:r>
+    </w:p>
+    <w:p>
+      <w:pPr>
         <w:rPr>
           <w:rFonts w:ascii="Arial" w:hAnsi="Arial" w:cs="Arial"/>
           <w:color w:val="000000"/>
@@ -37170,8 +37229,7 @@
           <w:szCs w:val="20"/>
           <w:shd w:val="clear" w:color="auto" w:fill="FFFFFF"/>
         </w:rPr>
-        <w:t>9</w:t>
-      </w:r>
+      </w:pPr>
       <w:r>
         <w:rPr>
           <w:rFonts w:ascii="Arial" w:hAnsi="Arial" w:cs="Arial"/>
@@ -37180,11 +37238,9 @@
           <w:szCs w:val="20"/>
           <w:shd w:val="clear" w:color="auto" w:fill="FFFFFF"/>
         </w:rPr>
-        <w:t>]R. Flores and G. Pérez, "El análisis de Riesgos para el Diseño de Políticas Públicas y Presupuestales. SRA-LA 2018", Ciudad de México, 2020.</w:t>
-      </w:r>
-    </w:p>
-    <w:p>
-      <w:pPr>
+        <w:t>[</w:t>
+      </w:r>
+      <w:r>
         <w:rPr>
           <w:rFonts w:ascii="Arial" w:hAnsi="Arial" w:cs="Arial"/>
           <w:color w:val="000000"/>
@@ -37192,7 +37248,8 @@
           <w:szCs w:val="20"/>
           <w:shd w:val="clear" w:color="auto" w:fill="FFFFFF"/>
         </w:rPr>
-      </w:pPr>
+        <w:t>6</w:t>
+      </w:r>
       <w:r>
         <w:rPr>
           <w:rFonts w:ascii="Arial" w:hAnsi="Arial" w:cs="Arial"/>
@@ -37201,7 +37258,7 @@
           <w:szCs w:val="20"/>
           <w:shd w:val="clear" w:color="auto" w:fill="FFFFFF"/>
         </w:rPr>
-        <w:t>[10]</w:t>
+        <w:t>]Secretaría del Medio Ambiente (SEDEMA), "Reporte de Plantas de Tratamiento Operadas por las Fuentes Fijas (RPTAR)", Ciudad de México, 2016.</w:t>
       </w:r>
     </w:p>
     <w:p>
@@ -37222,11 +37279,9 @@
           <w:szCs w:val="20"/>
           <w:shd w:val="clear" w:color="auto" w:fill="FFFFFF"/>
         </w:rPr>
-        <w:t>[11]</w:t>
-      </w:r>
-    </w:p>
-    <w:p>
-      <w:pPr>
+        <w:t>[</w:t>
+      </w:r>
+      <w:r>
         <w:rPr>
           <w:rFonts w:ascii="Arial" w:hAnsi="Arial" w:cs="Arial"/>
           <w:color w:val="000000"/>
@@ -37234,7 +37289,8 @@
           <w:szCs w:val="20"/>
           <w:shd w:val="clear" w:color="auto" w:fill="FFFFFF"/>
         </w:rPr>
-      </w:pPr>
+        <w:t>7</w:t>
+      </w:r>
       <w:r>
         <w:rPr>
           <w:rFonts w:ascii="Arial" w:hAnsi="Arial" w:cs="Arial"/>
@@ -37243,7 +37299,7 @@
           <w:szCs w:val="20"/>
           <w:shd w:val="clear" w:color="auto" w:fill="FFFFFF"/>
         </w:rPr>
-        <w:t>[12]</w:t>
+        <w:t>]El Sol de México, "Reciben canales de Xochimilco descargas de aguas negras", 2017.</w:t>
       </w:r>
     </w:p>
     <w:p>
@@ -37264,7 +37320,27 @@
           <w:szCs w:val="20"/>
           <w:shd w:val="clear" w:color="auto" w:fill="FFFFFF"/>
         </w:rPr>
-        <w:t>[13]]K. Ulrich and S. Eppinger, </w:t>
+        <w:t>[</w:t>
+      </w:r>
+      <w:r>
+        <w:rPr>
+          <w:rFonts w:ascii="Arial" w:hAnsi="Arial" w:cs="Arial"/>
+          <w:color w:val="000000"/>
+          <w:sz w:val="20"/>
+          <w:szCs w:val="20"/>
+          <w:shd w:val="clear" w:color="auto" w:fill="FFFFFF"/>
+        </w:rPr>
+        <w:t>8</w:t>
+      </w:r>
+      <w:r>
+        <w:rPr>
+          <w:rFonts w:ascii="Arial" w:hAnsi="Arial" w:cs="Arial"/>
+          <w:color w:val="000000"/>
+          <w:sz w:val="20"/>
+          <w:szCs w:val="20"/>
+          <w:shd w:val="clear" w:color="auto" w:fill="FFFFFF"/>
+        </w:rPr>
+        <w:t>]L. Bojórquez, </w:t>
       </w:r>
       <w:r>
         <w:rPr>
@@ -37276,7 +37352,7 @@
           <w:szCs w:val="20"/>
           <w:shd w:val="clear" w:color="auto" w:fill="FFFFFF"/>
         </w:rPr>
-        <w:t>Diseño y desarrollo de productos</w:t>
+        <w:t>Contaminación Química y Biológica en la Zona Lacustre de Xochimilco</w:t>
       </w:r>
       <w:r>
         <w:rPr>
@@ -37286,7 +37362,7 @@
           <w:szCs w:val="20"/>
           <w:shd w:val="clear" w:color="auto" w:fill="FFFFFF"/>
         </w:rPr>
-        <w:t>, 5th ed. México: Mc Graw Hill, 2013.</w:t>
+        <w:t>, 1st ed. Ciudad de México, 2017, pp. 23-64.</w:t>
       </w:r>
     </w:p>
     <w:p>
@@ -37307,7 +37383,134 @@
           <w:szCs w:val="20"/>
           <w:shd w:val="clear" w:color="auto" w:fill="FFFFFF"/>
         </w:rPr>
-        <w:t>[14]D. Ullman, </w:t>
+        <w:t>[</w:t>
+      </w:r>
+      <w:r>
+        <w:rPr>
+          <w:rFonts w:ascii="Arial" w:hAnsi="Arial" w:cs="Arial"/>
+          <w:color w:val="000000"/>
+          <w:sz w:val="20"/>
+          <w:szCs w:val="20"/>
+          <w:shd w:val="clear" w:color="auto" w:fill="FFFFFF"/>
+        </w:rPr>
+        <w:t>9</w:t>
+      </w:r>
+      <w:r>
+        <w:rPr>
+          <w:rFonts w:ascii="Arial" w:hAnsi="Arial" w:cs="Arial"/>
+          <w:color w:val="000000"/>
+          <w:sz w:val="20"/>
+          <w:szCs w:val="20"/>
+          <w:shd w:val="clear" w:color="auto" w:fill="FFFFFF"/>
+        </w:rPr>
+        <w:t>]R. Flores and G. Pérez, "El análisis de Riesgos para el Diseño de Políticas Públicas y Presupuestales. SRA-LA 2018", Ciudad de México, 2020.</w:t>
+      </w:r>
+    </w:p>
+    <w:p>
+      <w:pPr>
+        <w:rPr>
+          <w:rFonts w:ascii="Arial" w:hAnsi="Arial" w:cs="Arial"/>
+          <w:color w:val="000000"/>
+          <w:sz w:val="20"/>
+          <w:szCs w:val="20"/>
+          <w:shd w:val="clear" w:color="auto" w:fill="FFFFFF"/>
+        </w:rPr>
+      </w:pPr>
+      <w:r>
+        <w:rPr>
+          <w:rFonts w:ascii="Arial" w:hAnsi="Arial" w:cs="Arial"/>
+          <w:color w:val="000000"/>
+          <w:sz w:val="20"/>
+          <w:szCs w:val="20"/>
+          <w:shd w:val="clear" w:color="auto" w:fill="FFFFFF"/>
+        </w:rPr>
+        <w:t>[10]</w:t>
+      </w:r>
+    </w:p>
+    <w:p>
+      <w:pPr>
+        <w:rPr>
+          <w:rFonts w:ascii="Arial" w:hAnsi="Arial" w:cs="Arial"/>
+          <w:color w:val="000000"/>
+          <w:sz w:val="20"/>
+          <w:szCs w:val="20"/>
+          <w:shd w:val="clear" w:color="auto" w:fill="FFFFFF"/>
+        </w:rPr>
+      </w:pPr>
+      <w:r>
+        <w:rPr>
+          <w:rFonts w:ascii="Arial" w:hAnsi="Arial" w:cs="Arial"/>
+          <w:color w:val="000000"/>
+          <w:sz w:val="20"/>
+          <w:szCs w:val="20"/>
+          <w:shd w:val="clear" w:color="auto" w:fill="FFFFFF"/>
+        </w:rPr>
+        <w:t>[11]</w:t>
+      </w:r>
+    </w:p>
+    <w:p>
+      <w:pPr>
+        <w:rPr>
+          <w:rFonts w:ascii="Arial" w:hAnsi="Arial" w:cs="Arial"/>
+          <w:color w:val="000000"/>
+          <w:sz w:val="20"/>
+          <w:szCs w:val="20"/>
+          <w:shd w:val="clear" w:color="auto" w:fill="FFFFFF"/>
+        </w:rPr>
+      </w:pPr>
+      <w:r>
+        <w:rPr>
+          <w:rFonts w:ascii="Arial" w:hAnsi="Arial" w:cs="Arial"/>
+          <w:color w:val="000000"/>
+          <w:sz w:val="20"/>
+          <w:szCs w:val="20"/>
+          <w:shd w:val="clear" w:color="auto" w:fill="FFFFFF"/>
+        </w:rPr>
+        <w:t>[12]</w:t>
+      </w:r>
+    </w:p>
+    <w:p>
+      <w:pPr>
+        <w:rPr>
+          <w:rFonts w:ascii="Arial" w:hAnsi="Arial" w:cs="Arial"/>
+          <w:color w:val="000000"/>
+          <w:sz w:val="20"/>
+          <w:szCs w:val="20"/>
+          <w:shd w:val="clear" w:color="auto" w:fill="FFFFFF"/>
+        </w:rPr>
+      </w:pPr>
+      <w:r>
+        <w:rPr>
+          <w:rFonts w:ascii="Arial" w:hAnsi="Arial" w:cs="Arial"/>
+          <w:color w:val="000000"/>
+          <w:sz w:val="20"/>
+          <w:szCs w:val="20"/>
+          <w:shd w:val="clear" w:color="auto" w:fill="FFFFFF"/>
+        </w:rPr>
+        <w:lastRenderedPageBreak/>
+        <w:t xml:space="preserve">[13]]K. Ulrich and S. </w:t>
+      </w:r>
+      <w:proofErr w:type="spellStart"/>
+      <w:r>
+        <w:rPr>
+          <w:rFonts w:ascii="Arial" w:hAnsi="Arial" w:cs="Arial"/>
+          <w:color w:val="000000"/>
+          <w:sz w:val="20"/>
+          <w:szCs w:val="20"/>
+          <w:shd w:val="clear" w:color="auto" w:fill="FFFFFF"/>
+        </w:rPr>
+        <w:t>Eppinger</w:t>
+      </w:r>
+      <w:proofErr w:type="spellEnd"/>
+      <w:r>
+        <w:rPr>
+          <w:rFonts w:ascii="Arial" w:hAnsi="Arial" w:cs="Arial"/>
+          <w:color w:val="000000"/>
+          <w:sz w:val="20"/>
+          <w:szCs w:val="20"/>
+          <w:shd w:val="clear" w:color="auto" w:fill="FFFFFF"/>
+        </w:rPr>
+        <w:t>, </w:t>
       </w:r>
       <w:r>
         <w:rPr>
@@ -37319,7 +37522,7 @@
           <w:szCs w:val="20"/>
           <w:shd w:val="clear" w:color="auto" w:fill="FFFFFF"/>
         </w:rPr>
-        <w:t>The mechanical design process</w:t>
+        <w:t>Diseño y desarrollo de productos</w:t>
       </w:r>
       <w:r>
         <w:rPr>
@@ -37329,7 +37532,7 @@
           <w:szCs w:val="20"/>
           <w:shd w:val="clear" w:color="auto" w:fill="FFFFFF"/>
         </w:rPr>
-        <w:t>, 4th ed. United States: Mc Graw Hill, 2003.</w:t>
+        <w:t>, 5th ed. México: Mc Graw Hill, 2013.</w:t>
       </w:r>
     </w:p>
     <w:p>
@@ -37350,18 +37553,9 @@
           <w:szCs w:val="20"/>
           <w:shd w:val="clear" w:color="auto" w:fill="FFFFFF"/>
         </w:rPr>
-        <w:t>[15]</w:t>
-      </w:r>
-      <w:r>
-        <w:rPr>
-          <w:rFonts w:ascii="Arial" w:hAnsi="Arial" w:cs="Arial"/>
-          <w:color w:val="000000"/>
-          <w:sz w:val="20"/>
-          <w:szCs w:val="20"/>
-          <w:shd w:val="clear" w:color="auto" w:fill="FFFFFF"/>
-        </w:rPr>
-        <w:t>W. Bolton, </w:t>
-      </w:r>
+        <w:t>[14]D. Ullman, </w:t>
+      </w:r>
+      <w:proofErr w:type="spellStart"/>
       <w:r>
         <w:rPr>
           <w:rFonts w:ascii="Arial" w:hAnsi="Arial" w:cs="Arial"/>
@@ -37372,8 +37566,87 @@
           <w:szCs w:val="20"/>
           <w:shd w:val="clear" w:color="auto" w:fill="FFFFFF"/>
         </w:rPr>
-        <w:t>Mecatrónica. Sistemas de control electrónico en la Ingeniería Mecánica y Eléctrica</w:t>
-      </w:r>
+        <w:t>The</w:t>
+      </w:r>
+      <w:proofErr w:type="spellEnd"/>
+      <w:r>
+        <w:rPr>
+          <w:rFonts w:ascii="Arial" w:hAnsi="Arial" w:cs="Arial"/>
+          <w:i/>
+          <w:iCs/>
+          <w:color w:val="000000"/>
+          <w:sz w:val="20"/>
+          <w:szCs w:val="20"/>
+          <w:shd w:val="clear" w:color="auto" w:fill="FFFFFF"/>
+        </w:rPr>
+        <w:t xml:space="preserve"> </w:t>
+      </w:r>
+      <w:proofErr w:type="spellStart"/>
+      <w:r>
+        <w:rPr>
+          <w:rFonts w:ascii="Arial" w:hAnsi="Arial" w:cs="Arial"/>
+          <w:i/>
+          <w:iCs/>
+          <w:color w:val="000000"/>
+          <w:sz w:val="20"/>
+          <w:szCs w:val="20"/>
+          <w:shd w:val="clear" w:color="auto" w:fill="FFFFFF"/>
+        </w:rPr>
+        <w:t>mechanical</w:t>
+      </w:r>
+      <w:proofErr w:type="spellEnd"/>
+      <w:r>
+        <w:rPr>
+          <w:rFonts w:ascii="Arial" w:hAnsi="Arial" w:cs="Arial"/>
+          <w:i/>
+          <w:iCs/>
+          <w:color w:val="000000"/>
+          <w:sz w:val="20"/>
+          <w:szCs w:val="20"/>
+          <w:shd w:val="clear" w:color="auto" w:fill="FFFFFF"/>
+        </w:rPr>
+        <w:t xml:space="preserve"> </w:t>
+      </w:r>
+      <w:proofErr w:type="spellStart"/>
+      <w:r>
+        <w:rPr>
+          <w:rFonts w:ascii="Arial" w:hAnsi="Arial" w:cs="Arial"/>
+          <w:i/>
+          <w:iCs/>
+          <w:color w:val="000000"/>
+          <w:sz w:val="20"/>
+          <w:szCs w:val="20"/>
+          <w:shd w:val="clear" w:color="auto" w:fill="FFFFFF"/>
+        </w:rPr>
+        <w:t>design</w:t>
+      </w:r>
+      <w:proofErr w:type="spellEnd"/>
+      <w:r>
+        <w:rPr>
+          <w:rFonts w:ascii="Arial" w:hAnsi="Arial" w:cs="Arial"/>
+          <w:i/>
+          <w:iCs/>
+          <w:color w:val="000000"/>
+          <w:sz w:val="20"/>
+          <w:szCs w:val="20"/>
+          <w:shd w:val="clear" w:color="auto" w:fill="FFFFFF"/>
+        </w:rPr>
+        <w:t xml:space="preserve"> </w:t>
+      </w:r>
+      <w:proofErr w:type="spellStart"/>
+      <w:r>
+        <w:rPr>
+          <w:rFonts w:ascii="Arial" w:hAnsi="Arial" w:cs="Arial"/>
+          <w:i/>
+          <w:iCs/>
+          <w:color w:val="000000"/>
+          <w:sz w:val="20"/>
+          <w:szCs w:val="20"/>
+          <w:shd w:val="clear" w:color="auto" w:fill="FFFFFF"/>
+        </w:rPr>
+        <w:t>process</w:t>
+      </w:r>
+      <w:proofErr w:type="spellEnd"/>
       <w:r>
         <w:rPr>
           <w:rFonts w:ascii="Arial" w:hAnsi="Arial" w:cs="Arial"/>
@@ -37382,11 +37655,10 @@
           <w:szCs w:val="20"/>
           <w:shd w:val="clear" w:color="auto" w:fill="FFFFFF"/>
         </w:rPr>
-        <w:t xml:space="preserve">, 5th ed. México: Alfaomega, 2013. </w:t>
-      </w:r>
-    </w:p>
-    <w:p>
-      <w:pPr>
+        <w:t xml:space="preserve">, 4th ed. </w:t>
+      </w:r>
+      <w:proofErr w:type="spellStart"/>
+      <w:r>
         <w:rPr>
           <w:rFonts w:ascii="Arial" w:hAnsi="Arial" w:cs="Arial"/>
           <w:color w:val="000000"/>
@@ -37394,7 +37666,9 @@
           <w:szCs w:val="20"/>
           <w:shd w:val="clear" w:color="auto" w:fill="FFFFFF"/>
         </w:rPr>
-      </w:pPr>
+        <w:t>United</w:t>
+      </w:r>
+      <w:proofErr w:type="spellEnd"/>
       <w:r>
         <w:rPr>
           <w:rFonts w:ascii="Arial" w:hAnsi="Arial" w:cs="Arial"/>
@@ -37403,11 +37677,10 @@
           <w:szCs w:val="20"/>
           <w:shd w:val="clear" w:color="auto" w:fill="FFFFFF"/>
         </w:rPr>
-        <w:t>[16] Dieter</w:t>
-      </w:r>
-    </w:p>
-    <w:p>
-      <w:pPr>
+        <w:t xml:space="preserve"> </w:t>
+      </w:r>
+      <w:proofErr w:type="spellStart"/>
+      <w:r>
         <w:rPr>
           <w:rFonts w:ascii="Arial" w:hAnsi="Arial" w:cs="Arial"/>
           <w:color w:val="000000"/>
@@ -37415,15 +37688,111 @@
           <w:szCs w:val="20"/>
           <w:shd w:val="clear" w:color="auto" w:fill="FFFFFF"/>
         </w:rPr>
-      </w:pPr>
+        <w:t>States</w:t>
+      </w:r>
+      <w:proofErr w:type="spellEnd"/>
+      <w:r>
+        <w:rPr>
+          <w:rFonts w:ascii="Arial" w:hAnsi="Arial" w:cs="Arial"/>
+          <w:color w:val="000000"/>
+          <w:sz w:val="20"/>
+          <w:szCs w:val="20"/>
+          <w:shd w:val="clear" w:color="auto" w:fill="FFFFFF"/>
+        </w:rPr>
+        <w:t>: Mc Graw Hill, 2003.</w:t>
+      </w:r>
     </w:p>
     <w:p>
       <w:pPr>
+        <w:rPr>
+          <w:rFonts w:ascii="Arial" w:hAnsi="Arial" w:cs="Arial"/>
+          <w:color w:val="000000"/>
+          <w:sz w:val="20"/>
+          <w:szCs w:val="20"/>
+          <w:shd w:val="clear" w:color="auto" w:fill="FFFFFF"/>
+        </w:rPr>
+      </w:pPr>
+      <w:r>
+        <w:rPr>
+          <w:rFonts w:ascii="Arial" w:hAnsi="Arial" w:cs="Arial"/>
+          <w:color w:val="000000"/>
+          <w:sz w:val="20"/>
+          <w:szCs w:val="20"/>
+          <w:shd w:val="clear" w:color="auto" w:fill="FFFFFF"/>
+        </w:rPr>
+        <w:t>[15]</w:t>
+      </w:r>
+      <w:r>
+        <w:rPr>
+          <w:rFonts w:ascii="Arial" w:hAnsi="Arial" w:cs="Arial"/>
+          <w:color w:val="000000"/>
+          <w:sz w:val="20"/>
+          <w:szCs w:val="20"/>
+          <w:shd w:val="clear" w:color="auto" w:fill="FFFFFF"/>
+        </w:rPr>
+        <w:t>W. Bolton, </w:t>
+      </w:r>
+      <w:r>
+        <w:rPr>
+          <w:rFonts w:ascii="Arial" w:hAnsi="Arial" w:cs="Arial"/>
+          <w:i/>
+          <w:iCs/>
+          <w:color w:val="000000"/>
+          <w:sz w:val="20"/>
+          <w:szCs w:val="20"/>
+          <w:shd w:val="clear" w:color="auto" w:fill="FFFFFF"/>
+        </w:rPr>
+        <w:t>Mecatrónica. Sistemas de control electrónico en la Ingeniería Mecánica y Eléctrica</w:t>
+      </w:r>
+      <w:r>
+        <w:rPr>
+          <w:rFonts w:ascii="Arial" w:hAnsi="Arial" w:cs="Arial"/>
+          <w:color w:val="000000"/>
+          <w:sz w:val="20"/>
+          <w:szCs w:val="20"/>
+          <w:shd w:val="clear" w:color="auto" w:fill="FFFFFF"/>
+        </w:rPr>
+        <w:t xml:space="preserve">, 5th ed. México: Alfaomega, 2013. </w:t>
+      </w:r>
+    </w:p>
+    <w:p>
+      <w:pPr>
+        <w:rPr>
+          <w:rFonts w:ascii="Arial" w:hAnsi="Arial" w:cs="Arial"/>
+          <w:color w:val="000000"/>
+          <w:sz w:val="20"/>
+          <w:szCs w:val="20"/>
+          <w:shd w:val="clear" w:color="auto" w:fill="FFFFFF"/>
+        </w:rPr>
+      </w:pPr>
+      <w:r>
+        <w:rPr>
+          <w:rFonts w:ascii="Arial" w:hAnsi="Arial" w:cs="Arial"/>
+          <w:color w:val="000000"/>
+          <w:sz w:val="20"/>
+          <w:szCs w:val="20"/>
+          <w:shd w:val="clear" w:color="auto" w:fill="FFFFFF"/>
+        </w:rPr>
+        <w:t>[16] Dieter</w:t>
+      </w:r>
+    </w:p>
+    <w:p>
+      <w:pPr>
+        <w:rPr>
+          <w:rFonts w:ascii="Arial" w:hAnsi="Arial" w:cs="Arial"/>
+          <w:color w:val="000000"/>
+          <w:sz w:val="20"/>
+          <w:szCs w:val="20"/>
+          <w:shd w:val="clear" w:color="auto" w:fill="FFFFFF"/>
+        </w:rPr>
+      </w:pPr>
+    </w:p>
+    <w:p>
+      <w:pPr>
         <w:pStyle w:val="Ttulo1"/>
       </w:pPr>
       <w:bookmarkStart w:id="40" w:name="_Toc55298771"/>
       <w:r>
-        <w:lastRenderedPageBreak/>
         <w:t>Apéndices</w:t>
       </w:r>
       <w:bookmarkEnd w:id="40"/>
@@ -37668,6 +38037,119 @@
     </w:lvl>
   </w:abstractNum>
   <w:abstractNum w:abstractNumId="1" w15:restartNumberingAfterBreak="0">
+    <w:nsid w:val="07E93326"/>
+    <w:multiLevelType w:val="hybridMultilevel"/>
+    <w:tmpl w:val="E38AC46A"/>
+    <w:lvl w:ilvl="0" w:tplc="0C0A000F">
+      <w:start w:val="1"/>
+      <w:numFmt w:val="decimal"/>
+      <w:lvlText w:val="%1."/>
+      <w:lvlJc w:val="left"/>
+      <w:pPr>
+        <w:ind w:left="720" w:hanging="360"/>
+      </w:pPr>
+      <w:rPr>
+        <w:rFonts w:hint="default"/>
+      </w:rPr>
+    </w:lvl>
+    <w:lvl w:ilvl="1" w:tplc="0C0A0003">
+      <w:start w:val="1"/>
+      <w:numFmt w:val="bullet"/>
+      <w:lvlText w:val="o"/>
+      <w:lvlJc w:val="left"/>
+      <w:pPr>
+        <w:ind w:left="1440" w:hanging="360"/>
+      </w:pPr>
+      <w:rPr>
+        <w:rFonts w:ascii="Courier New" w:hAnsi="Courier New" w:cs="Courier New" w:hint="default"/>
+      </w:rPr>
+    </w:lvl>
+    <w:lvl w:ilvl="2" w:tplc="0C0A0005">
+      <w:start w:val="1"/>
+      <w:numFmt w:val="bullet"/>
+      <w:lvlText w:val=""/>
+      <w:lvlJc w:val="left"/>
+      <w:pPr>
+        <w:ind w:left="2160" w:hanging="360"/>
+      </w:pPr>
+      <w:rPr>
+        <w:rFonts w:ascii="Wingdings" w:hAnsi="Wingdings" w:hint="default"/>
+      </w:rPr>
+    </w:lvl>
+    <w:lvl w:ilvl="3" w:tplc="0C0A0001" w:tentative="1">
+      <w:start w:val="1"/>
+      <w:numFmt w:val="bullet"/>
+      <w:lvlText w:val=""/>
+      <w:lvlJc w:val="left"/>
+      <w:pPr>
+        <w:ind w:left="2880" w:hanging="360"/>
+      </w:pPr>
+      <w:rPr>
+        <w:rFonts w:ascii="Symbol" w:hAnsi="Symbol" w:hint="default"/>
+      </w:rPr>
+    </w:lvl>
+    <w:lvl w:ilvl="4" w:tplc="0C0A0003" w:tentative="1">
+      <w:start w:val="1"/>
+      <w:numFmt w:val="bullet"/>
+      <w:lvlText w:val="o"/>
+      <w:lvlJc w:val="left"/>
+      <w:pPr>
+        <w:ind w:left="3600" w:hanging="360"/>
+      </w:pPr>
+      <w:rPr>
+        <w:rFonts w:ascii="Courier New" w:hAnsi="Courier New" w:cs="Courier New" w:hint="default"/>
+      </w:rPr>
+    </w:lvl>
+    <w:lvl w:ilvl="5" w:tplc="0C0A0005" w:tentative="1">
+      <w:start w:val="1"/>
+      <w:numFmt w:val="bullet"/>
+      <w:lvlText w:val=""/>
+      <w:lvlJc w:val="left"/>
+      <w:pPr>
+        <w:ind w:left="4320" w:hanging="360"/>
+      </w:pPr>
+      <w:rPr>
+        <w:rFonts w:ascii="Wingdings" w:hAnsi="Wingdings" w:hint="default"/>
+      </w:rPr>
+    </w:lvl>
+    <w:lvl w:ilvl="6" w:tplc="0C0A0001" w:tentative="1">
+      <w:start w:val="1"/>
+      <w:numFmt w:val="bullet"/>
+      <w:lvlText w:val=""/>
+      <w:lvlJc w:val="left"/>
+      <w:pPr>
+        <w:ind w:left="5040" w:hanging="360"/>
+      </w:pPr>
+      <w:rPr>
+        <w:rFonts w:ascii="Symbol" w:hAnsi="Symbol" w:hint="default"/>
+      </w:rPr>
+    </w:lvl>
+    <w:lvl w:ilvl="7" w:tplc="0C0A0003" w:tentative="1">
+      <w:start w:val="1"/>
+      <w:numFmt w:val="bullet"/>
+      <w:lvlText w:val="o"/>
+      <w:lvlJc w:val="left"/>
+      <w:pPr>
+        <w:ind w:left="5760" w:hanging="360"/>
+      </w:pPr>
+      <w:rPr>
+        <w:rFonts w:ascii="Courier New" w:hAnsi="Courier New" w:cs="Courier New" w:hint="default"/>
+      </w:rPr>
+    </w:lvl>
+    <w:lvl w:ilvl="8" w:tplc="0C0A0005" w:tentative="1">
+      <w:start w:val="1"/>
+      <w:numFmt w:val="bullet"/>
+      <w:lvlText w:val=""/>
+      <w:lvlJc w:val="left"/>
+      <w:pPr>
+        <w:ind w:left="6480" w:hanging="360"/>
+      </w:pPr>
+      <w:rPr>
+        <w:rFonts w:ascii="Wingdings" w:hAnsi="Wingdings" w:hint="default"/>
+      </w:rPr>
+    </w:lvl>
+  </w:abstractNum>
+  <w:abstractNum w:abstractNumId="2" w15:restartNumberingAfterBreak="0">
     <w:nsid w:val="0A755183"/>
     <w:multiLevelType w:val="hybridMultilevel"/>
     <w:tmpl w:val="12C42A8C"/>
@@ -37756,7 +38238,7 @@
       </w:pPr>
     </w:lvl>
   </w:abstractNum>
-  <w:abstractNum w:abstractNumId="2" w15:restartNumberingAfterBreak="0">
+  <w:abstractNum w:abstractNumId="3" w15:restartNumberingAfterBreak="0">
     <w:nsid w:val="0E603398"/>
     <w:multiLevelType w:val="hybridMultilevel"/>
     <w:tmpl w:val="CD26CA36"/>
@@ -37845,7 +38327,7 @@
       </w:pPr>
     </w:lvl>
   </w:abstractNum>
-  <w:abstractNum w:abstractNumId="3" w15:restartNumberingAfterBreak="0">
+  <w:abstractNum w:abstractNumId="4" w15:restartNumberingAfterBreak="0">
     <w:nsid w:val="1ACC2EE0"/>
     <w:multiLevelType w:val="hybridMultilevel"/>
     <w:tmpl w:val="31C48980"/>
@@ -37934,7 +38416,7 @@
       </w:pPr>
     </w:lvl>
   </w:abstractNum>
-  <w:abstractNum w:abstractNumId="4" w15:restartNumberingAfterBreak="0">
+  <w:abstractNum w:abstractNumId="5" w15:restartNumberingAfterBreak="0">
     <w:nsid w:val="1ECD6914"/>
     <w:multiLevelType w:val="hybridMultilevel"/>
     <w:tmpl w:val="DD98A7C6"/>
@@ -38047,7 +38529,7 @@
       </w:rPr>
     </w:lvl>
   </w:abstractNum>
-  <w:abstractNum w:abstractNumId="5" w15:restartNumberingAfterBreak="0">
+  <w:abstractNum w:abstractNumId="6" w15:restartNumberingAfterBreak="0">
     <w:nsid w:val="27871CDC"/>
     <w:multiLevelType w:val="hybridMultilevel"/>
     <w:tmpl w:val="C4D80D18"/>
@@ -38160,7 +38642,7 @@
       </w:rPr>
     </w:lvl>
   </w:abstractNum>
-  <w:abstractNum w:abstractNumId="6" w15:restartNumberingAfterBreak="0">
+  <w:abstractNum w:abstractNumId="7" w15:restartNumberingAfterBreak="0">
     <w:nsid w:val="27F50A6E"/>
     <w:multiLevelType w:val="hybridMultilevel"/>
     <w:tmpl w:val="91BA0CD4"/>
@@ -38273,7 +38755,7 @@
       </w:rPr>
     </w:lvl>
   </w:abstractNum>
-  <w:abstractNum w:abstractNumId="7" w15:restartNumberingAfterBreak="0">
+  <w:abstractNum w:abstractNumId="8" w15:restartNumberingAfterBreak="0">
     <w:nsid w:val="2C493A9C"/>
     <w:multiLevelType w:val="multilevel"/>
     <w:tmpl w:val="6B82E354"/>
@@ -38386,7 +38868,7 @@
       </w:rPr>
     </w:lvl>
   </w:abstractNum>
-  <w:abstractNum w:abstractNumId="8" w15:restartNumberingAfterBreak="0">
+  <w:abstractNum w:abstractNumId="9" w15:restartNumberingAfterBreak="0">
     <w:nsid w:val="3DD30A88"/>
     <w:multiLevelType w:val="hybridMultilevel"/>
     <w:tmpl w:val="31C26E0E"/>
@@ -38475,7 +38957,7 @@
       </w:pPr>
     </w:lvl>
   </w:abstractNum>
-  <w:abstractNum w:abstractNumId="9" w15:restartNumberingAfterBreak="0">
+  <w:abstractNum w:abstractNumId="10" w15:restartNumberingAfterBreak="0">
     <w:nsid w:val="41731CFA"/>
     <w:multiLevelType w:val="hybridMultilevel"/>
     <w:tmpl w:val="9F806E78"/>
@@ -38588,7 +39070,7 @@
       </w:rPr>
     </w:lvl>
   </w:abstractNum>
-  <w:abstractNum w:abstractNumId="10" w15:restartNumberingAfterBreak="0">
+  <w:abstractNum w:abstractNumId="11" w15:restartNumberingAfterBreak="0">
     <w:nsid w:val="43D87C4C"/>
     <w:multiLevelType w:val="hybridMultilevel"/>
     <w:tmpl w:val="95043E18"/>
@@ -38701,7 +39183,7 @@
       </w:rPr>
     </w:lvl>
   </w:abstractNum>
-  <w:abstractNum w:abstractNumId="11" w15:restartNumberingAfterBreak="0">
+  <w:abstractNum w:abstractNumId="12" w15:restartNumberingAfterBreak="0">
     <w:nsid w:val="45B45E23"/>
     <w:multiLevelType w:val="hybridMultilevel"/>
     <w:tmpl w:val="EBDCFC98"/>
@@ -38790,7 +39272,7 @@
       </w:pPr>
     </w:lvl>
   </w:abstractNum>
-  <w:abstractNum w:abstractNumId="12" w15:restartNumberingAfterBreak="0">
+  <w:abstractNum w:abstractNumId="13" w15:restartNumberingAfterBreak="0">
     <w:nsid w:val="4B7A3ABB"/>
     <w:multiLevelType w:val="hybridMultilevel"/>
     <w:tmpl w:val="EDCC3606"/>
@@ -38879,7 +39361,7 @@
       </w:pPr>
     </w:lvl>
   </w:abstractNum>
-  <w:abstractNum w:abstractNumId="13" w15:restartNumberingAfterBreak="0">
+  <w:abstractNum w:abstractNumId="14" w15:restartNumberingAfterBreak="0">
     <w:nsid w:val="54EE79A2"/>
     <w:multiLevelType w:val="hybridMultilevel"/>
     <w:tmpl w:val="8C6C864A"/>
@@ -38968,7 +39450,7 @@
       </w:pPr>
     </w:lvl>
   </w:abstractNum>
-  <w:abstractNum w:abstractNumId="14" w15:restartNumberingAfterBreak="0">
+  <w:abstractNum w:abstractNumId="15" w15:restartNumberingAfterBreak="0">
     <w:nsid w:val="58946654"/>
     <w:multiLevelType w:val="hybridMultilevel"/>
     <w:tmpl w:val="E38AC46A"/>
@@ -39081,7 +39563,7 @@
       </w:rPr>
     </w:lvl>
   </w:abstractNum>
-  <w:abstractNum w:abstractNumId="15" w15:restartNumberingAfterBreak="0">
+  <w:abstractNum w:abstractNumId="16" w15:restartNumberingAfterBreak="0">
     <w:nsid w:val="60B53AA8"/>
     <w:multiLevelType w:val="hybridMultilevel"/>
     <w:tmpl w:val="B10E15E0"/>
@@ -39172,7 +39654,7 @@
       </w:pPr>
     </w:lvl>
   </w:abstractNum>
-  <w:abstractNum w:abstractNumId="16" w15:restartNumberingAfterBreak="0">
+  <w:abstractNum w:abstractNumId="17" w15:restartNumberingAfterBreak="0">
     <w:nsid w:val="644D1FE1"/>
     <w:multiLevelType w:val="hybridMultilevel"/>
     <w:tmpl w:val="500426E8"/>
@@ -39284,7 +39766,7 @@
       </w:rPr>
     </w:lvl>
   </w:abstractNum>
-  <w:abstractNum w:abstractNumId="17" w15:restartNumberingAfterBreak="0">
+  <w:abstractNum w:abstractNumId="18" w15:restartNumberingAfterBreak="0">
     <w:nsid w:val="659312F4"/>
     <w:multiLevelType w:val="hybridMultilevel"/>
     <w:tmpl w:val="84FE7C00"/>
@@ -39373,7 +39855,7 @@
       </w:pPr>
     </w:lvl>
   </w:abstractNum>
-  <w:abstractNum w:abstractNumId="18" w15:restartNumberingAfterBreak="0">
+  <w:abstractNum w:abstractNumId="19" w15:restartNumberingAfterBreak="0">
     <w:nsid w:val="6C5F4058"/>
     <w:multiLevelType w:val="hybridMultilevel"/>
     <w:tmpl w:val="C28AD3AE"/>
@@ -39485,7 +39967,7 @@
       </w:rPr>
     </w:lvl>
   </w:abstractNum>
-  <w:abstractNum w:abstractNumId="19" w15:restartNumberingAfterBreak="0">
+  <w:abstractNum w:abstractNumId="20" w15:restartNumberingAfterBreak="0">
     <w:nsid w:val="7C5652D8"/>
     <w:multiLevelType w:val="hybridMultilevel"/>
     <w:tmpl w:val="62D615B8"/>
@@ -39574,7 +40056,7 @@
       </w:pPr>
     </w:lvl>
   </w:abstractNum>
-  <w:abstractNum w:abstractNumId="20" w15:restartNumberingAfterBreak="0">
+  <w:abstractNum w:abstractNumId="21" w15:restartNumberingAfterBreak="0">
     <w:nsid w:val="7F1B7169"/>
     <w:multiLevelType w:val="hybridMultilevel"/>
     <w:tmpl w:val="599A02AA"/>
@@ -39664,67 +40146,70 @@
     </w:lvl>
   </w:abstractNum>
   <w:num w:numId="1">
-    <w:abstractNumId w:val="6"/>
+    <w:abstractNumId w:val="7"/>
   </w:num>
   <w:num w:numId="2">
-    <w:abstractNumId w:val="15"/>
+    <w:abstractNumId w:val="16"/>
   </w:num>
   <w:num w:numId="3">
+    <w:abstractNumId w:val="13"/>
+  </w:num>
+  <w:num w:numId="4">
+    <w:abstractNumId w:val="18"/>
+  </w:num>
+  <w:num w:numId="5">
     <w:abstractNumId w:val="12"/>
   </w:num>
-  <w:num w:numId="4">
-    <w:abstractNumId w:val="17"/>
-  </w:num>
-  <w:num w:numId="5">
-    <w:abstractNumId w:val="11"/>
-  </w:num>
   <w:num w:numId="6">
-    <w:abstractNumId w:val="13"/>
+    <w:abstractNumId w:val="14"/>
   </w:num>
   <w:num w:numId="7">
+    <w:abstractNumId w:val="4"/>
+  </w:num>
+  <w:num w:numId="8">
     <w:abstractNumId w:val="3"/>
   </w:num>
-  <w:num w:numId="8">
-    <w:abstractNumId w:val="2"/>
-  </w:num>
   <w:num w:numId="9">
-    <w:abstractNumId w:val="20"/>
+    <w:abstractNumId w:val="21"/>
   </w:num>
   <w:num w:numId="10">
-    <w:abstractNumId w:val="7"/>
+    <w:abstractNumId w:val="8"/>
   </w:num>
   <w:num w:numId="11">
     <w:abstractNumId w:val="0"/>
   </w:num>
   <w:num w:numId="12">
-    <w:abstractNumId w:val="1"/>
+    <w:abstractNumId w:val="2"/>
   </w:num>
   <w:num w:numId="13">
-    <w:abstractNumId w:val="16"/>
+    <w:abstractNumId w:val="17"/>
   </w:num>
   <w:num w:numId="14">
-    <w:abstractNumId w:val="8"/>
+    <w:abstractNumId w:val="9"/>
   </w:num>
   <w:num w:numId="15">
+    <w:abstractNumId w:val="20"/>
+  </w:num>
+  <w:num w:numId="16">
+    <w:abstractNumId w:val="5"/>
+  </w:num>
+  <w:num w:numId="17">
+    <w:abstractNumId w:val="11"/>
+  </w:num>
+  <w:num w:numId="18">
+    <w:abstractNumId w:val="10"/>
+  </w:num>
+  <w:num w:numId="19">
+    <w:abstractNumId w:val="6"/>
+  </w:num>
+  <w:num w:numId="20">
+    <w:abstractNumId w:val="15"/>
+  </w:num>
+  <w:num w:numId="21">
     <w:abstractNumId w:val="19"/>
   </w:num>
-  <w:num w:numId="16">
-    <w:abstractNumId w:val="4"/>
-  </w:num>
-  <w:num w:numId="17">
-    <w:abstractNumId w:val="10"/>
-  </w:num>
-  <w:num w:numId="18">
-    <w:abstractNumId w:val="9"/>
-  </w:num>
-  <w:num w:numId="19">
-    <w:abstractNumId w:val="5"/>
-  </w:num>
-  <w:num w:numId="20">
-    <w:abstractNumId w:val="14"/>
-  </w:num>
-  <w:num w:numId="21">
-    <w:abstractNumId w:val="18"/>
+  <w:num w:numId="22">
+    <w:abstractNumId w:val="1"/>
   </w:num>
 </w:numbering>
 </file>
@@ -40999,7 +41484,7 @@
 </file>
 
 <file path=customXml/itemProps1.xml><?xml version="1.0" encoding="utf-8"?>
-<ds:datastoreItem xmlns:ds="http://schemas.openxmlformats.org/officeDocument/2006/customXml" ds:itemID="{76419EF8-5295-4F31-A10E-E5C87A25C835}">
+<ds:datastoreItem xmlns:ds="http://schemas.openxmlformats.org/officeDocument/2006/customXml" ds:itemID="{1C12220A-6194-4746-B238-379B775508FE}">
   <ds:schemaRefs>
     <ds:schemaRef ds:uri="http://schemas.openxmlformats.org/officeDocument/2006/bibliography"/>
   </ds:schemaRefs>

</xml_diff>